<commit_message>
Deleted a possibly offensive comment from the documentation.
</commit_message>
<xml_diff>
--- a/seminar/PicoBlaze.docx
+++ b/seminar/PicoBlaze.docx
@@ -9081,7 +9081,7 @@
           <w:i w:val="false"/>
           <w:iCs w:val="false"/>
         </w:rPr>
-        <w:t>Recimo, naša profesorica iz engleskog, Dragana Božić Lenar</w:t>
+        <w:t xml:space="preserve">Uzmite u obzir </w:t>
       </w:r>
       <w:r>
         <w:rPr>
@@ -9091,7 +9091,31 @@
           <w:sz w:val="20"/>
           <w:szCs w:val="20"/>
         </w:rPr>
-        <w:t xml:space="preserve">d, kad smo krenuli </w:t>
+        <w:t>i</w:t>
+      </w:r>
+      <w:r>
+        <w:rPr>
+          <w:rFonts w:ascii="Times New Roman" w:hAnsi="Times New Roman"/>
+          <w:i w:val="false"/>
+          <w:iCs w:val="false"/>
+        </w:rPr>
+        <w:t xml:space="preserve"> da je ime </w:t>
+      </w:r>
+      <w:r>
+        <w:rPr>
+          <w:rFonts w:ascii="Times New Roman" w:hAnsi="Times New Roman"/>
+          <w:i/>
+          <w:iCs/>
+        </w:rPr>
+        <w:t>digitalna elektronika</w:t>
+      </w:r>
+      <w:r>
+        <w:rPr>
+          <w:rFonts w:ascii="Times New Roman" w:hAnsi="Times New Roman"/>
+          <w:i w:val="false"/>
+          <w:iCs w:val="false"/>
+        </w:rPr>
+        <w:t xml:space="preserve"> poprilično besmisleno, ono se prevodi kao prst-jantar. Nekome bi u antici, tko zna latinski </w:t>
       </w:r>
       <w:r>
         <w:rPr>
@@ -9101,67 +9125,59 @@
           <w:sz w:val="20"/>
           <w:szCs w:val="20"/>
         </w:rPr>
-        <w:t>obrađivati</w:t>
-      </w:r>
-      <w:r>
-        <w:rPr>
-          <w:rFonts w:ascii="Times New Roman" w:hAnsi="Times New Roman"/>
+        <w:t>i</w:t>
+      </w:r>
+      <w:r>
+        <w:rPr>
+          <w:rFonts w:ascii="Times New Roman" w:hAnsi="Times New Roman"/>
+          <w:i w:val="false"/>
+          <w:iCs w:val="false"/>
+        </w:rPr>
+        <w:t xml:space="preserve"> grčki, to ime vjerojatno bilo smiješno. </w:t>
+      </w:r>
+      <w:r>
+        <w:rPr>
+          <w:rFonts w:ascii="Arial" w:hAnsi="Arial"/>
+          <w:i w:val="false"/>
+          <w:iCs w:val="false"/>
+        </w:rPr>
+        <w:t xml:space="preserve">Bio sam ovdje ubacio </w:t>
+      </w:r>
+      <w:r>
+        <w:rPr>
+          <w:rFonts w:ascii="Arial" w:hAnsi="Arial"/>
           <w:i w:val="false"/>
           <w:iCs w:val="false"/>
           <w:sz w:val="20"/>
           <w:szCs w:val="20"/>
         </w:rPr>
-        <w:t xml:space="preserve"> lekciju o dijelovima računala, pitala nas je radimo li na </w:t>
-      </w:r>
-      <w:r>
-        <w:rPr>
-          <w:rFonts w:ascii="Times New Roman" w:hAnsi="Times New Roman"/>
-          <w:i/>
-          <w:iCs/>
+        <w:t>i</w:t>
+      </w:r>
+      <w:r>
+        <w:rPr>
+          <w:rFonts w:ascii="Arial" w:hAnsi="Arial"/>
+          <w:i w:val="false"/>
+          <w:iCs w:val="false"/>
+        </w:rPr>
+        <w:t xml:space="preserve"> anegdotu iz svog studentskog života kako je jedan od mojih profesora krivo bio, na temelju imena, pretpostavio što se </w:t>
+      </w:r>
+      <w:r>
+        <w:rPr>
+          <w:rFonts w:ascii="Arial" w:hAnsi="Arial"/>
+          <w:i w:val="false"/>
+          <w:iCs w:val="false"/>
           <w:sz w:val="20"/>
           <w:szCs w:val="20"/>
         </w:rPr>
-        <w:t>Arhitekturi računala</w:t>
-      </w:r>
-      <w:r>
-        <w:rPr>
-          <w:rFonts w:ascii="Times New Roman" w:hAnsi="Times New Roman"/>
-          <w:i w:val="false"/>
-          <w:iCs w:val="false"/>
-          <w:sz w:val="20"/>
-          <w:szCs w:val="20"/>
-        </w:rPr>
-        <w:t xml:space="preserve"> i engleske nazive dijelova računala. Kad smo joj rekli da </w:t>
-      </w:r>
-      <w:r>
-        <w:rPr>
-          <w:rFonts w:ascii="Times New Roman" w:hAnsi="Times New Roman"/>
-          <w:i w:val="false"/>
-          <w:iCs w:val="false"/>
-          <w:sz w:val="20"/>
-          <w:szCs w:val="20"/>
-        </w:rPr>
-        <w:t>tamo</w:t>
-      </w:r>
-      <w:r>
-        <w:rPr>
-          <w:rFonts w:ascii="Times New Roman" w:hAnsi="Times New Roman"/>
-          <w:i w:val="false"/>
-          <w:iCs w:val="false"/>
-          <w:sz w:val="20"/>
-          <w:szCs w:val="20"/>
-        </w:rPr>
-        <w:t xml:space="preserve"> uglavnom radimo asemblerski jezik, ona je na to rekla: </w:t>
-      </w:r>
-      <w:r>
-        <w:rPr>
-          <w:rFonts w:ascii="Times New Roman" w:hAnsi="Times New Roman"/>
-          <w:i/>
-          <w:iCs/>
-          <w:sz w:val="20"/>
-          <w:szCs w:val="20"/>
-        </w:rPr>
-        <w:t>Oh, oprostite, mislila sam da se na kolegiju koji se zove “Arhitektura računala” uči o dijelovima računala.</w:t>
+        <w:t>uči</w:t>
+      </w:r>
+      <w:r>
+        <w:rPr>
+          <w:rFonts w:ascii="Arial" w:hAnsi="Arial"/>
+          <w:i w:val="false"/>
+          <w:iCs w:val="false"/>
+        </w:rPr>
+        <w:t xml:space="preserve"> na jednom od kolegija, no dotični profesor me zamolio da to izbacim.</w:t>
       </w:r>
     </w:p>
   </w:footnote>

</xml_diff>

<commit_message>
Updated the documentation to reflect the changes.
</commit_message>
<xml_diff>
--- a/seminar/PicoBlaze.docx
+++ b/seminar/PicoBlaze.docx
@@ -1323,20 +1323,397 @@
           <w:szCs w:val="22"/>
           <w:lang w:val="hr-HR"/>
         </w:rPr>
-        <w:t xml:space="preserve">te je pisan u programskom jeziku VHDL. </w:t>
-      </w:r>
-      <w:r>
-        <w:rPr>
-          <w:rFonts w:ascii="Times New Roman" w:hAnsi="Times New Roman"/>
-          <w:b w:val="false"/>
-          <w:bCs w:val="false"/>
-          <w:i w:val="false"/>
-          <w:iCs w:val="false"/>
-          <w:sz w:val="22"/>
-          <w:szCs w:val="22"/>
-          <w:lang w:val="hr-HR"/>
-        </w:rPr>
-        <w:t>Takvi procesori zovu se mekani procesori (</w:t>
+        <w:t xml:space="preserve">te je pisan u programskom jeziku VHDL </w:t>
+      </w:r>
+      <w:r>
+        <w:rPr>
+          <w:rFonts w:ascii="Times New Roman" w:hAnsi="Times New Roman"/>
+          <w:b w:val="false"/>
+          <w:bCs w:val="false"/>
+          <w:i w:val="false"/>
+          <w:iCs w:val="false"/>
+          <w:sz w:val="22"/>
+          <w:szCs w:val="22"/>
+          <w:lang w:val="hr-HR"/>
+        </w:rPr>
+        <w:t xml:space="preserve">(VHDL je kratica od </w:t>
+      </w:r>
+      <w:r>
+        <w:rPr>
+          <w:rFonts w:ascii="Times New Roman" w:hAnsi="Times New Roman"/>
+          <w:b/>
+          <w:bCs/>
+          <w:i/>
+          <w:iCs/>
+          <w:sz w:val="22"/>
+          <w:szCs w:val="22"/>
+          <w:lang w:val="hr-HR"/>
+        </w:rPr>
+        <w:t>V</w:t>
+      </w:r>
+      <w:r>
+        <w:rPr>
+          <w:rFonts w:ascii="Times New Roman" w:hAnsi="Times New Roman"/>
+          <w:b w:val="false"/>
+          <w:bCs w:val="false"/>
+          <w:i/>
+          <w:iCs/>
+          <w:sz w:val="22"/>
+          <w:szCs w:val="22"/>
+          <w:lang w:val="hr-HR"/>
+        </w:rPr>
+        <w:t xml:space="preserve">ery High Speed Integrated Circuits </w:t>
+      </w:r>
+      <w:r>
+        <w:rPr>
+          <w:rFonts w:ascii="Times New Roman" w:hAnsi="Times New Roman"/>
+          <w:b/>
+          <w:bCs/>
+          <w:i/>
+          <w:iCs/>
+          <w:sz w:val="22"/>
+          <w:szCs w:val="22"/>
+          <w:lang w:val="hr-HR"/>
+        </w:rPr>
+        <w:t>H</w:t>
+      </w:r>
+      <w:r>
+        <w:rPr>
+          <w:rFonts w:ascii="Times New Roman" w:hAnsi="Times New Roman"/>
+          <w:b w:val="false"/>
+          <w:bCs w:val="false"/>
+          <w:i/>
+          <w:iCs/>
+          <w:sz w:val="22"/>
+          <w:szCs w:val="22"/>
+          <w:lang w:val="hr-HR"/>
+        </w:rPr>
+        <w:t xml:space="preserve">ardware </w:t>
+      </w:r>
+      <w:r>
+        <w:rPr>
+          <w:rFonts w:ascii="Times New Roman" w:hAnsi="Times New Roman"/>
+          <w:b/>
+          <w:bCs/>
+          <w:i/>
+          <w:iCs/>
+          <w:sz w:val="22"/>
+          <w:szCs w:val="22"/>
+          <w:lang w:val="hr-HR"/>
+        </w:rPr>
+        <w:t>D</w:t>
+      </w:r>
+      <w:r>
+        <w:rPr>
+          <w:rFonts w:ascii="Times New Roman" w:hAnsi="Times New Roman"/>
+          <w:b w:val="false"/>
+          <w:bCs w:val="false"/>
+          <w:i/>
+          <w:iCs/>
+          <w:sz w:val="22"/>
+          <w:szCs w:val="22"/>
+          <w:lang w:val="hr-HR"/>
+        </w:rPr>
+        <w:t xml:space="preserve">escription </w:t>
+      </w:r>
+      <w:r>
+        <w:rPr>
+          <w:rFonts w:ascii="Times New Roman" w:hAnsi="Times New Roman"/>
+          <w:b/>
+          <w:bCs/>
+          <w:i/>
+          <w:iCs/>
+          <w:sz w:val="22"/>
+          <w:szCs w:val="22"/>
+          <w:lang w:val="hr-HR"/>
+        </w:rPr>
+        <w:t>L</w:t>
+      </w:r>
+      <w:r>
+        <w:rPr>
+          <w:rFonts w:ascii="Times New Roman" w:hAnsi="Times New Roman"/>
+          <w:b w:val="false"/>
+          <w:bCs w:val="false"/>
+          <w:i/>
+          <w:iCs/>
+          <w:sz w:val="22"/>
+          <w:szCs w:val="22"/>
+          <w:lang w:val="hr-HR"/>
+        </w:rPr>
+        <w:t>anguage</w:t>
+      </w:r>
+      <w:r>
+        <w:rPr>
+          <w:rFonts w:ascii="Times New Roman" w:hAnsi="Times New Roman"/>
+          <w:b w:val="false"/>
+          <w:bCs w:val="false"/>
+          <w:i w:val="false"/>
+          <w:iCs w:val="false"/>
+          <w:sz w:val="22"/>
+          <w:szCs w:val="22"/>
+          <w:lang w:val="hr-HR"/>
+        </w:rPr>
+        <w:t xml:space="preserve">, što znači </w:t>
+      </w:r>
+      <w:r>
+        <w:rPr>
+          <w:rFonts w:ascii="Times New Roman" w:hAnsi="Times New Roman"/>
+          <w:b w:val="false"/>
+          <w:bCs w:val="false"/>
+          <w:i/>
+          <w:iCs/>
+          <w:sz w:val="22"/>
+          <w:szCs w:val="22"/>
+          <w:lang w:val="hr-HR"/>
+        </w:rPr>
+        <w:t>jezik za opis strojne opreme (hardware) od integriranih krugova jako velike brzine</w:t>
+      </w:r>
+      <w:r>
+        <w:rPr>
+          <w:rFonts w:ascii="Times New Roman" w:hAnsi="Times New Roman"/>
+          <w:b w:val="false"/>
+          <w:bCs w:val="false"/>
+          <w:i w:val="false"/>
+          <w:iCs w:val="false"/>
+          <w:sz w:val="22"/>
+          <w:szCs w:val="22"/>
+          <w:u w:val="none"/>
+          <w:lang w:val="hr-HR"/>
+        </w:rPr>
+        <w:t xml:space="preserve">. Među studentima elektrotehnike česta je šala, </w:t>
+      </w:r>
+      <w:r>
+        <w:rPr>
+          <w:rFonts w:ascii="Times New Roman" w:hAnsi="Times New Roman"/>
+          <w:b w:val="false"/>
+          <w:bCs w:val="false"/>
+          <w:i w:val="false"/>
+          <w:iCs w:val="false"/>
+          <w:sz w:val="22"/>
+          <w:szCs w:val="22"/>
+          <w:u w:val="none"/>
+          <w:lang w:val="hr-HR"/>
+        </w:rPr>
+        <w:t>s kojom se i ja slažem,</w:t>
+      </w:r>
+      <w:r>
+        <w:rPr>
+          <w:rFonts w:ascii="Times New Roman" w:hAnsi="Times New Roman"/>
+          <w:b w:val="false"/>
+          <w:bCs w:val="false"/>
+          <w:i w:val="false"/>
+          <w:iCs w:val="false"/>
+          <w:sz w:val="22"/>
+          <w:szCs w:val="22"/>
+          <w:u w:val="none"/>
+          <w:lang w:val="hr-HR"/>
+        </w:rPr>
+        <w:t xml:space="preserve"> da je VHDL zapravo kratica od </w:t>
+      </w:r>
+      <w:r>
+        <w:rPr>
+          <w:rFonts w:ascii="Times New Roman" w:hAnsi="Times New Roman"/>
+          <w:b/>
+          <w:bCs/>
+          <w:i/>
+          <w:iCs/>
+          <w:sz w:val="22"/>
+          <w:szCs w:val="22"/>
+          <w:u w:val="none"/>
+          <w:lang w:val="hr-HR"/>
+        </w:rPr>
+        <w:t>V</w:t>
+      </w:r>
+      <w:r>
+        <w:rPr>
+          <w:rFonts w:ascii="Times New Roman" w:hAnsi="Times New Roman"/>
+          <w:b w:val="false"/>
+          <w:bCs w:val="false"/>
+          <w:i/>
+          <w:iCs/>
+          <w:sz w:val="22"/>
+          <w:szCs w:val="22"/>
+          <w:u w:val="none"/>
+          <w:lang w:val="hr-HR"/>
+        </w:rPr>
+        <w:t xml:space="preserve">ery </w:t>
+      </w:r>
+      <w:r>
+        <w:rPr>
+          <w:rFonts w:ascii="Times New Roman" w:hAnsi="Times New Roman"/>
+          <w:b/>
+          <w:bCs/>
+          <w:i/>
+          <w:iCs/>
+          <w:sz w:val="22"/>
+          <w:szCs w:val="22"/>
+          <w:u w:val="none"/>
+          <w:lang w:val="hr-HR"/>
+        </w:rPr>
+        <w:t>H</w:t>
+      </w:r>
+      <w:r>
+        <w:rPr>
+          <w:rFonts w:ascii="Times New Roman" w:hAnsi="Times New Roman"/>
+          <w:b w:val="false"/>
+          <w:bCs w:val="false"/>
+          <w:i/>
+          <w:iCs/>
+          <w:sz w:val="22"/>
+          <w:szCs w:val="22"/>
+          <w:u w:val="none"/>
+          <w:lang w:val="hr-HR"/>
+        </w:rPr>
+        <w:t xml:space="preserve">ard </w:t>
+      </w:r>
+      <w:r>
+        <w:rPr>
+          <w:rFonts w:ascii="Times New Roman" w:hAnsi="Times New Roman"/>
+          <w:b/>
+          <w:bCs/>
+          <w:i/>
+          <w:iCs/>
+          <w:sz w:val="22"/>
+          <w:szCs w:val="22"/>
+          <w:u w:val="none"/>
+          <w:lang w:val="hr-HR"/>
+        </w:rPr>
+        <w:t>D</w:t>
+      </w:r>
+      <w:r>
+        <w:rPr>
+          <w:rFonts w:ascii="Times New Roman" w:hAnsi="Times New Roman"/>
+          <w:b w:val="false"/>
+          <w:bCs w:val="false"/>
+          <w:i/>
+          <w:iCs/>
+          <w:sz w:val="22"/>
+          <w:szCs w:val="22"/>
+          <w:u w:val="none"/>
+          <w:lang w:val="hr-HR"/>
+        </w:rPr>
+        <w:t xml:space="preserve">ifficult </w:t>
+      </w:r>
+      <w:r>
+        <w:rPr>
+          <w:rFonts w:ascii="Times New Roman" w:hAnsi="Times New Roman"/>
+          <w:b/>
+          <w:bCs/>
+          <w:i/>
+          <w:iCs/>
+          <w:sz w:val="22"/>
+          <w:szCs w:val="22"/>
+          <w:u w:val="none"/>
+          <w:lang w:val="hr-HR"/>
+        </w:rPr>
+        <w:t>L</w:t>
+      </w:r>
+      <w:r>
+        <w:rPr>
+          <w:rFonts w:ascii="Times New Roman" w:hAnsi="Times New Roman"/>
+          <w:b w:val="false"/>
+          <w:bCs w:val="false"/>
+          <w:i/>
+          <w:iCs/>
+          <w:sz w:val="22"/>
+          <w:szCs w:val="22"/>
+          <w:u w:val="none"/>
+          <w:lang w:val="hr-HR"/>
+        </w:rPr>
+        <w:t>anguage</w:t>
+      </w:r>
+      <w:r>
+        <w:rPr>
+          <w:rFonts w:ascii="Times New Roman" w:hAnsi="Times New Roman"/>
+          <w:b w:val="false"/>
+          <w:bCs w:val="false"/>
+          <w:i w:val="false"/>
+          <w:iCs w:val="false"/>
+          <w:sz w:val="22"/>
+          <w:szCs w:val="22"/>
+          <w:u w:val="none"/>
+          <w:lang w:val="hr-HR"/>
+        </w:rPr>
+        <w:t xml:space="preserve"> – </w:t>
+      </w:r>
+      <w:r>
+        <w:rPr>
+          <w:rFonts w:ascii="Times New Roman" w:hAnsi="Times New Roman"/>
+          <w:b w:val="false"/>
+          <w:bCs w:val="false"/>
+          <w:i/>
+          <w:iCs/>
+          <w:sz w:val="22"/>
+          <w:szCs w:val="22"/>
+          <w:u w:val="none"/>
+          <w:lang w:val="hr-HR"/>
+        </w:rPr>
+        <w:t>vrlo čvrsto težak jezik</w:t>
+      </w:r>
+      <w:r>
+        <w:rPr>
+          <w:rFonts w:ascii="Times New Roman" w:hAnsi="Times New Roman"/>
+          <w:b w:val="false"/>
+          <w:bCs w:val="false"/>
+          <w:i w:val="false"/>
+          <w:iCs w:val="false"/>
+          <w:sz w:val="22"/>
+          <w:szCs w:val="22"/>
+          <w:lang w:val="hr-HR"/>
+        </w:rPr>
+        <w:t>)</w:t>
+      </w:r>
+      <w:r>
+        <w:rPr>
+          <w:rFonts w:ascii="Times New Roman" w:hAnsi="Times New Roman"/>
+          <w:b w:val="false"/>
+          <w:bCs w:val="false"/>
+          <w:i w:val="false"/>
+          <w:iCs w:val="false"/>
+          <w:sz w:val="22"/>
+          <w:szCs w:val="22"/>
+          <w:lang w:val="hr-HR"/>
+        </w:rPr>
+        <w:t xml:space="preserve">. </w:t>
+      </w:r>
+      <w:r>
+        <w:rPr>
+          <w:rFonts w:ascii="Times New Roman" w:hAnsi="Times New Roman"/>
+          <w:b w:val="false"/>
+          <w:bCs w:val="false"/>
+          <w:i w:val="false"/>
+          <w:iCs w:val="false"/>
+          <w:sz w:val="22"/>
+          <w:szCs w:val="22"/>
+          <w:lang w:val="hr-HR"/>
+        </w:rPr>
+        <w:t xml:space="preserve">Takvi procesori, </w:t>
+      </w:r>
+      <w:r>
+        <w:rPr>
+          <w:rFonts w:ascii="Times New Roman" w:hAnsi="Times New Roman"/>
+          <w:b w:val="false"/>
+          <w:bCs w:val="false"/>
+          <w:i w:val="false"/>
+          <w:iCs w:val="false"/>
+          <w:sz w:val="22"/>
+          <w:szCs w:val="22"/>
+          <w:lang w:val="hr-HR"/>
+        </w:rPr>
+        <w:t>koji su namijenjeni da se sintetiziraju na FPGA-ovima ili ASIC-ima,</w:t>
+      </w:r>
+      <w:r>
+        <w:rPr>
+          <w:rFonts w:ascii="Times New Roman" w:hAnsi="Times New Roman"/>
+          <w:b w:val="false"/>
+          <w:bCs w:val="false"/>
+          <w:i w:val="false"/>
+          <w:iCs w:val="false"/>
+          <w:sz w:val="22"/>
+          <w:szCs w:val="22"/>
+          <w:lang w:val="hr-HR"/>
+        </w:rPr>
+        <w:t xml:space="preserve"> zovu se mekani procesori (</w:t>
       </w:r>
       <w:r>
         <w:rPr>
@@ -4067,7 +4444,59 @@
           <w:szCs w:val="22"/>
           <w:lang w:val="hr-HR"/>
         </w:rPr>
-        <w:t xml:space="preserve"> drugog. Ali programi koji se javno objavljuju ipak se tiču svih nas, zar ne? Isto tako, što se događa u klaonicama ili privatnim zatvorima nije samo stvar ljudi koji tamo rade, nego svih nas, zar ne? </w:t>
+        <w:t xml:space="preserve"> drugog. Ali programi koji se javno objavljuju ipak se tiču svih nas, zar ne? Isto tako, što se događa u klaonicama ili privatnim zatvorima </w:t>
+      </w:r>
+      <w:r>
+        <w:rPr>
+          <w:rFonts w:ascii="Times New Roman" w:hAnsi="Times New Roman"/>
+          <w:b w:val="false"/>
+          <w:bCs w:val="false"/>
+          <w:i w:val="false"/>
+          <w:iCs w:val="false"/>
+          <w:sz w:val="22"/>
+          <w:szCs w:val="22"/>
+          <w:lang w:val="hr-HR"/>
+        </w:rPr>
+        <w:t xml:space="preserve">(koji su česti u Australiji, </w:t>
+      </w:r>
+      <w:r>
+        <w:rPr>
+          <w:rFonts w:ascii="Times New Roman" w:hAnsi="Times New Roman"/>
+          <w:b w:val="false"/>
+          <w:bCs w:val="false"/>
+          <w:i w:val="false"/>
+          <w:iCs w:val="false"/>
+          <w:sz w:val="22"/>
+          <w:szCs w:val="22"/>
+          <w:lang w:val="hr-HR"/>
+        </w:rPr>
+        <w:t>i smatraju se iznimno nehumanima</w:t>
+      </w:r>
+      <w:r>
+        <w:rPr>
+          <w:rFonts w:ascii="Times New Roman" w:hAnsi="Times New Roman"/>
+          <w:b w:val="false"/>
+          <w:bCs w:val="false"/>
+          <w:i w:val="false"/>
+          <w:iCs w:val="false"/>
+          <w:sz w:val="22"/>
+          <w:szCs w:val="22"/>
+          <w:lang w:val="hr-HR"/>
+        </w:rPr>
+        <w:t>)</w:t>
+      </w:r>
+      <w:r>
+        <w:rPr>
+          <w:rFonts w:ascii="Times New Roman" w:hAnsi="Times New Roman"/>
+          <w:b w:val="false"/>
+          <w:bCs w:val="false"/>
+          <w:i w:val="false"/>
+          <w:iCs w:val="false"/>
+          <w:sz w:val="22"/>
+          <w:szCs w:val="22"/>
+          <w:lang w:val="hr-HR"/>
+        </w:rPr>
+        <w:t xml:space="preserve"> nije samo stvar ljudi koji tamo rade, nego svih nas, zar ne? </w:t>
       </w:r>
       <w:r>
         <w:rPr>
@@ -4837,7 +5266,33 @@
           <w:szCs w:val="22"/>
           <w:lang w:val="hr-HR"/>
         </w:rPr>
-        <w:t xml:space="preserve"> Isto tako, šišmiši i ljudi imaju veoma sličan imunološki sustav, i zato su virusi koji mogu napasti i šišmiše i ljude relativno česti. Psi i ljudi imaju donekle različit imunosni sustav, i zato su virusi koji mogu napasti i ljude i pse relativno rijetki. Virusi koji mogu napasti i ptice i ljude vrlo su rijetki (</w:t>
+        <w:t xml:space="preserve"> Isto tako, šišmiši i ljudi imaju veoma sličan imunološki sustav, i zato su virusi koji mogu napasti i šišmiše i ljude relativno česti </w:t>
+      </w:r>
+      <w:r>
+        <w:rPr>
+          <w:rFonts w:ascii="Times New Roman" w:hAnsi="Times New Roman"/>
+          <w:b w:val="false"/>
+          <w:bCs w:val="false"/>
+          <w:i w:val="false"/>
+          <w:iCs w:val="false"/>
+          <w:sz w:val="22"/>
+          <w:szCs w:val="22"/>
+          <w:lang w:val="hr-HR"/>
+        </w:rPr>
+        <w:t>(tim više što šišimiši žive noću, kad nema sunca da ubije viruse)</w:t>
+      </w:r>
+      <w:r>
+        <w:rPr>
+          <w:rFonts w:ascii="Times New Roman" w:hAnsi="Times New Roman"/>
+          <w:b w:val="false"/>
+          <w:bCs w:val="false"/>
+          <w:i w:val="false"/>
+          <w:iCs w:val="false"/>
+          <w:sz w:val="22"/>
+          <w:szCs w:val="22"/>
+          <w:lang w:val="hr-HR"/>
+        </w:rPr>
+        <w:t>. Psi i ljudi imaju donekle različit imunosni sustav, i zato su virusi koji mogu napasti i ljude i pse relativno rijetki. Virusi koji mogu napasti i ptice i ljude vrlo su rijetki (</w:t>
       </w:r>
       <w:r>
         <w:rPr>
@@ -4876,7 +5331,33 @@
           <w:szCs w:val="22"/>
           <w:lang w:val="hr-HR"/>
         </w:rPr>
-        <w:t>a virusi koji mogu napasti i ljude i gmazove ne postoje.</w:t>
+        <w:t xml:space="preserve">a virusi koji mogu napasti i ljude i gmazove ne postoje. </w:t>
+      </w:r>
+      <w:r>
+        <w:rPr>
+          <w:rFonts w:ascii="Times New Roman" w:hAnsi="Times New Roman"/>
+          <w:b w:val="false"/>
+          <w:bCs w:val="false"/>
+          <w:i w:val="false"/>
+          <w:iCs w:val="false"/>
+          <w:sz w:val="22"/>
+          <w:szCs w:val="22"/>
+          <w:lang w:val="hr-HR"/>
+        </w:rPr>
+        <w:t xml:space="preserve">Nekima bi se možda učinilo da su rješenja snažni antivirusni programi, međutim, bilo koji stvaran algoritam za detektiranje računalnih virusa krivo će detektirati neke dobročudne programe kao viruse, a posljedice mogu biti jednako loše kao i posljedice samih virusa. Kao što ljudski imunosni sustav, postane li presnažan, može uzrokovati auto-imune bolesti i time biti kontraproduktivan, isto se događa s antivirusnim programima. </w:t>
+      </w:r>
+      <w:r>
+        <w:rPr>
+          <w:rFonts w:ascii="Times New Roman" w:hAnsi="Times New Roman"/>
+          <w:b w:val="false"/>
+          <w:bCs w:val="false"/>
+          <w:i w:val="false"/>
+          <w:iCs w:val="false"/>
+          <w:sz w:val="22"/>
+          <w:szCs w:val="22"/>
+          <w:lang w:val="hr-HR"/>
+        </w:rPr>
+        <w:t>Uostalom, rijetko se koji novi virus može detektirati zastarjelim algoritmima ugrađenima u antivirusne programe, kriminalci koji rade računalne viruse znaju kako ti algoritmi funkcioniraju i kako ih prevariti.</w:t>
       </w:r>
     </w:p>
     <w:p>
@@ -5786,7 +6267,20 @@
           <w:szCs w:val="22"/>
           <w:lang w:val="hr-HR"/>
         </w:rPr>
-        <w:t xml:space="preserve">Objekt </w:t>
+        <w:t>Globalni o</w:t>
+      </w:r>
+      <w:r>
+        <w:rPr>
+          <w:rFonts w:ascii="Times New Roman" w:hAnsi="Times New Roman"/>
+          <w:b w:val="false"/>
+          <w:bCs w:val="false"/>
+          <w:i w:val="false"/>
+          <w:iCs w:val="false"/>
+          <w:sz w:val="22"/>
+          <w:szCs w:val="22"/>
+          <w:lang w:val="hr-HR"/>
+        </w:rPr>
+        <w:t xml:space="preserve">bjekt </w:t>
       </w:r>
       <w:r>
         <w:rPr>
@@ -5812,7 +6306,20 @@
           <w:szCs w:val="22"/>
           <w:lang w:val="hr-HR"/>
         </w:rPr>
-        <w:t xml:space="preserve"> </w:t>
+        <w:t xml:space="preserve">, </w:t>
+      </w:r>
+      <w:r>
+        <w:rPr>
+          <w:rFonts w:ascii="Times New Roman" w:hAnsi="Times New Roman"/>
+          <w:b w:val="false"/>
+          <w:bCs w:val="false"/>
+          <w:i w:val="false"/>
+          <w:iCs w:val="false"/>
+          <w:sz w:val="22"/>
+          <w:szCs w:val="22"/>
+          <w:lang w:val="hr-HR"/>
+        </w:rPr>
+        <w:t xml:space="preserve">osim heksadekadskih stringova koje predstavljaju naredbe u strojnom kodu, </w:t>
       </w:r>
       <w:r>
         <w:rPr>
@@ -6293,7 +6800,72 @@
           <w:szCs w:val="22"/>
           <w:lang w:val="hr-HR"/>
         </w:rPr>
-        <w:t>.</w:t>
+        <w:t xml:space="preserve">. </w:t>
+      </w:r>
+      <w:r>
+        <w:rPr>
+          <w:rFonts w:ascii="Times New Roman" w:hAnsi="Times New Roman"/>
+          <w:b w:val="false"/>
+          <w:bCs w:val="false"/>
+          <w:i w:val="false"/>
+          <w:iCs w:val="false"/>
+          <w:sz w:val="22"/>
+          <w:szCs w:val="22"/>
+          <w:lang w:val="hr-HR"/>
+        </w:rPr>
+        <w:t xml:space="preserve">U datoteci </w:t>
+      </w:r>
+      <w:r>
+        <w:rPr>
+          <w:rFonts w:ascii="Courier New" w:hAnsi="Courier New"/>
+          <w:b w:val="false"/>
+          <w:bCs w:val="false"/>
+          <w:i w:val="false"/>
+          <w:iCs w:val="false"/>
+          <w:sz w:val="22"/>
+          <w:szCs w:val="22"/>
+          <w:lang w:val="hr-HR"/>
+        </w:rPr>
+        <w:t>PicoBlaze.html</w:t>
+      </w:r>
+      <w:r>
+        <w:rPr>
+          <w:rFonts w:ascii="Times New Roman" w:hAnsi="Times New Roman"/>
+          <w:b w:val="false"/>
+          <w:bCs w:val="false"/>
+          <w:i w:val="false"/>
+          <w:iCs w:val="false"/>
+          <w:sz w:val="22"/>
+          <w:szCs w:val="22"/>
+          <w:lang w:val="hr-HR"/>
+        </w:rPr>
+        <w:t xml:space="preserve"> još se nalazi i kod za simulaciju UART-a, protokol pomoću kojega PicoBlaze može komunicirati s terminalima i simulatorima terminala, ali on je po defaultu isključen. Terminali su, naime, uređaji s tipkovnicom i ekranom pomoću kojih možemo komunicirati s programima na udaljenim računalima koji imaju CLI sučelje, to jest, sučelje slično </w:t>
+      </w:r>
+      <w:r>
+        <w:rPr>
+          <w:rFonts w:ascii="Times New Roman" w:hAnsi="Times New Roman"/>
+          <w:b w:val="false"/>
+          <w:bCs w:val="false"/>
+          <w:i w:val="false"/>
+          <w:iCs w:val="false"/>
+          <w:sz w:val="22"/>
+          <w:szCs w:val="22"/>
+          <w:lang w:val="hr-HR"/>
+        </w:rPr>
+        <w:t>tipičnim</w:t>
+      </w:r>
+      <w:r>
+        <w:rPr>
+          <w:rFonts w:ascii="Times New Roman" w:hAnsi="Times New Roman"/>
+          <w:b w:val="false"/>
+          <w:bCs w:val="false"/>
+          <w:i w:val="false"/>
+          <w:iCs w:val="false"/>
+          <w:sz w:val="22"/>
+          <w:szCs w:val="22"/>
+          <w:lang w:val="hr-HR"/>
+        </w:rPr>
+        <w:t xml:space="preserve"> DOS-ovim programima.</w:t>
       </w:r>
     </w:p>
     <w:p>
@@ -6731,7 +7303,98 @@
           <w:szCs w:val="22"/>
           <w:lang w:val="hr-HR"/>
         </w:rPr>
-        <w:t xml:space="preserve"> svoje rezultate ne vraćaju kao povratnu vrijednost funkcije, nego ih pišu u globalne varijable.</w:t>
+        <w:t xml:space="preserve"> svoje rezultate ne vraćaju kao povratnu vrijednost funkcije, nego ih pišu u globalne varijable. </w:t>
+      </w:r>
+      <w:r>
+        <w:rPr>
+          <w:rFonts w:ascii="Times New Roman" w:hAnsi="Times New Roman"/>
+          <w:b w:val="false"/>
+          <w:bCs w:val="false"/>
+          <w:i w:val="false"/>
+          <w:iCs w:val="false"/>
+          <w:sz w:val="22"/>
+          <w:szCs w:val="22"/>
+          <w:lang w:val="hr-HR"/>
+        </w:rPr>
+        <w:t xml:space="preserve">Potprogram </w:t>
+      </w:r>
+      <w:r>
+        <w:rPr>
+          <w:rFonts w:ascii="Courier New" w:hAnsi="Courier New"/>
+          <w:b w:val="false"/>
+          <w:bCs w:val="false"/>
+          <w:i w:val="false"/>
+          <w:iCs w:val="false"/>
+          <w:sz w:val="22"/>
+          <w:szCs w:val="22"/>
+          <w:lang w:val="hr-HR"/>
+        </w:rPr>
+        <w:t>assembler.js</w:t>
+      </w:r>
+      <w:r>
+        <w:rPr>
+          <w:rFonts w:ascii="Times New Roman" w:hAnsi="Times New Roman"/>
+          <w:b w:val="false"/>
+          <w:bCs w:val="false"/>
+          <w:i w:val="false"/>
+          <w:iCs w:val="false"/>
+          <w:sz w:val="22"/>
+          <w:szCs w:val="22"/>
+          <w:lang w:val="hr-HR"/>
+        </w:rPr>
+        <w:t xml:space="preserve"> piše svoje rezultate u globalni objekt </w:t>
+      </w:r>
+      <w:r>
+        <w:rPr>
+          <w:rFonts w:ascii="Courier New" w:hAnsi="Courier New"/>
+          <w:b w:val="false"/>
+          <w:bCs w:val="false"/>
+          <w:i w:val="false"/>
+          <w:iCs w:val="false"/>
+          <w:sz w:val="22"/>
+          <w:szCs w:val="22"/>
+          <w:lang w:val="hr-HR"/>
+        </w:rPr>
+        <w:t>machineCode</w:t>
+      </w:r>
+      <w:r>
+        <w:rPr>
+          <w:rFonts w:ascii="Times New Roman" w:hAnsi="Times New Roman"/>
+          <w:b w:val="false"/>
+          <w:bCs w:val="false"/>
+          <w:i w:val="false"/>
+          <w:iCs w:val="false"/>
+          <w:sz w:val="22"/>
+          <w:szCs w:val="22"/>
+          <w:lang w:val="hr-HR"/>
+        </w:rPr>
+        <w:t xml:space="preserve">, odakle ih potprogram </w:t>
+      </w:r>
+      <w:r>
+        <w:rPr>
+          <w:rFonts w:ascii="Courier New" w:hAnsi="Courier New"/>
+          <w:b w:val="false"/>
+          <w:bCs w:val="false"/>
+          <w:i w:val="false"/>
+          <w:iCs w:val="false"/>
+          <w:sz w:val="22"/>
+          <w:szCs w:val="22"/>
+          <w:lang w:val="hr-HR"/>
+        </w:rPr>
+        <w:t>simulator.js</w:t>
+      </w:r>
+      <w:r>
+        <w:rPr>
+          <w:rFonts w:ascii="Times New Roman" w:hAnsi="Times New Roman"/>
+          <w:b w:val="false"/>
+          <w:bCs w:val="false"/>
+          <w:i w:val="false"/>
+          <w:iCs w:val="false"/>
+          <w:sz w:val="22"/>
+          <w:szCs w:val="22"/>
+          <w:lang w:val="hr-HR"/>
+        </w:rPr>
+        <w:t xml:space="preserve"> čita.</w:t>
       </w:r>
     </w:p>
     <w:p>
@@ -12561,7 +13224,163 @@
           <w:szCs w:val="22"/>
           <w:lang w:val="hr-HR"/>
         </w:rPr>
-        <w:t xml:space="preserve">Web-aplikacija nudi tri primjera programa za PicoBlaze. Prvi se zove </w:t>
+        <w:t xml:space="preserve">Web-aplikacija nudi </w:t>
+      </w:r>
+      <w:r>
+        <w:rPr>
+          <w:rFonts w:ascii="Times New Roman" w:hAnsi="Times New Roman"/>
+          <w:b w:val="false"/>
+          <w:bCs w:val="false"/>
+          <w:i w:val="false"/>
+          <w:iCs w:val="false"/>
+          <w:sz w:val="22"/>
+          <w:szCs w:val="22"/>
+          <w:lang w:val="hr-HR"/>
+        </w:rPr>
+        <w:t>šest</w:t>
+      </w:r>
+      <w:r>
+        <w:rPr>
+          <w:rFonts w:ascii="Times New Roman" w:hAnsi="Times New Roman"/>
+          <w:b w:val="false"/>
+          <w:bCs w:val="false"/>
+          <w:i w:val="false"/>
+          <w:iCs w:val="false"/>
+          <w:sz w:val="22"/>
+          <w:szCs w:val="22"/>
+          <w:lang w:val="hr-HR"/>
+        </w:rPr>
+        <w:t xml:space="preserve"> primjera programa za PicoBlaze. </w:t>
+      </w:r>
+      <w:r>
+        <w:rPr>
+          <w:rFonts w:ascii="Times New Roman" w:hAnsi="Times New Roman"/>
+          <w:b w:val="false"/>
+          <w:bCs w:val="false"/>
+          <w:i w:val="false"/>
+          <w:iCs w:val="false"/>
+          <w:sz w:val="22"/>
+          <w:szCs w:val="22"/>
+          <w:lang w:val="hr-HR"/>
+        </w:rPr>
+        <w:t xml:space="preserve">Oni se nalaze, kao i njihov popis u JSON formatu, na autorovom GitHub profilu, te ih potprogram </w:t>
+      </w:r>
+      <w:r>
+        <w:rPr>
+          <w:rFonts w:ascii="Courier New" w:hAnsi="Courier New"/>
+          <w:b w:val="false"/>
+          <w:bCs w:val="false"/>
+          <w:i w:val="false"/>
+          <w:iCs w:val="false"/>
+          <w:sz w:val="22"/>
+          <w:szCs w:val="22"/>
+          <w:lang w:val="hr-HR"/>
+        </w:rPr>
+        <w:t>PicoBlaze.html</w:t>
+      </w:r>
+      <w:r>
+        <w:rPr>
+          <w:rFonts w:ascii="Times New Roman" w:hAnsi="Times New Roman"/>
+          <w:b w:val="false"/>
+          <w:bCs w:val="false"/>
+          <w:i w:val="false"/>
+          <w:iCs w:val="false"/>
+          <w:sz w:val="22"/>
+          <w:szCs w:val="22"/>
+          <w:lang w:val="hr-HR"/>
+        </w:rPr>
+        <w:t xml:space="preserve"> dohvaća koristeći JavaScriptinu naredbu </w:t>
+      </w:r>
+      <w:r>
+        <w:rPr>
+          <w:rFonts w:ascii="Courier New" w:hAnsi="Courier New"/>
+          <w:b w:val="false"/>
+          <w:bCs w:val="false"/>
+          <w:i w:val="false"/>
+          <w:iCs w:val="false"/>
+          <w:sz w:val="22"/>
+          <w:szCs w:val="22"/>
+          <w:lang w:val="hr-HR"/>
+        </w:rPr>
+        <w:t>fetch</w:t>
+      </w:r>
+      <w:r>
+        <w:rPr>
+          <w:rFonts w:ascii="Times New Roman" w:hAnsi="Times New Roman"/>
+          <w:b w:val="false"/>
+          <w:bCs w:val="false"/>
+          <w:i w:val="false"/>
+          <w:iCs w:val="false"/>
+          <w:sz w:val="22"/>
+          <w:szCs w:val="22"/>
+          <w:lang w:val="hr-HR"/>
+        </w:rPr>
+        <w:t>.</w:t>
+      </w:r>
+      <w:r>
+        <w:rPr>
+          <w:rFonts w:ascii="Times New Roman" w:hAnsi="Times New Roman"/>
+          <w:b w:val="false"/>
+          <w:bCs w:val="false"/>
+          <w:i w:val="false"/>
+          <w:iCs w:val="false"/>
+          <w:sz w:val="22"/>
+          <w:szCs w:val="22"/>
+          <w:lang w:val="hr-HR"/>
+        </w:rPr>
+        <w:t xml:space="preserve"> Prvi </w:t>
+      </w:r>
+      <w:r>
+        <w:rPr>
+          <w:rFonts w:ascii="Times New Roman" w:hAnsi="Times New Roman"/>
+          <w:b w:val="false"/>
+          <w:bCs w:val="false"/>
+          <w:i w:val="false"/>
+          <w:iCs w:val="false"/>
+          <w:sz w:val="22"/>
+          <w:szCs w:val="22"/>
+          <w:lang w:val="hr-HR"/>
+        </w:rPr>
+        <w:t>se</w:t>
+      </w:r>
+      <w:r>
+        <w:rPr>
+          <w:rFonts w:ascii="Times New Roman" w:hAnsi="Times New Roman"/>
+          <w:b w:val="false"/>
+          <w:bCs w:val="false"/>
+          <w:i w:val="false"/>
+          <w:iCs w:val="false"/>
+          <w:sz w:val="22"/>
+          <w:szCs w:val="22"/>
+          <w:lang w:val="hr-HR"/>
+        </w:rPr>
+        <w:t xml:space="preserve"> </w:t>
+      </w:r>
+      <w:r>
+        <w:rPr>
+          <w:rFonts w:ascii="Times New Roman" w:hAnsi="Times New Roman"/>
+          <w:b w:val="false"/>
+          <w:bCs w:val="false"/>
+          <w:i w:val="false"/>
+          <w:iCs w:val="false"/>
+          <w:sz w:val="22"/>
+          <w:szCs w:val="22"/>
+          <w:lang w:val="hr-HR"/>
+        </w:rPr>
+        <w:t>primjer</w:t>
+      </w:r>
+      <w:r>
+        <w:rPr>
+          <w:rFonts w:ascii="Times New Roman" w:hAnsi="Times New Roman"/>
+          <w:b w:val="false"/>
+          <w:bCs w:val="false"/>
+          <w:i w:val="false"/>
+          <w:iCs w:val="false"/>
+          <w:sz w:val="22"/>
+          <w:szCs w:val="22"/>
+          <w:lang w:val="hr-HR"/>
+        </w:rPr>
+        <w:t xml:space="preserve"> zove </w:t>
       </w:r>
       <w:r>
         <w:rPr>
@@ -13687,7 +14506,49 @@
           <w:u w:val="none"/>
           <w:lang w:val="hr-HR"/>
         </w:rPr>
-        <w:t>besmislen je program koji pali i gasi LED-ice te prikazuje heksadecimalne brojeve na 7-segmentnim pokaznicima.</w:t>
+        <w:t xml:space="preserve">besmislen je program koji pali i gasi LED-ice te prikazuje heksadecimalne brojeve na 7-segmentnim pokaznicima. </w:t>
+      </w:r>
+      <w:r>
+        <w:rPr>
+          <w:rFonts w:ascii="Times New Roman" w:hAnsi="Times New Roman"/>
+          <w:b w:val="false"/>
+          <w:bCs w:val="false"/>
+          <w:i w:val="false"/>
+          <w:iCs w:val="false"/>
+          <w:sz w:val="22"/>
+          <w:szCs w:val="22"/>
+          <w:u w:val="none"/>
+          <w:lang w:val="hr-HR"/>
+        </w:rPr>
+        <w:t xml:space="preserve">Nakon svih tih primjera dodan je i primjer </w:t>
+      </w:r>
+      <w:r>
+        <w:rPr>
+          <w:rFonts w:ascii="Times New Roman" w:hAnsi="Times New Roman"/>
+          <w:b w:val="false"/>
+          <w:bCs w:val="false"/>
+          <w:i/>
+          <w:iCs/>
+          <w:sz w:val="22"/>
+          <w:szCs w:val="22"/>
+          <w:u w:val="none"/>
+          <w:lang w:val="hr-HR"/>
+        </w:rPr>
+        <w:t>Decimal to Binary</w:t>
+      </w:r>
+      <w:r>
+        <w:rPr>
+          <w:rFonts w:ascii="Times New Roman" w:hAnsi="Times New Roman"/>
+          <w:b w:val="false"/>
+          <w:bCs w:val="false"/>
+          <w:i w:val="false"/>
+          <w:iCs w:val="false"/>
+          <w:sz w:val="22"/>
+          <w:szCs w:val="22"/>
+          <w:u w:val="none"/>
+          <w:lang w:val="hr-HR"/>
+        </w:rPr>
+        <w:t>, koji pretvara dekadske brojeve u binarne, a dekadski brojevi se u njega upisuju koristeći UART, a isto tako se iz UART-a čitaju binarni brojevi koji su rezultati.</w:t>
       </w:r>
     </w:p>
     <w:p>
@@ -13937,7 +14798,59 @@
           <w:szCs w:val="22"/>
           <w:lang w:val="hr-HR"/>
         </w:rPr>
-        <w:t>Dakle, da bismo postigli realističan tajming, morali bismo posve preurediti simulator, a vjerojatno i napisati ga u drugom programskom jeziku (a puno sreće da ga onda pokrenete u internetskom pregledniku).</w:t>
+        <w:t xml:space="preserve">Dakle, da bismo postigli realističan tajming, morali bismo posve preurediti simulator, a vjerojatno i napisati ga u drugom programskom jeziku (a puno sreće da ga onda pokrenete u internetskom pregledniku). </w:t>
+      </w:r>
+      <w:r>
+        <w:rPr>
+          <w:rFonts w:ascii="Times New Roman" w:hAnsi="Times New Roman"/>
+          <w:b w:val="false"/>
+          <w:bCs w:val="false"/>
+          <w:i w:val="false"/>
+          <w:iCs w:val="false"/>
+          <w:sz w:val="22"/>
+          <w:szCs w:val="22"/>
+          <w:lang w:val="hr-HR"/>
+        </w:rPr>
+        <w:t xml:space="preserve">Pokušao sam ga ubrzati tako što sam manipulacije stringovima zamijenio bitovnim operacijama gdje je to jednostavno za napraviti, ali to nije urodilo plodom. </w:t>
+      </w:r>
+      <w:r>
+        <w:rPr>
+          <w:rFonts w:ascii="Times New Roman" w:hAnsi="Times New Roman"/>
+          <w:b w:val="false"/>
+          <w:bCs w:val="false"/>
+          <w:i w:val="false"/>
+          <w:iCs w:val="false"/>
+          <w:sz w:val="22"/>
+          <w:szCs w:val="22"/>
+          <w:lang w:val="hr-HR"/>
+        </w:rPr>
+        <w:t xml:space="preserve">Također, simulacija UART-a poprilično je nerealistična, </w:t>
+      </w:r>
+      <w:r>
+        <w:rPr>
+          <w:rFonts w:ascii="Times New Roman" w:hAnsi="Times New Roman"/>
+          <w:b w:val="false"/>
+          <w:bCs w:val="false"/>
+          <w:i w:val="false"/>
+          <w:iCs w:val="false"/>
+          <w:sz w:val="22"/>
+          <w:szCs w:val="22"/>
+          <w:lang w:val="hr-HR"/>
+        </w:rPr>
+        <w:t>a nije očito kako bismo u programskom jeziku JavaScript napravili dobar simulator terminala</w:t>
+      </w:r>
+      <w:r>
+        <w:rPr>
+          <w:rFonts w:ascii="Times New Roman" w:hAnsi="Times New Roman"/>
+          <w:b w:val="false"/>
+          <w:bCs w:val="false"/>
+          <w:i w:val="false"/>
+          <w:iCs w:val="false"/>
+          <w:sz w:val="22"/>
+          <w:szCs w:val="22"/>
+          <w:lang w:val="hr-HR"/>
+        </w:rPr>
+        <w:t>.</w:t>
       </w:r>
       <w:r>
         <w:rPr>
@@ -14366,7 +15279,24 @@
           <w:i w:val="false"/>
           <w:iCs w:val="false"/>
         </w:rPr>
-        <w:t xml:space="preserve"> poprilično besmisleno, ono se prevodi kao prst-jantar. Nekome bi u antici, tko zna latinski </w:t>
+        <w:t xml:space="preserve"> poprilično besmisleno, ono se prevodi kao </w:t>
+      </w:r>
+      <w:r>
+        <w:rPr>
+          <w:rFonts w:ascii="Times New Roman" w:hAnsi="Times New Roman"/>
+          <w:i/>
+          <w:iCs/>
+          <w:u w:val="none"/>
+        </w:rPr>
+        <w:t>prst-jantar</w:t>
+      </w:r>
+      <w:r>
+        <w:rPr>
+          <w:rFonts w:ascii="Times New Roman" w:hAnsi="Times New Roman"/>
+          <w:i w:val="false"/>
+          <w:iCs w:val="false"/>
+        </w:rPr>
+        <w:t xml:space="preserve">. Nekome bi u antici, tko zna latinski </w:t>
       </w:r>
       <w:r>
         <w:rPr>
@@ -14388,47 +15318,48 @@
       </w:r>
       <w:r>
         <w:rPr>
-          <w:rFonts w:ascii="Arial" w:hAnsi="Arial"/>
-          <w:i w:val="false"/>
-          <w:iCs w:val="false"/>
-        </w:rPr>
-        <w:t xml:space="preserve">Bio sam ovdje ubacio </w:t>
-      </w:r>
-      <w:r>
-        <w:rPr>
-          <w:rFonts w:ascii="Arial" w:hAnsi="Arial"/>
-          <w:i w:val="false"/>
-          <w:iCs w:val="false"/>
-          <w:sz w:val="20"/>
-          <w:szCs w:val="20"/>
-        </w:rPr>
-        <w:t>i</w:t>
-      </w:r>
-      <w:r>
-        <w:rPr>
-          <w:rFonts w:ascii="Arial" w:hAnsi="Arial"/>
-          <w:i w:val="false"/>
-          <w:iCs w:val="false"/>
-        </w:rPr>
-        <w:t xml:space="preserve"> anegdotu iz svog studentskog života kako je jedan od mojih profesora krivo bio, na temelju imena, pretpostavio što se </w:t>
-      </w:r>
-      <w:r>
-        <w:rPr>
-          <w:rFonts w:ascii="Arial" w:hAnsi="Arial"/>
-          <w:i w:val="false"/>
-          <w:iCs w:val="false"/>
-          <w:sz w:val="20"/>
-          <w:szCs w:val="20"/>
-        </w:rPr>
-        <w:t>uči</w:t>
-      </w:r>
-      <w:r>
-        <w:rPr>
-          <w:rFonts w:ascii="Arial" w:hAnsi="Arial"/>
-          <w:i w:val="false"/>
-          <w:iCs w:val="false"/>
-        </w:rPr>
-        <w:t xml:space="preserve"> na jednom od kolegija, no dotični profesor me zamolio da to izbacim.</w:t>
+          <w:rFonts w:ascii="Times New Roman" w:hAnsi="Times New Roman"/>
+          <w:i w:val="false"/>
+          <w:iCs w:val="false"/>
+          <w:lang w:val="hr-HR"/>
+        </w:rPr>
+        <w:t xml:space="preserve">Imam jednu anegdotu iz svog studentskog života o tome: Došla je knjižničarka na početku odmora u predavaonicu informirati profesora Martinovića da će biti nekakav simpozij gdje bi trebali doći profesori koji se bave humanističkim predmetima, a da misli da se to tiče profesora Martinovića jer on predaje kolegij zvan </w:t>
+      </w:r>
+      <w:r>
+        <w:rPr>
+          <w:rFonts w:ascii="Times New Roman" w:hAnsi="Times New Roman"/>
+          <w:i/>
+          <w:iCs/>
+          <w:lang w:val="hr-HR"/>
+        </w:rPr>
+        <w:t>Dizajn programske podrške</w:t>
+      </w:r>
+      <w:r>
+        <w:rPr>
+          <w:rFonts w:ascii="Times New Roman" w:hAnsi="Times New Roman"/>
+          <w:i w:val="false"/>
+          <w:iCs w:val="false"/>
+          <w:lang w:val="hr-HR"/>
+        </w:rPr>
+        <w:t xml:space="preserve">. A profesor Martinović joj odgovori: </w:t>
+      </w:r>
+      <w:r>
+        <w:rPr>
+          <w:rFonts w:ascii="Times New Roman" w:hAnsi="Times New Roman"/>
+          <w:i/>
+          <w:iCs/>
+          <w:lang w:val="hr-HR"/>
+        </w:rPr>
+        <w:t xml:space="preserve">Ah, kolegice, pa nije Vam to nikakav dizajn, to se samo tako zove. </w:t>
+      </w:r>
+      <w:r>
+        <w:rPr>
+          <w:rFonts w:ascii="Times New Roman" w:hAnsi="Times New Roman"/>
+          <w:i w:val="false"/>
+          <w:iCs w:val="false"/>
+          <w:lang w:val="hr-HR"/>
+        </w:rPr>
+        <w:t>Knjižničarka ga je, naravno, onda začuđeno pogledala.</w:t>
       </w:r>
     </w:p>
   </w:footnote>
@@ -14482,7 +15413,7 @@
 </file>
 
 <file path=word/numbering.xml><?xml version="1.0" encoding="utf-8"?>
-<w:numbering xmlns:w="http://schemas.openxmlformats.org/wordprocessingml/2006/main" xmlns:o="urn:schemas-microsoft-com:office:office" xmlns:r="http://schemas.openxmlformats.org/officeDocument/2006/relationships" xmlns:v="urn:schemas-microsoft-com:vml">
+<w:numbering xmlns:w="http://schemas.openxmlformats.org/wordprocessingml/2006/main" xmlns:o="urn:schemas-microsoft-com:office:office" xmlns:r="http://schemas.openxmlformats.org/officeDocument/2006/relationships" xmlns:v="urn:schemas-microsoft-com:vml" xmlns:mc="http://schemas.openxmlformats.org/markup-compatibility/2006" xmlns:w14="http://schemas.microsoft.com/office/word/2010/wordml" mc:Ignorable="w14">
   <w:abstractNum w:abstractNumId="1">
     <w:lvl w:ilvl="0">
       <w:start w:val="1"/>
@@ -14628,6 +15559,9 @@
       <w:lvlText w:val=""/>
       <w:lvlJc w:val="left"/>
       <w:pPr>
+        <w:tabs>
+          <w:tab w:val="num" w:pos="0"/>
+        </w:tabs>
         <w:ind w:left="0" w:hanging="0"/>
       </w:pPr>
     </w:lvl>
@@ -14638,6 +15572,9 @@
       <w:lvlText w:val=""/>
       <w:lvlJc w:val="left"/>
       <w:pPr>
+        <w:tabs>
+          <w:tab w:val="num" w:pos="0"/>
+        </w:tabs>
         <w:ind w:left="0" w:hanging="0"/>
       </w:pPr>
     </w:lvl>
@@ -14648,6 +15585,9 @@
       <w:lvlText w:val=""/>
       <w:lvlJc w:val="left"/>
       <w:pPr>
+        <w:tabs>
+          <w:tab w:val="num" w:pos="0"/>
+        </w:tabs>
         <w:ind w:left="0" w:hanging="0"/>
       </w:pPr>
     </w:lvl>
@@ -14658,6 +15598,9 @@
       <w:lvlText w:val=""/>
       <w:lvlJc w:val="left"/>
       <w:pPr>
+        <w:tabs>
+          <w:tab w:val="num" w:pos="0"/>
+        </w:tabs>
         <w:ind w:left="0" w:hanging="0"/>
       </w:pPr>
     </w:lvl>
@@ -14668,6 +15611,9 @@
       <w:lvlText w:val=""/>
       <w:lvlJc w:val="left"/>
       <w:pPr>
+        <w:tabs>
+          <w:tab w:val="num" w:pos="0"/>
+        </w:tabs>
         <w:ind w:left="0" w:hanging="0"/>
       </w:pPr>
     </w:lvl>
@@ -14678,6 +15624,9 @@
       <w:lvlText w:val=""/>
       <w:lvlJc w:val="left"/>
       <w:pPr>
+        <w:tabs>
+          <w:tab w:val="num" w:pos="0"/>
+        </w:tabs>
         <w:ind w:left="0" w:hanging="0"/>
       </w:pPr>
     </w:lvl>
@@ -14688,6 +15637,9 @@
       <w:lvlText w:val=""/>
       <w:lvlJc w:val="left"/>
       <w:pPr>
+        <w:tabs>
+          <w:tab w:val="num" w:pos="0"/>
+        </w:tabs>
         <w:ind w:left="0" w:hanging="0"/>
       </w:pPr>
     </w:lvl>
@@ -14698,6 +15650,9 @@
       <w:lvlText w:val=""/>
       <w:lvlJc w:val="left"/>
       <w:pPr>
+        <w:tabs>
+          <w:tab w:val="num" w:pos="0"/>
+        </w:tabs>
         <w:ind w:left="0" w:hanging="0"/>
       </w:pPr>
     </w:lvl>
@@ -14708,6 +15663,9 @@
       <w:lvlText w:val=""/>
       <w:lvlJc w:val="left"/>
       <w:pPr>
+        <w:tabs>
+          <w:tab w:val="num" w:pos="0"/>
+        </w:tabs>
         <w:ind w:left="0" w:hanging="0"/>
       </w:pPr>
     </w:lvl>

</xml_diff>

<commit_message>
Noted that I broke up the `PicoBlaze.html` file into smaller files.
</commit_message>
<xml_diff>
--- a/seminar/PicoBlaze.docx
+++ b/seminar/PicoBlaze.docx
@@ -1,6 +1,6 @@
 
 <file path=word/document.xml><?xml version="1.0" encoding="utf-8"?>
-<w:document xmlns:o="urn:schemas-microsoft-com:office:office" xmlns:r="http://schemas.openxmlformats.org/officeDocument/2006/relationships" xmlns:v="urn:schemas-microsoft-com:vml" xmlns:w="http://schemas.openxmlformats.org/wordprocessingml/2006/main" xmlns:w10="urn:schemas-microsoft-com:office:word" xmlns:wp="http://schemas.openxmlformats.org/drawingml/2006/wordprocessingDrawing" xmlns:wps="http://schemas.microsoft.com/office/word/2010/wordprocessingShape" xmlns:wpg="http://schemas.microsoft.com/office/word/2010/wordprocessingGroup" xmlns:mc="http://schemas.openxmlformats.org/markup-compatibility/2006" xmlns:wp14="http://schemas.microsoft.com/office/word/2010/wordprocessingDrawing" xmlns:w14="http://schemas.microsoft.com/office/word/2010/wordml" mc:Ignorable="w14 wp14">
+<w:document xmlns:o="urn:schemas-microsoft-com:office:office" xmlns:r="http://schemas.openxmlformats.org/officeDocument/2006/relationships" xmlns:v="urn:schemas-microsoft-com:vml" xmlns:w="http://schemas.openxmlformats.org/wordprocessingml/2006/main" xmlns:w10="urn:schemas-microsoft-com:office:word" xmlns:wp="http://schemas.openxmlformats.org/drawingml/2006/wordprocessingDrawing" xmlns:wps="http://schemas.microsoft.com/office/word/2010/wordprocessingShape" xmlns:wpg="http://schemas.microsoft.com/office/word/2010/wordprocessingGroup" xmlns:mc="http://schemas.openxmlformats.org/markup-compatibility/2006" xmlns:wp14="http://schemas.microsoft.com/office/word/2010/wordprocessingDrawing" xmlns:w14="http://schemas.microsoft.com/office/word/2010/wordml" xmlns:w15="http://schemas.microsoft.com/office/word/2012/wordml" mc:Ignorable="w14 wp14 w15">
   <w:body>
     <w:p>
       <w:pPr>
@@ -31,7 +31,6 @@
           <w:b/>
           <w:b/>
           <w:bCs/>
-          <w:szCs w:val="24"/>
           <w:lang w:val="hr-HR"/>
         </w:rPr>
       </w:pPr>
@@ -40,7 +39,6 @@
           <w:rFonts w:ascii="Times New Roman" w:hAnsi="Times New Roman"/>
           <w:b/>
           <w:bCs/>
-          <w:szCs w:val="24"/>
           <w:lang w:val="hr-HR"/>
         </w:rPr>
       </w:r>
@@ -60,7 +58,6 @@
           <w:bCs w:val="false"/>
           <w:i w:val="false"/>
           <w:iCs w:val="false"/>
-          <w:szCs w:val="24"/>
           <w:lang w:val="hr-HR"/>
         </w:rPr>
         <w:t>Autor: Teo Samaržija</w:t>
@@ -78,7 +75,6 @@
           <w:i w:val="false"/>
           <w:i w:val="false"/>
           <w:iCs w:val="false"/>
-          <w:szCs w:val="24"/>
           <w:lang w:val="hr-HR"/>
         </w:rPr>
       </w:pPr>
@@ -89,7 +85,6 @@
           <w:bCs w:val="false"/>
           <w:i w:val="false"/>
           <w:iCs w:val="false"/>
-          <w:szCs w:val="24"/>
           <w:lang w:val="hr-HR"/>
         </w:rPr>
       </w:r>
@@ -205,7 +200,6 @@
           <w:bCs/>
           <w:i w:val="false"/>
           <w:iCs w:val="false"/>
-          <w:szCs w:val="24"/>
           <w:lang w:val="hr-HR"/>
         </w:rPr>
         <w:t>Uvod</w:t>
@@ -216,7 +210,9 @@
         <w:pStyle w:val="Normal"/>
         <w:ind w:left="0" w:right="0" w:hanging="0"/>
         <w:jc w:val="both"/>
-        <w:rPr/>
+        <w:rPr>
+          <w:lang w:val="hr-HR"/>
+        </w:rPr>
       </w:pPr>
       <w:r>
         <w:rPr>
@@ -934,7 +930,6 @@
       <w:r>
         <w:rPr>
           <w:rStyle w:val="FootnoteAnchor"/>
-          <w:rFonts w:ascii="Times New Roman" w:hAnsi="Times New Roman"/>
           <w:b w:val="false"/>
           <w:bCs w:val="false"/>
           <w:i/>
@@ -942,6 +937,7 @@
           <w:sz w:val="22"/>
           <w:szCs w:val="22"/>
           <w:u w:val="none"/>
+          <w:vertAlign w:val="superscript"/>
           <w:lang w:val="hr-HR"/>
         </w:rPr>
         <w:footnoteReference w:id="3"/>
@@ -1138,7 +1134,6 @@
           <w:bCs/>
           <w:i w:val="false"/>
           <w:iCs w:val="false"/>
-          <w:szCs w:val="24"/>
           <w:lang w:val="hr-HR"/>
         </w:rPr>
         <w:t>Eclipse</w:t>
@@ -1241,7 +1236,6 @@
           <w:bCs/>
           <w:i w:val="false"/>
           <w:iCs w:val="false"/>
-          <w:szCs w:val="24"/>
           <w:lang w:val="hr-HR"/>
         </w:rPr>
         <w:t>VIM</w:t>
@@ -1474,7 +1468,6 @@
           <w:bCs/>
           <w:i w:val="false"/>
           <w:iCs w:val="false"/>
-          <w:szCs w:val="24"/>
           <w:lang w:val="hr-HR"/>
         </w:rPr>
         <w:t>GIMP</w:t>
@@ -1579,7 +1572,6 @@
           <w:bCs/>
           <w:i w:val="false"/>
           <w:iCs w:val="false"/>
-          <w:szCs w:val="24"/>
           <w:lang w:val="hr-HR"/>
         </w:rPr>
         <w:t>Inkscape</w:t>
@@ -1658,7 +1650,6 @@
           <w:bCs/>
           <w:i w:val="false"/>
           <w:iCs w:val="false"/>
-          <w:szCs w:val="24"/>
           <w:lang w:val="hr-HR"/>
         </w:rPr>
         <w:t>Firefox</w:t>
@@ -1737,7 +1728,6 @@
           <w:bCs/>
           <w:i w:val="false"/>
           <w:iCs w:val="false"/>
-          <w:szCs w:val="24"/>
           <w:lang w:val="hr-HR"/>
         </w:rPr>
         <w:t>Prettier</w:t>
@@ -1842,7 +1832,6 @@
           <w:bCs/>
           <w:i w:val="false"/>
           <w:iCs w:val="false"/>
-          <w:szCs w:val="24"/>
           <w:lang w:val="hr-HR"/>
         </w:rPr>
         <w:t>ClangFormat</w:t>
@@ -1993,7 +1982,6 @@
           <w:bCs/>
           <w:i w:val="false"/>
           <w:iCs w:val="false"/>
-          <w:szCs w:val="24"/>
           <w:lang w:val="hr-HR"/>
         </w:rPr>
         <w:t>LGTM</w:t>
@@ -2150,7 +2138,6 @@
           <w:bCs/>
           <w:i w:val="false"/>
           <w:iCs w:val="false"/>
-          <w:szCs w:val="24"/>
           <w:lang w:val="hr-HR"/>
         </w:rPr>
         <w:t>Mane današnjih simulatora PicoBlazea</w:t>
@@ -2348,7 +2335,6 @@
           <w:bCs/>
           <w:i w:val="false"/>
           <w:iCs w:val="false"/>
-          <w:szCs w:val="24"/>
           <w:lang w:val="hr-HR"/>
         </w:rPr>
         <w:t>Struktura simulatora za PicoBlaze u JavaScriptu</w:t>
@@ -2386,9 +2372,7 @@
         </w:numPr>
         <w:ind w:left="720" w:right="0" w:hanging="360"/>
         <w:jc w:val="both"/>
-        <w:rPr>
-          <w:lang w:val="hr-HR"/>
-        </w:rPr>
+        <w:rPr/>
       </w:pPr>
       <w:r>
         <w:rPr>
@@ -2726,33 +2710,7 @@
           <w:szCs w:val="22"/>
           <w:lang w:val="hr-HR"/>
         </w:rPr>
-        <w:t xml:space="preserve">, osim heksadekadskih stringova koje predstavljaju naredbe u strojnom kodu, čuva i podatke o linijama </w:t>
-      </w:r>
-      <w:r>
-        <w:rPr>
-          <w:rFonts w:ascii="Times New Roman" w:hAnsi="Times New Roman"/>
-          <w:b w:val="false"/>
-          <w:bCs w:val="false"/>
-          <w:i w:val="false"/>
-          <w:iCs w:val="false"/>
-          <w:sz w:val="22"/>
-          <w:szCs w:val="22"/>
-          <w:lang w:val="hr-HR"/>
-        </w:rPr>
-        <w:t>asemblerskog</w:t>
-      </w:r>
-      <w:r>
-        <w:rPr>
-          <w:rFonts w:ascii="Times New Roman" w:hAnsi="Times New Roman"/>
-          <w:b w:val="false"/>
-          <w:bCs w:val="false"/>
-          <w:i w:val="false"/>
-          <w:iCs w:val="false"/>
-          <w:sz w:val="22"/>
-          <w:szCs w:val="22"/>
-          <w:lang w:val="hr-HR"/>
-        </w:rPr>
-        <w:t xml:space="preserve"> koda iz kojih dolaze naredbe. Datoteka </w:t>
+        <w:t xml:space="preserve">, osim heksadekadskih stringova koje predstavljaju naredbe u strojnom kodu, čuva i podatke o linijama asemblerskog koda iz kojih dolaze naredbe. Datoteka </w:t>
       </w:r>
       <w:r>
         <w:rPr>
@@ -2934,7 +2892,150 @@
           <w:szCs w:val="22"/>
           <w:lang w:val="hr-HR"/>
         </w:rPr>
-        <w:t xml:space="preserve"> još se nalazi i kod za simulaciju UART-a, protokol pomoću kojega PicoBlaze može komunicirati s terminalima i simulatorima terminala, ali on je po defaultu isključen. Terminali su, naime, uređaji s tipkovnicom i ekranom pomoću kojih možemo komunicirati s programima na udaljenim računalima koji imaju CLI sučelje, to jest, sučelje slično tipičnim DOS-ovim programima.</w:t>
+        <w:t xml:space="preserve"> još se nalazi i kod za simulaciju UART-a, protokol pomoću kojega PicoBlaze može komunicirati s terminalima i simulatorima terminala, ali on je po defaultu isključen. Terminali su, naime, uređaji s tipkovnicom i ekranom pomoću kojih možemo komunicirati s programima na udaljenim računalima koji imaju CLI sučelje, to jest, sučelje slično tipičnim DOS-ovim programima. </w:t>
+      </w:r>
+      <w:r>
+        <w:rPr>
+          <w:rFonts w:ascii="Times New Roman" w:hAnsi="Times New Roman"/>
+          <w:b w:val="false"/>
+          <w:bCs w:val="false"/>
+          <w:i w:val="false"/>
+          <w:iCs w:val="false"/>
+          <w:sz w:val="22"/>
+          <w:szCs w:val="22"/>
+          <w:lang w:val="hr-HR"/>
+        </w:rPr>
+        <w:t xml:space="preserve">Naknadno sam datoteku </w:t>
+      </w:r>
+      <w:r>
+        <w:rPr>
+          <w:rFonts w:ascii="Courier New" w:hAnsi="Courier New"/>
+          <w:b w:val="false"/>
+          <w:bCs w:val="false"/>
+          <w:i w:val="false"/>
+          <w:iCs w:val="false"/>
+          <w:sz w:val="22"/>
+          <w:szCs w:val="22"/>
+          <w:lang w:val="hr-HR"/>
+        </w:rPr>
+        <w:t>PicoBlaze.html</w:t>
+      </w:r>
+      <w:r>
+        <w:rPr>
+          <w:rFonts w:ascii="Times New Roman" w:hAnsi="Times New Roman"/>
+          <w:b w:val="false"/>
+          <w:bCs w:val="false"/>
+          <w:i w:val="false"/>
+          <w:iCs w:val="false"/>
+          <w:sz w:val="22"/>
+          <w:szCs w:val="22"/>
+          <w:lang w:val="hr-HR"/>
+        </w:rPr>
+        <w:t xml:space="preserve"> razdijelio u datoteke </w:t>
+      </w:r>
+      <w:r>
+        <w:rPr>
+          <w:rFonts w:ascii="Courier New" w:hAnsi="Courier New"/>
+          <w:b w:val="false"/>
+          <w:bCs w:val="false"/>
+          <w:i w:val="false"/>
+          <w:iCs w:val="false"/>
+          <w:sz w:val="22"/>
+          <w:szCs w:val="22"/>
+          <w:lang w:val="hr-HR"/>
+        </w:rPr>
+        <w:t>PicoBlaze.html</w:t>
+      </w:r>
+      <w:r>
+        <w:rPr>
+          <w:rFonts w:ascii="Times New Roman" w:hAnsi="Times New Roman"/>
+          <w:b w:val="false"/>
+          <w:bCs w:val="false"/>
+          <w:i w:val="false"/>
+          <w:iCs w:val="false"/>
+          <w:sz w:val="22"/>
+          <w:szCs w:val="22"/>
+          <w:lang w:val="hr-HR"/>
+        </w:rPr>
+        <w:t xml:space="preserve"> (koja sada sadrži samo HTML te samo onaj JavaScript koji je potreban da se sakrije moja e-mail adresa od spambotova), </w:t>
+      </w:r>
+      <w:r>
+        <w:rPr>
+          <w:rFonts w:ascii="Courier New" w:hAnsi="Courier New"/>
+          <w:b w:val="false"/>
+          <w:bCs w:val="false"/>
+          <w:i w:val="false"/>
+          <w:iCs w:val="false"/>
+          <w:sz w:val="22"/>
+          <w:szCs w:val="22"/>
+          <w:lang w:val="hr-HR"/>
+        </w:rPr>
+        <w:t>styles.css</w:t>
+      </w:r>
+      <w:r>
+        <w:rPr>
+          <w:rFonts w:ascii="Times New Roman" w:hAnsi="Times New Roman"/>
+          <w:b w:val="false"/>
+          <w:bCs w:val="false"/>
+          <w:i w:val="false"/>
+          <w:iCs w:val="false"/>
+          <w:sz w:val="22"/>
+          <w:szCs w:val="22"/>
+          <w:lang w:val="hr-HR"/>
+        </w:rPr>
+        <w:t xml:space="preserve"> (koja sadrži CSS), </w:t>
+      </w:r>
+      <w:r>
+        <w:rPr>
+          <w:rFonts w:ascii="Courier New" w:hAnsi="Courier New"/>
+          <w:b w:val="false"/>
+          <w:bCs w:val="false"/>
+          <w:i w:val="false"/>
+          <w:iCs w:val="false"/>
+          <w:sz w:val="22"/>
+          <w:szCs w:val="22"/>
+          <w:lang w:val="hr-HR"/>
+        </w:rPr>
+        <w:t>headerScript.js</w:t>
+      </w:r>
+      <w:r>
+        <w:rPr>
+          <w:rFonts w:ascii="Times New Roman" w:hAnsi="Times New Roman"/>
+          <w:b w:val="false"/>
+          <w:bCs w:val="false"/>
+          <w:i w:val="false"/>
+          <w:iCs w:val="false"/>
+          <w:sz w:val="22"/>
+          <w:szCs w:val="22"/>
+          <w:lang w:val="hr-HR"/>
+        </w:rPr>
+        <w:t xml:space="preserve"> (koja sadrži deklaracije potrebne drugim datotekama te skriptu za ponovno postavljanje layouta ako prozor promijeni veličinu) i </w:t>
+      </w:r>
+      <w:r>
+        <w:rPr>
+          <w:rFonts w:ascii="Courier New" w:hAnsi="Courier New"/>
+          <w:b w:val="false"/>
+          <w:bCs w:val="false"/>
+          <w:i w:val="false"/>
+          <w:iCs w:val="false"/>
+          <w:sz w:val="22"/>
+          <w:szCs w:val="22"/>
+          <w:lang w:val="hr-HR"/>
+        </w:rPr>
+        <w:t>footerScript.js</w:t>
+      </w:r>
+      <w:r>
+        <w:rPr>
+          <w:rFonts w:ascii="Times New Roman" w:hAnsi="Times New Roman"/>
+          <w:b w:val="false"/>
+          <w:bCs w:val="false"/>
+          <w:i w:val="false"/>
+          <w:iCs w:val="false"/>
+          <w:sz w:val="22"/>
+          <w:szCs w:val="22"/>
+          <w:lang w:val="hr-HR"/>
+        </w:rPr>
+        <w:t xml:space="preserve"> (koja sadrži funkcije za počinjanje i završavanje simulacije te JavaScript koji stvara SVG-ove).</w:t>
       </w:r>
     </w:p>
     <w:p>
@@ -6982,7 +7083,6 @@
           <w:bCs/>
           <w:i w:val="false"/>
           <w:iCs w:val="false"/>
-          <w:szCs w:val="24"/>
           <w:lang w:val="hr-HR"/>
         </w:rPr>
         <w:t>Primjeri programa za PicoBlaze</w:t>
@@ -7972,7 +8072,6 @@
           <w:bCs/>
           <w:i w:val="false"/>
           <w:iCs w:val="false"/>
-          <w:szCs w:val="24"/>
           <w:lang w:val="hr-HR"/>
         </w:rPr>
         <w:t>Mane simuliranja PicoBlazea u JavaScriptu</w:t>
@@ -8125,7 +8224,6 @@
           <w:bCs/>
           <w:i w:val="false"/>
           <w:iCs w:val="false"/>
-          <w:szCs w:val="24"/>
           <w:lang w:val="hr-HR"/>
         </w:rPr>
         <w:t>Zahvale</w:t>
@@ -8168,7 +8266,7 @@
 </file>
 
 <file path=word/footnotes.xml><?xml version="1.0" encoding="utf-8"?>
-<w:footnotes xmlns:o="urn:schemas-microsoft-com:office:office" xmlns:r="http://schemas.openxmlformats.org/officeDocument/2006/relationships" xmlns:v="urn:schemas-microsoft-com:vml" xmlns:w="http://schemas.openxmlformats.org/wordprocessingml/2006/main" xmlns:w10="urn:schemas-microsoft-com:office:word" xmlns:wp="http://schemas.openxmlformats.org/drawingml/2006/wordprocessingDrawing" xmlns:wps="http://schemas.microsoft.com/office/word/2010/wordprocessingShape" xmlns:wpg="http://schemas.microsoft.com/office/word/2010/wordprocessingGroup" xmlns:mc="http://schemas.openxmlformats.org/markup-compatibility/2006" xmlns:wp14="http://schemas.microsoft.com/office/word/2010/wordprocessingDrawing" xmlns:w14="http://schemas.microsoft.com/office/word/2010/wordml" mc:Ignorable="w14 wp14">
+<w:footnotes xmlns:o="urn:schemas-microsoft-com:office:office" xmlns:r="http://schemas.openxmlformats.org/officeDocument/2006/relationships" xmlns:v="urn:schemas-microsoft-com:vml" xmlns:w="http://schemas.openxmlformats.org/wordprocessingml/2006/main" xmlns:w10="urn:schemas-microsoft-com:office:word" xmlns:wp="http://schemas.openxmlformats.org/drawingml/2006/wordprocessingDrawing" xmlns:wps="http://schemas.microsoft.com/office/word/2010/wordprocessingShape" xmlns:wpg="http://schemas.microsoft.com/office/word/2010/wordprocessingGroup" xmlns:mc="http://schemas.openxmlformats.org/markup-compatibility/2006" xmlns:wp14="http://schemas.microsoft.com/office/word/2010/wordprocessingDrawing" xmlns:w14="http://schemas.microsoft.com/office/word/2010/wordml" xmlns:w15="http://schemas.microsoft.com/office/word/2012/wordml" mc:Ignorable="w14 wp14 w15">
   <w:footnote w:id="0" w:type="separator">
     <w:p>
       <w:pPr>
@@ -8208,7 +8306,6 @@
       <w:r>
         <w:rPr>
           <w:rFonts w:ascii="Courier New" w:hAnsi="Courier New"/>
-          <w:sz w:val="20"/>
         </w:rPr>
         <w:tab/>
         <w:t>https://flatassembler.github.io/PicoBlaze/PicoBlaze.html</w:t>
@@ -8255,7 +8352,6 @@
       <w:r>
         <w:rPr>
           <w:rFonts w:ascii="Courier New" w:hAnsi="Courier New"/>
-          <w:sz w:val="20"/>
         </w:rPr>
         <w:tab/>
         <w:t>https://raw.githubusercontent.com/FlatAssembler/AECforWebAssembly/master/parser.cpp</w:t>
@@ -8277,7 +8373,6 @@
       <w:r>
         <w:rPr>
           <w:rFonts w:ascii="Times New Roman" w:hAnsi="Times New Roman"/>
-          <w:sz w:val="20"/>
         </w:rPr>
         <w:tab/>
         <w:t xml:space="preserve">Navodno se tako zovu jer ih je lakše zapamtiti </w:t>
@@ -8285,7 +8380,6 @@
       <w:r>
         <w:rPr>
           <w:rFonts w:ascii="Times New Roman" w:hAnsi="Times New Roman"/>
-          <w:sz w:val="20"/>
           <w:szCs w:val="20"/>
         </w:rPr>
         <w:t>nego</w:t>
@@ -8293,14 +8387,12 @@
       <w:r>
         <w:rPr>
           <w:rFonts w:ascii="Times New Roman" w:hAnsi="Times New Roman"/>
-          <w:sz w:val="20"/>
         </w:rPr>
         <w:t xml:space="preserve"> nizove nula </w:t>
       </w:r>
       <w:r>
         <w:rPr>
           <w:rFonts w:ascii="Times New Roman" w:hAnsi="Times New Roman"/>
-          <w:sz w:val="20"/>
           <w:szCs w:val="20"/>
         </w:rPr>
         <w:t>i</w:t>
@@ -8308,7 +8400,6 @@
       <w:r>
         <w:rPr>
           <w:rFonts w:ascii="Times New Roman" w:hAnsi="Times New Roman"/>
-          <w:sz w:val="20"/>
         </w:rPr>
         <w:t xml:space="preserve"> jedinica u strojnom jeziku, od starogrčkog </w:t>
       </w:r>
@@ -8317,14 +8408,12 @@
           <w:rFonts w:ascii="Times New Roman" w:hAnsi="Times New Roman"/>
           <w:i/>
           <w:iCs/>
-          <w:sz w:val="20"/>
         </w:rPr>
         <w:t>μνημονικος</w:t>
       </w:r>
       <w:r>
         <w:rPr>
           <w:rFonts w:ascii="Times New Roman" w:hAnsi="Times New Roman"/>
-          <w:sz w:val="20"/>
         </w:rPr>
         <w:t xml:space="preserve"> (</w:t>
       </w:r>
@@ -8333,14 +8422,12 @@
           <w:rFonts w:ascii="Times New Roman" w:hAnsi="Times New Roman"/>
           <w:i/>
           <w:iCs/>
-          <w:sz w:val="20"/>
         </w:rPr>
         <w:t>mnemonikos</w:t>
       </w:r>
       <w:r>
         <w:rPr>
           <w:rFonts w:ascii="Times New Roman" w:hAnsi="Times New Roman"/>
-          <w:sz w:val="20"/>
         </w:rPr>
         <w:t xml:space="preserve">) što znači </w:t>
       </w:r>
@@ -8349,7 +8436,6 @@
           <w:rFonts w:ascii="Times New Roman" w:hAnsi="Times New Roman"/>
           <w:i/>
           <w:iCs/>
-          <w:sz w:val="20"/>
         </w:rPr>
         <w:t>pamćenje</w:t>
       </w:r>
@@ -8358,7 +8444,6 @@
           <w:rFonts w:ascii="Times New Roman" w:hAnsi="Times New Roman"/>
           <w:i w:val="false"/>
           <w:iCs w:val="false"/>
-          <w:sz w:val="20"/>
         </w:rPr>
         <w:t xml:space="preserve">. Morate se naviknuti da je informatika prepuna besmislenih imena. Uzmite u obzir </w:t>
       </w:r>
@@ -8367,7 +8452,6 @@
           <w:rFonts w:ascii="Times New Roman" w:hAnsi="Times New Roman"/>
           <w:i w:val="false"/>
           <w:iCs w:val="false"/>
-          <w:sz w:val="20"/>
           <w:szCs w:val="20"/>
         </w:rPr>
         <w:t>i</w:t>
@@ -8377,7 +8461,6 @@
           <w:rFonts w:ascii="Times New Roman" w:hAnsi="Times New Roman"/>
           <w:i w:val="false"/>
           <w:iCs w:val="false"/>
-          <w:sz w:val="20"/>
         </w:rPr>
         <w:t xml:space="preserve"> da je ime </w:t>
       </w:r>
@@ -8386,7 +8469,6 @@
           <w:rFonts w:ascii="Times New Roman" w:hAnsi="Times New Roman"/>
           <w:i/>
           <w:iCs/>
-          <w:sz w:val="20"/>
         </w:rPr>
         <w:t>digitalna elektronika</w:t>
       </w:r>
@@ -8395,7 +8477,6 @@
           <w:rFonts w:ascii="Times New Roman" w:hAnsi="Times New Roman"/>
           <w:i w:val="false"/>
           <w:iCs w:val="false"/>
-          <w:sz w:val="20"/>
         </w:rPr>
         <w:t xml:space="preserve"> poprilično besmisleno, ono se prevodi kao </w:t>
       </w:r>
@@ -8404,7 +8485,6 @@
           <w:rFonts w:ascii="Times New Roman" w:hAnsi="Times New Roman"/>
           <w:i/>
           <w:iCs/>
-          <w:sz w:val="20"/>
           <w:u w:val="none"/>
         </w:rPr>
         <w:t>prst-jantar</w:t>
@@ -8414,7 +8494,6 @@
           <w:rFonts w:ascii="Times New Roman" w:hAnsi="Times New Roman"/>
           <w:i w:val="false"/>
           <w:iCs w:val="false"/>
-          <w:sz w:val="20"/>
         </w:rPr>
         <w:t xml:space="preserve">. Nekome bi u antici, tko zna latinski </w:t>
       </w:r>
@@ -8423,7 +8502,6 @@
           <w:rFonts w:ascii="Times New Roman" w:hAnsi="Times New Roman"/>
           <w:i w:val="false"/>
           <w:iCs w:val="false"/>
-          <w:sz w:val="20"/>
           <w:szCs w:val="20"/>
         </w:rPr>
         <w:t>i</w:t>
@@ -8433,7 +8511,6 @@
           <w:rFonts w:ascii="Times New Roman" w:hAnsi="Times New Roman"/>
           <w:i w:val="false"/>
           <w:iCs w:val="false"/>
-          <w:sz w:val="20"/>
         </w:rPr>
         <w:t xml:space="preserve"> grčki, to ime vjerojatno bilo smiješno. </w:t>
       </w:r>
@@ -8442,7 +8519,6 @@
           <w:rFonts w:ascii="Times New Roman" w:hAnsi="Times New Roman"/>
           <w:i w:val="false"/>
           <w:iCs w:val="false"/>
-          <w:sz w:val="20"/>
           <w:lang w:val="hr-HR"/>
         </w:rPr>
         <w:t xml:space="preserve">Imam jednu anegdotu iz svog studentskog života o tome: Došla je knjižničarka na početku odmora u predavaonicu informirati profesora Martinovića da će biti nekakav simpozij gdje bi trebali doći profesori koji se bave humanističkim predmetima, a da misli da se to tiče profesora Martinovića jer on predaje kolegij zvan </w:t>
@@ -8452,7 +8528,6 @@
           <w:rFonts w:ascii="Times New Roman" w:hAnsi="Times New Roman"/>
           <w:i/>
           <w:iCs/>
-          <w:sz w:val="20"/>
           <w:lang w:val="hr-HR"/>
         </w:rPr>
         <w:t>Dizajn programske podrške</w:t>
@@ -8462,7 +8537,6 @@
           <w:rFonts w:ascii="Times New Roman" w:hAnsi="Times New Roman"/>
           <w:i w:val="false"/>
           <w:iCs w:val="false"/>
-          <w:sz w:val="20"/>
           <w:lang w:val="hr-HR"/>
         </w:rPr>
         <w:t xml:space="preserve">. A profesor Martinović joj odgovori: </w:t>
@@ -8472,7 +8546,6 @@
           <w:rFonts w:ascii="Times New Roman" w:hAnsi="Times New Roman"/>
           <w:i/>
           <w:iCs/>
-          <w:sz w:val="20"/>
           <w:lang w:val="hr-HR"/>
         </w:rPr>
         <w:t xml:space="preserve">Ah, kolegice, pa nije Vam to nikakav dizajn, to se samo tako zove. </w:t>
@@ -8482,7 +8555,6 @@
           <w:rFonts w:ascii="Times New Roman" w:hAnsi="Times New Roman"/>
           <w:i w:val="false"/>
           <w:iCs w:val="false"/>
-          <w:sz w:val="20"/>
           <w:lang w:val="hr-HR"/>
         </w:rPr>
         <w:t>Knjižničarka ga je, naravno, onda začuđeno pogledala.</w:t>
@@ -8504,7 +8576,6 @@
       <w:r>
         <w:rPr>
           <w:rFonts w:ascii="Courier New" w:hAnsi="Courier New"/>
-          <w:sz w:val="20"/>
         </w:rPr>
         <w:tab/>
         <w:t>https://github.com/FlatAssembler/AECforWebAssembly/raw/master/tokenizer.cpp</w:t>
@@ -8526,7 +8597,6 @@
       <w:r>
         <w:rPr>
           <w:rFonts w:ascii="Courier New" w:hAnsi="Courier New"/>
-          <w:sz w:val="20"/>
         </w:rPr>
         <w:tab/>
         <w:t>https://www.reddit.com/r/asm/comments/jyfrxy/how_to_implement_breakpoints_in_a_simulator/gd5ysu7/?utm_source=reddit&amp;utm_medium=web2x&amp;context=3</w:t>
@@ -8832,6 +8902,7 @@
       <w:widowControl/>
       <w:suppressAutoHyphens w:val="false"/>
       <w:bidi w:val="0"/>
+      <w:jc w:val="left"/>
     </w:pPr>
     <w:rPr>
       <w:rFonts w:ascii="Liberation Serif" w:hAnsi="Liberation Serif" w:eastAsia="Lohit Marathi" w:cs="Liberation Serif"/>

</xml_diff>

<commit_message>
Noted the bennyboy's suggestions from atheistforums about speeding up...
</commit_message>
<xml_diff>
--- a/seminar/PicoBlaze.docx
+++ b/seminar/PicoBlaze.docx
@@ -7,6 +7,12 @@
         <w:pStyle w:val="Normal"/>
         <w:jc w:val="center"/>
         <w:rPr>
+          <w:rFonts w:ascii="Times New Roman" w:hAnsi="Times New Roman"/>
+          <w:b/>
+          <w:b/>
+          <w:bCs/>
+          <w:sz w:val="28"/>
+          <w:szCs w:val="28"/>
           <w:lang w:val="hr-HR"/>
         </w:rPr>
       </w:pPr>
@@ -48,6 +54,13 @@
         <w:pStyle w:val="Normal"/>
         <w:jc w:val="center"/>
         <w:rPr>
+          <w:rFonts w:ascii="Times New Roman" w:hAnsi="Times New Roman"/>
+          <w:b w:val="false"/>
+          <w:b w:val="false"/>
+          <w:bCs w:val="false"/>
+          <w:i w:val="false"/>
+          <w:i w:val="false"/>
+          <w:iCs w:val="false"/>
           <w:lang w:val="hr-HR"/>
         </w:rPr>
       </w:pPr>
@@ -94,9 +107,7 @@
         <w:pStyle w:val="Normal"/>
         <w:ind w:left="1260" w:right="0" w:hanging="1260"/>
         <w:jc w:val="both"/>
-        <w:rPr>
-          <w:lang w:val="hr-HR"/>
-        </w:rPr>
+        <w:rPr/>
       </w:pPr>
       <w:r>
         <w:rPr>
@@ -190,6 +201,13 @@
         <w:ind w:left="0" w:right="0" w:hanging="0"/>
         <w:jc w:val="center"/>
         <w:rPr>
+          <w:rFonts w:ascii="Times New Roman" w:hAnsi="Times New Roman"/>
+          <w:b/>
+          <w:b/>
+          <w:bCs/>
+          <w:i w:val="false"/>
+          <w:i w:val="false"/>
+          <w:iCs w:val="false"/>
           <w:lang w:val="hr-HR"/>
         </w:rPr>
       </w:pPr>
@@ -210,9 +228,7 @@
         <w:pStyle w:val="Normal"/>
         <w:ind w:left="0" w:right="0" w:hanging="0"/>
         <w:jc w:val="both"/>
-        <w:rPr>
-          <w:lang w:val="hr-HR"/>
-        </w:rPr>
+        <w:rPr/>
       </w:pPr>
       <w:r>
         <w:rPr>
@@ -1124,6 +1140,13 @@
         <w:ind w:left="0" w:right="0" w:hanging="0"/>
         <w:jc w:val="center"/>
         <w:rPr>
+          <w:rFonts w:ascii="Times New Roman" w:hAnsi="Times New Roman"/>
+          <w:b/>
+          <w:b/>
+          <w:bCs/>
+          <w:i w:val="false"/>
+          <w:i w:val="false"/>
+          <w:iCs w:val="false"/>
           <w:lang w:val="hr-HR"/>
         </w:rPr>
       </w:pPr>
@@ -1144,9 +1167,7 @@
         <w:pStyle w:val="Normal"/>
         <w:ind w:left="0" w:right="0" w:hanging="0"/>
         <w:jc w:val="both"/>
-        <w:rPr>
-          <w:lang w:val="hr-HR"/>
-        </w:rPr>
+        <w:rPr/>
       </w:pPr>
       <w:r>
         <w:rPr>
@@ -1226,6 +1247,13 @@
         <w:ind w:left="0" w:right="0" w:hanging="0"/>
         <w:jc w:val="center"/>
         <w:rPr>
+          <w:rFonts w:ascii="Times New Roman" w:hAnsi="Times New Roman"/>
+          <w:b/>
+          <w:b/>
+          <w:bCs/>
+          <w:i w:val="false"/>
+          <w:i w:val="false"/>
+          <w:iCs w:val="false"/>
           <w:lang w:val="hr-HR"/>
         </w:rPr>
       </w:pPr>
@@ -1246,9 +1274,7 @@
         <w:pStyle w:val="Normal"/>
         <w:ind w:left="0" w:right="0" w:hanging="0"/>
         <w:jc w:val="both"/>
-        <w:rPr>
-          <w:lang w:val="hr-HR"/>
-        </w:rPr>
+        <w:rPr/>
       </w:pPr>
       <w:r>
         <w:rPr>
@@ -1458,6 +1484,13 @@
         <w:ind w:left="0" w:right="0" w:hanging="0"/>
         <w:jc w:val="center"/>
         <w:rPr>
+          <w:rFonts w:ascii="Times New Roman" w:hAnsi="Times New Roman"/>
+          <w:b/>
+          <w:b/>
+          <w:bCs/>
+          <w:i w:val="false"/>
+          <w:i w:val="false"/>
+          <w:iCs w:val="false"/>
           <w:lang w:val="hr-HR"/>
         </w:rPr>
       </w:pPr>
@@ -1479,9 +1512,7 @@
         <w:spacing w:before="0" w:after="0"/>
         <w:ind w:left="0" w:right="0" w:hanging="0"/>
         <w:jc w:val="both"/>
-        <w:rPr>
-          <w:lang w:val="hr-HR"/>
-        </w:rPr>
+        <w:rPr/>
       </w:pPr>
       <w:r>
         <w:rPr>
@@ -1562,6 +1593,13 @@
         <w:ind w:left="0" w:right="0" w:hanging="0"/>
         <w:jc w:val="center"/>
         <w:rPr>
+          <w:rFonts w:ascii="Times New Roman" w:hAnsi="Times New Roman"/>
+          <w:b/>
+          <w:b/>
+          <w:bCs/>
+          <w:i w:val="false"/>
+          <w:i w:val="false"/>
+          <w:iCs w:val="false"/>
           <w:lang w:val="hr-HR"/>
         </w:rPr>
       </w:pPr>
@@ -1584,6 +1622,15 @@
         <w:ind w:left="0" w:right="0" w:hanging="0"/>
         <w:jc w:val="both"/>
         <w:rPr>
+          <w:rFonts w:ascii="Times New Roman" w:hAnsi="Times New Roman"/>
+          <w:b w:val="false"/>
+          <w:b w:val="false"/>
+          <w:bCs w:val="false"/>
+          <w:i w:val="false"/>
+          <w:i w:val="false"/>
+          <w:iCs w:val="false"/>
+          <w:sz w:val="22"/>
+          <w:szCs w:val="22"/>
           <w:lang w:val="hr-HR"/>
         </w:rPr>
       </w:pPr>
@@ -1640,6 +1687,13 @@
         <w:ind w:left="0" w:right="0" w:hanging="0"/>
         <w:jc w:val="center"/>
         <w:rPr>
+          <w:rFonts w:ascii="Times New Roman" w:hAnsi="Times New Roman"/>
+          <w:b/>
+          <w:b/>
+          <w:bCs/>
+          <w:i w:val="false"/>
+          <w:i w:val="false"/>
+          <w:iCs w:val="false"/>
           <w:lang w:val="hr-HR"/>
         </w:rPr>
       </w:pPr>
@@ -1661,9 +1715,7 @@
         <w:spacing w:before="0" w:after="0"/>
         <w:ind w:left="0" w:right="0" w:hanging="0"/>
         <w:jc w:val="both"/>
-        <w:rPr>
-          <w:lang w:val="hr-HR"/>
-        </w:rPr>
+        <w:rPr/>
       </w:pPr>
       <w:r>
         <w:rPr>
@@ -1718,6 +1770,13 @@
         <w:ind w:left="0" w:right="0" w:hanging="0"/>
         <w:jc w:val="center"/>
         <w:rPr>
+          <w:rFonts w:ascii="Times New Roman" w:hAnsi="Times New Roman"/>
+          <w:b/>
+          <w:b/>
+          <w:bCs/>
+          <w:i w:val="false"/>
+          <w:i w:val="false"/>
+          <w:iCs w:val="false"/>
           <w:lang w:val="hr-HR"/>
         </w:rPr>
       </w:pPr>
@@ -1739,9 +1798,7 @@
         <w:spacing w:before="0" w:after="0"/>
         <w:ind w:left="0" w:right="0" w:hanging="0"/>
         <w:jc w:val="both"/>
-        <w:rPr>
-          <w:lang w:val="hr-HR"/>
-        </w:rPr>
+        <w:rPr/>
       </w:pPr>
       <w:r>
         <w:rPr>
@@ -1822,6 +1879,13 @@
         <w:ind w:left="0" w:right="0" w:hanging="0"/>
         <w:jc w:val="center"/>
         <w:rPr>
+          <w:rFonts w:ascii="Times New Roman" w:hAnsi="Times New Roman"/>
+          <w:b/>
+          <w:b/>
+          <w:bCs/>
+          <w:i w:val="false"/>
+          <w:i w:val="false"/>
+          <w:iCs w:val="false"/>
           <w:lang w:val="hr-HR"/>
         </w:rPr>
       </w:pPr>
@@ -1843,9 +1907,7 @@
         <w:spacing w:before="0" w:after="0"/>
         <w:ind w:left="0" w:right="0" w:hanging="0"/>
         <w:jc w:val="both"/>
-        <w:rPr>
-          <w:lang w:val="hr-HR"/>
-        </w:rPr>
+        <w:rPr/>
       </w:pPr>
       <w:r>
         <w:rPr>
@@ -1972,6 +2034,13 @@
         <w:ind w:left="0" w:right="0" w:hanging="0"/>
         <w:jc w:val="center"/>
         <w:rPr>
+          <w:rFonts w:ascii="Times New Roman" w:hAnsi="Times New Roman"/>
+          <w:b/>
+          <w:b/>
+          <w:bCs/>
+          <w:i w:val="false"/>
+          <w:i w:val="false"/>
+          <w:iCs w:val="false"/>
           <w:lang w:val="hr-HR"/>
         </w:rPr>
       </w:pPr>
@@ -1993,9 +2062,7 @@
         <w:spacing w:before="0" w:after="0"/>
         <w:ind w:left="0" w:right="0" w:hanging="0"/>
         <w:jc w:val="both"/>
-        <w:rPr>
-          <w:lang w:val="hr-HR"/>
-        </w:rPr>
+        <w:rPr/>
       </w:pPr>
       <w:r>
         <w:rPr>
@@ -2128,6 +2195,13 @@
         <w:ind w:left="0" w:right="0" w:hanging="0"/>
         <w:jc w:val="center"/>
         <w:rPr>
+          <w:rFonts w:ascii="Times New Roman" w:hAnsi="Times New Roman"/>
+          <w:b/>
+          <w:b/>
+          <w:bCs/>
+          <w:i w:val="false"/>
+          <w:i w:val="false"/>
+          <w:iCs w:val="false"/>
           <w:lang w:val="hr-HR"/>
         </w:rPr>
       </w:pPr>
@@ -2149,6 +2223,15 @@
         <w:ind w:left="0" w:right="0" w:hanging="0"/>
         <w:jc w:val="both"/>
         <w:rPr>
+          <w:rFonts w:ascii="Times New Roman" w:hAnsi="Times New Roman"/>
+          <w:b w:val="false"/>
+          <w:b w:val="false"/>
+          <w:bCs w:val="false"/>
+          <w:i w:val="false"/>
+          <w:i w:val="false"/>
+          <w:iCs w:val="false"/>
+          <w:sz w:val="22"/>
+          <w:szCs w:val="22"/>
           <w:lang w:val="hr-HR"/>
         </w:rPr>
       </w:pPr>
@@ -2171,9 +2254,7 @@
         <w:pStyle w:val="Normal"/>
         <w:ind w:left="0" w:right="0" w:hanging="0"/>
         <w:jc w:val="both"/>
-        <w:rPr>
-          <w:lang w:val="hr-HR"/>
-        </w:rPr>
+        <w:rPr/>
       </w:pPr>
       <w:r>
         <w:rPr>
@@ -2194,9 +2275,7 @@
         <w:pStyle w:val="Normal"/>
         <w:ind w:left="0" w:right="0" w:hanging="0"/>
         <w:jc w:val="both"/>
-        <w:rPr>
-          <w:lang w:val="hr-HR"/>
-        </w:rPr>
+        <w:rPr/>
       </w:pPr>
       <w:r>
         <w:rPr>
@@ -2270,6 +2349,15 @@
         <w:ind w:left="0" w:right="0" w:hanging="0"/>
         <w:jc w:val="both"/>
         <w:rPr>
+          <w:rFonts w:ascii="Times New Roman" w:hAnsi="Times New Roman"/>
+          <w:b w:val="false"/>
+          <w:b w:val="false"/>
+          <w:bCs w:val="false"/>
+          <w:i w:val="false"/>
+          <w:i w:val="false"/>
+          <w:iCs w:val="false"/>
+          <w:sz w:val="22"/>
+          <w:szCs w:val="22"/>
           <w:lang w:val="hr-HR"/>
         </w:rPr>
       </w:pPr>
@@ -2325,6 +2413,13 @@
         <w:ind w:left="0" w:right="0" w:hanging="0"/>
         <w:jc w:val="center"/>
         <w:rPr>
+          <w:rFonts w:ascii="Times New Roman" w:hAnsi="Times New Roman"/>
+          <w:b/>
+          <w:b/>
+          <w:bCs/>
+          <w:i w:val="false"/>
+          <w:i w:val="false"/>
+          <w:iCs w:val="false"/>
           <w:lang w:val="hr-HR"/>
         </w:rPr>
       </w:pPr>
@@ -2346,6 +2441,15 @@
         <w:ind w:left="0" w:right="0" w:hanging="0"/>
         <w:jc w:val="both"/>
         <w:rPr>
+          <w:rFonts w:ascii="Times New Roman" w:hAnsi="Times New Roman"/>
+          <w:b w:val="false"/>
+          <w:b w:val="false"/>
+          <w:bCs w:val="false"/>
+          <w:i w:val="false"/>
+          <w:i w:val="false"/>
+          <w:iCs w:val="false"/>
+          <w:sz w:val="22"/>
+          <w:szCs w:val="22"/>
           <w:lang w:val="hr-HR"/>
         </w:rPr>
       </w:pPr>
@@ -3047,9 +3151,7 @@
         </w:numPr>
         <w:ind w:left="720" w:right="0" w:hanging="360"/>
         <w:jc w:val="both"/>
-        <w:rPr>
-          <w:lang w:val="hr-HR"/>
-        </w:rPr>
+        <w:rPr/>
       </w:pPr>
       <w:r>
         <w:rPr>
@@ -3113,9 +3215,7 @@
         </w:numPr>
         <w:ind w:left="720" w:right="0" w:hanging="360"/>
         <w:jc w:val="both"/>
-        <w:rPr>
-          <w:lang w:val="hr-HR"/>
-        </w:rPr>
+        <w:rPr/>
       </w:pPr>
       <w:r>
         <w:rPr>
@@ -3335,9 +3435,7 @@
         </w:numPr>
         <w:ind w:left="720" w:right="0" w:hanging="360"/>
         <w:jc w:val="both"/>
-        <w:rPr>
-          <w:lang w:val="hr-HR"/>
-        </w:rPr>
+        <w:rPr/>
       </w:pPr>
       <w:r>
         <w:rPr>
@@ -4547,9 +4645,7 @@
         </w:numPr>
         <w:ind w:left="1080" w:right="0" w:hanging="360"/>
         <w:jc w:val="both"/>
-        <w:rPr>
-          <w:lang w:val="hr-HR"/>
-        </w:rPr>
+        <w:rPr/>
       </w:pPr>
       <w:r>
         <w:rPr>
@@ -4678,9 +4774,7 @@
         </w:numPr>
         <w:ind w:left="1080" w:right="0" w:hanging="360"/>
         <w:jc w:val="both"/>
-        <w:rPr>
-          <w:lang w:val="hr-HR"/>
-        </w:rPr>
+        <w:rPr/>
       </w:pPr>
       <w:r>
         <w:rPr>
@@ -4888,9 +4982,7 @@
         </w:numPr>
         <w:ind w:left="1080" w:right="0" w:hanging="360"/>
         <w:jc w:val="both"/>
-        <w:rPr>
-          <w:lang w:val="hr-HR"/>
-        </w:rPr>
+        <w:rPr/>
       </w:pPr>
       <w:r>
         <w:rPr>
@@ -5171,9 +5263,7 @@
         <w:pStyle w:val="Normal"/>
         <w:ind w:left="720" w:right="0" w:hanging="0"/>
         <w:jc w:val="both"/>
-        <w:rPr>
-          <w:lang w:val="hr-HR"/>
-        </w:rPr>
+        <w:rPr/>
       </w:pPr>
       <w:r>
         <w:rPr>
@@ -5250,9 +5340,7 @@
         </w:numPr>
         <w:ind w:left="720" w:right="0" w:hanging="360"/>
         <w:jc w:val="both"/>
-        <w:rPr>
-          <w:lang w:val="hr-HR"/>
-        </w:rPr>
+        <w:rPr/>
       </w:pPr>
       <w:r>
         <w:rPr>
@@ -5680,9 +5768,7 @@
         </w:numPr>
         <w:ind w:left="720" w:right="0" w:hanging="360"/>
         <w:jc w:val="both"/>
-        <w:rPr>
-          <w:lang w:val="hr-HR"/>
-        </w:rPr>
+        <w:rPr/>
       </w:pPr>
       <w:r>
         <w:rPr>
@@ -6359,9 +6445,7 @@
         </w:numPr>
         <w:ind w:left="720" w:right="0" w:hanging="360"/>
         <w:jc w:val="both"/>
-        <w:rPr>
-          <w:lang w:val="hr-HR"/>
-        </w:rPr>
+        <w:rPr/>
       </w:pPr>
       <w:r>
         <w:rPr>
@@ -6785,9 +6869,7 @@
       <w:pPr>
         <w:pStyle w:val="Normal"/>
         <w:jc w:val="both"/>
-        <w:rPr>
-          <w:lang w:val="hr-HR"/>
-        </w:rPr>
+        <w:rPr/>
       </w:pPr>
       <w:r>
         <w:rPr>
@@ -7073,6 +7155,13 @@
         <w:spacing w:before="57" w:after="57"/>
         <w:jc w:val="center"/>
         <w:rPr>
+          <w:rFonts w:ascii="Times New Roman" w:hAnsi="Times New Roman"/>
+          <w:b/>
+          <w:b/>
+          <w:bCs/>
+          <w:i w:val="false"/>
+          <w:i w:val="false"/>
+          <w:iCs w:val="false"/>
           <w:lang w:val="hr-HR"/>
         </w:rPr>
       </w:pPr>
@@ -7092,9 +7181,7 @@
       <w:pPr>
         <w:pStyle w:val="Normal"/>
         <w:jc w:val="both"/>
-        <w:rPr>
-          <w:lang w:val="hr-HR"/>
-        </w:rPr>
+        <w:rPr/>
       </w:pPr>
       <w:r>
         <w:rPr>
@@ -8062,6 +8149,13 @@
         <w:spacing w:before="57" w:after="57"/>
         <w:jc w:val="center"/>
         <w:rPr>
+          <w:rFonts w:ascii="Times New Roman" w:hAnsi="Times New Roman"/>
+          <w:b/>
+          <w:b/>
+          <w:bCs/>
+          <w:i w:val="false"/>
+          <w:i w:val="false"/>
+          <w:iCs w:val="false"/>
           <w:lang w:val="hr-HR"/>
         </w:rPr>
       </w:pPr>
@@ -8081,9 +8175,7 @@
       <w:pPr>
         <w:pStyle w:val="Normal"/>
         <w:jc w:val="both"/>
-        <w:rPr>
-          <w:lang w:val="hr-HR"/>
-        </w:rPr>
+        <w:rPr/>
       </w:pPr>
       <w:r>
         <w:rPr>
@@ -8176,6 +8268,431 @@
           <w:lang w:val="hr-HR"/>
         </w:rPr>
         <w:t xml:space="preserve"> instalacije naprednijih simulatora.</w:t>
+      </w:r>
+    </w:p>
+    <w:p>
+      <w:pPr>
+        <w:pStyle w:val="Normal"/>
+        <w:jc w:val="both"/>
+        <w:rPr/>
+      </w:pPr>
+      <w:r>
+        <w:rPr>
+          <w:rFonts w:ascii="Times New Roman" w:hAnsi="Times New Roman"/>
+          <w:b w:val="false"/>
+          <w:bCs w:val="false"/>
+          <w:i w:val="false"/>
+          <w:iCs w:val="false"/>
+          <w:sz w:val="22"/>
+          <w:szCs w:val="22"/>
+          <w:lang w:val="hr-HR"/>
+        </w:rPr>
+        <w:t xml:space="preserve">Korisnik foruma </w:t>
+      </w:r>
+      <w:r>
+        <w:rPr>
+          <w:rFonts w:ascii="Courier New" w:hAnsi="Courier New"/>
+          <w:b w:val="false"/>
+          <w:bCs w:val="false"/>
+          <w:i w:val="false"/>
+          <w:iCs w:val="false"/>
+          <w:sz w:val="22"/>
+          <w:szCs w:val="22"/>
+          <w:lang w:val="hr-HR"/>
+        </w:rPr>
+        <w:t>atheistforums.org</w:t>
+      </w:r>
+      <w:r>
+        <w:rPr>
+          <w:rFonts w:ascii="Times New Roman" w:hAnsi="Times New Roman"/>
+          <w:b w:val="false"/>
+          <w:bCs w:val="false"/>
+          <w:i w:val="false"/>
+          <w:iCs w:val="false"/>
+          <w:sz w:val="22"/>
+          <w:szCs w:val="22"/>
+          <w:lang w:val="hr-HR"/>
+        </w:rPr>
+        <w:t xml:space="preserve"> zvan </w:t>
+      </w:r>
+      <w:r>
+        <w:rPr>
+          <w:rFonts w:ascii="Times New Roman" w:hAnsi="Times New Roman"/>
+          <w:b w:val="false"/>
+          <w:bCs w:val="false"/>
+          <w:i/>
+          <w:iCs/>
+          <w:sz w:val="22"/>
+          <w:szCs w:val="22"/>
+          <w:lang w:val="hr-HR"/>
+        </w:rPr>
+        <w:t>bennyboy</w:t>
+      </w:r>
+      <w:r>
+        <w:rPr>
+          <w:rFonts w:ascii="Times New Roman" w:hAnsi="Times New Roman"/>
+          <w:b w:val="false"/>
+          <w:bCs w:val="false"/>
+          <w:i w:val="false"/>
+          <w:iCs w:val="false"/>
+          <w:sz w:val="22"/>
+          <w:szCs w:val="22"/>
+          <w:lang w:val="hr-HR"/>
+        </w:rPr>
+        <w:t xml:space="preserve"> ima dvije ideje kako ubrzati moj program. On misli da potprogram </w:t>
+      </w:r>
+      <w:r>
+        <w:rPr>
+          <w:rFonts w:ascii="Courier New" w:hAnsi="Courier New"/>
+          <w:b w:val="false"/>
+          <w:bCs w:val="false"/>
+          <w:i w:val="false"/>
+          <w:iCs w:val="false"/>
+          <w:sz w:val="22"/>
+          <w:szCs w:val="22"/>
+          <w:lang w:val="hr-HR"/>
+        </w:rPr>
+        <w:t>assembler.js</w:t>
+      </w:r>
+      <w:r>
+        <w:rPr>
+          <w:rFonts w:ascii="Times New Roman" w:hAnsi="Times New Roman"/>
+          <w:b w:val="false"/>
+          <w:bCs w:val="false"/>
+          <w:i w:val="false"/>
+          <w:iCs w:val="false"/>
+          <w:sz w:val="22"/>
+          <w:szCs w:val="22"/>
+          <w:lang w:val="hr-HR"/>
+        </w:rPr>
+        <w:t xml:space="preserve"> znatno usporava to što se za svaki čvor u apstraktnom sintaksnom stablu mnogo puta provjerava je li riječ o registru, te da bih to trebao provjeriti samo jednom i rezultat te provjere pridružiti </w:t>
+      </w:r>
+      <w:r>
+        <w:rPr>
+          <w:rFonts w:ascii="Times New Roman" w:hAnsi="Times New Roman"/>
+          <w:b w:val="false"/>
+          <w:bCs w:val="false"/>
+          <w:i/>
+          <w:iCs/>
+          <w:sz w:val="22"/>
+          <w:szCs w:val="22"/>
+          <w:lang w:val="hr-HR"/>
+        </w:rPr>
+        <w:t>boolean</w:t>
+      </w:r>
+      <w:r>
+        <w:rPr>
+          <w:rFonts w:ascii="Times New Roman" w:hAnsi="Times New Roman"/>
+          <w:b w:val="false"/>
+          <w:bCs w:val="false"/>
+          <w:i w:val="false"/>
+          <w:iCs w:val="false"/>
+          <w:sz w:val="22"/>
+          <w:szCs w:val="22"/>
+          <w:lang w:val="hr-HR"/>
+        </w:rPr>
+        <w:t xml:space="preserve"> varijabli</w:t>
+      </w:r>
+      <w:r>
+        <w:rPr>
+          <w:rStyle w:val="FootnoteAnchor"/>
+          <w:rFonts w:ascii="Times New Roman" w:hAnsi="Times New Roman"/>
+          <w:b w:val="false"/>
+          <w:bCs w:val="false"/>
+          <w:i w:val="false"/>
+          <w:iCs w:val="false"/>
+          <w:sz w:val="22"/>
+          <w:szCs w:val="22"/>
+          <w:lang w:val="hr-HR"/>
+        </w:rPr>
+        <w:footnoteReference w:id="8"/>
+      </w:r>
+      <w:r>
+        <w:rPr>
+          <w:rFonts w:ascii="Times New Roman" w:hAnsi="Times New Roman"/>
+          <w:b w:val="false"/>
+          <w:bCs w:val="false"/>
+          <w:i w:val="false"/>
+          <w:iCs w:val="false"/>
+          <w:sz w:val="22"/>
+          <w:szCs w:val="22"/>
+          <w:lang w:val="hr-HR"/>
+        </w:rPr>
+        <w:t xml:space="preserve">. On također misli da bih u </w:t>
+      </w:r>
+      <w:r>
+        <w:rPr>
+          <w:rFonts w:ascii="Courier New" w:hAnsi="Courier New"/>
+          <w:b w:val="false"/>
+          <w:bCs w:val="false"/>
+          <w:i w:val="false"/>
+          <w:iCs w:val="false"/>
+          <w:sz w:val="22"/>
+          <w:szCs w:val="22"/>
+          <w:lang w:val="hr-HR"/>
+        </w:rPr>
+        <w:t>simulator.js</w:t>
+      </w:r>
+      <w:r>
+        <w:rPr>
+          <w:rFonts w:ascii="Times New Roman" w:hAnsi="Times New Roman"/>
+          <w:b w:val="false"/>
+          <w:bCs w:val="false"/>
+          <w:i w:val="false"/>
+          <w:iCs w:val="false"/>
+          <w:sz w:val="22"/>
+          <w:szCs w:val="22"/>
+          <w:lang w:val="hr-HR"/>
+        </w:rPr>
+        <w:t xml:space="preserve"> trebao više koristiti </w:t>
+      </w:r>
+      <w:r>
+        <w:rPr>
+          <w:rFonts w:ascii="Times New Roman" w:hAnsi="Times New Roman"/>
+          <w:b w:val="false"/>
+          <w:bCs w:val="false"/>
+          <w:i/>
+          <w:iCs/>
+          <w:sz w:val="22"/>
+          <w:szCs w:val="22"/>
+          <w:lang w:val="hr-HR"/>
+        </w:rPr>
+        <w:t>switch-case</w:t>
+      </w:r>
+      <w:r>
+        <w:rPr>
+          <w:rFonts w:ascii="Times New Roman" w:hAnsi="Times New Roman"/>
+          <w:b w:val="false"/>
+          <w:bCs w:val="false"/>
+          <w:i w:val="false"/>
+          <w:iCs w:val="false"/>
+          <w:sz w:val="22"/>
+          <w:szCs w:val="22"/>
+          <w:lang w:val="hr-HR"/>
+        </w:rPr>
+        <w:t xml:space="preserve">, a manje </w:t>
+      </w:r>
+      <w:r>
+        <w:rPr>
+          <w:rFonts w:ascii="Times New Roman" w:hAnsi="Times New Roman"/>
+          <w:b w:val="false"/>
+          <w:bCs w:val="false"/>
+          <w:i/>
+          <w:iCs/>
+          <w:sz w:val="22"/>
+          <w:szCs w:val="22"/>
+          <w:lang w:val="hr-HR"/>
+        </w:rPr>
+        <w:t>if-else</w:t>
+      </w:r>
+      <w:r>
+        <w:rPr>
+          <w:rFonts w:ascii="Times New Roman" w:hAnsi="Times New Roman"/>
+          <w:b w:val="false"/>
+          <w:bCs w:val="false"/>
+          <w:i w:val="false"/>
+          <w:iCs w:val="false"/>
+          <w:sz w:val="22"/>
+          <w:szCs w:val="22"/>
+          <w:lang w:val="hr-HR"/>
+        </w:rPr>
+        <w:t xml:space="preserve">, jer se </w:t>
+      </w:r>
+      <w:r>
+        <w:rPr>
+          <w:rFonts w:ascii="Times New Roman" w:hAnsi="Times New Roman"/>
+          <w:b w:val="false"/>
+          <w:bCs w:val="false"/>
+          <w:i/>
+          <w:iCs/>
+          <w:sz w:val="22"/>
+          <w:szCs w:val="22"/>
+          <w:lang w:val="hr-HR"/>
+        </w:rPr>
+        <w:t>switch-case</w:t>
+      </w:r>
+      <w:r>
+        <w:rPr>
+          <w:rFonts w:ascii="Times New Roman" w:hAnsi="Times New Roman"/>
+          <w:b w:val="false"/>
+          <w:bCs w:val="false"/>
+          <w:i w:val="false"/>
+          <w:iCs w:val="false"/>
+          <w:sz w:val="22"/>
+          <w:szCs w:val="22"/>
+          <w:lang w:val="hr-HR"/>
+        </w:rPr>
+        <w:t xml:space="preserve"> compilira u optimiziraniji asemblerski kod (barem </w:t>
+      </w:r>
+      <w:r>
+        <w:rPr>
+          <w:rFonts w:ascii="Times New Roman" w:hAnsi="Times New Roman"/>
+          <w:b w:val="false"/>
+          <w:bCs w:val="false"/>
+          <w:i/>
+          <w:iCs/>
+          <w:sz w:val="22"/>
+          <w:szCs w:val="22"/>
+          <w:lang w:val="hr-HR"/>
+        </w:rPr>
+        <w:t>bennyboy</w:t>
+      </w:r>
+      <w:r>
+        <w:rPr>
+          <w:rFonts w:ascii="Times New Roman" w:hAnsi="Times New Roman"/>
+          <w:b w:val="false"/>
+          <w:bCs w:val="false"/>
+          <w:i w:val="false"/>
+          <w:iCs w:val="false"/>
+          <w:sz w:val="22"/>
+          <w:szCs w:val="22"/>
+          <w:lang w:val="hr-HR"/>
+        </w:rPr>
+        <w:t xml:space="preserve"> i </w:t>
+      </w:r>
+      <w:r>
+        <w:rPr>
+          <w:rFonts w:ascii="Times New Roman" w:hAnsi="Times New Roman"/>
+          <w:b w:val="false"/>
+          <w:bCs w:val="false"/>
+          <w:i/>
+          <w:iCs/>
+          <w:sz w:val="22"/>
+          <w:szCs w:val="22"/>
+          <w:lang w:val="hr-HR"/>
+        </w:rPr>
+        <w:t>HappySkeptic</w:t>
+      </w:r>
+      <w:r>
+        <w:rPr>
+          <w:rFonts w:ascii="Times New Roman" w:hAnsi="Times New Roman"/>
+          <w:b w:val="false"/>
+          <w:bCs w:val="false"/>
+          <w:i w:val="false"/>
+          <w:iCs w:val="false"/>
+          <w:sz w:val="22"/>
+          <w:szCs w:val="22"/>
+          <w:lang w:val="hr-HR"/>
+        </w:rPr>
+        <w:t xml:space="preserve"> tako misle</w:t>
+      </w:r>
+      <w:r>
+        <w:rPr>
+          <w:rFonts w:ascii="Times New Roman" w:hAnsi="Times New Roman"/>
+          <w:b w:val="false"/>
+          <w:bCs w:val="false"/>
+          <w:i w:val="false"/>
+          <w:iCs w:val="false"/>
+          <w:sz w:val="22"/>
+          <w:szCs w:val="22"/>
+          <w:lang w:val="hr-HR"/>
+        </w:rPr>
+        <w:t>;</w:t>
+      </w:r>
+      <w:r>
+        <w:rPr>
+          <w:rFonts w:ascii="Times New Roman" w:hAnsi="Times New Roman"/>
+          <w:b w:val="false"/>
+          <w:bCs w:val="false"/>
+          <w:i w:val="false"/>
+          <w:iCs w:val="false"/>
+          <w:sz w:val="22"/>
+          <w:szCs w:val="22"/>
+          <w:lang w:val="hr-HR"/>
+        </w:rPr>
+        <w:t xml:space="preserve"> </w:t>
+      </w:r>
+      <w:r>
+        <w:rPr>
+          <w:rFonts w:ascii="Times New Roman" w:hAnsi="Times New Roman"/>
+          <w:b w:val="false"/>
+          <w:bCs w:val="false"/>
+          <w:i w:val="false"/>
+          <w:iCs w:val="false"/>
+          <w:sz w:val="22"/>
+          <w:szCs w:val="22"/>
+          <w:lang w:val="hr-HR"/>
+        </w:rPr>
+        <w:t>M</w:t>
+      </w:r>
+      <w:r>
+        <w:rPr>
+          <w:rFonts w:ascii="Times New Roman" w:hAnsi="Times New Roman"/>
+          <w:b w:val="false"/>
+          <w:bCs w:val="false"/>
+          <w:i w:val="false"/>
+          <w:iCs w:val="false"/>
+          <w:sz w:val="22"/>
+          <w:szCs w:val="22"/>
+          <w:lang w:val="hr-HR"/>
+        </w:rPr>
+        <w:t xml:space="preserve">eni to, </w:t>
+      </w:r>
+      <w:r>
+        <w:rPr>
+          <w:rFonts w:ascii="Times New Roman" w:hAnsi="Times New Roman"/>
+          <w:b w:val="false"/>
+          <w:bCs w:val="false"/>
+          <w:i w:val="false"/>
+          <w:iCs w:val="false"/>
+          <w:sz w:val="22"/>
+          <w:szCs w:val="22"/>
+          <w:lang w:val="hr-HR"/>
+        </w:rPr>
+        <w:t>kao nekome tko je napravio compiler za svoj programski jezik,</w:t>
+      </w:r>
+      <w:r>
+        <w:rPr>
+          <w:rFonts w:ascii="Times New Roman" w:hAnsi="Times New Roman"/>
+          <w:b w:val="false"/>
+          <w:bCs w:val="false"/>
+          <w:i w:val="false"/>
+          <w:iCs w:val="false"/>
+          <w:sz w:val="22"/>
+          <w:szCs w:val="22"/>
+          <w:lang w:val="hr-HR"/>
+        </w:rPr>
+        <w:t xml:space="preserve"> nema previše smisla)</w:t>
+      </w:r>
+      <w:r>
+        <w:rPr>
+          <w:rStyle w:val="FootnoteAnchor"/>
+          <w:rFonts w:ascii="Times New Roman" w:hAnsi="Times New Roman"/>
+          <w:b w:val="false"/>
+          <w:bCs w:val="false"/>
+          <w:i w:val="false"/>
+          <w:iCs w:val="false"/>
+          <w:sz w:val="22"/>
+          <w:szCs w:val="22"/>
+          <w:lang w:val="hr-HR"/>
+        </w:rPr>
+        <w:footnoteReference w:id="9"/>
+      </w:r>
+      <w:r>
+        <w:rPr>
+          <w:rFonts w:ascii="Times New Roman" w:hAnsi="Times New Roman"/>
+          <w:b w:val="false"/>
+          <w:bCs w:val="false"/>
+          <w:i w:val="false"/>
+          <w:iCs w:val="false"/>
+          <w:sz w:val="22"/>
+          <w:szCs w:val="22"/>
+          <w:lang w:val="hr-HR"/>
+        </w:rPr>
+        <w:t xml:space="preserve">. </w:t>
+      </w:r>
+      <w:r>
+        <w:rPr>
+          <w:rFonts w:ascii="Times New Roman" w:hAnsi="Times New Roman"/>
+          <w:b w:val="false"/>
+          <w:bCs w:val="false"/>
+          <w:i w:val="false"/>
+          <w:iCs w:val="false"/>
+          <w:sz w:val="22"/>
+          <w:szCs w:val="22"/>
+          <w:lang w:val="hr-HR"/>
+        </w:rPr>
+        <w:t>Bilo bi zanimljivo dati si truda i provjeriti te teze.</w:t>
       </w:r>
     </w:p>
     <w:p>
@@ -8214,6 +8731,13 @@
         <w:spacing w:before="57" w:after="57"/>
         <w:jc w:val="center"/>
         <w:rPr>
+          <w:rFonts w:ascii="Times New Roman" w:hAnsi="Times New Roman"/>
+          <w:b/>
+          <w:b/>
+          <w:bCs/>
+          <w:i w:val="false"/>
+          <w:i w:val="false"/>
+          <w:iCs w:val="false"/>
           <w:lang w:val="hr-HR"/>
         </w:rPr>
       </w:pPr>
@@ -8233,7 +8757,18 @@
       <w:pPr>
         <w:pStyle w:val="Normal"/>
         <w:jc w:val="both"/>
-        <w:rPr/>
+        <w:rPr>
+          <w:rFonts w:ascii="Times New Roman" w:hAnsi="Times New Roman"/>
+          <w:b w:val="false"/>
+          <w:b w:val="false"/>
+          <w:bCs w:val="false"/>
+          <w:i w:val="false"/>
+          <w:i w:val="false"/>
+          <w:iCs w:val="false"/>
+          <w:sz w:val="22"/>
+          <w:szCs w:val="22"/>
+          <w:lang w:val="hr-HR"/>
+        </w:rPr>
       </w:pPr>
       <w:r>
         <w:rPr>
@@ -8295,7 +8830,9 @@
     <w:p>
       <w:pPr>
         <w:pStyle w:val="Footnote"/>
-        <w:rPr/>
+        <w:rPr>
+          <w:rFonts w:ascii="Courier New" w:hAnsi="Courier New"/>
+        </w:rPr>
       </w:pPr>
       <w:r>
         <w:rPr>
@@ -8341,7 +8878,9 @@
     <w:p>
       <w:pPr>
         <w:pStyle w:val="Footnote"/>
-        <w:rPr/>
+        <w:rPr>
+          <w:rFonts w:ascii="Courier New" w:hAnsi="Courier New"/>
+        </w:rPr>
       </w:pPr>
       <w:r>
         <w:rPr>
@@ -8565,7 +9104,9 @@
     <w:p>
       <w:pPr>
         <w:pStyle w:val="Footnote"/>
-        <w:rPr/>
+        <w:rPr>
+          <w:rFonts w:ascii="Courier New" w:hAnsi="Courier New"/>
+        </w:rPr>
       </w:pPr>
       <w:r>
         <w:rPr>
@@ -8586,7 +9127,9 @@
     <w:p>
       <w:pPr>
         <w:pStyle w:val="Footnote"/>
-        <w:rPr/>
+        <w:rPr>
+          <w:rFonts w:ascii="Courier New" w:hAnsi="Courier New"/>
+        </w:rPr>
       </w:pPr>
       <w:r>
         <w:rPr>
@@ -8600,6 +9143,52 @@
         </w:rPr>
         <w:tab/>
         <w:t>https://www.reddit.com/r/asm/comments/jyfrxy/how_to_implement_breakpoints_in_a_simulator/gd5ysu7/?utm_source=reddit&amp;utm_medium=web2x&amp;context=3</w:t>
+      </w:r>
+    </w:p>
+  </w:footnote>
+  <w:footnote w:id="8">
+    <w:p>
+      <w:pPr>
+        <w:pStyle w:val="Footnote"/>
+        <w:rPr>
+          <w:rFonts w:ascii="Courier New" w:hAnsi="Courier New"/>
+        </w:rPr>
+      </w:pPr>
+      <w:r>
+        <w:rPr>
+          <w:rStyle w:val="FootnoteCharacters"/>
+        </w:rPr>
+        <w:footnoteRef/>
+      </w:r>
+      <w:r>
+        <w:rPr>
+          <w:rFonts w:ascii="Courier New" w:hAnsi="Courier New"/>
+        </w:rPr>
+        <w:tab/>
+        <w:t>https://atheistforums.org/thread-61911-post-2112572.html#pid2112572</w:t>
+      </w:r>
+    </w:p>
+  </w:footnote>
+  <w:footnote w:id="9">
+    <w:p>
+      <w:pPr>
+        <w:pStyle w:val="Footnote"/>
+        <w:rPr>
+          <w:rFonts w:ascii="Courier New" w:hAnsi="Courier New"/>
+        </w:rPr>
+      </w:pPr>
+      <w:r>
+        <w:rPr>
+          <w:rStyle w:val="FootnoteCharacters"/>
+        </w:rPr>
+        <w:footnoteRef/>
+      </w:r>
+      <w:r>
+        <w:rPr>
+          <w:rFonts w:ascii="Courier New" w:hAnsi="Courier New"/>
+        </w:rPr>
+        <w:tab/>
+        <w:t>https://atheistforums.org/thread-61911-post-2112817.html#pid2112817</w:t>
       </w:r>
     </w:p>
   </w:footnote>
@@ -8754,7 +9343,7 @@
       <w:start w:val="1"/>
       <w:numFmt w:val="none"/>
       <w:suff w:val="nothing"/>
-      <w:lvlText w:val=""/>
+      <w:lvlText w:val="%1"/>
       <w:lvlJc w:val="left"/>
       <w:pPr>
         <w:tabs>
@@ -8767,7 +9356,7 @@
       <w:start w:val="1"/>
       <w:numFmt w:val="none"/>
       <w:suff w:val="nothing"/>
-      <w:lvlText w:val=""/>
+      <w:lvlText w:val="%2"/>
       <w:lvlJc w:val="left"/>
       <w:pPr>
         <w:tabs>
@@ -8780,7 +9369,7 @@
       <w:start w:val="1"/>
       <w:numFmt w:val="none"/>
       <w:suff w:val="nothing"/>
-      <w:lvlText w:val=""/>
+      <w:lvlText w:val="%3"/>
       <w:lvlJc w:val="left"/>
       <w:pPr>
         <w:tabs>
@@ -8793,7 +9382,7 @@
       <w:start w:val="1"/>
       <w:numFmt w:val="none"/>
       <w:suff w:val="nothing"/>
-      <w:lvlText w:val=""/>
+      <w:lvlText w:val="%4"/>
       <w:lvlJc w:val="left"/>
       <w:pPr>
         <w:tabs>
@@ -8806,7 +9395,7 @@
       <w:start w:val="1"/>
       <w:numFmt w:val="none"/>
       <w:suff w:val="nothing"/>
-      <w:lvlText w:val=""/>
+      <w:lvlText w:val="%5"/>
       <w:lvlJc w:val="left"/>
       <w:pPr>
         <w:tabs>
@@ -8819,7 +9408,7 @@
       <w:start w:val="1"/>
       <w:numFmt w:val="none"/>
       <w:suff w:val="nothing"/>
-      <w:lvlText w:val=""/>
+      <w:lvlText w:val="%6"/>
       <w:lvlJc w:val="left"/>
       <w:pPr>
         <w:tabs>
@@ -8832,7 +9421,7 @@
       <w:start w:val="1"/>
       <w:numFmt w:val="none"/>
       <w:suff w:val="nothing"/>
-      <w:lvlText w:val=""/>
+      <w:lvlText w:val="%7"/>
       <w:lvlJc w:val="left"/>
       <w:pPr>
         <w:tabs>
@@ -8845,7 +9434,7 @@
       <w:start w:val="1"/>
       <w:numFmt w:val="none"/>
       <w:suff w:val="nothing"/>
-      <w:lvlText w:val=""/>
+      <w:lvlText w:val="%8"/>
       <w:lvlJc w:val="left"/>
       <w:pPr>
         <w:tabs>
@@ -8858,7 +9447,7 @@
       <w:start w:val="1"/>
       <w:numFmt w:val="none"/>
       <w:suff w:val="nothing"/>
-      <w:lvlText w:val=""/>
+      <w:lvlText w:val="%9"/>
       <w:lvlJc w:val="left"/>
       <w:pPr>
         <w:tabs>
@@ -8901,6 +9490,9 @@
     <w:pPr>
       <w:widowControl/>
       <w:suppressAutoHyphens w:val="false"/>
+      <w:kinsoku w:val="true"/>
+      <w:overflowPunct w:val="true"/>
+      <w:autoSpaceDE w:val="true"/>
       <w:bidi w:val="0"/>
       <w:jc w:val="left"/>
     </w:pPr>
@@ -9002,7 +9594,7 @@
     <w:name w:val="Footnote Text"/>
     <w:basedOn w:val="Normal"/>
     <w:pPr>
-      <w:ind w:left="339" w:hanging="339"/>
+      <w:ind w:left="339" w:right="0" w:hanging="339"/>
     </w:pPr>
     <w:rPr>
       <w:sz w:val="20"/>

</xml_diff>

<commit_message>
Added some images to the documentation...
</commit_message>
<xml_diff>
--- a/seminar/PicoBlaze.docx
+++ b/seminar/PicoBlaze.docx
@@ -1304,8 +1304,8 @@
         </w:tblCellMar>
       </w:tblPr>
       <w:tblGrid>
-        <w:gridCol w:w="4819"/>
-        <w:gridCol w:w="4819"/>
+        <w:gridCol w:w="4818"/>
+        <w:gridCol w:w="4820"/>
       </w:tblGrid>
       <w:tr>
         <w:trPr/>
@@ -1391,7 +1391,6 @@
                 <w:iCs w:val="false"/>
                 <w:sz w:val="24"/>
                 <w:szCs w:val="24"/>
-                <w:highlight w:val="none"/>
                 <w:shd w:fill="DDDDDD" w:val="clear"/>
                 <w:lang w:val="hr-HR"/>
               </w:rPr>
@@ -1473,7 +1472,6 @@
                 <w:iCs w:val="false"/>
                 <w:sz w:val="24"/>
                 <w:szCs w:val="24"/>
-                <w:highlight w:val="none"/>
                 <w:shd w:fill="auto" w:val="clear"/>
                 <w:lang w:val="hr-HR"/>
               </w:rPr>
@@ -1516,7 +1514,6 @@
                 <w:iCs w:val="false"/>
                 <w:sz w:val="28"/>
                 <w:szCs w:val="24"/>
-                <w:highlight w:val="none"/>
                 <w:shd w:fill="DDDDDD" w:val="clear"/>
                 <w:lang w:val="hr-HR"/>
               </w:rPr>
@@ -1540,7 +1537,7 @@
         <w:trPr/>
         <w:tc>
           <w:tcPr>
-            <w:tcW w:w="4819" w:type="dxa"/>
+            <w:tcW w:w="4818" w:type="dxa"/>
             <w:tcBorders>
               <w:left w:val="single" w:sz="4" w:space="0" w:color="000000"/>
               <w:bottom w:val="single" w:sz="4" w:space="0" w:color="000000"/>
@@ -1574,7 +1571,7 @@
         </w:tc>
         <w:tc>
           <w:tcPr>
-            <w:tcW w:w="4819" w:type="dxa"/>
+            <w:tcW w:w="4820" w:type="dxa"/>
             <w:tcBorders>
               <w:left w:val="single" w:sz="4" w:space="0" w:color="000000"/>
               <w:bottom w:val="single" w:sz="4" w:space="0" w:color="000000"/>
@@ -1610,7 +1607,7 @@
         <w:trPr/>
         <w:tc>
           <w:tcPr>
-            <w:tcW w:w="4819" w:type="dxa"/>
+            <w:tcW w:w="4818" w:type="dxa"/>
             <w:tcBorders>
               <w:left w:val="single" w:sz="4" w:space="0" w:color="000000"/>
               <w:bottom w:val="single" w:sz="4" w:space="0" w:color="000000"/>
@@ -1644,7 +1641,7 @@
         </w:tc>
         <w:tc>
           <w:tcPr>
-            <w:tcW w:w="4819" w:type="dxa"/>
+            <w:tcW w:w="4820" w:type="dxa"/>
             <w:tcBorders>
               <w:left w:val="single" w:sz="4" w:space="0" w:color="000000"/>
               <w:bottom w:val="single" w:sz="4" w:space="0" w:color="000000"/>
@@ -1680,7 +1677,7 @@
         <w:trPr/>
         <w:tc>
           <w:tcPr>
-            <w:tcW w:w="4819" w:type="dxa"/>
+            <w:tcW w:w="4818" w:type="dxa"/>
             <w:tcBorders>
               <w:left w:val="single" w:sz="4" w:space="0" w:color="000000"/>
               <w:bottom w:val="single" w:sz="4" w:space="0" w:color="000000"/>
@@ -1714,7 +1711,7 @@
         </w:tc>
         <w:tc>
           <w:tcPr>
-            <w:tcW w:w="4819" w:type="dxa"/>
+            <w:tcW w:w="4820" w:type="dxa"/>
             <w:tcBorders>
               <w:left w:val="single" w:sz="4" w:space="0" w:color="000000"/>
               <w:bottom w:val="single" w:sz="4" w:space="0" w:color="000000"/>
@@ -1750,7 +1747,7 @@
         <w:trPr/>
         <w:tc>
           <w:tcPr>
-            <w:tcW w:w="4819" w:type="dxa"/>
+            <w:tcW w:w="4818" w:type="dxa"/>
             <w:tcBorders>
               <w:left w:val="single" w:sz="4" w:space="0" w:color="000000"/>
               <w:bottom w:val="single" w:sz="4" w:space="0" w:color="000000"/>
@@ -1784,7 +1781,7 @@
         </w:tc>
         <w:tc>
           <w:tcPr>
-            <w:tcW w:w="4819" w:type="dxa"/>
+            <w:tcW w:w="4820" w:type="dxa"/>
             <w:tcBorders>
               <w:left w:val="single" w:sz="4" w:space="0" w:color="000000"/>
               <w:bottom w:val="single" w:sz="4" w:space="0" w:color="000000"/>
@@ -1820,7 +1817,7 @@
         <w:trPr/>
         <w:tc>
           <w:tcPr>
-            <w:tcW w:w="4819" w:type="dxa"/>
+            <w:tcW w:w="4818" w:type="dxa"/>
             <w:tcBorders>
               <w:left w:val="single" w:sz="4" w:space="0" w:color="000000"/>
               <w:bottom w:val="single" w:sz="4" w:space="0" w:color="000000"/>
@@ -1854,7 +1851,7 @@
         </w:tc>
         <w:tc>
           <w:tcPr>
-            <w:tcW w:w="4819" w:type="dxa"/>
+            <w:tcW w:w="4820" w:type="dxa"/>
             <w:tcBorders>
               <w:left w:val="single" w:sz="4" w:space="0" w:color="000000"/>
               <w:bottom w:val="single" w:sz="4" w:space="0" w:color="000000"/>
@@ -1890,7 +1887,7 @@
         <w:trPr/>
         <w:tc>
           <w:tcPr>
-            <w:tcW w:w="4819" w:type="dxa"/>
+            <w:tcW w:w="4818" w:type="dxa"/>
             <w:tcBorders>
               <w:left w:val="single" w:sz="4" w:space="0" w:color="000000"/>
               <w:bottom w:val="single" w:sz="4" w:space="0" w:color="000000"/>
@@ -1924,7 +1921,7 @@
         </w:tc>
         <w:tc>
           <w:tcPr>
-            <w:tcW w:w="4819" w:type="dxa"/>
+            <w:tcW w:w="4820" w:type="dxa"/>
             <w:tcBorders>
               <w:left w:val="single" w:sz="4" w:space="0" w:color="000000"/>
               <w:bottom w:val="single" w:sz="4" w:space="0" w:color="000000"/>
@@ -1960,7 +1957,7 @@
         <w:trPr/>
         <w:tc>
           <w:tcPr>
-            <w:tcW w:w="4819" w:type="dxa"/>
+            <w:tcW w:w="4818" w:type="dxa"/>
             <w:tcBorders>
               <w:left w:val="single" w:sz="4" w:space="0" w:color="000000"/>
               <w:bottom w:val="single" w:sz="4" w:space="0" w:color="000000"/>
@@ -1994,7 +1991,7 @@
         </w:tc>
         <w:tc>
           <w:tcPr>
-            <w:tcW w:w="4819" w:type="dxa"/>
+            <w:tcW w:w="4820" w:type="dxa"/>
             <w:tcBorders>
               <w:left w:val="single" w:sz="4" w:space="0" w:color="000000"/>
               <w:bottom w:val="single" w:sz="4" w:space="0" w:color="000000"/>
@@ -2030,7 +2027,7 @@
         <w:trPr/>
         <w:tc>
           <w:tcPr>
-            <w:tcW w:w="4819" w:type="dxa"/>
+            <w:tcW w:w="4818" w:type="dxa"/>
             <w:tcBorders>
               <w:left w:val="single" w:sz="4" w:space="0" w:color="000000"/>
               <w:bottom w:val="single" w:sz="4" w:space="0" w:color="000000"/>
@@ -2064,7 +2061,7 @@
         </w:tc>
         <w:tc>
           <w:tcPr>
-            <w:tcW w:w="4819" w:type="dxa"/>
+            <w:tcW w:w="4820" w:type="dxa"/>
             <w:tcBorders>
               <w:left w:val="single" w:sz="4" w:space="0" w:color="000000"/>
               <w:bottom w:val="single" w:sz="4" w:space="0" w:color="000000"/>
@@ -2099,7 +2096,7 @@
         <w:trPr/>
         <w:tc>
           <w:tcPr>
-            <w:tcW w:w="4819" w:type="dxa"/>
+            <w:tcW w:w="4818" w:type="dxa"/>
             <w:tcBorders>
               <w:left w:val="single" w:sz="4" w:space="0" w:color="000000"/>
               <w:bottom w:val="single" w:sz="4" w:space="0" w:color="000000"/>
@@ -2133,7 +2130,7 @@
         </w:tc>
         <w:tc>
           <w:tcPr>
-            <w:tcW w:w="4819" w:type="dxa"/>
+            <w:tcW w:w="4820" w:type="dxa"/>
             <w:tcBorders>
               <w:left w:val="single" w:sz="4" w:space="0" w:color="000000"/>
               <w:bottom w:val="single" w:sz="4" w:space="0" w:color="000000"/>
@@ -2169,7 +2166,7 @@
         <w:trPr/>
         <w:tc>
           <w:tcPr>
-            <w:tcW w:w="4819" w:type="dxa"/>
+            <w:tcW w:w="4818" w:type="dxa"/>
             <w:tcBorders>
               <w:left w:val="single" w:sz="4" w:space="0" w:color="000000"/>
               <w:bottom w:val="single" w:sz="4" w:space="0" w:color="000000"/>
@@ -2203,7 +2200,7 @@
         </w:tc>
         <w:tc>
           <w:tcPr>
-            <w:tcW w:w="4819" w:type="dxa"/>
+            <w:tcW w:w="4820" w:type="dxa"/>
             <w:tcBorders>
               <w:left w:val="single" w:sz="4" w:space="0" w:color="000000"/>
               <w:bottom w:val="single" w:sz="4" w:space="0" w:color="000000"/>
@@ -2238,7 +2235,7 @@
         <w:trPr/>
         <w:tc>
           <w:tcPr>
-            <w:tcW w:w="4819" w:type="dxa"/>
+            <w:tcW w:w="4818" w:type="dxa"/>
             <w:tcBorders>
               <w:left w:val="single" w:sz="4" w:space="0" w:color="000000"/>
               <w:bottom w:val="single" w:sz="4" w:space="0" w:color="000000"/>
@@ -2272,7 +2269,7 @@
         </w:tc>
         <w:tc>
           <w:tcPr>
-            <w:tcW w:w="4819" w:type="dxa"/>
+            <w:tcW w:w="4820" w:type="dxa"/>
             <w:tcBorders>
               <w:left w:val="single" w:sz="4" w:space="0" w:color="000000"/>
               <w:bottom w:val="single" w:sz="4" w:space="0" w:color="000000"/>
@@ -2308,7 +2305,7 @@
         <w:trPr/>
         <w:tc>
           <w:tcPr>
-            <w:tcW w:w="4819" w:type="dxa"/>
+            <w:tcW w:w="4818" w:type="dxa"/>
             <w:tcBorders>
               <w:left w:val="single" w:sz="4" w:space="0" w:color="000000"/>
               <w:bottom w:val="single" w:sz="4" w:space="0" w:color="000000"/>
@@ -2342,7 +2339,7 @@
         </w:tc>
         <w:tc>
           <w:tcPr>
-            <w:tcW w:w="4819" w:type="dxa"/>
+            <w:tcW w:w="4820" w:type="dxa"/>
             <w:tcBorders>
               <w:left w:val="single" w:sz="4" w:space="0" w:color="000000"/>
               <w:bottom w:val="single" w:sz="4" w:space="0" w:color="000000"/>
@@ -2378,7 +2375,7 @@
         <w:trPr/>
         <w:tc>
           <w:tcPr>
-            <w:tcW w:w="4819" w:type="dxa"/>
+            <w:tcW w:w="4818" w:type="dxa"/>
             <w:tcBorders>
               <w:left w:val="single" w:sz="4" w:space="0" w:color="000000"/>
               <w:bottom w:val="single" w:sz="4" w:space="0" w:color="000000"/>
@@ -2413,7 +2410,7 @@
         </w:tc>
         <w:tc>
           <w:tcPr>
-            <w:tcW w:w="4819" w:type="dxa"/>
+            <w:tcW w:w="4820" w:type="dxa"/>
             <w:tcBorders>
               <w:left w:val="single" w:sz="4" w:space="0" w:color="000000"/>
               <w:bottom w:val="single" w:sz="4" w:space="0" w:color="000000"/>
@@ -2449,7 +2446,7 @@
         <w:trPr/>
         <w:tc>
           <w:tcPr>
-            <w:tcW w:w="4819" w:type="dxa"/>
+            <w:tcW w:w="4818" w:type="dxa"/>
             <w:tcBorders>
               <w:left w:val="single" w:sz="4" w:space="0" w:color="000000"/>
               <w:bottom w:val="single" w:sz="4" w:space="0" w:color="000000"/>
@@ -2484,7 +2481,7 @@
         </w:tc>
         <w:tc>
           <w:tcPr>
-            <w:tcW w:w="4819" w:type="dxa"/>
+            <w:tcW w:w="4820" w:type="dxa"/>
             <w:tcBorders>
               <w:left w:val="single" w:sz="4" w:space="0" w:color="000000"/>
               <w:bottom w:val="single" w:sz="4" w:space="0" w:color="000000"/>
@@ -2519,7 +2516,7 @@
         <w:trPr/>
         <w:tc>
           <w:tcPr>
-            <w:tcW w:w="4819" w:type="dxa"/>
+            <w:tcW w:w="4818" w:type="dxa"/>
             <w:tcBorders>
               <w:left w:val="single" w:sz="4" w:space="0" w:color="000000"/>
               <w:bottom w:val="single" w:sz="4" w:space="0" w:color="000000"/>
@@ -2554,7 +2551,7 @@
         </w:tc>
         <w:tc>
           <w:tcPr>
-            <w:tcW w:w="4819" w:type="dxa"/>
+            <w:tcW w:w="4820" w:type="dxa"/>
             <w:tcBorders>
               <w:left w:val="single" w:sz="4" w:space="0" w:color="000000"/>
               <w:bottom w:val="single" w:sz="4" w:space="0" w:color="000000"/>
@@ -2589,7 +2586,7 @@
         <w:trPr/>
         <w:tc>
           <w:tcPr>
-            <w:tcW w:w="4819" w:type="dxa"/>
+            <w:tcW w:w="4818" w:type="dxa"/>
             <w:tcBorders>
               <w:left w:val="single" w:sz="4" w:space="0" w:color="000000"/>
               <w:bottom w:val="single" w:sz="4" w:space="0" w:color="000000"/>
@@ -2624,7 +2621,7 @@
         </w:tc>
         <w:tc>
           <w:tcPr>
-            <w:tcW w:w="4819" w:type="dxa"/>
+            <w:tcW w:w="4820" w:type="dxa"/>
             <w:tcBorders>
               <w:left w:val="single" w:sz="4" w:space="0" w:color="000000"/>
               <w:bottom w:val="single" w:sz="4" w:space="0" w:color="000000"/>
@@ -2659,7 +2656,7 @@
         <w:trPr/>
         <w:tc>
           <w:tcPr>
-            <w:tcW w:w="4819" w:type="dxa"/>
+            <w:tcW w:w="4818" w:type="dxa"/>
             <w:vMerge w:val="restart"/>
             <w:tcBorders>
               <w:left w:val="single" w:sz="4" w:space="0" w:color="000000"/>
@@ -2695,7 +2692,7 @@
         </w:tc>
         <w:tc>
           <w:tcPr>
-            <w:tcW w:w="4819" w:type="dxa"/>
+            <w:tcW w:w="4820" w:type="dxa"/>
             <w:tcBorders>
               <w:left w:val="single" w:sz="4" w:space="0" w:color="000000"/>
               <w:bottom w:val="single" w:sz="4" w:space="0" w:color="000000"/>
@@ -2730,7 +2727,7 @@
         <w:trPr/>
         <w:tc>
           <w:tcPr>
-            <w:tcW w:w="4819" w:type="dxa"/>
+            <w:tcW w:w="4818" w:type="dxa"/>
             <w:vMerge w:val="continue"/>
             <w:tcBorders>
               <w:left w:val="single" w:sz="4" w:space="0" w:color="000000"/>
@@ -2740,32 +2737,17 @@
           </w:tcPr>
           <w:p>
             <w:pPr>
-              <w:pStyle w:val="TableContents"/>
-              <w:rPr>
-                <w:b/>
-                <w:b w:val="false"/>
-                <w:bCs w:val="false"/>
-                <w:i w:val="false"/>
-                <w:iCs w:val="false"/>
-                <w:sz w:val="24"/>
-                <w:szCs w:val="24"/>
-                <w:lang w:val="hr-HR"/>
-              </w:rPr>
+              <w:pStyle w:val="Normal"/>
+              <w:rPr/>
             </w:pPr>
             <w:r>
-              <w:rPr>
-                <w:b/>
-                <w:bCs w:val="false"/>
-                <w:iCs w:val="false"/>
-                <w:szCs w:val="24"/>
-                <w:lang w:val="hr-HR"/>
-              </w:rPr>
+              <w:rPr/>
             </w:r>
           </w:p>
         </w:tc>
         <w:tc>
           <w:tcPr>
-            <w:tcW w:w="4819" w:type="dxa"/>
+            <w:tcW w:w="4820" w:type="dxa"/>
             <w:tcBorders>
               <w:left w:val="single" w:sz="4" w:space="0" w:color="000000"/>
               <w:bottom w:val="single" w:sz="4" w:space="0" w:color="000000"/>
@@ -2817,7 +2799,16 @@
         </w:rPr>
       </w:pPr>
       <w:r>
-        <w:rPr/>
+        <w:rPr>
+          <w:rFonts w:ascii="Times New Roman" w:hAnsi="Times New Roman"/>
+          <w:b/>
+          <w:bCs/>
+          <w:i w:val="false"/>
+          <w:iCs w:val="false"/>
+          <w:sz w:val="22"/>
+          <w:szCs w:val="22"/>
+          <w:lang w:val="hr-HR"/>
+        </w:rPr>
       </w:r>
       <w:r>
         <w:br w:type="page"/>
@@ -2837,8 +2828,8 @@
         </w:tblCellMar>
       </w:tblPr>
       <w:tblGrid>
-        <w:gridCol w:w="4819"/>
-        <w:gridCol w:w="4819"/>
+        <w:gridCol w:w="4818"/>
+        <w:gridCol w:w="4820"/>
       </w:tblGrid>
       <w:tr>
         <w:trPr/>
@@ -2921,7 +2912,6 @@
                 <w:b/>
                 <w:b/>
                 <w:bCs/>
-                <w:highlight w:val="none"/>
                 <w:shd w:fill="DDDDDD" w:val="clear"/>
                 <w:lang w:val="hr-HR"/>
               </w:rPr>
@@ -2975,7 +2965,7 @@
         <w:trPr/>
         <w:tc>
           <w:tcPr>
-            <w:tcW w:w="4819" w:type="dxa"/>
+            <w:tcW w:w="4818" w:type="dxa"/>
             <w:tcBorders>
               <w:left w:val="single" w:sz="4" w:space="0" w:color="000000"/>
               <w:bottom w:val="single" w:sz="4" w:space="0" w:color="000000"/>
@@ -3003,7 +2993,7 @@
         </w:tc>
         <w:tc>
           <w:tcPr>
-            <w:tcW w:w="4819" w:type="dxa"/>
+            <w:tcW w:w="4820" w:type="dxa"/>
             <w:tcBorders>
               <w:left w:val="single" w:sz="4" w:space="0" w:color="000000"/>
               <w:bottom w:val="single" w:sz="4" w:space="0" w:color="000000"/>
@@ -3030,7 +3020,7 @@
         <w:trPr/>
         <w:tc>
           <w:tcPr>
-            <w:tcW w:w="4819" w:type="dxa"/>
+            <w:tcW w:w="4818" w:type="dxa"/>
             <w:tcBorders>
               <w:left w:val="single" w:sz="4" w:space="0" w:color="000000"/>
               <w:bottom w:val="single" w:sz="4" w:space="0" w:color="000000"/>
@@ -3058,7 +3048,7 @@
         </w:tc>
         <w:tc>
           <w:tcPr>
-            <w:tcW w:w="4819" w:type="dxa"/>
+            <w:tcW w:w="4820" w:type="dxa"/>
             <w:tcBorders>
               <w:left w:val="single" w:sz="4" w:space="0" w:color="000000"/>
               <w:bottom w:val="single" w:sz="4" w:space="0" w:color="000000"/>
@@ -3085,7 +3075,7 @@
         <w:trPr/>
         <w:tc>
           <w:tcPr>
-            <w:tcW w:w="4819" w:type="dxa"/>
+            <w:tcW w:w="4818" w:type="dxa"/>
             <w:tcBorders>
               <w:left w:val="single" w:sz="4" w:space="0" w:color="000000"/>
               <w:bottom w:val="single" w:sz="4" w:space="0" w:color="000000"/>
@@ -3113,7 +3103,7 @@
         </w:tc>
         <w:tc>
           <w:tcPr>
-            <w:tcW w:w="4819" w:type="dxa"/>
+            <w:tcW w:w="4820" w:type="dxa"/>
             <w:tcBorders>
               <w:left w:val="single" w:sz="4" w:space="0" w:color="000000"/>
               <w:bottom w:val="single" w:sz="4" w:space="0" w:color="000000"/>
@@ -3140,7 +3130,7 @@
         <w:trPr/>
         <w:tc>
           <w:tcPr>
-            <w:tcW w:w="4819" w:type="dxa"/>
+            <w:tcW w:w="4818" w:type="dxa"/>
             <w:tcBorders>
               <w:left w:val="single" w:sz="4" w:space="0" w:color="000000"/>
               <w:bottom w:val="single" w:sz="4" w:space="0" w:color="000000"/>
@@ -3168,7 +3158,7 @@
         </w:tc>
         <w:tc>
           <w:tcPr>
-            <w:tcW w:w="4819" w:type="dxa"/>
+            <w:tcW w:w="4820" w:type="dxa"/>
             <w:tcBorders>
               <w:left w:val="single" w:sz="4" w:space="0" w:color="000000"/>
               <w:bottom w:val="single" w:sz="4" w:space="0" w:color="000000"/>
@@ -3384,7 +3374,16 @@
         </w:rPr>
       </w:pPr>
       <w:r>
-        <w:rPr/>
+        <w:rPr>
+          <w:rFonts w:ascii="Times New Roman" w:hAnsi="Times New Roman"/>
+          <w:b/>
+          <w:bCs/>
+          <w:i w:val="false"/>
+          <w:iCs w:val="false"/>
+          <w:sz w:val="22"/>
+          <w:szCs w:val="22"/>
+          <w:lang w:val="hr-HR"/>
+        </w:rPr>
       </w:r>
       <w:r>
         <w:br w:type="page"/>
@@ -3409,7 +3408,16 @@
         </w:rPr>
       </w:pPr>
       <w:r>
-        <w:rPr/>
+        <w:rPr>
+          <w:rFonts w:ascii="Times New Roman" w:hAnsi="Times New Roman"/>
+          <w:b/>
+          <w:bCs/>
+          <w:i w:val="false"/>
+          <w:iCs w:val="false"/>
+          <w:sz w:val="22"/>
+          <w:szCs w:val="22"/>
+          <w:lang w:val="hr-HR"/>
+        </w:rPr>
       </w:r>
     </w:p>
     <w:p>
@@ -5564,7 +5572,18 @@
         <w:pStyle w:val="Normal"/>
         <w:ind w:left="0" w:right="0" w:hanging="0"/>
         <w:jc w:val="both"/>
-        <w:rPr/>
+        <w:rPr>
+          <w:rFonts w:ascii="Times New Roman" w:hAnsi="Times New Roman"/>
+          <w:b w:val="false"/>
+          <w:b w:val="false"/>
+          <w:bCs w:val="false"/>
+          <w:i w:val="false"/>
+          <w:i w:val="false"/>
+          <w:iCs w:val="false"/>
+          <w:sz w:val="22"/>
+          <w:szCs w:val="22"/>
+          <w:lang w:val="hr-HR"/>
+        </w:rPr>
       </w:pPr>
       <w:r>
         <w:rPr>
@@ -7357,7 +7376,33 @@
           <w:szCs w:val="22"/>
           <w:lang w:val="hr-HR"/>
         </w:rPr>
-        <w:t>da su (esse) ona (ea) mjesta, koja (quae) su (sunt) najplodnija (fertilissima) u cijeloj (totius) Germaniji, nekim (aliqubus) Grcima (Graecis) glasinom poznata.</w:t>
+        <w:t>da su (esse) ona (ea) mjesta, koja (quae) su (sunt) najplodnija (fertilissima) u cijeloj (totius) Germaniji, nekim (aliqu</w:t>
+      </w:r>
+      <w:r>
+        <w:rPr>
+          <w:rFonts w:ascii="Times New Roman" w:hAnsi="Times New Roman"/>
+          <w:b w:val="false"/>
+          <w:bCs w:val="false"/>
+          <w:i/>
+          <w:iCs/>
+          <w:sz w:val="22"/>
+          <w:szCs w:val="22"/>
+          <w:lang w:val="hr-HR"/>
+        </w:rPr>
+        <w:t>i</w:t>
+      </w:r>
+      <w:r>
+        <w:rPr>
+          <w:rFonts w:ascii="Times New Roman" w:hAnsi="Times New Roman"/>
+          <w:b w:val="false"/>
+          <w:bCs w:val="false"/>
+          <w:i/>
+          <w:iCs/>
+          <w:sz w:val="22"/>
+          <w:szCs w:val="22"/>
+          <w:lang w:val="hr-HR"/>
+        </w:rPr>
+        <w:t>bus) Grcima (Graecis) glasinom poznata.</w:t>
       </w:r>
       <w:r>
         <w:rPr>
@@ -10634,7 +10679,324 @@
           <w:szCs w:val="22"/>
           <w:lang w:val="hr-HR"/>
         </w:rPr>
-        <w:t xml:space="preserve">, što ne bi prošlo na pravom PicoBlazeu. Da bi ispisao broj u novi red, on ispisuje na port sa sljedećom adresom, što na pravom PicoBlazeu isto ne bi prošlo. Ima 116 redaka, uključujući brojne komentare. Program </w:t>
+        <w:t>, što ne bi prošlo na pravom PicoBlazeu. Da bi ispisao broj u novi red, on ispisuje na port sa sljedećom adresom, što na pravom PicoBlazeu isto ne bi prošlo. Ima 116 redaka, uključujući brojne komentare.</w:t>
+      </w:r>
+    </w:p>
+    <w:p>
+      <w:pPr>
+        <w:pStyle w:val="Normal"/>
+        <w:jc w:val="both"/>
+        <w:rPr>
+          <w:rFonts w:ascii="Times New Roman" w:hAnsi="Times New Roman"/>
+          <w:b w:val="false"/>
+          <w:b w:val="false"/>
+          <w:bCs w:val="false"/>
+          <w:i w:val="false"/>
+          <w:i w:val="false"/>
+          <w:iCs w:val="false"/>
+          <w:sz w:val="22"/>
+          <w:szCs w:val="22"/>
+          <w:lang w:val="hr-HR"/>
+        </w:rPr>
+      </w:pPr>
+      <w:r>
+        <w:rPr/>
+      </w:r>
+      <w:r>
+        <mc:AlternateContent>
+          <mc:Choice Requires="wps">
+            <w:drawing>
+              <wp:anchor behindDoc="0" distT="0" distB="0" distL="0" distR="0" simplePos="0" locked="0" layoutInCell="0" allowOverlap="1" relativeHeight="8">
+                <wp:simplePos x="0" y="0"/>
+                <wp:positionH relativeFrom="column">
+                  <wp:align>center</wp:align>
+                </wp:positionH>
+                <wp:positionV relativeFrom="paragraph">
+                  <wp:posOffset>635</wp:posOffset>
+                </wp:positionV>
+                <wp:extent cx="1146175" cy="5961380"/>
+                <wp:effectExtent l="0" t="0" r="0" b="0"/>
+                <wp:wrapTopAndBottom/>
+                <wp:docPr id="4" name="Frame2"/>
+                <a:graphic xmlns:a="http://schemas.openxmlformats.org/drawingml/2006/main">
+                  <a:graphicData uri="http://schemas.microsoft.com/office/word/2010/wordprocessingShape">
+                    <wps:wsp>
+                      <wps:cNvSpPr txBox="1"/>
+                      <wps:spPr>
+                        <a:xfrm>
+                          <a:off x="0" y="0"/>
+                          <a:ext cx="1146175" cy="5961380"/>
+                        </a:xfrm>
+                        <a:prstGeom prst="rect"/>
+                        <a:solidFill>
+                          <a:srgbClr val="FFFFFF"/>
+                        </a:solidFill>
+                      </wps:spPr>
+                      <wps:txbx>
+                        <w:txbxContent>
+                          <w:p>
+                            <w:pPr>
+                              <w:pStyle w:val="Slika"/>
+                              <w:spacing w:before="120" w:after="120"/>
+                              <w:rPr>
+                                <w:sz w:val="20"/>
+                                <w:szCs w:val="20"/>
+                              </w:rPr>
+                            </w:pPr>
+                            <w:r>
+                              <w:rPr>
+                                <w:sz w:val="20"/>
+                                <w:szCs w:val="20"/>
+                              </w:rPr>
+                              <w:drawing>
+                                <wp:inline distT="0" distB="0" distL="0" distR="0">
+                                  <wp:extent cx="1146175" cy="1778000"/>
+                                  <wp:effectExtent l="0" t="0" r="0" b="0"/>
+                                  <wp:docPr id="5" name="Image6" descr=""/>
+                                  <wp:cNvGraphicFramePr>
+                                    <a:graphicFrameLocks xmlns:a="http://schemas.openxmlformats.org/drawingml/2006/main" noChangeAspect="1"/>
+                                  </wp:cNvGraphicFramePr>
+                                  <a:graphic xmlns:a="http://schemas.openxmlformats.org/drawingml/2006/main">
+                                    <a:graphicData uri="http://schemas.openxmlformats.org/drawingml/2006/picture">
+                                      <pic:pic xmlns:pic="http://schemas.openxmlformats.org/drawingml/2006/picture">
+                                        <pic:nvPicPr>
+                                          <pic:cNvPr id="5" name="Image6" descr=""/>
+                                          <pic:cNvPicPr>
+                                            <a:picLocks noChangeAspect="1" noChangeArrowheads="1"/>
+                                          </pic:cNvPicPr>
+                                        </pic:nvPicPr>
+                                        <pic:blipFill>
+                                          <a:blip r:embed="rId5"/>
+                                          <a:stretch>
+                                            <a:fillRect/>
+                                          </a:stretch>
+                                        </pic:blipFill>
+                                        <pic:spPr bwMode="auto">
+                                          <a:xfrm>
+                                            <a:off x="0" y="0"/>
+                                            <a:ext cx="1146175" cy="1778000"/>
+                                          </a:xfrm>
+                                          <a:prstGeom prst="rect">
+                                            <a:avLst/>
+                                          </a:prstGeom>
+                                        </pic:spPr>
+                                      </pic:pic>
+                                    </a:graphicData>
+                                  </a:graphic>
+                                </wp:inline>
+                              </w:drawing>
+                              <w:t xml:space="preserve">Slika </w:t>
+                            </w:r>
+                            <w:r>
+                              <w:rPr>
+                                <w:sz w:val="20"/>
+                                <w:szCs w:val="20"/>
+                              </w:rPr>
+                              <w:fldChar w:fldCharType="begin"/>
+                            </w:r>
+                            <w:r>
+                              <w:rPr>
+                                <w:sz w:val="20"/>
+                                <w:szCs w:val="20"/>
+                              </w:rPr>
+                              <w:instrText xml:space="preserve"> SEQ Slika \* ARABIC </w:instrText>
+                            </w:r>
+                            <w:r>
+                              <w:rPr>
+                                <w:sz w:val="20"/>
+                                <w:szCs w:val="20"/>
+                              </w:rPr>
+                              <w:fldChar w:fldCharType="separate"/>
+                            </w:r>
+                            <w:r>
+                              <w:rPr>
+                                <w:sz w:val="20"/>
+                                <w:szCs w:val="20"/>
+                              </w:rPr>
+                              <w:t>1</w:t>
+                            </w:r>
+                            <w:r>
+                              <w:rPr>
+                                <w:sz w:val="20"/>
+                                <w:szCs w:val="20"/>
+                              </w:rPr>
+                              <w:fldChar w:fldCharType="end"/>
+                            </w:r>
+                            <w:r>
+                              <w:rPr>
+                                <w:sz w:val="20"/>
+                                <w:szCs w:val="20"/>
+                              </w:rPr>
+                              <w:t>: Dio izlaza programa “</w:t>
+                            </w:r>
+                            <w:r>
+                              <w:rPr>
+                                <w:sz w:val="20"/>
+                                <w:szCs w:val="20"/>
+                              </w:rPr>
+                              <w:t>Fibonacci Sequence</w:t>
+                            </w:r>
+                            <w:r>
+                              <w:rPr>
+                                <w:sz w:val="20"/>
+                                <w:szCs w:val="20"/>
+                              </w:rPr>
+                              <w:t>”. 7. broj u Fibonaccijevom nizu jest broj 13, i on u svom binarnom zapisu (1101) ima 3 jedinice. 8. broj u Fibonaccijevom nizu jest 21, i on u svom binarnom zapisu (10101) isto ima 3 jedinice. Deveti broj u Fibonaccijevom nizu je 34, i on u svom binarnom zapisu (100010) ima dvije jedinice. 10. broj u Fibonaccijevom nizu jest broj 55, koji u svom binarnom zapisu (110111) ima 5 jedinica. A 11. broj u Fibonaccijevom nizu jest broj 89, koji u svom binarnom zapisu (1011001) ima 4 jedinice.</w:t>
+                            </w:r>
+                          </w:p>
+                        </w:txbxContent>
+                      </wps:txbx>
+                      <wps:bodyPr anchor="t" lIns="0" tIns="0" rIns="0" bIns="0">
+                        <a:noAutofit/>
+                      </wps:bodyPr>
+                    </wps:wsp>
+                  </a:graphicData>
+                </a:graphic>
+              </wp:anchor>
+            </w:drawing>
+          </mc:Choice>
+          <mc:Fallback>
+            <w:pict>
+              <v:rect style="position:absolute;rotation:-0;width:90.25pt;height:469.4pt;mso-wrap-distance-left:0pt;mso-wrap-distance-right:0pt;mso-wrap-distance-top:0pt;mso-wrap-distance-bottom:0pt;margin-top:0pt;mso-position-vertical:top;mso-position-vertical-relative:text;margin-left:195.85pt;mso-position-horizontal:center;mso-position-horizontal-relative:text">
+                <v:textbox inset="0in,0in,0in,0in">
+                  <w:txbxContent>
+                    <w:p>
+                      <w:pPr>
+                        <w:pStyle w:val="Slika"/>
+                        <w:spacing w:before="120" w:after="120"/>
+                        <w:rPr>
+                          <w:sz w:val="20"/>
+                          <w:szCs w:val="20"/>
+                        </w:rPr>
+                      </w:pPr>
+                      <w:r>
+                        <w:rPr>
+                          <w:sz w:val="20"/>
+                          <w:szCs w:val="20"/>
+                        </w:rPr>
+                        <w:drawing>
+                          <wp:inline distT="0" distB="0" distL="0" distR="0">
+                            <wp:extent cx="1146175" cy="1778000"/>
+                            <wp:effectExtent l="0" t="0" r="0" b="0"/>
+                            <wp:docPr id="6" name="Image6" descr=""/>
+                            <wp:cNvGraphicFramePr>
+                              <a:graphicFrameLocks xmlns:a="http://schemas.openxmlformats.org/drawingml/2006/main" noChangeAspect="1"/>
+                            </wp:cNvGraphicFramePr>
+                            <a:graphic xmlns:a="http://schemas.openxmlformats.org/drawingml/2006/main">
+                              <a:graphicData uri="http://schemas.openxmlformats.org/drawingml/2006/picture">
+                                <pic:pic xmlns:pic="http://schemas.openxmlformats.org/drawingml/2006/picture">
+                                  <pic:nvPicPr>
+                                    <pic:cNvPr id="6" name="Image6" descr=""/>
+                                    <pic:cNvPicPr>
+                                      <a:picLocks noChangeAspect="1" noChangeArrowheads="1"/>
+                                    </pic:cNvPicPr>
+                                  </pic:nvPicPr>
+                                  <pic:blipFill>
+                                    <a:blip r:embed="rId6"/>
+                                    <a:stretch>
+                                      <a:fillRect/>
+                                    </a:stretch>
+                                  </pic:blipFill>
+                                  <pic:spPr bwMode="auto">
+                                    <a:xfrm>
+                                      <a:off x="0" y="0"/>
+                                      <a:ext cx="1146175" cy="1778000"/>
+                                    </a:xfrm>
+                                    <a:prstGeom prst="rect">
+                                      <a:avLst/>
+                                    </a:prstGeom>
+                                  </pic:spPr>
+                                </pic:pic>
+                              </a:graphicData>
+                            </a:graphic>
+                          </wp:inline>
+                        </w:drawing>
+                        <w:t xml:space="preserve">Slika </w:t>
+                      </w:r>
+                      <w:r>
+                        <w:rPr>
+                          <w:sz w:val="20"/>
+                          <w:szCs w:val="20"/>
+                        </w:rPr>
+                        <w:fldChar w:fldCharType="begin"/>
+                      </w:r>
+                      <w:r>
+                        <w:rPr>
+                          <w:sz w:val="20"/>
+                          <w:szCs w:val="20"/>
+                        </w:rPr>
+                        <w:instrText xml:space="preserve"> SEQ Slika \* ARABIC </w:instrText>
+                      </w:r>
+                      <w:r>
+                        <w:rPr>
+                          <w:sz w:val="20"/>
+                          <w:szCs w:val="20"/>
+                        </w:rPr>
+                        <w:fldChar w:fldCharType="separate"/>
+                      </w:r>
+                      <w:r>
+                        <w:rPr>
+                          <w:sz w:val="20"/>
+                          <w:szCs w:val="20"/>
+                        </w:rPr>
+                        <w:t>1</w:t>
+                      </w:r>
+                      <w:r>
+                        <w:rPr>
+                          <w:sz w:val="20"/>
+                          <w:szCs w:val="20"/>
+                        </w:rPr>
+                        <w:fldChar w:fldCharType="end"/>
+                      </w:r>
+                      <w:r>
+                        <w:rPr>
+                          <w:sz w:val="20"/>
+                          <w:szCs w:val="20"/>
+                        </w:rPr>
+                        <w:t>: Dio izlaza programa “</w:t>
+                      </w:r>
+                      <w:r>
+                        <w:rPr>
+                          <w:sz w:val="20"/>
+                          <w:szCs w:val="20"/>
+                        </w:rPr>
+                        <w:t>Fibonacci Sequence</w:t>
+                      </w:r>
+                      <w:r>
+                        <w:rPr>
+                          <w:sz w:val="20"/>
+                          <w:szCs w:val="20"/>
+                        </w:rPr>
+                        <w:t>”. 7. broj u Fibonaccijevom nizu jest broj 13, i on u svom binarnom zapisu (1101) ima 3 jedinice. 8. broj u Fibonaccijevom nizu jest 21, i on u svom binarnom zapisu (10101) isto ima 3 jedinice. Deveti broj u Fibonaccijevom nizu je 34, i on u svom binarnom zapisu (100010) ima dvije jedinice. 10. broj u Fibonaccijevom nizu jest broj 55, koji u svom binarnom zapisu (110111) ima 5 jedinica. A 11. broj u Fibonaccijevom nizu jest broj 89, koji u svom binarnom zapisu (1011001) ima 4 jedinice.</w:t>
+                      </w:r>
+                    </w:p>
+                  </w:txbxContent>
+                </v:textbox>
+                <w10:wrap type="topAndBottom"/>
+              </v:rect>
+            </w:pict>
+          </mc:Fallback>
+        </mc:AlternateContent>
+      </w:r>
+    </w:p>
+    <w:p>
+      <w:pPr>
+        <w:pStyle w:val="Normal"/>
+        <w:jc w:val="both"/>
+        <w:rPr/>
+      </w:pPr>
+      <w:r>
+        <w:rPr>
+          <w:rFonts w:ascii="Times New Roman" w:hAnsi="Times New Roman"/>
+          <w:b w:val="false"/>
+          <w:bCs w:val="false"/>
+          <w:i w:val="false"/>
+          <w:iCs w:val="false"/>
+          <w:sz w:val="22"/>
+          <w:szCs w:val="22"/>
+          <w:lang w:val="hr-HR"/>
+        </w:rPr>
+        <w:t xml:space="preserve">Program </w:t>
       </w:r>
       <w:r>
         <w:rPr>
@@ -11283,7 +11645,368 @@
           <w:szCs w:val="22"/>
           <w:lang w:val="hr-HR"/>
         </w:rPr>
-        <w:t xml:space="preserve"> Ima 83 reda. Naknadno su dodani primjeri </w:t>
+        <w:t xml:space="preserve"> Ima 83 reda.</w:t>
+      </w:r>
+    </w:p>
+    <w:p>
+      <w:pPr>
+        <w:pStyle w:val="Normal"/>
+        <w:jc w:val="both"/>
+        <w:rPr>
+          <w:rFonts w:ascii="Times New Roman" w:hAnsi="Times New Roman"/>
+          <w:b w:val="false"/>
+          <w:b w:val="false"/>
+          <w:bCs w:val="false"/>
+          <w:i w:val="false"/>
+          <w:i w:val="false"/>
+          <w:iCs w:val="false"/>
+          <w:sz w:val="22"/>
+          <w:szCs w:val="22"/>
+          <w:lang w:val="hr-HR"/>
+        </w:rPr>
+      </w:pPr>
+      <w:r>
+        <w:rPr/>
+      </w:r>
+      <w:r>
+        <mc:AlternateContent>
+          <mc:Choice Requires="wps">
+            <w:drawing>
+              <wp:anchor behindDoc="0" distT="0" distB="0" distL="0" distR="0" simplePos="0" locked="0" layoutInCell="0" allowOverlap="1" relativeHeight="6">
+                <wp:simplePos x="0" y="0"/>
+                <wp:positionH relativeFrom="column">
+                  <wp:align>center</wp:align>
+                </wp:positionH>
+                <wp:positionV relativeFrom="paragraph">
+                  <wp:posOffset>635</wp:posOffset>
+                </wp:positionV>
+                <wp:extent cx="2364105" cy="2596515"/>
+                <wp:effectExtent l="0" t="0" r="0" b="0"/>
+                <wp:wrapTopAndBottom/>
+                <wp:docPr id="7" name="Frame1"/>
+                <a:graphic xmlns:a="http://schemas.openxmlformats.org/drawingml/2006/main">
+                  <a:graphicData uri="http://schemas.microsoft.com/office/word/2010/wordprocessingShape">
+                    <wps:wsp>
+                      <wps:cNvSpPr txBox="1"/>
+                      <wps:spPr>
+                        <a:xfrm>
+                          <a:off x="0" y="0"/>
+                          <a:ext cx="2364105" cy="2596515"/>
+                        </a:xfrm>
+                        <a:prstGeom prst="rect"/>
+                        <a:solidFill>
+                          <a:srgbClr val="FFFFFF"/>
+                        </a:solidFill>
+                      </wps:spPr>
+                      <wps:txbx>
+                        <w:txbxContent>
+                          <w:p>
+                            <w:pPr>
+                              <w:pStyle w:val="Text"/>
+                              <w:spacing w:before="120" w:after="120"/>
+                              <w:jc w:val="both"/>
+                              <w:rPr>
+                                <w:sz w:val="20"/>
+                                <w:szCs w:val="20"/>
+                              </w:rPr>
+                            </w:pPr>
+                            <w:r>
+                              <w:rPr>
+                                <w:sz w:val="20"/>
+                                <w:szCs w:val="20"/>
+                              </w:rPr>
+                              <w:drawing>
+                                <wp:inline distT="0" distB="0" distL="0" distR="0">
+                                  <wp:extent cx="2364105" cy="1933575"/>
+                                  <wp:effectExtent l="0" t="0" r="0" b="0"/>
+                                  <wp:docPr id="8" name="Image5" descr=""/>
+                                  <wp:cNvGraphicFramePr>
+                                    <a:graphicFrameLocks xmlns:a="http://schemas.openxmlformats.org/drawingml/2006/main" noChangeAspect="1"/>
+                                  </wp:cNvGraphicFramePr>
+                                  <a:graphic xmlns:a="http://schemas.openxmlformats.org/drawingml/2006/main">
+                                    <a:graphicData uri="http://schemas.openxmlformats.org/drawingml/2006/picture">
+                                      <pic:pic xmlns:pic="http://schemas.openxmlformats.org/drawingml/2006/picture">
+                                        <pic:nvPicPr>
+                                          <pic:cNvPr id="8" name="Image5" descr=""/>
+                                          <pic:cNvPicPr>
+                                            <a:picLocks noChangeAspect="1" noChangeArrowheads="1"/>
+                                          </pic:cNvPicPr>
+                                        </pic:nvPicPr>
+                                        <pic:blipFill>
+                                          <a:blip r:embed="rId7"/>
+                                          <a:stretch>
+                                            <a:fillRect/>
+                                          </a:stretch>
+                                        </pic:blipFill>
+                                        <pic:spPr bwMode="auto">
+                                          <a:xfrm>
+                                            <a:off x="0" y="0"/>
+                                            <a:ext cx="2364105" cy="1933575"/>
+                                          </a:xfrm>
+                                          <a:prstGeom prst="rect">
+                                            <a:avLst/>
+                                          </a:prstGeom>
+                                        </pic:spPr>
+                                      </pic:pic>
+                                    </a:graphicData>
+                                  </a:graphic>
+                                </wp:inline>
+                              </w:drawing>
+                              <w:t>Slika</w:t>
+                            </w:r>
+                            <w:r>
+                              <w:rPr>
+                                <w:sz w:val="20"/>
+                                <w:szCs w:val="20"/>
+                              </w:rPr>
+                              <w:t xml:space="preserve"> </w:t>
+                            </w:r>
+                            <w:r>
+                              <w:rPr>
+                                <w:sz w:val="20"/>
+                                <w:szCs w:val="20"/>
+                              </w:rPr>
+                              <w:fldChar w:fldCharType="begin"/>
+                            </w:r>
+                            <w:r>
+                              <w:rPr>
+                                <w:sz w:val="20"/>
+                                <w:szCs w:val="20"/>
+                              </w:rPr>
+                              <w:instrText xml:space="preserve"> SEQ Text \* ARABIC </w:instrText>
+                            </w:r>
+                            <w:r>
+                              <w:rPr>
+                                <w:sz w:val="20"/>
+                                <w:szCs w:val="20"/>
+                              </w:rPr>
+                              <w:fldChar w:fldCharType="separate"/>
+                            </w:r>
+                            <w:r>
+                              <w:rPr>
+                                <w:sz w:val="20"/>
+                                <w:szCs w:val="20"/>
+                              </w:rPr>
+                              <w:t>1</w:t>
+                            </w:r>
+                            <w:r>
+                              <w:rPr>
+                                <w:sz w:val="20"/>
+                                <w:szCs w:val="20"/>
+                              </w:rPr>
+                              <w:fldChar w:fldCharType="end"/>
+                            </w:r>
+                            <w:r>
+                              <w:rPr>
+                                <w:sz w:val="20"/>
+                                <w:szCs w:val="20"/>
+                              </w:rPr>
+                              <w:t xml:space="preserve">: Program "Assembler Test" besmislen je program koji se dobije uz moj simulator PicoBlazea, </w:t>
+                            </w:r>
+                            <w:r>
+                              <w:rPr>
+                                <w:sz w:val="20"/>
+                                <w:szCs w:val="20"/>
+                              </w:rPr>
+                              <w:t>njemu</w:t>
+                            </w:r>
+                            <w:r>
+                              <w:rPr>
+                                <w:sz w:val="20"/>
+                                <w:szCs w:val="20"/>
+                              </w:rPr>
+                              <w:t xml:space="preserve"> je </w:t>
+                            </w:r>
+                            <w:r>
+                              <w:rPr>
+                                <w:sz w:val="20"/>
+                                <w:szCs w:val="20"/>
+                              </w:rPr>
+                              <w:t>jedini</w:t>
+                            </w:r>
+                            <w:r>
+                              <w:rPr>
+                                <w:sz w:val="20"/>
+                                <w:szCs w:val="20"/>
+                              </w:rPr>
+                              <w:t xml:space="preserve"> cilj ispoljiti greške u asembleru ukoliko one postoje.</w:t>
+                            </w:r>
+                          </w:p>
+                        </w:txbxContent>
+                      </wps:txbx>
+                      <wps:bodyPr anchor="t" lIns="0" tIns="0" rIns="0" bIns="0">
+                        <a:noAutofit/>
+                      </wps:bodyPr>
+                    </wps:wsp>
+                  </a:graphicData>
+                </a:graphic>
+              </wp:anchor>
+            </w:drawing>
+          </mc:Choice>
+          <mc:Fallback>
+            <w:pict>
+              <v:rect style="position:absolute;rotation:-0;width:186.15pt;height:204.45pt;mso-wrap-distance-left:0pt;mso-wrap-distance-right:0pt;mso-wrap-distance-top:0pt;mso-wrap-distance-bottom:0pt;margin-top:0pt;mso-position-vertical:top;mso-position-vertical-relative:text;margin-left:147.9pt;mso-position-horizontal:center;mso-position-horizontal-relative:text">
+                <v:textbox inset="0in,0in,0in,0in">
+                  <w:txbxContent>
+                    <w:p>
+                      <w:pPr>
+                        <w:pStyle w:val="Text"/>
+                        <w:spacing w:before="120" w:after="120"/>
+                        <w:jc w:val="both"/>
+                        <w:rPr>
+                          <w:sz w:val="20"/>
+                          <w:szCs w:val="20"/>
+                        </w:rPr>
+                      </w:pPr>
+                      <w:r>
+                        <w:rPr>
+                          <w:sz w:val="20"/>
+                          <w:szCs w:val="20"/>
+                        </w:rPr>
+                        <w:drawing>
+                          <wp:inline distT="0" distB="0" distL="0" distR="0">
+                            <wp:extent cx="2364105" cy="1933575"/>
+                            <wp:effectExtent l="0" t="0" r="0" b="0"/>
+                            <wp:docPr id="9" name="Image5" descr=""/>
+                            <wp:cNvGraphicFramePr>
+                              <a:graphicFrameLocks xmlns:a="http://schemas.openxmlformats.org/drawingml/2006/main" noChangeAspect="1"/>
+                            </wp:cNvGraphicFramePr>
+                            <a:graphic xmlns:a="http://schemas.openxmlformats.org/drawingml/2006/main">
+                              <a:graphicData uri="http://schemas.openxmlformats.org/drawingml/2006/picture">
+                                <pic:pic xmlns:pic="http://schemas.openxmlformats.org/drawingml/2006/picture">
+                                  <pic:nvPicPr>
+                                    <pic:cNvPr id="9" name="Image5" descr=""/>
+                                    <pic:cNvPicPr>
+                                      <a:picLocks noChangeAspect="1" noChangeArrowheads="1"/>
+                                    </pic:cNvPicPr>
+                                  </pic:nvPicPr>
+                                  <pic:blipFill>
+                                    <a:blip r:embed="rId8"/>
+                                    <a:stretch>
+                                      <a:fillRect/>
+                                    </a:stretch>
+                                  </pic:blipFill>
+                                  <pic:spPr bwMode="auto">
+                                    <a:xfrm>
+                                      <a:off x="0" y="0"/>
+                                      <a:ext cx="2364105" cy="1933575"/>
+                                    </a:xfrm>
+                                    <a:prstGeom prst="rect">
+                                      <a:avLst/>
+                                    </a:prstGeom>
+                                  </pic:spPr>
+                                </pic:pic>
+                              </a:graphicData>
+                            </a:graphic>
+                          </wp:inline>
+                        </w:drawing>
+                        <w:t>Slika</w:t>
+                      </w:r>
+                      <w:r>
+                        <w:rPr>
+                          <w:sz w:val="20"/>
+                          <w:szCs w:val="20"/>
+                        </w:rPr>
+                        <w:t xml:space="preserve"> </w:t>
+                      </w:r>
+                      <w:r>
+                        <w:rPr>
+                          <w:sz w:val="20"/>
+                          <w:szCs w:val="20"/>
+                        </w:rPr>
+                        <w:fldChar w:fldCharType="begin"/>
+                      </w:r>
+                      <w:r>
+                        <w:rPr>
+                          <w:sz w:val="20"/>
+                          <w:szCs w:val="20"/>
+                        </w:rPr>
+                        <w:instrText xml:space="preserve"> SEQ Text \* ARABIC </w:instrText>
+                      </w:r>
+                      <w:r>
+                        <w:rPr>
+                          <w:sz w:val="20"/>
+                          <w:szCs w:val="20"/>
+                        </w:rPr>
+                        <w:fldChar w:fldCharType="separate"/>
+                      </w:r>
+                      <w:r>
+                        <w:rPr>
+                          <w:sz w:val="20"/>
+                          <w:szCs w:val="20"/>
+                        </w:rPr>
+                        <w:t>1</w:t>
+                      </w:r>
+                      <w:r>
+                        <w:rPr>
+                          <w:sz w:val="20"/>
+                          <w:szCs w:val="20"/>
+                        </w:rPr>
+                        <w:fldChar w:fldCharType="end"/>
+                      </w:r>
+                      <w:r>
+                        <w:rPr>
+                          <w:sz w:val="20"/>
+                          <w:szCs w:val="20"/>
+                        </w:rPr>
+                        <w:t xml:space="preserve">: Program "Assembler Test" besmislen je program koji se dobije uz moj simulator PicoBlazea, </w:t>
+                      </w:r>
+                      <w:r>
+                        <w:rPr>
+                          <w:sz w:val="20"/>
+                          <w:szCs w:val="20"/>
+                        </w:rPr>
+                        <w:t>njemu</w:t>
+                      </w:r>
+                      <w:r>
+                        <w:rPr>
+                          <w:sz w:val="20"/>
+                          <w:szCs w:val="20"/>
+                        </w:rPr>
+                        <w:t xml:space="preserve"> je </w:t>
+                      </w:r>
+                      <w:r>
+                        <w:rPr>
+                          <w:sz w:val="20"/>
+                          <w:szCs w:val="20"/>
+                        </w:rPr>
+                        <w:t>jedini</w:t>
+                      </w:r>
+                      <w:r>
+                        <w:rPr>
+                          <w:sz w:val="20"/>
+                          <w:szCs w:val="20"/>
+                        </w:rPr>
+                        <w:t xml:space="preserve"> cilj ispoljiti greške u asembleru ukoliko one postoje.</w:t>
+                      </w:r>
+                    </w:p>
+                  </w:txbxContent>
+                </v:textbox>
+                <w10:wrap type="topAndBottom"/>
+              </v:rect>
+            </w:pict>
+          </mc:Fallback>
+        </mc:AlternateContent>
+      </w:r>
+    </w:p>
+    <w:p>
+      <w:pPr>
+        <w:pStyle w:val="Normal"/>
+        <w:jc w:val="both"/>
+        <w:rPr/>
+      </w:pPr>
+      <w:r>
+        <w:rPr>
+          <w:rFonts w:ascii="Times New Roman" w:hAnsi="Times New Roman"/>
+          <w:b w:val="false"/>
+          <w:bCs w:val="false"/>
+          <w:i w:val="false"/>
+          <w:iCs w:val="false"/>
+          <w:sz w:val="22"/>
+          <w:szCs w:val="22"/>
+          <w:lang w:val="hr-HR"/>
+        </w:rPr>
+        <w:t xml:space="preserve">Naknadno su dodani primjeri </w:t>
       </w:r>
       <w:r>
         <w:rPr>
@@ -11364,20 +12087,299 @@
           <w:u w:val="none"/>
           <w:lang w:val="hr-HR"/>
         </w:rPr>
-        <w:t xml:space="preserve"> postavljen je kao prvi primjer s lijeva. On čita 8-bitni binarni broj unesen pomoću onih SVG-ovskih prekidača, pretvara ga u decimalni broj i rezultat prikazuje na sedam-segmentnim pokaznicima, te se vrti u beskonačnoj petlji. Pretvaranje binarnog broja u decimalni radi se algoritmom za pretvaranje binarnog broja u BCD, uz izmjenu da pazi nalazi se broj između 0 i 99, između 100 i 199 ili je više od 200 (8-bitni binarni brojevi mogu biti najviše 255). Uz to on zapošljava i LED-ice tako što na njima prikazuje broj pretvoren u Grayev kod. </w:t>
-      </w:r>
-      <w:r>
-        <w:rPr>
-          <w:rFonts w:ascii="Times New Roman" w:hAnsi="Times New Roman"/>
-          <w:b w:val="false"/>
-          <w:bCs w:val="false"/>
-          <w:i/>
-          <w:iCs/>
+        <w:t xml:space="preserve"> postavljen je kao prvi primjer s lijeva. On čita 8-bitni binarni broj unesen pomoću onih SVG-ovskih prekidača, pretvara ga u decimalni broj i rezultat prikazuje na sedam-segmentnim pokaznicima, te se vrti u beskonačnoj petlji. Pretvaranje binarnog broja u decimalni radi se algoritmom za pretvaranje binarnog broja u BCD, uz izmjenu da pazi nalazi se broj između 0 i 99, između 100 i 199 ili je više od 200 (8-bitni binarni brojevi mogu biti najviše 255). Uz to on zapošljava i LED-ice tako što na njima prikazuje broj pretvoren u Grayev kod.</w:t>
+      </w:r>
+    </w:p>
+    <w:p>
+      <w:pPr>
+        <w:pStyle w:val="Normal"/>
+        <w:jc w:val="both"/>
+        <w:rPr>
+          <w:rFonts w:ascii="Times New Roman" w:hAnsi="Times New Roman"/>
+          <w:b w:val="false"/>
+          <w:b w:val="false"/>
+          <w:bCs w:val="false"/>
+          <w:i w:val="false"/>
+          <w:i w:val="false"/>
+          <w:iCs w:val="false"/>
           <w:sz w:val="22"/>
           <w:szCs w:val="22"/>
           <w:u w:val="none"/>
           <w:lang w:val="hr-HR"/>
         </w:rPr>
+      </w:pPr>
+      <w:r>
+        <w:rPr/>
+      </w:r>
+      <w:r>
+        <mc:AlternateContent>
+          <mc:Choice Requires="wps">
+            <w:drawing>
+              <wp:anchor behindDoc="0" distT="0" distB="0" distL="0" distR="0" simplePos="0" locked="0" layoutInCell="0" allowOverlap="1" relativeHeight="12">
+                <wp:simplePos x="0" y="0"/>
+                <wp:positionH relativeFrom="column">
+                  <wp:align>center</wp:align>
+                </wp:positionH>
+                <wp:positionV relativeFrom="paragraph">
+                  <wp:posOffset>635</wp:posOffset>
+                </wp:positionV>
+                <wp:extent cx="2324735" cy="2828290"/>
+                <wp:effectExtent l="0" t="0" r="0" b="0"/>
+                <wp:wrapTopAndBottom/>
+                <wp:docPr id="10" name="Frame4"/>
+                <a:graphic xmlns:a="http://schemas.openxmlformats.org/drawingml/2006/main">
+                  <a:graphicData uri="http://schemas.microsoft.com/office/word/2010/wordprocessingShape">
+                    <wps:wsp>
+                      <wps:cNvSpPr txBox="1"/>
+                      <wps:spPr>
+                        <a:xfrm>
+                          <a:off x="0" y="0"/>
+                          <a:ext cx="2324735" cy="2828290"/>
+                        </a:xfrm>
+                        <a:prstGeom prst="rect"/>
+                        <a:solidFill>
+                          <a:srgbClr val="FFFFFF"/>
+                        </a:solidFill>
+                      </wps:spPr>
+                      <wps:txbx>
+                        <w:txbxContent>
+                          <w:p>
+                            <w:pPr>
+                              <w:pStyle w:val="Slika"/>
+                              <w:spacing w:before="120" w:after="120"/>
+                              <w:jc w:val="both"/>
+                              <w:rPr>
+                                <w:sz w:val="20"/>
+                                <w:szCs w:val="20"/>
+                              </w:rPr>
+                            </w:pPr>
+                            <w:r>
+                              <w:rPr>
+                                <w:sz w:val="20"/>
+                                <w:szCs w:val="20"/>
+                              </w:rPr>
+                              <w:drawing>
+                                <wp:inline distT="0" distB="0" distL="0" distR="0">
+                                  <wp:extent cx="2324735" cy="1285240"/>
+                                  <wp:effectExtent l="0" t="0" r="0" b="0"/>
+                                  <wp:docPr id="11" name="Image8" descr=""/>
+                                  <wp:cNvGraphicFramePr>
+                                    <a:graphicFrameLocks xmlns:a="http://schemas.openxmlformats.org/drawingml/2006/main" noChangeAspect="1"/>
+                                  </wp:cNvGraphicFramePr>
+                                  <a:graphic xmlns:a="http://schemas.openxmlformats.org/drawingml/2006/main">
+                                    <a:graphicData uri="http://schemas.openxmlformats.org/drawingml/2006/picture">
+                                      <pic:pic xmlns:pic="http://schemas.openxmlformats.org/drawingml/2006/picture">
+                                        <pic:nvPicPr>
+                                          <pic:cNvPr id="11" name="Image8" descr=""/>
+                                          <pic:cNvPicPr>
+                                            <a:picLocks noChangeAspect="1" noChangeArrowheads="1"/>
+                                          </pic:cNvPicPr>
+                                        </pic:nvPicPr>
+                                        <pic:blipFill>
+                                          <a:blip r:embed="rId9"/>
+                                          <a:stretch>
+                                            <a:fillRect/>
+                                          </a:stretch>
+                                        </pic:blipFill>
+                                        <pic:spPr bwMode="auto">
+                                          <a:xfrm>
+                                            <a:off x="0" y="0"/>
+                                            <a:ext cx="2324735" cy="1285240"/>
+                                          </a:xfrm>
+                                          <a:prstGeom prst="rect">
+                                            <a:avLst/>
+                                          </a:prstGeom>
+                                        </pic:spPr>
+                                      </pic:pic>
+                                    </a:graphicData>
+                                  </a:graphic>
+                                </wp:inline>
+                              </w:drawing>
+                              <w:t xml:space="preserve">Slika </w:t>
+                            </w:r>
+                            <w:r>
+                              <w:rPr>
+                                <w:sz w:val="20"/>
+                                <w:szCs w:val="20"/>
+                              </w:rPr>
+                              <w:fldChar w:fldCharType="begin"/>
+                            </w:r>
+                            <w:r>
+                              <w:rPr>
+                                <w:sz w:val="20"/>
+                                <w:szCs w:val="20"/>
+                              </w:rPr>
+                              <w:instrText xml:space="preserve"> SEQ Slika \* ARABIC </w:instrText>
+                            </w:r>
+                            <w:r>
+                              <w:rPr>
+                                <w:sz w:val="20"/>
+                                <w:szCs w:val="20"/>
+                              </w:rPr>
+                              <w:fldChar w:fldCharType="separate"/>
+                            </w:r>
+                            <w:r>
+                              <w:rPr>
+                                <w:sz w:val="20"/>
+                                <w:szCs w:val="20"/>
+                              </w:rPr>
+                              <w:t>2</w:t>
+                            </w:r>
+                            <w:r>
+                              <w:rPr>
+                                <w:sz w:val="20"/>
+                                <w:szCs w:val="20"/>
+                              </w:rPr>
+                              <w:fldChar w:fldCharType="end"/>
+                            </w:r>
+                            <w:r>
+                              <w:rPr>
+                                <w:sz w:val="20"/>
+                                <w:szCs w:val="20"/>
+                              </w:rPr>
+                              <w:t>: Primjer izvršavanja programa "Binary to Decimal". Preko prekidača mu je unesen binarni broj (0000)1010 (prekidač gore, naravno, označava jedinicu, a prekidač dolje nulu), a on ga je pretvorio u dekadski broj 10 te je to ispisao na 7-segmentnom displeju. Također ga je pretvorio u Grayev kod (0000)1111, te je to ispisao pomoću LED-ica (primijetite da su zadnje 4 LED-ice upaljene, dok su prve četiri ugašene).</w:t>
+                            </w:r>
+                          </w:p>
+                        </w:txbxContent>
+                      </wps:txbx>
+                      <wps:bodyPr anchor="t" lIns="0" tIns="0" rIns="0" bIns="0">
+                        <a:noAutofit/>
+                      </wps:bodyPr>
+                    </wps:wsp>
+                  </a:graphicData>
+                </a:graphic>
+              </wp:anchor>
+            </w:drawing>
+          </mc:Choice>
+          <mc:Fallback>
+            <w:pict>
+              <v:rect style="position:absolute;rotation:-0;width:183.05pt;height:222.7pt;mso-wrap-distance-left:0pt;mso-wrap-distance-right:0pt;mso-wrap-distance-top:0pt;mso-wrap-distance-bottom:0pt;margin-top:0pt;mso-position-vertical:top;mso-position-vertical-relative:text;margin-left:149.45pt;mso-position-horizontal:center;mso-position-horizontal-relative:text">
+                <v:textbox inset="0in,0in,0in,0in">
+                  <w:txbxContent>
+                    <w:p>
+                      <w:pPr>
+                        <w:pStyle w:val="Slika"/>
+                        <w:spacing w:before="120" w:after="120"/>
+                        <w:jc w:val="both"/>
+                        <w:rPr>
+                          <w:sz w:val="20"/>
+                          <w:szCs w:val="20"/>
+                        </w:rPr>
+                      </w:pPr>
+                      <w:r>
+                        <w:rPr>
+                          <w:sz w:val="20"/>
+                          <w:szCs w:val="20"/>
+                        </w:rPr>
+                        <w:drawing>
+                          <wp:inline distT="0" distB="0" distL="0" distR="0">
+                            <wp:extent cx="2324735" cy="1285240"/>
+                            <wp:effectExtent l="0" t="0" r="0" b="0"/>
+                            <wp:docPr id="12" name="Image8" descr=""/>
+                            <wp:cNvGraphicFramePr>
+                              <a:graphicFrameLocks xmlns:a="http://schemas.openxmlformats.org/drawingml/2006/main" noChangeAspect="1"/>
+                            </wp:cNvGraphicFramePr>
+                            <a:graphic xmlns:a="http://schemas.openxmlformats.org/drawingml/2006/main">
+                              <a:graphicData uri="http://schemas.openxmlformats.org/drawingml/2006/picture">
+                                <pic:pic xmlns:pic="http://schemas.openxmlformats.org/drawingml/2006/picture">
+                                  <pic:nvPicPr>
+                                    <pic:cNvPr id="12" name="Image8" descr=""/>
+                                    <pic:cNvPicPr>
+                                      <a:picLocks noChangeAspect="1" noChangeArrowheads="1"/>
+                                    </pic:cNvPicPr>
+                                  </pic:nvPicPr>
+                                  <pic:blipFill>
+                                    <a:blip r:embed="rId10"/>
+                                    <a:stretch>
+                                      <a:fillRect/>
+                                    </a:stretch>
+                                  </pic:blipFill>
+                                  <pic:spPr bwMode="auto">
+                                    <a:xfrm>
+                                      <a:off x="0" y="0"/>
+                                      <a:ext cx="2324735" cy="1285240"/>
+                                    </a:xfrm>
+                                    <a:prstGeom prst="rect">
+                                      <a:avLst/>
+                                    </a:prstGeom>
+                                  </pic:spPr>
+                                </pic:pic>
+                              </a:graphicData>
+                            </a:graphic>
+                          </wp:inline>
+                        </w:drawing>
+                        <w:t xml:space="preserve">Slika </w:t>
+                      </w:r>
+                      <w:r>
+                        <w:rPr>
+                          <w:sz w:val="20"/>
+                          <w:szCs w:val="20"/>
+                        </w:rPr>
+                        <w:fldChar w:fldCharType="begin"/>
+                      </w:r>
+                      <w:r>
+                        <w:rPr>
+                          <w:sz w:val="20"/>
+                          <w:szCs w:val="20"/>
+                        </w:rPr>
+                        <w:instrText xml:space="preserve"> SEQ Slika \* ARABIC </w:instrText>
+                      </w:r>
+                      <w:r>
+                        <w:rPr>
+                          <w:sz w:val="20"/>
+                          <w:szCs w:val="20"/>
+                        </w:rPr>
+                        <w:fldChar w:fldCharType="separate"/>
+                      </w:r>
+                      <w:r>
+                        <w:rPr>
+                          <w:sz w:val="20"/>
+                          <w:szCs w:val="20"/>
+                        </w:rPr>
+                        <w:t>2</w:t>
+                      </w:r>
+                      <w:r>
+                        <w:rPr>
+                          <w:sz w:val="20"/>
+                          <w:szCs w:val="20"/>
+                        </w:rPr>
+                        <w:fldChar w:fldCharType="end"/>
+                      </w:r>
+                      <w:r>
+                        <w:rPr>
+                          <w:sz w:val="20"/>
+                          <w:szCs w:val="20"/>
+                        </w:rPr>
+                        <w:t>: Primjer izvršavanja programa "Binary to Decimal". Preko prekidača mu je unesen binarni broj (0000)1010 (prekidač gore, naravno, označava jedinicu, a prekidač dolje nulu), a on ga je pretvorio u dekadski broj 10 te je to ispisao na 7-segmentnom displeju. Također ga je pretvorio u Grayev kod (0000)1111, te je to ispisao pomoću LED-ica (primijetite da su zadnje 4 LED-ice upaljene, dok su prve četiri ugašene).</w:t>
+                      </w:r>
+                    </w:p>
+                  </w:txbxContent>
+                </v:textbox>
+                <w10:wrap type="topAndBottom"/>
+              </v:rect>
+            </w:pict>
+          </mc:Fallback>
+        </mc:AlternateContent>
+      </w:r>
+    </w:p>
+    <w:p>
+      <w:pPr>
+        <w:pStyle w:val="Normal"/>
+        <w:jc w:val="both"/>
+        <w:rPr/>
+      </w:pPr>
+      <w:r>
+        <w:rPr>
+          <w:rFonts w:ascii="Times New Roman" w:hAnsi="Times New Roman"/>
+          <w:b w:val="false"/>
+          <w:bCs w:val="false"/>
+          <w:i/>
+          <w:iCs/>
+          <w:sz w:val="22"/>
+          <w:szCs w:val="22"/>
+          <w:u w:val="none"/>
+          <w:lang w:val="hr-HR"/>
+        </w:rPr>
         <w:t xml:space="preserve">Hexadecimal Counter </w:t>
       </w:r>
       <w:r>
@@ -11421,6 +12423,276 @@
           <w:lang w:val="hr-HR"/>
         </w:rPr>
         <w:t>, koji pretvara dekadske brojeve u binarne, a dekadski brojevi se u njega upisuju koristeći UART, a isto tako se iz UART-a čitaju binarni brojevi koji su rezultati.</w:t>
+      </w:r>
+    </w:p>
+    <w:p>
+      <w:pPr>
+        <w:pStyle w:val="Normal"/>
+        <w:jc w:val="both"/>
+        <w:rPr>
+          <w:rFonts w:ascii="Times New Roman" w:hAnsi="Times New Roman"/>
+          <w:b w:val="false"/>
+          <w:b w:val="false"/>
+          <w:bCs w:val="false"/>
+          <w:i w:val="false"/>
+          <w:i w:val="false"/>
+          <w:iCs w:val="false"/>
+          <w:sz w:val="22"/>
+          <w:szCs w:val="22"/>
+          <w:u w:val="none"/>
+          <w:lang w:val="hr-HR"/>
+        </w:rPr>
+      </w:pPr>
+      <w:r>
+        <w:rPr/>
+      </w:r>
+      <w:r>
+        <mc:AlternateContent>
+          <mc:Choice Requires="wps">
+            <w:drawing>
+              <wp:anchor behindDoc="0" distT="0" distB="0" distL="0" distR="0" simplePos="0" locked="0" layoutInCell="0" allowOverlap="1" relativeHeight="10">
+                <wp:simplePos x="0" y="0"/>
+                <wp:positionH relativeFrom="column">
+                  <wp:align>center</wp:align>
+                </wp:positionH>
+                <wp:positionV relativeFrom="paragraph">
+                  <wp:posOffset>635</wp:posOffset>
+                </wp:positionV>
+                <wp:extent cx="2374265" cy="2071370"/>
+                <wp:effectExtent l="0" t="0" r="0" b="0"/>
+                <wp:wrapTopAndBottom/>
+                <wp:docPr id="13" name="Frame3"/>
+                <a:graphic xmlns:a="http://schemas.openxmlformats.org/drawingml/2006/main">
+                  <a:graphicData uri="http://schemas.microsoft.com/office/word/2010/wordprocessingShape">
+                    <wps:wsp>
+                      <wps:cNvSpPr txBox="1"/>
+                      <wps:spPr>
+                        <a:xfrm>
+                          <a:off x="0" y="0"/>
+                          <a:ext cx="2374265" cy="2071370"/>
+                        </a:xfrm>
+                        <a:prstGeom prst="rect"/>
+                        <a:solidFill>
+                          <a:srgbClr val="FFFFFF"/>
+                        </a:solidFill>
+                      </wps:spPr>
+                      <wps:txbx>
+                        <w:txbxContent>
+                          <w:p>
+                            <w:pPr>
+                              <w:pStyle w:val="Slika"/>
+                              <w:spacing w:before="120" w:after="120"/>
+                              <w:rPr>
+                                <w:sz w:val="20"/>
+                                <w:szCs w:val="20"/>
+                              </w:rPr>
+                            </w:pPr>
+                            <w:r>
+                              <w:rPr>
+                                <w:sz w:val="20"/>
+                                <w:szCs w:val="20"/>
+                              </w:rPr>
+                              <w:drawing>
+                                <wp:inline distT="0" distB="0" distL="0" distR="0">
+                                  <wp:extent cx="2374265" cy="1408430"/>
+                                  <wp:effectExtent l="0" t="0" r="0" b="0"/>
+                                  <wp:docPr id="14" name="Image7" descr=""/>
+                                  <wp:cNvGraphicFramePr>
+                                    <a:graphicFrameLocks xmlns:a="http://schemas.openxmlformats.org/drawingml/2006/main" noChangeAspect="1"/>
+                                  </wp:cNvGraphicFramePr>
+                                  <a:graphic xmlns:a="http://schemas.openxmlformats.org/drawingml/2006/main">
+                                    <a:graphicData uri="http://schemas.openxmlformats.org/drawingml/2006/picture">
+                                      <pic:pic xmlns:pic="http://schemas.openxmlformats.org/drawingml/2006/picture">
+                                        <pic:nvPicPr>
+                                          <pic:cNvPr id="14" name="Image7" descr=""/>
+                                          <pic:cNvPicPr>
+                                            <a:picLocks noChangeAspect="1" noChangeArrowheads="1"/>
+                                          </pic:cNvPicPr>
+                                        </pic:nvPicPr>
+                                        <pic:blipFill>
+                                          <a:blip r:embed="rId11"/>
+                                          <a:stretch>
+                                            <a:fillRect/>
+                                          </a:stretch>
+                                        </pic:blipFill>
+                                        <pic:spPr bwMode="auto">
+                                          <a:xfrm>
+                                            <a:off x="0" y="0"/>
+                                            <a:ext cx="2374265" cy="1408430"/>
+                                          </a:xfrm>
+                                          <a:prstGeom prst="rect">
+                                            <a:avLst/>
+                                          </a:prstGeom>
+                                        </pic:spPr>
+                                      </pic:pic>
+                                    </a:graphicData>
+                                  </a:graphic>
+                                </wp:inline>
+                              </w:drawing>
+                              <w:t xml:space="preserve">Slika </w:t>
+                            </w:r>
+                            <w:r>
+                              <w:rPr>
+                                <w:sz w:val="20"/>
+                                <w:szCs w:val="20"/>
+                              </w:rPr>
+                              <w:fldChar w:fldCharType="begin"/>
+                            </w:r>
+                            <w:r>
+                              <w:rPr>
+                                <w:sz w:val="20"/>
+                                <w:szCs w:val="20"/>
+                              </w:rPr>
+                              <w:instrText xml:space="preserve"> SEQ Slika \* ARABIC </w:instrText>
+                            </w:r>
+                            <w:r>
+                              <w:rPr>
+                                <w:sz w:val="20"/>
+                                <w:szCs w:val="20"/>
+                              </w:rPr>
+                              <w:fldChar w:fldCharType="separate"/>
+                            </w:r>
+                            <w:r>
+                              <w:rPr>
+                                <w:sz w:val="20"/>
+                                <w:szCs w:val="20"/>
+                              </w:rPr>
+                              <w:t>3</w:t>
+                            </w:r>
+                            <w:r>
+                              <w:rPr>
+                                <w:sz w:val="20"/>
+                                <w:szCs w:val="20"/>
+                              </w:rPr>
+                              <w:fldChar w:fldCharType="end"/>
+                            </w:r>
+                            <w:r>
+                              <w:rPr>
+                                <w:sz w:val="20"/>
+                                <w:szCs w:val="20"/>
+                              </w:rPr>
+                              <w:t>: Primjer izvršavanja programa "Decimal to Binary". On čita dekadske brojeve iz UART terminala, pretvara ih u binarne brojeve, te rezultate ispisuje na UART terminal.</w:t>
+                            </w:r>
+                          </w:p>
+                        </w:txbxContent>
+                      </wps:txbx>
+                      <wps:bodyPr anchor="t" lIns="0" tIns="0" rIns="0" bIns="0">
+                        <a:noAutofit/>
+                      </wps:bodyPr>
+                    </wps:wsp>
+                  </a:graphicData>
+                </a:graphic>
+              </wp:anchor>
+            </w:drawing>
+          </mc:Choice>
+          <mc:Fallback>
+            <w:pict>
+              <v:rect style="position:absolute;rotation:-0;width:186.95pt;height:163.1pt;mso-wrap-distance-left:0pt;mso-wrap-distance-right:0pt;mso-wrap-distance-top:0pt;mso-wrap-distance-bottom:0pt;margin-top:0pt;mso-position-vertical:top;mso-position-vertical-relative:text;margin-left:147.5pt;mso-position-horizontal:center;mso-position-horizontal-relative:text">
+                <v:textbox inset="0in,0in,0in,0in">
+                  <w:txbxContent>
+                    <w:p>
+                      <w:pPr>
+                        <w:pStyle w:val="Slika"/>
+                        <w:spacing w:before="120" w:after="120"/>
+                        <w:rPr>
+                          <w:sz w:val="20"/>
+                          <w:szCs w:val="20"/>
+                        </w:rPr>
+                      </w:pPr>
+                      <w:r>
+                        <w:rPr>
+                          <w:sz w:val="20"/>
+                          <w:szCs w:val="20"/>
+                        </w:rPr>
+                        <w:drawing>
+                          <wp:inline distT="0" distB="0" distL="0" distR="0">
+                            <wp:extent cx="2374265" cy="1408430"/>
+                            <wp:effectExtent l="0" t="0" r="0" b="0"/>
+                            <wp:docPr id="15" name="Image7" descr=""/>
+                            <wp:cNvGraphicFramePr>
+                              <a:graphicFrameLocks xmlns:a="http://schemas.openxmlformats.org/drawingml/2006/main" noChangeAspect="1"/>
+                            </wp:cNvGraphicFramePr>
+                            <a:graphic xmlns:a="http://schemas.openxmlformats.org/drawingml/2006/main">
+                              <a:graphicData uri="http://schemas.openxmlformats.org/drawingml/2006/picture">
+                                <pic:pic xmlns:pic="http://schemas.openxmlformats.org/drawingml/2006/picture">
+                                  <pic:nvPicPr>
+                                    <pic:cNvPr id="15" name="Image7" descr=""/>
+                                    <pic:cNvPicPr>
+                                      <a:picLocks noChangeAspect="1" noChangeArrowheads="1"/>
+                                    </pic:cNvPicPr>
+                                  </pic:nvPicPr>
+                                  <pic:blipFill>
+                                    <a:blip r:embed="rId12"/>
+                                    <a:stretch>
+                                      <a:fillRect/>
+                                    </a:stretch>
+                                  </pic:blipFill>
+                                  <pic:spPr bwMode="auto">
+                                    <a:xfrm>
+                                      <a:off x="0" y="0"/>
+                                      <a:ext cx="2374265" cy="1408430"/>
+                                    </a:xfrm>
+                                    <a:prstGeom prst="rect">
+                                      <a:avLst/>
+                                    </a:prstGeom>
+                                  </pic:spPr>
+                                </pic:pic>
+                              </a:graphicData>
+                            </a:graphic>
+                          </wp:inline>
+                        </w:drawing>
+                        <w:t xml:space="preserve">Slika </w:t>
+                      </w:r>
+                      <w:r>
+                        <w:rPr>
+                          <w:sz w:val="20"/>
+                          <w:szCs w:val="20"/>
+                        </w:rPr>
+                        <w:fldChar w:fldCharType="begin"/>
+                      </w:r>
+                      <w:r>
+                        <w:rPr>
+                          <w:sz w:val="20"/>
+                          <w:szCs w:val="20"/>
+                        </w:rPr>
+                        <w:instrText xml:space="preserve"> SEQ Slika \* ARABIC </w:instrText>
+                      </w:r>
+                      <w:r>
+                        <w:rPr>
+                          <w:sz w:val="20"/>
+                          <w:szCs w:val="20"/>
+                        </w:rPr>
+                        <w:fldChar w:fldCharType="separate"/>
+                      </w:r>
+                      <w:r>
+                        <w:rPr>
+                          <w:sz w:val="20"/>
+                          <w:szCs w:val="20"/>
+                        </w:rPr>
+                        <w:t>3</w:t>
+                      </w:r>
+                      <w:r>
+                        <w:rPr>
+                          <w:sz w:val="20"/>
+                          <w:szCs w:val="20"/>
+                        </w:rPr>
+                        <w:fldChar w:fldCharType="end"/>
+                      </w:r>
+                      <w:r>
+                        <w:rPr>
+                          <w:sz w:val="20"/>
+                          <w:szCs w:val="20"/>
+                        </w:rPr>
+                        <w:t>: Primjer izvršavanja programa "Decimal to Binary". On čita dekadske brojeve iz UART terminala, pretvara ih u binarne brojeve, te rezultate ispisuje na UART terminal.</w:t>
+                      </w:r>
+                    </w:p>
+                  </w:txbxContent>
+                </v:textbox>
+                <w10:wrap type="topAndBottom"/>
+              </v:rect>
+            </w:pict>
+          </mc:Fallback>
+        </mc:AlternateContent>
       </w:r>
     </w:p>
     <w:p>
@@ -12407,10 +13679,8 @@
     <w:p>
       <w:pPr>
         <w:pStyle w:val="TextBody"/>
-        <w:ind w:firstLine="449"/>
-        <w:rPr>
-          <w:lang w:val="hr-HR"/>
-        </w:rPr>
+        <w:ind w:left="0" w:right="0" w:firstLine="449"/>
+        <w:rPr/>
       </w:pPr>
       <w:r>
         <w:rPr>
@@ -12430,7 +13700,7 @@
     <w:p>
       <w:pPr>
         <w:pStyle w:val="TextBody"/>
-        <w:ind w:firstLine="360"/>
+        <w:ind w:left="0" w:right="0" w:firstLine="360"/>
         <w:rPr/>
       </w:pPr>
       <w:r>
@@ -12521,7 +13791,7 @@
     <w:p>
       <w:pPr>
         <w:pStyle w:val="TextBody"/>
-        <w:ind w:firstLine="360"/>
+        <w:ind w:left="0" w:right="0" w:firstLine="360"/>
         <w:rPr/>
       </w:pPr>
       <w:r>
@@ -12639,7 +13909,7 @@
     <w:p>
       <w:pPr>
         <w:pStyle w:val="TextBody"/>
-        <w:ind w:firstLine="360"/>
+        <w:ind w:left="0" w:right="0" w:firstLine="360"/>
         <w:rPr/>
       </w:pPr>
       <w:r>
@@ -12683,9 +13953,14 @@
         <w:suppressAutoHyphens w:val="false"/>
         <w:bidi w:val="0"/>
         <w:spacing w:before="0" w:after="140"/>
-        <w:ind w:firstLine="360"/>
+        <w:ind w:left="0" w:right="0" w:firstLine="360"/>
         <w:jc w:val="both"/>
-        <w:rPr/>
+        <w:rPr>
+          <w:i/>
+          <w:i/>
+          <w:iCs/>
+          <w:lang w:val="hr-HR"/>
+        </w:rPr>
       </w:pPr>
       <w:r>
         <w:rPr>
@@ -12703,9 +13978,14 @@
         <w:suppressAutoHyphens w:val="false"/>
         <w:bidi w:val="0"/>
         <w:spacing w:before="0" w:after="140"/>
-        <w:ind w:firstLine="360"/>
+        <w:ind w:left="0" w:right="0" w:firstLine="360"/>
         <w:jc w:val="both"/>
-        <w:rPr/>
+        <w:rPr>
+          <w:i/>
+          <w:i/>
+          <w:iCs/>
+          <w:lang w:val="hr-HR"/>
+        </w:rPr>
       </w:pPr>
       <w:r>
         <w:rPr>
@@ -12717,7 +13997,7 @@
           <wp:inline distT="0" distB="0" distL="0" distR="0">
             <wp:extent cx="1698625" cy="437515"/>
             <wp:effectExtent l="0" t="0" r="0" b="0"/>
-            <wp:docPr id="4" name="Image4" descr=""/>
+            <wp:docPr id="16" name="Image4" descr=""/>
             <wp:cNvGraphicFramePr>
               <a:graphicFrameLocks xmlns:a="http://schemas.openxmlformats.org/drawingml/2006/main" noChangeAspect="1"/>
             </wp:cNvGraphicFramePr>
@@ -12725,13 +14005,13 @@
               <a:graphicData uri="http://schemas.openxmlformats.org/drawingml/2006/picture">
                 <pic:pic xmlns:pic="http://schemas.openxmlformats.org/drawingml/2006/picture">
                   <pic:nvPicPr>
-                    <pic:cNvPr id="4" name="Image4" descr=""/>
+                    <pic:cNvPr id="16" name="Image4" descr=""/>
                     <pic:cNvPicPr>
                       <a:picLocks noChangeAspect="1" noChangeArrowheads="1"/>
                     </pic:cNvPicPr>
                   </pic:nvPicPr>
                   <pic:blipFill>
-                    <a:blip r:embed="rId5"/>
+                    <a:blip r:embed="rId13"/>
                     <a:stretch>
                       <a:fillRect/>
                     </a:stretch>
@@ -13861,5 +15141,19 @@
       <w:szCs w:val="56"/>
     </w:rPr>
   </w:style>
+  <w:style w:type="paragraph" w:styleId="Slika">
+    <w:name w:val="Slika"/>
+    <w:basedOn w:val="Caption"/>
+    <w:qFormat/>
+    <w:pPr/>
+    <w:rPr/>
+  </w:style>
+  <w:style w:type="paragraph" w:styleId="Text">
+    <w:name w:val="Text"/>
+    <w:basedOn w:val="Caption"/>
+    <w:qFormat/>
+    <w:pPr/>
+    <w:rPr/>
+  </w:style>
 </w:styles>
 </file>
</xml_diff>

<commit_message>
Added a comment about parsing and how many languages I speak.
</commit_message>
<xml_diff>
--- a/seminar/PicoBlaze.docx
+++ b/seminar/PicoBlaze.docx
@@ -1244,7 +1244,7 @@
       <w:tblPr>
         <w:tblW w:w="5000" w:type="pct"/>
         <w:jc w:val="left"/>
-        <w:tblInd w:w="55" w:type="dxa"/>
+        <w:tblInd w:w="-5" w:type="dxa"/>
         <w:tblLayout w:type="fixed"/>
         <w:tblCellMar>
           <w:top w:w="55" w:type="dxa"/>
@@ -2746,7 +2746,7 @@
       <w:tblPr>
         <w:tblW w:w="5000" w:type="pct"/>
         <w:jc w:val="left"/>
-        <w:tblInd w:w="55" w:type="dxa"/>
+        <w:tblInd w:w="-5" w:type="dxa"/>
         <w:tblLayout w:type="fixed"/>
         <w:tblCellMar>
           <w:top w:w="55" w:type="dxa"/>
@@ -7124,7 +7124,7 @@
           <w:szCs w:val="22"/>
           <w:lang w:val="hr-HR"/>
         </w:rPr>
-        <w:t xml:space="preserve">), a igrom slučaja na latinskom jeziku akuzativ množine u drugoj deklinaciji u srednjem rodu i ablativ jednine prve deklinacije imaju isti nastavak </w:t>
+        <w:t>), a igrom slučaja na latinskom jeziku akuzativ množine u drugoj deklinaciji u srednjem rodu i ablativ jednine prve deklinacije imaju isti nastavak</w:t>
       </w:r>
       <w:r>
         <w:rPr>
@@ -7332,7 +7332,280 @@
           <w:szCs w:val="22"/>
           <w:lang w:val="hr-HR"/>
         </w:rPr>
-        <w:t xml:space="preserve"> Glagol</w:t>
+        <w:t xml:space="preserve"> </w:t>
+      </w:r>
+      <w:r>
+        <w:rPr>
+          <w:rFonts w:ascii="Times New Roman" w:hAnsi="Times New Roman"/>
+          <w:b w:val="false"/>
+          <w:bCs w:val="false"/>
+          <w:i w:val="false"/>
+          <w:iCs w:val="false"/>
+          <w:sz w:val="22"/>
+          <w:szCs w:val="22"/>
+          <w:lang w:val="hr-HR"/>
+        </w:rPr>
+        <w:t>Im</w:t>
+      </w:r>
+      <w:r>
+        <w:rPr>
+          <w:rFonts w:ascii="Times New Roman" w:hAnsi="Times New Roman"/>
+          <w:b w:val="false"/>
+          <w:bCs w:val="false"/>
+          <w:i w:val="false"/>
+          <w:iCs w:val="false"/>
+          <w:sz w:val="22"/>
+          <w:szCs w:val="22"/>
+          <w:lang w:val="hr-HR"/>
+        </w:rPr>
+        <w:t>enic</w:t>
+      </w:r>
+      <w:r>
+        <w:rPr>
+          <w:rFonts w:ascii="Times New Roman" w:hAnsi="Times New Roman"/>
+          <w:b w:val="false"/>
+          <w:bCs w:val="false"/>
+          <w:i w:val="false"/>
+          <w:iCs w:val="false"/>
+          <w:sz w:val="22"/>
+          <w:szCs w:val="22"/>
+          <w:lang w:val="hr-HR"/>
+        </w:rPr>
+        <w:t xml:space="preserve">a </w:t>
+      </w:r>
+      <w:r>
+        <w:rPr>
+          <w:rFonts w:ascii="Times New Roman" w:hAnsi="Times New Roman"/>
+          <w:b w:val="false"/>
+          <w:bCs w:val="false"/>
+          <w:i/>
+          <w:iCs/>
+          <w:sz w:val="22"/>
+          <w:szCs w:val="22"/>
+          <w:lang w:val="hr-HR"/>
+        </w:rPr>
+        <w:t>lo</w:t>
+      </w:r>
+      <w:r>
+        <w:rPr>
+          <w:rFonts w:ascii="Times New Roman" w:hAnsi="Times New Roman"/>
+          <w:b w:val="false"/>
+          <w:bCs w:val="false"/>
+          <w:i/>
+          <w:iCs/>
+          <w:sz w:val="22"/>
+          <w:szCs w:val="22"/>
+          <w:lang w:val="hr-HR"/>
+        </w:rPr>
+        <w:t>cus</w:t>
+      </w:r>
+      <w:r>
+        <w:rPr>
+          <w:rFonts w:ascii="Times New Roman" w:hAnsi="Times New Roman"/>
+          <w:b w:val="false"/>
+          <w:bCs w:val="false"/>
+          <w:i w:val="false"/>
+          <w:iCs w:val="false"/>
+          <w:sz w:val="22"/>
+          <w:szCs w:val="22"/>
+          <w:lang w:val="hr-HR"/>
+        </w:rPr>
+        <w:t xml:space="preserve"> (mjesto) obič</w:t>
+      </w:r>
+      <w:r>
+        <w:rPr>
+          <w:rFonts w:ascii="Times New Roman" w:hAnsi="Times New Roman"/>
+          <w:b w:val="false"/>
+          <w:bCs w:val="false"/>
+          <w:i w:val="false"/>
+          <w:iCs w:val="false"/>
+          <w:sz w:val="22"/>
+          <w:szCs w:val="22"/>
+          <w:lang w:val="hr-HR"/>
+        </w:rPr>
+        <w:t>no je muškog roda i množina joj je</w:t>
+      </w:r>
+      <w:r>
+        <w:rPr>
+          <w:rFonts w:ascii="Times New Roman" w:hAnsi="Times New Roman"/>
+          <w:b w:val="false"/>
+          <w:bCs w:val="false"/>
+          <w:i/>
+          <w:iCs/>
+          <w:sz w:val="22"/>
+          <w:szCs w:val="22"/>
+          <w:lang w:val="hr-HR"/>
+        </w:rPr>
+        <w:t xml:space="preserve"> loci</w:t>
+      </w:r>
+      <w:r>
+        <w:rPr>
+          <w:rFonts w:ascii="Times New Roman" w:hAnsi="Times New Roman"/>
+          <w:b w:val="false"/>
+          <w:bCs w:val="false"/>
+          <w:i w:val="false"/>
+          <w:iCs w:val="false"/>
+          <w:sz w:val="22"/>
+          <w:szCs w:val="22"/>
+          <w:lang w:val="hr-HR"/>
+        </w:rPr>
+        <w:t xml:space="preserve">, </w:t>
+      </w:r>
+      <w:r>
+        <w:rPr>
+          <w:rFonts w:ascii="Times New Roman" w:hAnsi="Times New Roman"/>
+          <w:b w:val="false"/>
+          <w:bCs w:val="false"/>
+          <w:i w:val="false"/>
+          <w:iCs w:val="false"/>
+          <w:sz w:val="22"/>
+          <w:szCs w:val="22"/>
+          <w:lang w:val="hr-HR"/>
+        </w:rPr>
+        <w:t>ali, kad označ</w:t>
+      </w:r>
+      <w:r>
+        <w:rPr>
+          <w:rFonts w:ascii="Times New Roman" w:hAnsi="Times New Roman"/>
+          <w:b w:val="false"/>
+          <w:bCs w:val="false"/>
+          <w:i w:val="false"/>
+          <w:iCs w:val="false"/>
+          <w:sz w:val="22"/>
+          <w:szCs w:val="22"/>
+          <w:lang w:val="hr-HR"/>
+        </w:rPr>
+        <w:t xml:space="preserve">ava neku površinu </w:t>
+      </w:r>
+      <w:r>
+        <w:rPr>
+          <w:rFonts w:ascii="Times New Roman" w:hAnsi="Times New Roman"/>
+          <w:b w:val="false"/>
+          <w:bCs w:val="false"/>
+          <w:i w:val="false"/>
+          <w:iCs w:val="false"/>
+          <w:sz w:val="22"/>
+          <w:szCs w:val="22"/>
+          <w:lang w:val="hr-HR"/>
+        </w:rPr>
+        <w:t xml:space="preserve">(kao u </w:t>
+      </w:r>
+      <w:r>
+        <w:rPr>
+          <w:rFonts w:ascii="Times New Roman" w:hAnsi="Times New Roman"/>
+          <w:b w:val="false"/>
+          <w:bCs w:val="false"/>
+          <w:i w:val="false"/>
+          <w:iCs w:val="false"/>
+          <w:sz w:val="22"/>
+          <w:szCs w:val="22"/>
+          <w:lang w:val="hr-HR"/>
+        </w:rPr>
+        <w:t>ovom slučaju)</w:t>
+      </w:r>
+      <w:r>
+        <w:rPr>
+          <w:rFonts w:ascii="Times New Roman" w:hAnsi="Times New Roman"/>
+          <w:b w:val="false"/>
+          <w:bCs w:val="false"/>
+          <w:i w:val="false"/>
+          <w:iCs w:val="false"/>
+          <w:sz w:val="22"/>
+          <w:szCs w:val="22"/>
+          <w:lang w:val="hr-HR"/>
+        </w:rPr>
+        <w:t xml:space="preserve">, onda je srednjeg </w:t>
+      </w:r>
+      <w:r>
+        <w:rPr>
+          <w:rFonts w:ascii="Times New Roman" w:hAnsi="Times New Roman"/>
+          <w:b w:val="false"/>
+          <w:bCs w:val="false"/>
+          <w:i w:val="false"/>
+          <w:iCs w:val="false"/>
+          <w:sz w:val="22"/>
+          <w:szCs w:val="22"/>
+          <w:lang w:val="hr-HR"/>
+        </w:rPr>
+        <w:t xml:space="preserve">roda i množina </w:t>
+      </w:r>
+      <w:r>
+        <w:rPr>
+          <w:rFonts w:ascii="Times New Roman" w:hAnsi="Times New Roman"/>
+          <w:b w:val="false"/>
+          <w:bCs w:val="false"/>
+          <w:i w:val="false"/>
+          <w:iCs w:val="false"/>
+          <w:sz w:val="22"/>
+          <w:szCs w:val="22"/>
+          <w:lang w:val="hr-HR"/>
+        </w:rPr>
+        <w:t>joj je</w:t>
+      </w:r>
+      <w:r>
+        <w:rPr>
+          <w:rFonts w:ascii="Times New Roman" w:hAnsi="Times New Roman"/>
+          <w:b w:val="false"/>
+          <w:bCs w:val="false"/>
+          <w:i/>
+          <w:iCs/>
+          <w:sz w:val="22"/>
+          <w:szCs w:val="22"/>
+          <w:lang w:val="hr-HR"/>
+        </w:rPr>
+        <w:t xml:space="preserve"> </w:t>
+      </w:r>
+      <w:r>
+        <w:rPr>
+          <w:rFonts w:ascii="Times New Roman" w:hAnsi="Times New Roman"/>
+          <w:b w:val="false"/>
+          <w:bCs w:val="false"/>
+          <w:i/>
+          <w:iCs/>
+          <w:sz w:val="22"/>
+          <w:szCs w:val="22"/>
+          <w:lang w:val="hr-HR"/>
+        </w:rPr>
+        <w:t>loca</w:t>
+      </w:r>
+      <w:r>
+        <w:rPr>
+          <w:rFonts w:ascii="Times New Roman" w:hAnsi="Times New Roman"/>
+          <w:b w:val="false"/>
+          <w:bCs w:val="false"/>
+          <w:i w:val="false"/>
+          <w:iCs w:val="false"/>
+          <w:sz w:val="22"/>
+          <w:szCs w:val="22"/>
+          <w:lang w:val="hr-HR"/>
+        </w:rPr>
+        <w:t>.</w:t>
+      </w:r>
+      <w:r>
+        <w:rPr>
+          <w:rFonts w:ascii="Times New Roman" w:hAnsi="Times New Roman"/>
+          <w:b w:val="false"/>
+          <w:bCs w:val="false"/>
+          <w:i/>
+          <w:iCs/>
+          <w:sz w:val="22"/>
+          <w:szCs w:val="22"/>
+          <w:lang w:val="hr-HR"/>
+        </w:rPr>
+        <w:t xml:space="preserve"> </w:t>
+      </w:r>
+      <w:r>
+        <w:rPr>
+          <w:rFonts w:ascii="Times New Roman" w:hAnsi="Times New Roman"/>
+          <w:b w:val="false"/>
+          <w:bCs w:val="false"/>
+          <w:i w:val="false"/>
+          <w:iCs w:val="false"/>
+          <w:sz w:val="22"/>
+          <w:szCs w:val="22"/>
+          <w:lang w:val="hr-HR"/>
+        </w:rPr>
+        <w:t>Glagol</w:t>
       </w:r>
       <w:r>
         <w:rPr>
@@ -10601,17 +10874,7 @@
       <w:pPr>
         <w:pStyle w:val="Normal"/>
         <w:jc w:val="both"/>
-        <w:rPr>
-          <w:rFonts w:ascii="Times New Roman" w:hAnsi="Times New Roman"/>
-          <w:b w:val="false"/>
-          <w:bCs w:val="false"/>
-          <w:i w:val="false"/>
-          <w:i w:val="false"/>
-          <w:iCs w:val="false"/>
-          <w:sz w:val="22"/>
-          <w:szCs w:val="22"/>
-          <w:lang w:val="hr-HR"/>
-        </w:rPr>
+        <w:rPr/>
       </w:pPr>
       <w:r>
         <w:rPr/>
@@ -11566,17 +11829,7 @@
       <w:pPr>
         <w:pStyle w:val="Normal"/>
         <w:jc w:val="both"/>
-        <w:rPr>
-          <w:rFonts w:ascii="Times New Roman" w:hAnsi="Times New Roman"/>
-          <w:b w:val="false"/>
-          <w:bCs w:val="false"/>
-          <w:i w:val="false"/>
-          <w:i w:val="false"/>
-          <w:iCs w:val="false"/>
-          <w:sz w:val="22"/>
-          <w:szCs w:val="22"/>
-          <w:lang w:val="hr-HR"/>
-        </w:rPr>
+        <w:rPr/>
       </w:pPr>
       <w:r>
         <w:rPr/>
@@ -12007,18 +12260,7 @@
       <w:pPr>
         <w:pStyle w:val="Normal"/>
         <w:jc w:val="both"/>
-        <w:rPr>
-          <w:rFonts w:ascii="Times New Roman" w:hAnsi="Times New Roman"/>
-          <w:b w:val="false"/>
-          <w:bCs w:val="false"/>
-          <w:i w:val="false"/>
-          <w:i w:val="false"/>
-          <w:iCs w:val="false"/>
-          <w:sz w:val="22"/>
-          <w:szCs w:val="22"/>
-          <w:u w:val="none"/>
-          <w:lang w:val="hr-HR"/>
-        </w:rPr>
+        <w:rPr/>
       </w:pPr>
       <w:r>
         <w:rPr/>
@@ -12341,18 +12583,7 @@
       <w:pPr>
         <w:pStyle w:val="Normal"/>
         <w:jc w:val="both"/>
-        <w:rPr>
-          <w:rFonts w:ascii="Times New Roman" w:hAnsi="Times New Roman"/>
-          <w:b w:val="false"/>
-          <w:bCs w:val="false"/>
-          <w:i w:val="false"/>
-          <w:i w:val="false"/>
-          <w:iCs w:val="false"/>
-          <w:sz w:val="22"/>
-          <w:szCs w:val="22"/>
-          <w:u w:val="none"/>
-          <w:lang w:val="hr-HR"/>
-        </w:rPr>
+        <w:rPr/>
       </w:pPr>
       <w:r>
         <w:rPr/>
@@ -13569,7 +13800,7 @@
           <w:iCs/>
           <w:lang w:val="hr-HR"/>
         </w:rPr>
-        <w:t>was also used to search for errors</w:t>
+        <w:t>was also used to search for errors.</w:t>
       </w:r>
       <w:r>
         <w:rPr>
@@ -13714,12 +13945,7 @@
       <w:pPr>
         <w:pStyle w:val="TextBody"/>
         <w:ind w:left="0" w:right="0" w:firstLine="360"/>
-        <w:rPr>
-          <w:i w:val="false"/>
-          <w:i w:val="false"/>
-          <w:iCs w:val="false"/>
-          <w:lang w:val="hr-HR"/>
-        </w:rPr>
+        <w:rPr/>
       </w:pPr>
       <w:r>
         <w:rPr>
@@ -13830,15 +14056,7 @@
           <w:iCs w:val="false"/>
           <w:lang w:val="hr-HR"/>
         </w:rPr>
-        <w:t xml:space="preserve"> te će, ako sve bude u redu, biti objavljen u časopisu za nacionalne manjine Regionalnim studijama u Sopronu. </w:t>
-      </w:r>
-      <w:r>
-        <w:rPr>
-          <w:i w:val="false"/>
-          <w:iCs w:val="false"/>
-          <w:lang w:val="hr-HR"/>
-        </w:rPr>
-        <w:t>U tom tekstu, pomoću mjerenja kolizijske entropije hrvatskog jezika i Monte Carlo simulacija rođendanskog paradoksa, dokazujem da je vjerojatnost da se taj k-r uzorak dogodi slučajno negdje između 1/300 i 1/17. I to je, koliko znam, jedini do sada objavljeni članak koji primjenjuje teoriju informacija i teoriju vjerojatnosti na nazive mjesta u Hrvatskoj.</w:t>
+        <w:t xml:space="preserve"> te će, ako sve bude u redu, biti objavljen u časopisu za nacionalne manjine Regionalnim studijama u Sopronu. U tom tekstu, pomoću mjerenja kolizijske entropije hrvatskog jezika i Monte Carlo simulacija rođendanskog paradoksa, dokazujem da je vjerojatnost da se taj k-r uzorak dogodi slučajno negdje između 1/300 i 1/17. I to je, koliko znam, jedini do sada objavljeni članak koji primjenjuje teoriju informacija i teoriju vjerojatnosti na nazive mjesta u Hrvatskoj.</w:t>
       </w:r>
     </w:p>
     <w:p>
@@ -13879,6 +14097,34 @@
           <w:lang w:val="hr-HR"/>
         </w:rPr>
         <w:t>. Ukratko, to je compilirani programski jezik niske razine (lako se sučeljava s asemblerskim jezikom) kojim možemo ciljati x86 procesore te možemo ciljati WebAssembly.</w:t>
+      </w:r>
+    </w:p>
+    <w:p>
+      <w:pPr>
+        <w:pStyle w:val="TextBody"/>
+        <w:ind w:left="0" w:right="0" w:firstLine="360"/>
+        <w:rPr>
+          <w:lang w:val="hr-HR"/>
+        </w:rPr>
+      </w:pPr>
+      <w:r>
+        <w:rPr>
+          <w:lang w:val="hr-HR"/>
+        </w:rPr>
+        <w:t>Govorim hrvatski (izvorni govornik), engleski (vjerojatno C1 razina), latinski (vjerojatno B2 razina</w:t>
+      </w:r>
+      <w:r>
+        <w:rPr>
+          <w:rStyle w:val="FootnoteAnchor"/>
+          <w:lang w:val="hr-HR"/>
+        </w:rPr>
+        <w:footnoteReference w:id="22"/>
+      </w:r>
+      <w:r>
+        <w:rPr>
+          <w:lang w:val="hr-HR"/>
+        </w:rPr>
+        <w:t>) i malo njemačkog (imam B1 Deutsche Sprachdiplom).</w:t>
       </w:r>
     </w:p>
     <w:p>
@@ -14626,6 +14872,29 @@
           <w:t>https://flatassembler.github.io/AEC_specification.html</w:t>
         </w:r>
       </w:hyperlink>
+    </w:p>
+  </w:footnote>
+  <w:footnote w:id="22">
+    <w:p>
+      <w:pPr>
+        <w:pStyle w:val="Footnote"/>
+        <w:rPr>
+          <w:lang w:val="hr-HR"/>
+        </w:rPr>
+      </w:pPr>
+      <w:r>
+        <w:rPr>
+          <w:rStyle w:val="FootnoteCharacters"/>
+        </w:rPr>
+        <w:footnoteRef/>
+      </w:r>
+      <w:r>
+        <w:rPr>
+          <w:lang w:val="hr-HR"/>
+        </w:rPr>
+        <w:tab/>
+        <w:t>Tako procjenjuje korisnik Reddita CaiusMaximusRetardus na temelju mog YouTube videa na latinskom jeziku o životu nakon smrti: https://www.reddit.com/r/latin/comments/130dbyq/comment/ji632f2/?utm_source=reddit&amp;utm_medium=web2x&amp;context=3</w:t>
+      </w:r>
     </w:p>
   </w:footnote>
 </w:footnotes>
@@ -14992,11 +15261,6 @@
       <w:color w:val="800000"/>
       <w:u w:val="single"/>
     </w:rPr>
-  </w:style>
-  <w:style w:type="character" w:styleId="DefaultParagraphFont">
-    <w:name w:val="Default Paragraph Font"/>
-    <w:qFormat/>
-    <w:rPr/>
   </w:style>
   <w:style w:type="paragraph" w:styleId="Heading">
     <w:name w:val="Heading"/>
@@ -15102,17 +15366,5 @@
     <w:pPr/>
     <w:rPr/>
   </w:style>
-  <w:style w:type="paragraph" w:styleId="Caption1">
-    <w:name w:val="caption"/>
-    <w:basedOn w:val="Normal"/>
-    <w:qFormat/>
-    <w:pPr>
-      <w:spacing w:before="120" w:after="120"/>
-    </w:pPr>
-    <w:rPr>
-      <w:i/>
-      <w:iCs/>
-    </w:rPr>
-  </w:style>
 </w:styles>
 </file>
</xml_diff>

<commit_message>
Note that "Decimal to Binary" has not been tested on PicoBlaze...
</commit_message>
<xml_diff>
--- a/seminar/PicoBlaze.docx
+++ b/seminar/PicoBlaze.docx
@@ -7345,85 +7345,33 @@
           <w:szCs w:val="22"/>
           <w:lang w:val="hr-HR"/>
         </w:rPr>
-        <w:t>Im</w:t>
-      </w:r>
-      <w:r>
-        <w:rPr>
-          <w:rFonts w:ascii="Times New Roman" w:hAnsi="Times New Roman"/>
-          <w:b w:val="false"/>
-          <w:bCs w:val="false"/>
-          <w:i w:val="false"/>
-          <w:iCs w:val="false"/>
-          <w:sz w:val="22"/>
-          <w:szCs w:val="22"/>
-          <w:lang w:val="hr-HR"/>
-        </w:rPr>
-        <w:t>enic</w:t>
-      </w:r>
-      <w:r>
-        <w:rPr>
-          <w:rFonts w:ascii="Times New Roman" w:hAnsi="Times New Roman"/>
-          <w:b w:val="false"/>
-          <w:bCs w:val="false"/>
-          <w:i w:val="false"/>
-          <w:iCs w:val="false"/>
-          <w:sz w:val="22"/>
-          <w:szCs w:val="22"/>
-          <w:lang w:val="hr-HR"/>
-        </w:rPr>
-        <w:t xml:space="preserve">a </w:t>
-      </w:r>
-      <w:r>
-        <w:rPr>
-          <w:rFonts w:ascii="Times New Roman" w:hAnsi="Times New Roman"/>
-          <w:b w:val="false"/>
-          <w:bCs w:val="false"/>
-          <w:i/>
-          <w:iCs/>
-          <w:sz w:val="22"/>
-          <w:szCs w:val="22"/>
-          <w:lang w:val="hr-HR"/>
-        </w:rPr>
-        <w:t>lo</w:t>
-      </w:r>
-      <w:r>
-        <w:rPr>
-          <w:rFonts w:ascii="Times New Roman" w:hAnsi="Times New Roman"/>
-          <w:b w:val="false"/>
-          <w:bCs w:val="false"/>
-          <w:i/>
-          <w:iCs/>
-          <w:sz w:val="22"/>
-          <w:szCs w:val="22"/>
-          <w:lang w:val="hr-HR"/>
-        </w:rPr>
-        <w:t>cus</w:t>
-      </w:r>
-      <w:r>
-        <w:rPr>
-          <w:rFonts w:ascii="Times New Roman" w:hAnsi="Times New Roman"/>
-          <w:b w:val="false"/>
-          <w:bCs w:val="false"/>
-          <w:i w:val="false"/>
-          <w:iCs w:val="false"/>
-          <w:sz w:val="22"/>
-          <w:szCs w:val="22"/>
-          <w:lang w:val="hr-HR"/>
-        </w:rPr>
-        <w:t xml:space="preserve"> (mjesto) obič</w:t>
-      </w:r>
-      <w:r>
-        <w:rPr>
-          <w:rFonts w:ascii="Times New Roman" w:hAnsi="Times New Roman"/>
-          <w:b w:val="false"/>
-          <w:bCs w:val="false"/>
-          <w:i w:val="false"/>
-          <w:iCs w:val="false"/>
-          <w:sz w:val="22"/>
-          <w:szCs w:val="22"/>
-          <w:lang w:val="hr-HR"/>
-        </w:rPr>
-        <w:t>no je muškog roda i množina joj je</w:t>
+        <w:t xml:space="preserve">Imenica </w:t>
+      </w:r>
+      <w:r>
+        <w:rPr>
+          <w:rFonts w:ascii="Times New Roman" w:hAnsi="Times New Roman"/>
+          <w:b w:val="false"/>
+          <w:bCs w:val="false"/>
+          <w:i/>
+          <w:iCs/>
+          <w:sz w:val="22"/>
+          <w:szCs w:val="22"/>
+          <w:lang w:val="hr-HR"/>
+        </w:rPr>
+        <w:t>locus</w:t>
+      </w:r>
+      <w:r>
+        <w:rPr>
+          <w:rFonts w:ascii="Times New Roman" w:hAnsi="Times New Roman"/>
+          <w:b w:val="false"/>
+          <w:bCs w:val="false"/>
+          <w:i w:val="false"/>
+          <w:iCs w:val="false"/>
+          <w:sz w:val="22"/>
+          <w:szCs w:val="22"/>
+          <w:lang w:val="hr-HR"/>
+        </w:rPr>
+        <w:t xml:space="preserve"> (mjesto) obično je muškog roda i množina joj je</w:t>
       </w:r>
       <w:r>
         <w:rPr>
@@ -7449,124 +7397,46 @@
           <w:szCs w:val="22"/>
           <w:lang w:val="hr-HR"/>
         </w:rPr>
-        <w:t xml:space="preserve">, </w:t>
-      </w:r>
-      <w:r>
-        <w:rPr>
-          <w:rFonts w:ascii="Times New Roman" w:hAnsi="Times New Roman"/>
-          <w:b w:val="false"/>
-          <w:bCs w:val="false"/>
-          <w:i w:val="false"/>
-          <w:iCs w:val="false"/>
-          <w:sz w:val="22"/>
-          <w:szCs w:val="22"/>
-          <w:lang w:val="hr-HR"/>
-        </w:rPr>
-        <w:t>ali, kad označ</w:t>
-      </w:r>
-      <w:r>
-        <w:rPr>
-          <w:rFonts w:ascii="Times New Roman" w:hAnsi="Times New Roman"/>
-          <w:b w:val="false"/>
-          <w:bCs w:val="false"/>
-          <w:i w:val="false"/>
-          <w:iCs w:val="false"/>
-          <w:sz w:val="22"/>
-          <w:szCs w:val="22"/>
-          <w:lang w:val="hr-HR"/>
-        </w:rPr>
-        <w:t xml:space="preserve">ava neku površinu </w:t>
-      </w:r>
-      <w:r>
-        <w:rPr>
-          <w:rFonts w:ascii="Times New Roman" w:hAnsi="Times New Roman"/>
-          <w:b w:val="false"/>
-          <w:bCs w:val="false"/>
-          <w:i w:val="false"/>
-          <w:iCs w:val="false"/>
-          <w:sz w:val="22"/>
-          <w:szCs w:val="22"/>
-          <w:lang w:val="hr-HR"/>
-        </w:rPr>
-        <w:t xml:space="preserve">(kao u </w:t>
-      </w:r>
-      <w:r>
-        <w:rPr>
-          <w:rFonts w:ascii="Times New Roman" w:hAnsi="Times New Roman"/>
-          <w:b w:val="false"/>
-          <w:bCs w:val="false"/>
-          <w:i w:val="false"/>
-          <w:iCs w:val="false"/>
-          <w:sz w:val="22"/>
-          <w:szCs w:val="22"/>
-          <w:lang w:val="hr-HR"/>
-        </w:rPr>
-        <w:t>ovom slučaju)</w:t>
-      </w:r>
-      <w:r>
-        <w:rPr>
-          <w:rFonts w:ascii="Times New Roman" w:hAnsi="Times New Roman"/>
-          <w:b w:val="false"/>
-          <w:bCs w:val="false"/>
-          <w:i w:val="false"/>
-          <w:iCs w:val="false"/>
-          <w:sz w:val="22"/>
-          <w:szCs w:val="22"/>
-          <w:lang w:val="hr-HR"/>
-        </w:rPr>
-        <w:t xml:space="preserve">, onda je srednjeg </w:t>
-      </w:r>
-      <w:r>
-        <w:rPr>
-          <w:rFonts w:ascii="Times New Roman" w:hAnsi="Times New Roman"/>
-          <w:b w:val="false"/>
-          <w:bCs w:val="false"/>
-          <w:i w:val="false"/>
-          <w:iCs w:val="false"/>
-          <w:sz w:val="22"/>
-          <w:szCs w:val="22"/>
-          <w:lang w:val="hr-HR"/>
-        </w:rPr>
-        <w:t xml:space="preserve">roda i množina </w:t>
-      </w:r>
-      <w:r>
-        <w:rPr>
-          <w:rFonts w:ascii="Times New Roman" w:hAnsi="Times New Roman"/>
-          <w:b w:val="false"/>
-          <w:bCs w:val="false"/>
-          <w:i w:val="false"/>
-          <w:iCs w:val="false"/>
-          <w:sz w:val="22"/>
-          <w:szCs w:val="22"/>
-          <w:lang w:val="hr-HR"/>
-        </w:rPr>
-        <w:t>joj je</w:t>
-      </w:r>
-      <w:r>
-        <w:rPr>
-          <w:rFonts w:ascii="Times New Roman" w:hAnsi="Times New Roman"/>
-          <w:b w:val="false"/>
-          <w:bCs w:val="false"/>
-          <w:i/>
-          <w:iCs/>
-          <w:sz w:val="22"/>
-          <w:szCs w:val="22"/>
-          <w:lang w:val="hr-HR"/>
-        </w:rPr>
-        <w:t xml:space="preserve"> </w:t>
-      </w:r>
-      <w:r>
-        <w:rPr>
-          <w:rFonts w:ascii="Times New Roman" w:hAnsi="Times New Roman"/>
-          <w:b w:val="false"/>
-          <w:bCs w:val="false"/>
-          <w:i/>
-          <w:iCs/>
-          <w:sz w:val="22"/>
-          <w:szCs w:val="22"/>
-          <w:lang w:val="hr-HR"/>
-        </w:rPr>
-        <w:t>loca</w:t>
+        <w:t xml:space="preserve">, ali, kad označava neku površinu </w:t>
+      </w:r>
+      <w:r>
+        <w:rPr>
+          <w:rFonts w:ascii="Times New Roman" w:hAnsi="Times New Roman"/>
+          <w:b w:val="false"/>
+          <w:bCs w:val="false"/>
+          <w:i w:val="false"/>
+          <w:iCs w:val="false"/>
+          <w:sz w:val="22"/>
+          <w:szCs w:val="22"/>
+          <w:lang w:val="hr-HR"/>
+        </w:rPr>
+        <w:t>(kao u ovom slučaju)</w:t>
+      </w:r>
+      <w:r>
+        <w:rPr>
+          <w:rFonts w:ascii="Times New Roman" w:hAnsi="Times New Roman"/>
+          <w:b w:val="false"/>
+          <w:bCs w:val="false"/>
+          <w:i w:val="false"/>
+          <w:iCs w:val="false"/>
+          <w:sz w:val="22"/>
+          <w:szCs w:val="22"/>
+          <w:lang w:val="hr-HR"/>
+        </w:rPr>
+        <w:t>, onda je srednjeg roda i množina joj je</w:t>
+      </w:r>
+      <w:r>
+        <w:rPr>
+          <w:rFonts w:ascii="Times New Roman" w:hAnsi="Times New Roman"/>
+          <w:b w:val="false"/>
+          <w:bCs w:val="false"/>
+          <w:i/>
+          <w:iCs/>
+          <w:sz w:val="22"/>
+          <w:szCs w:val="22"/>
+          <w:lang w:val="hr-HR"/>
+        </w:rPr>
+        <w:t xml:space="preserve"> loca</w:t>
       </w:r>
       <w:r>
         <w:rPr>
@@ -12588,6 +12458,16 @@
       <w:r>
         <w:rPr/>
       </w:r>
+    </w:p>
+    <w:p>
+      <w:pPr>
+        <w:pStyle w:val="Normal"/>
+        <w:jc w:val="both"/>
+        <w:rPr/>
+      </w:pPr>
+      <w:r>
+        <w:rPr/>
+      </w:r>
       <w:r>
         <mc:AlternateContent>
           <mc:Choice Requires="wps">
@@ -12864,6 +12744,101 @@
           <w:szCs w:val="22"/>
           <w:lang w:val="hr-HR"/>
         </w:rPr>
+        <w:t xml:space="preserve">Program </w:t>
+      </w:r>
+      <w:r>
+        <w:rPr>
+          <w:rFonts w:ascii="Times New Roman" w:hAnsi="Times New Roman"/>
+          <w:b w:val="false"/>
+          <w:bCs w:val="false"/>
+          <w:i/>
+          <w:iCs/>
+          <w:sz w:val="22"/>
+          <w:szCs w:val="22"/>
+          <w:lang w:val="hr-HR"/>
+        </w:rPr>
+        <w:t>Decimal to Binary</w:t>
+      </w:r>
+      <w:r>
+        <w:rPr>
+          <w:rFonts w:ascii="Times New Roman" w:hAnsi="Times New Roman"/>
+          <w:b w:val="false"/>
+          <w:bCs w:val="false"/>
+          <w:i w:val="false"/>
+          <w:iCs w:val="false"/>
+          <w:sz w:val="22"/>
+          <w:szCs w:val="22"/>
+          <w:lang w:val="hr-HR"/>
+        </w:rPr>
+        <w:t xml:space="preserve">, na žalost, za sada nisam uspio pokrenuti na pravom PicoBlazeu. Kad sam pokušao, nije radio, a nisam imao vremena dijagnosticirati problem, čak ni to je li problem u mom programu ili je li problem u tome kako sam postavio PicoBlaze. </w:t>
+      </w:r>
+      <w:r>
+        <w:rPr>
+          <w:rFonts w:ascii="Times New Roman" w:hAnsi="Times New Roman"/>
+          <w:b w:val="false"/>
+          <w:bCs w:val="false"/>
+          <w:i w:val="false"/>
+          <w:iCs w:val="false"/>
+          <w:sz w:val="22"/>
+          <w:szCs w:val="22"/>
+          <w:lang w:val="hr-HR"/>
+        </w:rPr>
+        <w:t xml:space="preserve">Tako da trebate taj program kao primjer korištenja UART-a na PicoBlazeu uzeti </w:t>
+      </w:r>
+      <w:r>
+        <w:rPr>
+          <w:rFonts w:ascii="Times New Roman" w:hAnsi="Times New Roman"/>
+          <w:b w:val="false"/>
+          <w:bCs w:val="false"/>
+          <w:i/>
+          <w:iCs/>
+          <w:sz w:val="22"/>
+          <w:szCs w:val="22"/>
+          <w:lang w:val="hr-HR"/>
+        </w:rPr>
+        <w:t>cum grano salis</w:t>
+      </w:r>
+      <w:r>
+        <w:rPr>
+          <w:rFonts w:ascii="Times New Roman" w:hAnsi="Times New Roman"/>
+          <w:b w:val="false"/>
+          <w:bCs w:val="false"/>
+          <w:i w:val="false"/>
+          <w:iCs w:val="false"/>
+          <w:sz w:val="22"/>
+          <w:szCs w:val="22"/>
+          <w:lang w:val="hr-HR"/>
+        </w:rPr>
+        <w:t>.</w:t>
+      </w:r>
+    </w:p>
+    <w:p>
+      <w:pPr>
+        <w:pStyle w:val="Normal"/>
+        <w:jc w:val="both"/>
+        <w:rPr>
+          <w:rFonts w:ascii="Times New Roman" w:hAnsi="Times New Roman"/>
+          <w:b w:val="false"/>
+          <w:bCs w:val="false"/>
+          <w:i w:val="false"/>
+          <w:i w:val="false"/>
+          <w:iCs w:val="false"/>
+          <w:sz w:val="22"/>
+          <w:szCs w:val="22"/>
+          <w:lang w:val="hr-HR"/>
+        </w:rPr>
+      </w:pPr>
+      <w:r>
+        <w:rPr>
+          <w:rFonts w:ascii="Times New Roman" w:hAnsi="Times New Roman"/>
+          <w:b w:val="false"/>
+          <w:bCs w:val="false"/>
+          <w:i w:val="false"/>
+          <w:iCs w:val="false"/>
+          <w:sz w:val="22"/>
+          <w:szCs w:val="22"/>
+          <w:lang w:val="hr-HR"/>
+        </w:rPr>
       </w:r>
     </w:p>
     <w:p>
@@ -13500,7 +13475,33 @@
           <w:szCs w:val="22"/>
           <w:lang w:val="hr-HR"/>
         </w:rPr>
-        <w:t>Posebno zahvaljujem profesoru Ivanu Aleksiju što me potakao da ovo napravim i što je sakupio informacije na internetu potrebne za to. Zahvaljujem i programerima koji su napravili internetski servis LGTM, statički analizer za JavaScript koji me je upozorio na neke greške koje sam napravio. JavaScript je relativno loš programski jezik i takvi su alati korisni.</w:t>
+        <w:t xml:space="preserve">Posebno zahvaljujem profesoru Ivanu Aleksiju što me potakao da ovo napravim i što je sakupio informacije na internetu potrebne za to. </w:t>
+      </w:r>
+      <w:r>
+        <w:rPr>
+          <w:rFonts w:ascii="Times New Roman" w:hAnsi="Times New Roman"/>
+          <w:b w:val="false"/>
+          <w:bCs w:val="false"/>
+          <w:i w:val="false"/>
+          <w:iCs w:val="false"/>
+          <w:sz w:val="22"/>
+          <w:szCs w:val="22"/>
+          <w:lang w:val="hr-HR"/>
+        </w:rPr>
+        <w:t>Simulator PicoBlazea koji se lako pokrene na raznim računalima osobito je bio potreban u vrijeme pandemije, kad je postojala mogućnost da se laboratorijske vježbe moraju raditi od kuće (na svu sreću, nije do toga došlo, ali to se lako moglo dogoditi).</w:t>
+      </w:r>
+      <w:r>
+        <w:rPr>
+          <w:rFonts w:ascii="Times New Roman" w:hAnsi="Times New Roman"/>
+          <w:b w:val="false"/>
+          <w:bCs w:val="false"/>
+          <w:i w:val="false"/>
+          <w:iCs w:val="false"/>
+          <w:sz w:val="22"/>
+          <w:szCs w:val="22"/>
+          <w:lang w:val="hr-HR"/>
+        </w:rPr>
+        <w:t xml:space="preserve"> Zahvaljujem i programerima koji su napravili internetski servis LGTM, statički analizer za JavaScript koji me je upozorio na neke greške koje sam napravio. JavaScript je relativno loš programski jezik i takvi su alati korisni.</w:t>
       </w:r>
       <w:r>
         <w:br w:type="page"/>
@@ -13800,7 +13801,7 @@
           <w:iCs/>
           <w:lang w:val="hr-HR"/>
         </w:rPr>
-        <w:t>was also used to search for errors.</w:t>
+        <w:t>was also used to search for errors</w:t>
       </w:r>
       <w:r>
         <w:rPr>
@@ -13833,6 +13834,7 @@
       <w:pPr>
         <w:pStyle w:val="TextBody"/>
         <w:ind w:left="0" w:right="0" w:firstLine="449"/>
+        <w:jc w:val="both"/>
         <w:rPr/>
       </w:pPr>
       <w:r>
@@ -13854,6 +13856,7 @@
       <w:pPr>
         <w:pStyle w:val="TextBody"/>
         <w:ind w:left="0" w:right="0" w:firstLine="360"/>
+        <w:jc w:val="both"/>
         <w:rPr/>
       </w:pPr>
       <w:r>
@@ -13945,6 +13948,7 @@
       <w:pPr>
         <w:pStyle w:val="TextBody"/>
         <w:ind w:left="0" w:right="0" w:firstLine="360"/>
+        <w:jc w:val="both"/>
         <w:rPr/>
       </w:pPr>
       <w:r>
@@ -14006,7 +14010,31 @@
         <w:rPr>
           <w:lang w:val="hr-HR"/>
         </w:rPr>
-        <w:t xml:space="preserve">. 2022. godine napisao sam tekst o ideji da je to k-r što se ponavlja u nazivima rijeka u Hrvatskoj (Krka, Korana, Kravarščica, Krbavica, Krapina, dvije Karašice) značilo jednostavno </w:t>
+        <w:t xml:space="preserve">. 2022. godine napisao sam tekst o ideji da je to k-r što se ponavlja u nazivima rijeka u Hrvatskoj (Krka, Korana, Kravarščica, Krbavica, Krapina, dvije Karašice) </w:t>
+      </w:r>
+      <w:r>
+        <w:rPr>
+          <w:lang w:val="hr-HR"/>
+        </w:rPr>
+        <w:t>bila</w:t>
+      </w:r>
+      <w:r>
+        <w:rPr>
+          <w:lang w:val="hr-HR"/>
+        </w:rPr>
+        <w:t xml:space="preserve"> </w:t>
+      </w:r>
+      <w:r>
+        <w:rPr>
+          <w:lang w:val="hr-HR"/>
+        </w:rPr>
+        <w:t>ilirska riječ za</w:t>
+      </w:r>
+      <w:r>
+        <w:rPr>
+          <w:lang w:val="hr-HR"/>
+        </w:rPr>
+        <w:t xml:space="preserve"> </w:t>
       </w:r>
       <w:r>
         <w:rPr>
@@ -14063,6 +14091,7 @@
       <w:pPr>
         <w:pStyle w:val="TextBody"/>
         <w:ind w:left="0" w:right="0" w:firstLine="360"/>
+        <w:jc w:val="both"/>
         <w:rPr/>
       </w:pPr>
       <w:r>
@@ -14103,6 +14132,7 @@
       <w:pPr>
         <w:pStyle w:val="TextBody"/>
         <w:ind w:left="0" w:right="0" w:firstLine="360"/>
+        <w:jc w:val="both"/>
         <w:rPr>
           <w:lang w:val="hr-HR"/>
         </w:rPr>

</xml_diff>

<commit_message>
Added a photograph of PicoBlaze and a few comments...
</commit_message>
<xml_diff>
--- a/seminar/PicoBlaze.docx
+++ b/seminar/PicoBlaze.docx
@@ -4358,7 +4358,249 @@
           <w:szCs w:val="22"/>
           <w:lang w:val="hr-HR"/>
         </w:rPr>
-        <w:t xml:space="preserve"> (sličan). PicoBlaze vjerojatno ne može pokrenuti alate za programiranje (ako i može, oni bi bili jako spori i nepraktični za korištenje – daleko lošiji od alata za programiranje mobitela koji se pokreću na mobitelima), on bez korištenja pomoćnih uređaja može koristiti svega 0.25 KB memorije za spremanje podataka i 9 KB-a memorije za spremanje programa. Za usporedbu, simulator koji je autor napravio velik je 196 KB, a jedna disketa može sadržavati, ovisi kako je formatirana, do 2'000 KB podataka (obično se formatira u FAT12 format, jer je jedini razlog zašto se diskete danas koriste kompatibilnost s prastarim računalima koja jedino to i podržavaju, a FAT12 format dopušta da se koristi oko 1'400 KB). Za simuliranje PicoBlazea najčešće se koriste FIDEX, koji proizvodi tvrtka Fautronix, ili Xilinx ISE, koji, naravno, proizvodi tvrtka Xilinx. Postoje legalne besplatne verzije tih programa koji se mogu skinuti s interneta, i te besplatne verzije podržavaju vjerojatno sve što nekome treba, tako da cijena nije problem.</w:t>
+        <w:t xml:space="preserve"> (sličan). PicoBlaze vjerojatno ne može pokrenuti alate za programiranje (ako i može, oni bi bili jako spori i nepraktični za korištenje – daleko lošiji od alata za programiranje mobitela koji se pokreću na mobitelima), on bez korištenja pomoćnih uređaja može koristiti svega 0.25 KB memorije za spremanje podataka i 9 KB-a memorije za spremanje programa.</w:t>
+      </w:r>
+    </w:p>
+    <w:p>
+      <w:pPr>
+        <w:pStyle w:val="Normal"/>
+        <w:ind w:left="0" w:right="0" w:hanging="0"/>
+        <w:jc w:val="both"/>
+        <w:rPr>
+          <w:rFonts w:ascii="Times New Roman" w:hAnsi="Times New Roman"/>
+          <w:b w:val="false"/>
+          <w:bCs w:val="false"/>
+          <w:i w:val="false"/>
+          <w:i w:val="false"/>
+          <w:iCs w:val="false"/>
+          <w:sz w:val="22"/>
+          <w:szCs w:val="22"/>
+          <w:lang w:val="hr-HR"/>
+        </w:rPr>
+      </w:pPr>
+      <w:r>
+        <w:rPr/>
+      </w:r>
+      <w:r>
+        <mc:AlternateContent>
+          <mc:Choice Requires="wps">
+            <w:drawing>
+              <wp:anchor behindDoc="0" distT="0" distB="0" distL="0" distR="0" simplePos="0" locked="0" layoutInCell="0" allowOverlap="1" relativeHeight="14">
+                <wp:simplePos x="0" y="0"/>
+                <wp:positionH relativeFrom="column">
+                  <wp:align>center</wp:align>
+                </wp:positionH>
+                <wp:positionV relativeFrom="paragraph">
+                  <wp:posOffset>635</wp:posOffset>
+                </wp:positionV>
+                <wp:extent cx="1524000" cy="1638300"/>
+                <wp:effectExtent l="0" t="0" r="0" b="0"/>
+                <wp:wrapTopAndBottom/>
+                <wp:docPr id="4" name="Frame5"/>
+                <a:graphic xmlns:a="http://schemas.openxmlformats.org/drawingml/2006/main">
+                  <a:graphicData uri="http://schemas.microsoft.com/office/word/2010/wordprocessingShape">
+                    <wps:wsp>
+                      <wps:cNvSpPr txBox="1"/>
+                      <wps:spPr>
+                        <a:xfrm>
+                          <a:off x="0" y="0"/>
+                          <a:ext cx="1524000" cy="1638300"/>
+                        </a:xfrm>
+                        <a:prstGeom prst="rect"/>
+                        <a:solidFill>
+                          <a:srgbClr val="FFFFFF"/>
+                        </a:solidFill>
+                      </wps:spPr>
+                      <wps:txbx>
+                        <w:txbxContent>
+                          <w:p>
+                            <w:pPr>
+                              <w:pStyle w:val="Slika"/>
+                              <w:spacing w:before="120" w:after="120"/>
+                              <w:rPr/>
+                            </w:pPr>
+                            <w:r>
+                              <w:rPr/>
+                              <w:drawing>
+                                <wp:inline distT="0" distB="0" distL="0" distR="0">
+                                  <wp:extent cx="1524000" cy="1211580"/>
+                                  <wp:effectExtent l="0" t="0" r="0" b="0"/>
+                                  <wp:docPr id="5" name="Image9" descr=""/>
+                                  <wp:cNvGraphicFramePr>
+                                    <a:graphicFrameLocks xmlns:a="http://schemas.openxmlformats.org/drawingml/2006/main" noChangeAspect="1"/>
+                                  </wp:cNvGraphicFramePr>
+                                  <a:graphic xmlns:a="http://schemas.openxmlformats.org/drawingml/2006/main">
+                                    <a:graphicData uri="http://schemas.openxmlformats.org/drawingml/2006/picture">
+                                      <pic:pic xmlns:pic="http://schemas.openxmlformats.org/drawingml/2006/picture">
+                                        <pic:nvPicPr>
+                                          <pic:cNvPr id="5" name="Image9" descr=""/>
+                                          <pic:cNvPicPr>
+                                            <a:picLocks noChangeAspect="1" noChangeArrowheads="1"/>
+                                          </pic:cNvPicPr>
+                                        </pic:nvPicPr>
+                                        <pic:blipFill>
+                                          <a:blip r:embed="rId5"/>
+                                          <a:stretch>
+                                            <a:fillRect/>
+                                          </a:stretch>
+                                        </pic:blipFill>
+                                        <pic:spPr bwMode="auto">
+                                          <a:xfrm>
+                                            <a:off x="0" y="0"/>
+                                            <a:ext cx="1524000" cy="1211580"/>
+                                          </a:xfrm>
+                                          <a:prstGeom prst="rect">
+                                            <a:avLst/>
+                                          </a:prstGeom>
+                                        </pic:spPr>
+                                      </pic:pic>
+                                    </a:graphicData>
+                                  </a:graphic>
+                                </wp:inline>
+                              </w:drawing>
+                              <w:t xml:space="preserve">Slika </w:t>
+                            </w:r>
+                            <w:r>
+                              <w:rPr/>
+                              <w:fldChar w:fldCharType="begin"/>
+                            </w:r>
+                            <w:r>
+                              <w:rPr/>
+                              <w:instrText xml:space="preserve"> SEQ Slika \* ARABIC </w:instrText>
+                            </w:r>
+                            <w:r>
+                              <w:rPr/>
+                              <w:fldChar w:fldCharType="separate"/>
+                            </w:r>
+                            <w:r>
+                              <w:rPr/>
+                              <w:t>1</w:t>
+                            </w:r>
+                            <w:r>
+                              <w:rPr/>
+                              <w:fldChar w:fldCharType="end"/>
+                            </w:r>
+                            <w:r>
+                              <w:rPr/>
+                              <w:t>: PicoBlaze računalo</w:t>
+                            </w:r>
+                          </w:p>
+                        </w:txbxContent>
+                      </wps:txbx>
+                      <wps:bodyPr anchor="t" lIns="0" tIns="0" rIns="0" bIns="0">
+                        <a:noAutofit/>
+                      </wps:bodyPr>
+                    </wps:wsp>
+                  </a:graphicData>
+                </a:graphic>
+              </wp:anchor>
+            </w:drawing>
+          </mc:Choice>
+          <mc:Fallback>
+            <w:pict>
+              <v:rect style="position:absolute;rotation:-0;width:120pt;height:129pt;mso-wrap-distance-left:0pt;mso-wrap-distance-right:0pt;mso-wrap-distance-top:0pt;mso-wrap-distance-bottom:0pt;margin-top:0pt;mso-position-vertical:top;mso-position-vertical-relative:text;margin-left:180.95pt;mso-position-horizontal:center;mso-position-horizontal-relative:text">
+                <v:textbox inset="0in,0in,0in,0in">
+                  <w:txbxContent>
+                    <w:p>
+                      <w:pPr>
+                        <w:pStyle w:val="Slika"/>
+                        <w:spacing w:before="120" w:after="120"/>
+                        <w:rPr/>
+                      </w:pPr>
+                      <w:r>
+                        <w:rPr/>
+                        <w:drawing>
+                          <wp:inline distT="0" distB="0" distL="0" distR="0">
+                            <wp:extent cx="1524000" cy="1211580"/>
+                            <wp:effectExtent l="0" t="0" r="0" b="0"/>
+                            <wp:docPr id="6" name="Image9" descr=""/>
+                            <wp:cNvGraphicFramePr>
+                              <a:graphicFrameLocks xmlns:a="http://schemas.openxmlformats.org/drawingml/2006/main" noChangeAspect="1"/>
+                            </wp:cNvGraphicFramePr>
+                            <a:graphic xmlns:a="http://schemas.openxmlformats.org/drawingml/2006/main">
+                              <a:graphicData uri="http://schemas.openxmlformats.org/drawingml/2006/picture">
+                                <pic:pic xmlns:pic="http://schemas.openxmlformats.org/drawingml/2006/picture">
+                                  <pic:nvPicPr>
+                                    <pic:cNvPr id="6" name="Image9" descr=""/>
+                                    <pic:cNvPicPr>
+                                      <a:picLocks noChangeAspect="1" noChangeArrowheads="1"/>
+                                    </pic:cNvPicPr>
+                                  </pic:nvPicPr>
+                                  <pic:blipFill>
+                                    <a:blip r:embed="rId6"/>
+                                    <a:stretch>
+                                      <a:fillRect/>
+                                    </a:stretch>
+                                  </pic:blipFill>
+                                  <pic:spPr bwMode="auto">
+                                    <a:xfrm>
+                                      <a:off x="0" y="0"/>
+                                      <a:ext cx="1524000" cy="1211580"/>
+                                    </a:xfrm>
+                                    <a:prstGeom prst="rect">
+                                      <a:avLst/>
+                                    </a:prstGeom>
+                                  </pic:spPr>
+                                </pic:pic>
+                              </a:graphicData>
+                            </a:graphic>
+                          </wp:inline>
+                        </w:drawing>
+                        <w:t xml:space="preserve">Slika </w:t>
+                      </w:r>
+                      <w:r>
+                        <w:rPr/>
+                        <w:fldChar w:fldCharType="begin"/>
+                      </w:r>
+                      <w:r>
+                        <w:rPr/>
+                        <w:instrText xml:space="preserve"> SEQ Slika \* ARABIC </w:instrText>
+                      </w:r>
+                      <w:r>
+                        <w:rPr/>
+                        <w:fldChar w:fldCharType="separate"/>
+                      </w:r>
+                      <w:r>
+                        <w:rPr/>
+                        <w:t>1</w:t>
+                      </w:r>
+                      <w:r>
+                        <w:rPr/>
+                        <w:fldChar w:fldCharType="end"/>
+                      </w:r>
+                      <w:r>
+                        <w:rPr/>
+                        <w:t>: PicoBlaze računalo</w:t>
+                      </w:r>
+                    </w:p>
+                  </w:txbxContent>
+                </v:textbox>
+                <w10:wrap type="topAndBottom"/>
+              </v:rect>
+            </w:pict>
+          </mc:Fallback>
+        </mc:AlternateContent>
+      </w:r>
+    </w:p>
+    <w:p>
+      <w:pPr>
+        <w:pStyle w:val="Normal"/>
+        <w:ind w:left="0" w:right="0" w:hanging="0"/>
+        <w:jc w:val="both"/>
+        <w:rPr/>
+      </w:pPr>
+      <w:r>
+        <w:rPr>
+          <w:rFonts w:ascii="Times New Roman" w:hAnsi="Times New Roman"/>
+          <w:b w:val="false"/>
+          <w:bCs w:val="false"/>
+          <w:i w:val="false"/>
+          <w:iCs w:val="false"/>
+          <w:sz w:val="22"/>
+          <w:szCs w:val="22"/>
+          <w:lang w:val="hr-HR"/>
+        </w:rPr>
+        <w:t>Za usporedbu, simulator koji je autor napravio velik je 196 KB, a jedna disketa može sadržavati, ovisi kako je formatirana, do 2'000 KB podataka (obično se formatira u FAT12 format, jer je jedini razlog zašto se diskete danas koriste kompatibilnost s prastarim računalima koja jedino to i podržavaju, a FAT12 format dopušta da se koristi oko 1'400 KB). Za simuliranje PicoBlazea najčešće se koriste FIDEX, koji proizvodi tvrtka Fautronix, ili Xilinx ISE, koji, naravno, proizvodi tvrtka Xilinx. Postoje legalne besplatne verzije tih programa koji se mogu skinuti s interneta, i te besplatne verzije podržavaju vjerojatno sve što nekome treba, tako da cijena nije problem.</w:t>
       </w:r>
     </w:p>
     <w:p>
@@ -6393,14 +6635,40 @@
         <w:pStyle w:val="Normal"/>
         <w:numPr>
           <w:ilvl w:val="0"/>
-          <w:numId w:val="1"/>
+          <w:numId w:val="0"/>
         </w:numPr>
-        <w:ind w:left="720" w:right="0" w:hanging="360"/>
+        <w:ind w:left="720" w:right="0" w:hanging="0"/>
         <w:jc w:val="both"/>
         <w:rPr/>
       </w:pPr>
       <w:r>
         <w:rPr>
+          <w:rFonts w:ascii="Times New Roman" w:hAnsi="Times New Roman"/>
+          <w:b w:val="false"/>
+          <w:bCs w:val="false"/>
+          <w:i w:val="false"/>
+          <w:iCs w:val="false"/>
+          <w:sz w:val="22"/>
+          <w:szCs w:val="22"/>
+          <w:lang w:val="hr-HR"/>
+        </w:rPr>
+        <w:t>P</w:t>
+      </w:r>
+      <w:r>
+        <w:rPr>
+          <w:rFonts w:ascii="Times New Roman" w:hAnsi="Times New Roman"/>
+          <w:b w:val="false"/>
+          <w:bCs w:val="false"/>
+          <w:i w:val="false"/>
+          <w:iCs w:val="false"/>
+          <w:sz w:val="22"/>
+          <w:szCs w:val="22"/>
+          <w:lang w:val="hr-HR"/>
+        </w:rPr>
+        <w:t xml:space="preserve">ri pisanju datoteke </w:t>
+      </w:r>
+      <w:r>
+        <w:rPr>
           <w:rFonts w:ascii="Courier New" w:hAnsi="Courier New"/>
           <w:b w:val="false"/>
           <w:bCs w:val="false"/>
@@ -6410,20 +6678,254 @@
           <w:szCs w:val="22"/>
           <w:lang w:val="hr-HR"/>
         </w:rPr>
-        <w:t>TreeNode.js</w:t>
-      </w:r>
-      <w:r>
-        <w:rPr>
-          <w:rFonts w:ascii="Times New Roman" w:hAnsi="Times New Roman"/>
-          <w:b w:val="false"/>
-          <w:bCs w:val="false"/>
-          <w:i w:val="false"/>
-          <w:iCs w:val="false"/>
-          <w:sz w:val="22"/>
-          <w:szCs w:val="22"/>
-          <w:lang w:val="hr-HR"/>
-        </w:rPr>
-        <w:t xml:space="preserve"> – sadrži JavaScript klasu pod nazivom </w:t>
+        <w:t>PicoBlaze.html</w:t>
+      </w:r>
+      <w:r>
+        <w:rPr>
+          <w:rFonts w:ascii="Times New Roman" w:hAnsi="Times New Roman"/>
+          <w:b w:val="false"/>
+          <w:bCs w:val="false"/>
+          <w:i w:val="false"/>
+          <w:iCs w:val="false"/>
+          <w:sz w:val="22"/>
+          <w:szCs w:val="22"/>
+          <w:lang w:val="hr-HR"/>
+        </w:rPr>
+        <w:t xml:space="preserve"> naletio sam na, koliko se sjećam, tri ozbiljnija problema. Prvi je bio to što sam u JavaScriptu pokušao napraviti da moj program sintaksno oboji (</w:t>
+      </w:r>
+      <w:r>
+        <w:rPr>
+          <w:rFonts w:ascii="Times New Roman" w:hAnsi="Times New Roman"/>
+          <w:b w:val="false"/>
+          <w:bCs w:val="false"/>
+          <w:i/>
+          <w:iCs/>
+          <w:sz w:val="22"/>
+          <w:szCs w:val="22"/>
+          <w:lang w:val="hr-HR"/>
+        </w:rPr>
+        <w:t>syntax highlight</w:t>
+      </w:r>
+      <w:r>
+        <w:rPr>
+          <w:rFonts w:ascii="Times New Roman" w:hAnsi="Times New Roman"/>
+          <w:b w:val="false"/>
+          <w:bCs w:val="false"/>
+          <w:i w:val="false"/>
+          <w:iCs w:val="false"/>
+          <w:sz w:val="22"/>
+          <w:szCs w:val="22"/>
+          <w:lang w:val="hr-HR"/>
+        </w:rPr>
+        <w:t>, u biti, da različite vrste riječi u programskom jeziku budu obojane različitom bojom) asemblerski program kako ga korisnik ukucava. Pokušao sam mnogo stvari, ali nije išlo. Na kraju sam odlučio da ne pokušavam bojati program dok ga korisnik ukucava, nego da dodam gumb „</w:t>
+      </w:r>
+      <w:r>
+        <w:rPr>
+          <w:rFonts w:ascii="Times New Roman" w:hAnsi="Times New Roman"/>
+          <w:b w:val="false"/>
+          <w:bCs w:val="false"/>
+          <w:i/>
+          <w:iCs/>
+          <w:sz w:val="22"/>
+          <w:szCs w:val="22"/>
+          <w:lang w:val="hr-HR"/>
+        </w:rPr>
+        <w:t>Highlight Assembly</w:t>
+      </w:r>
+      <w:r>
+        <w:rPr>
+          <w:rFonts w:ascii="Times New Roman" w:hAnsi="Times New Roman"/>
+          <w:b w:val="false"/>
+          <w:bCs w:val="false"/>
+          <w:i w:val="false"/>
+          <w:iCs w:val="false"/>
+          <w:sz w:val="22"/>
+          <w:szCs w:val="22"/>
+          <w:lang w:val="hr-HR"/>
+        </w:rPr>
+        <w:t xml:space="preserve">” </w:t>
+      </w:r>
+      <w:r>
+        <w:rPr>
+          <w:rFonts w:ascii="Times New Roman" w:hAnsi="Times New Roman"/>
+          <w:b w:val="false"/>
+          <w:bCs w:val="false"/>
+          <w:i w:val="false"/>
+          <w:iCs w:val="false"/>
+          <w:sz w:val="22"/>
+          <w:szCs w:val="22"/>
+          <w:lang w:val="hr-HR"/>
+        </w:rPr>
+        <w:t xml:space="preserve">koji korisnik stisne kad želi da mu se sintaksno oboji program, što je lagano za isprogramirati. Druga dva problema bila su da su različiti internetski preglednici različito interpretirali CSS koji sam napisao. </w:t>
+      </w:r>
+      <w:r>
+        <w:rPr>
+          <w:rFonts w:ascii="Times New Roman" w:hAnsi="Times New Roman"/>
+          <w:b w:val="false"/>
+          <w:bCs w:val="false"/>
+          <w:i w:val="false"/>
+          <w:iCs w:val="false"/>
+          <w:sz w:val="22"/>
+          <w:szCs w:val="22"/>
+          <w:lang w:val="hr-HR"/>
+        </w:rPr>
+        <w:t xml:space="preserve">Prvi od njih bilo je da su se </w:t>
+      </w:r>
+      <w:r>
+        <w:rPr>
+          <w:rFonts w:ascii="Times New Roman" w:hAnsi="Times New Roman"/>
+          <w:b w:val="false"/>
+          <w:bCs w:val="false"/>
+          <w:i/>
+          <w:iCs/>
+          <w:sz w:val="22"/>
+          <w:szCs w:val="22"/>
+          <w:lang w:val="hr-HR"/>
+        </w:rPr>
+        <w:t xml:space="preserve">tooltipsi </w:t>
+      </w:r>
+      <w:r>
+        <w:rPr>
+          <w:rFonts w:ascii="Times New Roman" w:hAnsi="Times New Roman"/>
+          <w:b w:val="false"/>
+          <w:bCs w:val="false"/>
+          <w:i w:val="false"/>
+          <w:iCs w:val="false"/>
+          <w:sz w:val="22"/>
+          <w:szCs w:val="22"/>
+          <w:lang w:val="hr-HR"/>
+        </w:rPr>
+        <w:t>koji se pojave kada korisnik prijeđe mišem preko gumba sa slikom (</w:t>
+      </w:r>
+      <w:r>
+        <w:rPr>
+          <w:rFonts w:ascii="Times New Roman" w:hAnsi="Times New Roman"/>
+          <w:b w:val="false"/>
+          <w:bCs w:val="false"/>
+          <w:i/>
+          <w:iCs/>
+          <w:sz w:val="22"/>
+          <w:szCs w:val="22"/>
+          <w:lang w:val="hr-HR"/>
+        </w:rPr>
+        <w:t>play</w:t>
+      </w:r>
+      <w:r>
+        <w:rPr>
+          <w:rFonts w:ascii="Times New Roman" w:hAnsi="Times New Roman"/>
+          <w:b w:val="false"/>
+          <w:bCs w:val="false"/>
+          <w:i w:val="false"/>
+          <w:iCs w:val="false"/>
+          <w:sz w:val="22"/>
+          <w:szCs w:val="22"/>
+          <w:lang w:val="hr-HR"/>
+        </w:rPr>
+        <w:t xml:space="preserve">, </w:t>
+      </w:r>
+      <w:r>
+        <w:rPr>
+          <w:rFonts w:ascii="Times New Roman" w:hAnsi="Times New Roman"/>
+          <w:b w:val="false"/>
+          <w:bCs w:val="false"/>
+          <w:i/>
+          <w:iCs/>
+          <w:sz w:val="22"/>
+          <w:szCs w:val="22"/>
+          <w:lang w:val="hr-HR"/>
+        </w:rPr>
+        <w:t>pause</w:t>
+      </w:r>
+      <w:r>
+        <w:rPr>
+          <w:rFonts w:ascii="Times New Roman" w:hAnsi="Times New Roman"/>
+          <w:b w:val="false"/>
+          <w:bCs w:val="false"/>
+          <w:i w:val="false"/>
+          <w:iCs w:val="false"/>
+          <w:sz w:val="22"/>
+          <w:szCs w:val="22"/>
+          <w:lang w:val="hr-HR"/>
+        </w:rPr>
+        <w:t xml:space="preserve">, </w:t>
+      </w:r>
+      <w:r>
+        <w:rPr>
+          <w:rFonts w:ascii="Times New Roman" w:hAnsi="Times New Roman"/>
+          <w:b w:val="false"/>
+          <w:bCs w:val="false"/>
+          <w:i/>
+          <w:iCs/>
+          <w:sz w:val="22"/>
+          <w:szCs w:val="22"/>
+          <w:lang w:val="hr-HR"/>
+        </w:rPr>
+        <w:t>stop</w:t>
+      </w:r>
+      <w:r>
+        <w:rPr>
+          <w:rFonts w:ascii="Times New Roman" w:hAnsi="Times New Roman"/>
+          <w:b w:val="false"/>
+          <w:bCs w:val="false"/>
+          <w:i w:val="false"/>
+          <w:iCs w:val="false"/>
+          <w:sz w:val="22"/>
+          <w:szCs w:val="22"/>
+          <w:lang w:val="hr-HR"/>
+        </w:rPr>
+        <w:t xml:space="preserve">, </w:t>
+      </w:r>
+      <w:r>
+        <w:rPr>
+          <w:rFonts w:ascii="Times New Roman" w:hAnsi="Times New Roman"/>
+          <w:b w:val="false"/>
+          <w:bCs w:val="false"/>
+          <w:i/>
+          <w:iCs/>
+          <w:sz w:val="22"/>
+          <w:szCs w:val="22"/>
+          <w:lang w:val="hr-HR"/>
+        </w:rPr>
+        <w:t>single step</w:t>
+      </w:r>
+      <w:r>
+        <w:rPr>
+          <w:rFonts w:ascii="Times New Roman" w:hAnsi="Times New Roman"/>
+          <w:b w:val="false"/>
+          <w:bCs w:val="false"/>
+          <w:i w:val="false"/>
+          <w:iCs w:val="false"/>
+          <w:sz w:val="22"/>
+          <w:szCs w:val="22"/>
+          <w:lang w:val="hr-HR"/>
+        </w:rPr>
+        <w:t xml:space="preserve"> i </w:t>
+      </w:r>
+      <w:r>
+        <w:rPr>
+          <w:rFonts w:ascii="Times New Roman" w:hAnsi="Times New Roman"/>
+          <w:b w:val="false"/>
+          <w:bCs w:val="false"/>
+          <w:i/>
+          <w:iCs/>
+          <w:sz w:val="22"/>
+          <w:szCs w:val="22"/>
+          <w:lang w:val="hr-HR"/>
+        </w:rPr>
+        <w:t>fast forward</w:t>
+      </w:r>
+      <w:r>
+        <w:rPr>
+          <w:rFonts w:ascii="Times New Roman" w:hAnsi="Times New Roman"/>
+          <w:b w:val="false"/>
+          <w:bCs w:val="false"/>
+          <w:i w:val="false"/>
+          <w:iCs w:val="false"/>
+          <w:sz w:val="22"/>
+          <w:szCs w:val="22"/>
+          <w:lang w:val="hr-HR"/>
+        </w:rPr>
+        <w:t>) dobro prikazivali u Firefoxu, ali su u Chromeu bili pomaknuti znatno u lijevo. Netko mi je na internetskom forumu predložio da to jednostavno mogu riješiti tako da u CSS pravila za gumbe dodam pravilo „</w:t>
       </w:r>
       <w:r>
         <w:rPr>
@@ -6436,20 +6938,151 @@
           <w:szCs w:val="22"/>
           <w:lang w:val="hr-HR"/>
         </w:rPr>
-        <w:t>TreeNode</w:t>
-      </w:r>
-      <w:r>
-        <w:rPr>
-          <w:rFonts w:ascii="Times New Roman" w:hAnsi="Times New Roman"/>
-          <w:b w:val="false"/>
-          <w:bCs w:val="false"/>
-          <w:i w:val="false"/>
-          <w:iCs w:val="false"/>
-          <w:sz w:val="22"/>
-          <w:szCs w:val="22"/>
-          <w:lang w:val="hr-HR"/>
-        </w:rPr>
-        <w:t>, koja sadrži metode vezane za evaluaciju parsiranih aritmetičkih izraza, metodu za ispis LISP-ovih izraza radi debugiranja parsera, te metode za pretragu struktura koje radi pretprocesor. Ta datoteka ima 100 redaka koda.</w:t>
+        <w:t>position: relative</w:t>
+      </w:r>
+      <w:r>
+        <w:rPr>
+          <w:rFonts w:ascii="Times New Roman" w:hAnsi="Times New Roman"/>
+          <w:b w:val="false"/>
+          <w:bCs w:val="false"/>
+          <w:i w:val="false"/>
+          <w:iCs w:val="false"/>
+          <w:sz w:val="22"/>
+          <w:szCs w:val="22"/>
+          <w:lang w:val="hr-HR"/>
+        </w:rPr>
+        <w:t>”</w:t>
+      </w:r>
+      <w:r>
+        <w:rPr>
+          <w:rStyle w:val="FootnoteAnchor"/>
+          <w:rFonts w:ascii="Times New Roman" w:hAnsi="Times New Roman"/>
+          <w:b w:val="false"/>
+          <w:bCs w:val="false"/>
+          <w:i w:val="false"/>
+          <w:iCs w:val="false"/>
+          <w:sz w:val="22"/>
+          <w:szCs w:val="22"/>
+          <w:lang w:val="hr-HR"/>
+        </w:rPr>
+        <w:footnoteReference w:id="4"/>
+      </w:r>
+      <w:r>
+        <w:rPr>
+          <w:rFonts w:ascii="Times New Roman" w:hAnsi="Times New Roman"/>
+          <w:b w:val="false"/>
+          <w:bCs w:val="false"/>
+          <w:i w:val="false"/>
+          <w:iCs w:val="false"/>
+          <w:sz w:val="22"/>
+          <w:szCs w:val="22"/>
+          <w:lang w:val="hr-HR"/>
+        </w:rPr>
+        <w:t xml:space="preserve">. Ne razumijem kako to rješenje funkcionira, ali izgleda da funkcionira. A drugi problem bio </w:t>
+      </w:r>
+      <w:r>
+        <w:rPr>
+          <w:rFonts w:ascii="Times New Roman" w:hAnsi="Times New Roman"/>
+          <w:b w:val="false"/>
+          <w:bCs w:val="false"/>
+          <w:i w:val="false"/>
+          <w:iCs w:val="false"/>
+          <w:sz w:val="22"/>
+          <w:szCs w:val="22"/>
+          <w:lang w:val="hr-HR"/>
+        </w:rPr>
+        <w:t>je</w:t>
+      </w:r>
+      <w:r>
+        <w:rPr>
+          <w:rFonts w:ascii="Times New Roman" w:hAnsi="Times New Roman"/>
+          <w:b w:val="false"/>
+          <w:bCs w:val="false"/>
+          <w:i w:val="false"/>
+          <w:iCs w:val="false"/>
+          <w:sz w:val="22"/>
+          <w:szCs w:val="22"/>
+          <w:lang w:val="hr-HR"/>
+        </w:rPr>
+        <w:t xml:space="preserve"> da WebPositive, internetski preglednik koji se dobije uz operativni sustav Haiku, blisko srodan Safariju, nije stavljao onu svijetlosivu pozadinu na gumbe, pa su slova </w:t>
+      </w:r>
+      <w:r>
+        <w:rPr>
+          <w:rFonts w:ascii="Times New Roman" w:hAnsi="Times New Roman"/>
+          <w:b w:val="false"/>
+          <w:bCs w:val="false"/>
+          <w:i w:val="false"/>
+          <w:iCs w:val="false"/>
+          <w:sz w:val="22"/>
+          <w:szCs w:val="22"/>
+          <w:lang w:val="hr-HR"/>
+        </w:rPr>
+        <w:t>na gumbima</w:t>
+      </w:r>
+      <w:r>
+        <w:rPr>
+          <w:rFonts w:ascii="Times New Roman" w:hAnsi="Times New Roman"/>
+          <w:b w:val="false"/>
+          <w:bCs w:val="false"/>
+          <w:i w:val="false"/>
+          <w:iCs w:val="false"/>
+          <w:sz w:val="22"/>
+          <w:szCs w:val="22"/>
+          <w:lang w:val="hr-HR"/>
+        </w:rPr>
+        <w:t xml:space="preserve"> (</w:t>
+      </w:r>
+      <w:r>
+        <w:rPr>
+          <w:rFonts w:ascii="Times New Roman" w:hAnsi="Times New Roman"/>
+          <w:b w:val="false"/>
+          <w:bCs w:val="false"/>
+          <w:i w:val="false"/>
+          <w:iCs w:val="false"/>
+          <w:sz w:val="22"/>
+          <w:szCs w:val="22"/>
+          <w:lang w:val="hr-HR"/>
+        </w:rPr>
+        <w:t xml:space="preserve">jer su onda to bila </w:t>
+      </w:r>
+      <w:r>
+        <w:rPr>
+          <w:rFonts w:ascii="Times New Roman" w:hAnsi="Times New Roman"/>
+          <w:b w:val="false"/>
+          <w:bCs w:val="false"/>
+          <w:i w:val="false"/>
+          <w:iCs w:val="false"/>
+          <w:sz w:val="22"/>
+          <w:szCs w:val="22"/>
+          <w:lang w:val="hr-HR"/>
+        </w:rPr>
+        <w:t>crna slova na ljubičastoj pozadini) u njemu bila nečitka. No, kad sam u CSS dodao „</w:t>
+      </w:r>
+      <w:r>
+        <w:rPr>
+          <w:rFonts w:ascii="Courier New" w:hAnsi="Courier New"/>
+          <w:b w:val="false"/>
+          <w:bCs w:val="false"/>
+          <w:i w:val="false"/>
+          <w:iCs w:val="false"/>
+          <w:sz w:val="22"/>
+          <w:szCs w:val="22"/>
+          <w:lang w:val="hr-HR"/>
+        </w:rPr>
+        <w:t>background: #cccccc;</w:t>
+      </w:r>
+      <w:r>
+        <w:rPr>
+          <w:rFonts w:ascii="Times New Roman" w:hAnsi="Times New Roman"/>
+          <w:b w:val="false"/>
+          <w:bCs w:val="false"/>
+          <w:i w:val="false"/>
+          <w:iCs w:val="false"/>
+          <w:sz w:val="22"/>
+          <w:szCs w:val="22"/>
+          <w:lang w:val="hr-HR"/>
+        </w:rPr>
+        <w:t>”, radilo je kako treba.</w:t>
       </w:r>
     </w:p>
     <w:p>
@@ -6474,20 +7107,20 @@
           <w:szCs w:val="22"/>
           <w:lang w:val="hr-HR"/>
         </w:rPr>
-        <w:t>assembler.js</w:t>
-      </w:r>
-      <w:r>
-        <w:rPr>
-          <w:rFonts w:ascii="Times New Roman" w:hAnsi="Times New Roman"/>
-          <w:b w:val="false"/>
-          <w:bCs w:val="false"/>
-          <w:i w:val="false"/>
-          <w:iCs w:val="false"/>
-          <w:sz w:val="22"/>
-          <w:szCs w:val="22"/>
-          <w:lang w:val="hr-HR"/>
-        </w:rPr>
-        <w:t xml:space="preserve"> – radi semantičku provjeru asemblerskog koda (recimo, je li prvi argument naredbe </w:t>
+        <w:t>TreeNode.js</w:t>
+      </w:r>
+      <w:r>
+        <w:rPr>
+          <w:rFonts w:ascii="Times New Roman" w:hAnsi="Times New Roman"/>
+          <w:b w:val="false"/>
+          <w:bCs w:val="false"/>
+          <w:i w:val="false"/>
+          <w:iCs w:val="false"/>
+          <w:sz w:val="22"/>
+          <w:szCs w:val="22"/>
+          <w:lang w:val="hr-HR"/>
+        </w:rPr>
+        <w:t xml:space="preserve"> – sadrži JavaScript klasu pod nazivom </w:t>
       </w:r>
       <w:r>
         <w:rPr>
@@ -6500,176 +7133,20 @@
           <w:szCs w:val="22"/>
           <w:lang w:val="hr-HR"/>
         </w:rPr>
-        <w:t>load</w:t>
-      </w:r>
-      <w:r>
-        <w:rPr>
-          <w:rFonts w:ascii="Times New Roman" w:hAnsi="Times New Roman"/>
-          <w:b w:val="false"/>
-          <w:bCs w:val="false"/>
-          <w:i w:val="false"/>
-          <w:iCs w:val="false"/>
-          <w:sz w:val="22"/>
-          <w:szCs w:val="22"/>
-          <w:lang w:val="hr-HR"/>
-        </w:rPr>
-        <w:t xml:space="preserve"> uistinu registar) pomoću strukture koje radi parser te spaja strukturu koju radi parser i strukture koje radi pretprocesor u strojni kod u heksadekadskom obliku. Također radi neke sintaksne provjere koje parser ne radi, recimo, nalazi li se između dva argumenta naredbe </w:t>
-      </w:r>
-      <w:r>
-        <w:rPr>
-          <w:rFonts w:ascii="Courier New" w:hAnsi="Courier New"/>
-          <w:b w:val="false"/>
-          <w:bCs w:val="false"/>
-          <w:i w:val="false"/>
-          <w:iCs w:val="false"/>
-          <w:sz w:val="22"/>
-          <w:szCs w:val="22"/>
-          <w:lang w:val="hr-HR"/>
-        </w:rPr>
-        <w:t>load</w:t>
-      </w:r>
-      <w:r>
-        <w:rPr>
-          <w:rFonts w:ascii="Times New Roman" w:hAnsi="Times New Roman"/>
-          <w:b w:val="false"/>
-          <w:bCs w:val="false"/>
-          <w:i w:val="false"/>
-          <w:iCs w:val="false"/>
-          <w:sz w:val="22"/>
-          <w:szCs w:val="22"/>
-          <w:lang w:val="hr-HR"/>
-        </w:rPr>
-        <w:t xml:space="preserve"> zarez. Ima 1'050 redaka koda. Pretvoriti strojni kod u heksadecimalnom obliku u binarni oblik (kakav razumije PicoBlaze) nije lagano u JavaScriptu, jer najmanja jedinica memorije koja se u JavaScriptu može adresirati jest byte, 8 bitova, a svaka naredba u strojnom kodu PicoBlazea je 18 bitova, što nije cijeli broj byteova. Za razliku od ostalih potprograma, </w:t>
-      </w:r>
-      <w:r>
-        <w:rPr>
-          <w:rFonts w:ascii="Courier New" w:hAnsi="Courier New"/>
-          <w:b w:val="false"/>
-          <w:bCs w:val="false"/>
-          <w:i w:val="false"/>
-          <w:iCs w:val="false"/>
-          <w:sz w:val="22"/>
-          <w:szCs w:val="22"/>
-          <w:lang w:val="hr-HR"/>
-        </w:rPr>
-        <w:t>assembler.js</w:t>
-      </w:r>
-      <w:r>
-        <w:rPr>
-          <w:rFonts w:ascii="Times New Roman" w:hAnsi="Times New Roman"/>
-          <w:b w:val="false"/>
-          <w:bCs w:val="false"/>
-          <w:i w:val="false"/>
-          <w:iCs w:val="false"/>
-          <w:sz w:val="22"/>
-          <w:szCs w:val="22"/>
-          <w:lang w:val="hr-HR"/>
-        </w:rPr>
-        <w:t xml:space="preserve"> i </w:t>
-      </w:r>
-      <w:r>
-        <w:rPr>
-          <w:rFonts w:ascii="Courier New" w:hAnsi="Courier New"/>
-          <w:b w:val="false"/>
-          <w:bCs w:val="false"/>
-          <w:i w:val="false"/>
-          <w:iCs w:val="false"/>
-          <w:sz w:val="22"/>
-          <w:szCs w:val="22"/>
-          <w:lang w:val="hr-HR"/>
-        </w:rPr>
-        <w:t>simulator.js</w:t>
-      </w:r>
-      <w:r>
-        <w:rPr>
-          <w:rFonts w:ascii="Times New Roman" w:hAnsi="Times New Roman"/>
-          <w:b w:val="false"/>
-          <w:bCs w:val="false"/>
-          <w:i w:val="false"/>
-          <w:iCs w:val="false"/>
-          <w:sz w:val="22"/>
-          <w:szCs w:val="22"/>
-          <w:lang w:val="hr-HR"/>
-        </w:rPr>
-        <w:t xml:space="preserve"> svoje rezultate ne vraćaju kao povratnu vrijednost funkcije, nego ih pišu u globalne varijable. Potprogram </w:t>
-      </w:r>
-      <w:r>
-        <w:rPr>
-          <w:rFonts w:ascii="Courier New" w:hAnsi="Courier New"/>
-          <w:b w:val="false"/>
-          <w:bCs w:val="false"/>
-          <w:i w:val="false"/>
-          <w:iCs w:val="false"/>
-          <w:sz w:val="22"/>
-          <w:szCs w:val="22"/>
-          <w:lang w:val="hr-HR"/>
-        </w:rPr>
-        <w:t>assembler.js</w:t>
-      </w:r>
-      <w:r>
-        <w:rPr>
-          <w:rFonts w:ascii="Times New Roman" w:hAnsi="Times New Roman"/>
-          <w:b w:val="false"/>
-          <w:bCs w:val="false"/>
-          <w:i w:val="false"/>
-          <w:iCs w:val="false"/>
-          <w:sz w:val="22"/>
-          <w:szCs w:val="22"/>
-          <w:lang w:val="hr-HR"/>
-        </w:rPr>
-        <w:t xml:space="preserve"> piše svoje rezultate u globalni objekt </w:t>
-      </w:r>
-      <w:r>
-        <w:rPr>
-          <w:rFonts w:ascii="Courier New" w:hAnsi="Courier New"/>
-          <w:b w:val="false"/>
-          <w:bCs w:val="false"/>
-          <w:i w:val="false"/>
-          <w:iCs w:val="false"/>
-          <w:sz w:val="22"/>
-          <w:szCs w:val="22"/>
-          <w:lang w:val="hr-HR"/>
-        </w:rPr>
-        <w:t>machineCode</w:t>
-      </w:r>
-      <w:r>
-        <w:rPr>
-          <w:rFonts w:ascii="Times New Roman" w:hAnsi="Times New Roman"/>
-          <w:b w:val="false"/>
-          <w:bCs w:val="false"/>
-          <w:i w:val="false"/>
-          <w:iCs w:val="false"/>
-          <w:sz w:val="22"/>
-          <w:szCs w:val="22"/>
-          <w:lang w:val="hr-HR"/>
-        </w:rPr>
-        <w:t xml:space="preserve">, odakle ih potprogram </w:t>
-      </w:r>
-      <w:r>
-        <w:rPr>
-          <w:rFonts w:ascii="Courier New" w:hAnsi="Courier New"/>
-          <w:b w:val="false"/>
-          <w:bCs w:val="false"/>
-          <w:i w:val="false"/>
-          <w:iCs w:val="false"/>
-          <w:sz w:val="22"/>
-          <w:szCs w:val="22"/>
-          <w:lang w:val="hr-HR"/>
-        </w:rPr>
-        <w:t>simulator.js</w:t>
-      </w:r>
-      <w:r>
-        <w:rPr>
-          <w:rFonts w:ascii="Times New Roman" w:hAnsi="Times New Roman"/>
-          <w:b w:val="false"/>
-          <w:bCs w:val="false"/>
-          <w:i w:val="false"/>
-          <w:iCs w:val="false"/>
-          <w:sz w:val="22"/>
-          <w:szCs w:val="22"/>
-          <w:lang w:val="hr-HR"/>
-        </w:rPr>
-        <w:t xml:space="preserve"> čita.</w:t>
+        <w:t>TreeNode</w:t>
+      </w:r>
+      <w:r>
+        <w:rPr>
+          <w:rFonts w:ascii="Times New Roman" w:hAnsi="Times New Roman"/>
+          <w:b w:val="false"/>
+          <w:bCs w:val="false"/>
+          <w:i w:val="false"/>
+          <w:iCs w:val="false"/>
+          <w:sz w:val="22"/>
+          <w:szCs w:val="22"/>
+          <w:lang w:val="hr-HR"/>
+        </w:rPr>
+        <w:t>, koja sadrži metode vezane za evaluaciju parsiranih aritmetičkih izraza, metodu za ispis LISP-ovih izraza radi debugiranja parsera, te metode za pretragu struktura koje radi pretprocesor. Ta datoteka ima 100 redaka koda.</w:t>
       </w:r>
     </w:p>
     <w:p>
@@ -6694,6 +7171,226 @@
           <w:szCs w:val="22"/>
           <w:lang w:val="hr-HR"/>
         </w:rPr>
+        <w:t>assembler.js</w:t>
+      </w:r>
+      <w:r>
+        <w:rPr>
+          <w:rFonts w:ascii="Times New Roman" w:hAnsi="Times New Roman"/>
+          <w:b w:val="false"/>
+          <w:bCs w:val="false"/>
+          <w:i w:val="false"/>
+          <w:iCs w:val="false"/>
+          <w:sz w:val="22"/>
+          <w:szCs w:val="22"/>
+          <w:lang w:val="hr-HR"/>
+        </w:rPr>
+        <w:t xml:space="preserve"> – radi semantičku provjeru asemblerskog koda (recimo, je li prvi argument naredbe </w:t>
+      </w:r>
+      <w:r>
+        <w:rPr>
+          <w:rFonts w:ascii="Courier New" w:hAnsi="Courier New"/>
+          <w:b w:val="false"/>
+          <w:bCs w:val="false"/>
+          <w:i w:val="false"/>
+          <w:iCs w:val="false"/>
+          <w:sz w:val="22"/>
+          <w:szCs w:val="22"/>
+          <w:lang w:val="hr-HR"/>
+        </w:rPr>
+        <w:t>load</w:t>
+      </w:r>
+      <w:r>
+        <w:rPr>
+          <w:rFonts w:ascii="Times New Roman" w:hAnsi="Times New Roman"/>
+          <w:b w:val="false"/>
+          <w:bCs w:val="false"/>
+          <w:i w:val="false"/>
+          <w:iCs w:val="false"/>
+          <w:sz w:val="22"/>
+          <w:szCs w:val="22"/>
+          <w:lang w:val="hr-HR"/>
+        </w:rPr>
+        <w:t xml:space="preserve"> uistinu registar) pomoću strukture koje radi parser te spaja strukturu koju radi parser i strukture koje radi pretprocesor u strojni kod u heksadekadskom obliku. Također radi neke sintaksne provjere koje parser ne radi, recimo, nalazi li se između dva argumenta naredbe </w:t>
+      </w:r>
+      <w:r>
+        <w:rPr>
+          <w:rFonts w:ascii="Courier New" w:hAnsi="Courier New"/>
+          <w:b w:val="false"/>
+          <w:bCs w:val="false"/>
+          <w:i w:val="false"/>
+          <w:iCs w:val="false"/>
+          <w:sz w:val="22"/>
+          <w:szCs w:val="22"/>
+          <w:lang w:val="hr-HR"/>
+        </w:rPr>
+        <w:t>load</w:t>
+      </w:r>
+      <w:r>
+        <w:rPr>
+          <w:rFonts w:ascii="Times New Roman" w:hAnsi="Times New Roman"/>
+          <w:b w:val="false"/>
+          <w:bCs w:val="false"/>
+          <w:i w:val="false"/>
+          <w:iCs w:val="false"/>
+          <w:sz w:val="22"/>
+          <w:szCs w:val="22"/>
+          <w:lang w:val="hr-HR"/>
+        </w:rPr>
+        <w:t xml:space="preserve"> zarez. Ima 1'050 redaka koda. Pretvoriti strojni kod u heksadecimalnom obliku u binarni oblik (kakav razumije PicoBlaze) nije lagano u JavaScriptu, jer najmanja jedinica memorije koja se u JavaScriptu može adresirati jest byte, 8 bitova, a svaka naredba u strojnom kodu PicoBlazea je 18 bitova, što nije cijeli broj byteova. Za razliku od ostalih potprograma, </w:t>
+      </w:r>
+      <w:r>
+        <w:rPr>
+          <w:rFonts w:ascii="Courier New" w:hAnsi="Courier New"/>
+          <w:b w:val="false"/>
+          <w:bCs w:val="false"/>
+          <w:i w:val="false"/>
+          <w:iCs w:val="false"/>
+          <w:sz w:val="22"/>
+          <w:szCs w:val="22"/>
+          <w:lang w:val="hr-HR"/>
+        </w:rPr>
+        <w:t>assembler.js</w:t>
+      </w:r>
+      <w:r>
+        <w:rPr>
+          <w:rFonts w:ascii="Times New Roman" w:hAnsi="Times New Roman"/>
+          <w:b w:val="false"/>
+          <w:bCs w:val="false"/>
+          <w:i w:val="false"/>
+          <w:iCs w:val="false"/>
+          <w:sz w:val="22"/>
+          <w:szCs w:val="22"/>
+          <w:lang w:val="hr-HR"/>
+        </w:rPr>
+        <w:t xml:space="preserve"> i </w:t>
+      </w:r>
+      <w:r>
+        <w:rPr>
+          <w:rFonts w:ascii="Courier New" w:hAnsi="Courier New"/>
+          <w:b w:val="false"/>
+          <w:bCs w:val="false"/>
+          <w:i w:val="false"/>
+          <w:iCs w:val="false"/>
+          <w:sz w:val="22"/>
+          <w:szCs w:val="22"/>
+          <w:lang w:val="hr-HR"/>
+        </w:rPr>
+        <w:t>simulator.js</w:t>
+      </w:r>
+      <w:r>
+        <w:rPr>
+          <w:rFonts w:ascii="Times New Roman" w:hAnsi="Times New Roman"/>
+          <w:b w:val="false"/>
+          <w:bCs w:val="false"/>
+          <w:i w:val="false"/>
+          <w:iCs w:val="false"/>
+          <w:sz w:val="22"/>
+          <w:szCs w:val="22"/>
+          <w:lang w:val="hr-HR"/>
+        </w:rPr>
+        <w:t xml:space="preserve"> svoje rezultate ne vraćaju kao povratnu vrijednost funkcije, nego ih pišu u globalne varijable. Potprogram </w:t>
+      </w:r>
+      <w:r>
+        <w:rPr>
+          <w:rFonts w:ascii="Courier New" w:hAnsi="Courier New"/>
+          <w:b w:val="false"/>
+          <w:bCs w:val="false"/>
+          <w:i w:val="false"/>
+          <w:iCs w:val="false"/>
+          <w:sz w:val="22"/>
+          <w:szCs w:val="22"/>
+          <w:lang w:val="hr-HR"/>
+        </w:rPr>
+        <w:t>assembler.js</w:t>
+      </w:r>
+      <w:r>
+        <w:rPr>
+          <w:rFonts w:ascii="Times New Roman" w:hAnsi="Times New Roman"/>
+          <w:b w:val="false"/>
+          <w:bCs w:val="false"/>
+          <w:i w:val="false"/>
+          <w:iCs w:val="false"/>
+          <w:sz w:val="22"/>
+          <w:szCs w:val="22"/>
+          <w:lang w:val="hr-HR"/>
+        </w:rPr>
+        <w:t xml:space="preserve"> piše svoje rezultate u globalni objekt </w:t>
+      </w:r>
+      <w:r>
+        <w:rPr>
+          <w:rFonts w:ascii="Courier New" w:hAnsi="Courier New"/>
+          <w:b w:val="false"/>
+          <w:bCs w:val="false"/>
+          <w:i w:val="false"/>
+          <w:iCs w:val="false"/>
+          <w:sz w:val="22"/>
+          <w:szCs w:val="22"/>
+          <w:lang w:val="hr-HR"/>
+        </w:rPr>
+        <w:t>machineCode</w:t>
+      </w:r>
+      <w:r>
+        <w:rPr>
+          <w:rFonts w:ascii="Times New Roman" w:hAnsi="Times New Roman"/>
+          <w:b w:val="false"/>
+          <w:bCs w:val="false"/>
+          <w:i w:val="false"/>
+          <w:iCs w:val="false"/>
+          <w:sz w:val="22"/>
+          <w:szCs w:val="22"/>
+          <w:lang w:val="hr-HR"/>
+        </w:rPr>
+        <w:t xml:space="preserve">, odakle ih potprogram </w:t>
+      </w:r>
+      <w:r>
+        <w:rPr>
+          <w:rFonts w:ascii="Courier New" w:hAnsi="Courier New"/>
+          <w:b w:val="false"/>
+          <w:bCs w:val="false"/>
+          <w:i w:val="false"/>
+          <w:iCs w:val="false"/>
+          <w:sz w:val="22"/>
+          <w:szCs w:val="22"/>
+          <w:lang w:val="hr-HR"/>
+        </w:rPr>
+        <w:t>simulator.js</w:t>
+      </w:r>
+      <w:r>
+        <w:rPr>
+          <w:rFonts w:ascii="Times New Roman" w:hAnsi="Times New Roman"/>
+          <w:b w:val="false"/>
+          <w:bCs w:val="false"/>
+          <w:i w:val="false"/>
+          <w:iCs w:val="false"/>
+          <w:sz w:val="22"/>
+          <w:szCs w:val="22"/>
+          <w:lang w:val="hr-HR"/>
+        </w:rPr>
+        <w:t xml:space="preserve"> čita.</w:t>
+      </w:r>
+    </w:p>
+    <w:p>
+      <w:pPr>
+        <w:pStyle w:val="Normal"/>
+        <w:numPr>
+          <w:ilvl w:val="0"/>
+          <w:numId w:val="1"/>
+        </w:numPr>
+        <w:ind w:left="720" w:right="0" w:hanging="360"/>
+        <w:jc w:val="both"/>
+        <w:rPr/>
+      </w:pPr>
+      <w:r>
+        <w:rPr>
+          <w:rFonts w:ascii="Courier New" w:hAnsi="Courier New"/>
+          <w:b w:val="false"/>
+          <w:bCs w:val="false"/>
+          <w:i w:val="false"/>
+          <w:iCs w:val="false"/>
+          <w:sz w:val="22"/>
+          <w:szCs w:val="22"/>
+          <w:lang w:val="hr-HR"/>
+        </w:rPr>
         <w:t>parser.js</w:t>
       </w:r>
       <w:r>
@@ -7735,7 +8432,20 @@
           <w:szCs w:val="22"/>
           <w:lang w:val="hr-HR"/>
         </w:rPr>
-        <w:t>), kao još nekolicina latinskih pridjeva.</w:t>
+        <w:t xml:space="preserve">), kao još nekolicina latinskih pridjeva. </w:t>
+      </w:r>
+      <w:r>
+        <w:rPr>
+          <w:rFonts w:ascii="Times New Roman" w:hAnsi="Times New Roman"/>
+          <w:b w:val="false"/>
+          <w:bCs w:val="false"/>
+          <w:i w:val="false"/>
+          <w:iCs w:val="false"/>
+          <w:sz w:val="22"/>
+          <w:szCs w:val="22"/>
+          <w:lang w:val="hr-HR"/>
+        </w:rPr>
+        <w:t>Takve rečenice</w:t>
       </w:r>
       <w:r>
         <w:rPr>
@@ -7761,33 +8471,20 @@
           <w:szCs w:val="22"/>
           <w:lang w:val="hr-HR"/>
         </w:rPr>
-        <w:t>Za slučajeve kad se takve stvari dogode u programskom jeziku</w:t>
-      </w:r>
-      <w:r>
-        <w:rPr>
-          <w:rFonts w:ascii="Times New Roman" w:hAnsi="Times New Roman"/>
-          <w:b w:val="false"/>
-          <w:bCs w:val="false"/>
-          <w:i/>
-          <w:iCs/>
-          <w:sz w:val="22"/>
-          <w:szCs w:val="22"/>
-          <w:lang w:val="hr-HR"/>
-        </w:rPr>
-        <w:t xml:space="preserve">, </w:t>
-      </w:r>
-      <w:r>
-        <w:rPr>
-          <w:rFonts w:ascii="Times New Roman" w:hAnsi="Times New Roman"/>
-          <w:b w:val="false"/>
-          <w:bCs w:val="false"/>
-          <w:i w:val="false"/>
-          <w:iCs w:val="false"/>
-          <w:sz w:val="22"/>
-          <w:szCs w:val="22"/>
-          <w:lang w:val="hr-HR"/>
-        </w:rPr>
-        <w:t xml:space="preserve">parser bi spojio riječi </w:t>
+        <w:t>postoje i u programskim jezicima, i u takvim bi rečenicima</w:t>
+      </w:r>
+      <w:r>
+        <w:rPr>
+          <w:rFonts w:ascii="Times New Roman" w:hAnsi="Times New Roman"/>
+          <w:b w:val="false"/>
+          <w:bCs w:val="false"/>
+          <w:i w:val="false"/>
+          <w:iCs w:val="false"/>
+          <w:sz w:val="22"/>
+          <w:szCs w:val="22"/>
+          <w:lang w:val="hr-HR"/>
+        </w:rPr>
+        <w:t xml:space="preserve"> parser spojio riječi </w:t>
       </w:r>
       <w:r>
         <w:rPr>
@@ -7983,7 +8680,7 @@
           <w:vertAlign w:val="superscript"/>
           <w:lang w:val="hr-HR"/>
         </w:rPr>
-        <w:footnoteReference w:id="4"/>
+        <w:footnoteReference w:id="5"/>
       </w:r>
       <w:r>
         <w:rPr>
@@ -8216,7 +8913,7 @@
           <w:vertAlign w:val="superscript"/>
           <w:lang w:val="hr-HR"/>
         </w:rPr>
-        <w:footnoteReference w:id="5"/>
+        <w:footnoteReference w:id="6"/>
       </w:r>
       <w:r>
         <w:rPr>
@@ -8385,7 +9082,33 @@
           <w:szCs w:val="22"/>
           <w:lang w:val="hr-HR"/>
         </w:rPr>
-        <w:t>), premjesti sve između tog glagola i znaka za novi red (isključivo) u novi niz, pokreni rekurziju i proglasi ono što rekurzija vrati djecom čvora u kojem je taj glagol. To funkcionira zato što svaka rečenica u asemblerskom jeziku počinje s glagolom te, osim u aritmetičkim izrazima, ne postoji lingvistička rekurzija, to jest, u asemblerskom jeziku ne postoje složene rečenice. Kao zanimljivost, neki lingvisti (ustvari, danas možda samo Daniel Everett) tvrde da je pirahanski jezik, slabo dokumentirani jezik iz Brazila, takav.</w:t>
+        <w:t xml:space="preserve">), premjesti sve između tog glagola i znaka za novi red (isključivo) u novi niz, pokreni rekurziju i proglasi ono što rekurzija vrati djecom čvora u kojem je taj glagol. To funkcionira zato što svaka rečenica u asemblerskom jeziku počinje s glagolom te, osim u aritmetičkim izrazima, ne postoji lingvistička rekurzija, to jest, u asemblerskom jeziku ne postoje složene rečenice. Kao zanimljivost, neki lingvisti (ustvari, danas možda samo Daniel Everett) tvrde da je pirahanski jezik, slabo dokumentirani jezik iz Brazila, takav </w:t>
+      </w:r>
+      <w:r>
+        <w:rPr>
+          <w:rFonts w:ascii="Times New Roman" w:hAnsi="Times New Roman"/>
+          <w:b w:val="false"/>
+          <w:bCs w:val="false"/>
+          <w:i w:val="false"/>
+          <w:iCs w:val="false"/>
+          <w:sz w:val="22"/>
+          <w:szCs w:val="22"/>
+          <w:lang w:val="hr-HR"/>
+        </w:rPr>
+        <w:t>(da u njemu ne postoje složene rečenice)</w:t>
+      </w:r>
+      <w:r>
+        <w:rPr>
+          <w:rFonts w:ascii="Times New Roman" w:hAnsi="Times New Roman"/>
+          <w:b w:val="false"/>
+          <w:bCs w:val="false"/>
+          <w:i w:val="false"/>
+          <w:iCs w:val="false"/>
+          <w:sz w:val="22"/>
+          <w:szCs w:val="22"/>
+          <w:lang w:val="hr-HR"/>
+        </w:rPr>
+        <w:t>.</w:t>
       </w:r>
     </w:p>
     <w:p>
@@ -10134,7 +10857,7 @@
           <w:vertAlign w:val="superscript"/>
           <w:lang w:val="hr-HR"/>
         </w:rPr>
-        <w:footnoteReference w:id="6"/>
+        <w:footnoteReference w:id="7"/>
       </w:r>
       <w:r>
         <w:rPr>
@@ -10532,6 +11255,313 @@
           <w:lang w:val="hr-HR"/>
         </w:rPr>
         <w:t>) isto su uređivane u GIMP-u, ali spremljene su u PNG formatu, jer ih PNG format bolje sažima nego GIF format. Pozadina je fotografija PicoBlaze računala koju je profesor Ivan Aleksi uključio u svoju prezentaciju, posvijetljena u GIMP-u i spremljena kao GIF.</w:t>
+      </w:r>
+    </w:p>
+    <w:p>
+      <w:pPr>
+        <w:pStyle w:val="Normal"/>
+        <w:jc w:val="both"/>
+        <w:rPr/>
+      </w:pPr>
+      <w:r>
+        <w:rPr>
+          <w:rFonts w:ascii="Times New Roman" w:hAnsi="Times New Roman"/>
+          <w:b w:val="false"/>
+          <w:bCs w:val="false"/>
+          <w:i w:val="false"/>
+          <w:iCs w:val="false"/>
+          <w:sz w:val="22"/>
+          <w:szCs w:val="22"/>
+          <w:lang w:val="hr-HR"/>
+        </w:rPr>
+        <w:t>U compileru za moj programski jezik još postoji, kao i u compilerima za većinu programskih jezika, semantički analizer</w:t>
+      </w:r>
+      <w:r>
+        <w:rPr>
+          <w:rStyle w:val="FootnoteAnchor"/>
+          <w:rFonts w:ascii="Times New Roman" w:hAnsi="Times New Roman"/>
+          <w:b w:val="false"/>
+          <w:bCs w:val="false"/>
+          <w:i w:val="false"/>
+          <w:iCs w:val="false"/>
+          <w:sz w:val="22"/>
+          <w:szCs w:val="22"/>
+          <w:lang w:val="hr-HR"/>
+        </w:rPr>
+        <w:footnoteReference w:id="8"/>
+      </w:r>
+      <w:r>
+        <w:rPr>
+          <w:rFonts w:ascii="Times New Roman" w:hAnsi="Times New Roman"/>
+          <w:b w:val="false"/>
+          <w:bCs w:val="false"/>
+          <w:i w:val="false"/>
+          <w:iCs w:val="false"/>
+          <w:sz w:val="22"/>
+          <w:szCs w:val="22"/>
+          <w:lang w:val="hr-HR"/>
+        </w:rPr>
+        <w:t xml:space="preserve">. </w:t>
+      </w:r>
+      <w:r>
+        <w:rPr>
+          <w:rFonts w:ascii="Times New Roman" w:hAnsi="Times New Roman"/>
+          <w:b w:val="false"/>
+          <w:bCs w:val="false"/>
+          <w:i w:val="false"/>
+          <w:iCs w:val="false"/>
+          <w:sz w:val="22"/>
+          <w:szCs w:val="22"/>
+          <w:lang w:val="hr-HR"/>
+        </w:rPr>
+        <w:t>To je dio compilera koji „lovi” gramatički netočne rečenice koje prolaze kroz parser, ali koje bi srušile jezgru compilera da dođu do nje. Takvih izraza, koji se na prvi pogled čine gramatički ispravnima, a zapravo nisu, ima i u ljudskim jezicima, i zovu se gramatičke iluzije. Najpoznatiji primjer takvog izraza jesu komparativne iluzije, rečenice tipa „</w:t>
+      </w:r>
+      <w:r>
+        <w:rPr>
+          <w:rFonts w:ascii="Times New Roman" w:hAnsi="Times New Roman"/>
+          <w:b w:val="false"/>
+          <w:bCs w:val="false"/>
+          <w:i/>
+          <w:iCs/>
+          <w:sz w:val="22"/>
+          <w:szCs w:val="22"/>
+          <w:lang w:val="hr-HR"/>
+        </w:rPr>
+        <w:t>More people have been to Russia than I have.</w:t>
+      </w:r>
+      <w:r>
+        <w:rPr>
+          <w:rFonts w:ascii="Times New Roman" w:hAnsi="Times New Roman"/>
+          <w:b w:val="false"/>
+          <w:bCs w:val="false"/>
+          <w:i w:val="false"/>
+          <w:iCs w:val="false"/>
+          <w:sz w:val="22"/>
+          <w:szCs w:val="22"/>
+          <w:lang w:val="hr-HR"/>
+        </w:rPr>
+        <w:t>”, „</w:t>
+      </w:r>
+      <w:r>
+        <w:rPr>
+          <w:rFonts w:ascii="Times New Roman" w:hAnsi="Times New Roman"/>
+          <w:b w:val="false"/>
+          <w:bCs w:val="false"/>
+          <w:i/>
+          <w:iCs/>
+          <w:sz w:val="22"/>
+          <w:szCs w:val="22"/>
+          <w:lang w:val="hr-HR"/>
+        </w:rPr>
+        <w:t>Više je ljudi bilo u Rusiji nego što sam ja bio.</w:t>
+      </w:r>
+      <w:r>
+        <w:rPr>
+          <w:rFonts w:ascii="Times New Roman" w:hAnsi="Times New Roman"/>
+          <w:b w:val="false"/>
+          <w:bCs w:val="false"/>
+          <w:i w:val="false"/>
+          <w:iCs w:val="false"/>
+          <w:sz w:val="22"/>
+          <w:szCs w:val="22"/>
+          <w:lang w:val="hr-HR"/>
+        </w:rPr>
+        <w:t>”. Na prvi se pogled ta rečenica doima ispravna, no, ako pokušate odrediti neko preciznije značenje, shvatit ćete da nešto s tom rečenicom sintaksno ne valja. Da bi poredbena rečenica imala smisla, ako je subjekt glavne surečenice u množini, a predikat joj je glagol s nultom valencijom (kao glagol biti u egzistencijalnom značenju), poredbena surečenica ne može imati isti taj predikat, ali u jednini. Parser u našem mozgu, očito, kao ni parseri u većini compilera, nije napravljen da lovi sve sintaksne greške. Primijetite da je ovo posve druga vrsta besmislice nego Chomskyjeva rečenica „</w:t>
+      </w:r>
+      <w:r>
+        <w:rPr>
+          <w:rFonts w:ascii="Times New Roman" w:hAnsi="Times New Roman"/>
+          <w:b w:val="false"/>
+          <w:bCs w:val="false"/>
+          <w:i/>
+          <w:iCs/>
+          <w:sz w:val="22"/>
+          <w:szCs w:val="22"/>
+          <w:lang w:val="hr-HR"/>
+        </w:rPr>
+        <w:t>Bezbojne zelene ideje spavaju bijesno.</w:t>
+      </w:r>
+      <w:r>
+        <w:rPr>
+          <w:rFonts w:ascii="Times New Roman" w:hAnsi="Times New Roman"/>
+          <w:b w:val="false"/>
+          <w:bCs w:val="false"/>
+          <w:i w:val="false"/>
+          <w:iCs w:val="false"/>
+          <w:sz w:val="22"/>
+          <w:szCs w:val="22"/>
+          <w:lang w:val="hr-HR"/>
+        </w:rPr>
+        <w:t>”, Chomskyjeva rečenica je gramatički ispravna, samo što riječi imaju kontradiktorna značenja. Isto je to drugi fenomen nego poznata (obnovljena u raspravama o vezi programskih i ljudskih jezika) Walter Burleyeva rečenica o kojoj je raspravljao 1328. godine „</w:t>
+      </w:r>
+      <w:r>
+        <w:rPr>
+          <w:rFonts w:ascii="Times New Roman" w:hAnsi="Times New Roman"/>
+          <w:b w:val="false"/>
+          <w:bCs w:val="false"/>
+          <w:i/>
+          <w:iCs/>
+          <w:sz w:val="22"/>
+          <w:szCs w:val="22"/>
+          <w:lang w:val="hr-HR"/>
+        </w:rPr>
+        <w:t>Omne homo habens asinum videt illum.</w:t>
+      </w:r>
+      <w:r>
+        <w:rPr>
+          <w:rFonts w:ascii="Times New Roman" w:hAnsi="Times New Roman"/>
+          <w:b w:val="false"/>
+          <w:bCs w:val="false"/>
+          <w:i w:val="false"/>
+          <w:iCs w:val="false"/>
+          <w:sz w:val="22"/>
+          <w:szCs w:val="22"/>
+          <w:lang w:val="hr-HR"/>
+        </w:rPr>
+        <w:t>”, nju je teško gramatički analizirati, ali, po njemu, svatko tko govori latinski složit će se da je to gramatički ispravna rečenica i da znači „</w:t>
+      </w:r>
+      <w:r>
+        <w:rPr>
+          <w:rFonts w:ascii="Times New Roman" w:hAnsi="Times New Roman"/>
+          <w:b w:val="false"/>
+          <w:bCs w:val="false"/>
+          <w:i/>
+          <w:iCs/>
+          <w:sz w:val="22"/>
+          <w:szCs w:val="22"/>
+          <w:lang w:val="hr-HR"/>
+        </w:rPr>
+        <w:t>Ne posjeduješ magarca ako ga ne vidiš.</w:t>
+      </w:r>
+      <w:r>
+        <w:rPr>
+          <w:rFonts w:ascii="Times New Roman" w:hAnsi="Times New Roman"/>
+          <w:b w:val="false"/>
+          <w:bCs w:val="false"/>
+          <w:i w:val="false"/>
+          <w:iCs w:val="false"/>
+          <w:sz w:val="22"/>
+          <w:szCs w:val="22"/>
+          <w:lang w:val="hr-HR"/>
+        </w:rPr>
+        <w:t>”. Govornici engleskog jezika ne slažu se što znači „</w:t>
+      </w:r>
+      <w:r>
+        <w:rPr>
+          <w:rFonts w:ascii="Times New Roman" w:hAnsi="Times New Roman"/>
+          <w:b w:val="false"/>
+          <w:bCs w:val="false"/>
+          <w:i/>
+          <w:iCs/>
+          <w:sz w:val="22"/>
+          <w:szCs w:val="22"/>
+          <w:lang w:val="hr-HR"/>
+        </w:rPr>
+        <w:t>More people have been to Russia than I have.</w:t>
+      </w:r>
+      <w:r>
+        <w:rPr>
+          <w:rFonts w:ascii="Times New Roman" w:hAnsi="Times New Roman"/>
+          <w:b w:val="false"/>
+          <w:bCs w:val="false"/>
+          <w:i w:val="false"/>
+          <w:iCs w:val="false"/>
+          <w:sz w:val="22"/>
+          <w:szCs w:val="22"/>
+          <w:lang w:val="hr-HR"/>
+        </w:rPr>
+        <w:t xml:space="preserve">”, ustvari, velika većina ljudi, kada razmisli, slaže se da ona ne znači ništa. </w:t>
+      </w:r>
+      <w:r>
+        <w:rPr>
+          <w:rFonts w:ascii="Times New Roman" w:hAnsi="Times New Roman"/>
+          <w:b w:val="false"/>
+          <w:bCs w:val="false"/>
+          <w:i w:val="false"/>
+          <w:iCs w:val="false"/>
+          <w:sz w:val="22"/>
+          <w:szCs w:val="22"/>
+          <w:lang w:val="hr-HR"/>
+        </w:rPr>
+        <w:t xml:space="preserve">Mislim da semantički analizer nije potreban za asemblerski jezik, jer mislim da je </w:t>
+      </w:r>
+      <w:r>
+        <w:rPr>
+          <w:rFonts w:ascii="Times New Roman" w:hAnsi="Times New Roman"/>
+          <w:b w:val="false"/>
+          <w:bCs w:val="false"/>
+          <w:i w:val="false"/>
+          <w:iCs w:val="false"/>
+          <w:sz w:val="22"/>
+          <w:szCs w:val="22"/>
+          <w:lang w:val="hr-HR"/>
+        </w:rPr>
+        <w:t>na</w:t>
+      </w:r>
+      <w:r>
+        <w:rPr>
+          <w:rFonts w:ascii="Times New Roman" w:hAnsi="Times New Roman"/>
+          <w:b w:val="false"/>
+          <w:bCs w:val="false"/>
+          <w:i w:val="false"/>
+          <w:iCs w:val="false"/>
+          <w:sz w:val="22"/>
+          <w:szCs w:val="22"/>
+          <w:lang w:val="hr-HR"/>
+        </w:rPr>
+        <w:t xml:space="preserve"> asemblerskom jeziku nemoguće konstruirati rečenicu </w:t>
+      </w:r>
+      <w:r>
+        <w:rPr>
+          <w:rFonts w:ascii="Times New Roman" w:hAnsi="Times New Roman"/>
+          <w:b w:val="false"/>
+          <w:bCs w:val="false"/>
+          <w:i w:val="false"/>
+          <w:iCs w:val="false"/>
+          <w:sz w:val="22"/>
+          <w:szCs w:val="22"/>
+          <w:lang w:val="hr-HR"/>
+        </w:rPr>
+        <w:t>kao što je</w:t>
+      </w:r>
+      <w:r>
+        <w:rPr>
+          <w:rFonts w:ascii="Times New Roman" w:hAnsi="Times New Roman"/>
+          <w:b w:val="false"/>
+          <w:bCs w:val="false"/>
+          <w:i w:val="false"/>
+          <w:iCs w:val="false"/>
+          <w:sz w:val="22"/>
+          <w:szCs w:val="22"/>
+          <w:lang w:val="hr-HR"/>
+        </w:rPr>
+        <w:t xml:space="preserve"> „</w:t>
+      </w:r>
+      <w:r>
+        <w:rPr>
+          <w:rFonts w:ascii="Times New Roman" w:hAnsi="Times New Roman"/>
+          <w:b w:val="false"/>
+          <w:bCs w:val="false"/>
+          <w:i/>
+          <w:iCs/>
+          <w:sz w:val="22"/>
+          <w:szCs w:val="22"/>
+          <w:lang w:val="hr-HR"/>
+        </w:rPr>
+        <w:t>More people have been to Russia than I have.</w:t>
+      </w:r>
+      <w:r>
+        <w:rPr>
+          <w:rFonts w:ascii="Times New Roman" w:hAnsi="Times New Roman"/>
+          <w:b w:val="false"/>
+          <w:bCs w:val="false"/>
+          <w:i w:val="false"/>
+          <w:iCs w:val="false"/>
+          <w:sz w:val="22"/>
+          <w:szCs w:val="22"/>
+          <w:lang w:val="hr-HR"/>
+        </w:rPr>
+        <w:t>”.</w:t>
       </w:r>
     </w:p>
     <w:p>
@@ -10764,7 +11794,7 @@
                 <wp:extent cx="1146175" cy="5961380"/>
                 <wp:effectExtent l="0" t="0" r="0" b="0"/>
                 <wp:wrapTopAndBottom/>
-                <wp:docPr id="4" name="Frame2"/>
+                <wp:docPr id="7" name="Frame2"/>
                 <a:graphic xmlns:a="http://schemas.openxmlformats.org/drawingml/2006/main">
                   <a:graphicData uri="http://schemas.microsoft.com/office/word/2010/wordprocessingShape">
                     <wps:wsp>
@@ -10799,7 +11829,7 @@
                                 <wp:inline distT="0" distB="0" distL="0" distR="0">
                                   <wp:extent cx="1146175" cy="1778000"/>
                                   <wp:effectExtent l="0" t="0" r="0" b="0"/>
-                                  <wp:docPr id="5" name="Image6" descr=""/>
+                                  <wp:docPr id="8" name="Image6" descr=""/>
                                   <wp:cNvGraphicFramePr>
                                     <a:graphicFrameLocks xmlns:a="http://schemas.openxmlformats.org/drawingml/2006/main" noChangeAspect="1"/>
                                   </wp:cNvGraphicFramePr>
@@ -10807,13 +11837,13 @@
                                     <a:graphicData uri="http://schemas.openxmlformats.org/drawingml/2006/picture">
                                       <pic:pic xmlns:pic="http://schemas.openxmlformats.org/drawingml/2006/picture">
                                         <pic:nvPicPr>
-                                          <pic:cNvPr id="5" name="Image6" descr=""/>
+                                          <pic:cNvPr id="8" name="Image6" descr=""/>
                                           <pic:cNvPicPr>
                                             <a:picLocks noChangeAspect="1" noChangeArrowheads="1"/>
                                           </pic:cNvPicPr>
                                         </pic:nvPicPr>
                                         <pic:blipFill>
-                                          <a:blip r:embed="rId5"/>
+                                          <a:blip r:embed="rId7"/>
                                           <a:stretch>
                                             <a:fillRect/>
                                           </a:stretch>
@@ -10860,7 +11890,7 @@
                                 <w:sz w:val="20"/>
                                 <w:szCs w:val="20"/>
                               </w:rPr>
-                              <w:t>1</w:t>
+                              <w:t>2</w:t>
                             </w:r>
                             <w:r>
                               <w:rPr>
@@ -10925,7 +11955,7 @@
                           <wp:inline distT="0" distB="0" distL="0" distR="0">
                             <wp:extent cx="1146175" cy="1778000"/>
                             <wp:effectExtent l="0" t="0" r="0" b="0"/>
-                            <wp:docPr id="6" name="Image6" descr=""/>
+                            <wp:docPr id="9" name="Image6" descr=""/>
                             <wp:cNvGraphicFramePr>
                               <a:graphicFrameLocks xmlns:a="http://schemas.openxmlformats.org/drawingml/2006/main" noChangeAspect="1"/>
                             </wp:cNvGraphicFramePr>
@@ -10933,13 +11963,13 @@
                               <a:graphicData uri="http://schemas.openxmlformats.org/drawingml/2006/picture">
                                 <pic:pic xmlns:pic="http://schemas.openxmlformats.org/drawingml/2006/picture">
                                   <pic:nvPicPr>
-                                    <pic:cNvPr id="6" name="Image6" descr=""/>
+                                    <pic:cNvPr id="9" name="Image6" descr=""/>
                                     <pic:cNvPicPr>
                                       <a:picLocks noChangeAspect="1" noChangeArrowheads="1"/>
                                     </pic:cNvPicPr>
                                   </pic:nvPicPr>
                                   <pic:blipFill>
-                                    <a:blip r:embed="rId6"/>
+                                    <a:blip r:embed="rId8"/>
                                     <a:stretch>
                                       <a:fillRect/>
                                     </a:stretch>
@@ -10986,7 +12016,7 @@
                           <w:sz w:val="20"/>
                           <w:szCs w:val="20"/>
                         </w:rPr>
-                        <w:t>1</w:t>
+                        <w:t>2</w:t>
                       </w:r>
                       <w:r>
                         <w:rPr>
@@ -11719,7 +12749,7 @@
                 <wp:extent cx="2364105" cy="2596515"/>
                 <wp:effectExtent l="0" t="0" r="0" b="0"/>
                 <wp:wrapTopAndBottom/>
-                <wp:docPr id="7" name="Frame1"/>
+                <wp:docPr id="10" name="Frame1"/>
                 <a:graphic xmlns:a="http://schemas.openxmlformats.org/drawingml/2006/main">
                   <a:graphicData uri="http://schemas.microsoft.com/office/word/2010/wordprocessingShape">
                     <wps:wsp>
@@ -11755,7 +12785,7 @@
                                 <wp:inline distT="0" distB="0" distL="0" distR="0">
                                   <wp:extent cx="2364105" cy="1933575"/>
                                   <wp:effectExtent l="0" t="0" r="0" b="0"/>
-                                  <wp:docPr id="8" name="Image5" descr=""/>
+                                  <wp:docPr id="11" name="Image5" descr=""/>
                                   <wp:cNvGraphicFramePr>
                                     <a:graphicFrameLocks xmlns:a="http://schemas.openxmlformats.org/drawingml/2006/main" noChangeAspect="1"/>
                                   </wp:cNvGraphicFramePr>
@@ -11763,13 +12793,13 @@
                                     <a:graphicData uri="http://schemas.openxmlformats.org/drawingml/2006/picture">
                                       <pic:pic xmlns:pic="http://schemas.openxmlformats.org/drawingml/2006/picture">
                                         <pic:nvPicPr>
-                                          <pic:cNvPr id="8" name="Image5" descr=""/>
+                                          <pic:cNvPr id="11" name="Image5" descr=""/>
                                           <pic:cNvPicPr>
                                             <a:picLocks noChangeAspect="1" noChangeArrowheads="1"/>
                                           </pic:cNvPicPr>
                                         </pic:nvPicPr>
                                         <pic:blipFill>
-                                          <a:blip r:embed="rId7"/>
+                                          <a:blip r:embed="rId9"/>
                                           <a:stretch>
                                             <a:fillRect/>
                                           </a:stretch>
@@ -11903,7 +12933,7 @@
                           <wp:inline distT="0" distB="0" distL="0" distR="0">
                             <wp:extent cx="2364105" cy="1933575"/>
                             <wp:effectExtent l="0" t="0" r="0" b="0"/>
-                            <wp:docPr id="9" name="Image5" descr=""/>
+                            <wp:docPr id="12" name="Image5" descr=""/>
                             <wp:cNvGraphicFramePr>
                               <a:graphicFrameLocks xmlns:a="http://schemas.openxmlformats.org/drawingml/2006/main" noChangeAspect="1"/>
                             </wp:cNvGraphicFramePr>
@@ -11911,13 +12941,13 @@
                               <a:graphicData uri="http://schemas.openxmlformats.org/drawingml/2006/picture">
                                 <pic:pic xmlns:pic="http://schemas.openxmlformats.org/drawingml/2006/picture">
                                   <pic:nvPicPr>
-                                    <pic:cNvPr id="9" name="Image5" descr=""/>
+                                    <pic:cNvPr id="12" name="Image5" descr=""/>
                                     <pic:cNvPicPr>
                                       <a:picLocks noChangeAspect="1" noChangeArrowheads="1"/>
                                     </pic:cNvPicPr>
                                   </pic:nvPicPr>
                                   <pic:blipFill>
-                                    <a:blip r:embed="rId8"/>
+                                    <a:blip r:embed="rId10"/>
                                     <a:stretch>
                                       <a:fillRect/>
                                     </a:stretch>
@@ -12150,7 +13180,7 @@
                 <wp:extent cx="2324735" cy="2828290"/>
                 <wp:effectExtent l="0" t="0" r="0" b="0"/>
                 <wp:wrapTopAndBottom/>
-                <wp:docPr id="10" name="Frame4"/>
+                <wp:docPr id="13" name="Frame4"/>
                 <a:graphic xmlns:a="http://schemas.openxmlformats.org/drawingml/2006/main">
                   <a:graphicData uri="http://schemas.microsoft.com/office/word/2010/wordprocessingShape">
                     <wps:wsp>
@@ -12186,7 +13216,7 @@
                                 <wp:inline distT="0" distB="0" distL="0" distR="0">
                                   <wp:extent cx="2324735" cy="1285240"/>
                                   <wp:effectExtent l="0" t="0" r="0" b="0"/>
-                                  <wp:docPr id="11" name="Image8" descr=""/>
+                                  <wp:docPr id="14" name="Image8" descr=""/>
                                   <wp:cNvGraphicFramePr>
                                     <a:graphicFrameLocks xmlns:a="http://schemas.openxmlformats.org/drawingml/2006/main" noChangeAspect="1"/>
                                   </wp:cNvGraphicFramePr>
@@ -12194,339 +13224,7 @@
                                     <a:graphicData uri="http://schemas.openxmlformats.org/drawingml/2006/picture">
                                       <pic:pic xmlns:pic="http://schemas.openxmlformats.org/drawingml/2006/picture">
                                         <pic:nvPicPr>
-                                          <pic:cNvPr id="11" name="Image8" descr=""/>
-                                          <pic:cNvPicPr>
-                                            <a:picLocks noChangeAspect="1" noChangeArrowheads="1"/>
-                                          </pic:cNvPicPr>
-                                        </pic:nvPicPr>
-                                        <pic:blipFill>
-                                          <a:blip r:embed="rId9"/>
-                                          <a:stretch>
-                                            <a:fillRect/>
-                                          </a:stretch>
-                                        </pic:blipFill>
-                                        <pic:spPr bwMode="auto">
-                                          <a:xfrm>
-                                            <a:off x="0" y="0"/>
-                                            <a:ext cx="2324735" cy="1285240"/>
-                                          </a:xfrm>
-                                          <a:prstGeom prst="rect">
-                                            <a:avLst/>
-                                          </a:prstGeom>
-                                        </pic:spPr>
-                                      </pic:pic>
-                                    </a:graphicData>
-                                  </a:graphic>
-                                </wp:inline>
-                              </w:drawing>
-                              <w:t xml:space="preserve">Slika </w:t>
-                            </w:r>
-                            <w:r>
-                              <w:rPr>
-                                <w:sz w:val="20"/>
-                                <w:szCs w:val="20"/>
-                              </w:rPr>
-                              <w:fldChar w:fldCharType="begin"/>
-                            </w:r>
-                            <w:r>
-                              <w:rPr>
-                                <w:sz w:val="20"/>
-                                <w:szCs w:val="20"/>
-                              </w:rPr>
-                              <w:instrText xml:space="preserve"> SEQ Slika \* ARABIC </w:instrText>
-                            </w:r>
-                            <w:r>
-                              <w:rPr>
-                                <w:sz w:val="20"/>
-                                <w:szCs w:val="20"/>
-                              </w:rPr>
-                              <w:fldChar w:fldCharType="separate"/>
-                            </w:r>
-                            <w:r>
-                              <w:rPr>
-                                <w:sz w:val="20"/>
-                                <w:szCs w:val="20"/>
-                              </w:rPr>
-                              <w:t>2</w:t>
-                            </w:r>
-                            <w:r>
-                              <w:rPr>
-                                <w:sz w:val="20"/>
-                                <w:szCs w:val="20"/>
-                              </w:rPr>
-                              <w:fldChar w:fldCharType="end"/>
-                            </w:r>
-                            <w:r>
-                              <w:rPr>
-                                <w:sz w:val="20"/>
-                                <w:szCs w:val="20"/>
-                              </w:rPr>
-                              <w:t>: Primjer izvršavanja programa "Binary to Decimal". Preko prekidača mu je unesen binarni broj (0000)1010 (prekidač gore, naravno, označava jedinicu, a prekidač dolje nulu), a on ga je pretvorio u dekadski broj 10 te je to ispisao na 7-segmentnom displeju. Također ga je pretvorio u Grayev kod (0000)1111, te je to ispisao pomoću LED-ica (primijetite da su zadnje 4 LED-ice upaljene, dok su prve četiri ugašene).</w:t>
-                            </w:r>
-                          </w:p>
-                        </w:txbxContent>
-                      </wps:txbx>
-                      <wps:bodyPr anchor="t" lIns="0" tIns="0" rIns="0" bIns="0">
-                        <a:noAutofit/>
-                      </wps:bodyPr>
-                    </wps:wsp>
-                  </a:graphicData>
-                </a:graphic>
-              </wp:anchor>
-            </w:drawing>
-          </mc:Choice>
-          <mc:Fallback>
-            <w:pict>
-              <v:rect style="position:absolute;rotation:-0;width:183.05pt;height:222.7pt;mso-wrap-distance-left:0pt;mso-wrap-distance-right:0pt;mso-wrap-distance-top:0pt;mso-wrap-distance-bottom:0pt;margin-top:0pt;mso-position-vertical:top;mso-position-vertical-relative:text;margin-left:149.45pt;mso-position-horizontal:center;mso-position-horizontal-relative:text">
-                <v:textbox inset="0in,0in,0in,0in">
-                  <w:txbxContent>
-                    <w:p>
-                      <w:pPr>
-                        <w:pStyle w:val="Slika"/>
-                        <w:spacing w:before="120" w:after="120"/>
-                        <w:jc w:val="both"/>
-                        <w:rPr>
-                          <w:sz w:val="20"/>
-                          <w:szCs w:val="20"/>
-                        </w:rPr>
-                      </w:pPr>
-                      <w:r>
-                        <w:rPr>
-                          <w:sz w:val="20"/>
-                          <w:szCs w:val="20"/>
-                        </w:rPr>
-                        <w:drawing>
-                          <wp:inline distT="0" distB="0" distL="0" distR="0">
-                            <wp:extent cx="2324735" cy="1285240"/>
-                            <wp:effectExtent l="0" t="0" r="0" b="0"/>
-                            <wp:docPr id="12" name="Image8" descr=""/>
-                            <wp:cNvGraphicFramePr>
-                              <a:graphicFrameLocks xmlns:a="http://schemas.openxmlformats.org/drawingml/2006/main" noChangeAspect="1"/>
-                            </wp:cNvGraphicFramePr>
-                            <a:graphic xmlns:a="http://schemas.openxmlformats.org/drawingml/2006/main">
-                              <a:graphicData uri="http://schemas.openxmlformats.org/drawingml/2006/picture">
-                                <pic:pic xmlns:pic="http://schemas.openxmlformats.org/drawingml/2006/picture">
-                                  <pic:nvPicPr>
-                                    <pic:cNvPr id="12" name="Image8" descr=""/>
-                                    <pic:cNvPicPr>
-                                      <a:picLocks noChangeAspect="1" noChangeArrowheads="1"/>
-                                    </pic:cNvPicPr>
-                                  </pic:nvPicPr>
-                                  <pic:blipFill>
-                                    <a:blip r:embed="rId10"/>
-                                    <a:stretch>
-                                      <a:fillRect/>
-                                    </a:stretch>
-                                  </pic:blipFill>
-                                  <pic:spPr bwMode="auto">
-                                    <a:xfrm>
-                                      <a:off x="0" y="0"/>
-                                      <a:ext cx="2324735" cy="1285240"/>
-                                    </a:xfrm>
-                                    <a:prstGeom prst="rect">
-                                      <a:avLst/>
-                                    </a:prstGeom>
-                                  </pic:spPr>
-                                </pic:pic>
-                              </a:graphicData>
-                            </a:graphic>
-                          </wp:inline>
-                        </w:drawing>
-                        <w:t xml:space="preserve">Slika </w:t>
-                      </w:r>
-                      <w:r>
-                        <w:rPr>
-                          <w:sz w:val="20"/>
-                          <w:szCs w:val="20"/>
-                        </w:rPr>
-                        <w:fldChar w:fldCharType="begin"/>
-                      </w:r>
-                      <w:r>
-                        <w:rPr>
-                          <w:sz w:val="20"/>
-                          <w:szCs w:val="20"/>
-                        </w:rPr>
-                        <w:instrText xml:space="preserve"> SEQ Slika \* ARABIC </w:instrText>
-                      </w:r>
-                      <w:r>
-                        <w:rPr>
-                          <w:sz w:val="20"/>
-                          <w:szCs w:val="20"/>
-                        </w:rPr>
-                        <w:fldChar w:fldCharType="separate"/>
-                      </w:r>
-                      <w:r>
-                        <w:rPr>
-                          <w:sz w:val="20"/>
-                          <w:szCs w:val="20"/>
-                        </w:rPr>
-                        <w:t>2</w:t>
-                      </w:r>
-                      <w:r>
-                        <w:rPr>
-                          <w:sz w:val="20"/>
-                          <w:szCs w:val="20"/>
-                        </w:rPr>
-                        <w:fldChar w:fldCharType="end"/>
-                      </w:r>
-                      <w:r>
-                        <w:rPr>
-                          <w:sz w:val="20"/>
-                          <w:szCs w:val="20"/>
-                        </w:rPr>
-                        <w:t>: Primjer izvršavanja programa "Binary to Decimal". Preko prekidača mu je unesen binarni broj (0000)1010 (prekidač gore, naravno, označava jedinicu, a prekidač dolje nulu), a on ga je pretvorio u dekadski broj 10 te je to ispisao na 7-segmentnom displeju. Također ga je pretvorio u Grayev kod (0000)1111, te je to ispisao pomoću LED-ica (primijetite da su zadnje 4 LED-ice upaljene, dok su prve četiri ugašene).</w:t>
-                      </w:r>
-                    </w:p>
-                  </w:txbxContent>
-                </v:textbox>
-                <w10:wrap type="topAndBottom"/>
-              </v:rect>
-            </w:pict>
-          </mc:Fallback>
-        </mc:AlternateContent>
-      </w:r>
-    </w:p>
-    <w:p>
-      <w:pPr>
-        <w:pStyle w:val="Normal"/>
-        <w:jc w:val="both"/>
-        <w:rPr/>
-      </w:pPr>
-      <w:r>
-        <w:rPr>
-          <w:rFonts w:ascii="Times New Roman" w:hAnsi="Times New Roman"/>
-          <w:b w:val="false"/>
-          <w:bCs w:val="false"/>
-          <w:i/>
-          <w:iCs/>
-          <w:sz w:val="22"/>
-          <w:szCs w:val="22"/>
-          <w:u w:val="none"/>
-          <w:lang w:val="hr-HR"/>
-        </w:rPr>
-        <w:t xml:space="preserve">Hexadecimal Counter </w:t>
-      </w:r>
-      <w:r>
-        <w:rPr>
-          <w:rFonts w:ascii="Times New Roman" w:hAnsi="Times New Roman"/>
-          <w:b w:val="false"/>
-          <w:bCs w:val="false"/>
-          <w:i w:val="false"/>
-          <w:iCs w:val="false"/>
-          <w:sz w:val="22"/>
-          <w:szCs w:val="22"/>
-          <w:u w:val="none"/>
-          <w:lang w:val="hr-HR"/>
-        </w:rPr>
-        <w:t xml:space="preserve">besmislen je program koji pali i gasi LED-ice te prikazuje heksadecimalne brojeve na 7-segmentnim pokaznicima. Nakon svih tih primjera dodan je i primjer </w:t>
-      </w:r>
-      <w:r>
-        <w:rPr>
-          <w:rFonts w:ascii="Times New Roman" w:hAnsi="Times New Roman"/>
-          <w:b w:val="false"/>
-          <w:bCs w:val="false"/>
-          <w:i/>
-          <w:iCs/>
-          <w:sz w:val="22"/>
-          <w:szCs w:val="22"/>
-          <w:u w:val="none"/>
-          <w:lang w:val="hr-HR"/>
-        </w:rPr>
-        <w:t>Decimal to Binary</w:t>
-      </w:r>
-      <w:r>
-        <w:rPr>
-          <w:rFonts w:ascii="Times New Roman" w:hAnsi="Times New Roman"/>
-          <w:b w:val="false"/>
-          <w:bCs w:val="false"/>
-          <w:i w:val="false"/>
-          <w:iCs w:val="false"/>
-          <w:sz w:val="22"/>
-          <w:szCs w:val="22"/>
-          <w:u w:val="none"/>
-          <w:lang w:val="hr-HR"/>
-        </w:rPr>
-        <w:t>, koji pretvara dekadske brojeve u binarne, a dekadski brojevi se u njega upisuju koristeći UART, a isto tako se iz UART-a čitaju binarni brojevi koji su rezultati.</w:t>
-      </w:r>
-    </w:p>
-    <w:p>
-      <w:pPr>
-        <w:pStyle w:val="Normal"/>
-        <w:jc w:val="both"/>
-        <w:rPr/>
-      </w:pPr>
-      <w:r>
-        <w:rPr/>
-      </w:r>
-    </w:p>
-    <w:p>
-      <w:pPr>
-        <w:pStyle w:val="Normal"/>
-        <w:jc w:val="both"/>
-        <w:rPr/>
-      </w:pPr>
-      <w:r>
-        <w:rPr/>
-      </w:r>
-      <w:r>
-        <mc:AlternateContent>
-          <mc:Choice Requires="wps">
-            <w:drawing>
-              <wp:anchor behindDoc="0" distT="0" distB="0" distL="0" distR="0" simplePos="0" locked="0" layoutInCell="0" allowOverlap="1" relativeHeight="10">
-                <wp:simplePos x="0" y="0"/>
-                <wp:positionH relativeFrom="column">
-                  <wp:align>center</wp:align>
-                </wp:positionH>
-                <wp:positionV relativeFrom="paragraph">
-                  <wp:posOffset>635</wp:posOffset>
-                </wp:positionV>
-                <wp:extent cx="2374265" cy="2071370"/>
-                <wp:effectExtent l="0" t="0" r="0" b="0"/>
-                <wp:wrapTopAndBottom/>
-                <wp:docPr id="13" name="Frame3"/>
-                <a:graphic xmlns:a="http://schemas.openxmlformats.org/drawingml/2006/main">
-                  <a:graphicData uri="http://schemas.microsoft.com/office/word/2010/wordprocessingShape">
-                    <wps:wsp>
-                      <wps:cNvSpPr txBox="1"/>
-                      <wps:spPr>
-                        <a:xfrm>
-                          <a:off x="0" y="0"/>
-                          <a:ext cx="2374265" cy="2071370"/>
-                        </a:xfrm>
-                        <a:prstGeom prst="rect"/>
-                        <a:solidFill>
-                          <a:srgbClr val="FFFFFF"/>
-                        </a:solidFill>
-                      </wps:spPr>
-                      <wps:txbx>
-                        <w:txbxContent>
-                          <w:p>
-                            <w:pPr>
-                              <w:pStyle w:val="Slika"/>
-                              <w:spacing w:before="120" w:after="120"/>
-                              <w:rPr>
-                                <w:sz w:val="20"/>
-                                <w:szCs w:val="20"/>
-                              </w:rPr>
-                            </w:pPr>
-                            <w:r>
-                              <w:rPr>
-                                <w:sz w:val="20"/>
-                                <w:szCs w:val="20"/>
-                              </w:rPr>
-                              <w:drawing>
-                                <wp:inline distT="0" distB="0" distL="0" distR="0">
-                                  <wp:extent cx="2374265" cy="1408430"/>
-                                  <wp:effectExtent l="0" t="0" r="0" b="0"/>
-                                  <wp:docPr id="14" name="Image7" descr=""/>
-                                  <wp:cNvGraphicFramePr>
-                                    <a:graphicFrameLocks xmlns:a="http://schemas.openxmlformats.org/drawingml/2006/main" noChangeAspect="1"/>
-                                  </wp:cNvGraphicFramePr>
-                                  <a:graphic xmlns:a="http://schemas.openxmlformats.org/drawingml/2006/main">
-                                    <a:graphicData uri="http://schemas.openxmlformats.org/drawingml/2006/picture">
-                                      <pic:pic xmlns:pic="http://schemas.openxmlformats.org/drawingml/2006/picture">
-                                        <pic:nvPicPr>
-                                          <pic:cNvPr id="14" name="Image7" descr=""/>
+                                          <pic:cNvPr id="14" name="Image8" descr=""/>
                                           <pic:cNvPicPr>
                                             <a:picLocks noChangeAspect="1" noChangeArrowheads="1"/>
                                           </pic:cNvPicPr>
@@ -12540,7 +13238,7 @@
                                         <pic:spPr bwMode="auto">
                                           <a:xfrm>
                                             <a:off x="0" y="0"/>
-                                            <a:ext cx="2374265" cy="1408430"/>
+                                            <a:ext cx="2324735" cy="1285240"/>
                                           </a:xfrm>
                                           <a:prstGeom prst="rect">
                                             <a:avLst/>
@@ -12593,7 +13291,7 @@
                                 <w:sz w:val="20"/>
                                 <w:szCs w:val="20"/>
                               </w:rPr>
-                              <w:t>: Primjer izvršavanja programa "Decimal to Binary". On čita dekadske brojeve iz UART terminala, pretvara ih u binarne brojeve, te rezultate ispisuje na UART terminal.</w:t>
+                              <w:t>: Primjer izvršavanja programa "Binary to Decimal". Preko prekidača mu je unesen binarni broj (0000)1010 (prekidač gore, naravno, označava jedinicu, a prekidač dolje nulu), a on ga je pretvorio u dekadski broj 10 te je to ispisao na 7-segmentnom displeju. Također ga je pretvorio u Grayev kod (0000)1111, te je to ispisao pomoću LED-ica (primijetite da su zadnje 4 LED-ice upaljene, dok su prve četiri ugašene).</w:t>
                             </w:r>
                           </w:p>
                         </w:txbxContent>
@@ -12609,13 +13307,14 @@
           </mc:Choice>
           <mc:Fallback>
             <w:pict>
-              <v:rect style="position:absolute;rotation:-0;width:186.95pt;height:163.1pt;mso-wrap-distance-left:0pt;mso-wrap-distance-right:0pt;mso-wrap-distance-top:0pt;mso-wrap-distance-bottom:0pt;margin-top:0pt;mso-position-vertical:top;mso-position-vertical-relative:text;margin-left:147.5pt;mso-position-horizontal:center;mso-position-horizontal-relative:text">
+              <v:rect style="position:absolute;rotation:-0;width:183.05pt;height:222.7pt;mso-wrap-distance-left:0pt;mso-wrap-distance-right:0pt;mso-wrap-distance-top:0pt;mso-wrap-distance-bottom:0pt;margin-top:0pt;mso-position-vertical:top;mso-position-vertical-relative:text;margin-left:149.45pt;mso-position-horizontal:center;mso-position-horizontal-relative:text">
                 <v:textbox inset="0in,0in,0in,0in">
                   <w:txbxContent>
                     <w:p>
                       <w:pPr>
                         <w:pStyle w:val="Slika"/>
                         <w:spacing w:before="120" w:after="120"/>
+                        <w:jc w:val="both"/>
                         <w:rPr>
                           <w:sz w:val="20"/>
                           <w:szCs w:val="20"/>
@@ -12628,9 +13327,9 @@
                         </w:rPr>
                         <w:drawing>
                           <wp:inline distT="0" distB="0" distL="0" distR="0">
-                            <wp:extent cx="2374265" cy="1408430"/>
+                            <wp:extent cx="2324735" cy="1285240"/>
                             <wp:effectExtent l="0" t="0" r="0" b="0"/>
-                            <wp:docPr id="15" name="Image7" descr=""/>
+                            <wp:docPr id="15" name="Image8" descr=""/>
                             <wp:cNvGraphicFramePr>
                               <a:graphicFrameLocks xmlns:a="http://schemas.openxmlformats.org/drawingml/2006/main" noChangeAspect="1"/>
                             </wp:cNvGraphicFramePr>
@@ -12638,7 +13337,7 @@
                               <a:graphicData uri="http://schemas.openxmlformats.org/drawingml/2006/picture">
                                 <pic:pic xmlns:pic="http://schemas.openxmlformats.org/drawingml/2006/picture">
                                   <pic:nvPicPr>
-                                    <pic:cNvPr id="15" name="Image7" descr=""/>
+                                    <pic:cNvPr id="15" name="Image8" descr=""/>
                                     <pic:cNvPicPr>
                                       <a:picLocks noChangeAspect="1" noChangeArrowheads="1"/>
                                     </pic:cNvPicPr>
@@ -12652,7 +13351,7 @@
                                   <pic:spPr bwMode="auto">
                                     <a:xfrm>
                                       <a:off x="0" y="0"/>
-                                      <a:ext cx="2374265" cy="1408430"/>
+                                      <a:ext cx="2324735" cy="1285240"/>
                                     </a:xfrm>
                                     <a:prstGeom prst="rect">
                                       <a:avLst/>
@@ -12705,6 +13404,337 @@
                           <w:sz w:val="20"/>
                           <w:szCs w:val="20"/>
                         </w:rPr>
+                        <w:t>: Primjer izvršavanja programa "Binary to Decimal". Preko prekidača mu je unesen binarni broj (0000)1010 (prekidač gore, naravno, označava jedinicu, a prekidač dolje nulu), a on ga je pretvorio u dekadski broj 10 te je to ispisao na 7-segmentnom displeju. Također ga je pretvorio u Grayev kod (0000)1111, te je to ispisao pomoću LED-ica (primijetite da su zadnje 4 LED-ice upaljene, dok su prve četiri ugašene).</w:t>
+                      </w:r>
+                    </w:p>
+                  </w:txbxContent>
+                </v:textbox>
+                <w10:wrap type="topAndBottom"/>
+              </v:rect>
+            </w:pict>
+          </mc:Fallback>
+        </mc:AlternateContent>
+      </w:r>
+    </w:p>
+    <w:p>
+      <w:pPr>
+        <w:pStyle w:val="Normal"/>
+        <w:jc w:val="both"/>
+        <w:rPr/>
+      </w:pPr>
+      <w:r>
+        <w:rPr>
+          <w:rFonts w:ascii="Times New Roman" w:hAnsi="Times New Roman"/>
+          <w:b w:val="false"/>
+          <w:bCs w:val="false"/>
+          <w:i/>
+          <w:iCs/>
+          <w:sz w:val="22"/>
+          <w:szCs w:val="22"/>
+          <w:u w:val="none"/>
+          <w:lang w:val="hr-HR"/>
+        </w:rPr>
+        <w:t xml:space="preserve">Hexadecimal Counter </w:t>
+      </w:r>
+      <w:r>
+        <w:rPr>
+          <w:rFonts w:ascii="Times New Roman" w:hAnsi="Times New Roman"/>
+          <w:b w:val="false"/>
+          <w:bCs w:val="false"/>
+          <w:i w:val="false"/>
+          <w:iCs w:val="false"/>
+          <w:sz w:val="22"/>
+          <w:szCs w:val="22"/>
+          <w:u w:val="none"/>
+          <w:lang w:val="hr-HR"/>
+        </w:rPr>
+        <w:t xml:space="preserve">besmislen je program koji pali i gasi LED-ice te prikazuje heksadecimalne brojeve na 7-segmentnim pokaznicima. Nakon svih tih primjera dodan je i primjer </w:t>
+      </w:r>
+      <w:r>
+        <w:rPr>
+          <w:rFonts w:ascii="Times New Roman" w:hAnsi="Times New Roman"/>
+          <w:b w:val="false"/>
+          <w:bCs w:val="false"/>
+          <w:i/>
+          <w:iCs/>
+          <w:sz w:val="22"/>
+          <w:szCs w:val="22"/>
+          <w:u w:val="none"/>
+          <w:lang w:val="hr-HR"/>
+        </w:rPr>
+        <w:t>Decimal to Binary</w:t>
+      </w:r>
+      <w:r>
+        <w:rPr>
+          <w:rFonts w:ascii="Times New Roman" w:hAnsi="Times New Roman"/>
+          <w:b w:val="false"/>
+          <w:bCs w:val="false"/>
+          <w:i w:val="false"/>
+          <w:iCs w:val="false"/>
+          <w:sz w:val="22"/>
+          <w:szCs w:val="22"/>
+          <w:u w:val="none"/>
+          <w:lang w:val="hr-HR"/>
+        </w:rPr>
+        <w:t>, koji pretvara dekadske brojeve u binarne, a dekadski brojevi se u njega upisuju koristeći UART, a isto tako se iz UART-a čitaju binarni brojevi koji su rezultati.</w:t>
+      </w:r>
+    </w:p>
+    <w:p>
+      <w:pPr>
+        <w:pStyle w:val="Normal"/>
+        <w:jc w:val="both"/>
+        <w:rPr/>
+      </w:pPr>
+      <w:r>
+        <w:rPr/>
+      </w:r>
+    </w:p>
+    <w:p>
+      <w:pPr>
+        <w:pStyle w:val="Normal"/>
+        <w:jc w:val="both"/>
+        <w:rPr/>
+      </w:pPr>
+      <w:r>
+        <w:rPr/>
+      </w:r>
+      <w:r>
+        <mc:AlternateContent>
+          <mc:Choice Requires="wps">
+            <w:drawing>
+              <wp:anchor behindDoc="0" distT="0" distB="0" distL="0" distR="0" simplePos="0" locked="0" layoutInCell="0" allowOverlap="1" relativeHeight="10">
+                <wp:simplePos x="0" y="0"/>
+                <wp:positionH relativeFrom="column">
+                  <wp:align>center</wp:align>
+                </wp:positionH>
+                <wp:positionV relativeFrom="paragraph">
+                  <wp:posOffset>635</wp:posOffset>
+                </wp:positionV>
+                <wp:extent cx="2374265" cy="2071370"/>
+                <wp:effectExtent l="0" t="0" r="0" b="0"/>
+                <wp:wrapTopAndBottom/>
+                <wp:docPr id="16" name="Frame3"/>
+                <a:graphic xmlns:a="http://schemas.openxmlformats.org/drawingml/2006/main">
+                  <a:graphicData uri="http://schemas.microsoft.com/office/word/2010/wordprocessingShape">
+                    <wps:wsp>
+                      <wps:cNvSpPr txBox="1"/>
+                      <wps:spPr>
+                        <a:xfrm>
+                          <a:off x="0" y="0"/>
+                          <a:ext cx="2374265" cy="2071370"/>
+                        </a:xfrm>
+                        <a:prstGeom prst="rect"/>
+                        <a:solidFill>
+                          <a:srgbClr val="FFFFFF"/>
+                        </a:solidFill>
+                      </wps:spPr>
+                      <wps:txbx>
+                        <w:txbxContent>
+                          <w:p>
+                            <w:pPr>
+                              <w:pStyle w:val="Slika"/>
+                              <w:spacing w:before="120" w:after="120"/>
+                              <w:rPr>
+                                <w:sz w:val="20"/>
+                                <w:szCs w:val="20"/>
+                              </w:rPr>
+                            </w:pPr>
+                            <w:r>
+                              <w:rPr>
+                                <w:sz w:val="20"/>
+                                <w:szCs w:val="20"/>
+                              </w:rPr>
+                              <w:drawing>
+                                <wp:inline distT="0" distB="0" distL="0" distR="0">
+                                  <wp:extent cx="2374265" cy="1408430"/>
+                                  <wp:effectExtent l="0" t="0" r="0" b="0"/>
+                                  <wp:docPr id="17" name="Image7" descr=""/>
+                                  <wp:cNvGraphicFramePr>
+                                    <a:graphicFrameLocks xmlns:a="http://schemas.openxmlformats.org/drawingml/2006/main" noChangeAspect="1"/>
+                                  </wp:cNvGraphicFramePr>
+                                  <a:graphic xmlns:a="http://schemas.openxmlformats.org/drawingml/2006/main">
+                                    <a:graphicData uri="http://schemas.openxmlformats.org/drawingml/2006/picture">
+                                      <pic:pic xmlns:pic="http://schemas.openxmlformats.org/drawingml/2006/picture">
+                                        <pic:nvPicPr>
+                                          <pic:cNvPr id="17" name="Image7" descr=""/>
+                                          <pic:cNvPicPr>
+                                            <a:picLocks noChangeAspect="1" noChangeArrowheads="1"/>
+                                          </pic:cNvPicPr>
+                                        </pic:nvPicPr>
+                                        <pic:blipFill>
+                                          <a:blip r:embed="rId13"/>
+                                          <a:stretch>
+                                            <a:fillRect/>
+                                          </a:stretch>
+                                        </pic:blipFill>
+                                        <pic:spPr bwMode="auto">
+                                          <a:xfrm>
+                                            <a:off x="0" y="0"/>
+                                            <a:ext cx="2374265" cy="1408430"/>
+                                          </a:xfrm>
+                                          <a:prstGeom prst="rect">
+                                            <a:avLst/>
+                                          </a:prstGeom>
+                                        </pic:spPr>
+                                      </pic:pic>
+                                    </a:graphicData>
+                                  </a:graphic>
+                                </wp:inline>
+                              </w:drawing>
+                              <w:t xml:space="preserve">Slika </w:t>
+                            </w:r>
+                            <w:r>
+                              <w:rPr>
+                                <w:sz w:val="20"/>
+                                <w:szCs w:val="20"/>
+                              </w:rPr>
+                              <w:fldChar w:fldCharType="begin"/>
+                            </w:r>
+                            <w:r>
+                              <w:rPr>
+                                <w:sz w:val="20"/>
+                                <w:szCs w:val="20"/>
+                              </w:rPr>
+                              <w:instrText xml:space="preserve"> SEQ Slika \* ARABIC </w:instrText>
+                            </w:r>
+                            <w:r>
+                              <w:rPr>
+                                <w:sz w:val="20"/>
+                                <w:szCs w:val="20"/>
+                              </w:rPr>
+                              <w:fldChar w:fldCharType="separate"/>
+                            </w:r>
+                            <w:r>
+                              <w:rPr>
+                                <w:sz w:val="20"/>
+                                <w:szCs w:val="20"/>
+                              </w:rPr>
+                              <w:t>4</w:t>
+                            </w:r>
+                            <w:r>
+                              <w:rPr>
+                                <w:sz w:val="20"/>
+                                <w:szCs w:val="20"/>
+                              </w:rPr>
+                              <w:fldChar w:fldCharType="end"/>
+                            </w:r>
+                            <w:r>
+                              <w:rPr>
+                                <w:sz w:val="20"/>
+                                <w:szCs w:val="20"/>
+                              </w:rPr>
+                              <w:t>: Primjer izvršavanja programa "Decimal to Binary". On čita dekadske brojeve iz UART terminala, pretvara ih u binarne brojeve, te rezultate ispisuje na UART terminal.</w:t>
+                            </w:r>
+                          </w:p>
+                        </w:txbxContent>
+                      </wps:txbx>
+                      <wps:bodyPr anchor="t" lIns="0" tIns="0" rIns="0" bIns="0">
+                        <a:noAutofit/>
+                      </wps:bodyPr>
+                    </wps:wsp>
+                  </a:graphicData>
+                </a:graphic>
+              </wp:anchor>
+            </w:drawing>
+          </mc:Choice>
+          <mc:Fallback>
+            <w:pict>
+              <v:rect style="position:absolute;rotation:-0;width:186.95pt;height:163.1pt;mso-wrap-distance-left:0pt;mso-wrap-distance-right:0pt;mso-wrap-distance-top:0pt;mso-wrap-distance-bottom:0pt;margin-top:0pt;mso-position-vertical:top;mso-position-vertical-relative:text;margin-left:147.5pt;mso-position-horizontal:center;mso-position-horizontal-relative:text">
+                <v:textbox inset="0in,0in,0in,0in">
+                  <w:txbxContent>
+                    <w:p>
+                      <w:pPr>
+                        <w:pStyle w:val="Slika"/>
+                        <w:spacing w:before="120" w:after="120"/>
+                        <w:rPr>
+                          <w:sz w:val="20"/>
+                          <w:szCs w:val="20"/>
+                        </w:rPr>
+                      </w:pPr>
+                      <w:r>
+                        <w:rPr>
+                          <w:sz w:val="20"/>
+                          <w:szCs w:val="20"/>
+                        </w:rPr>
+                        <w:drawing>
+                          <wp:inline distT="0" distB="0" distL="0" distR="0">
+                            <wp:extent cx="2374265" cy="1408430"/>
+                            <wp:effectExtent l="0" t="0" r="0" b="0"/>
+                            <wp:docPr id="18" name="Image7" descr=""/>
+                            <wp:cNvGraphicFramePr>
+                              <a:graphicFrameLocks xmlns:a="http://schemas.openxmlformats.org/drawingml/2006/main" noChangeAspect="1"/>
+                            </wp:cNvGraphicFramePr>
+                            <a:graphic xmlns:a="http://schemas.openxmlformats.org/drawingml/2006/main">
+                              <a:graphicData uri="http://schemas.openxmlformats.org/drawingml/2006/picture">
+                                <pic:pic xmlns:pic="http://schemas.openxmlformats.org/drawingml/2006/picture">
+                                  <pic:nvPicPr>
+                                    <pic:cNvPr id="18" name="Image7" descr=""/>
+                                    <pic:cNvPicPr>
+                                      <a:picLocks noChangeAspect="1" noChangeArrowheads="1"/>
+                                    </pic:cNvPicPr>
+                                  </pic:nvPicPr>
+                                  <pic:blipFill>
+                                    <a:blip r:embed="rId14"/>
+                                    <a:stretch>
+                                      <a:fillRect/>
+                                    </a:stretch>
+                                  </pic:blipFill>
+                                  <pic:spPr bwMode="auto">
+                                    <a:xfrm>
+                                      <a:off x="0" y="0"/>
+                                      <a:ext cx="2374265" cy="1408430"/>
+                                    </a:xfrm>
+                                    <a:prstGeom prst="rect">
+                                      <a:avLst/>
+                                    </a:prstGeom>
+                                  </pic:spPr>
+                                </pic:pic>
+                              </a:graphicData>
+                            </a:graphic>
+                          </wp:inline>
+                        </w:drawing>
+                        <w:t xml:space="preserve">Slika </w:t>
+                      </w:r>
+                      <w:r>
+                        <w:rPr>
+                          <w:sz w:val="20"/>
+                          <w:szCs w:val="20"/>
+                        </w:rPr>
+                        <w:fldChar w:fldCharType="begin"/>
+                      </w:r>
+                      <w:r>
+                        <w:rPr>
+                          <w:sz w:val="20"/>
+                          <w:szCs w:val="20"/>
+                        </w:rPr>
+                        <w:instrText xml:space="preserve"> SEQ Slika \* ARABIC </w:instrText>
+                      </w:r>
+                      <w:r>
+                        <w:rPr>
+                          <w:sz w:val="20"/>
+                          <w:szCs w:val="20"/>
+                        </w:rPr>
+                        <w:fldChar w:fldCharType="separate"/>
+                      </w:r>
+                      <w:r>
+                        <w:rPr>
+                          <w:sz w:val="20"/>
+                          <w:szCs w:val="20"/>
+                        </w:rPr>
+                        <w:t>4</w:t>
+                      </w:r>
+                      <w:r>
+                        <w:rPr>
+                          <w:sz w:val="20"/>
+                          <w:szCs w:val="20"/>
+                        </w:rPr>
+                        <w:fldChar w:fldCharType="end"/>
+                      </w:r>
+                      <w:r>
+                        <w:rPr>
+                          <w:sz w:val="20"/>
+                          <w:szCs w:val="20"/>
+                        </w:rPr>
                         <w:t>: Primjer izvršavanja programa "Decimal to Binary". On čita dekadske brojeve iz UART terminala, pretvara ih u binarne brojeve, te rezultate ispisuje na UART terminal.</w:t>
                       </w:r>
                     </w:p>
@@ -12925,7 +13955,7 @@
           <w:vertAlign w:val="superscript"/>
           <w:lang w:val="hr-HR"/>
         </w:rPr>
-        <w:footnoteReference w:id="7"/>
+        <w:footnoteReference w:id="9"/>
       </w:r>
       <w:r>
         <w:rPr>
@@ -13102,7 +14132,7 @@
           <w:szCs w:val="22"/>
           <w:lang w:val="hr-HR"/>
         </w:rPr>
-        <w:footnoteReference w:id="8"/>
+        <w:footnoteReference w:id="10"/>
       </w:r>
       <w:r>
         <w:rPr>
@@ -13363,7 +14393,7 @@
           <w:szCs w:val="22"/>
           <w:lang w:val="hr-HR"/>
         </w:rPr>
-        <w:footnoteReference w:id="9"/>
+        <w:footnoteReference w:id="11"/>
       </w:r>
       <w:r>
         <w:rPr>
@@ -13593,7 +14623,7 @@
           <w:iCs/>
           <w:lang w:val="en-US"/>
         </w:rPr>
-        <w:footnoteReference w:id="10"/>
+        <w:footnoteReference w:id="12"/>
       </w:r>
       <w:r>
         <w:rPr>
@@ -13870,7 +14900,7 @@
           <w:rStyle w:val="FootnoteAnchor"/>
           <w:lang w:val="hr-HR"/>
         </w:rPr>
-        <w:footnoteReference w:id="11"/>
+        <w:footnoteReference w:id="13"/>
       </w:r>
       <w:r>
         <w:rPr>
@@ -13883,7 +14913,7 @@
           <w:rStyle w:val="FootnoteAnchor"/>
           <w:lang w:val="hr-HR"/>
         </w:rPr>
-        <w:footnoteReference w:id="12"/>
+        <w:footnoteReference w:id="14"/>
       </w:r>
       <w:r>
         <w:rPr>
@@ -13896,7 +14926,7 @@
           <w:rStyle w:val="FootnoteAnchor"/>
           <w:lang w:val="hr-HR"/>
         </w:rPr>
-        <w:footnoteReference w:id="13"/>
+        <w:footnoteReference w:id="15"/>
       </w:r>
       <w:r>
         <w:rPr>
@@ -13909,7 +14939,7 @@
           <w:rStyle w:val="FootnoteAnchor"/>
           <w:lang w:val="hr-HR"/>
         </w:rPr>
-        <w:footnoteReference w:id="14"/>
+        <w:footnoteReference w:id="16"/>
       </w:r>
       <w:r>
         <w:rPr>
@@ -13922,7 +14952,7 @@
           <w:rStyle w:val="FootnoteAnchor"/>
           <w:lang w:val="hr-HR"/>
         </w:rPr>
-        <w:footnoteReference w:id="15"/>
+        <w:footnoteReference w:id="17"/>
       </w:r>
       <w:r>
         <w:rPr>
@@ -13935,7 +14965,7 @@
           <w:rStyle w:val="FootnoteAnchor"/>
           <w:lang w:val="hr-HR"/>
         </w:rPr>
-        <w:footnoteReference w:id="16"/>
+        <w:footnoteReference w:id="18"/>
       </w:r>
       <w:r>
         <w:rPr>
@@ -13970,7 +15000,7 @@
           <w:i/>
           <w:lang w:val="hr-HR"/>
         </w:rPr>
-        <w:footnoteReference w:id="17"/>
+        <w:footnoteReference w:id="19"/>
       </w:r>
       <w:r>
         <w:rPr>
@@ -14004,7 +15034,7 @@
           <w:i/>
           <w:lang w:val="hr-HR"/>
         </w:rPr>
-        <w:footnoteReference w:id="18"/>
+        <w:footnoteReference w:id="20"/>
       </w:r>
       <w:r>
         <w:rPr>
@@ -14059,7 +15089,7 @@
           <w:iCs w:val="false"/>
           <w:lang w:val="hr-HR"/>
         </w:rPr>
-        <w:footnoteReference w:id="19"/>
+        <w:footnoteReference w:id="21"/>
       </w:r>
       <w:r>
         <w:rPr>
@@ -14076,7 +15106,7 @@
           <w:iCs w:val="false"/>
           <w:lang w:val="hr-HR"/>
         </w:rPr>
-        <w:footnoteReference w:id="20"/>
+        <w:footnoteReference w:id="22"/>
       </w:r>
       <w:r>
         <w:rPr>
@@ -14119,7 +15149,7 @@
           <w:rStyle w:val="FootnoteAnchor"/>
           <w:lang w:val="hr-HR"/>
         </w:rPr>
-        <w:footnoteReference w:id="21"/>
+        <w:footnoteReference w:id="23"/>
       </w:r>
       <w:r>
         <w:rPr>
@@ -14148,7 +15178,7 @@
           <w:rStyle w:val="FootnoteAnchor"/>
           <w:lang w:val="hr-HR"/>
         </w:rPr>
-        <w:footnoteReference w:id="22"/>
+        <w:footnoteReference w:id="24"/>
       </w:r>
       <w:r>
         <w:rPr>
@@ -14208,7 +15238,7 @@
           <wp:inline distT="0" distB="0" distL="0" distR="0">
             <wp:extent cx="1698625" cy="437515"/>
             <wp:effectExtent l="0" t="0" r="0" b="0"/>
-            <wp:docPr id="16" name="Image4" descr=""/>
+            <wp:docPr id="19" name="Image4" descr=""/>
             <wp:cNvGraphicFramePr>
               <a:graphicFrameLocks xmlns:a="http://schemas.openxmlformats.org/drawingml/2006/main" noChangeAspect="1"/>
             </wp:cNvGraphicFramePr>
@@ -14216,13 +15246,13 @@
               <a:graphicData uri="http://schemas.openxmlformats.org/drawingml/2006/picture">
                 <pic:pic xmlns:pic="http://schemas.openxmlformats.org/drawingml/2006/picture">
                   <pic:nvPicPr>
-                    <pic:cNvPr id="16" name="Image4" descr=""/>
+                    <pic:cNvPr id="19" name="Image4" descr=""/>
                     <pic:cNvPicPr>
                       <a:picLocks noChangeAspect="1" noChangeArrowheads="1"/>
                     </pic:cNvPicPr>
                   </pic:nvPicPr>
                   <pic:blipFill>
-                    <a:blip r:embed="rId13"/>
+                    <a:blip r:embed="rId15"/>
                     <a:stretch>
                       <a:fillRect/>
                     </a:stretch>
@@ -14352,7 +15382,7 @@
           <w:rFonts w:ascii="Courier New" w:hAnsi="Courier New"/>
         </w:rPr>
         <w:tab/>
-        <w:t>https://raw.githubusercontent.com/FlatAssembler/AECforWebAssembly/master/parser.cpp</w:t>
+        <w:t>https://stackoverflow.com/a/64995638/8902065</w:t>
       </w:r>
     </w:p>
   </w:footnote>
@@ -14360,7 +15390,9 @@
     <w:p>
       <w:pPr>
         <w:pStyle w:val="Footnote"/>
-        <w:rPr/>
+        <w:rPr>
+          <w:rFonts w:ascii="Courier New" w:hAnsi="Courier New"/>
+        </w:rPr>
       </w:pPr>
       <w:r>
         <w:rPr>
@@ -14370,192 +15402,10 @@
       </w:r>
       <w:r>
         <w:rPr>
-          <w:rFonts w:ascii="Times New Roman" w:hAnsi="Times New Roman"/>
+          <w:rFonts w:ascii="Courier New" w:hAnsi="Courier New"/>
         </w:rPr>
         <w:tab/>
-        <w:t xml:space="preserve">Navodno se tako zovu jer ih je lakše zapamtiti </w:t>
-      </w:r>
-      <w:r>
-        <w:rPr>
-          <w:rFonts w:ascii="Times New Roman" w:hAnsi="Times New Roman"/>
-          <w:szCs w:val="20"/>
-        </w:rPr>
-        <w:t>nego</w:t>
-      </w:r>
-      <w:r>
-        <w:rPr>
-          <w:rFonts w:ascii="Times New Roman" w:hAnsi="Times New Roman"/>
-        </w:rPr>
-        <w:t xml:space="preserve"> nizove nula </w:t>
-      </w:r>
-      <w:r>
-        <w:rPr>
-          <w:rFonts w:ascii="Times New Roman" w:hAnsi="Times New Roman"/>
-          <w:szCs w:val="20"/>
-        </w:rPr>
-        <w:t>i</w:t>
-      </w:r>
-      <w:r>
-        <w:rPr>
-          <w:rFonts w:ascii="Times New Roman" w:hAnsi="Times New Roman"/>
-        </w:rPr>
-        <w:t xml:space="preserve"> jedinica u strojnom jeziku, od starogrčkog </w:t>
-      </w:r>
-      <w:r>
-        <w:rPr>
-          <w:rFonts w:ascii="Times New Roman" w:hAnsi="Times New Roman"/>
-          <w:i/>
-          <w:iCs/>
-        </w:rPr>
-        <w:t>μνημονικος</w:t>
-      </w:r>
-      <w:r>
-        <w:rPr>
-          <w:rFonts w:ascii="Times New Roman" w:hAnsi="Times New Roman"/>
-        </w:rPr>
-        <w:t xml:space="preserve"> (</w:t>
-      </w:r>
-      <w:r>
-        <w:rPr>
-          <w:rFonts w:ascii="Times New Roman" w:hAnsi="Times New Roman"/>
-          <w:i/>
-          <w:iCs/>
-        </w:rPr>
-        <w:t>mnemonikos</w:t>
-      </w:r>
-      <w:r>
-        <w:rPr>
-          <w:rFonts w:ascii="Times New Roman" w:hAnsi="Times New Roman"/>
-        </w:rPr>
-        <w:t xml:space="preserve">) što znači </w:t>
-      </w:r>
-      <w:r>
-        <w:rPr>
-          <w:rFonts w:ascii="Times New Roman" w:hAnsi="Times New Roman"/>
-          <w:i/>
-          <w:iCs/>
-        </w:rPr>
-        <w:t>pamćenje</w:t>
-      </w:r>
-      <w:r>
-        <w:rPr>
-          <w:rFonts w:ascii="Times New Roman" w:hAnsi="Times New Roman"/>
-          <w:i w:val="false"/>
-          <w:iCs w:val="false"/>
-        </w:rPr>
-        <w:t xml:space="preserve">. Morate se naviknuti da je informatika prepuna besmislenih imena. Uzmite u obzir </w:t>
-      </w:r>
-      <w:r>
-        <w:rPr>
-          <w:rFonts w:ascii="Times New Roman" w:hAnsi="Times New Roman"/>
-          <w:i w:val="false"/>
-          <w:iCs w:val="false"/>
-          <w:szCs w:val="20"/>
-        </w:rPr>
-        <w:t>i</w:t>
-      </w:r>
-      <w:r>
-        <w:rPr>
-          <w:rFonts w:ascii="Times New Roman" w:hAnsi="Times New Roman"/>
-          <w:i w:val="false"/>
-          <w:iCs w:val="false"/>
-        </w:rPr>
-        <w:t xml:space="preserve"> da je ime </w:t>
-      </w:r>
-      <w:r>
-        <w:rPr>
-          <w:rFonts w:ascii="Times New Roman" w:hAnsi="Times New Roman"/>
-          <w:i/>
-          <w:iCs/>
-        </w:rPr>
-        <w:t>digitalna elektronika</w:t>
-      </w:r>
-      <w:r>
-        <w:rPr>
-          <w:rFonts w:ascii="Times New Roman" w:hAnsi="Times New Roman"/>
-          <w:i w:val="false"/>
-          <w:iCs w:val="false"/>
-        </w:rPr>
-        <w:t xml:space="preserve"> poprilično besmisleno, ono se prevodi kao </w:t>
-      </w:r>
-      <w:r>
-        <w:rPr>
-          <w:rFonts w:ascii="Times New Roman" w:hAnsi="Times New Roman"/>
-          <w:i/>
-          <w:iCs/>
-          <w:u w:val="none"/>
-        </w:rPr>
-        <w:t>prst-jantar</w:t>
-      </w:r>
-      <w:r>
-        <w:rPr>
-          <w:rFonts w:ascii="Times New Roman" w:hAnsi="Times New Roman"/>
-          <w:i w:val="false"/>
-          <w:iCs w:val="false"/>
-        </w:rPr>
-        <w:t xml:space="preserve">. Nekome bi u antici, tko zna latinski </w:t>
-      </w:r>
-      <w:r>
-        <w:rPr>
-          <w:rFonts w:ascii="Times New Roman" w:hAnsi="Times New Roman"/>
-          <w:i w:val="false"/>
-          <w:iCs w:val="false"/>
-          <w:szCs w:val="20"/>
-        </w:rPr>
-        <w:t>i</w:t>
-      </w:r>
-      <w:r>
-        <w:rPr>
-          <w:rFonts w:ascii="Times New Roman" w:hAnsi="Times New Roman"/>
-          <w:i w:val="false"/>
-          <w:iCs w:val="false"/>
-        </w:rPr>
-        <w:t xml:space="preserve"> grčki, to ime vjerojatno bilo smiješno. </w:t>
-      </w:r>
-      <w:r>
-        <w:rPr>
-          <w:rFonts w:ascii="Times New Roman" w:hAnsi="Times New Roman"/>
-          <w:i w:val="false"/>
-          <w:iCs w:val="false"/>
-          <w:lang w:val="hr-HR"/>
-        </w:rPr>
-        <w:t xml:space="preserve">Imam jednu anegdotu iz svog studentskog života o tome: Došla je knjižničarka na početku odmora u predavaonicu informirati profesora Martinovića da će biti nekakav simpozij gdje bi trebali doći profesori koji se bave humanističkim predmetima, a da misli da se to tiče profesora Martinovića jer on predaje kolegij zvan </w:t>
-      </w:r>
-      <w:r>
-        <w:rPr>
-          <w:rFonts w:ascii="Times New Roman" w:hAnsi="Times New Roman"/>
-          <w:i/>
-          <w:iCs/>
-          <w:lang w:val="hr-HR"/>
-        </w:rPr>
-        <w:t>Dizajn programske podrške</w:t>
-      </w:r>
-      <w:r>
-        <w:rPr>
-          <w:rFonts w:ascii="Times New Roman" w:hAnsi="Times New Roman"/>
-          <w:i w:val="false"/>
-          <w:iCs w:val="false"/>
-          <w:lang w:val="hr-HR"/>
-        </w:rPr>
-        <w:t xml:space="preserve">. A profesor Martinović joj odgovori: </w:t>
-      </w:r>
-      <w:r>
-        <w:rPr>
-          <w:rFonts w:ascii="Times New Roman" w:hAnsi="Times New Roman"/>
-          <w:i/>
-          <w:iCs/>
-          <w:lang w:val="hr-HR"/>
-        </w:rPr>
-        <w:t xml:space="preserve">Ah, kolegice, pa nije Vam to nikakav dizajn, to se samo tako zove. </w:t>
-      </w:r>
-      <w:r>
-        <w:rPr>
-          <w:rFonts w:ascii="Times New Roman" w:hAnsi="Times New Roman"/>
-          <w:i w:val="false"/>
-          <w:iCs w:val="false"/>
-          <w:lang w:val="hr-HR"/>
-        </w:rPr>
-        <w:t>Knjižničarka ga je, naravno, onda začuđeno pogledala.</w:t>
+        <w:t>https://raw.githubusercontent.com/FlatAssembler/AECforWebAssembly/master/parser.cpp</w:t>
       </w:r>
     </w:p>
   </w:footnote>
@@ -14563,9 +15413,7 @@
     <w:p>
       <w:pPr>
         <w:pStyle w:val="Footnote"/>
-        <w:rPr>
-          <w:rFonts w:ascii="Courier New" w:hAnsi="Courier New"/>
-        </w:rPr>
+        <w:rPr/>
       </w:pPr>
       <w:r>
         <w:rPr>
@@ -14575,10 +15423,192 @@
       </w:r>
       <w:r>
         <w:rPr>
-          <w:rFonts w:ascii="Courier New" w:hAnsi="Courier New"/>
+          <w:rFonts w:ascii="Times New Roman" w:hAnsi="Times New Roman"/>
         </w:rPr>
         <w:tab/>
-        <w:t>https://github.com/FlatAssembler/AECforWebAssembly/raw/master/tokenizer.cpp</w:t>
+        <w:t xml:space="preserve">Navodno se tako zovu jer ih je lakše zapamtiti </w:t>
+      </w:r>
+      <w:r>
+        <w:rPr>
+          <w:rFonts w:ascii="Times New Roman" w:hAnsi="Times New Roman"/>
+          <w:szCs w:val="20"/>
+        </w:rPr>
+        <w:t>nego</w:t>
+      </w:r>
+      <w:r>
+        <w:rPr>
+          <w:rFonts w:ascii="Times New Roman" w:hAnsi="Times New Roman"/>
+        </w:rPr>
+        <w:t xml:space="preserve"> nizove nula </w:t>
+      </w:r>
+      <w:r>
+        <w:rPr>
+          <w:rFonts w:ascii="Times New Roman" w:hAnsi="Times New Roman"/>
+          <w:szCs w:val="20"/>
+        </w:rPr>
+        <w:t>i</w:t>
+      </w:r>
+      <w:r>
+        <w:rPr>
+          <w:rFonts w:ascii="Times New Roman" w:hAnsi="Times New Roman"/>
+        </w:rPr>
+        <w:t xml:space="preserve"> jedinica u strojnom jeziku, od starogrčkog </w:t>
+      </w:r>
+      <w:r>
+        <w:rPr>
+          <w:rFonts w:ascii="Times New Roman" w:hAnsi="Times New Roman"/>
+          <w:i/>
+          <w:iCs/>
+        </w:rPr>
+        <w:t>μνημονικος</w:t>
+      </w:r>
+      <w:r>
+        <w:rPr>
+          <w:rFonts w:ascii="Times New Roman" w:hAnsi="Times New Roman"/>
+        </w:rPr>
+        <w:t xml:space="preserve"> (</w:t>
+      </w:r>
+      <w:r>
+        <w:rPr>
+          <w:rFonts w:ascii="Times New Roman" w:hAnsi="Times New Roman"/>
+          <w:i/>
+          <w:iCs/>
+        </w:rPr>
+        <w:t>mnemonikos</w:t>
+      </w:r>
+      <w:r>
+        <w:rPr>
+          <w:rFonts w:ascii="Times New Roman" w:hAnsi="Times New Roman"/>
+        </w:rPr>
+        <w:t xml:space="preserve">) što znači </w:t>
+      </w:r>
+      <w:r>
+        <w:rPr>
+          <w:rFonts w:ascii="Times New Roman" w:hAnsi="Times New Roman"/>
+          <w:i/>
+          <w:iCs/>
+        </w:rPr>
+        <w:t>pamćenje</w:t>
+      </w:r>
+      <w:r>
+        <w:rPr>
+          <w:rFonts w:ascii="Times New Roman" w:hAnsi="Times New Roman"/>
+          <w:i w:val="false"/>
+          <w:iCs w:val="false"/>
+        </w:rPr>
+        <w:t xml:space="preserve">. Morate se naviknuti da je informatika prepuna besmislenih imena. Uzmite u obzir </w:t>
+      </w:r>
+      <w:r>
+        <w:rPr>
+          <w:rFonts w:ascii="Times New Roman" w:hAnsi="Times New Roman"/>
+          <w:i w:val="false"/>
+          <w:iCs w:val="false"/>
+          <w:szCs w:val="20"/>
+        </w:rPr>
+        <w:t>i</w:t>
+      </w:r>
+      <w:r>
+        <w:rPr>
+          <w:rFonts w:ascii="Times New Roman" w:hAnsi="Times New Roman"/>
+          <w:i w:val="false"/>
+          <w:iCs w:val="false"/>
+        </w:rPr>
+        <w:t xml:space="preserve"> da je ime </w:t>
+      </w:r>
+      <w:r>
+        <w:rPr>
+          <w:rFonts w:ascii="Times New Roman" w:hAnsi="Times New Roman"/>
+          <w:i/>
+          <w:iCs/>
+        </w:rPr>
+        <w:t>digitalna elektronika</w:t>
+      </w:r>
+      <w:r>
+        <w:rPr>
+          <w:rFonts w:ascii="Times New Roman" w:hAnsi="Times New Roman"/>
+          <w:i w:val="false"/>
+          <w:iCs w:val="false"/>
+        </w:rPr>
+        <w:t xml:space="preserve"> poprilično besmisleno, ono se prevodi kao </w:t>
+      </w:r>
+      <w:r>
+        <w:rPr>
+          <w:rFonts w:ascii="Times New Roman" w:hAnsi="Times New Roman"/>
+          <w:i/>
+          <w:iCs/>
+          <w:u w:val="none"/>
+        </w:rPr>
+        <w:t>prst-jantar</w:t>
+      </w:r>
+      <w:r>
+        <w:rPr>
+          <w:rFonts w:ascii="Times New Roman" w:hAnsi="Times New Roman"/>
+          <w:i w:val="false"/>
+          <w:iCs w:val="false"/>
+        </w:rPr>
+        <w:t xml:space="preserve">. Nekome bi u antici, tko zna latinski </w:t>
+      </w:r>
+      <w:r>
+        <w:rPr>
+          <w:rFonts w:ascii="Times New Roman" w:hAnsi="Times New Roman"/>
+          <w:i w:val="false"/>
+          <w:iCs w:val="false"/>
+          <w:szCs w:val="20"/>
+        </w:rPr>
+        <w:t>i</w:t>
+      </w:r>
+      <w:r>
+        <w:rPr>
+          <w:rFonts w:ascii="Times New Roman" w:hAnsi="Times New Roman"/>
+          <w:i w:val="false"/>
+          <w:iCs w:val="false"/>
+        </w:rPr>
+        <w:t xml:space="preserve"> grčki, to ime vjerojatno bilo smiješno. </w:t>
+      </w:r>
+      <w:r>
+        <w:rPr>
+          <w:rFonts w:ascii="Times New Roman" w:hAnsi="Times New Roman"/>
+          <w:i w:val="false"/>
+          <w:iCs w:val="false"/>
+          <w:lang w:val="hr-HR"/>
+        </w:rPr>
+        <w:t xml:space="preserve">Imam jednu anegdotu iz svog studentskog života o tome: Došla je knjižničarka na početku odmora u predavaonicu informirati profesora Martinovića da će biti nekakav simpozij gdje bi trebali doći profesori koji se bave humanističkim predmetima, a da misli da se to tiče profesora Martinovića jer on predaje kolegij zvan </w:t>
+      </w:r>
+      <w:r>
+        <w:rPr>
+          <w:rFonts w:ascii="Times New Roman" w:hAnsi="Times New Roman"/>
+          <w:i/>
+          <w:iCs/>
+          <w:lang w:val="hr-HR"/>
+        </w:rPr>
+        <w:t>Dizajn programske podrške</w:t>
+      </w:r>
+      <w:r>
+        <w:rPr>
+          <w:rFonts w:ascii="Times New Roman" w:hAnsi="Times New Roman"/>
+          <w:i w:val="false"/>
+          <w:iCs w:val="false"/>
+          <w:lang w:val="hr-HR"/>
+        </w:rPr>
+        <w:t xml:space="preserve">. A profesor Martinović joj odgovori: </w:t>
+      </w:r>
+      <w:r>
+        <w:rPr>
+          <w:rFonts w:ascii="Times New Roman" w:hAnsi="Times New Roman"/>
+          <w:i/>
+          <w:iCs/>
+          <w:lang w:val="hr-HR"/>
+        </w:rPr>
+        <w:t xml:space="preserve">Ah, kolegice, pa nije Vam to nikakav dizajn, to se samo tako zove. </w:t>
+      </w:r>
+      <w:r>
+        <w:rPr>
+          <w:rFonts w:ascii="Times New Roman" w:hAnsi="Times New Roman"/>
+          <w:i w:val="false"/>
+          <w:iCs w:val="false"/>
+          <w:lang w:val="hr-HR"/>
+        </w:rPr>
+        <w:t>Knjižničarka ga je, naravno, onda začuđeno pogledala.</w:t>
       </w:r>
     </w:p>
   </w:footnote>
@@ -14601,7 +15631,7 @@
           <w:rFonts w:ascii="Courier New" w:hAnsi="Courier New"/>
         </w:rPr>
         <w:tab/>
-        <w:t>https://www.reddit.com/r/asm/comments/jyfrxy/how_to_implement_breakpoints_in_a_simulator/gd5ysu7/?utm_source=reddit&amp;utm_medium=web2x&amp;context=3</w:t>
+        <w:t>https://github.com/FlatAssembler/AECforWebAssembly/raw/master/tokenizer.cpp</w:t>
       </w:r>
     </w:p>
   </w:footnote>
@@ -14624,7 +15654,7 @@
           <w:rFonts w:ascii="Courier New" w:hAnsi="Courier New"/>
         </w:rPr>
         <w:tab/>
-        <w:t>https://atheistforums.org/thread-61911-post-2112572.html#pid2112572</w:t>
+        <w:t>https://github.com/FlatAssembler/AECforWebAssembly/raw/master/semanticAnalyzer.cpp</w:t>
       </w:r>
     </w:p>
   </w:footnote>
@@ -14647,7 +15677,7 @@
           <w:rFonts w:ascii="Courier New" w:hAnsi="Courier New"/>
         </w:rPr>
         <w:tab/>
-        <w:t>https://atheistforums.org/thread-61911-post-2112817.html#pid2112817</w:t>
+        <w:t>https://www.reddit.com/r/asm/comments/jyfrxy/how_to_implement_breakpoints_in_a_simulator/gd5ysu7/?utm_source=reddit&amp;utm_medium=web2x&amp;context=3</w:t>
       </w:r>
     </w:p>
   </w:footnote>
@@ -14657,7 +15687,6 @@
         <w:pStyle w:val="Footnote"/>
         <w:rPr>
           <w:rFonts w:ascii="Courier New" w:hAnsi="Courier New"/>
-          <w:lang w:val="hr-HR"/>
         </w:rPr>
       </w:pPr>
       <w:r>
@@ -14669,10 +15698,9 @@
       <w:r>
         <w:rPr>
           <w:rFonts w:ascii="Courier New" w:hAnsi="Courier New"/>
-          <w:lang w:val="hr-HR"/>
         </w:rPr>
         <w:tab/>
-        <w:t>https://flatassembler.github.io/PicoBlaze/PicoBlaze.html</w:t>
+        <w:t>https://atheistforums.org/thread-61911-post-2112572.html#pid2112572</w:t>
       </w:r>
     </w:p>
   </w:footnote>
@@ -14680,7 +15708,9 @@
     <w:p>
       <w:pPr>
         <w:pStyle w:val="Footnote"/>
-        <w:rPr/>
+        <w:rPr>
+          <w:rFonts w:ascii="Courier New" w:hAnsi="Courier New"/>
+        </w:rPr>
       </w:pPr>
       <w:r>
         <w:rPr>
@@ -14689,9 +15719,11 @@
         <w:footnoteRef/>
       </w:r>
       <w:r>
-        <w:rPr/>
+        <w:rPr>
+          <w:rFonts w:ascii="Courier New" w:hAnsi="Courier New"/>
+        </w:rPr>
         <w:tab/>
-        <w:t>https://informatika.azoo.hr/natjecanje/dogadjaj/175/rezultati</w:t>
+        <w:t>https://atheistforums.org/thread-61911-post-2112817.html#pid2112817</w:t>
       </w:r>
     </w:p>
   </w:footnote>
@@ -14699,7 +15731,10 @@
     <w:p>
       <w:pPr>
         <w:pStyle w:val="Footnote"/>
-        <w:rPr/>
+        <w:rPr>
+          <w:rFonts w:ascii="Courier New" w:hAnsi="Courier New"/>
+          <w:lang w:val="hr-HR"/>
+        </w:rPr>
       </w:pPr>
       <w:r>
         <w:rPr>
@@ -14708,9 +15743,12 @@
         <w:footnoteRef/>
       </w:r>
       <w:r>
-        <w:rPr/>
+        <w:rPr>
+          <w:rFonts w:ascii="Courier New" w:hAnsi="Courier New"/>
+          <w:lang w:val="hr-HR"/>
+        </w:rPr>
         <w:tab/>
-        <w:t>https://informatika.azoo.hr/natjecanje/dogadjaj/235/rezultati</w:t>
+        <w:t>https://flatassembler.github.io/PicoBlaze/PicoBlaze.html</w:t>
       </w:r>
     </w:p>
   </w:footnote>
@@ -14729,11 +15767,49 @@
       <w:r>
         <w:rPr/>
         <w:tab/>
-        <w:t>https://informatika.azoo.hr/natjecanje/dogadjaj/288/rezultati</w:t>
+        <w:t>https://informatika.azoo.hr/natjecanje/dogadjaj/175/rezultati</w:t>
       </w:r>
     </w:p>
   </w:footnote>
   <w:footnote w:id="14">
+    <w:p>
+      <w:pPr>
+        <w:pStyle w:val="Footnote"/>
+        <w:rPr/>
+      </w:pPr>
+      <w:r>
+        <w:rPr>
+          <w:rStyle w:val="FootnoteCharacters"/>
+        </w:rPr>
+        <w:footnoteRef/>
+      </w:r>
+      <w:r>
+        <w:rPr/>
+        <w:tab/>
+        <w:t>https://informatika.azoo.hr/natjecanje/dogadjaj/235/rezultati</w:t>
+      </w:r>
+    </w:p>
+  </w:footnote>
+  <w:footnote w:id="15">
+    <w:p>
+      <w:pPr>
+        <w:pStyle w:val="Footnote"/>
+        <w:rPr/>
+      </w:pPr>
+      <w:r>
+        <w:rPr>
+          <w:rStyle w:val="FootnoteCharacters"/>
+        </w:rPr>
+        <w:footnoteRef/>
+      </w:r>
+      <w:r>
+        <w:rPr/>
+        <w:tab/>
+        <w:t>https://informatika.azoo.hr/natjecanje/dogadjaj/288/rezultati</w:t>
+      </w:r>
+    </w:p>
+  </w:footnote>
+  <w:footnote w:id="16">
     <w:p>
       <w:pPr>
         <w:pStyle w:val="Footnote"/>
@@ -14756,7 +15832,7 @@
       </w:hyperlink>
     </w:p>
   </w:footnote>
-  <w:footnote w:id="15">
+  <w:footnote w:id="17">
     <w:p>
       <w:pPr>
         <w:pStyle w:val="Footnote"/>
@@ -14772,44 +15848,6 @@
         <w:rPr/>
         <w:tab/>
         <w:t>https://stemgames.hr/wp-content/uploads/2019/05/SG-Rezultati-2019-znanje-T.pdf</w:t>
-      </w:r>
-    </w:p>
-  </w:footnote>
-  <w:footnote w:id="16">
-    <w:p>
-      <w:pPr>
-        <w:pStyle w:val="Footnote"/>
-        <w:rPr/>
-      </w:pPr>
-      <w:r>
-        <w:rPr>
-          <w:rStyle w:val="FootnoteCharacters"/>
-        </w:rPr>
-        <w:footnoteRef/>
-      </w:r>
-      <w:r>
-        <w:rPr/>
-        <w:tab/>
-        <w:t>https://www.azoo.hr/images/rezultati_klas_jezici_lat_gimnazije2016.pdf</w:t>
-      </w:r>
-    </w:p>
-  </w:footnote>
-  <w:footnote w:id="17">
-    <w:p>
-      <w:pPr>
-        <w:pStyle w:val="Footnote"/>
-        <w:rPr/>
-      </w:pPr>
-      <w:r>
-        <w:rPr>
-          <w:rStyle w:val="FootnoteCharacters"/>
-        </w:rPr>
-        <w:footnoteRef/>
-      </w:r>
-      <w:r>
-        <w:rPr/>
-        <w:tab/>
-        <w:t>http://www.glas-slavonije.hr/365330/3/Gimnazijalac-Teo-napisao--i-objavio-knjigu-o-jeziku</w:t>
       </w:r>
     </w:p>
   </w:footnote>
@@ -14828,11 +15866,49 @@
       <w:r>
         <w:rPr/>
         <w:tab/>
-        <w:t>https://bib.irb.hr/datoteka/957836.Kopacki.pdf</w:t>
+        <w:t>https://www.azoo.hr/images/rezultati_klas_jezici_lat_gimnazije2016.pdf</w:t>
       </w:r>
     </w:p>
   </w:footnote>
   <w:footnote w:id="19">
+    <w:p>
+      <w:pPr>
+        <w:pStyle w:val="Footnote"/>
+        <w:rPr/>
+      </w:pPr>
+      <w:r>
+        <w:rPr>
+          <w:rStyle w:val="FootnoteCharacters"/>
+        </w:rPr>
+        <w:footnoteRef/>
+      </w:r>
+      <w:r>
+        <w:rPr/>
+        <w:tab/>
+        <w:t>http://www.glas-slavonije.hr/365330/3/Gimnazijalac-Teo-napisao--i-objavio-knjigu-o-jeziku</w:t>
+      </w:r>
+    </w:p>
+  </w:footnote>
+  <w:footnote w:id="20">
+    <w:p>
+      <w:pPr>
+        <w:pStyle w:val="Footnote"/>
+        <w:rPr/>
+      </w:pPr>
+      <w:r>
+        <w:rPr>
+          <w:rStyle w:val="FootnoteCharacters"/>
+        </w:rPr>
+        <w:footnoteRef/>
+      </w:r>
+      <w:r>
+        <w:rPr/>
+        <w:tab/>
+        <w:t>https://bib.irb.hr/datoteka/957836.Kopacki.pdf</w:t>
+      </w:r>
+    </w:p>
+  </w:footnote>
+  <w:footnote w:id="21">
     <w:p>
       <w:pPr>
         <w:pStyle w:val="Footnote"/>
@@ -14858,7 +15934,7 @@
       </w:hyperlink>
     </w:p>
   </w:footnote>
-  <w:footnote w:id="20">
+  <w:footnote w:id="22">
     <w:p>
       <w:pPr>
         <w:pStyle w:val="Footnote"/>
@@ -14881,7 +15957,7 @@
       </w:r>
     </w:p>
   </w:footnote>
-  <w:footnote w:id="21">
+  <w:footnote w:id="23">
     <w:p>
       <w:pPr>
         <w:pStyle w:val="Footnote"/>
@@ -14904,7 +15980,7 @@
       </w:hyperlink>
     </w:p>
   </w:footnote>
-  <w:footnote w:id="22">
+  <w:footnote w:id="24">
     <w:p>
       <w:pPr>
         <w:pStyle w:val="Footnote"/>
@@ -15396,5 +16472,18 @@
     <w:pPr/>
     <w:rPr/>
   </w:style>
+  <w:style w:type="paragraph" w:styleId="PreformattedText">
+    <w:name w:val="Preformatted Text"/>
+    <w:basedOn w:val="Normal"/>
+    <w:qFormat/>
+    <w:pPr>
+      <w:spacing w:before="0" w:after="0"/>
+    </w:pPr>
+    <w:rPr>
+      <w:rFonts w:ascii="Liberation Mono" w:hAnsi="Liberation Mono" w:eastAsia="NSimSun" w:cs="Liberation Mono"/>
+      <w:sz w:val="20"/>
+      <w:szCs w:val="20"/>
+    </w:rPr>
+  </w:style>
 </w:styles>
 </file>
</xml_diff>

<commit_message>
More about the tokenizer...
</commit_message>
<xml_diff>
--- a/seminar/PicoBlaze.docx
+++ b/seminar/PicoBlaze.docx
@@ -4381,6 +4381,27 @@
       <w:r>
         <w:rPr/>
       </w:r>
+    </w:p>
+    <w:p>
+      <w:pPr>
+        <w:pStyle w:val="Normal"/>
+        <w:ind w:left="0" w:right="0" w:hanging="0"/>
+        <w:jc w:val="both"/>
+        <w:rPr>
+          <w:rFonts w:ascii="Times New Roman" w:hAnsi="Times New Roman"/>
+          <w:b w:val="false"/>
+          <w:bCs w:val="false"/>
+          <w:i w:val="false"/>
+          <w:i w:val="false"/>
+          <w:iCs w:val="false"/>
+          <w:sz w:val="22"/>
+          <w:szCs w:val="22"/>
+          <w:lang w:val="hr-HR"/>
+        </w:rPr>
+      </w:pPr>
+      <w:r>
+        <w:rPr/>
+      </w:r>
       <w:r>
         <mc:AlternateContent>
           <mc:Choice Requires="wps">
@@ -5205,7 +5226,17 @@
         <w:spacing w:before="0" w:after="0"/>
         <w:ind w:left="0" w:right="0" w:hanging="0"/>
         <w:jc w:val="both"/>
-        <w:rPr/>
+        <w:rPr>
+          <w:rFonts w:ascii="Times New Roman" w:hAnsi="Times New Roman"/>
+          <w:b w:val="false"/>
+          <w:bCs w:val="false"/>
+          <w:i w:val="false"/>
+          <w:i w:val="false"/>
+          <w:iCs w:val="false"/>
+          <w:sz w:val="22"/>
+          <w:szCs w:val="22"/>
+          <w:lang w:val="hr-HR"/>
+        </w:rPr>
       </w:pPr>
       <w:r>
         <w:rPr>
@@ -6756,7 +6787,33 @@
           <w:szCs w:val="22"/>
           <w:lang w:val="hr-HR"/>
         </w:rPr>
-        <w:t xml:space="preserve">koji korisnik stisne kad želi da mu se sintaksno oboji program, što je lagano za isprogramirati. Druga dva problema bila su da su različiti internetski preglednici različito interpretirali CSS koji sam napisao. </w:t>
+        <w:t xml:space="preserve">koji korisnik stisne kad želi da mu se sintaksno oboji program, što je </w:t>
+      </w:r>
+      <w:r>
+        <w:rPr>
+          <w:rFonts w:ascii="Times New Roman" w:hAnsi="Times New Roman"/>
+          <w:b w:val="false"/>
+          <w:bCs w:val="false"/>
+          <w:i w:val="false"/>
+          <w:iCs w:val="false"/>
+          <w:sz w:val="22"/>
+          <w:szCs w:val="22"/>
+          <w:lang w:val="hr-HR"/>
+        </w:rPr>
+        <w:t>relativno</w:t>
+      </w:r>
+      <w:r>
+        <w:rPr>
+          <w:rFonts w:ascii="Times New Roman" w:hAnsi="Times New Roman"/>
+          <w:b w:val="false"/>
+          <w:bCs w:val="false"/>
+          <w:i w:val="false"/>
+          <w:iCs w:val="false"/>
+          <w:sz w:val="22"/>
+          <w:szCs w:val="22"/>
+          <w:lang w:val="hr-HR"/>
+        </w:rPr>
+        <w:t xml:space="preserve"> lagano za isprogramirati. Druga dva problema bila su da su različiti internetski preglednici različito interpretirali CSS koji sam napisao. </w:t>
       </w:r>
       <w:r>
         <w:rPr>
@@ -7004,7 +7061,33 @@
           <w:szCs w:val="22"/>
           <w:lang w:val="hr-HR"/>
         </w:rPr>
-        <w:t xml:space="preserve"> da WebPositive, internetski preglednik koji se dobije uz operativni sustav Haiku, blisko srodan Safariju, nije stavljao onu svijetlosivu pozadinu na gumbe, pa su slova </w:t>
+        <w:t xml:space="preserve"> da WebPositive, internetski preglednik koji se dobije uz operativni sustav Haiku, blisko srodan Safariju </w:t>
+      </w:r>
+      <w:r>
+        <w:rPr>
+          <w:rFonts w:ascii="Times New Roman" w:hAnsi="Times New Roman"/>
+          <w:b w:val="false"/>
+          <w:bCs w:val="false"/>
+          <w:i w:val="false"/>
+          <w:iCs w:val="false"/>
+          <w:sz w:val="22"/>
+          <w:szCs w:val="22"/>
+          <w:lang w:val="hr-HR"/>
+        </w:rPr>
+        <w:t>(i WebPositive i Safari baziraju se na WebKitu)</w:t>
+      </w:r>
+      <w:r>
+        <w:rPr>
+          <w:rFonts w:ascii="Times New Roman" w:hAnsi="Times New Roman"/>
+          <w:b w:val="false"/>
+          <w:bCs w:val="false"/>
+          <w:i w:val="false"/>
+          <w:iCs w:val="false"/>
+          <w:sz w:val="22"/>
+          <w:szCs w:val="22"/>
+          <w:lang w:val="hr-HR"/>
+        </w:rPr>
+        <w:t xml:space="preserve">, nije stavljao onu svijetlosivu pozadinu na gumbe, pa su slova </w:t>
       </w:r>
       <w:r>
         <w:rPr>
@@ -7083,6 +7166,318 @@
           <w:lang w:val="hr-HR"/>
         </w:rPr>
         <w:t>”, radilo je kako treba.</w:t>
+      </w:r>
+    </w:p>
+    <w:p>
+      <w:pPr>
+        <w:pStyle w:val="Normal"/>
+        <w:numPr>
+          <w:ilvl w:val="0"/>
+          <w:numId w:val="0"/>
+        </w:numPr>
+        <w:ind w:left="720" w:right="0" w:hanging="0"/>
+        <w:jc w:val="both"/>
+        <w:rPr/>
+      </w:pPr>
+      <w:r>
+        <w:rPr>
+          <w:rFonts w:ascii="Times New Roman" w:hAnsi="Times New Roman"/>
+          <w:b w:val="false"/>
+          <w:bCs w:val="false"/>
+          <w:i w:val="false"/>
+          <w:iCs w:val="false"/>
+          <w:sz w:val="22"/>
+          <w:szCs w:val="22"/>
+          <w:lang w:val="hr-HR"/>
+        </w:rPr>
+        <w:t>B</w:t>
+      </w:r>
+      <w:r>
+        <w:rPr>
+          <w:rFonts w:ascii="Times New Roman" w:hAnsi="Times New Roman"/>
+          <w:b w:val="false"/>
+          <w:bCs w:val="false"/>
+          <w:i w:val="false"/>
+          <w:iCs w:val="false"/>
+          <w:sz w:val="22"/>
+          <w:szCs w:val="22"/>
+          <w:lang w:val="hr-HR"/>
+        </w:rPr>
+        <w:t xml:space="preserve">ilo je i nekih problema za koje sam bio siguran da ću naletjeti na njih, a zapravo nisam naletio. Recimo, </w:t>
+      </w:r>
+      <w:r>
+        <w:rPr>
+          <w:rFonts w:ascii="Times New Roman" w:hAnsi="Times New Roman"/>
+          <w:b w:val="false"/>
+          <w:bCs w:val="false"/>
+          <w:i w:val="false"/>
+          <w:iCs w:val="false"/>
+          <w:sz w:val="22"/>
+          <w:szCs w:val="22"/>
+          <w:lang w:val="hr-HR"/>
+        </w:rPr>
+        <w:t>bio</w:t>
+      </w:r>
+      <w:r>
+        <w:rPr>
+          <w:rFonts w:ascii="Times New Roman" w:hAnsi="Times New Roman"/>
+          <w:b w:val="false"/>
+          <w:bCs w:val="false"/>
+          <w:i w:val="false"/>
+          <w:iCs w:val="false"/>
+          <w:sz w:val="22"/>
+          <w:szCs w:val="22"/>
+          <w:lang w:val="hr-HR"/>
+        </w:rPr>
+        <w:t xml:space="preserve"> sam </w:t>
+      </w:r>
+      <w:r>
+        <w:rPr>
+          <w:rFonts w:ascii="Times New Roman" w:hAnsi="Times New Roman"/>
+          <w:b w:val="false"/>
+          <w:bCs w:val="false"/>
+          <w:i w:val="false"/>
+          <w:iCs w:val="false"/>
+          <w:sz w:val="22"/>
+          <w:szCs w:val="22"/>
+          <w:lang w:val="hr-HR"/>
+        </w:rPr>
+        <w:t>uvjeren</w:t>
+      </w:r>
+      <w:r>
+        <w:rPr>
+          <w:rFonts w:ascii="Times New Roman" w:hAnsi="Times New Roman"/>
+          <w:b w:val="false"/>
+          <w:bCs w:val="false"/>
+          <w:i w:val="false"/>
+          <w:iCs w:val="false"/>
+          <w:sz w:val="22"/>
+          <w:szCs w:val="22"/>
+          <w:lang w:val="hr-HR"/>
+        </w:rPr>
+        <w:t xml:space="preserve"> da će TOR Browser odbijati </w:t>
+      </w:r>
+      <w:r>
+        <w:rPr>
+          <w:rFonts w:ascii="Times New Roman" w:hAnsi="Times New Roman"/>
+          <w:b w:val="false"/>
+          <w:bCs w:val="false"/>
+          <w:i/>
+          <w:iCs/>
+          <w:sz w:val="22"/>
+          <w:szCs w:val="22"/>
+          <w:lang w:val="hr-HR"/>
+        </w:rPr>
+        <w:t>fetchati</w:t>
+      </w:r>
+      <w:r>
+        <w:rPr>
+          <w:rFonts w:ascii="Times New Roman" w:hAnsi="Times New Roman"/>
+          <w:b w:val="false"/>
+          <w:bCs w:val="false"/>
+          <w:i w:val="false"/>
+          <w:iCs w:val="false"/>
+          <w:sz w:val="22"/>
+          <w:szCs w:val="22"/>
+          <w:lang w:val="hr-HR"/>
+        </w:rPr>
+        <w:t xml:space="preserve"> PicoBlazeove asemblerske programe s mog GitHub profila (s domene </w:t>
+      </w:r>
+      <w:r>
+        <w:rPr>
+          <w:rFonts w:ascii="Courier New" w:hAnsi="Courier New"/>
+          <w:b w:val="false"/>
+          <w:bCs w:val="false"/>
+          <w:i w:val="false"/>
+          <w:iCs w:val="false"/>
+          <w:sz w:val="22"/>
+          <w:szCs w:val="22"/>
+          <w:lang w:val="hr-HR"/>
+        </w:rPr>
+        <w:t>raw.githubusercontent.com</w:t>
+      </w:r>
+      <w:r>
+        <w:rPr>
+          <w:rFonts w:ascii="Times New Roman" w:hAnsi="Times New Roman"/>
+          <w:b w:val="false"/>
+          <w:bCs w:val="false"/>
+          <w:i w:val="false"/>
+          <w:iCs w:val="false"/>
+          <w:sz w:val="22"/>
+          <w:szCs w:val="22"/>
+          <w:lang w:val="hr-HR"/>
+        </w:rPr>
+        <w:t xml:space="preserve">) </w:t>
+      </w:r>
+      <w:r>
+        <w:rPr>
+          <w:rFonts w:ascii="Times New Roman" w:hAnsi="Times New Roman"/>
+          <w:b w:val="false"/>
+          <w:bCs w:val="false"/>
+          <w:i w:val="false"/>
+          <w:iCs w:val="false"/>
+          <w:sz w:val="22"/>
+          <w:szCs w:val="22"/>
+          <w:lang w:val="hr-HR"/>
+        </w:rPr>
+        <w:t xml:space="preserve">iz JavaScripta koji se nalazi na mojoj web-stranici (na domeni </w:t>
+      </w:r>
+      <w:r>
+        <w:rPr>
+          <w:rFonts w:ascii="Courier New" w:hAnsi="Courier New"/>
+          <w:b w:val="false"/>
+          <w:bCs w:val="false"/>
+          <w:i w:val="false"/>
+          <w:iCs w:val="false"/>
+          <w:sz w:val="22"/>
+          <w:szCs w:val="22"/>
+          <w:lang w:val="hr-HR"/>
+        </w:rPr>
+        <w:t>flatassembler.github.io</w:t>
+      </w:r>
+      <w:r>
+        <w:rPr>
+          <w:rFonts w:ascii="Times New Roman" w:hAnsi="Times New Roman"/>
+          <w:b w:val="false"/>
+          <w:bCs w:val="false"/>
+          <w:i w:val="false"/>
+          <w:iCs w:val="false"/>
+          <w:sz w:val="22"/>
+          <w:szCs w:val="22"/>
+          <w:lang w:val="hr-HR"/>
+        </w:rPr>
+        <w:t xml:space="preserve">), da je to jedan od načina na koji TOR Browser štiti od </w:t>
+      </w:r>
+      <w:r>
+        <w:rPr>
+          <w:rFonts w:ascii="Times New Roman" w:hAnsi="Times New Roman"/>
+          <w:b w:val="false"/>
+          <w:bCs w:val="false"/>
+          <w:i/>
+          <w:iCs/>
+          <w:sz w:val="22"/>
+          <w:szCs w:val="22"/>
+          <w:lang w:val="hr-HR"/>
+        </w:rPr>
+        <w:t>cross-site scripting</w:t>
+      </w:r>
+      <w:r>
+        <w:rPr>
+          <w:rFonts w:ascii="Times New Roman" w:hAnsi="Times New Roman"/>
+          <w:b w:val="false"/>
+          <w:bCs w:val="false"/>
+          <w:i w:val="false"/>
+          <w:iCs w:val="false"/>
+          <w:sz w:val="22"/>
+          <w:szCs w:val="22"/>
+          <w:lang w:val="hr-HR"/>
+        </w:rPr>
+        <w:t xml:space="preserve"> napada. </w:t>
+      </w:r>
+      <w:r>
+        <w:rPr>
+          <w:rFonts w:ascii="Times New Roman" w:hAnsi="Times New Roman"/>
+          <w:b w:val="false"/>
+          <w:bCs w:val="false"/>
+          <w:i w:val="false"/>
+          <w:iCs w:val="false"/>
+          <w:sz w:val="22"/>
+          <w:szCs w:val="22"/>
+          <w:lang w:val="hr-HR"/>
+        </w:rPr>
+        <w:t xml:space="preserve">Međutim, kada sam to </w:t>
+      </w:r>
+      <w:r>
+        <w:rPr>
+          <w:rFonts w:ascii="Times New Roman" w:hAnsi="Times New Roman"/>
+          <w:b w:val="false"/>
+          <w:bCs w:val="false"/>
+          <w:i/>
+          <w:iCs/>
+          <w:sz w:val="22"/>
+          <w:szCs w:val="22"/>
+          <w:lang w:val="hr-HR"/>
+        </w:rPr>
+        <w:t>fetchanje</w:t>
+      </w:r>
+      <w:r>
+        <w:rPr>
+          <w:rFonts w:ascii="Times New Roman" w:hAnsi="Times New Roman"/>
+          <w:b w:val="false"/>
+          <w:bCs w:val="false"/>
+          <w:i w:val="false"/>
+          <w:iCs w:val="false"/>
+          <w:sz w:val="22"/>
+          <w:szCs w:val="22"/>
+          <w:lang w:val="hr-HR"/>
+        </w:rPr>
+        <w:t xml:space="preserve"> primjera asemblerskih programa isprobao u TOR Browseru, radilo je. </w:t>
+      </w:r>
+      <w:r>
+        <w:rPr>
+          <w:rFonts w:ascii="Times New Roman" w:hAnsi="Times New Roman"/>
+          <w:b w:val="false"/>
+          <w:bCs w:val="false"/>
+          <w:i w:val="false"/>
+          <w:iCs w:val="false"/>
+          <w:sz w:val="22"/>
+          <w:szCs w:val="22"/>
+          <w:lang w:val="hr-HR"/>
+        </w:rPr>
+        <w:t xml:space="preserve">Otvorio sam </w:t>
+      </w:r>
+      <w:r>
+        <w:rPr>
+          <w:rFonts w:ascii="Times New Roman" w:hAnsi="Times New Roman"/>
+          <w:b w:val="false"/>
+          <w:bCs w:val="false"/>
+          <w:i/>
+          <w:iCs/>
+          <w:sz w:val="22"/>
+          <w:szCs w:val="22"/>
+          <w:lang w:val="hr-HR"/>
+        </w:rPr>
+        <w:t>thread</w:t>
+      </w:r>
+      <w:r>
+        <w:rPr>
+          <w:rFonts w:ascii="Times New Roman" w:hAnsi="Times New Roman"/>
+          <w:b w:val="false"/>
+          <w:bCs w:val="false"/>
+          <w:i w:val="false"/>
+          <w:iCs w:val="false"/>
+          <w:sz w:val="22"/>
+          <w:szCs w:val="22"/>
+          <w:lang w:val="hr-HR"/>
+        </w:rPr>
+        <w:t xml:space="preserve"> na forumu o tome</w:t>
+      </w:r>
+      <w:r>
+        <w:rPr>
+          <w:rStyle w:val="FootnoteAnchor"/>
+          <w:rFonts w:ascii="Times New Roman" w:hAnsi="Times New Roman"/>
+          <w:b w:val="false"/>
+          <w:bCs w:val="false"/>
+          <w:i w:val="false"/>
+          <w:iCs w:val="false"/>
+          <w:sz w:val="22"/>
+          <w:szCs w:val="22"/>
+          <w:lang w:val="hr-HR"/>
+        </w:rPr>
+        <w:footnoteReference w:id="5"/>
+      </w:r>
+      <w:r>
+        <w:rPr>
+          <w:rFonts w:ascii="Times New Roman" w:hAnsi="Times New Roman"/>
+          <w:b w:val="false"/>
+          <w:bCs w:val="false"/>
+          <w:i w:val="false"/>
+          <w:iCs w:val="false"/>
+          <w:sz w:val="22"/>
+          <w:szCs w:val="22"/>
+          <w:lang w:val="hr-HR"/>
+        </w:rPr>
+        <w:t>. U svakom slučaju, TOR Browser ne pruža zaštitu koju sam mislio da pruža.</w:t>
       </w:r>
     </w:p>
     <w:p>
@@ -8680,7 +9075,7 @@
           <w:vertAlign w:val="superscript"/>
           <w:lang w:val="hr-HR"/>
         </w:rPr>
-        <w:footnoteReference w:id="5"/>
+        <w:footnoteReference w:id="6"/>
       </w:r>
       <w:r>
         <w:rPr>
@@ -8913,7 +9308,7 @@
           <w:vertAlign w:val="superscript"/>
           <w:lang w:val="hr-HR"/>
         </w:rPr>
-        <w:footnoteReference w:id="6"/>
+        <w:footnoteReference w:id="7"/>
       </w:r>
       <w:r>
         <w:rPr>
@@ -10765,7 +11160,33 @@
           <w:szCs w:val="22"/>
           <w:lang w:val="hr-HR"/>
         </w:rPr>
-        <w:t xml:space="preserve"> su kineski znakovi i koriste se za pisanje korijena riječi. </w:t>
+        <w:t xml:space="preserve"> su kineski znakovi i koriste se za pisanje korijena riječi </w:t>
+      </w:r>
+      <w:r>
+        <w:rPr>
+          <w:rFonts w:ascii="Times New Roman" w:hAnsi="Times New Roman"/>
+          <w:b w:val="false"/>
+          <w:bCs w:val="false"/>
+          <w:i w:val="false"/>
+          <w:iCs w:val="false"/>
+          <w:sz w:val="22"/>
+          <w:szCs w:val="22"/>
+          <w:lang w:val="hr-HR"/>
+        </w:rPr>
+        <w:t>(i izvorno japanskih riječi i ranih posuđenica iz kineskog)</w:t>
+      </w:r>
+      <w:r>
+        <w:rPr>
+          <w:rFonts w:ascii="Times New Roman" w:hAnsi="Times New Roman"/>
+          <w:b w:val="false"/>
+          <w:bCs w:val="false"/>
+          <w:i w:val="false"/>
+          <w:iCs w:val="false"/>
+          <w:sz w:val="22"/>
+          <w:szCs w:val="22"/>
+          <w:lang w:val="hr-HR"/>
+        </w:rPr>
+        <w:t xml:space="preserve">. </w:t>
       </w:r>
       <w:r>
         <w:rPr>
@@ -10791,7 +11212,137 @@
           <w:szCs w:val="22"/>
           <w:lang w:val="hr-HR"/>
         </w:rPr>
-        <w:t xml:space="preserve"> je slogovno pismo koje se koristi za pisanje korijena stranih riječi ili onomatopeja. </w:t>
+        <w:t xml:space="preserve"> je slogovno pismo koje se </w:t>
+      </w:r>
+      <w:r>
+        <w:rPr>
+          <w:rFonts w:ascii="Times New Roman" w:hAnsi="Times New Roman"/>
+          <w:b w:val="false"/>
+          <w:bCs w:val="false"/>
+          <w:i w:val="false"/>
+          <w:iCs w:val="false"/>
+          <w:sz w:val="22"/>
+          <w:szCs w:val="22"/>
+          <w:lang w:val="hr-HR"/>
+        </w:rPr>
+        <w:t>na japanskom jeziku</w:t>
+      </w:r>
+      <w:r>
+        <w:rPr>
+          <w:rFonts w:ascii="Times New Roman" w:hAnsi="Times New Roman"/>
+          <w:b w:val="false"/>
+          <w:bCs w:val="false"/>
+          <w:i w:val="false"/>
+          <w:iCs w:val="false"/>
+          <w:sz w:val="22"/>
+          <w:szCs w:val="22"/>
+          <w:lang w:val="hr-HR"/>
+        </w:rPr>
+        <w:t xml:space="preserve"> koristi za pisanje korijena stranih riječi ili onomatopeja. </w:t>
+      </w:r>
+      <w:r>
+        <w:rPr>
+          <w:rFonts w:ascii="Times New Roman" w:hAnsi="Times New Roman"/>
+          <w:b w:val="false"/>
+          <w:bCs w:val="false"/>
+          <w:i w:val="false"/>
+          <w:iCs w:val="false"/>
+          <w:sz w:val="22"/>
+          <w:szCs w:val="22"/>
+          <w:lang w:val="hr-HR"/>
+        </w:rPr>
+        <w:t>Drugim riječima, čim naučite katakanu, možete, čim vidite neki tekst na japanskom jeziku, prepoznati koje su riječi posuđenice i po njima odrediti o čemu je tekst. To nije slučaj na, recimo, korejskom jeziku</w:t>
+      </w:r>
+      <w:r>
+        <w:rPr>
+          <w:rFonts w:ascii="Times New Roman" w:hAnsi="Times New Roman"/>
+          <w:b w:val="false"/>
+          <w:bCs w:val="false"/>
+          <w:i w:val="false"/>
+          <w:iCs w:val="false"/>
+          <w:sz w:val="22"/>
+          <w:szCs w:val="22"/>
+          <w:lang w:val="hr-HR"/>
+        </w:rPr>
+        <w:t xml:space="preserve">. </w:t>
+      </w:r>
+      <w:r>
+        <w:rPr>
+          <w:rFonts w:ascii="Times New Roman" w:hAnsi="Times New Roman"/>
+          <w:b w:val="false"/>
+          <w:bCs w:val="false"/>
+          <w:i w:val="false"/>
+          <w:iCs w:val="false"/>
+          <w:sz w:val="22"/>
+          <w:szCs w:val="22"/>
+          <w:lang w:val="hr-HR"/>
+        </w:rPr>
+        <w:t xml:space="preserve">U Južnoj Koreji se i gramatički afiksi i strane riječi pišu hangulom, a u Sjevernoj Koreji se čak i korijeni riječi pišu hangulom (jer je u Sjevernoj Koreji zabranjeno korejski jezik pisati kineskim znakovima). Makar hangul bio lakši za naučiti ljudima naviknutim na alfabete nego što je katakana, da bismo </w:t>
+      </w:r>
+      <w:r>
+        <w:rPr>
+          <w:rFonts w:ascii="Times New Roman" w:hAnsi="Times New Roman"/>
+          <w:b w:val="false"/>
+          <w:bCs w:val="false"/>
+          <w:i w:val="false"/>
+          <w:iCs w:val="false"/>
+          <w:sz w:val="22"/>
+          <w:szCs w:val="22"/>
+          <w:lang w:val="hr-HR"/>
+        </w:rPr>
+        <w:t>u tekstu</w:t>
+      </w:r>
+      <w:r>
+        <w:rPr>
+          <w:rFonts w:ascii="Times New Roman" w:hAnsi="Times New Roman"/>
+          <w:b w:val="false"/>
+          <w:bCs w:val="false"/>
+          <w:i w:val="false"/>
+          <w:iCs w:val="false"/>
+          <w:sz w:val="22"/>
+          <w:szCs w:val="22"/>
+          <w:lang w:val="hr-HR"/>
+        </w:rPr>
+        <w:t xml:space="preserve"> na korejskom jeziku prepoznali posuđenice, moramo dekodirati čitav tekst, a ne samo posebno označene riječi </w:t>
+      </w:r>
+      <w:r>
+        <w:rPr>
+          <w:rFonts w:ascii="Times New Roman" w:hAnsi="Times New Roman"/>
+          <w:b w:val="false"/>
+          <w:bCs w:val="false"/>
+          <w:i w:val="false"/>
+          <w:iCs w:val="false"/>
+          <w:sz w:val="22"/>
+          <w:szCs w:val="22"/>
+          <w:lang w:val="hr-HR"/>
+        </w:rPr>
+        <w:t>(kao što su na japanskom jeziku posuđenice posebno označene tako što su pisane katakanom)</w:t>
+      </w:r>
+      <w:r>
+        <w:rPr>
+          <w:rFonts w:ascii="Times New Roman" w:hAnsi="Times New Roman"/>
+          <w:b w:val="false"/>
+          <w:bCs w:val="false"/>
+          <w:i w:val="false"/>
+          <w:iCs w:val="false"/>
+          <w:sz w:val="22"/>
+          <w:szCs w:val="22"/>
+          <w:lang w:val="hr-HR"/>
+        </w:rPr>
+        <w:t>.</w:t>
+      </w:r>
+      <w:r>
+        <w:rPr>
+          <w:rFonts w:ascii="Times New Roman" w:hAnsi="Times New Roman"/>
+          <w:b w:val="false"/>
+          <w:bCs w:val="false"/>
+          <w:i w:val="false"/>
+          <w:iCs w:val="false"/>
+          <w:sz w:val="22"/>
+          <w:szCs w:val="22"/>
+          <w:lang w:val="hr-HR"/>
+        </w:rPr>
+        <w:t xml:space="preserve"> </w:t>
       </w:r>
       <w:r>
         <w:rPr>
@@ -10817,7 +11368,33 @@
           <w:szCs w:val="22"/>
           <w:lang w:val="hr-HR"/>
         </w:rPr>
-        <w:t xml:space="preserve"> je slogovno pismo koji se koristi za pisanje gramatičkih afiksa (prefiksa i sufiksa). Većina gramatičkih afikasa u japanskom su sufiksi, tako da, kada dođemo do nekog hiraganskog znaka, znamo da je to nastavak prethodne riječi, a ne nova riječ. S druge strane, ako naiđemo na kineski znak ili katakanski znak nakon niza hiraganskih znakova, to je najčešće nova riječ. Sličan postupak za odvajanje riječi postoji u većini programskih jezika. Potprogram </w:t>
+        <w:t xml:space="preserve"> je slogovno pismo koji se koristi za pisanje gramatičkih afiksa (prefiksa i sufiksa) </w:t>
+      </w:r>
+      <w:r>
+        <w:rPr>
+          <w:rFonts w:ascii="Times New Roman" w:hAnsi="Times New Roman"/>
+          <w:b w:val="false"/>
+          <w:bCs w:val="false"/>
+          <w:i w:val="false"/>
+          <w:iCs w:val="false"/>
+          <w:sz w:val="22"/>
+          <w:szCs w:val="22"/>
+          <w:lang w:val="hr-HR"/>
+        </w:rPr>
+        <w:t>na japanskom jeziku</w:t>
+      </w:r>
+      <w:r>
+        <w:rPr>
+          <w:rFonts w:ascii="Times New Roman" w:hAnsi="Times New Roman"/>
+          <w:b w:val="false"/>
+          <w:bCs w:val="false"/>
+          <w:i w:val="false"/>
+          <w:iCs w:val="false"/>
+          <w:sz w:val="22"/>
+          <w:szCs w:val="22"/>
+          <w:lang w:val="hr-HR"/>
+        </w:rPr>
+        <w:t xml:space="preserve">. Većina gramatičkih afikasa u japanskom su sufiksi, tako da, kada dođemo do nekog hiraganskog znaka, znamo da je to nastavak prethodne riječi, a ne nova riječ. S druge strane, ako naiđemo na kineski znak ili katakanski znak nakon niza hiraganskih znakova, to je najčešće nova riječ. Sličan postupak za odvajanje riječi postoji u većini programskih jezika. Potprogram </w:t>
       </w:r>
       <w:r>
         <w:rPr>
@@ -10857,7 +11434,7 @@
           <w:vertAlign w:val="superscript"/>
           <w:lang w:val="hr-HR"/>
         </w:rPr>
-        <w:footnoteReference w:id="7"/>
+        <w:footnoteReference w:id="8"/>
       </w:r>
       <w:r>
         <w:rPr>
@@ -11288,7 +11865,7 @@
           <w:szCs w:val="22"/>
           <w:lang w:val="hr-HR"/>
         </w:rPr>
-        <w:footnoteReference w:id="8"/>
+        <w:footnoteReference w:id="9"/>
       </w:r>
       <w:r>
         <w:rPr>
@@ -13476,7 +14053,35 @@
           <w:u w:val="none"/>
           <w:lang w:val="hr-HR"/>
         </w:rPr>
-        <w:t>, koji pretvara dekadske brojeve u binarne, a dekadski brojevi se u njega upisuju koristeći UART, a isto tako se iz UART-a čitaju binarni brojevi koji su rezultati.</w:t>
+        <w:t xml:space="preserve">, koji pretvara dekadske brojeve u binarne, a dekadski brojevi se u njega upisuju koristeći UART, a isto tako se iz UART-a čitaju binarni brojevi koji su rezultati. </w:t>
+      </w:r>
+      <w:r>
+        <w:rPr>
+          <w:rFonts w:ascii="Times New Roman" w:hAnsi="Times New Roman"/>
+          <w:b w:val="false"/>
+          <w:bCs w:val="false"/>
+          <w:i/>
+          <w:iCs/>
+          <w:sz w:val="22"/>
+          <w:szCs w:val="22"/>
+          <w:u w:val="none"/>
+          <w:lang w:val="hr-HR"/>
+        </w:rPr>
+        <w:t>Decimal to Binary</w:t>
+      </w:r>
+      <w:r>
+        <w:rPr>
+          <w:rFonts w:ascii="Times New Roman" w:hAnsi="Times New Roman"/>
+          <w:b w:val="false"/>
+          <w:bCs w:val="false"/>
+          <w:i w:val="false"/>
+          <w:iCs w:val="false"/>
+          <w:sz w:val="22"/>
+          <w:szCs w:val="22"/>
+          <w:u w:val="none"/>
+          <w:lang w:val="hr-HR"/>
+        </w:rPr>
+        <w:t xml:space="preserve"> je sada drugi po redu s lijeva.</w:t>
       </w:r>
     </w:p>
     <w:p>
@@ -13955,7 +14560,7 @@
           <w:vertAlign w:val="superscript"/>
           <w:lang w:val="hr-HR"/>
         </w:rPr>
-        <w:footnoteReference w:id="9"/>
+        <w:footnoteReference w:id="10"/>
       </w:r>
       <w:r>
         <w:rPr>
@@ -14132,7 +14737,7 @@
           <w:szCs w:val="22"/>
           <w:lang w:val="hr-HR"/>
         </w:rPr>
-        <w:footnoteReference w:id="10"/>
+        <w:footnoteReference w:id="11"/>
       </w:r>
       <w:r>
         <w:rPr>
@@ -14393,7 +14998,7 @@
           <w:szCs w:val="22"/>
           <w:lang w:val="hr-HR"/>
         </w:rPr>
-        <w:footnoteReference w:id="11"/>
+        <w:footnoteReference w:id="12"/>
       </w:r>
       <w:r>
         <w:rPr>
@@ -14623,7 +15228,7 @@
           <w:iCs/>
           <w:lang w:val="en-US"/>
         </w:rPr>
-        <w:footnoteReference w:id="12"/>
+        <w:footnoteReference w:id="13"/>
       </w:r>
       <w:r>
         <w:rPr>
@@ -14900,7 +15505,7 @@
           <w:rStyle w:val="FootnoteAnchor"/>
           <w:lang w:val="hr-HR"/>
         </w:rPr>
-        <w:footnoteReference w:id="13"/>
+        <w:footnoteReference w:id="14"/>
       </w:r>
       <w:r>
         <w:rPr>
@@ -14913,7 +15518,7 @@
           <w:rStyle w:val="FootnoteAnchor"/>
           <w:lang w:val="hr-HR"/>
         </w:rPr>
-        <w:footnoteReference w:id="14"/>
+        <w:footnoteReference w:id="15"/>
       </w:r>
       <w:r>
         <w:rPr>
@@ -14926,7 +15531,7 @@
           <w:rStyle w:val="FootnoteAnchor"/>
           <w:lang w:val="hr-HR"/>
         </w:rPr>
-        <w:footnoteReference w:id="15"/>
+        <w:footnoteReference w:id="16"/>
       </w:r>
       <w:r>
         <w:rPr>
@@ -14939,7 +15544,7 @@
           <w:rStyle w:val="FootnoteAnchor"/>
           <w:lang w:val="hr-HR"/>
         </w:rPr>
-        <w:footnoteReference w:id="16"/>
+        <w:footnoteReference w:id="17"/>
       </w:r>
       <w:r>
         <w:rPr>
@@ -14952,7 +15557,7 @@
           <w:rStyle w:val="FootnoteAnchor"/>
           <w:lang w:val="hr-HR"/>
         </w:rPr>
-        <w:footnoteReference w:id="17"/>
+        <w:footnoteReference w:id="18"/>
       </w:r>
       <w:r>
         <w:rPr>
@@ -14965,7 +15570,7 @@
           <w:rStyle w:val="FootnoteAnchor"/>
           <w:lang w:val="hr-HR"/>
         </w:rPr>
-        <w:footnoteReference w:id="18"/>
+        <w:footnoteReference w:id="19"/>
       </w:r>
       <w:r>
         <w:rPr>
@@ -15000,7 +15605,7 @@
           <w:i/>
           <w:lang w:val="hr-HR"/>
         </w:rPr>
-        <w:footnoteReference w:id="19"/>
+        <w:footnoteReference w:id="20"/>
       </w:r>
       <w:r>
         <w:rPr>
@@ -15034,7 +15639,7 @@
           <w:i/>
           <w:lang w:val="hr-HR"/>
         </w:rPr>
-        <w:footnoteReference w:id="20"/>
+        <w:footnoteReference w:id="21"/>
       </w:r>
       <w:r>
         <w:rPr>
@@ -15089,7 +15694,7 @@
           <w:iCs w:val="false"/>
           <w:lang w:val="hr-HR"/>
         </w:rPr>
-        <w:footnoteReference w:id="21"/>
+        <w:footnoteReference w:id="22"/>
       </w:r>
       <w:r>
         <w:rPr>
@@ -15106,7 +15711,7 @@
           <w:iCs w:val="false"/>
           <w:lang w:val="hr-HR"/>
         </w:rPr>
-        <w:footnoteReference w:id="22"/>
+        <w:footnoteReference w:id="23"/>
       </w:r>
       <w:r>
         <w:rPr>
@@ -15149,7 +15754,7 @@
           <w:rStyle w:val="FootnoteAnchor"/>
           <w:lang w:val="hr-HR"/>
         </w:rPr>
-        <w:footnoteReference w:id="23"/>
+        <w:footnoteReference w:id="24"/>
       </w:r>
       <w:r>
         <w:rPr>
@@ -15178,7 +15783,7 @@
           <w:rStyle w:val="FootnoteAnchor"/>
           <w:lang w:val="hr-HR"/>
         </w:rPr>
-        <w:footnoteReference w:id="24"/>
+        <w:footnoteReference w:id="25"/>
       </w:r>
       <w:r>
         <w:rPr>
@@ -15405,7 +16010,7 @@
           <w:rFonts w:ascii="Courier New" w:hAnsi="Courier New"/>
         </w:rPr>
         <w:tab/>
-        <w:t>https://raw.githubusercontent.com/FlatAssembler/AECforWebAssembly/master/parser.cpp</w:t>
+        <w:t>https://www.reddit.com/r/TOR/comments/jv3dln/tor_browser_appears_to_allow_crosssite_scripting/?utm_source=share&amp;utm_medium=web2x&amp;context=3</w:t>
       </w:r>
     </w:p>
   </w:footnote>
@@ -15413,7 +16018,9 @@
     <w:p>
       <w:pPr>
         <w:pStyle w:val="Footnote"/>
-        <w:rPr/>
+        <w:rPr>
+          <w:rFonts w:ascii="Courier New" w:hAnsi="Courier New"/>
+        </w:rPr>
       </w:pPr>
       <w:r>
         <w:rPr>
@@ -15423,192 +16030,10 @@
       </w:r>
       <w:r>
         <w:rPr>
-          <w:rFonts w:ascii="Times New Roman" w:hAnsi="Times New Roman"/>
+          <w:rFonts w:ascii="Courier New" w:hAnsi="Courier New"/>
         </w:rPr>
         <w:tab/>
-        <w:t xml:space="preserve">Navodno se tako zovu jer ih je lakše zapamtiti </w:t>
-      </w:r>
-      <w:r>
-        <w:rPr>
-          <w:rFonts w:ascii="Times New Roman" w:hAnsi="Times New Roman"/>
-          <w:szCs w:val="20"/>
-        </w:rPr>
-        <w:t>nego</w:t>
-      </w:r>
-      <w:r>
-        <w:rPr>
-          <w:rFonts w:ascii="Times New Roman" w:hAnsi="Times New Roman"/>
-        </w:rPr>
-        <w:t xml:space="preserve"> nizove nula </w:t>
-      </w:r>
-      <w:r>
-        <w:rPr>
-          <w:rFonts w:ascii="Times New Roman" w:hAnsi="Times New Roman"/>
-          <w:szCs w:val="20"/>
-        </w:rPr>
-        <w:t>i</w:t>
-      </w:r>
-      <w:r>
-        <w:rPr>
-          <w:rFonts w:ascii="Times New Roman" w:hAnsi="Times New Roman"/>
-        </w:rPr>
-        <w:t xml:space="preserve"> jedinica u strojnom jeziku, od starogrčkog </w:t>
-      </w:r>
-      <w:r>
-        <w:rPr>
-          <w:rFonts w:ascii="Times New Roman" w:hAnsi="Times New Roman"/>
-          <w:i/>
-          <w:iCs/>
-        </w:rPr>
-        <w:t>μνημονικος</w:t>
-      </w:r>
-      <w:r>
-        <w:rPr>
-          <w:rFonts w:ascii="Times New Roman" w:hAnsi="Times New Roman"/>
-        </w:rPr>
-        <w:t xml:space="preserve"> (</w:t>
-      </w:r>
-      <w:r>
-        <w:rPr>
-          <w:rFonts w:ascii="Times New Roman" w:hAnsi="Times New Roman"/>
-          <w:i/>
-          <w:iCs/>
-        </w:rPr>
-        <w:t>mnemonikos</w:t>
-      </w:r>
-      <w:r>
-        <w:rPr>
-          <w:rFonts w:ascii="Times New Roman" w:hAnsi="Times New Roman"/>
-        </w:rPr>
-        <w:t xml:space="preserve">) što znači </w:t>
-      </w:r>
-      <w:r>
-        <w:rPr>
-          <w:rFonts w:ascii="Times New Roman" w:hAnsi="Times New Roman"/>
-          <w:i/>
-          <w:iCs/>
-        </w:rPr>
-        <w:t>pamćenje</w:t>
-      </w:r>
-      <w:r>
-        <w:rPr>
-          <w:rFonts w:ascii="Times New Roman" w:hAnsi="Times New Roman"/>
-          <w:i w:val="false"/>
-          <w:iCs w:val="false"/>
-        </w:rPr>
-        <w:t xml:space="preserve">. Morate se naviknuti da je informatika prepuna besmislenih imena. Uzmite u obzir </w:t>
-      </w:r>
-      <w:r>
-        <w:rPr>
-          <w:rFonts w:ascii="Times New Roman" w:hAnsi="Times New Roman"/>
-          <w:i w:val="false"/>
-          <w:iCs w:val="false"/>
-          <w:szCs w:val="20"/>
-        </w:rPr>
-        <w:t>i</w:t>
-      </w:r>
-      <w:r>
-        <w:rPr>
-          <w:rFonts w:ascii="Times New Roman" w:hAnsi="Times New Roman"/>
-          <w:i w:val="false"/>
-          <w:iCs w:val="false"/>
-        </w:rPr>
-        <w:t xml:space="preserve"> da je ime </w:t>
-      </w:r>
-      <w:r>
-        <w:rPr>
-          <w:rFonts w:ascii="Times New Roman" w:hAnsi="Times New Roman"/>
-          <w:i/>
-          <w:iCs/>
-        </w:rPr>
-        <w:t>digitalna elektronika</w:t>
-      </w:r>
-      <w:r>
-        <w:rPr>
-          <w:rFonts w:ascii="Times New Roman" w:hAnsi="Times New Roman"/>
-          <w:i w:val="false"/>
-          <w:iCs w:val="false"/>
-        </w:rPr>
-        <w:t xml:space="preserve"> poprilično besmisleno, ono se prevodi kao </w:t>
-      </w:r>
-      <w:r>
-        <w:rPr>
-          <w:rFonts w:ascii="Times New Roman" w:hAnsi="Times New Roman"/>
-          <w:i/>
-          <w:iCs/>
-          <w:u w:val="none"/>
-        </w:rPr>
-        <w:t>prst-jantar</w:t>
-      </w:r>
-      <w:r>
-        <w:rPr>
-          <w:rFonts w:ascii="Times New Roman" w:hAnsi="Times New Roman"/>
-          <w:i w:val="false"/>
-          <w:iCs w:val="false"/>
-        </w:rPr>
-        <w:t xml:space="preserve">. Nekome bi u antici, tko zna latinski </w:t>
-      </w:r>
-      <w:r>
-        <w:rPr>
-          <w:rFonts w:ascii="Times New Roman" w:hAnsi="Times New Roman"/>
-          <w:i w:val="false"/>
-          <w:iCs w:val="false"/>
-          <w:szCs w:val="20"/>
-        </w:rPr>
-        <w:t>i</w:t>
-      </w:r>
-      <w:r>
-        <w:rPr>
-          <w:rFonts w:ascii="Times New Roman" w:hAnsi="Times New Roman"/>
-          <w:i w:val="false"/>
-          <w:iCs w:val="false"/>
-        </w:rPr>
-        <w:t xml:space="preserve"> grčki, to ime vjerojatno bilo smiješno. </w:t>
-      </w:r>
-      <w:r>
-        <w:rPr>
-          <w:rFonts w:ascii="Times New Roman" w:hAnsi="Times New Roman"/>
-          <w:i w:val="false"/>
-          <w:iCs w:val="false"/>
-          <w:lang w:val="hr-HR"/>
-        </w:rPr>
-        <w:t xml:space="preserve">Imam jednu anegdotu iz svog studentskog života o tome: Došla je knjižničarka na početku odmora u predavaonicu informirati profesora Martinovića da će biti nekakav simpozij gdje bi trebali doći profesori koji se bave humanističkim predmetima, a da misli da se to tiče profesora Martinovića jer on predaje kolegij zvan </w:t>
-      </w:r>
-      <w:r>
-        <w:rPr>
-          <w:rFonts w:ascii="Times New Roman" w:hAnsi="Times New Roman"/>
-          <w:i/>
-          <w:iCs/>
-          <w:lang w:val="hr-HR"/>
-        </w:rPr>
-        <w:t>Dizajn programske podrške</w:t>
-      </w:r>
-      <w:r>
-        <w:rPr>
-          <w:rFonts w:ascii="Times New Roman" w:hAnsi="Times New Roman"/>
-          <w:i w:val="false"/>
-          <w:iCs w:val="false"/>
-          <w:lang w:val="hr-HR"/>
-        </w:rPr>
-        <w:t xml:space="preserve">. A profesor Martinović joj odgovori: </w:t>
-      </w:r>
-      <w:r>
-        <w:rPr>
-          <w:rFonts w:ascii="Times New Roman" w:hAnsi="Times New Roman"/>
-          <w:i/>
-          <w:iCs/>
-          <w:lang w:val="hr-HR"/>
-        </w:rPr>
-        <w:t xml:space="preserve">Ah, kolegice, pa nije Vam to nikakav dizajn, to se samo tako zove. </w:t>
-      </w:r>
-      <w:r>
-        <w:rPr>
-          <w:rFonts w:ascii="Times New Roman" w:hAnsi="Times New Roman"/>
-          <w:i w:val="false"/>
-          <w:iCs w:val="false"/>
-          <w:lang w:val="hr-HR"/>
-        </w:rPr>
-        <w:t>Knjižničarka ga je, naravno, onda začuđeno pogledala.</w:t>
+        <w:t>https://raw.githubusercontent.com/FlatAssembler/AECforWebAssembly/master/parser.cpp</w:t>
       </w:r>
     </w:p>
   </w:footnote>
@@ -15616,9 +16041,7 @@
     <w:p>
       <w:pPr>
         <w:pStyle w:val="Footnote"/>
-        <w:rPr>
-          <w:rFonts w:ascii="Courier New" w:hAnsi="Courier New"/>
-        </w:rPr>
+        <w:rPr/>
       </w:pPr>
       <w:r>
         <w:rPr>
@@ -15628,10 +16051,192 @@
       </w:r>
       <w:r>
         <w:rPr>
-          <w:rFonts w:ascii="Courier New" w:hAnsi="Courier New"/>
+          <w:rFonts w:ascii="Times New Roman" w:hAnsi="Times New Roman"/>
         </w:rPr>
         <w:tab/>
-        <w:t>https://github.com/FlatAssembler/AECforWebAssembly/raw/master/tokenizer.cpp</w:t>
+        <w:t xml:space="preserve">Navodno se tako zovu jer ih je lakše zapamtiti </w:t>
+      </w:r>
+      <w:r>
+        <w:rPr>
+          <w:rFonts w:ascii="Times New Roman" w:hAnsi="Times New Roman"/>
+          <w:szCs w:val="20"/>
+        </w:rPr>
+        <w:t>nego</w:t>
+      </w:r>
+      <w:r>
+        <w:rPr>
+          <w:rFonts w:ascii="Times New Roman" w:hAnsi="Times New Roman"/>
+        </w:rPr>
+        <w:t xml:space="preserve"> nizove nula </w:t>
+      </w:r>
+      <w:r>
+        <w:rPr>
+          <w:rFonts w:ascii="Times New Roman" w:hAnsi="Times New Roman"/>
+          <w:szCs w:val="20"/>
+        </w:rPr>
+        <w:t>i</w:t>
+      </w:r>
+      <w:r>
+        <w:rPr>
+          <w:rFonts w:ascii="Times New Roman" w:hAnsi="Times New Roman"/>
+        </w:rPr>
+        <w:t xml:space="preserve"> jedinica u strojnom jeziku, od starogrčkog </w:t>
+      </w:r>
+      <w:r>
+        <w:rPr>
+          <w:rFonts w:ascii="Times New Roman" w:hAnsi="Times New Roman"/>
+          <w:i/>
+          <w:iCs/>
+        </w:rPr>
+        <w:t>μνημονικος</w:t>
+      </w:r>
+      <w:r>
+        <w:rPr>
+          <w:rFonts w:ascii="Times New Roman" w:hAnsi="Times New Roman"/>
+        </w:rPr>
+        <w:t xml:space="preserve"> (</w:t>
+      </w:r>
+      <w:r>
+        <w:rPr>
+          <w:rFonts w:ascii="Times New Roman" w:hAnsi="Times New Roman"/>
+          <w:i/>
+          <w:iCs/>
+        </w:rPr>
+        <w:t>mnemonikos</w:t>
+      </w:r>
+      <w:r>
+        <w:rPr>
+          <w:rFonts w:ascii="Times New Roman" w:hAnsi="Times New Roman"/>
+        </w:rPr>
+        <w:t xml:space="preserve">) što znači </w:t>
+      </w:r>
+      <w:r>
+        <w:rPr>
+          <w:rFonts w:ascii="Times New Roman" w:hAnsi="Times New Roman"/>
+          <w:i/>
+          <w:iCs/>
+        </w:rPr>
+        <w:t>pamćenje</w:t>
+      </w:r>
+      <w:r>
+        <w:rPr>
+          <w:rFonts w:ascii="Times New Roman" w:hAnsi="Times New Roman"/>
+          <w:i w:val="false"/>
+          <w:iCs w:val="false"/>
+        </w:rPr>
+        <w:t xml:space="preserve">. Morate se naviknuti da je informatika prepuna besmislenih imena. Uzmite u obzir </w:t>
+      </w:r>
+      <w:r>
+        <w:rPr>
+          <w:rFonts w:ascii="Times New Roman" w:hAnsi="Times New Roman"/>
+          <w:i w:val="false"/>
+          <w:iCs w:val="false"/>
+          <w:szCs w:val="20"/>
+        </w:rPr>
+        <w:t>i</w:t>
+      </w:r>
+      <w:r>
+        <w:rPr>
+          <w:rFonts w:ascii="Times New Roman" w:hAnsi="Times New Roman"/>
+          <w:i w:val="false"/>
+          <w:iCs w:val="false"/>
+        </w:rPr>
+        <w:t xml:space="preserve"> da je ime </w:t>
+      </w:r>
+      <w:r>
+        <w:rPr>
+          <w:rFonts w:ascii="Times New Roman" w:hAnsi="Times New Roman"/>
+          <w:i/>
+          <w:iCs/>
+        </w:rPr>
+        <w:t>digitalna elektronika</w:t>
+      </w:r>
+      <w:r>
+        <w:rPr>
+          <w:rFonts w:ascii="Times New Roman" w:hAnsi="Times New Roman"/>
+          <w:i w:val="false"/>
+          <w:iCs w:val="false"/>
+        </w:rPr>
+        <w:t xml:space="preserve"> poprilično besmisleno, ono se prevodi kao </w:t>
+      </w:r>
+      <w:r>
+        <w:rPr>
+          <w:rFonts w:ascii="Times New Roman" w:hAnsi="Times New Roman"/>
+          <w:i/>
+          <w:iCs/>
+          <w:u w:val="none"/>
+        </w:rPr>
+        <w:t>prst-jantar</w:t>
+      </w:r>
+      <w:r>
+        <w:rPr>
+          <w:rFonts w:ascii="Times New Roman" w:hAnsi="Times New Roman"/>
+          <w:i w:val="false"/>
+          <w:iCs w:val="false"/>
+        </w:rPr>
+        <w:t xml:space="preserve">. Nekome bi u antici, tko zna latinski </w:t>
+      </w:r>
+      <w:r>
+        <w:rPr>
+          <w:rFonts w:ascii="Times New Roman" w:hAnsi="Times New Roman"/>
+          <w:i w:val="false"/>
+          <w:iCs w:val="false"/>
+          <w:szCs w:val="20"/>
+        </w:rPr>
+        <w:t>i</w:t>
+      </w:r>
+      <w:r>
+        <w:rPr>
+          <w:rFonts w:ascii="Times New Roman" w:hAnsi="Times New Roman"/>
+          <w:i w:val="false"/>
+          <w:iCs w:val="false"/>
+        </w:rPr>
+        <w:t xml:space="preserve"> grčki, to ime vjerojatno bilo smiješno. </w:t>
+      </w:r>
+      <w:r>
+        <w:rPr>
+          <w:rFonts w:ascii="Times New Roman" w:hAnsi="Times New Roman"/>
+          <w:i w:val="false"/>
+          <w:iCs w:val="false"/>
+          <w:lang w:val="hr-HR"/>
+        </w:rPr>
+        <w:t xml:space="preserve">Imam jednu anegdotu iz svog studentskog života o tome: Došla je knjižničarka na početku odmora u predavaonicu informirati profesora Martinovića da će biti nekakav simpozij gdje bi trebali doći profesori koji se bave humanističkim predmetima, a da misli da se to tiče profesora Martinovića jer on predaje kolegij zvan </w:t>
+      </w:r>
+      <w:r>
+        <w:rPr>
+          <w:rFonts w:ascii="Times New Roman" w:hAnsi="Times New Roman"/>
+          <w:i/>
+          <w:iCs/>
+          <w:lang w:val="hr-HR"/>
+        </w:rPr>
+        <w:t>Dizajn programske podrške</w:t>
+      </w:r>
+      <w:r>
+        <w:rPr>
+          <w:rFonts w:ascii="Times New Roman" w:hAnsi="Times New Roman"/>
+          <w:i w:val="false"/>
+          <w:iCs w:val="false"/>
+          <w:lang w:val="hr-HR"/>
+        </w:rPr>
+        <w:t xml:space="preserve">. A profesor Martinović joj odgovori: </w:t>
+      </w:r>
+      <w:r>
+        <w:rPr>
+          <w:rFonts w:ascii="Times New Roman" w:hAnsi="Times New Roman"/>
+          <w:i/>
+          <w:iCs/>
+          <w:lang w:val="hr-HR"/>
+        </w:rPr>
+        <w:t xml:space="preserve">Ah, kolegice, pa nije Vam to nikakav dizajn, to se samo tako zove. </w:t>
+      </w:r>
+      <w:r>
+        <w:rPr>
+          <w:rFonts w:ascii="Times New Roman" w:hAnsi="Times New Roman"/>
+          <w:i w:val="false"/>
+          <w:iCs w:val="false"/>
+          <w:lang w:val="hr-HR"/>
+        </w:rPr>
+        <w:t>Knjižničarka ga je, naravno, onda začuđeno pogledala.</w:t>
       </w:r>
     </w:p>
   </w:footnote>
@@ -15654,7 +16259,7 @@
           <w:rFonts w:ascii="Courier New" w:hAnsi="Courier New"/>
         </w:rPr>
         <w:tab/>
-        <w:t>https://github.com/FlatAssembler/AECforWebAssembly/raw/master/semanticAnalyzer.cpp</w:t>
+        <w:t>https://github.com/FlatAssembler/AECforWebAssembly/raw/master/tokenizer.cpp</w:t>
       </w:r>
     </w:p>
   </w:footnote>
@@ -15677,7 +16282,7 @@
           <w:rFonts w:ascii="Courier New" w:hAnsi="Courier New"/>
         </w:rPr>
         <w:tab/>
-        <w:t>https://www.reddit.com/r/asm/comments/jyfrxy/how_to_implement_breakpoints_in_a_simulator/gd5ysu7/?utm_source=reddit&amp;utm_medium=web2x&amp;context=3</w:t>
+        <w:t>https://github.com/FlatAssembler/AECforWebAssembly/raw/master/semanticAnalyzer.cpp</w:t>
       </w:r>
     </w:p>
   </w:footnote>
@@ -15700,7 +16305,7 @@
           <w:rFonts w:ascii="Courier New" w:hAnsi="Courier New"/>
         </w:rPr>
         <w:tab/>
-        <w:t>https://atheistforums.org/thread-61911-post-2112572.html#pid2112572</w:t>
+        <w:t>https://www.reddit.com/r/asm/comments/jyfrxy/how_to_implement_breakpoints_in_a_simulator/gd5ysu7/?utm_source=reddit&amp;utm_medium=web2x&amp;context=3</w:t>
       </w:r>
     </w:p>
   </w:footnote>
@@ -15723,7 +16328,7 @@
           <w:rFonts w:ascii="Courier New" w:hAnsi="Courier New"/>
         </w:rPr>
         <w:tab/>
-        <w:t>https://atheistforums.org/thread-61911-post-2112817.html#pid2112817</w:t>
+        <w:t>https://atheistforums.org/thread-61911-post-2112572.html#pid2112572</w:t>
       </w:r>
     </w:p>
   </w:footnote>
@@ -15733,7 +16338,6 @@
         <w:pStyle w:val="Footnote"/>
         <w:rPr>
           <w:rFonts w:ascii="Courier New" w:hAnsi="Courier New"/>
-          <w:lang w:val="hr-HR"/>
         </w:rPr>
       </w:pPr>
       <w:r>
@@ -15745,10 +16349,9 @@
       <w:r>
         <w:rPr>
           <w:rFonts w:ascii="Courier New" w:hAnsi="Courier New"/>
-          <w:lang w:val="hr-HR"/>
         </w:rPr>
         <w:tab/>
-        <w:t>https://flatassembler.github.io/PicoBlaze/PicoBlaze.html</w:t>
+        <w:t>https://atheistforums.org/thread-61911-post-2112817.html#pid2112817</w:t>
       </w:r>
     </w:p>
   </w:footnote>
@@ -15756,7 +16359,10 @@
     <w:p>
       <w:pPr>
         <w:pStyle w:val="Footnote"/>
-        <w:rPr/>
+        <w:rPr>
+          <w:rFonts w:ascii="Courier New" w:hAnsi="Courier New"/>
+          <w:lang w:val="hr-HR"/>
+        </w:rPr>
       </w:pPr>
       <w:r>
         <w:rPr>
@@ -15765,9 +16371,12 @@
         <w:footnoteRef/>
       </w:r>
       <w:r>
-        <w:rPr/>
+        <w:rPr>
+          <w:rFonts w:ascii="Courier New" w:hAnsi="Courier New"/>
+          <w:lang w:val="hr-HR"/>
+        </w:rPr>
         <w:tab/>
-        <w:t>https://informatika.azoo.hr/natjecanje/dogadjaj/175/rezultati</w:t>
+        <w:t>https://flatassembler.github.io/PicoBlaze/PicoBlaze.html</w:t>
       </w:r>
     </w:p>
   </w:footnote>
@@ -15786,7 +16395,7 @@
       <w:r>
         <w:rPr/>
         <w:tab/>
-        <w:t>https://informatika.azoo.hr/natjecanje/dogadjaj/235/rezultati</w:t>
+        <w:t>https://informatika.azoo.hr/natjecanje/dogadjaj/175/rezultati</w:t>
       </w:r>
     </w:p>
   </w:footnote>
@@ -15805,11 +16414,30 @@
       <w:r>
         <w:rPr/>
         <w:tab/>
-        <w:t>https://informatika.azoo.hr/natjecanje/dogadjaj/288/rezultati</w:t>
+        <w:t>https://informatika.azoo.hr/natjecanje/dogadjaj/235/rezultati</w:t>
       </w:r>
     </w:p>
   </w:footnote>
   <w:footnote w:id="16">
+    <w:p>
+      <w:pPr>
+        <w:pStyle w:val="Footnote"/>
+        <w:rPr/>
+      </w:pPr>
+      <w:r>
+        <w:rPr>
+          <w:rStyle w:val="FootnoteCharacters"/>
+        </w:rPr>
+        <w:footnoteRef/>
+      </w:r>
+      <w:r>
+        <w:rPr/>
+        <w:tab/>
+        <w:t>https://informatika.azoo.hr/natjecanje/dogadjaj/288/rezultati</w:t>
+      </w:r>
+    </w:p>
+  </w:footnote>
+  <w:footnote w:id="17">
     <w:p>
       <w:pPr>
         <w:pStyle w:val="Footnote"/>
@@ -15832,7 +16460,7 @@
       </w:hyperlink>
     </w:p>
   </w:footnote>
-  <w:footnote w:id="17">
+  <w:footnote w:id="18">
     <w:p>
       <w:pPr>
         <w:pStyle w:val="Footnote"/>
@@ -15848,25 +16476,6 @@
         <w:rPr/>
         <w:tab/>
         <w:t>https://stemgames.hr/wp-content/uploads/2019/05/SG-Rezultati-2019-znanje-T.pdf</w:t>
-      </w:r>
-    </w:p>
-  </w:footnote>
-  <w:footnote w:id="18">
-    <w:p>
-      <w:pPr>
-        <w:pStyle w:val="Footnote"/>
-        <w:rPr/>
-      </w:pPr>
-      <w:r>
-        <w:rPr>
-          <w:rStyle w:val="FootnoteCharacters"/>
-        </w:rPr>
-        <w:footnoteRef/>
-      </w:r>
-      <w:r>
-        <w:rPr/>
-        <w:tab/>
-        <w:t>https://www.azoo.hr/images/rezultati_klas_jezici_lat_gimnazije2016.pdf</w:t>
       </w:r>
     </w:p>
   </w:footnote>
@@ -15885,7 +16494,7 @@
       <w:r>
         <w:rPr/>
         <w:tab/>
-        <w:t>http://www.glas-slavonije.hr/365330/3/Gimnazijalac-Teo-napisao--i-objavio-knjigu-o-jeziku</w:t>
+        <w:t>https://www.azoo.hr/images/rezultati_klas_jezici_lat_gimnazije2016.pdf</w:t>
       </w:r>
     </w:p>
   </w:footnote>
@@ -15904,11 +16513,30 @@
       <w:r>
         <w:rPr/>
         <w:tab/>
-        <w:t>https://bib.irb.hr/datoteka/957836.Kopacki.pdf</w:t>
+        <w:t>http://www.glas-slavonije.hr/365330/3/Gimnazijalac-Teo-napisao--i-objavio-knjigu-o-jeziku</w:t>
       </w:r>
     </w:p>
   </w:footnote>
   <w:footnote w:id="21">
+    <w:p>
+      <w:pPr>
+        <w:pStyle w:val="Footnote"/>
+        <w:rPr/>
+      </w:pPr>
+      <w:r>
+        <w:rPr>
+          <w:rStyle w:val="FootnoteCharacters"/>
+        </w:rPr>
+        <w:footnoteRef/>
+      </w:r>
+      <w:r>
+        <w:rPr/>
+        <w:tab/>
+        <w:t>https://bib.irb.hr/datoteka/957836.Kopacki.pdf</w:t>
+      </w:r>
+    </w:p>
+  </w:footnote>
+  <w:footnote w:id="22">
     <w:p>
       <w:pPr>
         <w:pStyle w:val="Footnote"/>
@@ -15934,7 +16562,7 @@
       </w:hyperlink>
     </w:p>
   </w:footnote>
-  <w:footnote w:id="22">
+  <w:footnote w:id="23">
     <w:p>
       <w:pPr>
         <w:pStyle w:val="Footnote"/>
@@ -15957,7 +16585,7 @@
       </w:r>
     </w:p>
   </w:footnote>
-  <w:footnote w:id="23">
+  <w:footnote w:id="24">
     <w:p>
       <w:pPr>
         <w:pStyle w:val="Footnote"/>
@@ -15980,7 +16608,7 @@
       </w:hyperlink>
     </w:p>
   </w:footnote>
-  <w:footnote w:id="24">
+  <w:footnote w:id="25">
     <w:p>
       <w:pPr>
         <w:pStyle w:val="Footnote"/>

</xml_diff>

<commit_message>
More about the preprocessor...
</commit_message>
<xml_diff>
--- a/seminar/PicoBlaze.docx
+++ b/seminar/PicoBlaze.docx
@@ -4366,17 +4366,7 @@
         <w:pStyle w:val="Normal"/>
         <w:ind w:left="0" w:right="0" w:hanging="0"/>
         <w:jc w:val="both"/>
-        <w:rPr>
-          <w:rFonts w:ascii="Times New Roman" w:hAnsi="Times New Roman"/>
-          <w:b w:val="false"/>
-          <w:bCs w:val="false"/>
-          <w:i w:val="false"/>
-          <w:i w:val="false"/>
-          <w:iCs w:val="false"/>
-          <w:sz w:val="22"/>
-          <w:szCs w:val="22"/>
-          <w:lang w:val="hr-HR"/>
-        </w:rPr>
+        <w:rPr/>
       </w:pPr>
       <w:r>
         <w:rPr/>
@@ -4387,17 +4377,7 @@
         <w:pStyle w:val="Normal"/>
         <w:ind w:left="0" w:right="0" w:hanging="0"/>
         <w:jc w:val="both"/>
-        <w:rPr>
-          <w:rFonts w:ascii="Times New Roman" w:hAnsi="Times New Roman"/>
-          <w:b w:val="false"/>
-          <w:bCs w:val="false"/>
-          <w:i w:val="false"/>
-          <w:i w:val="false"/>
-          <w:iCs w:val="false"/>
-          <w:sz w:val="22"/>
-          <w:szCs w:val="22"/>
-          <w:lang w:val="hr-HR"/>
-        </w:rPr>
+        <w:rPr/>
       </w:pPr>
       <w:r>
         <w:rPr/>
@@ -10297,14 +10277,27 @@
         <w:pStyle w:val="Normal"/>
         <w:numPr>
           <w:ilvl w:val="0"/>
-          <w:numId w:val="1"/>
+          <w:numId w:val="0"/>
         </w:numPr>
-        <w:ind w:left="720" w:right="0" w:hanging="360"/>
+        <w:ind w:left="720" w:right="0" w:hanging="0"/>
         <w:jc w:val="both"/>
         <w:rPr/>
       </w:pPr>
       <w:r>
         <w:rPr>
+          <w:rFonts w:ascii="Times New Roman" w:hAnsi="Times New Roman"/>
+          <w:b w:val="false"/>
+          <w:bCs w:val="false"/>
+          <w:i w:val="false"/>
+          <w:iCs w:val="false"/>
+          <w:sz w:val="22"/>
+          <w:szCs w:val="22"/>
+          <w:lang w:val="hr-HR"/>
+        </w:rPr>
+        <w:t>Compiler za moj programski jezik nema pretprocesor. Jedino u njemu što bi donekle podsjećalo na pretprocesor je to što driver, ako su prve dvije riječi u nizu koji vrati tokenizer „</w:t>
+      </w:r>
+      <w:r>
+        <w:rPr>
           <w:rFonts w:ascii="Courier New" w:hAnsi="Courier New"/>
           <w:b w:val="false"/>
           <w:bCs w:val="false"/>
@@ -10314,98 +10307,20 @@
           <w:szCs w:val="22"/>
           <w:lang w:val="hr-HR"/>
         </w:rPr>
-        <w:t>simulator.js</w:t>
-      </w:r>
-      <w:r>
-        <w:rPr>
-          <w:rFonts w:ascii="Times New Roman" w:hAnsi="Times New Roman"/>
-          <w:b w:val="false"/>
-          <w:bCs w:val="false"/>
-          <w:i w:val="false"/>
-          <w:iCs w:val="false"/>
-          <w:sz w:val="22"/>
-          <w:szCs w:val="22"/>
-          <w:lang w:val="hr-HR"/>
-        </w:rPr>
-        <w:t xml:space="preserve"> – Taj se potprogram pokreće u zasebnoj dretvi kad pritisnemo tipku </w:t>
-      </w:r>
-      <w:r>
-        <w:rPr>
-          <w:rFonts w:ascii="Times New Roman" w:hAnsi="Times New Roman"/>
-          <w:b w:val="false"/>
-          <w:bCs w:val="false"/>
-          <w:i/>
-          <w:iCs/>
-          <w:sz w:val="22"/>
-          <w:szCs w:val="22"/>
-          <w:lang w:val="hr-HR"/>
-        </w:rPr>
-        <w:t>play</w:t>
-      </w:r>
-      <w:r>
-        <w:rPr>
-          <w:rFonts w:ascii="Times New Roman" w:hAnsi="Times New Roman"/>
-          <w:b w:val="false"/>
-          <w:bCs w:val="false"/>
-          <w:i w:val="false"/>
-          <w:iCs w:val="false"/>
-          <w:sz w:val="22"/>
-          <w:szCs w:val="22"/>
-          <w:lang w:val="hr-HR"/>
-        </w:rPr>
-        <w:t xml:space="preserve"> ili </w:t>
-      </w:r>
-      <w:r>
-        <w:rPr>
-          <w:rFonts w:ascii="Times New Roman" w:hAnsi="Times New Roman"/>
-          <w:b w:val="false"/>
-          <w:bCs w:val="false"/>
-          <w:i/>
-          <w:iCs/>
-          <w:sz w:val="22"/>
-          <w:szCs w:val="22"/>
-          <w:lang w:val="hr-HR"/>
-        </w:rPr>
-        <w:t>fast forward</w:t>
-      </w:r>
-      <w:r>
-        <w:rPr>
-          <w:rFonts w:ascii="Times New Roman" w:hAnsi="Times New Roman"/>
-          <w:b w:val="false"/>
-          <w:bCs w:val="false"/>
-          <w:i w:val="false"/>
-          <w:iCs w:val="false"/>
-          <w:sz w:val="22"/>
-          <w:szCs w:val="22"/>
-          <w:lang w:val="hr-HR"/>
-        </w:rPr>
-        <w:t xml:space="preserve">, a u istoj dretvi ako pritisnemo tipku </w:t>
-      </w:r>
-      <w:r>
-        <w:rPr>
-          <w:rFonts w:ascii="Times New Roman" w:hAnsi="Times New Roman"/>
-          <w:b w:val="false"/>
-          <w:bCs w:val="false"/>
-          <w:i/>
-          <w:iCs/>
-          <w:sz w:val="22"/>
-          <w:szCs w:val="22"/>
-          <w:lang w:val="hr-HR"/>
-        </w:rPr>
-        <w:t>single step</w:t>
-      </w:r>
-      <w:r>
-        <w:rPr>
-          <w:rFonts w:ascii="Times New Roman" w:hAnsi="Times New Roman"/>
-          <w:b w:val="false"/>
-          <w:bCs w:val="false"/>
-          <w:i w:val="false"/>
-          <w:iCs w:val="false"/>
-          <w:sz w:val="22"/>
-          <w:szCs w:val="22"/>
-          <w:lang w:val="hr-HR"/>
-        </w:rPr>
-        <w:t xml:space="preserve">. On čita strojni kod u heksadekadskom obliku koji je u globalni objekt </w:t>
+        <w:t>#target WASI</w:t>
+      </w:r>
+      <w:r>
+        <w:rPr>
+          <w:rFonts w:ascii="Times New Roman" w:hAnsi="Times New Roman"/>
+          <w:b w:val="false"/>
+          <w:bCs w:val="false"/>
+          <w:i w:val="false"/>
+          <w:iCs w:val="false"/>
+          <w:sz w:val="22"/>
+          <w:szCs w:val="22"/>
+          <w:lang w:val="hr-HR"/>
+        </w:rPr>
+        <w:t>” ili „</w:t>
       </w:r>
       <w:r>
         <w:rPr>
@@ -10418,20 +10333,7 @@
           <w:szCs w:val="22"/>
           <w:lang w:val="hr-HR"/>
         </w:rPr>
-        <w:t>machineCode</w:t>
-      </w:r>
-      <w:r>
-        <w:rPr>
-          <w:rFonts w:ascii="Times New Roman" w:hAnsi="Times New Roman"/>
-          <w:b w:val="false"/>
-          <w:bCs w:val="false"/>
-          <w:i w:val="false"/>
-          <w:iCs w:val="false"/>
-          <w:sz w:val="22"/>
-          <w:szCs w:val="22"/>
-          <w:lang w:val="hr-HR"/>
-        </w:rPr>
-        <w:t xml:space="preserve"> (deklariran u </w:t>
+        <w:t>#targe</w:t>
       </w:r>
       <w:r>
         <w:rPr>
@@ -10444,20 +10346,7 @@
           <w:szCs w:val="22"/>
           <w:lang w:val="hr-HR"/>
         </w:rPr>
-        <w:t>PicoBlaze.html</w:t>
-      </w:r>
-      <w:r>
-        <w:rPr>
-          <w:rFonts w:ascii="Times New Roman" w:hAnsi="Times New Roman"/>
-          <w:b w:val="false"/>
-          <w:bCs w:val="false"/>
-          <w:i w:val="false"/>
-          <w:iCs w:val="false"/>
-          <w:sz w:val="22"/>
-          <w:szCs w:val="22"/>
-          <w:lang w:val="hr-HR"/>
-        </w:rPr>
-        <w:t xml:space="preserve">) upisao potprogram </w:t>
+        <w:t>t</w:t>
       </w:r>
       <w:r>
         <w:rPr>
@@ -10470,20 +10359,20 @@
           <w:szCs w:val="22"/>
           <w:lang w:val="hr-HR"/>
         </w:rPr>
-        <w:t>assembler.js</w:t>
-      </w:r>
-      <w:r>
-        <w:rPr>
-          <w:rFonts w:ascii="Times New Roman" w:hAnsi="Times New Roman"/>
-          <w:b w:val="false"/>
-          <w:bCs w:val="false"/>
-          <w:i w:val="false"/>
-          <w:iCs w:val="false"/>
-          <w:sz w:val="22"/>
-          <w:szCs w:val="22"/>
-          <w:lang w:val="hr-HR"/>
-        </w:rPr>
-        <w:t xml:space="preserve">, te simulira PicoBlaze pišući i čitajući iz memorije (globalni objekt </w:t>
+        <w:t xml:space="preserve"> browser</w:t>
+      </w:r>
+      <w:r>
+        <w:rPr>
+          <w:rFonts w:ascii="Times New Roman" w:hAnsi="Times New Roman"/>
+          <w:b w:val="false"/>
+          <w:bCs w:val="false"/>
+          <w:i w:val="false"/>
+          <w:iCs w:val="false"/>
+          <w:sz w:val="22"/>
+          <w:szCs w:val="22"/>
+          <w:lang w:val="hr-HR"/>
+        </w:rPr>
+        <w:t xml:space="preserve">”, postavlja da globalna varijabla </w:t>
       </w:r>
       <w:r>
         <w:rPr>
@@ -10496,20 +10385,33 @@
           <w:szCs w:val="22"/>
           <w:lang w:val="hr-HR"/>
         </w:rPr>
-        <w:t>memory</w:t>
-      </w:r>
-      <w:r>
-        <w:rPr>
-          <w:rFonts w:ascii="Times New Roman" w:hAnsi="Times New Roman"/>
-          <w:b w:val="false"/>
-          <w:bCs w:val="false"/>
-          <w:i w:val="false"/>
-          <w:iCs w:val="false"/>
-          <w:sz w:val="22"/>
-          <w:szCs w:val="22"/>
-          <w:lang w:val="hr-HR"/>
-        </w:rPr>
-        <w:t xml:space="preserve"> tipa </w:t>
+        <w:t>compilation_target</w:t>
+      </w:r>
+      <w:r>
+        <w:rPr>
+          <w:rFonts w:ascii="Times New Roman" w:hAnsi="Times New Roman"/>
+          <w:b w:val="false"/>
+          <w:bCs w:val="false"/>
+          <w:i w:val="false"/>
+          <w:iCs w:val="false"/>
+          <w:sz w:val="22"/>
+          <w:szCs w:val="22"/>
+          <w:lang w:val="hr-HR"/>
+        </w:rPr>
+        <w:t xml:space="preserve"> bude jednaka toj drugoj riječi, i onda izbriše te prve dvije riječi iz niza (prije nego što ga preda parseru). </w:t>
+      </w:r>
+      <w:r>
+        <w:rPr>
+          <w:rFonts w:ascii="Times New Roman" w:hAnsi="Times New Roman"/>
+          <w:b w:val="false"/>
+          <w:bCs w:val="false"/>
+          <w:i w:val="false"/>
+          <w:iCs w:val="false"/>
+          <w:sz w:val="22"/>
+          <w:szCs w:val="22"/>
+          <w:lang w:val="hr-HR"/>
+        </w:rPr>
+        <w:t>Budući da tokenizer briše komentare, prije rečenice „</w:t>
       </w:r>
       <w:r>
         <w:rPr>
@@ -10522,20 +10424,20 @@
           <w:szCs w:val="22"/>
           <w:lang w:val="hr-HR"/>
         </w:rPr>
-        <w:t>Uint8Array</w:t>
-      </w:r>
-      <w:r>
-        <w:rPr>
-          <w:rFonts w:ascii="Times New Roman" w:hAnsi="Times New Roman"/>
-          <w:b w:val="false"/>
-          <w:bCs w:val="false"/>
-          <w:i w:val="false"/>
-          <w:iCs w:val="false"/>
-          <w:sz w:val="22"/>
-          <w:szCs w:val="22"/>
-          <w:lang w:val="hr-HR"/>
-        </w:rPr>
-        <w:t xml:space="preserve"> deklariran u </w:t>
+        <w:t>#target WASI</w:t>
+      </w:r>
+      <w:r>
+        <w:rPr>
+          <w:rFonts w:ascii="Times New Roman" w:hAnsi="Times New Roman"/>
+          <w:b w:val="false"/>
+          <w:bCs w:val="false"/>
+          <w:i w:val="false"/>
+          <w:iCs w:val="false"/>
+          <w:sz w:val="22"/>
+          <w:szCs w:val="22"/>
+          <w:lang w:val="hr-HR"/>
+        </w:rPr>
+        <w:t>” ili „</w:t>
       </w:r>
       <w:r>
         <w:rPr>
@@ -10548,20 +10450,111 @@
           <w:szCs w:val="22"/>
           <w:lang w:val="hr-HR"/>
         </w:rPr>
-        <w:t>PicoBlaze.html</w:t>
-      </w:r>
-      <w:r>
-        <w:rPr>
-          <w:rFonts w:ascii="Times New Roman" w:hAnsi="Times New Roman"/>
-          <w:b w:val="false"/>
-          <w:bCs w:val="false"/>
-          <w:i w:val="false"/>
-          <w:iCs w:val="false"/>
-          <w:sz w:val="22"/>
-          <w:szCs w:val="22"/>
-          <w:lang w:val="hr-HR"/>
-        </w:rPr>
-        <w:t>), registara (niz, zvan</w:t>
+        <w:t>#target browser</w:t>
+      </w:r>
+      <w:r>
+        <w:rPr>
+          <w:rFonts w:ascii="Times New Roman" w:hAnsi="Times New Roman"/>
+          <w:b w:val="false"/>
+          <w:bCs w:val="false"/>
+          <w:i w:val="false"/>
+          <w:iCs w:val="false"/>
+          <w:sz w:val="22"/>
+          <w:szCs w:val="22"/>
+          <w:lang w:val="hr-HR"/>
+        </w:rPr>
+        <w:t>” mogu postojati komentari, ali ne mogu postojati nikakve deklaracije. Naime, postoje dvije veoma različite okoline u kojima se WebAssembly (koji ispisuje moj compiler) može pokretati, to su internetski preglednik (</w:t>
+      </w:r>
+      <w:r>
+        <w:rPr>
+          <w:rFonts w:ascii="Times New Roman" w:hAnsi="Times New Roman"/>
+          <w:b w:val="false"/>
+          <w:bCs w:val="false"/>
+          <w:i/>
+          <w:iCs/>
+          <w:sz w:val="22"/>
+          <w:szCs w:val="22"/>
+          <w:lang w:val="hr-HR"/>
+        </w:rPr>
+        <w:t>browser</w:t>
+      </w:r>
+      <w:r>
+        <w:rPr>
+          <w:rFonts w:ascii="Times New Roman" w:hAnsi="Times New Roman"/>
+          <w:b w:val="false"/>
+          <w:bCs w:val="false"/>
+          <w:i w:val="false"/>
+          <w:iCs w:val="false"/>
+          <w:sz w:val="22"/>
+          <w:szCs w:val="22"/>
+          <w:lang w:val="hr-HR"/>
+        </w:rPr>
+        <w:t>) i WASI (</w:t>
+      </w:r>
+      <w:r>
+        <w:rPr>
+          <w:rFonts w:ascii="Times New Roman" w:hAnsi="Times New Roman"/>
+          <w:b w:val="false"/>
+          <w:bCs w:val="false"/>
+          <w:i/>
+          <w:iCs/>
+          <w:sz w:val="22"/>
+          <w:szCs w:val="22"/>
+          <w:lang w:val="hr-HR"/>
+        </w:rPr>
+        <w:t>WebAssembly System Interface</w:t>
+      </w:r>
+      <w:r>
+        <w:rPr>
+          <w:rFonts w:ascii="Times New Roman" w:hAnsi="Times New Roman"/>
+          <w:b w:val="false"/>
+          <w:bCs w:val="false"/>
+          <w:i w:val="false"/>
+          <w:iCs w:val="false"/>
+          <w:sz w:val="22"/>
+          <w:szCs w:val="22"/>
+          <w:lang w:val="hr-HR"/>
+        </w:rPr>
+        <w:t xml:space="preserve">, </w:t>
+      </w:r>
+      <w:r>
+        <w:rPr>
+          <w:rFonts w:ascii="Times New Roman" w:hAnsi="Times New Roman"/>
+          <w:b w:val="false"/>
+          <w:bCs w:val="false"/>
+          <w:i w:val="false"/>
+          <w:iCs w:val="false"/>
+          <w:sz w:val="22"/>
+          <w:szCs w:val="22"/>
+          <w:lang w:val="hr-HR"/>
+        </w:rPr>
+        <w:t xml:space="preserve">što je pokušaj da se napravi standard pomoću kojeg je moguće izrađivati command-line programe koji će se vrtjeti na više operacijskih sustava </w:t>
+      </w:r>
+      <w:r>
+        <w:rPr>
+          <w:rFonts w:ascii="Times New Roman" w:hAnsi="Times New Roman"/>
+          <w:b w:val="false"/>
+          <w:bCs w:val="false"/>
+          <w:i w:val="false"/>
+          <w:iCs w:val="false"/>
+          <w:sz w:val="22"/>
+          <w:szCs w:val="22"/>
+          <w:lang w:val="hr-HR"/>
+        </w:rPr>
+        <w:t>koristeći WebAssembly</w:t>
+      </w:r>
+      <w:r>
+        <w:rPr>
+          <w:rFonts w:ascii="Times New Roman" w:hAnsi="Times New Roman"/>
+          <w:b w:val="false"/>
+          <w:bCs w:val="false"/>
+          <w:i w:val="false"/>
+          <w:iCs w:val="false"/>
+          <w:sz w:val="22"/>
+          <w:szCs w:val="22"/>
+          <w:lang w:val="hr-HR"/>
+        </w:rPr>
+        <w:t xml:space="preserve">). Oni, između ostalog, zahtijevaju da se globalne varijable deklariraju na različit način. A svi programi koje ispisuje moj compiler koriste globalnu varijablu zvanu </w:t>
       </w:r>
       <w:r>
         <w:rPr>
@@ -10574,399 +10567,46 @@
           <w:szCs w:val="22"/>
           <w:lang w:val="hr-HR"/>
         </w:rPr>
-        <w:t xml:space="preserve"> registers</w:t>
-      </w:r>
-      <w:r>
-        <w:rPr>
-          <w:rFonts w:ascii="Times New Roman" w:hAnsi="Times New Roman"/>
-          <w:b w:val="false"/>
-          <w:bCs w:val="false"/>
-          <w:i w:val="false"/>
-          <w:iCs w:val="false"/>
-          <w:sz w:val="22"/>
-          <w:szCs w:val="22"/>
-          <w:lang w:val="hr-HR"/>
-        </w:rPr>
-        <w:t>,</w:t>
-      </w:r>
-      <w:r>
-        <w:rPr>
-          <w:rFonts w:ascii="Courier New" w:hAnsi="Courier New"/>
-          <w:b w:val="false"/>
-          <w:bCs w:val="false"/>
-          <w:i w:val="false"/>
-          <w:iCs w:val="false"/>
-          <w:sz w:val="22"/>
-          <w:szCs w:val="22"/>
-          <w:lang w:val="hr-HR"/>
-        </w:rPr>
-        <w:t xml:space="preserve"> </w:t>
-      </w:r>
-      <w:r>
-        <w:rPr>
-          <w:rFonts w:ascii="Times New Roman" w:hAnsi="Times New Roman"/>
-          <w:b w:val="false"/>
-          <w:bCs w:val="false"/>
-          <w:i w:val="false"/>
-          <w:iCs w:val="false"/>
-          <w:sz w:val="22"/>
-          <w:szCs w:val="22"/>
-          <w:lang w:val="hr-HR"/>
-        </w:rPr>
-        <w:t xml:space="preserve">od dva globalna objekta tipa  </w:t>
-      </w:r>
-      <w:r>
-        <w:rPr>
-          <w:rFonts w:ascii="Courier New" w:hAnsi="Courier New"/>
-          <w:b w:val="false"/>
-          <w:bCs w:val="false"/>
-          <w:i w:val="false"/>
-          <w:iCs w:val="false"/>
-          <w:sz w:val="22"/>
-          <w:szCs w:val="22"/>
-          <w:lang w:val="hr-HR"/>
-        </w:rPr>
-        <w:t>Uint8Array</w:t>
-      </w:r>
-      <w:r>
-        <w:rPr>
-          <w:rFonts w:ascii="Times New Roman" w:hAnsi="Times New Roman"/>
-          <w:b w:val="false"/>
-          <w:bCs w:val="false"/>
-          <w:i w:val="false"/>
-          <w:iCs w:val="false"/>
-          <w:sz w:val="22"/>
-          <w:szCs w:val="22"/>
-          <w:lang w:val="hr-HR"/>
-        </w:rPr>
-        <w:t xml:space="preserve"> deklarirana u  </w:t>
-      </w:r>
-      <w:r>
-        <w:rPr>
-          <w:rFonts w:ascii="Courier New" w:hAnsi="Courier New"/>
-          <w:b w:val="false"/>
-          <w:bCs w:val="false"/>
-          <w:i w:val="false"/>
-          <w:iCs w:val="false"/>
-          <w:sz w:val="22"/>
-          <w:szCs w:val="22"/>
-          <w:lang w:val="hr-HR"/>
-        </w:rPr>
-        <w:t>PicoBlaze.html</w:t>
-      </w:r>
-      <w:r>
-        <w:rPr>
-          <w:rFonts w:ascii="Times New Roman" w:hAnsi="Times New Roman"/>
-          <w:b w:val="false"/>
-          <w:bCs w:val="false"/>
-          <w:i w:val="false"/>
-          <w:iCs w:val="false"/>
-          <w:sz w:val="22"/>
-          <w:szCs w:val="22"/>
-          <w:lang w:val="hr-HR"/>
-        </w:rPr>
-        <w:t xml:space="preserve">, te globalna varijabla </w:t>
-      </w:r>
-      <w:r>
-        <w:rPr>
-          <w:rFonts w:ascii="Courier New" w:hAnsi="Courier New"/>
-          <w:b w:val="false"/>
-          <w:bCs w:val="false"/>
-          <w:i w:val="false"/>
-          <w:iCs w:val="false"/>
-          <w:sz w:val="22"/>
-          <w:szCs w:val="22"/>
-          <w:lang w:val="hr-HR"/>
-        </w:rPr>
-        <w:t>PC</w:t>
-      </w:r>
-      <w:r>
-        <w:rPr>
-          <w:rFonts w:ascii="Times New Roman" w:hAnsi="Times New Roman"/>
-          <w:b w:val="false"/>
-          <w:bCs w:val="false"/>
-          <w:i w:val="false"/>
-          <w:iCs w:val="false"/>
-          <w:sz w:val="22"/>
-          <w:szCs w:val="22"/>
-          <w:lang w:val="hr-HR"/>
-        </w:rPr>
-        <w:t xml:space="preserve">, </w:t>
-      </w:r>
-      <w:r>
-        <w:rPr>
-          <w:rFonts w:ascii="Times New Roman" w:hAnsi="Times New Roman"/>
-          <w:b w:val="false"/>
-          <w:bCs w:val="false"/>
-          <w:i/>
-          <w:iCs/>
-          <w:sz w:val="22"/>
-          <w:szCs w:val="22"/>
-          <w:u w:val="none"/>
-          <w:lang w:val="hr-HR"/>
-        </w:rPr>
-        <w:t>program counter</w:t>
-      </w:r>
-      <w:r>
-        <w:rPr>
-          <w:rFonts w:ascii="Times New Roman" w:hAnsi="Times New Roman"/>
-          <w:b w:val="false"/>
-          <w:bCs w:val="false"/>
-          <w:i w:val="false"/>
-          <w:iCs w:val="false"/>
-          <w:sz w:val="22"/>
-          <w:szCs w:val="22"/>
-          <w:u w:val="none"/>
-          <w:lang w:val="hr-HR"/>
-        </w:rPr>
-        <w:t>, koja pokazuje na naredbu u memoriji koja se trenutno izvršava</w:t>
-      </w:r>
-      <w:r>
-        <w:rPr>
-          <w:rFonts w:ascii="Times New Roman" w:hAnsi="Times New Roman"/>
-          <w:b w:val="false"/>
-          <w:bCs w:val="false"/>
-          <w:i w:val="false"/>
-          <w:iCs w:val="false"/>
-          <w:sz w:val="22"/>
-          <w:szCs w:val="22"/>
-          <w:lang w:val="hr-HR"/>
-        </w:rPr>
-        <w:t xml:space="preserve">) i zastavica (gloablnih nizova </w:t>
-      </w:r>
-      <w:r>
-        <w:rPr>
-          <w:rFonts w:ascii="Courier New" w:hAnsi="Courier New"/>
-          <w:b w:val="false"/>
-          <w:bCs w:val="false"/>
-          <w:i w:val="false"/>
-          <w:iCs w:val="false"/>
-          <w:sz w:val="22"/>
-          <w:szCs w:val="22"/>
-          <w:lang w:val="hr-HR"/>
-        </w:rPr>
-        <w:t>flagC</w:t>
-      </w:r>
-      <w:r>
-        <w:rPr>
-          <w:rFonts w:ascii="Times New Roman" w:hAnsi="Times New Roman"/>
-          <w:b w:val="false"/>
-          <w:bCs w:val="false"/>
-          <w:i w:val="false"/>
-          <w:iCs w:val="false"/>
-          <w:sz w:val="22"/>
-          <w:szCs w:val="22"/>
-          <w:lang w:val="hr-HR"/>
-        </w:rPr>
-        <w:t xml:space="preserve">, </w:t>
-      </w:r>
-      <w:r>
-        <w:rPr>
-          <w:rFonts w:ascii="Courier New" w:hAnsi="Courier New"/>
-          <w:b w:val="false"/>
-          <w:bCs w:val="false"/>
-          <w:i w:val="false"/>
-          <w:iCs w:val="false"/>
-          <w:sz w:val="22"/>
-          <w:szCs w:val="22"/>
-          <w:lang w:val="hr-HR"/>
-        </w:rPr>
-        <w:t>flagZ</w:t>
-      </w:r>
-      <w:r>
-        <w:rPr>
-          <w:rFonts w:ascii="Times New Roman" w:hAnsi="Times New Roman"/>
-          <w:b w:val="false"/>
-          <w:bCs w:val="false"/>
-          <w:i w:val="false"/>
-          <w:iCs w:val="false"/>
-          <w:sz w:val="22"/>
-          <w:szCs w:val="22"/>
-          <w:lang w:val="hr-HR"/>
-        </w:rPr>
-        <w:t xml:space="preserve"> te globalnih varijabli </w:t>
-      </w:r>
-      <w:r>
-        <w:rPr>
-          <w:rFonts w:ascii="Courier New" w:hAnsi="Courier New"/>
-          <w:b w:val="false"/>
-          <w:bCs w:val="false"/>
-          <w:i w:val="false"/>
-          <w:iCs w:val="false"/>
-          <w:sz w:val="22"/>
-          <w:szCs w:val="22"/>
-          <w:lang w:val="hr-HR"/>
-        </w:rPr>
-        <w:t>flagIE</w:t>
-      </w:r>
-      <w:r>
-        <w:rPr>
-          <w:rFonts w:ascii="Times New Roman" w:hAnsi="Times New Roman"/>
-          <w:b w:val="false"/>
-          <w:bCs w:val="false"/>
-          <w:i w:val="false"/>
-          <w:iCs w:val="false"/>
-          <w:sz w:val="22"/>
-          <w:szCs w:val="22"/>
-          <w:lang w:val="hr-HR"/>
-        </w:rPr>
-        <w:t xml:space="preserve"> i </w:t>
-      </w:r>
-      <w:r>
-        <w:rPr>
-          <w:rFonts w:ascii="Courier New" w:hAnsi="Courier New"/>
-          <w:b w:val="false"/>
-          <w:bCs w:val="false"/>
-          <w:i w:val="false"/>
-          <w:iCs w:val="false"/>
-          <w:sz w:val="22"/>
-          <w:szCs w:val="22"/>
-          <w:lang w:val="hr-HR"/>
-        </w:rPr>
-        <w:t>regbank</w:t>
-      </w:r>
-      <w:r>
-        <w:rPr>
-          <w:rFonts w:ascii="Times New Roman" w:hAnsi="Times New Roman"/>
-          <w:b w:val="false"/>
-          <w:bCs w:val="false"/>
-          <w:i w:val="false"/>
-          <w:iCs w:val="false"/>
-          <w:sz w:val="22"/>
-          <w:szCs w:val="22"/>
-          <w:lang w:val="hr-HR"/>
-        </w:rPr>
-        <w:t xml:space="preserve">), pišući u izlaze (globalni objekt </w:t>
-      </w:r>
-      <w:r>
-        <w:rPr>
-          <w:rFonts w:ascii="Courier New" w:hAnsi="Courier New"/>
-          <w:b w:val="false"/>
-          <w:bCs w:val="false"/>
-          <w:i w:val="false"/>
-          <w:iCs w:val="false"/>
-          <w:sz w:val="22"/>
-          <w:szCs w:val="22"/>
-          <w:lang w:val="hr-HR"/>
-        </w:rPr>
-        <w:t>output</w:t>
-      </w:r>
-      <w:r>
-        <w:rPr>
-          <w:rFonts w:ascii="Times New Roman" w:hAnsi="Times New Roman"/>
-          <w:b w:val="false"/>
-          <w:bCs w:val="false"/>
-          <w:i w:val="false"/>
-          <w:iCs w:val="false"/>
-          <w:sz w:val="22"/>
-          <w:szCs w:val="22"/>
-          <w:lang w:val="hr-HR"/>
-        </w:rPr>
-        <w:t xml:space="preserve">), čitajući, koristeći DOM, ulaze iz one tablice s 256 HTML-ovih </w:t>
-      </w:r>
-      <w:r>
-        <w:rPr>
-          <w:rFonts w:ascii="Courier New" w:hAnsi="Courier New"/>
-          <w:b w:val="false"/>
-          <w:bCs w:val="false"/>
-          <w:i w:val="false"/>
-          <w:iCs w:val="false"/>
-          <w:sz w:val="22"/>
-          <w:szCs w:val="22"/>
-          <w:lang w:val="hr-HR"/>
-        </w:rPr>
-        <w:t>input</w:t>
-      </w:r>
-      <w:r>
-        <w:rPr>
-          <w:rFonts w:ascii="Times New Roman" w:hAnsi="Times New Roman"/>
-          <w:b w:val="false"/>
-          <w:bCs w:val="false"/>
-          <w:i w:val="false"/>
-          <w:iCs w:val="false"/>
-          <w:sz w:val="22"/>
-          <w:szCs w:val="22"/>
-          <w:lang w:val="hr-HR"/>
-        </w:rPr>
-        <w:t xml:space="preserve">-a, te upravljajući stogom </w:t>
-      </w:r>
-      <w:r>
-        <w:rPr>
-          <w:rFonts w:ascii="Courier New" w:hAnsi="Courier New"/>
-          <w:b w:val="false"/>
-          <w:bCs w:val="false"/>
-          <w:i w:val="false"/>
-          <w:iCs w:val="false"/>
-          <w:sz w:val="22"/>
-          <w:szCs w:val="22"/>
-          <w:lang w:val="hr-HR"/>
-        </w:rPr>
-        <w:t>callStack</w:t>
-      </w:r>
-      <w:r>
-        <w:rPr>
-          <w:rFonts w:ascii="Times New Roman" w:hAnsi="Times New Roman"/>
-          <w:b w:val="false"/>
-          <w:bCs w:val="false"/>
-          <w:i w:val="false"/>
-          <w:iCs w:val="false"/>
-          <w:sz w:val="22"/>
-          <w:szCs w:val="22"/>
-          <w:lang w:val="hr-HR"/>
-        </w:rPr>
-        <w:t xml:space="preserve">. Naknadno je dodano da za svaku naredbu provjerava je li na njoj breakpoint. Potprogram </w:t>
-      </w:r>
-      <w:r>
-        <w:rPr>
-          <w:rFonts w:ascii="Courier New" w:hAnsi="Courier New"/>
-          <w:b w:val="false"/>
-          <w:bCs w:val="false"/>
-          <w:i w:val="false"/>
-          <w:iCs w:val="false"/>
-          <w:sz w:val="22"/>
-          <w:szCs w:val="22"/>
-          <w:lang w:val="hr-HR"/>
-        </w:rPr>
-        <w:t>simulator.js</w:t>
-      </w:r>
-      <w:r>
-        <w:rPr>
-          <w:rFonts w:ascii="Times New Roman" w:hAnsi="Times New Roman"/>
-          <w:b w:val="false"/>
-          <w:bCs w:val="false"/>
-          <w:i w:val="false"/>
-          <w:iCs w:val="false"/>
-          <w:sz w:val="22"/>
-          <w:szCs w:val="22"/>
-          <w:lang w:val="hr-HR"/>
-        </w:rPr>
-        <w:t xml:space="preserve"> ima 690 redaka. Razmišljao sam isprva o tome da jezgru simulatora napišem u svom programskom jeziku, a ne u JavaScriptu (preko svog compilera koji cilja WebAssembly, standardizirani JavaScript bytecode), no odlučio sam da to ipak ne radim tako. Naime, compiler za moj programski jezik kompatibilan je samo s najnovijim internetskim preglednicima, ne može ciljati niti Microsoft Edge, a, </w:t>
-      </w:r>
-      <w:r>
-        <w:rPr>
-          <w:rFonts w:ascii="Times New Roman" w:hAnsi="Times New Roman"/>
-          <w:b w:val="false"/>
-          <w:bCs w:val="false"/>
-          <w:i/>
-          <w:iCs/>
-          <w:sz w:val="22"/>
-          <w:szCs w:val="22"/>
-          <w:lang w:val="hr-HR"/>
-        </w:rPr>
-        <w:t>rebus sic stantibus</w:t>
-      </w:r>
-      <w:r>
-        <w:rPr>
-          <w:rFonts w:ascii="Times New Roman" w:hAnsi="Times New Roman"/>
-          <w:b w:val="false"/>
-          <w:bCs w:val="false"/>
-          <w:i w:val="false"/>
-          <w:iCs w:val="false"/>
-          <w:sz w:val="22"/>
-          <w:szCs w:val="22"/>
-          <w:lang w:val="hr-HR"/>
-        </w:rPr>
-        <w:t>, danas tako nešto nije opcija ako želimo da nam web-aplikacija bude popularna. Uostalom, sigurno bih naletjeo na neke probleme vezane za komunikaciju potprograma pisanih u JavaScriptu i potprograma pisanih u mom programskom jeziku, tako da je upitno bih li se manje namučio pišući taj simulator u svom programskom jeziku.</w:t>
+        <w:t>$stack_pointer</w:t>
+      </w:r>
+      <w:r>
+        <w:rPr>
+          <w:rFonts w:ascii="Times New Roman" w:hAnsi="Times New Roman"/>
+          <w:b w:val="false"/>
+          <w:bCs w:val="false"/>
+          <w:i w:val="false"/>
+          <w:iCs w:val="false"/>
+          <w:sz w:val="22"/>
+          <w:szCs w:val="22"/>
+          <w:lang w:val="hr-HR"/>
+        </w:rPr>
+        <w:t xml:space="preserve">. To je, dakle, bio </w:t>
+      </w:r>
+      <w:r>
+        <w:rPr>
+          <w:rFonts w:ascii="Times New Roman" w:hAnsi="Times New Roman"/>
+          <w:b w:val="false"/>
+          <w:bCs w:val="false"/>
+          <w:i/>
+          <w:iCs/>
+          <w:sz w:val="22"/>
+          <w:szCs w:val="22"/>
+          <w:lang w:val="hr-HR"/>
+        </w:rPr>
+        <w:t>quick-and-dirty fix</w:t>
+      </w:r>
+      <w:r>
+        <w:rPr>
+          <w:rFonts w:ascii="Times New Roman" w:hAnsi="Times New Roman"/>
+          <w:b w:val="false"/>
+          <w:bCs w:val="false"/>
+          <w:i w:val="false"/>
+          <w:iCs w:val="false"/>
+          <w:sz w:val="22"/>
+          <w:szCs w:val="22"/>
+          <w:lang w:val="hr-HR"/>
+        </w:rPr>
+        <w:t xml:space="preserve"> da se moj compiler može koristiti ako ciljamo WASI.</w:t>
       </w:r>
     </w:p>
     <w:p>
@@ -10991,6 +10631,683 @@
           <w:szCs w:val="22"/>
           <w:lang w:val="hr-HR"/>
         </w:rPr>
+        <w:t>simulator.js</w:t>
+      </w:r>
+      <w:r>
+        <w:rPr>
+          <w:rFonts w:ascii="Times New Roman" w:hAnsi="Times New Roman"/>
+          <w:b w:val="false"/>
+          <w:bCs w:val="false"/>
+          <w:i w:val="false"/>
+          <w:iCs w:val="false"/>
+          <w:sz w:val="22"/>
+          <w:szCs w:val="22"/>
+          <w:lang w:val="hr-HR"/>
+        </w:rPr>
+        <w:t xml:space="preserve"> – Taj se potprogram pokreće u zasebnoj dretvi kad pritisnemo tipku </w:t>
+      </w:r>
+      <w:r>
+        <w:rPr>
+          <w:rFonts w:ascii="Times New Roman" w:hAnsi="Times New Roman"/>
+          <w:b w:val="false"/>
+          <w:bCs w:val="false"/>
+          <w:i/>
+          <w:iCs/>
+          <w:sz w:val="22"/>
+          <w:szCs w:val="22"/>
+          <w:lang w:val="hr-HR"/>
+        </w:rPr>
+        <w:t>play</w:t>
+      </w:r>
+      <w:r>
+        <w:rPr>
+          <w:rFonts w:ascii="Times New Roman" w:hAnsi="Times New Roman"/>
+          <w:b w:val="false"/>
+          <w:bCs w:val="false"/>
+          <w:i w:val="false"/>
+          <w:iCs w:val="false"/>
+          <w:sz w:val="22"/>
+          <w:szCs w:val="22"/>
+          <w:lang w:val="hr-HR"/>
+        </w:rPr>
+        <w:t xml:space="preserve"> ili </w:t>
+      </w:r>
+      <w:r>
+        <w:rPr>
+          <w:rFonts w:ascii="Times New Roman" w:hAnsi="Times New Roman"/>
+          <w:b w:val="false"/>
+          <w:bCs w:val="false"/>
+          <w:i/>
+          <w:iCs/>
+          <w:sz w:val="22"/>
+          <w:szCs w:val="22"/>
+          <w:lang w:val="hr-HR"/>
+        </w:rPr>
+        <w:t>fast forward</w:t>
+      </w:r>
+      <w:r>
+        <w:rPr>
+          <w:rFonts w:ascii="Times New Roman" w:hAnsi="Times New Roman"/>
+          <w:b w:val="false"/>
+          <w:bCs w:val="false"/>
+          <w:i w:val="false"/>
+          <w:iCs w:val="false"/>
+          <w:sz w:val="22"/>
+          <w:szCs w:val="22"/>
+          <w:lang w:val="hr-HR"/>
+        </w:rPr>
+        <w:t xml:space="preserve">, a u istoj dretvi ako pritisnemo tipku </w:t>
+      </w:r>
+      <w:r>
+        <w:rPr>
+          <w:rFonts w:ascii="Times New Roman" w:hAnsi="Times New Roman"/>
+          <w:b w:val="false"/>
+          <w:bCs w:val="false"/>
+          <w:i/>
+          <w:iCs/>
+          <w:sz w:val="22"/>
+          <w:szCs w:val="22"/>
+          <w:lang w:val="hr-HR"/>
+        </w:rPr>
+        <w:t>single step</w:t>
+      </w:r>
+      <w:r>
+        <w:rPr>
+          <w:rFonts w:ascii="Times New Roman" w:hAnsi="Times New Roman"/>
+          <w:b w:val="false"/>
+          <w:bCs w:val="false"/>
+          <w:i w:val="false"/>
+          <w:iCs w:val="false"/>
+          <w:sz w:val="22"/>
+          <w:szCs w:val="22"/>
+          <w:lang w:val="hr-HR"/>
+        </w:rPr>
+        <w:t xml:space="preserve">. On čita strojni kod u heksadekadskom obliku koji je u globalni objekt </w:t>
+      </w:r>
+      <w:r>
+        <w:rPr>
+          <w:rFonts w:ascii="Courier New" w:hAnsi="Courier New"/>
+          <w:b w:val="false"/>
+          <w:bCs w:val="false"/>
+          <w:i w:val="false"/>
+          <w:iCs w:val="false"/>
+          <w:sz w:val="22"/>
+          <w:szCs w:val="22"/>
+          <w:lang w:val="hr-HR"/>
+        </w:rPr>
+        <w:t>machineCode</w:t>
+      </w:r>
+      <w:r>
+        <w:rPr>
+          <w:rFonts w:ascii="Times New Roman" w:hAnsi="Times New Roman"/>
+          <w:b w:val="false"/>
+          <w:bCs w:val="false"/>
+          <w:i w:val="false"/>
+          <w:iCs w:val="false"/>
+          <w:sz w:val="22"/>
+          <w:szCs w:val="22"/>
+          <w:lang w:val="hr-HR"/>
+        </w:rPr>
+        <w:t xml:space="preserve"> (deklariran u </w:t>
+      </w:r>
+      <w:r>
+        <w:rPr>
+          <w:rFonts w:ascii="Courier New" w:hAnsi="Courier New"/>
+          <w:b w:val="false"/>
+          <w:bCs w:val="false"/>
+          <w:i w:val="false"/>
+          <w:iCs w:val="false"/>
+          <w:sz w:val="22"/>
+          <w:szCs w:val="22"/>
+          <w:lang w:val="hr-HR"/>
+        </w:rPr>
+        <w:t>PicoBlaze.html</w:t>
+      </w:r>
+      <w:r>
+        <w:rPr>
+          <w:rFonts w:ascii="Times New Roman" w:hAnsi="Times New Roman"/>
+          <w:b w:val="false"/>
+          <w:bCs w:val="false"/>
+          <w:i w:val="false"/>
+          <w:iCs w:val="false"/>
+          <w:sz w:val="22"/>
+          <w:szCs w:val="22"/>
+          <w:lang w:val="hr-HR"/>
+        </w:rPr>
+        <w:t xml:space="preserve">) upisao potprogram </w:t>
+      </w:r>
+      <w:r>
+        <w:rPr>
+          <w:rFonts w:ascii="Courier New" w:hAnsi="Courier New"/>
+          <w:b w:val="false"/>
+          <w:bCs w:val="false"/>
+          <w:i w:val="false"/>
+          <w:iCs w:val="false"/>
+          <w:sz w:val="22"/>
+          <w:szCs w:val="22"/>
+          <w:lang w:val="hr-HR"/>
+        </w:rPr>
+        <w:t>assembler.js</w:t>
+      </w:r>
+      <w:r>
+        <w:rPr>
+          <w:rFonts w:ascii="Times New Roman" w:hAnsi="Times New Roman"/>
+          <w:b w:val="false"/>
+          <w:bCs w:val="false"/>
+          <w:i w:val="false"/>
+          <w:iCs w:val="false"/>
+          <w:sz w:val="22"/>
+          <w:szCs w:val="22"/>
+          <w:lang w:val="hr-HR"/>
+        </w:rPr>
+        <w:t xml:space="preserve">, te simulira PicoBlaze pišući i čitajući iz memorije (globalni objekt </w:t>
+      </w:r>
+      <w:r>
+        <w:rPr>
+          <w:rFonts w:ascii="Courier New" w:hAnsi="Courier New"/>
+          <w:b w:val="false"/>
+          <w:bCs w:val="false"/>
+          <w:i w:val="false"/>
+          <w:iCs w:val="false"/>
+          <w:sz w:val="22"/>
+          <w:szCs w:val="22"/>
+          <w:lang w:val="hr-HR"/>
+        </w:rPr>
+        <w:t>memory</w:t>
+      </w:r>
+      <w:r>
+        <w:rPr>
+          <w:rFonts w:ascii="Times New Roman" w:hAnsi="Times New Roman"/>
+          <w:b w:val="false"/>
+          <w:bCs w:val="false"/>
+          <w:i w:val="false"/>
+          <w:iCs w:val="false"/>
+          <w:sz w:val="22"/>
+          <w:szCs w:val="22"/>
+          <w:lang w:val="hr-HR"/>
+        </w:rPr>
+        <w:t xml:space="preserve"> tipa </w:t>
+      </w:r>
+      <w:r>
+        <w:rPr>
+          <w:rFonts w:ascii="Courier New" w:hAnsi="Courier New"/>
+          <w:b w:val="false"/>
+          <w:bCs w:val="false"/>
+          <w:i w:val="false"/>
+          <w:iCs w:val="false"/>
+          <w:sz w:val="22"/>
+          <w:szCs w:val="22"/>
+          <w:lang w:val="hr-HR"/>
+        </w:rPr>
+        <w:t>Uint8Array</w:t>
+      </w:r>
+      <w:r>
+        <w:rPr>
+          <w:rFonts w:ascii="Times New Roman" w:hAnsi="Times New Roman"/>
+          <w:b w:val="false"/>
+          <w:bCs w:val="false"/>
+          <w:i w:val="false"/>
+          <w:iCs w:val="false"/>
+          <w:sz w:val="22"/>
+          <w:szCs w:val="22"/>
+          <w:lang w:val="hr-HR"/>
+        </w:rPr>
+        <w:t xml:space="preserve"> deklariran u </w:t>
+      </w:r>
+      <w:r>
+        <w:rPr>
+          <w:rFonts w:ascii="Courier New" w:hAnsi="Courier New"/>
+          <w:b w:val="false"/>
+          <w:bCs w:val="false"/>
+          <w:i w:val="false"/>
+          <w:iCs w:val="false"/>
+          <w:sz w:val="22"/>
+          <w:szCs w:val="22"/>
+          <w:lang w:val="hr-HR"/>
+        </w:rPr>
+        <w:t>PicoBlaze.html</w:t>
+      </w:r>
+      <w:r>
+        <w:rPr>
+          <w:rFonts w:ascii="Times New Roman" w:hAnsi="Times New Roman"/>
+          <w:b w:val="false"/>
+          <w:bCs w:val="false"/>
+          <w:i w:val="false"/>
+          <w:iCs w:val="false"/>
+          <w:sz w:val="22"/>
+          <w:szCs w:val="22"/>
+          <w:lang w:val="hr-HR"/>
+        </w:rPr>
+        <w:t>), registara (niz, zvan</w:t>
+      </w:r>
+      <w:r>
+        <w:rPr>
+          <w:rFonts w:ascii="Courier New" w:hAnsi="Courier New"/>
+          <w:b w:val="false"/>
+          <w:bCs w:val="false"/>
+          <w:i w:val="false"/>
+          <w:iCs w:val="false"/>
+          <w:sz w:val="22"/>
+          <w:szCs w:val="22"/>
+          <w:lang w:val="hr-HR"/>
+        </w:rPr>
+        <w:t xml:space="preserve"> registers</w:t>
+      </w:r>
+      <w:r>
+        <w:rPr>
+          <w:rFonts w:ascii="Times New Roman" w:hAnsi="Times New Roman"/>
+          <w:b w:val="false"/>
+          <w:bCs w:val="false"/>
+          <w:i w:val="false"/>
+          <w:iCs w:val="false"/>
+          <w:sz w:val="22"/>
+          <w:szCs w:val="22"/>
+          <w:lang w:val="hr-HR"/>
+        </w:rPr>
+        <w:t>,</w:t>
+      </w:r>
+      <w:r>
+        <w:rPr>
+          <w:rFonts w:ascii="Courier New" w:hAnsi="Courier New"/>
+          <w:b w:val="false"/>
+          <w:bCs w:val="false"/>
+          <w:i w:val="false"/>
+          <w:iCs w:val="false"/>
+          <w:sz w:val="22"/>
+          <w:szCs w:val="22"/>
+          <w:lang w:val="hr-HR"/>
+        </w:rPr>
+        <w:t xml:space="preserve"> </w:t>
+      </w:r>
+      <w:r>
+        <w:rPr>
+          <w:rFonts w:ascii="Times New Roman" w:hAnsi="Times New Roman"/>
+          <w:b w:val="false"/>
+          <w:bCs w:val="false"/>
+          <w:i w:val="false"/>
+          <w:iCs w:val="false"/>
+          <w:sz w:val="22"/>
+          <w:szCs w:val="22"/>
+          <w:lang w:val="hr-HR"/>
+        </w:rPr>
+        <w:t xml:space="preserve">od dva globalna objekta tipa  </w:t>
+      </w:r>
+      <w:r>
+        <w:rPr>
+          <w:rFonts w:ascii="Courier New" w:hAnsi="Courier New"/>
+          <w:b w:val="false"/>
+          <w:bCs w:val="false"/>
+          <w:i w:val="false"/>
+          <w:iCs w:val="false"/>
+          <w:sz w:val="22"/>
+          <w:szCs w:val="22"/>
+          <w:lang w:val="hr-HR"/>
+        </w:rPr>
+        <w:t>Uint8Array</w:t>
+      </w:r>
+      <w:r>
+        <w:rPr>
+          <w:rFonts w:ascii="Times New Roman" w:hAnsi="Times New Roman"/>
+          <w:b w:val="false"/>
+          <w:bCs w:val="false"/>
+          <w:i w:val="false"/>
+          <w:iCs w:val="false"/>
+          <w:sz w:val="22"/>
+          <w:szCs w:val="22"/>
+          <w:lang w:val="hr-HR"/>
+        </w:rPr>
+        <w:t xml:space="preserve"> deklarirana u  </w:t>
+      </w:r>
+      <w:r>
+        <w:rPr>
+          <w:rFonts w:ascii="Courier New" w:hAnsi="Courier New"/>
+          <w:b w:val="false"/>
+          <w:bCs w:val="false"/>
+          <w:i w:val="false"/>
+          <w:iCs w:val="false"/>
+          <w:sz w:val="22"/>
+          <w:szCs w:val="22"/>
+          <w:lang w:val="hr-HR"/>
+        </w:rPr>
+        <w:t>PicoBlaze.html</w:t>
+      </w:r>
+      <w:r>
+        <w:rPr>
+          <w:rFonts w:ascii="Times New Roman" w:hAnsi="Times New Roman"/>
+          <w:b w:val="false"/>
+          <w:bCs w:val="false"/>
+          <w:i w:val="false"/>
+          <w:iCs w:val="false"/>
+          <w:sz w:val="22"/>
+          <w:szCs w:val="22"/>
+          <w:lang w:val="hr-HR"/>
+        </w:rPr>
+        <w:t xml:space="preserve">, te globalna varijabla </w:t>
+      </w:r>
+      <w:r>
+        <w:rPr>
+          <w:rFonts w:ascii="Courier New" w:hAnsi="Courier New"/>
+          <w:b w:val="false"/>
+          <w:bCs w:val="false"/>
+          <w:i w:val="false"/>
+          <w:iCs w:val="false"/>
+          <w:sz w:val="22"/>
+          <w:szCs w:val="22"/>
+          <w:lang w:val="hr-HR"/>
+        </w:rPr>
+        <w:t>PC</w:t>
+      </w:r>
+      <w:r>
+        <w:rPr>
+          <w:rFonts w:ascii="Times New Roman" w:hAnsi="Times New Roman"/>
+          <w:b w:val="false"/>
+          <w:bCs w:val="false"/>
+          <w:i w:val="false"/>
+          <w:iCs w:val="false"/>
+          <w:sz w:val="22"/>
+          <w:szCs w:val="22"/>
+          <w:lang w:val="hr-HR"/>
+        </w:rPr>
+        <w:t xml:space="preserve">, </w:t>
+      </w:r>
+      <w:r>
+        <w:rPr>
+          <w:rFonts w:ascii="Times New Roman" w:hAnsi="Times New Roman"/>
+          <w:b w:val="false"/>
+          <w:bCs w:val="false"/>
+          <w:i/>
+          <w:iCs/>
+          <w:sz w:val="22"/>
+          <w:szCs w:val="22"/>
+          <w:u w:val="none"/>
+          <w:lang w:val="hr-HR"/>
+        </w:rPr>
+        <w:t>program counter</w:t>
+      </w:r>
+      <w:r>
+        <w:rPr>
+          <w:rFonts w:ascii="Times New Roman" w:hAnsi="Times New Roman"/>
+          <w:b w:val="false"/>
+          <w:bCs w:val="false"/>
+          <w:i w:val="false"/>
+          <w:iCs w:val="false"/>
+          <w:sz w:val="22"/>
+          <w:szCs w:val="22"/>
+          <w:u w:val="none"/>
+          <w:lang w:val="hr-HR"/>
+        </w:rPr>
+        <w:t>, koja pokazuje na naredbu u memoriji koja se trenutno izvršava</w:t>
+      </w:r>
+      <w:r>
+        <w:rPr>
+          <w:rFonts w:ascii="Times New Roman" w:hAnsi="Times New Roman"/>
+          <w:b w:val="false"/>
+          <w:bCs w:val="false"/>
+          <w:i w:val="false"/>
+          <w:iCs w:val="false"/>
+          <w:sz w:val="22"/>
+          <w:szCs w:val="22"/>
+          <w:lang w:val="hr-HR"/>
+        </w:rPr>
+        <w:t xml:space="preserve">) i zastavica (gloablnih nizova </w:t>
+      </w:r>
+      <w:r>
+        <w:rPr>
+          <w:rFonts w:ascii="Courier New" w:hAnsi="Courier New"/>
+          <w:b w:val="false"/>
+          <w:bCs w:val="false"/>
+          <w:i w:val="false"/>
+          <w:iCs w:val="false"/>
+          <w:sz w:val="22"/>
+          <w:szCs w:val="22"/>
+          <w:lang w:val="hr-HR"/>
+        </w:rPr>
+        <w:t>flagC</w:t>
+      </w:r>
+      <w:r>
+        <w:rPr>
+          <w:rFonts w:ascii="Times New Roman" w:hAnsi="Times New Roman"/>
+          <w:b w:val="false"/>
+          <w:bCs w:val="false"/>
+          <w:i w:val="false"/>
+          <w:iCs w:val="false"/>
+          <w:sz w:val="22"/>
+          <w:szCs w:val="22"/>
+          <w:lang w:val="hr-HR"/>
+        </w:rPr>
+        <w:t xml:space="preserve">, </w:t>
+      </w:r>
+      <w:r>
+        <w:rPr>
+          <w:rFonts w:ascii="Courier New" w:hAnsi="Courier New"/>
+          <w:b w:val="false"/>
+          <w:bCs w:val="false"/>
+          <w:i w:val="false"/>
+          <w:iCs w:val="false"/>
+          <w:sz w:val="22"/>
+          <w:szCs w:val="22"/>
+          <w:lang w:val="hr-HR"/>
+        </w:rPr>
+        <w:t>flagZ</w:t>
+      </w:r>
+      <w:r>
+        <w:rPr>
+          <w:rFonts w:ascii="Times New Roman" w:hAnsi="Times New Roman"/>
+          <w:b w:val="false"/>
+          <w:bCs w:val="false"/>
+          <w:i w:val="false"/>
+          <w:iCs w:val="false"/>
+          <w:sz w:val="22"/>
+          <w:szCs w:val="22"/>
+          <w:lang w:val="hr-HR"/>
+        </w:rPr>
+        <w:t xml:space="preserve"> te globalnih varijabli </w:t>
+      </w:r>
+      <w:r>
+        <w:rPr>
+          <w:rFonts w:ascii="Courier New" w:hAnsi="Courier New"/>
+          <w:b w:val="false"/>
+          <w:bCs w:val="false"/>
+          <w:i w:val="false"/>
+          <w:iCs w:val="false"/>
+          <w:sz w:val="22"/>
+          <w:szCs w:val="22"/>
+          <w:lang w:val="hr-HR"/>
+        </w:rPr>
+        <w:t>flagIE</w:t>
+      </w:r>
+      <w:r>
+        <w:rPr>
+          <w:rFonts w:ascii="Times New Roman" w:hAnsi="Times New Roman"/>
+          <w:b w:val="false"/>
+          <w:bCs w:val="false"/>
+          <w:i w:val="false"/>
+          <w:iCs w:val="false"/>
+          <w:sz w:val="22"/>
+          <w:szCs w:val="22"/>
+          <w:lang w:val="hr-HR"/>
+        </w:rPr>
+        <w:t xml:space="preserve"> i </w:t>
+      </w:r>
+      <w:r>
+        <w:rPr>
+          <w:rFonts w:ascii="Courier New" w:hAnsi="Courier New"/>
+          <w:b w:val="false"/>
+          <w:bCs w:val="false"/>
+          <w:i w:val="false"/>
+          <w:iCs w:val="false"/>
+          <w:sz w:val="22"/>
+          <w:szCs w:val="22"/>
+          <w:lang w:val="hr-HR"/>
+        </w:rPr>
+        <w:t>regbank</w:t>
+      </w:r>
+      <w:r>
+        <w:rPr>
+          <w:rFonts w:ascii="Times New Roman" w:hAnsi="Times New Roman"/>
+          <w:b w:val="false"/>
+          <w:bCs w:val="false"/>
+          <w:i w:val="false"/>
+          <w:iCs w:val="false"/>
+          <w:sz w:val="22"/>
+          <w:szCs w:val="22"/>
+          <w:lang w:val="hr-HR"/>
+        </w:rPr>
+        <w:t xml:space="preserve">), pišući u izlaze (globalni objekt </w:t>
+      </w:r>
+      <w:r>
+        <w:rPr>
+          <w:rFonts w:ascii="Courier New" w:hAnsi="Courier New"/>
+          <w:b w:val="false"/>
+          <w:bCs w:val="false"/>
+          <w:i w:val="false"/>
+          <w:iCs w:val="false"/>
+          <w:sz w:val="22"/>
+          <w:szCs w:val="22"/>
+          <w:lang w:val="hr-HR"/>
+        </w:rPr>
+        <w:t>output</w:t>
+      </w:r>
+      <w:r>
+        <w:rPr>
+          <w:rFonts w:ascii="Times New Roman" w:hAnsi="Times New Roman"/>
+          <w:b w:val="false"/>
+          <w:bCs w:val="false"/>
+          <w:i w:val="false"/>
+          <w:iCs w:val="false"/>
+          <w:sz w:val="22"/>
+          <w:szCs w:val="22"/>
+          <w:lang w:val="hr-HR"/>
+        </w:rPr>
+        <w:t xml:space="preserve">), čitajući, koristeći DOM, ulaze iz one tablice s 256 HTML-ovih </w:t>
+      </w:r>
+      <w:r>
+        <w:rPr>
+          <w:rFonts w:ascii="Courier New" w:hAnsi="Courier New"/>
+          <w:b w:val="false"/>
+          <w:bCs w:val="false"/>
+          <w:i w:val="false"/>
+          <w:iCs w:val="false"/>
+          <w:sz w:val="22"/>
+          <w:szCs w:val="22"/>
+          <w:lang w:val="hr-HR"/>
+        </w:rPr>
+        <w:t>input</w:t>
+      </w:r>
+      <w:r>
+        <w:rPr>
+          <w:rFonts w:ascii="Times New Roman" w:hAnsi="Times New Roman"/>
+          <w:b w:val="false"/>
+          <w:bCs w:val="false"/>
+          <w:i w:val="false"/>
+          <w:iCs w:val="false"/>
+          <w:sz w:val="22"/>
+          <w:szCs w:val="22"/>
+          <w:lang w:val="hr-HR"/>
+        </w:rPr>
+        <w:t xml:space="preserve">-a, te upravljajući stogom </w:t>
+      </w:r>
+      <w:r>
+        <w:rPr>
+          <w:rFonts w:ascii="Courier New" w:hAnsi="Courier New"/>
+          <w:b w:val="false"/>
+          <w:bCs w:val="false"/>
+          <w:i w:val="false"/>
+          <w:iCs w:val="false"/>
+          <w:sz w:val="22"/>
+          <w:szCs w:val="22"/>
+          <w:lang w:val="hr-HR"/>
+        </w:rPr>
+        <w:t>callStack</w:t>
+      </w:r>
+      <w:r>
+        <w:rPr>
+          <w:rFonts w:ascii="Times New Roman" w:hAnsi="Times New Roman"/>
+          <w:b w:val="false"/>
+          <w:bCs w:val="false"/>
+          <w:i w:val="false"/>
+          <w:iCs w:val="false"/>
+          <w:sz w:val="22"/>
+          <w:szCs w:val="22"/>
+          <w:lang w:val="hr-HR"/>
+        </w:rPr>
+        <w:t xml:space="preserve">. Naknadno je dodano da za svaku naredbu provjerava je li na njoj breakpoint. Potprogram </w:t>
+      </w:r>
+      <w:r>
+        <w:rPr>
+          <w:rFonts w:ascii="Courier New" w:hAnsi="Courier New"/>
+          <w:b w:val="false"/>
+          <w:bCs w:val="false"/>
+          <w:i w:val="false"/>
+          <w:iCs w:val="false"/>
+          <w:sz w:val="22"/>
+          <w:szCs w:val="22"/>
+          <w:lang w:val="hr-HR"/>
+        </w:rPr>
+        <w:t>simulator.js</w:t>
+      </w:r>
+      <w:r>
+        <w:rPr>
+          <w:rFonts w:ascii="Times New Roman" w:hAnsi="Times New Roman"/>
+          <w:b w:val="false"/>
+          <w:bCs w:val="false"/>
+          <w:i w:val="false"/>
+          <w:iCs w:val="false"/>
+          <w:sz w:val="22"/>
+          <w:szCs w:val="22"/>
+          <w:lang w:val="hr-HR"/>
+        </w:rPr>
+        <w:t xml:space="preserve"> ima 690 redaka. Razmišljao sam isprva o tome da jezgru simulatora napišem u svom programskom jeziku, a ne u JavaScriptu (preko svog compilera koji cilja WebAssembly, standardizirani JavaScript bytecode), no odlučio sam da to ipak ne radim tako. Naime, compiler za moj programski jezik kompatibilan je samo s najnovijim internetskim preglednicima, ne može ciljati niti Microsoft Edge, a, </w:t>
+      </w:r>
+      <w:r>
+        <w:rPr>
+          <w:rFonts w:ascii="Times New Roman" w:hAnsi="Times New Roman"/>
+          <w:b w:val="false"/>
+          <w:bCs w:val="false"/>
+          <w:i/>
+          <w:iCs/>
+          <w:sz w:val="22"/>
+          <w:szCs w:val="22"/>
+          <w:lang w:val="hr-HR"/>
+        </w:rPr>
+        <w:t>rebus sic stantibus</w:t>
+      </w:r>
+      <w:r>
+        <w:rPr>
+          <w:rFonts w:ascii="Times New Roman" w:hAnsi="Times New Roman"/>
+          <w:b w:val="false"/>
+          <w:bCs w:val="false"/>
+          <w:i w:val="false"/>
+          <w:iCs w:val="false"/>
+          <w:sz w:val="22"/>
+          <w:szCs w:val="22"/>
+          <w:lang w:val="hr-HR"/>
+        </w:rPr>
+        <w:t>, danas tako nešto nije opcija ako želimo da nam web-aplikacija bude popularna. Uostalom, sigurno bih naletjeo na neke probleme vezane za komunikaciju potprograma pisanih u JavaScriptu i potprograma pisanih u mom programskom jeziku, tako da je upitno bih li se manje namučio pišući taj simulator u svom programskom jeziku.</w:t>
+      </w:r>
+    </w:p>
+    <w:p>
+      <w:pPr>
+        <w:pStyle w:val="Normal"/>
+        <w:numPr>
+          <w:ilvl w:val="0"/>
+          <w:numId w:val="1"/>
+        </w:numPr>
+        <w:ind w:left="720" w:right="0" w:hanging="360"/>
+        <w:jc w:val="both"/>
+        <w:rPr/>
+      </w:pPr>
+      <w:r>
+        <w:rPr>
+          <w:rFonts w:ascii="Courier New" w:hAnsi="Courier New"/>
+          <w:b w:val="false"/>
+          <w:bCs w:val="false"/>
+          <w:i w:val="false"/>
+          <w:iCs w:val="false"/>
+          <w:sz w:val="22"/>
+          <w:szCs w:val="22"/>
+          <w:lang w:val="hr-HR"/>
+        </w:rPr>
         <w:t>tokenizer.js</w:t>
       </w:r>
       <w:r>
@@ -11277,7 +11594,33 @@
           <w:szCs w:val="22"/>
           <w:lang w:val="hr-HR"/>
         </w:rPr>
-        <w:t xml:space="preserve">U Južnoj Koreji se i gramatički afiksi i strane riječi pišu hangulom, a u Sjevernoj Koreji se čak i korijeni riječi pišu hangulom (jer je u Sjevernoj Koreji zabranjeno korejski jezik pisati kineskim znakovima). Makar hangul bio lakši za naučiti ljudima naviknutim na alfabete nego što je katakana, da bismo </w:t>
+        <w:t xml:space="preserve">U Južnoj Koreji se i gramatički afiksi i strane riječi pišu hangulom, a u Sjevernoj Koreji se čak i korijeni riječi pišu hangulom (jer je u Sjevernoj Koreji </w:t>
+      </w:r>
+      <w:r>
+        <w:rPr>
+          <w:rFonts w:ascii="Times New Roman" w:hAnsi="Times New Roman"/>
+          <w:b w:val="false"/>
+          <w:bCs w:val="false"/>
+          <w:i w:val="false"/>
+          <w:iCs w:val="false"/>
+          <w:sz w:val="22"/>
+          <w:szCs w:val="22"/>
+          <w:lang w:val="hr-HR"/>
+        </w:rPr>
+        <w:t>u sklopu lingvističkog purizma</w:t>
+      </w:r>
+      <w:r>
+        <w:rPr>
+          <w:rFonts w:ascii="Times New Roman" w:hAnsi="Times New Roman"/>
+          <w:b w:val="false"/>
+          <w:bCs w:val="false"/>
+          <w:i w:val="false"/>
+          <w:iCs w:val="false"/>
+          <w:sz w:val="22"/>
+          <w:szCs w:val="22"/>
+          <w:lang w:val="hr-HR"/>
+        </w:rPr>
+        <w:t xml:space="preserve"> zabranjeno korejski jezik pisati kineskim znakovima). Makar hangul bio lakši za naučiti ljudima naviknutim na alfabete nego što je katakana, da bismo </w:t>
       </w:r>
       <w:r>
         <w:rPr>
@@ -11394,7 +11737,33 @@
           <w:szCs w:val="22"/>
           <w:lang w:val="hr-HR"/>
         </w:rPr>
-        <w:t xml:space="preserve">. Većina gramatičkih afikasa u japanskom su sufiksi, tako da, kada dođemo do nekog hiraganskog znaka, znamo da je to nastavak prethodne riječi, a ne nova riječ. S druge strane, ako naiđemo na kineski znak ili katakanski znak nakon niza hiraganskih znakova, to je najčešće nova riječ. Sličan postupak za odvajanje riječi postoji u većini programskih jezika. Potprogram </w:t>
+        <w:t xml:space="preserve">. Većina gramatičkih afikasa u japanskom su sufiksi, tako da, kada dođemo do nekog hiraganskog znaka, znamo da je to nastavak prethodne riječi, a ne nova riječ. S druge strane, ako naiđemo na kineski znak ili katakanski znak nakon niza hiraganskih znakova, to je najčešće nova riječ. Sličan postupak za odvajanje riječi postoji u većini programskih jezika. </w:t>
+      </w:r>
+      <w:r>
+        <w:rPr>
+          <w:rFonts w:ascii="Times New Roman" w:hAnsi="Times New Roman"/>
+          <w:b w:val="false"/>
+          <w:bCs w:val="false"/>
+          <w:i w:val="false"/>
+          <w:iCs w:val="false"/>
+          <w:sz w:val="22"/>
+          <w:szCs w:val="22"/>
+          <w:lang w:val="hr-HR"/>
+        </w:rPr>
+        <w:t>Tokenizer, osim toga, briše komentare.</w:t>
+      </w:r>
+      <w:r>
+        <w:rPr>
+          <w:rFonts w:ascii="Times New Roman" w:hAnsi="Times New Roman"/>
+          <w:b w:val="false"/>
+          <w:bCs w:val="false"/>
+          <w:i w:val="false"/>
+          <w:iCs w:val="false"/>
+          <w:sz w:val="22"/>
+          <w:szCs w:val="22"/>
+          <w:lang w:val="hr-HR"/>
+        </w:rPr>
+        <w:t xml:space="preserve"> Potprogram </w:t>
       </w:r>
       <w:r>
         <w:rPr>
@@ -14081,7 +14450,161 @@
           <w:u w:val="none"/>
           <w:lang w:val="hr-HR"/>
         </w:rPr>
-        <w:t xml:space="preserve"> je sada drugi po redu s lijeva.</w:t>
+        <w:t xml:space="preserve"> najkompliciraniji je PicoBlaze program koji sam </w:t>
+      </w:r>
+      <w:r>
+        <w:rPr>
+          <w:rFonts w:ascii="Times New Roman" w:hAnsi="Times New Roman"/>
+          <w:b w:val="false"/>
+          <w:bCs w:val="false"/>
+          <w:i w:val="false"/>
+          <w:iCs w:val="false"/>
+          <w:sz w:val="22"/>
+          <w:szCs w:val="22"/>
+          <w:u w:val="none"/>
+          <w:lang w:val="hr-HR"/>
+        </w:rPr>
+        <w:t>ikada</w:t>
+      </w:r>
+      <w:r>
+        <w:rPr>
+          <w:rFonts w:ascii="Times New Roman" w:hAnsi="Times New Roman"/>
+          <w:b w:val="false"/>
+          <w:bCs w:val="false"/>
+          <w:i w:val="false"/>
+          <w:iCs w:val="false"/>
+          <w:sz w:val="22"/>
+          <w:szCs w:val="22"/>
+          <w:u w:val="none"/>
+          <w:lang w:val="hr-HR"/>
+        </w:rPr>
+        <w:t xml:space="preserve"> napravio, ima 283 retka.</w:t>
+      </w:r>
+      <w:r>
+        <w:rPr>
+          <w:rFonts w:ascii="Times New Roman" w:hAnsi="Times New Roman"/>
+          <w:b w:val="false"/>
+          <w:bCs w:val="false"/>
+          <w:i w:val="false"/>
+          <w:iCs w:val="false"/>
+          <w:sz w:val="22"/>
+          <w:szCs w:val="22"/>
+          <w:u w:val="none"/>
+          <w:lang w:val="hr-HR"/>
+        </w:rPr>
+        <w:t xml:space="preserve"> </w:t>
+      </w:r>
+      <w:r>
+        <w:rPr>
+          <w:rFonts w:ascii="Times New Roman" w:hAnsi="Times New Roman"/>
+          <w:b w:val="false"/>
+          <w:bCs w:val="false"/>
+          <w:i/>
+          <w:iCs/>
+          <w:sz w:val="22"/>
+          <w:szCs w:val="22"/>
+          <w:u w:val="none"/>
+          <w:lang w:val="hr-HR"/>
+        </w:rPr>
+        <w:t>Decimal to Binary</w:t>
+      </w:r>
+      <w:r>
+        <w:rPr>
+          <w:rFonts w:ascii="Times New Roman" w:hAnsi="Times New Roman"/>
+          <w:b w:val="false"/>
+          <w:bCs w:val="false"/>
+          <w:i w:val="false"/>
+          <w:iCs w:val="false"/>
+          <w:sz w:val="22"/>
+          <w:szCs w:val="22"/>
+          <w:u w:val="none"/>
+          <w:lang w:val="hr-HR"/>
+        </w:rPr>
+        <w:t xml:space="preserve"> je sada drugi po redu s lijeva </w:t>
+      </w:r>
+      <w:r>
+        <w:rPr>
+          <w:rFonts w:ascii="Times New Roman" w:hAnsi="Times New Roman"/>
+          <w:b w:val="false"/>
+          <w:bCs w:val="false"/>
+          <w:i w:val="false"/>
+          <w:iCs w:val="false"/>
+          <w:sz w:val="22"/>
+          <w:szCs w:val="22"/>
+          <w:u w:val="none"/>
+          <w:lang w:val="hr-HR"/>
+        </w:rPr>
+        <w:t xml:space="preserve">u popisu primjera </w:t>
+      </w:r>
+      <w:r>
+        <w:rPr>
+          <w:rFonts w:ascii="Times New Roman" w:hAnsi="Times New Roman"/>
+          <w:b w:val="false"/>
+          <w:bCs w:val="false"/>
+          <w:i w:val="false"/>
+          <w:iCs w:val="false"/>
+          <w:sz w:val="22"/>
+          <w:szCs w:val="22"/>
+          <w:u w:val="none"/>
+          <w:lang w:val="hr-HR"/>
+        </w:rPr>
+        <w:t xml:space="preserve">u simulatoru </w:t>
+      </w:r>
+      <w:r>
+        <w:rPr>
+          <w:rFonts w:ascii="Times New Roman" w:hAnsi="Times New Roman"/>
+          <w:b w:val="false"/>
+          <w:bCs w:val="false"/>
+          <w:i w:val="false"/>
+          <w:iCs w:val="false"/>
+          <w:sz w:val="22"/>
+          <w:szCs w:val="22"/>
+          <w:u w:val="none"/>
+          <w:lang w:val="hr-HR"/>
+        </w:rPr>
+        <w:t xml:space="preserve">(da ne prestrašim početnike, koji će najvjerojatnije prvo kliknuti prvi </w:t>
+      </w:r>
+      <w:r>
+        <w:rPr>
+          <w:rFonts w:ascii="Times New Roman" w:hAnsi="Times New Roman"/>
+          <w:b w:val="false"/>
+          <w:bCs w:val="false"/>
+          <w:i w:val="false"/>
+          <w:iCs w:val="false"/>
+          <w:sz w:val="22"/>
+          <w:szCs w:val="22"/>
+          <w:u w:val="none"/>
+          <w:lang w:val="hr-HR"/>
+        </w:rPr>
+        <w:t>primjer</w:t>
+      </w:r>
+      <w:r>
+        <w:rPr>
+          <w:rFonts w:ascii="Times New Roman" w:hAnsi="Times New Roman"/>
+          <w:b w:val="false"/>
+          <w:bCs w:val="false"/>
+          <w:i w:val="false"/>
+          <w:iCs w:val="false"/>
+          <w:sz w:val="22"/>
+          <w:szCs w:val="22"/>
+          <w:u w:val="none"/>
+          <w:lang w:val="hr-HR"/>
+        </w:rPr>
+        <w:t xml:space="preserve"> s lijeva)</w:t>
+      </w:r>
+      <w:r>
+        <w:rPr>
+          <w:rFonts w:ascii="Times New Roman" w:hAnsi="Times New Roman"/>
+          <w:b w:val="false"/>
+          <w:bCs w:val="false"/>
+          <w:i w:val="false"/>
+          <w:iCs w:val="false"/>
+          <w:sz w:val="22"/>
+          <w:szCs w:val="22"/>
+          <w:u w:val="none"/>
+          <w:lang w:val="hr-HR"/>
+        </w:rPr>
+        <w:t>.</w:t>
       </w:r>
     </w:p>
     <w:p>

</xml_diff>

<commit_message>
About the problems I faced when writing `simulator.js`...
</commit_message>
<xml_diff>
--- a/seminar/PicoBlaze.docx
+++ b/seminar/PicoBlaze.docx
@@ -4394,7 +4394,7 @@
                 <wp:positionV relativeFrom="paragraph">
                   <wp:posOffset>635</wp:posOffset>
                 </wp:positionV>
-                <wp:extent cx="1524000" cy="1638300"/>
+                <wp:extent cx="1524000" cy="2164080"/>
                 <wp:effectExtent l="0" t="0" r="0" b="0"/>
                 <wp:wrapTopAndBottom/>
                 <wp:docPr id="4" name="Frame5"/>
@@ -4405,7 +4405,7 @@
                       <wps:spPr>
                         <a:xfrm>
                           <a:off x="0" y="0"/>
-                          <a:ext cx="1524000" cy="1638300"/>
+                          <a:ext cx="1524000" cy="2164080"/>
                         </a:xfrm>
                         <a:prstGeom prst="rect"/>
                         <a:solidFill>
@@ -4483,7 +4483,13 @@
                             </w:r>
                             <w:r>
                               <w:rPr/>
-                              <w:t>: PicoBlaze računalo</w:t>
+                              <w:t xml:space="preserve">: PicoBlaze računalo </w:t>
+                            </w:r>
+                            <w:r>
+                              <w:rPr>
+                                <w:lang w:val="hr-HR"/>
+                              </w:rPr>
+                              <w:t>(fotografija koju je profesor Ivan Aleksi uključio u svoju prezentaciju)</w:t>
                             </w:r>
                           </w:p>
                         </w:txbxContent>
@@ -4499,7 +4505,7 @@
           </mc:Choice>
           <mc:Fallback>
             <w:pict>
-              <v:rect style="position:absolute;rotation:-0;width:120pt;height:129pt;mso-wrap-distance-left:0pt;mso-wrap-distance-right:0pt;mso-wrap-distance-top:0pt;mso-wrap-distance-bottom:0pt;margin-top:0pt;mso-position-vertical:top;mso-position-vertical-relative:text;margin-left:180.95pt;mso-position-horizontal:center;mso-position-horizontal-relative:text">
+              <v:rect style="position:absolute;rotation:-0;width:120pt;height:170.4pt;mso-wrap-distance-left:0pt;mso-wrap-distance-right:0pt;mso-wrap-distance-top:0pt;mso-wrap-distance-bottom:0pt;margin-top:0pt;mso-position-vertical:top;mso-position-vertical-relative:text;margin-left:180.95pt;mso-position-horizontal:center;mso-position-horizontal-relative:text">
                 <v:textbox inset="0in,0in,0in,0in">
                   <w:txbxContent>
                     <w:p>
@@ -4571,7 +4577,13 @@
                       </w:r>
                       <w:r>
                         <w:rPr/>
-                        <w:t>: PicoBlaze računalo</w:t>
+                        <w:t xml:space="preserve">: PicoBlaze računalo </w:t>
+                      </w:r>
+                      <w:r>
+                        <w:rPr>
+                          <w:lang w:val="hr-HR"/>
+                        </w:rPr>
+                        <w:t>(fotografija koju je profesor Ivan Aleksi uključio u svoju prezentaciju)</w:t>
                       </w:r>
                     </w:p>
                   </w:txbxContent>
@@ -8300,7 +8312,33 @@
           <w:szCs w:val="22"/>
           <w:lang w:val="hr-HR"/>
         </w:rPr>
-        <w:t xml:space="preserve"> kratko), rečenica znači:</w:t>
+        <w:t xml:space="preserve"> kratko). </w:t>
+      </w:r>
+      <w:r>
+        <w:rPr>
+          <w:rFonts w:ascii="Times New Roman" w:hAnsi="Times New Roman"/>
+          <w:b w:val="false"/>
+          <w:bCs w:val="false"/>
+          <w:i w:val="false"/>
+          <w:iCs w:val="false"/>
+          <w:sz w:val="22"/>
+          <w:szCs w:val="22"/>
+          <w:lang w:val="hr-HR"/>
+        </w:rPr>
+        <w:t>R</w:t>
+      </w:r>
+      <w:r>
+        <w:rPr>
+          <w:rFonts w:ascii="Times New Roman" w:hAnsi="Times New Roman"/>
+          <w:b w:val="false"/>
+          <w:bCs w:val="false"/>
+          <w:i w:val="false"/>
+          <w:iCs w:val="false"/>
+          <w:sz w:val="22"/>
+          <w:szCs w:val="22"/>
+          <w:lang w:val="hr-HR"/>
+        </w:rPr>
+        <w:t>ečenica znači:</w:t>
       </w:r>
       <w:r>
         <w:rPr>
@@ -11291,6 +11329,213 @@
         <w:pStyle w:val="Normal"/>
         <w:numPr>
           <w:ilvl w:val="0"/>
+          <w:numId w:val="0"/>
+        </w:numPr>
+        <w:ind w:left="720" w:right="0" w:hanging="0"/>
+        <w:jc w:val="both"/>
+        <w:rPr/>
+      </w:pPr>
+      <w:r>
+        <w:rPr>
+          <w:rFonts w:ascii="Times New Roman" w:hAnsi="Times New Roman"/>
+          <w:b w:val="false"/>
+          <w:bCs w:val="false"/>
+          <w:i w:val="false"/>
+          <w:iCs w:val="false"/>
+          <w:sz w:val="22"/>
+          <w:szCs w:val="22"/>
+          <w:lang w:val="hr-HR"/>
+        </w:rPr>
+        <w:t xml:space="preserve">Pri pisanju </w:t>
+      </w:r>
+      <w:r>
+        <w:rPr>
+          <w:rFonts w:ascii="Courier New" w:hAnsi="Courier New"/>
+          <w:b w:val="false"/>
+          <w:bCs w:val="false"/>
+          <w:i w:val="false"/>
+          <w:iCs w:val="false"/>
+          <w:sz w:val="22"/>
+          <w:szCs w:val="22"/>
+          <w:lang w:val="hr-HR"/>
+        </w:rPr>
+        <w:t>simulator.js</w:t>
+      </w:r>
+      <w:r>
+        <w:rPr>
+          <w:rFonts w:ascii="Times New Roman" w:hAnsi="Times New Roman"/>
+          <w:b w:val="false"/>
+          <w:bCs w:val="false"/>
+          <w:i w:val="false"/>
+          <w:iCs w:val="false"/>
+          <w:sz w:val="22"/>
+          <w:szCs w:val="22"/>
+          <w:lang w:val="hr-HR"/>
+        </w:rPr>
+        <w:t xml:space="preserve"> naletio sam na problem da je on daleko sporiji od drugih simulatora PicoBlazea, o čemu sam pisao pred kraj ovog teksta. Također sam naletio na problem da ne znam kako se zastavice (flags) na PicoBlazeu ponašaju kada se promjeni </w:t>
+      </w:r>
+      <w:r>
+        <w:rPr>
+          <w:rFonts w:ascii="Times New Roman" w:hAnsi="Times New Roman"/>
+          <w:b w:val="false"/>
+          <w:bCs w:val="false"/>
+          <w:i/>
+          <w:iCs/>
+          <w:sz w:val="22"/>
+          <w:szCs w:val="22"/>
+          <w:lang w:val="hr-HR"/>
+        </w:rPr>
+        <w:t>regbank</w:t>
+      </w:r>
+      <w:r>
+        <w:rPr>
+          <w:rFonts w:ascii="Times New Roman" w:hAnsi="Times New Roman"/>
+          <w:b w:val="false"/>
+          <w:bCs w:val="false"/>
+          <w:i w:val="false"/>
+          <w:iCs w:val="false"/>
+          <w:sz w:val="22"/>
+          <w:szCs w:val="22"/>
+          <w:lang w:val="hr-HR"/>
+        </w:rPr>
+        <w:t xml:space="preserve">, da li zadržavaju svoj sadržaj ili postoje zasebne zastavice za svaki </w:t>
+      </w:r>
+      <w:r>
+        <w:rPr>
+          <w:rFonts w:ascii="Times New Roman" w:hAnsi="Times New Roman"/>
+          <w:b w:val="false"/>
+          <w:bCs w:val="false"/>
+          <w:i/>
+          <w:iCs/>
+          <w:sz w:val="22"/>
+          <w:szCs w:val="22"/>
+          <w:lang w:val="hr-HR"/>
+        </w:rPr>
+        <w:t xml:space="preserve">regbank </w:t>
+      </w:r>
+      <w:r>
+        <w:rPr>
+          <w:rFonts w:ascii="Times New Roman" w:hAnsi="Times New Roman"/>
+          <w:b w:val="false"/>
+          <w:bCs w:val="false"/>
+          <w:i w:val="false"/>
+          <w:iCs w:val="false"/>
+          <w:sz w:val="22"/>
+          <w:szCs w:val="22"/>
+          <w:lang w:val="hr-HR"/>
+        </w:rPr>
+        <w:t xml:space="preserve">(kao na računalu Z80, koji je po mnogo čemu sličan PicoBlazeu, ali o njemu ima daleko više informacija na internetu). Odlučio sam u </w:t>
+      </w:r>
+      <w:r>
+        <w:rPr>
+          <w:rFonts w:ascii="Courier New" w:hAnsi="Courier New"/>
+          <w:b w:val="false"/>
+          <w:bCs w:val="false"/>
+          <w:i w:val="false"/>
+          <w:iCs w:val="false"/>
+          <w:sz w:val="22"/>
+          <w:szCs w:val="22"/>
+          <w:lang w:val="hr-HR"/>
+        </w:rPr>
+        <w:t>simulator.js</w:t>
+      </w:r>
+      <w:r>
+        <w:rPr>
+          <w:rFonts w:ascii="Times New Roman" w:hAnsi="Times New Roman"/>
+          <w:b w:val="false"/>
+          <w:bCs w:val="false"/>
+          <w:i w:val="false"/>
+          <w:iCs w:val="false"/>
+          <w:sz w:val="22"/>
+          <w:szCs w:val="22"/>
+          <w:lang w:val="hr-HR"/>
+        </w:rPr>
+        <w:t xml:space="preserve"> uprogramirati da za svaki </w:t>
+      </w:r>
+      <w:r>
+        <w:rPr>
+          <w:rFonts w:ascii="Times New Roman" w:hAnsi="Times New Roman"/>
+          <w:b w:val="false"/>
+          <w:bCs w:val="false"/>
+          <w:i/>
+          <w:iCs/>
+          <w:sz w:val="22"/>
+          <w:szCs w:val="22"/>
+          <w:lang w:val="hr-HR"/>
+        </w:rPr>
+        <w:t>regbank</w:t>
+      </w:r>
+      <w:r>
+        <w:rPr>
+          <w:rFonts w:ascii="Times New Roman" w:hAnsi="Times New Roman"/>
+          <w:b w:val="false"/>
+          <w:bCs w:val="false"/>
+          <w:i w:val="false"/>
+          <w:iCs w:val="false"/>
+          <w:sz w:val="22"/>
+          <w:szCs w:val="22"/>
+          <w:lang w:val="hr-HR"/>
+        </w:rPr>
+        <w:t xml:space="preserve"> postoje zasebne zastavice, </w:t>
+      </w:r>
+      <w:r>
+        <w:rPr>
+          <w:rFonts w:ascii="Times New Roman" w:hAnsi="Times New Roman"/>
+          <w:b w:val="false"/>
+          <w:bCs w:val="false"/>
+          <w:i w:val="false"/>
+          <w:iCs w:val="false"/>
+          <w:sz w:val="22"/>
+          <w:szCs w:val="22"/>
+          <w:lang w:val="hr-HR"/>
+        </w:rPr>
+        <w:t>a ispod tablice sa zastavicima napisati napomenu „</w:t>
+      </w:r>
+      <w:r>
+        <w:rPr>
+          <w:rFonts w:ascii="Times New Roman" w:hAnsi="Times New Roman"/>
+          <w:b w:val="false"/>
+          <w:bCs w:val="false"/>
+          <w:i/>
+          <w:iCs/>
+          <w:sz w:val="22"/>
+          <w:szCs w:val="22"/>
+          <w:lang w:val="hr-HR"/>
+        </w:rPr>
+        <w:t>I have good reasons to think the emulation of flags is unrealistic, especially when it comes to REGBANKs.</w:t>
+      </w:r>
+      <w:r>
+        <w:rPr>
+          <w:rFonts w:ascii="Times New Roman" w:hAnsi="Times New Roman"/>
+          <w:b w:val="false"/>
+          <w:bCs w:val="false"/>
+          <w:i w:val="false"/>
+          <w:iCs w:val="false"/>
+          <w:sz w:val="22"/>
+          <w:szCs w:val="22"/>
+          <w:lang w:val="hr-HR"/>
+        </w:rPr>
+        <w:t>”</w:t>
+      </w:r>
+      <w:r>
+        <w:rPr>
+          <w:rFonts w:ascii="Times New Roman" w:hAnsi="Times New Roman"/>
+          <w:b w:val="false"/>
+          <w:bCs w:val="false"/>
+          <w:i w:val="false"/>
+          <w:iCs w:val="false"/>
+          <w:sz w:val="22"/>
+          <w:szCs w:val="22"/>
+          <w:lang w:val="hr-HR"/>
+        </w:rPr>
+        <w:t>.</w:t>
+      </w:r>
+    </w:p>
+    <w:p>
+      <w:pPr>
+        <w:pStyle w:val="Normal"/>
+        <w:numPr>
+          <w:ilvl w:val="0"/>
           <w:numId w:val="1"/>
         </w:numPr>
         <w:ind w:left="720" w:right="0" w:hanging="360"/>
@@ -12429,7 +12674,124 @@
           <w:szCs w:val="22"/>
           <w:lang w:val="hr-HR"/>
         </w:rPr>
-        <w:t xml:space="preserve">Mislim da semantički analizer nije potreban za asemblerski jezik, jer mislim da je </w:t>
+        <w:t>Rečenice kao što su „</w:t>
+      </w:r>
+      <w:r>
+        <w:rPr>
+          <w:rFonts w:ascii="Times New Roman" w:hAnsi="Times New Roman"/>
+          <w:b w:val="false"/>
+          <w:bCs w:val="false"/>
+          <w:i/>
+          <w:iCs/>
+          <w:sz w:val="22"/>
+          <w:szCs w:val="22"/>
+          <w:lang w:val="hr-HR"/>
+        </w:rPr>
+        <w:t>Omne homo habens asinum videt illum.</w:t>
+      </w:r>
+      <w:r>
+        <w:rPr>
+          <w:rFonts w:ascii="Times New Roman" w:hAnsi="Times New Roman"/>
+          <w:b w:val="false"/>
+          <w:bCs w:val="false"/>
+          <w:i w:val="false"/>
+          <w:iCs w:val="false"/>
+          <w:sz w:val="22"/>
+          <w:szCs w:val="22"/>
+          <w:lang w:val="hr-HR"/>
+        </w:rPr>
+        <w:t xml:space="preserve">” </w:t>
+      </w:r>
+      <w:r>
+        <w:rPr>
+          <w:rFonts w:ascii="Times New Roman" w:hAnsi="Times New Roman"/>
+          <w:b w:val="false"/>
+          <w:bCs w:val="false"/>
+          <w:i w:val="false"/>
+          <w:iCs w:val="false"/>
+          <w:sz w:val="22"/>
+          <w:szCs w:val="22"/>
+          <w:lang w:val="hr-HR"/>
+        </w:rPr>
+        <w:t xml:space="preserve">(ako je nju uistinu nemoguće gramatički analizirati) </w:t>
+      </w:r>
+      <w:r>
+        <w:rPr>
+          <w:rFonts w:ascii="Times New Roman" w:hAnsi="Times New Roman"/>
+          <w:b w:val="false"/>
+          <w:bCs w:val="false"/>
+          <w:i w:val="false"/>
+          <w:iCs w:val="false"/>
+          <w:sz w:val="22"/>
+          <w:szCs w:val="22"/>
+          <w:lang w:val="hr-HR"/>
+        </w:rPr>
+        <w:t>ne mogu postojati u programskim jezicima, ali rečenice kao što su „</w:t>
+      </w:r>
+      <w:r>
+        <w:rPr>
+          <w:rFonts w:ascii="Times New Roman" w:hAnsi="Times New Roman"/>
+          <w:b w:val="false"/>
+          <w:bCs w:val="false"/>
+          <w:i/>
+          <w:iCs/>
+          <w:sz w:val="22"/>
+          <w:szCs w:val="22"/>
+          <w:lang w:val="hr-HR"/>
+        </w:rPr>
+        <w:t>More people have been to Russia than I have.</w:t>
+      </w:r>
+      <w:r>
+        <w:rPr>
+          <w:rFonts w:ascii="Times New Roman" w:hAnsi="Times New Roman"/>
+          <w:b w:val="false"/>
+          <w:bCs w:val="false"/>
+          <w:i w:val="false"/>
+          <w:iCs w:val="false"/>
+          <w:sz w:val="22"/>
+          <w:szCs w:val="22"/>
+          <w:lang w:val="hr-HR"/>
+        </w:rPr>
+        <w:t>” mogu.</w:t>
+      </w:r>
+      <w:r>
+        <w:rPr>
+          <w:rFonts w:ascii="Times New Roman" w:hAnsi="Times New Roman"/>
+          <w:b w:val="false"/>
+          <w:bCs w:val="false"/>
+          <w:i w:val="false"/>
+          <w:iCs w:val="false"/>
+          <w:sz w:val="22"/>
+          <w:szCs w:val="22"/>
+          <w:lang w:val="hr-HR"/>
+        </w:rPr>
+        <w:t xml:space="preserve"> </w:t>
+      </w:r>
+      <w:r>
+        <w:rPr>
+          <w:rFonts w:ascii="Times New Roman" w:hAnsi="Times New Roman"/>
+          <w:b w:val="false"/>
+          <w:bCs w:val="false"/>
+          <w:i w:val="false"/>
+          <w:iCs w:val="false"/>
+          <w:sz w:val="22"/>
+          <w:szCs w:val="22"/>
+          <w:lang w:val="hr-HR"/>
+        </w:rPr>
+        <w:t>Ipak, m</w:t>
+      </w:r>
+      <w:r>
+        <w:rPr>
+          <w:rFonts w:ascii="Times New Roman" w:hAnsi="Times New Roman"/>
+          <w:b w:val="false"/>
+          <w:bCs w:val="false"/>
+          <w:i w:val="false"/>
+          <w:iCs w:val="false"/>
+          <w:sz w:val="22"/>
+          <w:szCs w:val="22"/>
+          <w:lang w:val="hr-HR"/>
+        </w:rPr>
+        <w:t xml:space="preserve">islim da semantički analizer nije potreban za asemblerski jezik, jer mislim da je </w:t>
       </w:r>
       <w:r>
         <w:rPr>
@@ -12507,7 +12869,417 @@
           <w:szCs w:val="22"/>
           <w:lang w:val="hr-HR"/>
         </w:rPr>
-        <w:t>”.</w:t>
+        <w:t xml:space="preserve">”, </w:t>
+      </w:r>
+      <w:r>
+        <w:rPr>
+          <w:rFonts w:ascii="Times New Roman" w:hAnsi="Times New Roman"/>
+          <w:b w:val="false"/>
+          <w:bCs w:val="false"/>
+          <w:i w:val="false"/>
+          <w:iCs w:val="false"/>
+          <w:sz w:val="22"/>
+          <w:szCs w:val="22"/>
+          <w:lang w:val="hr-HR"/>
+        </w:rPr>
+        <w:t>iako su takve rečenice moguće u višim programskim jezicima</w:t>
+      </w:r>
+      <w:r>
+        <w:rPr>
+          <w:rFonts w:ascii="Times New Roman" w:hAnsi="Times New Roman"/>
+          <w:b w:val="false"/>
+          <w:bCs w:val="false"/>
+          <w:i w:val="false"/>
+          <w:iCs w:val="false"/>
+          <w:sz w:val="22"/>
+          <w:szCs w:val="22"/>
+          <w:lang w:val="hr-HR"/>
+        </w:rPr>
+        <w:t>.</w:t>
+      </w:r>
+    </w:p>
+    <w:p>
+      <w:pPr>
+        <w:pStyle w:val="Normal"/>
+        <w:jc w:val="both"/>
+        <w:rPr>
+          <w:rFonts w:ascii="Times New Roman" w:hAnsi="Times New Roman"/>
+          <w:b w:val="false"/>
+          <w:bCs w:val="false"/>
+          <w:i w:val="false"/>
+          <w:i w:val="false"/>
+          <w:iCs w:val="false"/>
+          <w:sz w:val="22"/>
+          <w:szCs w:val="22"/>
+          <w:lang w:val="hr-HR"/>
+        </w:rPr>
+      </w:pPr>
+      <w:r>
+        <w:rPr>
+          <w:rFonts w:ascii="Times New Roman" w:hAnsi="Times New Roman"/>
+          <w:b w:val="false"/>
+          <w:bCs w:val="false"/>
+          <w:i w:val="false"/>
+          <w:iCs w:val="false"/>
+          <w:sz w:val="22"/>
+          <w:szCs w:val="22"/>
+          <w:lang w:val="hr-HR"/>
+        </w:rPr>
+        <w:t>U nekim programskim jezicima još mogu postojati i rečenice kao što je „</w:t>
+      </w:r>
+      <w:r>
+        <w:rPr>
+          <w:rFonts w:ascii="Times New Roman" w:hAnsi="Times New Roman"/>
+          <w:b w:val="false"/>
+          <w:bCs w:val="false"/>
+          <w:i/>
+          <w:iCs/>
+          <w:sz w:val="22"/>
+          <w:szCs w:val="22"/>
+          <w:lang w:val="hr-HR"/>
+        </w:rPr>
+        <w:t>Time flies like an arrow.</w:t>
+      </w:r>
+      <w:r>
+        <w:rPr>
+          <w:rFonts w:ascii="Times New Roman" w:hAnsi="Times New Roman"/>
+          <w:b w:val="false"/>
+          <w:bCs w:val="false"/>
+          <w:i w:val="false"/>
+          <w:iCs w:val="false"/>
+          <w:sz w:val="22"/>
+          <w:szCs w:val="22"/>
+          <w:lang w:val="hr-HR"/>
+        </w:rPr>
+        <w:t xml:space="preserve">” (Je li </w:t>
+      </w:r>
+      <w:r>
+        <w:rPr>
+          <w:rFonts w:ascii="Times New Roman" w:hAnsi="Times New Roman"/>
+          <w:b w:val="false"/>
+          <w:bCs w:val="false"/>
+          <w:i/>
+          <w:iCs/>
+          <w:sz w:val="22"/>
+          <w:szCs w:val="22"/>
+          <w:lang w:val="hr-HR"/>
+        </w:rPr>
+        <w:t>flies</w:t>
+      </w:r>
+      <w:r>
+        <w:rPr>
+          <w:rFonts w:ascii="Times New Roman" w:hAnsi="Times New Roman"/>
+          <w:b w:val="false"/>
+          <w:bCs w:val="false"/>
+          <w:i w:val="false"/>
+          <w:iCs w:val="false"/>
+          <w:sz w:val="22"/>
+          <w:szCs w:val="22"/>
+          <w:lang w:val="hr-HR"/>
+        </w:rPr>
+        <w:t xml:space="preserve"> ovdje glagol ili imenica? Je li </w:t>
+      </w:r>
+      <w:r>
+        <w:rPr>
+          <w:rFonts w:ascii="Times New Roman" w:hAnsi="Times New Roman"/>
+          <w:b w:val="false"/>
+          <w:bCs w:val="false"/>
+          <w:i/>
+          <w:iCs/>
+          <w:sz w:val="22"/>
+          <w:szCs w:val="22"/>
+          <w:lang w:val="hr-HR"/>
+        </w:rPr>
+        <w:t>like</w:t>
+      </w:r>
+      <w:r>
+        <w:rPr>
+          <w:rFonts w:ascii="Times New Roman" w:hAnsi="Times New Roman"/>
+          <w:b w:val="false"/>
+          <w:bCs w:val="false"/>
+          <w:i w:val="false"/>
+          <w:iCs w:val="false"/>
+          <w:sz w:val="22"/>
+          <w:szCs w:val="22"/>
+          <w:lang w:val="hr-HR"/>
+        </w:rPr>
+        <w:t xml:space="preserve"> ovdje glagol ili veznik? </w:t>
+      </w:r>
+      <w:r>
+        <w:rPr>
+          <w:rFonts w:ascii="Times New Roman" w:hAnsi="Times New Roman"/>
+          <w:b w:val="false"/>
+          <w:bCs w:val="false"/>
+          <w:i w:val="false"/>
+          <w:iCs w:val="false"/>
+          <w:sz w:val="22"/>
+          <w:szCs w:val="22"/>
+          <w:lang w:val="hr-HR"/>
+        </w:rPr>
+        <w:t>O tome ovisi kako ćemo parsirati tu rečenicu.</w:t>
+      </w:r>
+      <w:r>
+        <w:rPr>
+          <w:rFonts w:ascii="Times New Roman" w:hAnsi="Times New Roman"/>
+          <w:b w:val="false"/>
+          <w:bCs w:val="false"/>
+          <w:i w:val="false"/>
+          <w:iCs w:val="false"/>
+          <w:sz w:val="22"/>
+          <w:szCs w:val="22"/>
+          <w:lang w:val="hr-HR"/>
+        </w:rPr>
+        <w:t xml:space="preserve">). Za takve programske jezike compileri između tokenizera i parsera imaju leksički analizer, koji parseru naznačuje koja je riječ koje vrste. Takve su rečenice moguće u C-u i C++-u, i to je poznato kao </w:t>
+      </w:r>
+      <w:r>
+        <w:rPr>
+          <w:rFonts w:ascii="Times New Roman" w:hAnsi="Times New Roman"/>
+          <w:b w:val="false"/>
+          <w:bCs w:val="false"/>
+          <w:i/>
+          <w:iCs/>
+          <w:sz w:val="22"/>
+          <w:szCs w:val="22"/>
+          <w:lang w:val="hr-HR"/>
+        </w:rPr>
+        <w:t>typedef problem</w:t>
+      </w:r>
+      <w:r>
+        <w:rPr>
+          <w:rFonts w:ascii="Times New Roman" w:hAnsi="Times New Roman"/>
+          <w:b w:val="false"/>
+          <w:bCs w:val="false"/>
+          <w:i w:val="false"/>
+          <w:iCs w:val="false"/>
+          <w:sz w:val="22"/>
+          <w:szCs w:val="22"/>
+          <w:lang w:val="hr-HR"/>
+        </w:rPr>
+        <w:t>. O</w:t>
+      </w:r>
+      <w:r>
+        <w:rPr>
+          <w:rFonts w:ascii="Times New Roman" w:hAnsi="Times New Roman"/>
+          <w:b w:val="false"/>
+          <w:bCs w:val="false"/>
+          <w:i w:val="false"/>
+          <w:iCs w:val="false"/>
+          <w:color w:val="000000"/>
+          <w:sz w:val="22"/>
+          <w:szCs w:val="22"/>
+          <w:lang w:val="hr-HR"/>
+        </w:rPr>
+        <w:t xml:space="preserve">n je pojava da, </w:t>
+      </w:r>
+      <w:r>
+        <w:rPr>
+          <w:rFonts w:ascii="Times New Roman" w:hAnsi="Times New Roman"/>
+          <w:b w:val="false"/>
+          <w:bCs w:val="false"/>
+          <w:i w:val="false"/>
+          <w:iCs w:val="false"/>
+          <w:color w:val="000000"/>
+          <w:sz w:val="22"/>
+          <w:szCs w:val="22"/>
+          <w:lang w:val="hr-HR"/>
+        </w:rPr>
+        <w:t>izvan konteksta</w:t>
+      </w:r>
+      <w:r>
+        <w:rPr>
+          <w:rFonts w:ascii="Times New Roman" w:hAnsi="Times New Roman"/>
+          <w:b w:val="false"/>
+          <w:bCs w:val="false"/>
+          <w:i w:val="false"/>
+          <w:iCs w:val="false"/>
+          <w:color w:val="000000"/>
+          <w:sz w:val="22"/>
+          <w:szCs w:val="22"/>
+          <w:lang w:val="hr-HR"/>
+        </w:rPr>
+        <w:t xml:space="preserve">, </w:t>
+      </w:r>
+      <w:r>
+        <w:rPr>
+          <w:rFonts w:ascii="Courier New" w:hAnsi="Courier New"/>
+          <w:b w:val="false"/>
+          <w:bCs w:val="false"/>
+          <w:i w:val="false"/>
+          <w:iCs w:val="false"/>
+          <w:color w:val="000000"/>
+          <w:sz w:val="22"/>
+          <w:szCs w:val="22"/>
+          <w:lang w:val="hr-HR"/>
+        </w:rPr>
+        <w:t>prvi*drugi;</w:t>
+      </w:r>
+      <w:r>
+        <w:rPr>
+          <w:rFonts w:ascii="Times New Roman" w:hAnsi="Times New Roman"/>
+          <w:b w:val="false"/>
+          <w:bCs w:val="false"/>
+          <w:i w:val="false"/>
+          <w:iCs w:val="false"/>
+          <w:color w:val="000000"/>
+          <w:sz w:val="22"/>
+          <w:szCs w:val="22"/>
+          <w:lang w:val="hr-HR"/>
+        </w:rPr>
+        <w:t xml:space="preserve"> (točka-zarez je dio izraza) može značiti i „</w:t>
+      </w:r>
+      <w:r>
+        <w:rPr>
+          <w:rFonts w:ascii="Times New Roman" w:hAnsi="Times New Roman"/>
+          <w:b w:val="false"/>
+          <w:bCs w:val="false"/>
+          <w:i/>
+          <w:iCs/>
+          <w:color w:val="000000"/>
+          <w:sz w:val="22"/>
+          <w:szCs w:val="22"/>
+          <w:lang w:val="hr-HR"/>
+        </w:rPr>
+        <w:t>Deklariraj pokazivač koji se zove 'drugi' koji će pokazivati na instancu klase ili strukture koja se zove 'prvi'.</w:t>
+      </w:r>
+      <w:r>
+        <w:rPr>
+          <w:rFonts w:ascii="Times New Roman" w:hAnsi="Times New Roman"/>
+          <w:b w:val="false"/>
+          <w:bCs w:val="false"/>
+          <w:i w:val="false"/>
+          <w:iCs w:val="false"/>
+          <w:color w:val="000000"/>
+          <w:sz w:val="22"/>
+          <w:szCs w:val="22"/>
+          <w:lang w:val="hr-HR"/>
+        </w:rPr>
+        <w:t>”, ali može značiti i „</w:t>
+      </w:r>
+      <w:r>
+        <w:rPr>
+          <w:rFonts w:ascii="Times New Roman" w:hAnsi="Times New Roman"/>
+          <w:b w:val="false"/>
+          <w:bCs w:val="false"/>
+          <w:i/>
+          <w:iCs/>
+          <w:color w:val="000000"/>
+          <w:sz w:val="22"/>
+          <w:szCs w:val="22"/>
+          <w:lang w:val="hr-HR"/>
+        </w:rPr>
+        <w:t>Uzmi vrijednosti varijabli koje se zovu 'prvi' i 'drugi', pomnoži ih, stavi rezultat na sistemski stog i onda ga zanemari.</w:t>
+      </w:r>
+      <w:r>
+        <w:rPr>
+          <w:rFonts w:ascii="Times New Roman" w:hAnsi="Times New Roman"/>
+          <w:b w:val="false"/>
+          <w:bCs w:val="false"/>
+          <w:i w:val="false"/>
+          <w:iCs w:val="false"/>
+          <w:color w:val="000000"/>
+          <w:sz w:val="22"/>
+          <w:szCs w:val="22"/>
+          <w:lang w:val="hr-HR"/>
+        </w:rPr>
+        <w:t xml:space="preserve">”. Drugo značenje je, naravno, besmisleno (zanemarimo li da se operator množenja </w:t>
+      </w:r>
+      <w:r>
+        <w:rPr>
+          <w:rFonts w:cs="Courier New" w:ascii="Courier New" w:hAnsi="Courier New"/>
+          <w:b w:val="false"/>
+          <w:bCs w:val="false"/>
+          <w:i w:val="false"/>
+          <w:iCs w:val="false"/>
+          <w:color w:val="000000"/>
+          <w:sz w:val="22"/>
+          <w:szCs w:val="22"/>
+          <w:lang w:val="hr-HR"/>
+        </w:rPr>
+        <w:t>*</w:t>
+      </w:r>
+      <w:r>
+        <w:rPr>
+          <w:rFonts w:ascii="Times New Roman" w:hAnsi="Times New Roman"/>
+          <w:b w:val="false"/>
+          <w:bCs w:val="false"/>
+          <w:i w:val="false"/>
+          <w:iCs w:val="false"/>
+          <w:color w:val="000000"/>
+          <w:sz w:val="22"/>
+          <w:szCs w:val="22"/>
+          <w:lang w:val="hr-HR"/>
+        </w:rPr>
+        <w:t xml:space="preserve"> u C++-u može preopteretiti u nešto sa side-effectsima), ali je gramatički moguće. </w:t>
+      </w:r>
+      <w:r>
+        <w:rPr>
+          <w:rFonts w:ascii="Times New Roman" w:hAnsi="Times New Roman"/>
+          <w:b w:val="false"/>
+          <w:bCs w:val="false"/>
+          <w:i w:val="false"/>
+          <w:iCs w:val="false"/>
+          <w:color w:val="000000"/>
+          <w:sz w:val="22"/>
+          <w:szCs w:val="22"/>
+          <w:lang w:val="hr-HR"/>
+        </w:rPr>
+        <w:t>Rečenice tipa „</w:t>
+      </w:r>
+      <w:r>
+        <w:rPr>
+          <w:rFonts w:ascii="Times New Roman" w:hAnsi="Times New Roman"/>
+          <w:b w:val="false"/>
+          <w:bCs w:val="false"/>
+          <w:i/>
+          <w:iCs/>
+          <w:color w:val="000000"/>
+          <w:sz w:val="22"/>
+          <w:szCs w:val="22"/>
+          <w:lang w:val="hr-HR"/>
+        </w:rPr>
+        <w:t>Time flies like an arrow.</w:t>
+      </w:r>
+      <w:r>
+        <w:rPr>
+          <w:rFonts w:ascii="Times New Roman" w:hAnsi="Times New Roman"/>
+          <w:b w:val="false"/>
+          <w:bCs w:val="false"/>
+          <w:i w:val="false"/>
+          <w:iCs w:val="false"/>
+          <w:color w:val="000000"/>
+          <w:sz w:val="22"/>
+          <w:szCs w:val="22"/>
+          <w:lang w:val="hr-HR"/>
+        </w:rPr>
+        <w:t xml:space="preserve">” nisu moguće niti na asemblerskom jeziku niti u mom programskom jeziku </w:t>
+      </w:r>
+      <w:r>
+        <w:rPr>
+          <w:rFonts w:ascii="Times New Roman" w:hAnsi="Times New Roman"/>
+          <w:b w:val="false"/>
+          <w:bCs w:val="false"/>
+          <w:i w:val="false"/>
+          <w:iCs w:val="false"/>
+          <w:color w:val="000000"/>
+          <w:sz w:val="22"/>
+          <w:szCs w:val="22"/>
+          <w:lang w:val="hr-HR"/>
+        </w:rPr>
+        <w:t>(barem se nadam da je tako)</w:t>
+      </w:r>
+      <w:r>
+        <w:rPr>
+          <w:rFonts w:ascii="Times New Roman" w:hAnsi="Times New Roman"/>
+          <w:b w:val="false"/>
+          <w:bCs w:val="false"/>
+          <w:i w:val="false"/>
+          <w:iCs w:val="false"/>
+          <w:color w:val="000000"/>
+          <w:sz w:val="22"/>
+          <w:szCs w:val="22"/>
+          <w:lang w:val="hr-HR"/>
+        </w:rPr>
+        <w:t>, zato ni u PicoBlaze Simulatoru ni u compileru za svoj programski jezik nisam ugradio leksički analizer.</w:t>
       </w:r>
     </w:p>
     <w:p>

</xml_diff>

<commit_message>
More about donkey sentences, improved formatting...
</commit_message>
<xml_diff>
--- a/seminar/PicoBlaze.docx
+++ b/seminar/PicoBlaze.docx
@@ -5539,6 +5539,28 @@
     <w:p>
       <w:pPr>
         <w:pStyle w:val="Normal"/>
+        <w:spacing w:before="0" w:after="0"/>
+        <w:ind w:left="0" w:right="0" w:hanging="0"/>
+        <w:jc w:val="both"/>
+        <w:rPr>
+          <w:rFonts w:ascii="Times New Roman" w:hAnsi="Times New Roman"/>
+          <w:b w:val="false"/>
+          <w:bCs w:val="false"/>
+          <w:i w:val="false"/>
+          <w:i w:val="false"/>
+          <w:iCs w:val="false"/>
+          <w:sz w:val="22"/>
+          <w:szCs w:val="22"/>
+          <w:lang w:val="hr-HR"/>
+        </w:rPr>
+      </w:pPr>
+      <w:r>
+        <w:rPr/>
+      </w:r>
+    </w:p>
+    <w:p>
+      <w:pPr>
+        <w:pStyle w:val="Normal"/>
         <w:spacing w:before="57" w:after="57"/>
         <w:ind w:left="0" w:right="0" w:hanging="0"/>
         <w:jc w:val="center"/>
@@ -12674,7 +12696,46 @@
           <w:szCs w:val="22"/>
           <w:lang w:val="hr-HR"/>
         </w:rPr>
-        <w:t>Rečenice kao što su „</w:t>
+        <w:t>Upitno je mogu li r</w:t>
+      </w:r>
+      <w:r>
+        <w:rPr>
+          <w:rFonts w:ascii="Times New Roman" w:hAnsi="Times New Roman"/>
+          <w:b w:val="false"/>
+          <w:bCs w:val="false"/>
+          <w:i w:val="false"/>
+          <w:iCs w:val="false"/>
+          <w:sz w:val="22"/>
+          <w:szCs w:val="22"/>
+          <w:lang w:val="hr-HR"/>
+        </w:rPr>
+        <w:t xml:space="preserve">ečenice kao što </w:t>
+      </w:r>
+      <w:r>
+        <w:rPr>
+          <w:rFonts w:ascii="Times New Roman" w:hAnsi="Times New Roman"/>
+          <w:b w:val="false"/>
+          <w:bCs w:val="false"/>
+          <w:i w:val="false"/>
+          <w:iCs w:val="false"/>
+          <w:sz w:val="22"/>
+          <w:szCs w:val="22"/>
+          <w:lang w:val="hr-HR"/>
+        </w:rPr>
+        <w:t>je</w:t>
+      </w:r>
+      <w:r>
+        <w:rPr>
+          <w:rFonts w:ascii="Times New Roman" w:hAnsi="Times New Roman"/>
+          <w:b w:val="false"/>
+          <w:bCs w:val="false"/>
+          <w:i w:val="false"/>
+          <w:iCs w:val="false"/>
+          <w:sz w:val="22"/>
+          <w:szCs w:val="22"/>
+          <w:lang w:val="hr-HR"/>
+        </w:rPr>
+        <w:t xml:space="preserve"> „</w:t>
       </w:r>
       <w:r>
         <w:rPr>
@@ -12700,6 +12761,59 @@
           <w:szCs w:val="22"/>
           <w:lang w:val="hr-HR"/>
         </w:rPr>
+        <w:t>” postojati u programskim jezicima</w:t>
+      </w:r>
+      <w:r>
+        <w:rPr>
+          <w:rStyle w:val="FootnoteAnchor"/>
+          <w:rFonts w:ascii="Times New Roman" w:hAnsi="Times New Roman"/>
+          <w:b w:val="false"/>
+          <w:bCs w:val="false"/>
+          <w:i w:val="false"/>
+          <w:iCs w:val="false"/>
+          <w:sz w:val="22"/>
+          <w:szCs w:val="22"/>
+          <w:lang w:val="hr-HR"/>
+        </w:rPr>
+        <w:footnoteReference w:id="10"/>
+      </w:r>
+      <w:r>
+        <w:rPr>
+          <w:rFonts w:ascii="Times New Roman" w:hAnsi="Times New Roman"/>
+          <w:b w:val="false"/>
+          <w:bCs w:val="false"/>
+          <w:i w:val="false"/>
+          <w:iCs w:val="false"/>
+          <w:sz w:val="22"/>
+          <w:szCs w:val="22"/>
+          <w:lang w:val="hr-HR"/>
+        </w:rPr>
+        <w:t>, ali rečenice kao što su „</w:t>
+      </w:r>
+      <w:r>
+        <w:rPr>
+          <w:rFonts w:ascii="Times New Roman" w:hAnsi="Times New Roman"/>
+          <w:b w:val="false"/>
+          <w:bCs w:val="false"/>
+          <w:i/>
+          <w:iCs/>
+          <w:sz w:val="22"/>
+          <w:szCs w:val="22"/>
+          <w:lang w:val="hr-HR"/>
+        </w:rPr>
+        <w:t>More people have been to Russia than I have.</w:t>
+      </w:r>
+      <w:r>
+        <w:rPr>
+          <w:rFonts w:ascii="Times New Roman" w:hAnsi="Times New Roman"/>
+          <w:b w:val="false"/>
+          <w:bCs w:val="false"/>
+          <w:i w:val="false"/>
+          <w:iCs w:val="false"/>
+          <w:sz w:val="22"/>
+          <w:szCs w:val="22"/>
+          <w:lang w:val="hr-HR"/>
+        </w:rPr>
         <w:t xml:space="preserve">” </w:t>
       </w:r>
       <w:r>
@@ -12713,46 +12827,20 @@
           <w:szCs w:val="22"/>
           <w:lang w:val="hr-HR"/>
         </w:rPr>
-        <w:t xml:space="preserve">(ako je nju uistinu nemoguće gramatički analizirati) </w:t>
-      </w:r>
-      <w:r>
-        <w:rPr>
-          <w:rFonts w:ascii="Times New Roman" w:hAnsi="Times New Roman"/>
-          <w:b w:val="false"/>
-          <w:bCs w:val="false"/>
-          <w:i w:val="false"/>
-          <w:iCs w:val="false"/>
-          <w:sz w:val="22"/>
-          <w:szCs w:val="22"/>
-          <w:lang w:val="hr-HR"/>
-        </w:rPr>
-        <w:t>ne mogu postojati u programskim jezicima, ali rečenice kao što su „</w:t>
-      </w:r>
-      <w:r>
-        <w:rPr>
-          <w:rFonts w:ascii="Times New Roman" w:hAnsi="Times New Roman"/>
-          <w:b w:val="false"/>
-          <w:bCs w:val="false"/>
-          <w:i/>
-          <w:iCs/>
-          <w:sz w:val="22"/>
-          <w:szCs w:val="22"/>
-          <w:lang w:val="hr-HR"/>
-        </w:rPr>
-        <w:t>More people have been to Russia than I have.</w:t>
-      </w:r>
-      <w:r>
-        <w:rPr>
-          <w:rFonts w:ascii="Times New Roman" w:hAnsi="Times New Roman"/>
-          <w:b w:val="false"/>
-          <w:bCs w:val="false"/>
-          <w:i w:val="false"/>
-          <w:iCs w:val="false"/>
-          <w:sz w:val="22"/>
-          <w:szCs w:val="22"/>
-          <w:lang w:val="hr-HR"/>
-        </w:rPr>
-        <w:t>” mogu.</w:t>
+        <w:t>sigurno</w:t>
+      </w:r>
+      <w:r>
+        <w:rPr>
+          <w:rFonts w:ascii="Times New Roman" w:hAnsi="Times New Roman"/>
+          <w:b w:val="false"/>
+          <w:bCs w:val="false"/>
+          <w:i w:val="false"/>
+          <w:iCs w:val="false"/>
+          <w:sz w:val="22"/>
+          <w:szCs w:val="22"/>
+          <w:lang w:val="hr-HR"/>
+        </w:rPr>
+        <w:t xml:space="preserve"> mogu.</w:t>
       </w:r>
       <w:r>
         <w:rPr>
@@ -13486,6 +13574,26 @@
           <w:lang w:val="hr-HR"/>
         </w:rPr>
         <w:t>, što ne bi prošlo na pravom PicoBlazeu. Da bi ispisao broj u novi red, on ispisuje na port sa sljedećom adresom, što na pravom PicoBlazeu isto ne bi prošlo. Ima 116 redaka, uključujući brojne komentare.</w:t>
+      </w:r>
+    </w:p>
+    <w:p>
+      <w:pPr>
+        <w:pStyle w:val="Normal"/>
+        <w:jc w:val="both"/>
+        <w:rPr>
+          <w:rFonts w:ascii="Times New Roman" w:hAnsi="Times New Roman"/>
+          <w:b w:val="false"/>
+          <w:bCs w:val="false"/>
+          <w:i w:val="false"/>
+          <w:i w:val="false"/>
+          <w:iCs w:val="false"/>
+          <w:sz w:val="22"/>
+          <w:szCs w:val="22"/>
+          <w:lang w:val="hr-HR"/>
+        </w:rPr>
+      </w:pPr>
+      <w:r>
+        <w:rPr/>
       </w:r>
     </w:p>
     <w:p>
@@ -15855,7 +15963,7 @@
           <w:vertAlign w:val="superscript"/>
           <w:lang w:val="hr-HR"/>
         </w:rPr>
-        <w:footnoteReference w:id="10"/>
+        <w:footnoteReference w:id="11"/>
       </w:r>
       <w:r>
         <w:rPr>
@@ -16032,7 +16140,7 @@
           <w:szCs w:val="22"/>
           <w:lang w:val="hr-HR"/>
         </w:rPr>
-        <w:footnoteReference w:id="11"/>
+        <w:footnoteReference w:id="12"/>
       </w:r>
       <w:r>
         <w:rPr>
@@ -16293,7 +16401,7 @@
           <w:szCs w:val="22"/>
           <w:lang w:val="hr-HR"/>
         </w:rPr>
-        <w:footnoteReference w:id="12"/>
+        <w:footnoteReference w:id="13"/>
       </w:r>
       <w:r>
         <w:rPr>
@@ -16523,7 +16631,7 @@
           <w:iCs/>
           <w:lang w:val="en-US"/>
         </w:rPr>
-        <w:footnoteReference w:id="13"/>
+        <w:footnoteReference w:id="14"/>
       </w:r>
       <w:r>
         <w:rPr>
@@ -16800,7 +16908,7 @@
           <w:rStyle w:val="FootnoteAnchor"/>
           <w:lang w:val="hr-HR"/>
         </w:rPr>
-        <w:footnoteReference w:id="14"/>
+        <w:footnoteReference w:id="15"/>
       </w:r>
       <w:r>
         <w:rPr>
@@ -16813,7 +16921,7 @@
           <w:rStyle w:val="FootnoteAnchor"/>
           <w:lang w:val="hr-HR"/>
         </w:rPr>
-        <w:footnoteReference w:id="15"/>
+        <w:footnoteReference w:id="16"/>
       </w:r>
       <w:r>
         <w:rPr>
@@ -16826,7 +16934,7 @@
           <w:rStyle w:val="FootnoteAnchor"/>
           <w:lang w:val="hr-HR"/>
         </w:rPr>
-        <w:footnoteReference w:id="16"/>
+        <w:footnoteReference w:id="17"/>
       </w:r>
       <w:r>
         <w:rPr>
@@ -16839,7 +16947,7 @@
           <w:rStyle w:val="FootnoteAnchor"/>
           <w:lang w:val="hr-HR"/>
         </w:rPr>
-        <w:footnoteReference w:id="17"/>
+        <w:footnoteReference w:id="18"/>
       </w:r>
       <w:r>
         <w:rPr>
@@ -16852,7 +16960,7 @@
           <w:rStyle w:val="FootnoteAnchor"/>
           <w:lang w:val="hr-HR"/>
         </w:rPr>
-        <w:footnoteReference w:id="18"/>
+        <w:footnoteReference w:id="19"/>
       </w:r>
       <w:r>
         <w:rPr>
@@ -16865,7 +16973,7 @@
           <w:rStyle w:val="FootnoteAnchor"/>
           <w:lang w:val="hr-HR"/>
         </w:rPr>
-        <w:footnoteReference w:id="19"/>
+        <w:footnoteReference w:id="20"/>
       </w:r>
       <w:r>
         <w:rPr>
@@ -16900,7 +17008,7 @@
           <w:i/>
           <w:lang w:val="hr-HR"/>
         </w:rPr>
-        <w:footnoteReference w:id="20"/>
+        <w:footnoteReference w:id="21"/>
       </w:r>
       <w:r>
         <w:rPr>
@@ -16934,7 +17042,7 @@
           <w:i/>
           <w:lang w:val="hr-HR"/>
         </w:rPr>
-        <w:footnoteReference w:id="21"/>
+        <w:footnoteReference w:id="22"/>
       </w:r>
       <w:r>
         <w:rPr>
@@ -16989,7 +17097,7 @@
           <w:iCs w:val="false"/>
           <w:lang w:val="hr-HR"/>
         </w:rPr>
-        <w:footnoteReference w:id="22"/>
+        <w:footnoteReference w:id="23"/>
       </w:r>
       <w:r>
         <w:rPr>
@@ -17006,7 +17114,7 @@
           <w:iCs w:val="false"/>
           <w:lang w:val="hr-HR"/>
         </w:rPr>
-        <w:footnoteReference w:id="23"/>
+        <w:footnoteReference w:id="24"/>
       </w:r>
       <w:r>
         <w:rPr>
@@ -17049,7 +17157,7 @@
           <w:rStyle w:val="FootnoteAnchor"/>
           <w:lang w:val="hr-HR"/>
         </w:rPr>
-        <w:footnoteReference w:id="24"/>
+        <w:footnoteReference w:id="25"/>
       </w:r>
       <w:r>
         <w:rPr>
@@ -17078,7 +17186,7 @@
           <w:rStyle w:val="FootnoteAnchor"/>
           <w:lang w:val="hr-HR"/>
         </w:rPr>
-        <w:footnoteReference w:id="25"/>
+        <w:footnoteReference w:id="26"/>
       </w:r>
       <w:r>
         <w:rPr>
@@ -17585,22 +17693,81 @@
     <w:p>
       <w:pPr>
         <w:pStyle w:val="Footnote"/>
+        <w:rPr/>
+      </w:pPr>
+      <w:r>
+        <w:rPr>
+          <w:rStyle w:val="FootnoteCharacters"/>
+        </w:rPr>
+        <w:footnoteRef/>
+      </w:r>
+      <w:r>
+        <w:rPr/>
+        <w:tab/>
+        <w:t xml:space="preserve">Korisnik StackExchangea </w:t>
+      </w:r>
+      <w:r>
+        <w:rPr>
+          <w:i/>
+          <w:iCs/>
+        </w:rPr>
+        <w:t>kaya3</w:t>
+      </w:r>
+      <w:r>
+        <w:rPr>
+          <w:i w:val="false"/>
+          <w:iCs w:val="false"/>
+        </w:rPr>
+        <w:t xml:space="preserve"> misli da se re</w:t>
+      </w:r>
+      <w:r>
+        <w:rPr>
+          <w:i w:val="false"/>
+          <w:iCs w:val="false"/>
+          <w:lang w:val="hr-HR"/>
+        </w:rPr>
+        <w:t>čenice kao što je „</w:t>
+      </w:r>
+      <w:r>
+        <w:rPr>
+          <w:i/>
+          <w:iCs/>
+          <w:lang w:val="hr-HR"/>
+        </w:rPr>
+        <w:t>Omne homo habens asinum videt illum.</w:t>
+      </w:r>
+      <w:r>
+        <w:rPr>
+          <w:i w:val="false"/>
+          <w:iCs w:val="false"/>
+          <w:lang w:val="hr-HR"/>
+        </w:rPr>
+        <w:t xml:space="preserve">” mogu napraviti u Rustu i u drugim programskim jezicima koji podržavaju </w:t>
+      </w:r>
+      <w:r>
+        <w:rPr>
+          <w:i/>
+          <w:iCs/>
+          <w:lang w:val="hr-HR"/>
+        </w:rPr>
+        <w:t>pattern-matching</w:t>
+      </w:r>
+      <w:r>
+        <w:rPr>
+          <w:i w:val="false"/>
+          <w:iCs w:val="false"/>
+          <w:lang w:val="hr-HR"/>
+        </w:rPr>
+        <w:t xml:space="preserve">: </w:t>
+      </w:r>
+      <w:r>
         <w:rPr>
           <w:rFonts w:ascii="Courier New" w:hAnsi="Courier New"/>
-        </w:rPr>
-      </w:pPr>
-      <w:r>
-        <w:rPr>
-          <w:rStyle w:val="FootnoteCharacters"/>
-        </w:rPr>
-        <w:footnoteRef/>
-      </w:r>
-      <w:r>
-        <w:rPr>
-          <w:rFonts w:ascii="Courier New" w:hAnsi="Courier New"/>
-        </w:rPr>
-        <w:tab/>
-        <w:t>https://www.reddit.com/r/asm/comments/jyfrxy/how_to_implement_breakpoints_in_a_simulator/gd5ysu7/?utm_source=reddit&amp;utm_medium=web2x&amp;context=3</w:t>
+          <w:i w:val="false"/>
+          <w:iCs w:val="false"/>
+          <w:lang w:val="hr-HR"/>
+        </w:rPr>
+        <w:t>https://languagedesign.stackexchange.com/a/1463/330</w:t>
       </w:r>
     </w:p>
   </w:footnote>
@@ -17623,7 +17790,7 @@
           <w:rFonts w:ascii="Courier New" w:hAnsi="Courier New"/>
         </w:rPr>
         <w:tab/>
-        <w:t>https://atheistforums.org/thread-61911-post-2112572.html#pid2112572</w:t>
+        <w:t>https://www.reddit.com/r/asm/comments/jyfrxy/how_to_implement_breakpoints_in_a_simulator/gd5ysu7/?utm_source=reddit&amp;utm_medium=web2x&amp;context=3</w:t>
       </w:r>
     </w:p>
   </w:footnote>
@@ -17646,7 +17813,7 @@
           <w:rFonts w:ascii="Courier New" w:hAnsi="Courier New"/>
         </w:rPr>
         <w:tab/>
-        <w:t>https://atheistforums.org/thread-61911-post-2112817.html#pid2112817</w:t>
+        <w:t>https://atheistforums.org/thread-61911-post-2112572.html#pid2112572</w:t>
       </w:r>
     </w:p>
   </w:footnote>
@@ -17656,7 +17823,6 @@
         <w:pStyle w:val="Footnote"/>
         <w:rPr>
           <w:rFonts w:ascii="Courier New" w:hAnsi="Courier New"/>
-          <w:lang w:val="hr-HR"/>
         </w:rPr>
       </w:pPr>
       <w:r>
@@ -17668,10 +17834,9 @@
       <w:r>
         <w:rPr>
           <w:rFonts w:ascii="Courier New" w:hAnsi="Courier New"/>
-          <w:lang w:val="hr-HR"/>
         </w:rPr>
         <w:tab/>
-        <w:t>https://flatassembler.github.io/PicoBlaze/PicoBlaze.html</w:t>
+        <w:t>https://atheistforums.org/thread-61911-post-2112817.html#pid2112817</w:t>
       </w:r>
     </w:p>
   </w:footnote>
@@ -17679,7 +17844,10 @@
     <w:p>
       <w:pPr>
         <w:pStyle w:val="Footnote"/>
-        <w:rPr/>
+        <w:rPr>
+          <w:rFonts w:ascii="Courier New" w:hAnsi="Courier New"/>
+          <w:lang w:val="hr-HR"/>
+        </w:rPr>
       </w:pPr>
       <w:r>
         <w:rPr>
@@ -17688,9 +17856,12 @@
         <w:footnoteRef/>
       </w:r>
       <w:r>
-        <w:rPr/>
+        <w:rPr>
+          <w:rFonts w:ascii="Courier New" w:hAnsi="Courier New"/>
+          <w:lang w:val="hr-HR"/>
+        </w:rPr>
         <w:tab/>
-        <w:t>https://informatika.azoo.hr/natjecanje/dogadjaj/175/rezultati</w:t>
+        <w:t>https://flatassembler.github.io/PicoBlaze/PicoBlaze.html</w:t>
       </w:r>
     </w:p>
   </w:footnote>
@@ -17709,7 +17880,7 @@
       <w:r>
         <w:rPr/>
         <w:tab/>
-        <w:t>https://informatika.azoo.hr/natjecanje/dogadjaj/235/rezultati</w:t>
+        <w:t>https://informatika.azoo.hr/natjecanje/dogadjaj/175/rezultati</w:t>
       </w:r>
     </w:p>
   </w:footnote>
@@ -17728,11 +17899,30 @@
       <w:r>
         <w:rPr/>
         <w:tab/>
-        <w:t>https://informatika.azoo.hr/natjecanje/dogadjaj/288/rezultati</w:t>
+        <w:t>https://informatika.azoo.hr/natjecanje/dogadjaj/235/rezultati</w:t>
       </w:r>
     </w:p>
   </w:footnote>
   <w:footnote w:id="17">
+    <w:p>
+      <w:pPr>
+        <w:pStyle w:val="Footnote"/>
+        <w:rPr/>
+      </w:pPr>
+      <w:r>
+        <w:rPr>
+          <w:rStyle w:val="FootnoteCharacters"/>
+        </w:rPr>
+        <w:footnoteRef/>
+      </w:r>
+      <w:r>
+        <w:rPr/>
+        <w:tab/>
+        <w:t>https://informatika.azoo.hr/natjecanje/dogadjaj/288/rezultati</w:t>
+      </w:r>
+    </w:p>
+  </w:footnote>
+  <w:footnote w:id="18">
     <w:p>
       <w:pPr>
         <w:pStyle w:val="Footnote"/>
@@ -17755,25 +17945,6 @@
       </w:hyperlink>
     </w:p>
   </w:footnote>
-  <w:footnote w:id="18">
-    <w:p>
-      <w:pPr>
-        <w:pStyle w:val="Footnote"/>
-        <w:rPr/>
-      </w:pPr>
-      <w:r>
-        <w:rPr>
-          <w:rStyle w:val="FootnoteCharacters"/>
-        </w:rPr>
-        <w:footnoteRef/>
-      </w:r>
-      <w:r>
-        <w:rPr/>
-        <w:tab/>
-        <w:t>https://stemgames.hr/wp-content/uploads/2019/05/SG-Rezultati-2019-znanje-T.pdf</w:t>
-      </w:r>
-    </w:p>
-  </w:footnote>
   <w:footnote w:id="19">
     <w:p>
       <w:pPr>
@@ -17789,7 +17960,7 @@
       <w:r>
         <w:rPr/>
         <w:tab/>
-        <w:t>https://www.azoo.hr/images/rezultati_klas_jezici_lat_gimnazije2016.pdf</w:t>
+        <w:t>https://stemgames.hr/wp-content/uploads/2019/05/SG-Rezultati-2019-znanje-T.pdf</w:t>
       </w:r>
     </w:p>
   </w:footnote>
@@ -17808,7 +17979,7 @@
       <w:r>
         <w:rPr/>
         <w:tab/>
-        <w:t>http://www.glas-slavonije.hr/365330/3/Gimnazijalac-Teo-napisao--i-objavio-knjigu-o-jeziku</w:t>
+        <w:t>https://www.azoo.hr/images/rezultati_klas_jezici_lat_gimnazije2016.pdf</w:t>
       </w:r>
     </w:p>
   </w:footnote>
@@ -17827,11 +17998,30 @@
       <w:r>
         <w:rPr/>
         <w:tab/>
-        <w:t>https://bib.irb.hr/datoteka/957836.Kopacki.pdf</w:t>
+        <w:t>http://www.glas-slavonije.hr/365330/3/Gimnazijalac-Teo-napisao--i-objavio-knjigu-o-jeziku</w:t>
       </w:r>
     </w:p>
   </w:footnote>
   <w:footnote w:id="22">
+    <w:p>
+      <w:pPr>
+        <w:pStyle w:val="Footnote"/>
+        <w:rPr/>
+      </w:pPr>
+      <w:r>
+        <w:rPr>
+          <w:rStyle w:val="FootnoteCharacters"/>
+        </w:rPr>
+        <w:footnoteRef/>
+      </w:r>
+      <w:r>
+        <w:rPr/>
+        <w:tab/>
+        <w:t>https://bib.irb.hr/datoteka/957836.Kopacki.pdf</w:t>
+      </w:r>
+    </w:p>
+  </w:footnote>
+  <w:footnote w:id="23">
     <w:p>
       <w:pPr>
         <w:pStyle w:val="Footnote"/>
@@ -17857,7 +18047,7 @@
       </w:hyperlink>
     </w:p>
   </w:footnote>
-  <w:footnote w:id="23">
+  <w:footnote w:id="24">
     <w:p>
       <w:pPr>
         <w:pStyle w:val="Footnote"/>
@@ -17880,7 +18070,7 @@
       </w:r>
     </w:p>
   </w:footnote>
-  <w:footnote w:id="24">
+  <w:footnote w:id="25">
     <w:p>
       <w:pPr>
         <w:pStyle w:val="Footnote"/>
@@ -17903,7 +18093,7 @@
       </w:hyperlink>
     </w:p>
   </w:footnote>
-  <w:footnote w:id="25">
+  <w:footnote w:id="26">
     <w:p>
       <w:pPr>
         <w:pStyle w:val="Footnote"/>

</xml_diff>

<commit_message>
Explained more about how difficult it is to make a good PL...
</commit_message>
<xml_diff>
--- a/seminar/PicoBlaze.docx
+++ b/seminar/PicoBlaze.docx
@@ -5542,17 +5542,7 @@
         <w:spacing w:before="0" w:after="0"/>
         <w:ind w:left="0" w:right="0" w:hanging="0"/>
         <w:jc w:val="both"/>
-        <w:rPr>
-          <w:rFonts w:ascii="Times New Roman" w:hAnsi="Times New Roman"/>
-          <w:b w:val="false"/>
-          <w:bCs w:val="false"/>
-          <w:i w:val="false"/>
-          <w:i w:val="false"/>
-          <w:iCs w:val="false"/>
-          <w:sz w:val="22"/>
-          <w:szCs w:val="22"/>
-          <w:lang w:val="hr-HR"/>
-        </w:rPr>
+        <w:rPr/>
       </w:pPr>
       <w:r>
         <w:rPr/>
@@ -8477,6 +8467,136 @@
           <w:szCs w:val="22"/>
           <w:lang w:val="hr-HR"/>
         </w:rPr>
+        <w:t xml:space="preserve">Pridjev </w:t>
+      </w:r>
+      <w:r>
+        <w:rPr>
+          <w:rFonts w:ascii="Times New Roman" w:hAnsi="Times New Roman"/>
+          <w:b w:val="false"/>
+          <w:bCs w:val="false"/>
+          <w:i/>
+          <w:iCs/>
+          <w:sz w:val="22"/>
+          <w:szCs w:val="22"/>
+          <w:lang w:val="hr-HR"/>
+        </w:rPr>
+        <w:t>fertilis</w:t>
+      </w:r>
+      <w:r>
+        <w:rPr>
+          <w:rFonts w:ascii="Times New Roman" w:hAnsi="Times New Roman"/>
+          <w:b w:val="false"/>
+          <w:bCs w:val="false"/>
+          <w:i w:val="false"/>
+          <w:iCs w:val="false"/>
+          <w:sz w:val="22"/>
+          <w:szCs w:val="22"/>
+          <w:lang w:val="hr-HR"/>
+        </w:rPr>
+        <w:t xml:space="preserve"> (</w:t>
+      </w:r>
+      <w:r>
+        <w:rPr>
+          <w:rFonts w:ascii="Times New Roman" w:hAnsi="Times New Roman"/>
+          <w:b w:val="false"/>
+          <w:bCs w:val="false"/>
+          <w:i/>
+          <w:iCs/>
+          <w:sz w:val="22"/>
+          <w:szCs w:val="22"/>
+          <w:lang w:val="hr-HR"/>
+        </w:rPr>
+        <w:t>plodan</w:t>
+      </w:r>
+      <w:r>
+        <w:rPr>
+          <w:rFonts w:ascii="Times New Roman" w:hAnsi="Times New Roman"/>
+          <w:b w:val="false"/>
+          <w:bCs w:val="false"/>
+          <w:i w:val="false"/>
+          <w:iCs w:val="false"/>
+          <w:sz w:val="22"/>
+          <w:szCs w:val="22"/>
+          <w:lang w:val="hr-HR"/>
+        </w:rPr>
+        <w:t>) ima nepravilan superlativ</w:t>
+      </w:r>
+      <w:r>
+        <w:rPr>
+          <w:rFonts w:ascii="Times New Roman" w:hAnsi="Times New Roman"/>
+          <w:b w:val="false"/>
+          <w:bCs w:val="false"/>
+          <w:i/>
+          <w:iCs/>
+          <w:sz w:val="22"/>
+          <w:szCs w:val="22"/>
+          <w:lang w:val="hr-HR"/>
+        </w:rPr>
+        <w:t xml:space="preserve"> fertilissimus</w:t>
+      </w:r>
+      <w:r>
+        <w:rPr>
+          <w:rFonts w:ascii="Times New Roman" w:hAnsi="Times New Roman"/>
+          <w:b w:val="false"/>
+          <w:bCs w:val="false"/>
+          <w:i w:val="false"/>
+          <w:iCs w:val="false"/>
+          <w:sz w:val="22"/>
+          <w:szCs w:val="22"/>
+          <w:lang w:val="hr-HR"/>
+        </w:rPr>
+        <w:t xml:space="preserve"> umjesto</w:t>
+      </w:r>
+      <w:r>
+        <w:rPr>
+          <w:rFonts w:ascii="Times New Roman" w:hAnsi="Times New Roman"/>
+          <w:b w:val="false"/>
+          <w:bCs w:val="false"/>
+          <w:i/>
+          <w:iCs/>
+          <w:sz w:val="22"/>
+          <w:szCs w:val="22"/>
+          <w:lang w:val="hr-HR"/>
+        </w:rPr>
+        <w:t xml:space="preserve"> fertillimus</w:t>
+      </w:r>
+      <w:r>
+        <w:rPr>
+          <w:rFonts w:ascii="Times New Roman" w:hAnsi="Times New Roman"/>
+          <w:b w:val="false"/>
+          <w:bCs w:val="false"/>
+          <w:i w:val="false"/>
+          <w:iCs w:val="false"/>
+          <w:sz w:val="22"/>
+          <w:szCs w:val="22"/>
+          <w:lang w:val="hr-HR"/>
+        </w:rPr>
+        <w:t>, ne znam ima li još takvih pridjeva u latinskom jeziku.</w:t>
+      </w:r>
+      <w:r>
+        <w:rPr>
+          <w:rFonts w:ascii="Times New Roman" w:hAnsi="Times New Roman"/>
+          <w:b w:val="false"/>
+          <w:bCs w:val="false"/>
+          <w:i/>
+          <w:iCs/>
+          <w:sz w:val="22"/>
+          <w:szCs w:val="22"/>
+          <w:lang w:val="hr-HR"/>
+        </w:rPr>
+        <w:t xml:space="preserve"> </w:t>
+      </w:r>
+      <w:r>
+        <w:rPr>
+          <w:rFonts w:ascii="Times New Roman" w:hAnsi="Times New Roman"/>
+          <w:b w:val="false"/>
+          <w:bCs w:val="false"/>
+          <w:i w:val="false"/>
+          <w:iCs w:val="false"/>
+          <w:sz w:val="22"/>
+          <w:szCs w:val="22"/>
+          <w:lang w:val="hr-HR"/>
+        </w:rPr>
         <w:t xml:space="preserve">Imenica </w:t>
       </w:r>
       <w:r>
@@ -11394,7 +11514,33 @@
           <w:szCs w:val="22"/>
           <w:lang w:val="hr-HR"/>
         </w:rPr>
-        <w:t xml:space="preserve"> naletio sam na problem da je on daleko sporiji od drugih simulatora PicoBlazea, o čemu sam pisao pred kraj ovog teksta. Također sam naletio na problem da ne znam kako se zastavice (flags) na PicoBlazeu ponašaju kada se promjeni </w:t>
+        <w:t xml:space="preserve"> naletio sam na problem da je on daleko sporiji od drugih simulatora PicoBlazea, o čemu sam pisao pred kraj ovog teksta. Također sam naletio na problem da ne znam kako se zastavice (flags) na PicoBlazeu ponašaju kada se prom</w:t>
+      </w:r>
+      <w:r>
+        <w:rPr>
+          <w:rFonts w:ascii="Times New Roman" w:hAnsi="Times New Roman"/>
+          <w:b w:val="false"/>
+          <w:bCs w:val="false"/>
+          <w:i w:val="false"/>
+          <w:iCs w:val="false"/>
+          <w:sz w:val="22"/>
+          <w:szCs w:val="22"/>
+          <w:lang w:val="hr-HR"/>
+        </w:rPr>
+        <w:t>i</w:t>
+      </w:r>
+      <w:r>
+        <w:rPr>
+          <w:rFonts w:ascii="Times New Roman" w:hAnsi="Times New Roman"/>
+          <w:b w:val="false"/>
+          <w:bCs w:val="false"/>
+          <w:i w:val="false"/>
+          <w:iCs w:val="false"/>
+          <w:sz w:val="22"/>
+          <w:szCs w:val="22"/>
+          <w:lang w:val="hr-HR"/>
+        </w:rPr>
+        <w:t xml:space="preserve">jeni </w:t>
       </w:r>
       <w:r>
         <w:rPr>
@@ -11498,7 +11644,33 @@
           <w:szCs w:val="22"/>
           <w:lang w:val="hr-HR"/>
         </w:rPr>
-        <w:t xml:space="preserve"> postoje zasebne zastavice, </w:t>
+        <w:t xml:space="preserve"> postoje zasebne zastavice </w:t>
+      </w:r>
+      <w:r>
+        <w:rPr>
+          <w:rFonts w:ascii="Times New Roman" w:hAnsi="Times New Roman"/>
+          <w:b w:val="false"/>
+          <w:bCs w:val="false"/>
+          <w:i w:val="false"/>
+          <w:iCs w:val="false"/>
+          <w:sz w:val="22"/>
+          <w:szCs w:val="22"/>
+          <w:lang w:val="hr-HR"/>
+        </w:rPr>
+        <w:t>(kao na Z80)</w:t>
+      </w:r>
+      <w:r>
+        <w:rPr>
+          <w:rFonts w:ascii="Times New Roman" w:hAnsi="Times New Roman"/>
+          <w:b w:val="false"/>
+          <w:bCs w:val="false"/>
+          <w:i w:val="false"/>
+          <w:iCs w:val="false"/>
+          <w:sz w:val="22"/>
+          <w:szCs w:val="22"/>
+          <w:lang w:val="hr-HR"/>
+        </w:rPr>
+        <w:t xml:space="preserve">, </w:t>
       </w:r>
       <w:r>
         <w:rPr>
@@ -12696,7 +12868,20 @@
           <w:szCs w:val="22"/>
           <w:lang w:val="hr-HR"/>
         </w:rPr>
-        <w:t>Upitno je mogu li r</w:t>
+        <w:t>Ne znam</w:t>
+      </w:r>
+      <w:r>
+        <w:rPr>
+          <w:rFonts w:ascii="Times New Roman" w:hAnsi="Times New Roman"/>
+          <w:b w:val="false"/>
+          <w:bCs w:val="false"/>
+          <w:i w:val="false"/>
+          <w:iCs w:val="false"/>
+          <w:sz w:val="22"/>
+          <w:szCs w:val="22"/>
+          <w:lang w:val="hr-HR"/>
+        </w:rPr>
+        <w:t xml:space="preserve"> mogu li r</w:t>
       </w:r>
       <w:r>
         <w:rPr>
@@ -12984,446 +13169,6 @@
           <w:lang w:val="hr-HR"/>
         </w:rPr>
         <w:t>.</w:t>
-      </w:r>
-    </w:p>
-    <w:p>
-      <w:pPr>
-        <w:pStyle w:val="Normal"/>
-        <w:jc w:val="both"/>
-        <w:rPr>
-          <w:rFonts w:ascii="Times New Roman" w:hAnsi="Times New Roman"/>
-          <w:b w:val="false"/>
-          <w:bCs w:val="false"/>
-          <w:i w:val="false"/>
-          <w:i w:val="false"/>
-          <w:iCs w:val="false"/>
-          <w:sz w:val="22"/>
-          <w:szCs w:val="22"/>
-          <w:lang w:val="hr-HR"/>
-        </w:rPr>
-      </w:pPr>
-      <w:r>
-        <w:rPr>
-          <w:rFonts w:ascii="Times New Roman" w:hAnsi="Times New Roman"/>
-          <w:b w:val="false"/>
-          <w:bCs w:val="false"/>
-          <w:i w:val="false"/>
-          <w:iCs w:val="false"/>
-          <w:sz w:val="22"/>
-          <w:szCs w:val="22"/>
-          <w:lang w:val="hr-HR"/>
-        </w:rPr>
-        <w:t>U nekim programskim jezicima još mogu postojati i rečenice kao što je „</w:t>
-      </w:r>
-      <w:r>
-        <w:rPr>
-          <w:rFonts w:ascii="Times New Roman" w:hAnsi="Times New Roman"/>
-          <w:b w:val="false"/>
-          <w:bCs w:val="false"/>
-          <w:i/>
-          <w:iCs/>
-          <w:sz w:val="22"/>
-          <w:szCs w:val="22"/>
-          <w:lang w:val="hr-HR"/>
-        </w:rPr>
-        <w:t>Time flies like an arrow.</w:t>
-      </w:r>
-      <w:r>
-        <w:rPr>
-          <w:rFonts w:ascii="Times New Roman" w:hAnsi="Times New Roman"/>
-          <w:b w:val="false"/>
-          <w:bCs w:val="false"/>
-          <w:i w:val="false"/>
-          <w:iCs w:val="false"/>
-          <w:sz w:val="22"/>
-          <w:szCs w:val="22"/>
-          <w:lang w:val="hr-HR"/>
-        </w:rPr>
-        <w:t xml:space="preserve">” (Je li </w:t>
-      </w:r>
-      <w:r>
-        <w:rPr>
-          <w:rFonts w:ascii="Times New Roman" w:hAnsi="Times New Roman"/>
-          <w:b w:val="false"/>
-          <w:bCs w:val="false"/>
-          <w:i/>
-          <w:iCs/>
-          <w:sz w:val="22"/>
-          <w:szCs w:val="22"/>
-          <w:lang w:val="hr-HR"/>
-        </w:rPr>
-        <w:t>flies</w:t>
-      </w:r>
-      <w:r>
-        <w:rPr>
-          <w:rFonts w:ascii="Times New Roman" w:hAnsi="Times New Roman"/>
-          <w:b w:val="false"/>
-          <w:bCs w:val="false"/>
-          <w:i w:val="false"/>
-          <w:iCs w:val="false"/>
-          <w:sz w:val="22"/>
-          <w:szCs w:val="22"/>
-          <w:lang w:val="hr-HR"/>
-        </w:rPr>
-        <w:t xml:space="preserve"> ovdje glagol ili imenica? Je li </w:t>
-      </w:r>
-      <w:r>
-        <w:rPr>
-          <w:rFonts w:ascii="Times New Roman" w:hAnsi="Times New Roman"/>
-          <w:b w:val="false"/>
-          <w:bCs w:val="false"/>
-          <w:i/>
-          <w:iCs/>
-          <w:sz w:val="22"/>
-          <w:szCs w:val="22"/>
-          <w:lang w:val="hr-HR"/>
-        </w:rPr>
-        <w:t>like</w:t>
-      </w:r>
-      <w:r>
-        <w:rPr>
-          <w:rFonts w:ascii="Times New Roman" w:hAnsi="Times New Roman"/>
-          <w:b w:val="false"/>
-          <w:bCs w:val="false"/>
-          <w:i w:val="false"/>
-          <w:iCs w:val="false"/>
-          <w:sz w:val="22"/>
-          <w:szCs w:val="22"/>
-          <w:lang w:val="hr-HR"/>
-        </w:rPr>
-        <w:t xml:space="preserve"> ovdje glagol ili veznik? </w:t>
-      </w:r>
-      <w:r>
-        <w:rPr>
-          <w:rFonts w:ascii="Times New Roman" w:hAnsi="Times New Roman"/>
-          <w:b w:val="false"/>
-          <w:bCs w:val="false"/>
-          <w:i w:val="false"/>
-          <w:iCs w:val="false"/>
-          <w:sz w:val="22"/>
-          <w:szCs w:val="22"/>
-          <w:lang w:val="hr-HR"/>
-        </w:rPr>
-        <w:t>O tome ovisi kako ćemo parsirati tu rečenicu.</w:t>
-      </w:r>
-      <w:r>
-        <w:rPr>
-          <w:rFonts w:ascii="Times New Roman" w:hAnsi="Times New Roman"/>
-          <w:b w:val="false"/>
-          <w:bCs w:val="false"/>
-          <w:i w:val="false"/>
-          <w:iCs w:val="false"/>
-          <w:sz w:val="22"/>
-          <w:szCs w:val="22"/>
-          <w:lang w:val="hr-HR"/>
-        </w:rPr>
-        <w:t xml:space="preserve">). Za takve programske jezike compileri između tokenizera i parsera imaju leksički analizer, koji parseru naznačuje koja je riječ koje vrste. Takve su rečenice moguće u C-u i C++-u, i to je poznato kao </w:t>
-      </w:r>
-      <w:r>
-        <w:rPr>
-          <w:rFonts w:ascii="Times New Roman" w:hAnsi="Times New Roman"/>
-          <w:b w:val="false"/>
-          <w:bCs w:val="false"/>
-          <w:i/>
-          <w:iCs/>
-          <w:sz w:val="22"/>
-          <w:szCs w:val="22"/>
-          <w:lang w:val="hr-HR"/>
-        </w:rPr>
-        <w:t>typedef problem</w:t>
-      </w:r>
-      <w:r>
-        <w:rPr>
-          <w:rFonts w:ascii="Times New Roman" w:hAnsi="Times New Roman"/>
-          <w:b w:val="false"/>
-          <w:bCs w:val="false"/>
-          <w:i w:val="false"/>
-          <w:iCs w:val="false"/>
-          <w:sz w:val="22"/>
-          <w:szCs w:val="22"/>
-          <w:lang w:val="hr-HR"/>
-        </w:rPr>
-        <w:t>. O</w:t>
-      </w:r>
-      <w:r>
-        <w:rPr>
-          <w:rFonts w:ascii="Times New Roman" w:hAnsi="Times New Roman"/>
-          <w:b w:val="false"/>
-          <w:bCs w:val="false"/>
-          <w:i w:val="false"/>
-          <w:iCs w:val="false"/>
-          <w:color w:val="000000"/>
-          <w:sz w:val="22"/>
-          <w:szCs w:val="22"/>
-          <w:lang w:val="hr-HR"/>
-        </w:rPr>
-        <w:t xml:space="preserve">n je pojava da, </w:t>
-      </w:r>
-      <w:r>
-        <w:rPr>
-          <w:rFonts w:ascii="Times New Roman" w:hAnsi="Times New Roman"/>
-          <w:b w:val="false"/>
-          <w:bCs w:val="false"/>
-          <w:i w:val="false"/>
-          <w:iCs w:val="false"/>
-          <w:color w:val="000000"/>
-          <w:sz w:val="22"/>
-          <w:szCs w:val="22"/>
-          <w:lang w:val="hr-HR"/>
-        </w:rPr>
-        <w:t>izvan konteksta</w:t>
-      </w:r>
-      <w:r>
-        <w:rPr>
-          <w:rFonts w:ascii="Times New Roman" w:hAnsi="Times New Roman"/>
-          <w:b w:val="false"/>
-          <w:bCs w:val="false"/>
-          <w:i w:val="false"/>
-          <w:iCs w:val="false"/>
-          <w:color w:val="000000"/>
-          <w:sz w:val="22"/>
-          <w:szCs w:val="22"/>
-          <w:lang w:val="hr-HR"/>
-        </w:rPr>
-        <w:t xml:space="preserve">, </w:t>
-      </w:r>
-      <w:r>
-        <w:rPr>
-          <w:rFonts w:ascii="Courier New" w:hAnsi="Courier New"/>
-          <w:b w:val="false"/>
-          <w:bCs w:val="false"/>
-          <w:i w:val="false"/>
-          <w:iCs w:val="false"/>
-          <w:color w:val="000000"/>
-          <w:sz w:val="22"/>
-          <w:szCs w:val="22"/>
-          <w:lang w:val="hr-HR"/>
-        </w:rPr>
-        <w:t>prvi*drugi;</w:t>
-      </w:r>
-      <w:r>
-        <w:rPr>
-          <w:rFonts w:ascii="Times New Roman" w:hAnsi="Times New Roman"/>
-          <w:b w:val="false"/>
-          <w:bCs w:val="false"/>
-          <w:i w:val="false"/>
-          <w:iCs w:val="false"/>
-          <w:color w:val="000000"/>
-          <w:sz w:val="22"/>
-          <w:szCs w:val="22"/>
-          <w:lang w:val="hr-HR"/>
-        </w:rPr>
-        <w:t xml:space="preserve"> (točka-zarez je dio izraza) može značiti i „</w:t>
-      </w:r>
-      <w:r>
-        <w:rPr>
-          <w:rFonts w:ascii="Times New Roman" w:hAnsi="Times New Roman"/>
-          <w:b w:val="false"/>
-          <w:bCs w:val="false"/>
-          <w:i/>
-          <w:iCs/>
-          <w:color w:val="000000"/>
-          <w:sz w:val="22"/>
-          <w:szCs w:val="22"/>
-          <w:lang w:val="hr-HR"/>
-        </w:rPr>
-        <w:t>Deklariraj pokazivač koji se zove 'drugi' koji će pokazivati na instancu klase ili strukture koja se zove 'prvi'.</w:t>
-      </w:r>
-      <w:r>
-        <w:rPr>
-          <w:rFonts w:ascii="Times New Roman" w:hAnsi="Times New Roman"/>
-          <w:b w:val="false"/>
-          <w:bCs w:val="false"/>
-          <w:i w:val="false"/>
-          <w:iCs w:val="false"/>
-          <w:color w:val="000000"/>
-          <w:sz w:val="22"/>
-          <w:szCs w:val="22"/>
-          <w:lang w:val="hr-HR"/>
-        </w:rPr>
-        <w:t>”, ali može značiti i „</w:t>
-      </w:r>
-      <w:r>
-        <w:rPr>
-          <w:rFonts w:ascii="Times New Roman" w:hAnsi="Times New Roman"/>
-          <w:b w:val="false"/>
-          <w:bCs w:val="false"/>
-          <w:i/>
-          <w:iCs/>
-          <w:color w:val="000000"/>
-          <w:sz w:val="22"/>
-          <w:szCs w:val="22"/>
-          <w:lang w:val="hr-HR"/>
-        </w:rPr>
-        <w:t>Uzmi vrijednosti varijabli koje se zovu 'prvi' i 'drugi', pomnoži ih, stavi rezultat na sistemski stog i onda ga zanemari.</w:t>
-      </w:r>
-      <w:r>
-        <w:rPr>
-          <w:rFonts w:ascii="Times New Roman" w:hAnsi="Times New Roman"/>
-          <w:b w:val="false"/>
-          <w:bCs w:val="false"/>
-          <w:i w:val="false"/>
-          <w:iCs w:val="false"/>
-          <w:color w:val="000000"/>
-          <w:sz w:val="22"/>
-          <w:szCs w:val="22"/>
-          <w:lang w:val="hr-HR"/>
-        </w:rPr>
-        <w:t xml:space="preserve">”. Drugo značenje je, naravno, besmisleno (zanemarimo li da se operator množenja </w:t>
-      </w:r>
-      <w:r>
-        <w:rPr>
-          <w:rFonts w:cs="Courier New" w:ascii="Courier New" w:hAnsi="Courier New"/>
-          <w:b w:val="false"/>
-          <w:bCs w:val="false"/>
-          <w:i w:val="false"/>
-          <w:iCs w:val="false"/>
-          <w:color w:val="000000"/>
-          <w:sz w:val="22"/>
-          <w:szCs w:val="22"/>
-          <w:lang w:val="hr-HR"/>
-        </w:rPr>
-        <w:t>*</w:t>
-      </w:r>
-      <w:r>
-        <w:rPr>
-          <w:rFonts w:ascii="Times New Roman" w:hAnsi="Times New Roman"/>
-          <w:b w:val="false"/>
-          <w:bCs w:val="false"/>
-          <w:i w:val="false"/>
-          <w:iCs w:val="false"/>
-          <w:color w:val="000000"/>
-          <w:sz w:val="22"/>
-          <w:szCs w:val="22"/>
-          <w:lang w:val="hr-HR"/>
-        </w:rPr>
-        <w:t xml:space="preserve"> u C++-u može preopteretiti u nešto sa side-effectsima), ali je gramatički moguće. </w:t>
-      </w:r>
-      <w:r>
-        <w:rPr>
-          <w:rFonts w:ascii="Times New Roman" w:hAnsi="Times New Roman"/>
-          <w:b w:val="false"/>
-          <w:bCs w:val="false"/>
-          <w:i w:val="false"/>
-          <w:iCs w:val="false"/>
-          <w:color w:val="000000"/>
-          <w:sz w:val="22"/>
-          <w:szCs w:val="22"/>
-          <w:lang w:val="hr-HR"/>
-        </w:rPr>
-        <w:t>Rečenice tipa „</w:t>
-      </w:r>
-      <w:r>
-        <w:rPr>
-          <w:rFonts w:ascii="Times New Roman" w:hAnsi="Times New Roman"/>
-          <w:b w:val="false"/>
-          <w:bCs w:val="false"/>
-          <w:i/>
-          <w:iCs/>
-          <w:color w:val="000000"/>
-          <w:sz w:val="22"/>
-          <w:szCs w:val="22"/>
-          <w:lang w:val="hr-HR"/>
-        </w:rPr>
-        <w:t>Time flies like an arrow.</w:t>
-      </w:r>
-      <w:r>
-        <w:rPr>
-          <w:rFonts w:ascii="Times New Roman" w:hAnsi="Times New Roman"/>
-          <w:b w:val="false"/>
-          <w:bCs w:val="false"/>
-          <w:i w:val="false"/>
-          <w:iCs w:val="false"/>
-          <w:color w:val="000000"/>
-          <w:sz w:val="22"/>
-          <w:szCs w:val="22"/>
-          <w:lang w:val="hr-HR"/>
-        </w:rPr>
-        <w:t xml:space="preserve">” nisu moguće niti na asemblerskom jeziku niti u mom programskom jeziku </w:t>
-      </w:r>
-      <w:r>
-        <w:rPr>
-          <w:rFonts w:ascii="Times New Roman" w:hAnsi="Times New Roman"/>
-          <w:b w:val="false"/>
-          <w:bCs w:val="false"/>
-          <w:i w:val="false"/>
-          <w:iCs w:val="false"/>
-          <w:color w:val="000000"/>
-          <w:sz w:val="22"/>
-          <w:szCs w:val="22"/>
-          <w:lang w:val="hr-HR"/>
-        </w:rPr>
-        <w:t>(barem se nadam da je tako)</w:t>
-      </w:r>
-      <w:r>
-        <w:rPr>
-          <w:rFonts w:ascii="Times New Roman" w:hAnsi="Times New Roman"/>
-          <w:b w:val="false"/>
-          <w:bCs w:val="false"/>
-          <w:i w:val="false"/>
-          <w:iCs w:val="false"/>
-          <w:color w:val="000000"/>
-          <w:sz w:val="22"/>
-          <w:szCs w:val="22"/>
-          <w:lang w:val="hr-HR"/>
-        </w:rPr>
-        <w:t>, zato ni u PicoBlaze Simulatoru ni u compileru za svoj programski jezik nisam ugradio leksički analizer.</w:t>
-      </w:r>
-    </w:p>
-    <w:p>
-      <w:pPr>
-        <w:pStyle w:val="Normal"/>
-        <w:jc w:val="both"/>
-        <w:rPr>
-          <w:rFonts w:ascii="Times New Roman" w:hAnsi="Times New Roman"/>
-          <w:b w:val="false"/>
-          <w:bCs w:val="false"/>
-          <w:i w:val="false"/>
-          <w:i w:val="false"/>
-          <w:iCs w:val="false"/>
-          <w:sz w:val="22"/>
-          <w:szCs w:val="22"/>
-          <w:lang w:val="hr-HR"/>
-        </w:rPr>
-      </w:pPr>
-      <w:r>
-        <w:rPr>
-          <w:rFonts w:ascii="Times New Roman" w:hAnsi="Times New Roman"/>
-          <w:b w:val="false"/>
-          <w:bCs w:val="false"/>
-          <w:i w:val="false"/>
-          <w:iCs w:val="false"/>
-          <w:sz w:val="22"/>
-          <w:szCs w:val="22"/>
-          <w:lang w:val="hr-HR"/>
-        </w:rPr>
-      </w:r>
-    </w:p>
-    <w:p>
-      <w:pPr>
-        <w:pStyle w:val="Normal"/>
-        <w:spacing w:before="57" w:after="57"/>
-        <w:jc w:val="center"/>
-        <w:rPr>
-          <w:rFonts w:ascii="Times New Roman" w:hAnsi="Times New Roman"/>
-          <w:b/>
-          <w:bCs/>
-          <w:i w:val="false"/>
-          <w:i w:val="false"/>
-          <w:iCs w:val="false"/>
-          <w:lang w:val="hr-HR"/>
-        </w:rPr>
-      </w:pPr>
-      <w:r>
-        <w:rPr>
-          <w:rFonts w:ascii="Times New Roman" w:hAnsi="Times New Roman"/>
-          <w:b/>
-          <w:bCs/>
-          <w:i w:val="false"/>
-          <w:iCs w:val="false"/>
-          <w:lang w:val="hr-HR"/>
-        </w:rPr>
-        <w:t>Primjeri programa za PicoBlaze</w:t>
       </w:r>
     </w:p>
     <w:p>
@@ -13443,7 +13188,46 @@
           <w:szCs w:val="22"/>
           <w:lang w:val="hr-HR"/>
         </w:rPr>
-        <w:t xml:space="preserve">Web-aplikacija nudi šest primjera programa za PicoBlaze. Oni se nalaze, kao i njihov popis u JSON formatu, na autorovom GitHub profilu, te ih potprogram </w:t>
+        <w:t>A</w:t>
+      </w:r>
+      <w:r>
+        <w:rPr>
+          <w:rFonts w:ascii="Times New Roman" w:hAnsi="Times New Roman"/>
+          <w:b w:val="false"/>
+          <w:bCs w:val="false"/>
+          <w:i w:val="false"/>
+          <w:iCs w:val="false"/>
+          <w:sz w:val="22"/>
+          <w:szCs w:val="22"/>
+          <w:lang w:val="hr-HR"/>
+        </w:rPr>
+        <w:t xml:space="preserve">ko radite neki viši programski jezik (a ne asembler), nikad ne možete biti sigurni da će se vaš compiler ponašati smisleno u svim mogućim situacijama. </w:t>
+      </w:r>
+      <w:r>
+        <w:rPr>
+          <w:rFonts w:ascii="Times New Roman" w:hAnsi="Times New Roman"/>
+          <w:b w:val="false"/>
+          <w:bCs w:val="false"/>
+          <w:i w:val="false"/>
+          <w:iCs w:val="false"/>
+          <w:sz w:val="22"/>
+          <w:szCs w:val="22"/>
+          <w:lang w:val="hr-HR"/>
+        </w:rPr>
+        <w:t>Dati ću vam ideju o tome jednom nedavnom anegdotom iz svog života. P</w:t>
+      </w:r>
+      <w:r>
+        <w:rPr>
+          <w:rFonts w:ascii="Times New Roman" w:hAnsi="Times New Roman"/>
+          <w:b w:val="false"/>
+          <w:bCs w:val="false"/>
+          <w:i w:val="false"/>
+          <w:iCs w:val="false"/>
+          <w:sz w:val="22"/>
+          <w:szCs w:val="22"/>
+          <w:lang w:val="hr-HR"/>
+        </w:rPr>
+        <w:t xml:space="preserve">itao sam na internetskom forumu na koje sve probleme možeš naletjeti kad implementiraš ternarni uvjetni operator </w:t>
       </w:r>
       <w:r>
         <w:rPr>
@@ -13456,23 +13240,11 @@
           <w:szCs w:val="22"/>
           <w:lang w:val="hr-HR"/>
         </w:rPr>
-        <w:t>PicoBlaze.html</w:t>
-      </w:r>
-      <w:r>
-        <w:rPr>
-          <w:rFonts w:ascii="Times New Roman" w:hAnsi="Times New Roman"/>
-          <w:b w:val="false"/>
-          <w:bCs w:val="false"/>
-          <w:i w:val="false"/>
-          <w:iCs w:val="false"/>
-          <w:sz w:val="22"/>
-          <w:szCs w:val="22"/>
-          <w:lang w:val="hr-HR"/>
-        </w:rPr>
-        <w:t xml:space="preserve"> dohvaća koristeći JavaScriptinu naredbu </w:t>
-      </w:r>
-      <w:r>
-        <w:rPr>
+        <w:t>?:</w:t>
+      </w:r>
+      <w:r>
+        <w:rPr>
+          <w:rStyle w:val="FootnoteAnchor"/>
           <w:rFonts w:ascii="Courier New" w:hAnsi="Courier New"/>
           <w:b w:val="false"/>
           <w:bCs w:val="false"/>
@@ -13482,72 +13254,20 @@
           <w:szCs w:val="22"/>
           <w:lang w:val="hr-HR"/>
         </w:rPr>
-        <w:t>fetch</w:t>
-      </w:r>
-      <w:r>
-        <w:rPr>
-          <w:rFonts w:ascii="Times New Roman" w:hAnsi="Times New Roman"/>
-          <w:b w:val="false"/>
-          <w:bCs w:val="false"/>
-          <w:i w:val="false"/>
-          <w:iCs w:val="false"/>
-          <w:sz w:val="22"/>
-          <w:szCs w:val="22"/>
-          <w:lang w:val="hr-HR"/>
-        </w:rPr>
-        <w:t xml:space="preserve">. Prvi se primjer zove </w:t>
-      </w:r>
-      <w:r>
-        <w:rPr>
-          <w:rFonts w:ascii="Times New Roman" w:hAnsi="Times New Roman"/>
-          <w:b w:val="false"/>
-          <w:bCs w:val="false"/>
-          <w:i/>
-          <w:iCs/>
-          <w:sz w:val="22"/>
-          <w:szCs w:val="22"/>
-          <w:lang w:val="hr-HR"/>
-        </w:rPr>
-        <w:t>Fibonacci Sequence</w:t>
-      </w:r>
-      <w:r>
-        <w:rPr>
-          <w:rFonts w:ascii="Times New Roman" w:hAnsi="Times New Roman"/>
-          <w:b w:val="false"/>
-          <w:bCs w:val="false"/>
-          <w:i w:val="false"/>
-          <w:iCs w:val="false"/>
-          <w:sz w:val="22"/>
-          <w:szCs w:val="22"/>
-          <w:lang w:val="hr-HR"/>
-        </w:rPr>
-        <w:t>. On ispisuje Fibonaccijeve brojeve koji stanu u jedan byte (koliko su veliki PicoBlazeovi registri, svih 32), dakle, manje od 256. One koje se mogu prikazati u BCD (</w:t>
-      </w:r>
-      <w:r>
-        <w:rPr>
-          <w:rFonts w:ascii="Times New Roman" w:hAnsi="Times New Roman"/>
-          <w:b w:val="false"/>
-          <w:bCs w:val="false"/>
-          <w:i/>
-          <w:iCs/>
-          <w:sz w:val="22"/>
-          <w:szCs w:val="22"/>
-          <w:lang w:val="hr-HR"/>
-        </w:rPr>
-        <w:t>binary coded decimal</w:t>
-      </w:r>
-      <w:r>
-        <w:rPr>
-          <w:rFonts w:ascii="Times New Roman" w:hAnsi="Times New Roman"/>
-          <w:b w:val="false"/>
-          <w:bCs w:val="false"/>
-          <w:i w:val="false"/>
-          <w:iCs w:val="false"/>
-          <w:sz w:val="22"/>
-          <w:szCs w:val="22"/>
-          <w:lang w:val="hr-HR"/>
-        </w:rPr>
-        <w:t xml:space="preserve">, tako se u 8 bitova mogu prikazati brojevi manji od 100) formatu tako i ispisuje, a, one koji se ne mogu, ispisuje u heksadekadskom formatu. Također koristi bitovne operacije da bi izbrojao koliko ima jedinica u binarnom zapisu svakog od tih brojeva. Kad završi, javlja da je završio naredbom </w:t>
+        <w:footnoteReference w:id="11"/>
+      </w:r>
+      <w:r>
+        <w:rPr>
+          <w:rFonts w:ascii="Times New Roman" w:hAnsi="Times New Roman"/>
+          <w:b w:val="false"/>
+          <w:bCs w:val="false"/>
+          <w:i w:val="false"/>
+          <w:iCs w:val="false"/>
+          <w:sz w:val="22"/>
+          <w:szCs w:val="22"/>
+          <w:lang w:val="hr-HR"/>
+        </w:rPr>
+        <w:t xml:space="preserve">. Meni se čini da mnogi programski jezici s tim operatorom imaju problema. Recimo, PHP ga neispravno parsira, on ga parsira kao lijevo-asocijativni operator, a treba ga se parsirati kao desno-asocijativni operator (što onemogućuje da se pomoću operatora </w:t>
       </w:r>
       <w:r>
         <w:rPr>
@@ -13560,20 +13280,1080 @@
           <w:szCs w:val="22"/>
           <w:lang w:val="hr-HR"/>
         </w:rPr>
-        <w:t>return</w:t>
-      </w:r>
-      <w:r>
-        <w:rPr>
-          <w:rFonts w:ascii="Times New Roman" w:hAnsi="Times New Roman"/>
-          <w:b w:val="false"/>
-          <w:bCs w:val="false"/>
-          <w:i w:val="false"/>
-          <w:iCs w:val="false"/>
-          <w:sz w:val="22"/>
-          <w:szCs w:val="22"/>
-          <w:lang w:val="hr-HR"/>
-        </w:rPr>
-        <w:t>, što ne bi prošlo na pravom PicoBlazeu. Da bi ispisao broj u novi red, on ispisuje na port sa sljedećom adresom, što na pravom PicoBlazeu isto ne bi prošlo. Ima 116 redaka, uključujući brojne komentare.</w:t>
+        <w:t>?:</w:t>
+      </w:r>
+      <w:r>
+        <w:rPr>
+          <w:rFonts w:ascii="Times New Roman" w:hAnsi="Times New Roman"/>
+          <w:b w:val="false"/>
+          <w:bCs w:val="false"/>
+          <w:i w:val="false"/>
+          <w:iCs w:val="false"/>
+          <w:sz w:val="22"/>
+          <w:szCs w:val="22"/>
+          <w:lang w:val="hr-HR"/>
+        </w:rPr>
+        <w:t xml:space="preserve"> u PHP-u skraćeno pišu </w:t>
+      </w:r>
+      <w:r>
+        <w:rPr>
+          <w:rFonts w:ascii="Times New Roman" w:hAnsi="Times New Roman"/>
+          <w:b w:val="false"/>
+          <w:bCs w:val="false"/>
+          <w:i/>
+          <w:iCs/>
+          <w:sz w:val="22"/>
+          <w:szCs w:val="22"/>
+          <w:lang w:val="hr-HR"/>
+        </w:rPr>
+        <w:t>else-if</w:t>
+      </w:r>
+      <w:r>
+        <w:rPr>
+          <w:rFonts w:ascii="Times New Roman" w:hAnsi="Times New Roman"/>
+          <w:b w:val="false"/>
+          <w:bCs w:val="false"/>
+          <w:i w:val="false"/>
+          <w:iCs w:val="false"/>
+          <w:sz w:val="22"/>
+          <w:szCs w:val="22"/>
+          <w:lang w:val="hr-HR"/>
+        </w:rPr>
+        <w:t xml:space="preserve"> izrazi)</w:t>
+      </w:r>
+      <w:r>
+        <w:rPr>
+          <w:rStyle w:val="FootnoteAnchor"/>
+          <w:rFonts w:ascii="Times New Roman" w:hAnsi="Times New Roman"/>
+          <w:b w:val="false"/>
+          <w:bCs w:val="false"/>
+          <w:i w:val="false"/>
+          <w:iCs w:val="false"/>
+          <w:sz w:val="22"/>
+          <w:szCs w:val="22"/>
+          <w:lang w:val="hr-HR"/>
+        </w:rPr>
+        <w:footnoteReference w:id="12"/>
+      </w:r>
+      <w:r>
+        <w:rPr>
+          <w:rFonts w:ascii="Times New Roman" w:hAnsi="Times New Roman"/>
+          <w:b w:val="false"/>
+          <w:bCs w:val="false"/>
+          <w:i w:val="false"/>
+          <w:iCs w:val="false"/>
+          <w:sz w:val="22"/>
+          <w:szCs w:val="22"/>
+          <w:lang w:val="hr-HR"/>
+        </w:rPr>
+        <w:t>. Moj compiler koji prevodi moj programski jezik na x86 asembler</w:t>
+      </w:r>
+      <w:r>
+        <w:rPr>
+          <w:rFonts w:ascii="Times New Roman" w:hAnsi="Times New Roman"/>
+          <w:b w:val="false"/>
+          <w:bCs w:val="false"/>
+          <w:i w:val="false"/>
+          <w:iCs w:val="false"/>
+          <w:sz w:val="22"/>
+          <w:szCs w:val="22"/>
+          <w:lang w:val="hr-HR"/>
+        </w:rPr>
+        <w:t>ski jezik</w:t>
+      </w:r>
+      <w:r>
+        <w:rPr>
+          <w:rFonts w:ascii="Times New Roman" w:hAnsi="Times New Roman"/>
+          <w:b w:val="false"/>
+          <w:bCs w:val="false"/>
+          <w:i w:val="false"/>
+          <w:iCs w:val="false"/>
+          <w:sz w:val="22"/>
+          <w:szCs w:val="22"/>
+          <w:lang w:val="hr-HR"/>
+        </w:rPr>
+        <w:t xml:space="preserve"> (koji sam napisao u 4. razredu gimnazije, nije pretjerano kvalitetan projekt, </w:t>
+      </w:r>
+      <w:r>
+        <w:rPr>
+          <w:rFonts w:ascii="Times New Roman" w:hAnsi="Times New Roman"/>
+          <w:b w:val="false"/>
+          <w:bCs w:val="false"/>
+          <w:i w:val="false"/>
+          <w:iCs w:val="false"/>
+          <w:sz w:val="22"/>
+          <w:szCs w:val="22"/>
+          <w:lang w:val="hr-HR"/>
+        </w:rPr>
+        <w:t>pisan je u JavaScriptu i može se pokrenuti u internetskom pregledniku</w:t>
+      </w:r>
+      <w:r>
+        <w:rPr>
+          <w:rStyle w:val="FootnoteAnchor"/>
+          <w:rFonts w:ascii="Times New Roman" w:hAnsi="Times New Roman"/>
+          <w:b w:val="false"/>
+          <w:bCs w:val="false"/>
+          <w:i w:val="false"/>
+          <w:iCs w:val="false"/>
+          <w:sz w:val="22"/>
+          <w:szCs w:val="22"/>
+          <w:lang w:val="hr-HR"/>
+        </w:rPr>
+        <w:footnoteReference w:id="13"/>
+      </w:r>
+      <w:r>
+        <w:rPr>
+          <w:rFonts w:ascii="Times New Roman" w:hAnsi="Times New Roman"/>
+          <w:b w:val="false"/>
+          <w:bCs w:val="false"/>
+          <w:i w:val="false"/>
+          <w:iCs w:val="false"/>
+          <w:sz w:val="22"/>
+          <w:szCs w:val="22"/>
+          <w:lang w:val="hr-HR"/>
+        </w:rPr>
+        <w:t>) krivo prevodi taj operator na asembler</w:t>
+      </w:r>
+      <w:r>
+        <w:rPr>
+          <w:rFonts w:ascii="Times New Roman" w:hAnsi="Times New Roman"/>
+          <w:b w:val="false"/>
+          <w:bCs w:val="false"/>
+          <w:i w:val="false"/>
+          <w:iCs w:val="false"/>
+          <w:sz w:val="22"/>
+          <w:szCs w:val="22"/>
+          <w:lang w:val="hr-HR"/>
+        </w:rPr>
+        <w:t>ski jezik</w:t>
+      </w:r>
+      <w:r>
+        <w:rPr>
+          <w:rFonts w:ascii="Times New Roman" w:hAnsi="Times New Roman"/>
+          <w:b w:val="false"/>
+          <w:bCs w:val="false"/>
+          <w:i w:val="false"/>
+          <w:iCs w:val="false"/>
+          <w:sz w:val="22"/>
+          <w:szCs w:val="22"/>
+          <w:lang w:val="hr-HR"/>
+        </w:rPr>
+        <w:t xml:space="preserve">. </w:t>
+      </w:r>
+      <w:r>
+        <w:rPr>
+          <w:rFonts w:ascii="Times New Roman" w:hAnsi="Times New Roman"/>
+          <w:b w:val="false"/>
+          <w:bCs w:val="false"/>
+          <w:i w:val="false"/>
+          <w:iCs w:val="false"/>
+          <w:sz w:val="22"/>
+          <w:szCs w:val="22"/>
+          <w:lang w:val="hr-HR"/>
+        </w:rPr>
+        <w:t>Naime, on prevodi drugi i treći operand prije nego što prev</w:t>
+      </w:r>
+      <w:r>
+        <w:rPr>
+          <w:rFonts w:ascii="Times New Roman" w:hAnsi="Times New Roman"/>
+          <w:b w:val="false"/>
+          <w:bCs w:val="false"/>
+          <w:i w:val="false"/>
+          <w:iCs w:val="false"/>
+          <w:sz w:val="22"/>
+          <w:szCs w:val="22"/>
+          <w:lang w:val="hr-HR"/>
+        </w:rPr>
+        <w:t>e</w:t>
+      </w:r>
+      <w:r>
+        <w:rPr>
+          <w:rFonts w:ascii="Times New Roman" w:hAnsi="Times New Roman"/>
+          <w:b w:val="false"/>
+          <w:bCs w:val="false"/>
+          <w:i w:val="false"/>
+          <w:iCs w:val="false"/>
+          <w:sz w:val="22"/>
+          <w:szCs w:val="22"/>
+          <w:lang w:val="hr-HR"/>
+        </w:rPr>
+        <w:t>d</w:t>
+      </w:r>
+      <w:r>
+        <w:rPr>
+          <w:rFonts w:ascii="Times New Roman" w:hAnsi="Times New Roman"/>
+          <w:b w:val="false"/>
+          <w:bCs w:val="false"/>
+          <w:i w:val="false"/>
+          <w:iCs w:val="false"/>
+          <w:sz w:val="22"/>
+          <w:szCs w:val="22"/>
+          <w:lang w:val="hr-HR"/>
+        </w:rPr>
+        <w:t>e</w:t>
+      </w:r>
+      <w:r>
+        <w:rPr>
+          <w:rFonts w:ascii="Times New Roman" w:hAnsi="Times New Roman"/>
+          <w:b w:val="false"/>
+          <w:bCs w:val="false"/>
+          <w:i w:val="false"/>
+          <w:iCs w:val="false"/>
+          <w:sz w:val="22"/>
+          <w:szCs w:val="22"/>
+          <w:lang w:val="hr-HR"/>
+        </w:rPr>
+        <w:t xml:space="preserve"> prvi operand, a to, kako me je upozorio </w:t>
+      </w:r>
+      <w:r>
+        <w:rPr>
+          <w:rFonts w:ascii="Times New Roman" w:hAnsi="Times New Roman"/>
+          <w:b w:val="false"/>
+          <w:bCs w:val="false"/>
+          <w:i/>
+          <w:iCs/>
+          <w:sz w:val="22"/>
+          <w:szCs w:val="22"/>
+          <w:lang w:val="hr-HR"/>
+        </w:rPr>
+        <w:t>rici</w:t>
+      </w:r>
+      <w:r>
+        <w:rPr>
+          <w:rStyle w:val="FootnoteAnchor"/>
+          <w:rFonts w:ascii="Times New Roman" w:hAnsi="Times New Roman"/>
+          <w:b w:val="false"/>
+          <w:bCs w:val="false"/>
+          <w:i/>
+          <w:iCs/>
+          <w:sz w:val="22"/>
+          <w:szCs w:val="22"/>
+          <w:lang w:val="hr-HR"/>
+        </w:rPr>
+        <w:footnoteReference w:id="14"/>
+      </w:r>
+      <w:r>
+        <w:rPr>
+          <w:rFonts w:ascii="Times New Roman" w:hAnsi="Times New Roman"/>
+          <w:b w:val="false"/>
+          <w:bCs w:val="false"/>
+          <w:i w:val="false"/>
+          <w:iCs w:val="false"/>
+          <w:sz w:val="22"/>
+          <w:szCs w:val="22"/>
+          <w:lang w:val="hr-HR"/>
+        </w:rPr>
+        <w:t>, može dovesti do greške kao što je dijeljenje s nulom. Naime, netko bi se mogao pokušati zaštititi od dijeljenja s nulom tako što napiše „</w:t>
+      </w:r>
+      <w:r>
+        <w:rPr>
+          <w:rStyle w:val="SourceText"/>
+          <w:rFonts w:ascii="Courier New" w:hAnsi="Courier New"/>
+          <w:b w:val="false"/>
+          <w:bCs w:val="false"/>
+          <w:i w:val="false"/>
+          <w:iCs w:val="false"/>
+          <w:sz w:val="22"/>
+          <w:szCs w:val="22"/>
+          <w:lang w:val="hr-HR"/>
+        </w:rPr>
+        <w:t>d = 0 ? 0 : n / d</w:t>
+      </w:r>
+      <w:r>
+        <w:rPr>
+          <w:rFonts w:ascii="Times New Roman" w:hAnsi="Times New Roman"/>
+          <w:b w:val="false"/>
+          <w:bCs w:val="false"/>
+          <w:i w:val="false"/>
+          <w:iCs w:val="false"/>
+          <w:sz w:val="22"/>
+          <w:szCs w:val="22"/>
+          <w:lang w:val="hr-HR"/>
+        </w:rPr>
+        <w:t xml:space="preserve">” (ako je varijabla </w:t>
+      </w:r>
+      <w:r>
+        <w:rPr>
+          <w:rFonts w:ascii="Courier New" w:hAnsi="Courier New"/>
+          <w:b w:val="false"/>
+          <w:bCs w:val="false"/>
+          <w:i w:val="false"/>
+          <w:iCs w:val="false"/>
+          <w:sz w:val="22"/>
+          <w:szCs w:val="22"/>
+          <w:lang w:val="hr-HR"/>
+        </w:rPr>
+        <w:t>d</w:t>
+      </w:r>
+      <w:r>
+        <w:rPr>
+          <w:rFonts w:ascii="Times New Roman" w:hAnsi="Times New Roman"/>
+          <w:b w:val="false"/>
+          <w:bCs w:val="false"/>
+          <w:i w:val="false"/>
+          <w:iCs w:val="false"/>
+          <w:sz w:val="22"/>
+          <w:szCs w:val="22"/>
+          <w:lang w:val="hr-HR"/>
+        </w:rPr>
+        <w:t xml:space="preserve"> jednaka nuli; </w:t>
+      </w:r>
+      <w:r>
+        <w:rPr>
+          <w:rFonts w:ascii="Courier New" w:hAnsi="Courier New"/>
+          <w:b w:val="false"/>
+          <w:bCs w:val="false"/>
+          <w:i w:val="false"/>
+          <w:iCs w:val="false"/>
+          <w:sz w:val="22"/>
+          <w:szCs w:val="22"/>
+          <w:lang w:val="hr-HR"/>
+        </w:rPr>
+        <w:t>=</w:t>
+      </w:r>
+      <w:r>
+        <w:rPr>
+          <w:rFonts w:ascii="Times New Roman" w:hAnsi="Times New Roman"/>
+          <w:b w:val="false"/>
+          <w:bCs w:val="false"/>
+          <w:i w:val="false"/>
+          <w:iCs w:val="false"/>
+          <w:sz w:val="22"/>
+          <w:szCs w:val="22"/>
+          <w:lang w:val="hr-HR"/>
+        </w:rPr>
+        <w:t xml:space="preserve"> u mom programskom jeziku znači jednakost, a ne pridruživanje kao </w:t>
+      </w:r>
+      <w:r>
+        <w:rPr>
+          <w:rFonts w:ascii="Times New Roman" w:hAnsi="Times New Roman"/>
+          <w:b w:val="false"/>
+          <w:bCs w:val="false"/>
+          <w:i w:val="false"/>
+          <w:iCs w:val="false"/>
+          <w:sz w:val="22"/>
+          <w:szCs w:val="22"/>
+          <w:lang w:val="hr-HR"/>
+        </w:rPr>
+        <w:t>što znači</w:t>
+      </w:r>
+      <w:r>
+        <w:rPr>
+          <w:rFonts w:ascii="Times New Roman" w:hAnsi="Times New Roman"/>
+          <w:b w:val="false"/>
+          <w:bCs w:val="false"/>
+          <w:i w:val="false"/>
+          <w:iCs w:val="false"/>
+          <w:sz w:val="22"/>
+          <w:szCs w:val="22"/>
+          <w:lang w:val="hr-HR"/>
+        </w:rPr>
+        <w:t xml:space="preserve"> u C-u), a to neće funkcionirati u dijalektu mog programskog jezika koji se prevodi na x86 </w:t>
+      </w:r>
+      <w:r>
+        <w:rPr>
+          <w:rFonts w:ascii="Times New Roman" w:hAnsi="Times New Roman"/>
+          <w:b w:val="false"/>
+          <w:bCs w:val="false"/>
+          <w:i w:val="false"/>
+          <w:iCs w:val="false"/>
+          <w:sz w:val="22"/>
+          <w:szCs w:val="22"/>
+          <w:lang w:val="hr-HR"/>
+        </w:rPr>
+        <w:t>jer</w:t>
+      </w:r>
+      <w:r>
+        <w:rPr>
+          <w:rFonts w:ascii="Times New Roman" w:hAnsi="Times New Roman"/>
+          <w:b w:val="false"/>
+          <w:bCs w:val="false"/>
+          <w:i w:val="false"/>
+          <w:iCs w:val="false"/>
+          <w:sz w:val="22"/>
+          <w:szCs w:val="22"/>
+          <w:lang w:val="hr-HR"/>
+        </w:rPr>
+        <w:t xml:space="preserve"> se „</w:t>
+      </w:r>
+      <w:r>
+        <w:rPr>
+          <w:rFonts w:ascii="Courier New" w:hAnsi="Courier New"/>
+          <w:b w:val="false"/>
+          <w:bCs w:val="false"/>
+          <w:i w:val="false"/>
+          <w:iCs w:val="false"/>
+          <w:sz w:val="22"/>
+          <w:szCs w:val="22"/>
+          <w:lang w:val="hr-HR"/>
+        </w:rPr>
+        <w:t>n / d</w:t>
+      </w:r>
+      <w:r>
+        <w:rPr>
+          <w:rFonts w:ascii="Times New Roman" w:hAnsi="Times New Roman"/>
+          <w:b w:val="false"/>
+          <w:bCs w:val="false"/>
+          <w:i w:val="false"/>
+          <w:iCs w:val="false"/>
+          <w:sz w:val="22"/>
+          <w:szCs w:val="22"/>
+          <w:lang w:val="hr-HR"/>
+        </w:rPr>
+        <w:t xml:space="preserve">” </w:t>
+      </w:r>
+      <w:r>
+        <w:rPr>
+          <w:rFonts w:ascii="Times New Roman" w:hAnsi="Times New Roman"/>
+          <w:b w:val="false"/>
+          <w:bCs w:val="false"/>
+          <w:i w:val="false"/>
+          <w:iCs w:val="false"/>
+          <w:sz w:val="22"/>
+          <w:szCs w:val="22"/>
+          <w:lang w:val="hr-HR"/>
+        </w:rPr>
+        <w:t>(treći operand)</w:t>
+      </w:r>
+      <w:r>
+        <w:rPr>
+          <w:rFonts w:ascii="Times New Roman" w:hAnsi="Times New Roman"/>
+          <w:b w:val="false"/>
+          <w:bCs w:val="false"/>
+          <w:i w:val="false"/>
+          <w:iCs w:val="false"/>
+          <w:sz w:val="22"/>
+          <w:szCs w:val="22"/>
+          <w:lang w:val="hr-HR"/>
+        </w:rPr>
+        <w:t xml:space="preserve"> izračunava prije nego </w:t>
+      </w:r>
+      <w:r>
+        <w:rPr>
+          <w:rFonts w:ascii="Times New Roman" w:hAnsi="Times New Roman"/>
+          <w:b w:val="false"/>
+          <w:bCs w:val="false"/>
+          <w:i w:val="false"/>
+          <w:iCs w:val="false"/>
+          <w:sz w:val="22"/>
+          <w:szCs w:val="22"/>
+          <w:lang w:val="hr-HR"/>
+        </w:rPr>
+        <w:t>što se izračunava</w:t>
+      </w:r>
+      <w:r>
+        <w:rPr>
+          <w:rFonts w:ascii="Times New Roman" w:hAnsi="Times New Roman"/>
+          <w:b w:val="false"/>
+          <w:bCs w:val="false"/>
+          <w:i w:val="false"/>
+          <w:iCs w:val="false"/>
+          <w:sz w:val="22"/>
+          <w:szCs w:val="22"/>
+          <w:lang w:val="hr-HR"/>
+        </w:rPr>
+        <w:t xml:space="preserve"> „</w:t>
+      </w:r>
+      <w:r>
+        <w:rPr>
+          <w:rFonts w:ascii="Courier New" w:hAnsi="Courier New"/>
+          <w:b w:val="false"/>
+          <w:bCs w:val="false"/>
+          <w:i w:val="false"/>
+          <w:iCs w:val="false"/>
+          <w:sz w:val="22"/>
+          <w:szCs w:val="22"/>
+          <w:lang w:val="hr-HR"/>
+        </w:rPr>
+        <w:t>d = 0</w:t>
+      </w:r>
+      <w:r>
+        <w:rPr>
+          <w:rFonts w:ascii="Times New Roman" w:hAnsi="Times New Roman"/>
+          <w:b w:val="false"/>
+          <w:bCs w:val="false"/>
+          <w:i w:val="false"/>
+          <w:iCs w:val="false"/>
+          <w:sz w:val="22"/>
+          <w:szCs w:val="22"/>
+          <w:lang w:val="hr-HR"/>
+        </w:rPr>
+        <w:t xml:space="preserve">” </w:t>
+      </w:r>
+      <w:r>
+        <w:rPr>
+          <w:rFonts w:ascii="Times New Roman" w:hAnsi="Times New Roman"/>
+          <w:b w:val="false"/>
+          <w:bCs w:val="false"/>
+          <w:i w:val="false"/>
+          <w:iCs w:val="false"/>
+          <w:sz w:val="22"/>
+          <w:szCs w:val="22"/>
+          <w:lang w:val="hr-HR"/>
+        </w:rPr>
+        <w:t>(prvi operand)</w:t>
+      </w:r>
+      <w:r>
+        <w:rPr>
+          <w:rFonts w:ascii="Times New Roman" w:hAnsi="Times New Roman"/>
+          <w:b w:val="false"/>
+          <w:bCs w:val="false"/>
+          <w:i w:val="false"/>
+          <w:iCs w:val="false"/>
+          <w:sz w:val="22"/>
+          <w:szCs w:val="22"/>
+          <w:lang w:val="hr-HR"/>
+        </w:rPr>
+        <w:t xml:space="preserve">. </w:t>
+      </w:r>
+      <w:r>
+        <w:rPr>
+          <w:rFonts w:ascii="Times New Roman" w:hAnsi="Times New Roman"/>
+          <w:b w:val="false"/>
+          <w:bCs w:val="false"/>
+          <w:i w:val="false"/>
+          <w:iCs w:val="false"/>
+          <w:sz w:val="22"/>
+          <w:szCs w:val="22"/>
+          <w:lang w:val="hr-HR"/>
+        </w:rPr>
+        <w:t xml:space="preserve">Pa mi je </w:t>
+      </w:r>
+      <w:r>
+        <w:rPr>
+          <w:rFonts w:ascii="Times New Roman" w:hAnsi="Times New Roman"/>
+          <w:b w:val="false"/>
+          <w:bCs w:val="false"/>
+          <w:i/>
+          <w:iCs/>
+          <w:sz w:val="22"/>
+          <w:szCs w:val="22"/>
+          <w:lang w:val="hr-HR"/>
+        </w:rPr>
+        <w:t>kaya3</w:t>
+      </w:r>
+      <w:r>
+        <w:rPr>
+          <w:rFonts w:ascii="Times New Roman" w:hAnsi="Times New Roman"/>
+          <w:b w:val="false"/>
+          <w:bCs w:val="false"/>
+          <w:i w:val="false"/>
+          <w:iCs w:val="false"/>
+          <w:sz w:val="22"/>
+          <w:szCs w:val="22"/>
+          <w:lang w:val="hr-HR"/>
+        </w:rPr>
+        <w:t xml:space="preserve"> odgovorio da je jedna od stvari na koju moramo paziti kad implementiramo </w:t>
+      </w:r>
+      <w:r>
+        <w:rPr>
+          <w:rFonts w:ascii="Courier New" w:hAnsi="Courier New"/>
+          <w:b w:val="false"/>
+          <w:bCs w:val="false"/>
+          <w:i w:val="false"/>
+          <w:iCs w:val="false"/>
+          <w:sz w:val="22"/>
+          <w:szCs w:val="22"/>
+          <w:lang w:val="hr-HR"/>
+        </w:rPr>
+        <w:t>?:</w:t>
+      </w:r>
+      <w:r>
+        <w:rPr>
+          <w:rFonts w:ascii="Times New Roman" w:hAnsi="Times New Roman"/>
+          <w:b w:val="false"/>
+          <w:bCs w:val="false"/>
+          <w:i w:val="false"/>
+          <w:iCs w:val="false"/>
+          <w:sz w:val="22"/>
+          <w:szCs w:val="22"/>
+          <w:lang w:val="hr-HR"/>
+        </w:rPr>
+        <w:t xml:space="preserve"> da se naš compiler ponaša smisleno ako netko zabunom pokuša kao drugi i treći operand staviti strukture različitog tipa </w:t>
+      </w:r>
+      <w:r>
+        <w:rPr>
+          <w:rFonts w:ascii="Times New Roman" w:hAnsi="Times New Roman"/>
+          <w:b w:val="false"/>
+          <w:bCs w:val="false"/>
+          <w:i w:val="false"/>
+          <w:iCs w:val="false"/>
+          <w:sz w:val="22"/>
+          <w:szCs w:val="22"/>
+          <w:lang w:val="hr-HR"/>
+        </w:rPr>
+        <w:t>(Za moj programski jezik, smisleno bi bilo da semantički analizer to ne propusti do jezgre compilera.)</w:t>
+      </w:r>
+      <w:r>
+        <w:rPr>
+          <w:rFonts w:ascii="Times New Roman" w:hAnsi="Times New Roman"/>
+          <w:b w:val="false"/>
+          <w:bCs w:val="false"/>
+          <w:i w:val="false"/>
+          <w:iCs w:val="false"/>
+          <w:sz w:val="22"/>
+          <w:szCs w:val="22"/>
+          <w:lang w:val="hr-HR"/>
+        </w:rPr>
+        <w:t xml:space="preserve">. Hm, ne sjećam se da sam na to mislio kad sam pisao svoj compiler koji prevodi moj programski jezik na WebAssembly </w:t>
+      </w:r>
+      <w:r>
+        <w:rPr>
+          <w:rFonts w:ascii="Times New Roman" w:hAnsi="Times New Roman"/>
+          <w:b w:val="false"/>
+          <w:bCs w:val="false"/>
+          <w:i w:val="false"/>
+          <w:iCs w:val="false"/>
+          <w:sz w:val="22"/>
+          <w:szCs w:val="22"/>
+          <w:lang w:val="hr-HR"/>
+        </w:rPr>
+        <w:t>(Za onaj moj compiler koji ga prevodi na x86 to nije bitno, jer on ne podržava strukture.)</w:t>
+      </w:r>
+      <w:r>
+        <w:rPr>
+          <w:rFonts w:ascii="Times New Roman" w:hAnsi="Times New Roman"/>
+          <w:b w:val="false"/>
+          <w:bCs w:val="false"/>
+          <w:i w:val="false"/>
+          <w:iCs w:val="false"/>
+          <w:sz w:val="22"/>
+          <w:szCs w:val="22"/>
+          <w:lang w:val="hr-HR"/>
+        </w:rPr>
+        <w:t>. Idem isprobati kako će moj compiler reagirati na to</w:t>
+      </w:r>
+      <w:r>
+        <w:rPr>
+          <w:rStyle w:val="FootnoteAnchor"/>
+          <w:rFonts w:ascii="Times New Roman" w:hAnsi="Times New Roman"/>
+          <w:b w:val="false"/>
+          <w:bCs w:val="false"/>
+          <w:i w:val="false"/>
+          <w:iCs w:val="false"/>
+          <w:sz w:val="22"/>
+          <w:szCs w:val="22"/>
+          <w:lang w:val="hr-HR"/>
+        </w:rPr>
+        <w:footnoteReference w:id="15"/>
+      </w:r>
+      <w:r>
+        <w:rPr>
+          <w:rFonts w:ascii="Times New Roman" w:hAnsi="Times New Roman"/>
+          <w:b w:val="false"/>
+          <w:bCs w:val="false"/>
+          <w:i w:val="false"/>
+          <w:iCs w:val="false"/>
+          <w:sz w:val="22"/>
+          <w:szCs w:val="22"/>
+          <w:lang w:val="hr-HR"/>
+        </w:rPr>
+        <w:t xml:space="preserve">. </w:t>
+      </w:r>
+      <w:r>
+        <w:rPr>
+          <w:rFonts w:ascii="Times New Roman" w:hAnsi="Times New Roman"/>
+          <w:b w:val="false"/>
+          <w:bCs w:val="false"/>
+          <w:i w:val="false"/>
+          <w:iCs w:val="false"/>
+          <w:sz w:val="22"/>
+          <w:szCs w:val="22"/>
+          <w:lang w:val="hr-HR"/>
+        </w:rPr>
+        <w:t>On je ispisivao ovakvu poruku o pogrešci:</w:t>
+      </w:r>
+    </w:p>
+    <w:p>
+      <w:pPr>
+        <w:pStyle w:val="PreformattedText"/>
+        <w:jc w:val="both"/>
+        <w:rPr/>
+      </w:pPr>
+      <w:r>
+        <w:rPr>
+          <w:rStyle w:val="SourceText"/>
+          <w:rFonts w:ascii="Courier New" w:hAnsi="Courier New"/>
+          <w:b w:val="false"/>
+          <w:bCs w:val="false"/>
+          <w:i w:val="false"/>
+          <w:iCs w:val="false"/>
+          <w:sz w:val="22"/>
+          <w:szCs w:val="22"/>
+          <w:lang w:val="hr-HR"/>
+        </w:rPr>
+        <w:t>Line 10, Column 29, Internal compiler error: Some part of the compiler attempted to compile an array with size less than 1, which doesn't make sense. Throwing an exception!</w:t>
+      </w:r>
+    </w:p>
+    <w:p>
+      <w:pPr>
+        <w:pStyle w:val="PreformattedText"/>
+        <w:jc w:val="both"/>
+        <w:rPr/>
+      </w:pPr>
+      <w:r>
+        <w:rPr>
+          <w:rStyle w:val="SourceText"/>
+          <w:rFonts w:ascii="Times New Roman" w:hAnsi="Times New Roman"/>
+          <w:b w:val="false"/>
+          <w:bCs w:val="false"/>
+          <w:i w:val="false"/>
+          <w:iCs w:val="false"/>
+          <w:sz w:val="22"/>
+          <w:szCs w:val="22"/>
+          <w:lang w:val="hr-HR"/>
+        </w:rPr>
+        <w:t xml:space="preserve">A u programu koji sam mu zadao da compilira nigdje nema </w:t>
+      </w:r>
+      <w:r>
+        <w:rPr>
+          <w:rStyle w:val="SourceText"/>
+          <w:rFonts w:ascii="Times New Roman" w:hAnsi="Times New Roman"/>
+          <w:b w:val="false"/>
+          <w:bCs w:val="false"/>
+          <w:i/>
+          <w:iCs/>
+          <w:sz w:val="22"/>
+          <w:szCs w:val="22"/>
+          <w:lang w:val="hr-HR"/>
+        </w:rPr>
+        <w:t>arraysova</w:t>
+      </w:r>
+      <w:r>
+        <w:rPr>
+          <w:rStyle w:val="SourceText"/>
+          <w:rFonts w:ascii="Times New Roman" w:hAnsi="Times New Roman"/>
+          <w:b w:val="false"/>
+          <w:bCs w:val="false"/>
+          <w:i w:val="false"/>
+          <w:iCs w:val="false"/>
+          <w:sz w:val="22"/>
+          <w:szCs w:val="22"/>
+          <w:lang w:val="hr-HR"/>
+        </w:rPr>
+        <w:t xml:space="preserve">. Stvarno apsurdna poruka o pogrešci, zar ne? </w:t>
+      </w:r>
+      <w:r>
+        <w:rPr>
+          <w:rStyle w:val="SourceText"/>
+          <w:rFonts w:ascii="Times New Roman" w:hAnsi="Times New Roman"/>
+          <w:b w:val="false"/>
+          <w:bCs w:val="false"/>
+          <w:i w:val="false"/>
+          <w:iCs w:val="false"/>
+          <w:sz w:val="22"/>
+          <w:szCs w:val="22"/>
+          <w:lang w:val="hr-HR"/>
+        </w:rPr>
+        <w:t>Spadal</w:t>
+      </w:r>
+      <w:r>
+        <w:rPr>
+          <w:rStyle w:val="SourceText"/>
+          <w:rFonts w:ascii="Times New Roman" w:hAnsi="Times New Roman"/>
+          <w:b w:val="false"/>
+          <w:bCs w:val="false"/>
+          <w:i w:val="false"/>
+          <w:iCs w:val="false"/>
+          <w:sz w:val="22"/>
+          <w:szCs w:val="22"/>
+          <w:lang w:val="hr-HR"/>
+        </w:rPr>
+        <w:t>a</w:t>
+      </w:r>
+      <w:r>
+        <w:rPr>
+          <w:rStyle w:val="SourceText"/>
+          <w:rFonts w:ascii="Times New Roman" w:hAnsi="Times New Roman"/>
+          <w:b w:val="false"/>
+          <w:bCs w:val="false"/>
+          <w:i w:val="false"/>
+          <w:iCs w:val="false"/>
+          <w:sz w:val="22"/>
+          <w:szCs w:val="22"/>
+          <w:lang w:val="hr-HR"/>
+        </w:rPr>
+        <w:t xml:space="preserve"> bi u kategoriju </w:t>
+      </w:r>
+      <w:r>
+        <w:rPr>
+          <w:rStyle w:val="SourceText"/>
+          <w:rFonts w:ascii="Times New Roman" w:hAnsi="Times New Roman"/>
+          <w:b w:val="false"/>
+          <w:bCs w:val="false"/>
+          <w:i/>
+          <w:iCs/>
+          <w:sz w:val="22"/>
+          <w:szCs w:val="22"/>
+          <w:lang w:val="hr-HR"/>
+        </w:rPr>
+        <w:t>not even wrong</w:t>
+      </w:r>
+      <w:r>
+        <w:rPr>
+          <w:rStyle w:val="SourceText"/>
+          <w:rFonts w:ascii="Times New Roman" w:hAnsi="Times New Roman"/>
+          <w:b w:val="false"/>
+          <w:bCs w:val="false"/>
+          <w:i w:val="false"/>
+          <w:iCs w:val="false"/>
+          <w:sz w:val="22"/>
+          <w:szCs w:val="22"/>
+          <w:lang w:val="hr-HR"/>
+        </w:rPr>
+        <w:t xml:space="preserve">, ne možeš smisliti kako bi neka greška u compileru dovela do te poruke. Trebalo mi je nekoliko sati da shvatim što se </w:t>
+      </w:r>
+      <w:r>
+        <w:rPr>
+          <w:rStyle w:val="SourceText"/>
+          <w:rFonts w:ascii="Times New Roman" w:hAnsi="Times New Roman"/>
+          <w:b w:val="false"/>
+          <w:bCs w:val="false"/>
+          <w:i w:val="false"/>
+          <w:iCs w:val="false"/>
+          <w:sz w:val="22"/>
+          <w:szCs w:val="22"/>
+          <w:lang w:val="hr-HR"/>
+        </w:rPr>
+        <w:t>zapravo</w:t>
+      </w:r>
+      <w:r>
+        <w:rPr>
+          <w:rStyle w:val="SourceText"/>
+          <w:rFonts w:ascii="Times New Roman" w:hAnsi="Times New Roman"/>
+          <w:b w:val="false"/>
+          <w:bCs w:val="false"/>
+          <w:i w:val="false"/>
+          <w:iCs w:val="false"/>
+          <w:sz w:val="22"/>
+          <w:szCs w:val="22"/>
+          <w:lang w:val="hr-HR"/>
+        </w:rPr>
+        <w:t xml:space="preserve"> u mom compileru događa. Što i nije iznenađujuće s obzirom na to da sam taj compiler pisao tri godine ranije, kad sam bio druga godina. </w:t>
+      </w:r>
+      <w:r>
+        <w:rPr>
+          <w:rStyle w:val="SourceText"/>
+          <w:rFonts w:ascii="Times New Roman" w:hAnsi="Times New Roman"/>
+          <w:b w:val="false"/>
+          <w:bCs w:val="false"/>
+          <w:i w:val="false"/>
+          <w:iCs w:val="false"/>
+          <w:sz w:val="22"/>
+          <w:szCs w:val="22"/>
+          <w:lang w:val="hr-HR"/>
+        </w:rPr>
+        <w:t xml:space="preserve">Vjerojatno bi mi trebalo </w:t>
+      </w:r>
+      <w:r>
+        <w:rPr>
+          <w:rStyle w:val="SourceText"/>
+          <w:rFonts w:ascii="Times New Roman" w:hAnsi="Times New Roman"/>
+          <w:b w:val="false"/>
+          <w:bCs w:val="false"/>
+          <w:i w:val="false"/>
+          <w:iCs w:val="false"/>
+          <w:sz w:val="22"/>
+          <w:szCs w:val="22"/>
+          <w:lang w:val="hr-HR"/>
+        </w:rPr>
+        <w:t xml:space="preserve">manje vremena </w:t>
+      </w:r>
+      <w:r>
+        <w:rPr>
+          <w:rStyle w:val="SourceText"/>
+          <w:rFonts w:ascii="Times New Roman" w:hAnsi="Times New Roman"/>
+          <w:b w:val="false"/>
+          <w:bCs w:val="false"/>
+          <w:i w:val="false"/>
+          <w:iCs w:val="false"/>
+          <w:sz w:val="22"/>
+          <w:szCs w:val="22"/>
+          <w:lang w:val="hr-HR"/>
+        </w:rPr>
+        <w:t>(a ne nekoliko sati)</w:t>
+      </w:r>
+      <w:r>
+        <w:rPr>
+          <w:rStyle w:val="SourceText"/>
+          <w:rFonts w:ascii="Times New Roman" w:hAnsi="Times New Roman"/>
+          <w:b w:val="false"/>
+          <w:bCs w:val="false"/>
+          <w:i w:val="false"/>
+          <w:iCs w:val="false"/>
+          <w:sz w:val="22"/>
+          <w:szCs w:val="22"/>
+          <w:lang w:val="hr-HR"/>
+        </w:rPr>
+        <w:t xml:space="preserve"> </w:t>
+      </w:r>
+      <w:r>
+        <w:rPr>
+          <w:rStyle w:val="SourceText"/>
+          <w:rFonts w:ascii="Times New Roman" w:hAnsi="Times New Roman"/>
+          <w:b w:val="false"/>
+          <w:bCs w:val="false"/>
+          <w:i w:val="false"/>
+          <w:iCs w:val="false"/>
+          <w:sz w:val="22"/>
+          <w:szCs w:val="22"/>
+          <w:lang w:val="hr-HR"/>
+        </w:rPr>
+        <w:t>da otkrijem što se u mom compileru događa</w:t>
+      </w:r>
+      <w:r>
+        <w:rPr>
+          <w:rStyle w:val="SourceText"/>
+          <w:rFonts w:ascii="Times New Roman" w:hAnsi="Times New Roman"/>
+          <w:b w:val="false"/>
+          <w:bCs w:val="false"/>
+          <w:i w:val="false"/>
+          <w:iCs w:val="false"/>
+          <w:sz w:val="22"/>
+          <w:szCs w:val="22"/>
+          <w:lang w:val="hr-HR"/>
+        </w:rPr>
+        <w:t xml:space="preserve"> da znam koristiti debugger. U biti, taj kôd kojim sam testirao kako će moj compiler reagirati na to da netko stavi strukture različitog tipa kao drugi i treći operand operatora </w:t>
+      </w:r>
+      <w:r>
+        <w:rPr>
+          <w:rStyle w:val="SourceText"/>
+          <w:rFonts w:ascii="Courier New" w:hAnsi="Courier New"/>
+          <w:b w:val="false"/>
+          <w:bCs w:val="false"/>
+          <w:i w:val="false"/>
+          <w:iCs w:val="false"/>
+          <w:sz w:val="22"/>
+          <w:szCs w:val="22"/>
+          <w:lang w:val="hr-HR"/>
+        </w:rPr>
+        <w:t>?:</w:t>
+      </w:r>
+      <w:r>
+        <w:rPr>
+          <w:rStyle w:val="SourceText"/>
+          <w:rFonts w:ascii="Times New Roman" w:hAnsi="Times New Roman"/>
+          <w:b w:val="false"/>
+          <w:bCs w:val="false"/>
+          <w:i w:val="false"/>
+          <w:iCs w:val="false"/>
+          <w:sz w:val="22"/>
+          <w:szCs w:val="22"/>
+          <w:lang w:val="hr-HR"/>
+        </w:rPr>
+        <w:t xml:space="preserve"> </w:t>
+      </w:r>
+      <w:r>
+        <w:rPr>
+          <w:rStyle w:val="SourceText"/>
+          <w:rFonts w:ascii="Times New Roman" w:hAnsi="Times New Roman"/>
+          <w:b w:val="false"/>
+          <w:bCs w:val="false"/>
+          <w:i/>
+          <w:iCs/>
+          <w:sz w:val="22"/>
+          <w:szCs w:val="22"/>
+          <w:lang w:val="hr-HR"/>
+        </w:rPr>
+        <w:t>triggerao</w:t>
+      </w:r>
+      <w:r>
+        <w:rPr>
+          <w:rStyle w:val="SourceText"/>
+          <w:rFonts w:ascii="Times New Roman" w:hAnsi="Times New Roman"/>
+          <w:b w:val="false"/>
+          <w:bCs w:val="false"/>
+          <w:i w:val="false"/>
+          <w:iCs w:val="false"/>
+          <w:sz w:val="22"/>
+          <w:szCs w:val="22"/>
+          <w:lang w:val="hr-HR"/>
+        </w:rPr>
+        <w:t xml:space="preserve"> je dva buga u mom compileru, jedan u semantičkom analizeru, a jedan u jezgri compilera. </w:t>
+      </w:r>
+      <w:r>
+        <w:rPr>
+          <w:rStyle w:val="SourceText"/>
+          <w:rFonts w:ascii="Times New Roman" w:hAnsi="Times New Roman"/>
+          <w:b w:val="false"/>
+          <w:bCs w:val="false"/>
+          <w:i w:val="false"/>
+          <w:iCs w:val="false"/>
+          <w:sz w:val="22"/>
+          <w:szCs w:val="22"/>
+          <w:lang w:val="hr-HR"/>
+        </w:rPr>
+        <w:t xml:space="preserve">Onaj u jezgri compilera </w:t>
+      </w:r>
+      <w:r>
+        <w:rPr>
+          <w:rStyle w:val="SourceText"/>
+          <w:rFonts w:ascii="Times New Roman" w:hAnsi="Times New Roman"/>
+          <w:b w:val="false"/>
+          <w:bCs w:val="false"/>
+          <w:i/>
+          <w:iCs/>
+          <w:sz w:val="22"/>
+          <w:szCs w:val="22"/>
+          <w:lang w:val="hr-HR"/>
+        </w:rPr>
+        <w:t>triggerao</w:t>
+      </w:r>
+      <w:r>
+        <w:rPr>
+          <w:rStyle w:val="SourceText"/>
+          <w:rFonts w:ascii="Times New Roman" w:hAnsi="Times New Roman"/>
+          <w:b w:val="false"/>
+          <w:bCs w:val="false"/>
+          <w:i w:val="false"/>
+          <w:iCs w:val="false"/>
+          <w:sz w:val="22"/>
+          <w:szCs w:val="22"/>
+          <w:lang w:val="hr-HR"/>
+        </w:rPr>
+        <w:t xml:space="preserve"> </w:t>
+      </w:r>
+      <w:r>
+        <w:rPr>
+          <w:rStyle w:val="SourceText"/>
+          <w:rFonts w:ascii="Times New Roman" w:hAnsi="Times New Roman"/>
+          <w:b w:val="false"/>
+          <w:bCs w:val="false"/>
+          <w:i w:val="false"/>
+          <w:iCs w:val="false"/>
+          <w:sz w:val="22"/>
+          <w:szCs w:val="22"/>
+          <w:lang w:val="hr-HR"/>
+        </w:rPr>
+        <w:t xml:space="preserve">se </w:t>
+      </w:r>
+      <w:r>
+        <w:rPr>
+          <w:rStyle w:val="SourceText"/>
+          <w:rFonts w:ascii="Times New Roman" w:hAnsi="Times New Roman"/>
+          <w:b w:val="false"/>
+          <w:bCs w:val="false"/>
+          <w:i w:val="false"/>
+          <w:iCs w:val="false"/>
+          <w:sz w:val="22"/>
+          <w:szCs w:val="22"/>
+          <w:lang w:val="hr-HR"/>
+        </w:rPr>
+        <w:t xml:space="preserve">samo ako su strukture prazne. </w:t>
+      </w:r>
+      <w:r>
+        <w:rPr>
+          <w:rStyle w:val="SourceText"/>
+          <w:rFonts w:ascii="Times New Roman" w:hAnsi="Times New Roman"/>
+          <w:b w:val="false"/>
+          <w:bCs w:val="false"/>
+          <w:i w:val="false"/>
+          <w:iCs w:val="false"/>
+          <w:sz w:val="22"/>
+          <w:szCs w:val="22"/>
+          <w:lang w:val="hr-HR"/>
+        </w:rPr>
+        <w:t>I tko zna koliko takvih situacija, u kojima se moj compiler neće ponašati smisleno, još ima, kojih nisam svjestan.</w:t>
       </w:r>
     </w:p>
     <w:p>
@@ -13591,6 +14371,726 @@
           <w:szCs w:val="22"/>
           <w:lang w:val="hr-HR"/>
         </w:rPr>
+      </w:pPr>
+      <w:r>
+        <w:rPr>
+          <w:rFonts w:ascii="Times New Roman" w:hAnsi="Times New Roman"/>
+          <w:b w:val="false"/>
+          <w:bCs w:val="false"/>
+          <w:i w:val="false"/>
+          <w:iCs w:val="false"/>
+          <w:sz w:val="22"/>
+          <w:szCs w:val="22"/>
+          <w:lang w:val="hr-HR"/>
+        </w:rPr>
+        <w:t>U nekim programskim jezicima još mogu postojati i rečenice kao što je „</w:t>
+      </w:r>
+      <w:r>
+        <w:rPr>
+          <w:rFonts w:ascii="Times New Roman" w:hAnsi="Times New Roman"/>
+          <w:b w:val="false"/>
+          <w:bCs w:val="false"/>
+          <w:i/>
+          <w:iCs/>
+          <w:sz w:val="22"/>
+          <w:szCs w:val="22"/>
+          <w:lang w:val="hr-HR"/>
+        </w:rPr>
+        <w:t>Time flies like an arrow.</w:t>
+      </w:r>
+      <w:r>
+        <w:rPr>
+          <w:rFonts w:ascii="Times New Roman" w:hAnsi="Times New Roman"/>
+          <w:b w:val="false"/>
+          <w:bCs w:val="false"/>
+          <w:i w:val="false"/>
+          <w:iCs w:val="false"/>
+          <w:sz w:val="22"/>
+          <w:szCs w:val="22"/>
+          <w:lang w:val="hr-HR"/>
+        </w:rPr>
+        <w:t xml:space="preserve">” (Je li </w:t>
+      </w:r>
+      <w:r>
+        <w:rPr>
+          <w:rFonts w:ascii="Times New Roman" w:hAnsi="Times New Roman"/>
+          <w:b w:val="false"/>
+          <w:bCs w:val="false"/>
+          <w:i/>
+          <w:iCs/>
+          <w:sz w:val="22"/>
+          <w:szCs w:val="22"/>
+          <w:lang w:val="hr-HR"/>
+        </w:rPr>
+        <w:t>flies</w:t>
+      </w:r>
+      <w:r>
+        <w:rPr>
+          <w:rFonts w:ascii="Times New Roman" w:hAnsi="Times New Roman"/>
+          <w:b w:val="false"/>
+          <w:bCs w:val="false"/>
+          <w:i w:val="false"/>
+          <w:iCs w:val="false"/>
+          <w:sz w:val="22"/>
+          <w:szCs w:val="22"/>
+          <w:lang w:val="hr-HR"/>
+        </w:rPr>
+        <w:t xml:space="preserve"> ovdje glagol ili imenica? Je li </w:t>
+      </w:r>
+      <w:r>
+        <w:rPr>
+          <w:rFonts w:ascii="Times New Roman" w:hAnsi="Times New Roman"/>
+          <w:b w:val="false"/>
+          <w:bCs w:val="false"/>
+          <w:i/>
+          <w:iCs/>
+          <w:sz w:val="22"/>
+          <w:szCs w:val="22"/>
+          <w:lang w:val="hr-HR"/>
+        </w:rPr>
+        <w:t>like</w:t>
+      </w:r>
+      <w:r>
+        <w:rPr>
+          <w:rFonts w:ascii="Times New Roman" w:hAnsi="Times New Roman"/>
+          <w:b w:val="false"/>
+          <w:bCs w:val="false"/>
+          <w:i w:val="false"/>
+          <w:iCs w:val="false"/>
+          <w:sz w:val="22"/>
+          <w:szCs w:val="22"/>
+          <w:lang w:val="hr-HR"/>
+        </w:rPr>
+        <w:t xml:space="preserve"> ovdje glagol ili veznik? </w:t>
+      </w:r>
+      <w:r>
+        <w:rPr>
+          <w:rFonts w:ascii="Times New Roman" w:hAnsi="Times New Roman"/>
+          <w:b w:val="false"/>
+          <w:bCs w:val="false"/>
+          <w:i w:val="false"/>
+          <w:iCs w:val="false"/>
+          <w:sz w:val="22"/>
+          <w:szCs w:val="22"/>
+          <w:lang w:val="hr-HR"/>
+        </w:rPr>
+        <w:t>O tome ovisi kako ćemo parsirati tu rečenicu.</w:t>
+      </w:r>
+      <w:r>
+        <w:rPr>
+          <w:rFonts w:ascii="Times New Roman" w:hAnsi="Times New Roman"/>
+          <w:b w:val="false"/>
+          <w:bCs w:val="false"/>
+          <w:i w:val="false"/>
+          <w:iCs w:val="false"/>
+          <w:sz w:val="22"/>
+          <w:szCs w:val="22"/>
+          <w:lang w:val="hr-HR"/>
+        </w:rPr>
+        <w:t xml:space="preserve">). Za takve programske jezike compileri između tokenizera i parsera imaju leksički analizer, koji parseru naznačuje koja je riječ koje vrste. Takve su rečenice moguće u C-u i C++-u, i to je poznato kao </w:t>
+      </w:r>
+      <w:r>
+        <w:rPr>
+          <w:rFonts w:ascii="Times New Roman" w:hAnsi="Times New Roman"/>
+          <w:b w:val="false"/>
+          <w:bCs w:val="false"/>
+          <w:i/>
+          <w:iCs/>
+          <w:sz w:val="22"/>
+          <w:szCs w:val="22"/>
+          <w:lang w:val="hr-HR"/>
+        </w:rPr>
+        <w:t>typedef problem</w:t>
+      </w:r>
+      <w:r>
+        <w:rPr>
+          <w:rFonts w:ascii="Times New Roman" w:hAnsi="Times New Roman"/>
+          <w:b w:val="false"/>
+          <w:bCs w:val="false"/>
+          <w:i w:val="false"/>
+          <w:iCs w:val="false"/>
+          <w:sz w:val="22"/>
+          <w:szCs w:val="22"/>
+          <w:lang w:val="hr-HR"/>
+        </w:rPr>
+        <w:t>. O</w:t>
+      </w:r>
+      <w:r>
+        <w:rPr>
+          <w:rFonts w:ascii="Times New Roman" w:hAnsi="Times New Roman"/>
+          <w:b w:val="false"/>
+          <w:bCs w:val="false"/>
+          <w:i w:val="false"/>
+          <w:iCs w:val="false"/>
+          <w:color w:val="000000"/>
+          <w:sz w:val="22"/>
+          <w:szCs w:val="22"/>
+          <w:lang w:val="hr-HR"/>
+        </w:rPr>
+        <w:t xml:space="preserve">n je pojava da, </w:t>
+      </w:r>
+      <w:r>
+        <w:rPr>
+          <w:rFonts w:ascii="Times New Roman" w:hAnsi="Times New Roman"/>
+          <w:b w:val="false"/>
+          <w:bCs w:val="false"/>
+          <w:i w:val="false"/>
+          <w:iCs w:val="false"/>
+          <w:color w:val="000000"/>
+          <w:sz w:val="22"/>
+          <w:szCs w:val="22"/>
+          <w:lang w:val="hr-HR"/>
+        </w:rPr>
+        <w:t>izvan konteksta</w:t>
+      </w:r>
+      <w:r>
+        <w:rPr>
+          <w:rFonts w:ascii="Times New Roman" w:hAnsi="Times New Roman"/>
+          <w:b w:val="false"/>
+          <w:bCs w:val="false"/>
+          <w:i w:val="false"/>
+          <w:iCs w:val="false"/>
+          <w:color w:val="000000"/>
+          <w:sz w:val="22"/>
+          <w:szCs w:val="22"/>
+          <w:lang w:val="hr-HR"/>
+        </w:rPr>
+        <w:t xml:space="preserve">, </w:t>
+      </w:r>
+      <w:r>
+        <w:rPr>
+          <w:rFonts w:ascii="Courier New" w:hAnsi="Courier New"/>
+          <w:b w:val="false"/>
+          <w:bCs w:val="false"/>
+          <w:i w:val="false"/>
+          <w:iCs w:val="false"/>
+          <w:color w:val="000000"/>
+          <w:sz w:val="22"/>
+          <w:szCs w:val="22"/>
+          <w:lang w:val="hr-HR"/>
+        </w:rPr>
+        <w:t>prvi*drugi;</w:t>
+      </w:r>
+      <w:r>
+        <w:rPr>
+          <w:rFonts w:ascii="Times New Roman" w:hAnsi="Times New Roman"/>
+          <w:b w:val="false"/>
+          <w:bCs w:val="false"/>
+          <w:i w:val="false"/>
+          <w:iCs w:val="false"/>
+          <w:color w:val="000000"/>
+          <w:sz w:val="22"/>
+          <w:szCs w:val="22"/>
+          <w:lang w:val="hr-HR"/>
+        </w:rPr>
+        <w:t xml:space="preserve"> (točka-zarez je dio izraza) može značiti i „</w:t>
+      </w:r>
+      <w:r>
+        <w:rPr>
+          <w:rFonts w:ascii="Times New Roman" w:hAnsi="Times New Roman"/>
+          <w:b w:val="false"/>
+          <w:bCs w:val="false"/>
+          <w:i/>
+          <w:iCs/>
+          <w:color w:val="000000"/>
+          <w:sz w:val="22"/>
+          <w:szCs w:val="22"/>
+          <w:lang w:val="hr-HR"/>
+        </w:rPr>
+        <w:t>Deklariraj pokazivač koji se zove 'drugi' koji će pokazivati na instancu klase ili strukture koja se zove 'prvi'.</w:t>
+      </w:r>
+      <w:r>
+        <w:rPr>
+          <w:rFonts w:ascii="Times New Roman" w:hAnsi="Times New Roman"/>
+          <w:b w:val="false"/>
+          <w:bCs w:val="false"/>
+          <w:i w:val="false"/>
+          <w:iCs w:val="false"/>
+          <w:color w:val="000000"/>
+          <w:sz w:val="22"/>
+          <w:szCs w:val="22"/>
+          <w:lang w:val="hr-HR"/>
+        </w:rPr>
+        <w:t>”, ali može značiti i „</w:t>
+      </w:r>
+      <w:r>
+        <w:rPr>
+          <w:rFonts w:ascii="Times New Roman" w:hAnsi="Times New Roman"/>
+          <w:b w:val="false"/>
+          <w:bCs w:val="false"/>
+          <w:i/>
+          <w:iCs/>
+          <w:color w:val="000000"/>
+          <w:sz w:val="22"/>
+          <w:szCs w:val="22"/>
+          <w:lang w:val="hr-HR"/>
+        </w:rPr>
+        <w:t>Uzmi vrijednosti varijabli koje se zovu 'prvi' i 'drugi', pomnoži ih, stavi rezultat na sistemski stog i onda ga zanemari.</w:t>
+      </w:r>
+      <w:r>
+        <w:rPr>
+          <w:rFonts w:ascii="Times New Roman" w:hAnsi="Times New Roman"/>
+          <w:b w:val="false"/>
+          <w:bCs w:val="false"/>
+          <w:i w:val="false"/>
+          <w:iCs w:val="false"/>
+          <w:color w:val="000000"/>
+          <w:sz w:val="22"/>
+          <w:szCs w:val="22"/>
+          <w:lang w:val="hr-HR"/>
+        </w:rPr>
+        <w:t xml:space="preserve">”. Drugo značenje je, naravno, besmisleno (zanemarimo li da se operator množenja </w:t>
+      </w:r>
+      <w:r>
+        <w:rPr>
+          <w:rFonts w:cs="Courier New" w:ascii="Courier New" w:hAnsi="Courier New"/>
+          <w:b w:val="false"/>
+          <w:bCs w:val="false"/>
+          <w:i w:val="false"/>
+          <w:iCs w:val="false"/>
+          <w:color w:val="000000"/>
+          <w:sz w:val="22"/>
+          <w:szCs w:val="22"/>
+          <w:lang w:val="hr-HR"/>
+        </w:rPr>
+        <w:t>*</w:t>
+      </w:r>
+      <w:r>
+        <w:rPr>
+          <w:rFonts w:ascii="Times New Roman" w:hAnsi="Times New Roman"/>
+          <w:b w:val="false"/>
+          <w:bCs w:val="false"/>
+          <w:i w:val="false"/>
+          <w:iCs w:val="false"/>
+          <w:color w:val="000000"/>
+          <w:sz w:val="22"/>
+          <w:szCs w:val="22"/>
+          <w:lang w:val="hr-HR"/>
+        </w:rPr>
+        <w:t xml:space="preserve"> u C++-u može preopteretiti u nešto sa side-effectsima), ali je gramatički moguće. </w:t>
+      </w:r>
+      <w:r>
+        <w:rPr>
+          <w:rFonts w:ascii="Times New Roman" w:hAnsi="Times New Roman"/>
+          <w:b w:val="false"/>
+          <w:bCs w:val="false"/>
+          <w:i w:val="false"/>
+          <w:iCs w:val="false"/>
+          <w:color w:val="000000"/>
+          <w:sz w:val="22"/>
+          <w:szCs w:val="22"/>
+          <w:lang w:val="hr-HR"/>
+        </w:rPr>
+        <w:t>Rečenice tipa „</w:t>
+      </w:r>
+      <w:r>
+        <w:rPr>
+          <w:rFonts w:ascii="Times New Roman" w:hAnsi="Times New Roman"/>
+          <w:b w:val="false"/>
+          <w:bCs w:val="false"/>
+          <w:i/>
+          <w:iCs/>
+          <w:color w:val="000000"/>
+          <w:sz w:val="22"/>
+          <w:szCs w:val="22"/>
+          <w:lang w:val="hr-HR"/>
+        </w:rPr>
+        <w:t>Time flies like an arrow.</w:t>
+      </w:r>
+      <w:r>
+        <w:rPr>
+          <w:rFonts w:ascii="Times New Roman" w:hAnsi="Times New Roman"/>
+          <w:b w:val="false"/>
+          <w:bCs w:val="false"/>
+          <w:i w:val="false"/>
+          <w:iCs w:val="false"/>
+          <w:color w:val="000000"/>
+          <w:sz w:val="22"/>
+          <w:szCs w:val="22"/>
+          <w:lang w:val="hr-HR"/>
+        </w:rPr>
+        <w:t xml:space="preserve">” nisu moguće niti na </w:t>
+      </w:r>
+      <w:r>
+        <w:rPr>
+          <w:rFonts w:ascii="Times New Roman" w:hAnsi="Times New Roman"/>
+          <w:b w:val="false"/>
+          <w:bCs w:val="false"/>
+          <w:i w:val="false"/>
+          <w:iCs w:val="false"/>
+          <w:color w:val="000000"/>
+          <w:sz w:val="22"/>
+          <w:szCs w:val="22"/>
+          <w:lang w:val="hr-HR"/>
+        </w:rPr>
+        <w:t>PicoBlazeovom</w:t>
+      </w:r>
+      <w:r>
+        <w:rPr>
+          <w:rFonts w:ascii="Times New Roman" w:hAnsi="Times New Roman"/>
+          <w:b w:val="false"/>
+          <w:bCs w:val="false"/>
+          <w:i w:val="false"/>
+          <w:iCs w:val="false"/>
+          <w:color w:val="000000"/>
+          <w:sz w:val="22"/>
+          <w:szCs w:val="22"/>
+          <w:lang w:val="hr-HR"/>
+        </w:rPr>
+        <w:t xml:space="preserve"> asemblerskom jeziku </w:t>
+      </w:r>
+      <w:r>
+        <w:rPr>
+          <w:rFonts w:ascii="Times New Roman" w:hAnsi="Times New Roman"/>
+          <w:b w:val="false"/>
+          <w:bCs w:val="false"/>
+          <w:i w:val="false"/>
+          <w:iCs w:val="false"/>
+          <w:color w:val="000000"/>
+          <w:sz w:val="22"/>
+          <w:szCs w:val="22"/>
+          <w:lang w:val="hr-HR"/>
+        </w:rPr>
+        <w:t xml:space="preserve">(osim </w:t>
+      </w:r>
+      <w:r>
+        <w:rPr>
+          <w:rFonts w:ascii="Times New Roman" w:hAnsi="Times New Roman"/>
+          <w:b w:val="false"/>
+          <w:bCs w:val="false"/>
+          <w:i w:val="false"/>
+          <w:iCs w:val="false"/>
+          <w:color w:val="000000"/>
+          <w:sz w:val="22"/>
+          <w:szCs w:val="22"/>
+          <w:lang w:val="hr-HR"/>
+        </w:rPr>
+        <w:t>što one</w:t>
+      </w:r>
+      <w:r>
+        <w:rPr>
+          <w:rFonts w:ascii="Times New Roman" w:hAnsi="Times New Roman"/>
+          <w:b w:val="false"/>
+          <w:bCs w:val="false"/>
+          <w:i w:val="false"/>
+          <w:iCs w:val="false"/>
+          <w:color w:val="000000"/>
+          <w:sz w:val="22"/>
+          <w:szCs w:val="22"/>
+          <w:lang w:val="hr-HR"/>
+        </w:rPr>
+        <w:t xml:space="preserve"> riječi </w:t>
+      </w:r>
+      <w:r>
+        <w:rPr>
+          <w:rFonts w:ascii="Courier New" w:hAnsi="Courier New"/>
+          <w:b w:val="false"/>
+          <w:bCs w:val="false"/>
+          <w:i w:val="false"/>
+          <w:iCs w:val="false"/>
+          <w:color w:val="000000"/>
+          <w:sz w:val="22"/>
+          <w:szCs w:val="22"/>
+          <w:lang w:val="hr-HR"/>
+        </w:rPr>
+        <w:t>enable</w:t>
+      </w:r>
+      <w:r>
+        <w:rPr>
+          <w:rFonts w:ascii="Times New Roman" w:hAnsi="Times New Roman"/>
+          <w:b w:val="false"/>
+          <w:bCs w:val="false"/>
+          <w:i w:val="false"/>
+          <w:iCs w:val="false"/>
+          <w:color w:val="000000"/>
+          <w:sz w:val="22"/>
+          <w:szCs w:val="22"/>
+          <w:lang w:val="hr-HR"/>
+        </w:rPr>
+        <w:t xml:space="preserve"> i </w:t>
+      </w:r>
+      <w:r>
+        <w:rPr>
+          <w:rFonts w:ascii="Courier New" w:hAnsi="Courier New"/>
+          <w:b w:val="false"/>
+          <w:bCs w:val="false"/>
+          <w:i w:val="false"/>
+          <w:iCs w:val="false"/>
+          <w:color w:val="000000"/>
+          <w:sz w:val="22"/>
+          <w:szCs w:val="22"/>
+          <w:lang w:val="hr-HR"/>
+        </w:rPr>
+        <w:t>disable</w:t>
+      </w:r>
+      <w:r>
+        <w:rPr>
+          <w:rFonts w:ascii="Times New Roman" w:hAnsi="Times New Roman"/>
+          <w:b w:val="false"/>
+          <w:bCs w:val="false"/>
+          <w:i w:val="false"/>
+          <w:iCs w:val="false"/>
+          <w:color w:val="000000"/>
+          <w:sz w:val="22"/>
+          <w:szCs w:val="22"/>
+          <w:lang w:val="hr-HR"/>
+        </w:rPr>
+        <w:t xml:space="preserve"> mogu biti i glagoli i prilozi, ali to se trivijalno riješi u parseru)</w:t>
+      </w:r>
+      <w:r>
+        <w:rPr>
+          <w:rFonts w:ascii="Times New Roman" w:hAnsi="Times New Roman"/>
+          <w:b w:val="false"/>
+          <w:bCs w:val="false"/>
+          <w:i w:val="false"/>
+          <w:iCs w:val="false"/>
+          <w:color w:val="000000"/>
+          <w:sz w:val="22"/>
+          <w:szCs w:val="22"/>
+          <w:lang w:val="hr-HR"/>
+        </w:rPr>
+        <w:t xml:space="preserve"> niti u mom programskom jeziku </w:t>
+      </w:r>
+      <w:r>
+        <w:rPr>
+          <w:rFonts w:ascii="Times New Roman" w:hAnsi="Times New Roman"/>
+          <w:b w:val="false"/>
+          <w:bCs w:val="false"/>
+          <w:i w:val="false"/>
+          <w:iCs w:val="false"/>
+          <w:color w:val="000000"/>
+          <w:sz w:val="22"/>
+          <w:szCs w:val="22"/>
+          <w:lang w:val="hr-HR"/>
+        </w:rPr>
+        <w:t>(barem se nadam da je tako)</w:t>
+      </w:r>
+      <w:r>
+        <w:rPr>
+          <w:rFonts w:ascii="Times New Roman" w:hAnsi="Times New Roman"/>
+          <w:b w:val="false"/>
+          <w:bCs w:val="false"/>
+          <w:i w:val="false"/>
+          <w:iCs w:val="false"/>
+          <w:color w:val="000000"/>
+          <w:sz w:val="22"/>
+          <w:szCs w:val="22"/>
+          <w:lang w:val="hr-HR"/>
+        </w:rPr>
+        <w:t>, zato ni u PicoBlaze Simulator ni u compiler za svoj programski jezik nisam ugradio leksički analizer.</w:t>
+      </w:r>
+    </w:p>
+    <w:p>
+      <w:pPr>
+        <w:pStyle w:val="Normal"/>
+        <w:jc w:val="both"/>
+        <w:rPr>
+          <w:rFonts w:ascii="Times New Roman" w:hAnsi="Times New Roman"/>
+          <w:b w:val="false"/>
+          <w:bCs w:val="false"/>
+          <w:i w:val="false"/>
+          <w:i w:val="false"/>
+          <w:iCs w:val="false"/>
+          <w:sz w:val="22"/>
+          <w:szCs w:val="22"/>
+          <w:lang w:val="hr-HR"/>
+        </w:rPr>
+      </w:pPr>
+      <w:r>
+        <w:rPr>
+          <w:rFonts w:ascii="Times New Roman" w:hAnsi="Times New Roman"/>
+          <w:b w:val="false"/>
+          <w:bCs w:val="false"/>
+          <w:i w:val="false"/>
+          <w:iCs w:val="false"/>
+          <w:sz w:val="22"/>
+          <w:szCs w:val="22"/>
+          <w:lang w:val="hr-HR"/>
+        </w:rPr>
+      </w:r>
+    </w:p>
+    <w:p>
+      <w:pPr>
+        <w:pStyle w:val="Normal"/>
+        <w:spacing w:before="57" w:after="57"/>
+        <w:jc w:val="center"/>
+        <w:rPr>
+          <w:rFonts w:ascii="Times New Roman" w:hAnsi="Times New Roman"/>
+          <w:b/>
+          <w:bCs/>
+          <w:i w:val="false"/>
+          <w:i w:val="false"/>
+          <w:iCs w:val="false"/>
+          <w:lang w:val="hr-HR"/>
+        </w:rPr>
+      </w:pPr>
+      <w:r>
+        <w:rPr>
+          <w:rFonts w:ascii="Times New Roman" w:hAnsi="Times New Roman"/>
+          <w:b/>
+          <w:bCs/>
+          <w:i w:val="false"/>
+          <w:iCs w:val="false"/>
+          <w:lang w:val="hr-HR"/>
+        </w:rPr>
+        <w:t>Primjeri programa za PicoBlaze</w:t>
+      </w:r>
+    </w:p>
+    <w:p>
+      <w:pPr>
+        <w:pStyle w:val="Normal"/>
+        <w:jc w:val="both"/>
+        <w:rPr/>
+      </w:pPr>
+      <w:r>
+        <w:rPr>
+          <w:rFonts w:ascii="Times New Roman" w:hAnsi="Times New Roman"/>
+          <w:b w:val="false"/>
+          <w:bCs w:val="false"/>
+          <w:i w:val="false"/>
+          <w:iCs w:val="false"/>
+          <w:sz w:val="22"/>
+          <w:szCs w:val="22"/>
+          <w:lang w:val="hr-HR"/>
+        </w:rPr>
+        <w:t xml:space="preserve">Web-aplikacija nudi šest primjera programa za PicoBlaze. Oni se nalaze, kao i njihov popis u JSON formatu, na autorovom GitHub profilu, te ih potprogram </w:t>
+      </w:r>
+      <w:r>
+        <w:rPr>
+          <w:rFonts w:ascii="Courier New" w:hAnsi="Courier New"/>
+          <w:b w:val="false"/>
+          <w:bCs w:val="false"/>
+          <w:i w:val="false"/>
+          <w:iCs w:val="false"/>
+          <w:sz w:val="22"/>
+          <w:szCs w:val="22"/>
+          <w:lang w:val="hr-HR"/>
+        </w:rPr>
+        <w:t>PicoBlaze.html</w:t>
+      </w:r>
+      <w:r>
+        <w:rPr>
+          <w:rFonts w:ascii="Times New Roman" w:hAnsi="Times New Roman"/>
+          <w:b w:val="false"/>
+          <w:bCs w:val="false"/>
+          <w:i w:val="false"/>
+          <w:iCs w:val="false"/>
+          <w:sz w:val="22"/>
+          <w:szCs w:val="22"/>
+          <w:lang w:val="hr-HR"/>
+        </w:rPr>
+        <w:t xml:space="preserve"> dohvaća koristeći JavaScriptinu naredbu </w:t>
+      </w:r>
+      <w:r>
+        <w:rPr>
+          <w:rFonts w:ascii="Courier New" w:hAnsi="Courier New"/>
+          <w:b w:val="false"/>
+          <w:bCs w:val="false"/>
+          <w:i w:val="false"/>
+          <w:iCs w:val="false"/>
+          <w:sz w:val="22"/>
+          <w:szCs w:val="22"/>
+          <w:lang w:val="hr-HR"/>
+        </w:rPr>
+        <w:t>fetch</w:t>
+      </w:r>
+      <w:r>
+        <w:rPr>
+          <w:rFonts w:ascii="Times New Roman" w:hAnsi="Times New Roman"/>
+          <w:b w:val="false"/>
+          <w:bCs w:val="false"/>
+          <w:i w:val="false"/>
+          <w:iCs w:val="false"/>
+          <w:sz w:val="22"/>
+          <w:szCs w:val="22"/>
+          <w:lang w:val="hr-HR"/>
+        </w:rPr>
+        <w:t xml:space="preserve">. Prvi se primjer zove </w:t>
+      </w:r>
+      <w:r>
+        <w:rPr>
+          <w:rFonts w:ascii="Times New Roman" w:hAnsi="Times New Roman"/>
+          <w:b w:val="false"/>
+          <w:bCs w:val="false"/>
+          <w:i/>
+          <w:iCs/>
+          <w:sz w:val="22"/>
+          <w:szCs w:val="22"/>
+          <w:lang w:val="hr-HR"/>
+        </w:rPr>
+        <w:t>Fibonacci Sequence</w:t>
+      </w:r>
+      <w:r>
+        <w:rPr>
+          <w:rFonts w:ascii="Times New Roman" w:hAnsi="Times New Roman"/>
+          <w:b w:val="false"/>
+          <w:bCs w:val="false"/>
+          <w:i w:val="false"/>
+          <w:iCs w:val="false"/>
+          <w:sz w:val="22"/>
+          <w:szCs w:val="22"/>
+          <w:lang w:val="hr-HR"/>
+        </w:rPr>
+        <w:t>. On ispisuje Fibonaccijeve brojeve koji stanu u jedan byte (koliko su veliki PicoBlazeovi registri, svih 32), dakle, manje od 256. One koje se mogu prikazati u BCD (</w:t>
+      </w:r>
+      <w:r>
+        <w:rPr>
+          <w:rFonts w:ascii="Times New Roman" w:hAnsi="Times New Roman"/>
+          <w:b w:val="false"/>
+          <w:bCs w:val="false"/>
+          <w:i/>
+          <w:iCs/>
+          <w:sz w:val="22"/>
+          <w:szCs w:val="22"/>
+          <w:lang w:val="hr-HR"/>
+        </w:rPr>
+        <w:t>binary coded decimal</w:t>
+      </w:r>
+      <w:r>
+        <w:rPr>
+          <w:rFonts w:ascii="Times New Roman" w:hAnsi="Times New Roman"/>
+          <w:b w:val="false"/>
+          <w:bCs w:val="false"/>
+          <w:i w:val="false"/>
+          <w:iCs w:val="false"/>
+          <w:sz w:val="22"/>
+          <w:szCs w:val="22"/>
+          <w:lang w:val="hr-HR"/>
+        </w:rPr>
+        <w:t xml:space="preserve">, tako se u 8 bitova mogu prikazati brojevi manji od 100) formatu tako i ispisuje, a, one koji se ne mogu, ispisuje u heksadekadskom formatu. Također koristi bitovne operacije da bi izbrojao koliko ima jedinica u binarnom zapisu svakog od tih brojeva. Kad završi, javlja da je završio naredbom </w:t>
+      </w:r>
+      <w:r>
+        <w:rPr>
+          <w:rFonts w:ascii="Courier New" w:hAnsi="Courier New"/>
+          <w:b w:val="false"/>
+          <w:bCs w:val="false"/>
+          <w:i w:val="false"/>
+          <w:iCs w:val="false"/>
+          <w:sz w:val="22"/>
+          <w:szCs w:val="22"/>
+          <w:lang w:val="hr-HR"/>
+        </w:rPr>
+        <w:t>return</w:t>
+      </w:r>
+      <w:r>
+        <w:rPr>
+          <w:rFonts w:ascii="Times New Roman" w:hAnsi="Times New Roman"/>
+          <w:b w:val="false"/>
+          <w:bCs w:val="false"/>
+          <w:i w:val="false"/>
+          <w:iCs w:val="false"/>
+          <w:sz w:val="22"/>
+          <w:szCs w:val="22"/>
+          <w:lang w:val="hr-HR"/>
+        </w:rPr>
+        <w:t>, što ne bi prošlo na pravom PicoBlazeu. Da bi ispisao broj u novi red, on ispisuje na port sa sljedećom adresom, što na pravom PicoBlazeu isto ne bi prošlo. Ima 116 redaka, uključujući brojne komentare.</w:t>
+      </w:r>
+    </w:p>
+    <w:p>
+      <w:pPr>
+        <w:pStyle w:val="Normal"/>
+        <w:jc w:val="both"/>
+        <w:rPr/>
       </w:pPr>
       <w:r>
         <w:rPr/>
@@ -15963,7 +17463,7 @@
           <w:vertAlign w:val="superscript"/>
           <w:lang w:val="hr-HR"/>
         </w:rPr>
-        <w:footnoteReference w:id="11"/>
+        <w:footnoteReference w:id="16"/>
       </w:r>
       <w:r>
         <w:rPr>
@@ -16140,7 +17640,7 @@
           <w:szCs w:val="22"/>
           <w:lang w:val="hr-HR"/>
         </w:rPr>
-        <w:footnoteReference w:id="12"/>
+        <w:footnoteReference w:id="17"/>
       </w:r>
       <w:r>
         <w:rPr>
@@ -16401,7 +17901,7 @@
           <w:szCs w:val="22"/>
           <w:lang w:val="hr-HR"/>
         </w:rPr>
-        <w:footnoteReference w:id="13"/>
+        <w:footnoteReference w:id="18"/>
       </w:r>
       <w:r>
         <w:rPr>
@@ -16528,18 +18028,170 @@
         </w:rPr>
         <w:t>Simulator PicoBlazea koji se lako pokrene na raznim računalima osobito je bio potreban u vrijeme pandemije, kad je postojala mogućnost da se laboratorijske vježbe moraju raditi od kuće (na svu sreću, nije do toga došlo, ali to se lako moglo dogoditi).</w:t>
       </w:r>
-      <w:r>
-        <w:rPr>
-          <w:rFonts w:ascii="Times New Roman" w:hAnsi="Times New Roman"/>
-          <w:b w:val="false"/>
-          <w:bCs w:val="false"/>
-          <w:i w:val="false"/>
-          <w:iCs w:val="false"/>
-          <w:sz w:val="22"/>
-          <w:szCs w:val="22"/>
-          <w:lang w:val="hr-HR"/>
-        </w:rPr>
-        <w:t xml:space="preserve"> Zahvaljujem i programerima koji su napravili internetski servis LGTM, statički analizer za JavaScript koji me je upozorio na neke greške koje sam napravio. JavaScript je relativno loš programski jezik i takvi su alati korisni.</w:t>
+    </w:p>
+    <w:p>
+      <w:pPr>
+        <w:pStyle w:val="Normal"/>
+        <w:jc w:val="both"/>
+        <w:rPr>
+          <w:rFonts w:ascii="Times New Roman" w:hAnsi="Times New Roman"/>
+          <w:b w:val="false"/>
+          <w:bCs w:val="false"/>
+          <w:i w:val="false"/>
+          <w:i w:val="false"/>
+          <w:iCs w:val="false"/>
+          <w:sz w:val="22"/>
+          <w:szCs w:val="22"/>
+          <w:lang w:val="hr-HR"/>
+        </w:rPr>
+      </w:pPr>
+      <w:r>
+        <w:rPr>
+          <w:rFonts w:ascii="Times New Roman" w:hAnsi="Times New Roman"/>
+          <w:b w:val="false"/>
+          <w:bCs w:val="false"/>
+          <w:i w:val="false"/>
+          <w:iCs w:val="false"/>
+          <w:sz w:val="22"/>
+          <w:szCs w:val="22"/>
+          <w:lang w:val="hr-HR"/>
+        </w:rPr>
+        <w:t>Zahvaljujem i programerima koji su napravili internetski servis LGTM, statički analizer za JavaScript koji me je upozorio na neke greške koje sam napravio. JavaScript je relativno loš programski jezik i takvi su alati korisni.</w:t>
+      </w:r>
+    </w:p>
+    <w:p>
+      <w:pPr>
+        <w:pStyle w:val="Normal"/>
+        <w:jc w:val="both"/>
+        <w:rPr>
+          <w:rFonts w:ascii="Times New Roman" w:hAnsi="Times New Roman"/>
+          <w:b w:val="false"/>
+          <w:bCs w:val="false"/>
+          <w:i w:val="false"/>
+          <w:i w:val="false"/>
+          <w:iCs w:val="false"/>
+          <w:sz w:val="22"/>
+          <w:szCs w:val="22"/>
+          <w:lang w:val="hr-HR"/>
+        </w:rPr>
+      </w:pPr>
+      <w:r>
+        <w:rPr>
+          <w:rFonts w:ascii="Times New Roman" w:hAnsi="Times New Roman"/>
+          <w:b w:val="false"/>
+          <w:bCs w:val="false"/>
+          <w:i w:val="false"/>
+          <w:iCs w:val="false"/>
+          <w:sz w:val="22"/>
+          <w:szCs w:val="22"/>
+          <w:lang w:val="hr-HR"/>
+        </w:rPr>
+        <w:t xml:space="preserve">I zahvaljujem GitHubu što hosta moju web-stranicu </w:t>
+      </w:r>
+      <w:r>
+        <w:rPr>
+          <w:rFonts w:ascii="Times New Roman" w:hAnsi="Times New Roman"/>
+          <w:b w:val="false"/>
+          <w:bCs w:val="false"/>
+          <w:i w:val="false"/>
+          <w:iCs w:val="false"/>
+          <w:sz w:val="22"/>
+          <w:szCs w:val="22"/>
+          <w:lang w:val="hr-HR"/>
+        </w:rPr>
+        <w:t>(uključujući i PicoBlaze Simulator)</w:t>
+      </w:r>
+      <w:r>
+        <w:rPr>
+          <w:rFonts w:ascii="Times New Roman" w:hAnsi="Times New Roman"/>
+          <w:b w:val="false"/>
+          <w:bCs w:val="false"/>
+          <w:i w:val="false"/>
+          <w:iCs w:val="false"/>
+          <w:sz w:val="22"/>
+          <w:szCs w:val="22"/>
+          <w:lang w:val="hr-HR"/>
+        </w:rPr>
+        <w:t xml:space="preserve">, i još me nije zabranio zbog govora mržnje. </w:t>
+      </w:r>
+      <w:r>
+        <w:rPr>
+          <w:rFonts w:ascii="Times New Roman" w:hAnsi="Times New Roman"/>
+          <w:b w:val="false"/>
+          <w:bCs w:val="false"/>
+          <w:i w:val="false"/>
+          <w:iCs w:val="false"/>
+          <w:sz w:val="22"/>
+          <w:szCs w:val="22"/>
+          <w:lang w:val="hr-HR"/>
+        </w:rPr>
+        <w:t xml:space="preserve">Prije je moju web-stranicu hostala ciparska tvrtka 000webhost, pa su me zabranili zbog govora mržnje. </w:t>
+      </w:r>
+      <w:r>
+        <w:rPr>
+          <w:rFonts w:ascii="Times New Roman" w:hAnsi="Times New Roman"/>
+          <w:b w:val="false"/>
+          <w:bCs w:val="false"/>
+          <w:i w:val="false"/>
+          <w:iCs w:val="false"/>
+          <w:sz w:val="22"/>
+          <w:szCs w:val="22"/>
+          <w:lang w:val="hr-HR"/>
+        </w:rPr>
+        <w:t>Za slučaj da me i GitHub zabrani, ovaj PicoBlaze Simulator hosta se i na SourceForgeu</w:t>
+      </w:r>
+      <w:r>
+        <w:rPr>
+          <w:rStyle w:val="FootnoteAnchor"/>
+          <w:rFonts w:ascii="Times New Roman" w:hAnsi="Times New Roman"/>
+          <w:b w:val="false"/>
+          <w:bCs w:val="false"/>
+          <w:i w:val="false"/>
+          <w:iCs w:val="false"/>
+          <w:sz w:val="22"/>
+          <w:szCs w:val="22"/>
+          <w:lang w:val="hr-HR"/>
+        </w:rPr>
+        <w:footnoteReference w:id="19"/>
+      </w:r>
+      <w:r>
+        <w:rPr>
+          <w:rFonts w:ascii="Times New Roman" w:hAnsi="Times New Roman"/>
+          <w:b w:val="false"/>
+          <w:bCs w:val="false"/>
+          <w:i w:val="false"/>
+          <w:iCs w:val="false"/>
+          <w:sz w:val="22"/>
+          <w:szCs w:val="22"/>
+          <w:lang w:val="hr-HR"/>
+        </w:rPr>
+        <w:t xml:space="preserve">, ali na SourceForgeu ne </w:t>
+      </w:r>
+      <w:r>
+        <w:rPr>
+          <w:rFonts w:ascii="Times New Roman" w:hAnsi="Times New Roman"/>
+          <w:b w:val="false"/>
+          <w:bCs w:val="false"/>
+          <w:i w:val="false"/>
+          <w:iCs w:val="false"/>
+          <w:sz w:val="22"/>
+          <w:szCs w:val="22"/>
+          <w:lang w:val="hr-HR"/>
+        </w:rPr>
+        <w:t>p</w:t>
+      </w:r>
+      <w:r>
+        <w:rPr>
+          <w:rFonts w:ascii="Times New Roman" w:hAnsi="Times New Roman"/>
+          <w:b w:val="false"/>
+          <w:bCs w:val="false"/>
+          <w:i w:val="false"/>
+          <w:iCs w:val="false"/>
+          <w:sz w:val="22"/>
+          <w:szCs w:val="22"/>
+          <w:lang w:val="hr-HR"/>
+        </w:rPr>
+        <w:t>ostam ništa kontroverzno zbog čega bi me imali razloga zabraniti.</w:t>
       </w:r>
       <w:r>
         <w:br w:type="page"/>
@@ -16631,7 +18283,7 @@
           <w:iCs/>
           <w:lang w:val="en-US"/>
         </w:rPr>
-        <w:footnoteReference w:id="14"/>
+        <w:footnoteReference w:id="20"/>
       </w:r>
       <w:r>
         <w:rPr>
@@ -16908,7 +18560,7 @@
           <w:rStyle w:val="FootnoteAnchor"/>
           <w:lang w:val="hr-HR"/>
         </w:rPr>
-        <w:footnoteReference w:id="15"/>
+        <w:footnoteReference w:id="21"/>
       </w:r>
       <w:r>
         <w:rPr>
@@ -16921,7 +18573,7 @@
           <w:rStyle w:val="FootnoteAnchor"/>
           <w:lang w:val="hr-HR"/>
         </w:rPr>
-        <w:footnoteReference w:id="16"/>
+        <w:footnoteReference w:id="22"/>
       </w:r>
       <w:r>
         <w:rPr>
@@ -16934,7 +18586,7 @@
           <w:rStyle w:val="FootnoteAnchor"/>
           <w:lang w:val="hr-HR"/>
         </w:rPr>
-        <w:footnoteReference w:id="17"/>
+        <w:footnoteReference w:id="23"/>
       </w:r>
       <w:r>
         <w:rPr>
@@ -16947,7 +18599,7 @@
           <w:rStyle w:val="FootnoteAnchor"/>
           <w:lang w:val="hr-HR"/>
         </w:rPr>
-        <w:footnoteReference w:id="18"/>
+        <w:footnoteReference w:id="24"/>
       </w:r>
       <w:r>
         <w:rPr>
@@ -16960,7 +18612,7 @@
           <w:rStyle w:val="FootnoteAnchor"/>
           <w:lang w:val="hr-HR"/>
         </w:rPr>
-        <w:footnoteReference w:id="19"/>
+        <w:footnoteReference w:id="25"/>
       </w:r>
       <w:r>
         <w:rPr>
@@ -16973,7 +18625,7 @@
           <w:rStyle w:val="FootnoteAnchor"/>
           <w:lang w:val="hr-HR"/>
         </w:rPr>
-        <w:footnoteReference w:id="20"/>
+        <w:footnoteReference w:id="26"/>
       </w:r>
       <w:r>
         <w:rPr>
@@ -16993,7 +18645,13 @@
         <w:rPr>
           <w:lang w:val="hr-HR"/>
         </w:rPr>
-        <w:t xml:space="preserve">Izdavačka kuća Panon izdala mi je knjigu pod naslovom </w:t>
+        <w:t>Kad sam bio gimnazijalac, i</w:t>
+      </w:r>
+      <w:r>
+        <w:rPr>
+          <w:lang w:val="hr-HR"/>
+        </w:rPr>
+        <w:t xml:space="preserve">zdavačka kuća Panon izdala mi je knjigu pod naslovom </w:t>
       </w:r>
       <w:r>
         <w:rPr>
@@ -17008,13 +18666,50 @@
           <w:i/>
           <w:lang w:val="hr-HR"/>
         </w:rPr>
-        <w:footnoteReference w:id="21"/>
-      </w:r>
-      <w:r>
-        <w:rPr>
-          <w:lang w:val="hr-HR"/>
-        </w:rPr>
-        <w:t xml:space="preserve">, te sam sudjelovao na konferenciji </w:t>
+        <w:footnoteReference w:id="27"/>
+      </w:r>
+      <w:r>
+        <w:rPr>
+          <w:i/>
+          <w:lang w:val="hr-HR"/>
+        </w:rPr>
+        <w:t>.</w:t>
+      </w:r>
+      <w:r>
+        <w:rPr>
+          <w:lang w:val="hr-HR"/>
+        </w:rPr>
+        <w:t xml:space="preserve"> </w:t>
+      </w:r>
+      <w:r>
+        <w:rPr>
+          <w:lang w:val="hr-HR"/>
+        </w:rPr>
+        <w:t>Kao</w:t>
+      </w:r>
+      <w:r>
+        <w:rPr>
+          <w:lang w:val="hr-HR"/>
+        </w:rPr>
+        <w:t xml:space="preserve"> student prve godine</w:t>
+      </w:r>
+      <w:r>
+        <w:rPr>
+          <w:lang w:val="hr-HR"/>
+        </w:rPr>
+        <w:t xml:space="preserve"> sudjelovao </w:t>
+      </w:r>
+      <w:r>
+        <w:rPr>
+          <w:lang w:val="hr-HR"/>
+        </w:rPr>
+        <w:t>sam</w:t>
+      </w:r>
+      <w:r>
+        <w:rPr>
+          <w:lang w:val="hr-HR"/>
+        </w:rPr>
+        <w:t xml:space="preserve"> na konferenciji </w:t>
       </w:r>
       <w:r>
         <w:rPr>
@@ -17042,7 +18737,7 @@
           <w:i/>
           <w:lang w:val="hr-HR"/>
         </w:rPr>
-        <w:footnoteReference w:id="22"/>
+        <w:footnoteReference w:id="28"/>
       </w:r>
       <w:r>
         <w:rPr>
@@ -17097,7 +18792,7 @@
           <w:iCs w:val="false"/>
           <w:lang w:val="hr-HR"/>
         </w:rPr>
-        <w:footnoteReference w:id="23"/>
+        <w:footnoteReference w:id="29"/>
       </w:r>
       <w:r>
         <w:rPr>
@@ -17114,7 +18809,7 @@
           <w:iCs w:val="false"/>
           <w:lang w:val="hr-HR"/>
         </w:rPr>
-        <w:footnoteReference w:id="24"/>
+        <w:footnoteReference w:id="30"/>
       </w:r>
       <w:r>
         <w:rPr>
@@ -17157,7 +18852,7 @@
           <w:rStyle w:val="FootnoteAnchor"/>
           <w:lang w:val="hr-HR"/>
         </w:rPr>
-        <w:footnoteReference w:id="25"/>
+        <w:footnoteReference w:id="31"/>
       </w:r>
       <w:r>
         <w:rPr>
@@ -17186,7 +18881,7 @@
           <w:rStyle w:val="FootnoteAnchor"/>
           <w:lang w:val="hr-HR"/>
         </w:rPr>
-        <w:footnoteReference w:id="26"/>
+        <w:footnoteReference w:id="32"/>
       </w:r>
       <w:r>
         <w:rPr>
@@ -17790,7 +19485,7 @@
           <w:rFonts w:ascii="Courier New" w:hAnsi="Courier New"/>
         </w:rPr>
         <w:tab/>
-        <w:t>https://www.reddit.com/r/asm/comments/jyfrxy/how_to_implement_breakpoints_in_a_simulator/gd5ysu7/?utm_source=reddit&amp;utm_medium=web2x&amp;context=3</w:t>
+        <w:t>https://languagedesign.stackexchange.com/q/1469/330</w:t>
       </w:r>
     </w:p>
   </w:footnote>
@@ -17813,7 +19508,7 @@
           <w:rFonts w:ascii="Courier New" w:hAnsi="Courier New"/>
         </w:rPr>
         <w:tab/>
-        <w:t>https://atheistforums.org/thread-61911-post-2112572.html#pid2112572</w:t>
+        <w:t>https://wiki.php.net/rfc/ternary_associativity</w:t>
       </w:r>
     </w:p>
   </w:footnote>
@@ -17836,7 +19531,7 @@
           <w:rFonts w:ascii="Courier New" w:hAnsi="Courier New"/>
         </w:rPr>
         <w:tab/>
-        <w:t>https://atheistforums.org/thread-61911-post-2112817.html#pid2112817</w:t>
+        <w:t>https://flatassembler.github.io/compiler.html</w:t>
       </w:r>
     </w:p>
   </w:footnote>
@@ -17846,7 +19541,6 @@
         <w:pStyle w:val="Footnote"/>
         <w:rPr>
           <w:rFonts w:ascii="Courier New" w:hAnsi="Courier New"/>
-          <w:lang w:val="hr-HR"/>
         </w:rPr>
       </w:pPr>
       <w:r>
@@ -17858,10 +19552,9 @@
       <w:r>
         <w:rPr>
           <w:rFonts w:ascii="Courier New" w:hAnsi="Courier New"/>
-          <w:lang w:val="hr-HR"/>
         </w:rPr>
         <w:tab/>
-        <w:t>https://flatassembler.github.io/PicoBlaze/PicoBlaze.html</w:t>
+        <w:t>https://stackoverflow.com/a/62104607/8902065</w:t>
       </w:r>
     </w:p>
   </w:footnote>
@@ -17869,7 +19562,9 @@
     <w:p>
       <w:pPr>
         <w:pStyle w:val="Footnote"/>
-        <w:rPr/>
+        <w:rPr>
+          <w:lang w:val="hr-HR"/>
+        </w:rPr>
       </w:pPr>
       <w:r>
         <w:rPr>
@@ -17878,9 +19573,18 @@
         <w:footnoteRef/>
       </w:r>
       <w:r>
-        <w:rPr/>
+        <w:rPr>
+          <w:lang w:val="hr-HR"/>
+        </w:rPr>
         <w:tab/>
-        <w:t>https://informatika.azoo.hr/natjecanje/dogadjaj/175/rezultati</w:t>
+        <w:t xml:space="preserve">Program kojim sam to isprobao dostupan je na mom GitHub profilu: </w:t>
+      </w:r>
+      <w:r>
+        <w:rPr>
+          <w:rFonts w:ascii="Courier New" w:hAnsi="Courier New"/>
+          <w:lang w:val="hr-HR"/>
+        </w:rPr>
+        <w:t>https://github.com/FlatAssembler/AECforWebAssembly/issues/19#issue-1751055396</w:t>
       </w:r>
     </w:p>
   </w:footnote>
@@ -17888,7 +19592,9 @@
     <w:p>
       <w:pPr>
         <w:pStyle w:val="Footnote"/>
-        <w:rPr/>
+        <w:rPr>
+          <w:rFonts w:ascii="Courier New" w:hAnsi="Courier New"/>
+        </w:rPr>
       </w:pPr>
       <w:r>
         <w:rPr>
@@ -17897,9 +19603,11 @@
         <w:footnoteRef/>
       </w:r>
       <w:r>
-        <w:rPr/>
+        <w:rPr>
+          <w:rFonts w:ascii="Courier New" w:hAnsi="Courier New"/>
+        </w:rPr>
         <w:tab/>
-        <w:t>https://informatika.azoo.hr/natjecanje/dogadjaj/235/rezultati</w:t>
+        <w:t>https://www.reddit.com/r/asm/comments/jyfrxy/how_to_implement_breakpoints_in_a_simulator/gd5ysu7/?utm_source=reddit&amp;utm_medium=web2x&amp;context=3</w:t>
       </w:r>
     </w:p>
   </w:footnote>
@@ -17907,6 +19615,140 @@
     <w:p>
       <w:pPr>
         <w:pStyle w:val="Footnote"/>
+        <w:rPr>
+          <w:rFonts w:ascii="Courier New" w:hAnsi="Courier New"/>
+        </w:rPr>
+      </w:pPr>
+      <w:r>
+        <w:rPr>
+          <w:rStyle w:val="FootnoteCharacters"/>
+        </w:rPr>
+        <w:footnoteRef/>
+      </w:r>
+      <w:r>
+        <w:rPr>
+          <w:rFonts w:ascii="Courier New" w:hAnsi="Courier New"/>
+        </w:rPr>
+        <w:tab/>
+        <w:t>https://atheistforums.org/thread-61911-post-2112572.html#pid2112572</w:t>
+      </w:r>
+    </w:p>
+  </w:footnote>
+  <w:footnote w:id="18">
+    <w:p>
+      <w:pPr>
+        <w:pStyle w:val="Footnote"/>
+        <w:rPr>
+          <w:rFonts w:ascii="Courier New" w:hAnsi="Courier New"/>
+        </w:rPr>
+      </w:pPr>
+      <w:r>
+        <w:rPr>
+          <w:rStyle w:val="FootnoteCharacters"/>
+        </w:rPr>
+        <w:footnoteRef/>
+      </w:r>
+      <w:r>
+        <w:rPr>
+          <w:rFonts w:ascii="Courier New" w:hAnsi="Courier New"/>
+        </w:rPr>
+        <w:tab/>
+        <w:t>https://atheistforums.org/thread-61911-post-2112817.html#pid2112817</w:t>
+      </w:r>
+    </w:p>
+  </w:footnote>
+  <w:footnote w:id="19">
+    <w:p>
+      <w:pPr>
+        <w:pStyle w:val="Footnote"/>
+        <w:rPr>
+          <w:rFonts w:ascii="Courier New" w:hAnsi="Courier New"/>
+          <w:lang w:val="hr-HR"/>
+        </w:rPr>
+      </w:pPr>
+      <w:r>
+        <w:rPr>
+          <w:rStyle w:val="FootnoteCharacters"/>
+        </w:rPr>
+        <w:footnoteRef/>
+      </w:r>
+      <w:r>
+        <w:rPr>
+          <w:rFonts w:ascii="Courier New" w:hAnsi="Courier New"/>
+          <w:lang w:val="hr-HR"/>
+        </w:rPr>
+        <w:tab/>
+        <w:t>https://picoblaze-simulator.sourceforge.io/</w:t>
+      </w:r>
+    </w:p>
+  </w:footnote>
+  <w:footnote w:id="20">
+    <w:p>
+      <w:pPr>
+        <w:pStyle w:val="Footnote"/>
+        <w:rPr>
+          <w:rFonts w:ascii="Courier New" w:hAnsi="Courier New"/>
+          <w:lang w:val="hr-HR"/>
+        </w:rPr>
+      </w:pPr>
+      <w:r>
+        <w:rPr>
+          <w:rStyle w:val="FootnoteCharacters"/>
+        </w:rPr>
+        <w:footnoteRef/>
+      </w:r>
+      <w:r>
+        <w:rPr>
+          <w:rFonts w:ascii="Courier New" w:hAnsi="Courier New"/>
+          <w:lang w:val="hr-HR"/>
+        </w:rPr>
+        <w:tab/>
+        <w:t>https://flatassembler.github.io/PicoBlaze/PicoBlaze.html</w:t>
+      </w:r>
+    </w:p>
+  </w:footnote>
+  <w:footnote w:id="21">
+    <w:p>
+      <w:pPr>
+        <w:pStyle w:val="Footnote"/>
+        <w:rPr/>
+      </w:pPr>
+      <w:r>
+        <w:rPr>
+          <w:rStyle w:val="FootnoteCharacters"/>
+        </w:rPr>
+        <w:footnoteRef/>
+      </w:r>
+      <w:r>
+        <w:rPr/>
+        <w:tab/>
+        <w:t>https://informatika.azoo.hr/natjecanje/dogadjaj/175/rezultati</w:t>
+      </w:r>
+    </w:p>
+  </w:footnote>
+  <w:footnote w:id="22">
+    <w:p>
+      <w:pPr>
+        <w:pStyle w:val="Footnote"/>
+        <w:rPr/>
+      </w:pPr>
+      <w:r>
+        <w:rPr>
+          <w:rStyle w:val="FootnoteCharacters"/>
+        </w:rPr>
+        <w:footnoteRef/>
+      </w:r>
+      <w:r>
+        <w:rPr/>
+        <w:tab/>
+        <w:t>https://informatika.azoo.hr/natjecanje/dogadjaj/235/rezultati</w:t>
+      </w:r>
+    </w:p>
+  </w:footnote>
+  <w:footnote w:id="23">
+    <w:p>
+      <w:pPr>
+        <w:pStyle w:val="Footnote"/>
         <w:rPr/>
       </w:pPr>
       <w:r>
@@ -17922,7 +19764,7 @@
       </w:r>
     </w:p>
   </w:footnote>
-  <w:footnote w:id="18">
+  <w:footnote w:id="24">
     <w:p>
       <w:pPr>
         <w:pStyle w:val="Footnote"/>
@@ -17945,7 +19787,7 @@
       </w:hyperlink>
     </w:p>
   </w:footnote>
-  <w:footnote w:id="19">
+  <w:footnote w:id="25">
     <w:p>
       <w:pPr>
         <w:pStyle w:val="Footnote"/>
@@ -17964,7 +19806,7 @@
       </w:r>
     </w:p>
   </w:footnote>
-  <w:footnote w:id="20">
+  <w:footnote w:id="26">
     <w:p>
       <w:pPr>
         <w:pStyle w:val="Footnote"/>
@@ -17983,7 +19825,7 @@
       </w:r>
     </w:p>
   </w:footnote>
-  <w:footnote w:id="21">
+  <w:footnote w:id="27">
     <w:p>
       <w:pPr>
         <w:pStyle w:val="Footnote"/>
@@ -18002,7 +19844,7 @@
       </w:r>
     </w:p>
   </w:footnote>
-  <w:footnote w:id="22">
+  <w:footnote w:id="28">
     <w:p>
       <w:pPr>
         <w:pStyle w:val="Footnote"/>
@@ -18021,7 +19863,7 @@
       </w:r>
     </w:p>
   </w:footnote>
-  <w:footnote w:id="23">
+  <w:footnote w:id="29">
     <w:p>
       <w:pPr>
         <w:pStyle w:val="Footnote"/>
@@ -18047,7 +19889,7 @@
       </w:hyperlink>
     </w:p>
   </w:footnote>
-  <w:footnote w:id="24">
+  <w:footnote w:id="30">
     <w:p>
       <w:pPr>
         <w:pStyle w:val="Footnote"/>
@@ -18070,7 +19912,7 @@
       </w:r>
     </w:p>
   </w:footnote>
-  <w:footnote w:id="25">
+  <w:footnote w:id="31">
     <w:p>
       <w:pPr>
         <w:pStyle w:val="Footnote"/>
@@ -18093,7 +19935,7 @@
       </w:hyperlink>
     </w:p>
   </w:footnote>
-  <w:footnote w:id="26">
+  <w:footnote w:id="32">
     <w:p>
       <w:pPr>
         <w:pStyle w:val="Footnote"/>
@@ -18481,6 +20323,13 @@
       <w:u w:val="single"/>
     </w:rPr>
   </w:style>
+  <w:style w:type="character" w:styleId="SourceText">
+    <w:name w:val="Source Text"/>
+    <w:qFormat/>
+    <w:rPr>
+      <w:rFonts w:ascii="Liberation Mono" w:hAnsi="Liberation Mono" w:eastAsia="NSimSun" w:cs="Liberation Mono"/>
+    </w:rPr>
+  </w:style>
   <w:style w:type="paragraph" w:styleId="Heading">
     <w:name w:val="Heading"/>
     <w:basedOn w:val="Normal"/>

</xml_diff>

<commit_message>
Linked to my new StackExchange question...
</commit_message>
<xml_diff>
--- a/seminar/PicoBlaze.docx
+++ b/seminar/PicoBlaze.docx
@@ -1244,7 +1244,7 @@
       <w:tblPr>
         <w:tblW w:w="5000" w:type="pct"/>
         <w:jc w:val="left"/>
-        <w:tblInd w:w="-5" w:type="dxa"/>
+        <w:tblInd w:w="55" w:type="dxa"/>
         <w:tblLayout w:type="fixed"/>
         <w:tblCellMar>
           <w:top w:w="55" w:type="dxa"/>
@@ -2746,7 +2746,7 @@
       <w:tblPr>
         <w:tblW w:w="5000" w:type="pct"/>
         <w:jc w:val="left"/>
-        <w:tblInd w:w="-5" w:type="dxa"/>
+        <w:tblInd w:w="55" w:type="dxa"/>
         <w:tblLayout w:type="fixed"/>
         <w:tblCellMar>
           <w:top w:w="55" w:type="dxa"/>
@@ -3421,7 +3421,33 @@
           <w:szCs w:val="22"/>
           <w:lang w:val="hr-HR"/>
         </w:rPr>
-        <w:t>). U tekstu slijede detalji o tome kako je autor napravio svoj simulator te koje su prednosti i mane tog simulatora u usporedbi s već postojećim simulatorima. Nisu korišteni nikakvi radni okviri (frameworksi), kôd je pisan uglavnom u VIM-u (za manje izmjene) i Eclipseu (za veće izmjene), za uređivanje slika korišteni su GIMP i Inkscape, za traženje pogrešaka u programu korišteni su alati za programiranje koji se dobiju uz Firefox i internetski servis LGTM. Za formatiranje koda korišteni su Prettier (za HTML i CSS) i ClangFormat (za JavaScript).</w:t>
+        <w:t xml:space="preserve">). U tekstu slijede detalji o tome kako je autor napravio svoj simulator te koje su prednosti i mane tog simulatora u usporedbi s već postojećim simulatorima. </w:t>
+      </w:r>
+      <w:r>
+        <w:rPr>
+          <w:rFonts w:ascii="Times New Roman" w:hAnsi="Times New Roman"/>
+          <w:b w:val="false"/>
+          <w:bCs w:val="false"/>
+          <w:i/>
+          <w:iCs/>
+          <w:sz w:val="22"/>
+          <w:szCs w:val="22"/>
+          <w:lang w:val="hr-HR"/>
+        </w:rPr>
+        <w:t>Autor također uspoređuje dijelove simulatora s odgovarajućim dijelovima nekih drugih programa koje je prije napravio (najviše s compilerom koji prevodi njegov programski jezik na WebAssembly).</w:t>
+      </w:r>
+      <w:r>
+        <w:rPr>
+          <w:rFonts w:ascii="Times New Roman" w:hAnsi="Times New Roman"/>
+          <w:b w:val="false"/>
+          <w:bCs w:val="false"/>
+          <w:i/>
+          <w:iCs/>
+          <w:sz w:val="22"/>
+          <w:szCs w:val="22"/>
+          <w:lang w:val="hr-HR"/>
+        </w:rPr>
+        <w:t xml:space="preserve"> Nisu korišteni nikakvi radni okviri (frameworksi), kôd je pisan uglavnom u VIM-u (za manje izmjene) i Eclipseu (za veće izmjene), za uređivanje slika korišteni su GIMP i Inkscape, za traženje pogrešaka u programu korišteni su alati za programiranje koji se dobiju uz Firefox i internetski servis LGTM. Za formatiranje koda korišteni su Prettier (za HTML i CSS) i ClangFormat (za JavaScript).</w:t>
       </w:r>
     </w:p>
     <w:p>
@@ -8571,7 +8597,34 @@
           <w:szCs w:val="22"/>
           <w:lang w:val="hr-HR"/>
         </w:rPr>
-        <w:t>, ne znam ima li još takvih pridjeva u latinskom jeziku.</w:t>
+        <w:t>, ne znam ima li još takvih pridjeva u latinskom jeziku</w:t>
+      </w:r>
+      <w:r>
+        <w:rPr>
+          <w:rStyle w:val="FootnoteAnchor"/>
+          <w:rFonts w:ascii="Times New Roman" w:hAnsi="Times New Roman"/>
+          <w:b w:val="false"/>
+          <w:bCs w:val="false"/>
+          <w:i w:val="false"/>
+          <w:iCs w:val="false"/>
+          <w:sz w:val="22"/>
+          <w:szCs w:val="22"/>
+          <w:lang w:val="hr-HR"/>
+        </w:rPr>
+        <w:footnoteReference w:id="6"/>
+      </w:r>
+      <w:r>
+        <w:rPr>
+          <w:rFonts w:ascii="Times New Roman" w:hAnsi="Times New Roman"/>
+          <w:b w:val="false"/>
+          <w:bCs w:val="false"/>
+          <w:i w:val="false"/>
+          <w:iCs w:val="false"/>
+          <w:sz w:val="22"/>
+          <w:szCs w:val="22"/>
+          <w:lang w:val="hr-HR"/>
+        </w:rPr>
+        <w:t>.</w:t>
       </w:r>
       <w:r>
         <w:rPr>
@@ -9235,7 +9288,7 @@
           <w:vertAlign w:val="superscript"/>
           <w:lang w:val="hr-HR"/>
         </w:rPr>
-        <w:footnoteReference w:id="6"/>
+        <w:footnoteReference w:id="7"/>
       </w:r>
       <w:r>
         <w:rPr>
@@ -9468,7 +9521,7 @@
           <w:vertAlign w:val="superscript"/>
           <w:lang w:val="hr-HR"/>
         </w:rPr>
-        <w:footnoteReference w:id="7"/>
+        <w:footnoteReference w:id="8"/>
       </w:r>
       <w:r>
         <w:rPr>
@@ -12242,7 +12295,7 @@
           <w:vertAlign w:val="superscript"/>
           <w:lang w:val="hr-HR"/>
         </w:rPr>
-        <w:footnoteReference w:id="8"/>
+        <w:footnoteReference w:id="9"/>
       </w:r>
       <w:r>
         <w:rPr>
@@ -12673,7 +12726,7 @@
           <w:szCs w:val="22"/>
           <w:lang w:val="hr-HR"/>
         </w:rPr>
-        <w:footnoteReference w:id="9"/>
+        <w:footnoteReference w:id="10"/>
       </w:r>
       <w:r>
         <w:rPr>
@@ -12960,7 +13013,7 @@
           <w:szCs w:val="22"/>
           <w:lang w:val="hr-HR"/>
         </w:rPr>
-        <w:footnoteReference w:id="10"/>
+        <w:footnoteReference w:id="11"/>
       </w:r>
       <w:r>
         <w:rPr>
@@ -13254,7 +13307,7 @@
           <w:szCs w:val="22"/>
           <w:lang w:val="hr-HR"/>
         </w:rPr>
-        <w:footnoteReference w:id="11"/>
+        <w:footnoteReference w:id="12"/>
       </w:r>
       <w:r>
         <w:rPr>
@@ -13333,7 +13386,7 @@
           <w:szCs w:val="22"/>
           <w:lang w:val="hr-HR"/>
         </w:rPr>
-        <w:footnoteReference w:id="12"/>
+        <w:footnoteReference w:id="13"/>
       </w:r>
       <w:r>
         <w:rPr>
@@ -13399,7 +13452,7 @@
           <w:szCs w:val="22"/>
           <w:lang w:val="hr-HR"/>
         </w:rPr>
-        <w:footnoteReference w:id="13"/>
+        <w:footnoteReference w:id="14"/>
       </w:r>
       <w:r>
         <w:rPr>
@@ -13530,7 +13583,7 @@
           <w:szCs w:val="22"/>
           <w:lang w:val="hr-HR"/>
         </w:rPr>
-        <w:footnoteReference w:id="14"/>
+        <w:footnoteReference w:id="15"/>
       </w:r>
       <w:r>
         <w:rPr>
@@ -13935,7 +13988,7 @@
           <w:szCs w:val="22"/>
           <w:lang w:val="hr-HR"/>
         </w:rPr>
-        <w:footnoteReference w:id="15"/>
+        <w:footnoteReference w:id="16"/>
       </w:r>
       <w:r>
         <w:rPr>
@@ -17354,17 +17407,7 @@
       <w:pPr>
         <w:pStyle w:val="Normal"/>
         <w:jc w:val="both"/>
-        <w:rPr>
-          <w:rFonts w:ascii="Times New Roman" w:hAnsi="Times New Roman"/>
-          <w:b w:val="false"/>
-          <w:bCs w:val="false"/>
-          <w:i w:val="false"/>
-          <w:i w:val="false"/>
-          <w:iCs w:val="false"/>
-          <w:sz w:val="22"/>
-          <w:szCs w:val="22"/>
-          <w:lang w:val="hr-HR"/>
-        </w:rPr>
+        <w:rPr/>
       </w:pPr>
       <w:r>
         <w:rPr>
@@ -17377,33 +17420,60 @@
           <w:szCs w:val="22"/>
           <w:lang w:val="hr-HR"/>
         </w:rPr>
-      </w:r>
-    </w:p>
-    <w:p>
-      <w:pPr>
-        <w:pStyle w:val="Normal"/>
-        <w:spacing w:before="57" w:after="57"/>
-        <w:jc w:val="center"/>
-        <w:rPr>
-          <w:rFonts w:ascii="Times New Roman" w:hAnsi="Times New Roman"/>
-          <w:b/>
-          <w:bCs/>
-          <w:i w:val="false"/>
-          <w:i w:val="false"/>
-          <w:iCs w:val="false"/>
-          <w:lang w:val="hr-HR"/>
-        </w:rPr>
-      </w:pPr>
-      <w:r>
-        <w:rPr>
-          <w:rFonts w:ascii="Times New Roman" w:hAnsi="Times New Roman"/>
-          <w:b/>
-          <w:bCs/>
-          <w:i w:val="false"/>
-          <w:iCs w:val="false"/>
-          <w:lang w:val="hr-HR"/>
-        </w:rPr>
-        <w:t>Mane simuliranja PicoBlazea u JavaScriptu</w:t>
+        <w:t>Nakon tih 6 primjera, slijedi link na ZIP arhivu s programima pisanim na dijalektu mog programskog jezika koji cilja x86, većina s mnogo umetnutog asemblerskog koda, i link na upute kako na Linuxu isprobati analogni sat pisan tim dijalektom mog programskog jezika. Analogni sat pisan onim dijalektom mog programskog jezika koji cilja WebAssembly može se pokrenuti u internetskom pregledniku</w:t>
+      </w:r>
+      <w:r>
+        <w:rPr>
+          <w:rStyle w:val="FootnoteAnchor"/>
+          <w:rFonts w:ascii="Times New Roman" w:hAnsi="Times New Roman"/>
+          <w:b w:val="false"/>
+          <w:bCs w:val="false"/>
+          <w:i w:val="false"/>
+          <w:iCs w:val="false"/>
+          <w:sz w:val="22"/>
+          <w:szCs w:val="22"/>
+          <w:lang w:val="hr-HR"/>
+        </w:rPr>
+        <w:footnoteReference w:id="17"/>
+      </w:r>
+      <w:r>
+        <w:rPr>
+          <w:rFonts w:ascii="Times New Roman" w:hAnsi="Times New Roman"/>
+          <w:b w:val="false"/>
+          <w:bCs w:val="false"/>
+          <w:i w:val="false"/>
+          <w:iCs w:val="false"/>
+          <w:sz w:val="22"/>
+          <w:szCs w:val="22"/>
+          <w:lang w:val="hr-HR"/>
+        </w:rPr>
+        <w:t xml:space="preserve">, ali pokrenuti onaj drugi je znatno kompliciranije. Compiler za moj programski jezik koji cilja na x86 ispisuje asemblerski kôd kompatibilan s i486, ali se onaj analogni sat zbog naredbi koje koristim u umetnutom asemblerskom kodu ne može pokrenuti na i486, nego samo na i586 i novijima (dakle, recimo, može u DosBoxu, danas najčešće korištenom simulatoru DOS-a). A, u načelu, svaki se program za stare x86 procesore može pokrenuti na današnjim računalima. DOS se može pokrenuti na današnjim računalima, i neki programi funkcioniraju bez problema, a neki samo s manjim problemima. Recimo, sve što sam isprobao u QBASIC-u u DOS-u na današnjem računalu radilo je. Igrica </w:t>
+      </w:r>
+      <w:r>
+        <w:rPr>
+          <w:rFonts w:ascii="Times New Roman" w:hAnsi="Times New Roman"/>
+          <w:b w:val="false"/>
+          <w:bCs w:val="false"/>
+          <w:i/>
+          <w:iCs/>
+          <w:sz w:val="22"/>
+          <w:szCs w:val="22"/>
+          <w:lang w:val="hr-HR"/>
+        </w:rPr>
+        <w:t>Prince of Persia</w:t>
+      </w:r>
+      <w:r>
+        <w:rPr>
+          <w:rFonts w:ascii="Times New Roman" w:hAnsi="Times New Roman"/>
+          <w:b w:val="false"/>
+          <w:bCs w:val="false"/>
+          <w:i w:val="false"/>
+          <w:iCs w:val="false"/>
+          <w:sz w:val="22"/>
+          <w:szCs w:val="22"/>
+          <w:lang w:val="hr-HR"/>
+        </w:rPr>
+        <w:t>, ako se pokrene u DOS-u na današnjem računalu, može se pokrenuti i odigrati prvi level, ali se zaglavi pri prijelazu iz prvog levala na drugi (u DosBoxu, koji simulira i stari hardware, može se cijela odigrati). Međutim, Windows 3.11 ne mogu se pokrenuti na današnjem računalu. Probao sam ih instalirati, i pred kraj instalacije izbacilo me je s porukom da se procesor ne može prebaciti u 32-bitni način rada. Ne znam kako je to moguće, ali iz iskustva znam da je tako.</w:t>
       </w:r>
     </w:p>
     <w:p>
@@ -17423,86 +17493,7 @@
           <w:szCs w:val="22"/>
           <w:lang w:val="hr-HR"/>
         </w:rPr>
-        <w:t xml:space="preserve">Naravno, taj simulator PicoBlazea što sam ga napravio u JavaScriptu ima i svoje nedostatke naspram </w:t>
-      </w:r>
-      <w:r>
-        <w:rPr>
-          <w:rFonts w:ascii="Times New Roman" w:hAnsi="Times New Roman"/>
-          <w:b w:val="false"/>
-          <w:bCs w:val="false"/>
-          <w:i/>
-          <w:iCs/>
-          <w:sz w:val="22"/>
-          <w:szCs w:val="22"/>
-          <w:lang w:val="hr-HR"/>
-        </w:rPr>
-        <w:t>fully-featured</w:t>
-      </w:r>
-      <w:r>
-        <w:rPr>
-          <w:rFonts w:ascii="Times New Roman" w:hAnsi="Times New Roman"/>
-          <w:b w:val="false"/>
-          <w:bCs w:val="false"/>
-          <w:i w:val="false"/>
-          <w:iCs w:val="false"/>
-          <w:sz w:val="22"/>
-          <w:szCs w:val="22"/>
-          <w:lang w:val="hr-HR"/>
-        </w:rPr>
-        <w:t xml:space="preserve"> simulatora. Prvo, on ne pokušava interpretirati VHDL, tako da ne može simulirati PicoBlazeove s modificiranim VHDL kodom (osim ako ne promijenimo JavaScript, ali opet nam to neće pomoći da nađemo greške u VHDL kodu). Drugo, grafičko sučelje mu je mnogo manje efektivno nego sučelje koje pružaju najčešće korišteni simulatori PicoBlazea. Dobro je poznato da je u web-aplikacijama teško napraviti dobro korisničko sučelje. Profesor Ivan Aleksi mi je predlagao da probam koristiti neki JavaScript radni okvir (framework) za pravljenje korisničkih sučelja, kao što je ReactJS, no za njih treba vremena da se nauče, a i pitanje je koliko uistinu pomažu. Treća je mana što je nemoguće napraviti realistični tajming. Jedna od prednosti PicoBlazea za korištenje u ugrađenim sustavima, gdje trebaju mala računala, jest upravo to što je lagano odrediti koliko će se dugo neki komad koda izvršavati ako znamo na koliko MHz-a radi (PicoBlaze može raditi na frekvenciji do oko 130 MHz), svaka instrukcija traje točno dva takta. U JavaScriptu je to nemoguće simulirati, jer JavaScript, na primjer, ima sakupljanje smeća koje se pokreće (što se JavaScriptskog programa tiče) nedeterministički. Uz to, na danas prosječnom računalu taj moj simulator može izvršiti oko 20 instrukcija po sekundi (u fast-forwardu u Firefoxu, pregledniku koji najbrže izvršava JavaScript), daleko manje od 75'000'000 operacija u sekundi koji bi bili potrebni za realistični tajming. Jedan čovjek na internetskom forumu tvrdi da ga vjerojatno najviše usporava to što se simulacijska dretva prekine kad se izvrši jedna instrukcija, a ponovno postavlja kad se treba izvršiti nova, a na postavljanje i uništavanje JavaScriptine dretve troše se mnogi računalni resursi</w:t>
-      </w:r>
-      <w:r>
-        <w:rPr>
-          <w:rStyle w:val="FootnoteAnchor"/>
-          <w:b w:val="false"/>
-          <w:bCs w:val="false"/>
-          <w:i w:val="false"/>
-          <w:iCs w:val="false"/>
-          <w:sz w:val="22"/>
-          <w:szCs w:val="22"/>
-          <w:vertAlign w:val="superscript"/>
-          <w:lang w:val="hr-HR"/>
-        </w:rPr>
-        <w:footnoteReference w:id="16"/>
-      </w:r>
-      <w:r>
-        <w:rPr>
-          <w:rFonts w:ascii="Times New Roman" w:hAnsi="Times New Roman"/>
-          <w:b w:val="false"/>
-          <w:bCs w:val="false"/>
-          <w:i w:val="false"/>
-          <w:iCs w:val="false"/>
-          <w:sz w:val="22"/>
-          <w:szCs w:val="22"/>
-          <w:lang w:val="hr-HR"/>
-        </w:rPr>
-        <w:t xml:space="preserve">. Dakle, da bismo postigli realističan tajming, morali bismo posve preurediti simulator, a vjerojatno i napisati ga u drugom programskom jeziku (a puno sreće da ga onda pokrenete u internetskom pregledniku). Pokušao sam ga ubrzati tako što sam manipulacije stringovima zamijenio bitovnim operacijama gdje je to jednostavno za napraviti, ali to nije urodilo plodom. Također, simulacija UART-a poprilično je nerealistična, a nije očito kako bismo u programskom jeziku JavaScript napravili dobar simulator terminala. Iako moj simulator nije dostatan za neke potrebe, smatram da je dostatan za potrebe studenata i da će ih spasiti </w:t>
-      </w:r>
-      <w:r>
-        <w:rPr>
-          <w:rFonts w:ascii="Times New Roman" w:hAnsi="Times New Roman"/>
-          <w:b w:val="false"/>
-          <w:bCs w:val="false"/>
-          <w:i/>
-          <w:iCs/>
-          <w:sz w:val="22"/>
-          <w:szCs w:val="22"/>
-          <w:lang w:val="hr-HR"/>
-        </w:rPr>
-        <w:t>hasslea</w:t>
-      </w:r>
-      <w:r>
-        <w:rPr>
-          <w:rFonts w:ascii="Times New Roman" w:hAnsi="Times New Roman"/>
-          <w:b w:val="false"/>
-          <w:bCs w:val="false"/>
-          <w:i w:val="false"/>
-          <w:iCs w:val="false"/>
-          <w:sz w:val="22"/>
-          <w:szCs w:val="22"/>
-          <w:lang w:val="hr-HR"/>
-        </w:rPr>
-        <w:t xml:space="preserve"> instalacije naprednijih simulatora.</w:t>
+        <w:t>I, nakon ta dva linka, u flexboxu s primjerima, slijede link na GitHub i Reddit gdje me se može kontaktirati u vezi s tim PicoBlaze Simulatorom (recimo, ako imamo novi primjer koji želimo dodati). Naime, na Redditu sam otvorio subreddit o PicoBlazeu.</w:t>
       </w:r>
     </w:p>
     <w:p>
@@ -17522,412 +17513,7 @@
           <w:szCs w:val="22"/>
           <w:lang w:val="hr-HR"/>
         </w:rPr>
-        <w:t xml:space="preserve">Korisnik foruma </w:t>
-      </w:r>
-      <w:r>
-        <w:rPr>
-          <w:rFonts w:ascii="Courier New" w:hAnsi="Courier New"/>
-          <w:b w:val="false"/>
-          <w:bCs w:val="false"/>
-          <w:i w:val="false"/>
-          <w:iCs w:val="false"/>
-          <w:sz w:val="22"/>
-          <w:szCs w:val="22"/>
-          <w:lang w:val="hr-HR"/>
-        </w:rPr>
-        <w:t>atheistforums.org</w:t>
-      </w:r>
-      <w:r>
-        <w:rPr>
-          <w:rFonts w:ascii="Times New Roman" w:hAnsi="Times New Roman"/>
-          <w:b w:val="false"/>
-          <w:bCs w:val="false"/>
-          <w:i w:val="false"/>
-          <w:iCs w:val="false"/>
-          <w:sz w:val="22"/>
-          <w:szCs w:val="22"/>
-          <w:lang w:val="hr-HR"/>
-        </w:rPr>
-        <w:t xml:space="preserve"> zvan </w:t>
-      </w:r>
-      <w:r>
-        <w:rPr>
-          <w:rFonts w:ascii="Times New Roman" w:hAnsi="Times New Roman"/>
-          <w:b w:val="false"/>
-          <w:bCs w:val="false"/>
-          <w:i/>
-          <w:iCs/>
-          <w:sz w:val="22"/>
-          <w:szCs w:val="22"/>
-          <w:lang w:val="hr-HR"/>
-        </w:rPr>
-        <w:t>bennyboy</w:t>
-      </w:r>
-      <w:r>
-        <w:rPr>
-          <w:rFonts w:ascii="Times New Roman" w:hAnsi="Times New Roman"/>
-          <w:b w:val="false"/>
-          <w:bCs w:val="false"/>
-          <w:i w:val="false"/>
-          <w:iCs w:val="false"/>
-          <w:sz w:val="22"/>
-          <w:szCs w:val="22"/>
-          <w:lang w:val="hr-HR"/>
-        </w:rPr>
-        <w:t xml:space="preserve"> ima dvije ideje kako ubrzati moj program. On misli da potprogram </w:t>
-      </w:r>
-      <w:r>
-        <w:rPr>
-          <w:rFonts w:ascii="Courier New" w:hAnsi="Courier New"/>
-          <w:b w:val="false"/>
-          <w:bCs w:val="false"/>
-          <w:i w:val="false"/>
-          <w:iCs w:val="false"/>
-          <w:sz w:val="22"/>
-          <w:szCs w:val="22"/>
-          <w:lang w:val="hr-HR"/>
-        </w:rPr>
-        <w:t>assembler.js</w:t>
-      </w:r>
-      <w:r>
-        <w:rPr>
-          <w:rFonts w:ascii="Times New Roman" w:hAnsi="Times New Roman"/>
-          <w:b w:val="false"/>
-          <w:bCs w:val="false"/>
-          <w:i w:val="false"/>
-          <w:iCs w:val="false"/>
-          <w:sz w:val="22"/>
-          <w:szCs w:val="22"/>
-          <w:lang w:val="hr-HR"/>
-        </w:rPr>
-        <w:t xml:space="preserve"> znatno usporava to što se za svaki čvor u apstraktnom sintaksnom stablu mnogo puta provjerava je li riječ o registru, te da bih to trebao provjeriti samo jednom i rezultat te provjere pridružiti </w:t>
-      </w:r>
-      <w:r>
-        <w:rPr>
-          <w:rFonts w:ascii="Times New Roman" w:hAnsi="Times New Roman"/>
-          <w:b w:val="false"/>
-          <w:bCs w:val="false"/>
-          <w:i/>
-          <w:iCs/>
-          <w:sz w:val="22"/>
-          <w:szCs w:val="22"/>
-          <w:lang w:val="hr-HR"/>
-        </w:rPr>
-        <w:t>boolean</w:t>
-      </w:r>
-      <w:r>
-        <w:rPr>
-          <w:rFonts w:ascii="Times New Roman" w:hAnsi="Times New Roman"/>
-          <w:b w:val="false"/>
-          <w:bCs w:val="false"/>
-          <w:i w:val="false"/>
-          <w:iCs w:val="false"/>
-          <w:sz w:val="22"/>
-          <w:szCs w:val="22"/>
-          <w:lang w:val="hr-HR"/>
-        </w:rPr>
-        <w:t xml:space="preserve"> varijabli</w:t>
-      </w:r>
-      <w:r>
-        <w:rPr>
-          <w:rStyle w:val="FootnoteAnchor"/>
-          <w:rFonts w:ascii="Times New Roman" w:hAnsi="Times New Roman"/>
-          <w:b w:val="false"/>
-          <w:bCs w:val="false"/>
-          <w:i w:val="false"/>
-          <w:iCs w:val="false"/>
-          <w:sz w:val="22"/>
-          <w:szCs w:val="22"/>
-          <w:lang w:val="hr-HR"/>
-        </w:rPr>
-        <w:footnoteReference w:id="17"/>
-      </w:r>
-      <w:r>
-        <w:rPr>
-          <w:rFonts w:ascii="Times New Roman" w:hAnsi="Times New Roman"/>
-          <w:b w:val="false"/>
-          <w:bCs w:val="false"/>
-          <w:i w:val="false"/>
-          <w:iCs w:val="false"/>
-          <w:sz w:val="22"/>
-          <w:szCs w:val="22"/>
-          <w:lang w:val="hr-HR"/>
-        </w:rPr>
-        <w:t xml:space="preserve">. On također misli da bih u </w:t>
-      </w:r>
-      <w:r>
-        <w:rPr>
-          <w:rFonts w:ascii="Courier New" w:hAnsi="Courier New"/>
-          <w:b w:val="false"/>
-          <w:bCs w:val="false"/>
-          <w:i w:val="false"/>
-          <w:iCs w:val="false"/>
-          <w:sz w:val="22"/>
-          <w:szCs w:val="22"/>
-          <w:lang w:val="hr-HR"/>
-        </w:rPr>
-        <w:t>simulator.js</w:t>
-      </w:r>
-      <w:r>
-        <w:rPr>
-          <w:rFonts w:ascii="Times New Roman" w:hAnsi="Times New Roman"/>
-          <w:b w:val="false"/>
-          <w:bCs w:val="false"/>
-          <w:i w:val="false"/>
-          <w:iCs w:val="false"/>
-          <w:sz w:val="22"/>
-          <w:szCs w:val="22"/>
-          <w:lang w:val="hr-HR"/>
-        </w:rPr>
-        <w:t xml:space="preserve"> trebao više koristiti </w:t>
-      </w:r>
-      <w:r>
-        <w:rPr>
-          <w:rFonts w:ascii="Times New Roman" w:hAnsi="Times New Roman"/>
-          <w:b w:val="false"/>
-          <w:bCs w:val="false"/>
-          <w:i/>
-          <w:iCs/>
-          <w:sz w:val="22"/>
-          <w:szCs w:val="22"/>
-          <w:lang w:val="hr-HR"/>
-        </w:rPr>
-        <w:t>switch-case</w:t>
-      </w:r>
-      <w:r>
-        <w:rPr>
-          <w:rFonts w:ascii="Times New Roman" w:hAnsi="Times New Roman"/>
-          <w:b w:val="false"/>
-          <w:bCs w:val="false"/>
-          <w:i w:val="false"/>
-          <w:iCs w:val="false"/>
-          <w:sz w:val="22"/>
-          <w:szCs w:val="22"/>
-          <w:lang w:val="hr-HR"/>
-        </w:rPr>
-        <w:t xml:space="preserve">, a manje </w:t>
-      </w:r>
-      <w:r>
-        <w:rPr>
-          <w:rFonts w:ascii="Times New Roman" w:hAnsi="Times New Roman"/>
-          <w:b w:val="false"/>
-          <w:bCs w:val="false"/>
-          <w:i/>
-          <w:iCs/>
-          <w:sz w:val="22"/>
-          <w:szCs w:val="22"/>
-          <w:lang w:val="hr-HR"/>
-        </w:rPr>
-        <w:t>if-else</w:t>
-      </w:r>
-      <w:r>
-        <w:rPr>
-          <w:rFonts w:ascii="Times New Roman" w:hAnsi="Times New Roman"/>
-          <w:b w:val="false"/>
-          <w:bCs w:val="false"/>
-          <w:i w:val="false"/>
-          <w:iCs w:val="false"/>
-          <w:sz w:val="22"/>
-          <w:szCs w:val="22"/>
-          <w:lang w:val="hr-HR"/>
-        </w:rPr>
-        <w:t xml:space="preserve">, jer se </w:t>
-      </w:r>
-      <w:r>
-        <w:rPr>
-          <w:rFonts w:ascii="Times New Roman" w:hAnsi="Times New Roman"/>
-          <w:b w:val="false"/>
-          <w:bCs w:val="false"/>
-          <w:i/>
-          <w:iCs/>
-          <w:sz w:val="22"/>
-          <w:szCs w:val="22"/>
-          <w:lang w:val="hr-HR"/>
-        </w:rPr>
-        <w:t>switch-case</w:t>
-      </w:r>
-      <w:r>
-        <w:rPr>
-          <w:rFonts w:ascii="Times New Roman" w:hAnsi="Times New Roman"/>
-          <w:b w:val="false"/>
-          <w:bCs w:val="false"/>
-          <w:i w:val="false"/>
-          <w:iCs w:val="false"/>
-          <w:sz w:val="22"/>
-          <w:szCs w:val="22"/>
-          <w:lang w:val="hr-HR"/>
-        </w:rPr>
-        <w:t xml:space="preserve"> compilira u optimiziraniji asemblerski kod (barem </w:t>
-      </w:r>
-      <w:r>
-        <w:rPr>
-          <w:rFonts w:ascii="Times New Roman" w:hAnsi="Times New Roman"/>
-          <w:b w:val="false"/>
-          <w:bCs w:val="false"/>
-          <w:i/>
-          <w:iCs/>
-          <w:sz w:val="22"/>
-          <w:szCs w:val="22"/>
-          <w:lang w:val="hr-HR"/>
-        </w:rPr>
-        <w:t>bennyboy</w:t>
-      </w:r>
-      <w:r>
-        <w:rPr>
-          <w:rFonts w:ascii="Times New Roman" w:hAnsi="Times New Roman"/>
-          <w:b w:val="false"/>
-          <w:bCs w:val="false"/>
-          <w:i w:val="false"/>
-          <w:iCs w:val="false"/>
-          <w:sz w:val="22"/>
-          <w:szCs w:val="22"/>
-          <w:lang w:val="hr-HR"/>
-        </w:rPr>
-        <w:t xml:space="preserve"> i </w:t>
-      </w:r>
-      <w:r>
-        <w:rPr>
-          <w:rFonts w:ascii="Times New Roman" w:hAnsi="Times New Roman"/>
-          <w:b w:val="false"/>
-          <w:bCs w:val="false"/>
-          <w:i/>
-          <w:iCs/>
-          <w:sz w:val="22"/>
-          <w:szCs w:val="22"/>
-          <w:lang w:val="hr-HR"/>
-        </w:rPr>
-        <w:t>HappySkeptic</w:t>
-      </w:r>
-      <w:r>
-        <w:rPr>
-          <w:rFonts w:ascii="Times New Roman" w:hAnsi="Times New Roman"/>
-          <w:b w:val="false"/>
-          <w:bCs w:val="false"/>
-          <w:i w:val="false"/>
-          <w:iCs w:val="false"/>
-          <w:sz w:val="22"/>
-          <w:szCs w:val="22"/>
-          <w:lang w:val="hr-HR"/>
-        </w:rPr>
-        <w:t xml:space="preserve"> tako misle</w:t>
-      </w:r>
-      <w:r>
-        <w:rPr>
-          <w:rFonts w:ascii="Times New Roman" w:hAnsi="Times New Roman"/>
-          <w:b w:val="false"/>
-          <w:bCs w:val="false"/>
-          <w:i w:val="false"/>
-          <w:iCs w:val="false"/>
-          <w:sz w:val="22"/>
-          <w:szCs w:val="22"/>
-          <w:lang w:val="hr-HR"/>
-        </w:rPr>
-        <w:t>;</w:t>
-      </w:r>
-      <w:r>
-        <w:rPr>
-          <w:rFonts w:ascii="Times New Roman" w:hAnsi="Times New Roman"/>
-          <w:b w:val="false"/>
-          <w:bCs w:val="false"/>
-          <w:i w:val="false"/>
-          <w:iCs w:val="false"/>
-          <w:sz w:val="22"/>
-          <w:szCs w:val="22"/>
-          <w:lang w:val="hr-HR"/>
-        </w:rPr>
-        <w:t xml:space="preserve"> </w:t>
-      </w:r>
-      <w:r>
-        <w:rPr>
-          <w:rFonts w:ascii="Times New Roman" w:hAnsi="Times New Roman"/>
-          <w:b w:val="false"/>
-          <w:bCs w:val="false"/>
-          <w:i w:val="false"/>
-          <w:iCs w:val="false"/>
-          <w:sz w:val="22"/>
-          <w:szCs w:val="22"/>
-          <w:lang w:val="hr-HR"/>
-        </w:rPr>
-        <w:t>M</w:t>
-      </w:r>
-      <w:r>
-        <w:rPr>
-          <w:rFonts w:ascii="Times New Roman" w:hAnsi="Times New Roman"/>
-          <w:b w:val="false"/>
-          <w:bCs w:val="false"/>
-          <w:i w:val="false"/>
-          <w:iCs w:val="false"/>
-          <w:sz w:val="22"/>
-          <w:szCs w:val="22"/>
-          <w:lang w:val="hr-HR"/>
-        </w:rPr>
-        <w:t xml:space="preserve">eni to, </w:t>
-      </w:r>
-      <w:r>
-        <w:rPr>
-          <w:rFonts w:ascii="Times New Roman" w:hAnsi="Times New Roman"/>
-          <w:b w:val="false"/>
-          <w:bCs w:val="false"/>
-          <w:i w:val="false"/>
-          <w:iCs w:val="false"/>
-          <w:sz w:val="22"/>
-          <w:szCs w:val="22"/>
-          <w:lang w:val="hr-HR"/>
-        </w:rPr>
-        <w:t>kao nekome tko je napravio compiler za svoj programski jezik,</w:t>
-      </w:r>
-      <w:r>
-        <w:rPr>
-          <w:rFonts w:ascii="Times New Roman" w:hAnsi="Times New Roman"/>
-          <w:b w:val="false"/>
-          <w:bCs w:val="false"/>
-          <w:i w:val="false"/>
-          <w:iCs w:val="false"/>
-          <w:sz w:val="22"/>
-          <w:szCs w:val="22"/>
-          <w:lang w:val="hr-HR"/>
-        </w:rPr>
-        <w:t xml:space="preserve"> nema previše smisla)</w:t>
-      </w:r>
-      <w:r>
-        <w:rPr>
-          <w:rStyle w:val="FootnoteAnchor"/>
-          <w:rFonts w:ascii="Times New Roman" w:hAnsi="Times New Roman"/>
-          <w:b w:val="false"/>
-          <w:bCs w:val="false"/>
-          <w:i w:val="false"/>
-          <w:iCs w:val="false"/>
-          <w:sz w:val="22"/>
-          <w:szCs w:val="22"/>
-          <w:lang w:val="hr-HR"/>
-        </w:rPr>
-        <w:footnoteReference w:id="18"/>
-      </w:r>
-      <w:r>
-        <w:rPr>
-          <w:rFonts w:ascii="Times New Roman" w:hAnsi="Times New Roman"/>
-          <w:b w:val="false"/>
-          <w:bCs w:val="false"/>
-          <w:i w:val="false"/>
-          <w:iCs w:val="false"/>
-          <w:sz w:val="22"/>
-          <w:szCs w:val="22"/>
-          <w:lang w:val="hr-HR"/>
-        </w:rPr>
-        <w:t xml:space="preserve">. </w:t>
-      </w:r>
-      <w:r>
-        <w:rPr>
-          <w:rFonts w:ascii="Times New Roman" w:hAnsi="Times New Roman"/>
-          <w:b w:val="false"/>
-          <w:bCs w:val="false"/>
-          <w:i w:val="false"/>
-          <w:iCs w:val="false"/>
-          <w:sz w:val="22"/>
-          <w:szCs w:val="22"/>
-          <w:lang w:val="hr-HR"/>
-        </w:rPr>
-        <w:t>Bilo bi zanimljivo dati si truda i provjeriti te teze.</w:t>
+        <w:t>Tako da u flexboxu s primjerima ima ukupno 8 divova: šest primjera PicoBlaze programa i dva diva s linkovima.</w:t>
       </w:r>
     </w:p>
     <w:p>
@@ -17983,24 +17569,14 @@
           <w:iCs w:val="false"/>
           <w:lang w:val="hr-HR"/>
         </w:rPr>
-        <w:t>Zahvale</w:t>
+        <w:t>Mane simuliranja PicoBlazea u JavaScriptu</w:t>
       </w:r>
     </w:p>
     <w:p>
       <w:pPr>
         <w:pStyle w:val="Normal"/>
         <w:jc w:val="both"/>
-        <w:rPr>
-          <w:rFonts w:ascii="Times New Roman" w:hAnsi="Times New Roman"/>
-          <w:b w:val="false"/>
-          <w:bCs w:val="false"/>
-          <w:i w:val="false"/>
-          <w:i w:val="false"/>
-          <w:iCs w:val="false"/>
-          <w:sz w:val="22"/>
-          <w:szCs w:val="22"/>
-          <w:lang w:val="hr-HR"/>
-        </w:rPr>
+        <w:rPr/>
       </w:pPr>
       <w:r>
         <w:rPr>
@@ -18013,37 +17589,93 @@
           <w:szCs w:val="22"/>
           <w:lang w:val="hr-HR"/>
         </w:rPr>
-        <w:t xml:space="preserve">Posebno zahvaljujem profesoru Ivanu Aleksiju što me potakao da ovo napravim i što je sakupio informacije na internetu potrebne za to. </w:t>
-      </w:r>
-      <w:r>
-        <w:rPr>
-          <w:rFonts w:ascii="Times New Roman" w:hAnsi="Times New Roman"/>
-          <w:b w:val="false"/>
-          <w:bCs w:val="false"/>
-          <w:i w:val="false"/>
-          <w:iCs w:val="false"/>
-          <w:sz w:val="22"/>
-          <w:szCs w:val="22"/>
-          <w:lang w:val="hr-HR"/>
-        </w:rPr>
-        <w:t>Simulator PicoBlazea koji se lako pokrene na raznim računalima osobito je bio potreban u vrijeme pandemije, kad je postojala mogućnost da se laboratorijske vježbe moraju raditi od kuće (na svu sreću, nije do toga došlo, ali to se lako moglo dogoditi).</w:t>
+        <w:t xml:space="preserve">Naravno, taj simulator PicoBlazea što sam ga napravio u JavaScriptu ima i svoje nedostatke naspram </w:t>
+      </w:r>
+      <w:r>
+        <w:rPr>
+          <w:rFonts w:ascii="Times New Roman" w:hAnsi="Times New Roman"/>
+          <w:b w:val="false"/>
+          <w:bCs w:val="false"/>
+          <w:i/>
+          <w:iCs/>
+          <w:sz w:val="22"/>
+          <w:szCs w:val="22"/>
+          <w:lang w:val="hr-HR"/>
+        </w:rPr>
+        <w:t>fully-featured</w:t>
+      </w:r>
+      <w:r>
+        <w:rPr>
+          <w:rFonts w:ascii="Times New Roman" w:hAnsi="Times New Roman"/>
+          <w:b w:val="false"/>
+          <w:bCs w:val="false"/>
+          <w:i w:val="false"/>
+          <w:iCs w:val="false"/>
+          <w:sz w:val="22"/>
+          <w:szCs w:val="22"/>
+          <w:lang w:val="hr-HR"/>
+        </w:rPr>
+        <w:t xml:space="preserve"> simulatora. Prvo, on ne pokušava interpretirati VHDL, tako da ne može simulirati PicoBlazeove s modificiranim VHDL kodom (osim ako ne promijenimo JavaScript, ali opet nam to neće pomoći da nađemo greške u VHDL kodu). Drugo, grafičko sučelje mu je mnogo manje efektivno nego sučelje koje pružaju najčešće korišteni simulatori PicoBlazea. Dobro je poznato da je u web-aplikacijama teško napraviti dobro korisničko sučelje. Profesor Ivan Aleksi mi je predlagao da probam koristiti neki JavaScript radni okvir (framework) za pravljenje korisničkih sučelja, kao što je ReactJS, no za njih treba vremena da se nauče, a i pitanje je koliko uistinu pomažu. Treća je mana što je nemoguće napraviti realistični tajming. Jedna od prednosti PicoBlazea za korištenje u ugrađenim sustavima, gdje trebaju mala računala, jest upravo to što je lagano odrediti koliko će se dugo neki komad koda izvršavati ako znamo na koliko MHz-a radi (PicoBlaze može raditi na frekvenciji do oko 130 MHz), svaka instrukcija traje točno dva takta. U JavaScriptu je to nemoguće simulirati, jer JavaScript, na primjer, ima sakupljanje smeća koje se pokreće (što se JavaScriptskog programa tiče) nedeterministički. Uz to, na danas prosječnom računalu taj moj simulator može izvršiti oko 20 instrukcija po sekundi (u fast-forwardu u Firefoxu, pregledniku koji najbrže izvršava JavaScript), daleko manje od 75'000'000 operacija u sekundi koji bi bili potrebni za realistični tajming. Jedan čovjek na internetskom forumu tvrdi da ga vjerojatno najviše usporava to što se simulacijska dretva prekine kad se izvrši jedna instrukcija, a ponovno postavlja kad se treba izvršiti nova, a na postavljanje i uništavanje JavaScriptine dretve troše se mnogi računalni resursi</w:t>
+      </w:r>
+      <w:r>
+        <w:rPr>
+          <w:rStyle w:val="FootnoteAnchor"/>
+          <w:b w:val="false"/>
+          <w:bCs w:val="false"/>
+          <w:i w:val="false"/>
+          <w:iCs w:val="false"/>
+          <w:sz w:val="22"/>
+          <w:szCs w:val="22"/>
+          <w:vertAlign w:val="superscript"/>
+          <w:lang w:val="hr-HR"/>
+        </w:rPr>
+        <w:footnoteReference w:id="18"/>
+      </w:r>
+      <w:r>
+        <w:rPr>
+          <w:rFonts w:ascii="Times New Roman" w:hAnsi="Times New Roman"/>
+          <w:b w:val="false"/>
+          <w:bCs w:val="false"/>
+          <w:i w:val="false"/>
+          <w:iCs w:val="false"/>
+          <w:sz w:val="22"/>
+          <w:szCs w:val="22"/>
+          <w:lang w:val="hr-HR"/>
+        </w:rPr>
+        <w:t xml:space="preserve">. Dakle, da bismo postigli realističan tajming, morali bismo posve preurediti simulator, a vjerojatno i napisati ga u drugom programskom jeziku (a puno sreće da ga onda pokrenete u internetskom pregledniku). Pokušao sam ga ubrzati tako što sam manipulacije stringovima zamijenio bitovnim operacijama gdje je to jednostavno za napraviti, ali to nije urodilo plodom. Također, simulacija UART-a poprilično je nerealistična, a nije očito kako bismo u programskom jeziku JavaScript napravili dobar simulator terminala. Iako moj simulator nije dostatan za neke potrebe, smatram da je dostatan za potrebe studenata i da će ih spasiti </w:t>
+      </w:r>
+      <w:r>
+        <w:rPr>
+          <w:rFonts w:ascii="Times New Roman" w:hAnsi="Times New Roman"/>
+          <w:b w:val="false"/>
+          <w:bCs w:val="false"/>
+          <w:i/>
+          <w:iCs/>
+          <w:sz w:val="22"/>
+          <w:szCs w:val="22"/>
+          <w:lang w:val="hr-HR"/>
+        </w:rPr>
+        <w:t>hasslea</w:t>
+      </w:r>
+      <w:r>
+        <w:rPr>
+          <w:rFonts w:ascii="Times New Roman" w:hAnsi="Times New Roman"/>
+          <w:b w:val="false"/>
+          <w:bCs w:val="false"/>
+          <w:i w:val="false"/>
+          <w:iCs w:val="false"/>
+          <w:sz w:val="22"/>
+          <w:szCs w:val="22"/>
+          <w:lang w:val="hr-HR"/>
+        </w:rPr>
+        <w:t xml:space="preserve"> instalacije naprednijih simulatora.</w:t>
       </w:r>
     </w:p>
     <w:p>
       <w:pPr>
         <w:pStyle w:val="Normal"/>
         <w:jc w:val="both"/>
-        <w:rPr>
-          <w:rFonts w:ascii="Times New Roman" w:hAnsi="Times New Roman"/>
-          <w:b w:val="false"/>
-          <w:bCs w:val="false"/>
-          <w:i w:val="false"/>
-          <w:i w:val="false"/>
-          <w:iCs w:val="false"/>
-          <w:sz w:val="22"/>
-          <w:szCs w:val="22"/>
-          <w:lang w:val="hr-HR"/>
-        </w:rPr>
+        <w:rPr/>
       </w:pPr>
       <w:r>
         <w:rPr>
@@ -18056,7 +17688,412 @@
           <w:szCs w:val="22"/>
           <w:lang w:val="hr-HR"/>
         </w:rPr>
-        <w:t>Zahvaljujem i programerima koji su napravili internetski servis LGTM, statički analizer za JavaScript koji me je upozorio na neke greške koje sam napravio. JavaScript je relativno loš programski jezik i takvi su alati korisni.</w:t>
+        <w:t xml:space="preserve">Korisnik foruma </w:t>
+      </w:r>
+      <w:r>
+        <w:rPr>
+          <w:rFonts w:ascii="Courier New" w:hAnsi="Courier New"/>
+          <w:b w:val="false"/>
+          <w:bCs w:val="false"/>
+          <w:i w:val="false"/>
+          <w:iCs w:val="false"/>
+          <w:sz w:val="22"/>
+          <w:szCs w:val="22"/>
+          <w:lang w:val="hr-HR"/>
+        </w:rPr>
+        <w:t>atheistforums.org</w:t>
+      </w:r>
+      <w:r>
+        <w:rPr>
+          <w:rFonts w:ascii="Times New Roman" w:hAnsi="Times New Roman"/>
+          <w:b w:val="false"/>
+          <w:bCs w:val="false"/>
+          <w:i w:val="false"/>
+          <w:iCs w:val="false"/>
+          <w:sz w:val="22"/>
+          <w:szCs w:val="22"/>
+          <w:lang w:val="hr-HR"/>
+        </w:rPr>
+        <w:t xml:space="preserve"> zvan </w:t>
+      </w:r>
+      <w:r>
+        <w:rPr>
+          <w:rFonts w:ascii="Times New Roman" w:hAnsi="Times New Roman"/>
+          <w:b w:val="false"/>
+          <w:bCs w:val="false"/>
+          <w:i/>
+          <w:iCs/>
+          <w:sz w:val="22"/>
+          <w:szCs w:val="22"/>
+          <w:lang w:val="hr-HR"/>
+        </w:rPr>
+        <w:t>bennyboy</w:t>
+      </w:r>
+      <w:r>
+        <w:rPr>
+          <w:rFonts w:ascii="Times New Roman" w:hAnsi="Times New Roman"/>
+          <w:b w:val="false"/>
+          <w:bCs w:val="false"/>
+          <w:i w:val="false"/>
+          <w:iCs w:val="false"/>
+          <w:sz w:val="22"/>
+          <w:szCs w:val="22"/>
+          <w:lang w:val="hr-HR"/>
+        </w:rPr>
+        <w:t xml:space="preserve"> ima dvije ideje kako ubrzati moj program. On misli da potprogram </w:t>
+      </w:r>
+      <w:r>
+        <w:rPr>
+          <w:rFonts w:ascii="Courier New" w:hAnsi="Courier New"/>
+          <w:b w:val="false"/>
+          <w:bCs w:val="false"/>
+          <w:i w:val="false"/>
+          <w:iCs w:val="false"/>
+          <w:sz w:val="22"/>
+          <w:szCs w:val="22"/>
+          <w:lang w:val="hr-HR"/>
+        </w:rPr>
+        <w:t>assembler.js</w:t>
+      </w:r>
+      <w:r>
+        <w:rPr>
+          <w:rFonts w:ascii="Times New Roman" w:hAnsi="Times New Roman"/>
+          <w:b w:val="false"/>
+          <w:bCs w:val="false"/>
+          <w:i w:val="false"/>
+          <w:iCs w:val="false"/>
+          <w:sz w:val="22"/>
+          <w:szCs w:val="22"/>
+          <w:lang w:val="hr-HR"/>
+        </w:rPr>
+        <w:t xml:space="preserve"> znatno usporava to što se za svaki čvor u apstraktnom sintaksnom stablu mnogo puta provjerava je li riječ o registru, te da bih to trebao provjeriti samo jednom i rezultat te provjere pridružiti </w:t>
+      </w:r>
+      <w:r>
+        <w:rPr>
+          <w:rFonts w:ascii="Times New Roman" w:hAnsi="Times New Roman"/>
+          <w:b w:val="false"/>
+          <w:bCs w:val="false"/>
+          <w:i/>
+          <w:iCs/>
+          <w:sz w:val="22"/>
+          <w:szCs w:val="22"/>
+          <w:lang w:val="hr-HR"/>
+        </w:rPr>
+        <w:t>boolean</w:t>
+      </w:r>
+      <w:r>
+        <w:rPr>
+          <w:rFonts w:ascii="Times New Roman" w:hAnsi="Times New Roman"/>
+          <w:b w:val="false"/>
+          <w:bCs w:val="false"/>
+          <w:i w:val="false"/>
+          <w:iCs w:val="false"/>
+          <w:sz w:val="22"/>
+          <w:szCs w:val="22"/>
+          <w:lang w:val="hr-HR"/>
+        </w:rPr>
+        <w:t xml:space="preserve"> varijabli</w:t>
+      </w:r>
+      <w:r>
+        <w:rPr>
+          <w:rStyle w:val="FootnoteAnchor"/>
+          <w:rFonts w:ascii="Times New Roman" w:hAnsi="Times New Roman"/>
+          <w:b w:val="false"/>
+          <w:bCs w:val="false"/>
+          <w:i w:val="false"/>
+          <w:iCs w:val="false"/>
+          <w:sz w:val="22"/>
+          <w:szCs w:val="22"/>
+          <w:lang w:val="hr-HR"/>
+        </w:rPr>
+        <w:footnoteReference w:id="19"/>
+      </w:r>
+      <w:r>
+        <w:rPr>
+          <w:rFonts w:ascii="Times New Roman" w:hAnsi="Times New Roman"/>
+          <w:b w:val="false"/>
+          <w:bCs w:val="false"/>
+          <w:i w:val="false"/>
+          <w:iCs w:val="false"/>
+          <w:sz w:val="22"/>
+          <w:szCs w:val="22"/>
+          <w:lang w:val="hr-HR"/>
+        </w:rPr>
+        <w:t xml:space="preserve">. On također misli da bih u </w:t>
+      </w:r>
+      <w:r>
+        <w:rPr>
+          <w:rFonts w:ascii="Courier New" w:hAnsi="Courier New"/>
+          <w:b w:val="false"/>
+          <w:bCs w:val="false"/>
+          <w:i w:val="false"/>
+          <w:iCs w:val="false"/>
+          <w:sz w:val="22"/>
+          <w:szCs w:val="22"/>
+          <w:lang w:val="hr-HR"/>
+        </w:rPr>
+        <w:t>simulator.js</w:t>
+      </w:r>
+      <w:r>
+        <w:rPr>
+          <w:rFonts w:ascii="Times New Roman" w:hAnsi="Times New Roman"/>
+          <w:b w:val="false"/>
+          <w:bCs w:val="false"/>
+          <w:i w:val="false"/>
+          <w:iCs w:val="false"/>
+          <w:sz w:val="22"/>
+          <w:szCs w:val="22"/>
+          <w:lang w:val="hr-HR"/>
+        </w:rPr>
+        <w:t xml:space="preserve"> trebao više koristiti </w:t>
+      </w:r>
+      <w:r>
+        <w:rPr>
+          <w:rFonts w:ascii="Times New Roman" w:hAnsi="Times New Roman"/>
+          <w:b w:val="false"/>
+          <w:bCs w:val="false"/>
+          <w:i/>
+          <w:iCs/>
+          <w:sz w:val="22"/>
+          <w:szCs w:val="22"/>
+          <w:lang w:val="hr-HR"/>
+        </w:rPr>
+        <w:t>switch-case</w:t>
+      </w:r>
+      <w:r>
+        <w:rPr>
+          <w:rFonts w:ascii="Times New Roman" w:hAnsi="Times New Roman"/>
+          <w:b w:val="false"/>
+          <w:bCs w:val="false"/>
+          <w:i w:val="false"/>
+          <w:iCs w:val="false"/>
+          <w:sz w:val="22"/>
+          <w:szCs w:val="22"/>
+          <w:lang w:val="hr-HR"/>
+        </w:rPr>
+        <w:t xml:space="preserve">, a manje </w:t>
+      </w:r>
+      <w:r>
+        <w:rPr>
+          <w:rFonts w:ascii="Times New Roman" w:hAnsi="Times New Roman"/>
+          <w:b w:val="false"/>
+          <w:bCs w:val="false"/>
+          <w:i/>
+          <w:iCs/>
+          <w:sz w:val="22"/>
+          <w:szCs w:val="22"/>
+          <w:lang w:val="hr-HR"/>
+        </w:rPr>
+        <w:t>if-else</w:t>
+      </w:r>
+      <w:r>
+        <w:rPr>
+          <w:rFonts w:ascii="Times New Roman" w:hAnsi="Times New Roman"/>
+          <w:b w:val="false"/>
+          <w:bCs w:val="false"/>
+          <w:i w:val="false"/>
+          <w:iCs w:val="false"/>
+          <w:sz w:val="22"/>
+          <w:szCs w:val="22"/>
+          <w:lang w:val="hr-HR"/>
+        </w:rPr>
+        <w:t xml:space="preserve">, jer se </w:t>
+      </w:r>
+      <w:r>
+        <w:rPr>
+          <w:rFonts w:ascii="Times New Roman" w:hAnsi="Times New Roman"/>
+          <w:b w:val="false"/>
+          <w:bCs w:val="false"/>
+          <w:i/>
+          <w:iCs/>
+          <w:sz w:val="22"/>
+          <w:szCs w:val="22"/>
+          <w:lang w:val="hr-HR"/>
+        </w:rPr>
+        <w:t>switch-case</w:t>
+      </w:r>
+      <w:r>
+        <w:rPr>
+          <w:rFonts w:ascii="Times New Roman" w:hAnsi="Times New Roman"/>
+          <w:b w:val="false"/>
+          <w:bCs w:val="false"/>
+          <w:i w:val="false"/>
+          <w:iCs w:val="false"/>
+          <w:sz w:val="22"/>
+          <w:szCs w:val="22"/>
+          <w:lang w:val="hr-HR"/>
+        </w:rPr>
+        <w:t xml:space="preserve"> compilira u optimiziraniji asemblerski kod (barem </w:t>
+      </w:r>
+      <w:r>
+        <w:rPr>
+          <w:rFonts w:ascii="Times New Roman" w:hAnsi="Times New Roman"/>
+          <w:b w:val="false"/>
+          <w:bCs w:val="false"/>
+          <w:i/>
+          <w:iCs/>
+          <w:sz w:val="22"/>
+          <w:szCs w:val="22"/>
+          <w:lang w:val="hr-HR"/>
+        </w:rPr>
+        <w:t>bennyboy</w:t>
+      </w:r>
+      <w:r>
+        <w:rPr>
+          <w:rFonts w:ascii="Times New Roman" w:hAnsi="Times New Roman"/>
+          <w:b w:val="false"/>
+          <w:bCs w:val="false"/>
+          <w:i w:val="false"/>
+          <w:iCs w:val="false"/>
+          <w:sz w:val="22"/>
+          <w:szCs w:val="22"/>
+          <w:lang w:val="hr-HR"/>
+        </w:rPr>
+        <w:t xml:space="preserve"> i </w:t>
+      </w:r>
+      <w:r>
+        <w:rPr>
+          <w:rFonts w:ascii="Times New Roman" w:hAnsi="Times New Roman"/>
+          <w:b w:val="false"/>
+          <w:bCs w:val="false"/>
+          <w:i/>
+          <w:iCs/>
+          <w:sz w:val="22"/>
+          <w:szCs w:val="22"/>
+          <w:lang w:val="hr-HR"/>
+        </w:rPr>
+        <w:t>HappySkeptic</w:t>
+      </w:r>
+      <w:r>
+        <w:rPr>
+          <w:rFonts w:ascii="Times New Roman" w:hAnsi="Times New Roman"/>
+          <w:b w:val="false"/>
+          <w:bCs w:val="false"/>
+          <w:i w:val="false"/>
+          <w:iCs w:val="false"/>
+          <w:sz w:val="22"/>
+          <w:szCs w:val="22"/>
+          <w:lang w:val="hr-HR"/>
+        </w:rPr>
+        <w:t xml:space="preserve"> tako misle</w:t>
+      </w:r>
+      <w:r>
+        <w:rPr>
+          <w:rFonts w:ascii="Times New Roman" w:hAnsi="Times New Roman"/>
+          <w:b w:val="false"/>
+          <w:bCs w:val="false"/>
+          <w:i w:val="false"/>
+          <w:iCs w:val="false"/>
+          <w:sz w:val="22"/>
+          <w:szCs w:val="22"/>
+          <w:lang w:val="hr-HR"/>
+        </w:rPr>
+        <w:t>;</w:t>
+      </w:r>
+      <w:r>
+        <w:rPr>
+          <w:rFonts w:ascii="Times New Roman" w:hAnsi="Times New Roman"/>
+          <w:b w:val="false"/>
+          <w:bCs w:val="false"/>
+          <w:i w:val="false"/>
+          <w:iCs w:val="false"/>
+          <w:sz w:val="22"/>
+          <w:szCs w:val="22"/>
+          <w:lang w:val="hr-HR"/>
+        </w:rPr>
+        <w:t xml:space="preserve"> </w:t>
+      </w:r>
+      <w:r>
+        <w:rPr>
+          <w:rFonts w:ascii="Times New Roman" w:hAnsi="Times New Roman"/>
+          <w:b w:val="false"/>
+          <w:bCs w:val="false"/>
+          <w:i w:val="false"/>
+          <w:iCs w:val="false"/>
+          <w:sz w:val="22"/>
+          <w:szCs w:val="22"/>
+          <w:lang w:val="hr-HR"/>
+        </w:rPr>
+        <w:t>M</w:t>
+      </w:r>
+      <w:r>
+        <w:rPr>
+          <w:rFonts w:ascii="Times New Roman" w:hAnsi="Times New Roman"/>
+          <w:b w:val="false"/>
+          <w:bCs w:val="false"/>
+          <w:i w:val="false"/>
+          <w:iCs w:val="false"/>
+          <w:sz w:val="22"/>
+          <w:szCs w:val="22"/>
+          <w:lang w:val="hr-HR"/>
+        </w:rPr>
+        <w:t xml:space="preserve">eni to, </w:t>
+      </w:r>
+      <w:r>
+        <w:rPr>
+          <w:rFonts w:ascii="Times New Roman" w:hAnsi="Times New Roman"/>
+          <w:b w:val="false"/>
+          <w:bCs w:val="false"/>
+          <w:i w:val="false"/>
+          <w:iCs w:val="false"/>
+          <w:sz w:val="22"/>
+          <w:szCs w:val="22"/>
+          <w:lang w:val="hr-HR"/>
+        </w:rPr>
+        <w:t>kao nekome tko je napravio compiler za svoj programski jezik,</w:t>
+      </w:r>
+      <w:r>
+        <w:rPr>
+          <w:rFonts w:ascii="Times New Roman" w:hAnsi="Times New Roman"/>
+          <w:b w:val="false"/>
+          <w:bCs w:val="false"/>
+          <w:i w:val="false"/>
+          <w:iCs w:val="false"/>
+          <w:sz w:val="22"/>
+          <w:szCs w:val="22"/>
+          <w:lang w:val="hr-HR"/>
+        </w:rPr>
+        <w:t xml:space="preserve"> nema previše smisla)</w:t>
+      </w:r>
+      <w:r>
+        <w:rPr>
+          <w:rStyle w:val="FootnoteAnchor"/>
+          <w:rFonts w:ascii="Times New Roman" w:hAnsi="Times New Roman"/>
+          <w:b w:val="false"/>
+          <w:bCs w:val="false"/>
+          <w:i w:val="false"/>
+          <w:iCs w:val="false"/>
+          <w:sz w:val="22"/>
+          <w:szCs w:val="22"/>
+          <w:lang w:val="hr-HR"/>
+        </w:rPr>
+        <w:footnoteReference w:id="20"/>
+      </w:r>
+      <w:r>
+        <w:rPr>
+          <w:rFonts w:ascii="Times New Roman" w:hAnsi="Times New Roman"/>
+          <w:b w:val="false"/>
+          <w:bCs w:val="false"/>
+          <w:i w:val="false"/>
+          <w:iCs w:val="false"/>
+          <w:sz w:val="22"/>
+          <w:szCs w:val="22"/>
+          <w:lang w:val="hr-HR"/>
+        </w:rPr>
+        <w:t xml:space="preserve">. </w:t>
+      </w:r>
+      <w:r>
+        <w:rPr>
+          <w:rFonts w:ascii="Times New Roman" w:hAnsi="Times New Roman"/>
+          <w:b w:val="false"/>
+          <w:bCs w:val="false"/>
+          <w:i w:val="false"/>
+          <w:iCs w:val="false"/>
+          <w:sz w:val="22"/>
+          <w:szCs w:val="22"/>
+          <w:lang w:val="hr-HR"/>
+        </w:rPr>
+        <w:t>Bilo bi zanimljivo dati si truda i provjeriti te teze.</w:t>
       </w:r>
     </w:p>
     <w:p>
@@ -18086,6 +18123,135 @@
           <w:szCs w:val="22"/>
           <w:lang w:val="hr-HR"/>
         </w:rPr>
+      </w:r>
+    </w:p>
+    <w:p>
+      <w:pPr>
+        <w:pStyle w:val="Normal"/>
+        <w:spacing w:before="57" w:after="57"/>
+        <w:jc w:val="center"/>
+        <w:rPr>
+          <w:rFonts w:ascii="Times New Roman" w:hAnsi="Times New Roman"/>
+          <w:b/>
+          <w:bCs/>
+          <w:i w:val="false"/>
+          <w:i w:val="false"/>
+          <w:iCs w:val="false"/>
+          <w:lang w:val="hr-HR"/>
+        </w:rPr>
+      </w:pPr>
+      <w:r>
+        <w:rPr>
+          <w:rFonts w:ascii="Times New Roman" w:hAnsi="Times New Roman"/>
+          <w:b/>
+          <w:bCs/>
+          <w:i w:val="false"/>
+          <w:iCs w:val="false"/>
+          <w:lang w:val="hr-HR"/>
+        </w:rPr>
+        <w:t>Zahvale</w:t>
+      </w:r>
+    </w:p>
+    <w:p>
+      <w:pPr>
+        <w:pStyle w:val="Normal"/>
+        <w:jc w:val="both"/>
+        <w:rPr>
+          <w:rFonts w:ascii="Times New Roman" w:hAnsi="Times New Roman"/>
+          <w:b w:val="false"/>
+          <w:bCs w:val="false"/>
+          <w:i w:val="false"/>
+          <w:i w:val="false"/>
+          <w:iCs w:val="false"/>
+          <w:sz w:val="22"/>
+          <w:szCs w:val="22"/>
+          <w:lang w:val="hr-HR"/>
+        </w:rPr>
+      </w:pPr>
+      <w:r>
+        <w:rPr>
+          <w:rFonts w:ascii="Times New Roman" w:hAnsi="Times New Roman"/>
+          <w:b w:val="false"/>
+          <w:bCs w:val="false"/>
+          <w:i w:val="false"/>
+          <w:iCs w:val="false"/>
+          <w:sz w:val="22"/>
+          <w:szCs w:val="22"/>
+          <w:lang w:val="hr-HR"/>
+        </w:rPr>
+        <w:t xml:space="preserve">Posebno zahvaljujem profesoru Ivanu Aleksiju što me potakao da ovo napravim i što je sakupio informacije na internetu potrebne za to. </w:t>
+      </w:r>
+      <w:r>
+        <w:rPr>
+          <w:rFonts w:ascii="Times New Roman" w:hAnsi="Times New Roman"/>
+          <w:b w:val="false"/>
+          <w:bCs w:val="false"/>
+          <w:i w:val="false"/>
+          <w:iCs w:val="false"/>
+          <w:sz w:val="22"/>
+          <w:szCs w:val="22"/>
+          <w:lang w:val="hr-HR"/>
+        </w:rPr>
+        <w:t>Simulator PicoBlazea koji se lako pokrene na raznim računalima osobito je bio potreban u vrijeme pandemije, kad je postojala mogućnost da se laboratorijske vježbe moraju raditi od kuće (na svu sreću, nije do toga došlo, ali to se lako moglo dogoditi).</w:t>
+      </w:r>
+    </w:p>
+    <w:p>
+      <w:pPr>
+        <w:pStyle w:val="Normal"/>
+        <w:jc w:val="both"/>
+        <w:rPr>
+          <w:rFonts w:ascii="Times New Roman" w:hAnsi="Times New Roman"/>
+          <w:b w:val="false"/>
+          <w:bCs w:val="false"/>
+          <w:i w:val="false"/>
+          <w:i w:val="false"/>
+          <w:iCs w:val="false"/>
+          <w:sz w:val="22"/>
+          <w:szCs w:val="22"/>
+          <w:lang w:val="hr-HR"/>
+        </w:rPr>
+      </w:pPr>
+      <w:r>
+        <w:rPr>
+          <w:rFonts w:ascii="Times New Roman" w:hAnsi="Times New Roman"/>
+          <w:b w:val="false"/>
+          <w:bCs w:val="false"/>
+          <w:i w:val="false"/>
+          <w:iCs w:val="false"/>
+          <w:sz w:val="22"/>
+          <w:szCs w:val="22"/>
+          <w:lang w:val="hr-HR"/>
+        </w:rPr>
+        <w:t>Zahvaljujem i programerima koji su napravili internetski servis LGTM, statički analizer za JavaScript koji me je upozorio na neke greške koje sam napravio. JavaScript je relativno loš programski jezik i takvi su alati korisni.</w:t>
+      </w:r>
+    </w:p>
+    <w:p>
+      <w:pPr>
+        <w:pStyle w:val="Normal"/>
+        <w:jc w:val="both"/>
+        <w:rPr>
+          <w:rFonts w:ascii="Times New Roman" w:hAnsi="Times New Roman"/>
+          <w:b w:val="false"/>
+          <w:bCs w:val="false"/>
+          <w:i w:val="false"/>
+          <w:i w:val="false"/>
+          <w:iCs w:val="false"/>
+          <w:sz w:val="22"/>
+          <w:szCs w:val="22"/>
+          <w:lang w:val="hr-HR"/>
+        </w:rPr>
+      </w:pPr>
+      <w:r>
+        <w:rPr>
+          <w:rFonts w:ascii="Times New Roman" w:hAnsi="Times New Roman"/>
+          <w:b w:val="false"/>
+          <w:bCs w:val="false"/>
+          <w:i w:val="false"/>
+          <w:iCs w:val="false"/>
+          <w:sz w:val="22"/>
+          <w:szCs w:val="22"/>
+          <w:lang w:val="hr-HR"/>
+        </w:rPr>
         <w:t xml:space="preserve">I zahvaljujem GitHubu što hosta moju web-stranicu </w:t>
       </w:r>
       <w:r>
@@ -18152,7 +18318,7 @@
           <w:szCs w:val="22"/>
           <w:lang w:val="hr-HR"/>
         </w:rPr>
-        <w:footnoteReference w:id="19"/>
+        <w:footnoteReference w:id="21"/>
       </w:r>
       <w:r>
         <w:rPr>
@@ -18283,7 +18449,7 @@
           <w:iCs/>
           <w:lang w:val="en-US"/>
         </w:rPr>
-        <w:footnoteReference w:id="20"/>
+        <w:footnoteReference w:id="22"/>
       </w:r>
       <w:r>
         <w:rPr>
@@ -18419,7 +18585,7 @@
           <w:iCs/>
           <w:lang w:val="en-US"/>
         </w:rPr>
-        <w:t>existing simulators. No frameworks were used, the code was written mainly in VIM (for minor changes) and Eclipse (for major changes), GIMP and Inkscape were used for image editing, programming tools</w:t>
+        <w:t>existing simulators.</w:t>
       </w:r>
       <w:r>
         <w:rPr>
@@ -18435,6 +18601,38 @@
           <w:iCs/>
           <w:lang w:val="hr-HR"/>
         </w:rPr>
+        <w:t>The author is also comparing the parts of the simulator with similar parts of other programs he has made earlier (mostly a compiler that compiles his programming language to WebAssembly).</w:t>
+      </w:r>
+      <w:r>
+        <w:rPr>
+          <w:i/>
+          <w:iCs/>
+          <w:lang w:val="hr-HR"/>
+        </w:rPr>
+        <w:t xml:space="preserve"> </w:t>
+      </w:r>
+      <w:r>
+        <w:rPr>
+          <w:i/>
+          <w:iCs/>
+          <w:lang w:val="en-US"/>
+        </w:rPr>
+        <w:t>No frameworks were used, the code was written mainly in VIM (for minor changes) and Eclipse (for major changes), GIMP and Inkscape were used for image editing, programming tools</w:t>
+      </w:r>
+      <w:r>
+        <w:rPr>
+          <w:i/>
+          <w:iCs/>
+          <w:lang w:val="hr-HR"/>
+        </w:rPr>
+        <w:t xml:space="preserve"> </w:t>
+      </w:r>
+      <w:r>
+        <w:rPr>
+          <w:i/>
+          <w:iCs/>
+          <w:lang w:val="hr-HR"/>
+        </w:rPr>
         <w:t>that come with Firefox</w:t>
       </w:r>
       <w:r>
@@ -18451,7 +18649,7 @@
           <w:iCs/>
           <w:lang w:val="en-US"/>
         </w:rPr>
-        <w:t>were used to search for</w:t>
+        <w:t>were used for</w:t>
       </w:r>
       <w:r>
         <w:rPr>
@@ -18560,7 +18758,7 @@
           <w:rStyle w:val="FootnoteAnchor"/>
           <w:lang w:val="hr-HR"/>
         </w:rPr>
-        <w:footnoteReference w:id="21"/>
+        <w:footnoteReference w:id="23"/>
       </w:r>
       <w:r>
         <w:rPr>
@@ -18573,7 +18771,7 @@
           <w:rStyle w:val="FootnoteAnchor"/>
           <w:lang w:val="hr-HR"/>
         </w:rPr>
-        <w:footnoteReference w:id="22"/>
+        <w:footnoteReference w:id="24"/>
       </w:r>
       <w:r>
         <w:rPr>
@@ -18586,7 +18784,7 @@
           <w:rStyle w:val="FootnoteAnchor"/>
           <w:lang w:val="hr-HR"/>
         </w:rPr>
-        <w:footnoteReference w:id="23"/>
+        <w:footnoteReference w:id="25"/>
       </w:r>
       <w:r>
         <w:rPr>
@@ -18599,7 +18797,7 @@
           <w:rStyle w:val="FootnoteAnchor"/>
           <w:lang w:val="hr-HR"/>
         </w:rPr>
-        <w:footnoteReference w:id="24"/>
+        <w:footnoteReference w:id="26"/>
       </w:r>
       <w:r>
         <w:rPr>
@@ -18612,7 +18810,7 @@
           <w:rStyle w:val="FootnoteAnchor"/>
           <w:lang w:val="hr-HR"/>
         </w:rPr>
-        <w:footnoteReference w:id="25"/>
+        <w:footnoteReference w:id="27"/>
       </w:r>
       <w:r>
         <w:rPr>
@@ -18625,7 +18823,7 @@
           <w:rStyle w:val="FootnoteAnchor"/>
           <w:lang w:val="hr-HR"/>
         </w:rPr>
-        <w:footnoteReference w:id="26"/>
+        <w:footnoteReference w:id="28"/>
       </w:r>
       <w:r>
         <w:rPr>
@@ -18666,7 +18864,7 @@
           <w:i/>
           <w:lang w:val="hr-HR"/>
         </w:rPr>
-        <w:footnoteReference w:id="27"/>
+        <w:footnoteReference w:id="29"/>
       </w:r>
       <w:r>
         <w:rPr>
@@ -18737,7 +18935,7 @@
           <w:i/>
           <w:lang w:val="hr-HR"/>
         </w:rPr>
-        <w:footnoteReference w:id="28"/>
+        <w:footnoteReference w:id="30"/>
       </w:r>
       <w:r>
         <w:rPr>
@@ -18792,7 +18990,7 @@
           <w:iCs w:val="false"/>
           <w:lang w:val="hr-HR"/>
         </w:rPr>
-        <w:footnoteReference w:id="29"/>
+        <w:footnoteReference w:id="31"/>
       </w:r>
       <w:r>
         <w:rPr>
@@ -18809,7 +19007,7 @@
           <w:iCs w:val="false"/>
           <w:lang w:val="hr-HR"/>
         </w:rPr>
-        <w:footnoteReference w:id="30"/>
+        <w:footnoteReference w:id="32"/>
       </w:r>
       <w:r>
         <w:rPr>
@@ -18852,7 +19050,7 @@
           <w:rStyle w:val="FootnoteAnchor"/>
           <w:lang w:val="hr-HR"/>
         </w:rPr>
-        <w:footnoteReference w:id="31"/>
+        <w:footnoteReference w:id="33"/>
       </w:r>
       <w:r>
         <w:rPr>
@@ -18881,7 +19079,7 @@
           <w:rStyle w:val="FootnoteAnchor"/>
           <w:lang w:val="hr-HR"/>
         </w:rPr>
-        <w:footnoteReference w:id="32"/>
+        <w:footnoteReference w:id="34"/>
       </w:r>
       <w:r>
         <w:rPr>
@@ -19116,22 +19314,24 @@
     <w:p>
       <w:pPr>
         <w:pStyle w:val="Footnote"/>
+        <w:rPr/>
+      </w:pPr>
+      <w:r>
+        <w:rPr>
+          <w:rStyle w:val="FootnoteCharacters"/>
+        </w:rPr>
+        <w:footnoteRef/>
+      </w:r>
+      <w:r>
+        <w:rPr/>
+        <w:tab/>
+        <w:t xml:space="preserve">Otvorio sam pitanje o tome na forumu: </w:t>
+      </w:r>
+      <w:r>
         <w:rPr>
           <w:rFonts w:ascii="Courier New" w:hAnsi="Courier New"/>
         </w:rPr>
-      </w:pPr>
-      <w:r>
-        <w:rPr>
-          <w:rStyle w:val="FootnoteCharacters"/>
-        </w:rPr>
-        <w:footnoteRef/>
-      </w:r>
-      <w:r>
-        <w:rPr>
-          <w:rFonts w:ascii="Courier New" w:hAnsi="Courier New"/>
-        </w:rPr>
-        <w:tab/>
-        <w:t>https://raw.githubusercontent.com/FlatAssembler/AECforWebAssembly/master/parser.cpp</w:t>
+        <w:t>https://latin.stackexchange.com/q/21069/8533</w:t>
       </w:r>
     </w:p>
   </w:footnote>
@@ -19139,7 +19339,9 @@
     <w:p>
       <w:pPr>
         <w:pStyle w:val="Footnote"/>
-        <w:rPr/>
+        <w:rPr>
+          <w:rFonts w:ascii="Courier New" w:hAnsi="Courier New"/>
+        </w:rPr>
       </w:pPr>
       <w:r>
         <w:rPr>
@@ -19149,192 +19351,10 @@
       </w:r>
       <w:r>
         <w:rPr>
-          <w:rFonts w:ascii="Times New Roman" w:hAnsi="Times New Roman"/>
+          <w:rFonts w:ascii="Courier New" w:hAnsi="Courier New"/>
         </w:rPr>
         <w:tab/>
-        <w:t xml:space="preserve">Navodno se tako zovu jer ih je lakše zapamtiti </w:t>
-      </w:r>
-      <w:r>
-        <w:rPr>
-          <w:rFonts w:ascii="Times New Roman" w:hAnsi="Times New Roman"/>
-          <w:szCs w:val="20"/>
-        </w:rPr>
-        <w:t>nego</w:t>
-      </w:r>
-      <w:r>
-        <w:rPr>
-          <w:rFonts w:ascii="Times New Roman" w:hAnsi="Times New Roman"/>
-        </w:rPr>
-        <w:t xml:space="preserve"> nizove nula </w:t>
-      </w:r>
-      <w:r>
-        <w:rPr>
-          <w:rFonts w:ascii="Times New Roman" w:hAnsi="Times New Roman"/>
-          <w:szCs w:val="20"/>
-        </w:rPr>
-        <w:t>i</w:t>
-      </w:r>
-      <w:r>
-        <w:rPr>
-          <w:rFonts w:ascii="Times New Roman" w:hAnsi="Times New Roman"/>
-        </w:rPr>
-        <w:t xml:space="preserve"> jedinica u strojnom jeziku, od starogrčkog </w:t>
-      </w:r>
-      <w:r>
-        <w:rPr>
-          <w:rFonts w:ascii="Times New Roman" w:hAnsi="Times New Roman"/>
-          <w:i/>
-          <w:iCs/>
-        </w:rPr>
-        <w:t>μνημονικος</w:t>
-      </w:r>
-      <w:r>
-        <w:rPr>
-          <w:rFonts w:ascii="Times New Roman" w:hAnsi="Times New Roman"/>
-        </w:rPr>
-        <w:t xml:space="preserve"> (</w:t>
-      </w:r>
-      <w:r>
-        <w:rPr>
-          <w:rFonts w:ascii="Times New Roman" w:hAnsi="Times New Roman"/>
-          <w:i/>
-          <w:iCs/>
-        </w:rPr>
-        <w:t>mnemonikos</w:t>
-      </w:r>
-      <w:r>
-        <w:rPr>
-          <w:rFonts w:ascii="Times New Roman" w:hAnsi="Times New Roman"/>
-        </w:rPr>
-        <w:t xml:space="preserve">) što znači </w:t>
-      </w:r>
-      <w:r>
-        <w:rPr>
-          <w:rFonts w:ascii="Times New Roman" w:hAnsi="Times New Roman"/>
-          <w:i/>
-          <w:iCs/>
-        </w:rPr>
-        <w:t>pamćenje</w:t>
-      </w:r>
-      <w:r>
-        <w:rPr>
-          <w:rFonts w:ascii="Times New Roman" w:hAnsi="Times New Roman"/>
-          <w:i w:val="false"/>
-          <w:iCs w:val="false"/>
-        </w:rPr>
-        <w:t xml:space="preserve">. Morate se naviknuti da je informatika prepuna besmislenih imena. Uzmite u obzir </w:t>
-      </w:r>
-      <w:r>
-        <w:rPr>
-          <w:rFonts w:ascii="Times New Roman" w:hAnsi="Times New Roman"/>
-          <w:i w:val="false"/>
-          <w:iCs w:val="false"/>
-          <w:szCs w:val="20"/>
-        </w:rPr>
-        <w:t>i</w:t>
-      </w:r>
-      <w:r>
-        <w:rPr>
-          <w:rFonts w:ascii="Times New Roman" w:hAnsi="Times New Roman"/>
-          <w:i w:val="false"/>
-          <w:iCs w:val="false"/>
-        </w:rPr>
-        <w:t xml:space="preserve"> da je ime </w:t>
-      </w:r>
-      <w:r>
-        <w:rPr>
-          <w:rFonts w:ascii="Times New Roman" w:hAnsi="Times New Roman"/>
-          <w:i/>
-          <w:iCs/>
-        </w:rPr>
-        <w:t>digitalna elektronika</w:t>
-      </w:r>
-      <w:r>
-        <w:rPr>
-          <w:rFonts w:ascii="Times New Roman" w:hAnsi="Times New Roman"/>
-          <w:i w:val="false"/>
-          <w:iCs w:val="false"/>
-        </w:rPr>
-        <w:t xml:space="preserve"> poprilično besmisleno, ono se prevodi kao </w:t>
-      </w:r>
-      <w:r>
-        <w:rPr>
-          <w:rFonts w:ascii="Times New Roman" w:hAnsi="Times New Roman"/>
-          <w:i/>
-          <w:iCs/>
-          <w:u w:val="none"/>
-        </w:rPr>
-        <w:t>prst-jantar</w:t>
-      </w:r>
-      <w:r>
-        <w:rPr>
-          <w:rFonts w:ascii="Times New Roman" w:hAnsi="Times New Roman"/>
-          <w:i w:val="false"/>
-          <w:iCs w:val="false"/>
-        </w:rPr>
-        <w:t xml:space="preserve">. Nekome bi u antici, tko zna latinski </w:t>
-      </w:r>
-      <w:r>
-        <w:rPr>
-          <w:rFonts w:ascii="Times New Roman" w:hAnsi="Times New Roman"/>
-          <w:i w:val="false"/>
-          <w:iCs w:val="false"/>
-          <w:szCs w:val="20"/>
-        </w:rPr>
-        <w:t>i</w:t>
-      </w:r>
-      <w:r>
-        <w:rPr>
-          <w:rFonts w:ascii="Times New Roman" w:hAnsi="Times New Roman"/>
-          <w:i w:val="false"/>
-          <w:iCs w:val="false"/>
-        </w:rPr>
-        <w:t xml:space="preserve"> grčki, to ime vjerojatno bilo smiješno. </w:t>
-      </w:r>
-      <w:r>
-        <w:rPr>
-          <w:rFonts w:ascii="Times New Roman" w:hAnsi="Times New Roman"/>
-          <w:i w:val="false"/>
-          <w:iCs w:val="false"/>
-          <w:lang w:val="hr-HR"/>
-        </w:rPr>
-        <w:t xml:space="preserve">Imam jednu anegdotu iz svog studentskog života o tome: Došla je knjižničarka na početku odmora u predavaonicu informirati profesora Martinovića da će biti nekakav simpozij gdje bi trebali doći profesori koji se bave humanističkim predmetima, a da misli da se to tiče profesora Martinovića jer on predaje kolegij zvan </w:t>
-      </w:r>
-      <w:r>
-        <w:rPr>
-          <w:rFonts w:ascii="Times New Roman" w:hAnsi="Times New Roman"/>
-          <w:i/>
-          <w:iCs/>
-          <w:lang w:val="hr-HR"/>
-        </w:rPr>
-        <w:t>Dizajn programske podrške</w:t>
-      </w:r>
-      <w:r>
-        <w:rPr>
-          <w:rFonts w:ascii="Times New Roman" w:hAnsi="Times New Roman"/>
-          <w:i w:val="false"/>
-          <w:iCs w:val="false"/>
-          <w:lang w:val="hr-HR"/>
-        </w:rPr>
-        <w:t xml:space="preserve">. A profesor Martinović joj odgovori: </w:t>
-      </w:r>
-      <w:r>
-        <w:rPr>
-          <w:rFonts w:ascii="Times New Roman" w:hAnsi="Times New Roman"/>
-          <w:i/>
-          <w:iCs/>
-          <w:lang w:val="hr-HR"/>
-        </w:rPr>
-        <w:t xml:space="preserve">Ah, kolegice, pa nije Vam to nikakav dizajn, to se samo tako zove. </w:t>
-      </w:r>
-      <w:r>
-        <w:rPr>
-          <w:rFonts w:ascii="Times New Roman" w:hAnsi="Times New Roman"/>
-          <w:i w:val="false"/>
-          <w:iCs w:val="false"/>
-          <w:lang w:val="hr-HR"/>
-        </w:rPr>
-        <w:t>Knjižničarka ga je, naravno, onda začuđeno pogledala.</w:t>
+        <w:t>https://raw.githubusercontent.com/FlatAssembler/AECforWebAssembly/master/parser.cpp</w:t>
       </w:r>
     </w:p>
   </w:footnote>
@@ -19342,9 +19362,7 @@
     <w:p>
       <w:pPr>
         <w:pStyle w:val="Footnote"/>
-        <w:rPr>
-          <w:rFonts w:ascii="Courier New" w:hAnsi="Courier New"/>
-        </w:rPr>
+        <w:rPr/>
       </w:pPr>
       <w:r>
         <w:rPr>
@@ -19354,10 +19372,192 @@
       </w:r>
       <w:r>
         <w:rPr>
-          <w:rFonts w:ascii="Courier New" w:hAnsi="Courier New"/>
+          <w:rFonts w:ascii="Times New Roman" w:hAnsi="Times New Roman"/>
         </w:rPr>
         <w:tab/>
-        <w:t>https://github.com/FlatAssembler/AECforWebAssembly/raw/master/tokenizer.cpp</w:t>
+        <w:t xml:space="preserve">Navodno se tako zovu jer ih je lakše zapamtiti </w:t>
+      </w:r>
+      <w:r>
+        <w:rPr>
+          <w:rFonts w:ascii="Times New Roman" w:hAnsi="Times New Roman"/>
+          <w:szCs w:val="20"/>
+        </w:rPr>
+        <w:t>nego</w:t>
+      </w:r>
+      <w:r>
+        <w:rPr>
+          <w:rFonts w:ascii="Times New Roman" w:hAnsi="Times New Roman"/>
+        </w:rPr>
+        <w:t xml:space="preserve"> nizove nula </w:t>
+      </w:r>
+      <w:r>
+        <w:rPr>
+          <w:rFonts w:ascii="Times New Roman" w:hAnsi="Times New Roman"/>
+          <w:szCs w:val="20"/>
+        </w:rPr>
+        <w:t>i</w:t>
+      </w:r>
+      <w:r>
+        <w:rPr>
+          <w:rFonts w:ascii="Times New Roman" w:hAnsi="Times New Roman"/>
+        </w:rPr>
+        <w:t xml:space="preserve"> jedinica u strojnom jeziku, od starogrčkog </w:t>
+      </w:r>
+      <w:r>
+        <w:rPr>
+          <w:rFonts w:ascii="Times New Roman" w:hAnsi="Times New Roman"/>
+          <w:i/>
+          <w:iCs/>
+        </w:rPr>
+        <w:t>μνημονικος</w:t>
+      </w:r>
+      <w:r>
+        <w:rPr>
+          <w:rFonts w:ascii="Times New Roman" w:hAnsi="Times New Roman"/>
+        </w:rPr>
+        <w:t xml:space="preserve"> (</w:t>
+      </w:r>
+      <w:r>
+        <w:rPr>
+          <w:rFonts w:ascii="Times New Roman" w:hAnsi="Times New Roman"/>
+          <w:i/>
+          <w:iCs/>
+        </w:rPr>
+        <w:t>mnemonikos</w:t>
+      </w:r>
+      <w:r>
+        <w:rPr>
+          <w:rFonts w:ascii="Times New Roman" w:hAnsi="Times New Roman"/>
+        </w:rPr>
+        <w:t xml:space="preserve">) što znači </w:t>
+      </w:r>
+      <w:r>
+        <w:rPr>
+          <w:rFonts w:ascii="Times New Roman" w:hAnsi="Times New Roman"/>
+          <w:i/>
+          <w:iCs/>
+        </w:rPr>
+        <w:t>pamćenje</w:t>
+      </w:r>
+      <w:r>
+        <w:rPr>
+          <w:rFonts w:ascii="Times New Roman" w:hAnsi="Times New Roman"/>
+          <w:i w:val="false"/>
+          <w:iCs w:val="false"/>
+        </w:rPr>
+        <w:t xml:space="preserve">. Morate se naviknuti da je informatika prepuna besmislenih imena. Uzmite u obzir </w:t>
+      </w:r>
+      <w:r>
+        <w:rPr>
+          <w:rFonts w:ascii="Times New Roman" w:hAnsi="Times New Roman"/>
+          <w:i w:val="false"/>
+          <w:iCs w:val="false"/>
+          <w:szCs w:val="20"/>
+        </w:rPr>
+        <w:t>i</w:t>
+      </w:r>
+      <w:r>
+        <w:rPr>
+          <w:rFonts w:ascii="Times New Roman" w:hAnsi="Times New Roman"/>
+          <w:i w:val="false"/>
+          <w:iCs w:val="false"/>
+        </w:rPr>
+        <w:t xml:space="preserve"> da je ime </w:t>
+      </w:r>
+      <w:r>
+        <w:rPr>
+          <w:rFonts w:ascii="Times New Roman" w:hAnsi="Times New Roman"/>
+          <w:i/>
+          <w:iCs/>
+        </w:rPr>
+        <w:t>digitalna elektronika</w:t>
+      </w:r>
+      <w:r>
+        <w:rPr>
+          <w:rFonts w:ascii="Times New Roman" w:hAnsi="Times New Roman"/>
+          <w:i w:val="false"/>
+          <w:iCs w:val="false"/>
+        </w:rPr>
+        <w:t xml:space="preserve"> poprilično besmisleno, ono se prevodi kao </w:t>
+      </w:r>
+      <w:r>
+        <w:rPr>
+          <w:rFonts w:ascii="Times New Roman" w:hAnsi="Times New Roman"/>
+          <w:i/>
+          <w:iCs/>
+          <w:u w:val="none"/>
+        </w:rPr>
+        <w:t>prst-jantar</w:t>
+      </w:r>
+      <w:r>
+        <w:rPr>
+          <w:rFonts w:ascii="Times New Roman" w:hAnsi="Times New Roman"/>
+          <w:i w:val="false"/>
+          <w:iCs w:val="false"/>
+        </w:rPr>
+        <w:t xml:space="preserve">. Nekome bi u antici, tko zna latinski </w:t>
+      </w:r>
+      <w:r>
+        <w:rPr>
+          <w:rFonts w:ascii="Times New Roman" w:hAnsi="Times New Roman"/>
+          <w:i w:val="false"/>
+          <w:iCs w:val="false"/>
+          <w:szCs w:val="20"/>
+        </w:rPr>
+        <w:t>i</w:t>
+      </w:r>
+      <w:r>
+        <w:rPr>
+          <w:rFonts w:ascii="Times New Roman" w:hAnsi="Times New Roman"/>
+          <w:i w:val="false"/>
+          <w:iCs w:val="false"/>
+        </w:rPr>
+        <w:t xml:space="preserve"> grčki, to ime vjerojatno bilo smiješno. </w:t>
+      </w:r>
+      <w:r>
+        <w:rPr>
+          <w:rFonts w:ascii="Times New Roman" w:hAnsi="Times New Roman"/>
+          <w:i w:val="false"/>
+          <w:iCs w:val="false"/>
+          <w:lang w:val="hr-HR"/>
+        </w:rPr>
+        <w:t xml:space="preserve">Imam jednu anegdotu iz svog studentskog života o tome: Došla je knjižničarka na početku odmora u predavaonicu informirati profesora Martinovića da će biti nekakav simpozij gdje bi trebali doći profesori koji se bave humanističkim predmetima, a da misli da se to tiče profesora Martinovića jer on predaje kolegij zvan </w:t>
+      </w:r>
+      <w:r>
+        <w:rPr>
+          <w:rFonts w:ascii="Times New Roman" w:hAnsi="Times New Roman"/>
+          <w:i/>
+          <w:iCs/>
+          <w:lang w:val="hr-HR"/>
+        </w:rPr>
+        <w:t>Dizajn programske podrške</w:t>
+      </w:r>
+      <w:r>
+        <w:rPr>
+          <w:rFonts w:ascii="Times New Roman" w:hAnsi="Times New Roman"/>
+          <w:i w:val="false"/>
+          <w:iCs w:val="false"/>
+          <w:lang w:val="hr-HR"/>
+        </w:rPr>
+        <w:t xml:space="preserve">. A profesor Martinović joj odgovori: </w:t>
+      </w:r>
+      <w:r>
+        <w:rPr>
+          <w:rFonts w:ascii="Times New Roman" w:hAnsi="Times New Roman"/>
+          <w:i/>
+          <w:iCs/>
+          <w:lang w:val="hr-HR"/>
+        </w:rPr>
+        <w:t xml:space="preserve">Ah, kolegice, pa nije Vam to nikakav dizajn, to se samo tako zove. </w:t>
+      </w:r>
+      <w:r>
+        <w:rPr>
+          <w:rFonts w:ascii="Times New Roman" w:hAnsi="Times New Roman"/>
+          <w:i w:val="false"/>
+          <w:iCs w:val="false"/>
+          <w:lang w:val="hr-HR"/>
+        </w:rPr>
+        <w:t>Knjižničarka ga je, naravno, onda začuđeno pogledala.</w:t>
       </w:r>
     </w:p>
   </w:footnote>
@@ -19380,7 +19580,7 @@
           <w:rFonts w:ascii="Courier New" w:hAnsi="Courier New"/>
         </w:rPr>
         <w:tab/>
-        <w:t>https://github.com/FlatAssembler/AECforWebAssembly/raw/master/semanticAnalyzer.cpp</w:t>
+        <w:t>https://github.com/FlatAssembler/AECforWebAssembly/raw/master/tokenizer.cpp</w:t>
       </w:r>
     </w:p>
   </w:footnote>
@@ -19388,7 +19588,9 @@
     <w:p>
       <w:pPr>
         <w:pStyle w:val="Footnote"/>
-        <w:rPr/>
+        <w:rPr>
+          <w:rFonts w:ascii="Courier New" w:hAnsi="Courier New"/>
+        </w:rPr>
       </w:pPr>
       <w:r>
         <w:rPr>
@@ -19397,72 +19599,11 @@
         <w:footnoteRef/>
       </w:r>
       <w:r>
-        <w:rPr/>
+        <w:rPr>
+          <w:rFonts w:ascii="Courier New" w:hAnsi="Courier New"/>
+        </w:rPr>
         <w:tab/>
-        <w:t xml:space="preserve">Korisnik StackExchangea </w:t>
-      </w:r>
-      <w:r>
-        <w:rPr>
-          <w:i/>
-          <w:iCs/>
-        </w:rPr>
-        <w:t>kaya3</w:t>
-      </w:r>
-      <w:r>
-        <w:rPr>
-          <w:i w:val="false"/>
-          <w:iCs w:val="false"/>
-        </w:rPr>
-        <w:t xml:space="preserve"> misli da se re</w:t>
-      </w:r>
-      <w:r>
-        <w:rPr>
-          <w:i w:val="false"/>
-          <w:iCs w:val="false"/>
-          <w:lang w:val="hr-HR"/>
-        </w:rPr>
-        <w:t>čenice kao što je „</w:t>
-      </w:r>
-      <w:r>
-        <w:rPr>
-          <w:i/>
-          <w:iCs/>
-          <w:lang w:val="hr-HR"/>
-        </w:rPr>
-        <w:t>Omne homo habens asinum videt illum.</w:t>
-      </w:r>
-      <w:r>
-        <w:rPr>
-          <w:i w:val="false"/>
-          <w:iCs w:val="false"/>
-          <w:lang w:val="hr-HR"/>
-        </w:rPr>
-        <w:t xml:space="preserve">” mogu napraviti u Rustu i u drugim programskim jezicima koji podržavaju </w:t>
-      </w:r>
-      <w:r>
-        <w:rPr>
-          <w:i/>
-          <w:iCs/>
-          <w:lang w:val="hr-HR"/>
-        </w:rPr>
-        <w:t>pattern-matching</w:t>
-      </w:r>
-      <w:r>
-        <w:rPr>
-          <w:i w:val="false"/>
-          <w:iCs w:val="false"/>
-          <w:lang w:val="hr-HR"/>
-        </w:rPr>
-        <w:t xml:space="preserve">: </w:t>
-      </w:r>
-      <w:r>
-        <w:rPr>
-          <w:rFonts w:ascii="Courier New" w:hAnsi="Courier New"/>
-          <w:i w:val="false"/>
-          <w:iCs w:val="false"/>
-          <w:lang w:val="hr-HR"/>
-        </w:rPr>
-        <w:t>https://languagedesign.stackexchange.com/a/1463/330</w:t>
+        <w:t>https://github.com/FlatAssembler/AECforWebAssembly/raw/master/semanticAnalyzer.cpp</w:t>
       </w:r>
     </w:p>
   </w:footnote>
@@ -19470,22 +19611,81 @@
     <w:p>
       <w:pPr>
         <w:pStyle w:val="Footnote"/>
+        <w:rPr/>
+      </w:pPr>
+      <w:r>
+        <w:rPr>
+          <w:rStyle w:val="FootnoteCharacters"/>
+        </w:rPr>
+        <w:footnoteRef/>
+      </w:r>
+      <w:r>
+        <w:rPr/>
+        <w:tab/>
+        <w:t xml:space="preserve">Korisnik StackExchangea </w:t>
+      </w:r>
+      <w:r>
+        <w:rPr>
+          <w:i/>
+          <w:iCs/>
+        </w:rPr>
+        <w:t>kaya3</w:t>
+      </w:r>
+      <w:r>
+        <w:rPr>
+          <w:i w:val="false"/>
+          <w:iCs w:val="false"/>
+        </w:rPr>
+        <w:t xml:space="preserve"> misli da se re</w:t>
+      </w:r>
+      <w:r>
+        <w:rPr>
+          <w:i w:val="false"/>
+          <w:iCs w:val="false"/>
+          <w:lang w:val="hr-HR"/>
+        </w:rPr>
+        <w:t>čenice kao što je „</w:t>
+      </w:r>
+      <w:r>
+        <w:rPr>
+          <w:i/>
+          <w:iCs/>
+          <w:lang w:val="hr-HR"/>
+        </w:rPr>
+        <w:t>Omne homo habens asinum videt illum.</w:t>
+      </w:r>
+      <w:r>
+        <w:rPr>
+          <w:i w:val="false"/>
+          <w:iCs w:val="false"/>
+          <w:lang w:val="hr-HR"/>
+        </w:rPr>
+        <w:t xml:space="preserve">” mogu napraviti u Rustu i u drugim programskim jezicima koji podržavaju </w:t>
+      </w:r>
+      <w:r>
+        <w:rPr>
+          <w:i/>
+          <w:iCs/>
+          <w:lang w:val="hr-HR"/>
+        </w:rPr>
+        <w:t>pattern-matching</w:t>
+      </w:r>
+      <w:r>
+        <w:rPr>
+          <w:i w:val="false"/>
+          <w:iCs w:val="false"/>
+          <w:lang w:val="hr-HR"/>
+        </w:rPr>
+        <w:t xml:space="preserve">: </w:t>
+      </w:r>
+      <w:r>
         <w:rPr>
           <w:rFonts w:ascii="Courier New" w:hAnsi="Courier New"/>
-        </w:rPr>
-      </w:pPr>
-      <w:r>
-        <w:rPr>
-          <w:rStyle w:val="FootnoteCharacters"/>
-        </w:rPr>
-        <w:footnoteRef/>
-      </w:r>
-      <w:r>
-        <w:rPr>
-          <w:rFonts w:ascii="Courier New" w:hAnsi="Courier New"/>
-        </w:rPr>
-        <w:tab/>
-        <w:t>https://languagedesign.stackexchange.com/q/1469/330</w:t>
+          <w:i w:val="false"/>
+          <w:iCs w:val="false"/>
+          <w:lang w:val="hr-HR"/>
+        </w:rPr>
+        <w:t>https://languagedesign.stackexchange.com/a/1463/330</w:t>
       </w:r>
     </w:p>
   </w:footnote>
@@ -19508,7 +19708,7 @@
           <w:rFonts w:ascii="Courier New" w:hAnsi="Courier New"/>
         </w:rPr>
         <w:tab/>
-        <w:t>https://wiki.php.net/rfc/ternary_associativity</w:t>
+        <w:t>https://languagedesign.stackexchange.com/q/1469/330</w:t>
       </w:r>
     </w:p>
   </w:footnote>
@@ -19531,7 +19731,7 @@
           <w:rFonts w:ascii="Courier New" w:hAnsi="Courier New"/>
         </w:rPr>
         <w:tab/>
-        <w:t>https://flatassembler.github.io/compiler.html</w:t>
+        <w:t>https://wiki.php.net/rfc/ternary_associativity</w:t>
       </w:r>
     </w:p>
   </w:footnote>
@@ -19554,7 +19754,7 @@
           <w:rFonts w:ascii="Courier New" w:hAnsi="Courier New"/>
         </w:rPr>
         <w:tab/>
-        <w:t>https://stackoverflow.com/a/62104607/8902065</w:t>
+        <w:t>https://flatassembler.github.io/compiler.html</w:t>
       </w:r>
     </w:p>
   </w:footnote>
@@ -19563,7 +19763,7 @@
       <w:pPr>
         <w:pStyle w:val="Footnote"/>
         <w:rPr>
-          <w:lang w:val="hr-HR"/>
+          <w:rFonts w:ascii="Courier New" w:hAnsi="Courier New"/>
         </w:rPr>
       </w:pPr>
       <w:r>
@@ -19574,17 +19774,10 @@
       </w:r>
       <w:r>
         <w:rPr>
-          <w:lang w:val="hr-HR"/>
+          <w:rFonts w:ascii="Courier New" w:hAnsi="Courier New"/>
         </w:rPr>
         <w:tab/>
-        <w:t xml:space="preserve">Program kojim sam to isprobao dostupan je na mom GitHub profilu: </w:t>
-      </w:r>
-      <w:r>
-        <w:rPr>
-          <w:rFonts w:ascii="Courier New" w:hAnsi="Courier New"/>
-          <w:lang w:val="hr-HR"/>
-        </w:rPr>
-        <w:t>https://github.com/FlatAssembler/AECforWebAssembly/issues/19#issue-1751055396</w:t>
+        <w:t>https://stackoverflow.com/a/62104607/8902065</w:t>
       </w:r>
     </w:p>
   </w:footnote>
@@ -19593,21 +19786,28 @@
       <w:pPr>
         <w:pStyle w:val="Footnote"/>
         <w:rPr>
+          <w:lang w:val="hr-HR"/>
+        </w:rPr>
+      </w:pPr>
+      <w:r>
+        <w:rPr>
+          <w:rStyle w:val="FootnoteCharacters"/>
+        </w:rPr>
+        <w:footnoteRef/>
+      </w:r>
+      <w:r>
+        <w:rPr>
+          <w:lang w:val="hr-HR"/>
+        </w:rPr>
+        <w:tab/>
+        <w:t xml:space="preserve">Program kojim sam to isprobao dostupan je na mom GitHub profilu: </w:t>
+      </w:r>
+      <w:r>
+        <w:rPr>
           <w:rFonts w:ascii="Courier New" w:hAnsi="Courier New"/>
-        </w:rPr>
-      </w:pPr>
-      <w:r>
-        <w:rPr>
-          <w:rStyle w:val="FootnoteCharacters"/>
-        </w:rPr>
-        <w:footnoteRef/>
-      </w:r>
-      <w:r>
-        <w:rPr>
-          <w:rFonts w:ascii="Courier New" w:hAnsi="Courier New"/>
-        </w:rPr>
-        <w:tab/>
-        <w:t>https://www.reddit.com/r/asm/comments/jyfrxy/how_to_implement_breakpoints_in_a_simulator/gd5ysu7/?utm_source=reddit&amp;utm_medium=web2x&amp;context=3</w:t>
+          <w:lang w:val="hr-HR"/>
+        </w:rPr>
+        <w:t>https://github.com/FlatAssembler/AECforWebAssembly/issues/19#issue-1751055396</w:t>
       </w:r>
     </w:p>
   </w:footnote>
@@ -19630,7 +19830,7 @@
           <w:rFonts w:ascii="Courier New" w:hAnsi="Courier New"/>
         </w:rPr>
         <w:tab/>
-        <w:t>https://atheistforums.org/thread-61911-post-2112572.html#pid2112572</w:t>
+        <w:t>https://flatassembler.github.io/analogClock.html</w:t>
       </w:r>
     </w:p>
   </w:footnote>
@@ -19653,7 +19853,7 @@
           <w:rFonts w:ascii="Courier New" w:hAnsi="Courier New"/>
         </w:rPr>
         <w:tab/>
-        <w:t>https://atheistforums.org/thread-61911-post-2112817.html#pid2112817</w:t>
+        <w:t>https://www.reddit.com/r/asm/comments/jyfrxy/how_to_implement_breakpoints_in_a_simulator/gd5ysu7/?utm_source=reddit&amp;utm_medium=web2x&amp;context=3</w:t>
       </w:r>
     </w:p>
   </w:footnote>
@@ -19663,7 +19863,6 @@
         <w:pStyle w:val="Footnote"/>
         <w:rPr>
           <w:rFonts w:ascii="Courier New" w:hAnsi="Courier New"/>
-          <w:lang w:val="hr-HR"/>
         </w:rPr>
       </w:pPr>
       <w:r>
@@ -19675,10 +19874,9 @@
       <w:r>
         <w:rPr>
           <w:rFonts w:ascii="Courier New" w:hAnsi="Courier New"/>
-          <w:lang w:val="hr-HR"/>
         </w:rPr>
         <w:tab/>
-        <w:t>https://picoblaze-simulator.sourceforge.io/</w:t>
+        <w:t>https://atheistforums.org/thread-61911-post-2112572.html#pid2112572</w:t>
       </w:r>
     </w:p>
   </w:footnote>
@@ -19688,7 +19886,6 @@
         <w:pStyle w:val="Footnote"/>
         <w:rPr>
           <w:rFonts w:ascii="Courier New" w:hAnsi="Courier New"/>
-          <w:lang w:val="hr-HR"/>
         </w:rPr>
       </w:pPr>
       <w:r>
@@ -19700,10 +19897,9 @@
       <w:r>
         <w:rPr>
           <w:rFonts w:ascii="Courier New" w:hAnsi="Courier New"/>
-          <w:lang w:val="hr-HR"/>
         </w:rPr>
         <w:tab/>
-        <w:t>https://flatassembler.github.io/PicoBlaze/PicoBlaze.html</w:t>
+        <w:t>https://atheistforums.org/thread-61911-post-2112817.html#pid2112817</w:t>
       </w:r>
     </w:p>
   </w:footnote>
@@ -19711,7 +19907,10 @@
     <w:p>
       <w:pPr>
         <w:pStyle w:val="Footnote"/>
-        <w:rPr/>
+        <w:rPr>
+          <w:rFonts w:ascii="Courier New" w:hAnsi="Courier New"/>
+          <w:lang w:val="hr-HR"/>
+        </w:rPr>
       </w:pPr>
       <w:r>
         <w:rPr>
@@ -19720,9 +19919,12 @@
         <w:footnoteRef/>
       </w:r>
       <w:r>
-        <w:rPr/>
+        <w:rPr>
+          <w:rFonts w:ascii="Courier New" w:hAnsi="Courier New"/>
+          <w:lang w:val="hr-HR"/>
+        </w:rPr>
         <w:tab/>
-        <w:t>https://informatika.azoo.hr/natjecanje/dogadjaj/175/rezultati</w:t>
+        <w:t>https://picoblaze-simulator.sourceforge.io/</w:t>
       </w:r>
     </w:p>
   </w:footnote>
@@ -19730,7 +19932,10 @@
     <w:p>
       <w:pPr>
         <w:pStyle w:val="Footnote"/>
-        <w:rPr/>
+        <w:rPr>
+          <w:rFonts w:ascii="Courier New" w:hAnsi="Courier New"/>
+          <w:lang w:val="hr-HR"/>
+        </w:rPr>
       </w:pPr>
       <w:r>
         <w:rPr>
@@ -19739,9 +19944,12 @@
         <w:footnoteRef/>
       </w:r>
       <w:r>
-        <w:rPr/>
+        <w:rPr>
+          <w:rFonts w:ascii="Courier New" w:hAnsi="Courier New"/>
+          <w:lang w:val="hr-HR"/>
+        </w:rPr>
         <w:tab/>
-        <w:t>https://informatika.azoo.hr/natjecanje/dogadjaj/235/rezultati</w:t>
+        <w:t>https://flatassembler.github.io/PicoBlaze/PicoBlaze.html</w:t>
       </w:r>
     </w:p>
   </w:footnote>
@@ -19760,11 +19968,49 @@
       <w:r>
         <w:rPr/>
         <w:tab/>
-        <w:t>https://informatika.azoo.hr/natjecanje/dogadjaj/288/rezultati</w:t>
+        <w:t>https://informatika.azoo.hr/natjecanje/dogadjaj/175/rezultati</w:t>
       </w:r>
     </w:p>
   </w:footnote>
   <w:footnote w:id="24">
+    <w:p>
+      <w:pPr>
+        <w:pStyle w:val="Footnote"/>
+        <w:rPr/>
+      </w:pPr>
+      <w:r>
+        <w:rPr>
+          <w:rStyle w:val="FootnoteCharacters"/>
+        </w:rPr>
+        <w:footnoteRef/>
+      </w:r>
+      <w:r>
+        <w:rPr/>
+        <w:tab/>
+        <w:t>https://informatika.azoo.hr/natjecanje/dogadjaj/235/rezultati</w:t>
+      </w:r>
+    </w:p>
+  </w:footnote>
+  <w:footnote w:id="25">
+    <w:p>
+      <w:pPr>
+        <w:pStyle w:val="Footnote"/>
+        <w:rPr/>
+      </w:pPr>
+      <w:r>
+        <w:rPr>
+          <w:rStyle w:val="FootnoteCharacters"/>
+        </w:rPr>
+        <w:footnoteRef/>
+      </w:r>
+      <w:r>
+        <w:rPr/>
+        <w:tab/>
+        <w:t>https://informatika.azoo.hr/natjecanje/dogadjaj/288/rezultati</w:t>
+      </w:r>
+    </w:p>
+  </w:footnote>
+  <w:footnote w:id="26">
     <w:p>
       <w:pPr>
         <w:pStyle w:val="Footnote"/>
@@ -19787,44 +20033,6 @@
       </w:hyperlink>
     </w:p>
   </w:footnote>
-  <w:footnote w:id="25">
-    <w:p>
-      <w:pPr>
-        <w:pStyle w:val="Footnote"/>
-        <w:rPr/>
-      </w:pPr>
-      <w:r>
-        <w:rPr>
-          <w:rStyle w:val="FootnoteCharacters"/>
-        </w:rPr>
-        <w:footnoteRef/>
-      </w:r>
-      <w:r>
-        <w:rPr/>
-        <w:tab/>
-        <w:t>https://stemgames.hr/wp-content/uploads/2019/05/SG-Rezultati-2019-znanje-T.pdf</w:t>
-      </w:r>
-    </w:p>
-  </w:footnote>
-  <w:footnote w:id="26">
-    <w:p>
-      <w:pPr>
-        <w:pStyle w:val="Footnote"/>
-        <w:rPr/>
-      </w:pPr>
-      <w:r>
-        <w:rPr>
-          <w:rStyle w:val="FootnoteCharacters"/>
-        </w:rPr>
-        <w:footnoteRef/>
-      </w:r>
-      <w:r>
-        <w:rPr/>
-        <w:tab/>
-        <w:t>https://www.azoo.hr/images/rezultati_klas_jezici_lat_gimnazije2016.pdf</w:t>
-      </w:r>
-    </w:p>
-  </w:footnote>
   <w:footnote w:id="27">
     <w:p>
       <w:pPr>
@@ -19840,7 +20048,7 @@
       <w:r>
         <w:rPr/>
         <w:tab/>
-        <w:t>http://www.glas-slavonije.hr/365330/3/Gimnazijalac-Teo-napisao--i-objavio-knjigu-o-jeziku</w:t>
+        <w:t>https://stemgames.hr/wp-content/uploads/2019/05/SG-Rezultati-2019-znanje-T.pdf</w:t>
       </w:r>
     </w:p>
   </w:footnote>
@@ -19859,11 +20067,49 @@
       <w:r>
         <w:rPr/>
         <w:tab/>
-        <w:t>https://bib.irb.hr/datoteka/957836.Kopacki.pdf</w:t>
+        <w:t>https://www.azoo.hr/images/rezultati_klas_jezici_lat_gimnazije2016.pdf</w:t>
       </w:r>
     </w:p>
   </w:footnote>
   <w:footnote w:id="29">
+    <w:p>
+      <w:pPr>
+        <w:pStyle w:val="Footnote"/>
+        <w:rPr/>
+      </w:pPr>
+      <w:r>
+        <w:rPr>
+          <w:rStyle w:val="FootnoteCharacters"/>
+        </w:rPr>
+        <w:footnoteRef/>
+      </w:r>
+      <w:r>
+        <w:rPr/>
+        <w:tab/>
+        <w:t>http://www.glas-slavonije.hr/365330/3/Gimnazijalac-Teo-napisao--i-objavio-knjigu-o-jeziku</w:t>
+      </w:r>
+    </w:p>
+  </w:footnote>
+  <w:footnote w:id="30">
+    <w:p>
+      <w:pPr>
+        <w:pStyle w:val="Footnote"/>
+        <w:rPr/>
+      </w:pPr>
+      <w:r>
+        <w:rPr>
+          <w:rStyle w:val="FootnoteCharacters"/>
+        </w:rPr>
+        <w:footnoteRef/>
+      </w:r>
+      <w:r>
+        <w:rPr/>
+        <w:tab/>
+        <w:t>https://bib.irb.hr/datoteka/957836.Kopacki.pdf</w:t>
+      </w:r>
+    </w:p>
+  </w:footnote>
+  <w:footnote w:id="31">
     <w:p>
       <w:pPr>
         <w:pStyle w:val="Footnote"/>
@@ -19889,7 +20135,7 @@
       </w:hyperlink>
     </w:p>
   </w:footnote>
-  <w:footnote w:id="30">
+  <w:footnote w:id="32">
     <w:p>
       <w:pPr>
         <w:pStyle w:val="Footnote"/>
@@ -19912,7 +20158,7 @@
       </w:r>
     </w:p>
   </w:footnote>
-  <w:footnote w:id="31">
+  <w:footnote w:id="33">
     <w:p>
       <w:pPr>
         <w:pStyle w:val="Footnote"/>
@@ -19935,7 +20181,7 @@
       </w:hyperlink>
     </w:p>
   </w:footnote>
-  <w:footnote w:id="32">
+  <w:footnote w:id="34">
     <w:p>
       <w:pPr>
         <w:pStyle w:val="Footnote"/>

</xml_diff>

<commit_message>
Explained what my book is about in my CV...
</commit_message>
<xml_diff>
--- a/seminar/PicoBlaze.docx
+++ b/seminar/PicoBlaze.docx
@@ -1244,7 +1244,7 @@
       <w:tblPr>
         <w:tblW w:w="5000" w:type="pct"/>
         <w:jc w:val="left"/>
-        <w:tblInd w:w="55" w:type="dxa"/>
+        <w:tblInd w:w="-5" w:type="dxa"/>
         <w:tblLayout w:type="fixed"/>
         <w:tblCellMar>
           <w:top w:w="55" w:type="dxa"/>
@@ -2746,7 +2746,7 @@
       <w:tblPr>
         <w:tblW w:w="5000" w:type="pct"/>
         <w:jc w:val="left"/>
-        <w:tblInd w:w="55" w:type="dxa"/>
+        <w:tblInd w:w="-5" w:type="dxa"/>
         <w:tblLayout w:type="fixed"/>
         <w:tblCellMar>
           <w:top w:w="55" w:type="dxa"/>
@@ -4626,7 +4626,17 @@
         <w:pStyle w:val="Normal"/>
         <w:ind w:left="0" w:right="0" w:hanging="0"/>
         <w:jc w:val="both"/>
-        <w:rPr/>
+        <w:rPr>
+          <w:rFonts w:ascii="Times New Roman" w:hAnsi="Times New Roman"/>
+          <w:b w:val="false"/>
+          <w:bCs w:val="false"/>
+          <w:i w:val="false"/>
+          <w:i w:val="false"/>
+          <w:iCs w:val="false"/>
+          <w:sz w:val="22"/>
+          <w:szCs w:val="22"/>
+          <w:lang w:val="hr-HR"/>
+        </w:rPr>
       </w:pPr>
       <w:r>
         <w:rPr>
@@ -17447,7 +17457,150 @@
           <w:szCs w:val="22"/>
           <w:lang w:val="hr-HR"/>
         </w:rPr>
-        <w:t xml:space="preserve">, ali pokrenuti onaj drugi je znatno kompliciranije. Compiler za moj programski jezik koji cilja na x86 ispisuje asemblerski kôd kompatibilan s i486, ali se onaj analogni sat zbog naredbi koje koristim u umetnutom asemblerskom kodu ne može pokrenuti na i486, nego samo na i586 i novijima (dakle, recimo, može u DosBoxu, danas najčešće korištenom simulatoru DOS-a). A, u načelu, svaki se program za stare x86 procesore može pokrenuti na današnjim računalima. DOS se može pokrenuti na današnjim računalima, i neki programi funkcioniraju bez problema, a neki samo s manjim problemima. Recimo, sve što sam isprobao u QBASIC-u u DOS-u na današnjem računalu radilo je. Igrica </w:t>
+        <w:t xml:space="preserve">, ali pokrenuti onaj drugi je znatno kompliciranije. Compiler za moj programski jezik koji cilja na x86 ispisuje asemblerski kôd kompatibilan s i486, ali se onaj analogni sat zbog naredbi koje koristim u umetnutom asemblerskom kodu </w:t>
+      </w:r>
+      <w:r>
+        <w:rPr>
+          <w:rFonts w:ascii="Times New Roman" w:hAnsi="Times New Roman"/>
+          <w:b w:val="false"/>
+          <w:bCs w:val="false"/>
+          <w:i w:val="false"/>
+          <w:iCs w:val="false"/>
+          <w:sz w:val="22"/>
+          <w:szCs w:val="22"/>
+          <w:lang w:val="hr-HR"/>
+        </w:rPr>
+        <w:t>(</w:t>
+      </w:r>
+      <w:r>
+        <w:rPr>
+          <w:rFonts w:ascii="Courier New" w:hAnsi="Courier New"/>
+          <w:b w:val="false"/>
+          <w:bCs w:val="false"/>
+          <w:i w:val="false"/>
+          <w:iCs w:val="false"/>
+          <w:sz w:val="22"/>
+          <w:szCs w:val="22"/>
+          <w:lang w:val="hr-HR"/>
+        </w:rPr>
+        <w:t>movzx</w:t>
+      </w:r>
+      <w:r>
+        <w:rPr>
+          <w:rFonts w:ascii="Times New Roman" w:hAnsi="Times New Roman"/>
+          <w:b w:val="false"/>
+          <w:bCs w:val="false"/>
+          <w:i w:val="false"/>
+          <w:iCs w:val="false"/>
+          <w:sz w:val="22"/>
+          <w:szCs w:val="22"/>
+          <w:lang w:val="hr-HR"/>
+        </w:rPr>
+        <w:t>...</w:t>
+      </w:r>
+      <w:r>
+        <w:rPr>
+          <w:rFonts w:ascii="Times New Roman" w:hAnsi="Times New Roman"/>
+          <w:b w:val="false"/>
+          <w:bCs w:val="false"/>
+          <w:i w:val="false"/>
+          <w:iCs w:val="false"/>
+          <w:sz w:val="22"/>
+          <w:szCs w:val="22"/>
+          <w:lang w:val="hr-HR"/>
+        </w:rPr>
+        <w:t>)</w:t>
+      </w:r>
+      <w:r>
+        <w:rPr>
+          <w:rFonts w:ascii="Times New Roman" w:hAnsi="Times New Roman"/>
+          <w:b w:val="false"/>
+          <w:bCs w:val="false"/>
+          <w:i w:val="false"/>
+          <w:iCs w:val="false"/>
+          <w:sz w:val="22"/>
+          <w:szCs w:val="22"/>
+          <w:lang w:val="hr-HR"/>
+        </w:rPr>
+        <w:t xml:space="preserve"> ne može pokrenuti na i486, nego samo na i586 i novijima (dakle, recimo, može u DosBoxu, danas najčešće korištenom simulatoru DOS-a). </w:t>
+      </w:r>
+      <w:r>
+        <w:rPr>
+          <w:rFonts w:ascii="Times New Roman" w:hAnsi="Times New Roman"/>
+          <w:b w:val="false"/>
+          <w:bCs w:val="false"/>
+          <w:i w:val="false"/>
+          <w:iCs w:val="false"/>
+          <w:sz w:val="22"/>
+          <w:szCs w:val="22"/>
+          <w:lang w:val="hr-HR"/>
+        </w:rPr>
+        <w:t xml:space="preserve">Kad sam pisao program </w:t>
+      </w:r>
+      <w:r>
+        <w:rPr>
+          <w:rFonts w:ascii="Courier New" w:hAnsi="Courier New"/>
+          <w:b w:val="false"/>
+          <w:bCs w:val="false"/>
+          <w:i w:val="false"/>
+          <w:iCs w:val="false"/>
+          <w:sz w:val="22"/>
+          <w:szCs w:val="22"/>
+          <w:lang w:val="hr-HR"/>
+        </w:rPr>
+        <w:t>roseForDOS.aec</w:t>
+      </w:r>
+      <w:r>
+        <w:rPr>
+          <w:rFonts w:ascii="Times New Roman" w:hAnsi="Times New Roman"/>
+          <w:b w:val="false"/>
+          <w:bCs w:val="false"/>
+          <w:i w:val="false"/>
+          <w:iCs w:val="false"/>
+          <w:sz w:val="22"/>
+          <w:szCs w:val="22"/>
+          <w:lang w:val="hr-HR"/>
+        </w:rPr>
+        <w:t xml:space="preserve">, pazio sam da u umetnuti asembler ne ubacim ni jednu instrukciju nekompatibilnu s i486, tako da se </w:t>
+      </w:r>
+      <w:r>
+        <w:rPr>
+          <w:rFonts w:ascii="Courier New" w:hAnsi="Courier New"/>
+          <w:b w:val="false"/>
+          <w:bCs w:val="false"/>
+          <w:i w:val="false"/>
+          <w:iCs w:val="false"/>
+          <w:sz w:val="22"/>
+          <w:szCs w:val="22"/>
+          <w:lang w:val="hr-HR"/>
+        </w:rPr>
+        <w:t>roseForDOS.aec</w:t>
+      </w:r>
+      <w:r>
+        <w:rPr>
+          <w:rFonts w:ascii="Times New Roman" w:hAnsi="Times New Roman"/>
+          <w:b w:val="false"/>
+          <w:bCs w:val="false"/>
+          <w:i w:val="false"/>
+          <w:iCs w:val="false"/>
+          <w:sz w:val="22"/>
+          <w:szCs w:val="22"/>
+          <w:lang w:val="hr-HR"/>
+        </w:rPr>
+        <w:t xml:space="preserve"> iz te ZIP arhive može pokrenuti na i486.</w:t>
+      </w:r>
+      <w:r>
+        <w:rPr>
+          <w:rFonts w:ascii="Times New Roman" w:hAnsi="Times New Roman"/>
+          <w:b w:val="false"/>
+          <w:bCs w:val="false"/>
+          <w:i w:val="false"/>
+          <w:iCs w:val="false"/>
+          <w:sz w:val="22"/>
+          <w:szCs w:val="22"/>
+          <w:lang w:val="hr-HR"/>
+        </w:rPr>
+        <w:t xml:space="preserve"> A, u načelu, svaki se program za stare x86 procesore može pokrenuti na današnjim računalima. DOS se može pokrenuti na današnjim računalima, i neki programi funkcioniraju bez problema, a neki samo s manjim problemima. Recimo, sve što sam isprobao u QBASIC-u u DOS-u na današnjem računalu radilo je. Igrica </w:t>
       </w:r>
       <w:r>
         <w:rPr>
@@ -17473,14 +17626,37 @@
           <w:szCs w:val="22"/>
           <w:lang w:val="hr-HR"/>
         </w:rPr>
-        <w:t>, ako se pokrene u DOS-u na današnjem računalu, može se pokrenuti i odigrati prvi level, ali se zaglavi pri prijelazu iz prvog levala na drugi (u DosBoxu, koji simulira i stari hardware, može se cijela odigrati). Međutim, Windows 3.11 ne mogu se pokrenuti na današnjem računalu. Probao sam ih instalirati, i pred kraj instalacije izbacilo me je s porukom da se procesor ne može prebaciti u 32-bitni način rada. Ne znam kako je to moguće, ali iz iskustva znam da je tako.</w:t>
+        <w:t xml:space="preserve">, ako se pokrene u DOS-u na današnjem računalu, može se pokrenuti i odigrati prvi level, ali se zaglavi pri prijelazu iz prvog levala na drugi (u DosBoxu, koji simulira i stari hardware, može se cijela odigrati). Međutim, Windows 3.11 ne mogu se pokrenuti na današnjem računalu. Probao sam ih instalirati, i pred kraj instalacije izbacilo me je s porukom da se procesor ne može prebaciti u 32-bitni način rada. Ne znam kako je to moguće, ali iz iskustva znam da je tako. </w:t>
+      </w:r>
+      <w:r>
+        <w:rPr>
+          <w:rFonts w:ascii="Times New Roman" w:hAnsi="Times New Roman"/>
+          <w:b w:val="false"/>
+          <w:bCs w:val="false"/>
+          <w:i w:val="false"/>
+          <w:iCs w:val="false"/>
+          <w:sz w:val="22"/>
+          <w:szCs w:val="22"/>
+          <w:lang w:val="hr-HR"/>
+        </w:rPr>
+        <w:t>Na internetu na više mjesta piše da se Windows 95 ne može pokrenuti na današnjem računalu jer u njemu postoji bug koji mu onemogućava da se pokrene na računalu s više od 480 MB RAM-a, ali da se Windows 98 može. Windows XP znatno se manje oslanja na BIOS nego Windows 98 i radi daleko više pretpostavki o tome kako hardware funkcionira, i zato se Windows XP ne može pokrenuti na današnjem računalu (probao sam).</w:t>
       </w:r>
     </w:p>
     <w:p>
       <w:pPr>
         <w:pStyle w:val="Normal"/>
         <w:jc w:val="both"/>
-        <w:rPr/>
+        <w:rPr>
+          <w:rFonts w:ascii="Times New Roman" w:hAnsi="Times New Roman"/>
+          <w:b w:val="false"/>
+          <w:bCs w:val="false"/>
+          <w:i w:val="false"/>
+          <w:i w:val="false"/>
+          <w:iCs w:val="false"/>
+          <w:sz w:val="22"/>
+          <w:szCs w:val="22"/>
+          <w:lang w:val="hr-HR"/>
+        </w:rPr>
       </w:pPr>
       <w:r>
         <w:rPr>
@@ -17500,7 +17676,17 @@
       <w:pPr>
         <w:pStyle w:val="Normal"/>
         <w:jc w:val="both"/>
-        <w:rPr/>
+        <w:rPr>
+          <w:rFonts w:ascii="Times New Roman" w:hAnsi="Times New Roman"/>
+          <w:b w:val="false"/>
+          <w:bCs w:val="false"/>
+          <w:i w:val="false"/>
+          <w:i w:val="false"/>
+          <w:iCs w:val="false"/>
+          <w:sz w:val="22"/>
+          <w:szCs w:val="22"/>
+          <w:lang w:val="hr-HR"/>
+        </w:rPr>
       </w:pPr>
       <w:r>
         <w:rPr>
@@ -18875,21 +19061,69 @@
       </w:r>
       <w:r>
         <w:rPr>
+          <w:i w:val="false"/>
+          <w:iCs w:val="false"/>
           <w:lang w:val="hr-HR"/>
         </w:rPr>
         <w:t xml:space="preserve"> </w:t>
       </w:r>
       <w:r>
         <w:rPr>
-          <w:lang w:val="hr-HR"/>
-        </w:rPr>
-        <w:t>Kao</w:t>
-      </w:r>
-      <w:r>
-        <w:rPr>
-          <w:lang w:val="hr-HR"/>
-        </w:rPr>
-        <w:t xml:space="preserve"> student prve godine</w:t>
+          <w:i w:val="false"/>
+          <w:iCs w:val="false"/>
+          <w:lang w:val="hr-HR"/>
+        </w:rPr>
+        <w:t>Knjiga</w:t>
+      </w:r>
+      <w:r>
+        <w:rPr>
+          <w:i/>
+          <w:iCs/>
+          <w:lang w:val="hr-HR"/>
+        </w:rPr>
+        <w:t xml:space="preserve"> Jezici za gimnazijalce</w:t>
+      </w:r>
+      <w:r>
+        <w:rPr>
+          <w:i w:val="false"/>
+          <w:iCs w:val="false"/>
+          <w:lang w:val="hr-HR"/>
+        </w:rPr>
+        <w:t xml:space="preserve"> ima dva dijela, prvi je o povijesnoj lingvistici, a drugi o vezi programskih i prirodnih jezika. </w:t>
+      </w:r>
+      <w:r>
+        <w:rPr>
+          <w:i w:val="false"/>
+          <w:iCs w:val="false"/>
+          <w:lang w:val="hr-HR"/>
+        </w:rPr>
+        <w:t>Naravno, sada i o jednom i o drugom znam mnogo više nego što sam znao kad sam pisao tu knjigu.</w:t>
+      </w:r>
+      <w:r>
+        <w:rPr>
+          <w:i/>
+          <w:iCs/>
+          <w:lang w:val="hr-HR"/>
+        </w:rPr>
+        <w:t xml:space="preserve"> </w:t>
+      </w:r>
+      <w:r>
+        <w:rPr>
+          <w:lang w:val="hr-HR"/>
+        </w:rPr>
+        <w:t>Ka</w:t>
+      </w:r>
+      <w:r>
+        <w:rPr>
+          <w:lang w:val="hr-HR"/>
+        </w:rPr>
+        <w:t>d sam bio</w:t>
+      </w:r>
+      <w:r>
+        <w:rPr>
+          <w:lang w:val="hr-HR"/>
+        </w:rPr>
+        <w:t xml:space="preserve"> student prve godine,</w:t>
       </w:r>
       <w:r>
         <w:rPr>
@@ -18974,6 +19208,134 @@
           <w:lang w:val="hr-HR"/>
         </w:rPr>
         <w:t>teći</w:t>
+      </w:r>
+      <w:r>
+        <w:rPr>
+          <w:i w:val="false"/>
+          <w:iCs w:val="false"/>
+          <w:lang w:val="hr-HR"/>
+        </w:rPr>
+        <w:t xml:space="preserve"> </w:t>
+      </w:r>
+      <w:r>
+        <w:rPr>
+          <w:i w:val="false"/>
+          <w:iCs w:val="false"/>
+          <w:lang w:val="hr-HR"/>
+        </w:rPr>
+        <w:t xml:space="preserve">(da je ilirska riječ za </w:t>
+      </w:r>
+      <w:r>
+        <w:rPr>
+          <w:i/>
+          <w:iCs/>
+          <w:lang w:val="hr-HR"/>
+        </w:rPr>
+        <w:t>teći</w:t>
+      </w:r>
+      <w:r>
+        <w:rPr>
+          <w:i w:val="false"/>
+          <w:iCs w:val="false"/>
+          <w:lang w:val="hr-HR"/>
+        </w:rPr>
+        <w:t xml:space="preserve"> bila </w:t>
+      </w:r>
+      <w:r>
+        <w:rPr>
+          <w:i/>
+          <w:iCs/>
+          <w:lang w:val="hr-HR"/>
+        </w:rPr>
+        <w:t>*karr</w:t>
+      </w:r>
+      <w:r>
+        <w:rPr>
+          <w:i/>
+          <w:iCs/>
+          <w:lang w:val="en-US"/>
+        </w:rPr>
+        <w:t>~kurr</w:t>
+      </w:r>
+      <w:r>
+        <w:rPr>
+          <w:i w:val="false"/>
+          <w:iCs w:val="false"/>
+          <w:lang w:val="en-US"/>
+        </w:rPr>
+        <w:t xml:space="preserve">, </w:t>
+      </w:r>
+      <w:r>
+        <w:rPr>
+          <w:i w:val="false"/>
+          <w:iCs w:val="false"/>
+          <w:lang w:val="hr-HR"/>
+        </w:rPr>
+        <w:t xml:space="preserve">recimo, da se Karašica u antici zvala ili </w:t>
+      </w:r>
+      <w:r>
+        <w:rPr>
+          <w:i/>
+          <w:iCs/>
+          <w:lang w:val="hr-HR"/>
+        </w:rPr>
+        <w:t>*Kurrurrissia</w:t>
+      </w:r>
+      <w:r>
+        <w:rPr>
+          <w:i w:val="false"/>
+          <w:iCs w:val="false"/>
+          <w:lang w:val="hr-HR"/>
+        </w:rPr>
+        <w:t xml:space="preserve"> ili </w:t>
+      </w:r>
+      <w:r>
+        <w:rPr>
+          <w:i/>
+          <w:iCs/>
+          <w:lang w:val="hr-HR"/>
+        </w:rPr>
+        <w:t>*Kurrirrissia</w:t>
+      </w:r>
+      <w:r>
+        <w:rPr>
+          <w:i w:val="false"/>
+          <w:iCs w:val="false"/>
+          <w:lang w:val="hr-HR"/>
+        </w:rPr>
+        <w:t xml:space="preserve">, a Krapina </w:t>
+      </w:r>
+      <w:r>
+        <w:rPr>
+          <w:i/>
+          <w:iCs/>
+          <w:lang w:val="hr-HR"/>
+        </w:rPr>
+        <w:t>*Kurrippuppona</w:t>
+      </w:r>
+      <w:r>
+        <w:rPr>
+          <w:i w:val="false"/>
+          <w:iCs w:val="false"/>
+          <w:lang w:val="hr-HR"/>
+        </w:rPr>
+        <w:t xml:space="preserve"> ili </w:t>
+      </w:r>
+      <w:r>
+        <w:rPr>
+          <w:i/>
+          <w:iCs/>
+          <w:lang w:val="hr-HR"/>
+        </w:rPr>
+        <w:t>*Karpona</w:t>
+      </w:r>
+      <w:r>
+        <w:rPr>
+          <w:i w:val="false"/>
+          <w:iCs w:val="false"/>
+          <w:lang w:val="hr-HR"/>
+        </w:rPr>
+        <w:t>, i tako dalje)</w:t>
       </w:r>
       <w:r>
         <w:rPr>
@@ -19023,27 +19385,15 @@
         <w:pStyle w:val="TextBody"/>
         <w:ind w:left="0" w:right="0" w:firstLine="360"/>
         <w:jc w:val="both"/>
-        <w:rPr/>
+        <w:rPr>
+          <w:lang w:val="hr-HR"/>
+        </w:rPr>
       </w:pPr>
       <w:r>
         <w:rPr>
           <w:lang w:val="hr-HR"/>
         </w:rPr>
-        <w:t xml:space="preserve">Softwareski projekt na kojem radim i koji mi je posebno drag je </w:t>
-      </w:r>
-      <w:r>
-        <w:rPr>
-          <w:i/>
-          <w:iCs/>
-          <w:lang w:val="hr-HR"/>
-        </w:rPr>
-        <w:t>Arithmetic Expression Compiler</w:t>
-      </w:r>
-      <w:r>
-        <w:rPr>
-          <w:lang w:val="hr-HR"/>
-        </w:rPr>
-        <w:t>, o kojem možete čitati na mojoj web-stranici</w:t>
+        <w:t>Govorim hrvatski (izvorni govornik), engleski (vjerojatno C1 razina), latinski (vjerojatno B2 razina</w:t>
       </w:r>
       <w:r>
         <w:rPr>
@@ -19051,35 +19401,6 @@
           <w:lang w:val="hr-HR"/>
         </w:rPr>
         <w:footnoteReference w:id="33"/>
-      </w:r>
-      <w:r>
-        <w:rPr>
-          <w:lang w:val="hr-HR"/>
-        </w:rPr>
-        <w:t>. Ukratko, to je compilirani programski jezik niske razine (lako se sučeljava s asemblerskim jezikom) kojim možemo ciljati x86 procesore te možemo ciljati WebAssembly.</w:t>
-      </w:r>
-    </w:p>
-    <w:p>
-      <w:pPr>
-        <w:pStyle w:val="TextBody"/>
-        <w:ind w:left="0" w:right="0" w:firstLine="360"/>
-        <w:jc w:val="both"/>
-        <w:rPr>
-          <w:lang w:val="hr-HR"/>
-        </w:rPr>
-      </w:pPr>
-      <w:r>
-        <w:rPr>
-          <w:lang w:val="hr-HR"/>
-        </w:rPr>
-        <w:t>Govorim hrvatski (izvorni govornik), engleski (vjerojatno C1 razina), latinski (vjerojatno B2 razina</w:t>
-      </w:r>
-      <w:r>
-        <w:rPr>
-          <w:rStyle w:val="FootnoteAnchor"/>
-          <w:lang w:val="hr-HR"/>
-        </w:rPr>
-        <w:footnoteReference w:id="34"/>
       </w:r>
       <w:r>
         <w:rPr>
@@ -20159,29 +20480,6 @@
     </w:p>
   </w:footnote>
   <w:footnote w:id="33">
-    <w:p>
-      <w:pPr>
-        <w:pStyle w:val="Footnote"/>
-        <w:rPr/>
-      </w:pPr>
-      <w:r>
-        <w:rPr>
-          <w:rStyle w:val="FootnoteCharacters"/>
-        </w:rPr>
-        <w:footnoteRef/>
-      </w:r>
-      <w:hyperlink r:id="rId3">
-        <w:r>
-          <w:rPr>
-            <w:rStyle w:val="Hyperlink1"/>
-          </w:rPr>
-          <w:tab/>
-          <w:t>https://flatassembler.github.io/AEC_specification.html</w:t>
-        </w:r>
-      </w:hyperlink>
-    </w:p>
-  </w:footnote>
-  <w:footnote w:id="34">
     <w:p>
       <w:pPr>
         <w:pStyle w:val="Footnote"/>

</xml_diff>

<commit_message>
A bit more about the problems I ran into...
</commit_message>
<xml_diff>
--- a/seminar/PicoBlaze.docx
+++ b/seminar/PicoBlaze.docx
@@ -7205,7 +7205,202 @@
           <w:szCs w:val="22"/>
           <w:lang w:val="hr-HR"/>
         </w:rPr>
-        <w:t>”, radilo je kako treba.</w:t>
+        <w:t xml:space="preserve">”, radilo je kako treba. </w:t>
+      </w:r>
+      <w:r>
+        <w:rPr>
+          <w:rFonts w:ascii="Times New Roman" w:hAnsi="Times New Roman"/>
+          <w:b w:val="false"/>
+          <w:bCs w:val="false"/>
+          <w:i w:val="false"/>
+          <w:iCs w:val="false"/>
+          <w:sz w:val="22"/>
+          <w:szCs w:val="22"/>
+          <w:lang w:val="hr-HR"/>
+        </w:rPr>
+        <w:t xml:space="preserve">WebPositive još uvijek renderira neke stvari u mom PicoBlaze Simulatoru pogrešno, recimo, on asemblerske programe ne renderira u monospace fontu, i nema očitog načina da mu se zada da to napravi. </w:t>
+      </w:r>
+      <w:r>
+        <w:rPr>
+          <w:rFonts w:ascii="Times New Roman" w:hAnsi="Times New Roman"/>
+          <w:b w:val="false"/>
+          <w:bCs w:val="false"/>
+          <w:i w:val="false"/>
+          <w:iCs w:val="false"/>
+          <w:sz w:val="22"/>
+          <w:szCs w:val="22"/>
+          <w:lang w:val="hr-HR"/>
+        </w:rPr>
+        <w:t>Isto tako, WebPositive krivo renderira SVG gradijente u ikonama</w:t>
+      </w:r>
+      <w:r>
+        <w:rPr>
+          <w:rFonts w:ascii="Times New Roman" w:hAnsi="Times New Roman"/>
+          <w:b w:val="false"/>
+          <w:bCs w:val="false"/>
+          <w:i/>
+          <w:iCs/>
+          <w:sz w:val="22"/>
+          <w:szCs w:val="22"/>
+          <w:lang w:val="hr-HR"/>
+        </w:rPr>
+        <w:t xml:space="preserve"> play, pause, fast forward</w:t>
+      </w:r>
+      <w:r>
+        <w:rPr>
+          <w:rFonts w:ascii="Times New Roman" w:hAnsi="Times New Roman"/>
+          <w:b w:val="false"/>
+          <w:bCs w:val="false"/>
+          <w:i w:val="false"/>
+          <w:iCs w:val="false"/>
+          <w:sz w:val="22"/>
+          <w:szCs w:val="22"/>
+          <w:lang w:val="hr-HR"/>
+        </w:rPr>
+        <w:t xml:space="preserve"> i</w:t>
+      </w:r>
+      <w:r>
+        <w:rPr>
+          <w:rFonts w:ascii="Times New Roman" w:hAnsi="Times New Roman"/>
+          <w:b w:val="false"/>
+          <w:bCs w:val="false"/>
+          <w:i/>
+          <w:iCs/>
+          <w:sz w:val="22"/>
+          <w:szCs w:val="22"/>
+          <w:lang w:val="hr-HR"/>
+        </w:rPr>
+        <w:t xml:space="preserve"> single step</w:t>
+      </w:r>
+      <w:r>
+        <w:rPr>
+          <w:rFonts w:ascii="Times New Roman" w:hAnsi="Times New Roman"/>
+          <w:b w:val="false"/>
+          <w:bCs w:val="false"/>
+          <w:i w:val="false"/>
+          <w:iCs w:val="false"/>
+          <w:sz w:val="22"/>
+          <w:szCs w:val="22"/>
+          <w:lang w:val="hr-HR"/>
+        </w:rPr>
+        <w:t>.</w:t>
+      </w:r>
+      <w:r>
+        <w:rPr>
+          <w:rFonts w:ascii="Times New Roman" w:hAnsi="Times New Roman"/>
+          <w:b w:val="false"/>
+          <w:bCs w:val="false"/>
+          <w:i/>
+          <w:iCs/>
+          <w:sz w:val="22"/>
+          <w:szCs w:val="22"/>
+          <w:lang w:val="hr-HR"/>
+        </w:rPr>
+        <w:t xml:space="preserve"> </w:t>
+      </w:r>
+      <w:r>
+        <w:rPr>
+          <w:rFonts w:ascii="Times New Roman" w:hAnsi="Times New Roman"/>
+          <w:b w:val="false"/>
+          <w:bCs w:val="false"/>
+          <w:i w:val="false"/>
+          <w:iCs w:val="false"/>
+          <w:sz w:val="22"/>
+          <w:szCs w:val="22"/>
+          <w:lang w:val="hr-HR"/>
+        </w:rPr>
+        <w:t>No, t</w:t>
+      </w:r>
+      <w:r>
+        <w:rPr>
+          <w:rFonts w:ascii="Times New Roman" w:hAnsi="Times New Roman"/>
+          <w:b w:val="false"/>
+          <w:bCs w:val="false"/>
+          <w:i w:val="false"/>
+          <w:iCs w:val="false"/>
+          <w:sz w:val="22"/>
+          <w:szCs w:val="22"/>
+          <w:lang w:val="hr-HR"/>
+        </w:rPr>
+        <w:t>e stvari</w:t>
+      </w:r>
+      <w:r>
+        <w:rPr>
+          <w:rFonts w:ascii="Times New Roman" w:hAnsi="Times New Roman"/>
+          <w:b w:val="false"/>
+          <w:bCs w:val="false"/>
+          <w:i w:val="false"/>
+          <w:iCs w:val="false"/>
+          <w:sz w:val="22"/>
+          <w:szCs w:val="22"/>
+          <w:lang w:val="hr-HR"/>
+        </w:rPr>
+        <w:t xml:space="preserve"> ne spriječava</w:t>
+      </w:r>
+      <w:r>
+        <w:rPr>
+          <w:rFonts w:ascii="Times New Roman" w:hAnsi="Times New Roman"/>
+          <w:b w:val="false"/>
+          <w:bCs w:val="false"/>
+          <w:i w:val="false"/>
+          <w:iCs w:val="false"/>
+          <w:sz w:val="22"/>
+          <w:szCs w:val="22"/>
+          <w:lang w:val="hr-HR"/>
+        </w:rPr>
+        <w:t>ju</w:t>
+      </w:r>
+      <w:r>
+        <w:rPr>
+          <w:rFonts w:ascii="Times New Roman" w:hAnsi="Times New Roman"/>
+          <w:b w:val="false"/>
+          <w:bCs w:val="false"/>
+          <w:i w:val="false"/>
+          <w:iCs w:val="false"/>
+          <w:sz w:val="22"/>
+          <w:szCs w:val="22"/>
+          <w:lang w:val="hr-HR"/>
+        </w:rPr>
+        <w:t xml:space="preserve"> da se moj PicoBlaze Simulator koristi u WebPositiveu. Drugi internetski preglednik za operativni sustav Haiku, Otter (bliski srodnik Operi), bolje renderira web-stranice nego što to radi WebPositive, ali Otter ne podržava dovoljno JavaScripta da se u njemu pokrene moj PicoBlaze Simulator. </w:t>
+      </w:r>
+      <w:r>
+        <w:rPr>
+          <w:rFonts w:ascii="Times New Roman" w:hAnsi="Times New Roman"/>
+          <w:b w:val="false"/>
+          <w:bCs w:val="false"/>
+          <w:i w:val="false"/>
+          <w:iCs w:val="false"/>
+          <w:sz w:val="22"/>
+          <w:szCs w:val="22"/>
+          <w:lang w:val="hr-HR"/>
+        </w:rPr>
+        <w:t xml:space="preserve">Nisam isprobao svoj PicoBlaze Simulator u Safariju i Operi, no ne očekujem tamo velike probleme. U svakom slučaju, mislim da svatko tko želi koristiti moj PicoBlaze Simulator </w:t>
+      </w:r>
+      <w:r>
+        <w:rPr>
+          <w:rFonts w:ascii="Times New Roman" w:hAnsi="Times New Roman"/>
+          <w:b w:val="false"/>
+          <w:bCs w:val="false"/>
+          <w:i w:val="false"/>
+          <w:iCs w:val="false"/>
+          <w:sz w:val="22"/>
+          <w:szCs w:val="22"/>
+          <w:lang w:val="hr-HR"/>
+        </w:rPr>
+        <w:t>lako</w:t>
+      </w:r>
+      <w:r>
+        <w:rPr>
+          <w:rFonts w:ascii="Times New Roman" w:hAnsi="Times New Roman"/>
+          <w:b w:val="false"/>
+          <w:bCs w:val="false"/>
+          <w:i w:val="false"/>
+          <w:iCs w:val="false"/>
+          <w:sz w:val="22"/>
+          <w:szCs w:val="22"/>
+          <w:lang w:val="hr-HR"/>
+        </w:rPr>
+        <w:t xml:space="preserve"> može na svoje računalo instalirati neki internetski preglednik u kojem se on može pokrenuti.</w:t>
       </w:r>
     </w:p>
     <w:p>
@@ -17410,7 +17605,124 @@
           <w:szCs w:val="22"/>
           <w:lang w:val="hr-HR"/>
         </w:rPr>
-        <w:t>.</w:t>
+        <w:t xml:space="preserve">. </w:t>
+      </w:r>
+      <w:r>
+        <w:rPr>
+          <w:rFonts w:ascii="Times New Roman" w:hAnsi="Times New Roman"/>
+          <w:b w:val="false"/>
+          <w:bCs w:val="false"/>
+          <w:i w:val="false"/>
+          <w:iCs w:val="false"/>
+          <w:sz w:val="22"/>
+          <w:szCs w:val="22"/>
+          <w:lang w:val="hr-HR"/>
+        </w:rPr>
+        <w:t xml:space="preserve">Dodao sam upozorenje o tome na početak tog programa </w:t>
+      </w:r>
+      <w:r>
+        <w:rPr>
+          <w:rFonts w:ascii="Times New Roman" w:hAnsi="Times New Roman"/>
+          <w:b w:val="false"/>
+          <w:bCs w:val="false"/>
+          <w:i w:val="false"/>
+          <w:iCs w:val="false"/>
+          <w:sz w:val="22"/>
+          <w:szCs w:val="22"/>
+          <w:lang w:val="hr-HR"/>
+        </w:rPr>
+        <w:t xml:space="preserve">i otvorio pitanje o tome na nekoliko internetskih foruma, ali do sada nisam naletio na nekog stručnjaka za PicoBlaze na </w:t>
+      </w:r>
+      <w:r>
+        <w:rPr>
+          <w:rFonts w:ascii="Times New Roman" w:hAnsi="Times New Roman"/>
+          <w:b w:val="false"/>
+          <w:bCs w:val="false"/>
+          <w:i w:val="false"/>
+          <w:iCs w:val="false"/>
+          <w:sz w:val="22"/>
+          <w:szCs w:val="22"/>
+          <w:lang w:val="hr-HR"/>
+        </w:rPr>
+        <w:t>nekom</w:t>
+      </w:r>
+      <w:r>
+        <w:rPr>
+          <w:rFonts w:ascii="Times New Roman" w:hAnsi="Times New Roman"/>
+          <w:b w:val="false"/>
+          <w:bCs w:val="false"/>
+          <w:i w:val="false"/>
+          <w:iCs w:val="false"/>
+          <w:sz w:val="22"/>
+          <w:szCs w:val="22"/>
+          <w:lang w:val="hr-HR"/>
+        </w:rPr>
+        <w:t xml:space="preserve"> internetskom forumu. </w:t>
+      </w:r>
+      <w:r>
+        <w:rPr>
+          <w:rFonts w:ascii="Times New Roman" w:hAnsi="Times New Roman"/>
+          <w:b w:val="false"/>
+          <w:bCs w:val="false"/>
+          <w:i w:val="false"/>
+          <w:iCs w:val="false"/>
+          <w:sz w:val="22"/>
+          <w:szCs w:val="22"/>
+          <w:lang w:val="hr-HR"/>
+        </w:rPr>
+        <w:t xml:space="preserve">Kao što sam napisao dok sam opisivao </w:t>
+      </w:r>
+      <w:r>
+        <w:rPr>
+          <w:rFonts w:ascii="Courier New" w:hAnsi="Courier New"/>
+          <w:b w:val="false"/>
+          <w:bCs w:val="false"/>
+          <w:i w:val="false"/>
+          <w:iCs w:val="false"/>
+          <w:sz w:val="22"/>
+          <w:szCs w:val="22"/>
+          <w:lang w:val="hr-HR"/>
+        </w:rPr>
+        <w:t>simulator.js</w:t>
+      </w:r>
+      <w:r>
+        <w:rPr>
+          <w:rFonts w:ascii="Times New Roman" w:hAnsi="Times New Roman"/>
+          <w:b w:val="false"/>
+          <w:bCs w:val="false"/>
+          <w:i w:val="false"/>
+          <w:iCs w:val="false"/>
+          <w:sz w:val="22"/>
+          <w:szCs w:val="22"/>
+          <w:lang w:val="hr-HR"/>
+        </w:rPr>
+        <w:t xml:space="preserve">, imam dobar razlog za vjerovati da je emulacija regbanksova u mom simulatoru PicoBlazea nerealistična, ali program </w:t>
+      </w:r>
+      <w:r>
+        <w:rPr>
+          <w:rFonts w:ascii="Times New Roman" w:hAnsi="Times New Roman"/>
+          <w:b w:val="false"/>
+          <w:bCs w:val="false"/>
+          <w:i/>
+          <w:iCs/>
+          <w:sz w:val="22"/>
+          <w:szCs w:val="22"/>
+          <w:lang w:val="hr-HR"/>
+        </w:rPr>
+        <w:t>Decimal to Binary</w:t>
+      </w:r>
+      <w:r>
+        <w:rPr>
+          <w:rFonts w:ascii="Times New Roman" w:hAnsi="Times New Roman"/>
+          <w:b w:val="false"/>
+          <w:bCs w:val="false"/>
+          <w:i w:val="false"/>
+          <w:iCs w:val="false"/>
+          <w:sz w:val="22"/>
+          <w:szCs w:val="22"/>
+          <w:lang w:val="hr-HR"/>
+        </w:rPr>
+        <w:t xml:space="preserve"> ne koristi regbankse, tako da nije u tome problem.</w:t>
       </w:r>
     </w:p>
     <w:p>
@@ -17430,7 +17742,33 @@
           <w:szCs w:val="22"/>
           <w:lang w:val="hr-HR"/>
         </w:rPr>
-        <w:t>Nakon tih 6 primjera, slijedi link na ZIP arhivu s programima pisanim na dijalektu mog programskog jezika koji cilja x86, većina s mnogo umetnutog asemblerskog koda, i link na upute kako na Linuxu isprobati analogni sat pisan tim dijalektom mog programskog jezika. Analogni sat pisan onim dijalektom mog programskog jezika koji cilja WebAssembly može se pokrenuti u internetskom pregledniku</w:t>
+        <w:t xml:space="preserve">Nakon tih 6 primjera, slijedi link na ZIP arhivu s programima pisanim na dijalektu mog programskog jezika koji cilja x86, većina s mnogo umetnutog asemblerskog koda, i link na upute kako na Linuxu isprobati analogni sat pisan tim dijalektom mog programskog jezika. Analogni sat pisan onim dijalektom mog programskog jezika koji cilja WebAssembly može se pokrenuti u </w:t>
+      </w:r>
+      <w:r>
+        <w:rPr>
+          <w:rFonts w:ascii="Times New Roman" w:hAnsi="Times New Roman"/>
+          <w:b w:val="false"/>
+          <w:bCs w:val="false"/>
+          <w:i w:val="false"/>
+          <w:iCs w:val="false"/>
+          <w:sz w:val="22"/>
+          <w:szCs w:val="22"/>
+          <w:lang w:val="hr-HR"/>
+        </w:rPr>
+        <w:t>modernom</w:t>
+      </w:r>
+      <w:r>
+        <w:rPr>
+          <w:rFonts w:ascii="Times New Roman" w:hAnsi="Times New Roman"/>
+          <w:b w:val="false"/>
+          <w:bCs w:val="false"/>
+          <w:i w:val="false"/>
+          <w:iCs w:val="false"/>
+          <w:sz w:val="22"/>
+          <w:szCs w:val="22"/>
+          <w:lang w:val="hr-HR"/>
+        </w:rPr>
+        <w:t xml:space="preserve"> internetskom pregledniku</w:t>
       </w:r>
       <w:r>
         <w:rPr>
@@ -17496,20 +17834,7 @@
           <w:szCs w:val="22"/>
           <w:lang w:val="hr-HR"/>
         </w:rPr>
-        <w:t>...</w:t>
-      </w:r>
-      <w:r>
-        <w:rPr>
-          <w:rFonts w:ascii="Times New Roman" w:hAnsi="Times New Roman"/>
-          <w:b w:val="false"/>
-          <w:bCs w:val="false"/>
-          <w:i w:val="false"/>
-          <w:iCs w:val="false"/>
-          <w:sz w:val="22"/>
-          <w:szCs w:val="22"/>
-          <w:lang w:val="hr-HR"/>
-        </w:rPr>
-        <w:t>)</w:t>
+        <w:t>...)</w:t>
       </w:r>
       <w:r>
         <w:rPr>
@@ -17561,7 +17886,33 @@
           <w:szCs w:val="22"/>
           <w:lang w:val="hr-HR"/>
         </w:rPr>
-        <w:t xml:space="preserve">, pazio sam da u umetnuti asembler ne ubacim ni jednu instrukciju nekompatibilnu s i486, tako da se </w:t>
+        <w:t xml:space="preserve">, pazio sam da u umetnuti asembler ne ubacim ni jednu instrukciju nekompatibilnu s i486, tako da </w:t>
+      </w:r>
+      <w:r>
+        <w:rPr>
+          <w:rFonts w:ascii="Times New Roman" w:hAnsi="Times New Roman"/>
+          <w:b w:val="false"/>
+          <w:bCs w:val="false"/>
+          <w:i w:val="false"/>
+          <w:iCs w:val="false"/>
+          <w:sz w:val="22"/>
+          <w:szCs w:val="22"/>
+          <w:lang w:val="hr-HR"/>
+        </w:rPr>
+        <w:t>bi</w:t>
+      </w:r>
+      <w:r>
+        <w:rPr>
+          <w:rFonts w:ascii="Times New Roman" w:hAnsi="Times New Roman"/>
+          <w:b w:val="false"/>
+          <w:bCs w:val="false"/>
+          <w:i w:val="false"/>
+          <w:iCs w:val="false"/>
+          <w:sz w:val="22"/>
+          <w:szCs w:val="22"/>
+          <w:lang w:val="hr-HR"/>
+        </w:rPr>
+        <w:t xml:space="preserve"> se </w:t>
       </w:r>
       <w:r>
         <w:rPr>
@@ -17587,7 +17938,59 @@
           <w:szCs w:val="22"/>
           <w:lang w:val="hr-HR"/>
         </w:rPr>
-        <w:t xml:space="preserve"> iz te ZIP arhive može pokrenuti na i486.</w:t>
+        <w:t xml:space="preserve"> iz te ZIP arhive </w:t>
+      </w:r>
+      <w:r>
+        <w:rPr>
+          <w:rFonts w:ascii="Times New Roman" w:hAnsi="Times New Roman"/>
+          <w:b w:val="false"/>
+          <w:bCs w:val="false"/>
+          <w:i w:val="false"/>
+          <w:iCs w:val="false"/>
+          <w:sz w:val="22"/>
+          <w:szCs w:val="22"/>
+          <w:lang w:val="hr-HR"/>
+        </w:rPr>
+        <w:t>trebao moći</w:t>
+      </w:r>
+      <w:r>
+        <w:rPr>
+          <w:rFonts w:ascii="Times New Roman" w:hAnsi="Times New Roman"/>
+          <w:b w:val="false"/>
+          <w:bCs w:val="false"/>
+          <w:i w:val="false"/>
+          <w:iCs w:val="false"/>
+          <w:sz w:val="22"/>
+          <w:szCs w:val="22"/>
+          <w:lang w:val="hr-HR"/>
+        </w:rPr>
+        <w:t xml:space="preserve"> pokrenuti na i486 </w:t>
+      </w:r>
+      <w:r>
+        <w:rPr>
+          <w:rFonts w:ascii="Times New Roman" w:hAnsi="Times New Roman"/>
+          <w:b w:val="false"/>
+          <w:bCs w:val="false"/>
+          <w:i w:val="false"/>
+          <w:iCs w:val="false"/>
+          <w:sz w:val="22"/>
+          <w:szCs w:val="22"/>
+          <w:lang w:val="hr-HR"/>
+        </w:rPr>
+        <w:t>(iako nisam isprobao)</w:t>
+      </w:r>
+      <w:r>
+        <w:rPr>
+          <w:rFonts w:ascii="Times New Roman" w:hAnsi="Times New Roman"/>
+          <w:b w:val="false"/>
+          <w:bCs w:val="false"/>
+          <w:i w:val="false"/>
+          <w:iCs w:val="false"/>
+          <w:sz w:val="22"/>
+          <w:szCs w:val="22"/>
+          <w:lang w:val="hr-HR"/>
+        </w:rPr>
+        <w:t>.</w:t>
       </w:r>
       <w:r>
         <w:rPr>
@@ -18543,7 +18946,50 @@
           <w:szCs w:val="22"/>
           <w:lang w:val="hr-HR"/>
         </w:rPr>
-        <w:t>ostam ništa kontroverzno zbog čega bi me imali razloga zabraniti.</w:t>
+        <w:t xml:space="preserve">ostam ništa kontroverzno zbog čega bi me imali razloga zabraniti. </w:t>
+      </w:r>
+      <w:r>
+        <w:rPr>
+          <w:rFonts w:ascii="Times New Roman" w:hAnsi="Times New Roman"/>
+          <w:b w:val="false"/>
+          <w:bCs w:val="false"/>
+          <w:i w:val="false"/>
+          <w:iCs w:val="false"/>
+          <w:sz w:val="22"/>
+          <w:szCs w:val="22"/>
+          <w:lang w:val="hr-HR"/>
+        </w:rPr>
+        <w:t>Ako me GitHub zabrani, onih šest primjera neće biti dostupno ni na SourceForgeu, jer ih i PicoBlaze Simulator koji se vrti na SourceForgeu dohvaća s mog GitHub profila. Ali mislim da će to biti lagano srediti u tom slučaju.</w:t>
+      </w:r>
+    </w:p>
+    <w:p>
+      <w:pPr>
+        <w:pStyle w:val="Normal"/>
+        <w:jc w:val="both"/>
+        <w:rPr>
+          <w:rFonts w:ascii="Times New Roman" w:hAnsi="Times New Roman"/>
+          <w:b w:val="false"/>
+          <w:bCs w:val="false"/>
+          <w:i w:val="false"/>
+          <w:i w:val="false"/>
+          <w:iCs w:val="false"/>
+          <w:sz w:val="22"/>
+          <w:szCs w:val="22"/>
+          <w:lang w:val="hr-HR"/>
+        </w:rPr>
+      </w:pPr>
+      <w:r>
+        <w:rPr>
+          <w:rFonts w:ascii="Times New Roman" w:hAnsi="Times New Roman"/>
+          <w:b w:val="false"/>
+          <w:bCs w:val="false"/>
+          <w:i w:val="false"/>
+          <w:iCs w:val="false"/>
+          <w:sz w:val="22"/>
+          <w:szCs w:val="22"/>
+          <w:lang w:val="hr-HR"/>
+        </w:rPr>
+        <w:t>SourceForge mi, za razliku od GitHuba, dopušta da na njihovim serverima vrtim PHP. Razmišljam o tome da napravim nekakav back-end tako da korisnici mogu dijeliti vlastite PicoBlaze programe i komentirati na njih. To bi se onda moglo vrtjeti samo na SourceForgeu, ne bi moglo na GitHubu. I za to bih morao naučiti znatno više PHP-a nego što sada znam.</w:t>
       </w:r>
       <w:r>
         <w:br w:type="page"/>
@@ -19271,7 +19717,71 @@
           <w:iCs w:val="false"/>
           <w:lang w:val="hr-HR"/>
         </w:rPr>
-        <w:t xml:space="preserve">recimo, da se Karašica u antici zvala ili </w:t>
+        <w:t xml:space="preserve">recimo, da </w:t>
+      </w:r>
+      <w:r>
+        <w:rPr>
+          <w:i w:val="false"/>
+          <w:iCs w:val="false"/>
+          <w:lang w:val="hr-HR"/>
+        </w:rPr>
+        <w:t>ime</w:t>
+      </w:r>
+      <w:r>
+        <w:rPr>
+          <w:i/>
+          <w:iCs/>
+          <w:lang w:val="hr-HR"/>
+        </w:rPr>
+        <w:t xml:space="preserve"> </w:t>
+      </w:r>
+      <w:r>
+        <w:rPr>
+          <w:i/>
+          <w:iCs/>
+          <w:lang w:val="hr-HR"/>
+        </w:rPr>
+        <w:t>Karašica</w:t>
+      </w:r>
+      <w:r>
+        <w:rPr>
+          <w:i w:val="false"/>
+          <w:iCs w:val="false"/>
+          <w:lang w:val="hr-HR"/>
+        </w:rPr>
+        <w:t xml:space="preserve"> dolazi od ne</w:t>
+      </w:r>
+      <w:r>
+        <w:rPr>
+          <w:i w:val="false"/>
+          <w:iCs w:val="false"/>
+          <w:lang w:val="hr-HR"/>
+        </w:rPr>
+        <w:t>potvrđenog ilirskog imena koje se može rekonstruirati</w:t>
+      </w:r>
+      <w:r>
+        <w:rPr>
+          <w:i w:val="false"/>
+          <w:iCs w:val="false"/>
+          <w:lang w:val="hr-HR"/>
+        </w:rPr>
+        <w:t xml:space="preserve"> ili </w:t>
+      </w:r>
+      <w:r>
+        <w:rPr>
+          <w:i w:val="false"/>
+          <w:iCs w:val="false"/>
+          <w:lang w:val="hr-HR"/>
+        </w:rPr>
+        <w:t>kao</w:t>
+      </w:r>
+      <w:r>
+        <w:rPr>
+          <w:i w:val="false"/>
+          <w:iCs w:val="false"/>
+          <w:lang w:val="hr-HR"/>
+        </w:rPr>
+        <w:t xml:space="preserve"> </w:t>
       </w:r>
       <w:r>
         <w:rPr>
@@ -19291,6 +19801,22 @@
       </w:r>
       <w:r>
         <w:rPr>
+          <w:i w:val="false"/>
+          <w:iCs w:val="false"/>
+          <w:lang w:val="hr-HR"/>
+        </w:rPr>
+        <w:t>kao</w:t>
+      </w:r>
+      <w:r>
+        <w:rPr>
+          <w:i w:val="false"/>
+          <w:iCs w:val="false"/>
+          <w:lang w:val="hr-HR"/>
+        </w:rPr>
+        <w:t xml:space="preserve"> </w:t>
+      </w:r>
+      <w:r>
+        <w:rPr>
           <w:i/>
           <w:iCs/>
           <w:lang w:val="hr-HR"/>
@@ -19303,7 +19829,55 @@
           <w:iCs w:val="false"/>
           <w:lang w:val="hr-HR"/>
         </w:rPr>
-        <w:t xml:space="preserve">, a Krapina </w:t>
+        <w:t xml:space="preserve">, a </w:t>
+      </w:r>
+      <w:r>
+        <w:rPr>
+          <w:i w:val="false"/>
+          <w:iCs w:val="false"/>
+          <w:lang w:val="hr-HR"/>
+        </w:rPr>
+        <w:t>ime</w:t>
+      </w:r>
+      <w:r>
+        <w:rPr>
+          <w:i w:val="false"/>
+          <w:iCs w:val="false"/>
+          <w:lang w:val="hr-HR"/>
+        </w:rPr>
+        <w:t xml:space="preserve"> </w:t>
+      </w:r>
+      <w:r>
+        <w:rPr>
+          <w:i/>
+          <w:iCs/>
+          <w:lang w:val="hr-HR"/>
+        </w:rPr>
+        <w:t>Krapina</w:t>
+      </w:r>
+      <w:r>
+        <w:rPr>
+          <w:i w:val="false"/>
+          <w:iCs w:val="false"/>
+          <w:lang w:val="hr-HR"/>
+        </w:rPr>
+        <w:t xml:space="preserve"> </w:t>
+      </w:r>
+      <w:r>
+        <w:rPr>
+          <w:i w:val="false"/>
+          <w:iCs w:val="false"/>
+          <w:lang w:val="hr-HR"/>
+        </w:rPr>
+        <w:t>od</w:t>
+      </w:r>
+      <w:r>
+        <w:rPr>
+          <w:i w:val="false"/>
+          <w:iCs w:val="false"/>
+          <w:lang w:val="hr-HR"/>
+        </w:rPr>
+        <w:t xml:space="preserve"> </w:t>
       </w:r>
       <w:r>
         <w:rPr>

</xml_diff>

<commit_message>
Linked to my attempt to build it for Android...
</commit_message>
<xml_diff>
--- a/seminar/PicoBlaze.docx
+++ b/seminar/PicoBlaze.docx
@@ -7400,7 +7400,72 @@
           <w:szCs w:val="22"/>
           <w:lang w:val="hr-HR"/>
         </w:rPr>
-        <w:t xml:space="preserve"> može na svoje računalo instalirati neki internetski preglednik u kojem se on može pokrenuti.</w:t>
+        <w:t xml:space="preserve"> može na svoje računalo instalirati neki internetski preglednik u kojem se on može pokrenuti. </w:t>
+      </w:r>
+      <w:r>
+        <w:rPr>
+          <w:rFonts w:ascii="Times New Roman" w:hAnsi="Times New Roman"/>
+          <w:b w:val="false"/>
+          <w:bCs w:val="false"/>
+          <w:i w:val="false"/>
+          <w:iCs w:val="false"/>
+          <w:sz w:val="22"/>
+          <w:szCs w:val="22"/>
+          <w:lang w:val="hr-HR"/>
+        </w:rPr>
+        <w:t xml:space="preserve">U svim preglednicima na mobilnom operacijskom sustavu Androidu u kojima sam isprobao svoj PicoBlaze Simulator, osim u Dolphinu (Dolphin se bazira na WebKitu, kao i Safari i WebPositive), </w:t>
+      </w:r>
+      <w:r>
+        <w:rPr>
+          <w:rFonts w:ascii="Times New Roman" w:hAnsi="Times New Roman"/>
+          <w:b w:val="false"/>
+          <w:bCs w:val="false"/>
+          <w:i/>
+          <w:iCs/>
+          <w:sz w:val="22"/>
+          <w:szCs w:val="22"/>
+          <w:lang w:val="hr-HR"/>
+        </w:rPr>
+        <w:t>layout</w:t>
+      </w:r>
+      <w:r>
+        <w:rPr>
+          <w:rFonts w:ascii="Times New Roman" w:hAnsi="Times New Roman"/>
+          <w:b w:val="false"/>
+          <w:bCs w:val="false"/>
+          <w:i w:val="false"/>
+          <w:iCs w:val="false"/>
+          <w:sz w:val="22"/>
+          <w:szCs w:val="22"/>
+          <w:lang w:val="hr-HR"/>
+        </w:rPr>
+        <w:t xml:space="preserve"> se pokida kad se prijeđe u </w:t>
+      </w:r>
+      <w:r>
+        <w:rPr>
+          <w:rFonts w:ascii="Times New Roman" w:hAnsi="Times New Roman"/>
+          <w:b w:val="false"/>
+          <w:bCs w:val="false"/>
+          <w:i/>
+          <w:iCs/>
+          <w:sz w:val="22"/>
+          <w:szCs w:val="22"/>
+          <w:lang w:val="hr-HR"/>
+        </w:rPr>
+        <w:t>lanscape</w:t>
+      </w:r>
+      <w:r>
+        <w:rPr>
+          <w:rFonts w:ascii="Times New Roman" w:hAnsi="Times New Roman"/>
+          <w:b w:val="false"/>
+          <w:bCs w:val="false"/>
+          <w:i w:val="false"/>
+          <w:iCs w:val="false"/>
+          <w:sz w:val="22"/>
+          <w:szCs w:val="22"/>
+          <w:lang w:val="hr-HR"/>
+        </w:rPr>
+        <w:t xml:space="preserve"> (pejzažni) način rada. Mislim da razumijem zašto, ali ne znam kako to popraviti. Pretpostavljam da bi netko tko zna napredni CSS to mogao popraviti.</w:t>
       </w:r>
     </w:p>
     <w:p>
@@ -18689,6 +18754,417 @@
       <w:pPr>
         <w:pStyle w:val="Normal"/>
         <w:jc w:val="both"/>
+        <w:rPr/>
+      </w:pPr>
+      <w:r>
+        <w:rPr>
+          <w:rFonts w:ascii="Times New Roman" w:hAnsi="Times New Roman"/>
+          <w:b w:val="false"/>
+          <w:bCs w:val="false"/>
+          <w:i w:val="false"/>
+          <w:iCs w:val="false"/>
+          <w:sz w:val="22"/>
+          <w:szCs w:val="22"/>
+          <w:lang w:val="hr-HR"/>
+        </w:rPr>
+        <w:t>B</w:t>
+      </w:r>
+      <w:r>
+        <w:rPr>
+          <w:rFonts w:ascii="Times New Roman" w:hAnsi="Times New Roman"/>
+          <w:b w:val="false"/>
+          <w:bCs w:val="false"/>
+          <w:i w:val="false"/>
+          <w:iCs w:val="false"/>
+          <w:sz w:val="22"/>
+          <w:szCs w:val="22"/>
+          <w:lang w:val="hr-HR"/>
+        </w:rPr>
+        <w:t xml:space="preserve">udući da je moj simulator PicoBlazea neprihvatljivo spor ako se pokrene na mobilnom telefonu, razmišljao sam o tome da pokušam napraviti Android aplikaciju gdje će simulator biti pisan u Javi </w:t>
+      </w:r>
+      <w:r>
+        <w:rPr>
+          <w:rFonts w:ascii="Times New Roman" w:hAnsi="Times New Roman"/>
+          <w:b w:val="false"/>
+          <w:bCs w:val="false"/>
+          <w:i w:val="false"/>
+          <w:iCs w:val="false"/>
+          <w:sz w:val="22"/>
+          <w:szCs w:val="22"/>
+          <w:lang w:val="en-US"/>
+        </w:rPr>
+        <w:t>(</w:t>
+      </w:r>
+      <w:r>
+        <w:rPr>
+          <w:rFonts w:ascii="Times New Roman" w:hAnsi="Times New Roman"/>
+          <w:b w:val="false"/>
+          <w:bCs w:val="false"/>
+          <w:i w:val="false"/>
+          <w:iCs w:val="false"/>
+          <w:sz w:val="22"/>
+          <w:szCs w:val="22"/>
+          <w:lang w:val="hr-HR"/>
+        </w:rPr>
+        <w:t xml:space="preserve">dakle, da ponovno napišem </w:t>
+      </w:r>
+      <w:r>
+        <w:rPr>
+          <w:rFonts w:ascii="Courier New" w:hAnsi="Courier New"/>
+          <w:b w:val="false"/>
+          <w:bCs w:val="false"/>
+          <w:i w:val="false"/>
+          <w:iCs w:val="false"/>
+          <w:sz w:val="22"/>
+          <w:szCs w:val="22"/>
+          <w:lang w:val="hr-HR"/>
+        </w:rPr>
+        <w:t>simulator.js</w:t>
+      </w:r>
+      <w:r>
+        <w:rPr>
+          <w:rFonts w:ascii="Times New Roman" w:hAnsi="Times New Roman"/>
+          <w:b w:val="false"/>
+          <w:bCs w:val="false"/>
+          <w:i w:val="false"/>
+          <w:iCs w:val="false"/>
+          <w:sz w:val="22"/>
+          <w:szCs w:val="22"/>
+          <w:lang w:val="hr-HR"/>
+        </w:rPr>
+        <w:t>, ali ne u JavaScriptu, nego u Javi</w:t>
+      </w:r>
+      <w:r>
+        <w:rPr>
+          <w:rFonts w:ascii="Times New Roman" w:hAnsi="Times New Roman"/>
+          <w:b w:val="false"/>
+          <w:bCs w:val="false"/>
+          <w:i w:val="false"/>
+          <w:iCs w:val="false"/>
+          <w:sz w:val="22"/>
+          <w:szCs w:val="22"/>
+          <w:lang w:val="en-US"/>
+        </w:rPr>
+        <w:t>)</w:t>
+      </w:r>
+      <w:r>
+        <w:rPr>
+          <w:rFonts w:ascii="Times New Roman" w:hAnsi="Times New Roman"/>
+          <w:b w:val="false"/>
+          <w:bCs w:val="false"/>
+          <w:i w:val="false"/>
+          <w:iCs w:val="false"/>
+          <w:sz w:val="22"/>
+          <w:szCs w:val="22"/>
+          <w:lang w:val="hr-HR"/>
+        </w:rPr>
+        <w:t xml:space="preserve">. Java isto nije idealan jezik za pisanje simulatora (sakupljanje smeća...), ali neki uspješni simulatori ipak jesu pisani u Javi (jDosbox...), jer je Java ipak brža nego JavaScript </w:t>
+      </w:r>
+      <w:r>
+        <w:rPr>
+          <w:rFonts w:ascii="Times New Roman" w:hAnsi="Times New Roman"/>
+          <w:b w:val="false"/>
+          <w:bCs w:val="false"/>
+          <w:i w:val="false"/>
+          <w:iCs w:val="false"/>
+          <w:sz w:val="22"/>
+          <w:szCs w:val="22"/>
+          <w:lang w:val="en-US"/>
+        </w:rPr>
+        <w:t>(</w:t>
+      </w:r>
+      <w:r>
+        <w:rPr>
+          <w:rFonts w:ascii="Times New Roman" w:hAnsi="Times New Roman"/>
+          <w:b w:val="false"/>
+          <w:bCs w:val="false"/>
+          <w:i w:val="false"/>
+          <w:iCs w:val="false"/>
+          <w:sz w:val="22"/>
+          <w:szCs w:val="22"/>
+          <w:lang w:val="hr-HR"/>
+        </w:rPr>
+        <w:t>statičko tipiranje...</w:t>
+      </w:r>
+      <w:r>
+        <w:rPr>
+          <w:rFonts w:ascii="Times New Roman" w:hAnsi="Times New Roman"/>
+          <w:b w:val="false"/>
+          <w:bCs w:val="false"/>
+          <w:i w:val="false"/>
+          <w:iCs w:val="false"/>
+          <w:sz w:val="22"/>
+          <w:szCs w:val="22"/>
+          <w:lang w:val="en-US"/>
+        </w:rPr>
+        <w:t>)</w:t>
+      </w:r>
+      <w:r>
+        <w:rPr>
+          <w:rFonts w:ascii="Times New Roman" w:hAnsi="Times New Roman"/>
+          <w:b w:val="false"/>
+          <w:bCs w:val="false"/>
+          <w:i w:val="false"/>
+          <w:iCs w:val="false"/>
+          <w:sz w:val="22"/>
+          <w:szCs w:val="22"/>
+          <w:lang w:val="hr-HR"/>
+        </w:rPr>
+        <w:t xml:space="preserve">. Tako da sam pokušao napraviti native Android aplikaciju koja će omogućiti mobitelu da se pretvara da je PicoBlaze, dijelom i zato da se okušam kakav bih bio razvijatelj aplikacija za mobitele. Međutim, uz mnogo truda sve što sam uspio napraviti je da asembler pisan u JavaScriptu </w:t>
+      </w:r>
+      <w:r>
+        <w:rPr>
+          <w:rFonts w:ascii="Times New Roman" w:hAnsi="Times New Roman"/>
+          <w:b w:val="false"/>
+          <w:bCs w:val="false"/>
+          <w:i w:val="false"/>
+          <w:iCs w:val="false"/>
+          <w:sz w:val="22"/>
+          <w:szCs w:val="22"/>
+          <w:lang w:val="hr-HR"/>
+        </w:rPr>
+        <w:t>(</w:t>
+      </w:r>
+      <w:r>
+        <w:rPr>
+          <w:rFonts w:ascii="Courier New" w:hAnsi="Courier New"/>
+          <w:b w:val="false"/>
+          <w:bCs w:val="false"/>
+          <w:i w:val="false"/>
+          <w:iCs w:val="false"/>
+          <w:sz w:val="22"/>
+          <w:szCs w:val="22"/>
+          <w:lang w:val="hr-HR"/>
+        </w:rPr>
+        <w:t>assembler.js</w:t>
+      </w:r>
+      <w:r>
+        <w:rPr>
+          <w:rFonts w:ascii="Times New Roman" w:hAnsi="Times New Roman"/>
+          <w:b w:val="false"/>
+          <w:bCs w:val="false"/>
+          <w:i w:val="false"/>
+          <w:iCs w:val="false"/>
+          <w:sz w:val="22"/>
+          <w:szCs w:val="22"/>
+          <w:lang w:val="hr-HR"/>
+        </w:rPr>
+        <w:t xml:space="preserve">, </w:t>
+      </w:r>
+      <w:r>
+        <w:rPr>
+          <w:rFonts w:ascii="Courier New" w:hAnsi="Courier New"/>
+          <w:b w:val="false"/>
+          <w:bCs w:val="false"/>
+          <w:i w:val="false"/>
+          <w:iCs w:val="false"/>
+          <w:sz w:val="22"/>
+          <w:szCs w:val="22"/>
+          <w:lang w:val="hr-HR"/>
+        </w:rPr>
+        <w:t>parser.js</w:t>
+      </w:r>
+      <w:r>
+        <w:rPr>
+          <w:rFonts w:ascii="Times New Roman" w:hAnsi="Times New Roman"/>
+          <w:b w:val="false"/>
+          <w:bCs w:val="false"/>
+          <w:i w:val="false"/>
+          <w:iCs w:val="false"/>
+          <w:sz w:val="22"/>
+          <w:szCs w:val="22"/>
+          <w:lang w:val="hr-HR"/>
+        </w:rPr>
+        <w:t xml:space="preserve">, </w:t>
+      </w:r>
+      <w:r>
+        <w:rPr>
+          <w:rFonts w:ascii="Courier New" w:hAnsi="Courier New"/>
+          <w:b w:val="false"/>
+          <w:bCs w:val="false"/>
+          <w:i w:val="false"/>
+          <w:iCs w:val="false"/>
+          <w:sz w:val="22"/>
+          <w:szCs w:val="22"/>
+          <w:lang w:val="hr-HR"/>
+        </w:rPr>
+        <w:t>preprocessor.js</w:t>
+      </w:r>
+      <w:r>
+        <w:rPr>
+          <w:rFonts w:ascii="Times New Roman" w:hAnsi="Times New Roman"/>
+          <w:b w:val="false"/>
+          <w:bCs w:val="false"/>
+          <w:i w:val="false"/>
+          <w:iCs w:val="false"/>
+          <w:sz w:val="22"/>
+          <w:szCs w:val="22"/>
+          <w:lang w:val="hr-HR"/>
+        </w:rPr>
+        <w:t xml:space="preserve">, </w:t>
+      </w:r>
+      <w:r>
+        <w:rPr>
+          <w:rFonts w:ascii="Courier New" w:hAnsi="Courier New"/>
+          <w:b w:val="false"/>
+          <w:bCs w:val="false"/>
+          <w:i w:val="false"/>
+          <w:iCs w:val="false"/>
+          <w:sz w:val="22"/>
+          <w:szCs w:val="22"/>
+          <w:lang w:val="hr-HR"/>
+        </w:rPr>
+        <w:t>tokenizer.js</w:t>
+      </w:r>
+      <w:r>
+        <w:rPr>
+          <w:rFonts w:ascii="Times New Roman" w:hAnsi="Times New Roman"/>
+          <w:b w:val="false"/>
+          <w:bCs w:val="false"/>
+          <w:i w:val="false"/>
+          <w:iCs w:val="false"/>
+          <w:sz w:val="22"/>
+          <w:szCs w:val="22"/>
+          <w:lang w:val="hr-HR"/>
+        </w:rPr>
+        <w:t xml:space="preserve"> i </w:t>
+      </w:r>
+      <w:r>
+        <w:rPr>
+          <w:rFonts w:ascii="Courier New" w:hAnsi="Courier New"/>
+          <w:b w:val="false"/>
+          <w:bCs w:val="false"/>
+          <w:i w:val="false"/>
+          <w:iCs w:val="false"/>
+          <w:sz w:val="22"/>
+          <w:szCs w:val="22"/>
+          <w:lang w:val="hr-HR"/>
+        </w:rPr>
+        <w:t>TreeNode.js</w:t>
+      </w:r>
+      <w:r>
+        <w:rPr>
+          <w:rFonts w:ascii="Times New Roman" w:hAnsi="Times New Roman"/>
+          <w:b w:val="false"/>
+          <w:bCs w:val="false"/>
+          <w:i w:val="false"/>
+          <w:iCs w:val="false"/>
+          <w:sz w:val="22"/>
+          <w:szCs w:val="22"/>
+          <w:lang w:val="hr-HR"/>
+        </w:rPr>
+        <w:t>)</w:t>
+      </w:r>
+      <w:r>
+        <w:rPr>
+          <w:rFonts w:ascii="Times New Roman" w:hAnsi="Times New Roman"/>
+          <w:b w:val="false"/>
+          <w:bCs w:val="false"/>
+          <w:i w:val="false"/>
+          <w:iCs w:val="false"/>
+          <w:sz w:val="22"/>
+          <w:szCs w:val="22"/>
+          <w:lang w:val="hr-HR"/>
+        </w:rPr>
+        <w:t xml:space="preserve"> i </w:t>
+      </w:r>
+      <w:r>
+        <w:rPr>
+          <w:rFonts w:ascii="Times New Roman" w:hAnsi="Times New Roman"/>
+          <w:b w:val="false"/>
+          <w:bCs w:val="false"/>
+          <w:i w:val="false"/>
+          <w:iCs w:val="false"/>
+          <w:sz w:val="22"/>
+          <w:szCs w:val="22"/>
+          <w:lang w:val="hr-HR"/>
+        </w:rPr>
+        <w:t>program pisan u</w:t>
+      </w:r>
+      <w:r>
+        <w:rPr>
+          <w:rFonts w:ascii="Times New Roman" w:hAnsi="Times New Roman"/>
+          <w:b w:val="false"/>
+          <w:bCs w:val="false"/>
+          <w:i w:val="false"/>
+          <w:iCs w:val="false"/>
+          <w:sz w:val="22"/>
+          <w:szCs w:val="22"/>
+          <w:lang w:val="hr-HR"/>
+        </w:rPr>
+        <w:t xml:space="preserve"> Javi komuniciraju (budući da je JavaScript koji koristi moj asembler za PicoBlaze dosta napredan, nisam mogao koristiti Rhino ili Duktape, nego sam baš morao komunicirati s onim JavaScript engineom ugrađenim u Android, koji ima komplicirano sučelje) te da program pisan u Javi dohvaća i parsira onaj JSON popis primjera i primjere koristeći frameworkse Retrofit i GSON, </w:t>
+      </w:r>
+      <w:r>
+        <w:rPr>
+          <w:rFonts w:ascii="Times New Roman" w:hAnsi="Times New Roman"/>
+          <w:b w:val="false"/>
+          <w:bCs w:val="false"/>
+          <w:i w:val="false"/>
+          <w:iCs w:val="false"/>
+          <w:sz w:val="22"/>
+          <w:szCs w:val="22"/>
+          <w:lang w:val="hr-HR"/>
+        </w:rPr>
+        <w:t>pa sam odustao od te ideje</w:t>
+      </w:r>
+      <w:r>
+        <w:rPr>
+          <w:rFonts w:ascii="Times New Roman" w:hAnsi="Times New Roman"/>
+          <w:b w:val="false"/>
+          <w:bCs w:val="false"/>
+          <w:i w:val="false"/>
+          <w:iCs w:val="false"/>
+          <w:sz w:val="22"/>
+          <w:szCs w:val="22"/>
+          <w:lang w:val="hr-HR"/>
+        </w:rPr>
+        <w:t xml:space="preserve">. </w:t>
+      </w:r>
+      <w:r>
+        <w:rPr>
+          <w:rFonts w:ascii="Times New Roman" w:hAnsi="Times New Roman"/>
+          <w:b w:val="false"/>
+          <w:bCs w:val="false"/>
+          <w:i w:val="false"/>
+          <w:iCs w:val="false"/>
+          <w:sz w:val="22"/>
+          <w:szCs w:val="22"/>
+          <w:lang w:val="hr-HR"/>
+        </w:rPr>
+        <w:t>Ako netko želi nastaviti taj moj rad, dostupan je na mom GitHub profilu</w:t>
+      </w:r>
+      <w:r>
+        <w:rPr>
+          <w:rStyle w:val="FootnoteAnchor"/>
+          <w:rFonts w:ascii="Times New Roman" w:hAnsi="Times New Roman"/>
+          <w:b w:val="false"/>
+          <w:bCs w:val="false"/>
+          <w:i w:val="false"/>
+          <w:iCs w:val="false"/>
+          <w:sz w:val="22"/>
+          <w:szCs w:val="22"/>
+          <w:lang w:val="hr-HR"/>
+        </w:rPr>
+        <w:footnoteReference w:id="21"/>
+      </w:r>
+      <w:r>
+        <w:rPr>
+          <w:rFonts w:ascii="Times New Roman" w:hAnsi="Times New Roman"/>
+          <w:b w:val="false"/>
+          <w:bCs w:val="false"/>
+          <w:i w:val="false"/>
+          <w:iCs w:val="false"/>
+          <w:sz w:val="22"/>
+          <w:szCs w:val="22"/>
+          <w:lang w:val="hr-HR"/>
+        </w:rPr>
+        <w:t>.</w:t>
+      </w:r>
+    </w:p>
+    <w:p>
+      <w:pPr>
+        <w:pStyle w:val="Normal"/>
+        <w:jc w:val="both"/>
         <w:rPr>
           <w:rFonts w:ascii="Times New Roman" w:hAnsi="Times New Roman"/>
           <w:b w:val="false"/>
@@ -18907,7 +19383,7 @@
           <w:szCs w:val="22"/>
           <w:lang w:val="hr-HR"/>
         </w:rPr>
-        <w:footnoteReference w:id="21"/>
+        <w:footnoteReference w:id="22"/>
       </w:r>
       <w:r>
         <w:rPr>
@@ -19081,7 +19557,7 @@
           <w:iCs/>
           <w:lang w:val="en-US"/>
         </w:rPr>
-        <w:footnoteReference w:id="22"/>
+        <w:footnoteReference w:id="23"/>
       </w:r>
       <w:r>
         <w:rPr>
@@ -19390,7 +19866,7 @@
           <w:rStyle w:val="FootnoteAnchor"/>
           <w:lang w:val="hr-HR"/>
         </w:rPr>
-        <w:footnoteReference w:id="23"/>
+        <w:footnoteReference w:id="24"/>
       </w:r>
       <w:r>
         <w:rPr>
@@ -19403,7 +19879,7 @@
           <w:rStyle w:val="FootnoteAnchor"/>
           <w:lang w:val="hr-HR"/>
         </w:rPr>
-        <w:footnoteReference w:id="24"/>
+        <w:footnoteReference w:id="25"/>
       </w:r>
       <w:r>
         <w:rPr>
@@ -19416,7 +19892,7 @@
           <w:rStyle w:val="FootnoteAnchor"/>
           <w:lang w:val="hr-HR"/>
         </w:rPr>
-        <w:footnoteReference w:id="25"/>
+        <w:footnoteReference w:id="26"/>
       </w:r>
       <w:r>
         <w:rPr>
@@ -19429,7 +19905,7 @@
           <w:rStyle w:val="FootnoteAnchor"/>
           <w:lang w:val="hr-HR"/>
         </w:rPr>
-        <w:footnoteReference w:id="26"/>
+        <w:footnoteReference w:id="27"/>
       </w:r>
       <w:r>
         <w:rPr>
@@ -19442,7 +19918,7 @@
           <w:rStyle w:val="FootnoteAnchor"/>
           <w:lang w:val="hr-HR"/>
         </w:rPr>
-        <w:footnoteReference w:id="27"/>
+        <w:footnoteReference w:id="28"/>
       </w:r>
       <w:r>
         <w:rPr>
@@ -19455,7 +19931,7 @@
           <w:rStyle w:val="FootnoteAnchor"/>
           <w:lang w:val="hr-HR"/>
         </w:rPr>
-        <w:footnoteReference w:id="28"/>
+        <w:footnoteReference w:id="29"/>
       </w:r>
       <w:r>
         <w:rPr>
@@ -19496,7 +19972,7 @@
           <w:i/>
           <w:lang w:val="hr-HR"/>
         </w:rPr>
-        <w:footnoteReference w:id="29"/>
+        <w:footnoteReference w:id="30"/>
       </w:r>
       <w:r>
         <w:rPr>
@@ -19615,7 +20091,7 @@
           <w:i/>
           <w:lang w:val="hr-HR"/>
         </w:rPr>
-        <w:footnoteReference w:id="30"/>
+        <w:footnoteReference w:id="31"/>
       </w:r>
       <w:r>
         <w:rPr>
@@ -19926,7 +20402,7 @@
           <w:iCs w:val="false"/>
           <w:lang w:val="hr-HR"/>
         </w:rPr>
-        <w:footnoteReference w:id="31"/>
+        <w:footnoteReference w:id="32"/>
       </w:r>
       <w:r>
         <w:rPr>
@@ -19943,7 +20419,7 @@
           <w:iCs w:val="false"/>
           <w:lang w:val="hr-HR"/>
         </w:rPr>
-        <w:footnoteReference w:id="32"/>
+        <w:footnoteReference w:id="33"/>
       </w:r>
       <w:r>
         <w:rPr>
@@ -19974,7 +20450,7 @@
           <w:rStyle w:val="FootnoteAnchor"/>
           <w:lang w:val="hr-HR"/>
         </w:rPr>
-        <w:footnoteReference w:id="33"/>
+        <w:footnoteReference w:id="34"/>
       </w:r>
       <w:r>
         <w:rPr>
@@ -20804,7 +21280,6 @@
         <w:pStyle w:val="Footnote"/>
         <w:rPr>
           <w:rFonts w:ascii="Courier New" w:hAnsi="Courier New"/>
-          <w:lang w:val="hr-HR"/>
         </w:rPr>
       </w:pPr>
       <w:r>
@@ -20816,10 +21291,9 @@
       <w:r>
         <w:rPr>
           <w:rFonts w:ascii="Courier New" w:hAnsi="Courier New"/>
-          <w:lang w:val="hr-HR"/>
         </w:rPr>
         <w:tab/>
-        <w:t>https://picoblaze-simulator.sourceforge.io/</w:t>
+        <w:t>https://github.com/FlatAssembler/PicoBlaze_Simulator_for_Android</w:t>
       </w:r>
     </w:p>
   </w:footnote>
@@ -20844,7 +21318,7 @@
           <w:lang w:val="hr-HR"/>
         </w:rPr>
         <w:tab/>
-        <w:t>https://flatassembler.github.io/PicoBlaze/PicoBlaze.html</w:t>
+        <w:t>https://picoblaze-simulator.sourceforge.io/</w:t>
       </w:r>
     </w:p>
   </w:footnote>
@@ -20852,7 +21326,10 @@
     <w:p>
       <w:pPr>
         <w:pStyle w:val="Footnote"/>
-        <w:rPr/>
+        <w:rPr>
+          <w:rFonts w:ascii="Courier New" w:hAnsi="Courier New"/>
+          <w:lang w:val="hr-HR"/>
+        </w:rPr>
       </w:pPr>
       <w:r>
         <w:rPr>
@@ -20861,9 +21338,12 @@
         <w:footnoteRef/>
       </w:r>
       <w:r>
-        <w:rPr/>
+        <w:rPr>
+          <w:rFonts w:ascii="Courier New" w:hAnsi="Courier New"/>
+          <w:lang w:val="hr-HR"/>
+        </w:rPr>
         <w:tab/>
-        <w:t>https://informatika.azoo.hr/natjecanje/dogadjaj/175/rezultati</w:t>
+        <w:t>https://flatassembler.github.io/PicoBlaze/PicoBlaze.html</w:t>
       </w:r>
     </w:p>
   </w:footnote>
@@ -20882,7 +21362,7 @@
       <w:r>
         <w:rPr/>
         <w:tab/>
-        <w:t>https://informatika.azoo.hr/natjecanje/dogadjaj/235/rezultati</w:t>
+        <w:t>https://informatika.azoo.hr/natjecanje/dogadjaj/175/rezultati</w:t>
       </w:r>
     </w:p>
   </w:footnote>
@@ -20901,11 +21381,30 @@
       <w:r>
         <w:rPr/>
         <w:tab/>
-        <w:t>https://informatika.azoo.hr/natjecanje/dogadjaj/288/rezultati</w:t>
+        <w:t>https://informatika.azoo.hr/natjecanje/dogadjaj/235/rezultati</w:t>
       </w:r>
     </w:p>
   </w:footnote>
   <w:footnote w:id="26">
+    <w:p>
+      <w:pPr>
+        <w:pStyle w:val="Footnote"/>
+        <w:rPr/>
+      </w:pPr>
+      <w:r>
+        <w:rPr>
+          <w:rStyle w:val="FootnoteCharacters"/>
+        </w:rPr>
+        <w:footnoteRef/>
+      </w:r>
+      <w:r>
+        <w:rPr/>
+        <w:tab/>
+        <w:t>https://informatika.azoo.hr/natjecanje/dogadjaj/288/rezultati</w:t>
+      </w:r>
+    </w:p>
+  </w:footnote>
+  <w:footnote w:id="27">
     <w:p>
       <w:pPr>
         <w:pStyle w:val="Footnote"/>
@@ -20928,25 +21427,6 @@
       </w:hyperlink>
     </w:p>
   </w:footnote>
-  <w:footnote w:id="27">
-    <w:p>
-      <w:pPr>
-        <w:pStyle w:val="Footnote"/>
-        <w:rPr/>
-      </w:pPr>
-      <w:r>
-        <w:rPr>
-          <w:rStyle w:val="FootnoteCharacters"/>
-        </w:rPr>
-        <w:footnoteRef/>
-      </w:r>
-      <w:r>
-        <w:rPr/>
-        <w:tab/>
-        <w:t>https://stemgames.hr/wp-content/uploads/2019/05/SG-Rezultati-2019-znanje-T.pdf</w:t>
-      </w:r>
-    </w:p>
-  </w:footnote>
   <w:footnote w:id="28">
     <w:p>
       <w:pPr>
@@ -20962,7 +21442,7 @@
       <w:r>
         <w:rPr/>
         <w:tab/>
-        <w:t>https://www.azoo.hr/images/rezultati_klas_jezici_lat_gimnazije2016.pdf</w:t>
+        <w:t>https://stemgames.hr/wp-content/uploads/2019/05/SG-Rezultati-2019-znanje-T.pdf</w:t>
       </w:r>
     </w:p>
   </w:footnote>
@@ -20981,7 +21461,7 @@
       <w:r>
         <w:rPr/>
         <w:tab/>
-        <w:t>http://www.glas-slavonije.hr/365330/3/Gimnazijalac-Teo-napisao--i-objavio-knjigu-o-jeziku</w:t>
+        <w:t>https://www.azoo.hr/images/rezultati_klas_jezici_lat_gimnazije2016.pdf</w:t>
       </w:r>
     </w:p>
   </w:footnote>
@@ -21000,11 +21480,30 @@
       <w:r>
         <w:rPr/>
         <w:tab/>
-        <w:t>https://bib.irb.hr/datoteka/957836.Kopacki.pdf</w:t>
+        <w:t>http://www.glas-slavonije.hr/365330/3/Gimnazijalac-Teo-napisao--i-objavio-knjigu-o-jeziku</w:t>
       </w:r>
     </w:p>
   </w:footnote>
   <w:footnote w:id="31">
+    <w:p>
+      <w:pPr>
+        <w:pStyle w:val="Footnote"/>
+        <w:rPr/>
+      </w:pPr>
+      <w:r>
+        <w:rPr>
+          <w:rStyle w:val="FootnoteCharacters"/>
+        </w:rPr>
+        <w:footnoteRef/>
+      </w:r>
+      <w:r>
+        <w:rPr/>
+        <w:tab/>
+        <w:t>https://bib.irb.hr/datoteka/957836.Kopacki.pdf</w:t>
+      </w:r>
+    </w:p>
+  </w:footnote>
+  <w:footnote w:id="32">
     <w:p>
       <w:pPr>
         <w:pStyle w:val="Footnote"/>
@@ -21030,7 +21529,7 @@
       </w:hyperlink>
     </w:p>
   </w:footnote>
-  <w:footnote w:id="32">
+  <w:footnote w:id="33">
     <w:p>
       <w:pPr>
         <w:pStyle w:val="Footnote"/>
@@ -21053,7 +21552,7 @@
       </w:r>
     </w:p>
   </w:footnote>
-  <w:footnote w:id="33">
+  <w:footnote w:id="34">
     <w:p>
       <w:pPr>
         <w:pStyle w:val="Footnote"/>

</xml_diff>

<commit_message>
How inconsistent the security that browsers provide is...
</commit_message>
<xml_diff>
--- a/seminar/PicoBlaze.docx
+++ b/seminar/PicoBlaze.docx
@@ -7777,7 +7777,579 @@
           <w:szCs w:val="22"/>
           <w:lang w:val="hr-HR"/>
         </w:rPr>
-        <w:t>. U svakom slučaju, TOR Browser ne pruža zaštitu koju sam mislio da pruža.</w:t>
+        <w:t xml:space="preserve">. U svakom slučaju, TOR Browser ne pruža zaštitu koju sam mislio da pruža. </w:t>
+      </w:r>
+      <w:r>
+        <w:rPr>
+          <w:rFonts w:ascii="Times New Roman" w:hAnsi="Times New Roman"/>
+          <w:b w:val="false"/>
+          <w:bCs w:val="false"/>
+          <w:i w:val="false"/>
+          <w:iCs w:val="false"/>
+          <w:sz w:val="22"/>
+          <w:szCs w:val="22"/>
+          <w:lang w:val="hr-HR"/>
+        </w:rPr>
+        <w:t xml:space="preserve">Mislim da je sigurnost koju pružaju internetski preglednici dosta nekonzistentna. </w:t>
+      </w:r>
+      <w:r>
+        <w:rPr>
+          <w:rFonts w:ascii="Times New Roman" w:hAnsi="Times New Roman"/>
+          <w:b w:val="false"/>
+          <w:bCs w:val="false"/>
+          <w:i w:val="false"/>
+          <w:iCs w:val="false"/>
+          <w:sz w:val="22"/>
+          <w:szCs w:val="22"/>
+          <w:lang w:val="hr-HR"/>
+        </w:rPr>
+        <w:t xml:space="preserve">Izgleda, recimo, da je dohvaćanje JSON-a s primjerima s </w:t>
+      </w:r>
+      <w:r>
+        <w:rPr>
+          <w:rFonts w:ascii="Times New Roman" w:hAnsi="Times New Roman"/>
+          <w:b w:val="false"/>
+          <w:bCs w:val="false"/>
+          <w:i w:val="false"/>
+          <w:iCs w:val="false"/>
+          <w:sz w:val="22"/>
+          <w:szCs w:val="22"/>
+          <w:lang w:val="hr-HR"/>
+        </w:rPr>
+        <w:t>nečijeg</w:t>
+      </w:r>
+      <w:r>
+        <w:rPr>
+          <w:rFonts w:ascii="Times New Roman" w:hAnsi="Times New Roman"/>
+          <w:b w:val="false"/>
+          <w:bCs w:val="false"/>
+          <w:i w:val="false"/>
+          <w:iCs w:val="false"/>
+          <w:sz w:val="22"/>
+          <w:szCs w:val="22"/>
+          <w:lang w:val="hr-HR"/>
+        </w:rPr>
+        <w:t xml:space="preserve"> GitHub profila </w:t>
+      </w:r>
+      <w:r>
+        <w:rPr>
+          <w:rFonts w:ascii="Times New Roman" w:hAnsi="Times New Roman"/>
+          <w:b w:val="false"/>
+          <w:bCs w:val="false"/>
+          <w:i w:val="false"/>
+          <w:iCs w:val="false"/>
+          <w:sz w:val="22"/>
+          <w:szCs w:val="22"/>
+          <w:lang w:val="hr-HR"/>
+        </w:rPr>
+        <w:t xml:space="preserve">(istina, internetski preglednik ne može znati da je to moj GitHub profil </w:t>
+      </w:r>
+      <w:r>
+        <w:rPr>
+          <w:rFonts w:ascii="Times New Roman" w:hAnsi="Times New Roman"/>
+          <w:b w:val="false"/>
+          <w:bCs w:val="false"/>
+          <w:i w:val="false"/>
+          <w:iCs w:val="false"/>
+          <w:sz w:val="22"/>
+          <w:szCs w:val="22"/>
+          <w:lang w:val="hr-HR"/>
+        </w:rPr>
+        <w:t>i da ja imam kontrolu nad tim JSON-om</w:t>
+      </w:r>
+      <w:r>
+        <w:rPr>
+          <w:rFonts w:ascii="Times New Roman" w:hAnsi="Times New Roman"/>
+          <w:b w:val="false"/>
+          <w:bCs w:val="false"/>
+          <w:i w:val="false"/>
+          <w:iCs w:val="false"/>
+          <w:sz w:val="22"/>
+          <w:szCs w:val="22"/>
+          <w:lang w:val="hr-HR"/>
+        </w:rPr>
+        <w:t>)</w:t>
+      </w:r>
+      <w:r>
+        <w:rPr>
+          <w:rFonts w:ascii="Times New Roman" w:hAnsi="Times New Roman"/>
+          <w:b w:val="false"/>
+          <w:bCs w:val="false"/>
+          <w:i w:val="false"/>
+          <w:iCs w:val="false"/>
+          <w:sz w:val="22"/>
+          <w:szCs w:val="22"/>
+          <w:lang w:val="hr-HR"/>
+        </w:rPr>
+        <w:t xml:space="preserve"> toliko rizično da će svaki moderni internetski preglednik odbiti to napraviti </w:t>
+      </w:r>
+      <w:r>
+        <w:rPr>
+          <w:rFonts w:ascii="Times New Roman" w:hAnsi="Times New Roman"/>
+          <w:b w:val="false"/>
+          <w:bCs w:val="false"/>
+          <w:i w:val="false"/>
+          <w:iCs w:val="false"/>
+          <w:sz w:val="22"/>
+          <w:szCs w:val="22"/>
+          <w:lang w:val="hr-HR"/>
+        </w:rPr>
+        <w:t xml:space="preserve">(morao sam </w:t>
+      </w:r>
+      <w:r>
+        <w:rPr>
+          <w:rFonts w:ascii="Times New Roman" w:hAnsi="Times New Roman"/>
+          <w:b w:val="false"/>
+          <w:bCs w:val="false"/>
+          <w:i w:val="false"/>
+          <w:iCs w:val="false"/>
+          <w:sz w:val="22"/>
+          <w:szCs w:val="22"/>
+          <w:lang w:val="hr-HR"/>
+        </w:rPr>
+        <w:t>zbog tog</w:t>
+      </w:r>
+      <w:r>
+        <w:rPr>
+          <w:rFonts w:ascii="Times New Roman" w:hAnsi="Times New Roman"/>
+          <w:b w:val="false"/>
+          <w:bCs w:val="false"/>
+          <w:i w:val="false"/>
+          <w:iCs w:val="false"/>
+          <w:sz w:val="22"/>
+          <w:szCs w:val="22"/>
+          <w:lang w:val="hr-HR"/>
+        </w:rPr>
+        <w:t xml:space="preserve"> taj JSON kopirati sa svog GitHub profila na svoju web-stranicu)</w:t>
+      </w:r>
+      <w:r>
+        <w:rPr>
+          <w:rFonts w:ascii="Times New Roman" w:hAnsi="Times New Roman"/>
+          <w:b w:val="false"/>
+          <w:bCs w:val="false"/>
+          <w:i w:val="false"/>
+          <w:iCs w:val="false"/>
+          <w:sz w:val="22"/>
+          <w:szCs w:val="22"/>
+          <w:lang w:val="hr-HR"/>
+        </w:rPr>
+        <w:t xml:space="preserve">. </w:t>
+      </w:r>
+      <w:r>
+        <w:rPr>
+          <w:rFonts w:ascii="Times New Roman" w:hAnsi="Times New Roman"/>
+          <w:b w:val="false"/>
+          <w:bCs w:val="false"/>
+          <w:i w:val="false"/>
+          <w:iCs w:val="false"/>
+          <w:sz w:val="22"/>
+          <w:szCs w:val="22"/>
+          <w:lang w:val="hr-HR"/>
+        </w:rPr>
+        <w:t xml:space="preserve">Ali dohvaćati PicoBlaze asemblerske programe s nečijeg GitHub profila i nesanitizirane ih postavljati kao </w:t>
+      </w:r>
+      <w:r>
+        <w:rPr>
+          <w:rFonts w:ascii="Courier New" w:hAnsi="Courier New"/>
+          <w:b w:val="false"/>
+          <w:bCs w:val="false"/>
+          <w:i w:val="false"/>
+          <w:iCs w:val="false"/>
+          <w:sz w:val="22"/>
+          <w:szCs w:val="22"/>
+          <w:lang w:val="hr-HR"/>
+        </w:rPr>
+        <w:t>innerHTML</w:t>
+      </w:r>
+      <w:r>
+        <w:rPr>
+          <w:rFonts w:ascii="Times New Roman" w:hAnsi="Times New Roman"/>
+          <w:b w:val="false"/>
+          <w:bCs w:val="false"/>
+          <w:i w:val="false"/>
+          <w:iCs w:val="false"/>
+          <w:sz w:val="22"/>
+          <w:szCs w:val="22"/>
+          <w:lang w:val="hr-HR"/>
+        </w:rPr>
+        <w:t xml:space="preserve"> toliko je sigurno da će to dopustiti čak i internetski preglednici koji su napravljeni da budu iznimno sigurni, kao što je TOR Browser. </w:t>
+      </w:r>
+      <w:r>
+        <w:rPr>
+          <w:rFonts w:ascii="Times New Roman" w:hAnsi="Times New Roman"/>
+          <w:b w:val="false"/>
+          <w:bCs w:val="false"/>
+          <w:i w:val="false"/>
+          <w:iCs w:val="false"/>
+          <w:sz w:val="22"/>
+          <w:szCs w:val="22"/>
+          <w:lang w:val="hr-HR"/>
+        </w:rPr>
+        <w:t xml:space="preserve">Zar nije dohvaćati nešto što ćeš nesanitizarano postaviti kao </w:t>
+      </w:r>
+      <w:r>
+        <w:rPr>
+          <w:rFonts w:ascii="Courier New" w:hAnsi="Courier New"/>
+          <w:b w:val="false"/>
+          <w:bCs w:val="false"/>
+          <w:i w:val="false"/>
+          <w:iCs w:val="false"/>
+          <w:sz w:val="22"/>
+          <w:szCs w:val="22"/>
+          <w:lang w:val="hr-HR"/>
+        </w:rPr>
+        <w:t>innerHTML</w:t>
+      </w:r>
+      <w:r>
+        <w:rPr>
+          <w:rFonts w:ascii="Times New Roman" w:hAnsi="Times New Roman"/>
+          <w:b w:val="false"/>
+          <w:bCs w:val="false"/>
+          <w:i w:val="false"/>
+          <w:iCs w:val="false"/>
+          <w:sz w:val="22"/>
+          <w:szCs w:val="22"/>
+          <w:lang w:val="hr-HR"/>
+        </w:rPr>
+        <w:t xml:space="preserve"> iz nečega što se percipira kao nepouzdan izvor zapravo još opasnije nego dohvaćati JSON </w:t>
+      </w:r>
+      <w:r>
+        <w:rPr>
+          <w:rFonts w:ascii="Times New Roman" w:hAnsi="Times New Roman"/>
+          <w:b w:val="false"/>
+          <w:bCs w:val="false"/>
+          <w:i w:val="false"/>
+          <w:iCs w:val="false"/>
+          <w:sz w:val="22"/>
+          <w:szCs w:val="22"/>
+          <w:lang w:val="hr-HR"/>
+        </w:rPr>
+        <w:t>iz tog izvora</w:t>
+      </w:r>
+      <w:r>
+        <w:rPr>
+          <w:rFonts w:ascii="Times New Roman" w:hAnsi="Times New Roman"/>
+          <w:b w:val="false"/>
+          <w:bCs w:val="false"/>
+          <w:i w:val="false"/>
+          <w:iCs w:val="false"/>
+          <w:sz w:val="22"/>
+          <w:szCs w:val="22"/>
+          <w:lang w:val="hr-HR"/>
+        </w:rPr>
+        <w:t xml:space="preserve">? </w:t>
+      </w:r>
+      <w:r>
+        <w:rPr>
+          <w:rFonts w:ascii="Times New Roman" w:hAnsi="Times New Roman"/>
+          <w:b w:val="false"/>
+          <w:bCs w:val="false"/>
+          <w:i w:val="false"/>
+          <w:iCs w:val="false"/>
+          <w:sz w:val="22"/>
+          <w:szCs w:val="22"/>
+          <w:lang w:val="hr-HR"/>
+        </w:rPr>
+        <w:t xml:space="preserve">Ja razumijem zabraniti </w:t>
+      </w:r>
+      <w:r>
+        <w:rPr>
+          <w:rFonts w:ascii="Times New Roman" w:hAnsi="Times New Roman"/>
+          <w:b w:val="false"/>
+          <w:bCs w:val="false"/>
+          <w:i w:val="false"/>
+          <w:iCs w:val="false"/>
+          <w:sz w:val="22"/>
+          <w:szCs w:val="22"/>
+          <w:lang w:val="hr-HR"/>
+        </w:rPr>
+        <w:t xml:space="preserve">dohvaćati </w:t>
+      </w:r>
+      <w:r>
+        <w:rPr>
+          <w:rFonts w:ascii="Times New Roman" w:hAnsi="Times New Roman"/>
+          <w:b w:val="false"/>
+          <w:bCs w:val="false"/>
+          <w:i w:val="false"/>
+          <w:iCs w:val="false"/>
+          <w:sz w:val="22"/>
+          <w:szCs w:val="22"/>
+          <w:lang w:val="hr-HR"/>
+        </w:rPr>
+        <w:t xml:space="preserve">JavaScript </w:t>
+      </w:r>
+      <w:r>
+        <w:rPr>
+          <w:rFonts w:ascii="Times New Roman" w:hAnsi="Times New Roman"/>
+          <w:b w:val="false"/>
+          <w:bCs w:val="false"/>
+          <w:i w:val="false"/>
+          <w:iCs w:val="false"/>
+          <w:sz w:val="22"/>
+          <w:szCs w:val="22"/>
+          <w:lang w:val="hr-HR"/>
+        </w:rPr>
+        <w:t>koji nešto naređuje internetskom pregledniku</w:t>
+      </w:r>
+      <w:r>
+        <w:rPr>
+          <w:rFonts w:ascii="Times New Roman" w:hAnsi="Times New Roman"/>
+          <w:b w:val="false"/>
+          <w:bCs w:val="false"/>
+          <w:i w:val="false"/>
+          <w:iCs w:val="false"/>
+          <w:sz w:val="22"/>
+          <w:szCs w:val="22"/>
+          <w:lang w:val="hr-HR"/>
+        </w:rPr>
+        <w:t xml:space="preserve"> iz nepouzdanih izvora, ali JSON nije skripta </w:t>
+      </w:r>
+      <w:r>
+        <w:rPr>
+          <w:rFonts w:ascii="Times New Roman" w:hAnsi="Times New Roman"/>
+          <w:b w:val="false"/>
+          <w:bCs w:val="false"/>
+          <w:i w:val="false"/>
+          <w:iCs w:val="false"/>
+          <w:sz w:val="22"/>
+          <w:szCs w:val="22"/>
+          <w:lang w:val="hr-HR"/>
+        </w:rPr>
+        <w:t>koja nešto naređuje</w:t>
+      </w:r>
+      <w:r>
+        <w:rPr>
+          <w:rFonts w:ascii="Times New Roman" w:hAnsi="Times New Roman"/>
+          <w:b w:val="false"/>
+          <w:bCs w:val="false"/>
+          <w:i w:val="false"/>
+          <w:iCs w:val="false"/>
+          <w:sz w:val="22"/>
+          <w:szCs w:val="22"/>
+          <w:lang w:val="hr-HR"/>
+        </w:rPr>
+        <w:t xml:space="preserve">. Ne vidim kako bi netko mogao napraviti cross-site scripting napad izmjenjivajući nečiji JSON, ali vidim kako bi to netko mogao napraviti izmjenjivajući nešto što se postavlja kao </w:t>
+      </w:r>
+      <w:r>
+        <w:rPr>
+          <w:rFonts w:ascii="Courier New" w:hAnsi="Courier New"/>
+          <w:b w:val="false"/>
+          <w:bCs w:val="false"/>
+          <w:i w:val="false"/>
+          <w:iCs w:val="false"/>
+          <w:sz w:val="22"/>
+          <w:szCs w:val="22"/>
+          <w:lang w:val="hr-HR"/>
+        </w:rPr>
+        <w:t>innerHTML</w:t>
+      </w:r>
+      <w:r>
+        <w:rPr>
+          <w:rFonts w:ascii="Times New Roman" w:hAnsi="Times New Roman"/>
+          <w:b w:val="false"/>
+          <w:bCs w:val="false"/>
+          <w:i w:val="false"/>
+          <w:iCs w:val="false"/>
+          <w:sz w:val="22"/>
+          <w:szCs w:val="22"/>
+          <w:lang w:val="hr-HR"/>
+        </w:rPr>
+        <w:t xml:space="preserve"> </w:t>
+      </w:r>
+      <w:r>
+        <w:rPr>
+          <w:rFonts w:ascii="Times New Roman" w:hAnsi="Times New Roman"/>
+          <w:b w:val="false"/>
+          <w:bCs w:val="false"/>
+          <w:i w:val="false"/>
+          <w:iCs w:val="false"/>
+          <w:sz w:val="22"/>
+          <w:szCs w:val="22"/>
+          <w:lang w:val="hr-HR"/>
+        </w:rPr>
+        <w:t>(recimo, da u to umetne „</w:t>
+      </w:r>
+      <w:r>
+        <w:rPr>
+          <w:rFonts w:ascii="Courier New" w:hAnsi="Courier New"/>
+          <w:b w:val="false"/>
+          <w:bCs w:val="false"/>
+          <w:i w:val="false"/>
+          <w:iCs w:val="false"/>
+          <w:sz w:val="22"/>
+          <w:szCs w:val="22"/>
+          <w:lang w:val="hr-HR"/>
+        </w:rPr>
+        <w:t>&lt;img src=</w:t>
+      </w:r>
+      <w:r>
+        <w:rPr>
+          <w:rFonts w:ascii="Courier New" w:hAnsi="Courier New"/>
+          <w:b w:val="false"/>
+          <w:bCs w:val="false"/>
+          <w:i w:val="false"/>
+          <w:iCs w:val="false"/>
+          <w:sz w:val="22"/>
+          <w:szCs w:val="22"/>
+          <w:lang w:val="en-US"/>
+        </w:rPr>
+        <w:t>"X" onerror="alert('x')"&gt;</w:t>
+      </w:r>
+      <w:r>
+        <w:rPr>
+          <w:rFonts w:ascii="Times New Roman" w:hAnsi="Times New Roman"/>
+          <w:b w:val="false"/>
+          <w:bCs w:val="false"/>
+          <w:i w:val="false"/>
+          <w:iCs w:val="false"/>
+          <w:sz w:val="22"/>
+          <w:szCs w:val="22"/>
+          <w:lang w:val="hr-HR"/>
+        </w:rPr>
+        <w:t>”)</w:t>
+      </w:r>
+      <w:r>
+        <w:rPr>
+          <w:rFonts w:ascii="Times New Roman" w:hAnsi="Times New Roman"/>
+          <w:b w:val="false"/>
+          <w:bCs w:val="false"/>
+          <w:i w:val="false"/>
+          <w:iCs w:val="false"/>
+          <w:sz w:val="22"/>
+          <w:szCs w:val="22"/>
+          <w:lang w:val="hr-HR"/>
+        </w:rPr>
+        <w:t xml:space="preserve">. </w:t>
+      </w:r>
+      <w:r>
+        <w:rPr>
+          <w:rFonts w:ascii="Times New Roman" w:hAnsi="Times New Roman"/>
+          <w:b w:val="false"/>
+          <w:bCs w:val="false"/>
+          <w:i w:val="false"/>
+          <w:iCs w:val="false"/>
+          <w:sz w:val="22"/>
+          <w:szCs w:val="22"/>
+          <w:lang w:val="hr-HR"/>
+        </w:rPr>
+        <w:t xml:space="preserve">Valjda ta odluka potječe iz vremena kada se JSON parsirao naredbom </w:t>
+      </w:r>
+      <w:r>
+        <w:rPr>
+          <w:rFonts w:ascii="Courier New" w:hAnsi="Courier New"/>
+          <w:b w:val="false"/>
+          <w:bCs w:val="false"/>
+          <w:i w:val="false"/>
+          <w:iCs w:val="false"/>
+          <w:sz w:val="22"/>
+          <w:szCs w:val="22"/>
+          <w:lang w:val="hr-HR"/>
+        </w:rPr>
+        <w:t>eval</w:t>
+      </w:r>
+      <w:r>
+        <w:rPr>
+          <w:rFonts w:ascii="Times New Roman" w:hAnsi="Times New Roman"/>
+          <w:b w:val="false"/>
+          <w:bCs w:val="false"/>
+          <w:i w:val="false"/>
+          <w:iCs w:val="false"/>
+          <w:sz w:val="22"/>
+          <w:szCs w:val="22"/>
+          <w:lang w:val="hr-HR"/>
+        </w:rPr>
+        <w:t xml:space="preserve">, </w:t>
+      </w:r>
+      <w:r>
+        <w:rPr>
+          <w:rFonts w:ascii="Times New Roman" w:hAnsi="Times New Roman"/>
+          <w:b w:val="false"/>
+          <w:bCs w:val="false"/>
+          <w:i w:val="false"/>
+          <w:iCs w:val="false"/>
+          <w:sz w:val="22"/>
+          <w:szCs w:val="22"/>
+          <w:lang w:val="hr-HR"/>
+        </w:rPr>
+        <w:t xml:space="preserve">pa si uistinu mogao napraviti cross-site scripting napad tako da umetneš neispravan JSON (kakav naredba </w:t>
+      </w:r>
+      <w:r>
+        <w:rPr>
+          <w:rFonts w:ascii="Courier New" w:hAnsi="Courier New"/>
+          <w:b w:val="false"/>
+          <w:bCs w:val="false"/>
+          <w:i w:val="false"/>
+          <w:iCs w:val="false"/>
+          <w:sz w:val="22"/>
+          <w:szCs w:val="22"/>
+          <w:lang w:val="hr-HR"/>
+        </w:rPr>
+        <w:t>JSON.parse</w:t>
+      </w:r>
+      <w:r>
+        <w:rPr>
+          <w:rFonts w:ascii="Times New Roman" w:hAnsi="Times New Roman"/>
+          <w:b w:val="false"/>
+          <w:bCs w:val="false"/>
+          <w:i w:val="false"/>
+          <w:iCs w:val="false"/>
+          <w:sz w:val="22"/>
+          <w:szCs w:val="22"/>
+          <w:lang w:val="hr-HR"/>
+        </w:rPr>
+        <w:t xml:space="preserve">, koja se danas koristi za parsiranje JSON-a, ne bi prihvatila, </w:t>
+      </w:r>
+      <w:r>
+        <w:rPr>
+          <w:rFonts w:ascii="Times New Roman" w:hAnsi="Times New Roman"/>
+          <w:b w:val="false"/>
+          <w:bCs w:val="false"/>
+          <w:i w:val="false"/>
+          <w:iCs w:val="false"/>
+          <w:sz w:val="22"/>
+          <w:szCs w:val="22"/>
+          <w:lang w:val="hr-HR"/>
+        </w:rPr>
+        <w:t xml:space="preserve">ali </w:t>
+      </w:r>
+      <w:r>
+        <w:rPr>
+          <w:rFonts w:ascii="Courier New" w:hAnsi="Courier New"/>
+          <w:b w:val="false"/>
+          <w:bCs w:val="false"/>
+          <w:i w:val="false"/>
+          <w:iCs w:val="false"/>
+          <w:sz w:val="22"/>
+          <w:szCs w:val="22"/>
+          <w:lang w:val="hr-HR"/>
+        </w:rPr>
+        <w:t>eval</w:t>
+      </w:r>
+      <w:r>
+        <w:rPr>
+          <w:rFonts w:ascii="Times New Roman" w:hAnsi="Times New Roman"/>
+          <w:b w:val="false"/>
+          <w:bCs w:val="false"/>
+          <w:i w:val="false"/>
+          <w:iCs w:val="false"/>
+          <w:sz w:val="22"/>
+          <w:szCs w:val="22"/>
+          <w:lang w:val="hr-HR"/>
+        </w:rPr>
+        <w:t xml:space="preserve"> bi</w:t>
+      </w:r>
+      <w:r>
+        <w:rPr>
+          <w:rFonts w:ascii="Times New Roman" w:hAnsi="Times New Roman"/>
+          <w:b w:val="false"/>
+          <w:bCs w:val="false"/>
+          <w:i w:val="false"/>
+          <w:iCs w:val="false"/>
+          <w:sz w:val="22"/>
+          <w:szCs w:val="22"/>
+          <w:lang w:val="hr-HR"/>
+        </w:rPr>
+        <w:t>).</w:t>
       </w:r>
     </w:p>
     <w:p>
@@ -9323,15 +9895,15 @@
           <w:szCs w:val="22"/>
           <w:lang w:val="hr-HR"/>
         </w:rPr>
-        <w:t>Takve rečenice</w:t>
-      </w:r>
-      <w:r>
-        <w:rPr>
-          <w:rFonts w:ascii="Times New Roman" w:hAnsi="Times New Roman"/>
-          <w:b w:val="false"/>
-          <w:bCs w:val="false"/>
-          <w:i/>
-          <w:iCs/>
+        <w:t>Dobar su posao napravili oni koji su sastavljali taj test da nađu rečenicu s toliko mnogo nepravilnih riječi, i koju, kako kaže moj profesor, nitko nije točno preveo!</w:t>
+      </w:r>
+      <w:r>
+        <w:rPr>
+          <w:rFonts w:ascii="Times New Roman" w:hAnsi="Times New Roman"/>
+          <w:b w:val="false"/>
+          <w:bCs w:val="false"/>
+          <w:i w:val="false"/>
+          <w:iCs w:val="false"/>
           <w:sz w:val="22"/>
           <w:szCs w:val="22"/>
           <w:lang w:val="hr-HR"/>
@@ -9349,6 +9921,45 @@
           <w:szCs w:val="22"/>
           <w:lang w:val="hr-HR"/>
         </w:rPr>
+        <w:t xml:space="preserve">Takve rečenice, </w:t>
+      </w:r>
+      <w:r>
+        <w:rPr>
+          <w:rFonts w:ascii="Times New Roman" w:hAnsi="Times New Roman"/>
+          <w:b w:val="false"/>
+          <w:bCs w:val="false"/>
+          <w:i w:val="false"/>
+          <w:iCs w:val="false"/>
+          <w:sz w:val="22"/>
+          <w:szCs w:val="22"/>
+          <w:lang w:val="hr-HR"/>
+        </w:rPr>
+        <w:t>u kojima nije na prvi pogled očito koja je riječ gramatički povezana s kojom drugom riječi,</w:t>
+      </w:r>
+      <w:r>
+        <w:rPr>
+          <w:rFonts w:ascii="Times New Roman" w:hAnsi="Times New Roman"/>
+          <w:b w:val="false"/>
+          <w:bCs w:val="false"/>
+          <w:i/>
+          <w:iCs/>
+          <w:sz w:val="22"/>
+          <w:szCs w:val="22"/>
+          <w:lang w:val="hr-HR"/>
+        </w:rPr>
+        <w:t xml:space="preserve"> </w:t>
+      </w:r>
+      <w:r>
+        <w:rPr>
+          <w:rFonts w:ascii="Times New Roman" w:hAnsi="Times New Roman"/>
+          <w:b w:val="false"/>
+          <w:bCs w:val="false"/>
+          <w:i w:val="false"/>
+          <w:iCs w:val="false"/>
+          <w:sz w:val="22"/>
+          <w:szCs w:val="22"/>
+          <w:lang w:val="hr-HR"/>
+        </w:rPr>
         <w:t>postoje i u programskim jezicima, i u takvim bi rečenicima</w:t>
       </w:r>
       <w:r>
@@ -9414,7 +10025,59 @@
           <w:szCs w:val="22"/>
           <w:lang w:val="hr-HR"/>
         </w:rPr>
-        <w:t xml:space="preserve"> u jedan čvor sintaksnog stabla. Ta mi je rečenica ostala u sjećanju jer mi je profesor pričao da je ispravljao test neke učenice koja je tu rečenicu krivo prevela nešto kao</w:t>
+        <w:t xml:space="preserve"> </w:t>
+      </w:r>
+      <w:r>
+        <w:rPr>
+          <w:rFonts w:ascii="Times New Roman" w:hAnsi="Times New Roman"/>
+          <w:b w:val="false"/>
+          <w:bCs w:val="false"/>
+          <w:i w:val="false"/>
+          <w:iCs w:val="false"/>
+          <w:sz w:val="22"/>
+          <w:szCs w:val="22"/>
+          <w:lang w:val="hr-HR"/>
+        </w:rPr>
+        <w:t>da budu djeca jednog</w:t>
+      </w:r>
+      <w:r>
+        <w:rPr>
+          <w:rFonts w:ascii="Times New Roman" w:hAnsi="Times New Roman"/>
+          <w:b w:val="false"/>
+          <w:bCs w:val="false"/>
+          <w:i w:val="false"/>
+          <w:iCs w:val="false"/>
+          <w:sz w:val="22"/>
+          <w:szCs w:val="22"/>
+          <w:lang w:val="hr-HR"/>
+        </w:rPr>
+        <w:t xml:space="preserve"> čvor</w:t>
+      </w:r>
+      <w:r>
+        <w:rPr>
+          <w:rFonts w:ascii="Times New Roman" w:hAnsi="Times New Roman"/>
+          <w:b w:val="false"/>
+          <w:bCs w:val="false"/>
+          <w:i w:val="false"/>
+          <w:iCs w:val="false"/>
+          <w:sz w:val="22"/>
+          <w:szCs w:val="22"/>
+          <w:lang w:val="hr-HR"/>
+        </w:rPr>
+        <w:t>a</w:t>
+      </w:r>
+      <w:r>
+        <w:rPr>
+          <w:rFonts w:ascii="Times New Roman" w:hAnsi="Times New Roman"/>
+          <w:b w:val="false"/>
+          <w:bCs w:val="false"/>
+          <w:i w:val="false"/>
+          <w:iCs w:val="false"/>
+          <w:sz w:val="22"/>
+          <w:szCs w:val="22"/>
+          <w:lang w:val="hr-HR"/>
+        </w:rPr>
+        <w:t xml:space="preserve"> sintaksnog stabla. Ta mi je rečenica ostala u sjećanju jer mi je profesor pričao da je ispravljao test neke učenice koja je tu rečenicu krivo prevela nešto kao</w:t>
       </w:r>
       <w:r>
         <w:rPr>

</xml_diff>

<commit_message>
Explained in more details how breakpoints work...
</commit_message>
<xml_diff>
--- a/seminar/PicoBlaze.docx
+++ b/seminar/PicoBlaze.docx
@@ -7985,7 +7985,33 @@
           <w:szCs w:val="22"/>
           <w:lang w:val="hr-HR"/>
         </w:rPr>
-        <w:t xml:space="preserve">Zar nije dohvaćati nešto što ćeš nesanitizarano postaviti kao </w:t>
+        <w:t>Zar nije dohvaćati nešto što ćeš nesanitiz</w:t>
+      </w:r>
+      <w:r>
+        <w:rPr>
+          <w:rFonts w:ascii="Times New Roman" w:hAnsi="Times New Roman"/>
+          <w:b w:val="false"/>
+          <w:bCs w:val="false"/>
+          <w:i w:val="false"/>
+          <w:iCs w:val="false"/>
+          <w:sz w:val="22"/>
+          <w:szCs w:val="22"/>
+          <w:lang w:val="hr-HR"/>
+        </w:rPr>
+        <w:t>i</w:t>
+      </w:r>
+      <w:r>
+        <w:rPr>
+          <w:rFonts w:ascii="Times New Roman" w:hAnsi="Times New Roman"/>
+          <w:b w:val="false"/>
+          <w:bCs w:val="false"/>
+          <w:i w:val="false"/>
+          <w:iCs w:val="false"/>
+          <w:sz w:val="22"/>
+          <w:szCs w:val="22"/>
+          <w:lang w:val="hr-HR"/>
+        </w:rPr>
+        <w:t xml:space="preserve">rano postaviti kao </w:t>
       </w:r>
       <w:r>
         <w:rPr>
@@ -8349,7 +8375,47 @@
           <w:szCs w:val="22"/>
           <w:lang w:val="hr-HR"/>
         </w:rPr>
-        <w:t>).</w:t>
+        <w:t xml:space="preserve">). </w:t>
+      </w:r>
+      <w:r>
+        <w:rPr>
+          <w:rFonts w:ascii="Times New Roman" w:hAnsi="Times New Roman"/>
+          <w:b w:val="false"/>
+          <w:bCs w:val="false"/>
+          <w:i w:val="false"/>
+          <w:iCs w:val="false"/>
+          <w:sz w:val="22"/>
+          <w:szCs w:val="22"/>
+          <w:lang w:val="hr-HR"/>
+        </w:rPr>
+        <w:t>Otvorio sam pitanje na forumu o tome</w:t>
+      </w:r>
+      <w:r>
+        <w:rPr>
+          <w:rStyle w:val="FootnoteAnchor"/>
+          <w:rFonts w:ascii="Times New Roman" w:hAnsi="Times New Roman"/>
+          <w:b w:val="false"/>
+          <w:bCs w:val="false"/>
+          <w:i w:val="false"/>
+          <w:iCs w:val="false"/>
+          <w:sz w:val="22"/>
+          <w:szCs w:val="22"/>
+          <w:lang w:val="hr-HR"/>
+        </w:rPr>
+        <w:footnoteReference w:id="6"/>
+      </w:r>
+      <w:r>
+        <w:rPr>
+          <w:rFonts w:ascii="Times New Roman" w:hAnsi="Times New Roman"/>
+          <w:b w:val="false"/>
+          <w:bCs w:val="false"/>
+          <w:i w:val="false"/>
+          <w:iCs w:val="false"/>
+          <w:sz w:val="22"/>
+          <w:szCs w:val="22"/>
+          <w:lang w:val="hr-HR"/>
+        </w:rPr>
+        <w:t>.</w:t>
       </w:r>
     </w:p>
     <w:p>
@@ -9453,7 +9519,7 @@
           <w:szCs w:val="22"/>
           <w:lang w:val="hr-HR"/>
         </w:rPr>
-        <w:footnoteReference w:id="6"/>
+        <w:footnoteReference w:id="7"/>
       </w:r>
       <w:r>
         <w:rPr>
@@ -10221,7 +10287,7 @@
           <w:vertAlign w:val="superscript"/>
           <w:lang w:val="hr-HR"/>
         </w:rPr>
-        <w:footnoteReference w:id="7"/>
+        <w:footnoteReference w:id="8"/>
       </w:r>
       <w:r>
         <w:rPr>
@@ -10454,7 +10520,7 @@
           <w:vertAlign w:val="superscript"/>
           <w:lang w:val="hr-HR"/>
         </w:rPr>
-        <w:footnoteReference w:id="8"/>
+        <w:footnoteReference w:id="9"/>
       </w:r>
       <w:r>
         <w:rPr>
@@ -10934,7 +11000,254 @@
           <w:szCs w:val="22"/>
           <w:lang w:val="hr-HR"/>
         </w:rPr>
-        <w:t>. Parser za moj programski jezik mora paziti na razliku između lijevo-asocijativnih operatora i desno-asocijativnih operatora. No, budući da su svi aritmetički operatori lijevo-asocijativni, to ovdje nije potrebno.</w:t>
+        <w:t xml:space="preserve">. Parser za moj programski jezik mora paziti na razliku između lijevo-asocijativnih operatora i desno-asocijativnih operatora </w:t>
+      </w:r>
+      <w:r>
+        <w:rPr>
+          <w:rFonts w:ascii="Times New Roman" w:hAnsi="Times New Roman"/>
+          <w:b w:val="false"/>
+          <w:bCs w:val="false"/>
+          <w:i w:val="false"/>
+          <w:iCs w:val="false"/>
+          <w:sz w:val="22"/>
+          <w:szCs w:val="22"/>
+          <w:lang w:val="hr-HR"/>
+        </w:rPr>
+        <w:t xml:space="preserve">(kao što su ternarni uvjetni operator </w:t>
+      </w:r>
+      <w:r>
+        <w:rPr>
+          <w:rFonts w:ascii="Courier New" w:hAnsi="Courier New"/>
+          <w:b w:val="false"/>
+          <w:bCs w:val="false"/>
+          <w:i w:val="false"/>
+          <w:iCs w:val="false"/>
+          <w:sz w:val="22"/>
+          <w:szCs w:val="22"/>
+          <w:lang w:val="hr-HR"/>
+        </w:rPr>
+        <w:t>?:</w:t>
+      </w:r>
+      <w:r>
+        <w:rPr>
+          <w:rFonts w:ascii="Times New Roman" w:hAnsi="Times New Roman"/>
+          <w:b w:val="false"/>
+          <w:bCs w:val="false"/>
+          <w:i w:val="false"/>
+          <w:iCs w:val="false"/>
+          <w:sz w:val="22"/>
+          <w:szCs w:val="22"/>
+          <w:lang w:val="hr-HR"/>
+        </w:rPr>
+        <w:t xml:space="preserve">, operator pridruživanja </w:t>
+      </w:r>
+      <w:r>
+        <w:rPr>
+          <w:rFonts w:ascii="Courier New" w:hAnsi="Courier New"/>
+          <w:b w:val="false"/>
+          <w:bCs w:val="false"/>
+          <w:i w:val="false"/>
+          <w:iCs w:val="false"/>
+          <w:sz w:val="22"/>
+          <w:szCs w:val="22"/>
+          <w:lang w:val="hr-HR"/>
+        </w:rPr>
+        <w:t>:=</w:t>
+      </w:r>
+      <w:r>
+        <w:rPr>
+          <w:rFonts w:ascii="Times New Roman" w:hAnsi="Times New Roman"/>
+          <w:b w:val="false"/>
+          <w:bCs w:val="false"/>
+          <w:i w:val="false"/>
+          <w:iCs w:val="false"/>
+          <w:sz w:val="22"/>
+          <w:szCs w:val="22"/>
+          <w:lang w:val="hr-HR"/>
+        </w:rPr>
+        <w:t xml:space="preserve"> i skraćena pridruživanja </w:t>
+      </w:r>
+      <w:r>
+        <w:rPr>
+          <w:rFonts w:ascii="Courier New" w:hAnsi="Courier New"/>
+          <w:b w:val="false"/>
+          <w:bCs w:val="false"/>
+          <w:i w:val="false"/>
+          <w:iCs w:val="false"/>
+          <w:sz w:val="22"/>
+          <w:szCs w:val="22"/>
+          <w:lang w:val="hr-HR"/>
+        </w:rPr>
+        <w:t>+=</w:t>
+      </w:r>
+      <w:r>
+        <w:rPr>
+          <w:rFonts w:ascii="Times New Roman" w:hAnsi="Times New Roman"/>
+          <w:b w:val="false"/>
+          <w:bCs w:val="false"/>
+          <w:i w:val="false"/>
+          <w:iCs w:val="false"/>
+          <w:sz w:val="22"/>
+          <w:szCs w:val="22"/>
+          <w:lang w:val="hr-HR"/>
+        </w:rPr>
+        <w:t xml:space="preserve">, </w:t>
+      </w:r>
+      <w:r>
+        <w:rPr>
+          <w:rFonts w:ascii="Courier New" w:hAnsi="Courier New"/>
+          <w:b w:val="false"/>
+          <w:bCs w:val="false"/>
+          <w:i w:val="false"/>
+          <w:iCs w:val="false"/>
+          <w:sz w:val="22"/>
+          <w:szCs w:val="22"/>
+          <w:lang w:val="hr-HR"/>
+        </w:rPr>
+        <w:t>-=</w:t>
+      </w:r>
+      <w:r>
+        <w:rPr>
+          <w:rFonts w:ascii="Times New Roman" w:hAnsi="Times New Roman"/>
+          <w:b w:val="false"/>
+          <w:bCs w:val="false"/>
+          <w:i w:val="false"/>
+          <w:iCs w:val="false"/>
+          <w:sz w:val="22"/>
+          <w:szCs w:val="22"/>
+          <w:lang w:val="hr-HR"/>
+        </w:rPr>
+        <w:t xml:space="preserve">, </w:t>
+      </w:r>
+      <w:r>
+        <w:rPr>
+          <w:rFonts w:ascii="Courier New" w:hAnsi="Courier New"/>
+          <w:b w:val="false"/>
+          <w:bCs w:val="false"/>
+          <w:i w:val="false"/>
+          <w:iCs w:val="false"/>
+          <w:sz w:val="22"/>
+          <w:szCs w:val="22"/>
+          <w:lang w:val="hr-HR"/>
+        </w:rPr>
+        <w:t>*=</w:t>
+      </w:r>
+      <w:r>
+        <w:rPr>
+          <w:rFonts w:ascii="Times New Roman" w:hAnsi="Times New Roman"/>
+          <w:b w:val="false"/>
+          <w:bCs w:val="false"/>
+          <w:i w:val="false"/>
+          <w:iCs w:val="false"/>
+          <w:sz w:val="22"/>
+          <w:szCs w:val="22"/>
+          <w:lang w:val="hr-HR"/>
+        </w:rPr>
+        <w:t xml:space="preserve"> i </w:t>
+      </w:r>
+      <w:r>
+        <w:rPr>
+          <w:rFonts w:ascii="Courier New" w:hAnsi="Courier New"/>
+          <w:b w:val="false"/>
+          <w:bCs w:val="false"/>
+          <w:i w:val="false"/>
+          <w:iCs w:val="false"/>
+          <w:sz w:val="22"/>
+          <w:szCs w:val="22"/>
+          <w:lang w:val="hr-HR"/>
+        </w:rPr>
+        <w:t>/=</w:t>
+      </w:r>
+      <w:r>
+        <w:rPr>
+          <w:rFonts w:ascii="Times New Roman" w:hAnsi="Times New Roman"/>
+          <w:b w:val="false"/>
+          <w:bCs w:val="false"/>
+          <w:i w:val="false"/>
+          <w:iCs w:val="false"/>
+          <w:sz w:val="22"/>
+          <w:szCs w:val="22"/>
+          <w:lang w:val="hr-HR"/>
+        </w:rPr>
+        <w:t>)</w:t>
+      </w:r>
+      <w:r>
+        <w:rPr>
+          <w:rFonts w:ascii="Times New Roman" w:hAnsi="Times New Roman"/>
+          <w:b w:val="false"/>
+          <w:bCs w:val="false"/>
+          <w:i w:val="false"/>
+          <w:iCs w:val="false"/>
+          <w:sz w:val="22"/>
+          <w:szCs w:val="22"/>
+          <w:lang w:val="hr-HR"/>
+        </w:rPr>
+        <w:t>. No, budući da su svi aritmetički operatori lijevo-asocijativni, to</w:t>
+      </w:r>
+      <w:r>
+        <w:rPr>
+          <w:rFonts w:ascii="Times New Roman" w:hAnsi="Times New Roman"/>
+          <w:b w:val="false"/>
+          <w:bCs w:val="false"/>
+          <w:i w:val="false"/>
+          <w:iCs w:val="false"/>
+          <w:sz w:val="22"/>
+          <w:szCs w:val="22"/>
+          <w:lang w:val="en-US"/>
+        </w:rPr>
+        <w:t xml:space="preserve"> </w:t>
+      </w:r>
+      <w:r>
+        <w:rPr>
+          <w:rFonts w:ascii="Times New Roman" w:hAnsi="Times New Roman"/>
+          <w:b w:val="false"/>
+          <w:bCs w:val="false"/>
+          <w:i w:val="false"/>
+          <w:iCs w:val="false"/>
+          <w:sz w:val="22"/>
+          <w:szCs w:val="22"/>
+          <w:lang w:val="en-US"/>
+        </w:rPr>
+        <w:t xml:space="preserve">u </w:t>
+      </w:r>
+      <w:r>
+        <w:rPr>
+          <w:rFonts w:ascii="Times New Roman" w:hAnsi="Times New Roman"/>
+          <w:b w:val="false"/>
+          <w:bCs w:val="false"/>
+          <w:i w:val="false"/>
+          <w:iCs w:val="false"/>
+          <w:sz w:val="22"/>
+          <w:szCs w:val="22"/>
+          <w:lang w:val="hr-HR" w:eastAsia="hi-IN" w:bidi="hi-IN"/>
+        </w:rPr>
+        <w:t>parseru za asemblerski jezik</w:t>
+      </w:r>
+      <w:r>
+        <w:rPr>
+          <w:rFonts w:ascii="Times New Roman" w:hAnsi="Times New Roman"/>
+          <w:b w:val="false"/>
+          <w:bCs w:val="false"/>
+          <w:i w:val="false"/>
+          <w:iCs w:val="false"/>
+          <w:sz w:val="22"/>
+          <w:szCs w:val="22"/>
+          <w:lang w:val="en-US"/>
+        </w:rPr>
+        <w:t xml:space="preserve"> </w:t>
+      </w:r>
+      <w:r>
+        <w:rPr>
+          <w:rFonts w:ascii="Times New Roman" w:hAnsi="Times New Roman"/>
+          <w:b w:val="false"/>
+          <w:bCs w:val="false"/>
+          <w:i w:val="false"/>
+          <w:iCs w:val="false"/>
+          <w:sz w:val="22"/>
+          <w:szCs w:val="22"/>
+          <w:lang w:val="hr-HR"/>
+        </w:rPr>
+        <w:t>nije potrebno.</w:t>
       </w:r>
     </w:p>
     <w:p>
@@ -12397,7 +12710,111 @@
           <w:szCs w:val="22"/>
           <w:lang w:val="hr-HR"/>
         </w:rPr>
-        <w:t xml:space="preserve">. Naknadno je dodano da za svaku naredbu provjerava je li na njoj breakpoint. Potprogram </w:t>
+        <w:t xml:space="preserve">. Naknadno je dodano da za svaku naredbu provjerava je li na njoj breakpoint </w:t>
+      </w:r>
+      <w:r>
+        <w:rPr>
+          <w:rFonts w:ascii="Times New Roman" w:hAnsi="Times New Roman"/>
+          <w:b w:val="false"/>
+          <w:bCs w:val="false"/>
+          <w:i w:val="false"/>
+          <w:iCs w:val="false"/>
+          <w:sz w:val="22"/>
+          <w:szCs w:val="22"/>
+          <w:lang w:val="hr-HR"/>
+        </w:rPr>
+        <w:t xml:space="preserve">(to je moguće tako što globalni objekt </w:t>
+      </w:r>
+      <w:r>
+        <w:rPr>
+          <w:rFonts w:ascii="Courier New" w:hAnsi="Courier New"/>
+          <w:b w:val="false"/>
+          <w:bCs w:val="false"/>
+          <w:i w:val="false"/>
+          <w:iCs w:val="false"/>
+          <w:sz w:val="22"/>
+          <w:szCs w:val="22"/>
+          <w:lang w:val="hr-HR"/>
+        </w:rPr>
+        <w:t>machineCode</w:t>
+      </w:r>
+      <w:r>
+        <w:rPr>
+          <w:rFonts w:ascii="Times New Roman" w:hAnsi="Times New Roman"/>
+          <w:b w:val="false"/>
+          <w:bCs w:val="false"/>
+          <w:i w:val="false"/>
+          <w:iCs w:val="false"/>
+          <w:sz w:val="22"/>
+          <w:szCs w:val="22"/>
+          <w:lang w:val="hr-HR"/>
+        </w:rPr>
+        <w:t xml:space="preserve">, osim heksadekadskih stringova koji predstavljaju naredbe u strojnom kodu, sadrži i redni broj linije asemblerskog koda odakle naredbe dolaze, pa potprogram </w:t>
+      </w:r>
+      <w:r>
+        <w:rPr>
+          <w:rFonts w:ascii="Courier New" w:hAnsi="Courier New"/>
+          <w:b w:val="false"/>
+          <w:bCs w:val="false"/>
+          <w:i w:val="false"/>
+          <w:iCs w:val="false"/>
+          <w:sz w:val="22"/>
+          <w:szCs w:val="22"/>
+          <w:lang w:val="hr-HR"/>
+        </w:rPr>
+        <w:t>simulator.js</w:t>
+      </w:r>
+      <w:r>
+        <w:rPr>
+          <w:rFonts w:ascii="Times New Roman" w:hAnsi="Times New Roman"/>
+          <w:b w:val="false"/>
+          <w:bCs w:val="false"/>
+          <w:i w:val="false"/>
+          <w:iCs w:val="false"/>
+          <w:sz w:val="22"/>
+          <w:szCs w:val="22"/>
+          <w:lang w:val="hr-HR"/>
+        </w:rPr>
+        <w:t xml:space="preserve"> može provjeriti nalazi li se redni broj linije asemblerskog koda odakle dolazi trenutna naredba strojnog koda u globalnom nizu </w:t>
+      </w:r>
+      <w:r>
+        <w:rPr>
+          <w:rFonts w:ascii="Courier New" w:hAnsi="Courier New"/>
+          <w:b w:val="false"/>
+          <w:bCs w:val="false"/>
+          <w:i w:val="false"/>
+          <w:iCs w:val="false"/>
+          <w:sz w:val="22"/>
+          <w:szCs w:val="22"/>
+          <w:lang w:val="hr-HR"/>
+        </w:rPr>
+        <w:t>breakpoints</w:t>
+      </w:r>
+      <w:r>
+        <w:rPr>
+          <w:rFonts w:ascii="Times New Roman" w:hAnsi="Times New Roman"/>
+          <w:b w:val="false"/>
+          <w:bCs w:val="false"/>
+          <w:i w:val="false"/>
+          <w:iCs w:val="false"/>
+          <w:sz w:val="22"/>
+          <w:szCs w:val="22"/>
+          <w:lang w:val="hr-HR"/>
+        </w:rPr>
+        <w:t>)</w:t>
+      </w:r>
+      <w:r>
+        <w:rPr>
+          <w:rFonts w:ascii="Times New Roman" w:hAnsi="Times New Roman"/>
+          <w:b w:val="false"/>
+          <w:bCs w:val="false"/>
+          <w:i w:val="false"/>
+          <w:iCs w:val="false"/>
+          <w:sz w:val="22"/>
+          <w:szCs w:val="22"/>
+          <w:lang w:val="hr-HR"/>
+        </w:rPr>
+        <w:t xml:space="preserve">. Potprogram </w:t>
       </w:r>
       <w:r>
         <w:rPr>
@@ -13228,7 +13645,7 @@
           <w:vertAlign w:val="superscript"/>
           <w:lang w:val="hr-HR"/>
         </w:rPr>
-        <w:footnoteReference w:id="9"/>
+        <w:footnoteReference w:id="10"/>
       </w:r>
       <w:r>
         <w:rPr>
@@ -13659,7 +14076,7 @@
           <w:szCs w:val="22"/>
           <w:lang w:val="hr-HR"/>
         </w:rPr>
-        <w:footnoteReference w:id="10"/>
+        <w:footnoteReference w:id="11"/>
       </w:r>
       <w:r>
         <w:rPr>
@@ -13946,7 +14363,7 @@
           <w:szCs w:val="22"/>
           <w:lang w:val="hr-HR"/>
         </w:rPr>
-        <w:footnoteReference w:id="11"/>
+        <w:footnoteReference w:id="12"/>
       </w:r>
       <w:r>
         <w:rPr>
@@ -14240,7 +14657,7 @@
           <w:szCs w:val="22"/>
           <w:lang w:val="hr-HR"/>
         </w:rPr>
-        <w:footnoteReference w:id="12"/>
+        <w:footnoteReference w:id="13"/>
       </w:r>
       <w:r>
         <w:rPr>
@@ -14319,7 +14736,7 @@
           <w:szCs w:val="22"/>
           <w:lang w:val="hr-HR"/>
         </w:rPr>
-        <w:footnoteReference w:id="13"/>
+        <w:footnoteReference w:id="14"/>
       </w:r>
       <w:r>
         <w:rPr>
@@ -14385,7 +14802,7 @@
           <w:szCs w:val="22"/>
           <w:lang w:val="hr-HR"/>
         </w:rPr>
-        <w:footnoteReference w:id="14"/>
+        <w:footnoteReference w:id="15"/>
       </w:r>
       <w:r>
         <w:rPr>
@@ -14516,7 +14933,7 @@
           <w:szCs w:val="22"/>
           <w:lang w:val="hr-HR"/>
         </w:rPr>
-        <w:footnoteReference w:id="15"/>
+        <w:footnoteReference w:id="16"/>
       </w:r>
       <w:r>
         <w:rPr>
@@ -14921,7 +15338,7 @@
           <w:szCs w:val="22"/>
           <w:lang w:val="hr-HR"/>
         </w:rPr>
-        <w:footnoteReference w:id="16"/>
+        <w:footnoteReference w:id="17"/>
       </w:r>
       <w:r>
         <w:rPr>
@@ -18510,7 +18927,7 @@
           <w:szCs w:val="22"/>
           <w:lang w:val="hr-HR"/>
         </w:rPr>
-        <w:footnoteReference w:id="17"/>
+        <w:footnoteReference w:id="18"/>
       </w:r>
       <w:r>
         <w:rPr>
@@ -18946,7 +19363,7 @@
           <w:vertAlign w:val="superscript"/>
           <w:lang w:val="hr-HR"/>
         </w:rPr>
-        <w:footnoteReference w:id="18"/>
+        <w:footnoteReference w:id="19"/>
       </w:r>
       <w:r>
         <w:rPr>
@@ -19123,7 +19540,7 @@
           <w:szCs w:val="22"/>
           <w:lang w:val="hr-HR"/>
         </w:rPr>
-        <w:footnoteReference w:id="19"/>
+        <w:footnoteReference w:id="20"/>
       </w:r>
       <w:r>
         <w:rPr>
@@ -19384,7 +19801,7 @@
           <w:szCs w:val="22"/>
           <w:lang w:val="hr-HR"/>
         </w:rPr>
-        <w:footnoteReference w:id="20"/>
+        <w:footnoteReference w:id="21"/>
       </w:r>
       <w:r>
         <w:rPr>
@@ -19808,7 +20225,7 @@
           <w:szCs w:val="22"/>
           <w:lang w:val="hr-HR"/>
         </w:rPr>
-        <w:footnoteReference w:id="21"/>
+        <w:footnoteReference w:id="22"/>
       </w:r>
       <w:r>
         <w:rPr>
@@ -20046,7 +20463,7 @@
           <w:szCs w:val="22"/>
           <w:lang w:val="hr-HR"/>
         </w:rPr>
-        <w:footnoteReference w:id="22"/>
+        <w:footnoteReference w:id="23"/>
       </w:r>
       <w:r>
         <w:rPr>
@@ -20220,7 +20637,7 @@
           <w:iCs/>
           <w:lang w:val="en-US"/>
         </w:rPr>
-        <w:footnoteReference w:id="23"/>
+        <w:footnoteReference w:id="24"/>
       </w:r>
       <w:r>
         <w:rPr>
@@ -20529,7 +20946,7 @@
           <w:rStyle w:val="FootnoteAnchor"/>
           <w:lang w:val="hr-HR"/>
         </w:rPr>
-        <w:footnoteReference w:id="24"/>
+        <w:footnoteReference w:id="25"/>
       </w:r>
       <w:r>
         <w:rPr>
@@ -20542,7 +20959,7 @@
           <w:rStyle w:val="FootnoteAnchor"/>
           <w:lang w:val="hr-HR"/>
         </w:rPr>
-        <w:footnoteReference w:id="25"/>
+        <w:footnoteReference w:id="26"/>
       </w:r>
       <w:r>
         <w:rPr>
@@ -20555,7 +20972,7 @@
           <w:rStyle w:val="FootnoteAnchor"/>
           <w:lang w:val="hr-HR"/>
         </w:rPr>
-        <w:footnoteReference w:id="26"/>
+        <w:footnoteReference w:id="27"/>
       </w:r>
       <w:r>
         <w:rPr>
@@ -20568,7 +20985,7 @@
           <w:rStyle w:val="FootnoteAnchor"/>
           <w:lang w:val="hr-HR"/>
         </w:rPr>
-        <w:footnoteReference w:id="27"/>
+        <w:footnoteReference w:id="28"/>
       </w:r>
       <w:r>
         <w:rPr>
@@ -20581,7 +20998,7 @@
           <w:rStyle w:val="FootnoteAnchor"/>
           <w:lang w:val="hr-HR"/>
         </w:rPr>
-        <w:footnoteReference w:id="28"/>
+        <w:footnoteReference w:id="29"/>
       </w:r>
       <w:r>
         <w:rPr>
@@ -20594,7 +21011,7 @@
           <w:rStyle w:val="FootnoteAnchor"/>
           <w:lang w:val="hr-HR"/>
         </w:rPr>
-        <w:footnoteReference w:id="29"/>
+        <w:footnoteReference w:id="30"/>
       </w:r>
       <w:r>
         <w:rPr>
@@ -20635,7 +21052,7 @@
           <w:i/>
           <w:lang w:val="hr-HR"/>
         </w:rPr>
-        <w:footnoteReference w:id="30"/>
+        <w:footnoteReference w:id="31"/>
       </w:r>
       <w:r>
         <w:rPr>
@@ -20754,7 +21171,7 @@
           <w:i/>
           <w:lang w:val="hr-HR"/>
         </w:rPr>
-        <w:footnoteReference w:id="31"/>
+        <w:footnoteReference w:id="32"/>
       </w:r>
       <w:r>
         <w:rPr>
@@ -21065,7 +21482,7 @@
           <w:iCs w:val="false"/>
           <w:lang w:val="hr-HR"/>
         </w:rPr>
-        <w:footnoteReference w:id="32"/>
+        <w:footnoteReference w:id="33"/>
       </w:r>
       <w:r>
         <w:rPr>
@@ -21082,7 +21499,7 @@
           <w:iCs w:val="false"/>
           <w:lang w:val="hr-HR"/>
         </w:rPr>
-        <w:footnoteReference w:id="33"/>
+        <w:footnoteReference w:id="34"/>
       </w:r>
       <w:r>
         <w:rPr>
@@ -21113,7 +21530,7 @@
           <w:rStyle w:val="FootnoteAnchor"/>
           <w:lang w:val="hr-HR"/>
         </w:rPr>
-        <w:footnoteReference w:id="34"/>
+        <w:footnoteReference w:id="35"/>
       </w:r>
       <w:r>
         <w:rPr>
@@ -21348,7 +21765,9 @@
     <w:p>
       <w:pPr>
         <w:pStyle w:val="Footnote"/>
-        <w:rPr/>
+        <w:rPr>
+          <w:rFonts w:ascii="Courier New" w:hAnsi="Courier New"/>
+        </w:rPr>
       </w:pPr>
       <w:r>
         <w:rPr>
@@ -21357,15 +21776,11 @@
         <w:footnoteRef/>
       </w:r>
       <w:r>
-        <w:rPr/>
+        <w:rPr>
+          <w:rFonts w:ascii="Courier New" w:hAnsi="Courier New"/>
+        </w:rPr>
         <w:tab/>
-        <w:t xml:space="preserve">Otvorio sam pitanje o tome na forumu: </w:t>
-      </w:r>
-      <w:r>
-        <w:rPr>
-          <w:rFonts w:ascii="Courier New" w:hAnsi="Courier New"/>
-        </w:rPr>
-        <w:t>https://latin.stackexchange.com/q/21069/8533</w:t>
+        <w:t>https://security.stackexchange.com/q/270915/249645</w:t>
       </w:r>
     </w:p>
   </w:footnote>
@@ -21373,22 +21788,24 @@
     <w:p>
       <w:pPr>
         <w:pStyle w:val="Footnote"/>
+        <w:rPr/>
+      </w:pPr>
+      <w:r>
+        <w:rPr>
+          <w:rStyle w:val="FootnoteCharacters"/>
+        </w:rPr>
+        <w:footnoteRef/>
+      </w:r>
+      <w:r>
+        <w:rPr/>
+        <w:tab/>
+        <w:t xml:space="preserve">Otvorio sam pitanje o tome na forumu: </w:t>
+      </w:r>
+      <w:r>
         <w:rPr>
           <w:rFonts w:ascii="Courier New" w:hAnsi="Courier New"/>
         </w:rPr>
-      </w:pPr>
-      <w:r>
-        <w:rPr>
-          <w:rStyle w:val="FootnoteCharacters"/>
-        </w:rPr>
-        <w:footnoteRef/>
-      </w:r>
-      <w:r>
-        <w:rPr>
-          <w:rFonts w:ascii="Courier New" w:hAnsi="Courier New"/>
-        </w:rPr>
-        <w:tab/>
-        <w:t>https://raw.githubusercontent.com/FlatAssembler/AECforWebAssembly/master/parser.cpp</w:t>
+        <w:t>https://latin.stackexchange.com/q/21069/8533</w:t>
       </w:r>
     </w:p>
   </w:footnote>
@@ -21396,7 +21813,9 @@
     <w:p>
       <w:pPr>
         <w:pStyle w:val="Footnote"/>
-        <w:rPr/>
+        <w:rPr>
+          <w:rFonts w:ascii="Courier New" w:hAnsi="Courier New"/>
+        </w:rPr>
       </w:pPr>
       <w:r>
         <w:rPr>
@@ -21406,192 +21825,10 @@
       </w:r>
       <w:r>
         <w:rPr>
-          <w:rFonts w:ascii="Times New Roman" w:hAnsi="Times New Roman"/>
+          <w:rFonts w:ascii="Courier New" w:hAnsi="Courier New"/>
         </w:rPr>
         <w:tab/>
-        <w:t xml:space="preserve">Navodno se tako zovu jer ih je lakše zapamtiti </w:t>
-      </w:r>
-      <w:r>
-        <w:rPr>
-          <w:rFonts w:ascii="Times New Roman" w:hAnsi="Times New Roman"/>
-          <w:szCs w:val="20"/>
-        </w:rPr>
-        <w:t>nego</w:t>
-      </w:r>
-      <w:r>
-        <w:rPr>
-          <w:rFonts w:ascii="Times New Roman" w:hAnsi="Times New Roman"/>
-        </w:rPr>
-        <w:t xml:space="preserve"> nizove nula </w:t>
-      </w:r>
-      <w:r>
-        <w:rPr>
-          <w:rFonts w:ascii="Times New Roman" w:hAnsi="Times New Roman"/>
-          <w:szCs w:val="20"/>
-        </w:rPr>
-        <w:t>i</w:t>
-      </w:r>
-      <w:r>
-        <w:rPr>
-          <w:rFonts w:ascii="Times New Roman" w:hAnsi="Times New Roman"/>
-        </w:rPr>
-        <w:t xml:space="preserve"> jedinica u strojnom jeziku, od starogrčkog </w:t>
-      </w:r>
-      <w:r>
-        <w:rPr>
-          <w:rFonts w:ascii="Times New Roman" w:hAnsi="Times New Roman"/>
-          <w:i/>
-          <w:iCs/>
-        </w:rPr>
-        <w:t>μνημονικος</w:t>
-      </w:r>
-      <w:r>
-        <w:rPr>
-          <w:rFonts w:ascii="Times New Roman" w:hAnsi="Times New Roman"/>
-        </w:rPr>
-        <w:t xml:space="preserve"> (</w:t>
-      </w:r>
-      <w:r>
-        <w:rPr>
-          <w:rFonts w:ascii="Times New Roman" w:hAnsi="Times New Roman"/>
-          <w:i/>
-          <w:iCs/>
-        </w:rPr>
-        <w:t>mnemonikos</w:t>
-      </w:r>
-      <w:r>
-        <w:rPr>
-          <w:rFonts w:ascii="Times New Roman" w:hAnsi="Times New Roman"/>
-        </w:rPr>
-        <w:t xml:space="preserve">) što znači </w:t>
-      </w:r>
-      <w:r>
-        <w:rPr>
-          <w:rFonts w:ascii="Times New Roman" w:hAnsi="Times New Roman"/>
-          <w:i/>
-          <w:iCs/>
-        </w:rPr>
-        <w:t>pamćenje</w:t>
-      </w:r>
-      <w:r>
-        <w:rPr>
-          <w:rFonts w:ascii="Times New Roman" w:hAnsi="Times New Roman"/>
-          <w:i w:val="false"/>
-          <w:iCs w:val="false"/>
-        </w:rPr>
-        <w:t xml:space="preserve">. Morate se naviknuti da je informatika prepuna besmislenih imena. Uzmite u obzir </w:t>
-      </w:r>
-      <w:r>
-        <w:rPr>
-          <w:rFonts w:ascii="Times New Roman" w:hAnsi="Times New Roman"/>
-          <w:i w:val="false"/>
-          <w:iCs w:val="false"/>
-          <w:szCs w:val="20"/>
-        </w:rPr>
-        <w:t>i</w:t>
-      </w:r>
-      <w:r>
-        <w:rPr>
-          <w:rFonts w:ascii="Times New Roman" w:hAnsi="Times New Roman"/>
-          <w:i w:val="false"/>
-          <w:iCs w:val="false"/>
-        </w:rPr>
-        <w:t xml:space="preserve"> da je ime </w:t>
-      </w:r>
-      <w:r>
-        <w:rPr>
-          <w:rFonts w:ascii="Times New Roman" w:hAnsi="Times New Roman"/>
-          <w:i/>
-          <w:iCs/>
-        </w:rPr>
-        <w:t>digitalna elektronika</w:t>
-      </w:r>
-      <w:r>
-        <w:rPr>
-          <w:rFonts w:ascii="Times New Roman" w:hAnsi="Times New Roman"/>
-          <w:i w:val="false"/>
-          <w:iCs w:val="false"/>
-        </w:rPr>
-        <w:t xml:space="preserve"> poprilično besmisleno, ono se prevodi kao </w:t>
-      </w:r>
-      <w:r>
-        <w:rPr>
-          <w:rFonts w:ascii="Times New Roman" w:hAnsi="Times New Roman"/>
-          <w:i/>
-          <w:iCs/>
-          <w:u w:val="none"/>
-        </w:rPr>
-        <w:t>prst-jantar</w:t>
-      </w:r>
-      <w:r>
-        <w:rPr>
-          <w:rFonts w:ascii="Times New Roman" w:hAnsi="Times New Roman"/>
-          <w:i w:val="false"/>
-          <w:iCs w:val="false"/>
-        </w:rPr>
-        <w:t xml:space="preserve">. Nekome bi u antici, tko zna latinski </w:t>
-      </w:r>
-      <w:r>
-        <w:rPr>
-          <w:rFonts w:ascii="Times New Roman" w:hAnsi="Times New Roman"/>
-          <w:i w:val="false"/>
-          <w:iCs w:val="false"/>
-          <w:szCs w:val="20"/>
-        </w:rPr>
-        <w:t>i</w:t>
-      </w:r>
-      <w:r>
-        <w:rPr>
-          <w:rFonts w:ascii="Times New Roman" w:hAnsi="Times New Roman"/>
-          <w:i w:val="false"/>
-          <w:iCs w:val="false"/>
-        </w:rPr>
-        <w:t xml:space="preserve"> grčki, to ime vjerojatno bilo smiješno. </w:t>
-      </w:r>
-      <w:r>
-        <w:rPr>
-          <w:rFonts w:ascii="Times New Roman" w:hAnsi="Times New Roman"/>
-          <w:i w:val="false"/>
-          <w:iCs w:val="false"/>
-          <w:lang w:val="hr-HR"/>
-        </w:rPr>
-        <w:t xml:space="preserve">Imam jednu anegdotu iz svog studentskog života o tome: Došla je knjižničarka na početku odmora u predavaonicu informirati profesora Martinovića da će biti nekakav simpozij gdje bi trebali doći profesori koji se bave humanističkim predmetima, a da misli da se to tiče profesora Martinovića jer on predaje kolegij zvan </w:t>
-      </w:r>
-      <w:r>
-        <w:rPr>
-          <w:rFonts w:ascii="Times New Roman" w:hAnsi="Times New Roman"/>
-          <w:i/>
-          <w:iCs/>
-          <w:lang w:val="hr-HR"/>
-        </w:rPr>
-        <w:t>Dizajn programske podrške</w:t>
-      </w:r>
-      <w:r>
-        <w:rPr>
-          <w:rFonts w:ascii="Times New Roman" w:hAnsi="Times New Roman"/>
-          <w:i w:val="false"/>
-          <w:iCs w:val="false"/>
-          <w:lang w:val="hr-HR"/>
-        </w:rPr>
-        <w:t xml:space="preserve">. A profesor Martinović joj odgovori: </w:t>
-      </w:r>
-      <w:r>
-        <w:rPr>
-          <w:rFonts w:ascii="Times New Roman" w:hAnsi="Times New Roman"/>
-          <w:i/>
-          <w:iCs/>
-          <w:lang w:val="hr-HR"/>
-        </w:rPr>
-        <w:t xml:space="preserve">Ah, kolegice, pa nije Vam to nikakav dizajn, to se samo tako zove. </w:t>
-      </w:r>
-      <w:r>
-        <w:rPr>
-          <w:rFonts w:ascii="Times New Roman" w:hAnsi="Times New Roman"/>
-          <w:i w:val="false"/>
-          <w:iCs w:val="false"/>
-          <w:lang w:val="hr-HR"/>
-        </w:rPr>
-        <w:t>Knjižničarka ga je, naravno, onda začuđeno pogledala.</w:t>
+        <w:t>https://raw.githubusercontent.com/FlatAssembler/AECforWebAssembly/master/parser.cpp</w:t>
       </w:r>
     </w:p>
   </w:footnote>
@@ -21599,9 +21836,7 @@
     <w:p>
       <w:pPr>
         <w:pStyle w:val="Footnote"/>
-        <w:rPr>
-          <w:rFonts w:ascii="Courier New" w:hAnsi="Courier New"/>
-        </w:rPr>
+        <w:rPr/>
       </w:pPr>
       <w:r>
         <w:rPr>
@@ -21611,10 +21846,192 @@
       </w:r>
       <w:r>
         <w:rPr>
-          <w:rFonts w:ascii="Courier New" w:hAnsi="Courier New"/>
+          <w:rFonts w:ascii="Times New Roman" w:hAnsi="Times New Roman"/>
         </w:rPr>
         <w:tab/>
-        <w:t>https://github.com/FlatAssembler/AECforWebAssembly/raw/master/tokenizer.cpp</w:t>
+        <w:t xml:space="preserve">Navodno se tako zovu jer ih je lakše zapamtiti </w:t>
+      </w:r>
+      <w:r>
+        <w:rPr>
+          <w:rFonts w:ascii="Times New Roman" w:hAnsi="Times New Roman"/>
+          <w:szCs w:val="20"/>
+        </w:rPr>
+        <w:t>nego</w:t>
+      </w:r>
+      <w:r>
+        <w:rPr>
+          <w:rFonts w:ascii="Times New Roman" w:hAnsi="Times New Roman"/>
+        </w:rPr>
+        <w:t xml:space="preserve"> nizove nula </w:t>
+      </w:r>
+      <w:r>
+        <w:rPr>
+          <w:rFonts w:ascii="Times New Roman" w:hAnsi="Times New Roman"/>
+          <w:szCs w:val="20"/>
+        </w:rPr>
+        <w:t>i</w:t>
+      </w:r>
+      <w:r>
+        <w:rPr>
+          <w:rFonts w:ascii="Times New Roman" w:hAnsi="Times New Roman"/>
+        </w:rPr>
+        <w:t xml:space="preserve"> jedinica u strojnom jeziku, od starogrčkog </w:t>
+      </w:r>
+      <w:r>
+        <w:rPr>
+          <w:rFonts w:ascii="Times New Roman" w:hAnsi="Times New Roman"/>
+          <w:i/>
+          <w:iCs/>
+        </w:rPr>
+        <w:t>μνημονικος</w:t>
+      </w:r>
+      <w:r>
+        <w:rPr>
+          <w:rFonts w:ascii="Times New Roman" w:hAnsi="Times New Roman"/>
+        </w:rPr>
+        <w:t xml:space="preserve"> (</w:t>
+      </w:r>
+      <w:r>
+        <w:rPr>
+          <w:rFonts w:ascii="Times New Roman" w:hAnsi="Times New Roman"/>
+          <w:i/>
+          <w:iCs/>
+        </w:rPr>
+        <w:t>mnemonikos</w:t>
+      </w:r>
+      <w:r>
+        <w:rPr>
+          <w:rFonts w:ascii="Times New Roman" w:hAnsi="Times New Roman"/>
+        </w:rPr>
+        <w:t xml:space="preserve">) što znači </w:t>
+      </w:r>
+      <w:r>
+        <w:rPr>
+          <w:rFonts w:ascii="Times New Roman" w:hAnsi="Times New Roman"/>
+          <w:i/>
+          <w:iCs/>
+        </w:rPr>
+        <w:t>pamćenje</w:t>
+      </w:r>
+      <w:r>
+        <w:rPr>
+          <w:rFonts w:ascii="Times New Roman" w:hAnsi="Times New Roman"/>
+          <w:i w:val="false"/>
+          <w:iCs w:val="false"/>
+        </w:rPr>
+        <w:t xml:space="preserve">. Morate se naviknuti da je informatika prepuna besmislenih imena. Uzmite u obzir </w:t>
+      </w:r>
+      <w:r>
+        <w:rPr>
+          <w:rFonts w:ascii="Times New Roman" w:hAnsi="Times New Roman"/>
+          <w:i w:val="false"/>
+          <w:iCs w:val="false"/>
+          <w:szCs w:val="20"/>
+        </w:rPr>
+        <w:t>i</w:t>
+      </w:r>
+      <w:r>
+        <w:rPr>
+          <w:rFonts w:ascii="Times New Roman" w:hAnsi="Times New Roman"/>
+          <w:i w:val="false"/>
+          <w:iCs w:val="false"/>
+        </w:rPr>
+        <w:t xml:space="preserve"> da je ime </w:t>
+      </w:r>
+      <w:r>
+        <w:rPr>
+          <w:rFonts w:ascii="Times New Roman" w:hAnsi="Times New Roman"/>
+          <w:i/>
+          <w:iCs/>
+        </w:rPr>
+        <w:t>digitalna elektronika</w:t>
+      </w:r>
+      <w:r>
+        <w:rPr>
+          <w:rFonts w:ascii="Times New Roman" w:hAnsi="Times New Roman"/>
+          <w:i w:val="false"/>
+          <w:iCs w:val="false"/>
+        </w:rPr>
+        <w:t xml:space="preserve"> poprilično besmisleno, ono se prevodi kao </w:t>
+      </w:r>
+      <w:r>
+        <w:rPr>
+          <w:rFonts w:ascii="Times New Roman" w:hAnsi="Times New Roman"/>
+          <w:i/>
+          <w:iCs/>
+          <w:u w:val="none"/>
+        </w:rPr>
+        <w:t>prst-jantar</w:t>
+      </w:r>
+      <w:r>
+        <w:rPr>
+          <w:rFonts w:ascii="Times New Roman" w:hAnsi="Times New Roman"/>
+          <w:i w:val="false"/>
+          <w:iCs w:val="false"/>
+        </w:rPr>
+        <w:t xml:space="preserve">. Nekome bi u antici, tko zna latinski </w:t>
+      </w:r>
+      <w:r>
+        <w:rPr>
+          <w:rFonts w:ascii="Times New Roman" w:hAnsi="Times New Roman"/>
+          <w:i w:val="false"/>
+          <w:iCs w:val="false"/>
+          <w:szCs w:val="20"/>
+        </w:rPr>
+        <w:t>i</w:t>
+      </w:r>
+      <w:r>
+        <w:rPr>
+          <w:rFonts w:ascii="Times New Roman" w:hAnsi="Times New Roman"/>
+          <w:i w:val="false"/>
+          <w:iCs w:val="false"/>
+        </w:rPr>
+        <w:t xml:space="preserve"> grčki, to ime vjerojatno bilo smiješno. </w:t>
+      </w:r>
+      <w:r>
+        <w:rPr>
+          <w:rFonts w:ascii="Times New Roman" w:hAnsi="Times New Roman"/>
+          <w:i w:val="false"/>
+          <w:iCs w:val="false"/>
+          <w:lang w:val="hr-HR"/>
+        </w:rPr>
+        <w:t xml:space="preserve">Imam jednu anegdotu iz svog studentskog života o tome: Došla je knjižničarka na početku odmora u predavaonicu informirati profesora Martinovića da će biti nekakav simpozij gdje bi trebali doći profesori koji se bave humanističkim predmetima, a da misli da se to tiče profesora Martinovića jer on predaje kolegij zvan </w:t>
+      </w:r>
+      <w:r>
+        <w:rPr>
+          <w:rFonts w:ascii="Times New Roman" w:hAnsi="Times New Roman"/>
+          <w:i/>
+          <w:iCs/>
+          <w:lang w:val="hr-HR"/>
+        </w:rPr>
+        <w:t>Dizajn programske podrške</w:t>
+      </w:r>
+      <w:r>
+        <w:rPr>
+          <w:rFonts w:ascii="Times New Roman" w:hAnsi="Times New Roman"/>
+          <w:i w:val="false"/>
+          <w:iCs w:val="false"/>
+          <w:lang w:val="hr-HR"/>
+        </w:rPr>
+        <w:t xml:space="preserve">. A profesor Martinović joj odgovori: </w:t>
+      </w:r>
+      <w:r>
+        <w:rPr>
+          <w:rFonts w:ascii="Times New Roman" w:hAnsi="Times New Roman"/>
+          <w:i/>
+          <w:iCs/>
+          <w:lang w:val="hr-HR"/>
+        </w:rPr>
+        <w:t xml:space="preserve">Ah, kolegice, pa nije Vam to nikakav dizajn, to se samo tako zove. </w:t>
+      </w:r>
+      <w:r>
+        <w:rPr>
+          <w:rFonts w:ascii="Times New Roman" w:hAnsi="Times New Roman"/>
+          <w:i w:val="false"/>
+          <w:iCs w:val="false"/>
+          <w:lang w:val="hr-HR"/>
+        </w:rPr>
+        <w:t>Knjižničarka ga je, naravno, onda začuđeno pogledala.</w:t>
       </w:r>
     </w:p>
   </w:footnote>
@@ -21637,7 +22054,7 @@
           <w:rFonts w:ascii="Courier New" w:hAnsi="Courier New"/>
         </w:rPr>
         <w:tab/>
-        <w:t>https://github.com/FlatAssembler/AECforWebAssembly/raw/master/semanticAnalyzer.cpp</w:t>
+        <w:t>https://github.com/FlatAssembler/AECforWebAssembly/raw/master/tokenizer.cpp</w:t>
       </w:r>
     </w:p>
   </w:footnote>
@@ -21645,7 +22062,9 @@
     <w:p>
       <w:pPr>
         <w:pStyle w:val="Footnote"/>
-        <w:rPr/>
+        <w:rPr>
+          <w:rFonts w:ascii="Courier New" w:hAnsi="Courier New"/>
+        </w:rPr>
       </w:pPr>
       <w:r>
         <w:rPr>
@@ -21654,72 +22073,11 @@
         <w:footnoteRef/>
       </w:r>
       <w:r>
-        <w:rPr/>
+        <w:rPr>
+          <w:rFonts w:ascii="Courier New" w:hAnsi="Courier New"/>
+        </w:rPr>
         <w:tab/>
-        <w:t xml:space="preserve">Korisnik StackExchangea </w:t>
-      </w:r>
-      <w:r>
-        <w:rPr>
-          <w:i/>
-          <w:iCs/>
-        </w:rPr>
-        <w:t>kaya3</w:t>
-      </w:r>
-      <w:r>
-        <w:rPr>
-          <w:i w:val="false"/>
-          <w:iCs w:val="false"/>
-        </w:rPr>
-        <w:t xml:space="preserve"> misli da se re</w:t>
-      </w:r>
-      <w:r>
-        <w:rPr>
-          <w:i w:val="false"/>
-          <w:iCs w:val="false"/>
-          <w:lang w:val="hr-HR"/>
-        </w:rPr>
-        <w:t>čenice kao što je „</w:t>
-      </w:r>
-      <w:r>
-        <w:rPr>
-          <w:i/>
-          <w:iCs/>
-          <w:lang w:val="hr-HR"/>
-        </w:rPr>
-        <w:t>Omne homo habens asinum videt illum.</w:t>
-      </w:r>
-      <w:r>
-        <w:rPr>
-          <w:i w:val="false"/>
-          <w:iCs w:val="false"/>
-          <w:lang w:val="hr-HR"/>
-        </w:rPr>
-        <w:t xml:space="preserve">” mogu napraviti u Rustu i u drugim programskim jezicima koji podržavaju </w:t>
-      </w:r>
-      <w:r>
-        <w:rPr>
-          <w:i/>
-          <w:iCs/>
-          <w:lang w:val="hr-HR"/>
-        </w:rPr>
-        <w:t>pattern-matching</w:t>
-      </w:r>
-      <w:r>
-        <w:rPr>
-          <w:i w:val="false"/>
-          <w:iCs w:val="false"/>
-          <w:lang w:val="hr-HR"/>
-        </w:rPr>
-        <w:t xml:space="preserve">: </w:t>
-      </w:r>
-      <w:r>
-        <w:rPr>
-          <w:rFonts w:ascii="Courier New" w:hAnsi="Courier New"/>
-          <w:i w:val="false"/>
-          <w:iCs w:val="false"/>
-          <w:lang w:val="hr-HR"/>
-        </w:rPr>
-        <w:t>https://languagedesign.stackexchange.com/a/1463/330</w:t>
+        <w:t>https://github.com/FlatAssembler/AECforWebAssembly/raw/master/semanticAnalyzer.cpp</w:t>
       </w:r>
     </w:p>
   </w:footnote>
@@ -21727,22 +22085,81 @@
     <w:p>
       <w:pPr>
         <w:pStyle w:val="Footnote"/>
+        <w:rPr/>
+      </w:pPr>
+      <w:r>
+        <w:rPr>
+          <w:rStyle w:val="FootnoteCharacters"/>
+        </w:rPr>
+        <w:footnoteRef/>
+      </w:r>
+      <w:r>
+        <w:rPr/>
+        <w:tab/>
+        <w:t xml:space="preserve">Korisnik StackExchangea </w:t>
+      </w:r>
+      <w:r>
+        <w:rPr>
+          <w:i/>
+          <w:iCs/>
+        </w:rPr>
+        <w:t>kaya3</w:t>
+      </w:r>
+      <w:r>
+        <w:rPr>
+          <w:i w:val="false"/>
+          <w:iCs w:val="false"/>
+        </w:rPr>
+        <w:t xml:space="preserve"> misli da se re</w:t>
+      </w:r>
+      <w:r>
+        <w:rPr>
+          <w:i w:val="false"/>
+          <w:iCs w:val="false"/>
+          <w:lang w:val="hr-HR"/>
+        </w:rPr>
+        <w:t>čenice kao što je „</w:t>
+      </w:r>
+      <w:r>
+        <w:rPr>
+          <w:i/>
+          <w:iCs/>
+          <w:lang w:val="hr-HR"/>
+        </w:rPr>
+        <w:t>Omne homo habens asinum videt illum.</w:t>
+      </w:r>
+      <w:r>
+        <w:rPr>
+          <w:i w:val="false"/>
+          <w:iCs w:val="false"/>
+          <w:lang w:val="hr-HR"/>
+        </w:rPr>
+        <w:t xml:space="preserve">” mogu napraviti u Rustu i u drugim programskim jezicima koji podržavaju </w:t>
+      </w:r>
+      <w:r>
+        <w:rPr>
+          <w:i/>
+          <w:iCs/>
+          <w:lang w:val="hr-HR"/>
+        </w:rPr>
+        <w:t>pattern-matching</w:t>
+      </w:r>
+      <w:r>
+        <w:rPr>
+          <w:i w:val="false"/>
+          <w:iCs w:val="false"/>
+          <w:lang w:val="hr-HR"/>
+        </w:rPr>
+        <w:t xml:space="preserve">: </w:t>
+      </w:r>
+      <w:r>
         <w:rPr>
           <w:rFonts w:ascii="Courier New" w:hAnsi="Courier New"/>
-        </w:rPr>
-      </w:pPr>
-      <w:r>
-        <w:rPr>
-          <w:rStyle w:val="FootnoteCharacters"/>
-        </w:rPr>
-        <w:footnoteRef/>
-      </w:r>
-      <w:r>
-        <w:rPr>
-          <w:rFonts w:ascii="Courier New" w:hAnsi="Courier New"/>
-        </w:rPr>
-        <w:tab/>
-        <w:t>https://languagedesign.stackexchange.com/q/1469/330</w:t>
+          <w:i w:val="false"/>
+          <w:iCs w:val="false"/>
+          <w:lang w:val="hr-HR"/>
+        </w:rPr>
+        <w:t>https://languagedesign.stackexchange.com/a/1463/330</w:t>
       </w:r>
     </w:p>
   </w:footnote>
@@ -21765,7 +22182,7 @@
           <w:rFonts w:ascii="Courier New" w:hAnsi="Courier New"/>
         </w:rPr>
         <w:tab/>
-        <w:t>https://wiki.php.net/rfc/ternary_associativity</w:t>
+        <w:t>https://languagedesign.stackexchange.com/q/1469/330</w:t>
       </w:r>
     </w:p>
   </w:footnote>
@@ -21788,7 +22205,7 @@
           <w:rFonts w:ascii="Courier New" w:hAnsi="Courier New"/>
         </w:rPr>
         <w:tab/>
-        <w:t>https://flatassembler.github.io/compiler.html</w:t>
+        <w:t>https://wiki.php.net/rfc/ternary_associativity</w:t>
       </w:r>
     </w:p>
   </w:footnote>
@@ -21811,7 +22228,7 @@
           <w:rFonts w:ascii="Courier New" w:hAnsi="Courier New"/>
         </w:rPr>
         <w:tab/>
-        <w:t>https://stackoverflow.com/a/62104607/8902065</w:t>
+        <w:t>https://flatassembler.github.io/compiler.html</w:t>
       </w:r>
     </w:p>
   </w:footnote>
@@ -21820,7 +22237,7 @@
       <w:pPr>
         <w:pStyle w:val="Footnote"/>
         <w:rPr>
-          <w:lang w:val="hr-HR"/>
+          <w:rFonts w:ascii="Courier New" w:hAnsi="Courier New"/>
         </w:rPr>
       </w:pPr>
       <w:r>
@@ -21831,17 +22248,10 @@
       </w:r>
       <w:r>
         <w:rPr>
-          <w:lang w:val="hr-HR"/>
+          <w:rFonts w:ascii="Courier New" w:hAnsi="Courier New"/>
         </w:rPr>
         <w:tab/>
-        <w:t xml:space="preserve">Program kojim sam to isprobao dostupan je na mom GitHub profilu: </w:t>
-      </w:r>
-      <w:r>
-        <w:rPr>
-          <w:rFonts w:ascii="Courier New" w:hAnsi="Courier New"/>
-          <w:lang w:val="hr-HR"/>
-        </w:rPr>
-        <w:t>https://github.com/FlatAssembler/AECforWebAssembly/issues/19#issue-1751055396</w:t>
+        <w:t>https://stackoverflow.com/a/62104607/8902065</w:t>
       </w:r>
     </w:p>
   </w:footnote>
@@ -21850,21 +22260,28 @@
       <w:pPr>
         <w:pStyle w:val="Footnote"/>
         <w:rPr>
+          <w:lang w:val="hr-HR"/>
+        </w:rPr>
+      </w:pPr>
+      <w:r>
+        <w:rPr>
+          <w:rStyle w:val="FootnoteCharacters"/>
+        </w:rPr>
+        <w:footnoteRef/>
+      </w:r>
+      <w:r>
+        <w:rPr>
+          <w:lang w:val="hr-HR"/>
+        </w:rPr>
+        <w:tab/>
+        <w:t xml:space="preserve">Program kojim sam to isprobao dostupan je na mom GitHub profilu: </w:t>
+      </w:r>
+      <w:r>
+        <w:rPr>
           <w:rFonts w:ascii="Courier New" w:hAnsi="Courier New"/>
-        </w:rPr>
-      </w:pPr>
-      <w:r>
-        <w:rPr>
-          <w:rStyle w:val="FootnoteCharacters"/>
-        </w:rPr>
-        <w:footnoteRef/>
-      </w:r>
-      <w:r>
-        <w:rPr>
-          <w:rFonts w:ascii="Courier New" w:hAnsi="Courier New"/>
-        </w:rPr>
-        <w:tab/>
-        <w:t>https://flatassembler.github.io/analogClock.html</w:t>
+          <w:lang w:val="hr-HR"/>
+        </w:rPr>
+        <w:t>https://github.com/FlatAssembler/AECforWebAssembly/issues/19#issue-1751055396</w:t>
       </w:r>
     </w:p>
   </w:footnote>
@@ -21887,7 +22304,7 @@
           <w:rFonts w:ascii="Courier New" w:hAnsi="Courier New"/>
         </w:rPr>
         <w:tab/>
-        <w:t>https://www.reddit.com/r/asm/comments/jyfrxy/how_to_implement_breakpoints_in_a_simulator/gd5ysu7/?utm_source=reddit&amp;utm_medium=web2x&amp;context=3</w:t>
+        <w:t>https://flatassembler.github.io/analogClock.html</w:t>
       </w:r>
     </w:p>
   </w:footnote>
@@ -21910,7 +22327,7 @@
           <w:rFonts w:ascii="Courier New" w:hAnsi="Courier New"/>
         </w:rPr>
         <w:tab/>
-        <w:t>https://atheistforums.org/thread-61911-post-2112572.html#pid2112572</w:t>
+        <w:t>https://www.reddit.com/r/asm/comments/jyfrxy/how_to_implement_breakpoints_in_a_simulator/gd5ysu7/?utm_source=reddit&amp;utm_medium=web2x&amp;context=3</w:t>
       </w:r>
     </w:p>
   </w:footnote>
@@ -21933,7 +22350,7 @@
           <w:rFonts w:ascii="Courier New" w:hAnsi="Courier New"/>
         </w:rPr>
         <w:tab/>
-        <w:t>https://atheistforums.org/thread-61911-post-2112817.html#pid2112817</w:t>
+        <w:t>https://atheistforums.org/thread-61911-post-2112572.html#pid2112572</w:t>
       </w:r>
     </w:p>
   </w:footnote>
@@ -21956,7 +22373,7 @@
           <w:rFonts w:ascii="Courier New" w:hAnsi="Courier New"/>
         </w:rPr>
         <w:tab/>
-        <w:t>https://github.com/FlatAssembler/PicoBlaze_Simulator_for_Android</w:t>
+        <w:t>https://atheistforums.org/thread-61911-post-2112817.html#pid2112817</w:t>
       </w:r>
     </w:p>
   </w:footnote>
@@ -21966,7 +22383,6 @@
         <w:pStyle w:val="Footnote"/>
         <w:rPr>
           <w:rFonts w:ascii="Courier New" w:hAnsi="Courier New"/>
-          <w:lang w:val="hr-HR"/>
         </w:rPr>
       </w:pPr>
       <w:r>
@@ -21978,10 +22394,9 @@
       <w:r>
         <w:rPr>
           <w:rFonts w:ascii="Courier New" w:hAnsi="Courier New"/>
-          <w:lang w:val="hr-HR"/>
         </w:rPr>
         <w:tab/>
-        <w:t>https://picoblaze-simulator.sourceforge.io/</w:t>
+        <w:t>https://github.com/FlatAssembler/PicoBlaze_Simulator_for_Android</w:t>
       </w:r>
     </w:p>
   </w:footnote>
@@ -22006,7 +22421,7 @@
           <w:lang w:val="hr-HR"/>
         </w:rPr>
         <w:tab/>
-        <w:t>https://flatassembler.github.io/PicoBlaze/PicoBlaze.html</w:t>
+        <w:t>https://picoblaze-simulator.sourceforge.io/</w:t>
       </w:r>
     </w:p>
   </w:footnote>
@@ -22014,7 +22429,10 @@
     <w:p>
       <w:pPr>
         <w:pStyle w:val="Footnote"/>
-        <w:rPr/>
+        <w:rPr>
+          <w:rFonts w:ascii="Courier New" w:hAnsi="Courier New"/>
+          <w:lang w:val="hr-HR"/>
+        </w:rPr>
       </w:pPr>
       <w:r>
         <w:rPr>
@@ -22023,9 +22441,12 @@
         <w:footnoteRef/>
       </w:r>
       <w:r>
-        <w:rPr/>
+        <w:rPr>
+          <w:rFonts w:ascii="Courier New" w:hAnsi="Courier New"/>
+          <w:lang w:val="hr-HR"/>
+        </w:rPr>
         <w:tab/>
-        <w:t>https://informatika.azoo.hr/natjecanje/dogadjaj/175/rezultati</w:t>
+        <w:t>https://flatassembler.github.io/PicoBlaze/PicoBlaze.html</w:t>
       </w:r>
     </w:p>
   </w:footnote>
@@ -22044,7 +22465,7 @@
       <w:r>
         <w:rPr/>
         <w:tab/>
-        <w:t>https://informatika.azoo.hr/natjecanje/dogadjaj/235/rezultati</w:t>
+        <w:t>https://informatika.azoo.hr/natjecanje/dogadjaj/175/rezultati</w:t>
       </w:r>
     </w:p>
   </w:footnote>
@@ -22063,11 +22484,30 @@
       <w:r>
         <w:rPr/>
         <w:tab/>
-        <w:t>https://informatika.azoo.hr/natjecanje/dogadjaj/288/rezultati</w:t>
+        <w:t>https://informatika.azoo.hr/natjecanje/dogadjaj/235/rezultati</w:t>
       </w:r>
     </w:p>
   </w:footnote>
   <w:footnote w:id="27">
+    <w:p>
+      <w:pPr>
+        <w:pStyle w:val="Footnote"/>
+        <w:rPr/>
+      </w:pPr>
+      <w:r>
+        <w:rPr>
+          <w:rStyle w:val="FootnoteCharacters"/>
+        </w:rPr>
+        <w:footnoteRef/>
+      </w:r>
+      <w:r>
+        <w:rPr/>
+        <w:tab/>
+        <w:t>https://informatika.azoo.hr/natjecanje/dogadjaj/288/rezultati</w:t>
+      </w:r>
+    </w:p>
+  </w:footnote>
+  <w:footnote w:id="28">
     <w:p>
       <w:pPr>
         <w:pStyle w:val="Footnote"/>
@@ -22090,25 +22530,6 @@
       </w:hyperlink>
     </w:p>
   </w:footnote>
-  <w:footnote w:id="28">
-    <w:p>
-      <w:pPr>
-        <w:pStyle w:val="Footnote"/>
-        <w:rPr/>
-      </w:pPr>
-      <w:r>
-        <w:rPr>
-          <w:rStyle w:val="FootnoteCharacters"/>
-        </w:rPr>
-        <w:footnoteRef/>
-      </w:r>
-      <w:r>
-        <w:rPr/>
-        <w:tab/>
-        <w:t>https://stemgames.hr/wp-content/uploads/2019/05/SG-Rezultati-2019-znanje-T.pdf</w:t>
-      </w:r>
-    </w:p>
-  </w:footnote>
   <w:footnote w:id="29">
     <w:p>
       <w:pPr>
@@ -22124,7 +22545,7 @@
       <w:r>
         <w:rPr/>
         <w:tab/>
-        <w:t>https://www.azoo.hr/images/rezultati_klas_jezici_lat_gimnazije2016.pdf</w:t>
+        <w:t>https://stemgames.hr/wp-content/uploads/2019/05/SG-Rezultati-2019-znanje-T.pdf</w:t>
       </w:r>
     </w:p>
   </w:footnote>
@@ -22143,7 +22564,7 @@
       <w:r>
         <w:rPr/>
         <w:tab/>
-        <w:t>http://www.glas-slavonije.hr/365330/3/Gimnazijalac-Teo-napisao--i-objavio-knjigu-o-jeziku</w:t>
+        <w:t>https://www.azoo.hr/images/rezultati_klas_jezici_lat_gimnazije2016.pdf</w:t>
       </w:r>
     </w:p>
   </w:footnote>
@@ -22162,11 +22583,30 @@
       <w:r>
         <w:rPr/>
         <w:tab/>
-        <w:t>https://bib.irb.hr/datoteka/957836.Kopacki.pdf</w:t>
+        <w:t>http://www.glas-slavonije.hr/365330/3/Gimnazijalac-Teo-napisao--i-objavio-knjigu-o-jeziku</w:t>
       </w:r>
     </w:p>
   </w:footnote>
   <w:footnote w:id="32">
+    <w:p>
+      <w:pPr>
+        <w:pStyle w:val="Footnote"/>
+        <w:rPr/>
+      </w:pPr>
+      <w:r>
+        <w:rPr>
+          <w:rStyle w:val="FootnoteCharacters"/>
+        </w:rPr>
+        <w:footnoteRef/>
+      </w:r>
+      <w:r>
+        <w:rPr/>
+        <w:tab/>
+        <w:t>https://bib.irb.hr/datoteka/957836.Kopacki.pdf</w:t>
+      </w:r>
+    </w:p>
+  </w:footnote>
+  <w:footnote w:id="33">
     <w:p>
       <w:pPr>
         <w:pStyle w:val="Footnote"/>
@@ -22192,7 +22632,7 @@
       </w:hyperlink>
     </w:p>
   </w:footnote>
-  <w:footnote w:id="33">
+  <w:footnote w:id="34">
     <w:p>
       <w:pPr>
         <w:pStyle w:val="Footnote"/>
@@ -22215,7 +22655,7 @@
       </w:r>
     </w:p>
   </w:footnote>
-  <w:footnote w:id="34">
+  <w:footnote w:id="35">
     <w:p>
       <w:pPr>
         <w:pStyle w:val="Footnote"/>

</xml_diff>

<commit_message>
Noted that breakpoints don't work in Firefox 52 and Edge...
</commit_message>
<xml_diff>
--- a/seminar/PicoBlaze.docx
+++ b/seminar/PicoBlaze.docx
@@ -6321,7 +6321,33 @@
           <w:szCs w:val="22"/>
           <w:lang w:val="hr-HR"/>
         </w:rPr>
-        <w:t xml:space="preserve">, bilo je relativno komplicirano za napraviti. Točke prekida rade se tako da se brojevi linija koda nalaze u zasebnim HTML elementima </w:t>
+        <w:t xml:space="preserve">, bilo je relativno komplicirano za napraviti </w:t>
+      </w:r>
+      <w:r>
+        <w:rPr>
+          <w:rFonts w:ascii="Times New Roman" w:hAnsi="Times New Roman"/>
+          <w:b w:val="false"/>
+          <w:bCs w:val="false"/>
+          <w:i w:val="false"/>
+          <w:iCs w:val="false"/>
+          <w:sz w:val="22"/>
+          <w:szCs w:val="22"/>
+          <w:lang w:val="hr-HR"/>
+        </w:rPr>
+        <w:t>(Jedan od nedostataka pravljenja web-aplikacija je to što su takve stvari, koje se lagano naprave u drugim okruženjima, na webu radi sigurnosti teške za napraviti.)</w:t>
+      </w:r>
+      <w:r>
+        <w:rPr>
+          <w:rFonts w:ascii="Times New Roman" w:hAnsi="Times New Roman"/>
+          <w:b w:val="false"/>
+          <w:bCs w:val="false"/>
+          <w:i w:val="false"/>
+          <w:iCs w:val="false"/>
+          <w:sz w:val="22"/>
+          <w:szCs w:val="22"/>
+          <w:lang w:val="hr-HR"/>
+        </w:rPr>
+        <w:t xml:space="preserve">. Točke prekida rade se tako da se brojevi linija koda nalaze u zasebnim HTML elementima </w:t>
       </w:r>
       <w:r>
         <w:rPr>
@@ -7465,7 +7491,319 @@
           <w:szCs w:val="22"/>
           <w:lang w:val="hr-HR"/>
         </w:rPr>
-        <w:t xml:space="preserve"> (pejzažni) način rada. Mislim da razumijem zašto, ali ne znam kako to popraviti. Pretpostavljam da bi netko tko zna napredni CSS to mogao popraviti.</w:t>
+        <w:t xml:space="preserve"> (pejzažni) način rada. Mislim da razumijem zašto, ali ne znam kako to popraviti. Pretpostavljam da bi netko tko zna napredni CSS to mogao popraviti. </w:t>
+      </w:r>
+      <w:r>
+        <w:rPr>
+          <w:rFonts w:ascii="Times New Roman" w:hAnsi="Times New Roman"/>
+          <w:b w:val="false"/>
+          <w:bCs w:val="false"/>
+          <w:i w:val="false"/>
+          <w:iCs w:val="false"/>
+          <w:sz w:val="22"/>
+          <w:szCs w:val="22"/>
+          <w:lang w:val="hr-HR"/>
+        </w:rPr>
+        <w:t xml:space="preserve">U Firefoxu 52 ako se pokrene na Windowsima XP (ali, začudo, ne i ako se </w:t>
+      </w:r>
+      <w:r>
+        <w:rPr>
+          <w:rFonts w:ascii="Times New Roman" w:hAnsi="Times New Roman"/>
+          <w:b w:val="false"/>
+          <w:bCs w:val="false"/>
+          <w:i w:val="false"/>
+          <w:iCs w:val="false"/>
+          <w:sz w:val="22"/>
+          <w:szCs w:val="22"/>
+          <w:lang w:val="hr-HR"/>
+        </w:rPr>
+        <w:t>ta ista verzija Firefoxa</w:t>
+      </w:r>
+      <w:r>
+        <w:rPr>
+          <w:rFonts w:ascii="Times New Roman" w:hAnsi="Times New Roman"/>
+          <w:b w:val="false"/>
+          <w:bCs w:val="false"/>
+          <w:i w:val="false"/>
+          <w:iCs w:val="false"/>
+          <w:sz w:val="22"/>
+          <w:szCs w:val="22"/>
+          <w:lang w:val="hr-HR"/>
+        </w:rPr>
+        <w:t xml:space="preserve"> pokrene na Solarisu) </w:t>
+      </w:r>
+      <w:r>
+        <w:rPr>
+          <w:rFonts w:ascii="Courier New" w:hAnsi="Courier New"/>
+          <w:b w:val="false"/>
+          <w:bCs w:val="false"/>
+          <w:i w:val="false"/>
+          <w:iCs w:val="false"/>
+          <w:sz w:val="22"/>
+          <w:szCs w:val="22"/>
+          <w:lang w:val="hr-HR"/>
+        </w:rPr>
+        <w:t>&lt;div&gt;</w:t>
+      </w:r>
+      <w:r>
+        <w:rPr>
+          <w:rFonts w:ascii="Times New Roman" w:hAnsi="Times New Roman"/>
+          <w:b w:val="false"/>
+          <w:bCs w:val="false"/>
+          <w:i w:val="false"/>
+          <w:iCs w:val="false"/>
+          <w:sz w:val="22"/>
+          <w:szCs w:val="22"/>
+          <w:lang w:val="hr-HR"/>
+        </w:rPr>
+        <w:t xml:space="preserve"> element s brojevima linija i </w:t>
+      </w:r>
+      <w:r>
+        <w:rPr>
+          <w:rFonts w:ascii="Courier New" w:hAnsi="Courier New"/>
+          <w:b w:val="false"/>
+          <w:bCs w:val="false"/>
+          <w:i w:val="false"/>
+          <w:iCs w:val="false"/>
+          <w:sz w:val="22"/>
+          <w:szCs w:val="22"/>
+          <w:lang w:val="hr-HR"/>
+        </w:rPr>
+        <w:t>&lt;pre&gt;</w:t>
+      </w:r>
+      <w:r>
+        <w:rPr>
+          <w:rFonts w:ascii="Times New Roman" w:hAnsi="Times New Roman"/>
+          <w:b w:val="false"/>
+          <w:bCs w:val="false"/>
+          <w:i w:val="false"/>
+          <w:iCs w:val="false"/>
+          <w:sz w:val="22"/>
+          <w:szCs w:val="22"/>
+          <w:lang w:val="hr-HR"/>
+        </w:rPr>
+        <w:t xml:space="preserve"> element u koji se ukucava asemblerski kôd imaju različite prorede, tako da linije koda i oznake </w:t>
+      </w:r>
+      <w:r>
+        <w:rPr>
+          <w:rFonts w:ascii="Times New Roman" w:hAnsi="Times New Roman"/>
+          <w:b w:val="false"/>
+          <w:bCs w:val="false"/>
+          <w:i w:val="false"/>
+          <w:iCs w:val="false"/>
+          <w:sz w:val="22"/>
+          <w:szCs w:val="22"/>
+          <w:lang w:val="hr-HR"/>
+        </w:rPr>
+        <w:t>brojeva</w:t>
+      </w:r>
+      <w:r>
+        <w:rPr>
+          <w:rFonts w:ascii="Times New Roman" w:hAnsi="Times New Roman"/>
+          <w:b w:val="false"/>
+          <w:bCs w:val="false"/>
+          <w:i w:val="false"/>
+          <w:iCs w:val="false"/>
+          <w:sz w:val="22"/>
+          <w:szCs w:val="22"/>
+          <w:lang w:val="hr-HR"/>
+        </w:rPr>
+        <w:t xml:space="preserve"> linija nisu </w:t>
+      </w:r>
+      <w:r>
+        <w:rPr>
+          <w:rFonts w:ascii="Times New Roman" w:hAnsi="Times New Roman"/>
+          <w:b w:val="false"/>
+          <w:bCs w:val="false"/>
+          <w:i/>
+          <w:iCs/>
+          <w:sz w:val="22"/>
+          <w:szCs w:val="22"/>
+          <w:lang w:val="hr-HR"/>
+        </w:rPr>
+        <w:t>alignirane</w:t>
+      </w:r>
+      <w:r>
+        <w:rPr>
+          <w:rFonts w:ascii="Times New Roman" w:hAnsi="Times New Roman"/>
+          <w:b w:val="false"/>
+          <w:bCs w:val="false"/>
+          <w:i w:val="false"/>
+          <w:iCs w:val="false"/>
+          <w:sz w:val="22"/>
+          <w:szCs w:val="22"/>
+          <w:lang w:val="hr-HR"/>
+        </w:rPr>
+        <w:t xml:space="preserve">. </w:t>
+      </w:r>
+      <w:r>
+        <w:rPr>
+          <w:rFonts w:ascii="Times New Roman" w:hAnsi="Times New Roman"/>
+          <w:b w:val="false"/>
+          <w:bCs w:val="false"/>
+          <w:i w:val="false"/>
+          <w:iCs w:val="false"/>
+          <w:sz w:val="22"/>
+          <w:szCs w:val="22"/>
+          <w:lang w:val="hr-HR"/>
+        </w:rPr>
+        <w:t>Nisam to uspio riješiti.</w:t>
+      </w:r>
+      <w:r>
+        <w:rPr>
+          <w:rFonts w:ascii="Times New Roman" w:hAnsi="Times New Roman"/>
+          <w:b w:val="false"/>
+          <w:bCs w:val="false"/>
+          <w:i w:val="false"/>
+          <w:iCs w:val="false"/>
+          <w:sz w:val="22"/>
+          <w:szCs w:val="22"/>
+          <w:lang w:val="hr-HR"/>
+        </w:rPr>
+        <w:t xml:space="preserve"> </w:t>
+      </w:r>
+      <w:r>
+        <w:rPr>
+          <w:rFonts w:ascii="Times New Roman" w:hAnsi="Times New Roman"/>
+          <w:b w:val="false"/>
+          <w:bCs w:val="false"/>
+          <w:i w:val="false"/>
+          <w:iCs w:val="false"/>
+          <w:sz w:val="22"/>
+          <w:szCs w:val="22"/>
+          <w:lang w:val="hr-HR"/>
+        </w:rPr>
+        <w:t xml:space="preserve">Slično tako, u nekim starijim verzijama Microsoft Edgea, baziranima na EdgeHTML-u (moderne verzije Microsoft Edgea baziraju se na Blinku, kao i Chrome), </w:t>
+      </w:r>
+      <w:r>
+        <w:rPr>
+          <w:rFonts w:ascii="Courier New" w:hAnsi="Courier New"/>
+          <w:b w:val="false"/>
+          <w:bCs w:val="false"/>
+          <w:i w:val="false"/>
+          <w:iCs w:val="false"/>
+          <w:sz w:val="22"/>
+          <w:szCs w:val="22"/>
+          <w:lang w:val="hr-HR"/>
+        </w:rPr>
+        <w:t>&lt;div&gt;</w:t>
+      </w:r>
+      <w:r>
+        <w:rPr>
+          <w:rFonts w:ascii="Times New Roman" w:hAnsi="Times New Roman"/>
+          <w:b w:val="false"/>
+          <w:bCs w:val="false"/>
+          <w:i w:val="false"/>
+          <w:iCs w:val="false"/>
+          <w:sz w:val="22"/>
+          <w:szCs w:val="22"/>
+          <w:lang w:val="hr-HR"/>
+        </w:rPr>
+        <w:t xml:space="preserve"> element s brojevima linija ne </w:t>
+      </w:r>
+      <w:r>
+        <w:rPr>
+          <w:rFonts w:ascii="Times New Roman" w:hAnsi="Times New Roman"/>
+          <w:b w:val="false"/>
+          <w:bCs w:val="false"/>
+          <w:i/>
+          <w:iCs/>
+          <w:sz w:val="22"/>
+          <w:szCs w:val="22"/>
+          <w:lang w:val="hr-HR"/>
+        </w:rPr>
+        <w:t>scrollira</w:t>
+      </w:r>
+      <w:r>
+        <w:rPr>
+          <w:rFonts w:ascii="Times New Roman" w:hAnsi="Times New Roman"/>
+          <w:b w:val="false"/>
+          <w:bCs w:val="false"/>
+          <w:i w:val="false"/>
+          <w:iCs w:val="false"/>
+          <w:sz w:val="22"/>
+          <w:szCs w:val="22"/>
+          <w:lang w:val="hr-HR"/>
+        </w:rPr>
+        <w:t xml:space="preserve"> se zajedno s onim </w:t>
+      </w:r>
+      <w:r>
+        <w:rPr>
+          <w:rFonts w:ascii="Courier New" w:hAnsi="Courier New"/>
+          <w:b w:val="false"/>
+          <w:bCs w:val="false"/>
+          <w:i w:val="false"/>
+          <w:iCs w:val="false"/>
+          <w:sz w:val="22"/>
+          <w:szCs w:val="22"/>
+          <w:lang w:val="hr-HR"/>
+        </w:rPr>
+        <w:t>&lt;pre&gt;</w:t>
+      </w:r>
+      <w:r>
+        <w:rPr>
+          <w:rFonts w:ascii="Times New Roman" w:hAnsi="Times New Roman"/>
+          <w:b w:val="false"/>
+          <w:bCs w:val="false"/>
+          <w:i w:val="false"/>
+          <w:iCs w:val="false"/>
+          <w:sz w:val="22"/>
+          <w:szCs w:val="22"/>
+          <w:lang w:val="hr-HR"/>
+        </w:rPr>
+        <w:t xml:space="preserve"> elementom u koji se ukucava asemblerski program. </w:t>
+      </w:r>
+      <w:r>
+        <w:rPr>
+          <w:rFonts w:ascii="Times New Roman" w:hAnsi="Times New Roman"/>
+          <w:b w:val="false"/>
+          <w:bCs w:val="false"/>
+          <w:i w:val="false"/>
+          <w:iCs w:val="false"/>
+          <w:sz w:val="22"/>
+          <w:szCs w:val="22"/>
+          <w:lang w:val="hr-HR"/>
+        </w:rPr>
+        <w:t>Nisam ni to uspio riješiti.</w:t>
+      </w:r>
+      <w:r>
+        <w:rPr>
+          <w:rFonts w:ascii="Times New Roman" w:hAnsi="Times New Roman"/>
+          <w:b w:val="false"/>
+          <w:bCs w:val="false"/>
+          <w:i w:val="false"/>
+          <w:iCs w:val="false"/>
+          <w:sz w:val="22"/>
+          <w:szCs w:val="22"/>
+          <w:lang w:val="hr-HR"/>
+        </w:rPr>
+        <w:t xml:space="preserve"> Tako da se u Firefoxu 52 pokrenutom na Windows XP-u i u nekim starijim verzijama Microsoft Edgea, u kojima moj simulator PicoBlazea inače radi, ne mogu koristiti točke prekida (</w:t>
+      </w:r>
+      <w:r>
+        <w:rPr>
+          <w:rFonts w:ascii="Times New Roman" w:hAnsi="Times New Roman"/>
+          <w:b w:val="false"/>
+          <w:bCs w:val="false"/>
+          <w:i/>
+          <w:iCs/>
+          <w:sz w:val="22"/>
+          <w:szCs w:val="22"/>
+          <w:lang w:val="hr-HR"/>
+        </w:rPr>
+        <w:t>breakpoints</w:t>
+      </w:r>
+      <w:r>
+        <w:rPr>
+          <w:rFonts w:ascii="Times New Roman" w:hAnsi="Times New Roman"/>
+          <w:b w:val="false"/>
+          <w:bCs w:val="false"/>
+          <w:i w:val="false"/>
+          <w:iCs w:val="false"/>
+          <w:sz w:val="22"/>
+          <w:szCs w:val="22"/>
+          <w:lang w:val="hr-HR"/>
+        </w:rPr>
+        <w:t>).</w:t>
       </w:r>
     </w:p>
     <w:p>

</xml_diff>

<commit_message>
Described another problem I faced when writing `simulator.js`...
</commit_message>
<xml_diff>
--- a/seminar/PicoBlaze.docx
+++ b/seminar/PicoBlaze.docx
@@ -1244,7 +1244,7 @@
       <w:tblPr>
         <w:tblW w:w="5000" w:type="pct"/>
         <w:jc w:val="left"/>
-        <w:tblInd w:w="-5" w:type="dxa"/>
+        <w:tblInd w:w="55" w:type="dxa"/>
         <w:tblLayout w:type="fixed"/>
         <w:tblCellMar>
           <w:top w:w="55" w:type="dxa"/>
@@ -2746,7 +2746,7 @@
       <w:tblPr>
         <w:tblW w:w="5000" w:type="pct"/>
         <w:jc w:val="left"/>
-        <w:tblInd w:w="-5" w:type="dxa"/>
+        <w:tblInd w:w="55" w:type="dxa"/>
         <w:tblLayout w:type="fixed"/>
         <w:tblCellMar>
           <w:top w:w="55" w:type="dxa"/>
@@ -8907,7 +8907,59 @@
           <w:szCs w:val="22"/>
           <w:lang w:val="hr-HR"/>
         </w:rPr>
-        <w:t xml:space="preserve"> zarez. Ima 1'050 redaka koda. Pretvoriti strojni kod u heksadecimalnom obliku u binarni oblik (kakav razumije PicoBlaze) nije lagano u JavaScriptu, jer najmanja jedinica memorije koja se u JavaScriptu može adresirati jest byte, 8 bitova, a svaka naredba u strojnom kodu PicoBlazea je 18 bitova, što nije cijeli broj byteova. Za razliku od ostalih potprograma, </w:t>
+        <w:t xml:space="preserve"> zarez. Ima 1'050 redaka koda. Pretvoriti strojni kod u heksad</w:t>
+      </w:r>
+      <w:r>
+        <w:rPr>
+          <w:rFonts w:ascii="Times New Roman" w:hAnsi="Times New Roman"/>
+          <w:b w:val="false"/>
+          <w:bCs w:val="false"/>
+          <w:i w:val="false"/>
+          <w:iCs w:val="false"/>
+          <w:sz w:val="22"/>
+          <w:szCs w:val="22"/>
+          <w:lang w:val="hr-HR"/>
+        </w:rPr>
+        <w:t>ekadsko</w:t>
+      </w:r>
+      <w:r>
+        <w:rPr>
+          <w:rFonts w:ascii="Times New Roman" w:hAnsi="Times New Roman"/>
+          <w:b w:val="false"/>
+          <w:bCs w:val="false"/>
+          <w:i w:val="false"/>
+          <w:iCs w:val="false"/>
+          <w:sz w:val="22"/>
+          <w:szCs w:val="22"/>
+          <w:lang w:val="hr-HR"/>
+        </w:rPr>
+        <w:t xml:space="preserve">m obliku u binarni oblik (kakav razumije PicoBlaze) nije lagano u JavaScriptu, jer najmanja jedinica memorije koja se u JavaScriptu može adresirati jest byte, 8 bitova, a svaka naredba u strojnom kodu PicoBlazea je 18 bitova, što nije cijeli broj byteova. </w:t>
+      </w:r>
+      <w:r>
+        <w:rPr>
+          <w:rFonts w:ascii="Times New Roman" w:hAnsi="Times New Roman"/>
+          <w:b w:val="false"/>
+          <w:bCs w:val="false"/>
+          <w:i w:val="false"/>
+          <w:iCs w:val="false"/>
+          <w:sz w:val="22"/>
+          <w:szCs w:val="22"/>
+          <w:lang w:val="hr-HR"/>
+        </w:rPr>
+        <w:t>Ali je zato strojni kôd u heksadekadskom obliku iznimno lagano pretvoriti u binarni kôd kakav razumije PicoBlaze pomoću Xilinxovih alata.</w:t>
+      </w:r>
+      <w:r>
+        <w:rPr>
+          <w:rFonts w:ascii="Times New Roman" w:hAnsi="Times New Roman"/>
+          <w:b w:val="false"/>
+          <w:bCs w:val="false"/>
+          <w:i w:val="false"/>
+          <w:iCs w:val="false"/>
+          <w:sz w:val="22"/>
+          <w:szCs w:val="22"/>
+          <w:lang w:val="hr-HR"/>
+        </w:rPr>
+        <w:t xml:space="preserve"> Za razliku od ostalih potprograma, </w:t>
       </w:r>
       <w:r>
         <w:rPr>
@@ -9037,7 +9089,150 @@
           <w:szCs w:val="22"/>
           <w:lang w:val="hr-HR"/>
         </w:rPr>
-        <w:t xml:space="preserve"> čita.</w:t>
+        <w:t xml:space="preserve"> čita. </w:t>
+      </w:r>
+      <w:r>
+        <w:rPr>
+          <w:rFonts w:ascii="Times New Roman" w:hAnsi="Times New Roman"/>
+          <w:b w:val="false"/>
+          <w:bCs w:val="false"/>
+          <w:i w:val="false"/>
+          <w:iCs w:val="false"/>
+          <w:sz w:val="22"/>
+          <w:szCs w:val="22"/>
+          <w:lang w:val="hr-HR"/>
+        </w:rPr>
+        <w:t xml:space="preserve">Riječ </w:t>
+      </w:r>
+      <w:r>
+        <w:rPr>
+          <w:rFonts w:ascii="Times New Roman" w:hAnsi="Times New Roman"/>
+          <w:b w:val="false"/>
+          <w:bCs w:val="false"/>
+          <w:i/>
+          <w:iCs/>
+          <w:sz w:val="22"/>
+          <w:szCs w:val="22"/>
+          <w:lang w:val="hr-HR"/>
+        </w:rPr>
+        <w:t>assembler</w:t>
+      </w:r>
+      <w:r>
+        <w:rPr>
+          <w:rFonts w:ascii="Times New Roman" w:hAnsi="Times New Roman"/>
+          <w:b w:val="false"/>
+          <w:bCs w:val="false"/>
+          <w:i w:val="false"/>
+          <w:iCs w:val="false"/>
+          <w:sz w:val="22"/>
+          <w:szCs w:val="22"/>
+          <w:lang w:val="hr-HR"/>
+        </w:rPr>
+        <w:t xml:space="preserve"> znači </w:t>
+      </w:r>
+      <w:r>
+        <w:rPr>
+          <w:rFonts w:ascii="Times New Roman" w:hAnsi="Times New Roman"/>
+          <w:b w:val="false"/>
+          <w:bCs w:val="false"/>
+          <w:i/>
+          <w:iCs/>
+          <w:sz w:val="22"/>
+          <w:szCs w:val="22"/>
+          <w:lang w:val="hr-HR"/>
+        </w:rPr>
+        <w:t>sastavljač</w:t>
+      </w:r>
+      <w:r>
+        <w:rPr>
+          <w:rFonts w:ascii="Times New Roman" w:hAnsi="Times New Roman"/>
+          <w:b w:val="false"/>
+          <w:bCs w:val="false"/>
+          <w:i w:val="false"/>
+          <w:iCs w:val="false"/>
+          <w:sz w:val="22"/>
+          <w:szCs w:val="22"/>
+          <w:lang w:val="hr-HR"/>
+        </w:rPr>
+        <w:t xml:space="preserve">, dolazi, preko francuskog, od latinskog </w:t>
+      </w:r>
+      <w:r>
+        <w:rPr>
+          <w:rFonts w:ascii="Times New Roman" w:hAnsi="Times New Roman"/>
+          <w:b w:val="false"/>
+          <w:bCs w:val="false"/>
+          <w:i/>
+          <w:iCs/>
+          <w:sz w:val="22"/>
+          <w:szCs w:val="22"/>
+          <w:lang w:val="hr-HR"/>
+        </w:rPr>
+        <w:t xml:space="preserve">assimulare </w:t>
+      </w:r>
+      <w:r>
+        <w:rPr>
+          <w:rFonts w:ascii="Times New Roman" w:hAnsi="Times New Roman"/>
+          <w:b w:val="false"/>
+          <w:bCs w:val="false"/>
+          <w:i w:val="false"/>
+          <w:iCs w:val="false"/>
+          <w:sz w:val="22"/>
+          <w:szCs w:val="22"/>
+          <w:lang w:val="hr-HR"/>
+        </w:rPr>
+        <w:t xml:space="preserve">(sastaviti), od </w:t>
+      </w:r>
+      <w:r>
+        <w:rPr>
+          <w:rFonts w:ascii="Times New Roman" w:hAnsi="Times New Roman"/>
+          <w:b w:val="false"/>
+          <w:bCs w:val="false"/>
+          <w:i/>
+          <w:iCs/>
+          <w:sz w:val="22"/>
+          <w:szCs w:val="22"/>
+          <w:lang w:val="hr-HR"/>
+        </w:rPr>
+        <w:t>ad</w:t>
+      </w:r>
+      <w:r>
+        <w:rPr>
+          <w:rFonts w:ascii="Times New Roman" w:hAnsi="Times New Roman"/>
+          <w:b w:val="false"/>
+          <w:bCs w:val="false"/>
+          <w:i w:val="false"/>
+          <w:iCs w:val="false"/>
+          <w:sz w:val="22"/>
+          <w:szCs w:val="22"/>
+          <w:lang w:val="hr-HR"/>
+        </w:rPr>
+        <w:t xml:space="preserve"> (na) i </w:t>
+      </w:r>
+      <w:r>
+        <w:rPr>
+          <w:rFonts w:ascii="Times New Roman" w:hAnsi="Times New Roman"/>
+          <w:b w:val="false"/>
+          <w:bCs w:val="false"/>
+          <w:i/>
+          <w:iCs/>
+          <w:sz w:val="22"/>
+          <w:szCs w:val="22"/>
+          <w:lang w:val="hr-HR"/>
+        </w:rPr>
+        <w:t>semel</w:t>
+      </w:r>
+      <w:r>
+        <w:rPr>
+          <w:rFonts w:ascii="Times New Roman" w:hAnsi="Times New Roman"/>
+          <w:b w:val="false"/>
+          <w:bCs w:val="false"/>
+          <w:i w:val="false"/>
+          <w:iCs w:val="false"/>
+          <w:sz w:val="22"/>
+          <w:szCs w:val="22"/>
+          <w:lang w:val="hr-HR"/>
+        </w:rPr>
+        <w:t xml:space="preserve"> (jednom).</w:t>
       </w:r>
     </w:p>
     <w:p>
@@ -10585,7 +10780,98 @@
           <w:szCs w:val="22"/>
           <w:lang w:val="hr-HR"/>
         </w:rPr>
-        <w:t xml:space="preserve"> pasiv i vidimo da je u množini.</w:t>
+        <w:t xml:space="preserve"> pasiv i vidimo da je u množini </w:t>
+      </w:r>
+      <w:r>
+        <w:rPr>
+          <w:rFonts w:ascii="Times New Roman" w:hAnsi="Times New Roman"/>
+          <w:b w:val="false"/>
+          <w:bCs w:val="false"/>
+          <w:i w:val="false"/>
+          <w:iCs w:val="false"/>
+          <w:sz w:val="22"/>
+          <w:szCs w:val="22"/>
+          <w:lang w:val="en-US"/>
+        </w:rPr>
+        <w:t>(</w:t>
+      </w:r>
+      <w:r>
+        <w:rPr>
+          <w:rFonts w:ascii="Times New Roman" w:hAnsi="Times New Roman"/>
+          <w:b w:val="false"/>
+          <w:bCs w:val="false"/>
+          <w:i/>
+          <w:iCs/>
+          <w:sz w:val="22"/>
+          <w:szCs w:val="22"/>
+          <w:lang w:val="en-US"/>
+        </w:rPr>
+        <w:t>ra</w:t>
+      </w:r>
+      <w:r>
+        <w:rPr>
+          <w:rFonts w:ascii="Times New Roman" w:hAnsi="Times New Roman"/>
+          <w:b w:val="false"/>
+          <w:bCs w:val="false"/>
+          <w:i/>
+          <w:iCs/>
+          <w:sz w:val="22"/>
+          <w:szCs w:val="22"/>
+          <w:lang w:val="hr-HR"/>
+        </w:rPr>
+        <w:t xml:space="preserve">đa </w:t>
+      </w:r>
+      <w:r>
+        <w:rPr>
+          <w:rFonts w:ascii="Times New Roman" w:hAnsi="Times New Roman"/>
+          <w:b w:val="false"/>
+          <w:bCs w:val="false"/>
+          <w:i w:val="false"/>
+          <w:iCs w:val="false"/>
+          <w:sz w:val="22"/>
+          <w:szCs w:val="22"/>
+          <w:lang w:val="hr-HR"/>
+        </w:rPr>
+        <w:t xml:space="preserve">je </w:t>
+      </w:r>
+      <w:r>
+        <w:rPr>
+          <w:rFonts w:ascii="Times New Roman" w:hAnsi="Times New Roman"/>
+          <w:b w:val="false"/>
+          <w:bCs w:val="false"/>
+          <w:i/>
+          <w:iCs/>
+          <w:sz w:val="22"/>
+          <w:szCs w:val="22"/>
+          <w:lang w:val="hr-HR"/>
+        </w:rPr>
+        <w:t>nascit</w:t>
+      </w:r>
+      <w:r>
+        <w:rPr>
+          <w:rFonts w:ascii="Times New Roman" w:hAnsi="Times New Roman"/>
+          <w:b w:val="false"/>
+          <w:bCs w:val="false"/>
+          <w:i w:val="false"/>
+          <w:iCs w:val="false"/>
+          <w:sz w:val="22"/>
+          <w:szCs w:val="22"/>
+          <w:lang w:val="hr-HR"/>
+        </w:rPr>
+        <w:t>)</w:t>
+      </w:r>
+      <w:r>
+        <w:rPr>
+          <w:rFonts w:ascii="Times New Roman" w:hAnsi="Times New Roman"/>
+          <w:b w:val="false"/>
+          <w:bCs w:val="false"/>
+          <w:i w:val="false"/>
+          <w:iCs w:val="false"/>
+          <w:sz w:val="22"/>
+          <w:szCs w:val="22"/>
+          <w:lang w:val="hr-HR"/>
+        </w:rPr>
+        <w:t>.</w:t>
       </w:r>
       <w:r>
         <w:rPr>
@@ -11664,6 +11950,145 @@
     <w:p>
       <w:pPr>
         <w:pStyle w:val="Normal"/>
+        <w:ind w:left="720" w:right="0" w:hanging="0"/>
+        <w:jc w:val="both"/>
+        <w:rPr/>
+      </w:pPr>
+      <w:r>
+        <w:rPr>
+          <w:rFonts w:ascii="Times New Roman" w:hAnsi="Times New Roman"/>
+          <w:b w:val="false"/>
+          <w:bCs w:val="false"/>
+          <w:i w:val="false"/>
+          <w:iCs w:val="false"/>
+          <w:sz w:val="22"/>
+          <w:szCs w:val="22"/>
+          <w:lang w:val="hr-HR"/>
+        </w:rPr>
+        <w:t xml:space="preserve">Za C++ (ne znam kako je za JavaScript) postoje mnogi frameworksi koji su namijenjeni tome da olakšaju pisanje parsera, među njima su najpoznatiji YACC i BISON. Ja ih za pisanje parsera za svoj programski jezik nisam koristio, jer mi se nije dalo učiti ih. </w:t>
+      </w:r>
+      <w:r>
+        <w:rPr>
+          <w:rFonts w:ascii="Times New Roman" w:hAnsi="Times New Roman"/>
+          <w:b w:val="false"/>
+          <w:bCs w:val="false"/>
+          <w:i w:val="false"/>
+          <w:iCs w:val="false"/>
+          <w:sz w:val="22"/>
+          <w:szCs w:val="22"/>
+          <w:lang w:val="hr-HR"/>
+        </w:rPr>
+        <w:t xml:space="preserve">Zbog toga me je kritizirao korisnik Reddita </w:t>
+      </w:r>
+      <w:r>
+        <w:rPr>
+          <w:rFonts w:ascii="Times New Roman" w:hAnsi="Times New Roman"/>
+          <w:b w:val="false"/>
+          <w:bCs w:val="false"/>
+          <w:i/>
+          <w:iCs/>
+          <w:sz w:val="22"/>
+          <w:szCs w:val="22"/>
+          <w:lang w:val="hr-HR"/>
+        </w:rPr>
+        <w:t>Fofeu</w:t>
+      </w:r>
+      <w:r>
+        <w:rPr>
+          <w:rStyle w:val="FootnoteAnchor"/>
+          <w:rFonts w:ascii="Times New Roman" w:hAnsi="Times New Roman"/>
+          <w:b w:val="false"/>
+          <w:bCs w:val="false"/>
+          <w:i/>
+          <w:iCs/>
+          <w:sz w:val="22"/>
+          <w:szCs w:val="22"/>
+          <w:lang w:val="hr-HR"/>
+        </w:rPr>
+        <w:footnoteReference w:id="10"/>
+      </w:r>
+      <w:r>
+        <w:rPr>
+          <w:rFonts w:ascii="Times New Roman" w:hAnsi="Times New Roman"/>
+          <w:b w:val="false"/>
+          <w:bCs w:val="false"/>
+          <w:i w:val="false"/>
+          <w:iCs w:val="false"/>
+          <w:sz w:val="22"/>
+          <w:szCs w:val="22"/>
+          <w:lang w:val="hr-HR"/>
+        </w:rPr>
+        <w:t xml:space="preserve">, koji tvrdi da je doktor informatike koji specijalizira </w:t>
+      </w:r>
+      <w:r>
+        <w:rPr>
+          <w:rFonts w:ascii="Times New Roman" w:hAnsi="Times New Roman"/>
+          <w:b w:val="false"/>
+          <w:bCs w:val="false"/>
+          <w:i w:val="false"/>
+          <w:iCs w:val="false"/>
+          <w:sz w:val="22"/>
+          <w:szCs w:val="22"/>
+          <w:lang w:val="hr-HR"/>
+        </w:rPr>
+        <w:t>teoriju compilera</w:t>
+      </w:r>
+      <w:r>
+        <w:rPr>
+          <w:rFonts w:ascii="Times New Roman" w:hAnsi="Times New Roman"/>
+          <w:b w:val="false"/>
+          <w:bCs w:val="false"/>
+          <w:i w:val="false"/>
+          <w:iCs w:val="false"/>
+          <w:sz w:val="22"/>
+          <w:szCs w:val="22"/>
+          <w:lang w:val="hr-HR"/>
+        </w:rPr>
+        <w:t xml:space="preserve">. </w:t>
+      </w:r>
+      <w:r>
+        <w:rPr>
+          <w:rFonts w:ascii="Times New Roman" w:hAnsi="Times New Roman"/>
+          <w:b w:val="false"/>
+          <w:bCs w:val="false"/>
+          <w:i w:val="false"/>
+          <w:iCs w:val="false"/>
+          <w:sz w:val="22"/>
+          <w:szCs w:val="22"/>
+          <w:lang w:val="hr-HR"/>
+        </w:rPr>
+        <w:t xml:space="preserve">On kaže da, osim što frameworksi za pisanje parsera skraćuju kôd parsera 5 ili 10 puta, također odbijaju parsirati nekonzistentne gramatike. </w:t>
+      </w:r>
+      <w:r>
+        <w:rPr>
+          <w:rFonts w:ascii="Times New Roman" w:hAnsi="Times New Roman"/>
+          <w:b w:val="false"/>
+          <w:bCs w:val="false"/>
+          <w:i w:val="false"/>
+          <w:iCs w:val="false"/>
+          <w:sz w:val="22"/>
+          <w:szCs w:val="22"/>
+          <w:lang w:val="hr-HR"/>
+        </w:rPr>
+        <w:t xml:space="preserve">A, po njemu, trivijalno je nenamjerno smisliti nekonzistentnu gramatiku za programski jezik. </w:t>
+      </w:r>
+      <w:r>
+        <w:rPr>
+          <w:rFonts w:ascii="Times New Roman" w:hAnsi="Times New Roman"/>
+          <w:b w:val="false"/>
+          <w:bCs w:val="false"/>
+          <w:i w:val="false"/>
+          <w:iCs w:val="false"/>
+          <w:sz w:val="22"/>
+          <w:szCs w:val="22"/>
+          <w:lang w:val="hr-HR"/>
+        </w:rPr>
+        <w:t>I kaže da mu se ne da proučiti gramatiku koju sam smislio da vidi je li konzistentna, jer je vjerojatnost da je amater poput mene uspio smisliti konzistentnu gramatiku koja je toliko komplicirana (950 redaka u čistom C++-u) zanemariva.</w:t>
+      </w:r>
+    </w:p>
+    <w:p>
+      <w:pPr>
+        <w:pStyle w:val="Normal"/>
         <w:numPr>
           <w:ilvl w:val="0"/>
           <w:numId w:val="1"/>
@@ -13463,7 +13888,280 @@
           <w:szCs w:val="22"/>
           <w:lang w:val="hr-HR"/>
         </w:rPr>
-        <w:t>.</w:t>
+        <w:t xml:space="preserve">. </w:t>
+      </w:r>
+      <w:r>
+        <w:rPr>
+          <w:rFonts w:ascii="Times New Roman" w:hAnsi="Times New Roman"/>
+          <w:b w:val="false"/>
+          <w:bCs w:val="false"/>
+          <w:i w:val="false"/>
+          <w:iCs w:val="false"/>
+          <w:sz w:val="22"/>
+          <w:szCs w:val="22"/>
+          <w:lang w:val="hr-HR"/>
+        </w:rPr>
+        <w:t xml:space="preserve">Također sam naletio na problem da sam i u </w:t>
+      </w:r>
+      <w:r>
+        <w:rPr>
+          <w:rFonts w:ascii="Courier New" w:hAnsi="Courier New"/>
+          <w:b w:val="false"/>
+          <w:bCs w:val="false"/>
+          <w:i w:val="false"/>
+          <w:iCs w:val="false"/>
+          <w:sz w:val="22"/>
+          <w:szCs w:val="22"/>
+          <w:lang w:val="hr-HR"/>
+        </w:rPr>
+        <w:t>assembler.js</w:t>
+      </w:r>
+      <w:r>
+        <w:rPr>
+          <w:rFonts w:ascii="Times New Roman" w:hAnsi="Times New Roman"/>
+          <w:b w:val="false"/>
+          <w:bCs w:val="false"/>
+          <w:i w:val="false"/>
+          <w:iCs w:val="false"/>
+          <w:sz w:val="22"/>
+          <w:szCs w:val="22"/>
+          <w:lang w:val="hr-HR"/>
+        </w:rPr>
+        <w:t xml:space="preserve"> i </w:t>
+      </w:r>
+      <w:r>
+        <w:rPr>
+          <w:rFonts w:ascii="Times New Roman" w:hAnsi="Times New Roman"/>
+          <w:b w:val="false"/>
+          <w:bCs w:val="false"/>
+          <w:i w:val="false"/>
+          <w:iCs w:val="false"/>
+          <w:sz w:val="22"/>
+          <w:szCs w:val="22"/>
+          <w:lang w:val="hr-HR"/>
+        </w:rPr>
+        <w:t>u</w:t>
+      </w:r>
+      <w:r>
+        <w:rPr>
+          <w:rFonts w:ascii="Times New Roman" w:hAnsi="Times New Roman"/>
+          <w:b w:val="false"/>
+          <w:bCs w:val="false"/>
+          <w:i w:val="false"/>
+          <w:iCs w:val="false"/>
+          <w:sz w:val="22"/>
+          <w:szCs w:val="22"/>
+          <w:lang w:val="hr-HR"/>
+        </w:rPr>
+        <w:t xml:space="preserve"> </w:t>
+      </w:r>
+      <w:r>
+        <w:rPr>
+          <w:rFonts w:ascii="Courier New" w:hAnsi="Courier New"/>
+          <w:b w:val="false"/>
+          <w:bCs w:val="false"/>
+          <w:i w:val="false"/>
+          <w:iCs w:val="false"/>
+          <w:sz w:val="22"/>
+          <w:szCs w:val="22"/>
+          <w:lang w:val="hr-HR"/>
+        </w:rPr>
+        <w:t>simulator.js</w:t>
+      </w:r>
+      <w:r>
+        <w:rPr>
+          <w:rFonts w:ascii="Times New Roman" w:hAnsi="Times New Roman"/>
+          <w:b w:val="false"/>
+          <w:bCs w:val="false"/>
+          <w:i w:val="false"/>
+          <w:iCs w:val="false"/>
+          <w:sz w:val="22"/>
+          <w:szCs w:val="22"/>
+          <w:lang w:val="hr-HR"/>
+        </w:rPr>
+        <w:t xml:space="preserve"> uprogramirao krivi </w:t>
+      </w:r>
+      <w:r>
+        <w:rPr>
+          <w:rFonts w:ascii="Times New Roman" w:hAnsi="Times New Roman"/>
+          <w:b w:val="false"/>
+          <w:bCs w:val="false"/>
+          <w:i/>
+          <w:iCs/>
+          <w:sz w:val="22"/>
+          <w:szCs w:val="22"/>
+          <w:lang w:val="hr-HR"/>
+        </w:rPr>
+        <w:t>opcode</w:t>
+      </w:r>
+      <w:r>
+        <w:rPr>
+          <w:rFonts w:ascii="Times New Roman" w:hAnsi="Times New Roman"/>
+          <w:b w:val="false"/>
+          <w:bCs w:val="false"/>
+          <w:i w:val="false"/>
+          <w:iCs w:val="false"/>
+          <w:sz w:val="22"/>
+          <w:szCs w:val="22"/>
+          <w:lang w:val="hr-HR"/>
+        </w:rPr>
+        <w:t xml:space="preserve"> za mnemoniku </w:t>
+      </w:r>
+      <w:r>
+        <w:rPr>
+          <w:rFonts w:ascii="Courier New" w:hAnsi="Courier New"/>
+          <w:b w:val="false"/>
+          <w:bCs w:val="false"/>
+          <w:i w:val="false"/>
+          <w:iCs w:val="false"/>
+          <w:sz w:val="22"/>
+          <w:szCs w:val="22"/>
+          <w:lang w:val="hr-HR"/>
+        </w:rPr>
+        <w:t>star</w:t>
+      </w:r>
+      <w:r>
+        <w:rPr>
+          <w:rFonts w:ascii="Times New Roman" w:hAnsi="Times New Roman"/>
+          <w:b w:val="false"/>
+          <w:bCs w:val="false"/>
+          <w:i w:val="false"/>
+          <w:iCs w:val="false"/>
+          <w:sz w:val="22"/>
+          <w:szCs w:val="22"/>
+          <w:lang w:val="hr-HR"/>
+        </w:rPr>
+        <w:t xml:space="preserve"> (</w:t>
+      </w:r>
+      <w:r>
+        <w:rPr>
+          <w:rFonts w:ascii="Times New Roman" w:hAnsi="Times New Roman"/>
+          <w:b/>
+          <w:bCs/>
+          <w:i/>
+          <w:iCs/>
+          <w:sz w:val="22"/>
+          <w:szCs w:val="22"/>
+          <w:lang w:val="hr-HR"/>
+        </w:rPr>
+        <w:t>st</w:t>
+      </w:r>
+      <w:r>
+        <w:rPr>
+          <w:rFonts w:ascii="Times New Roman" w:hAnsi="Times New Roman"/>
+          <w:b w:val="false"/>
+          <w:bCs w:val="false"/>
+          <w:i/>
+          <w:iCs/>
+          <w:sz w:val="22"/>
+          <w:szCs w:val="22"/>
+          <w:lang w:val="hr-HR"/>
+        </w:rPr>
+        <w:t xml:space="preserve">ore </w:t>
+      </w:r>
+      <w:r>
+        <w:rPr>
+          <w:rFonts w:ascii="Times New Roman" w:hAnsi="Times New Roman"/>
+          <w:b/>
+          <w:bCs/>
+          <w:i/>
+          <w:iCs/>
+          <w:sz w:val="22"/>
+          <w:szCs w:val="22"/>
+          <w:lang w:val="hr-HR"/>
+        </w:rPr>
+        <w:t>ar</w:t>
+      </w:r>
+      <w:r>
+        <w:rPr>
+          <w:rFonts w:ascii="Times New Roman" w:hAnsi="Times New Roman"/>
+          <w:b w:val="false"/>
+          <w:bCs w:val="false"/>
+          <w:i/>
+          <w:iCs/>
+          <w:sz w:val="22"/>
+          <w:szCs w:val="22"/>
+          <w:lang w:val="hr-HR"/>
+        </w:rPr>
+        <w:t>gument</w:t>
+      </w:r>
+      <w:r>
+        <w:rPr>
+          <w:rFonts w:ascii="Times New Roman" w:hAnsi="Times New Roman"/>
+          <w:b w:val="false"/>
+          <w:bCs w:val="false"/>
+          <w:i w:val="false"/>
+          <w:iCs w:val="false"/>
+          <w:sz w:val="22"/>
+          <w:szCs w:val="22"/>
+          <w:lang w:val="hr-HR"/>
+        </w:rPr>
+        <w:t xml:space="preserve">, stavi podatak u registar u drugoj </w:t>
+      </w:r>
+      <w:r>
+        <w:rPr>
+          <w:rFonts w:ascii="Times New Roman" w:hAnsi="Times New Roman"/>
+          <w:b w:val="false"/>
+          <w:bCs w:val="false"/>
+          <w:i/>
+          <w:iCs/>
+          <w:sz w:val="22"/>
+          <w:szCs w:val="22"/>
+          <w:lang w:val="hr-HR"/>
+        </w:rPr>
+        <w:t>regbanki</w:t>
+      </w:r>
+      <w:r>
+        <w:rPr>
+          <w:rFonts w:ascii="Times New Roman" w:hAnsi="Times New Roman"/>
+          <w:b w:val="false"/>
+          <w:bCs w:val="false"/>
+          <w:i w:val="false"/>
+          <w:iCs w:val="false"/>
+          <w:sz w:val="22"/>
+          <w:szCs w:val="22"/>
+          <w:lang w:val="hr-HR"/>
+        </w:rPr>
+        <w:t xml:space="preserve">), </w:t>
+      </w:r>
+      <w:r>
+        <w:rPr>
+          <w:rFonts w:ascii="Times New Roman" w:hAnsi="Times New Roman"/>
+          <w:b w:val="false"/>
+          <w:bCs w:val="false"/>
+          <w:i w:val="false"/>
+          <w:iCs w:val="false"/>
+          <w:sz w:val="22"/>
+          <w:szCs w:val="22"/>
+          <w:lang w:val="hr-HR"/>
+        </w:rPr>
+        <w:t xml:space="preserve">ali to sam brzo dijagnosticirao i ispravio kad sam primjer </w:t>
+      </w:r>
+      <w:r>
+        <w:rPr>
+          <w:rFonts w:ascii="Times New Roman" w:hAnsi="Times New Roman"/>
+          <w:b w:val="false"/>
+          <w:bCs w:val="false"/>
+          <w:i/>
+          <w:iCs/>
+          <w:sz w:val="22"/>
+          <w:szCs w:val="22"/>
+          <w:lang w:val="hr-HR"/>
+        </w:rPr>
+        <w:t>Binary to Decimal</w:t>
+      </w:r>
+      <w:r>
+        <w:rPr>
+          <w:rFonts w:ascii="Times New Roman" w:hAnsi="Times New Roman"/>
+          <w:b w:val="false"/>
+          <w:bCs w:val="false"/>
+          <w:i w:val="false"/>
+          <w:iCs w:val="false"/>
+          <w:sz w:val="22"/>
+          <w:szCs w:val="22"/>
+          <w:lang w:val="hr-HR"/>
+        </w:rPr>
+        <w:t xml:space="preserve"> pokrenuo na pravom PicoBlazeu.</w:t>
       </w:r>
     </w:p>
     <w:p>
@@ -13983,7 +14681,7 @@
           <w:vertAlign w:val="superscript"/>
           <w:lang w:val="hr-HR"/>
         </w:rPr>
-        <w:footnoteReference w:id="10"/>
+        <w:footnoteReference w:id="11"/>
       </w:r>
       <w:r>
         <w:rPr>
@@ -14414,7 +15112,7 @@
           <w:szCs w:val="22"/>
           <w:lang w:val="hr-HR"/>
         </w:rPr>
-        <w:footnoteReference w:id="11"/>
+        <w:footnoteReference w:id="12"/>
       </w:r>
       <w:r>
         <w:rPr>
@@ -14701,7 +15399,7 @@
           <w:szCs w:val="22"/>
           <w:lang w:val="hr-HR"/>
         </w:rPr>
-        <w:footnoteReference w:id="12"/>
+        <w:footnoteReference w:id="13"/>
       </w:r>
       <w:r>
         <w:rPr>
@@ -14995,7 +15693,7 @@
           <w:szCs w:val="22"/>
           <w:lang w:val="hr-HR"/>
         </w:rPr>
-        <w:footnoteReference w:id="13"/>
+        <w:footnoteReference w:id="14"/>
       </w:r>
       <w:r>
         <w:rPr>
@@ -15074,7 +15772,7 @@
           <w:szCs w:val="22"/>
           <w:lang w:val="hr-HR"/>
         </w:rPr>
-        <w:footnoteReference w:id="14"/>
+        <w:footnoteReference w:id="15"/>
       </w:r>
       <w:r>
         <w:rPr>
@@ -15140,7 +15838,7 @@
           <w:szCs w:val="22"/>
           <w:lang w:val="hr-HR"/>
         </w:rPr>
-        <w:footnoteReference w:id="15"/>
+        <w:footnoteReference w:id="16"/>
       </w:r>
       <w:r>
         <w:rPr>
@@ -15271,7 +15969,7 @@
           <w:szCs w:val="22"/>
           <w:lang w:val="hr-HR"/>
         </w:rPr>
-        <w:footnoteReference w:id="16"/>
+        <w:footnoteReference w:id="17"/>
       </w:r>
       <w:r>
         <w:rPr>
@@ -15676,7 +16374,7 @@
           <w:szCs w:val="22"/>
           <w:lang w:val="hr-HR"/>
         </w:rPr>
-        <w:footnoteReference w:id="17"/>
+        <w:footnoteReference w:id="18"/>
       </w:r>
       <w:r>
         <w:rPr>
@@ -18220,7 +18918,147 @@
           <w:u w:val="none"/>
           <w:lang w:val="hr-HR"/>
         </w:rPr>
-        <w:t xml:space="preserve"> postavljen je kao prvi primjer s lijeva. On čita 8-bitni binarni broj unesen pomoću onih SVG-ovskih prekidača, pretvara ga u decimalni broj i rezultat prikazuje na sedam-segmentnim pokaznicima, te se vrti u beskonačnoj petlji. Pretvaranje binarnog broja u decimalni radi se algoritmom za pretvaranje binarnog broja u BCD, uz izmjenu da pazi nalazi se broj između 0 i 99, između 100 i 199 ili je više od 200 (8-bitni binarni brojevi mogu biti najviše 255). Uz to on zapošljava i LED-ice tako što na njima prikazuje broj pretvoren u Grayev kod.</w:t>
+        <w:t xml:space="preserve"> postavljen je kao prvi primjer s lijeva. On čita 8-bitni binarni broj unesen pomoću onih SVG-ovskih prekidača, pretvara ga u decimalni broj i rezultat prikazuje na sedam-segmentnim pokaznicima, te se vrti u beskonačnoj petlji. Pretvaranje binarnog broja u decimalni radi se algoritmom za pretvaranje binarnog broja u BCD, uz izmjenu da pazi nalazi se broj između 0 i 99, između 100 i 199 ili je više od 200 (8-bitni binarni brojevi mogu biti najviše 255). Uz to on zapošljava i LED-ice tako što na njima prikazuje broj pretvoren u Grayev kod. </w:t>
+      </w:r>
+      <w:r>
+        <w:rPr>
+          <w:rFonts w:ascii="Times New Roman" w:hAnsi="Times New Roman"/>
+          <w:b w:val="false"/>
+          <w:bCs w:val="false"/>
+          <w:i/>
+          <w:iCs/>
+          <w:sz w:val="22"/>
+          <w:szCs w:val="22"/>
+          <w:u w:val="none"/>
+          <w:lang w:val="hr-HR"/>
+        </w:rPr>
+        <w:t>Binary to Decimal</w:t>
+      </w:r>
+      <w:r>
+        <w:rPr>
+          <w:rFonts w:ascii="Times New Roman" w:hAnsi="Times New Roman"/>
+          <w:b w:val="false"/>
+          <w:bCs w:val="false"/>
+          <w:i w:val="false"/>
+          <w:iCs w:val="false"/>
+          <w:sz w:val="22"/>
+          <w:szCs w:val="22"/>
+          <w:u w:val="none"/>
+          <w:lang w:val="hr-HR"/>
+        </w:rPr>
+        <w:t xml:space="preserve"> ima 54 retka. Isprobao sam ga na pravom PicoBlazeu i radio je. On koristi regbankse i zastavice, ali ne oslanja se na neku pretpostavku o tome kako se zastavice ponašaju kad se promijeni regbank, tako da to nije dokaz da </w:t>
+      </w:r>
+      <w:r>
+        <w:rPr>
+          <w:rFonts w:ascii="Times New Roman" w:hAnsi="Times New Roman"/>
+          <w:b w:val="false"/>
+          <w:bCs w:val="false"/>
+          <w:i w:val="false"/>
+          <w:iCs w:val="false"/>
+          <w:sz w:val="22"/>
+          <w:szCs w:val="22"/>
+          <w:u w:val="none"/>
+          <w:lang w:val="hr-HR"/>
+        </w:rPr>
+        <w:t>je</w:t>
+      </w:r>
+      <w:r>
+        <w:rPr>
+          <w:rFonts w:ascii="Times New Roman" w:hAnsi="Times New Roman"/>
+          <w:b w:val="false"/>
+          <w:bCs w:val="false"/>
+          <w:i w:val="false"/>
+          <w:iCs w:val="false"/>
+          <w:sz w:val="22"/>
+          <w:szCs w:val="22"/>
+          <w:u w:val="none"/>
+          <w:lang w:val="hr-HR"/>
+        </w:rPr>
+        <w:t xml:space="preserve"> emulacija zastavica </w:t>
+      </w:r>
+      <w:r>
+        <w:rPr>
+          <w:rFonts w:ascii="Times New Roman" w:hAnsi="Times New Roman"/>
+          <w:b w:val="false"/>
+          <w:bCs w:val="false"/>
+          <w:i w:val="false"/>
+          <w:iCs w:val="false"/>
+          <w:sz w:val="22"/>
+          <w:szCs w:val="22"/>
+          <w:u w:val="none"/>
+          <w:lang w:val="hr-HR"/>
+        </w:rPr>
+        <w:t>u mom simulatoru</w:t>
+      </w:r>
+      <w:r>
+        <w:rPr>
+          <w:rFonts w:ascii="Times New Roman" w:hAnsi="Times New Roman"/>
+          <w:b w:val="false"/>
+          <w:bCs w:val="false"/>
+          <w:i w:val="false"/>
+          <w:iCs w:val="false"/>
+          <w:sz w:val="22"/>
+          <w:szCs w:val="22"/>
+          <w:u w:val="none"/>
+          <w:lang w:val="hr-HR"/>
+        </w:rPr>
+        <w:t xml:space="preserve"> realistična </w:t>
+      </w:r>
+      <w:r>
+        <w:rPr>
+          <w:rFonts w:ascii="Times New Roman" w:hAnsi="Times New Roman"/>
+          <w:b w:val="false"/>
+          <w:bCs w:val="false"/>
+          <w:i w:val="false"/>
+          <w:iCs w:val="false"/>
+          <w:sz w:val="22"/>
+          <w:szCs w:val="22"/>
+          <w:u w:val="none"/>
+          <w:lang w:val="hr-HR"/>
+        </w:rPr>
+        <w:t>što se tiče</w:t>
+      </w:r>
+      <w:r>
+        <w:rPr>
+          <w:rFonts w:ascii="Times New Roman" w:hAnsi="Times New Roman"/>
+          <w:b w:val="false"/>
+          <w:bCs w:val="false"/>
+          <w:i w:val="false"/>
+          <w:iCs w:val="false"/>
+          <w:sz w:val="22"/>
+          <w:szCs w:val="22"/>
+          <w:u w:val="none"/>
+          <w:lang w:val="hr-HR"/>
+        </w:rPr>
+        <w:t xml:space="preserve"> regbank</w:t>
+      </w:r>
+      <w:r>
+        <w:rPr>
+          <w:rFonts w:ascii="Times New Roman" w:hAnsi="Times New Roman"/>
+          <w:b w:val="false"/>
+          <w:bCs w:val="false"/>
+          <w:i w:val="false"/>
+          <w:iCs w:val="false"/>
+          <w:sz w:val="22"/>
+          <w:szCs w:val="22"/>
+          <w:u w:val="none"/>
+          <w:lang w:val="hr-HR"/>
+        </w:rPr>
+        <w:t>sa</w:t>
+      </w:r>
+      <w:r>
+        <w:rPr>
+          <w:rFonts w:ascii="Times New Roman" w:hAnsi="Times New Roman"/>
+          <w:b w:val="false"/>
+          <w:bCs w:val="false"/>
+          <w:i w:val="false"/>
+          <w:iCs w:val="false"/>
+          <w:sz w:val="22"/>
+          <w:szCs w:val="22"/>
+          <w:u w:val="none"/>
+          <w:lang w:val="hr-HR"/>
+        </w:rPr>
+        <w:t>.</w:t>
       </w:r>
     </w:p>
     <w:p>
@@ -19140,7 +19978,33 @@
           <w:szCs w:val="22"/>
           <w:lang w:val="hr-HR"/>
         </w:rPr>
-        <w:t xml:space="preserve"> internetskom forumu. </w:t>
+        <w:t xml:space="preserve"> internetskom forumu </w:t>
+      </w:r>
+      <w:r>
+        <w:rPr>
+          <w:rFonts w:ascii="Times New Roman" w:hAnsi="Times New Roman"/>
+          <w:b w:val="false"/>
+          <w:bCs w:val="false"/>
+          <w:i w:val="false"/>
+          <w:iCs w:val="false"/>
+          <w:sz w:val="22"/>
+          <w:szCs w:val="22"/>
+          <w:lang w:val="hr-HR"/>
+        </w:rPr>
+        <w:t>(a nije pomoglo to što moderatori nisu baš bili oduševljeni mojim pitanjem, s programom od skoro 300 redaka u kojem ne znam ni otprilike gdje bi se nalazila greška)</w:t>
+      </w:r>
+      <w:r>
+        <w:rPr>
+          <w:rFonts w:ascii="Times New Roman" w:hAnsi="Times New Roman"/>
+          <w:b w:val="false"/>
+          <w:bCs w:val="false"/>
+          <w:i w:val="false"/>
+          <w:iCs w:val="false"/>
+          <w:sz w:val="22"/>
+          <w:szCs w:val="22"/>
+          <w:lang w:val="hr-HR"/>
+        </w:rPr>
+        <w:t xml:space="preserve">. </w:t>
       </w:r>
       <w:r>
         <w:rPr>
@@ -19205,7 +20069,347 @@
           <w:szCs w:val="22"/>
           <w:lang w:val="hr-HR"/>
         </w:rPr>
-        <w:t xml:space="preserve"> ne koristi regbankse, tako da nije u tome problem.</w:t>
+        <w:t xml:space="preserve"> ne koristi regbankse, tako da nije u tome problem. </w:t>
+      </w:r>
+      <w:r>
+        <w:rPr>
+          <w:rFonts w:ascii="Times New Roman" w:hAnsi="Times New Roman"/>
+          <w:b w:val="false"/>
+          <w:bCs w:val="false"/>
+          <w:i w:val="false"/>
+          <w:iCs w:val="false"/>
+          <w:sz w:val="22"/>
+          <w:szCs w:val="22"/>
+          <w:lang w:val="hr-HR"/>
+        </w:rPr>
+        <w:t xml:space="preserve">Korisnik StackExchangea </w:t>
+      </w:r>
+      <w:r>
+        <w:rPr>
+          <w:rFonts w:ascii="Times New Roman" w:hAnsi="Times New Roman"/>
+          <w:b w:val="false"/>
+          <w:bCs w:val="false"/>
+          <w:i/>
+          <w:iCs/>
+          <w:sz w:val="22"/>
+          <w:szCs w:val="22"/>
+          <w:lang w:val="hr-HR"/>
+        </w:rPr>
+        <w:t>Sep Roland</w:t>
+      </w:r>
+      <w:r>
+        <w:rPr>
+          <w:rStyle w:val="FootnoteAnchor"/>
+          <w:rFonts w:ascii="Times New Roman" w:hAnsi="Times New Roman"/>
+          <w:b w:val="false"/>
+          <w:bCs w:val="false"/>
+          <w:i/>
+          <w:iCs/>
+          <w:sz w:val="22"/>
+          <w:szCs w:val="22"/>
+          <w:lang w:val="hr-HR"/>
+        </w:rPr>
+        <w:footnoteReference w:id="19"/>
+      </w:r>
+      <w:r>
+        <w:rPr>
+          <w:rFonts w:ascii="Times New Roman" w:hAnsi="Times New Roman"/>
+          <w:b w:val="false"/>
+          <w:bCs w:val="false"/>
+          <w:i w:val="false"/>
+          <w:iCs w:val="false"/>
+          <w:sz w:val="22"/>
+          <w:szCs w:val="22"/>
+          <w:lang w:val="hr-HR"/>
+        </w:rPr>
+        <w:t xml:space="preserve"> ima neke negativne komentare na moj primjer programa </w:t>
+      </w:r>
+      <w:r>
+        <w:rPr>
+          <w:rFonts w:ascii="Times New Roman" w:hAnsi="Times New Roman"/>
+          <w:b w:val="false"/>
+          <w:bCs w:val="false"/>
+          <w:i/>
+          <w:iCs/>
+          <w:sz w:val="22"/>
+          <w:szCs w:val="22"/>
+          <w:lang w:val="hr-HR"/>
+        </w:rPr>
+        <w:t>Decimal to Binary</w:t>
+      </w:r>
+      <w:r>
+        <w:rPr>
+          <w:rFonts w:ascii="Times New Roman" w:hAnsi="Times New Roman"/>
+          <w:b w:val="false"/>
+          <w:bCs w:val="false"/>
+          <w:i w:val="false"/>
+          <w:iCs w:val="false"/>
+          <w:sz w:val="22"/>
+          <w:szCs w:val="22"/>
+          <w:lang w:val="hr-HR"/>
+        </w:rPr>
+        <w:t xml:space="preserve"> koji nisu vezani zato radi li taj program na pravom PicoBlazeu. Jedan od njegovih pri</w:t>
+      </w:r>
+      <w:r>
+        <w:rPr>
+          <w:rFonts w:ascii="Times New Roman" w:hAnsi="Times New Roman"/>
+          <w:b w:val="false"/>
+          <w:bCs w:val="false"/>
+          <w:i w:val="false"/>
+          <w:iCs w:val="false"/>
+          <w:sz w:val="22"/>
+          <w:szCs w:val="22"/>
+          <w:lang w:val="hr-HR"/>
+        </w:rPr>
+        <w:t>govora je</w:t>
+      </w:r>
+      <w:r>
+        <w:rPr>
+          <w:rFonts w:ascii="Times New Roman" w:hAnsi="Times New Roman"/>
+          <w:b w:val="false"/>
+          <w:bCs w:val="false"/>
+          <w:i w:val="false"/>
+          <w:iCs w:val="false"/>
+          <w:sz w:val="22"/>
+          <w:szCs w:val="22"/>
+          <w:lang w:val="hr-HR"/>
+        </w:rPr>
+        <w:t xml:space="preserve"> da </w:t>
+      </w:r>
+      <w:r>
+        <w:rPr>
+          <w:rFonts w:ascii="Times New Roman" w:hAnsi="Times New Roman"/>
+          <w:b w:val="false"/>
+          <w:bCs w:val="false"/>
+          <w:i/>
+          <w:iCs/>
+          <w:sz w:val="22"/>
+          <w:szCs w:val="22"/>
+          <w:lang w:val="hr-HR"/>
+        </w:rPr>
+        <w:t>Decimal to Binary</w:t>
+      </w:r>
+      <w:r>
+        <w:rPr>
+          <w:rFonts w:ascii="Times New Roman" w:hAnsi="Times New Roman"/>
+          <w:b w:val="false"/>
+          <w:bCs w:val="false"/>
+          <w:i w:val="false"/>
+          <w:iCs w:val="false"/>
+          <w:sz w:val="22"/>
+          <w:szCs w:val="22"/>
+          <w:lang w:val="hr-HR"/>
+        </w:rPr>
+        <w:t xml:space="preserve"> ima mnogo nepotrebnih provjera ispravnosti. Kako on kaže, „</w:t>
+      </w:r>
+      <w:r>
+        <w:rPr>
+          <w:rFonts w:ascii="Times New Roman" w:hAnsi="Times New Roman"/>
+          <w:b w:val="false"/>
+          <w:bCs w:val="false"/>
+          <w:i/>
+          <w:iCs/>
+          <w:sz w:val="22"/>
+          <w:szCs w:val="22"/>
+          <w:lang w:val="en-US" w:eastAsia="hi-IN" w:bidi="hi-IN"/>
+        </w:rPr>
+        <w:t>Your ‘basic sanity checks’ are more of ‘insanity’ checks.</w:t>
+      </w:r>
+      <w:r>
+        <w:rPr>
+          <w:rFonts w:ascii="Times New Roman" w:hAnsi="Times New Roman"/>
+          <w:b w:val="false"/>
+          <w:bCs w:val="false"/>
+          <w:i w:val="false"/>
+          <w:iCs w:val="false"/>
+          <w:sz w:val="22"/>
+          <w:szCs w:val="22"/>
+          <w:lang w:val="hr-HR"/>
+        </w:rPr>
+        <w:t>”, „</w:t>
+      </w:r>
+      <w:r>
+        <w:rPr>
+          <w:rFonts w:ascii="Times New Roman" w:hAnsi="Times New Roman"/>
+          <w:b w:val="false"/>
+          <w:bCs w:val="false"/>
+          <w:i/>
+          <w:iCs/>
+          <w:sz w:val="22"/>
+          <w:szCs w:val="22"/>
+          <w:lang w:val="hr-HR"/>
+        </w:rPr>
+        <w:t>Tvoje provjere ispravnosti više su provjere ludosti.</w:t>
+      </w:r>
+      <w:r>
+        <w:rPr>
+          <w:rFonts w:ascii="Times New Roman" w:hAnsi="Times New Roman"/>
+          <w:b w:val="false"/>
+          <w:bCs w:val="false"/>
+          <w:i w:val="false"/>
+          <w:iCs w:val="false"/>
+          <w:sz w:val="22"/>
+          <w:szCs w:val="22"/>
+          <w:lang w:val="hr-HR"/>
+        </w:rPr>
+        <w:t xml:space="preserve">”. On tvrdi da sve te provjere ispravnosti ne samo da usporavaju program i čine ga teško čitljivim ljudima, nego da možda i povećavaju rizik od pogreške. </w:t>
+      </w:r>
+      <w:r>
+        <w:rPr>
+          <w:rFonts w:ascii="Times New Roman" w:hAnsi="Times New Roman"/>
+          <w:b w:val="false"/>
+          <w:bCs w:val="false"/>
+          <w:i w:val="false"/>
+          <w:iCs w:val="false"/>
+          <w:sz w:val="22"/>
+          <w:szCs w:val="22"/>
+          <w:lang w:val="hr-HR"/>
+        </w:rPr>
+        <w:t>Slično mi je i netko na Redditu rekao za moj compiler koji prevodi AEC na WebAssembly: „</w:t>
+      </w:r>
+      <w:r>
+        <w:rPr>
+          <w:rFonts w:ascii="Times New Roman" w:hAnsi="Times New Roman"/>
+          <w:b w:val="false"/>
+          <w:bCs w:val="false"/>
+          <w:i/>
+          <w:iCs/>
+          <w:sz w:val="22"/>
+          <w:szCs w:val="22"/>
+          <w:lang w:val="hr-HR"/>
+        </w:rPr>
+        <w:t xml:space="preserve">Ti kažeš da taj tvoj compiler ima 5'500 redaka, ali oko 50% toga jesu iste ili slične provjere i poruke o pogrešci nakon kojih slijedi naredba </w:t>
+      </w:r>
+      <w:r>
+        <w:rPr>
+          <w:rFonts w:ascii="Courier New" w:hAnsi="Courier New"/>
+          <w:b w:val="false"/>
+          <w:bCs w:val="false"/>
+          <w:i/>
+          <w:iCs/>
+          <w:sz w:val="22"/>
+          <w:szCs w:val="22"/>
+          <w:lang w:val="hr-HR"/>
+        </w:rPr>
+        <w:t>exit(1)</w:t>
+      </w:r>
+      <w:r>
+        <w:rPr>
+          <w:rFonts w:ascii="Times New Roman" w:hAnsi="Times New Roman"/>
+          <w:b w:val="false"/>
+          <w:bCs w:val="false"/>
+          <w:i/>
+          <w:iCs/>
+          <w:sz w:val="22"/>
+          <w:szCs w:val="22"/>
+          <w:lang w:val="hr-HR"/>
+        </w:rPr>
+        <w:t>, a u ostatku je hrpa bacanja iznimki. Mrzio bih raditi u timu s nekim tko piše takve programe.</w:t>
+      </w:r>
+      <w:r>
+        <w:rPr>
+          <w:rFonts w:ascii="Times New Roman" w:hAnsi="Times New Roman"/>
+          <w:b w:val="false"/>
+          <w:bCs w:val="false"/>
+          <w:i w:val="false"/>
+          <w:iCs w:val="false"/>
+          <w:sz w:val="22"/>
+          <w:szCs w:val="22"/>
+          <w:lang w:val="hr-HR"/>
+        </w:rPr>
+        <w:t xml:space="preserve">”. Ja imam dojam da u svoje programe ugrađujem premalo provjera ispravnosti, a ne previše. Recimo, u parseru za moj programski jezik bila je greška da se pri parsiranju desno-asocijativnih operatora radi čitanje izvan rubova vektora. Po svim pravilima zdrave logike, mislio sam, u tom bi slučaju C++-ova klasa </w:t>
+      </w:r>
+      <w:r>
+        <w:rPr>
+          <w:rFonts w:ascii="Courier New" w:hAnsi="Courier New"/>
+          <w:b w:val="false"/>
+          <w:bCs w:val="false"/>
+          <w:i w:val="false"/>
+          <w:iCs w:val="false"/>
+          <w:sz w:val="22"/>
+          <w:szCs w:val="22"/>
+          <w:lang w:val="hr-HR"/>
+        </w:rPr>
+        <w:t>vector</w:t>
+      </w:r>
+      <w:r>
+        <w:rPr>
+          <w:rFonts w:ascii="Times New Roman" w:hAnsi="Times New Roman"/>
+          <w:b w:val="false"/>
+          <w:bCs w:val="false"/>
+          <w:i w:val="false"/>
+          <w:iCs w:val="false"/>
+          <w:sz w:val="22"/>
+          <w:szCs w:val="22"/>
+          <w:lang w:val="hr-HR"/>
+        </w:rPr>
+        <w:t xml:space="preserve"> bacala iznimku. Međutim, nije, nego je program radio ispravno na Linuxu i Windowsima, a na FreeBSD-u je izazivao </w:t>
+      </w:r>
+      <w:r>
+        <w:rPr>
+          <w:rFonts w:ascii="Times New Roman" w:hAnsi="Times New Roman"/>
+          <w:b w:val="false"/>
+          <w:bCs w:val="false"/>
+          <w:i/>
+          <w:iCs/>
+          <w:sz w:val="22"/>
+          <w:szCs w:val="22"/>
+          <w:lang w:val="hr-HR"/>
+        </w:rPr>
+        <w:t>segmentation fault</w:t>
+      </w:r>
+      <w:r>
+        <w:rPr>
+          <w:rStyle w:val="FootnoteAnchor"/>
+          <w:rFonts w:ascii="Times New Roman" w:hAnsi="Times New Roman"/>
+          <w:b w:val="false"/>
+          <w:bCs w:val="false"/>
+          <w:i/>
+          <w:iCs/>
+          <w:sz w:val="22"/>
+          <w:szCs w:val="22"/>
+          <w:lang w:val="hr-HR"/>
+        </w:rPr>
+        <w:footnoteReference w:id="20"/>
+      </w:r>
+      <w:r>
+        <w:rPr>
+          <w:rFonts w:ascii="Times New Roman" w:hAnsi="Times New Roman"/>
+          <w:b w:val="false"/>
+          <w:bCs w:val="false"/>
+          <w:i w:val="false"/>
+          <w:iCs w:val="false"/>
+          <w:sz w:val="22"/>
+          <w:szCs w:val="22"/>
+          <w:lang w:val="hr-HR"/>
+        </w:rPr>
+        <w:t xml:space="preserve">. Da sam dodao još koju naoko-besmislenu provjeru u parser </w:t>
+      </w:r>
+      <w:r>
+        <w:rPr>
+          <w:rFonts w:ascii="Times New Roman" w:hAnsi="Times New Roman"/>
+          <w:b w:val="false"/>
+          <w:bCs w:val="false"/>
+          <w:i w:val="false"/>
+          <w:iCs w:val="false"/>
+          <w:sz w:val="22"/>
+          <w:szCs w:val="22"/>
+          <w:lang w:val="hr-HR"/>
+        </w:rPr>
+        <w:t>za moj programski jezik</w:t>
+      </w:r>
+      <w:r>
+        <w:rPr>
+          <w:rFonts w:ascii="Times New Roman" w:hAnsi="Times New Roman"/>
+          <w:b w:val="false"/>
+          <w:bCs w:val="false"/>
+          <w:i w:val="false"/>
+          <w:iCs w:val="false"/>
+          <w:sz w:val="22"/>
+          <w:szCs w:val="22"/>
+          <w:lang w:val="hr-HR"/>
+        </w:rPr>
+        <w:t>, to mi se ne bi dogodilo.</w:t>
       </w:r>
     </w:p>
     <w:p>
@@ -19225,7 +20429,98 @@
           <w:szCs w:val="22"/>
           <w:lang w:val="hr-HR"/>
         </w:rPr>
-        <w:t xml:space="preserve">Nakon tih 6 primjera, slijedi link na ZIP arhivu s programima pisanim na dijalektu mog programskog jezika koji cilja x86, većina s mnogo umetnutog asemblerskog koda, i link na upute kako na Linuxu isprobati analogni sat pisan tim dijalektom mog programskog jezika. Analogni sat pisan onim dijalektom mog programskog jezika koji cilja WebAssembly može se pokrenuti u </w:t>
+        <w:t xml:space="preserve">Nakon tih 6 primjera, slijedi link na ZIP arhivu s programima pisanim na dijalektu mog programskog jezika koji cilja x86, većina s mnogo umetnutog asemblerskog koda, i link na upute kako na Linuxu isprobati analogni sat pisan tim dijalektom mog programskog jezika. </w:t>
+      </w:r>
+      <w:r>
+        <w:rPr>
+          <w:rFonts w:ascii="Times New Roman" w:hAnsi="Times New Roman"/>
+          <w:b w:val="false"/>
+          <w:bCs w:val="false"/>
+          <w:i w:val="false"/>
+          <w:iCs w:val="false"/>
+          <w:sz w:val="22"/>
+          <w:szCs w:val="22"/>
+          <w:lang w:val="hr-HR"/>
+        </w:rPr>
+        <w:t>To sam dodao jer m</w:t>
+      </w:r>
+      <w:r>
+        <w:rPr>
+          <w:rFonts w:ascii="Times New Roman" w:hAnsi="Times New Roman"/>
+          <w:b w:val="false"/>
+          <w:bCs w:val="false"/>
+          <w:i w:val="false"/>
+          <w:iCs w:val="false"/>
+          <w:sz w:val="22"/>
+          <w:szCs w:val="22"/>
+          <w:lang w:val="hr-HR"/>
+        </w:rPr>
+        <w:t xml:space="preserve">islim da bi danas svaki programer trebao znati osnove x86 asemblerskog koda </w:t>
+      </w:r>
+      <w:r>
+        <w:rPr>
+          <w:rFonts w:ascii="Times New Roman" w:hAnsi="Times New Roman"/>
+          <w:b w:val="false"/>
+          <w:bCs w:val="false"/>
+          <w:i w:val="false"/>
+          <w:iCs w:val="false"/>
+          <w:sz w:val="22"/>
+          <w:szCs w:val="22"/>
+          <w:lang w:val="hr-HR"/>
+        </w:rPr>
+        <w:t>(asemblerski kod računala na kojem radi i za kojeg pravi programe)</w:t>
+      </w:r>
+      <w:r>
+        <w:rPr>
+          <w:rFonts w:ascii="Times New Roman" w:hAnsi="Times New Roman"/>
+          <w:b w:val="false"/>
+          <w:bCs w:val="false"/>
+          <w:i w:val="false"/>
+          <w:iCs w:val="false"/>
+          <w:sz w:val="22"/>
+          <w:szCs w:val="22"/>
+          <w:lang w:val="hr-HR"/>
+        </w:rPr>
+        <w:t xml:space="preserve">, </w:t>
+      </w:r>
+      <w:r>
+        <w:rPr>
+          <w:rFonts w:ascii="Times New Roman" w:hAnsi="Times New Roman"/>
+          <w:b w:val="false"/>
+          <w:bCs w:val="false"/>
+          <w:i w:val="false"/>
+          <w:iCs w:val="false"/>
+          <w:sz w:val="22"/>
+          <w:szCs w:val="22"/>
+          <w:lang w:val="hr-HR"/>
+        </w:rPr>
+        <w:t>da znati PicoBlaze asemblerski kôd nije zamjena za to</w:t>
+      </w:r>
+      <w:r>
+        <w:rPr>
+          <w:rFonts w:ascii="Times New Roman" w:hAnsi="Times New Roman"/>
+          <w:b w:val="false"/>
+          <w:bCs w:val="false"/>
+          <w:i w:val="false"/>
+          <w:iCs w:val="false"/>
+          <w:sz w:val="22"/>
+          <w:szCs w:val="22"/>
+          <w:lang w:val="hr-HR"/>
+        </w:rPr>
+        <w:t>.</w:t>
+      </w:r>
+      <w:r>
+        <w:rPr>
+          <w:rFonts w:ascii="Times New Roman" w:hAnsi="Times New Roman"/>
+          <w:b w:val="false"/>
+          <w:bCs w:val="false"/>
+          <w:i w:val="false"/>
+          <w:iCs w:val="false"/>
+          <w:sz w:val="22"/>
+          <w:szCs w:val="22"/>
+          <w:lang w:val="hr-HR"/>
+        </w:rPr>
+        <w:t xml:space="preserve"> Analogni sat pisan onim dijalektom mog programskog jezika koji cilja WebAssembly može se pokrenuti u </w:t>
       </w:r>
       <w:r>
         <w:rPr>
@@ -19265,20 +20560,59 @@
           <w:szCs w:val="22"/>
           <w:lang w:val="hr-HR"/>
         </w:rPr>
-        <w:footnoteReference w:id="18"/>
-      </w:r>
-      <w:r>
-        <w:rPr>
-          <w:rFonts w:ascii="Times New Roman" w:hAnsi="Times New Roman"/>
-          <w:b w:val="false"/>
-          <w:bCs w:val="false"/>
-          <w:i w:val="false"/>
-          <w:iCs w:val="false"/>
-          <w:sz w:val="22"/>
-          <w:szCs w:val="22"/>
-          <w:lang w:val="hr-HR"/>
-        </w:rPr>
-        <w:t xml:space="preserve">, ali pokrenuti onaj drugi je znatno kompliciranije. Compiler za moj programski jezik koji cilja na x86 ispisuje asemblerski kôd kompatibilan s i486, ali se onaj analogni sat zbog naredbi koje koristim u umetnutom asemblerskom kodu </w:t>
+        <w:footnoteReference w:id="21"/>
+      </w:r>
+      <w:r>
+        <w:rPr>
+          <w:rFonts w:ascii="Times New Roman" w:hAnsi="Times New Roman"/>
+          <w:b w:val="false"/>
+          <w:bCs w:val="false"/>
+          <w:i w:val="false"/>
+          <w:iCs w:val="false"/>
+          <w:sz w:val="22"/>
+          <w:szCs w:val="22"/>
+          <w:lang w:val="hr-HR"/>
+        </w:rPr>
+        <w:t xml:space="preserve">, ali pokrenuti onaj drugi je znatno kompliciranije, </w:t>
+      </w:r>
+      <w:r>
+        <w:rPr>
+          <w:rFonts w:ascii="Times New Roman" w:hAnsi="Times New Roman"/>
+          <w:b w:val="false"/>
+          <w:bCs w:val="false"/>
+          <w:i w:val="false"/>
+          <w:iCs w:val="false"/>
+          <w:sz w:val="22"/>
+          <w:szCs w:val="22"/>
+          <w:lang w:val="hr-HR"/>
+        </w:rPr>
+        <w:t xml:space="preserve">i zato sam linkao na upute </w:t>
+      </w:r>
+      <w:r>
+        <w:rPr>
+          <w:rFonts w:ascii="Times New Roman" w:hAnsi="Times New Roman"/>
+          <w:b w:val="false"/>
+          <w:bCs w:val="false"/>
+          <w:i w:val="false"/>
+          <w:iCs w:val="false"/>
+          <w:sz w:val="22"/>
+          <w:szCs w:val="22"/>
+          <w:lang w:val="hr-HR"/>
+        </w:rPr>
+        <w:t>kako to napraviti na Linuxu (a upute kako to napraviti na Windowsima nalaze se u ZIP arhivi)</w:t>
+      </w:r>
+      <w:r>
+        <w:rPr>
+          <w:rFonts w:ascii="Times New Roman" w:hAnsi="Times New Roman"/>
+          <w:b w:val="false"/>
+          <w:bCs w:val="false"/>
+          <w:i w:val="false"/>
+          <w:iCs w:val="false"/>
+          <w:sz w:val="22"/>
+          <w:szCs w:val="22"/>
+          <w:lang w:val="hr-HR"/>
+        </w:rPr>
+        <w:t xml:space="preserve">. Compiler za moj programski jezik koji cilja na x86 ispisuje asemblerski kôd kompatibilan s i486, ali se onaj analogni sat zbog naredbi koje koristim u umetnutom asemblerskom kodu </w:t>
       </w:r>
       <w:r>
         <w:rPr>
@@ -19701,7 +21035,7 @@
           <w:vertAlign w:val="superscript"/>
           <w:lang w:val="hr-HR"/>
         </w:rPr>
-        <w:footnoteReference w:id="19"/>
+        <w:footnoteReference w:id="22"/>
       </w:r>
       <w:r>
         <w:rPr>
@@ -19878,7 +21212,7 @@
           <w:szCs w:val="22"/>
           <w:lang w:val="hr-HR"/>
         </w:rPr>
-        <w:footnoteReference w:id="20"/>
+        <w:footnoteReference w:id="23"/>
       </w:r>
       <w:r>
         <w:rPr>
@@ -20139,7 +21473,7 @@
           <w:szCs w:val="22"/>
           <w:lang w:val="hr-HR"/>
         </w:rPr>
-        <w:footnoteReference w:id="21"/>
+        <w:footnoteReference w:id="24"/>
       </w:r>
       <w:r>
         <w:rPr>
@@ -20563,7 +21897,7 @@
           <w:szCs w:val="22"/>
           <w:lang w:val="hr-HR"/>
         </w:rPr>
-        <w:footnoteReference w:id="22"/>
+        <w:footnoteReference w:id="25"/>
       </w:r>
       <w:r>
         <w:rPr>
@@ -20801,7 +22135,7 @@
           <w:szCs w:val="22"/>
           <w:lang w:val="hr-HR"/>
         </w:rPr>
-        <w:footnoteReference w:id="23"/>
+        <w:footnoteReference w:id="26"/>
       </w:r>
       <w:r>
         <w:rPr>
@@ -20975,7 +22309,7 @@
           <w:iCs/>
           <w:lang w:val="en-US"/>
         </w:rPr>
-        <w:footnoteReference w:id="24"/>
+        <w:footnoteReference w:id="27"/>
       </w:r>
       <w:r>
         <w:rPr>
@@ -21284,7 +22618,7 @@
           <w:rStyle w:val="FootnoteAnchor"/>
           <w:lang w:val="hr-HR"/>
         </w:rPr>
-        <w:footnoteReference w:id="25"/>
+        <w:footnoteReference w:id="28"/>
       </w:r>
       <w:r>
         <w:rPr>
@@ -21297,7 +22631,7 @@
           <w:rStyle w:val="FootnoteAnchor"/>
           <w:lang w:val="hr-HR"/>
         </w:rPr>
-        <w:footnoteReference w:id="26"/>
+        <w:footnoteReference w:id="29"/>
       </w:r>
       <w:r>
         <w:rPr>
@@ -21310,7 +22644,7 @@
           <w:rStyle w:val="FootnoteAnchor"/>
           <w:lang w:val="hr-HR"/>
         </w:rPr>
-        <w:footnoteReference w:id="27"/>
+        <w:footnoteReference w:id="30"/>
       </w:r>
       <w:r>
         <w:rPr>
@@ -21323,7 +22657,7 @@
           <w:rStyle w:val="FootnoteAnchor"/>
           <w:lang w:val="hr-HR"/>
         </w:rPr>
-        <w:footnoteReference w:id="28"/>
+        <w:footnoteReference w:id="31"/>
       </w:r>
       <w:r>
         <w:rPr>
@@ -21336,7 +22670,7 @@
           <w:rStyle w:val="FootnoteAnchor"/>
           <w:lang w:val="hr-HR"/>
         </w:rPr>
-        <w:footnoteReference w:id="29"/>
+        <w:footnoteReference w:id="32"/>
       </w:r>
       <w:r>
         <w:rPr>
@@ -21349,7 +22683,7 @@
           <w:rStyle w:val="FootnoteAnchor"/>
           <w:lang w:val="hr-HR"/>
         </w:rPr>
-        <w:footnoteReference w:id="30"/>
+        <w:footnoteReference w:id="33"/>
       </w:r>
       <w:r>
         <w:rPr>
@@ -21390,7 +22724,7 @@
           <w:i/>
           <w:lang w:val="hr-HR"/>
         </w:rPr>
-        <w:footnoteReference w:id="31"/>
+        <w:footnoteReference w:id="34"/>
       </w:r>
       <w:r>
         <w:rPr>
@@ -21509,7 +22843,7 @@
           <w:i/>
           <w:lang w:val="hr-HR"/>
         </w:rPr>
-        <w:footnoteReference w:id="32"/>
+        <w:footnoteReference w:id="35"/>
       </w:r>
       <w:r>
         <w:rPr>
@@ -21820,7 +23154,7 @@
           <w:iCs w:val="false"/>
           <w:lang w:val="hr-HR"/>
         </w:rPr>
-        <w:footnoteReference w:id="33"/>
+        <w:footnoteReference w:id="36"/>
       </w:r>
       <w:r>
         <w:rPr>
@@ -21837,7 +23171,7 @@
           <w:iCs w:val="false"/>
           <w:lang w:val="hr-HR"/>
         </w:rPr>
-        <w:footnoteReference w:id="34"/>
+        <w:footnoteReference w:id="37"/>
       </w:r>
       <w:r>
         <w:rPr>
@@ -21868,7 +23202,7 @@
           <w:rStyle w:val="FootnoteAnchor"/>
           <w:lang w:val="hr-HR"/>
         </w:rPr>
-        <w:footnoteReference w:id="35"/>
+        <w:footnoteReference w:id="38"/>
       </w:r>
       <w:r>
         <w:rPr>
@@ -22392,7 +23726,7 @@
           <w:rFonts w:ascii="Courier New" w:hAnsi="Courier New"/>
         </w:rPr>
         <w:tab/>
-        <w:t>https://github.com/FlatAssembler/AECforWebAssembly/raw/master/tokenizer.cpp</w:t>
+        <w:t>https://www.reddit.com/r/ProgrammingLanguages/comments/iehbmj/comment/g2kevqm/?utm_source=share&amp;utm_medium=web2x&amp;context=3</w:t>
       </w:r>
     </w:p>
   </w:footnote>
@@ -22415,7 +23749,7 @@
           <w:rFonts w:ascii="Courier New" w:hAnsi="Courier New"/>
         </w:rPr>
         <w:tab/>
-        <w:t>https://github.com/FlatAssembler/AECforWebAssembly/raw/master/semanticAnalyzer.cpp</w:t>
+        <w:t>https://github.com/FlatAssembler/AECforWebAssembly/raw/master/tokenizer.cpp</w:t>
       </w:r>
     </w:p>
   </w:footnote>
@@ -22423,7 +23757,9 @@
     <w:p>
       <w:pPr>
         <w:pStyle w:val="Footnote"/>
-        <w:rPr/>
+        <w:rPr>
+          <w:rFonts w:ascii="Courier New" w:hAnsi="Courier New"/>
+        </w:rPr>
       </w:pPr>
       <w:r>
         <w:rPr>
@@ -22432,72 +23768,11 @@
         <w:footnoteRef/>
       </w:r>
       <w:r>
-        <w:rPr/>
+        <w:rPr>
+          <w:rFonts w:ascii="Courier New" w:hAnsi="Courier New"/>
+        </w:rPr>
         <w:tab/>
-        <w:t xml:space="preserve">Korisnik StackExchangea </w:t>
-      </w:r>
-      <w:r>
-        <w:rPr>
-          <w:i/>
-          <w:iCs/>
-        </w:rPr>
-        <w:t>kaya3</w:t>
-      </w:r>
-      <w:r>
-        <w:rPr>
-          <w:i w:val="false"/>
-          <w:iCs w:val="false"/>
-        </w:rPr>
-        <w:t xml:space="preserve"> misli da se re</w:t>
-      </w:r>
-      <w:r>
-        <w:rPr>
-          <w:i w:val="false"/>
-          <w:iCs w:val="false"/>
-          <w:lang w:val="hr-HR"/>
-        </w:rPr>
-        <w:t>čenice kao što je „</w:t>
-      </w:r>
-      <w:r>
-        <w:rPr>
-          <w:i/>
-          <w:iCs/>
-          <w:lang w:val="hr-HR"/>
-        </w:rPr>
-        <w:t>Omne homo habens asinum videt illum.</w:t>
-      </w:r>
-      <w:r>
-        <w:rPr>
-          <w:i w:val="false"/>
-          <w:iCs w:val="false"/>
-          <w:lang w:val="hr-HR"/>
-        </w:rPr>
-        <w:t xml:space="preserve">” mogu napraviti u Rustu i u drugim programskim jezicima koji podržavaju </w:t>
-      </w:r>
-      <w:r>
-        <w:rPr>
-          <w:i/>
-          <w:iCs/>
-          <w:lang w:val="hr-HR"/>
-        </w:rPr>
-        <w:t>pattern-matching</w:t>
-      </w:r>
-      <w:r>
-        <w:rPr>
-          <w:i w:val="false"/>
-          <w:iCs w:val="false"/>
-          <w:lang w:val="hr-HR"/>
-        </w:rPr>
-        <w:t xml:space="preserve">: </w:t>
-      </w:r>
-      <w:r>
-        <w:rPr>
-          <w:rFonts w:ascii="Courier New" w:hAnsi="Courier New"/>
-          <w:i w:val="false"/>
-          <w:iCs w:val="false"/>
-          <w:lang w:val="hr-HR"/>
-        </w:rPr>
-        <w:t>https://languagedesign.stackexchange.com/a/1463/330</w:t>
+        <w:t>https://github.com/FlatAssembler/AECforWebAssembly/raw/master/semanticAnalyzer.cpp</w:t>
       </w:r>
     </w:p>
   </w:footnote>
@@ -22505,22 +23780,81 @@
     <w:p>
       <w:pPr>
         <w:pStyle w:val="Footnote"/>
+        <w:rPr/>
+      </w:pPr>
+      <w:r>
+        <w:rPr>
+          <w:rStyle w:val="FootnoteCharacters"/>
+        </w:rPr>
+        <w:footnoteRef/>
+      </w:r>
+      <w:r>
+        <w:rPr/>
+        <w:tab/>
+        <w:t xml:space="preserve">Korisnik StackExchangea </w:t>
+      </w:r>
+      <w:r>
+        <w:rPr>
+          <w:i/>
+          <w:iCs/>
+        </w:rPr>
+        <w:t>kaya3</w:t>
+      </w:r>
+      <w:r>
+        <w:rPr>
+          <w:i w:val="false"/>
+          <w:iCs w:val="false"/>
+        </w:rPr>
+        <w:t xml:space="preserve"> misli da se re</w:t>
+      </w:r>
+      <w:r>
+        <w:rPr>
+          <w:i w:val="false"/>
+          <w:iCs w:val="false"/>
+          <w:lang w:val="hr-HR"/>
+        </w:rPr>
+        <w:t>čenice kao što je „</w:t>
+      </w:r>
+      <w:r>
+        <w:rPr>
+          <w:i/>
+          <w:iCs/>
+          <w:lang w:val="hr-HR"/>
+        </w:rPr>
+        <w:t>Omne homo habens asinum videt illum.</w:t>
+      </w:r>
+      <w:r>
+        <w:rPr>
+          <w:i w:val="false"/>
+          <w:iCs w:val="false"/>
+          <w:lang w:val="hr-HR"/>
+        </w:rPr>
+        <w:t xml:space="preserve">” mogu napraviti u Rustu i u drugim programskim jezicima koji podržavaju </w:t>
+      </w:r>
+      <w:r>
+        <w:rPr>
+          <w:i/>
+          <w:iCs/>
+          <w:lang w:val="hr-HR"/>
+        </w:rPr>
+        <w:t>pattern-matching</w:t>
+      </w:r>
+      <w:r>
+        <w:rPr>
+          <w:i w:val="false"/>
+          <w:iCs w:val="false"/>
+          <w:lang w:val="hr-HR"/>
+        </w:rPr>
+        <w:t xml:space="preserve">: </w:t>
+      </w:r>
+      <w:r>
         <w:rPr>
           <w:rFonts w:ascii="Courier New" w:hAnsi="Courier New"/>
-        </w:rPr>
-      </w:pPr>
-      <w:r>
-        <w:rPr>
-          <w:rStyle w:val="FootnoteCharacters"/>
-        </w:rPr>
-        <w:footnoteRef/>
-      </w:r>
-      <w:r>
-        <w:rPr>
-          <w:rFonts w:ascii="Courier New" w:hAnsi="Courier New"/>
-        </w:rPr>
-        <w:tab/>
-        <w:t>https://languagedesign.stackexchange.com/q/1469/330</w:t>
+          <w:i w:val="false"/>
+          <w:iCs w:val="false"/>
+          <w:lang w:val="hr-HR"/>
+        </w:rPr>
+        <w:t>https://languagedesign.stackexchange.com/a/1463/330</w:t>
       </w:r>
     </w:p>
   </w:footnote>
@@ -22543,7 +23877,7 @@
           <w:rFonts w:ascii="Courier New" w:hAnsi="Courier New"/>
         </w:rPr>
         <w:tab/>
-        <w:t>https://wiki.php.net/rfc/ternary_associativity</w:t>
+        <w:t>https://languagedesign.stackexchange.com/q/1469/330</w:t>
       </w:r>
     </w:p>
   </w:footnote>
@@ -22566,7 +23900,7 @@
           <w:rFonts w:ascii="Courier New" w:hAnsi="Courier New"/>
         </w:rPr>
         <w:tab/>
-        <w:t>https://flatassembler.github.io/compiler.html</w:t>
+        <w:t>https://wiki.php.net/rfc/ternary_associativity</w:t>
       </w:r>
     </w:p>
   </w:footnote>
@@ -22589,7 +23923,7 @@
           <w:rFonts w:ascii="Courier New" w:hAnsi="Courier New"/>
         </w:rPr>
         <w:tab/>
-        <w:t>https://stackoverflow.com/a/62104607/8902065</w:t>
+        <w:t>https://flatassembler.github.io/compiler.html</w:t>
       </w:r>
     </w:p>
   </w:footnote>
@@ -22598,7 +23932,7 @@
       <w:pPr>
         <w:pStyle w:val="Footnote"/>
         <w:rPr>
-          <w:lang w:val="hr-HR"/>
+          <w:rFonts w:ascii="Courier New" w:hAnsi="Courier New"/>
         </w:rPr>
       </w:pPr>
       <w:r>
@@ -22609,17 +23943,10 @@
       </w:r>
       <w:r>
         <w:rPr>
-          <w:lang w:val="hr-HR"/>
+          <w:rFonts w:ascii="Courier New" w:hAnsi="Courier New"/>
         </w:rPr>
         <w:tab/>
-        <w:t xml:space="preserve">Program kojim sam to isprobao dostupan je na mom GitHub profilu: </w:t>
-      </w:r>
-      <w:r>
-        <w:rPr>
-          <w:rFonts w:ascii="Courier New" w:hAnsi="Courier New"/>
-          <w:lang w:val="hr-HR"/>
-        </w:rPr>
-        <w:t>https://github.com/FlatAssembler/AECforWebAssembly/issues/19#issue-1751055396</w:t>
+        <w:t>https://stackoverflow.com/a/62104607/8902065</w:t>
       </w:r>
     </w:p>
   </w:footnote>
@@ -22628,21 +23955,28 @@
       <w:pPr>
         <w:pStyle w:val="Footnote"/>
         <w:rPr>
+          <w:lang w:val="hr-HR"/>
+        </w:rPr>
+      </w:pPr>
+      <w:r>
+        <w:rPr>
+          <w:rStyle w:val="FootnoteCharacters"/>
+        </w:rPr>
+        <w:footnoteRef/>
+      </w:r>
+      <w:r>
+        <w:rPr>
+          <w:lang w:val="hr-HR"/>
+        </w:rPr>
+        <w:tab/>
+        <w:t xml:space="preserve">Program kojim sam to isprobao dostupan je na mom GitHub profilu: </w:t>
+      </w:r>
+      <w:r>
+        <w:rPr>
           <w:rFonts w:ascii="Courier New" w:hAnsi="Courier New"/>
-        </w:rPr>
-      </w:pPr>
-      <w:r>
-        <w:rPr>
-          <w:rStyle w:val="FootnoteCharacters"/>
-        </w:rPr>
-        <w:footnoteRef/>
-      </w:r>
-      <w:r>
-        <w:rPr>
-          <w:rFonts w:ascii="Courier New" w:hAnsi="Courier New"/>
-        </w:rPr>
-        <w:tab/>
-        <w:t>https://flatassembler.github.io/analogClock.html</w:t>
+          <w:lang w:val="hr-HR"/>
+        </w:rPr>
+        <w:t>https://github.com/FlatAssembler/AECforWebAssembly/issues/19#issue-1751055396</w:t>
       </w:r>
     </w:p>
   </w:footnote>
@@ -22665,7 +23999,7 @@
           <w:rFonts w:ascii="Courier New" w:hAnsi="Courier New"/>
         </w:rPr>
         <w:tab/>
-        <w:t>https://www.reddit.com/r/asm/comments/jyfrxy/how_to_implement_breakpoints_in_a_simulator/gd5ysu7/?utm_source=reddit&amp;utm_medium=web2x&amp;context=3</w:t>
+        <w:t>https://codereview.stackexchange.com/questions/253951/converting-decimal-to-binary-in-assembly/253978#253978</w:t>
       </w:r>
     </w:p>
   </w:footnote>
@@ -22688,7 +24022,7 @@
           <w:rFonts w:ascii="Courier New" w:hAnsi="Courier New"/>
         </w:rPr>
         <w:tab/>
-        <w:t>https://atheistforums.org/thread-61911-post-2112572.html#pid2112572</w:t>
+        <w:t>https://github.com/FlatAssembler/AECforWebAssembly/issues/3</w:t>
       </w:r>
     </w:p>
   </w:footnote>
@@ -22711,7 +24045,7 @@
           <w:rFonts w:ascii="Courier New" w:hAnsi="Courier New"/>
         </w:rPr>
         <w:tab/>
-        <w:t>https://atheistforums.org/thread-61911-post-2112817.html#pid2112817</w:t>
+        <w:t>https://flatassembler.github.io/analogClock.html</w:t>
       </w:r>
     </w:p>
   </w:footnote>
@@ -22734,7 +24068,7 @@
           <w:rFonts w:ascii="Courier New" w:hAnsi="Courier New"/>
         </w:rPr>
         <w:tab/>
-        <w:t>https://github.com/FlatAssembler/PicoBlaze_Simulator_for_Android</w:t>
+        <w:t>https://www.reddit.com/r/asm/comments/jyfrxy/how_to_implement_breakpoints_in_a_simulator/gd5ysu7/?utm_source=reddit&amp;utm_medium=web2x&amp;context=3</w:t>
       </w:r>
     </w:p>
   </w:footnote>
@@ -22744,7 +24078,6 @@
         <w:pStyle w:val="Footnote"/>
         <w:rPr>
           <w:rFonts w:ascii="Courier New" w:hAnsi="Courier New"/>
-          <w:lang w:val="hr-HR"/>
         </w:rPr>
       </w:pPr>
       <w:r>
@@ -22756,10 +24089,9 @@
       <w:r>
         <w:rPr>
           <w:rFonts w:ascii="Courier New" w:hAnsi="Courier New"/>
-          <w:lang w:val="hr-HR"/>
         </w:rPr>
         <w:tab/>
-        <w:t>https://picoblaze-simulator.sourceforge.io/</w:t>
+        <w:t>https://atheistforums.org/thread-61911-post-2112572.html#pid2112572</w:t>
       </w:r>
     </w:p>
   </w:footnote>
@@ -22769,7 +24101,6 @@
         <w:pStyle w:val="Footnote"/>
         <w:rPr>
           <w:rFonts w:ascii="Courier New" w:hAnsi="Courier New"/>
-          <w:lang w:val="hr-HR"/>
         </w:rPr>
       </w:pPr>
       <w:r>
@@ -22781,10 +24112,9 @@
       <w:r>
         <w:rPr>
           <w:rFonts w:ascii="Courier New" w:hAnsi="Courier New"/>
-          <w:lang w:val="hr-HR"/>
         </w:rPr>
         <w:tab/>
-        <w:t>https://flatassembler.github.io/PicoBlaze/PicoBlaze.html</w:t>
+        <w:t>https://atheistforums.org/thread-61911-post-2112817.html#pid2112817</w:t>
       </w:r>
     </w:p>
   </w:footnote>
@@ -22792,7 +24122,9 @@
     <w:p>
       <w:pPr>
         <w:pStyle w:val="Footnote"/>
-        <w:rPr/>
+        <w:rPr>
+          <w:rFonts w:ascii="Courier New" w:hAnsi="Courier New"/>
+        </w:rPr>
       </w:pPr>
       <w:r>
         <w:rPr>
@@ -22801,9 +24133,11 @@
         <w:footnoteRef/>
       </w:r>
       <w:r>
-        <w:rPr/>
+        <w:rPr>
+          <w:rFonts w:ascii="Courier New" w:hAnsi="Courier New"/>
+        </w:rPr>
         <w:tab/>
-        <w:t>https://informatika.azoo.hr/natjecanje/dogadjaj/175/rezultati</w:t>
+        <w:t>https://github.com/FlatAssembler/PicoBlaze_Simulator_for_Android</w:t>
       </w:r>
     </w:p>
   </w:footnote>
@@ -22811,7 +24145,10 @@
     <w:p>
       <w:pPr>
         <w:pStyle w:val="Footnote"/>
-        <w:rPr/>
+        <w:rPr>
+          <w:rFonts w:ascii="Courier New" w:hAnsi="Courier New"/>
+          <w:lang w:val="hr-HR"/>
+        </w:rPr>
       </w:pPr>
       <w:r>
         <w:rPr>
@@ -22820,9 +24157,12 @@
         <w:footnoteRef/>
       </w:r>
       <w:r>
-        <w:rPr/>
+        <w:rPr>
+          <w:rFonts w:ascii="Courier New" w:hAnsi="Courier New"/>
+          <w:lang w:val="hr-HR"/>
+        </w:rPr>
         <w:tab/>
-        <w:t>https://informatika.azoo.hr/natjecanje/dogadjaj/235/rezultati</w:t>
+        <w:t>https://picoblaze-simulator.sourceforge.io/</w:t>
       </w:r>
     </w:p>
   </w:footnote>
@@ -22830,6 +24170,69 @@
     <w:p>
       <w:pPr>
         <w:pStyle w:val="Footnote"/>
+        <w:rPr>
+          <w:rFonts w:ascii="Courier New" w:hAnsi="Courier New"/>
+          <w:lang w:val="hr-HR"/>
+        </w:rPr>
+      </w:pPr>
+      <w:r>
+        <w:rPr>
+          <w:rStyle w:val="FootnoteCharacters"/>
+        </w:rPr>
+        <w:footnoteRef/>
+      </w:r>
+      <w:r>
+        <w:rPr>
+          <w:rFonts w:ascii="Courier New" w:hAnsi="Courier New"/>
+          <w:lang w:val="hr-HR"/>
+        </w:rPr>
+        <w:tab/>
+        <w:t>https://flatassembler.github.io/PicoBlaze/PicoBlaze.html</w:t>
+      </w:r>
+    </w:p>
+  </w:footnote>
+  <w:footnote w:id="28">
+    <w:p>
+      <w:pPr>
+        <w:pStyle w:val="Footnote"/>
+        <w:rPr/>
+      </w:pPr>
+      <w:r>
+        <w:rPr>
+          <w:rStyle w:val="FootnoteCharacters"/>
+        </w:rPr>
+        <w:footnoteRef/>
+      </w:r>
+      <w:r>
+        <w:rPr/>
+        <w:tab/>
+        <w:t>https://informatika.azoo.hr/natjecanje/dogadjaj/175/rezultati</w:t>
+      </w:r>
+    </w:p>
+  </w:footnote>
+  <w:footnote w:id="29">
+    <w:p>
+      <w:pPr>
+        <w:pStyle w:val="Footnote"/>
+        <w:rPr/>
+      </w:pPr>
+      <w:r>
+        <w:rPr>
+          <w:rStyle w:val="FootnoteCharacters"/>
+        </w:rPr>
+        <w:footnoteRef/>
+      </w:r>
+      <w:r>
+        <w:rPr/>
+        <w:tab/>
+        <w:t>https://informatika.azoo.hr/natjecanje/dogadjaj/235/rezultati</w:t>
+      </w:r>
+    </w:p>
+  </w:footnote>
+  <w:footnote w:id="30">
+    <w:p>
+      <w:pPr>
+        <w:pStyle w:val="Footnote"/>
         <w:rPr/>
       </w:pPr>
       <w:r>
@@ -22845,7 +24248,7 @@
       </w:r>
     </w:p>
   </w:footnote>
-  <w:footnote w:id="28">
+  <w:footnote w:id="31">
     <w:p>
       <w:pPr>
         <w:pStyle w:val="Footnote"/>
@@ -22868,63 +24271,6 @@
       </w:hyperlink>
     </w:p>
   </w:footnote>
-  <w:footnote w:id="29">
-    <w:p>
-      <w:pPr>
-        <w:pStyle w:val="Footnote"/>
-        <w:rPr/>
-      </w:pPr>
-      <w:r>
-        <w:rPr>
-          <w:rStyle w:val="FootnoteCharacters"/>
-        </w:rPr>
-        <w:footnoteRef/>
-      </w:r>
-      <w:r>
-        <w:rPr/>
-        <w:tab/>
-        <w:t>https://stemgames.hr/wp-content/uploads/2019/05/SG-Rezultati-2019-znanje-T.pdf</w:t>
-      </w:r>
-    </w:p>
-  </w:footnote>
-  <w:footnote w:id="30">
-    <w:p>
-      <w:pPr>
-        <w:pStyle w:val="Footnote"/>
-        <w:rPr/>
-      </w:pPr>
-      <w:r>
-        <w:rPr>
-          <w:rStyle w:val="FootnoteCharacters"/>
-        </w:rPr>
-        <w:footnoteRef/>
-      </w:r>
-      <w:r>
-        <w:rPr/>
-        <w:tab/>
-        <w:t>https://www.azoo.hr/images/rezultati_klas_jezici_lat_gimnazije2016.pdf</w:t>
-      </w:r>
-    </w:p>
-  </w:footnote>
-  <w:footnote w:id="31">
-    <w:p>
-      <w:pPr>
-        <w:pStyle w:val="Footnote"/>
-        <w:rPr/>
-      </w:pPr>
-      <w:r>
-        <w:rPr>
-          <w:rStyle w:val="FootnoteCharacters"/>
-        </w:rPr>
-        <w:footnoteRef/>
-      </w:r>
-      <w:r>
-        <w:rPr/>
-        <w:tab/>
-        <w:t>http://www.glas-slavonije.hr/365330/3/Gimnazijalac-Teo-napisao--i-objavio-knjigu-o-jeziku</w:t>
-      </w:r>
-    </w:p>
-  </w:footnote>
   <w:footnote w:id="32">
     <w:p>
       <w:pPr>
@@ -22940,11 +24286,68 @@
       <w:r>
         <w:rPr/>
         <w:tab/>
-        <w:t>https://bib.irb.hr/datoteka/957836.Kopacki.pdf</w:t>
+        <w:t>https://stemgames.hr/wp-content/uploads/2019/05/SG-Rezultati-2019-znanje-T.pdf</w:t>
       </w:r>
     </w:p>
   </w:footnote>
   <w:footnote w:id="33">
+    <w:p>
+      <w:pPr>
+        <w:pStyle w:val="Footnote"/>
+        <w:rPr/>
+      </w:pPr>
+      <w:r>
+        <w:rPr>
+          <w:rStyle w:val="FootnoteCharacters"/>
+        </w:rPr>
+        <w:footnoteRef/>
+      </w:r>
+      <w:r>
+        <w:rPr/>
+        <w:tab/>
+        <w:t>https://www.azoo.hr/images/rezultati_klas_jezici_lat_gimnazije2016.pdf</w:t>
+      </w:r>
+    </w:p>
+  </w:footnote>
+  <w:footnote w:id="34">
+    <w:p>
+      <w:pPr>
+        <w:pStyle w:val="Footnote"/>
+        <w:rPr/>
+      </w:pPr>
+      <w:r>
+        <w:rPr>
+          <w:rStyle w:val="FootnoteCharacters"/>
+        </w:rPr>
+        <w:footnoteRef/>
+      </w:r>
+      <w:r>
+        <w:rPr/>
+        <w:tab/>
+        <w:t>http://www.glas-slavonije.hr/365330/3/Gimnazijalac-Teo-napisao--i-objavio-knjigu-o-jeziku</w:t>
+      </w:r>
+    </w:p>
+  </w:footnote>
+  <w:footnote w:id="35">
+    <w:p>
+      <w:pPr>
+        <w:pStyle w:val="Footnote"/>
+        <w:rPr/>
+      </w:pPr>
+      <w:r>
+        <w:rPr>
+          <w:rStyle w:val="FootnoteCharacters"/>
+        </w:rPr>
+        <w:footnoteRef/>
+      </w:r>
+      <w:r>
+        <w:rPr/>
+        <w:tab/>
+        <w:t>https://bib.irb.hr/datoteka/957836.Kopacki.pdf</w:t>
+      </w:r>
+    </w:p>
+  </w:footnote>
+  <w:footnote w:id="36">
     <w:p>
       <w:pPr>
         <w:pStyle w:val="Footnote"/>
@@ -22970,7 +24373,7 @@
       </w:hyperlink>
     </w:p>
   </w:footnote>
-  <w:footnote w:id="34">
+  <w:footnote w:id="37">
     <w:p>
       <w:pPr>
         <w:pStyle w:val="Footnote"/>
@@ -22993,7 +24396,7 @@
       </w:r>
     </w:p>
   </w:footnote>
-  <w:footnote w:id="35">
+  <w:footnote w:id="38">
     <w:p>
       <w:pPr>
         <w:pStyle w:val="Footnote"/>

</xml_diff>

<commit_message>
Fixed a grammar error...
</commit_message>
<xml_diff>
--- a/seminar/PicoBlaze.docx
+++ b/seminar/PicoBlaze.docx
@@ -1244,7 +1244,7 @@
       <w:tblPr>
         <w:tblW w:w="5000" w:type="pct"/>
         <w:jc w:val="left"/>
-        <w:tblInd w:w="55" w:type="dxa"/>
+        <w:tblInd w:w="-5" w:type="dxa"/>
         <w:tblLayout w:type="fixed"/>
         <w:tblCellMar>
           <w:top w:w="55" w:type="dxa"/>
@@ -2746,7 +2746,7 @@
       <w:tblPr>
         <w:tblW w:w="5000" w:type="pct"/>
         <w:jc w:val="left"/>
-        <w:tblInd w:w="55" w:type="dxa"/>
+        <w:tblInd w:w="-5" w:type="dxa"/>
         <w:tblLayout w:type="fixed"/>
         <w:tblCellMar>
           <w:top w:w="55" w:type="dxa"/>
@@ -20148,7 +20148,7 @@
           <w:szCs w:val="22"/>
           <w:lang w:val="hr-HR"/>
         </w:rPr>
-        <w:t xml:space="preserve"> koji nisu vezani zato radi li taj program na pravom PicoBlazeu. Jedan od njegovih pri</w:t>
+        <w:t xml:space="preserve"> koji nisu vezani za to radi li taj program na pravom PicoBlazeu. Jedan od njegovih pri</w:t>
       </w:r>
       <w:r>
         <w:rPr>
@@ -20252,7 +20252,33 @@
           <w:szCs w:val="22"/>
           <w:lang w:val="hr-HR"/>
         </w:rPr>
-        <w:t xml:space="preserve">”. On tvrdi da sve te provjere ispravnosti ne samo da usporavaju program i čine ga teško čitljivim ljudima, nego da možda i povećavaju rizik od pogreške. </w:t>
+        <w:t xml:space="preserve">”. On tvrdi da sve te provjere ispravnosti ne samo da usporavaju program i čine ga teško čitljivim ljudima, nego da možda i povećavaju rizik od pogreške </w:t>
+      </w:r>
+      <w:r>
+        <w:rPr>
+          <w:rFonts w:ascii="Times New Roman" w:hAnsi="Times New Roman"/>
+          <w:b w:val="false"/>
+          <w:bCs w:val="false"/>
+          <w:i w:val="false"/>
+          <w:iCs w:val="false"/>
+          <w:sz w:val="22"/>
+          <w:szCs w:val="22"/>
+          <w:lang w:val="hr-HR"/>
+        </w:rPr>
+        <w:t>(Što ako taj kôd koji provjerava je li se dogodila greška zapravo pogrešan, i prekine izvođenje programa iako se zapravo greška koju on traži nije dogodila?)</w:t>
+      </w:r>
+      <w:r>
+        <w:rPr>
+          <w:rFonts w:ascii="Times New Roman" w:hAnsi="Times New Roman"/>
+          <w:b w:val="false"/>
+          <w:bCs w:val="false"/>
+          <w:i w:val="false"/>
+          <w:iCs w:val="false"/>
+          <w:sz w:val="22"/>
+          <w:szCs w:val="22"/>
+          <w:lang w:val="hr-HR"/>
+        </w:rPr>
+        <w:t xml:space="preserve">. </w:t>
       </w:r>
       <w:r>
         <w:rPr>
@@ -20409,7 +20435,293 @@
           <w:szCs w:val="22"/>
           <w:lang w:val="hr-HR"/>
         </w:rPr>
-        <w:t>, to mi se ne bi dogodilo.</w:t>
+        <w:t>, t</w:t>
+      </w:r>
+      <w:r>
+        <w:rPr>
+          <w:rFonts w:ascii="Times New Roman" w:hAnsi="Times New Roman"/>
+          <w:b w:val="false"/>
+          <w:bCs w:val="false"/>
+          <w:i w:val="false"/>
+          <w:iCs w:val="false"/>
+          <w:sz w:val="22"/>
+          <w:szCs w:val="22"/>
+          <w:lang w:val="hr-HR"/>
+        </w:rPr>
+        <w:t xml:space="preserve">o </w:t>
+      </w:r>
+      <w:r>
+        <w:rPr>
+          <w:rFonts w:ascii="Times New Roman" w:hAnsi="Times New Roman"/>
+          <w:b w:val="false"/>
+          <w:bCs w:val="false"/>
+          <w:i w:val="false"/>
+          <w:iCs w:val="false"/>
+          <w:sz w:val="22"/>
+          <w:szCs w:val="22"/>
+          <w:lang w:val="hr-HR"/>
+        </w:rPr>
+        <w:t xml:space="preserve">mi se ne bi dogodilo. </w:t>
+      </w:r>
+      <w:r>
+        <w:rPr>
+          <w:rFonts w:ascii="Times New Roman" w:hAnsi="Times New Roman"/>
+          <w:b w:val="false"/>
+          <w:bCs w:val="false"/>
+          <w:i w:val="false"/>
+          <w:iCs w:val="false"/>
+          <w:sz w:val="22"/>
+          <w:szCs w:val="22"/>
+          <w:lang w:val="hr-HR"/>
+        </w:rPr>
+        <w:t xml:space="preserve">I mislim da nije moguće da se pogreška zbog koje </w:t>
+      </w:r>
+      <w:r>
+        <w:rPr>
+          <w:rFonts w:ascii="Times New Roman" w:hAnsi="Times New Roman"/>
+          <w:b w:val="false"/>
+          <w:bCs w:val="false"/>
+          <w:i/>
+          <w:iCs/>
+          <w:sz w:val="22"/>
+          <w:szCs w:val="22"/>
+          <w:lang w:val="hr-HR"/>
+        </w:rPr>
+        <w:t>Decimal to Binary</w:t>
+      </w:r>
+      <w:r>
+        <w:rPr>
+          <w:rFonts w:ascii="Times New Roman" w:hAnsi="Times New Roman"/>
+          <w:b w:val="false"/>
+          <w:bCs w:val="false"/>
+          <w:i w:val="false"/>
+          <w:iCs w:val="false"/>
+          <w:sz w:val="22"/>
+          <w:szCs w:val="22"/>
+          <w:lang w:val="hr-HR"/>
+        </w:rPr>
+        <w:t xml:space="preserve"> ne radi na pravom PicoBlazeu nalazi u tim </w:t>
+      </w:r>
+      <w:r>
+        <w:rPr>
+          <w:rFonts w:ascii="Times New Roman" w:hAnsi="Times New Roman"/>
+          <w:b w:val="false"/>
+          <w:bCs w:val="false"/>
+          <w:i/>
+          <w:iCs/>
+          <w:sz w:val="22"/>
+          <w:szCs w:val="22"/>
+          <w:lang w:val="hr-HR"/>
+        </w:rPr>
+        <w:t>sanity checkingsima</w:t>
+      </w:r>
+      <w:r>
+        <w:rPr>
+          <w:rFonts w:ascii="Times New Roman" w:hAnsi="Times New Roman"/>
+          <w:b w:val="false"/>
+          <w:bCs w:val="false"/>
+          <w:i w:val="false"/>
+          <w:iCs w:val="false"/>
+          <w:sz w:val="22"/>
+          <w:szCs w:val="22"/>
+          <w:lang w:val="hr-HR"/>
+        </w:rPr>
+        <w:t xml:space="preserve">, jer </w:t>
+      </w:r>
+      <w:r>
+        <w:rPr>
+          <w:rFonts w:ascii="Times New Roman" w:hAnsi="Times New Roman"/>
+          <w:b w:val="false"/>
+          <w:bCs w:val="false"/>
+          <w:i/>
+          <w:iCs/>
+          <w:sz w:val="22"/>
+          <w:szCs w:val="22"/>
+          <w:lang w:val="hr-HR"/>
+        </w:rPr>
+        <w:t>sanity checkingsi</w:t>
+      </w:r>
+      <w:r>
+        <w:rPr>
+          <w:rFonts w:ascii="Times New Roman" w:hAnsi="Times New Roman"/>
+          <w:b w:val="false"/>
+          <w:bCs w:val="false"/>
+          <w:i w:val="false"/>
+          <w:iCs w:val="false"/>
+          <w:sz w:val="22"/>
+          <w:szCs w:val="22"/>
+          <w:lang w:val="hr-HR"/>
+        </w:rPr>
+        <w:t xml:space="preserve"> u </w:t>
+      </w:r>
+      <w:r>
+        <w:rPr>
+          <w:rFonts w:ascii="Times New Roman" w:hAnsi="Times New Roman"/>
+          <w:b w:val="false"/>
+          <w:bCs w:val="false"/>
+          <w:i/>
+          <w:iCs/>
+          <w:sz w:val="22"/>
+          <w:szCs w:val="22"/>
+          <w:lang w:val="hr-HR"/>
+        </w:rPr>
+        <w:t>Decimal to Binary</w:t>
+      </w:r>
+      <w:r>
+        <w:rPr>
+          <w:rFonts w:ascii="Times New Roman" w:hAnsi="Times New Roman"/>
+          <w:b w:val="false"/>
+          <w:bCs w:val="false"/>
+          <w:i w:val="false"/>
+          <w:iCs w:val="false"/>
+          <w:sz w:val="22"/>
+          <w:szCs w:val="22"/>
+          <w:lang w:val="hr-HR"/>
+        </w:rPr>
+        <w:t xml:space="preserve">, </w:t>
+      </w:r>
+      <w:r>
+        <w:rPr>
+          <w:rFonts w:ascii="Times New Roman" w:hAnsi="Times New Roman"/>
+          <w:b w:val="false"/>
+          <w:bCs w:val="false"/>
+          <w:i w:val="false"/>
+          <w:iCs w:val="false"/>
+          <w:sz w:val="22"/>
+          <w:szCs w:val="22"/>
+          <w:lang w:val="hr-HR"/>
+        </w:rPr>
+        <w:t>ukoliko detektiraju pogrešku, pozivaju proceduru abort koja ispisuje „</w:t>
+      </w:r>
+      <w:r>
+        <w:rPr>
+          <w:rFonts w:ascii="Times New Roman" w:hAnsi="Times New Roman"/>
+          <w:b w:val="false"/>
+          <w:bCs w:val="false"/>
+          <w:i/>
+          <w:iCs/>
+          <w:sz w:val="22"/>
+          <w:szCs w:val="22"/>
+          <w:lang w:val="hr-HR"/>
+        </w:rPr>
+        <w:t>ERROR!</w:t>
+      </w:r>
+      <w:r>
+        <w:rPr>
+          <w:rFonts w:ascii="Times New Roman" w:hAnsi="Times New Roman"/>
+          <w:b w:val="false"/>
+          <w:bCs w:val="false"/>
+          <w:i w:val="false"/>
+          <w:iCs w:val="false"/>
+          <w:sz w:val="22"/>
+          <w:szCs w:val="22"/>
+          <w:lang w:val="hr-HR"/>
+        </w:rPr>
+        <w:t xml:space="preserve">” prije nego što upadne u beskonačnu petlju. Da je greška u nekom od tih </w:t>
+      </w:r>
+      <w:r>
+        <w:rPr>
+          <w:rFonts w:ascii="Times New Roman" w:hAnsi="Times New Roman"/>
+          <w:b w:val="false"/>
+          <w:bCs w:val="false"/>
+          <w:i/>
+          <w:iCs/>
+          <w:sz w:val="22"/>
+          <w:szCs w:val="22"/>
+          <w:lang w:val="hr-HR"/>
+        </w:rPr>
+        <w:t>sanity checkingsa</w:t>
+      </w:r>
+      <w:r>
+        <w:rPr>
+          <w:rFonts w:ascii="Times New Roman" w:hAnsi="Times New Roman"/>
+          <w:b w:val="false"/>
+          <w:bCs w:val="false"/>
+          <w:i w:val="false"/>
+          <w:iCs w:val="false"/>
+          <w:sz w:val="22"/>
+          <w:szCs w:val="22"/>
+          <w:lang w:val="hr-HR"/>
+        </w:rPr>
+        <w:t>, ispisao bi se „</w:t>
+      </w:r>
+      <w:r>
+        <w:rPr>
+          <w:rFonts w:ascii="Times New Roman" w:hAnsi="Times New Roman"/>
+          <w:b w:val="false"/>
+          <w:bCs w:val="false"/>
+          <w:i/>
+          <w:iCs/>
+          <w:sz w:val="22"/>
+          <w:szCs w:val="22"/>
+          <w:lang w:val="hr-HR"/>
+        </w:rPr>
+        <w:t>ERROR!</w:t>
+      </w:r>
+      <w:r>
+        <w:rPr>
+          <w:rFonts w:ascii="Times New Roman" w:hAnsi="Times New Roman"/>
+          <w:b w:val="false"/>
+          <w:bCs w:val="false"/>
+          <w:i w:val="false"/>
+          <w:iCs w:val="false"/>
+          <w:sz w:val="22"/>
+          <w:szCs w:val="22"/>
+          <w:lang w:val="hr-HR"/>
+        </w:rPr>
+        <w:t xml:space="preserve">”, ne bi bilo da PicoBlaze ne reagira ni na što na </w:t>
+      </w:r>
+      <w:r>
+        <w:rPr>
+          <w:rFonts w:ascii="Times New Roman" w:hAnsi="Times New Roman"/>
+          <w:b w:val="false"/>
+          <w:bCs w:val="false"/>
+          <w:i w:val="false"/>
+          <w:iCs w:val="false"/>
+          <w:sz w:val="22"/>
+          <w:szCs w:val="22"/>
+          <w:lang w:val="hr-HR"/>
+        </w:rPr>
+        <w:t>UART</w:t>
+      </w:r>
+      <w:r>
+        <w:rPr>
+          <w:rFonts w:ascii="Times New Roman" w:hAnsi="Times New Roman"/>
+          <w:b w:val="false"/>
+          <w:bCs w:val="false"/>
+          <w:i w:val="false"/>
+          <w:iCs w:val="false"/>
+          <w:sz w:val="22"/>
+          <w:szCs w:val="22"/>
+          <w:lang w:val="hr-HR"/>
+        </w:rPr>
+        <w:t xml:space="preserve"> terminalu (kao što je bilo kad sam pokušao pokrenuti </w:t>
+      </w:r>
+      <w:r>
+        <w:rPr>
+          <w:rFonts w:ascii="Times New Roman" w:hAnsi="Times New Roman"/>
+          <w:b w:val="false"/>
+          <w:bCs w:val="false"/>
+          <w:i/>
+          <w:iCs/>
+          <w:sz w:val="22"/>
+          <w:szCs w:val="22"/>
+          <w:lang w:val="hr-HR"/>
+        </w:rPr>
+        <w:t>Decimal to Binary</w:t>
+      </w:r>
+      <w:r>
+        <w:rPr>
+          <w:rFonts w:ascii="Times New Roman" w:hAnsi="Times New Roman"/>
+          <w:b w:val="false"/>
+          <w:bCs w:val="false"/>
+          <w:i w:val="false"/>
+          <w:iCs w:val="false"/>
+          <w:sz w:val="22"/>
+          <w:szCs w:val="22"/>
+          <w:lang w:val="hr-HR"/>
+        </w:rPr>
+        <w:t xml:space="preserve"> na pravom PicoBlazeu).</w:t>
       </w:r>
     </w:p>
     <w:p>

</xml_diff>

<commit_message>
Linked to my new forum questions...
</commit_message>
<xml_diff>
--- a/seminar/PicoBlaze.docx
+++ b/seminar/PicoBlaze.docx
@@ -6879,7 +6879,113 @@
           <w:szCs w:val="22"/>
           <w:lang w:val="hr-HR"/>
         </w:rPr>
-        <w:t xml:space="preserve"> lagano za isprogramirati. Druga dva problema bila su da su različiti internetski preglednici različito interpretirali CSS koji sam napisao. </w:t>
+        <w:t xml:space="preserve"> lagano za isprogramirati. </w:t>
+      </w:r>
+      <w:r>
+        <w:rPr>
+          <w:rFonts w:ascii="Times New Roman" w:hAnsi="Times New Roman"/>
+          <w:b w:val="false"/>
+          <w:bCs w:val="false"/>
+          <w:i w:val="false"/>
+          <w:iCs w:val="false"/>
+          <w:sz w:val="22"/>
+          <w:szCs w:val="22"/>
+          <w:lang w:val="hr-HR"/>
+        </w:rPr>
+        <w:t>Otvorio sam pitanje o tom problemu na forumu o izradi programskih jezika</w:t>
+      </w:r>
+      <w:r>
+        <w:rPr>
+          <w:rStyle w:val="FootnoteAnchor"/>
+          <w:rFonts w:ascii="Times New Roman" w:hAnsi="Times New Roman"/>
+          <w:b w:val="false"/>
+          <w:bCs w:val="false"/>
+          <w:i w:val="false"/>
+          <w:iCs w:val="false"/>
+          <w:sz w:val="22"/>
+          <w:szCs w:val="22"/>
+          <w:lang w:val="hr-HR"/>
+        </w:rPr>
+        <w:footnoteReference w:id="4"/>
+      </w:r>
+      <w:r>
+        <w:rPr>
+          <w:rFonts w:ascii="Times New Roman" w:hAnsi="Times New Roman"/>
+          <w:b w:val="false"/>
+          <w:bCs w:val="false"/>
+          <w:i w:val="false"/>
+          <w:iCs w:val="false"/>
+          <w:sz w:val="22"/>
+          <w:szCs w:val="22"/>
+          <w:lang w:val="hr-HR"/>
+        </w:rPr>
+        <w:t xml:space="preserve"> (jer pretpostavljam da su mnogi koji su izradili programski jezik napravili i editor za njega u JavaScriptu, pa su možda naletjeli na isti problem i uspjeli ga riješiti, pa će mi moći pomoći), pa su se moderatori žalili da mi je pitanje </w:t>
+      </w:r>
+      <w:r>
+        <w:rPr>
+          <w:rFonts w:ascii="Times New Roman" w:hAnsi="Times New Roman"/>
+          <w:b w:val="false"/>
+          <w:bCs w:val="false"/>
+          <w:i/>
+          <w:iCs/>
+          <w:sz w:val="22"/>
+          <w:szCs w:val="22"/>
+          <w:lang w:val="hr-HR"/>
+        </w:rPr>
+        <w:t>off-topic</w:t>
+      </w:r>
+      <w:r>
+        <w:rPr>
+          <w:rFonts w:ascii="Times New Roman" w:hAnsi="Times New Roman"/>
+          <w:b w:val="false"/>
+          <w:bCs w:val="false"/>
+          <w:i w:val="false"/>
+          <w:iCs w:val="false"/>
+          <w:sz w:val="22"/>
+          <w:szCs w:val="22"/>
+          <w:lang w:val="hr-HR"/>
+        </w:rPr>
+        <w:t>, i na forumu o programiranju općenito</w:t>
+      </w:r>
+      <w:r>
+        <w:rPr>
+          <w:rStyle w:val="FootnoteAnchor"/>
+          <w:rFonts w:ascii="Times New Roman" w:hAnsi="Times New Roman"/>
+          <w:b w:val="false"/>
+          <w:bCs w:val="false"/>
+          <w:i w:val="false"/>
+          <w:iCs w:val="false"/>
+          <w:sz w:val="22"/>
+          <w:szCs w:val="22"/>
+          <w:lang w:val="hr-HR"/>
+        </w:rPr>
+        <w:footnoteReference w:id="5"/>
+      </w:r>
+      <w:r>
+        <w:rPr>
+          <w:rFonts w:ascii="Times New Roman" w:hAnsi="Times New Roman"/>
+          <w:b w:val="false"/>
+          <w:bCs w:val="false"/>
+          <w:i w:val="false"/>
+          <w:iCs w:val="false"/>
+          <w:sz w:val="22"/>
+          <w:szCs w:val="22"/>
+          <w:lang w:val="hr-HR"/>
+        </w:rPr>
+        <w:t>, na kojem do sada nisam dobio nikakav odgovor.</w:t>
+      </w:r>
+      <w:r>
+        <w:rPr>
+          <w:rFonts w:ascii="Times New Roman" w:hAnsi="Times New Roman"/>
+          <w:b w:val="false"/>
+          <w:bCs w:val="false"/>
+          <w:i w:val="false"/>
+          <w:iCs w:val="false"/>
+          <w:sz w:val="22"/>
+          <w:szCs w:val="22"/>
+          <w:lang w:val="hr-HR"/>
+        </w:rPr>
+        <w:t xml:space="preserve"> Druga dva problema bila su da su različiti internetski preglednici različito interpretirali CSS koji sam napisao. </w:t>
       </w:r>
       <w:r>
         <w:rPr>
@@ -7088,7 +7194,7 @@
           <w:szCs w:val="22"/>
           <w:lang w:val="hr-HR"/>
         </w:rPr>
-        <w:footnoteReference w:id="4"/>
+        <w:footnoteReference w:id="6"/>
       </w:r>
       <w:r>
         <w:rPr>
@@ -8102,7 +8208,7 @@
           <w:szCs w:val="22"/>
           <w:lang w:val="hr-HR"/>
         </w:rPr>
-        <w:footnoteReference w:id="5"/>
+        <w:footnoteReference w:id="7"/>
       </w:r>
       <w:r>
         <w:rPr>
@@ -8740,7 +8846,7 @@
           <w:szCs w:val="22"/>
           <w:lang w:val="hr-HR"/>
         </w:rPr>
-        <w:footnoteReference w:id="6"/>
+        <w:footnoteReference w:id="8"/>
       </w:r>
       <w:r>
         <w:rPr>
@@ -10052,7 +10158,7 @@
           <w:szCs w:val="22"/>
           <w:lang w:val="hr-HR"/>
         </w:rPr>
-        <w:footnoteReference w:id="7"/>
+        <w:footnoteReference w:id="9"/>
       </w:r>
       <w:r>
         <w:rPr>
@@ -10911,7 +11017,7 @@
           <w:vertAlign w:val="superscript"/>
           <w:lang w:val="hr-HR"/>
         </w:rPr>
-        <w:footnoteReference w:id="8"/>
+        <w:footnoteReference w:id="10"/>
       </w:r>
       <w:r>
         <w:rPr>
@@ -11144,7 +11250,7 @@
           <w:vertAlign w:val="superscript"/>
           <w:lang w:val="hr-HR"/>
         </w:rPr>
-        <w:footnoteReference w:id="9"/>
+        <w:footnoteReference w:id="11"/>
       </w:r>
       <w:r>
         <w:rPr>
@@ -12005,7 +12111,7 @@
           <w:szCs w:val="22"/>
           <w:lang w:val="hr-HR"/>
         </w:rPr>
-        <w:footnoteReference w:id="10"/>
+        <w:footnoteReference w:id="12"/>
       </w:r>
       <w:r>
         <w:rPr>
@@ -12084,6 +12190,119 @@
           <w:lang w:val="hr-HR"/>
         </w:rPr>
         <w:t>I kaže da mu se ne da proučiti gramatiku koju sam smislio da vidi je li konzistentna, jer je vjerojatnost da je amater poput mene uspio smisliti konzistentnu gramatiku koja je toliko komplicirana (950 redaka u čistom C++-u) zanemariva.</w:t>
+      </w:r>
+    </w:p>
+    <w:p>
+      <w:pPr>
+        <w:pStyle w:val="Normal"/>
+        <w:ind w:left="720" w:right="0" w:hanging="0"/>
+        <w:jc w:val="both"/>
+        <w:rPr/>
+      </w:pPr>
+      <w:r>
+        <w:rPr>
+          <w:rFonts w:ascii="Times New Roman" w:hAnsi="Times New Roman"/>
+          <w:b w:val="false"/>
+          <w:bCs w:val="false"/>
+          <w:i w:val="false"/>
+          <w:iCs w:val="false"/>
+          <w:sz w:val="22"/>
+          <w:szCs w:val="22"/>
+          <w:lang w:val="hr-HR"/>
+        </w:rPr>
+        <w:t>D</w:t>
+      </w:r>
+      <w:r>
+        <w:rPr>
+          <w:rFonts w:ascii="Times New Roman" w:hAnsi="Times New Roman"/>
+          <w:b w:val="false"/>
+          <w:bCs w:val="false"/>
+          <w:i w:val="false"/>
+          <w:iCs w:val="false"/>
+          <w:sz w:val="22"/>
+          <w:szCs w:val="22"/>
+          <w:lang w:val="hr-HR"/>
+        </w:rPr>
+        <w:t xml:space="preserve">a sam PicoBlaze asemblerski kôd išao parsirati pomoću alata kao što je BISON (recimo da postoji BISON za JavaScript), kako bih mu mogao objasniti onaj problem s </w:t>
+      </w:r>
+      <w:r>
+        <w:rPr>
+          <w:rFonts w:ascii="Courier New" w:hAnsi="Courier New"/>
+          <w:b w:val="false"/>
+          <w:bCs w:val="false"/>
+          <w:i w:val="false"/>
+          <w:iCs w:val="false"/>
+          <w:sz w:val="22"/>
+          <w:szCs w:val="22"/>
+          <w:lang w:val="hr-HR"/>
+        </w:rPr>
+        <w:t>enable</w:t>
+      </w:r>
+      <w:r>
+        <w:rPr>
+          <w:rFonts w:ascii="Times New Roman" w:hAnsi="Times New Roman"/>
+          <w:b w:val="false"/>
+          <w:bCs w:val="false"/>
+          <w:i w:val="false"/>
+          <w:iCs w:val="false"/>
+          <w:sz w:val="22"/>
+          <w:szCs w:val="22"/>
+          <w:lang w:val="hr-HR"/>
+        </w:rPr>
+        <w:t xml:space="preserve"> i </w:t>
+      </w:r>
+      <w:r>
+        <w:rPr>
+          <w:rFonts w:ascii="Courier New" w:hAnsi="Courier New"/>
+          <w:b w:val="false"/>
+          <w:bCs w:val="false"/>
+          <w:i w:val="false"/>
+          <w:iCs w:val="false"/>
+          <w:sz w:val="22"/>
+          <w:szCs w:val="22"/>
+          <w:lang w:val="hr-HR"/>
+        </w:rPr>
+        <w:t>disable</w:t>
+      </w:r>
+      <w:r>
+        <w:rPr>
+          <w:rFonts w:ascii="Times New Roman" w:hAnsi="Times New Roman"/>
+          <w:b w:val="false"/>
+          <w:bCs w:val="false"/>
+          <w:i w:val="false"/>
+          <w:iCs w:val="false"/>
+          <w:sz w:val="22"/>
+          <w:szCs w:val="22"/>
+          <w:lang w:val="hr-HR"/>
+        </w:rPr>
+        <w:t>, da su te riječi nekada glagoli, a nekada prilozi, i da ih treba različito parsirati ovisno o tome? Otvorio sam to pitanje na forumu o izradi programskih jezika</w:t>
+      </w:r>
+      <w:r>
+        <w:rPr>
+          <w:rStyle w:val="FootnoteAnchor"/>
+          <w:rFonts w:ascii="Times New Roman" w:hAnsi="Times New Roman"/>
+          <w:b w:val="false"/>
+          <w:bCs w:val="false"/>
+          <w:i w:val="false"/>
+          <w:iCs w:val="false"/>
+          <w:sz w:val="22"/>
+          <w:szCs w:val="22"/>
+          <w:lang w:val="hr-HR"/>
+        </w:rPr>
+        <w:footnoteReference w:id="13"/>
+      </w:r>
+      <w:r>
+        <w:rPr>
+          <w:rFonts w:ascii="Times New Roman" w:hAnsi="Times New Roman"/>
+          <w:b w:val="false"/>
+          <w:bCs w:val="false"/>
+          <w:i w:val="false"/>
+          <w:iCs w:val="false"/>
+          <w:sz w:val="22"/>
+          <w:szCs w:val="22"/>
+          <w:lang w:val="hr-HR"/>
+        </w:rPr>
+        <w:t>.</w:t>
       </w:r>
     </w:p>
     <w:p>
@@ -14681,7 +14900,7 @@
           <w:vertAlign w:val="superscript"/>
           <w:lang w:val="hr-HR"/>
         </w:rPr>
-        <w:footnoteReference w:id="11"/>
+        <w:footnoteReference w:id="14"/>
       </w:r>
       <w:r>
         <w:rPr>
@@ -15112,7 +15331,7 @@
           <w:szCs w:val="22"/>
           <w:lang w:val="hr-HR"/>
         </w:rPr>
-        <w:footnoteReference w:id="12"/>
+        <w:footnoteReference w:id="15"/>
       </w:r>
       <w:r>
         <w:rPr>
@@ -15399,7 +15618,7 @@
           <w:szCs w:val="22"/>
           <w:lang w:val="hr-HR"/>
         </w:rPr>
-        <w:footnoteReference w:id="13"/>
+        <w:footnoteReference w:id="16"/>
       </w:r>
       <w:r>
         <w:rPr>
@@ -15693,7 +15912,7 @@
           <w:szCs w:val="22"/>
           <w:lang w:val="hr-HR"/>
         </w:rPr>
-        <w:footnoteReference w:id="14"/>
+        <w:footnoteReference w:id="17"/>
       </w:r>
       <w:r>
         <w:rPr>
@@ -15772,7 +15991,7 @@
           <w:szCs w:val="22"/>
           <w:lang w:val="hr-HR"/>
         </w:rPr>
-        <w:footnoteReference w:id="15"/>
+        <w:footnoteReference w:id="18"/>
       </w:r>
       <w:r>
         <w:rPr>
@@ -15838,7 +16057,7 @@
           <w:szCs w:val="22"/>
           <w:lang w:val="hr-HR"/>
         </w:rPr>
-        <w:footnoteReference w:id="16"/>
+        <w:footnoteReference w:id="19"/>
       </w:r>
       <w:r>
         <w:rPr>
@@ -15969,7 +16188,7 @@
           <w:szCs w:val="22"/>
           <w:lang w:val="hr-HR"/>
         </w:rPr>
-        <w:footnoteReference w:id="17"/>
+        <w:footnoteReference w:id="20"/>
       </w:r>
       <w:r>
         <w:rPr>
@@ -16374,7 +16593,7 @@
           <w:szCs w:val="22"/>
           <w:lang w:val="hr-HR"/>
         </w:rPr>
-        <w:footnoteReference w:id="18"/>
+        <w:footnoteReference w:id="21"/>
       </w:r>
       <w:r>
         <w:rPr>
@@ -20109,7 +20328,7 @@
           <w:szCs w:val="22"/>
           <w:lang w:val="hr-HR"/>
         </w:rPr>
-        <w:footnoteReference w:id="19"/>
+        <w:footnoteReference w:id="22"/>
       </w:r>
       <w:r>
         <w:rPr>
@@ -20396,7 +20615,7 @@
           <w:szCs w:val="22"/>
           <w:lang w:val="hr-HR"/>
         </w:rPr>
-        <w:footnoteReference w:id="20"/>
+        <w:footnoteReference w:id="23"/>
       </w:r>
       <w:r>
         <w:rPr>
@@ -20872,7 +21091,7 @@
           <w:szCs w:val="22"/>
           <w:lang w:val="hr-HR"/>
         </w:rPr>
-        <w:footnoteReference w:id="21"/>
+        <w:footnoteReference w:id="24"/>
       </w:r>
       <w:r>
         <w:rPr>
@@ -21347,7 +21566,7 @@
           <w:vertAlign w:val="superscript"/>
           <w:lang w:val="hr-HR"/>
         </w:rPr>
-        <w:footnoteReference w:id="22"/>
+        <w:footnoteReference w:id="25"/>
       </w:r>
       <w:r>
         <w:rPr>
@@ -21524,7 +21743,7 @@
           <w:szCs w:val="22"/>
           <w:lang w:val="hr-HR"/>
         </w:rPr>
-        <w:footnoteReference w:id="23"/>
+        <w:footnoteReference w:id="26"/>
       </w:r>
       <w:r>
         <w:rPr>
@@ -21785,7 +22004,7 @@
           <w:szCs w:val="22"/>
           <w:lang w:val="hr-HR"/>
         </w:rPr>
-        <w:footnoteReference w:id="24"/>
+        <w:footnoteReference w:id="27"/>
       </w:r>
       <w:r>
         <w:rPr>
@@ -22209,7 +22428,7 @@
           <w:szCs w:val="22"/>
           <w:lang w:val="hr-HR"/>
         </w:rPr>
-        <w:footnoteReference w:id="25"/>
+        <w:footnoteReference w:id="28"/>
       </w:r>
       <w:r>
         <w:rPr>
@@ -22447,7 +22666,7 @@
           <w:szCs w:val="22"/>
           <w:lang w:val="hr-HR"/>
         </w:rPr>
-        <w:footnoteReference w:id="26"/>
+        <w:footnoteReference w:id="29"/>
       </w:r>
       <w:r>
         <w:rPr>
@@ -22621,7 +22840,7 @@
           <w:iCs/>
           <w:lang w:val="en-US"/>
         </w:rPr>
-        <w:footnoteReference w:id="27"/>
+        <w:footnoteReference w:id="30"/>
       </w:r>
       <w:r>
         <w:rPr>
@@ -22930,7 +23149,7 @@
           <w:rStyle w:val="FootnoteAnchor"/>
           <w:lang w:val="hr-HR"/>
         </w:rPr>
-        <w:footnoteReference w:id="28"/>
+        <w:footnoteReference w:id="31"/>
       </w:r>
       <w:r>
         <w:rPr>
@@ -22943,7 +23162,7 @@
           <w:rStyle w:val="FootnoteAnchor"/>
           <w:lang w:val="hr-HR"/>
         </w:rPr>
-        <w:footnoteReference w:id="29"/>
+        <w:footnoteReference w:id="32"/>
       </w:r>
       <w:r>
         <w:rPr>
@@ -22956,7 +23175,7 @@
           <w:rStyle w:val="FootnoteAnchor"/>
           <w:lang w:val="hr-HR"/>
         </w:rPr>
-        <w:footnoteReference w:id="30"/>
+        <w:footnoteReference w:id="33"/>
       </w:r>
       <w:r>
         <w:rPr>
@@ -22969,7 +23188,7 @@
           <w:rStyle w:val="FootnoteAnchor"/>
           <w:lang w:val="hr-HR"/>
         </w:rPr>
-        <w:footnoteReference w:id="31"/>
+        <w:footnoteReference w:id="34"/>
       </w:r>
       <w:r>
         <w:rPr>
@@ -22982,7 +23201,7 @@
           <w:rStyle w:val="FootnoteAnchor"/>
           <w:lang w:val="hr-HR"/>
         </w:rPr>
-        <w:footnoteReference w:id="32"/>
+        <w:footnoteReference w:id="35"/>
       </w:r>
       <w:r>
         <w:rPr>
@@ -22995,7 +23214,7 @@
           <w:rStyle w:val="FootnoteAnchor"/>
           <w:lang w:val="hr-HR"/>
         </w:rPr>
-        <w:footnoteReference w:id="33"/>
+        <w:footnoteReference w:id="36"/>
       </w:r>
       <w:r>
         <w:rPr>
@@ -23036,7 +23255,7 @@
           <w:i/>
           <w:lang w:val="hr-HR"/>
         </w:rPr>
-        <w:footnoteReference w:id="34"/>
+        <w:footnoteReference w:id="37"/>
       </w:r>
       <w:r>
         <w:rPr>
@@ -23155,7 +23374,7 @@
           <w:i/>
           <w:lang w:val="hr-HR"/>
         </w:rPr>
-        <w:footnoteReference w:id="35"/>
+        <w:footnoteReference w:id="38"/>
       </w:r>
       <w:r>
         <w:rPr>
@@ -23466,7 +23685,7 @@
           <w:iCs w:val="false"/>
           <w:lang w:val="hr-HR"/>
         </w:rPr>
-        <w:footnoteReference w:id="36"/>
+        <w:footnoteReference w:id="39"/>
       </w:r>
       <w:r>
         <w:rPr>
@@ -23483,7 +23702,7 @@
           <w:iCs w:val="false"/>
           <w:lang w:val="hr-HR"/>
         </w:rPr>
-        <w:footnoteReference w:id="37"/>
+        <w:footnoteReference w:id="40"/>
       </w:r>
       <w:r>
         <w:rPr>
@@ -23514,7 +23733,7 @@
           <w:rStyle w:val="FootnoteAnchor"/>
           <w:lang w:val="hr-HR"/>
         </w:rPr>
-        <w:footnoteReference w:id="38"/>
+        <w:footnoteReference w:id="41"/>
       </w:r>
       <w:r>
         <w:rPr>
@@ -23718,7 +23937,7 @@
           <w:rFonts w:ascii="Courier New" w:hAnsi="Courier New"/>
         </w:rPr>
         <w:tab/>
-        <w:t>https://stackoverflow.com/a/64995638/8902065</w:t>
+        <w:t>https://languagedesign.stackexchange.com/q/1681/330</w:t>
       </w:r>
     </w:p>
   </w:footnote>
@@ -23741,7 +23960,7 @@
           <w:rFonts w:ascii="Courier New" w:hAnsi="Courier New"/>
         </w:rPr>
         <w:tab/>
-        <w:t>https://www.reddit.com/r/TOR/comments/jv3dln/tor_browser_appears_to_allow_crosssite_scripting/?utm_source=share&amp;utm_medium=web2x&amp;context=3</w:t>
+        <w:t>https://stackoverflow.com/q/76566400/8902065</w:t>
       </w:r>
     </w:p>
   </w:footnote>
@@ -23764,7 +23983,7 @@
           <w:rFonts w:ascii="Courier New" w:hAnsi="Courier New"/>
         </w:rPr>
         <w:tab/>
-        <w:t>https://security.stackexchange.com/q/270915/249645</w:t>
+        <w:t>https://stackoverflow.com/a/64995638/8902065</w:t>
       </w:r>
     </w:p>
   </w:footnote>
@@ -23772,7 +23991,9 @@
     <w:p>
       <w:pPr>
         <w:pStyle w:val="Footnote"/>
-        <w:rPr/>
+        <w:rPr>
+          <w:rFonts w:ascii="Courier New" w:hAnsi="Courier New"/>
+        </w:rPr>
       </w:pPr>
       <w:r>
         <w:rPr>
@@ -23781,15 +24002,11 @@
         <w:footnoteRef/>
       </w:r>
       <w:r>
-        <w:rPr/>
+        <w:rPr>
+          <w:rFonts w:ascii="Courier New" w:hAnsi="Courier New"/>
+        </w:rPr>
         <w:tab/>
-        <w:t xml:space="preserve">Otvorio sam pitanje o tome na forumu: </w:t>
-      </w:r>
-      <w:r>
-        <w:rPr>
-          <w:rFonts w:ascii="Courier New" w:hAnsi="Courier New"/>
-        </w:rPr>
-        <w:t>https://latin.stackexchange.com/q/21069/8533</w:t>
+        <w:t>https://www.reddit.com/r/TOR/comments/jv3dln/tor_browser_appears_to_allow_crosssite_scripting/?utm_source=share&amp;utm_medium=web2x&amp;context=3</w:t>
       </w:r>
     </w:p>
   </w:footnote>
@@ -23812,7 +24029,7 @@
           <w:rFonts w:ascii="Courier New" w:hAnsi="Courier New"/>
         </w:rPr>
         <w:tab/>
-        <w:t>https://raw.githubusercontent.com/FlatAssembler/AECforWebAssembly/master/parser.cpp</w:t>
+        <w:t>https://security.stackexchange.com/q/270915/249645</w:t>
       </w:r>
     </w:p>
   </w:footnote>
@@ -23829,193 +24046,15 @@
         <w:footnoteRef/>
       </w:r>
       <w:r>
-        <w:rPr>
-          <w:rFonts w:ascii="Times New Roman" w:hAnsi="Times New Roman"/>
-        </w:rPr>
+        <w:rPr/>
         <w:tab/>
-        <w:t xml:space="preserve">Navodno se tako zovu jer ih je lakše zapamtiti </w:t>
-      </w:r>
-      <w:r>
-        <w:rPr>
-          <w:rFonts w:ascii="Times New Roman" w:hAnsi="Times New Roman"/>
-          <w:szCs w:val="20"/>
-        </w:rPr>
-        <w:t>nego</w:t>
-      </w:r>
-      <w:r>
-        <w:rPr>
-          <w:rFonts w:ascii="Times New Roman" w:hAnsi="Times New Roman"/>
-        </w:rPr>
-        <w:t xml:space="preserve"> nizove nula </w:t>
-      </w:r>
-      <w:r>
-        <w:rPr>
-          <w:rFonts w:ascii="Times New Roman" w:hAnsi="Times New Roman"/>
-          <w:szCs w:val="20"/>
-        </w:rPr>
-        <w:t>i</w:t>
-      </w:r>
-      <w:r>
-        <w:rPr>
-          <w:rFonts w:ascii="Times New Roman" w:hAnsi="Times New Roman"/>
-        </w:rPr>
-        <w:t xml:space="preserve"> jedinica u strojnom jeziku, od starogrčkog </w:t>
-      </w:r>
-      <w:r>
-        <w:rPr>
-          <w:rFonts w:ascii="Times New Roman" w:hAnsi="Times New Roman"/>
-          <w:i/>
-          <w:iCs/>
-        </w:rPr>
-        <w:t>μνημονικος</w:t>
-      </w:r>
-      <w:r>
-        <w:rPr>
-          <w:rFonts w:ascii="Times New Roman" w:hAnsi="Times New Roman"/>
-        </w:rPr>
-        <w:t xml:space="preserve"> (</w:t>
-      </w:r>
-      <w:r>
-        <w:rPr>
-          <w:rFonts w:ascii="Times New Roman" w:hAnsi="Times New Roman"/>
-          <w:i/>
-          <w:iCs/>
-        </w:rPr>
-        <w:t>mnemonikos</w:t>
-      </w:r>
-      <w:r>
-        <w:rPr>
-          <w:rFonts w:ascii="Times New Roman" w:hAnsi="Times New Roman"/>
-        </w:rPr>
-        <w:t xml:space="preserve">) što znači </w:t>
-      </w:r>
-      <w:r>
-        <w:rPr>
-          <w:rFonts w:ascii="Times New Roman" w:hAnsi="Times New Roman"/>
-          <w:i/>
-          <w:iCs/>
-        </w:rPr>
-        <w:t>pamćenje</w:t>
-      </w:r>
-      <w:r>
-        <w:rPr>
-          <w:rFonts w:ascii="Times New Roman" w:hAnsi="Times New Roman"/>
-          <w:i w:val="false"/>
-          <w:iCs w:val="false"/>
-        </w:rPr>
-        <w:t xml:space="preserve">. Morate se naviknuti da je informatika prepuna besmislenih imena. Uzmite u obzir </w:t>
-      </w:r>
-      <w:r>
-        <w:rPr>
-          <w:rFonts w:ascii="Times New Roman" w:hAnsi="Times New Roman"/>
-          <w:i w:val="false"/>
-          <w:iCs w:val="false"/>
-          <w:szCs w:val="20"/>
-        </w:rPr>
-        <w:t>i</w:t>
-      </w:r>
-      <w:r>
-        <w:rPr>
-          <w:rFonts w:ascii="Times New Roman" w:hAnsi="Times New Roman"/>
-          <w:i w:val="false"/>
-          <w:iCs w:val="false"/>
-        </w:rPr>
-        <w:t xml:space="preserve"> da je ime </w:t>
-      </w:r>
-      <w:r>
-        <w:rPr>
-          <w:rFonts w:ascii="Times New Roman" w:hAnsi="Times New Roman"/>
-          <w:i/>
-          <w:iCs/>
-        </w:rPr>
-        <w:t>digitalna elektronika</w:t>
-      </w:r>
-      <w:r>
-        <w:rPr>
-          <w:rFonts w:ascii="Times New Roman" w:hAnsi="Times New Roman"/>
-          <w:i w:val="false"/>
-          <w:iCs w:val="false"/>
-        </w:rPr>
-        <w:t xml:space="preserve"> poprilično besmisleno, ono se prevodi kao </w:t>
-      </w:r>
-      <w:r>
-        <w:rPr>
-          <w:rFonts w:ascii="Times New Roman" w:hAnsi="Times New Roman"/>
-          <w:i/>
-          <w:iCs/>
-          <w:u w:val="none"/>
-        </w:rPr>
-        <w:t>prst-jantar</w:t>
-      </w:r>
-      <w:r>
-        <w:rPr>
-          <w:rFonts w:ascii="Times New Roman" w:hAnsi="Times New Roman"/>
-          <w:i w:val="false"/>
-          <w:iCs w:val="false"/>
-        </w:rPr>
-        <w:t xml:space="preserve">. Nekome bi u antici, tko zna latinski </w:t>
-      </w:r>
-      <w:r>
-        <w:rPr>
-          <w:rFonts w:ascii="Times New Roman" w:hAnsi="Times New Roman"/>
-          <w:i w:val="false"/>
-          <w:iCs w:val="false"/>
-          <w:szCs w:val="20"/>
-        </w:rPr>
-        <w:t>i</w:t>
-      </w:r>
-      <w:r>
-        <w:rPr>
-          <w:rFonts w:ascii="Times New Roman" w:hAnsi="Times New Roman"/>
-          <w:i w:val="false"/>
-          <w:iCs w:val="false"/>
-        </w:rPr>
-        <w:t xml:space="preserve"> grčki, to ime vjerojatno bilo smiješno. </w:t>
-      </w:r>
-      <w:r>
-        <w:rPr>
-          <w:rFonts w:ascii="Times New Roman" w:hAnsi="Times New Roman"/>
-          <w:i w:val="false"/>
-          <w:iCs w:val="false"/>
-          <w:lang w:val="hr-HR"/>
-        </w:rPr>
-        <w:t xml:space="preserve">Imam jednu anegdotu iz svog studentskog života o tome: Došla je knjižničarka na početku odmora u predavaonicu informirati profesora Martinovića da će biti nekakav simpozij gdje bi trebali doći profesori koji se bave humanističkim predmetima, a da misli da se to tiče profesora Martinovića jer on predaje kolegij zvan </w:t>
-      </w:r>
-      <w:r>
-        <w:rPr>
-          <w:rFonts w:ascii="Times New Roman" w:hAnsi="Times New Roman"/>
-          <w:i/>
-          <w:iCs/>
-          <w:lang w:val="hr-HR"/>
-        </w:rPr>
-        <w:t>Dizajn programske podrške</w:t>
-      </w:r>
-      <w:r>
-        <w:rPr>
-          <w:rFonts w:ascii="Times New Roman" w:hAnsi="Times New Roman"/>
-          <w:i w:val="false"/>
-          <w:iCs w:val="false"/>
-          <w:lang w:val="hr-HR"/>
-        </w:rPr>
-        <w:t xml:space="preserve">. A profesor Martinović joj odgovori: </w:t>
-      </w:r>
-      <w:r>
-        <w:rPr>
-          <w:rFonts w:ascii="Times New Roman" w:hAnsi="Times New Roman"/>
-          <w:i/>
-          <w:iCs/>
-          <w:lang w:val="hr-HR"/>
-        </w:rPr>
-        <w:t xml:space="preserve">Ah, kolegice, pa nije Vam to nikakav dizajn, to se samo tako zove. </w:t>
-      </w:r>
-      <w:r>
-        <w:rPr>
-          <w:rFonts w:ascii="Times New Roman" w:hAnsi="Times New Roman"/>
-          <w:i w:val="false"/>
-          <w:iCs w:val="false"/>
-          <w:lang w:val="hr-HR"/>
-        </w:rPr>
-        <w:t>Knjižničarka ga je, naravno, onda začuđeno pogledala.</w:t>
+        <w:t xml:space="preserve">Otvorio sam pitanje o tome na forumu: </w:t>
+      </w:r>
+      <w:r>
+        <w:rPr>
+          <w:rFonts w:ascii="Courier New" w:hAnsi="Courier New"/>
+        </w:rPr>
+        <w:t>https://latin.stackexchange.com/q/21069/8533</w:t>
       </w:r>
     </w:p>
   </w:footnote>
@@ -24038,7 +24077,7 @@
           <w:rFonts w:ascii="Courier New" w:hAnsi="Courier New"/>
         </w:rPr>
         <w:tab/>
-        <w:t>https://www.reddit.com/r/ProgrammingLanguages/comments/iehbmj/comment/g2kevqm/?utm_source=share&amp;utm_medium=web2x&amp;context=3</w:t>
+        <w:t>https://raw.githubusercontent.com/FlatAssembler/AECforWebAssembly/master/parser.cpp</w:t>
       </w:r>
     </w:p>
   </w:footnote>
@@ -24046,9 +24085,7 @@
     <w:p>
       <w:pPr>
         <w:pStyle w:val="Footnote"/>
-        <w:rPr>
-          <w:rFonts w:ascii="Courier New" w:hAnsi="Courier New"/>
-        </w:rPr>
+        <w:rPr/>
       </w:pPr>
       <w:r>
         <w:rPr>
@@ -24058,10 +24095,192 @@
       </w:r>
       <w:r>
         <w:rPr>
-          <w:rFonts w:ascii="Courier New" w:hAnsi="Courier New"/>
+          <w:rFonts w:ascii="Times New Roman" w:hAnsi="Times New Roman"/>
         </w:rPr>
         <w:tab/>
-        <w:t>https://github.com/FlatAssembler/AECforWebAssembly/raw/master/tokenizer.cpp</w:t>
+        <w:t xml:space="preserve">Navodno se tako zovu jer ih je lakše zapamtiti </w:t>
+      </w:r>
+      <w:r>
+        <w:rPr>
+          <w:rFonts w:ascii="Times New Roman" w:hAnsi="Times New Roman"/>
+          <w:szCs w:val="20"/>
+        </w:rPr>
+        <w:t>nego</w:t>
+      </w:r>
+      <w:r>
+        <w:rPr>
+          <w:rFonts w:ascii="Times New Roman" w:hAnsi="Times New Roman"/>
+        </w:rPr>
+        <w:t xml:space="preserve"> nizove nula </w:t>
+      </w:r>
+      <w:r>
+        <w:rPr>
+          <w:rFonts w:ascii="Times New Roman" w:hAnsi="Times New Roman"/>
+          <w:szCs w:val="20"/>
+        </w:rPr>
+        <w:t>i</w:t>
+      </w:r>
+      <w:r>
+        <w:rPr>
+          <w:rFonts w:ascii="Times New Roman" w:hAnsi="Times New Roman"/>
+        </w:rPr>
+        <w:t xml:space="preserve"> jedinica u strojnom jeziku, od starogrčkog </w:t>
+      </w:r>
+      <w:r>
+        <w:rPr>
+          <w:rFonts w:ascii="Times New Roman" w:hAnsi="Times New Roman"/>
+          <w:i/>
+          <w:iCs/>
+        </w:rPr>
+        <w:t>μνημονικος</w:t>
+      </w:r>
+      <w:r>
+        <w:rPr>
+          <w:rFonts w:ascii="Times New Roman" w:hAnsi="Times New Roman"/>
+        </w:rPr>
+        <w:t xml:space="preserve"> (</w:t>
+      </w:r>
+      <w:r>
+        <w:rPr>
+          <w:rFonts w:ascii="Times New Roman" w:hAnsi="Times New Roman"/>
+          <w:i/>
+          <w:iCs/>
+        </w:rPr>
+        <w:t>mnemonikos</w:t>
+      </w:r>
+      <w:r>
+        <w:rPr>
+          <w:rFonts w:ascii="Times New Roman" w:hAnsi="Times New Roman"/>
+        </w:rPr>
+        <w:t xml:space="preserve">) što znači </w:t>
+      </w:r>
+      <w:r>
+        <w:rPr>
+          <w:rFonts w:ascii="Times New Roman" w:hAnsi="Times New Roman"/>
+          <w:i/>
+          <w:iCs/>
+        </w:rPr>
+        <w:t>pamćenje</w:t>
+      </w:r>
+      <w:r>
+        <w:rPr>
+          <w:rFonts w:ascii="Times New Roman" w:hAnsi="Times New Roman"/>
+          <w:i w:val="false"/>
+          <w:iCs w:val="false"/>
+        </w:rPr>
+        <w:t xml:space="preserve">. Morate se naviknuti da je informatika prepuna besmislenih imena. Uzmite u obzir </w:t>
+      </w:r>
+      <w:r>
+        <w:rPr>
+          <w:rFonts w:ascii="Times New Roman" w:hAnsi="Times New Roman"/>
+          <w:i w:val="false"/>
+          <w:iCs w:val="false"/>
+          <w:szCs w:val="20"/>
+        </w:rPr>
+        <w:t>i</w:t>
+      </w:r>
+      <w:r>
+        <w:rPr>
+          <w:rFonts w:ascii="Times New Roman" w:hAnsi="Times New Roman"/>
+          <w:i w:val="false"/>
+          <w:iCs w:val="false"/>
+        </w:rPr>
+        <w:t xml:space="preserve"> da je ime </w:t>
+      </w:r>
+      <w:r>
+        <w:rPr>
+          <w:rFonts w:ascii="Times New Roman" w:hAnsi="Times New Roman"/>
+          <w:i/>
+          <w:iCs/>
+        </w:rPr>
+        <w:t>digitalna elektronika</w:t>
+      </w:r>
+      <w:r>
+        <w:rPr>
+          <w:rFonts w:ascii="Times New Roman" w:hAnsi="Times New Roman"/>
+          <w:i w:val="false"/>
+          <w:iCs w:val="false"/>
+        </w:rPr>
+        <w:t xml:space="preserve"> poprilično besmisleno, ono se prevodi kao </w:t>
+      </w:r>
+      <w:r>
+        <w:rPr>
+          <w:rFonts w:ascii="Times New Roman" w:hAnsi="Times New Roman"/>
+          <w:i/>
+          <w:iCs/>
+          <w:u w:val="none"/>
+        </w:rPr>
+        <w:t>prst-jantar</w:t>
+      </w:r>
+      <w:r>
+        <w:rPr>
+          <w:rFonts w:ascii="Times New Roman" w:hAnsi="Times New Roman"/>
+          <w:i w:val="false"/>
+          <w:iCs w:val="false"/>
+        </w:rPr>
+        <w:t xml:space="preserve">. Nekome bi u antici, tko zna latinski </w:t>
+      </w:r>
+      <w:r>
+        <w:rPr>
+          <w:rFonts w:ascii="Times New Roman" w:hAnsi="Times New Roman"/>
+          <w:i w:val="false"/>
+          <w:iCs w:val="false"/>
+          <w:szCs w:val="20"/>
+        </w:rPr>
+        <w:t>i</w:t>
+      </w:r>
+      <w:r>
+        <w:rPr>
+          <w:rFonts w:ascii="Times New Roman" w:hAnsi="Times New Roman"/>
+          <w:i w:val="false"/>
+          <w:iCs w:val="false"/>
+        </w:rPr>
+        <w:t xml:space="preserve"> grčki, to ime vjerojatno bilo smiješno. </w:t>
+      </w:r>
+      <w:r>
+        <w:rPr>
+          <w:rFonts w:ascii="Times New Roman" w:hAnsi="Times New Roman"/>
+          <w:i w:val="false"/>
+          <w:iCs w:val="false"/>
+          <w:lang w:val="hr-HR"/>
+        </w:rPr>
+        <w:t xml:space="preserve">Imam jednu anegdotu iz svog studentskog života o tome: Došla je knjižničarka na početku odmora u predavaonicu informirati profesora Martinovića da će biti nekakav simpozij gdje bi trebali doći profesori koji se bave humanističkim predmetima, a da misli da se to tiče profesora Martinovića jer on predaje kolegij zvan </w:t>
+      </w:r>
+      <w:r>
+        <w:rPr>
+          <w:rFonts w:ascii="Times New Roman" w:hAnsi="Times New Roman"/>
+          <w:i/>
+          <w:iCs/>
+          <w:lang w:val="hr-HR"/>
+        </w:rPr>
+        <w:t>Dizajn programske podrške</w:t>
+      </w:r>
+      <w:r>
+        <w:rPr>
+          <w:rFonts w:ascii="Times New Roman" w:hAnsi="Times New Roman"/>
+          <w:i w:val="false"/>
+          <w:iCs w:val="false"/>
+          <w:lang w:val="hr-HR"/>
+        </w:rPr>
+        <w:t xml:space="preserve">. A profesor Martinović joj odgovori: </w:t>
+      </w:r>
+      <w:r>
+        <w:rPr>
+          <w:rFonts w:ascii="Times New Roman" w:hAnsi="Times New Roman"/>
+          <w:i/>
+          <w:iCs/>
+          <w:lang w:val="hr-HR"/>
+        </w:rPr>
+        <w:t xml:space="preserve">Ah, kolegice, pa nije Vam to nikakav dizajn, to se samo tako zove. </w:t>
+      </w:r>
+      <w:r>
+        <w:rPr>
+          <w:rFonts w:ascii="Times New Roman" w:hAnsi="Times New Roman"/>
+          <w:i w:val="false"/>
+          <w:iCs w:val="false"/>
+          <w:lang w:val="hr-HR"/>
+        </w:rPr>
+        <w:t>Knjižničarka ga je, naravno, onda začuđeno pogledala.</w:t>
       </w:r>
     </w:p>
   </w:footnote>
@@ -24084,7 +24303,7 @@
           <w:rFonts w:ascii="Courier New" w:hAnsi="Courier New"/>
         </w:rPr>
         <w:tab/>
-        <w:t>https://github.com/FlatAssembler/AECforWebAssembly/raw/master/semanticAnalyzer.cpp</w:t>
+        <w:t>https://www.reddit.com/r/ProgrammingLanguages/comments/iehbmj/comment/g2kevqm/?utm_source=share&amp;utm_medium=web2x&amp;context=3</w:t>
       </w:r>
     </w:p>
   </w:footnote>
@@ -24092,7 +24311,9 @@
     <w:p>
       <w:pPr>
         <w:pStyle w:val="Footnote"/>
-        <w:rPr/>
+        <w:rPr>
+          <w:rFonts w:ascii="Courier New" w:hAnsi="Courier New"/>
+        </w:rPr>
       </w:pPr>
       <w:r>
         <w:rPr>
@@ -24101,72 +24322,11 @@
         <w:footnoteRef/>
       </w:r>
       <w:r>
-        <w:rPr/>
+        <w:rPr>
+          <w:rFonts w:ascii="Courier New" w:hAnsi="Courier New"/>
+        </w:rPr>
         <w:tab/>
-        <w:t xml:space="preserve">Korisnik StackExchangea </w:t>
-      </w:r>
-      <w:r>
-        <w:rPr>
-          <w:i/>
-          <w:iCs/>
-        </w:rPr>
-        <w:t>kaya3</w:t>
-      </w:r>
-      <w:r>
-        <w:rPr>
-          <w:i w:val="false"/>
-          <w:iCs w:val="false"/>
-        </w:rPr>
-        <w:t xml:space="preserve"> misli da se re</w:t>
-      </w:r>
-      <w:r>
-        <w:rPr>
-          <w:i w:val="false"/>
-          <w:iCs w:val="false"/>
-          <w:lang w:val="hr-HR"/>
-        </w:rPr>
-        <w:t>čenice kao što je „</w:t>
-      </w:r>
-      <w:r>
-        <w:rPr>
-          <w:i/>
-          <w:iCs/>
-          <w:lang w:val="hr-HR"/>
-        </w:rPr>
-        <w:t>Omne homo habens asinum videt illum.</w:t>
-      </w:r>
-      <w:r>
-        <w:rPr>
-          <w:i w:val="false"/>
-          <w:iCs w:val="false"/>
-          <w:lang w:val="hr-HR"/>
-        </w:rPr>
-        <w:t xml:space="preserve">” mogu napraviti u Rustu i u drugim programskim jezicima koji podržavaju </w:t>
-      </w:r>
-      <w:r>
-        <w:rPr>
-          <w:i/>
-          <w:iCs/>
-          <w:lang w:val="hr-HR"/>
-        </w:rPr>
-        <w:t>pattern-matching</w:t>
-      </w:r>
-      <w:r>
-        <w:rPr>
-          <w:i w:val="false"/>
-          <w:iCs w:val="false"/>
-          <w:lang w:val="hr-HR"/>
-        </w:rPr>
-        <w:t xml:space="preserve">: </w:t>
-      </w:r>
-      <w:r>
-        <w:rPr>
-          <w:rFonts w:ascii="Courier New" w:hAnsi="Courier New"/>
-          <w:i w:val="false"/>
-          <w:iCs w:val="false"/>
-          <w:lang w:val="hr-HR"/>
-        </w:rPr>
-        <w:t>https://languagedesign.stackexchange.com/a/1463/330</w:t>
+        <w:t>https://languagedesign.stackexchange.com/q/1679/330</w:t>
       </w:r>
     </w:p>
   </w:footnote>
@@ -24189,7 +24349,7 @@
           <w:rFonts w:ascii="Courier New" w:hAnsi="Courier New"/>
         </w:rPr>
         <w:tab/>
-        <w:t>https://languagedesign.stackexchange.com/q/1469/330</w:t>
+        <w:t>https://github.com/FlatAssembler/AECforWebAssembly/raw/master/tokenizer.cpp</w:t>
       </w:r>
     </w:p>
   </w:footnote>
@@ -24212,7 +24372,7 @@
           <w:rFonts w:ascii="Courier New" w:hAnsi="Courier New"/>
         </w:rPr>
         <w:tab/>
-        <w:t>https://wiki.php.net/rfc/ternary_associativity</w:t>
+        <w:t>https://github.com/FlatAssembler/AECforWebAssembly/raw/master/semanticAnalyzer.cpp</w:t>
       </w:r>
     </w:p>
   </w:footnote>
@@ -24220,22 +24380,81 @@
     <w:p>
       <w:pPr>
         <w:pStyle w:val="Footnote"/>
+        <w:rPr/>
+      </w:pPr>
+      <w:r>
+        <w:rPr>
+          <w:rStyle w:val="FootnoteCharacters"/>
+        </w:rPr>
+        <w:footnoteRef/>
+      </w:r>
+      <w:r>
+        <w:rPr/>
+        <w:tab/>
+        <w:t xml:space="preserve">Korisnik StackExchangea </w:t>
+      </w:r>
+      <w:r>
+        <w:rPr>
+          <w:i/>
+          <w:iCs/>
+        </w:rPr>
+        <w:t>kaya3</w:t>
+      </w:r>
+      <w:r>
+        <w:rPr>
+          <w:i w:val="false"/>
+          <w:iCs w:val="false"/>
+        </w:rPr>
+        <w:t xml:space="preserve"> misli da se re</w:t>
+      </w:r>
+      <w:r>
+        <w:rPr>
+          <w:i w:val="false"/>
+          <w:iCs w:val="false"/>
+          <w:lang w:val="hr-HR"/>
+        </w:rPr>
+        <w:t>čenice kao što je „</w:t>
+      </w:r>
+      <w:r>
+        <w:rPr>
+          <w:i/>
+          <w:iCs/>
+          <w:lang w:val="hr-HR"/>
+        </w:rPr>
+        <w:t>Omne homo habens asinum videt illum.</w:t>
+      </w:r>
+      <w:r>
+        <w:rPr>
+          <w:i w:val="false"/>
+          <w:iCs w:val="false"/>
+          <w:lang w:val="hr-HR"/>
+        </w:rPr>
+        <w:t xml:space="preserve">” mogu napraviti u Rustu i u drugim programskim jezicima koji podržavaju </w:t>
+      </w:r>
+      <w:r>
+        <w:rPr>
+          <w:i/>
+          <w:iCs/>
+          <w:lang w:val="hr-HR"/>
+        </w:rPr>
+        <w:t>pattern-matching</w:t>
+      </w:r>
+      <w:r>
+        <w:rPr>
+          <w:i w:val="false"/>
+          <w:iCs w:val="false"/>
+          <w:lang w:val="hr-HR"/>
+        </w:rPr>
+        <w:t xml:space="preserve">: </w:t>
+      </w:r>
+      <w:r>
         <w:rPr>
           <w:rFonts w:ascii="Courier New" w:hAnsi="Courier New"/>
-        </w:rPr>
-      </w:pPr>
-      <w:r>
-        <w:rPr>
-          <w:rStyle w:val="FootnoteCharacters"/>
-        </w:rPr>
-        <w:footnoteRef/>
-      </w:r>
-      <w:r>
-        <w:rPr>
-          <w:rFonts w:ascii="Courier New" w:hAnsi="Courier New"/>
-        </w:rPr>
-        <w:tab/>
-        <w:t>https://flatassembler.github.io/compiler.html</w:t>
+          <w:i w:val="false"/>
+          <w:iCs w:val="false"/>
+          <w:lang w:val="hr-HR"/>
+        </w:rPr>
+        <w:t>https://languagedesign.stackexchange.com/a/1463/330</w:t>
       </w:r>
     </w:p>
   </w:footnote>
@@ -24258,7 +24477,7 @@
           <w:rFonts w:ascii="Courier New" w:hAnsi="Courier New"/>
         </w:rPr>
         <w:tab/>
-        <w:t>https://stackoverflow.com/a/62104607/8902065</w:t>
+        <w:t>https://languagedesign.stackexchange.com/q/1469/330</w:t>
       </w:r>
     </w:p>
   </w:footnote>
@@ -24267,7 +24486,7 @@
       <w:pPr>
         <w:pStyle w:val="Footnote"/>
         <w:rPr>
-          <w:lang w:val="hr-HR"/>
+          <w:rFonts w:ascii="Courier New" w:hAnsi="Courier New"/>
         </w:rPr>
       </w:pPr>
       <w:r>
@@ -24278,17 +24497,10 @@
       </w:r>
       <w:r>
         <w:rPr>
-          <w:lang w:val="hr-HR"/>
+          <w:rFonts w:ascii="Courier New" w:hAnsi="Courier New"/>
         </w:rPr>
         <w:tab/>
-        <w:t xml:space="preserve">Program kojim sam to isprobao dostupan je na mom GitHub profilu: </w:t>
-      </w:r>
-      <w:r>
-        <w:rPr>
-          <w:rFonts w:ascii="Courier New" w:hAnsi="Courier New"/>
-          <w:lang w:val="hr-HR"/>
-        </w:rPr>
-        <w:t>https://github.com/FlatAssembler/AECforWebAssembly/issues/19#issue-1751055396</w:t>
+        <w:t>https://wiki.php.net/rfc/ternary_associativity</w:t>
       </w:r>
     </w:p>
   </w:footnote>
@@ -24311,7 +24523,7 @@
           <w:rFonts w:ascii="Courier New" w:hAnsi="Courier New"/>
         </w:rPr>
         <w:tab/>
-        <w:t>https://codereview.stackexchange.com/questions/253951/converting-decimal-to-binary-in-assembly/253978#253978</w:t>
+        <w:t>https://flatassembler.github.io/compiler.html</w:t>
       </w:r>
     </w:p>
   </w:footnote>
@@ -24334,7 +24546,7 @@
           <w:rFonts w:ascii="Courier New" w:hAnsi="Courier New"/>
         </w:rPr>
         <w:tab/>
-        <w:t>https://github.com/FlatAssembler/AECforWebAssembly/issues/3</w:t>
+        <w:t>https://stackoverflow.com/a/62104607/8902065</w:t>
       </w:r>
     </w:p>
   </w:footnote>
@@ -24343,21 +24555,28 @@
       <w:pPr>
         <w:pStyle w:val="Footnote"/>
         <w:rPr>
+          <w:lang w:val="hr-HR"/>
+        </w:rPr>
+      </w:pPr>
+      <w:r>
+        <w:rPr>
+          <w:rStyle w:val="FootnoteCharacters"/>
+        </w:rPr>
+        <w:footnoteRef/>
+      </w:r>
+      <w:r>
+        <w:rPr>
+          <w:lang w:val="hr-HR"/>
+        </w:rPr>
+        <w:tab/>
+        <w:t xml:space="preserve">Program kojim sam to isprobao dostupan je na mom GitHub profilu: </w:t>
+      </w:r>
+      <w:r>
+        <w:rPr>
           <w:rFonts w:ascii="Courier New" w:hAnsi="Courier New"/>
-        </w:rPr>
-      </w:pPr>
-      <w:r>
-        <w:rPr>
-          <w:rStyle w:val="FootnoteCharacters"/>
-        </w:rPr>
-        <w:footnoteRef/>
-      </w:r>
-      <w:r>
-        <w:rPr>
-          <w:rFonts w:ascii="Courier New" w:hAnsi="Courier New"/>
-        </w:rPr>
-        <w:tab/>
-        <w:t>https://flatassembler.github.io/analogClock.html</w:t>
+          <w:lang w:val="hr-HR"/>
+        </w:rPr>
+        <w:t>https://github.com/FlatAssembler/AECforWebAssembly/issues/19#issue-1751055396</w:t>
       </w:r>
     </w:p>
   </w:footnote>
@@ -24380,7 +24599,7 @@
           <w:rFonts w:ascii="Courier New" w:hAnsi="Courier New"/>
         </w:rPr>
         <w:tab/>
-        <w:t>https://www.reddit.com/r/asm/comments/jyfrxy/how_to_implement_breakpoints_in_a_simulator/gd5ysu7/?utm_source=reddit&amp;utm_medium=web2x&amp;context=3</w:t>
+        <w:t>https://codereview.stackexchange.com/questions/253951/converting-decimal-to-binary-in-assembly/253978#253978</w:t>
       </w:r>
     </w:p>
   </w:footnote>
@@ -24403,7 +24622,7 @@
           <w:rFonts w:ascii="Courier New" w:hAnsi="Courier New"/>
         </w:rPr>
         <w:tab/>
-        <w:t>https://atheistforums.org/thread-61911-post-2112572.html#pid2112572</w:t>
+        <w:t>https://github.com/FlatAssembler/AECforWebAssembly/issues/3</w:t>
       </w:r>
     </w:p>
   </w:footnote>
@@ -24426,7 +24645,7 @@
           <w:rFonts w:ascii="Courier New" w:hAnsi="Courier New"/>
         </w:rPr>
         <w:tab/>
-        <w:t>https://atheistforums.org/thread-61911-post-2112817.html#pid2112817</w:t>
+        <w:t>https://flatassembler.github.io/analogClock.html</w:t>
       </w:r>
     </w:p>
   </w:footnote>
@@ -24449,7 +24668,7 @@
           <w:rFonts w:ascii="Courier New" w:hAnsi="Courier New"/>
         </w:rPr>
         <w:tab/>
-        <w:t>https://github.com/FlatAssembler/PicoBlaze_Simulator_for_Android</w:t>
+        <w:t>https://www.reddit.com/r/asm/comments/jyfrxy/how_to_implement_breakpoints_in_a_simulator/gd5ysu7/?utm_source=reddit&amp;utm_medium=web2x&amp;context=3</w:t>
       </w:r>
     </w:p>
   </w:footnote>
@@ -24459,7 +24678,6 @@
         <w:pStyle w:val="Footnote"/>
         <w:rPr>
           <w:rFonts w:ascii="Courier New" w:hAnsi="Courier New"/>
-          <w:lang w:val="hr-HR"/>
         </w:rPr>
       </w:pPr>
       <w:r>
@@ -24471,10 +24689,9 @@
       <w:r>
         <w:rPr>
           <w:rFonts w:ascii="Courier New" w:hAnsi="Courier New"/>
-          <w:lang w:val="hr-HR"/>
         </w:rPr>
         <w:tab/>
-        <w:t>https://picoblaze-simulator.sourceforge.io/</w:t>
+        <w:t>https://atheistforums.org/thread-61911-post-2112572.html#pid2112572</w:t>
       </w:r>
     </w:p>
   </w:footnote>
@@ -24484,7 +24701,6 @@
         <w:pStyle w:val="Footnote"/>
         <w:rPr>
           <w:rFonts w:ascii="Courier New" w:hAnsi="Courier New"/>
-          <w:lang w:val="hr-HR"/>
         </w:rPr>
       </w:pPr>
       <w:r>
@@ -24496,10 +24712,9 @@
       <w:r>
         <w:rPr>
           <w:rFonts w:ascii="Courier New" w:hAnsi="Courier New"/>
-          <w:lang w:val="hr-HR"/>
         </w:rPr>
         <w:tab/>
-        <w:t>https://flatassembler.github.io/PicoBlaze/PicoBlaze.html</w:t>
+        <w:t>https://atheistforums.org/thread-61911-post-2112817.html#pid2112817</w:t>
       </w:r>
     </w:p>
   </w:footnote>
@@ -24507,7 +24722,9 @@
     <w:p>
       <w:pPr>
         <w:pStyle w:val="Footnote"/>
-        <w:rPr/>
+        <w:rPr>
+          <w:rFonts w:ascii="Courier New" w:hAnsi="Courier New"/>
+        </w:rPr>
       </w:pPr>
       <w:r>
         <w:rPr>
@@ -24516,9 +24733,11 @@
         <w:footnoteRef/>
       </w:r>
       <w:r>
-        <w:rPr/>
+        <w:rPr>
+          <w:rFonts w:ascii="Courier New" w:hAnsi="Courier New"/>
+        </w:rPr>
         <w:tab/>
-        <w:t>https://informatika.azoo.hr/natjecanje/dogadjaj/175/rezultati</w:t>
+        <w:t>https://github.com/FlatAssembler/PicoBlaze_Simulator_for_Android</w:t>
       </w:r>
     </w:p>
   </w:footnote>
@@ -24526,7 +24745,10 @@
     <w:p>
       <w:pPr>
         <w:pStyle w:val="Footnote"/>
-        <w:rPr/>
+        <w:rPr>
+          <w:rFonts w:ascii="Courier New" w:hAnsi="Courier New"/>
+          <w:lang w:val="hr-HR"/>
+        </w:rPr>
       </w:pPr>
       <w:r>
         <w:rPr>
@@ -24535,9 +24757,12 @@
         <w:footnoteRef/>
       </w:r>
       <w:r>
-        <w:rPr/>
+        <w:rPr>
+          <w:rFonts w:ascii="Courier New" w:hAnsi="Courier New"/>
+          <w:lang w:val="hr-HR"/>
+        </w:rPr>
         <w:tab/>
-        <w:t>https://informatika.azoo.hr/natjecanje/dogadjaj/235/rezultati</w:t>
+        <w:t>https://picoblaze-simulator.sourceforge.io/</w:t>
       </w:r>
     </w:p>
   </w:footnote>
@@ -24545,6 +24770,69 @@
     <w:p>
       <w:pPr>
         <w:pStyle w:val="Footnote"/>
+        <w:rPr>
+          <w:rFonts w:ascii="Courier New" w:hAnsi="Courier New"/>
+          <w:lang w:val="hr-HR"/>
+        </w:rPr>
+      </w:pPr>
+      <w:r>
+        <w:rPr>
+          <w:rStyle w:val="FootnoteCharacters"/>
+        </w:rPr>
+        <w:footnoteRef/>
+      </w:r>
+      <w:r>
+        <w:rPr>
+          <w:rFonts w:ascii="Courier New" w:hAnsi="Courier New"/>
+          <w:lang w:val="hr-HR"/>
+        </w:rPr>
+        <w:tab/>
+        <w:t>https://flatassembler.github.io/PicoBlaze/PicoBlaze.html</w:t>
+      </w:r>
+    </w:p>
+  </w:footnote>
+  <w:footnote w:id="31">
+    <w:p>
+      <w:pPr>
+        <w:pStyle w:val="Footnote"/>
+        <w:rPr/>
+      </w:pPr>
+      <w:r>
+        <w:rPr>
+          <w:rStyle w:val="FootnoteCharacters"/>
+        </w:rPr>
+        <w:footnoteRef/>
+      </w:r>
+      <w:r>
+        <w:rPr/>
+        <w:tab/>
+        <w:t>https://informatika.azoo.hr/natjecanje/dogadjaj/175/rezultati</w:t>
+      </w:r>
+    </w:p>
+  </w:footnote>
+  <w:footnote w:id="32">
+    <w:p>
+      <w:pPr>
+        <w:pStyle w:val="Footnote"/>
+        <w:rPr/>
+      </w:pPr>
+      <w:r>
+        <w:rPr>
+          <w:rStyle w:val="FootnoteCharacters"/>
+        </w:rPr>
+        <w:footnoteRef/>
+      </w:r>
+      <w:r>
+        <w:rPr/>
+        <w:tab/>
+        <w:t>https://informatika.azoo.hr/natjecanje/dogadjaj/235/rezultati</w:t>
+      </w:r>
+    </w:p>
+  </w:footnote>
+  <w:footnote w:id="33">
+    <w:p>
+      <w:pPr>
+        <w:pStyle w:val="Footnote"/>
         <w:rPr/>
       </w:pPr>
       <w:r>
@@ -24560,7 +24848,7 @@
       </w:r>
     </w:p>
   </w:footnote>
-  <w:footnote w:id="31">
+  <w:footnote w:id="34">
     <w:p>
       <w:pPr>
         <w:pStyle w:val="Footnote"/>
@@ -24583,63 +24871,6 @@
       </w:hyperlink>
     </w:p>
   </w:footnote>
-  <w:footnote w:id="32">
-    <w:p>
-      <w:pPr>
-        <w:pStyle w:val="Footnote"/>
-        <w:rPr/>
-      </w:pPr>
-      <w:r>
-        <w:rPr>
-          <w:rStyle w:val="FootnoteCharacters"/>
-        </w:rPr>
-        <w:footnoteRef/>
-      </w:r>
-      <w:r>
-        <w:rPr/>
-        <w:tab/>
-        <w:t>https://stemgames.hr/wp-content/uploads/2019/05/SG-Rezultati-2019-znanje-T.pdf</w:t>
-      </w:r>
-    </w:p>
-  </w:footnote>
-  <w:footnote w:id="33">
-    <w:p>
-      <w:pPr>
-        <w:pStyle w:val="Footnote"/>
-        <w:rPr/>
-      </w:pPr>
-      <w:r>
-        <w:rPr>
-          <w:rStyle w:val="FootnoteCharacters"/>
-        </w:rPr>
-        <w:footnoteRef/>
-      </w:r>
-      <w:r>
-        <w:rPr/>
-        <w:tab/>
-        <w:t>https://www.azoo.hr/images/rezultati_klas_jezici_lat_gimnazije2016.pdf</w:t>
-      </w:r>
-    </w:p>
-  </w:footnote>
-  <w:footnote w:id="34">
-    <w:p>
-      <w:pPr>
-        <w:pStyle w:val="Footnote"/>
-        <w:rPr/>
-      </w:pPr>
-      <w:r>
-        <w:rPr>
-          <w:rStyle w:val="FootnoteCharacters"/>
-        </w:rPr>
-        <w:footnoteRef/>
-      </w:r>
-      <w:r>
-        <w:rPr/>
-        <w:tab/>
-        <w:t>http://www.glas-slavonije.hr/365330/3/Gimnazijalac-Teo-napisao--i-objavio-knjigu-o-jeziku</w:t>
-      </w:r>
-    </w:p>
-  </w:footnote>
   <w:footnote w:id="35">
     <w:p>
       <w:pPr>
@@ -24655,11 +24886,68 @@
       <w:r>
         <w:rPr/>
         <w:tab/>
-        <w:t>https://bib.irb.hr/datoteka/957836.Kopacki.pdf</w:t>
+        <w:t>https://stemgames.hr/wp-content/uploads/2019/05/SG-Rezultati-2019-znanje-T.pdf</w:t>
       </w:r>
     </w:p>
   </w:footnote>
   <w:footnote w:id="36">
+    <w:p>
+      <w:pPr>
+        <w:pStyle w:val="Footnote"/>
+        <w:rPr/>
+      </w:pPr>
+      <w:r>
+        <w:rPr>
+          <w:rStyle w:val="FootnoteCharacters"/>
+        </w:rPr>
+        <w:footnoteRef/>
+      </w:r>
+      <w:r>
+        <w:rPr/>
+        <w:tab/>
+        <w:t>https://www.azoo.hr/images/rezultati_klas_jezici_lat_gimnazije2016.pdf</w:t>
+      </w:r>
+    </w:p>
+  </w:footnote>
+  <w:footnote w:id="37">
+    <w:p>
+      <w:pPr>
+        <w:pStyle w:val="Footnote"/>
+        <w:rPr/>
+      </w:pPr>
+      <w:r>
+        <w:rPr>
+          <w:rStyle w:val="FootnoteCharacters"/>
+        </w:rPr>
+        <w:footnoteRef/>
+      </w:r>
+      <w:r>
+        <w:rPr/>
+        <w:tab/>
+        <w:t>http://www.glas-slavonije.hr/365330/3/Gimnazijalac-Teo-napisao--i-objavio-knjigu-o-jeziku</w:t>
+      </w:r>
+    </w:p>
+  </w:footnote>
+  <w:footnote w:id="38">
+    <w:p>
+      <w:pPr>
+        <w:pStyle w:val="Footnote"/>
+        <w:rPr/>
+      </w:pPr>
+      <w:r>
+        <w:rPr>
+          <w:rStyle w:val="FootnoteCharacters"/>
+        </w:rPr>
+        <w:footnoteRef/>
+      </w:r>
+      <w:r>
+        <w:rPr/>
+        <w:tab/>
+        <w:t>https://bib.irb.hr/datoteka/957836.Kopacki.pdf</w:t>
+      </w:r>
+    </w:p>
+  </w:footnote>
+  <w:footnote w:id="39">
     <w:p>
       <w:pPr>
         <w:pStyle w:val="Footnote"/>
@@ -24685,7 +24973,7 @@
       </w:hyperlink>
     </w:p>
   </w:footnote>
-  <w:footnote w:id="37">
+  <w:footnote w:id="40">
     <w:p>
       <w:pPr>
         <w:pStyle w:val="Footnote"/>
@@ -24708,7 +24996,7 @@
       </w:r>
     </w:p>
   </w:footnote>
-  <w:footnote w:id="38">
+  <w:footnote w:id="41">
     <w:p>
       <w:pPr>
         <w:pStyle w:val="Footnote"/>

</xml_diff>

<commit_message>
Linked to my two new forum questions...
</commit_message>
<xml_diff>
--- a/seminar/PicoBlaze.docx
+++ b/seminar/PicoBlaze.docx
@@ -5508,16 +5508,56 @@
       </w:r>
       <w:r>
         <w:rPr>
-          <w:rFonts w:ascii="Times New Roman" w:hAnsi="Times New Roman"/>
-          <w:b w:val="false"/>
-          <w:bCs w:val="false"/>
-          <w:i w:val="false"/>
-          <w:iCs w:val="false"/>
-          <w:sz w:val="22"/>
-          <w:szCs w:val="22"/>
-          <w:lang w:val="hr-HR"/>
-        </w:rPr>
-        <w:t xml:space="preserve">, no tokenizer za moj programski jezik ignorira razmake koje on stavlja između </w:t>
+          <w:rStyle w:val="FootnoteAnchor"/>
+          <w:rFonts w:ascii="Courier New" w:hAnsi="Courier New"/>
+          <w:b w:val="false"/>
+          <w:bCs w:val="false"/>
+          <w:i w:val="false"/>
+          <w:iCs w:val="false"/>
+          <w:sz w:val="22"/>
+          <w:szCs w:val="22"/>
+          <w:lang w:val="hr-HR"/>
+        </w:rPr>
+        <w:footnoteReference w:id="4"/>
+      </w:r>
+      <w:r>
+        <w:rPr>
+          <w:rFonts w:ascii="Times New Roman" w:hAnsi="Times New Roman"/>
+          <w:b w:val="false"/>
+          <w:bCs w:val="false"/>
+          <w:i w:val="false"/>
+          <w:iCs w:val="false"/>
+          <w:sz w:val="22"/>
+          <w:szCs w:val="22"/>
+          <w:lang w:val="hr-HR"/>
+        </w:rPr>
+        <w:t xml:space="preserve">, no tokenizer za moj programski jezik ignorira razmake koje </w:t>
+      </w:r>
+      <w:r>
+        <w:rPr>
+          <w:rFonts w:ascii="Times New Roman" w:hAnsi="Times New Roman"/>
+          <w:b w:val="false"/>
+          <w:bCs w:val="false"/>
+          <w:i w:val="false"/>
+          <w:iCs w:val="false"/>
+          <w:sz w:val="22"/>
+          <w:szCs w:val="22"/>
+          <w:lang w:val="hr-HR"/>
+        </w:rPr>
+        <w:t>ClangFormat</w:t>
+      </w:r>
+      <w:r>
+        <w:rPr>
+          <w:rFonts w:ascii="Times New Roman" w:hAnsi="Times New Roman"/>
+          <w:b w:val="false"/>
+          <w:bCs w:val="false"/>
+          <w:i w:val="false"/>
+          <w:iCs w:val="false"/>
+          <w:sz w:val="22"/>
+          <w:szCs w:val="22"/>
+          <w:lang w:val="hr-HR"/>
+        </w:rPr>
+        <w:t xml:space="preserve"> stavlja između </w:t>
       </w:r>
       <w:r>
         <w:rPr>
@@ -6906,7 +6946,7 @@
           <w:szCs w:val="22"/>
           <w:lang w:val="hr-HR"/>
         </w:rPr>
-        <w:footnoteReference w:id="4"/>
+        <w:footnoteReference w:id="5"/>
       </w:r>
       <w:r>
         <w:rPr>
@@ -6959,7 +6999,7 @@
           <w:szCs w:val="22"/>
           <w:lang w:val="hr-HR"/>
         </w:rPr>
-        <w:footnoteReference w:id="5"/>
+        <w:footnoteReference w:id="6"/>
       </w:r>
       <w:r>
         <w:rPr>
@@ -7194,7 +7234,7 @@
           <w:szCs w:val="22"/>
           <w:lang w:val="hr-HR"/>
         </w:rPr>
-        <w:footnoteReference w:id="6"/>
+        <w:footnoteReference w:id="7"/>
       </w:r>
       <w:r>
         <w:rPr>
@@ -7597,7 +7637,86 @@
           <w:szCs w:val="22"/>
           <w:lang w:val="hr-HR"/>
         </w:rPr>
-        <w:t xml:space="preserve"> (pejzažni) način rada. Mislim da razumijem zašto, ali ne znam kako to popraviti. Pretpostavljam da bi netko tko zna napredni CSS to mogao popraviti. </w:t>
+        <w:t xml:space="preserve"> (pejzažni) način rada. Mislim da razumijem zašto, ali ne znam kako to popraviti. Pretpostavljam da bi netko tko zna napredni CSS to mogao popravi</w:t>
+      </w:r>
+      <w:r>
+        <w:rPr>
+          <w:rFonts w:ascii="Times New Roman" w:hAnsi="Times New Roman"/>
+          <w:b w:val="false"/>
+          <w:bCs w:val="false"/>
+          <w:i w:val="false"/>
+          <w:iCs w:val="false"/>
+          <w:sz w:val="22"/>
+          <w:szCs w:val="22"/>
+          <w:lang w:val="hr-HR"/>
+        </w:rPr>
+        <w:t>ti</w:t>
+      </w:r>
+      <w:r>
+        <w:rPr>
+          <w:rFonts w:ascii="Times New Roman" w:hAnsi="Times New Roman"/>
+          <w:b w:val="false"/>
+          <w:bCs w:val="false"/>
+          <w:i w:val="false"/>
+          <w:iCs w:val="false"/>
+          <w:sz w:val="22"/>
+          <w:szCs w:val="22"/>
+          <w:lang w:val="hr-HR"/>
+        </w:rPr>
+        <w:t xml:space="preserve">. </w:t>
+      </w:r>
+      <w:r>
+        <w:rPr>
+          <w:rFonts w:ascii="Times New Roman" w:hAnsi="Times New Roman"/>
+          <w:b w:val="false"/>
+          <w:bCs w:val="false"/>
+          <w:i w:val="false"/>
+          <w:iCs w:val="false"/>
+          <w:sz w:val="22"/>
+          <w:szCs w:val="22"/>
+          <w:lang w:val="hr-HR"/>
+        </w:rPr>
+        <w:t>Otvorio sam pitanje o tom problemu na internetskom forumu</w:t>
+      </w:r>
+      <w:r>
+        <w:rPr>
+          <w:rStyle w:val="FootnoteAnchor"/>
+          <w:rFonts w:ascii="Times New Roman" w:hAnsi="Times New Roman"/>
+          <w:b w:val="false"/>
+          <w:bCs w:val="false"/>
+          <w:i w:val="false"/>
+          <w:iCs w:val="false"/>
+          <w:sz w:val="22"/>
+          <w:szCs w:val="22"/>
+          <w:lang w:val="hr-HR"/>
+        </w:rPr>
+        <w:footnoteReference w:id="8"/>
+      </w:r>
+      <w:r>
+        <w:rPr>
+          <w:rFonts w:ascii="Times New Roman" w:hAnsi="Times New Roman"/>
+          <w:b w:val="false"/>
+          <w:bCs w:val="false"/>
+          <w:i w:val="false"/>
+          <w:iCs w:val="false"/>
+          <w:sz w:val="22"/>
+          <w:szCs w:val="22"/>
+          <w:lang w:val="hr-HR"/>
+        </w:rPr>
+        <w:t>, ali nisam dobio nikakav smisleni odgovor.</w:t>
+      </w:r>
+      <w:r>
+        <w:rPr>
+          <w:rFonts w:ascii="Times New Roman" w:hAnsi="Times New Roman"/>
+          <w:b w:val="false"/>
+          <w:bCs w:val="false"/>
+          <w:i w:val="false"/>
+          <w:iCs w:val="false"/>
+          <w:sz w:val="22"/>
+          <w:szCs w:val="22"/>
+          <w:lang w:val="hr-HR"/>
+        </w:rPr>
+        <w:t xml:space="preserve"> </w:t>
       </w:r>
       <w:r>
         <w:rPr>
@@ -7753,7 +7872,72 @@
           <w:szCs w:val="22"/>
           <w:lang w:val="hr-HR"/>
         </w:rPr>
-        <w:t>Nisam to uspio riješiti.</w:t>
+        <w:t xml:space="preserve">Nisam to uspio riješiti, </w:t>
+      </w:r>
+      <w:r>
+        <w:rPr>
+          <w:rFonts w:ascii="Times New Roman" w:hAnsi="Times New Roman"/>
+          <w:b w:val="false"/>
+          <w:bCs w:val="false"/>
+          <w:i w:val="false"/>
+          <w:iCs w:val="false"/>
+          <w:sz w:val="22"/>
+          <w:szCs w:val="22"/>
+          <w:lang w:val="hr-HR"/>
+        </w:rPr>
+        <w:t>i, ustvari, nemam osjećaj ni da bih to trebao riješiti</w:t>
+      </w:r>
+      <w:r>
+        <w:rPr>
+          <w:rFonts w:ascii="Times New Roman" w:hAnsi="Times New Roman"/>
+          <w:b w:val="false"/>
+          <w:bCs w:val="false"/>
+          <w:i w:val="false"/>
+          <w:iCs w:val="false"/>
+          <w:sz w:val="22"/>
+          <w:szCs w:val="22"/>
+          <w:lang w:val="hr-HR"/>
+        </w:rPr>
+        <w:t xml:space="preserve">. </w:t>
+      </w:r>
+      <w:r>
+        <w:rPr>
+          <w:rFonts w:ascii="Times New Roman" w:hAnsi="Times New Roman"/>
+          <w:b w:val="false"/>
+          <w:bCs w:val="false"/>
+          <w:i w:val="false"/>
+          <w:iCs w:val="false"/>
+          <w:sz w:val="22"/>
+          <w:szCs w:val="22"/>
+          <w:lang w:val="hr-HR"/>
+        </w:rPr>
+        <w:t xml:space="preserve">Mislim da to nije moj bug, niti </w:t>
+      </w:r>
+      <w:r>
+        <w:rPr>
+          <w:rFonts w:ascii="Times New Roman" w:hAnsi="Times New Roman"/>
+          <w:b w:val="false"/>
+          <w:bCs w:val="false"/>
+          <w:i w:val="false"/>
+          <w:iCs w:val="false"/>
+          <w:sz w:val="22"/>
+          <w:szCs w:val="22"/>
+          <w:lang w:val="hr-HR"/>
+        </w:rPr>
+        <w:t>da</w:t>
+      </w:r>
+      <w:r>
+        <w:rPr>
+          <w:rFonts w:ascii="Times New Roman" w:hAnsi="Times New Roman"/>
+          <w:b w:val="false"/>
+          <w:bCs w:val="false"/>
+          <w:i w:val="false"/>
+          <w:iCs w:val="false"/>
+          <w:sz w:val="22"/>
+          <w:szCs w:val="22"/>
+          <w:lang w:val="hr-HR"/>
+        </w:rPr>
+        <w:t xml:space="preserve"> je bug u Firefoxu, nego da je to bug u operativnom sustavu Windows XP.</w:t>
       </w:r>
       <w:r>
         <w:rPr>
@@ -8208,7 +8392,7 @@
           <w:szCs w:val="22"/>
           <w:lang w:val="hr-HR"/>
         </w:rPr>
-        <w:footnoteReference w:id="7"/>
+        <w:footnoteReference w:id="9"/>
       </w:r>
       <w:r>
         <w:rPr>
@@ -8846,7 +9030,7 @@
           <w:szCs w:val="22"/>
           <w:lang w:val="hr-HR"/>
         </w:rPr>
-        <w:footnoteReference w:id="8"/>
+        <w:footnoteReference w:id="10"/>
       </w:r>
       <w:r>
         <w:rPr>
@@ -9325,20 +9509,98 @@
           <w:szCs w:val="22"/>
           <w:lang w:val="hr-HR"/>
         </w:rPr>
-        <w:t>semel</w:t>
-      </w:r>
-      <w:r>
-        <w:rPr>
-          <w:rFonts w:ascii="Times New Roman" w:hAnsi="Times New Roman"/>
-          <w:b w:val="false"/>
-          <w:bCs w:val="false"/>
-          <w:i w:val="false"/>
-          <w:iCs w:val="false"/>
-          <w:sz w:val="22"/>
-          <w:szCs w:val="22"/>
-          <w:lang w:val="hr-HR"/>
-        </w:rPr>
-        <w:t xml:space="preserve"> (jednom).</w:t>
+        <w:t>s</w:t>
+      </w:r>
+      <w:r>
+        <w:rPr>
+          <w:rFonts w:ascii="Times New Roman" w:hAnsi="Times New Roman"/>
+          <w:b w:val="false"/>
+          <w:bCs w:val="false"/>
+          <w:i/>
+          <w:iCs/>
+          <w:sz w:val="22"/>
+          <w:szCs w:val="22"/>
+          <w:lang w:val="hr-HR"/>
+        </w:rPr>
+        <w:t>i</w:t>
+      </w:r>
+      <w:r>
+        <w:rPr>
+          <w:rFonts w:ascii="Times New Roman" w:hAnsi="Times New Roman"/>
+          <w:b w:val="false"/>
+          <w:bCs w:val="false"/>
+          <w:i/>
+          <w:iCs/>
+          <w:sz w:val="22"/>
+          <w:szCs w:val="22"/>
+          <w:lang w:val="hr-HR"/>
+        </w:rPr>
+        <w:t>m</w:t>
+      </w:r>
+      <w:r>
+        <w:rPr>
+          <w:rFonts w:ascii="Times New Roman" w:hAnsi="Times New Roman"/>
+          <w:b w:val="false"/>
+          <w:bCs w:val="false"/>
+          <w:i/>
+          <w:iCs/>
+          <w:sz w:val="22"/>
+          <w:szCs w:val="22"/>
+          <w:lang w:val="hr-HR"/>
+        </w:rPr>
+        <w:t>u</w:t>
+      </w:r>
+      <w:r>
+        <w:rPr>
+          <w:rFonts w:ascii="Times New Roman" w:hAnsi="Times New Roman"/>
+          <w:b w:val="false"/>
+          <w:bCs w:val="false"/>
+          <w:i/>
+          <w:iCs/>
+          <w:sz w:val="22"/>
+          <w:szCs w:val="22"/>
+          <w:lang w:val="hr-HR"/>
+        </w:rPr>
+        <w:t>l</w:t>
+      </w:r>
+      <w:r>
+        <w:rPr>
+          <w:rFonts w:ascii="Times New Roman" w:hAnsi="Times New Roman"/>
+          <w:b w:val="false"/>
+          <w:bCs w:val="false"/>
+          <w:i w:val="false"/>
+          <w:iCs w:val="false"/>
+          <w:sz w:val="22"/>
+          <w:szCs w:val="22"/>
+          <w:lang w:val="hr-HR"/>
+        </w:rPr>
+        <w:t xml:space="preserve"> (</w:t>
+      </w:r>
+      <w:r>
+        <w:rPr>
+          <w:rFonts w:ascii="Times New Roman" w:hAnsi="Times New Roman"/>
+          <w:b w:val="false"/>
+          <w:bCs w:val="false"/>
+          <w:i w:val="false"/>
+          <w:iCs w:val="false"/>
+          <w:sz w:val="22"/>
+          <w:szCs w:val="22"/>
+          <w:lang w:val="hr-HR"/>
+        </w:rPr>
+        <w:t>zajedno</w:t>
+      </w:r>
+      <w:r>
+        <w:rPr>
+          <w:rFonts w:ascii="Times New Roman" w:hAnsi="Times New Roman"/>
+          <w:b w:val="false"/>
+          <w:bCs w:val="false"/>
+          <w:i w:val="false"/>
+          <w:iCs w:val="false"/>
+          <w:sz w:val="22"/>
+          <w:szCs w:val="22"/>
+          <w:lang w:val="hr-HR"/>
+        </w:rPr>
+        <w:t>).</w:t>
       </w:r>
     </w:p>
     <w:p>
@@ -10158,7 +10420,7 @@
           <w:szCs w:val="22"/>
           <w:lang w:val="hr-HR"/>
         </w:rPr>
-        <w:footnoteReference w:id="9"/>
+        <w:footnoteReference w:id="11"/>
       </w:r>
       <w:r>
         <w:rPr>
@@ -10925,20 +11187,46 @@
           <w:szCs w:val="22"/>
           <w:lang w:val="hr-HR"/>
         </w:rPr>
-        <w:t xml:space="preserve">đa </w:t>
-      </w:r>
-      <w:r>
-        <w:rPr>
-          <w:rFonts w:ascii="Times New Roman" w:hAnsi="Times New Roman"/>
-          <w:b w:val="false"/>
-          <w:bCs w:val="false"/>
-          <w:i w:val="false"/>
-          <w:iCs w:val="false"/>
-          <w:sz w:val="22"/>
-          <w:szCs w:val="22"/>
-          <w:lang w:val="hr-HR"/>
-        </w:rPr>
-        <w:t xml:space="preserve">je </w:t>
+        <w:t>đa</w:t>
+      </w:r>
+      <w:r>
+        <w:rPr>
+          <w:rFonts w:ascii="Times New Roman" w:hAnsi="Times New Roman"/>
+          <w:b w:val="false"/>
+          <w:bCs w:val="false"/>
+          <w:i w:val="false"/>
+          <w:iCs w:val="false"/>
+          <w:sz w:val="22"/>
+          <w:szCs w:val="22"/>
+          <w:lang w:val="hr-HR"/>
+        </w:rPr>
+        <w:t xml:space="preserve"> </w:t>
+      </w:r>
+      <w:r>
+        <w:rPr>
+          <w:rFonts w:ascii="Times New Roman" w:hAnsi="Times New Roman"/>
+          <w:b w:val="false"/>
+          <w:bCs w:val="false"/>
+          <w:i w:val="false"/>
+          <w:iCs w:val="false"/>
+          <w:sz w:val="22"/>
+          <w:szCs w:val="22"/>
+          <w:lang w:val="hr-HR"/>
+        </w:rPr>
+        <w:t>bi bilo</w:t>
+      </w:r>
+      <w:r>
+        <w:rPr>
+          <w:rFonts w:ascii="Times New Roman" w:hAnsi="Times New Roman"/>
+          <w:b w:val="false"/>
+          <w:bCs w:val="false"/>
+          <w:i w:val="false"/>
+          <w:iCs w:val="false"/>
+          <w:sz w:val="22"/>
+          <w:szCs w:val="22"/>
+          <w:lang w:val="hr-HR"/>
+        </w:rPr>
+        <w:t xml:space="preserve"> </w:t>
       </w:r>
       <w:r>
         <w:rPr>
@@ -11017,7 +11305,7 @@
           <w:vertAlign w:val="superscript"/>
           <w:lang w:val="hr-HR"/>
         </w:rPr>
-        <w:footnoteReference w:id="10"/>
+        <w:footnoteReference w:id="12"/>
       </w:r>
       <w:r>
         <w:rPr>
@@ -11250,7 +11538,7 @@
           <w:vertAlign w:val="superscript"/>
           <w:lang w:val="hr-HR"/>
         </w:rPr>
-        <w:footnoteReference w:id="11"/>
+        <w:footnoteReference w:id="13"/>
       </w:r>
       <w:r>
         <w:rPr>
@@ -12111,7 +12399,7 @@
           <w:szCs w:val="22"/>
           <w:lang w:val="hr-HR"/>
         </w:rPr>
-        <w:footnoteReference w:id="12"/>
+        <w:footnoteReference w:id="14"/>
       </w:r>
       <w:r>
         <w:rPr>
@@ -12223,7 +12511,59 @@
           <w:szCs w:val="22"/>
           <w:lang w:val="hr-HR"/>
         </w:rPr>
-        <w:t xml:space="preserve">a sam PicoBlaze asemblerski kôd išao parsirati pomoću alata kao što je BISON (recimo da postoji BISON za JavaScript), kako bih mu mogao objasniti onaj problem s </w:t>
+        <w:t xml:space="preserve">a sam PicoBlaze asemblerski kôd išao parsirati pomoću alata kao što je BISON (recimo da postoji BISON </w:t>
+      </w:r>
+      <w:r>
+        <w:rPr>
+          <w:rFonts w:ascii="Times New Roman" w:hAnsi="Times New Roman"/>
+          <w:b w:val="false"/>
+          <w:bCs w:val="false"/>
+          <w:i w:val="false"/>
+          <w:iCs w:val="false"/>
+          <w:sz w:val="22"/>
+          <w:szCs w:val="22"/>
+          <w:lang w:val="hr-HR"/>
+        </w:rPr>
+        <w:t>kompatibilan s</w:t>
+      </w:r>
+      <w:r>
+        <w:rPr>
+          <w:rFonts w:ascii="Times New Roman" w:hAnsi="Times New Roman"/>
+          <w:b w:val="false"/>
+          <w:bCs w:val="false"/>
+          <w:i w:val="false"/>
+          <w:iCs w:val="false"/>
+          <w:sz w:val="22"/>
+          <w:szCs w:val="22"/>
+          <w:lang w:val="hr-HR"/>
+        </w:rPr>
+        <w:t xml:space="preserve"> JavaScript</w:t>
+      </w:r>
+      <w:r>
+        <w:rPr>
+          <w:rFonts w:ascii="Times New Roman" w:hAnsi="Times New Roman"/>
+          <w:b w:val="false"/>
+          <w:bCs w:val="false"/>
+          <w:i w:val="false"/>
+          <w:iCs w:val="false"/>
+          <w:sz w:val="22"/>
+          <w:szCs w:val="22"/>
+          <w:lang w:val="hr-HR"/>
+        </w:rPr>
+        <w:t>om</w:t>
+      </w:r>
+      <w:r>
+        <w:rPr>
+          <w:rFonts w:ascii="Times New Roman" w:hAnsi="Times New Roman"/>
+          <w:b w:val="false"/>
+          <w:bCs w:val="false"/>
+          <w:i w:val="false"/>
+          <w:iCs w:val="false"/>
+          <w:sz w:val="22"/>
+          <w:szCs w:val="22"/>
+          <w:lang w:val="hr-HR"/>
+        </w:rPr>
+        <w:t xml:space="preserve">), kako bih mu mogao objasniti onaj problem s </w:t>
       </w:r>
       <w:r>
         <w:rPr>
@@ -12289,7 +12629,7 @@
           <w:szCs w:val="22"/>
           <w:lang w:val="hr-HR"/>
         </w:rPr>
-        <w:footnoteReference w:id="13"/>
+        <w:footnoteReference w:id="15"/>
       </w:r>
       <w:r>
         <w:rPr>
@@ -14900,7 +15240,7 @@
           <w:vertAlign w:val="superscript"/>
           <w:lang w:val="hr-HR"/>
         </w:rPr>
-        <w:footnoteReference w:id="14"/>
+        <w:footnoteReference w:id="16"/>
       </w:r>
       <w:r>
         <w:rPr>
@@ -15331,7 +15671,7 @@
           <w:szCs w:val="22"/>
           <w:lang w:val="hr-HR"/>
         </w:rPr>
-        <w:footnoteReference w:id="15"/>
+        <w:footnoteReference w:id="17"/>
       </w:r>
       <w:r>
         <w:rPr>
@@ -15618,7 +15958,7 @@
           <w:szCs w:val="22"/>
           <w:lang w:val="hr-HR"/>
         </w:rPr>
-        <w:footnoteReference w:id="16"/>
+        <w:footnoteReference w:id="18"/>
       </w:r>
       <w:r>
         <w:rPr>
@@ -15912,7 +16252,7 @@
           <w:szCs w:val="22"/>
           <w:lang w:val="hr-HR"/>
         </w:rPr>
-        <w:footnoteReference w:id="17"/>
+        <w:footnoteReference w:id="19"/>
       </w:r>
       <w:r>
         <w:rPr>
@@ -15991,7 +16331,7 @@
           <w:szCs w:val="22"/>
           <w:lang w:val="hr-HR"/>
         </w:rPr>
-        <w:footnoteReference w:id="18"/>
+        <w:footnoteReference w:id="20"/>
       </w:r>
       <w:r>
         <w:rPr>
@@ -16057,7 +16397,7 @@
           <w:szCs w:val="22"/>
           <w:lang w:val="hr-HR"/>
         </w:rPr>
-        <w:footnoteReference w:id="19"/>
+        <w:footnoteReference w:id="21"/>
       </w:r>
       <w:r>
         <w:rPr>
@@ -16188,7 +16528,7 @@
           <w:szCs w:val="22"/>
           <w:lang w:val="hr-HR"/>
         </w:rPr>
-        <w:footnoteReference w:id="20"/>
+        <w:footnoteReference w:id="22"/>
       </w:r>
       <w:r>
         <w:rPr>
@@ -16593,7 +16933,7 @@
           <w:szCs w:val="22"/>
           <w:lang w:val="hr-HR"/>
         </w:rPr>
-        <w:footnoteReference w:id="21"/>
+        <w:footnoteReference w:id="23"/>
       </w:r>
       <w:r>
         <w:rPr>
@@ -20328,7 +20668,7 @@
           <w:szCs w:val="22"/>
           <w:lang w:val="hr-HR"/>
         </w:rPr>
-        <w:footnoteReference w:id="22"/>
+        <w:footnoteReference w:id="24"/>
       </w:r>
       <w:r>
         <w:rPr>
@@ -20615,7 +20955,7 @@
           <w:szCs w:val="22"/>
           <w:lang w:val="hr-HR"/>
         </w:rPr>
-        <w:footnoteReference w:id="23"/>
+        <w:footnoteReference w:id="25"/>
       </w:r>
       <w:r>
         <w:rPr>
@@ -21091,7 +21431,7 @@
           <w:szCs w:val="22"/>
           <w:lang w:val="hr-HR"/>
         </w:rPr>
-        <w:footnoteReference w:id="24"/>
+        <w:footnoteReference w:id="26"/>
       </w:r>
       <w:r>
         <w:rPr>
@@ -21566,7 +21906,7 @@
           <w:vertAlign w:val="superscript"/>
           <w:lang w:val="hr-HR"/>
         </w:rPr>
-        <w:footnoteReference w:id="25"/>
+        <w:footnoteReference w:id="27"/>
       </w:r>
       <w:r>
         <w:rPr>
@@ -21743,7 +22083,7 @@
           <w:szCs w:val="22"/>
           <w:lang w:val="hr-HR"/>
         </w:rPr>
-        <w:footnoteReference w:id="26"/>
+        <w:footnoteReference w:id="28"/>
       </w:r>
       <w:r>
         <w:rPr>
@@ -22004,7 +22344,7 @@
           <w:szCs w:val="22"/>
           <w:lang w:val="hr-HR"/>
         </w:rPr>
-        <w:footnoteReference w:id="27"/>
+        <w:footnoteReference w:id="29"/>
       </w:r>
       <w:r>
         <w:rPr>
@@ -22428,7 +22768,7 @@
           <w:szCs w:val="22"/>
           <w:lang w:val="hr-HR"/>
         </w:rPr>
-        <w:footnoteReference w:id="28"/>
+        <w:footnoteReference w:id="30"/>
       </w:r>
       <w:r>
         <w:rPr>
@@ -22666,7 +23006,7 @@
           <w:szCs w:val="22"/>
           <w:lang w:val="hr-HR"/>
         </w:rPr>
-        <w:footnoteReference w:id="29"/>
+        <w:footnoteReference w:id="31"/>
       </w:r>
       <w:r>
         <w:rPr>
@@ -22840,7 +23180,7 @@
           <w:iCs/>
           <w:lang w:val="en-US"/>
         </w:rPr>
-        <w:footnoteReference w:id="30"/>
+        <w:footnoteReference w:id="32"/>
       </w:r>
       <w:r>
         <w:rPr>
@@ -23149,7 +23489,7 @@
           <w:rStyle w:val="FootnoteAnchor"/>
           <w:lang w:val="hr-HR"/>
         </w:rPr>
-        <w:footnoteReference w:id="31"/>
+        <w:footnoteReference w:id="33"/>
       </w:r>
       <w:r>
         <w:rPr>
@@ -23162,7 +23502,7 @@
           <w:rStyle w:val="FootnoteAnchor"/>
           <w:lang w:val="hr-HR"/>
         </w:rPr>
-        <w:footnoteReference w:id="32"/>
+        <w:footnoteReference w:id="34"/>
       </w:r>
       <w:r>
         <w:rPr>
@@ -23175,7 +23515,7 @@
           <w:rStyle w:val="FootnoteAnchor"/>
           <w:lang w:val="hr-HR"/>
         </w:rPr>
-        <w:footnoteReference w:id="33"/>
+        <w:footnoteReference w:id="35"/>
       </w:r>
       <w:r>
         <w:rPr>
@@ -23188,7 +23528,7 @@
           <w:rStyle w:val="FootnoteAnchor"/>
           <w:lang w:val="hr-HR"/>
         </w:rPr>
-        <w:footnoteReference w:id="34"/>
+        <w:footnoteReference w:id="36"/>
       </w:r>
       <w:r>
         <w:rPr>
@@ -23201,7 +23541,7 @@
           <w:rStyle w:val="FootnoteAnchor"/>
           <w:lang w:val="hr-HR"/>
         </w:rPr>
-        <w:footnoteReference w:id="35"/>
+        <w:footnoteReference w:id="37"/>
       </w:r>
       <w:r>
         <w:rPr>
@@ -23214,7 +23554,7 @@
           <w:rStyle w:val="FootnoteAnchor"/>
           <w:lang w:val="hr-HR"/>
         </w:rPr>
-        <w:footnoteReference w:id="36"/>
+        <w:footnoteReference w:id="38"/>
       </w:r>
       <w:r>
         <w:rPr>
@@ -23255,7 +23595,7 @@
           <w:i/>
           <w:lang w:val="hr-HR"/>
         </w:rPr>
-        <w:footnoteReference w:id="37"/>
+        <w:footnoteReference w:id="39"/>
       </w:r>
       <w:r>
         <w:rPr>
@@ -23374,7 +23714,7 @@
           <w:i/>
           <w:lang w:val="hr-HR"/>
         </w:rPr>
-        <w:footnoteReference w:id="38"/>
+        <w:footnoteReference w:id="40"/>
       </w:r>
       <w:r>
         <w:rPr>
@@ -23685,7 +24025,7 @@
           <w:iCs w:val="false"/>
           <w:lang w:val="hr-HR"/>
         </w:rPr>
-        <w:footnoteReference w:id="39"/>
+        <w:footnoteReference w:id="41"/>
       </w:r>
       <w:r>
         <w:rPr>
@@ -23702,7 +24042,7 @@
           <w:iCs w:val="false"/>
           <w:lang w:val="hr-HR"/>
         </w:rPr>
-        <w:footnoteReference w:id="40"/>
+        <w:footnoteReference w:id="42"/>
       </w:r>
       <w:r>
         <w:rPr>
@@ -23733,7 +24073,7 @@
           <w:rStyle w:val="FootnoteAnchor"/>
           <w:lang w:val="hr-HR"/>
         </w:rPr>
-        <w:footnoteReference w:id="41"/>
+        <w:footnoteReference w:id="43"/>
       </w:r>
       <w:r>
         <w:rPr>
@@ -23923,21 +24263,28 @@
       <w:pPr>
         <w:pStyle w:val="Footnote"/>
         <w:rPr>
+          <w:lang w:val="hr-HR"/>
+        </w:rPr>
+      </w:pPr>
+      <w:r>
+        <w:rPr>
+          <w:rStyle w:val="FootnoteCharacters"/>
+        </w:rPr>
+        <w:footnoteRef/>
+      </w:r>
+      <w:r>
+        <w:rPr>
+          <w:lang w:val="hr-HR"/>
+        </w:rPr>
+        <w:tab/>
+        <w:t xml:space="preserve">Otvorio sam pitanje na forumu o izradi programskih jezika o tome: </w:t>
+      </w:r>
+      <w:r>
+        <w:rPr>
           <w:rFonts w:ascii="Courier New" w:hAnsi="Courier New"/>
-        </w:rPr>
-      </w:pPr>
-      <w:r>
-        <w:rPr>
-          <w:rStyle w:val="FootnoteCharacters"/>
-        </w:rPr>
-        <w:footnoteRef/>
-      </w:r>
-      <w:r>
-        <w:rPr>
-          <w:rFonts w:ascii="Courier New" w:hAnsi="Courier New"/>
-        </w:rPr>
-        <w:tab/>
-        <w:t>https://languagedesign.stackexchange.com/q/1681/330</w:t>
+          <w:lang w:val="hr-HR"/>
+        </w:rPr>
+        <w:t>https://langdev.stackexchange.com/q/1695/330</w:t>
       </w:r>
     </w:p>
   </w:footnote>
@@ -23960,7 +24307,7 @@
           <w:rFonts w:ascii="Courier New" w:hAnsi="Courier New"/>
         </w:rPr>
         <w:tab/>
-        <w:t>https://stackoverflow.com/q/76566400/8902065</w:t>
+        <w:t>https://languagedesign.stackexchange.com/q/1681/330</w:t>
       </w:r>
     </w:p>
   </w:footnote>
@@ -23983,7 +24330,7 @@
           <w:rFonts w:ascii="Courier New" w:hAnsi="Courier New"/>
         </w:rPr>
         <w:tab/>
-        <w:t>https://stackoverflow.com/a/64995638/8902065</w:t>
+        <w:t>https://stackoverflow.com/q/76566400/8902065</w:t>
       </w:r>
     </w:p>
   </w:footnote>
@@ -24006,7 +24353,7 @@
           <w:rFonts w:ascii="Courier New" w:hAnsi="Courier New"/>
         </w:rPr>
         <w:tab/>
-        <w:t>https://www.reddit.com/r/TOR/comments/jv3dln/tor_browser_appears_to_allow_crosssite_scripting/?utm_source=share&amp;utm_medium=web2x&amp;context=3</w:t>
+        <w:t>https://stackoverflow.com/a/64995638/8902065</w:t>
       </w:r>
     </w:p>
   </w:footnote>
@@ -24029,7 +24376,7 @@
           <w:rFonts w:ascii="Courier New" w:hAnsi="Courier New"/>
         </w:rPr>
         <w:tab/>
-        <w:t>https://security.stackexchange.com/q/270915/249645</w:t>
+        <w:t>https://atheistforums.org/thread-61911-post-2009508.html#pid2009508</w:t>
       </w:r>
     </w:p>
   </w:footnote>
@@ -24037,7 +24384,9 @@
     <w:p>
       <w:pPr>
         <w:pStyle w:val="Footnote"/>
-        <w:rPr/>
+        <w:rPr>
+          <w:rFonts w:ascii="Courier New" w:hAnsi="Courier New"/>
+        </w:rPr>
       </w:pPr>
       <w:r>
         <w:rPr>
@@ -24046,15 +24395,11 @@
         <w:footnoteRef/>
       </w:r>
       <w:r>
-        <w:rPr/>
+        <w:rPr>
+          <w:rFonts w:ascii="Courier New" w:hAnsi="Courier New"/>
+        </w:rPr>
         <w:tab/>
-        <w:t xml:space="preserve">Otvorio sam pitanje o tome na forumu: </w:t>
-      </w:r>
-      <w:r>
-        <w:rPr>
-          <w:rFonts w:ascii="Courier New" w:hAnsi="Courier New"/>
-        </w:rPr>
-        <w:t>https://latin.stackexchange.com/q/21069/8533</w:t>
+        <w:t>https://www.reddit.com/r/TOR/comments/jv3dln/tor_browser_appears_to_allow_crosssite_scripting/?utm_source=share&amp;utm_medium=web2x&amp;context=3</w:t>
       </w:r>
     </w:p>
   </w:footnote>
@@ -24077,7 +24422,7 @@
           <w:rFonts w:ascii="Courier New" w:hAnsi="Courier New"/>
         </w:rPr>
         <w:tab/>
-        <w:t>https://raw.githubusercontent.com/FlatAssembler/AECforWebAssembly/master/parser.cpp</w:t>
+        <w:t>https://security.stackexchange.com/q/270915/249645</w:t>
       </w:r>
     </w:p>
   </w:footnote>
@@ -24094,193 +24439,15 @@
         <w:footnoteRef/>
       </w:r>
       <w:r>
-        <w:rPr>
-          <w:rFonts w:ascii="Times New Roman" w:hAnsi="Times New Roman"/>
-        </w:rPr>
+        <w:rPr/>
         <w:tab/>
-        <w:t xml:space="preserve">Navodno se tako zovu jer ih je lakše zapamtiti </w:t>
-      </w:r>
-      <w:r>
-        <w:rPr>
-          <w:rFonts w:ascii="Times New Roman" w:hAnsi="Times New Roman"/>
-          <w:szCs w:val="20"/>
-        </w:rPr>
-        <w:t>nego</w:t>
-      </w:r>
-      <w:r>
-        <w:rPr>
-          <w:rFonts w:ascii="Times New Roman" w:hAnsi="Times New Roman"/>
-        </w:rPr>
-        <w:t xml:space="preserve"> nizove nula </w:t>
-      </w:r>
-      <w:r>
-        <w:rPr>
-          <w:rFonts w:ascii="Times New Roman" w:hAnsi="Times New Roman"/>
-          <w:szCs w:val="20"/>
-        </w:rPr>
-        <w:t>i</w:t>
-      </w:r>
-      <w:r>
-        <w:rPr>
-          <w:rFonts w:ascii="Times New Roman" w:hAnsi="Times New Roman"/>
-        </w:rPr>
-        <w:t xml:space="preserve"> jedinica u strojnom jeziku, od starogrčkog </w:t>
-      </w:r>
-      <w:r>
-        <w:rPr>
-          <w:rFonts w:ascii="Times New Roman" w:hAnsi="Times New Roman"/>
-          <w:i/>
-          <w:iCs/>
-        </w:rPr>
-        <w:t>μνημονικος</w:t>
-      </w:r>
-      <w:r>
-        <w:rPr>
-          <w:rFonts w:ascii="Times New Roman" w:hAnsi="Times New Roman"/>
-        </w:rPr>
-        <w:t xml:space="preserve"> (</w:t>
-      </w:r>
-      <w:r>
-        <w:rPr>
-          <w:rFonts w:ascii="Times New Roman" w:hAnsi="Times New Roman"/>
-          <w:i/>
-          <w:iCs/>
-        </w:rPr>
-        <w:t>mnemonikos</w:t>
-      </w:r>
-      <w:r>
-        <w:rPr>
-          <w:rFonts w:ascii="Times New Roman" w:hAnsi="Times New Roman"/>
-        </w:rPr>
-        <w:t xml:space="preserve">) što znači </w:t>
-      </w:r>
-      <w:r>
-        <w:rPr>
-          <w:rFonts w:ascii="Times New Roman" w:hAnsi="Times New Roman"/>
-          <w:i/>
-          <w:iCs/>
-        </w:rPr>
-        <w:t>pamćenje</w:t>
-      </w:r>
-      <w:r>
-        <w:rPr>
-          <w:rFonts w:ascii="Times New Roman" w:hAnsi="Times New Roman"/>
-          <w:i w:val="false"/>
-          <w:iCs w:val="false"/>
-        </w:rPr>
-        <w:t xml:space="preserve">. Morate se naviknuti da je informatika prepuna besmislenih imena. Uzmite u obzir </w:t>
-      </w:r>
-      <w:r>
-        <w:rPr>
-          <w:rFonts w:ascii="Times New Roman" w:hAnsi="Times New Roman"/>
-          <w:i w:val="false"/>
-          <w:iCs w:val="false"/>
-          <w:szCs w:val="20"/>
-        </w:rPr>
-        <w:t>i</w:t>
-      </w:r>
-      <w:r>
-        <w:rPr>
-          <w:rFonts w:ascii="Times New Roman" w:hAnsi="Times New Roman"/>
-          <w:i w:val="false"/>
-          <w:iCs w:val="false"/>
-        </w:rPr>
-        <w:t xml:space="preserve"> da je ime </w:t>
-      </w:r>
-      <w:r>
-        <w:rPr>
-          <w:rFonts w:ascii="Times New Roman" w:hAnsi="Times New Roman"/>
-          <w:i/>
-          <w:iCs/>
-        </w:rPr>
-        <w:t>digitalna elektronika</w:t>
-      </w:r>
-      <w:r>
-        <w:rPr>
-          <w:rFonts w:ascii="Times New Roman" w:hAnsi="Times New Roman"/>
-          <w:i w:val="false"/>
-          <w:iCs w:val="false"/>
-        </w:rPr>
-        <w:t xml:space="preserve"> poprilično besmisleno, ono se prevodi kao </w:t>
-      </w:r>
-      <w:r>
-        <w:rPr>
-          <w:rFonts w:ascii="Times New Roman" w:hAnsi="Times New Roman"/>
-          <w:i/>
-          <w:iCs/>
-          <w:u w:val="none"/>
-        </w:rPr>
-        <w:t>prst-jantar</w:t>
-      </w:r>
-      <w:r>
-        <w:rPr>
-          <w:rFonts w:ascii="Times New Roman" w:hAnsi="Times New Roman"/>
-          <w:i w:val="false"/>
-          <w:iCs w:val="false"/>
-        </w:rPr>
-        <w:t xml:space="preserve">. Nekome bi u antici, tko zna latinski </w:t>
-      </w:r>
-      <w:r>
-        <w:rPr>
-          <w:rFonts w:ascii="Times New Roman" w:hAnsi="Times New Roman"/>
-          <w:i w:val="false"/>
-          <w:iCs w:val="false"/>
-          <w:szCs w:val="20"/>
-        </w:rPr>
-        <w:t>i</w:t>
-      </w:r>
-      <w:r>
-        <w:rPr>
-          <w:rFonts w:ascii="Times New Roman" w:hAnsi="Times New Roman"/>
-          <w:i w:val="false"/>
-          <w:iCs w:val="false"/>
-        </w:rPr>
-        <w:t xml:space="preserve"> grčki, to ime vjerojatno bilo smiješno. </w:t>
-      </w:r>
-      <w:r>
-        <w:rPr>
-          <w:rFonts w:ascii="Times New Roman" w:hAnsi="Times New Roman"/>
-          <w:i w:val="false"/>
-          <w:iCs w:val="false"/>
-          <w:lang w:val="hr-HR"/>
-        </w:rPr>
-        <w:t xml:space="preserve">Imam jednu anegdotu iz svog studentskog života o tome: Došla je knjižničarka na početku odmora u predavaonicu informirati profesora Martinovića da će biti nekakav simpozij gdje bi trebali doći profesori koji se bave humanističkim predmetima, a da misli da se to tiče profesora Martinovića jer on predaje kolegij zvan </w:t>
-      </w:r>
-      <w:r>
-        <w:rPr>
-          <w:rFonts w:ascii="Times New Roman" w:hAnsi="Times New Roman"/>
-          <w:i/>
-          <w:iCs/>
-          <w:lang w:val="hr-HR"/>
-        </w:rPr>
-        <w:t>Dizajn programske podrške</w:t>
-      </w:r>
-      <w:r>
-        <w:rPr>
-          <w:rFonts w:ascii="Times New Roman" w:hAnsi="Times New Roman"/>
-          <w:i w:val="false"/>
-          <w:iCs w:val="false"/>
-          <w:lang w:val="hr-HR"/>
-        </w:rPr>
-        <w:t xml:space="preserve">. A profesor Martinović joj odgovori: </w:t>
-      </w:r>
-      <w:r>
-        <w:rPr>
-          <w:rFonts w:ascii="Times New Roman" w:hAnsi="Times New Roman"/>
-          <w:i/>
-          <w:iCs/>
-          <w:lang w:val="hr-HR"/>
-        </w:rPr>
-        <w:t xml:space="preserve">Ah, kolegice, pa nije Vam to nikakav dizajn, to se samo tako zove. </w:t>
-      </w:r>
-      <w:r>
-        <w:rPr>
-          <w:rFonts w:ascii="Times New Roman" w:hAnsi="Times New Roman"/>
-          <w:i w:val="false"/>
-          <w:iCs w:val="false"/>
-          <w:lang w:val="hr-HR"/>
-        </w:rPr>
-        <w:t>Knjižničarka ga je, naravno, onda začuđeno pogledala.</w:t>
+        <w:t xml:space="preserve">Otvorio sam pitanje o tome na forumu: </w:t>
+      </w:r>
+      <w:r>
+        <w:rPr>
+          <w:rFonts w:ascii="Courier New" w:hAnsi="Courier New"/>
+        </w:rPr>
+        <w:t>https://latin.stackexchange.com/q/21069/8533</w:t>
       </w:r>
     </w:p>
   </w:footnote>
@@ -24303,7 +24470,7 @@
           <w:rFonts w:ascii="Courier New" w:hAnsi="Courier New"/>
         </w:rPr>
         <w:tab/>
-        <w:t>https://www.reddit.com/r/ProgrammingLanguages/comments/iehbmj/comment/g2kevqm/?utm_source=share&amp;utm_medium=web2x&amp;context=3</w:t>
+        <w:t>https://raw.githubusercontent.com/FlatAssembler/AECforWebAssembly/master/parser.cpp</w:t>
       </w:r>
     </w:p>
   </w:footnote>
@@ -24311,9 +24478,7 @@
     <w:p>
       <w:pPr>
         <w:pStyle w:val="Footnote"/>
-        <w:rPr>
-          <w:rFonts w:ascii="Courier New" w:hAnsi="Courier New"/>
-        </w:rPr>
+        <w:rPr/>
       </w:pPr>
       <w:r>
         <w:rPr>
@@ -24323,10 +24488,192 @@
       </w:r>
       <w:r>
         <w:rPr>
-          <w:rFonts w:ascii="Courier New" w:hAnsi="Courier New"/>
+          <w:rFonts w:ascii="Times New Roman" w:hAnsi="Times New Roman"/>
         </w:rPr>
         <w:tab/>
-        <w:t>https://languagedesign.stackexchange.com/q/1679/330</w:t>
+        <w:t xml:space="preserve">Navodno se tako zovu jer ih je lakše zapamtiti </w:t>
+      </w:r>
+      <w:r>
+        <w:rPr>
+          <w:rFonts w:ascii="Times New Roman" w:hAnsi="Times New Roman"/>
+          <w:szCs w:val="20"/>
+        </w:rPr>
+        <w:t>nego</w:t>
+      </w:r>
+      <w:r>
+        <w:rPr>
+          <w:rFonts w:ascii="Times New Roman" w:hAnsi="Times New Roman"/>
+        </w:rPr>
+        <w:t xml:space="preserve"> nizove nula </w:t>
+      </w:r>
+      <w:r>
+        <w:rPr>
+          <w:rFonts w:ascii="Times New Roman" w:hAnsi="Times New Roman"/>
+          <w:szCs w:val="20"/>
+        </w:rPr>
+        <w:t>i</w:t>
+      </w:r>
+      <w:r>
+        <w:rPr>
+          <w:rFonts w:ascii="Times New Roman" w:hAnsi="Times New Roman"/>
+        </w:rPr>
+        <w:t xml:space="preserve"> jedinica u strojnom jeziku, od starogrčkog </w:t>
+      </w:r>
+      <w:r>
+        <w:rPr>
+          <w:rFonts w:ascii="Times New Roman" w:hAnsi="Times New Roman"/>
+          <w:i/>
+          <w:iCs/>
+        </w:rPr>
+        <w:t>μνημονικος</w:t>
+      </w:r>
+      <w:r>
+        <w:rPr>
+          <w:rFonts w:ascii="Times New Roman" w:hAnsi="Times New Roman"/>
+        </w:rPr>
+        <w:t xml:space="preserve"> (</w:t>
+      </w:r>
+      <w:r>
+        <w:rPr>
+          <w:rFonts w:ascii="Times New Roman" w:hAnsi="Times New Roman"/>
+          <w:i/>
+          <w:iCs/>
+        </w:rPr>
+        <w:t>mnemonikos</w:t>
+      </w:r>
+      <w:r>
+        <w:rPr>
+          <w:rFonts w:ascii="Times New Roman" w:hAnsi="Times New Roman"/>
+        </w:rPr>
+        <w:t xml:space="preserve">) što znači </w:t>
+      </w:r>
+      <w:r>
+        <w:rPr>
+          <w:rFonts w:ascii="Times New Roman" w:hAnsi="Times New Roman"/>
+          <w:i/>
+          <w:iCs/>
+        </w:rPr>
+        <w:t>pamćenje</w:t>
+      </w:r>
+      <w:r>
+        <w:rPr>
+          <w:rFonts w:ascii="Times New Roman" w:hAnsi="Times New Roman"/>
+          <w:i w:val="false"/>
+          <w:iCs w:val="false"/>
+        </w:rPr>
+        <w:t xml:space="preserve">. Morate se naviknuti da je informatika prepuna besmislenih imena. Uzmite u obzir </w:t>
+      </w:r>
+      <w:r>
+        <w:rPr>
+          <w:rFonts w:ascii="Times New Roman" w:hAnsi="Times New Roman"/>
+          <w:i w:val="false"/>
+          <w:iCs w:val="false"/>
+          <w:szCs w:val="20"/>
+        </w:rPr>
+        <w:t>i</w:t>
+      </w:r>
+      <w:r>
+        <w:rPr>
+          <w:rFonts w:ascii="Times New Roman" w:hAnsi="Times New Roman"/>
+          <w:i w:val="false"/>
+          <w:iCs w:val="false"/>
+        </w:rPr>
+        <w:t xml:space="preserve"> da je ime </w:t>
+      </w:r>
+      <w:r>
+        <w:rPr>
+          <w:rFonts w:ascii="Times New Roman" w:hAnsi="Times New Roman"/>
+          <w:i/>
+          <w:iCs/>
+        </w:rPr>
+        <w:t>digitalna elektronika</w:t>
+      </w:r>
+      <w:r>
+        <w:rPr>
+          <w:rFonts w:ascii="Times New Roman" w:hAnsi="Times New Roman"/>
+          <w:i w:val="false"/>
+          <w:iCs w:val="false"/>
+        </w:rPr>
+        <w:t xml:space="preserve"> poprilično besmisleno, ono se prevodi kao </w:t>
+      </w:r>
+      <w:r>
+        <w:rPr>
+          <w:rFonts w:ascii="Times New Roman" w:hAnsi="Times New Roman"/>
+          <w:i/>
+          <w:iCs/>
+          <w:u w:val="none"/>
+        </w:rPr>
+        <w:t>prst-jantar</w:t>
+      </w:r>
+      <w:r>
+        <w:rPr>
+          <w:rFonts w:ascii="Times New Roman" w:hAnsi="Times New Roman"/>
+          <w:i w:val="false"/>
+          <w:iCs w:val="false"/>
+        </w:rPr>
+        <w:t xml:space="preserve">. Nekome bi u antici, tko zna latinski </w:t>
+      </w:r>
+      <w:r>
+        <w:rPr>
+          <w:rFonts w:ascii="Times New Roman" w:hAnsi="Times New Roman"/>
+          <w:i w:val="false"/>
+          <w:iCs w:val="false"/>
+          <w:szCs w:val="20"/>
+        </w:rPr>
+        <w:t>i</w:t>
+      </w:r>
+      <w:r>
+        <w:rPr>
+          <w:rFonts w:ascii="Times New Roman" w:hAnsi="Times New Roman"/>
+          <w:i w:val="false"/>
+          <w:iCs w:val="false"/>
+        </w:rPr>
+        <w:t xml:space="preserve"> grčki, to ime vjerojatno bilo smiješno. </w:t>
+      </w:r>
+      <w:r>
+        <w:rPr>
+          <w:rFonts w:ascii="Times New Roman" w:hAnsi="Times New Roman"/>
+          <w:i w:val="false"/>
+          <w:iCs w:val="false"/>
+          <w:lang w:val="hr-HR"/>
+        </w:rPr>
+        <w:t xml:space="preserve">Imam jednu anegdotu iz svog studentskog života o tome: Došla je knjižničarka na početku odmora u predavaonicu informirati profesora Martinovića da će biti nekakav simpozij gdje bi trebali doći profesori koji se bave humanističkim predmetima, a da misli da se to tiče profesora Martinovića jer on predaje kolegij zvan </w:t>
+      </w:r>
+      <w:r>
+        <w:rPr>
+          <w:rFonts w:ascii="Times New Roman" w:hAnsi="Times New Roman"/>
+          <w:i/>
+          <w:iCs/>
+          <w:lang w:val="hr-HR"/>
+        </w:rPr>
+        <w:t>Dizajn programske podrške</w:t>
+      </w:r>
+      <w:r>
+        <w:rPr>
+          <w:rFonts w:ascii="Times New Roman" w:hAnsi="Times New Roman"/>
+          <w:i w:val="false"/>
+          <w:iCs w:val="false"/>
+          <w:lang w:val="hr-HR"/>
+        </w:rPr>
+        <w:t xml:space="preserve">. A profesor Martinović joj odgovori: </w:t>
+      </w:r>
+      <w:r>
+        <w:rPr>
+          <w:rFonts w:ascii="Times New Roman" w:hAnsi="Times New Roman"/>
+          <w:i/>
+          <w:iCs/>
+          <w:lang w:val="hr-HR"/>
+        </w:rPr>
+        <w:t xml:space="preserve">Ah, kolegice, pa nije Vam to nikakav dizajn, to se samo tako zove. </w:t>
+      </w:r>
+      <w:r>
+        <w:rPr>
+          <w:rFonts w:ascii="Times New Roman" w:hAnsi="Times New Roman"/>
+          <w:i w:val="false"/>
+          <w:iCs w:val="false"/>
+          <w:lang w:val="hr-HR"/>
+        </w:rPr>
+        <w:t>Knjižničarka ga je, naravno, onda začuđeno pogledala.</w:t>
       </w:r>
     </w:p>
   </w:footnote>
@@ -24349,7 +24696,7 @@
           <w:rFonts w:ascii="Courier New" w:hAnsi="Courier New"/>
         </w:rPr>
         <w:tab/>
-        <w:t>https://github.com/FlatAssembler/AECforWebAssembly/raw/master/tokenizer.cpp</w:t>
+        <w:t>https://www.reddit.com/r/ProgrammingLanguages/comments/iehbmj/comment/g2kevqm/?utm_source=share&amp;utm_medium=web2x&amp;context=3</w:t>
       </w:r>
     </w:p>
   </w:footnote>
@@ -24372,7 +24719,7 @@
           <w:rFonts w:ascii="Courier New" w:hAnsi="Courier New"/>
         </w:rPr>
         <w:tab/>
-        <w:t>https://github.com/FlatAssembler/AECforWebAssembly/raw/master/semanticAnalyzer.cpp</w:t>
+        <w:t>https://languagedesign.stackexchange.com/q/1679/330</w:t>
       </w:r>
     </w:p>
   </w:footnote>
@@ -24380,7 +24727,9 @@
     <w:p>
       <w:pPr>
         <w:pStyle w:val="Footnote"/>
-        <w:rPr/>
+        <w:rPr>
+          <w:rFonts w:ascii="Courier New" w:hAnsi="Courier New"/>
+        </w:rPr>
       </w:pPr>
       <w:r>
         <w:rPr>
@@ -24389,72 +24738,11 @@
         <w:footnoteRef/>
       </w:r>
       <w:r>
-        <w:rPr/>
+        <w:rPr>
+          <w:rFonts w:ascii="Courier New" w:hAnsi="Courier New"/>
+        </w:rPr>
         <w:tab/>
-        <w:t xml:space="preserve">Korisnik StackExchangea </w:t>
-      </w:r>
-      <w:r>
-        <w:rPr>
-          <w:i/>
-          <w:iCs/>
-        </w:rPr>
-        <w:t>kaya3</w:t>
-      </w:r>
-      <w:r>
-        <w:rPr>
-          <w:i w:val="false"/>
-          <w:iCs w:val="false"/>
-        </w:rPr>
-        <w:t xml:space="preserve"> misli da se re</w:t>
-      </w:r>
-      <w:r>
-        <w:rPr>
-          <w:i w:val="false"/>
-          <w:iCs w:val="false"/>
-          <w:lang w:val="hr-HR"/>
-        </w:rPr>
-        <w:t>čenice kao što je „</w:t>
-      </w:r>
-      <w:r>
-        <w:rPr>
-          <w:i/>
-          <w:iCs/>
-          <w:lang w:val="hr-HR"/>
-        </w:rPr>
-        <w:t>Omne homo habens asinum videt illum.</w:t>
-      </w:r>
-      <w:r>
-        <w:rPr>
-          <w:i w:val="false"/>
-          <w:iCs w:val="false"/>
-          <w:lang w:val="hr-HR"/>
-        </w:rPr>
-        <w:t xml:space="preserve">” mogu napraviti u Rustu i u drugim programskim jezicima koji podržavaju </w:t>
-      </w:r>
-      <w:r>
-        <w:rPr>
-          <w:i/>
-          <w:iCs/>
-          <w:lang w:val="hr-HR"/>
-        </w:rPr>
-        <w:t>pattern-matching</w:t>
-      </w:r>
-      <w:r>
-        <w:rPr>
-          <w:i w:val="false"/>
-          <w:iCs w:val="false"/>
-          <w:lang w:val="hr-HR"/>
-        </w:rPr>
-        <w:t xml:space="preserve">: </w:t>
-      </w:r>
-      <w:r>
-        <w:rPr>
-          <w:rFonts w:ascii="Courier New" w:hAnsi="Courier New"/>
-          <w:i w:val="false"/>
-          <w:iCs w:val="false"/>
-          <w:lang w:val="hr-HR"/>
-        </w:rPr>
-        <w:t>https://languagedesign.stackexchange.com/a/1463/330</w:t>
+        <w:t>https://github.com/FlatAssembler/AECforWebAssembly/raw/master/tokenizer.cpp</w:t>
       </w:r>
     </w:p>
   </w:footnote>
@@ -24477,7 +24765,7 @@
           <w:rFonts w:ascii="Courier New" w:hAnsi="Courier New"/>
         </w:rPr>
         <w:tab/>
-        <w:t>https://languagedesign.stackexchange.com/q/1469/330</w:t>
+        <w:t>https://github.com/FlatAssembler/AECforWebAssembly/raw/master/semanticAnalyzer.cpp</w:t>
       </w:r>
     </w:p>
   </w:footnote>
@@ -24485,22 +24773,81 @@
     <w:p>
       <w:pPr>
         <w:pStyle w:val="Footnote"/>
+        <w:rPr/>
+      </w:pPr>
+      <w:r>
+        <w:rPr>
+          <w:rStyle w:val="FootnoteCharacters"/>
+        </w:rPr>
+        <w:footnoteRef/>
+      </w:r>
+      <w:r>
+        <w:rPr/>
+        <w:tab/>
+        <w:t xml:space="preserve">Korisnik StackExchangea </w:t>
+      </w:r>
+      <w:r>
+        <w:rPr>
+          <w:i/>
+          <w:iCs/>
+        </w:rPr>
+        <w:t>kaya3</w:t>
+      </w:r>
+      <w:r>
+        <w:rPr>
+          <w:i w:val="false"/>
+          <w:iCs w:val="false"/>
+        </w:rPr>
+        <w:t xml:space="preserve"> misli da se re</w:t>
+      </w:r>
+      <w:r>
+        <w:rPr>
+          <w:i w:val="false"/>
+          <w:iCs w:val="false"/>
+          <w:lang w:val="hr-HR"/>
+        </w:rPr>
+        <w:t>čenice kao što je „</w:t>
+      </w:r>
+      <w:r>
+        <w:rPr>
+          <w:i/>
+          <w:iCs/>
+          <w:lang w:val="hr-HR"/>
+        </w:rPr>
+        <w:t>Omne homo habens asinum videt illum.</w:t>
+      </w:r>
+      <w:r>
+        <w:rPr>
+          <w:i w:val="false"/>
+          <w:iCs w:val="false"/>
+          <w:lang w:val="hr-HR"/>
+        </w:rPr>
+        <w:t xml:space="preserve">” mogu napraviti u Rustu i u drugim programskim jezicima koji podržavaju </w:t>
+      </w:r>
+      <w:r>
+        <w:rPr>
+          <w:i/>
+          <w:iCs/>
+          <w:lang w:val="hr-HR"/>
+        </w:rPr>
+        <w:t>pattern-matching</w:t>
+      </w:r>
+      <w:r>
+        <w:rPr>
+          <w:i w:val="false"/>
+          <w:iCs w:val="false"/>
+          <w:lang w:val="hr-HR"/>
+        </w:rPr>
+        <w:t xml:space="preserve">: </w:t>
+      </w:r>
+      <w:r>
         <w:rPr>
           <w:rFonts w:ascii="Courier New" w:hAnsi="Courier New"/>
-        </w:rPr>
-      </w:pPr>
-      <w:r>
-        <w:rPr>
-          <w:rStyle w:val="FootnoteCharacters"/>
-        </w:rPr>
-        <w:footnoteRef/>
-      </w:r>
-      <w:r>
-        <w:rPr>
-          <w:rFonts w:ascii="Courier New" w:hAnsi="Courier New"/>
-        </w:rPr>
-        <w:tab/>
-        <w:t>https://wiki.php.net/rfc/ternary_associativity</w:t>
+          <w:i w:val="false"/>
+          <w:iCs w:val="false"/>
+          <w:lang w:val="hr-HR"/>
+        </w:rPr>
+        <w:t>https://languagedesign.stackexchange.com/a/1463/330</w:t>
       </w:r>
     </w:p>
   </w:footnote>
@@ -24523,7 +24870,7 @@
           <w:rFonts w:ascii="Courier New" w:hAnsi="Courier New"/>
         </w:rPr>
         <w:tab/>
-        <w:t>https://flatassembler.github.io/compiler.html</w:t>
+        <w:t>https://languagedesign.stackexchange.com/q/1469/330</w:t>
       </w:r>
     </w:p>
   </w:footnote>
@@ -24546,7 +24893,7 @@
           <w:rFonts w:ascii="Courier New" w:hAnsi="Courier New"/>
         </w:rPr>
         <w:tab/>
-        <w:t>https://stackoverflow.com/a/62104607/8902065</w:t>
+        <w:t>https://wiki.php.net/rfc/ternary_associativity</w:t>
       </w:r>
     </w:p>
   </w:footnote>
@@ -24555,7 +24902,7 @@
       <w:pPr>
         <w:pStyle w:val="Footnote"/>
         <w:rPr>
-          <w:lang w:val="hr-HR"/>
+          <w:rFonts w:ascii="Courier New" w:hAnsi="Courier New"/>
         </w:rPr>
       </w:pPr>
       <w:r>
@@ -24566,17 +24913,10 @@
       </w:r>
       <w:r>
         <w:rPr>
-          <w:lang w:val="hr-HR"/>
+          <w:rFonts w:ascii="Courier New" w:hAnsi="Courier New"/>
         </w:rPr>
         <w:tab/>
-        <w:t xml:space="preserve">Program kojim sam to isprobao dostupan je na mom GitHub profilu: </w:t>
-      </w:r>
-      <w:r>
-        <w:rPr>
-          <w:rFonts w:ascii="Courier New" w:hAnsi="Courier New"/>
-          <w:lang w:val="hr-HR"/>
-        </w:rPr>
-        <w:t>https://github.com/FlatAssembler/AECforWebAssembly/issues/19#issue-1751055396</w:t>
+        <w:t>https://flatassembler.github.io/compiler.html</w:t>
       </w:r>
     </w:p>
   </w:footnote>
@@ -24599,7 +24939,7 @@
           <w:rFonts w:ascii="Courier New" w:hAnsi="Courier New"/>
         </w:rPr>
         <w:tab/>
-        <w:t>https://codereview.stackexchange.com/questions/253951/converting-decimal-to-binary-in-assembly/253978#253978</w:t>
+        <w:t>https://stackoverflow.com/a/62104607/8902065</w:t>
       </w:r>
     </w:p>
   </w:footnote>
@@ -24608,21 +24948,28 @@
       <w:pPr>
         <w:pStyle w:val="Footnote"/>
         <w:rPr>
+          <w:lang w:val="hr-HR"/>
+        </w:rPr>
+      </w:pPr>
+      <w:r>
+        <w:rPr>
+          <w:rStyle w:val="FootnoteCharacters"/>
+        </w:rPr>
+        <w:footnoteRef/>
+      </w:r>
+      <w:r>
+        <w:rPr>
+          <w:lang w:val="hr-HR"/>
+        </w:rPr>
+        <w:tab/>
+        <w:t xml:space="preserve">Program kojim sam to isprobao dostupan je na mom GitHub profilu: </w:t>
+      </w:r>
+      <w:r>
+        <w:rPr>
           <w:rFonts w:ascii="Courier New" w:hAnsi="Courier New"/>
-        </w:rPr>
-      </w:pPr>
-      <w:r>
-        <w:rPr>
-          <w:rStyle w:val="FootnoteCharacters"/>
-        </w:rPr>
-        <w:footnoteRef/>
-      </w:r>
-      <w:r>
-        <w:rPr>
-          <w:rFonts w:ascii="Courier New" w:hAnsi="Courier New"/>
-        </w:rPr>
-        <w:tab/>
-        <w:t>https://github.com/FlatAssembler/AECforWebAssembly/issues/3</w:t>
+          <w:lang w:val="hr-HR"/>
+        </w:rPr>
+        <w:t>https://github.com/FlatAssembler/AECforWebAssembly/issues/19#issue-1751055396</w:t>
       </w:r>
     </w:p>
   </w:footnote>
@@ -24645,7 +24992,7 @@
           <w:rFonts w:ascii="Courier New" w:hAnsi="Courier New"/>
         </w:rPr>
         <w:tab/>
-        <w:t>https://flatassembler.github.io/analogClock.html</w:t>
+        <w:t>https://codereview.stackexchange.com/questions/253951/converting-decimal-to-binary-in-assembly/253978#253978</w:t>
       </w:r>
     </w:p>
   </w:footnote>
@@ -24668,7 +25015,7 @@
           <w:rFonts w:ascii="Courier New" w:hAnsi="Courier New"/>
         </w:rPr>
         <w:tab/>
-        <w:t>https://www.reddit.com/r/asm/comments/jyfrxy/how_to_implement_breakpoints_in_a_simulator/gd5ysu7/?utm_source=reddit&amp;utm_medium=web2x&amp;context=3</w:t>
+        <w:t>https://github.com/FlatAssembler/AECforWebAssembly/issues/3</w:t>
       </w:r>
     </w:p>
   </w:footnote>
@@ -24691,7 +25038,7 @@
           <w:rFonts w:ascii="Courier New" w:hAnsi="Courier New"/>
         </w:rPr>
         <w:tab/>
-        <w:t>https://atheistforums.org/thread-61911-post-2112572.html#pid2112572</w:t>
+        <w:t>https://flatassembler.github.io/analogClock.html</w:t>
       </w:r>
     </w:p>
   </w:footnote>
@@ -24714,7 +25061,7 @@
           <w:rFonts w:ascii="Courier New" w:hAnsi="Courier New"/>
         </w:rPr>
         <w:tab/>
-        <w:t>https://atheistforums.org/thread-61911-post-2112817.html#pid2112817</w:t>
+        <w:t>https://www.reddit.com/r/asm/comments/jyfrxy/how_to_implement_breakpoints_in_a_simulator/gd5ysu7/?utm_source=reddit&amp;utm_medium=web2x&amp;context=3</w:t>
       </w:r>
     </w:p>
   </w:footnote>
@@ -24737,7 +25084,7 @@
           <w:rFonts w:ascii="Courier New" w:hAnsi="Courier New"/>
         </w:rPr>
         <w:tab/>
-        <w:t>https://github.com/FlatAssembler/PicoBlaze_Simulator_for_Android</w:t>
+        <w:t>https://atheistforums.org/thread-61911-post-2112572.html#pid2112572</w:t>
       </w:r>
     </w:p>
   </w:footnote>
@@ -24747,7 +25094,6 @@
         <w:pStyle w:val="Footnote"/>
         <w:rPr>
           <w:rFonts w:ascii="Courier New" w:hAnsi="Courier New"/>
-          <w:lang w:val="hr-HR"/>
         </w:rPr>
       </w:pPr>
       <w:r>
@@ -24759,10 +25105,9 @@
       <w:r>
         <w:rPr>
           <w:rFonts w:ascii="Courier New" w:hAnsi="Courier New"/>
-          <w:lang w:val="hr-HR"/>
         </w:rPr>
         <w:tab/>
-        <w:t>https://picoblaze-simulator.sourceforge.io/</w:t>
+        <w:t>https://atheistforums.org/thread-61911-post-2112817.html#pid2112817</w:t>
       </w:r>
     </w:p>
   </w:footnote>
@@ -24772,7 +25117,6 @@
         <w:pStyle w:val="Footnote"/>
         <w:rPr>
           <w:rFonts w:ascii="Courier New" w:hAnsi="Courier New"/>
-          <w:lang w:val="hr-HR"/>
         </w:rPr>
       </w:pPr>
       <w:r>
@@ -24784,10 +25128,9 @@
       <w:r>
         <w:rPr>
           <w:rFonts w:ascii="Courier New" w:hAnsi="Courier New"/>
-          <w:lang w:val="hr-HR"/>
         </w:rPr>
         <w:tab/>
-        <w:t>https://flatassembler.github.io/PicoBlaze/PicoBlaze.html</w:t>
+        <w:t>https://github.com/FlatAssembler/PicoBlaze_Simulator_for_Android</w:t>
       </w:r>
     </w:p>
   </w:footnote>
@@ -24795,7 +25138,10 @@
     <w:p>
       <w:pPr>
         <w:pStyle w:val="Footnote"/>
-        <w:rPr/>
+        <w:rPr>
+          <w:rFonts w:ascii="Courier New" w:hAnsi="Courier New"/>
+          <w:lang w:val="hr-HR"/>
+        </w:rPr>
       </w:pPr>
       <w:r>
         <w:rPr>
@@ -24804,9 +25150,12 @@
         <w:footnoteRef/>
       </w:r>
       <w:r>
-        <w:rPr/>
+        <w:rPr>
+          <w:rFonts w:ascii="Courier New" w:hAnsi="Courier New"/>
+          <w:lang w:val="hr-HR"/>
+        </w:rPr>
         <w:tab/>
-        <w:t>https://informatika.azoo.hr/natjecanje/dogadjaj/175/rezultati</w:t>
+        <w:t>https://picoblaze-simulator.sourceforge.io/</w:t>
       </w:r>
     </w:p>
   </w:footnote>
@@ -24814,7 +25163,10 @@
     <w:p>
       <w:pPr>
         <w:pStyle w:val="Footnote"/>
-        <w:rPr/>
+        <w:rPr>
+          <w:rFonts w:ascii="Courier New" w:hAnsi="Courier New"/>
+          <w:lang w:val="hr-HR"/>
+        </w:rPr>
       </w:pPr>
       <w:r>
         <w:rPr>
@@ -24823,9 +25175,12 @@
         <w:footnoteRef/>
       </w:r>
       <w:r>
-        <w:rPr/>
+        <w:rPr>
+          <w:rFonts w:ascii="Courier New" w:hAnsi="Courier New"/>
+          <w:lang w:val="hr-HR"/>
+        </w:rPr>
         <w:tab/>
-        <w:t>https://informatika.azoo.hr/natjecanje/dogadjaj/235/rezultati</w:t>
+        <w:t>https://flatassembler.github.io/PicoBlaze/PicoBlaze.html</w:t>
       </w:r>
     </w:p>
   </w:footnote>
@@ -24844,11 +25199,49 @@
       <w:r>
         <w:rPr/>
         <w:tab/>
-        <w:t>https://informatika.azoo.hr/natjecanje/dogadjaj/288/rezultati</w:t>
+        <w:t>https://informatika.azoo.hr/natjecanje/dogadjaj/175/rezultati</w:t>
       </w:r>
     </w:p>
   </w:footnote>
   <w:footnote w:id="34">
+    <w:p>
+      <w:pPr>
+        <w:pStyle w:val="Footnote"/>
+        <w:rPr/>
+      </w:pPr>
+      <w:r>
+        <w:rPr>
+          <w:rStyle w:val="FootnoteCharacters"/>
+        </w:rPr>
+        <w:footnoteRef/>
+      </w:r>
+      <w:r>
+        <w:rPr/>
+        <w:tab/>
+        <w:t>https://informatika.azoo.hr/natjecanje/dogadjaj/235/rezultati</w:t>
+      </w:r>
+    </w:p>
+  </w:footnote>
+  <w:footnote w:id="35">
+    <w:p>
+      <w:pPr>
+        <w:pStyle w:val="Footnote"/>
+        <w:rPr/>
+      </w:pPr>
+      <w:r>
+        <w:rPr>
+          <w:rStyle w:val="FootnoteCharacters"/>
+        </w:rPr>
+        <w:footnoteRef/>
+      </w:r>
+      <w:r>
+        <w:rPr/>
+        <w:tab/>
+        <w:t>https://informatika.azoo.hr/natjecanje/dogadjaj/288/rezultati</w:t>
+      </w:r>
+    </w:p>
+  </w:footnote>
+  <w:footnote w:id="36">
     <w:p>
       <w:pPr>
         <w:pStyle w:val="Footnote"/>
@@ -24871,44 +25264,6 @@
       </w:hyperlink>
     </w:p>
   </w:footnote>
-  <w:footnote w:id="35">
-    <w:p>
-      <w:pPr>
-        <w:pStyle w:val="Footnote"/>
-        <w:rPr/>
-      </w:pPr>
-      <w:r>
-        <w:rPr>
-          <w:rStyle w:val="FootnoteCharacters"/>
-        </w:rPr>
-        <w:footnoteRef/>
-      </w:r>
-      <w:r>
-        <w:rPr/>
-        <w:tab/>
-        <w:t>https://stemgames.hr/wp-content/uploads/2019/05/SG-Rezultati-2019-znanje-T.pdf</w:t>
-      </w:r>
-    </w:p>
-  </w:footnote>
-  <w:footnote w:id="36">
-    <w:p>
-      <w:pPr>
-        <w:pStyle w:val="Footnote"/>
-        <w:rPr/>
-      </w:pPr>
-      <w:r>
-        <w:rPr>
-          <w:rStyle w:val="FootnoteCharacters"/>
-        </w:rPr>
-        <w:footnoteRef/>
-      </w:r>
-      <w:r>
-        <w:rPr/>
-        <w:tab/>
-        <w:t>https://www.azoo.hr/images/rezultati_klas_jezici_lat_gimnazije2016.pdf</w:t>
-      </w:r>
-    </w:p>
-  </w:footnote>
   <w:footnote w:id="37">
     <w:p>
       <w:pPr>
@@ -24924,7 +25279,7 @@
       <w:r>
         <w:rPr/>
         <w:tab/>
-        <w:t>http://www.glas-slavonije.hr/365330/3/Gimnazijalac-Teo-napisao--i-objavio-knjigu-o-jeziku</w:t>
+        <w:t>https://stemgames.hr/wp-content/uploads/2019/05/SG-Rezultati-2019-znanje-T.pdf</w:t>
       </w:r>
     </w:p>
   </w:footnote>
@@ -24943,11 +25298,49 @@
       <w:r>
         <w:rPr/>
         <w:tab/>
-        <w:t>https://bib.irb.hr/datoteka/957836.Kopacki.pdf</w:t>
+        <w:t>https://www.azoo.hr/images/rezultati_klas_jezici_lat_gimnazije2016.pdf</w:t>
       </w:r>
     </w:p>
   </w:footnote>
   <w:footnote w:id="39">
+    <w:p>
+      <w:pPr>
+        <w:pStyle w:val="Footnote"/>
+        <w:rPr/>
+      </w:pPr>
+      <w:r>
+        <w:rPr>
+          <w:rStyle w:val="FootnoteCharacters"/>
+        </w:rPr>
+        <w:footnoteRef/>
+      </w:r>
+      <w:r>
+        <w:rPr/>
+        <w:tab/>
+        <w:t>http://www.glas-slavonije.hr/365330/3/Gimnazijalac-Teo-napisao--i-objavio-knjigu-o-jeziku</w:t>
+      </w:r>
+    </w:p>
+  </w:footnote>
+  <w:footnote w:id="40">
+    <w:p>
+      <w:pPr>
+        <w:pStyle w:val="Footnote"/>
+        <w:rPr/>
+      </w:pPr>
+      <w:r>
+        <w:rPr>
+          <w:rStyle w:val="FootnoteCharacters"/>
+        </w:rPr>
+        <w:footnoteRef/>
+      </w:r>
+      <w:r>
+        <w:rPr/>
+        <w:tab/>
+        <w:t>https://bib.irb.hr/datoteka/957836.Kopacki.pdf</w:t>
+      </w:r>
+    </w:p>
+  </w:footnote>
+  <w:footnote w:id="41">
     <w:p>
       <w:pPr>
         <w:pStyle w:val="Footnote"/>
@@ -24973,7 +25366,7 @@
       </w:hyperlink>
     </w:p>
   </w:footnote>
-  <w:footnote w:id="40">
+  <w:footnote w:id="42">
     <w:p>
       <w:pPr>
         <w:pStyle w:val="Footnote"/>
@@ -24996,7 +25389,7 @@
       </w:r>
     </w:p>
   </w:footnote>
-  <w:footnote w:id="41">
+  <w:footnote w:id="43">
     <w:p>
       <w:pPr>
         <w:pStyle w:val="Footnote"/>

</xml_diff>

<commit_message>
Explained what "landscape" means in computing...
</commit_message>
<xml_diff>
--- a/seminar/PicoBlaze.docx
+++ b/seminar/PicoBlaze.docx
@@ -6439,7 +6439,33 @@
           <w:szCs w:val="22"/>
           <w:lang w:val="hr-HR"/>
         </w:rPr>
-        <w:t xml:space="preserve">, osim heksadekadskih stringova koje predstavljaju naredbe u strojnom kodu, čuva i podatke o linijama asemblerskog koda iz kojih dolaze naredbe. Datoteka </w:t>
+        <w:t xml:space="preserve">, osim heksadekadskih stringova koje predstavljaju naredbe u strojnom kodu, čuva i podatke o linijama asemblerskog koda iz kojih dolaze naredbe. </w:t>
+      </w:r>
+      <w:r>
+        <w:rPr>
+          <w:rFonts w:ascii="Times New Roman" w:hAnsi="Times New Roman"/>
+          <w:b w:val="false"/>
+          <w:bCs w:val="false"/>
+          <w:i w:val="false"/>
+          <w:iCs w:val="false"/>
+          <w:sz w:val="22"/>
+          <w:szCs w:val="22"/>
+          <w:lang w:val="hr-HR"/>
+        </w:rPr>
+        <w:t>Točke prekida dodao sam na prijedlog profesora Tomislava Matića.</w:t>
+      </w:r>
+      <w:r>
+        <w:rPr>
+          <w:rFonts w:ascii="Times New Roman" w:hAnsi="Times New Roman"/>
+          <w:b w:val="false"/>
+          <w:bCs w:val="false"/>
+          <w:i w:val="false"/>
+          <w:iCs w:val="false"/>
+          <w:sz w:val="22"/>
+          <w:szCs w:val="22"/>
+          <w:lang w:val="hr-HR"/>
+        </w:rPr>
+        <w:t xml:space="preserve"> Datoteka </w:t>
       </w:r>
       <w:r>
         <w:rPr>
@@ -7455,7 +7481,47 @@
           <w:szCs w:val="22"/>
           <w:lang w:val="hr-HR"/>
         </w:rPr>
-        <w:t>.</w:t>
+        <w:t xml:space="preserve">. </w:t>
+      </w:r>
+      <w:r>
+        <w:rPr>
+          <w:rFonts w:ascii="Times New Roman" w:hAnsi="Times New Roman"/>
+          <w:b w:val="false"/>
+          <w:bCs w:val="false"/>
+          <w:i w:val="false"/>
+          <w:iCs w:val="false"/>
+          <w:sz w:val="22"/>
+          <w:szCs w:val="22"/>
+          <w:lang w:val="hr-HR"/>
+        </w:rPr>
+        <w:t>I to nije samo u mom simulatoru PicoBlazea, nego i drugdje na mojoj web-stranici, recimo, u WebPositiveu su strelice na dnu mog SVG PacMana</w:t>
+      </w:r>
+      <w:r>
+        <w:rPr>
+          <w:rStyle w:val="FootnoteAnchor"/>
+          <w:rFonts w:ascii="Times New Roman" w:hAnsi="Times New Roman"/>
+          <w:b w:val="false"/>
+          <w:bCs w:val="false"/>
+          <w:i w:val="false"/>
+          <w:iCs w:val="false"/>
+          <w:sz w:val="22"/>
+          <w:szCs w:val="22"/>
+          <w:lang w:val="hr-HR"/>
+        </w:rPr>
+        <w:footnoteReference w:id="8"/>
+      </w:r>
+      <w:r>
+        <w:rPr>
+          <w:rFonts w:ascii="Times New Roman" w:hAnsi="Times New Roman"/>
+          <w:b w:val="false"/>
+          <w:bCs w:val="false"/>
+          <w:i w:val="false"/>
+          <w:iCs w:val="false"/>
+          <w:sz w:val="22"/>
+          <w:szCs w:val="22"/>
+          <w:lang w:val="hr-HR"/>
+        </w:rPr>
+        <w:t xml:space="preserve"> nevidljive dok se na njih ne prijeđe mišem.</w:t>
       </w:r>
       <w:r>
         <w:rPr>
@@ -7533,7 +7599,85 @@
           <w:szCs w:val="22"/>
           <w:lang w:val="hr-HR"/>
         </w:rPr>
-        <w:t xml:space="preserve"> da se moj PicoBlaze Simulator koristi u WebPositiveu. Drugi internetski preglednik za operativni sustav Haiku, Otter (bliski srodnik Operi), bolje renderira web-stranice nego što to radi WebPositive, ali Otter ne podržava dovoljno JavaScripta da se u njemu pokrene moj PicoBlaze Simulator. </w:t>
+        <w:t xml:space="preserve"> da se moj PicoBlaze Simulator koristi u WebPositiveu. Drugi internetski preglednik za operativni sustav Haiku, Otter (bliski srodnik Operi), bolje renderira web-stranice nego što to radi WebPositive, ali Otter ne podržava dovoljno JavaScripta da se u njemu pokrene moj PicoBlaze Simulator </w:t>
+      </w:r>
+      <w:r>
+        <w:rPr>
+          <w:rFonts w:ascii="Times New Roman" w:hAnsi="Times New Roman"/>
+          <w:b w:val="false"/>
+          <w:bCs w:val="false"/>
+          <w:i w:val="false"/>
+          <w:iCs w:val="false"/>
+          <w:sz w:val="22"/>
+          <w:szCs w:val="22"/>
+          <w:lang w:val="hr-HR"/>
+        </w:rPr>
+        <w:t xml:space="preserve">(iako u </w:t>
+      </w:r>
+      <w:r>
+        <w:rPr>
+          <w:rFonts w:ascii="Times New Roman" w:hAnsi="Times New Roman"/>
+          <w:b w:val="false"/>
+          <w:bCs w:val="false"/>
+          <w:i w:val="false"/>
+          <w:iCs w:val="false"/>
+          <w:sz w:val="22"/>
+          <w:szCs w:val="22"/>
+          <w:lang w:val="hr-HR"/>
+        </w:rPr>
+        <w:t>Otteru</w:t>
+      </w:r>
+      <w:r>
+        <w:rPr>
+          <w:rFonts w:ascii="Times New Roman" w:hAnsi="Times New Roman"/>
+          <w:b w:val="false"/>
+          <w:bCs w:val="false"/>
+          <w:i w:val="false"/>
+          <w:iCs w:val="false"/>
+          <w:sz w:val="22"/>
+          <w:szCs w:val="22"/>
+          <w:lang w:val="hr-HR"/>
+        </w:rPr>
+        <w:t xml:space="preserve">, </w:t>
+      </w:r>
+      <w:r>
+        <w:rPr>
+          <w:rFonts w:ascii="Times New Roman" w:hAnsi="Times New Roman"/>
+          <w:b w:val="false"/>
+          <w:bCs w:val="false"/>
+          <w:i w:val="false"/>
+          <w:iCs w:val="false"/>
+          <w:sz w:val="22"/>
+          <w:szCs w:val="22"/>
+          <w:lang w:val="hr-HR"/>
+        </w:rPr>
+        <w:t>na primjer,</w:t>
+      </w:r>
+      <w:r>
+        <w:rPr>
+          <w:rFonts w:ascii="Times New Roman" w:hAnsi="Times New Roman"/>
+          <w:b w:val="false"/>
+          <w:bCs w:val="false"/>
+          <w:i w:val="false"/>
+          <w:iCs w:val="false"/>
+          <w:sz w:val="22"/>
+          <w:szCs w:val="22"/>
+          <w:lang w:val="hr-HR"/>
+        </w:rPr>
+        <w:t xml:space="preserve"> moj SVG PacMan radi bez problema)</w:t>
+      </w:r>
+      <w:r>
+        <w:rPr>
+          <w:rFonts w:ascii="Times New Roman" w:hAnsi="Times New Roman"/>
+          <w:b w:val="false"/>
+          <w:bCs w:val="false"/>
+          <w:i w:val="false"/>
+          <w:iCs w:val="false"/>
+          <w:sz w:val="22"/>
+          <w:szCs w:val="22"/>
+          <w:lang w:val="hr-HR"/>
+        </w:rPr>
+        <w:t xml:space="preserve">. </w:t>
       </w:r>
       <w:r>
         <w:rPr>
@@ -7624,20 +7768,72 @@
           <w:szCs w:val="22"/>
           <w:lang w:val="hr-HR"/>
         </w:rPr>
-        <w:t>lanscape</w:t>
-      </w:r>
-      <w:r>
-        <w:rPr>
-          <w:rFonts w:ascii="Times New Roman" w:hAnsi="Times New Roman"/>
-          <w:b w:val="false"/>
-          <w:bCs w:val="false"/>
-          <w:i w:val="false"/>
-          <w:iCs w:val="false"/>
-          <w:sz w:val="22"/>
-          <w:szCs w:val="22"/>
-          <w:lang w:val="hr-HR"/>
-        </w:rPr>
-        <w:t xml:space="preserve"> (pejzažni) način rada. Mislim da razumijem zašto, ali ne znam kako to popraviti. Pretpostavljam da bi netko tko zna napredni CSS to mogao popravi</w:t>
+        <w:t>lan</w:t>
+      </w:r>
+      <w:r>
+        <w:rPr>
+          <w:rFonts w:ascii="Times New Roman" w:hAnsi="Times New Roman"/>
+          <w:b w:val="false"/>
+          <w:bCs w:val="false"/>
+          <w:i/>
+          <w:iCs/>
+          <w:sz w:val="22"/>
+          <w:szCs w:val="22"/>
+          <w:lang w:val="hr-HR"/>
+        </w:rPr>
+        <w:t>d</w:t>
+      </w:r>
+      <w:r>
+        <w:rPr>
+          <w:rFonts w:ascii="Times New Roman" w:hAnsi="Times New Roman"/>
+          <w:b w:val="false"/>
+          <w:bCs w:val="false"/>
+          <w:i/>
+          <w:iCs/>
+          <w:sz w:val="22"/>
+          <w:szCs w:val="22"/>
+          <w:lang w:val="hr-HR"/>
+        </w:rPr>
+        <w:t>scape</w:t>
+      </w:r>
+      <w:r>
+        <w:rPr>
+          <w:rFonts w:ascii="Times New Roman" w:hAnsi="Times New Roman"/>
+          <w:b w:val="false"/>
+          <w:bCs w:val="false"/>
+          <w:i w:val="false"/>
+          <w:iCs w:val="false"/>
+          <w:sz w:val="22"/>
+          <w:szCs w:val="22"/>
+          <w:lang w:val="hr-HR"/>
+        </w:rPr>
+        <w:t xml:space="preserve"> (pejzažni) način rada </w:t>
+      </w:r>
+      <w:r>
+        <w:rPr>
+          <w:rFonts w:ascii="Times New Roman" w:hAnsi="Times New Roman"/>
+          <w:b w:val="false"/>
+          <w:bCs w:val="false"/>
+          <w:i w:val="false"/>
+          <w:iCs w:val="false"/>
+          <w:sz w:val="22"/>
+          <w:szCs w:val="22"/>
+          <w:lang w:val="hr-HR"/>
+        </w:rPr>
+        <w:t>(kad mobitel okrenemo horizontalno umjesto vertikalno)</w:t>
+      </w:r>
+      <w:r>
+        <w:rPr>
+          <w:rFonts w:ascii="Times New Roman" w:hAnsi="Times New Roman"/>
+          <w:b w:val="false"/>
+          <w:bCs w:val="false"/>
+          <w:i w:val="false"/>
+          <w:iCs w:val="false"/>
+          <w:sz w:val="22"/>
+          <w:szCs w:val="22"/>
+          <w:lang w:val="hr-HR"/>
+        </w:rPr>
+        <w:t>. Mislim da razumijem zašto, ali ne znam kako to popraviti. Pretpostavljam da bi netko tko zna napredni CSS to mogao popravi</w:t>
       </w:r>
       <w:r>
         <w:rPr>
@@ -7690,20 +7886,85 @@
           <w:szCs w:val="22"/>
           <w:lang w:val="hr-HR"/>
         </w:rPr>
-        <w:footnoteReference w:id="8"/>
-      </w:r>
-      <w:r>
-        <w:rPr>
-          <w:rFonts w:ascii="Times New Roman" w:hAnsi="Times New Roman"/>
-          <w:b w:val="false"/>
-          <w:bCs w:val="false"/>
-          <w:i w:val="false"/>
-          <w:iCs w:val="false"/>
-          <w:sz w:val="22"/>
-          <w:szCs w:val="22"/>
-          <w:lang w:val="hr-HR"/>
-        </w:rPr>
-        <w:t>, ali nisam dobio nikakav smisleni odgovor.</w:t>
+        <w:footnoteReference w:id="9"/>
+      </w:r>
+      <w:r>
+        <w:rPr>
+          <w:rFonts w:ascii="Times New Roman" w:hAnsi="Times New Roman"/>
+          <w:b w:val="false"/>
+          <w:bCs w:val="false"/>
+          <w:i w:val="false"/>
+          <w:iCs w:val="false"/>
+          <w:sz w:val="22"/>
+          <w:szCs w:val="22"/>
+          <w:lang w:val="hr-HR"/>
+        </w:rPr>
+        <w:t xml:space="preserve">, ali nisam dobio nikakav smisleni odgovor. </w:t>
+      </w:r>
+      <w:r>
+        <w:rPr>
+          <w:rFonts w:ascii="Times New Roman" w:hAnsi="Times New Roman"/>
+          <w:b w:val="false"/>
+          <w:bCs w:val="false"/>
+          <w:i w:val="false"/>
+          <w:iCs w:val="false"/>
+          <w:sz w:val="22"/>
+          <w:szCs w:val="22"/>
+          <w:lang w:val="hr-HR"/>
+        </w:rPr>
+        <w:t xml:space="preserve">S obzirom na to da se taj problem ne događa u Dolphinu, a Dolphin je bliski srodnik Safariju </w:t>
+      </w:r>
+      <w:r>
+        <w:rPr>
+          <w:rFonts w:ascii="Times New Roman" w:hAnsi="Times New Roman"/>
+          <w:b w:val="false"/>
+          <w:bCs w:val="false"/>
+          <w:i w:val="false"/>
+          <w:iCs w:val="false"/>
+          <w:sz w:val="22"/>
+          <w:szCs w:val="22"/>
+          <w:lang w:val="hr-HR"/>
+        </w:rPr>
+        <w:t>(oboje se baziraju na WebKitu)</w:t>
+      </w:r>
+      <w:r>
+        <w:rPr>
+          <w:rFonts w:ascii="Times New Roman" w:hAnsi="Times New Roman"/>
+          <w:b w:val="false"/>
+          <w:bCs w:val="false"/>
+          <w:i w:val="false"/>
+          <w:iCs w:val="false"/>
+          <w:sz w:val="22"/>
+          <w:szCs w:val="22"/>
+          <w:lang w:val="hr-HR"/>
+        </w:rPr>
+        <w:t xml:space="preserve">, pretpostavljam da se taj problem ne događa </w:t>
+      </w:r>
+      <w:r>
+        <w:rPr>
+          <w:rFonts w:ascii="Times New Roman" w:hAnsi="Times New Roman"/>
+          <w:b w:val="false"/>
+          <w:bCs w:val="false"/>
+          <w:i w:val="false"/>
+          <w:iCs w:val="false"/>
+          <w:sz w:val="22"/>
+          <w:szCs w:val="22"/>
+          <w:lang w:val="hr-HR"/>
+        </w:rPr>
+        <w:t>ni</w:t>
+      </w:r>
+      <w:r>
+        <w:rPr>
+          <w:rFonts w:ascii="Times New Roman" w:hAnsi="Times New Roman"/>
+          <w:b w:val="false"/>
+          <w:bCs w:val="false"/>
+          <w:i w:val="false"/>
+          <w:iCs w:val="false"/>
+          <w:sz w:val="22"/>
+          <w:szCs w:val="22"/>
+          <w:lang w:val="hr-HR"/>
+        </w:rPr>
+        <w:t xml:space="preserve"> u Safariju na iPhoneu, iako nisam isprobao.</w:t>
       </w:r>
       <w:r>
         <w:rPr>
@@ -8093,7 +8354,46 @@
           <w:szCs w:val="22"/>
           <w:lang w:val="hr-HR"/>
         </w:rPr>
-        <w:t>).</w:t>
+        <w:t xml:space="preserve">). </w:t>
+      </w:r>
+      <w:r>
+        <w:rPr>
+          <w:rFonts w:ascii="Times New Roman" w:hAnsi="Times New Roman"/>
+          <w:b w:val="false"/>
+          <w:bCs w:val="false"/>
+          <w:i w:val="false"/>
+          <w:iCs w:val="false"/>
+          <w:sz w:val="22"/>
+          <w:szCs w:val="22"/>
+          <w:lang w:val="hr-HR"/>
+        </w:rPr>
+        <w:t xml:space="preserve">U Firefoxu 52 na Windows XP još se i mogu tako da, recimo, asemblerski program koji želimo debuggirati kopiramo u Notepad i u Notepadu u statusnoj traci vidimo koji je redni broj linije u kojoj mislimo da je problem, pa onda taj broj kliknemo u Firefoxu 52, ali takav </w:t>
+      </w:r>
+      <w:r>
+        <w:rPr>
+          <w:rFonts w:ascii="Times New Roman" w:hAnsi="Times New Roman"/>
+          <w:b w:val="false"/>
+          <w:bCs w:val="false"/>
+          <w:i/>
+          <w:iCs/>
+          <w:sz w:val="22"/>
+          <w:szCs w:val="22"/>
+          <w:lang w:val="hr-HR"/>
+        </w:rPr>
+        <w:t>work-around</w:t>
+      </w:r>
+      <w:r>
+        <w:rPr>
+          <w:rFonts w:ascii="Times New Roman" w:hAnsi="Times New Roman"/>
+          <w:b w:val="false"/>
+          <w:bCs w:val="false"/>
+          <w:i w:val="false"/>
+          <w:iCs w:val="false"/>
+          <w:sz w:val="22"/>
+          <w:szCs w:val="22"/>
+          <w:lang w:val="hr-HR"/>
+        </w:rPr>
+        <w:t>, koliko vidim, ne postoji u Microsoft Edgeu.</w:t>
       </w:r>
     </w:p>
     <w:p>
@@ -8118,7 +8418,33 @@
           <w:szCs w:val="22"/>
           <w:lang w:val="hr-HR"/>
         </w:rPr>
-        <w:t>B</w:t>
+        <w:t xml:space="preserve">Dok sam pisao potprogram </w:t>
+      </w:r>
+      <w:r>
+        <w:rPr>
+          <w:rFonts w:ascii="Courier New" w:hAnsi="Courier New"/>
+          <w:b w:val="false"/>
+          <w:bCs w:val="false"/>
+          <w:i w:val="false"/>
+          <w:iCs w:val="false"/>
+          <w:sz w:val="22"/>
+          <w:szCs w:val="22"/>
+          <w:lang w:val="hr-HR"/>
+        </w:rPr>
+        <w:t>PicoBlaze.html</w:t>
+      </w:r>
+      <w:r>
+        <w:rPr>
+          <w:rFonts w:ascii="Times New Roman" w:hAnsi="Times New Roman"/>
+          <w:b w:val="false"/>
+          <w:bCs w:val="false"/>
+          <w:i w:val="false"/>
+          <w:iCs w:val="false"/>
+          <w:sz w:val="22"/>
+          <w:szCs w:val="22"/>
+          <w:lang w:val="hr-HR"/>
+        </w:rPr>
+        <w:t>, b</w:t>
       </w:r>
       <w:r>
         <w:rPr>
@@ -8392,7 +8718,7 @@
           <w:szCs w:val="22"/>
           <w:lang w:val="hr-HR"/>
         </w:rPr>
-        <w:footnoteReference w:id="9"/>
+        <w:footnoteReference w:id="10"/>
       </w:r>
       <w:r>
         <w:rPr>
@@ -9030,7 +9356,7 @@
           <w:szCs w:val="22"/>
           <w:lang w:val="hr-HR"/>
         </w:rPr>
-        <w:footnoteReference w:id="10"/>
+        <w:footnoteReference w:id="11"/>
       </w:r>
       <w:r>
         <w:rPr>
@@ -10420,7 +10746,7 @@
           <w:szCs w:val="22"/>
           <w:lang w:val="hr-HR"/>
         </w:rPr>
-        <w:footnoteReference w:id="11"/>
+        <w:footnoteReference w:id="12"/>
       </w:r>
       <w:r>
         <w:rPr>
@@ -11305,7 +11631,7 @@
           <w:vertAlign w:val="superscript"/>
           <w:lang w:val="hr-HR"/>
         </w:rPr>
-        <w:footnoteReference w:id="12"/>
+        <w:footnoteReference w:id="13"/>
       </w:r>
       <w:r>
         <w:rPr>
@@ -11538,7 +11864,7 @@
           <w:vertAlign w:val="superscript"/>
           <w:lang w:val="hr-HR"/>
         </w:rPr>
-        <w:footnoteReference w:id="13"/>
+        <w:footnoteReference w:id="14"/>
       </w:r>
       <w:r>
         <w:rPr>
@@ -12399,7 +12725,7 @@
           <w:szCs w:val="22"/>
           <w:lang w:val="hr-HR"/>
         </w:rPr>
-        <w:footnoteReference w:id="14"/>
+        <w:footnoteReference w:id="15"/>
       </w:r>
       <w:r>
         <w:rPr>
@@ -12629,7 +12955,7 @@
           <w:szCs w:val="22"/>
           <w:lang w:val="hr-HR"/>
         </w:rPr>
-        <w:footnoteReference w:id="15"/>
+        <w:footnoteReference w:id="16"/>
       </w:r>
       <w:r>
         <w:rPr>
@@ -15240,7 +15566,7 @@
           <w:vertAlign w:val="superscript"/>
           <w:lang w:val="hr-HR"/>
         </w:rPr>
-        <w:footnoteReference w:id="16"/>
+        <w:footnoteReference w:id="17"/>
       </w:r>
       <w:r>
         <w:rPr>
@@ -15671,7 +15997,7 @@
           <w:szCs w:val="22"/>
           <w:lang w:val="hr-HR"/>
         </w:rPr>
-        <w:footnoteReference w:id="17"/>
+        <w:footnoteReference w:id="18"/>
       </w:r>
       <w:r>
         <w:rPr>
@@ -15958,7 +16284,7 @@
           <w:szCs w:val="22"/>
           <w:lang w:val="hr-HR"/>
         </w:rPr>
-        <w:footnoteReference w:id="18"/>
+        <w:footnoteReference w:id="19"/>
       </w:r>
       <w:r>
         <w:rPr>
@@ -16252,7 +16578,7 @@
           <w:szCs w:val="22"/>
           <w:lang w:val="hr-HR"/>
         </w:rPr>
-        <w:footnoteReference w:id="19"/>
+        <w:footnoteReference w:id="20"/>
       </w:r>
       <w:r>
         <w:rPr>
@@ -16331,7 +16657,7 @@
           <w:szCs w:val="22"/>
           <w:lang w:val="hr-HR"/>
         </w:rPr>
-        <w:footnoteReference w:id="20"/>
+        <w:footnoteReference w:id="21"/>
       </w:r>
       <w:r>
         <w:rPr>
@@ -16397,7 +16723,7 @@
           <w:szCs w:val="22"/>
           <w:lang w:val="hr-HR"/>
         </w:rPr>
-        <w:footnoteReference w:id="21"/>
+        <w:footnoteReference w:id="22"/>
       </w:r>
       <w:r>
         <w:rPr>
@@ -16528,7 +16854,7 @@
           <w:szCs w:val="22"/>
           <w:lang w:val="hr-HR"/>
         </w:rPr>
-        <w:footnoteReference w:id="22"/>
+        <w:footnoteReference w:id="23"/>
       </w:r>
       <w:r>
         <w:rPr>
@@ -16933,7 +17259,7 @@
           <w:szCs w:val="22"/>
           <w:lang w:val="hr-HR"/>
         </w:rPr>
-        <w:footnoteReference w:id="23"/>
+        <w:footnoteReference w:id="24"/>
       </w:r>
       <w:r>
         <w:rPr>
@@ -20668,7 +20994,7 @@
           <w:szCs w:val="22"/>
           <w:lang w:val="hr-HR"/>
         </w:rPr>
-        <w:footnoteReference w:id="24"/>
+        <w:footnoteReference w:id="25"/>
       </w:r>
       <w:r>
         <w:rPr>
@@ -20955,7 +21281,7 @@
           <w:szCs w:val="22"/>
           <w:lang w:val="hr-HR"/>
         </w:rPr>
-        <w:footnoteReference w:id="25"/>
+        <w:footnoteReference w:id="26"/>
       </w:r>
       <w:r>
         <w:rPr>
@@ -21431,7 +21757,7 @@
           <w:szCs w:val="22"/>
           <w:lang w:val="hr-HR"/>
         </w:rPr>
-        <w:footnoteReference w:id="26"/>
+        <w:footnoteReference w:id="27"/>
       </w:r>
       <w:r>
         <w:rPr>
@@ -21906,7 +22232,7 @@
           <w:vertAlign w:val="superscript"/>
           <w:lang w:val="hr-HR"/>
         </w:rPr>
-        <w:footnoteReference w:id="27"/>
+        <w:footnoteReference w:id="28"/>
       </w:r>
       <w:r>
         <w:rPr>
@@ -22083,7 +22409,7 @@
           <w:szCs w:val="22"/>
           <w:lang w:val="hr-HR"/>
         </w:rPr>
-        <w:footnoteReference w:id="28"/>
+        <w:footnoteReference w:id="29"/>
       </w:r>
       <w:r>
         <w:rPr>
@@ -22344,7 +22670,7 @@
           <w:szCs w:val="22"/>
           <w:lang w:val="hr-HR"/>
         </w:rPr>
-        <w:footnoteReference w:id="29"/>
+        <w:footnoteReference w:id="30"/>
       </w:r>
       <w:r>
         <w:rPr>
@@ -22768,7 +23094,7 @@
           <w:szCs w:val="22"/>
           <w:lang w:val="hr-HR"/>
         </w:rPr>
-        <w:footnoteReference w:id="30"/>
+        <w:footnoteReference w:id="31"/>
       </w:r>
       <w:r>
         <w:rPr>
@@ -23006,7 +23332,7 @@
           <w:szCs w:val="22"/>
           <w:lang w:val="hr-HR"/>
         </w:rPr>
-        <w:footnoteReference w:id="31"/>
+        <w:footnoteReference w:id="32"/>
       </w:r>
       <w:r>
         <w:rPr>
@@ -23180,7 +23506,7 @@
           <w:iCs/>
           <w:lang w:val="en-US"/>
         </w:rPr>
-        <w:footnoteReference w:id="32"/>
+        <w:footnoteReference w:id="33"/>
       </w:r>
       <w:r>
         <w:rPr>
@@ -23489,7 +23815,7 @@
           <w:rStyle w:val="FootnoteAnchor"/>
           <w:lang w:val="hr-HR"/>
         </w:rPr>
-        <w:footnoteReference w:id="33"/>
+        <w:footnoteReference w:id="34"/>
       </w:r>
       <w:r>
         <w:rPr>
@@ -23502,7 +23828,7 @@
           <w:rStyle w:val="FootnoteAnchor"/>
           <w:lang w:val="hr-HR"/>
         </w:rPr>
-        <w:footnoteReference w:id="34"/>
+        <w:footnoteReference w:id="35"/>
       </w:r>
       <w:r>
         <w:rPr>
@@ -23515,7 +23841,7 @@
           <w:rStyle w:val="FootnoteAnchor"/>
           <w:lang w:val="hr-HR"/>
         </w:rPr>
-        <w:footnoteReference w:id="35"/>
+        <w:footnoteReference w:id="36"/>
       </w:r>
       <w:r>
         <w:rPr>
@@ -23528,7 +23854,7 @@
           <w:rStyle w:val="FootnoteAnchor"/>
           <w:lang w:val="hr-HR"/>
         </w:rPr>
-        <w:footnoteReference w:id="36"/>
+        <w:footnoteReference w:id="37"/>
       </w:r>
       <w:r>
         <w:rPr>
@@ -23541,7 +23867,7 @@
           <w:rStyle w:val="FootnoteAnchor"/>
           <w:lang w:val="hr-HR"/>
         </w:rPr>
-        <w:footnoteReference w:id="37"/>
+        <w:footnoteReference w:id="38"/>
       </w:r>
       <w:r>
         <w:rPr>
@@ -23554,7 +23880,7 @@
           <w:rStyle w:val="FootnoteAnchor"/>
           <w:lang w:val="hr-HR"/>
         </w:rPr>
-        <w:footnoteReference w:id="38"/>
+        <w:footnoteReference w:id="39"/>
       </w:r>
       <w:r>
         <w:rPr>
@@ -23595,7 +23921,7 @@
           <w:i/>
           <w:lang w:val="hr-HR"/>
         </w:rPr>
-        <w:footnoteReference w:id="39"/>
+        <w:footnoteReference w:id="40"/>
       </w:r>
       <w:r>
         <w:rPr>
@@ -23714,7 +24040,7 @@
           <w:i/>
           <w:lang w:val="hr-HR"/>
         </w:rPr>
-        <w:footnoteReference w:id="40"/>
+        <w:footnoteReference w:id="41"/>
       </w:r>
       <w:r>
         <w:rPr>
@@ -24025,7 +24351,7 @@
           <w:iCs w:val="false"/>
           <w:lang w:val="hr-HR"/>
         </w:rPr>
-        <w:footnoteReference w:id="41"/>
+        <w:footnoteReference w:id="42"/>
       </w:r>
       <w:r>
         <w:rPr>
@@ -24042,7 +24368,7 @@
           <w:iCs w:val="false"/>
           <w:lang w:val="hr-HR"/>
         </w:rPr>
-        <w:footnoteReference w:id="42"/>
+        <w:footnoteReference w:id="43"/>
       </w:r>
       <w:r>
         <w:rPr>
@@ -24073,7 +24399,7 @@
           <w:rStyle w:val="FootnoteAnchor"/>
           <w:lang w:val="hr-HR"/>
         </w:rPr>
-        <w:footnoteReference w:id="43"/>
+        <w:footnoteReference w:id="44"/>
       </w:r>
       <w:r>
         <w:rPr>
@@ -24363,6 +24689,7 @@
         <w:pStyle w:val="Footnote"/>
         <w:rPr>
           <w:rFonts w:ascii="Courier New" w:hAnsi="Courier New"/>
+          <w:lang w:val="hr-HR"/>
         </w:rPr>
       </w:pPr>
       <w:r>
@@ -24374,9 +24701,10 @@
       <w:r>
         <w:rPr>
           <w:rFonts w:ascii="Courier New" w:hAnsi="Courier New"/>
+          <w:lang w:val="hr-HR"/>
         </w:rPr>
         <w:tab/>
-        <w:t>https://atheistforums.org/thread-61911-post-2009508.html#pid2009508</w:t>
+        <w:t>https://flatassembler.github.io/pacman.html</w:t>
       </w:r>
     </w:p>
   </w:footnote>
@@ -24399,7 +24727,7 @@
           <w:rFonts w:ascii="Courier New" w:hAnsi="Courier New"/>
         </w:rPr>
         <w:tab/>
-        <w:t>https://www.reddit.com/r/TOR/comments/jv3dln/tor_browser_appears_to_allow_crosssite_scripting/?utm_source=share&amp;utm_medium=web2x&amp;context=3</w:t>
+        <w:t>https://atheistforums.org/thread-61911-post-2009508.html#pid2009508</w:t>
       </w:r>
     </w:p>
   </w:footnote>
@@ -24422,7 +24750,7 @@
           <w:rFonts w:ascii="Courier New" w:hAnsi="Courier New"/>
         </w:rPr>
         <w:tab/>
-        <w:t>https://security.stackexchange.com/q/270915/249645</w:t>
+        <w:t>https://www.reddit.com/r/TOR/comments/jv3dln/tor_browser_appears_to_allow_crosssite_scripting/?utm_source=share&amp;utm_medium=web2x&amp;context=3</w:t>
       </w:r>
     </w:p>
   </w:footnote>
@@ -24430,7 +24758,9 @@
     <w:p>
       <w:pPr>
         <w:pStyle w:val="Footnote"/>
-        <w:rPr/>
+        <w:rPr>
+          <w:rFonts w:ascii="Courier New" w:hAnsi="Courier New"/>
+        </w:rPr>
       </w:pPr>
       <w:r>
         <w:rPr>
@@ -24439,15 +24769,11 @@
         <w:footnoteRef/>
       </w:r>
       <w:r>
-        <w:rPr/>
+        <w:rPr>
+          <w:rFonts w:ascii="Courier New" w:hAnsi="Courier New"/>
+        </w:rPr>
         <w:tab/>
-        <w:t xml:space="preserve">Otvorio sam pitanje o tome na forumu: </w:t>
-      </w:r>
-      <w:r>
-        <w:rPr>
-          <w:rFonts w:ascii="Courier New" w:hAnsi="Courier New"/>
-        </w:rPr>
-        <w:t>https://latin.stackexchange.com/q/21069/8533</w:t>
+        <w:t>https://security.stackexchange.com/q/270915/249645</w:t>
       </w:r>
     </w:p>
   </w:footnote>
@@ -24455,22 +24781,24 @@
     <w:p>
       <w:pPr>
         <w:pStyle w:val="Footnote"/>
+        <w:rPr/>
+      </w:pPr>
+      <w:r>
+        <w:rPr>
+          <w:rStyle w:val="FootnoteCharacters"/>
+        </w:rPr>
+        <w:footnoteRef/>
+      </w:r>
+      <w:r>
+        <w:rPr/>
+        <w:tab/>
+        <w:t xml:space="preserve">Otvorio sam pitanje o tome na forumu: </w:t>
+      </w:r>
+      <w:r>
         <w:rPr>
           <w:rFonts w:ascii="Courier New" w:hAnsi="Courier New"/>
         </w:rPr>
-      </w:pPr>
-      <w:r>
-        <w:rPr>
-          <w:rStyle w:val="FootnoteCharacters"/>
-        </w:rPr>
-        <w:footnoteRef/>
-      </w:r>
-      <w:r>
-        <w:rPr>
-          <w:rFonts w:ascii="Courier New" w:hAnsi="Courier New"/>
-        </w:rPr>
-        <w:tab/>
-        <w:t>https://raw.githubusercontent.com/FlatAssembler/AECforWebAssembly/master/parser.cpp</w:t>
+        <w:t>https://latin.stackexchange.com/q/21069/8533</w:t>
       </w:r>
     </w:p>
   </w:footnote>
@@ -24478,7 +24806,9 @@
     <w:p>
       <w:pPr>
         <w:pStyle w:val="Footnote"/>
-        <w:rPr/>
+        <w:rPr>
+          <w:rFonts w:ascii="Courier New" w:hAnsi="Courier New"/>
+        </w:rPr>
       </w:pPr>
       <w:r>
         <w:rPr>
@@ -24488,192 +24818,10 @@
       </w:r>
       <w:r>
         <w:rPr>
-          <w:rFonts w:ascii="Times New Roman" w:hAnsi="Times New Roman"/>
+          <w:rFonts w:ascii="Courier New" w:hAnsi="Courier New"/>
         </w:rPr>
         <w:tab/>
-        <w:t xml:space="preserve">Navodno se tako zovu jer ih je lakše zapamtiti </w:t>
-      </w:r>
-      <w:r>
-        <w:rPr>
-          <w:rFonts w:ascii="Times New Roman" w:hAnsi="Times New Roman"/>
-          <w:szCs w:val="20"/>
-        </w:rPr>
-        <w:t>nego</w:t>
-      </w:r>
-      <w:r>
-        <w:rPr>
-          <w:rFonts w:ascii="Times New Roman" w:hAnsi="Times New Roman"/>
-        </w:rPr>
-        <w:t xml:space="preserve"> nizove nula </w:t>
-      </w:r>
-      <w:r>
-        <w:rPr>
-          <w:rFonts w:ascii="Times New Roman" w:hAnsi="Times New Roman"/>
-          <w:szCs w:val="20"/>
-        </w:rPr>
-        <w:t>i</w:t>
-      </w:r>
-      <w:r>
-        <w:rPr>
-          <w:rFonts w:ascii="Times New Roman" w:hAnsi="Times New Roman"/>
-        </w:rPr>
-        <w:t xml:space="preserve"> jedinica u strojnom jeziku, od starogrčkog </w:t>
-      </w:r>
-      <w:r>
-        <w:rPr>
-          <w:rFonts w:ascii="Times New Roman" w:hAnsi="Times New Roman"/>
-          <w:i/>
-          <w:iCs/>
-        </w:rPr>
-        <w:t>μνημονικος</w:t>
-      </w:r>
-      <w:r>
-        <w:rPr>
-          <w:rFonts w:ascii="Times New Roman" w:hAnsi="Times New Roman"/>
-        </w:rPr>
-        <w:t xml:space="preserve"> (</w:t>
-      </w:r>
-      <w:r>
-        <w:rPr>
-          <w:rFonts w:ascii="Times New Roman" w:hAnsi="Times New Roman"/>
-          <w:i/>
-          <w:iCs/>
-        </w:rPr>
-        <w:t>mnemonikos</w:t>
-      </w:r>
-      <w:r>
-        <w:rPr>
-          <w:rFonts w:ascii="Times New Roman" w:hAnsi="Times New Roman"/>
-        </w:rPr>
-        <w:t xml:space="preserve">) što znači </w:t>
-      </w:r>
-      <w:r>
-        <w:rPr>
-          <w:rFonts w:ascii="Times New Roman" w:hAnsi="Times New Roman"/>
-          <w:i/>
-          <w:iCs/>
-        </w:rPr>
-        <w:t>pamćenje</w:t>
-      </w:r>
-      <w:r>
-        <w:rPr>
-          <w:rFonts w:ascii="Times New Roman" w:hAnsi="Times New Roman"/>
-          <w:i w:val="false"/>
-          <w:iCs w:val="false"/>
-        </w:rPr>
-        <w:t xml:space="preserve">. Morate se naviknuti da je informatika prepuna besmislenih imena. Uzmite u obzir </w:t>
-      </w:r>
-      <w:r>
-        <w:rPr>
-          <w:rFonts w:ascii="Times New Roman" w:hAnsi="Times New Roman"/>
-          <w:i w:val="false"/>
-          <w:iCs w:val="false"/>
-          <w:szCs w:val="20"/>
-        </w:rPr>
-        <w:t>i</w:t>
-      </w:r>
-      <w:r>
-        <w:rPr>
-          <w:rFonts w:ascii="Times New Roman" w:hAnsi="Times New Roman"/>
-          <w:i w:val="false"/>
-          <w:iCs w:val="false"/>
-        </w:rPr>
-        <w:t xml:space="preserve"> da je ime </w:t>
-      </w:r>
-      <w:r>
-        <w:rPr>
-          <w:rFonts w:ascii="Times New Roman" w:hAnsi="Times New Roman"/>
-          <w:i/>
-          <w:iCs/>
-        </w:rPr>
-        <w:t>digitalna elektronika</w:t>
-      </w:r>
-      <w:r>
-        <w:rPr>
-          <w:rFonts w:ascii="Times New Roman" w:hAnsi="Times New Roman"/>
-          <w:i w:val="false"/>
-          <w:iCs w:val="false"/>
-        </w:rPr>
-        <w:t xml:space="preserve"> poprilično besmisleno, ono se prevodi kao </w:t>
-      </w:r>
-      <w:r>
-        <w:rPr>
-          <w:rFonts w:ascii="Times New Roman" w:hAnsi="Times New Roman"/>
-          <w:i/>
-          <w:iCs/>
-          <w:u w:val="none"/>
-        </w:rPr>
-        <w:t>prst-jantar</w:t>
-      </w:r>
-      <w:r>
-        <w:rPr>
-          <w:rFonts w:ascii="Times New Roman" w:hAnsi="Times New Roman"/>
-          <w:i w:val="false"/>
-          <w:iCs w:val="false"/>
-        </w:rPr>
-        <w:t xml:space="preserve">. Nekome bi u antici, tko zna latinski </w:t>
-      </w:r>
-      <w:r>
-        <w:rPr>
-          <w:rFonts w:ascii="Times New Roman" w:hAnsi="Times New Roman"/>
-          <w:i w:val="false"/>
-          <w:iCs w:val="false"/>
-          <w:szCs w:val="20"/>
-        </w:rPr>
-        <w:t>i</w:t>
-      </w:r>
-      <w:r>
-        <w:rPr>
-          <w:rFonts w:ascii="Times New Roman" w:hAnsi="Times New Roman"/>
-          <w:i w:val="false"/>
-          <w:iCs w:val="false"/>
-        </w:rPr>
-        <w:t xml:space="preserve"> grčki, to ime vjerojatno bilo smiješno. </w:t>
-      </w:r>
-      <w:r>
-        <w:rPr>
-          <w:rFonts w:ascii="Times New Roman" w:hAnsi="Times New Roman"/>
-          <w:i w:val="false"/>
-          <w:iCs w:val="false"/>
-          <w:lang w:val="hr-HR"/>
-        </w:rPr>
-        <w:t xml:space="preserve">Imam jednu anegdotu iz svog studentskog života o tome: Došla je knjižničarka na početku odmora u predavaonicu informirati profesora Martinovića da će biti nekakav simpozij gdje bi trebali doći profesori koji se bave humanističkim predmetima, a da misli da se to tiče profesora Martinovića jer on predaje kolegij zvan </w:t>
-      </w:r>
-      <w:r>
-        <w:rPr>
-          <w:rFonts w:ascii="Times New Roman" w:hAnsi="Times New Roman"/>
-          <w:i/>
-          <w:iCs/>
-          <w:lang w:val="hr-HR"/>
-        </w:rPr>
-        <w:t>Dizajn programske podrške</w:t>
-      </w:r>
-      <w:r>
-        <w:rPr>
-          <w:rFonts w:ascii="Times New Roman" w:hAnsi="Times New Roman"/>
-          <w:i w:val="false"/>
-          <w:iCs w:val="false"/>
-          <w:lang w:val="hr-HR"/>
-        </w:rPr>
-        <w:t xml:space="preserve">. A profesor Martinović joj odgovori: </w:t>
-      </w:r>
-      <w:r>
-        <w:rPr>
-          <w:rFonts w:ascii="Times New Roman" w:hAnsi="Times New Roman"/>
-          <w:i/>
-          <w:iCs/>
-          <w:lang w:val="hr-HR"/>
-        </w:rPr>
-        <w:t xml:space="preserve">Ah, kolegice, pa nije Vam to nikakav dizajn, to se samo tako zove. </w:t>
-      </w:r>
-      <w:r>
-        <w:rPr>
-          <w:rFonts w:ascii="Times New Roman" w:hAnsi="Times New Roman"/>
-          <w:i w:val="false"/>
-          <w:iCs w:val="false"/>
-          <w:lang w:val="hr-HR"/>
-        </w:rPr>
-        <w:t>Knjižničarka ga je, naravno, onda začuđeno pogledala.</w:t>
+        <w:t>https://raw.githubusercontent.com/FlatAssembler/AECforWebAssembly/master/parser.cpp</w:t>
       </w:r>
     </w:p>
   </w:footnote>
@@ -24681,9 +24829,7 @@
     <w:p>
       <w:pPr>
         <w:pStyle w:val="Footnote"/>
-        <w:rPr>
-          <w:rFonts w:ascii="Courier New" w:hAnsi="Courier New"/>
-        </w:rPr>
+        <w:rPr/>
       </w:pPr>
       <w:r>
         <w:rPr>
@@ -24693,10 +24839,210 @@
       </w:r>
       <w:r>
         <w:rPr>
-          <w:rFonts w:ascii="Courier New" w:hAnsi="Courier New"/>
+          <w:rFonts w:ascii="Times New Roman" w:hAnsi="Times New Roman"/>
         </w:rPr>
         <w:tab/>
-        <w:t>https://www.reddit.com/r/ProgrammingLanguages/comments/iehbmj/comment/g2kevqm/?utm_source=share&amp;utm_medium=web2x&amp;context=3</w:t>
+        <w:t xml:space="preserve">Navodno se tako zovu jer ih je lakše zapamtiti </w:t>
+      </w:r>
+      <w:r>
+        <w:rPr>
+          <w:rFonts w:ascii="Times New Roman" w:hAnsi="Times New Roman"/>
+          <w:szCs w:val="20"/>
+        </w:rPr>
+        <w:t>nego</w:t>
+      </w:r>
+      <w:r>
+        <w:rPr>
+          <w:rFonts w:ascii="Times New Roman" w:hAnsi="Times New Roman"/>
+        </w:rPr>
+        <w:t xml:space="preserve"> nizove nula </w:t>
+      </w:r>
+      <w:r>
+        <w:rPr>
+          <w:rFonts w:ascii="Times New Roman" w:hAnsi="Times New Roman"/>
+          <w:szCs w:val="20"/>
+        </w:rPr>
+        <w:t>i</w:t>
+      </w:r>
+      <w:r>
+        <w:rPr>
+          <w:rFonts w:ascii="Times New Roman" w:hAnsi="Times New Roman"/>
+        </w:rPr>
+        <w:t xml:space="preserve"> jedinica u strojnom jeziku, od starogrčkog </w:t>
+      </w:r>
+      <w:r>
+        <w:rPr>
+          <w:rFonts w:ascii="Times New Roman" w:hAnsi="Times New Roman"/>
+          <w:i/>
+          <w:iCs/>
+        </w:rPr>
+        <w:t>μνημονικος</w:t>
+      </w:r>
+      <w:r>
+        <w:rPr>
+          <w:rFonts w:ascii="Times New Roman" w:hAnsi="Times New Roman"/>
+        </w:rPr>
+        <w:t xml:space="preserve"> (</w:t>
+      </w:r>
+      <w:r>
+        <w:rPr>
+          <w:rFonts w:ascii="Times New Roman" w:hAnsi="Times New Roman"/>
+          <w:i/>
+          <w:iCs/>
+        </w:rPr>
+        <w:t>mnemonikos</w:t>
+      </w:r>
+      <w:r>
+        <w:rPr>
+          <w:rFonts w:ascii="Times New Roman" w:hAnsi="Times New Roman"/>
+        </w:rPr>
+        <w:t xml:space="preserve">) što znači </w:t>
+      </w:r>
+      <w:r>
+        <w:rPr>
+          <w:rFonts w:ascii="Times New Roman" w:hAnsi="Times New Roman"/>
+          <w:i/>
+          <w:iCs/>
+        </w:rPr>
+        <w:t>pamćenje</w:t>
+      </w:r>
+      <w:r>
+        <w:rPr>
+          <w:rFonts w:ascii="Times New Roman" w:hAnsi="Times New Roman"/>
+          <w:i w:val="false"/>
+          <w:iCs w:val="false"/>
+        </w:rPr>
+        <w:t xml:space="preserve">. Morate se naviknuti da je informatika prepuna besmislenih imena. Uzmite u obzir </w:t>
+      </w:r>
+      <w:r>
+        <w:rPr>
+          <w:rFonts w:ascii="Times New Roman" w:hAnsi="Times New Roman"/>
+          <w:i w:val="false"/>
+          <w:iCs w:val="false"/>
+          <w:szCs w:val="20"/>
+        </w:rPr>
+        <w:t>i</w:t>
+      </w:r>
+      <w:r>
+        <w:rPr>
+          <w:rFonts w:ascii="Times New Roman" w:hAnsi="Times New Roman"/>
+          <w:i w:val="false"/>
+          <w:iCs w:val="false"/>
+        </w:rPr>
+        <w:t xml:space="preserve"> da je ime </w:t>
+      </w:r>
+      <w:r>
+        <w:rPr>
+          <w:rFonts w:ascii="Times New Roman" w:hAnsi="Times New Roman"/>
+          <w:i/>
+          <w:iCs/>
+        </w:rPr>
+        <w:t>digitalna elektronika</w:t>
+      </w:r>
+      <w:r>
+        <w:rPr>
+          <w:rFonts w:ascii="Times New Roman" w:hAnsi="Times New Roman"/>
+          <w:i w:val="false"/>
+          <w:iCs w:val="false"/>
+        </w:rPr>
+        <w:t xml:space="preserve"> poprilično besmisleno, ono se prevodi kao </w:t>
+      </w:r>
+      <w:r>
+        <w:rPr>
+          <w:rFonts w:ascii="Times New Roman" w:hAnsi="Times New Roman"/>
+          <w:i/>
+          <w:iCs/>
+          <w:u w:val="none"/>
+        </w:rPr>
+        <w:t>prst-jantar</w:t>
+      </w:r>
+      <w:r>
+        <w:rPr>
+          <w:rFonts w:ascii="Times New Roman" w:hAnsi="Times New Roman"/>
+          <w:i w:val="false"/>
+          <w:iCs w:val="false"/>
+        </w:rPr>
+        <w:t xml:space="preserve">. Nekome bi u antici, tko zna latinski </w:t>
+      </w:r>
+      <w:r>
+        <w:rPr>
+          <w:rFonts w:ascii="Times New Roman" w:hAnsi="Times New Roman"/>
+          <w:i w:val="false"/>
+          <w:iCs w:val="false"/>
+          <w:szCs w:val="20"/>
+        </w:rPr>
+        <w:t>i</w:t>
+      </w:r>
+      <w:r>
+        <w:rPr>
+          <w:rFonts w:ascii="Times New Roman" w:hAnsi="Times New Roman"/>
+          <w:i w:val="false"/>
+          <w:iCs w:val="false"/>
+        </w:rPr>
+        <w:t xml:space="preserve"> grčki, to ime vjerojatno bilo smiješno. </w:t>
+      </w:r>
+      <w:r>
+        <w:rPr>
+          <w:rFonts w:ascii="Times New Roman" w:hAnsi="Times New Roman"/>
+          <w:i w:val="false"/>
+          <w:iCs w:val="false"/>
+          <w:lang w:val="hr-HR"/>
+        </w:rPr>
+        <w:t xml:space="preserve">Imam jednu anegdotu iz svog studentskog života o tome: Došla je knjižničarka na početku odmora u predavaonicu informirati profesora </w:t>
+      </w:r>
+      <w:r>
+        <w:rPr>
+          <w:rFonts w:ascii="Times New Roman" w:hAnsi="Times New Roman"/>
+          <w:i w:val="false"/>
+          <w:iCs w:val="false"/>
+          <w:lang w:val="hr-HR"/>
+        </w:rPr>
+        <w:t xml:space="preserve">Gorana </w:t>
+      </w:r>
+      <w:r>
+        <w:rPr>
+          <w:rFonts w:ascii="Times New Roman" w:hAnsi="Times New Roman"/>
+          <w:i w:val="false"/>
+          <w:iCs w:val="false"/>
+          <w:lang w:val="hr-HR"/>
+        </w:rPr>
+        <w:t xml:space="preserve">Martinovića da će biti nekakav simpozij gdje bi trebali doći profesori koji se bave humanističkim predmetima, a da misli da se to tiče profesora Martinovića jer on predaje kolegij zvan </w:t>
+      </w:r>
+      <w:r>
+        <w:rPr>
+          <w:rFonts w:ascii="Times New Roman" w:hAnsi="Times New Roman"/>
+          <w:i/>
+          <w:iCs/>
+          <w:lang w:val="hr-HR"/>
+        </w:rPr>
+        <w:t>Dizajn programske podrške</w:t>
+      </w:r>
+      <w:r>
+        <w:rPr>
+          <w:rFonts w:ascii="Times New Roman" w:hAnsi="Times New Roman"/>
+          <w:i w:val="false"/>
+          <w:iCs w:val="false"/>
+          <w:lang w:val="hr-HR"/>
+        </w:rPr>
+        <w:t xml:space="preserve">. A profesor Martinović joj odgovori: </w:t>
+      </w:r>
+      <w:r>
+        <w:rPr>
+          <w:rFonts w:ascii="Times New Roman" w:hAnsi="Times New Roman"/>
+          <w:i/>
+          <w:iCs/>
+          <w:lang w:val="hr-HR"/>
+        </w:rPr>
+        <w:t xml:space="preserve">Ah, kolegice, pa nije Vam to nikakav dizajn, to se samo tako zove. </w:t>
+      </w:r>
+      <w:r>
+        <w:rPr>
+          <w:rFonts w:ascii="Times New Roman" w:hAnsi="Times New Roman"/>
+          <w:i w:val="false"/>
+          <w:iCs w:val="false"/>
+          <w:lang w:val="hr-HR"/>
+        </w:rPr>
+        <w:t>Knjižničarka ga je, naravno, onda začuđeno pogledala.</w:t>
       </w:r>
     </w:p>
   </w:footnote>
@@ -24719,7 +25065,7 @@
           <w:rFonts w:ascii="Courier New" w:hAnsi="Courier New"/>
         </w:rPr>
         <w:tab/>
-        <w:t>https://languagedesign.stackexchange.com/q/1679/330</w:t>
+        <w:t>https://www.reddit.com/r/ProgrammingLanguages/comments/iehbmj/comment/g2kevqm/?utm_source=share&amp;utm_medium=web2x&amp;context=3</w:t>
       </w:r>
     </w:p>
   </w:footnote>
@@ -24742,7 +25088,7 @@
           <w:rFonts w:ascii="Courier New" w:hAnsi="Courier New"/>
         </w:rPr>
         <w:tab/>
-        <w:t>https://github.com/FlatAssembler/AECforWebAssembly/raw/master/tokenizer.cpp</w:t>
+        <w:t>https://languagedesign.stackexchange.com/q/1679/330</w:t>
       </w:r>
     </w:p>
   </w:footnote>
@@ -24765,7 +25111,7 @@
           <w:rFonts w:ascii="Courier New" w:hAnsi="Courier New"/>
         </w:rPr>
         <w:tab/>
-        <w:t>https://github.com/FlatAssembler/AECforWebAssembly/raw/master/semanticAnalyzer.cpp</w:t>
+        <w:t>https://github.com/FlatAssembler/AECforWebAssembly/raw/master/tokenizer.cpp</w:t>
       </w:r>
     </w:p>
   </w:footnote>
@@ -24773,7 +25119,9 @@
     <w:p>
       <w:pPr>
         <w:pStyle w:val="Footnote"/>
-        <w:rPr/>
+        <w:rPr>
+          <w:rFonts w:ascii="Courier New" w:hAnsi="Courier New"/>
+        </w:rPr>
       </w:pPr>
       <w:r>
         <w:rPr>
@@ -24782,72 +25130,11 @@
         <w:footnoteRef/>
       </w:r>
       <w:r>
-        <w:rPr/>
+        <w:rPr>
+          <w:rFonts w:ascii="Courier New" w:hAnsi="Courier New"/>
+        </w:rPr>
         <w:tab/>
-        <w:t xml:space="preserve">Korisnik StackExchangea </w:t>
-      </w:r>
-      <w:r>
-        <w:rPr>
-          <w:i/>
-          <w:iCs/>
-        </w:rPr>
-        <w:t>kaya3</w:t>
-      </w:r>
-      <w:r>
-        <w:rPr>
-          <w:i w:val="false"/>
-          <w:iCs w:val="false"/>
-        </w:rPr>
-        <w:t xml:space="preserve"> misli da se re</w:t>
-      </w:r>
-      <w:r>
-        <w:rPr>
-          <w:i w:val="false"/>
-          <w:iCs w:val="false"/>
-          <w:lang w:val="hr-HR"/>
-        </w:rPr>
-        <w:t>čenice kao što je „</w:t>
-      </w:r>
-      <w:r>
-        <w:rPr>
-          <w:i/>
-          <w:iCs/>
-          <w:lang w:val="hr-HR"/>
-        </w:rPr>
-        <w:t>Omne homo habens asinum videt illum.</w:t>
-      </w:r>
-      <w:r>
-        <w:rPr>
-          <w:i w:val="false"/>
-          <w:iCs w:val="false"/>
-          <w:lang w:val="hr-HR"/>
-        </w:rPr>
-        <w:t xml:space="preserve">” mogu napraviti u Rustu i u drugim programskim jezicima koji podržavaju </w:t>
-      </w:r>
-      <w:r>
-        <w:rPr>
-          <w:i/>
-          <w:iCs/>
-          <w:lang w:val="hr-HR"/>
-        </w:rPr>
-        <w:t>pattern-matching</w:t>
-      </w:r>
-      <w:r>
-        <w:rPr>
-          <w:i w:val="false"/>
-          <w:iCs w:val="false"/>
-          <w:lang w:val="hr-HR"/>
-        </w:rPr>
-        <w:t xml:space="preserve">: </w:t>
-      </w:r>
-      <w:r>
-        <w:rPr>
-          <w:rFonts w:ascii="Courier New" w:hAnsi="Courier New"/>
-          <w:i w:val="false"/>
-          <w:iCs w:val="false"/>
-          <w:lang w:val="hr-HR"/>
-        </w:rPr>
-        <w:t>https://languagedesign.stackexchange.com/a/1463/330</w:t>
+        <w:t>https://github.com/FlatAssembler/AECforWebAssembly/raw/master/semanticAnalyzer.cpp</w:t>
       </w:r>
     </w:p>
   </w:footnote>
@@ -24855,22 +25142,81 @@
     <w:p>
       <w:pPr>
         <w:pStyle w:val="Footnote"/>
+        <w:rPr/>
+      </w:pPr>
+      <w:r>
+        <w:rPr>
+          <w:rStyle w:val="FootnoteCharacters"/>
+        </w:rPr>
+        <w:footnoteRef/>
+      </w:r>
+      <w:r>
+        <w:rPr/>
+        <w:tab/>
+        <w:t xml:space="preserve">Korisnik StackExchangea </w:t>
+      </w:r>
+      <w:r>
+        <w:rPr>
+          <w:i/>
+          <w:iCs/>
+        </w:rPr>
+        <w:t>kaya3</w:t>
+      </w:r>
+      <w:r>
+        <w:rPr>
+          <w:i w:val="false"/>
+          <w:iCs w:val="false"/>
+        </w:rPr>
+        <w:t xml:space="preserve"> misli da se re</w:t>
+      </w:r>
+      <w:r>
+        <w:rPr>
+          <w:i w:val="false"/>
+          <w:iCs w:val="false"/>
+          <w:lang w:val="hr-HR"/>
+        </w:rPr>
+        <w:t>čenice kao što je „</w:t>
+      </w:r>
+      <w:r>
+        <w:rPr>
+          <w:i/>
+          <w:iCs/>
+          <w:lang w:val="hr-HR"/>
+        </w:rPr>
+        <w:t>Omne homo habens asinum videt illum.</w:t>
+      </w:r>
+      <w:r>
+        <w:rPr>
+          <w:i w:val="false"/>
+          <w:iCs w:val="false"/>
+          <w:lang w:val="hr-HR"/>
+        </w:rPr>
+        <w:t xml:space="preserve">” mogu napraviti u Rustu i u drugim programskim jezicima koji podržavaju </w:t>
+      </w:r>
+      <w:r>
+        <w:rPr>
+          <w:i/>
+          <w:iCs/>
+          <w:lang w:val="hr-HR"/>
+        </w:rPr>
+        <w:t>pattern-matching</w:t>
+      </w:r>
+      <w:r>
+        <w:rPr>
+          <w:i w:val="false"/>
+          <w:iCs w:val="false"/>
+          <w:lang w:val="hr-HR"/>
+        </w:rPr>
+        <w:t xml:space="preserve">: </w:t>
+      </w:r>
+      <w:r>
         <w:rPr>
           <w:rFonts w:ascii="Courier New" w:hAnsi="Courier New"/>
-        </w:rPr>
-      </w:pPr>
-      <w:r>
-        <w:rPr>
-          <w:rStyle w:val="FootnoteCharacters"/>
-        </w:rPr>
-        <w:footnoteRef/>
-      </w:r>
-      <w:r>
-        <w:rPr>
-          <w:rFonts w:ascii="Courier New" w:hAnsi="Courier New"/>
-        </w:rPr>
-        <w:tab/>
-        <w:t>https://languagedesign.stackexchange.com/q/1469/330</w:t>
+          <w:i w:val="false"/>
+          <w:iCs w:val="false"/>
+          <w:lang w:val="hr-HR"/>
+        </w:rPr>
+        <w:t>https://languagedesign.stackexchange.com/a/1463/330</w:t>
       </w:r>
     </w:p>
   </w:footnote>
@@ -24893,7 +25239,7 @@
           <w:rFonts w:ascii="Courier New" w:hAnsi="Courier New"/>
         </w:rPr>
         <w:tab/>
-        <w:t>https://wiki.php.net/rfc/ternary_associativity</w:t>
+        <w:t>https://languagedesign.stackexchange.com/q/1469/330</w:t>
       </w:r>
     </w:p>
   </w:footnote>
@@ -24916,7 +25262,7 @@
           <w:rFonts w:ascii="Courier New" w:hAnsi="Courier New"/>
         </w:rPr>
         <w:tab/>
-        <w:t>https://flatassembler.github.io/compiler.html</w:t>
+        <w:t>https://wiki.php.net/rfc/ternary_associativity</w:t>
       </w:r>
     </w:p>
   </w:footnote>
@@ -24939,7 +25285,7 @@
           <w:rFonts w:ascii="Courier New" w:hAnsi="Courier New"/>
         </w:rPr>
         <w:tab/>
-        <w:t>https://stackoverflow.com/a/62104607/8902065</w:t>
+        <w:t>https://flatassembler.github.io/compiler.html</w:t>
       </w:r>
     </w:p>
   </w:footnote>
@@ -24948,7 +25294,7 @@
       <w:pPr>
         <w:pStyle w:val="Footnote"/>
         <w:rPr>
-          <w:lang w:val="hr-HR"/>
+          <w:rFonts w:ascii="Courier New" w:hAnsi="Courier New"/>
         </w:rPr>
       </w:pPr>
       <w:r>
@@ -24959,17 +25305,10 @@
       </w:r>
       <w:r>
         <w:rPr>
-          <w:lang w:val="hr-HR"/>
+          <w:rFonts w:ascii="Courier New" w:hAnsi="Courier New"/>
         </w:rPr>
         <w:tab/>
-        <w:t xml:space="preserve">Program kojim sam to isprobao dostupan je na mom GitHub profilu: </w:t>
-      </w:r>
-      <w:r>
-        <w:rPr>
-          <w:rFonts w:ascii="Courier New" w:hAnsi="Courier New"/>
-          <w:lang w:val="hr-HR"/>
-        </w:rPr>
-        <w:t>https://github.com/FlatAssembler/AECforWebAssembly/issues/19#issue-1751055396</w:t>
+        <w:t>https://stackoverflow.com/a/62104607/8902065</w:t>
       </w:r>
     </w:p>
   </w:footnote>
@@ -24978,21 +25317,28 @@
       <w:pPr>
         <w:pStyle w:val="Footnote"/>
         <w:rPr>
+          <w:lang w:val="hr-HR"/>
+        </w:rPr>
+      </w:pPr>
+      <w:r>
+        <w:rPr>
+          <w:rStyle w:val="FootnoteCharacters"/>
+        </w:rPr>
+        <w:footnoteRef/>
+      </w:r>
+      <w:r>
+        <w:rPr>
+          <w:lang w:val="hr-HR"/>
+        </w:rPr>
+        <w:tab/>
+        <w:t xml:space="preserve">Program kojim sam to isprobao dostupan je na mom GitHub profilu: </w:t>
+      </w:r>
+      <w:r>
+        <w:rPr>
           <w:rFonts w:ascii="Courier New" w:hAnsi="Courier New"/>
-        </w:rPr>
-      </w:pPr>
-      <w:r>
-        <w:rPr>
-          <w:rStyle w:val="FootnoteCharacters"/>
-        </w:rPr>
-        <w:footnoteRef/>
-      </w:r>
-      <w:r>
-        <w:rPr>
-          <w:rFonts w:ascii="Courier New" w:hAnsi="Courier New"/>
-        </w:rPr>
-        <w:tab/>
-        <w:t>https://codereview.stackexchange.com/questions/253951/converting-decimal-to-binary-in-assembly/253978#253978</w:t>
+          <w:lang w:val="hr-HR"/>
+        </w:rPr>
+        <w:t>https://github.com/FlatAssembler/AECforWebAssembly/issues/19#issue-1751055396</w:t>
       </w:r>
     </w:p>
   </w:footnote>
@@ -25015,7 +25361,7 @@
           <w:rFonts w:ascii="Courier New" w:hAnsi="Courier New"/>
         </w:rPr>
         <w:tab/>
-        <w:t>https://github.com/FlatAssembler/AECforWebAssembly/issues/3</w:t>
+        <w:t>https://codereview.stackexchange.com/questions/253951/converting-decimal-to-binary-in-assembly/253978#253978</w:t>
       </w:r>
     </w:p>
   </w:footnote>
@@ -25038,7 +25384,7 @@
           <w:rFonts w:ascii="Courier New" w:hAnsi="Courier New"/>
         </w:rPr>
         <w:tab/>
-        <w:t>https://flatassembler.github.io/analogClock.html</w:t>
+        <w:t>https://github.com/FlatAssembler/AECforWebAssembly/issues/3</w:t>
       </w:r>
     </w:p>
   </w:footnote>
@@ -25061,7 +25407,7 @@
           <w:rFonts w:ascii="Courier New" w:hAnsi="Courier New"/>
         </w:rPr>
         <w:tab/>
-        <w:t>https://www.reddit.com/r/asm/comments/jyfrxy/how_to_implement_breakpoints_in_a_simulator/gd5ysu7/?utm_source=reddit&amp;utm_medium=web2x&amp;context=3</w:t>
+        <w:t>https://flatassembler.github.io/analogClock.html</w:t>
       </w:r>
     </w:p>
   </w:footnote>
@@ -25084,7 +25430,7 @@
           <w:rFonts w:ascii="Courier New" w:hAnsi="Courier New"/>
         </w:rPr>
         <w:tab/>
-        <w:t>https://atheistforums.org/thread-61911-post-2112572.html#pid2112572</w:t>
+        <w:t>https://www.reddit.com/r/asm/comments/jyfrxy/how_to_implement_breakpoints_in_a_simulator/gd5ysu7/?utm_source=reddit&amp;utm_medium=web2x&amp;context=3</w:t>
       </w:r>
     </w:p>
   </w:footnote>
@@ -25107,7 +25453,7 @@
           <w:rFonts w:ascii="Courier New" w:hAnsi="Courier New"/>
         </w:rPr>
         <w:tab/>
-        <w:t>https://atheistforums.org/thread-61911-post-2112817.html#pid2112817</w:t>
+        <w:t>https://atheistforums.org/thread-61911-post-2112572.html#pid2112572</w:t>
       </w:r>
     </w:p>
   </w:footnote>
@@ -25130,7 +25476,7 @@
           <w:rFonts w:ascii="Courier New" w:hAnsi="Courier New"/>
         </w:rPr>
         <w:tab/>
-        <w:t>https://github.com/FlatAssembler/PicoBlaze_Simulator_for_Android</w:t>
+        <w:t>https://atheistforums.org/thread-61911-post-2112817.html#pid2112817</w:t>
       </w:r>
     </w:p>
   </w:footnote>
@@ -25140,7 +25486,6 @@
         <w:pStyle w:val="Footnote"/>
         <w:rPr>
           <w:rFonts w:ascii="Courier New" w:hAnsi="Courier New"/>
-          <w:lang w:val="hr-HR"/>
         </w:rPr>
       </w:pPr>
       <w:r>
@@ -25152,10 +25497,9 @@
       <w:r>
         <w:rPr>
           <w:rFonts w:ascii="Courier New" w:hAnsi="Courier New"/>
-          <w:lang w:val="hr-HR"/>
         </w:rPr>
         <w:tab/>
-        <w:t>https://picoblaze-simulator.sourceforge.io/</w:t>
+        <w:t>https://github.com/FlatAssembler/PicoBlaze_Simulator_for_Android</w:t>
       </w:r>
     </w:p>
   </w:footnote>
@@ -25180,7 +25524,7 @@
           <w:lang w:val="hr-HR"/>
         </w:rPr>
         <w:tab/>
-        <w:t>https://flatassembler.github.io/PicoBlaze/PicoBlaze.html</w:t>
+        <w:t>https://picoblaze-simulator.sourceforge.io/</w:t>
       </w:r>
     </w:p>
   </w:footnote>
@@ -25188,7 +25532,10 @@
     <w:p>
       <w:pPr>
         <w:pStyle w:val="Footnote"/>
-        <w:rPr/>
+        <w:rPr>
+          <w:rFonts w:ascii="Courier New" w:hAnsi="Courier New"/>
+          <w:lang w:val="hr-HR"/>
+        </w:rPr>
       </w:pPr>
       <w:r>
         <w:rPr>
@@ -25197,9 +25544,12 @@
         <w:footnoteRef/>
       </w:r>
       <w:r>
-        <w:rPr/>
+        <w:rPr>
+          <w:rFonts w:ascii="Courier New" w:hAnsi="Courier New"/>
+          <w:lang w:val="hr-HR"/>
+        </w:rPr>
         <w:tab/>
-        <w:t>https://informatika.azoo.hr/natjecanje/dogadjaj/175/rezultati</w:t>
+        <w:t>https://flatassembler.github.io/PicoBlaze/PicoBlaze.html</w:t>
       </w:r>
     </w:p>
   </w:footnote>
@@ -25218,7 +25568,7 @@
       <w:r>
         <w:rPr/>
         <w:tab/>
-        <w:t>https://informatika.azoo.hr/natjecanje/dogadjaj/235/rezultati</w:t>
+        <w:t>https://informatika.azoo.hr/natjecanje/dogadjaj/175/rezultati</w:t>
       </w:r>
     </w:p>
   </w:footnote>
@@ -25237,11 +25587,30 @@
       <w:r>
         <w:rPr/>
         <w:tab/>
-        <w:t>https://informatika.azoo.hr/natjecanje/dogadjaj/288/rezultati</w:t>
+        <w:t>https://informatika.azoo.hr/natjecanje/dogadjaj/235/rezultati</w:t>
       </w:r>
     </w:p>
   </w:footnote>
   <w:footnote w:id="36">
+    <w:p>
+      <w:pPr>
+        <w:pStyle w:val="Footnote"/>
+        <w:rPr/>
+      </w:pPr>
+      <w:r>
+        <w:rPr>
+          <w:rStyle w:val="FootnoteCharacters"/>
+        </w:rPr>
+        <w:footnoteRef/>
+      </w:r>
+      <w:r>
+        <w:rPr/>
+        <w:tab/>
+        <w:t>https://informatika.azoo.hr/natjecanje/dogadjaj/288/rezultati</w:t>
+      </w:r>
+    </w:p>
+  </w:footnote>
+  <w:footnote w:id="37">
     <w:p>
       <w:pPr>
         <w:pStyle w:val="Footnote"/>
@@ -25264,25 +25633,6 @@
       </w:hyperlink>
     </w:p>
   </w:footnote>
-  <w:footnote w:id="37">
-    <w:p>
-      <w:pPr>
-        <w:pStyle w:val="Footnote"/>
-        <w:rPr/>
-      </w:pPr>
-      <w:r>
-        <w:rPr>
-          <w:rStyle w:val="FootnoteCharacters"/>
-        </w:rPr>
-        <w:footnoteRef/>
-      </w:r>
-      <w:r>
-        <w:rPr/>
-        <w:tab/>
-        <w:t>https://stemgames.hr/wp-content/uploads/2019/05/SG-Rezultati-2019-znanje-T.pdf</w:t>
-      </w:r>
-    </w:p>
-  </w:footnote>
   <w:footnote w:id="38">
     <w:p>
       <w:pPr>
@@ -25298,7 +25648,7 @@
       <w:r>
         <w:rPr/>
         <w:tab/>
-        <w:t>https://www.azoo.hr/images/rezultati_klas_jezici_lat_gimnazije2016.pdf</w:t>
+        <w:t>https://stemgames.hr/wp-content/uploads/2019/05/SG-Rezultati-2019-znanje-T.pdf</w:t>
       </w:r>
     </w:p>
   </w:footnote>
@@ -25317,7 +25667,7 @@
       <w:r>
         <w:rPr/>
         <w:tab/>
-        <w:t>http://www.glas-slavonije.hr/365330/3/Gimnazijalac-Teo-napisao--i-objavio-knjigu-o-jeziku</w:t>
+        <w:t>https://www.azoo.hr/images/rezultati_klas_jezici_lat_gimnazije2016.pdf</w:t>
       </w:r>
     </w:p>
   </w:footnote>
@@ -25336,11 +25686,30 @@
       <w:r>
         <w:rPr/>
         <w:tab/>
-        <w:t>https://bib.irb.hr/datoteka/957836.Kopacki.pdf</w:t>
+        <w:t>http://www.glas-slavonije.hr/365330/3/Gimnazijalac-Teo-napisao--i-objavio-knjigu-o-jeziku</w:t>
       </w:r>
     </w:p>
   </w:footnote>
   <w:footnote w:id="41">
+    <w:p>
+      <w:pPr>
+        <w:pStyle w:val="Footnote"/>
+        <w:rPr/>
+      </w:pPr>
+      <w:r>
+        <w:rPr>
+          <w:rStyle w:val="FootnoteCharacters"/>
+        </w:rPr>
+        <w:footnoteRef/>
+      </w:r>
+      <w:r>
+        <w:rPr/>
+        <w:tab/>
+        <w:t>https://bib.irb.hr/datoteka/957836.Kopacki.pdf</w:t>
+      </w:r>
+    </w:p>
+  </w:footnote>
+  <w:footnote w:id="42">
     <w:p>
       <w:pPr>
         <w:pStyle w:val="Footnote"/>
@@ -25366,7 +25735,7 @@
       </w:hyperlink>
     </w:p>
   </w:footnote>
-  <w:footnote w:id="42">
+  <w:footnote w:id="43">
     <w:p>
       <w:pPr>
         <w:pStyle w:val="Footnote"/>
@@ -25389,7 +25758,7 @@
       </w:r>
     </w:p>
   </w:footnote>
-  <w:footnote w:id="43">
+  <w:footnote w:id="44">
     <w:p>
       <w:pPr>
         <w:pStyle w:val="Footnote"/>

</xml_diff>

<commit_message>
Improved formatting of the documentation...
</commit_message>
<xml_diff>
--- a/seminar/PicoBlaze.docx
+++ b/seminar/PicoBlaze.docx
@@ -16138,6 +16138,14 @@
         <w:jc w:val="both"/>
         <w:rPr>
           <w:rFonts w:ascii="Courier New" w:hAnsi="Courier New"/>
+          <w:b w:val="false"/>
+          <w:bCs w:val="false"/>
+          <w:i w:val="false"/>
+          <w:i w:val="false"/>
+          <w:iCs w:val="false"/>
+          <w:sz w:val="22"/>
+          <w:szCs w:val="22"/>
+          <w:lang w:val="hr-HR"/>
         </w:rPr>
       </w:pPr>
       <w:r>
@@ -16165,6 +16173,14 @@
         <w:jc w:val="both"/>
         <w:rPr>
           <w:rFonts w:ascii="Courier New" w:hAnsi="Courier New"/>
+          <w:b w:val="false"/>
+          <w:bCs w:val="false"/>
+          <w:i w:val="false"/>
+          <w:i w:val="false"/>
+          <w:iCs w:val="false"/>
+          <w:sz w:val="22"/>
+          <w:szCs w:val="22"/>
+          <w:lang w:val="hr-HR"/>
         </w:rPr>
       </w:pPr>
       <w:r>
@@ -16353,6 +16369,14 @@
         <w:jc w:val="both"/>
         <w:rPr>
           <w:rFonts w:ascii="Courier New" w:hAnsi="Courier New"/>
+          <w:b w:val="false"/>
+          <w:bCs w:val="false"/>
+          <w:i w:val="false"/>
+          <w:i w:val="false"/>
+          <w:iCs w:val="false"/>
+          <w:sz w:val="22"/>
+          <w:szCs w:val="22"/>
+          <w:lang w:val="hr-HR"/>
         </w:rPr>
       </w:pPr>
       <w:r>
@@ -16380,6 +16404,14 @@
         <w:jc w:val="both"/>
         <w:rPr>
           <w:rFonts w:ascii="Times New Roman" w:hAnsi="Times New Roman"/>
+          <w:b w:val="false"/>
+          <w:bCs w:val="false"/>
+          <w:i w:val="false"/>
+          <w:i w:val="false"/>
+          <w:iCs w:val="false"/>
+          <w:sz w:val="22"/>
+          <w:szCs w:val="22"/>
+          <w:lang w:val="hr-HR"/>
         </w:rPr>
       </w:pPr>
       <w:r>
@@ -22455,6 +22487,8 @@
         <w:rPr>
           <w:rStyle w:val="SourceText"/>
           <w:rFonts w:ascii="Courier New" w:hAnsi="Courier New"/>
+          <w:sz w:val="22"/>
+          <w:szCs w:val="22"/>
         </w:rPr>
         <w:t>load s0, 0</w:t>
       </w:r>
@@ -22468,6 +22502,8 @@
         <w:rPr>
           <w:rStyle w:val="SourceText"/>
           <w:rFonts w:ascii="Courier New" w:hAnsi="Courier New"/>
+          <w:sz w:val="22"/>
+          <w:szCs w:val="22"/>
         </w:rPr>
         <w:t>sub  s0, 0</w:t>
       </w:r>
@@ -22481,6 +22517,8 @@
         <w:rPr>
           <w:rStyle w:val="SourceText"/>
           <w:rFonts w:ascii="Courier New" w:hAnsi="Courier New"/>
+          <w:sz w:val="22"/>
+          <w:szCs w:val="22"/>
         </w:rPr>
         <w:t>regbank b</w:t>
       </w:r>
@@ -22494,6 +22532,8 @@
         <w:rPr>
           <w:rStyle w:val="SourceText"/>
           <w:rFonts w:ascii="Courier New" w:hAnsi="Courier New"/>
+          <w:sz w:val="22"/>
+          <w:szCs w:val="22"/>
         </w:rPr>
         <w:t>load s0, 1</w:t>
       </w:r>
@@ -22507,6 +22547,8 @@
         <w:rPr>
           <w:rStyle w:val="SourceText"/>
           <w:rFonts w:ascii="Courier New" w:hAnsi="Courier New"/>
+          <w:sz w:val="22"/>
+          <w:szCs w:val="22"/>
         </w:rPr>
         <w:t>sub  s0, 0</w:t>
       </w:r>
@@ -22520,6 +22562,8 @@
         <w:rPr>
           <w:rStyle w:val="SourceText"/>
           <w:rFonts w:ascii="Courier New" w:hAnsi="Courier New"/>
+          <w:sz w:val="22"/>
+          <w:szCs w:val="22"/>
         </w:rPr>
         <w:t>regbank a</w:t>
       </w:r>
@@ -22533,6 +22577,8 @@
         <w:rPr>
           <w:rStyle w:val="SourceText"/>
           <w:rFonts w:ascii="Courier New" w:hAnsi="Courier New"/>
+          <w:sz w:val="22"/>
+          <w:szCs w:val="22"/>
         </w:rPr>
         <w:t>jump z , success</w:t>
       </w:r>
@@ -22540,13 +22586,15 @@
     <w:p>
       <w:pPr>
         <w:pStyle w:val="PreformattedText"/>
-        <w:spacing w:before="0" w:after="283"/>
+        <w:spacing w:lineRule="auto" w:line="240" w:before="0" w:after="0"/>
         <w:rPr/>
       </w:pPr>
       <w:r>
         <w:rPr>
           <w:rStyle w:val="SourceText"/>
           <w:rFonts w:ascii="Courier New" w:hAnsi="Courier New"/>
+          <w:sz w:val="22"/>
+          <w:szCs w:val="22"/>
         </w:rPr>
         <w:t>jump nz, failure</w:t>
       </w:r>

</xml_diff>

<commit_message>
Noted that I fixed the issue #5 in the documentation...
</commit_message>
<xml_diff>
--- a/seminar/PicoBlaze.docx
+++ b/seminar/PicoBlaze.docx
@@ -12397,7 +12397,33 @@
           <w:szCs w:val="22"/>
           <w:lang w:val="hr-HR"/>
         </w:rPr>
-        <w:t xml:space="preserve">), premjesti sve između tog glagola i znaka za novi red (isključivo) u novi niz, pokreni rekurziju i proglasi ono što rekurzija vrati djecom čvora u kojem je taj glagol. To funkcionira zato što svaka rečenica u asemblerskom jeziku počinje s glagolom te, osim u aritmetičkim izrazima, ne postoji lingvistička rekurzija, to jest, u asemblerskom jeziku ne postoje složene rečenice. Kao zanimljivost, neki lingvisti (ustvari, danas možda samo Daniel Everett) tvrde da je pirahanski jezik, slabo dokumentirani jezik iz Brazila, takav </w:t>
+        <w:t xml:space="preserve">), premjesti sve između tog glagola i znaka za novi red (isključivo) u novi niz, pokreni rekurziju i proglasi ono što rekurzija vrati djecom čvora u kojem je taj glagol. To funkcionira zato što svaka rečenica u asemblerskom jeziku počinje s glagolom te, osim u aritmetičkim izrazima, ne postoji lingvistička rekurzija, to jest, u asemblerskom jeziku ne postoje složene rečenice. Kao zanimljivost, neki lingvisti (ustvari, danas možda samo Daniel Everett, </w:t>
+      </w:r>
+      <w:r>
+        <w:rPr>
+          <w:rFonts w:ascii="Times New Roman" w:hAnsi="Times New Roman"/>
+          <w:b w:val="false"/>
+          <w:bCs w:val="false"/>
+          <w:i w:val="false"/>
+          <w:iCs w:val="false"/>
+          <w:sz w:val="22"/>
+          <w:szCs w:val="22"/>
+          <w:lang w:val="hr-HR"/>
+        </w:rPr>
+        <w:t>a većina se lingvista slaže da Daniel Everettov opis pirahanske gramatike proturječi Chomskyjevoj univerzalnoj gramatici i zbog toga misle da je netočan</w:t>
+      </w:r>
+      <w:r>
+        <w:rPr>
+          <w:rFonts w:ascii="Times New Roman" w:hAnsi="Times New Roman"/>
+          <w:b w:val="false"/>
+          <w:bCs w:val="false"/>
+          <w:i w:val="false"/>
+          <w:iCs w:val="false"/>
+          <w:sz w:val="22"/>
+          <w:szCs w:val="22"/>
+          <w:lang w:val="hr-HR"/>
+        </w:rPr>
+        <w:t xml:space="preserve">) tvrde da je pirahanski jezik, slabo dokumentirani jezik iz Brazila, takav </w:t>
       </w:r>
       <w:r>
         <w:rPr>
@@ -16302,6 +16328,7 @@
       <w:r>
         <w:rPr>
           <w:rStyle w:val="Emphasis"/>
+          <w:rFonts w:ascii="Times New Roman" w:hAnsi="Times New Roman"/>
           <w:b w:val="false"/>
           <w:bCs w:val="false"/>
           <w:sz w:val="22"/>
@@ -16313,6 +16340,7 @@
       <w:r>
         <w:rPr>
           <w:rStyle w:val="Emphasis"/>
+          <w:rFonts w:ascii="Times New Roman" w:hAnsi="Times New Roman"/>
           <w:b w:val="false"/>
           <w:bCs w:val="false"/>
           <w:sz w:val="22"/>
@@ -16324,6 +16352,7 @@
       <w:r>
         <w:rPr>
           <w:rStyle w:val="Emphasis"/>
+          <w:rFonts w:ascii="Times New Roman" w:hAnsi="Times New Roman"/>
           <w:b w:val="false"/>
           <w:bCs w:val="false"/>
           <w:sz w:val="22"/>
@@ -16331,18 +16360,6 @@
           <w:lang w:val="hr-HR"/>
         </w:rPr>
         <w:t>: The AST node "load" should have exactly three child nodes (a comma is also a child node).</w:t>
-      </w:r>
-      <w:r>
-        <w:rPr>
-          <w:b w:val="false"/>
-          <w:bCs w:val="false"/>
-          <w:i w:val="false"/>
-          <w:iCs w:val="false"/>
-          <w:sz w:val="22"/>
-          <w:szCs w:val="22"/>
-          <w:lang w:val="hr-HR"/>
-        </w:rPr>
-        <w:t xml:space="preserve"> </w:t>
       </w:r>
       <w:r>
         <w:rPr>
@@ -16425,7 +16442,46 @@
           <w:szCs w:val="22"/>
           <w:lang w:val="hr-HR"/>
         </w:rPr>
-        <w:t>Naime, 20 je heksadekadski ASCII kod od razmaka. Pretpostavljam da se programi kao što je onaj koji sam napisao gore ne daju asemblirati zbog nekog buga u tokenizeru, ali nisam točnije dijagnosticirao problem.</w:t>
+        <w:t>Naime, 20 je heksadekadski ASCII kod od razmaka. Pretpostav</w:t>
+      </w:r>
+      <w:r>
+        <w:rPr>
+          <w:rFonts w:ascii="Times New Roman" w:hAnsi="Times New Roman"/>
+          <w:b w:val="false"/>
+          <w:bCs w:val="false"/>
+          <w:i w:val="false"/>
+          <w:iCs w:val="false"/>
+          <w:sz w:val="22"/>
+          <w:szCs w:val="22"/>
+          <w:lang w:val="hr-HR"/>
+        </w:rPr>
+        <w:t>io sam odmah</w:t>
+      </w:r>
+      <w:r>
+        <w:rPr>
+          <w:rFonts w:ascii="Times New Roman" w:hAnsi="Times New Roman"/>
+          <w:b w:val="false"/>
+          <w:bCs w:val="false"/>
+          <w:i w:val="false"/>
+          <w:iCs w:val="false"/>
+          <w:sz w:val="22"/>
+          <w:szCs w:val="22"/>
+          <w:lang w:val="hr-HR"/>
+        </w:rPr>
+        <w:t xml:space="preserve"> da se programi kao što je onaj koji sam napisao gore ne daju asemblirati zbog nekog buga u tokenizeru, ali nisam točnije dijagnosticirao problem. </w:t>
+      </w:r>
+      <w:r>
+        <w:rPr>
+          <w:rFonts w:ascii="Times New Roman" w:hAnsi="Times New Roman"/>
+          <w:b w:val="false"/>
+          <w:bCs w:val="false"/>
+          <w:i w:val="false"/>
+          <w:iCs w:val="false"/>
+          <w:sz w:val="22"/>
+          <w:szCs w:val="22"/>
+          <w:lang w:val="hr-HR"/>
+        </w:rPr>
+        <w:t>Tek sam sutradan uspio točnije dijagnosticirati i riješiti problem. Trebalo mi je malo vremena da se prisjetim kako program koji sam napisao tri godine ranije funkcionira.</w:t>
       </w:r>
     </w:p>
     <w:p>

</xml_diff>

<commit_message>
Noted about the issue #6 in the documentation...
</commit_message>
<xml_diff>
--- a/seminar/PicoBlaze.docx
+++ b/seminar/PicoBlaze.docx
@@ -3838,33 +3838,7 @@
           <w:szCs w:val="22"/>
           <w:lang w:val="hr-HR"/>
         </w:rPr>
-        <w:t xml:space="preserve"> vjerojatno </w:t>
-      </w:r>
-      <w:r>
-        <w:rPr>
-          <w:rFonts w:ascii="Times New Roman" w:hAnsi="Times New Roman"/>
-          <w:b/>
-          <w:bCs/>
-          <w:i w:val="false"/>
-          <w:iCs w:val="false"/>
-          <w:sz w:val="22"/>
-          <w:szCs w:val="22"/>
-          <w:lang w:val="hr-HR"/>
-        </w:rPr>
-        <w:t>nije</w:t>
-      </w:r>
-      <w:r>
-        <w:rPr>
-          <w:rFonts w:ascii="Times New Roman" w:hAnsi="Times New Roman"/>
-          <w:b w:val="false"/>
-          <w:bCs w:val="false"/>
-          <w:i w:val="false"/>
-          <w:iCs w:val="false"/>
-          <w:sz w:val="22"/>
-          <w:szCs w:val="22"/>
-          <w:lang w:val="hr-HR"/>
-        </w:rPr>
-        <w:t xml:space="preserve"> povezana s latinskim </w:t>
+        <w:t xml:space="preserve"> vjerojatno nije povezana s latinskim </w:t>
       </w:r>
       <w:r>
         <w:rPr>
@@ -3878,6 +3852,203 @@
           <w:lang w:val="hr-HR"/>
         </w:rPr>
         <w:t>flamma</w:t>
+      </w:r>
+      <w:r>
+        <w:rPr>
+          <w:rFonts w:ascii="Times New Roman" w:hAnsi="Times New Roman"/>
+          <w:b w:val="false"/>
+          <w:bCs w:val="false"/>
+          <w:i w:val="false"/>
+          <w:iCs w:val="false"/>
+          <w:sz w:val="22"/>
+          <w:szCs w:val="22"/>
+          <w:lang w:val="hr-HR"/>
+        </w:rPr>
+        <w:t xml:space="preserve">, </w:t>
+      </w:r>
+      <w:r>
+        <w:rPr>
+          <w:rFonts w:ascii="Times New Roman" w:hAnsi="Times New Roman"/>
+          <w:b w:val="false"/>
+          <w:bCs w:val="false"/>
+          <w:i w:val="false"/>
+          <w:iCs w:val="false"/>
+          <w:sz w:val="22"/>
+          <w:szCs w:val="22"/>
+          <w:lang w:val="hr-HR"/>
+        </w:rPr>
+        <w:t>jer latinsko</w:t>
+      </w:r>
+      <w:r>
+        <w:rPr>
+          <w:rFonts w:ascii="Times New Roman" w:hAnsi="Times New Roman"/>
+          <w:b w:val="false"/>
+          <w:bCs w:val="false"/>
+          <w:i/>
+          <w:iCs/>
+          <w:sz w:val="22"/>
+          <w:szCs w:val="22"/>
+          <w:lang w:val="hr-HR"/>
+        </w:rPr>
+        <w:t xml:space="preserve"> f</w:t>
+      </w:r>
+      <w:r>
+        <w:rPr>
+          <w:rFonts w:ascii="Times New Roman" w:hAnsi="Times New Roman"/>
+          <w:b w:val="false"/>
+          <w:bCs w:val="false"/>
+          <w:i w:val="false"/>
+          <w:iCs w:val="false"/>
+          <w:sz w:val="22"/>
+          <w:szCs w:val="22"/>
+          <w:lang w:val="hr-HR"/>
+        </w:rPr>
+        <w:t xml:space="preserve"> dolazi od indoeuropskog</w:t>
+      </w:r>
+      <w:r>
+        <w:rPr>
+          <w:rFonts w:ascii="Times New Roman" w:hAnsi="Times New Roman"/>
+          <w:b w:val="false"/>
+          <w:bCs w:val="false"/>
+          <w:i/>
+          <w:iCs/>
+          <w:sz w:val="22"/>
+          <w:szCs w:val="22"/>
+          <w:lang w:val="hr-HR"/>
+        </w:rPr>
+        <w:t xml:space="preserve"> b</w:t>
+      </w:r>
+      <w:r>
+        <w:rPr>
+          <w:rFonts w:ascii="Times New Roman" w:hAnsi="Times New Roman"/>
+          <w:b w:val="false"/>
+          <w:bCs w:val="false"/>
+          <w:i/>
+          <w:iCs/>
+          <w:sz w:val="22"/>
+          <w:szCs w:val="22"/>
+          <w:vertAlign w:val="superscript"/>
+          <w:lang w:val="hr-HR"/>
+        </w:rPr>
+        <w:t>h</w:t>
+      </w:r>
+      <w:r>
+        <w:rPr>
+          <w:rFonts w:ascii="Times New Roman" w:hAnsi="Times New Roman"/>
+          <w:b w:val="false"/>
+          <w:bCs w:val="false"/>
+          <w:i w:val="false"/>
+          <w:iCs w:val="false"/>
+          <w:sz w:val="22"/>
+          <w:szCs w:val="22"/>
+          <w:lang w:val="hr-HR"/>
+        </w:rPr>
+        <w:t xml:space="preserve"> ili</w:t>
+      </w:r>
+      <w:r>
+        <w:rPr>
+          <w:rFonts w:ascii="Times New Roman" w:hAnsi="Times New Roman"/>
+          <w:b w:val="false"/>
+          <w:bCs w:val="false"/>
+          <w:i/>
+          <w:iCs/>
+          <w:sz w:val="22"/>
+          <w:szCs w:val="22"/>
+          <w:lang w:val="hr-HR"/>
+        </w:rPr>
+        <w:t xml:space="preserve"> d</w:t>
+      </w:r>
+      <w:r>
+        <w:rPr>
+          <w:rFonts w:ascii="Times New Roman" w:hAnsi="Times New Roman"/>
+          <w:b w:val="false"/>
+          <w:bCs w:val="false"/>
+          <w:i/>
+          <w:iCs/>
+          <w:sz w:val="22"/>
+          <w:szCs w:val="22"/>
+          <w:vertAlign w:val="superscript"/>
+          <w:lang w:val="hr-HR"/>
+        </w:rPr>
+        <w:t>h</w:t>
+      </w:r>
+      <w:r>
+        <w:rPr>
+          <w:rFonts w:ascii="Times New Roman" w:hAnsi="Times New Roman"/>
+          <w:b w:val="false"/>
+          <w:bCs w:val="false"/>
+          <w:i w:val="false"/>
+          <w:iCs w:val="false"/>
+          <w:sz w:val="22"/>
+          <w:szCs w:val="22"/>
+          <w:lang w:val="hr-HR"/>
+        </w:rPr>
+        <w:t>,</w:t>
+      </w:r>
+      <w:r>
+        <w:rPr>
+          <w:rFonts w:ascii="Times New Roman" w:hAnsi="Times New Roman"/>
+          <w:b w:val="false"/>
+          <w:bCs w:val="false"/>
+          <w:i/>
+          <w:iCs/>
+          <w:sz w:val="22"/>
+          <w:szCs w:val="22"/>
+          <w:lang w:val="hr-HR"/>
+        </w:rPr>
+        <w:t xml:space="preserve"> </w:t>
+      </w:r>
+      <w:r>
+        <w:rPr>
+          <w:rFonts w:ascii="Times New Roman" w:hAnsi="Times New Roman"/>
+          <w:b w:val="false"/>
+          <w:bCs w:val="false"/>
+          <w:i w:val="false"/>
+          <w:iCs w:val="false"/>
+          <w:sz w:val="22"/>
+          <w:szCs w:val="22"/>
+          <w:lang w:val="hr-HR"/>
+        </w:rPr>
+        <w:t xml:space="preserve">nego latinska riječ </w:t>
+      </w:r>
+      <w:r>
+        <w:rPr>
+          <w:rFonts w:ascii="Times New Roman" w:hAnsi="Times New Roman"/>
+          <w:b w:val="false"/>
+          <w:bCs w:val="false"/>
+          <w:i/>
+          <w:iCs/>
+          <w:sz w:val="22"/>
+          <w:szCs w:val="22"/>
+          <w:lang w:val="hr-HR"/>
+        </w:rPr>
+        <w:t>flamma</w:t>
+      </w:r>
+      <w:r>
+        <w:rPr>
+          <w:rFonts w:ascii="Times New Roman" w:hAnsi="Times New Roman"/>
+          <w:b w:val="false"/>
+          <w:bCs w:val="false"/>
+          <w:i w:val="false"/>
+          <w:iCs w:val="false"/>
+          <w:sz w:val="22"/>
+          <w:szCs w:val="22"/>
+          <w:lang w:val="hr-HR"/>
+        </w:rPr>
+        <w:t xml:space="preserve"> vjerojatno dijeli isti korijen kao hrvatska riječ </w:t>
+      </w:r>
+      <w:r>
+        <w:rPr>
+          <w:rFonts w:ascii="Times New Roman" w:hAnsi="Times New Roman"/>
+          <w:b w:val="false"/>
+          <w:bCs w:val="false"/>
+          <w:i/>
+          <w:iCs/>
+          <w:sz w:val="22"/>
+          <w:szCs w:val="22"/>
+          <w:lang w:val="hr-HR"/>
+        </w:rPr>
+        <w:t>bijel</w:t>
       </w:r>
       <w:r>
         <w:rPr>
@@ -8601,7 +8772,664 @@
           <w:szCs w:val="22"/>
           <w:lang w:val="hr-HR"/>
         </w:rPr>
-        <w:t>I još sam naletio na problem da sam, kad sam birao boje za 7-segmentne pokaznike, pazio da izgleda slično kao na pravom PicoBlazeu. I na ekranu na laptopu uistinu je tako izgledalo. Međutim, kad sam to isprobao na svom mobitelu, tamo su brojevi na 7-segmentnim pokaznicima bili nečitki, nijansa crvene koje sam odabrao za upaljene segmentne jedva da se razlikovala od nijanse tamnosive koja je prikazivala ugašene segmente. To sam riješio tako da sam nijansu crvene znatno posvijetlio. Nije to bilo prvi put da sam se tako opekao igrajući se s bojama, što izgleda lijepo na jednom ekranu često je na drugom ekranu nečitko.</w:t>
+        <w:t xml:space="preserve">I još sam naletio na problem da sam, kad sam birao boje za 7-segmentne pokaznike, pazio da izgleda slično kao na pravom PicoBlazeu. I na ekranu na laptopu uistinu je tako izgledalo. Međutim, kad sam to isprobao na svom mobitelu </w:t>
+      </w:r>
+      <w:r>
+        <w:rPr>
+          <w:rFonts w:ascii="Times New Roman" w:hAnsi="Times New Roman"/>
+          <w:b w:val="false"/>
+          <w:bCs w:val="false"/>
+          <w:i w:val="false"/>
+          <w:iCs w:val="false"/>
+          <w:sz w:val="22"/>
+          <w:szCs w:val="22"/>
+          <w:lang w:val="hr-HR"/>
+        </w:rPr>
+        <w:t>(na kojem je, izgleda, zasićenje boja znatno slabije)</w:t>
+      </w:r>
+      <w:r>
+        <w:rPr>
+          <w:rFonts w:ascii="Times New Roman" w:hAnsi="Times New Roman"/>
+          <w:b w:val="false"/>
+          <w:bCs w:val="false"/>
+          <w:i w:val="false"/>
+          <w:iCs w:val="false"/>
+          <w:sz w:val="22"/>
+          <w:szCs w:val="22"/>
+          <w:lang w:val="hr-HR"/>
+        </w:rPr>
+        <w:t xml:space="preserve">, tamo su brojevi na 7-segmentnim pokaznicima bili nečitki, nijansa crvene koje sam odabrao za upaljene segmentne jedva da se razlikovala od nijanse tamnosive koja je prikazivala ugašene segmente. To sam riješio tako da sam nijansu crvene znatno posvijetlio. Nije to bilo prvi put da sam se tako opekao igrajući se s bojama, što izgleda lijepo na jednom ekranu često je na drugom ekranu nečitko. </w:t>
+      </w:r>
+      <w:r>
+        <w:rPr>
+          <w:rFonts w:ascii="Times New Roman" w:hAnsi="Times New Roman"/>
+          <w:b w:val="false"/>
+          <w:bCs w:val="false"/>
+          <w:i w:val="false"/>
+          <w:iCs w:val="false"/>
+          <w:sz w:val="22"/>
+          <w:szCs w:val="22"/>
+          <w:lang w:val="hr-HR"/>
+        </w:rPr>
+        <w:t>Kad sam nakon tri godine pisao primjer „</w:t>
+      </w:r>
+      <w:r>
+        <w:rPr>
+          <w:rFonts w:ascii="Times New Roman" w:hAnsi="Times New Roman"/>
+          <w:b w:val="false"/>
+          <w:bCs w:val="false"/>
+          <w:i/>
+          <w:iCs/>
+          <w:sz w:val="22"/>
+          <w:szCs w:val="22"/>
+          <w:lang w:val="hr-HR"/>
+        </w:rPr>
+        <w:t>Regbanks-Flags Test</w:t>
+      </w:r>
+      <w:r>
+        <w:rPr>
+          <w:rFonts w:ascii="Times New Roman" w:hAnsi="Times New Roman"/>
+          <w:b w:val="false"/>
+          <w:bCs w:val="false"/>
+          <w:i w:val="false"/>
+          <w:iCs w:val="false"/>
+          <w:sz w:val="22"/>
+          <w:szCs w:val="22"/>
+          <w:lang w:val="hr-HR"/>
+        </w:rPr>
+        <w:t>”, naletio sam na još jedan problem sa sintaksnim bojanjem asemblerskog koda. Naime, on asemblerski kod:</w:t>
+      </w:r>
+    </w:p>
+    <w:p>
+      <w:pPr>
+        <w:pStyle w:val="Normal"/>
+        <w:numPr>
+          <w:ilvl w:val="0"/>
+          <w:numId w:val="0"/>
+        </w:numPr>
+        <w:ind w:left="720" w:right="0" w:hanging="0"/>
+        <w:jc w:val="both"/>
+        <w:rPr>
+          <w:rFonts w:ascii="Courier New" w:hAnsi="Courier New"/>
+        </w:rPr>
+      </w:pPr>
+      <w:r>
+        <w:rPr>
+          <w:rFonts w:ascii="Courier New" w:hAnsi="Courier New"/>
+          <w:b w:val="false"/>
+          <w:bCs w:val="false"/>
+          <w:i w:val="false"/>
+          <w:iCs w:val="false"/>
+          <w:sz w:val="22"/>
+          <w:szCs w:val="22"/>
+          <w:lang w:val="hr-HR"/>
+        </w:rPr>
+        <w:t>address 0</w:t>
+      </w:r>
+    </w:p>
+    <w:p>
+      <w:pPr>
+        <w:pStyle w:val="Normal"/>
+        <w:numPr>
+          <w:ilvl w:val="0"/>
+          <w:numId w:val="0"/>
+        </w:numPr>
+        <w:ind w:left="720" w:right="0" w:hanging="0"/>
+        <w:jc w:val="both"/>
+        <w:rPr>
+          <w:rFonts w:ascii="Courier New" w:hAnsi="Courier New"/>
+        </w:rPr>
+      </w:pPr>
+      <w:r>
+        <w:rPr>
+          <w:rFonts w:ascii="Courier New" w:hAnsi="Courier New"/>
+          <w:b w:val="false"/>
+          <w:bCs w:val="false"/>
+          <w:i w:val="false"/>
+          <w:iCs w:val="false"/>
+          <w:sz w:val="22"/>
+          <w:szCs w:val="22"/>
+          <w:lang w:val="hr-HR"/>
+        </w:rPr>
+        <w:t>load s0, 0</w:t>
+      </w:r>
+    </w:p>
+    <w:p>
+      <w:pPr>
+        <w:pStyle w:val="Normal"/>
+        <w:numPr>
+          <w:ilvl w:val="0"/>
+          <w:numId w:val="0"/>
+        </w:numPr>
+        <w:ind w:left="720" w:right="0" w:hanging="0"/>
+        <w:jc w:val="both"/>
+        <w:rPr>
+          <w:rFonts w:ascii="Courier New" w:hAnsi="Courier New"/>
+        </w:rPr>
+      </w:pPr>
+      <w:r>
+        <w:rPr>
+          <w:rFonts w:ascii="Courier New" w:hAnsi="Courier New"/>
+          <w:b w:val="false"/>
+          <w:bCs w:val="false"/>
+          <w:i w:val="false"/>
+          <w:iCs w:val="false"/>
+          <w:sz w:val="22"/>
+          <w:szCs w:val="22"/>
+          <w:lang w:val="hr-HR"/>
+        </w:rPr>
+        <w:t>load s0, a</w:t>
+      </w:r>
+    </w:p>
+    <w:p>
+      <w:pPr>
+        <w:pStyle w:val="Normal"/>
+        <w:numPr>
+          <w:ilvl w:val="0"/>
+          <w:numId w:val="0"/>
+        </w:numPr>
+        <w:ind w:left="720" w:right="0" w:hanging="0"/>
+        <w:jc w:val="both"/>
+        <w:rPr>
+          <w:rFonts w:ascii="Courier New" w:hAnsi="Courier New"/>
+        </w:rPr>
+      </w:pPr>
+      <w:r>
+        <w:rPr>
+          <w:rFonts w:ascii="Courier New" w:hAnsi="Courier New"/>
+          <w:b w:val="false"/>
+          <w:bCs w:val="false"/>
+          <w:i w:val="false"/>
+          <w:iCs w:val="false"/>
+          <w:sz w:val="22"/>
+          <w:szCs w:val="22"/>
+          <w:lang w:val="hr-HR"/>
+        </w:rPr>
+        <w:t>regbank a</w:t>
+      </w:r>
+    </w:p>
+    <w:p>
+      <w:pPr>
+        <w:pStyle w:val="Normal"/>
+        <w:numPr>
+          <w:ilvl w:val="0"/>
+          <w:numId w:val="0"/>
+        </w:numPr>
+        <w:ind w:left="720" w:right="0" w:hanging="0"/>
+        <w:jc w:val="both"/>
+        <w:rPr/>
+      </w:pPr>
+      <w:r>
+        <w:rPr>
+          <w:rFonts w:ascii="Times New Roman" w:hAnsi="Times New Roman"/>
+          <w:b w:val="false"/>
+          <w:bCs w:val="false"/>
+          <w:i w:val="false"/>
+          <w:iCs w:val="false"/>
+          <w:sz w:val="22"/>
+          <w:szCs w:val="22"/>
+          <w:lang w:val="hr-HR"/>
+        </w:rPr>
+        <w:t>oboji ovako:</w:t>
+      </w:r>
+    </w:p>
+    <w:p>
+      <w:pPr>
+        <w:pStyle w:val="Normal"/>
+        <w:numPr>
+          <w:ilvl w:val="0"/>
+          <w:numId w:val="0"/>
+        </w:numPr>
+        <w:ind w:left="720" w:right="0" w:hanging="0"/>
+        <w:jc w:val="both"/>
+        <w:rPr/>
+      </w:pPr>
+      <w:r>
+        <w:rPr>
+          <w:rFonts w:ascii="Times New Roman" w:hAnsi="Times New Roman"/>
+          <w:b w:val="false"/>
+          <w:bCs w:val="false"/>
+          <w:i w:val="false"/>
+          <w:iCs w:val="false"/>
+          <w:sz w:val="22"/>
+          <w:szCs w:val="22"/>
+          <w:lang w:val="hr-HR"/>
+        </w:rPr>
+        <w:t xml:space="preserve">Što je netočno. Token </w:t>
+      </w:r>
+      <w:r>
+        <w:rPr>
+          <w:rFonts w:ascii="Courier New" w:hAnsi="Courier New"/>
+          <w:b w:val="false"/>
+          <w:bCs w:val="false"/>
+          <w:i w:val="false"/>
+          <w:iCs w:val="false"/>
+          <w:sz w:val="22"/>
+          <w:szCs w:val="22"/>
+          <w:lang w:val="hr-HR"/>
+        </w:rPr>
+        <w:t>a</w:t>
+      </w:r>
+      <w:r>
+        <w:rPr>
+          <w:rFonts w:ascii="Times New Roman" w:hAnsi="Times New Roman"/>
+          <w:b w:val="false"/>
+          <w:bCs w:val="false"/>
+          <w:i w:val="false"/>
+          <w:iCs w:val="false"/>
+          <w:sz w:val="22"/>
+          <w:szCs w:val="22"/>
+          <w:lang w:val="hr-HR"/>
+        </w:rPr>
+        <w:t xml:space="preserve"> u naredbi „</w:t>
+      </w:r>
+      <w:r>
+        <w:rPr>
+          <w:rFonts w:ascii="Courier New" w:hAnsi="Courier New"/>
+          <w:b w:val="false"/>
+          <w:bCs w:val="false"/>
+          <w:i w:val="false"/>
+          <w:iCs w:val="false"/>
+          <w:sz w:val="22"/>
+          <w:szCs w:val="22"/>
+          <w:lang w:val="hr-HR"/>
+        </w:rPr>
+        <w:t>load s0, a</w:t>
+      </w:r>
+      <w:r>
+        <w:rPr>
+          <w:rFonts w:ascii="Times New Roman" w:hAnsi="Times New Roman"/>
+          <w:b w:val="false"/>
+          <w:bCs w:val="false"/>
+          <w:i w:val="false"/>
+          <w:iCs w:val="false"/>
+          <w:sz w:val="22"/>
+          <w:szCs w:val="22"/>
+          <w:lang w:val="hr-HR"/>
+        </w:rPr>
+        <w:t xml:space="preserve">” heksadekadska </w:t>
+      </w:r>
+      <w:r>
+        <w:rPr>
+          <w:rFonts w:ascii="Times New Roman" w:hAnsi="Times New Roman"/>
+          <w:b w:val="false"/>
+          <w:bCs w:val="false"/>
+          <w:i w:val="false"/>
+          <w:iCs w:val="false"/>
+          <w:sz w:val="22"/>
+          <w:szCs w:val="22"/>
+          <w:lang w:val="hr-HR"/>
+        </w:rPr>
+        <w:t>je</w:t>
+      </w:r>
+      <w:r>
+        <w:rPr>
+          <w:rFonts w:ascii="Times New Roman" w:hAnsi="Times New Roman"/>
+          <w:b w:val="false"/>
+          <w:bCs w:val="false"/>
+          <w:i w:val="false"/>
+          <w:iCs w:val="false"/>
+          <w:sz w:val="22"/>
+          <w:szCs w:val="22"/>
+          <w:lang w:val="hr-HR"/>
+        </w:rPr>
+        <w:t xml:space="preserve"> konstanta </w:t>
+      </w:r>
+      <w:r>
+        <w:rPr>
+          <w:rFonts w:ascii="Times New Roman" w:hAnsi="Times New Roman"/>
+          <w:b w:val="false"/>
+          <w:bCs w:val="false"/>
+          <w:i w:val="false"/>
+          <w:iCs w:val="false"/>
+          <w:sz w:val="22"/>
+          <w:szCs w:val="22"/>
+          <w:lang w:val="hr-HR"/>
+        </w:rPr>
+        <w:t>(</w:t>
+      </w:r>
+      <w:r>
+        <w:rPr>
+          <w:rFonts w:ascii="Courier New" w:hAnsi="Courier New"/>
+          <w:b w:val="false"/>
+          <w:bCs w:val="false"/>
+          <w:i w:val="false"/>
+          <w:iCs w:val="false"/>
+          <w:sz w:val="22"/>
+          <w:szCs w:val="22"/>
+          <w:lang w:val="hr-HR"/>
+        </w:rPr>
+        <w:t>a</w:t>
+      </w:r>
+      <w:r>
+        <w:rPr>
+          <w:rFonts w:ascii="Times New Roman" w:hAnsi="Times New Roman"/>
+          <w:b w:val="false"/>
+          <w:bCs w:val="false"/>
+          <w:i w:val="false"/>
+          <w:iCs w:val="false"/>
+          <w:sz w:val="22"/>
+          <w:szCs w:val="22"/>
+          <w:lang w:val="hr-HR"/>
+        </w:rPr>
+        <w:t xml:space="preserve"> je heksadekadski 10)</w:t>
+      </w:r>
+      <w:r>
+        <w:rPr>
+          <w:rFonts w:ascii="Times New Roman" w:hAnsi="Times New Roman"/>
+          <w:b w:val="false"/>
+          <w:bCs w:val="false"/>
+          <w:i w:val="false"/>
+          <w:iCs w:val="false"/>
+          <w:sz w:val="22"/>
+          <w:szCs w:val="22"/>
+          <w:lang w:val="hr-HR"/>
+        </w:rPr>
+        <w:t xml:space="preserve">, i treba biti obojena isto kao token </w:t>
+      </w:r>
+      <w:r>
+        <w:rPr>
+          <w:rFonts w:ascii="Courier New" w:hAnsi="Courier New"/>
+          <w:b w:val="false"/>
+          <w:bCs w:val="false"/>
+          <w:i w:val="false"/>
+          <w:iCs w:val="false"/>
+          <w:sz w:val="22"/>
+          <w:szCs w:val="22"/>
+          <w:lang w:val="hr-HR"/>
+        </w:rPr>
+        <w:t>0</w:t>
+      </w:r>
+      <w:r>
+        <w:rPr>
+          <w:rFonts w:ascii="Times New Roman" w:hAnsi="Times New Roman"/>
+          <w:b w:val="false"/>
+          <w:bCs w:val="false"/>
+          <w:i w:val="false"/>
+          <w:iCs w:val="false"/>
+          <w:sz w:val="22"/>
+          <w:szCs w:val="22"/>
+          <w:lang w:val="hr-HR"/>
+        </w:rPr>
+        <w:t xml:space="preserve"> u naredbi „</w:t>
+      </w:r>
+      <w:r>
+        <w:rPr>
+          <w:rFonts w:ascii="Courier New" w:hAnsi="Courier New"/>
+          <w:b w:val="false"/>
+          <w:bCs w:val="false"/>
+          <w:i w:val="false"/>
+          <w:iCs w:val="false"/>
+          <w:sz w:val="22"/>
+          <w:szCs w:val="22"/>
+          <w:lang w:val="hr-HR"/>
+        </w:rPr>
+        <w:t>load s0, 0</w:t>
+      </w:r>
+      <w:r>
+        <w:rPr>
+          <w:rFonts w:ascii="Times New Roman" w:hAnsi="Times New Roman"/>
+          <w:b w:val="false"/>
+          <w:bCs w:val="false"/>
+          <w:i w:val="false"/>
+          <w:iCs w:val="false"/>
+          <w:sz w:val="22"/>
+          <w:szCs w:val="22"/>
+          <w:lang w:val="hr-HR"/>
+        </w:rPr>
+        <w:t>”, a ne kao u „</w:t>
+      </w:r>
+      <w:r>
+        <w:rPr>
+          <w:rFonts w:ascii="Courier New" w:hAnsi="Courier New"/>
+          <w:b w:val="false"/>
+          <w:bCs w:val="false"/>
+          <w:i w:val="false"/>
+          <w:iCs w:val="false"/>
+          <w:sz w:val="22"/>
+          <w:szCs w:val="22"/>
+          <w:lang w:val="hr-HR"/>
+        </w:rPr>
+        <w:t>regbank a</w:t>
+      </w:r>
+      <w:r>
+        <w:rPr>
+          <w:rFonts w:ascii="Times New Roman" w:hAnsi="Times New Roman"/>
+          <w:b w:val="false"/>
+          <w:bCs w:val="false"/>
+          <w:i w:val="false"/>
+          <w:iCs w:val="false"/>
+          <w:sz w:val="22"/>
+          <w:szCs w:val="22"/>
+          <w:lang w:val="hr-HR"/>
+        </w:rPr>
+        <w:t xml:space="preserve">”, gdje je </w:t>
+      </w:r>
+      <w:r>
+        <w:rPr>
+          <w:rFonts w:ascii="Courier New" w:hAnsi="Courier New"/>
+          <w:b w:val="false"/>
+          <w:bCs w:val="false"/>
+          <w:i w:val="false"/>
+          <w:iCs w:val="false"/>
+          <w:sz w:val="22"/>
+          <w:szCs w:val="22"/>
+          <w:lang w:val="hr-HR"/>
+        </w:rPr>
+        <w:t>a</w:t>
+      </w:r>
+      <w:r>
+        <w:rPr>
+          <w:rFonts w:ascii="Times New Roman" w:hAnsi="Times New Roman"/>
+          <w:b w:val="false"/>
+          <w:bCs w:val="false"/>
+          <w:i w:val="false"/>
+          <w:iCs w:val="false"/>
+          <w:sz w:val="22"/>
+          <w:szCs w:val="22"/>
+          <w:lang w:val="hr-HR"/>
+        </w:rPr>
+        <w:t xml:space="preserve"> naziv regbanke. S obzirom na to kako je moj sintaksni bojač koda strukturiran, nema jednostavnog rješenja za taj problem. U IDE-u za x86 asembler FlatAssembler takve se diskrepancije ne mogu dogoditi, jer on za sintaksno bojanje koja koristi isti algoritam koji koristi interno za parsiranje koda. Ali ja tako ne mogu raditi ni za svoj programski jezik ni za PicoBlaze asembler, jer za oba ta jezika tokenizer briše komentare, a ne mogu si dopustiti da pri sintaksnom bojanju koda obrišem komentare.</w:t>
+      </w:r>
+      <w:r>
+        <mc:AlternateContent>
+          <mc:Choice Requires="wps">
+            <w:drawing>
+              <wp:anchor behindDoc="0" distT="0" distB="0" distL="0" distR="0" simplePos="0" locked="0" layoutInCell="0" allowOverlap="1" relativeHeight="16">
+                <wp:simplePos x="0" y="0"/>
+                <wp:positionH relativeFrom="column">
+                  <wp:align>left</wp:align>
+                </wp:positionH>
+                <wp:positionV relativeFrom="paragraph">
+                  <wp:posOffset>635</wp:posOffset>
+                </wp:positionV>
+                <wp:extent cx="1737360" cy="1150620"/>
+                <wp:effectExtent l="0" t="0" r="0" b="0"/>
+                <wp:wrapTopAndBottom/>
+                <wp:docPr id="7" name="Frame6"/>
+                <a:graphic xmlns:a="http://schemas.openxmlformats.org/drawingml/2006/main">
+                  <a:graphicData uri="http://schemas.microsoft.com/office/word/2010/wordprocessingShape">
+                    <wps:wsp>
+                      <wps:cNvSpPr txBox="1"/>
+                      <wps:spPr>
+                        <a:xfrm>
+                          <a:off x="0" y="0"/>
+                          <a:ext cx="1737360" cy="1150620"/>
+                        </a:xfrm>
+                        <a:prstGeom prst="rect"/>
+                        <a:solidFill>
+                          <a:srgbClr val="FFFFFF"/>
+                        </a:solidFill>
+                      </wps:spPr>
+                      <wps:txbx>
+                        <w:txbxContent>
+                          <w:p>
+                            <w:pPr>
+                              <w:pStyle w:val="Slika"/>
+                              <w:spacing w:before="120" w:after="120"/>
+                              <w:rPr/>
+                            </w:pPr>
+                            <w:r>
+                              <w:rPr/>
+                              <w:drawing>
+                                <wp:inline distT="0" distB="0" distL="0" distR="0">
+                                  <wp:extent cx="1737360" cy="723900"/>
+                                  <wp:effectExtent l="0" t="0" r="0" b="0"/>
+                                  <wp:docPr id="8" name="Image10" descr=""/>
+                                  <wp:cNvGraphicFramePr>
+                                    <a:graphicFrameLocks xmlns:a="http://schemas.openxmlformats.org/drawingml/2006/main" noChangeAspect="1"/>
+                                  </wp:cNvGraphicFramePr>
+                                  <a:graphic xmlns:a="http://schemas.openxmlformats.org/drawingml/2006/main">
+                                    <a:graphicData uri="http://schemas.openxmlformats.org/drawingml/2006/picture">
+                                      <pic:pic xmlns:pic="http://schemas.openxmlformats.org/drawingml/2006/picture">
+                                        <pic:nvPicPr>
+                                          <pic:cNvPr id="8" name="Image10" descr=""/>
+                                          <pic:cNvPicPr>
+                                            <a:picLocks noChangeAspect="1" noChangeArrowheads="1"/>
+                                          </pic:cNvPicPr>
+                                        </pic:nvPicPr>
+                                        <pic:blipFill>
+                                          <a:blip r:embed="rId7"/>
+                                          <a:stretch>
+                                            <a:fillRect/>
+                                          </a:stretch>
+                                        </pic:blipFill>
+                                        <pic:spPr bwMode="auto">
+                                          <a:xfrm>
+                                            <a:off x="0" y="0"/>
+                                            <a:ext cx="1737360" cy="723900"/>
+                                          </a:xfrm>
+                                          <a:prstGeom prst="rect">
+                                            <a:avLst/>
+                                          </a:prstGeom>
+                                        </pic:spPr>
+                                      </pic:pic>
+                                    </a:graphicData>
+                                  </a:graphic>
+                                </wp:inline>
+                              </w:drawing>
+                              <w:t xml:space="preserve">Slika </w:t>
+                            </w:r>
+                            <w:r>
+                              <w:rPr/>
+                              <w:fldChar w:fldCharType="begin"/>
+                            </w:r>
+                            <w:r>
+                              <w:rPr/>
+                              <w:instrText xml:space="preserve"> SEQ Slika \* ARABIC </w:instrText>
+                            </w:r>
+                            <w:r>
+                              <w:rPr/>
+                              <w:fldChar w:fldCharType="separate"/>
+                            </w:r>
+                            <w:r>
+                              <w:rPr/>
+                              <w:t>2</w:t>
+                            </w:r>
+                            <w:r>
+                              <w:rPr/>
+                              <w:fldChar w:fldCharType="end"/>
+                            </w:r>
+                            <w:r>
+                              <w:rPr/>
+                              <w:t>: Neispravno sintaksno bojanje koda</w:t>
+                            </w:r>
+                          </w:p>
+                        </w:txbxContent>
+                      </wps:txbx>
+                      <wps:bodyPr anchor="t" lIns="0" tIns="0" rIns="0" bIns="0">
+                        <a:noAutofit/>
+                      </wps:bodyPr>
+                    </wps:wsp>
+                  </a:graphicData>
+                </a:graphic>
+              </wp:anchor>
+            </w:drawing>
+          </mc:Choice>
+          <mc:Fallback>
+            <w:pict>
+              <v:rect style="position:absolute;rotation:-0;width:136.8pt;height:90.6pt;mso-wrap-distance-left:0pt;mso-wrap-distance-right:0pt;mso-wrap-distance-top:0pt;mso-wrap-distance-bottom:0pt;margin-top:0pt;mso-position-vertical:top;mso-position-vertical-relative:text;margin-left:0pt;mso-position-horizontal:left;mso-position-horizontal-relative:text">
+                <v:textbox inset="0in,0in,0in,0in">
+                  <w:txbxContent>
+                    <w:p>
+                      <w:pPr>
+                        <w:pStyle w:val="Slika"/>
+                        <w:spacing w:before="120" w:after="120"/>
+                        <w:rPr/>
+                      </w:pPr>
+                      <w:r>
+                        <w:rPr/>
+                        <w:drawing>
+                          <wp:inline distT="0" distB="0" distL="0" distR="0">
+                            <wp:extent cx="1737360" cy="723900"/>
+                            <wp:effectExtent l="0" t="0" r="0" b="0"/>
+                            <wp:docPr id="9" name="Image10" descr=""/>
+                            <wp:cNvGraphicFramePr>
+                              <a:graphicFrameLocks xmlns:a="http://schemas.openxmlformats.org/drawingml/2006/main" noChangeAspect="1"/>
+                            </wp:cNvGraphicFramePr>
+                            <a:graphic xmlns:a="http://schemas.openxmlformats.org/drawingml/2006/main">
+                              <a:graphicData uri="http://schemas.openxmlformats.org/drawingml/2006/picture">
+                                <pic:pic xmlns:pic="http://schemas.openxmlformats.org/drawingml/2006/picture">
+                                  <pic:nvPicPr>
+                                    <pic:cNvPr id="9" name="Image10" descr=""/>
+                                    <pic:cNvPicPr>
+                                      <a:picLocks noChangeAspect="1" noChangeArrowheads="1"/>
+                                    </pic:cNvPicPr>
+                                  </pic:nvPicPr>
+                                  <pic:blipFill>
+                                    <a:blip r:embed="rId8"/>
+                                    <a:stretch>
+                                      <a:fillRect/>
+                                    </a:stretch>
+                                  </pic:blipFill>
+                                  <pic:spPr bwMode="auto">
+                                    <a:xfrm>
+                                      <a:off x="0" y="0"/>
+                                      <a:ext cx="1737360" cy="723900"/>
+                                    </a:xfrm>
+                                    <a:prstGeom prst="rect">
+                                      <a:avLst/>
+                                    </a:prstGeom>
+                                  </pic:spPr>
+                                </pic:pic>
+                              </a:graphicData>
+                            </a:graphic>
+                          </wp:inline>
+                        </w:drawing>
+                        <w:t xml:space="preserve">Slika </w:t>
+                      </w:r>
+                      <w:r>
+                        <w:rPr/>
+                        <w:fldChar w:fldCharType="begin"/>
+                      </w:r>
+                      <w:r>
+                        <w:rPr/>
+                        <w:instrText xml:space="preserve"> SEQ Slika \* ARABIC </w:instrText>
+                      </w:r>
+                      <w:r>
+                        <w:rPr/>
+                        <w:fldChar w:fldCharType="separate"/>
+                      </w:r>
+                      <w:r>
+                        <w:rPr/>
+                        <w:t>2</w:t>
+                      </w:r>
+                      <w:r>
+                        <w:rPr/>
+                        <w:fldChar w:fldCharType="end"/>
+                      </w:r>
+                      <w:r>
+                        <w:rPr/>
+                        <w:t>: Neispravno sintaksno bojanje koda</w:t>
+                      </w:r>
+                    </w:p>
+                  </w:txbxContent>
+                </v:textbox>
+                <w10:wrap type="topAndBottom"/>
+              </v:rect>
+            </w:pict>
+          </mc:Fallback>
+        </mc:AlternateContent>
       </w:r>
     </w:p>
     <w:p>
@@ -19256,7 +20084,7 @@
                 <wp:extent cx="1146175" cy="5961380"/>
                 <wp:effectExtent l="0" t="0" r="0" b="0"/>
                 <wp:wrapTopAndBottom/>
-                <wp:docPr id="7" name="Frame2"/>
+                <wp:docPr id="10" name="Frame2"/>
                 <a:graphic xmlns:a="http://schemas.openxmlformats.org/drawingml/2006/main">
                   <a:graphicData uri="http://schemas.microsoft.com/office/word/2010/wordprocessingShape">
                     <wps:wsp>
@@ -19291,7 +20119,7 @@
                                 <wp:inline distT="0" distB="0" distL="0" distR="0">
                                   <wp:extent cx="1146175" cy="1778000"/>
                                   <wp:effectExtent l="0" t="0" r="0" b="0"/>
-                                  <wp:docPr id="8" name="Image6" descr=""/>
+                                  <wp:docPr id="11" name="Image6" descr=""/>
                                   <wp:cNvGraphicFramePr>
                                     <a:graphicFrameLocks xmlns:a="http://schemas.openxmlformats.org/drawingml/2006/main" noChangeAspect="1"/>
                                   </wp:cNvGraphicFramePr>
@@ -19299,13 +20127,13 @@
                                     <a:graphicData uri="http://schemas.openxmlformats.org/drawingml/2006/picture">
                                       <pic:pic xmlns:pic="http://schemas.openxmlformats.org/drawingml/2006/picture">
                                         <pic:nvPicPr>
-                                          <pic:cNvPr id="8" name="Image6" descr=""/>
+                                          <pic:cNvPr id="11" name="Image6" descr=""/>
                                           <pic:cNvPicPr>
                                             <a:picLocks noChangeAspect="1" noChangeArrowheads="1"/>
                                           </pic:cNvPicPr>
                                         </pic:nvPicPr>
                                         <pic:blipFill>
-                                          <a:blip r:embed="rId7"/>
+                                          <a:blip r:embed="rId9"/>
                                           <a:stretch>
                                             <a:fillRect/>
                                           </a:stretch>
@@ -19352,7 +20180,7 @@
                                 <w:sz w:val="20"/>
                                 <w:szCs w:val="20"/>
                               </w:rPr>
-                              <w:t>2</w:t>
+                              <w:t>3</w:t>
                             </w:r>
                             <w:r>
                               <w:rPr>
@@ -19417,7 +20245,7 @@
                           <wp:inline distT="0" distB="0" distL="0" distR="0">
                             <wp:extent cx="1146175" cy="1778000"/>
                             <wp:effectExtent l="0" t="0" r="0" b="0"/>
-                            <wp:docPr id="9" name="Image6" descr=""/>
+                            <wp:docPr id="12" name="Image6" descr=""/>
                             <wp:cNvGraphicFramePr>
                               <a:graphicFrameLocks xmlns:a="http://schemas.openxmlformats.org/drawingml/2006/main" noChangeAspect="1"/>
                             </wp:cNvGraphicFramePr>
@@ -19425,13 +20253,13 @@
                               <a:graphicData uri="http://schemas.openxmlformats.org/drawingml/2006/picture">
                                 <pic:pic xmlns:pic="http://schemas.openxmlformats.org/drawingml/2006/picture">
                                   <pic:nvPicPr>
-                                    <pic:cNvPr id="9" name="Image6" descr=""/>
+                                    <pic:cNvPr id="12" name="Image6" descr=""/>
                                     <pic:cNvPicPr>
                                       <a:picLocks noChangeAspect="1" noChangeArrowheads="1"/>
                                     </pic:cNvPicPr>
                                   </pic:nvPicPr>
                                   <pic:blipFill>
-                                    <a:blip r:embed="rId8"/>
+                                    <a:blip r:embed="rId10"/>
                                     <a:stretch>
                                       <a:fillRect/>
                                     </a:stretch>
@@ -19478,7 +20306,7 @@
                           <w:sz w:val="20"/>
                           <w:szCs w:val="20"/>
                         </w:rPr>
-                        <w:t>2</w:t>
+                        <w:t>3</w:t>
                       </w:r>
                       <w:r>
                         <w:rPr>
@@ -20211,7 +21039,7 @@
                 <wp:extent cx="2364105" cy="2596515"/>
                 <wp:effectExtent l="0" t="0" r="0" b="0"/>
                 <wp:wrapTopAndBottom/>
-                <wp:docPr id="10" name="Frame1"/>
+                <wp:docPr id="13" name="Frame1"/>
                 <a:graphic xmlns:a="http://schemas.openxmlformats.org/drawingml/2006/main">
                   <a:graphicData uri="http://schemas.microsoft.com/office/word/2010/wordprocessingShape">
                     <wps:wsp>
@@ -20247,7 +21075,7 @@
                                 <wp:inline distT="0" distB="0" distL="0" distR="0">
                                   <wp:extent cx="2364105" cy="1933575"/>
                                   <wp:effectExtent l="0" t="0" r="0" b="0"/>
-                                  <wp:docPr id="11" name="Image5" descr=""/>
+                                  <wp:docPr id="14" name="Image5" descr=""/>
                                   <wp:cNvGraphicFramePr>
                                     <a:graphicFrameLocks xmlns:a="http://schemas.openxmlformats.org/drawingml/2006/main" noChangeAspect="1"/>
                                   </wp:cNvGraphicFramePr>
@@ -20255,13 +21083,13 @@
                                     <a:graphicData uri="http://schemas.openxmlformats.org/drawingml/2006/picture">
                                       <pic:pic xmlns:pic="http://schemas.openxmlformats.org/drawingml/2006/picture">
                                         <pic:nvPicPr>
-                                          <pic:cNvPr id="11" name="Image5" descr=""/>
+                                          <pic:cNvPr id="14" name="Image5" descr=""/>
                                           <pic:cNvPicPr>
                                             <a:picLocks noChangeAspect="1" noChangeArrowheads="1"/>
                                           </pic:cNvPicPr>
                                         </pic:nvPicPr>
                                         <pic:blipFill>
-                                          <a:blip r:embed="rId9"/>
+                                          <a:blip r:embed="rId11"/>
                                           <a:stretch>
                                             <a:fillRect/>
                                           </a:stretch>
@@ -20395,7 +21223,7 @@
                           <wp:inline distT="0" distB="0" distL="0" distR="0">
                             <wp:extent cx="2364105" cy="1933575"/>
                             <wp:effectExtent l="0" t="0" r="0" b="0"/>
-                            <wp:docPr id="12" name="Image5" descr=""/>
+                            <wp:docPr id="15" name="Image5" descr=""/>
                             <wp:cNvGraphicFramePr>
                               <a:graphicFrameLocks xmlns:a="http://schemas.openxmlformats.org/drawingml/2006/main" noChangeAspect="1"/>
                             </wp:cNvGraphicFramePr>
@@ -20403,13 +21231,13 @@
                               <a:graphicData uri="http://schemas.openxmlformats.org/drawingml/2006/picture">
                                 <pic:pic xmlns:pic="http://schemas.openxmlformats.org/drawingml/2006/picture">
                                   <pic:nvPicPr>
-                                    <pic:cNvPr id="12" name="Image5" descr=""/>
+                                    <pic:cNvPr id="15" name="Image5" descr=""/>
                                     <pic:cNvPicPr>
                                       <a:picLocks noChangeAspect="1" noChangeArrowheads="1"/>
                                     </pic:cNvPicPr>
                                   </pic:nvPicPr>
                                   <pic:blipFill>
-                                    <a:blip r:embed="rId10"/>
+                                    <a:blip r:embed="rId12"/>
                                     <a:stretch>
                                       <a:fillRect/>
                                     </a:stretch>
@@ -20782,7 +21610,7 @@
                 <wp:extent cx="2324735" cy="2828290"/>
                 <wp:effectExtent l="0" t="0" r="0" b="0"/>
                 <wp:wrapTopAndBottom/>
-                <wp:docPr id="13" name="Frame4"/>
+                <wp:docPr id="16" name="Frame4"/>
                 <a:graphic xmlns:a="http://schemas.openxmlformats.org/drawingml/2006/main">
                   <a:graphicData uri="http://schemas.microsoft.com/office/word/2010/wordprocessingShape">
                     <wps:wsp>
@@ -20818,7 +21646,7 @@
                                 <wp:inline distT="0" distB="0" distL="0" distR="0">
                                   <wp:extent cx="2324735" cy="1285240"/>
                                   <wp:effectExtent l="0" t="0" r="0" b="0"/>
-                                  <wp:docPr id="14" name="Image8" descr=""/>
+                                  <wp:docPr id="17" name="Image8" descr=""/>
                                   <wp:cNvGraphicFramePr>
                                     <a:graphicFrameLocks xmlns:a="http://schemas.openxmlformats.org/drawingml/2006/main" noChangeAspect="1"/>
                                   </wp:cNvGraphicFramePr>
@@ -20826,521 +21654,7 @@
                                     <a:graphicData uri="http://schemas.openxmlformats.org/drawingml/2006/picture">
                                       <pic:pic xmlns:pic="http://schemas.openxmlformats.org/drawingml/2006/picture">
                                         <pic:nvPicPr>
-                                          <pic:cNvPr id="14" name="Image8" descr=""/>
-                                          <pic:cNvPicPr>
-                                            <a:picLocks noChangeAspect="1" noChangeArrowheads="1"/>
-                                          </pic:cNvPicPr>
-                                        </pic:nvPicPr>
-                                        <pic:blipFill>
-                                          <a:blip r:embed="rId11"/>
-                                          <a:stretch>
-                                            <a:fillRect/>
-                                          </a:stretch>
-                                        </pic:blipFill>
-                                        <pic:spPr bwMode="auto">
-                                          <a:xfrm>
-                                            <a:off x="0" y="0"/>
-                                            <a:ext cx="2324735" cy="1285240"/>
-                                          </a:xfrm>
-                                          <a:prstGeom prst="rect">
-                                            <a:avLst/>
-                                          </a:prstGeom>
-                                        </pic:spPr>
-                                      </pic:pic>
-                                    </a:graphicData>
-                                  </a:graphic>
-                                </wp:inline>
-                              </w:drawing>
-                              <w:t xml:space="preserve">Slika </w:t>
-                            </w:r>
-                            <w:r>
-                              <w:rPr>
-                                <w:sz w:val="20"/>
-                                <w:szCs w:val="20"/>
-                              </w:rPr>
-                              <w:fldChar w:fldCharType="begin"/>
-                            </w:r>
-                            <w:r>
-                              <w:rPr>
-                                <w:sz w:val="20"/>
-                                <w:szCs w:val="20"/>
-                              </w:rPr>
-                              <w:instrText xml:space="preserve"> SEQ Slika \* ARABIC </w:instrText>
-                            </w:r>
-                            <w:r>
-                              <w:rPr>
-                                <w:sz w:val="20"/>
-                                <w:szCs w:val="20"/>
-                              </w:rPr>
-                              <w:fldChar w:fldCharType="separate"/>
-                            </w:r>
-                            <w:r>
-                              <w:rPr>
-                                <w:sz w:val="20"/>
-                                <w:szCs w:val="20"/>
-                              </w:rPr>
-                              <w:t>3</w:t>
-                            </w:r>
-                            <w:r>
-                              <w:rPr>
-                                <w:sz w:val="20"/>
-                                <w:szCs w:val="20"/>
-                              </w:rPr>
-                              <w:fldChar w:fldCharType="end"/>
-                            </w:r>
-                            <w:r>
-                              <w:rPr>
-                                <w:sz w:val="20"/>
-                                <w:szCs w:val="20"/>
-                              </w:rPr>
-                              <w:t>: Primjer izvršavanja programa "Binary to Decimal". Preko prekidača mu je unesen binarni broj (0000)1010 (prekidač gore, naravno, označava jedinicu, a prekidač dolje nulu), a on ga je pretvorio u dekadski broj 10 te je to ispisao na 7-segmentnom displeju. Također ga je pretvorio u Grayev kod (0000)1111, te je to ispisao pomoću LED-ica (primijetite da su zadnje 4 LED-ice upaljene, dok su prve četiri ugašene).</w:t>
-                            </w:r>
-                          </w:p>
-                        </w:txbxContent>
-                      </wps:txbx>
-                      <wps:bodyPr anchor="t" lIns="0" tIns="0" rIns="0" bIns="0">
-                        <a:noAutofit/>
-                      </wps:bodyPr>
-                    </wps:wsp>
-                  </a:graphicData>
-                </a:graphic>
-              </wp:anchor>
-            </w:drawing>
-          </mc:Choice>
-          <mc:Fallback>
-            <w:pict>
-              <v:rect style="position:absolute;rotation:-0;width:183.05pt;height:222.7pt;mso-wrap-distance-left:0pt;mso-wrap-distance-right:0pt;mso-wrap-distance-top:0pt;mso-wrap-distance-bottom:0pt;margin-top:0pt;mso-position-vertical:top;mso-position-vertical-relative:text;margin-left:149.45pt;mso-position-horizontal:center;mso-position-horizontal-relative:text">
-                <v:textbox inset="0in,0in,0in,0in">
-                  <w:txbxContent>
-                    <w:p>
-                      <w:pPr>
-                        <w:pStyle w:val="Slika"/>
-                        <w:spacing w:before="120" w:after="120"/>
-                        <w:jc w:val="both"/>
-                        <w:rPr>
-                          <w:sz w:val="20"/>
-                          <w:szCs w:val="20"/>
-                        </w:rPr>
-                      </w:pPr>
-                      <w:r>
-                        <w:rPr>
-                          <w:sz w:val="20"/>
-                          <w:szCs w:val="20"/>
-                        </w:rPr>
-                        <w:drawing>
-                          <wp:inline distT="0" distB="0" distL="0" distR="0">
-                            <wp:extent cx="2324735" cy="1285240"/>
-                            <wp:effectExtent l="0" t="0" r="0" b="0"/>
-                            <wp:docPr id="15" name="Image8" descr=""/>
-                            <wp:cNvGraphicFramePr>
-                              <a:graphicFrameLocks xmlns:a="http://schemas.openxmlformats.org/drawingml/2006/main" noChangeAspect="1"/>
-                            </wp:cNvGraphicFramePr>
-                            <a:graphic xmlns:a="http://schemas.openxmlformats.org/drawingml/2006/main">
-                              <a:graphicData uri="http://schemas.openxmlformats.org/drawingml/2006/picture">
-                                <pic:pic xmlns:pic="http://schemas.openxmlformats.org/drawingml/2006/picture">
-                                  <pic:nvPicPr>
-                                    <pic:cNvPr id="15" name="Image8" descr=""/>
-                                    <pic:cNvPicPr>
-                                      <a:picLocks noChangeAspect="1" noChangeArrowheads="1"/>
-                                    </pic:cNvPicPr>
-                                  </pic:nvPicPr>
-                                  <pic:blipFill>
-                                    <a:blip r:embed="rId12"/>
-                                    <a:stretch>
-                                      <a:fillRect/>
-                                    </a:stretch>
-                                  </pic:blipFill>
-                                  <pic:spPr bwMode="auto">
-                                    <a:xfrm>
-                                      <a:off x="0" y="0"/>
-                                      <a:ext cx="2324735" cy="1285240"/>
-                                    </a:xfrm>
-                                    <a:prstGeom prst="rect">
-                                      <a:avLst/>
-                                    </a:prstGeom>
-                                  </pic:spPr>
-                                </pic:pic>
-                              </a:graphicData>
-                            </a:graphic>
-                          </wp:inline>
-                        </w:drawing>
-                        <w:t xml:space="preserve">Slika </w:t>
-                      </w:r>
-                      <w:r>
-                        <w:rPr>
-                          <w:sz w:val="20"/>
-                          <w:szCs w:val="20"/>
-                        </w:rPr>
-                        <w:fldChar w:fldCharType="begin"/>
-                      </w:r>
-                      <w:r>
-                        <w:rPr>
-                          <w:sz w:val="20"/>
-                          <w:szCs w:val="20"/>
-                        </w:rPr>
-                        <w:instrText xml:space="preserve"> SEQ Slika \* ARABIC </w:instrText>
-                      </w:r>
-                      <w:r>
-                        <w:rPr>
-                          <w:sz w:val="20"/>
-                          <w:szCs w:val="20"/>
-                        </w:rPr>
-                        <w:fldChar w:fldCharType="separate"/>
-                      </w:r>
-                      <w:r>
-                        <w:rPr>
-                          <w:sz w:val="20"/>
-                          <w:szCs w:val="20"/>
-                        </w:rPr>
-                        <w:t>3</w:t>
-                      </w:r>
-                      <w:r>
-                        <w:rPr>
-                          <w:sz w:val="20"/>
-                          <w:szCs w:val="20"/>
-                        </w:rPr>
-                        <w:fldChar w:fldCharType="end"/>
-                      </w:r>
-                      <w:r>
-                        <w:rPr>
-                          <w:sz w:val="20"/>
-                          <w:szCs w:val="20"/>
-                        </w:rPr>
-                        <w:t>: Primjer izvršavanja programa "Binary to Decimal". Preko prekidača mu je unesen binarni broj (0000)1010 (prekidač gore, naravno, označava jedinicu, a prekidač dolje nulu), a on ga je pretvorio u dekadski broj 10 te je to ispisao na 7-segmentnom displeju. Također ga je pretvorio u Grayev kod (0000)1111, te je to ispisao pomoću LED-ica (primijetite da su zadnje 4 LED-ice upaljene, dok su prve četiri ugašene).</w:t>
-                      </w:r>
-                    </w:p>
-                  </w:txbxContent>
-                </v:textbox>
-                <w10:wrap type="topAndBottom"/>
-              </v:rect>
-            </w:pict>
-          </mc:Fallback>
-        </mc:AlternateContent>
-      </w:r>
-    </w:p>
-    <w:p>
-      <w:pPr>
-        <w:pStyle w:val="Normal"/>
-        <w:jc w:val="both"/>
-        <w:rPr/>
-      </w:pPr>
-      <w:r>
-        <w:rPr>
-          <w:rFonts w:ascii="Times New Roman" w:hAnsi="Times New Roman"/>
-          <w:b w:val="false"/>
-          <w:bCs w:val="false"/>
-          <w:i/>
-          <w:iCs/>
-          <w:sz w:val="22"/>
-          <w:szCs w:val="22"/>
-          <w:u w:val="none"/>
-          <w:lang w:val="hr-HR"/>
-        </w:rPr>
-        <w:t xml:space="preserve">Hexadecimal Counter </w:t>
-      </w:r>
-      <w:r>
-        <w:rPr>
-          <w:rFonts w:ascii="Times New Roman" w:hAnsi="Times New Roman"/>
-          <w:b w:val="false"/>
-          <w:bCs w:val="false"/>
-          <w:i w:val="false"/>
-          <w:iCs w:val="false"/>
-          <w:sz w:val="22"/>
-          <w:szCs w:val="22"/>
-          <w:u w:val="none"/>
-          <w:lang w:val="hr-HR"/>
-        </w:rPr>
-        <w:t xml:space="preserve">besmislen je program koji pali i gasi LED-ice te prikazuje heksadecimalne brojeve na 7-segmentnim pokaznicima. Nakon svih tih primjera dodan je i primjer </w:t>
-      </w:r>
-      <w:r>
-        <w:rPr>
-          <w:rFonts w:ascii="Times New Roman" w:hAnsi="Times New Roman"/>
-          <w:b w:val="false"/>
-          <w:bCs w:val="false"/>
-          <w:i/>
-          <w:iCs/>
-          <w:sz w:val="22"/>
-          <w:szCs w:val="22"/>
-          <w:u w:val="none"/>
-          <w:lang w:val="hr-HR"/>
-        </w:rPr>
-        <w:t>Decimal to Binary</w:t>
-      </w:r>
-      <w:r>
-        <w:rPr>
-          <w:rFonts w:ascii="Times New Roman" w:hAnsi="Times New Roman"/>
-          <w:b w:val="false"/>
-          <w:bCs w:val="false"/>
-          <w:i w:val="false"/>
-          <w:iCs w:val="false"/>
-          <w:sz w:val="22"/>
-          <w:szCs w:val="22"/>
-          <w:u w:val="none"/>
-          <w:lang w:val="hr-HR"/>
-        </w:rPr>
-        <w:t xml:space="preserve">, koji pretvara dekadske brojeve u binarne, a dekadski brojevi se u njega upisuju koristeći UART, a isto tako se iz UART-a čitaju binarni brojevi koji su rezultati. </w:t>
-      </w:r>
-      <w:r>
-        <w:rPr>
-          <w:rFonts w:ascii="Times New Roman" w:hAnsi="Times New Roman"/>
-          <w:b w:val="false"/>
-          <w:bCs w:val="false"/>
-          <w:i/>
-          <w:iCs/>
-          <w:sz w:val="22"/>
-          <w:szCs w:val="22"/>
-          <w:u w:val="none"/>
-          <w:lang w:val="hr-HR"/>
-        </w:rPr>
-        <w:t>Decimal to Binary</w:t>
-      </w:r>
-      <w:r>
-        <w:rPr>
-          <w:rFonts w:ascii="Times New Roman" w:hAnsi="Times New Roman"/>
-          <w:b w:val="false"/>
-          <w:bCs w:val="false"/>
-          <w:i w:val="false"/>
-          <w:iCs w:val="false"/>
-          <w:sz w:val="22"/>
-          <w:szCs w:val="22"/>
-          <w:u w:val="none"/>
-          <w:lang w:val="hr-HR"/>
-        </w:rPr>
-        <w:t xml:space="preserve"> najkompliciraniji je PicoBlaze program koji sam </w:t>
-      </w:r>
-      <w:r>
-        <w:rPr>
-          <w:rFonts w:ascii="Times New Roman" w:hAnsi="Times New Roman"/>
-          <w:b w:val="false"/>
-          <w:bCs w:val="false"/>
-          <w:i w:val="false"/>
-          <w:iCs w:val="false"/>
-          <w:sz w:val="22"/>
-          <w:szCs w:val="22"/>
-          <w:u w:val="none"/>
-          <w:lang w:val="hr-HR"/>
-        </w:rPr>
-        <w:t>ikada</w:t>
-      </w:r>
-      <w:r>
-        <w:rPr>
-          <w:rFonts w:ascii="Times New Roman" w:hAnsi="Times New Roman"/>
-          <w:b w:val="false"/>
-          <w:bCs w:val="false"/>
-          <w:i w:val="false"/>
-          <w:iCs w:val="false"/>
-          <w:sz w:val="22"/>
-          <w:szCs w:val="22"/>
-          <w:u w:val="none"/>
-          <w:lang w:val="hr-HR"/>
-        </w:rPr>
-        <w:t xml:space="preserve"> napravio, ima 283 retka.</w:t>
-      </w:r>
-      <w:r>
-        <w:rPr>
-          <w:rFonts w:ascii="Times New Roman" w:hAnsi="Times New Roman"/>
-          <w:b w:val="false"/>
-          <w:bCs w:val="false"/>
-          <w:i w:val="false"/>
-          <w:iCs w:val="false"/>
-          <w:sz w:val="22"/>
-          <w:szCs w:val="22"/>
-          <w:u w:val="none"/>
-          <w:lang w:val="hr-HR"/>
-        </w:rPr>
-        <w:t xml:space="preserve"> </w:t>
-      </w:r>
-      <w:r>
-        <w:rPr>
-          <w:rFonts w:ascii="Times New Roman" w:hAnsi="Times New Roman"/>
-          <w:b w:val="false"/>
-          <w:bCs w:val="false"/>
-          <w:i/>
-          <w:iCs/>
-          <w:sz w:val="22"/>
-          <w:szCs w:val="22"/>
-          <w:u w:val="none"/>
-          <w:lang w:val="hr-HR"/>
-        </w:rPr>
-        <w:t>Decimal to Binary</w:t>
-      </w:r>
-      <w:r>
-        <w:rPr>
-          <w:rFonts w:ascii="Times New Roman" w:hAnsi="Times New Roman"/>
-          <w:b w:val="false"/>
-          <w:bCs w:val="false"/>
-          <w:i w:val="false"/>
-          <w:iCs w:val="false"/>
-          <w:sz w:val="22"/>
-          <w:szCs w:val="22"/>
-          <w:u w:val="none"/>
-          <w:lang w:val="hr-HR"/>
-        </w:rPr>
-        <w:t xml:space="preserve"> je sada drugi po redu s lijeva </w:t>
-      </w:r>
-      <w:r>
-        <w:rPr>
-          <w:rFonts w:ascii="Times New Roman" w:hAnsi="Times New Roman"/>
-          <w:b w:val="false"/>
-          <w:bCs w:val="false"/>
-          <w:i w:val="false"/>
-          <w:iCs w:val="false"/>
-          <w:sz w:val="22"/>
-          <w:szCs w:val="22"/>
-          <w:u w:val="none"/>
-          <w:lang w:val="hr-HR"/>
-        </w:rPr>
-        <w:t xml:space="preserve">u popisu primjera </w:t>
-      </w:r>
-      <w:r>
-        <w:rPr>
-          <w:rFonts w:ascii="Times New Roman" w:hAnsi="Times New Roman"/>
-          <w:b w:val="false"/>
-          <w:bCs w:val="false"/>
-          <w:i w:val="false"/>
-          <w:iCs w:val="false"/>
-          <w:sz w:val="22"/>
-          <w:szCs w:val="22"/>
-          <w:u w:val="none"/>
-          <w:lang w:val="hr-HR"/>
-        </w:rPr>
-        <w:t xml:space="preserve">u simulatoru </w:t>
-      </w:r>
-      <w:r>
-        <w:rPr>
-          <w:rFonts w:ascii="Times New Roman" w:hAnsi="Times New Roman"/>
-          <w:b w:val="false"/>
-          <w:bCs w:val="false"/>
-          <w:i w:val="false"/>
-          <w:iCs w:val="false"/>
-          <w:sz w:val="22"/>
-          <w:szCs w:val="22"/>
-          <w:u w:val="none"/>
-          <w:lang w:val="hr-HR"/>
-        </w:rPr>
-        <w:t xml:space="preserve">(da ne prestrašim početnike, koji će najvjerojatnije prvo kliknuti prvi </w:t>
-      </w:r>
-      <w:r>
-        <w:rPr>
-          <w:rFonts w:ascii="Times New Roman" w:hAnsi="Times New Roman"/>
-          <w:b w:val="false"/>
-          <w:bCs w:val="false"/>
-          <w:i w:val="false"/>
-          <w:iCs w:val="false"/>
-          <w:sz w:val="22"/>
-          <w:szCs w:val="22"/>
-          <w:u w:val="none"/>
-          <w:lang w:val="hr-HR"/>
-        </w:rPr>
-        <w:t>primjer</w:t>
-      </w:r>
-      <w:r>
-        <w:rPr>
-          <w:rFonts w:ascii="Times New Roman" w:hAnsi="Times New Roman"/>
-          <w:b w:val="false"/>
-          <w:bCs w:val="false"/>
-          <w:i w:val="false"/>
-          <w:iCs w:val="false"/>
-          <w:sz w:val="22"/>
-          <w:szCs w:val="22"/>
-          <w:u w:val="none"/>
-          <w:lang w:val="hr-HR"/>
-        </w:rPr>
-        <w:t xml:space="preserve"> s lijeva)</w:t>
-      </w:r>
-      <w:r>
-        <w:rPr>
-          <w:rFonts w:ascii="Times New Roman" w:hAnsi="Times New Roman"/>
-          <w:b w:val="false"/>
-          <w:bCs w:val="false"/>
-          <w:i w:val="false"/>
-          <w:iCs w:val="false"/>
-          <w:sz w:val="22"/>
-          <w:szCs w:val="22"/>
-          <w:u w:val="none"/>
-          <w:lang w:val="hr-HR"/>
-        </w:rPr>
-        <w:t>.</w:t>
-      </w:r>
-    </w:p>
-    <w:p>
-      <w:pPr>
-        <w:pStyle w:val="Normal"/>
-        <w:jc w:val="both"/>
-        <w:rPr/>
-      </w:pPr>
-      <w:r>
-        <w:rPr/>
-      </w:r>
-    </w:p>
-    <w:p>
-      <w:pPr>
-        <w:pStyle w:val="Normal"/>
-        <w:jc w:val="both"/>
-        <w:rPr/>
-      </w:pPr>
-      <w:r>
-        <w:rPr/>
-      </w:r>
-      <w:r>
-        <mc:AlternateContent>
-          <mc:Choice Requires="wps">
-            <w:drawing>
-              <wp:anchor behindDoc="0" distT="0" distB="0" distL="0" distR="0" simplePos="0" locked="0" layoutInCell="0" allowOverlap="1" relativeHeight="10">
-                <wp:simplePos x="0" y="0"/>
-                <wp:positionH relativeFrom="column">
-                  <wp:align>center</wp:align>
-                </wp:positionH>
-                <wp:positionV relativeFrom="paragraph">
-                  <wp:posOffset>635</wp:posOffset>
-                </wp:positionV>
-                <wp:extent cx="2374265" cy="2071370"/>
-                <wp:effectExtent l="0" t="0" r="0" b="0"/>
-                <wp:wrapTopAndBottom/>
-                <wp:docPr id="16" name="Frame3"/>
-                <a:graphic xmlns:a="http://schemas.openxmlformats.org/drawingml/2006/main">
-                  <a:graphicData uri="http://schemas.microsoft.com/office/word/2010/wordprocessingShape">
-                    <wps:wsp>
-                      <wps:cNvSpPr txBox="1"/>
-                      <wps:spPr>
-                        <a:xfrm>
-                          <a:off x="0" y="0"/>
-                          <a:ext cx="2374265" cy="2071370"/>
-                        </a:xfrm>
-                        <a:prstGeom prst="rect"/>
-                        <a:solidFill>
-                          <a:srgbClr val="FFFFFF"/>
-                        </a:solidFill>
-                      </wps:spPr>
-                      <wps:txbx>
-                        <w:txbxContent>
-                          <w:p>
-                            <w:pPr>
-                              <w:pStyle w:val="Slika"/>
-                              <w:spacing w:before="120" w:after="120"/>
-                              <w:rPr>
-                                <w:sz w:val="20"/>
-                                <w:szCs w:val="20"/>
-                              </w:rPr>
-                            </w:pPr>
-                            <w:r>
-                              <w:rPr>
-                                <w:sz w:val="20"/>
-                                <w:szCs w:val="20"/>
-                              </w:rPr>
-                              <w:drawing>
-                                <wp:inline distT="0" distB="0" distL="0" distR="0">
-                                  <wp:extent cx="2374265" cy="1408430"/>
-                                  <wp:effectExtent l="0" t="0" r="0" b="0"/>
-                                  <wp:docPr id="17" name="Image7" descr=""/>
-                                  <wp:cNvGraphicFramePr>
-                                    <a:graphicFrameLocks xmlns:a="http://schemas.openxmlformats.org/drawingml/2006/main" noChangeAspect="1"/>
-                                  </wp:cNvGraphicFramePr>
-                                  <a:graphic xmlns:a="http://schemas.openxmlformats.org/drawingml/2006/main">
-                                    <a:graphicData uri="http://schemas.openxmlformats.org/drawingml/2006/picture">
-                                      <pic:pic xmlns:pic="http://schemas.openxmlformats.org/drawingml/2006/picture">
-                                        <pic:nvPicPr>
-                                          <pic:cNvPr id="17" name="Image7" descr=""/>
+                                          <pic:cNvPr id="17" name="Image8" descr=""/>
                                           <pic:cNvPicPr>
                                             <a:picLocks noChangeAspect="1" noChangeArrowheads="1"/>
                                           </pic:cNvPicPr>
@@ -21354,7 +21668,7 @@
                                         <pic:spPr bwMode="auto">
                                           <a:xfrm>
                                             <a:off x="0" y="0"/>
-                                            <a:ext cx="2374265" cy="1408430"/>
+                                            <a:ext cx="2324735" cy="1285240"/>
                                           </a:xfrm>
                                           <a:prstGeom prst="rect">
                                             <a:avLst/>
@@ -21407,7 +21721,7 @@
                                 <w:sz w:val="20"/>
                                 <w:szCs w:val="20"/>
                               </w:rPr>
-                              <w:t>: Primjer izvršavanja programa "Decimal to Binary". On čita dekadske brojeve iz UART terminala, pretvara ih u binarne brojeve, te rezultate ispisuje na UART terminal.</w:t>
+                              <w:t>: Primjer izvršavanja programa "Binary to Decimal". Preko prekidača mu je unesen binarni broj (0000)1010 (prekidač gore, naravno, označava jedinicu, a prekidač dolje nulu), a on ga je pretvorio u dekadski broj 10 te je to ispisao na 7-segmentnom displeju. Također ga je pretvorio u Grayev kod (0000)1111, te je to ispisao pomoću LED-ica (primijetite da su zadnje 4 LED-ice upaljene, dok su prve četiri ugašene).</w:t>
                             </w:r>
                           </w:p>
                         </w:txbxContent>
@@ -21423,13 +21737,14 @@
           </mc:Choice>
           <mc:Fallback>
             <w:pict>
-              <v:rect style="position:absolute;rotation:-0;width:186.95pt;height:163.1pt;mso-wrap-distance-left:0pt;mso-wrap-distance-right:0pt;mso-wrap-distance-top:0pt;mso-wrap-distance-bottom:0pt;margin-top:0pt;mso-position-vertical:top;mso-position-vertical-relative:text;margin-left:147.5pt;mso-position-horizontal:center;mso-position-horizontal-relative:text">
+              <v:rect style="position:absolute;rotation:-0;width:183.05pt;height:222.7pt;mso-wrap-distance-left:0pt;mso-wrap-distance-right:0pt;mso-wrap-distance-top:0pt;mso-wrap-distance-bottom:0pt;margin-top:0pt;mso-position-vertical:top;mso-position-vertical-relative:text;margin-left:149.45pt;mso-position-horizontal:center;mso-position-horizontal-relative:text">
                 <v:textbox inset="0in,0in,0in,0in">
                   <w:txbxContent>
                     <w:p>
                       <w:pPr>
                         <w:pStyle w:val="Slika"/>
                         <w:spacing w:before="120" w:after="120"/>
+                        <w:jc w:val="both"/>
                         <w:rPr>
                           <w:sz w:val="20"/>
                           <w:szCs w:val="20"/>
@@ -21442,9 +21757,9 @@
                         </w:rPr>
                         <w:drawing>
                           <wp:inline distT="0" distB="0" distL="0" distR="0">
-                            <wp:extent cx="2374265" cy="1408430"/>
+                            <wp:extent cx="2324735" cy="1285240"/>
                             <wp:effectExtent l="0" t="0" r="0" b="0"/>
-                            <wp:docPr id="18" name="Image7" descr=""/>
+                            <wp:docPr id="18" name="Image8" descr=""/>
                             <wp:cNvGraphicFramePr>
                               <a:graphicFrameLocks xmlns:a="http://schemas.openxmlformats.org/drawingml/2006/main" noChangeAspect="1"/>
                             </wp:cNvGraphicFramePr>
@@ -21452,7 +21767,7 @@
                               <a:graphicData uri="http://schemas.openxmlformats.org/drawingml/2006/picture">
                                 <pic:pic xmlns:pic="http://schemas.openxmlformats.org/drawingml/2006/picture">
                                   <pic:nvPicPr>
-                                    <pic:cNvPr id="18" name="Image7" descr=""/>
+                                    <pic:cNvPr id="18" name="Image8" descr=""/>
                                     <pic:cNvPicPr>
                                       <a:picLocks noChangeAspect="1" noChangeArrowheads="1"/>
                                     </pic:cNvPicPr>
@@ -21466,7 +21781,7 @@
                                   <pic:spPr bwMode="auto">
                                     <a:xfrm>
                                       <a:off x="0" y="0"/>
-                                      <a:ext cx="2374265" cy="1408430"/>
+                                      <a:ext cx="2324735" cy="1285240"/>
                                     </a:xfrm>
                                     <a:prstGeom prst="rect">
                                       <a:avLst/>
@@ -21519,6 +21834,519 @@
                           <w:sz w:val="20"/>
                           <w:szCs w:val="20"/>
                         </w:rPr>
+                        <w:t>: Primjer izvršavanja programa "Binary to Decimal". Preko prekidača mu je unesen binarni broj (0000)1010 (prekidač gore, naravno, označava jedinicu, a prekidač dolje nulu), a on ga je pretvorio u dekadski broj 10 te je to ispisao na 7-segmentnom displeju. Također ga je pretvorio u Grayev kod (0000)1111, te je to ispisao pomoću LED-ica (primijetite da su zadnje 4 LED-ice upaljene, dok su prve četiri ugašene).</w:t>
+                      </w:r>
+                    </w:p>
+                  </w:txbxContent>
+                </v:textbox>
+                <w10:wrap type="topAndBottom"/>
+              </v:rect>
+            </w:pict>
+          </mc:Fallback>
+        </mc:AlternateContent>
+      </w:r>
+    </w:p>
+    <w:p>
+      <w:pPr>
+        <w:pStyle w:val="Normal"/>
+        <w:jc w:val="both"/>
+        <w:rPr/>
+      </w:pPr>
+      <w:r>
+        <w:rPr>
+          <w:rFonts w:ascii="Times New Roman" w:hAnsi="Times New Roman"/>
+          <w:b w:val="false"/>
+          <w:bCs w:val="false"/>
+          <w:i/>
+          <w:iCs/>
+          <w:sz w:val="22"/>
+          <w:szCs w:val="22"/>
+          <w:u w:val="none"/>
+          <w:lang w:val="hr-HR"/>
+        </w:rPr>
+        <w:t xml:space="preserve">Hexadecimal Counter </w:t>
+      </w:r>
+      <w:r>
+        <w:rPr>
+          <w:rFonts w:ascii="Times New Roman" w:hAnsi="Times New Roman"/>
+          <w:b w:val="false"/>
+          <w:bCs w:val="false"/>
+          <w:i w:val="false"/>
+          <w:iCs w:val="false"/>
+          <w:sz w:val="22"/>
+          <w:szCs w:val="22"/>
+          <w:u w:val="none"/>
+          <w:lang w:val="hr-HR"/>
+        </w:rPr>
+        <w:t xml:space="preserve">besmislen je program koji pali i gasi LED-ice te prikazuje heksadecimalne brojeve na 7-segmentnim pokaznicima. Nakon svih tih primjera dodan je i primjer </w:t>
+      </w:r>
+      <w:r>
+        <w:rPr>
+          <w:rFonts w:ascii="Times New Roman" w:hAnsi="Times New Roman"/>
+          <w:b w:val="false"/>
+          <w:bCs w:val="false"/>
+          <w:i/>
+          <w:iCs/>
+          <w:sz w:val="22"/>
+          <w:szCs w:val="22"/>
+          <w:u w:val="none"/>
+          <w:lang w:val="hr-HR"/>
+        </w:rPr>
+        <w:t>Decimal to Binary</w:t>
+      </w:r>
+      <w:r>
+        <w:rPr>
+          <w:rFonts w:ascii="Times New Roman" w:hAnsi="Times New Roman"/>
+          <w:b w:val="false"/>
+          <w:bCs w:val="false"/>
+          <w:i w:val="false"/>
+          <w:iCs w:val="false"/>
+          <w:sz w:val="22"/>
+          <w:szCs w:val="22"/>
+          <w:u w:val="none"/>
+          <w:lang w:val="hr-HR"/>
+        </w:rPr>
+        <w:t xml:space="preserve">, koji pretvara dekadske brojeve u binarne, a dekadski brojevi se u njega upisuju koristeći UART, a isto tako se iz UART-a čitaju binarni brojevi koji su rezultati. </w:t>
+      </w:r>
+      <w:r>
+        <w:rPr>
+          <w:rFonts w:ascii="Times New Roman" w:hAnsi="Times New Roman"/>
+          <w:b w:val="false"/>
+          <w:bCs w:val="false"/>
+          <w:i/>
+          <w:iCs/>
+          <w:sz w:val="22"/>
+          <w:szCs w:val="22"/>
+          <w:u w:val="none"/>
+          <w:lang w:val="hr-HR"/>
+        </w:rPr>
+        <w:t>Decimal to Binary</w:t>
+      </w:r>
+      <w:r>
+        <w:rPr>
+          <w:rFonts w:ascii="Times New Roman" w:hAnsi="Times New Roman"/>
+          <w:b w:val="false"/>
+          <w:bCs w:val="false"/>
+          <w:i w:val="false"/>
+          <w:iCs w:val="false"/>
+          <w:sz w:val="22"/>
+          <w:szCs w:val="22"/>
+          <w:u w:val="none"/>
+          <w:lang w:val="hr-HR"/>
+        </w:rPr>
+        <w:t xml:space="preserve"> najkompliciraniji je PicoBlaze program koji sam </w:t>
+      </w:r>
+      <w:r>
+        <w:rPr>
+          <w:rFonts w:ascii="Times New Roman" w:hAnsi="Times New Roman"/>
+          <w:b w:val="false"/>
+          <w:bCs w:val="false"/>
+          <w:i w:val="false"/>
+          <w:iCs w:val="false"/>
+          <w:sz w:val="22"/>
+          <w:szCs w:val="22"/>
+          <w:u w:val="none"/>
+          <w:lang w:val="hr-HR"/>
+        </w:rPr>
+        <w:t>ikada</w:t>
+      </w:r>
+      <w:r>
+        <w:rPr>
+          <w:rFonts w:ascii="Times New Roman" w:hAnsi="Times New Roman"/>
+          <w:b w:val="false"/>
+          <w:bCs w:val="false"/>
+          <w:i w:val="false"/>
+          <w:iCs w:val="false"/>
+          <w:sz w:val="22"/>
+          <w:szCs w:val="22"/>
+          <w:u w:val="none"/>
+          <w:lang w:val="hr-HR"/>
+        </w:rPr>
+        <w:t xml:space="preserve"> napravio, ima 283 retka.</w:t>
+      </w:r>
+      <w:r>
+        <w:rPr>
+          <w:rFonts w:ascii="Times New Roman" w:hAnsi="Times New Roman"/>
+          <w:b w:val="false"/>
+          <w:bCs w:val="false"/>
+          <w:i w:val="false"/>
+          <w:iCs w:val="false"/>
+          <w:sz w:val="22"/>
+          <w:szCs w:val="22"/>
+          <w:u w:val="none"/>
+          <w:lang w:val="hr-HR"/>
+        </w:rPr>
+        <w:t xml:space="preserve"> </w:t>
+      </w:r>
+      <w:r>
+        <w:rPr>
+          <w:rFonts w:ascii="Times New Roman" w:hAnsi="Times New Roman"/>
+          <w:b w:val="false"/>
+          <w:bCs w:val="false"/>
+          <w:i/>
+          <w:iCs/>
+          <w:sz w:val="22"/>
+          <w:szCs w:val="22"/>
+          <w:u w:val="none"/>
+          <w:lang w:val="hr-HR"/>
+        </w:rPr>
+        <w:t>Decimal to Binary</w:t>
+      </w:r>
+      <w:r>
+        <w:rPr>
+          <w:rFonts w:ascii="Times New Roman" w:hAnsi="Times New Roman"/>
+          <w:b w:val="false"/>
+          <w:bCs w:val="false"/>
+          <w:i w:val="false"/>
+          <w:iCs w:val="false"/>
+          <w:sz w:val="22"/>
+          <w:szCs w:val="22"/>
+          <w:u w:val="none"/>
+          <w:lang w:val="hr-HR"/>
+        </w:rPr>
+        <w:t xml:space="preserve"> je sada drugi po redu s lijeva </w:t>
+      </w:r>
+      <w:r>
+        <w:rPr>
+          <w:rFonts w:ascii="Times New Roman" w:hAnsi="Times New Roman"/>
+          <w:b w:val="false"/>
+          <w:bCs w:val="false"/>
+          <w:i w:val="false"/>
+          <w:iCs w:val="false"/>
+          <w:sz w:val="22"/>
+          <w:szCs w:val="22"/>
+          <w:u w:val="none"/>
+          <w:lang w:val="hr-HR"/>
+        </w:rPr>
+        <w:t xml:space="preserve">u popisu primjera </w:t>
+      </w:r>
+      <w:r>
+        <w:rPr>
+          <w:rFonts w:ascii="Times New Roman" w:hAnsi="Times New Roman"/>
+          <w:b w:val="false"/>
+          <w:bCs w:val="false"/>
+          <w:i w:val="false"/>
+          <w:iCs w:val="false"/>
+          <w:sz w:val="22"/>
+          <w:szCs w:val="22"/>
+          <w:u w:val="none"/>
+          <w:lang w:val="hr-HR"/>
+        </w:rPr>
+        <w:t xml:space="preserve">u simulatoru </w:t>
+      </w:r>
+      <w:r>
+        <w:rPr>
+          <w:rFonts w:ascii="Times New Roman" w:hAnsi="Times New Roman"/>
+          <w:b w:val="false"/>
+          <w:bCs w:val="false"/>
+          <w:i w:val="false"/>
+          <w:iCs w:val="false"/>
+          <w:sz w:val="22"/>
+          <w:szCs w:val="22"/>
+          <w:u w:val="none"/>
+          <w:lang w:val="hr-HR"/>
+        </w:rPr>
+        <w:t xml:space="preserve">(da ne prestrašim početnike, koji će najvjerojatnije prvo kliknuti prvi </w:t>
+      </w:r>
+      <w:r>
+        <w:rPr>
+          <w:rFonts w:ascii="Times New Roman" w:hAnsi="Times New Roman"/>
+          <w:b w:val="false"/>
+          <w:bCs w:val="false"/>
+          <w:i w:val="false"/>
+          <w:iCs w:val="false"/>
+          <w:sz w:val="22"/>
+          <w:szCs w:val="22"/>
+          <w:u w:val="none"/>
+          <w:lang w:val="hr-HR"/>
+        </w:rPr>
+        <w:t>primjer</w:t>
+      </w:r>
+      <w:r>
+        <w:rPr>
+          <w:rFonts w:ascii="Times New Roman" w:hAnsi="Times New Roman"/>
+          <w:b w:val="false"/>
+          <w:bCs w:val="false"/>
+          <w:i w:val="false"/>
+          <w:iCs w:val="false"/>
+          <w:sz w:val="22"/>
+          <w:szCs w:val="22"/>
+          <w:u w:val="none"/>
+          <w:lang w:val="hr-HR"/>
+        </w:rPr>
+        <w:t xml:space="preserve"> s lijeva)</w:t>
+      </w:r>
+      <w:r>
+        <w:rPr>
+          <w:rFonts w:ascii="Times New Roman" w:hAnsi="Times New Roman"/>
+          <w:b w:val="false"/>
+          <w:bCs w:val="false"/>
+          <w:i w:val="false"/>
+          <w:iCs w:val="false"/>
+          <w:sz w:val="22"/>
+          <w:szCs w:val="22"/>
+          <w:u w:val="none"/>
+          <w:lang w:val="hr-HR"/>
+        </w:rPr>
+        <w:t>.</w:t>
+      </w:r>
+    </w:p>
+    <w:p>
+      <w:pPr>
+        <w:pStyle w:val="Normal"/>
+        <w:jc w:val="both"/>
+        <w:rPr/>
+      </w:pPr>
+      <w:r>
+        <w:rPr/>
+      </w:r>
+    </w:p>
+    <w:p>
+      <w:pPr>
+        <w:pStyle w:val="Normal"/>
+        <w:jc w:val="both"/>
+        <w:rPr/>
+      </w:pPr>
+      <w:r>
+        <w:rPr/>
+      </w:r>
+      <w:r>
+        <mc:AlternateContent>
+          <mc:Choice Requires="wps">
+            <w:drawing>
+              <wp:anchor behindDoc="0" distT="0" distB="0" distL="0" distR="0" simplePos="0" locked="0" layoutInCell="0" allowOverlap="1" relativeHeight="10">
+                <wp:simplePos x="0" y="0"/>
+                <wp:positionH relativeFrom="column">
+                  <wp:align>center</wp:align>
+                </wp:positionH>
+                <wp:positionV relativeFrom="paragraph">
+                  <wp:posOffset>635</wp:posOffset>
+                </wp:positionV>
+                <wp:extent cx="2374265" cy="2071370"/>
+                <wp:effectExtent l="0" t="0" r="0" b="0"/>
+                <wp:wrapTopAndBottom/>
+                <wp:docPr id="19" name="Frame3"/>
+                <a:graphic xmlns:a="http://schemas.openxmlformats.org/drawingml/2006/main">
+                  <a:graphicData uri="http://schemas.microsoft.com/office/word/2010/wordprocessingShape">
+                    <wps:wsp>
+                      <wps:cNvSpPr txBox="1"/>
+                      <wps:spPr>
+                        <a:xfrm>
+                          <a:off x="0" y="0"/>
+                          <a:ext cx="2374265" cy="2071370"/>
+                        </a:xfrm>
+                        <a:prstGeom prst="rect"/>
+                        <a:solidFill>
+                          <a:srgbClr val="FFFFFF"/>
+                        </a:solidFill>
+                      </wps:spPr>
+                      <wps:txbx>
+                        <w:txbxContent>
+                          <w:p>
+                            <w:pPr>
+                              <w:pStyle w:val="Slika"/>
+                              <w:spacing w:before="120" w:after="120"/>
+                              <w:rPr>
+                                <w:sz w:val="20"/>
+                                <w:szCs w:val="20"/>
+                              </w:rPr>
+                            </w:pPr>
+                            <w:r>
+                              <w:rPr>
+                                <w:sz w:val="20"/>
+                                <w:szCs w:val="20"/>
+                              </w:rPr>
+                              <w:drawing>
+                                <wp:inline distT="0" distB="0" distL="0" distR="0">
+                                  <wp:extent cx="2374265" cy="1408430"/>
+                                  <wp:effectExtent l="0" t="0" r="0" b="0"/>
+                                  <wp:docPr id="20" name="Image7" descr=""/>
+                                  <wp:cNvGraphicFramePr>
+                                    <a:graphicFrameLocks xmlns:a="http://schemas.openxmlformats.org/drawingml/2006/main" noChangeAspect="1"/>
+                                  </wp:cNvGraphicFramePr>
+                                  <a:graphic xmlns:a="http://schemas.openxmlformats.org/drawingml/2006/main">
+                                    <a:graphicData uri="http://schemas.openxmlformats.org/drawingml/2006/picture">
+                                      <pic:pic xmlns:pic="http://schemas.openxmlformats.org/drawingml/2006/picture">
+                                        <pic:nvPicPr>
+                                          <pic:cNvPr id="20" name="Image7" descr=""/>
+                                          <pic:cNvPicPr>
+                                            <a:picLocks noChangeAspect="1" noChangeArrowheads="1"/>
+                                          </pic:cNvPicPr>
+                                        </pic:nvPicPr>
+                                        <pic:blipFill>
+                                          <a:blip r:embed="rId15"/>
+                                          <a:stretch>
+                                            <a:fillRect/>
+                                          </a:stretch>
+                                        </pic:blipFill>
+                                        <pic:spPr bwMode="auto">
+                                          <a:xfrm>
+                                            <a:off x="0" y="0"/>
+                                            <a:ext cx="2374265" cy="1408430"/>
+                                          </a:xfrm>
+                                          <a:prstGeom prst="rect">
+                                            <a:avLst/>
+                                          </a:prstGeom>
+                                        </pic:spPr>
+                                      </pic:pic>
+                                    </a:graphicData>
+                                  </a:graphic>
+                                </wp:inline>
+                              </w:drawing>
+                              <w:t xml:space="preserve">Slika </w:t>
+                            </w:r>
+                            <w:r>
+                              <w:rPr>
+                                <w:sz w:val="20"/>
+                                <w:szCs w:val="20"/>
+                              </w:rPr>
+                              <w:fldChar w:fldCharType="begin"/>
+                            </w:r>
+                            <w:r>
+                              <w:rPr>
+                                <w:sz w:val="20"/>
+                                <w:szCs w:val="20"/>
+                              </w:rPr>
+                              <w:instrText xml:space="preserve"> SEQ Slika \* ARABIC </w:instrText>
+                            </w:r>
+                            <w:r>
+                              <w:rPr>
+                                <w:sz w:val="20"/>
+                                <w:szCs w:val="20"/>
+                              </w:rPr>
+                              <w:fldChar w:fldCharType="separate"/>
+                            </w:r>
+                            <w:r>
+                              <w:rPr>
+                                <w:sz w:val="20"/>
+                                <w:szCs w:val="20"/>
+                              </w:rPr>
+                              <w:t>5</w:t>
+                            </w:r>
+                            <w:r>
+                              <w:rPr>
+                                <w:sz w:val="20"/>
+                                <w:szCs w:val="20"/>
+                              </w:rPr>
+                              <w:fldChar w:fldCharType="end"/>
+                            </w:r>
+                            <w:r>
+                              <w:rPr>
+                                <w:sz w:val="20"/>
+                                <w:szCs w:val="20"/>
+                              </w:rPr>
+                              <w:t>: Primjer izvršavanja programa "Decimal to Binary". On čita dekadske brojeve iz UART terminala, pretvara ih u binarne brojeve, te rezultate ispisuje na UART terminal.</w:t>
+                            </w:r>
+                          </w:p>
+                        </w:txbxContent>
+                      </wps:txbx>
+                      <wps:bodyPr anchor="t" lIns="0" tIns="0" rIns="0" bIns="0">
+                        <a:noAutofit/>
+                      </wps:bodyPr>
+                    </wps:wsp>
+                  </a:graphicData>
+                </a:graphic>
+              </wp:anchor>
+            </w:drawing>
+          </mc:Choice>
+          <mc:Fallback>
+            <w:pict>
+              <v:rect style="position:absolute;rotation:-0;width:186.95pt;height:163.1pt;mso-wrap-distance-left:0pt;mso-wrap-distance-right:0pt;mso-wrap-distance-top:0pt;mso-wrap-distance-bottom:0pt;margin-top:0pt;mso-position-vertical:top;mso-position-vertical-relative:text;margin-left:147.5pt;mso-position-horizontal:center;mso-position-horizontal-relative:text">
+                <v:textbox inset="0in,0in,0in,0in">
+                  <w:txbxContent>
+                    <w:p>
+                      <w:pPr>
+                        <w:pStyle w:val="Slika"/>
+                        <w:spacing w:before="120" w:after="120"/>
+                        <w:rPr>
+                          <w:sz w:val="20"/>
+                          <w:szCs w:val="20"/>
+                        </w:rPr>
+                      </w:pPr>
+                      <w:r>
+                        <w:rPr>
+                          <w:sz w:val="20"/>
+                          <w:szCs w:val="20"/>
+                        </w:rPr>
+                        <w:drawing>
+                          <wp:inline distT="0" distB="0" distL="0" distR="0">
+                            <wp:extent cx="2374265" cy="1408430"/>
+                            <wp:effectExtent l="0" t="0" r="0" b="0"/>
+                            <wp:docPr id="21" name="Image7" descr=""/>
+                            <wp:cNvGraphicFramePr>
+                              <a:graphicFrameLocks xmlns:a="http://schemas.openxmlformats.org/drawingml/2006/main" noChangeAspect="1"/>
+                            </wp:cNvGraphicFramePr>
+                            <a:graphic xmlns:a="http://schemas.openxmlformats.org/drawingml/2006/main">
+                              <a:graphicData uri="http://schemas.openxmlformats.org/drawingml/2006/picture">
+                                <pic:pic xmlns:pic="http://schemas.openxmlformats.org/drawingml/2006/picture">
+                                  <pic:nvPicPr>
+                                    <pic:cNvPr id="21" name="Image7" descr=""/>
+                                    <pic:cNvPicPr>
+                                      <a:picLocks noChangeAspect="1" noChangeArrowheads="1"/>
+                                    </pic:cNvPicPr>
+                                  </pic:nvPicPr>
+                                  <pic:blipFill>
+                                    <a:blip r:embed="rId16"/>
+                                    <a:stretch>
+                                      <a:fillRect/>
+                                    </a:stretch>
+                                  </pic:blipFill>
+                                  <pic:spPr bwMode="auto">
+                                    <a:xfrm>
+                                      <a:off x="0" y="0"/>
+                                      <a:ext cx="2374265" cy="1408430"/>
+                                    </a:xfrm>
+                                    <a:prstGeom prst="rect">
+                                      <a:avLst/>
+                                    </a:prstGeom>
+                                  </pic:spPr>
+                                </pic:pic>
+                              </a:graphicData>
+                            </a:graphic>
+                          </wp:inline>
+                        </w:drawing>
+                        <w:t xml:space="preserve">Slika </w:t>
+                      </w:r>
+                      <w:r>
+                        <w:rPr>
+                          <w:sz w:val="20"/>
+                          <w:szCs w:val="20"/>
+                        </w:rPr>
+                        <w:fldChar w:fldCharType="begin"/>
+                      </w:r>
+                      <w:r>
+                        <w:rPr>
+                          <w:sz w:val="20"/>
+                          <w:szCs w:val="20"/>
+                        </w:rPr>
+                        <w:instrText xml:space="preserve"> SEQ Slika \* ARABIC </w:instrText>
+                      </w:r>
+                      <w:r>
+                        <w:rPr>
+                          <w:sz w:val="20"/>
+                          <w:szCs w:val="20"/>
+                        </w:rPr>
+                        <w:fldChar w:fldCharType="separate"/>
+                      </w:r>
+                      <w:r>
+                        <w:rPr>
+                          <w:sz w:val="20"/>
+                          <w:szCs w:val="20"/>
+                        </w:rPr>
+                        <w:t>5</w:t>
+                      </w:r>
+                      <w:r>
+                        <w:rPr>
+                          <w:sz w:val="20"/>
+                          <w:szCs w:val="20"/>
+                        </w:rPr>
+                        <w:fldChar w:fldCharType="end"/>
+                      </w:r>
+                      <w:r>
+                        <w:rPr>
+                          <w:sz w:val="20"/>
+                          <w:szCs w:val="20"/>
+                        </w:rPr>
                         <w:t>: Primjer izvršavanja programa "Decimal to Binary". On čita dekadske brojeve iz UART terminala, pretvara ih u binarne brojeve, te rezultate ispisuje na UART terminal.</w:t>
                       </w:r>
                     </w:p>
@@ -25990,7 +26818,7 @@
           <wp:inline distT="0" distB="0" distL="0" distR="0">
             <wp:extent cx="1698625" cy="437515"/>
             <wp:effectExtent l="0" t="0" r="0" b="0"/>
-            <wp:docPr id="19" name="Image4" descr=""/>
+            <wp:docPr id="22" name="Image4" descr=""/>
             <wp:cNvGraphicFramePr>
               <a:graphicFrameLocks xmlns:a="http://schemas.openxmlformats.org/drawingml/2006/main" noChangeAspect="1"/>
             </wp:cNvGraphicFramePr>
@@ -25998,13 +26826,13 @@
               <a:graphicData uri="http://schemas.openxmlformats.org/drawingml/2006/picture">
                 <pic:pic xmlns:pic="http://schemas.openxmlformats.org/drawingml/2006/picture">
                   <pic:nvPicPr>
-                    <pic:cNvPr id="19" name="Image4" descr=""/>
+                    <pic:cNvPr id="22" name="Image4" descr=""/>
                     <pic:cNvPicPr>
                       <a:picLocks noChangeAspect="1" noChangeArrowheads="1"/>
                     </pic:cNvPicPr>
                   </pic:nvPicPr>
                   <pic:blipFill>
-                    <a:blip r:embed="rId15"/>
+                    <a:blip r:embed="rId17"/>
                     <a:stretch>
                       <a:fillRect/>
                     </a:stretch>

</xml_diff>

<commit_message>
Fixed a few errors in the documentation...
</commit_message>
<xml_diff>
--- a/seminar/PicoBlaze.docx
+++ b/seminar/PicoBlaze.docx
@@ -8851,6 +8851,14 @@
         <w:jc w:val="both"/>
         <w:rPr>
           <w:rFonts w:ascii="Courier New" w:hAnsi="Courier New"/>
+          <w:b w:val="false"/>
+          <w:bCs w:val="false"/>
+          <w:i w:val="false"/>
+          <w:i w:val="false"/>
+          <w:iCs w:val="false"/>
+          <w:sz w:val="22"/>
+          <w:szCs w:val="22"/>
+          <w:lang w:val="hr-HR"/>
         </w:rPr>
       </w:pPr>
       <w:r>
@@ -8878,6 +8886,14 @@
         <w:jc w:val="both"/>
         <w:rPr>
           <w:rFonts w:ascii="Courier New" w:hAnsi="Courier New"/>
+          <w:b w:val="false"/>
+          <w:bCs w:val="false"/>
+          <w:i w:val="false"/>
+          <w:i w:val="false"/>
+          <w:iCs w:val="false"/>
+          <w:sz w:val="22"/>
+          <w:szCs w:val="22"/>
+          <w:lang w:val="hr-HR"/>
         </w:rPr>
       </w:pPr>
       <w:r>
@@ -8905,6 +8921,14 @@
         <w:jc w:val="both"/>
         <w:rPr>
           <w:rFonts w:ascii="Courier New" w:hAnsi="Courier New"/>
+          <w:b w:val="false"/>
+          <w:bCs w:val="false"/>
+          <w:i w:val="false"/>
+          <w:i w:val="false"/>
+          <w:iCs w:val="false"/>
+          <w:sz w:val="22"/>
+          <w:szCs w:val="22"/>
+          <w:lang w:val="hr-HR"/>
         </w:rPr>
       </w:pPr>
       <w:r>
@@ -8932,6 +8956,14 @@
         <w:jc w:val="both"/>
         <w:rPr>
           <w:rFonts w:ascii="Courier New" w:hAnsi="Courier New"/>
+          <w:b w:val="false"/>
+          <w:bCs w:val="false"/>
+          <w:i w:val="false"/>
+          <w:i w:val="false"/>
+          <w:iCs w:val="false"/>
+          <w:sz w:val="22"/>
+          <w:szCs w:val="22"/>
+          <w:lang w:val="hr-HR"/>
         </w:rPr>
       </w:pPr>
       <w:r>
@@ -8946,6 +8978,41 @@
           <w:lang w:val="hr-HR"/>
         </w:rPr>
         <w:t>regbank a</w:t>
+      </w:r>
+    </w:p>
+    <w:p>
+      <w:pPr>
+        <w:pStyle w:val="Normal"/>
+        <w:numPr>
+          <w:ilvl w:val="0"/>
+          <w:numId w:val="0"/>
+        </w:numPr>
+        <w:ind w:left="720" w:right="0" w:hanging="0"/>
+        <w:jc w:val="both"/>
+        <w:rPr>
+          <w:rFonts w:ascii="Times New Roman" w:hAnsi="Times New Roman"/>
+          <w:b w:val="false"/>
+          <w:bCs w:val="false"/>
+          <w:i w:val="false"/>
+          <w:i w:val="false"/>
+          <w:iCs w:val="false"/>
+          <w:sz w:val="22"/>
+          <w:szCs w:val="22"/>
+          <w:lang w:val="hr-HR"/>
+        </w:rPr>
+      </w:pPr>
+      <w:r>
+        <w:rPr>
+          <w:rFonts w:ascii="Times New Roman" w:hAnsi="Times New Roman"/>
+          <w:b w:val="false"/>
+          <w:bCs w:val="false"/>
+          <w:i w:val="false"/>
+          <w:iCs w:val="false"/>
+          <w:sz w:val="22"/>
+          <w:szCs w:val="22"/>
+          <w:lang w:val="hr-HR"/>
+        </w:rPr>
+        <w:t>oboji ovako:</w:t>
       </w:r>
     </w:p>
     <w:p>
@@ -8970,31 +9037,6 @@
           <w:szCs w:val="22"/>
           <w:lang w:val="hr-HR"/>
         </w:rPr>
-        <w:t>oboji ovako:</w:t>
-      </w:r>
-    </w:p>
-    <w:p>
-      <w:pPr>
-        <w:pStyle w:val="Normal"/>
-        <w:numPr>
-          <w:ilvl w:val="0"/>
-          <w:numId w:val="0"/>
-        </w:numPr>
-        <w:ind w:left="720" w:right="0" w:hanging="0"/>
-        <w:jc w:val="both"/>
-        <w:rPr/>
-      </w:pPr>
-      <w:r>
-        <w:rPr>
-          <w:rFonts w:ascii="Times New Roman" w:hAnsi="Times New Roman"/>
-          <w:b w:val="false"/>
-          <w:bCs w:val="false"/>
-          <w:i w:val="false"/>
-          <w:iCs w:val="false"/>
-          <w:sz w:val="22"/>
-          <w:szCs w:val="22"/>
-          <w:lang w:val="hr-HR"/>
-        </w:rPr>
         <w:t xml:space="preserve">Što je netočno. Token </w:t>
       </w:r>
       <w:r>
@@ -9229,7 +9271,33 @@
           <w:szCs w:val="22"/>
           <w:lang w:val="hr-HR"/>
         </w:rPr>
-        <w:t xml:space="preserve"> naziv regbanke. S obzirom na to kako je moj sintaksni bojač koda strukturiran, nema jednostavnog rješenja za taj problem. U IDE-u za x86 asembler FlatAssembler takve se diskrepancije ne mogu dogoditi, jer on za sintaksno bojanje koja koristi isti algoritam koji koristi interno za parsiranje koda. Ali ja tako ne mogu raditi ni za svoj programski jezik ni za PicoBlaze asembler, jer za oba ta jezika tokenizer briše komentare, a ne mogu si dopustiti da pri sintaksnom bojanju koda obrišem komentare.</w:t>
+        <w:t xml:space="preserve"> naziv regbanke. S obzirom na to kako je moj sintaksni bojač koda strukturiran, nema jednostavnog rješenja za taj problem. U IDE-u za x86 asembler FlatAssembler takve se diskrepancije ne mogu dogoditi, jer on za sintaksno bojanje ko</w:t>
+      </w:r>
+      <w:r>
+        <w:rPr>
+          <w:rFonts w:ascii="Times New Roman" w:hAnsi="Times New Roman"/>
+          <w:b w:val="false"/>
+          <w:bCs w:val="false"/>
+          <w:i w:val="false"/>
+          <w:iCs w:val="false"/>
+          <w:sz w:val="22"/>
+          <w:szCs w:val="22"/>
+          <w:lang w:val="hr-HR"/>
+        </w:rPr>
+        <w:t>d</w:t>
+      </w:r>
+      <w:r>
+        <w:rPr>
+          <w:rFonts w:ascii="Times New Roman" w:hAnsi="Times New Roman"/>
+          <w:b w:val="false"/>
+          <w:bCs w:val="false"/>
+          <w:i w:val="false"/>
+          <w:iCs w:val="false"/>
+          <w:sz w:val="22"/>
+          <w:szCs w:val="22"/>
+          <w:lang w:val="hr-HR"/>
+        </w:rPr>
+        <w:t>a koristi isti algoritam koji koristi interno za parsiranje koda. Ali ja tako ne mogu raditi ni za svoj programski jezik ni za PicoBlaze asembler, jer za oba ta jezika tokenizer briše komentare, a ne mogu si dopustiti da pri sintaksnom bojanju koda obrišem komentare.</w:t>
       </w:r>
       <w:r>
         <mc:AlternateContent>
@@ -23515,7 +23583,796 @@
           <w:szCs w:val="22"/>
           <w:lang w:val="hr-HR"/>
         </w:rPr>
-        <w:t>a koji će label skočiti nakon što se izvrti taj dio programa? Ako sam ja u pravu, i u PicoBlazeu postoje zasebne zastavice (</w:t>
+        <w:t>aredba „</w:t>
+      </w:r>
+      <w:r>
+        <w:rPr>
+          <w:rFonts w:ascii="Courier New" w:hAnsi="Courier New"/>
+          <w:b w:val="false"/>
+          <w:bCs w:val="false"/>
+          <w:i w:val="false"/>
+          <w:iCs w:val="false"/>
+          <w:sz w:val="22"/>
+          <w:szCs w:val="22"/>
+          <w:lang w:val="hr-HR"/>
+        </w:rPr>
+        <w:t>regbank a</w:t>
+      </w:r>
+      <w:r>
+        <w:rPr>
+          <w:rFonts w:ascii="Times New Roman" w:hAnsi="Times New Roman"/>
+          <w:b w:val="false"/>
+          <w:bCs w:val="false"/>
+          <w:i w:val="false"/>
+          <w:iCs w:val="false"/>
+          <w:sz w:val="22"/>
+          <w:szCs w:val="22"/>
+          <w:lang w:val="hr-HR"/>
+        </w:rPr>
+        <w:t>” znači „</w:t>
+      </w:r>
+      <w:r>
+        <w:rPr>
+          <w:rFonts w:ascii="Times New Roman" w:hAnsi="Times New Roman"/>
+          <w:b w:val="false"/>
+          <w:bCs w:val="false"/>
+          <w:i/>
+          <w:iCs/>
+          <w:sz w:val="22"/>
+          <w:szCs w:val="22"/>
+          <w:lang w:val="hr-HR"/>
+        </w:rPr>
+        <w:t>Postavi regbanku A kao trenutnu regbanku.</w:t>
+      </w:r>
+      <w:r>
+        <w:rPr>
+          <w:rFonts w:ascii="Times New Roman" w:hAnsi="Times New Roman"/>
+          <w:b w:val="false"/>
+          <w:bCs w:val="false"/>
+          <w:i w:val="false"/>
+          <w:iCs w:val="false"/>
+          <w:sz w:val="22"/>
+          <w:szCs w:val="22"/>
+          <w:lang w:val="hr-HR"/>
+        </w:rPr>
+        <w:t>” (</w:t>
+      </w:r>
+      <w:r>
+        <w:rPr>
+          <w:rFonts w:ascii="Courier New" w:hAnsi="Courier New"/>
+          <w:b w:val="false"/>
+          <w:bCs w:val="false"/>
+          <w:i w:val="false"/>
+          <w:iCs w:val="false"/>
+          <w:sz w:val="22"/>
+          <w:szCs w:val="22"/>
+          <w:lang w:val="hr-HR"/>
+        </w:rPr>
+        <w:t>regbank</w:t>
+      </w:r>
+      <w:r>
+        <w:rPr>
+          <w:rFonts w:ascii="Times New Roman" w:hAnsi="Times New Roman"/>
+          <w:b w:val="false"/>
+          <w:bCs w:val="false"/>
+          <w:i w:val="false"/>
+          <w:iCs w:val="false"/>
+          <w:sz w:val="22"/>
+          <w:szCs w:val="22"/>
+          <w:lang w:val="hr-HR"/>
+        </w:rPr>
+        <w:t xml:space="preserve"> je ovdje mnemonika, glagol, a ne imenica). Naredba „</w:t>
+      </w:r>
+      <w:r>
+        <w:rPr>
+          <w:rFonts w:ascii="Courier New" w:hAnsi="Courier New"/>
+          <w:b w:val="false"/>
+          <w:bCs w:val="false"/>
+          <w:i w:val="false"/>
+          <w:iCs w:val="false"/>
+          <w:sz w:val="22"/>
+          <w:szCs w:val="22"/>
+          <w:lang w:val="hr-HR"/>
+        </w:rPr>
+        <w:t>load s0, 0</w:t>
+      </w:r>
+      <w:r>
+        <w:rPr>
+          <w:rFonts w:ascii="Times New Roman" w:hAnsi="Times New Roman"/>
+          <w:b w:val="false"/>
+          <w:bCs w:val="false"/>
+          <w:i w:val="false"/>
+          <w:iCs w:val="false"/>
+          <w:sz w:val="22"/>
+          <w:szCs w:val="22"/>
+          <w:lang w:val="hr-HR"/>
+        </w:rPr>
+        <w:t>” znači „</w:t>
+      </w:r>
+      <w:r>
+        <w:rPr>
+          <w:rFonts w:ascii="Times New Roman" w:hAnsi="Times New Roman"/>
+          <w:b w:val="false"/>
+          <w:bCs w:val="false"/>
+          <w:i/>
+          <w:iCs/>
+          <w:sz w:val="22"/>
+          <w:szCs w:val="22"/>
+          <w:lang w:val="hr-HR"/>
+        </w:rPr>
+        <w:t xml:space="preserve">Učitaj u registar </w:t>
+      </w:r>
+      <w:r>
+        <w:rPr>
+          <w:rFonts w:ascii="Courier New" w:hAnsi="Courier New"/>
+          <w:b w:val="false"/>
+          <w:bCs w:val="false"/>
+          <w:i/>
+          <w:iCs/>
+          <w:sz w:val="22"/>
+          <w:szCs w:val="22"/>
+          <w:lang w:val="hr-HR"/>
+        </w:rPr>
+        <w:t>s0</w:t>
+      </w:r>
+      <w:r>
+        <w:rPr>
+          <w:rFonts w:ascii="Times New Roman" w:hAnsi="Times New Roman"/>
+          <w:b w:val="false"/>
+          <w:bCs w:val="false"/>
+          <w:i/>
+          <w:iCs/>
+          <w:sz w:val="22"/>
+          <w:szCs w:val="22"/>
+          <w:lang w:val="hr-HR"/>
+        </w:rPr>
+        <w:t>, u trenutnoj regbanki, broj 0.</w:t>
+      </w:r>
+      <w:r>
+        <w:rPr>
+          <w:rFonts w:ascii="Times New Roman" w:hAnsi="Times New Roman"/>
+          <w:b w:val="false"/>
+          <w:bCs w:val="false"/>
+          <w:i w:val="false"/>
+          <w:iCs w:val="false"/>
+          <w:sz w:val="22"/>
+          <w:szCs w:val="22"/>
+          <w:lang w:val="hr-HR"/>
+        </w:rPr>
+        <w:t>”. U dijalektima asemblera koji ciljaju na ugrađene sustave (</w:t>
+      </w:r>
+      <w:r>
+        <w:rPr>
+          <w:rFonts w:ascii="Times New Roman" w:hAnsi="Times New Roman"/>
+          <w:b w:val="false"/>
+          <w:bCs w:val="false"/>
+          <w:i/>
+          <w:iCs/>
+          <w:sz w:val="22"/>
+          <w:szCs w:val="22"/>
+          <w:lang w:val="hr-HR"/>
+        </w:rPr>
+        <w:t>embedded systems</w:t>
+      </w:r>
+      <w:r>
+        <w:rPr>
+          <w:rFonts w:ascii="Times New Roman" w:hAnsi="Times New Roman"/>
+          <w:b w:val="false"/>
+          <w:bCs w:val="false"/>
+          <w:i w:val="false"/>
+          <w:iCs w:val="false"/>
+          <w:sz w:val="22"/>
+          <w:szCs w:val="22"/>
+          <w:lang w:val="hr-HR"/>
+        </w:rPr>
+        <w:t xml:space="preserve">) za učitavanje vrijednosti u registar obično se koristi mnemonika </w:t>
+      </w:r>
+      <w:r>
+        <w:rPr>
+          <w:rFonts w:ascii="Times New Roman" w:hAnsi="Times New Roman"/>
+          <w:b w:val="false"/>
+          <w:bCs w:val="false"/>
+          <w:i/>
+          <w:iCs/>
+          <w:sz w:val="22"/>
+          <w:szCs w:val="22"/>
+          <w:lang w:val="hr-HR"/>
+        </w:rPr>
+        <w:t>load</w:t>
+      </w:r>
+      <w:r>
+        <w:rPr>
+          <w:rFonts w:ascii="Times New Roman" w:hAnsi="Times New Roman"/>
+          <w:b w:val="false"/>
+          <w:bCs w:val="false"/>
+          <w:i w:val="false"/>
+          <w:iCs w:val="false"/>
+          <w:sz w:val="22"/>
+          <w:szCs w:val="22"/>
+          <w:lang w:val="hr-HR"/>
+        </w:rPr>
+        <w:t xml:space="preserve"> (engleska riječ za </w:t>
+      </w:r>
+      <w:r>
+        <w:rPr>
+          <w:rFonts w:ascii="Times New Roman" w:hAnsi="Times New Roman"/>
+          <w:b w:val="false"/>
+          <w:bCs w:val="false"/>
+          <w:i/>
+          <w:iCs/>
+          <w:sz w:val="22"/>
+          <w:szCs w:val="22"/>
+          <w:lang w:val="hr-HR"/>
+        </w:rPr>
+        <w:t>učitati</w:t>
+      </w:r>
+      <w:r>
+        <w:rPr>
+          <w:rFonts w:ascii="Times New Roman" w:hAnsi="Times New Roman"/>
+          <w:b w:val="false"/>
+          <w:bCs w:val="false"/>
+          <w:i w:val="false"/>
+          <w:iCs w:val="false"/>
+          <w:sz w:val="22"/>
+          <w:szCs w:val="22"/>
+          <w:lang w:val="hr-HR"/>
+        </w:rPr>
+        <w:t xml:space="preserve">), a u asemblerskim dijalektima koji ciljaju PC-e i mobitele obično se koristi mnemonika </w:t>
+      </w:r>
+      <w:r>
+        <w:rPr>
+          <w:rFonts w:ascii="Times New Roman" w:hAnsi="Times New Roman"/>
+          <w:b w:val="false"/>
+          <w:bCs w:val="false"/>
+          <w:i/>
+          <w:iCs/>
+          <w:sz w:val="22"/>
+          <w:szCs w:val="22"/>
+          <w:lang w:val="hr-HR"/>
+        </w:rPr>
+        <w:t>mov</w:t>
+      </w:r>
+      <w:r>
+        <w:rPr>
+          <w:rFonts w:ascii="Times New Roman" w:hAnsi="Times New Roman"/>
+          <w:b w:val="false"/>
+          <w:bCs w:val="false"/>
+          <w:i w:val="false"/>
+          <w:iCs w:val="false"/>
+          <w:sz w:val="22"/>
+          <w:szCs w:val="22"/>
+          <w:lang w:val="hr-HR"/>
+        </w:rPr>
+        <w:t xml:space="preserve"> (od latinskog </w:t>
+      </w:r>
+      <w:r>
+        <w:rPr>
+          <w:rFonts w:ascii="Times New Roman" w:hAnsi="Times New Roman"/>
+          <w:b w:val="false"/>
+          <w:bCs w:val="false"/>
+          <w:i/>
+          <w:iCs/>
+          <w:sz w:val="22"/>
+          <w:szCs w:val="22"/>
+          <w:lang w:val="hr-HR"/>
+        </w:rPr>
+        <w:t>movere</w:t>
+      </w:r>
+      <w:r>
+        <w:rPr>
+          <w:rFonts w:ascii="Times New Roman" w:hAnsi="Times New Roman"/>
+          <w:b w:val="false"/>
+          <w:bCs w:val="false"/>
+          <w:i w:val="false"/>
+          <w:iCs w:val="false"/>
+          <w:sz w:val="22"/>
+          <w:szCs w:val="22"/>
+          <w:lang w:val="hr-HR"/>
+        </w:rPr>
+        <w:t xml:space="preserve">, </w:t>
+      </w:r>
+      <w:r>
+        <w:rPr>
+          <w:rFonts w:ascii="Times New Roman" w:hAnsi="Times New Roman"/>
+          <w:b w:val="false"/>
+          <w:bCs w:val="false"/>
+          <w:i/>
+          <w:iCs/>
+          <w:sz w:val="22"/>
+          <w:szCs w:val="22"/>
+          <w:lang w:val="hr-HR"/>
+        </w:rPr>
+        <w:t>premjestiti</w:t>
+      </w:r>
+      <w:r>
+        <w:rPr>
+          <w:rFonts w:ascii="Times New Roman" w:hAnsi="Times New Roman"/>
+          <w:b w:val="false"/>
+          <w:bCs w:val="false"/>
+          <w:i w:val="false"/>
+          <w:iCs w:val="false"/>
+          <w:sz w:val="22"/>
+          <w:szCs w:val="22"/>
+          <w:lang w:val="hr-HR"/>
+        </w:rPr>
+        <w:t>). Naredba „</w:t>
+      </w:r>
+      <w:r>
+        <w:rPr>
+          <w:rFonts w:ascii="Courier New" w:hAnsi="Courier New"/>
+          <w:b w:val="false"/>
+          <w:bCs w:val="false"/>
+          <w:i w:val="false"/>
+          <w:iCs w:val="false"/>
+          <w:sz w:val="22"/>
+          <w:szCs w:val="22"/>
+          <w:lang w:val="hr-HR"/>
+        </w:rPr>
+        <w:t>sub s0, 0</w:t>
+      </w:r>
+      <w:r>
+        <w:rPr>
+          <w:rFonts w:ascii="Times New Roman" w:hAnsi="Times New Roman"/>
+          <w:b w:val="false"/>
+          <w:bCs w:val="false"/>
+          <w:i w:val="false"/>
+          <w:iCs w:val="false"/>
+          <w:sz w:val="22"/>
+          <w:szCs w:val="22"/>
+          <w:lang w:val="hr-HR"/>
+        </w:rPr>
+        <w:t>” znači „</w:t>
+      </w:r>
+      <w:r>
+        <w:rPr>
+          <w:rFonts w:ascii="Times New Roman" w:hAnsi="Times New Roman"/>
+          <w:b w:val="false"/>
+          <w:bCs w:val="false"/>
+          <w:i/>
+          <w:iCs/>
+          <w:sz w:val="22"/>
+          <w:szCs w:val="22"/>
+          <w:lang w:val="hr-HR"/>
+        </w:rPr>
+        <w:t xml:space="preserve">Oduzmi vrijednost 0 od registra </w:t>
+      </w:r>
+      <w:r>
+        <w:rPr>
+          <w:rFonts w:ascii="Courier New" w:hAnsi="Courier New"/>
+          <w:b w:val="false"/>
+          <w:bCs w:val="false"/>
+          <w:i/>
+          <w:iCs/>
+          <w:sz w:val="22"/>
+          <w:szCs w:val="22"/>
+          <w:lang w:val="hr-HR"/>
+        </w:rPr>
+        <w:t>s0</w:t>
+      </w:r>
+      <w:r>
+        <w:rPr>
+          <w:rFonts w:ascii="Times New Roman" w:hAnsi="Times New Roman"/>
+          <w:b w:val="false"/>
+          <w:bCs w:val="false"/>
+          <w:i/>
+          <w:iCs/>
+          <w:sz w:val="22"/>
+          <w:szCs w:val="22"/>
+          <w:lang w:val="hr-HR"/>
+        </w:rPr>
+        <w:t>.</w:t>
+      </w:r>
+      <w:r>
+        <w:rPr>
+          <w:rFonts w:ascii="Times New Roman" w:hAnsi="Times New Roman"/>
+          <w:b w:val="false"/>
+          <w:bCs w:val="false"/>
+          <w:i w:val="false"/>
+          <w:iCs w:val="false"/>
+          <w:sz w:val="22"/>
+          <w:szCs w:val="22"/>
+          <w:lang w:val="hr-HR"/>
+        </w:rPr>
+        <w:t xml:space="preserve">”, mnemonika </w:t>
+      </w:r>
+      <w:r>
+        <w:rPr>
+          <w:rFonts w:ascii="Courier New" w:hAnsi="Courier New"/>
+          <w:b w:val="false"/>
+          <w:bCs w:val="false"/>
+          <w:i w:val="false"/>
+          <w:iCs w:val="false"/>
+          <w:sz w:val="22"/>
+          <w:szCs w:val="22"/>
+          <w:lang w:val="hr-HR"/>
+        </w:rPr>
+        <w:t>sub</w:t>
+      </w:r>
+      <w:r>
+        <w:rPr>
+          <w:rFonts w:ascii="Times New Roman" w:hAnsi="Times New Roman"/>
+          <w:b w:val="false"/>
+          <w:bCs w:val="false"/>
+          <w:i w:val="false"/>
+          <w:iCs w:val="false"/>
+          <w:sz w:val="22"/>
+          <w:szCs w:val="22"/>
+          <w:lang w:val="hr-HR"/>
+        </w:rPr>
+        <w:t xml:space="preserve"> dolazi od latinske riječi za </w:t>
+      </w:r>
+      <w:r>
+        <w:rPr>
+          <w:rFonts w:ascii="Times New Roman" w:hAnsi="Times New Roman"/>
+          <w:b w:val="false"/>
+          <w:bCs w:val="false"/>
+          <w:i/>
+          <w:iCs/>
+          <w:sz w:val="22"/>
+          <w:szCs w:val="22"/>
+          <w:lang w:val="hr-HR"/>
+        </w:rPr>
+        <w:t>oduzeti</w:t>
+      </w:r>
+      <w:r>
+        <w:rPr>
+          <w:rFonts w:ascii="Times New Roman" w:hAnsi="Times New Roman"/>
+          <w:b w:val="false"/>
+          <w:bCs w:val="false"/>
+          <w:i w:val="false"/>
+          <w:iCs w:val="false"/>
+          <w:sz w:val="22"/>
+          <w:szCs w:val="22"/>
+          <w:lang w:val="hr-HR"/>
+        </w:rPr>
+        <w:t xml:space="preserve">, </w:t>
+      </w:r>
+      <w:r>
+        <w:rPr>
+          <w:rFonts w:ascii="Times New Roman" w:hAnsi="Times New Roman"/>
+          <w:b w:val="false"/>
+          <w:bCs w:val="false"/>
+          <w:i/>
+          <w:iCs/>
+          <w:sz w:val="22"/>
+          <w:szCs w:val="22"/>
+          <w:lang w:val="hr-HR"/>
+        </w:rPr>
+        <w:t>subtrahere</w:t>
+      </w:r>
+      <w:r>
+        <w:rPr>
+          <w:rFonts w:ascii="Times New Roman" w:hAnsi="Times New Roman"/>
+          <w:b w:val="false"/>
+          <w:bCs w:val="false"/>
+          <w:i w:val="false"/>
+          <w:iCs w:val="false"/>
+          <w:sz w:val="22"/>
+          <w:szCs w:val="22"/>
+          <w:lang w:val="hr-HR"/>
+        </w:rPr>
+        <w:t xml:space="preserve">, od </w:t>
+      </w:r>
+      <w:r>
+        <w:rPr>
+          <w:rFonts w:ascii="Times New Roman" w:hAnsi="Times New Roman"/>
+          <w:b w:val="false"/>
+          <w:bCs w:val="false"/>
+          <w:i/>
+          <w:iCs/>
+          <w:sz w:val="22"/>
+          <w:szCs w:val="22"/>
+          <w:lang w:val="hr-HR"/>
+        </w:rPr>
+        <w:t>sub</w:t>
+      </w:r>
+      <w:r>
+        <w:rPr>
+          <w:rFonts w:ascii="Times New Roman" w:hAnsi="Times New Roman"/>
+          <w:b w:val="false"/>
+          <w:bCs w:val="false"/>
+          <w:i w:val="false"/>
+          <w:iCs w:val="false"/>
+          <w:sz w:val="22"/>
+          <w:szCs w:val="22"/>
+          <w:lang w:val="hr-HR"/>
+        </w:rPr>
+        <w:t xml:space="preserve"> (ispod) i </w:t>
+      </w:r>
+      <w:r>
+        <w:rPr>
+          <w:rFonts w:ascii="Times New Roman" w:hAnsi="Times New Roman"/>
+          <w:b w:val="false"/>
+          <w:bCs w:val="false"/>
+          <w:i/>
+          <w:iCs/>
+          <w:sz w:val="22"/>
+          <w:szCs w:val="22"/>
+          <w:lang w:val="hr-HR"/>
+        </w:rPr>
+        <w:t>trahere</w:t>
+      </w:r>
+      <w:r>
+        <w:rPr>
+          <w:rFonts w:ascii="Times New Roman" w:hAnsi="Times New Roman"/>
+          <w:b w:val="false"/>
+          <w:bCs w:val="false"/>
+          <w:i w:val="false"/>
+          <w:iCs w:val="false"/>
+          <w:sz w:val="22"/>
+          <w:szCs w:val="22"/>
+          <w:lang w:val="hr-HR"/>
+        </w:rPr>
+        <w:t xml:space="preserve"> (vući). Ako se nakon izvršenja te naredbe u registru nalazi vrijednost nula (kao u ovom slučaju), zastavica </w:t>
+      </w:r>
+      <w:r>
+        <w:rPr>
+          <w:rFonts w:ascii="Courier New" w:hAnsi="Courier New"/>
+          <w:b w:val="false"/>
+          <w:bCs w:val="false"/>
+          <w:i w:val="false"/>
+          <w:iCs w:val="false"/>
+          <w:sz w:val="22"/>
+          <w:szCs w:val="22"/>
+          <w:lang w:val="hr-HR"/>
+        </w:rPr>
+        <w:t>z</w:t>
+      </w:r>
+      <w:r>
+        <w:rPr>
+          <w:rFonts w:ascii="Times New Roman" w:hAnsi="Times New Roman"/>
+          <w:b w:val="false"/>
+          <w:bCs w:val="false"/>
+          <w:i w:val="false"/>
+          <w:iCs w:val="false"/>
+          <w:sz w:val="22"/>
+          <w:szCs w:val="22"/>
+          <w:lang w:val="hr-HR"/>
+        </w:rPr>
+        <w:t xml:space="preserve"> u trenutnoj regbanki postavlja se u jedinicu. Naredba „</w:t>
+      </w:r>
+      <w:r>
+        <w:rPr>
+          <w:rFonts w:ascii="Courier New" w:hAnsi="Courier New"/>
+          <w:b w:val="false"/>
+          <w:bCs w:val="false"/>
+          <w:i w:val="false"/>
+          <w:iCs w:val="false"/>
+          <w:sz w:val="22"/>
+          <w:szCs w:val="22"/>
+          <w:lang w:val="hr-HR"/>
+        </w:rPr>
+        <w:t>regbank b</w:t>
+      </w:r>
+      <w:r>
+        <w:rPr>
+          <w:rFonts w:ascii="Times New Roman" w:hAnsi="Times New Roman"/>
+          <w:b w:val="false"/>
+          <w:bCs w:val="false"/>
+          <w:i w:val="false"/>
+          <w:iCs w:val="false"/>
+          <w:sz w:val="22"/>
+          <w:szCs w:val="22"/>
+          <w:lang w:val="hr-HR"/>
+        </w:rPr>
+        <w:t>”, naravno, znači „</w:t>
+      </w:r>
+      <w:r>
+        <w:rPr>
+          <w:rFonts w:ascii="Times New Roman" w:hAnsi="Times New Roman"/>
+          <w:b w:val="false"/>
+          <w:bCs w:val="false"/>
+          <w:i/>
+          <w:iCs/>
+          <w:sz w:val="22"/>
+          <w:szCs w:val="22"/>
+          <w:lang w:val="hr-HR"/>
+        </w:rPr>
+        <w:t>Postavi regbanku B kao trenutnu regbanku.</w:t>
+      </w:r>
+      <w:r>
+        <w:rPr>
+          <w:rFonts w:ascii="Times New Roman" w:hAnsi="Times New Roman"/>
+          <w:b w:val="false"/>
+          <w:bCs w:val="false"/>
+          <w:i w:val="false"/>
+          <w:iCs w:val="false"/>
+          <w:sz w:val="22"/>
+          <w:szCs w:val="22"/>
+          <w:lang w:val="hr-HR"/>
+        </w:rPr>
+        <w:t xml:space="preserve">”. Zatim se u registar </w:t>
+      </w:r>
+      <w:r>
+        <w:rPr>
+          <w:rFonts w:ascii="Courier New" w:hAnsi="Courier New"/>
+          <w:b w:val="false"/>
+          <w:bCs w:val="false"/>
+          <w:i w:val="false"/>
+          <w:iCs w:val="false"/>
+          <w:sz w:val="22"/>
+          <w:szCs w:val="22"/>
+          <w:lang w:val="hr-HR"/>
+        </w:rPr>
+        <w:t>s0</w:t>
+      </w:r>
+      <w:r>
+        <w:rPr>
+          <w:rFonts w:ascii="Times New Roman" w:hAnsi="Times New Roman"/>
+          <w:b w:val="false"/>
+          <w:bCs w:val="false"/>
+          <w:i w:val="false"/>
+          <w:iCs w:val="false"/>
+          <w:sz w:val="22"/>
+          <w:szCs w:val="22"/>
+          <w:lang w:val="hr-HR"/>
+        </w:rPr>
+        <w:t xml:space="preserve"> učitava vrijednost 1, pa, kad se ponovno izvrti naredba „</w:t>
+      </w:r>
+      <w:r>
+        <w:rPr>
+          <w:rFonts w:ascii="Courier New" w:hAnsi="Courier New"/>
+          <w:b w:val="false"/>
+          <w:bCs w:val="false"/>
+          <w:i w:val="false"/>
+          <w:iCs w:val="false"/>
+          <w:sz w:val="22"/>
+          <w:szCs w:val="22"/>
+          <w:lang w:val="hr-HR"/>
+        </w:rPr>
+        <w:t>sub s0, 0</w:t>
+      </w:r>
+      <w:r>
+        <w:rPr>
+          <w:rFonts w:ascii="Times New Roman" w:hAnsi="Times New Roman"/>
+          <w:b w:val="false"/>
+          <w:bCs w:val="false"/>
+          <w:i w:val="false"/>
+          <w:iCs w:val="false"/>
+          <w:sz w:val="22"/>
+          <w:szCs w:val="22"/>
+          <w:lang w:val="hr-HR"/>
+        </w:rPr>
+        <w:t xml:space="preserve">”, zastavica </w:t>
+      </w:r>
+      <w:r>
+        <w:rPr>
+          <w:rFonts w:ascii="Courier New" w:hAnsi="Courier New"/>
+          <w:b w:val="false"/>
+          <w:bCs w:val="false"/>
+          <w:i w:val="false"/>
+          <w:iCs w:val="false"/>
+          <w:sz w:val="22"/>
+          <w:szCs w:val="22"/>
+          <w:lang w:val="hr-HR"/>
+        </w:rPr>
+        <w:t>z</w:t>
+      </w:r>
+      <w:r>
+        <w:rPr>
+          <w:rFonts w:ascii="Times New Roman" w:hAnsi="Times New Roman"/>
+          <w:b w:val="false"/>
+          <w:bCs w:val="false"/>
+          <w:i w:val="false"/>
+          <w:iCs w:val="false"/>
+          <w:sz w:val="22"/>
+          <w:szCs w:val="22"/>
+          <w:lang w:val="hr-HR"/>
+        </w:rPr>
+        <w:t xml:space="preserve"> postavlja se u nulu (a ne u jedinicu, kao zadnji put). Zatim se vraćamo u regbanku A i ispitujemo je li zastavica </w:t>
+      </w:r>
+      <w:r>
+        <w:rPr>
+          <w:rFonts w:ascii="Courier New" w:hAnsi="Courier New"/>
+          <w:b w:val="false"/>
+          <w:bCs w:val="false"/>
+          <w:i w:val="false"/>
+          <w:iCs w:val="false"/>
+          <w:sz w:val="22"/>
+          <w:szCs w:val="22"/>
+          <w:lang w:val="hr-HR"/>
+        </w:rPr>
+        <w:t>z</w:t>
+      </w:r>
+      <w:r>
+        <w:rPr>
+          <w:rFonts w:ascii="Times New Roman" w:hAnsi="Times New Roman"/>
+          <w:b w:val="false"/>
+          <w:bCs w:val="false"/>
+          <w:i w:val="false"/>
+          <w:iCs w:val="false"/>
+          <w:sz w:val="22"/>
+          <w:szCs w:val="22"/>
+          <w:lang w:val="hr-HR"/>
+        </w:rPr>
+        <w:t xml:space="preserve"> postavljena u jedinicu ili u nulu.</w:t>
+      </w:r>
+    </w:p>
+    <w:p>
+      <w:pPr>
+        <w:pStyle w:val="Normal"/>
+        <w:jc w:val="both"/>
+        <w:rPr>
+          <w:rFonts w:ascii="Times New Roman" w:hAnsi="Times New Roman"/>
+        </w:rPr>
+      </w:pPr>
+      <w:r>
+        <w:rPr>
+          <w:rFonts w:ascii="Times New Roman" w:hAnsi="Times New Roman"/>
+          <w:b w:val="false"/>
+          <w:bCs w:val="false"/>
+          <w:i w:val="false"/>
+          <w:iCs w:val="false"/>
+          <w:sz w:val="22"/>
+          <w:szCs w:val="22"/>
+          <w:lang w:val="hr-HR"/>
+        </w:rPr>
+        <w:t>N</w:t>
+      </w:r>
+      <w:r>
+        <w:rPr>
+          <w:rFonts w:ascii="Times New Roman" w:hAnsi="Times New Roman"/>
+          <w:b w:val="false"/>
+          <w:bCs w:val="false"/>
+          <w:i w:val="false"/>
+          <w:iCs w:val="false"/>
+          <w:sz w:val="22"/>
+          <w:szCs w:val="22"/>
+          <w:lang w:val="hr-HR"/>
+        </w:rPr>
+        <w:t xml:space="preserve">a koji će label skočiti </w:t>
+      </w:r>
+      <w:r>
+        <w:rPr>
+          <w:rFonts w:ascii="Times New Roman" w:hAnsi="Times New Roman"/>
+          <w:b w:val="false"/>
+          <w:bCs w:val="false"/>
+          <w:i w:val="false"/>
+          <w:iCs w:val="false"/>
+          <w:sz w:val="22"/>
+          <w:szCs w:val="22"/>
+          <w:lang w:val="hr-HR"/>
+        </w:rPr>
+        <w:t>(</w:t>
+      </w:r>
+      <w:r>
+        <w:rPr>
+          <w:rFonts w:ascii="Courier New" w:hAnsi="Courier New"/>
+          <w:b w:val="false"/>
+          <w:bCs w:val="false"/>
+          <w:i w:val="false"/>
+          <w:iCs w:val="false"/>
+          <w:sz w:val="22"/>
+          <w:szCs w:val="22"/>
+          <w:lang w:val="hr-HR"/>
+        </w:rPr>
+        <w:t>jump</w:t>
+      </w:r>
+      <w:r>
+        <w:rPr>
+          <w:rFonts w:ascii="Times New Roman" w:hAnsi="Times New Roman"/>
+          <w:b w:val="false"/>
+          <w:bCs w:val="false"/>
+          <w:i w:val="false"/>
+          <w:iCs w:val="false"/>
+          <w:sz w:val="22"/>
+          <w:szCs w:val="22"/>
+          <w:lang w:val="hr-HR"/>
+        </w:rPr>
+        <w:t>)</w:t>
+      </w:r>
+      <w:r>
+        <w:rPr>
+          <w:rFonts w:ascii="Times New Roman" w:hAnsi="Times New Roman"/>
+          <w:b w:val="false"/>
+          <w:bCs w:val="false"/>
+          <w:i w:val="false"/>
+          <w:iCs w:val="false"/>
+          <w:sz w:val="22"/>
+          <w:szCs w:val="22"/>
+          <w:lang w:val="hr-HR"/>
+        </w:rPr>
+        <w:t xml:space="preserve"> nakon što se izvrti taj dio programa? Ako sam ja u pravu, i u PicoBlazeu postoje zasebne zastavice (</w:t>
       </w:r>
       <w:r>
         <w:rPr>
@@ -23710,7 +24567,59 @@
           <w:szCs w:val="22"/>
           <w:lang w:val="hr-HR"/>
         </w:rPr>
-        <w:t xml:space="preserve">Kada idući put budem imao pristup PicoBlazeu, isprobat ću taj program na njemu. Program </w:t>
+        <w:t xml:space="preserve">Kada idući put budem imao pristup PicoBlazeu, isprobat ću taj program na njemu. </w:t>
+      </w:r>
+      <w:r>
+        <w:rPr>
+          <w:rFonts w:ascii="Times New Roman" w:hAnsi="Times New Roman"/>
+          <w:b w:val="false"/>
+          <w:bCs w:val="false"/>
+          <w:i w:val="false"/>
+          <w:iCs w:val="false"/>
+          <w:sz w:val="22"/>
+          <w:szCs w:val="22"/>
+          <w:lang w:val="hr-HR"/>
+        </w:rPr>
+        <w:t xml:space="preserve">Većina ljudi koji su mi se javili na internetskim forumima misli da je profesor Ivan Aleksi u pravu, ali nitko nije dao uvjerljiv dokaz (recimo, snimku zaslona UART terminala PicoBlazea kad se na njemu pokrene taj moj program </w:t>
+      </w:r>
+      <w:r>
+        <w:rPr>
+          <w:rFonts w:ascii="Times New Roman" w:hAnsi="Times New Roman"/>
+          <w:b w:val="false"/>
+          <w:bCs w:val="false"/>
+          <w:i/>
+          <w:iCs/>
+          <w:sz w:val="22"/>
+          <w:szCs w:val="22"/>
+          <w:lang w:val="hr-HR"/>
+        </w:rPr>
+        <w:t>Regbanks-Flags Test</w:t>
+      </w:r>
+      <w:r>
+        <w:rPr>
+          <w:rFonts w:ascii="Times New Roman" w:hAnsi="Times New Roman"/>
+          <w:b w:val="false"/>
+          <w:bCs w:val="false"/>
+          <w:i w:val="false"/>
+          <w:iCs w:val="false"/>
+          <w:sz w:val="22"/>
+          <w:szCs w:val="22"/>
+          <w:lang w:val="hr-HR"/>
+        </w:rPr>
+        <w:t>).</w:t>
+      </w:r>
+      <w:r>
+        <w:rPr>
+          <w:rFonts w:ascii="Times New Roman" w:hAnsi="Times New Roman"/>
+          <w:b w:val="false"/>
+          <w:bCs w:val="false"/>
+          <w:i w:val="false"/>
+          <w:iCs w:val="false"/>
+          <w:sz w:val="22"/>
+          <w:szCs w:val="22"/>
+          <w:lang w:val="hr-HR"/>
+        </w:rPr>
+        <w:t xml:space="preserve"> Program </w:t>
       </w:r>
       <w:r>
         <w:rPr>

</xml_diff>

<commit_message>
Explained why the mnemonic `star` is called that way...
</commit_message>
<xml_diff>
--- a/seminar/PicoBlaze.docx
+++ b/seminar/PicoBlaze.docx
@@ -16293,6 +16293,32 @@
           <w:szCs w:val="22"/>
           <w:lang w:val="hr-HR"/>
         </w:rPr>
+        <w:t xml:space="preserve">, </w:t>
+      </w:r>
+      <w:r>
+        <w:rPr>
+          <w:rFonts w:ascii="Times New Roman" w:hAnsi="Times New Roman"/>
+          <w:b w:val="false"/>
+          <w:bCs w:val="false"/>
+          <w:i w:val="false"/>
+          <w:iCs w:val="false"/>
+          <w:sz w:val="22"/>
+          <w:szCs w:val="22"/>
+          <w:lang w:val="hr-HR"/>
+        </w:rPr>
+        <w:t>naime, zamišljeno je da glavni program koristi jednu regbanku, a funkcije koriste drugu regbanku, i da se argumenti koje šaljemo funkcijama spremaju u drugu regbanku</w:t>
+      </w:r>
+      <w:r>
+        <w:rPr>
+          <w:rFonts w:ascii="Times New Roman" w:hAnsi="Times New Roman"/>
+          <w:b w:val="false"/>
+          <w:bCs w:val="false"/>
+          <w:i w:val="false"/>
+          <w:iCs w:val="false"/>
+          <w:sz w:val="22"/>
+          <w:szCs w:val="22"/>
+          <w:lang w:val="hr-HR"/>
+        </w:rPr>
         <w:t xml:space="preserve">), </w:t>
       </w:r>
       <w:r>
@@ -16332,7 +16358,33 @@
           <w:szCs w:val="22"/>
           <w:lang w:val="hr-HR"/>
         </w:rPr>
-        <w:t xml:space="preserve"> pokrenuo na pravom PicoBlazeu.</w:t>
+        <w:t xml:space="preserve"> pokrenuo na pravom PicoBlazeu </w:t>
+      </w:r>
+      <w:r>
+        <w:rPr>
+          <w:rFonts w:ascii="Times New Roman" w:hAnsi="Times New Roman"/>
+          <w:b w:val="false"/>
+          <w:bCs w:val="false"/>
+          <w:i w:val="false"/>
+          <w:iCs w:val="false"/>
+          <w:sz w:val="22"/>
+          <w:szCs w:val="22"/>
+          <w:lang w:val="hr-HR"/>
+        </w:rPr>
+        <w:t>(usporedio sam heksadekadsku datoteku koju ispisuje moj asembler i heksadekadsku datoteku koju ispisuje Xilinxov asembler)</w:t>
+      </w:r>
+      <w:r>
+        <w:rPr>
+          <w:rFonts w:ascii="Times New Roman" w:hAnsi="Times New Roman"/>
+          <w:b w:val="false"/>
+          <w:bCs w:val="false"/>
+          <w:i w:val="false"/>
+          <w:iCs w:val="false"/>
+          <w:sz w:val="22"/>
+          <w:szCs w:val="22"/>
+          <w:lang w:val="hr-HR"/>
+        </w:rPr>
+        <w:t>.</w:t>
       </w:r>
     </w:p>
     <w:p>
@@ -26355,7 +26407,33 @@
           <w:szCs w:val="22"/>
           <w:lang w:val="hr-HR"/>
         </w:rPr>
-        <w:t>.</w:t>
+        <w:t xml:space="preserve">. </w:t>
+      </w:r>
+      <w:r>
+        <w:rPr>
+          <w:rFonts w:ascii="Times New Roman" w:hAnsi="Times New Roman"/>
+          <w:b w:val="false"/>
+          <w:bCs w:val="false"/>
+          <w:i w:val="false"/>
+          <w:iCs w:val="false"/>
+          <w:sz w:val="22"/>
+          <w:szCs w:val="22"/>
+          <w:lang w:val="hr-HR"/>
+        </w:rPr>
+        <w:t xml:space="preserve">Mnogi na internetskim forumima kažu da, kad se s razvoja desktop ili mobilnih aplikacija prebaciš na razvoj web-aplikacija, kao da si se vratio dva desetljeća u prošlost. </w:t>
+      </w:r>
+      <w:r>
+        <w:rPr>
+          <w:rFonts w:ascii="Times New Roman" w:hAnsi="Times New Roman"/>
+          <w:b w:val="false"/>
+          <w:bCs w:val="false"/>
+          <w:i w:val="false"/>
+          <w:iCs w:val="false"/>
+          <w:sz w:val="22"/>
+          <w:szCs w:val="22"/>
+          <w:lang w:val="hr-HR"/>
+        </w:rPr>
+        <w:t>Meni se ne čini da je tako.</w:t>
       </w:r>
     </w:p>
     <w:p>

</xml_diff>

<commit_message>
Explained what is easier to do on the web than on mobile
</commit_message>
<xml_diff>
--- a/seminar/PicoBlaze.docx
+++ b/seminar/PicoBlaze.docx
@@ -26433,7 +26433,85 @@
           <w:szCs w:val="22"/>
           <w:lang w:val="hr-HR"/>
         </w:rPr>
-        <w:t>Meni se ne čini da je tako.</w:t>
+        <w:t xml:space="preserve">Meni se ne čini da je tako. </w:t>
+      </w:r>
+      <w:r>
+        <w:rPr>
+          <w:rFonts w:ascii="Times New Roman" w:hAnsi="Times New Roman"/>
+          <w:b w:val="false"/>
+          <w:bCs w:val="false"/>
+          <w:i w:val="false"/>
+          <w:iCs w:val="false"/>
+          <w:sz w:val="22"/>
+          <w:szCs w:val="22"/>
+          <w:lang w:val="hr-HR"/>
+        </w:rPr>
+        <w:t xml:space="preserve">Napraviti korisničko sučelje od gumbova i labela uistinu je lakše kad ciljaš mobitel nego kad ciljaš web: kad ciljaš mobitel, to možeš napraviti bez kodiranja. Popuniti tablicu podacima (kao što moj PicoBlaze Simulator puni tablicu podacima iz globalnog objekta </w:t>
+      </w:r>
+      <w:r>
+        <w:rPr>
+          <w:rFonts w:ascii="Courier New" w:hAnsi="Courier New"/>
+          <w:b w:val="false"/>
+          <w:bCs w:val="false"/>
+          <w:i w:val="false"/>
+          <w:iCs w:val="false"/>
+          <w:sz w:val="22"/>
+          <w:szCs w:val="22"/>
+          <w:lang w:val="hr-HR"/>
+        </w:rPr>
+        <w:t>machineCode</w:t>
+      </w:r>
+      <w:r>
+        <w:rPr>
+          <w:rFonts w:ascii="Times New Roman" w:hAnsi="Times New Roman"/>
+          <w:b w:val="false"/>
+          <w:bCs w:val="false"/>
+          <w:i w:val="false"/>
+          <w:iCs w:val="false"/>
+          <w:sz w:val="22"/>
+          <w:szCs w:val="22"/>
+          <w:lang w:val="hr-HR"/>
+        </w:rPr>
+        <w:t xml:space="preserve">, strojnim kodom u heksadekadskom obliku i linijama asemblerskog koda odakle dolaze naredbe) već </w:t>
+      </w:r>
+      <w:r>
+        <w:rPr>
+          <w:rFonts w:ascii="Times New Roman" w:hAnsi="Times New Roman"/>
+          <w:b w:val="false"/>
+          <w:bCs w:val="false"/>
+          <w:i w:val="false"/>
+          <w:iCs w:val="false"/>
+          <w:sz w:val="22"/>
+          <w:szCs w:val="22"/>
+          <w:lang w:val="hr-HR"/>
+        </w:rPr>
+        <w:t>je</w:t>
+      </w:r>
+      <w:r>
+        <w:rPr>
+          <w:rFonts w:ascii="Times New Roman" w:hAnsi="Times New Roman"/>
+          <w:b w:val="false"/>
+          <w:bCs w:val="false"/>
+          <w:i w:val="false"/>
+          <w:iCs w:val="false"/>
+          <w:sz w:val="22"/>
+          <w:szCs w:val="22"/>
+          <w:lang w:val="hr-HR"/>
+        </w:rPr>
+        <w:t xml:space="preserve"> podjednako teško na mobitelu i na webu. </w:t>
+      </w:r>
+      <w:r>
+        <w:rPr>
+          <w:rFonts w:ascii="Times New Roman" w:hAnsi="Times New Roman"/>
+          <w:b w:val="false"/>
+          <w:bCs w:val="false"/>
+          <w:i w:val="false"/>
+          <w:iCs w:val="false"/>
+          <w:sz w:val="22"/>
+          <w:szCs w:val="22"/>
+          <w:lang w:val="hr-HR"/>
+        </w:rPr>
+        <w:t>A dohvatiti nešto s interneta ili parsirati JSON daleko je lakše na webu nego na mobitelu.</w:t>
       </w:r>
     </w:p>
     <w:p>

</xml_diff>

<commit_message>
A few additions to the documentation of PicoBlaze...
</commit_message>
<xml_diff>
--- a/seminar/PicoBlaze.docx
+++ b/seminar/PicoBlaze.docx
@@ -3979,6 +3979,86 @@
           <w:bCs w:val="false"/>
           <w:i w:val="false"/>
           <w:iCs w:val="false"/>
+          <w:position w:val="0"/>
+          <w:sz w:val="22"/>
+          <w:sz w:val="22"/>
+          <w:szCs w:val="22"/>
+          <w:vertAlign w:val="baseline"/>
+          <w:lang w:val="hr-HR"/>
+        </w:rPr>
+        <w:t xml:space="preserve"> </w:t>
+      </w:r>
+      <w:r>
+        <w:rPr>
+          <w:rFonts w:ascii="Times New Roman" w:hAnsi="Times New Roman"/>
+          <w:b w:val="false"/>
+          <w:bCs w:val="false"/>
+          <w:i w:val="false"/>
+          <w:iCs w:val="false"/>
+          <w:position w:val="0"/>
+          <w:sz w:val="22"/>
+          <w:sz w:val="22"/>
+          <w:szCs w:val="22"/>
+          <w:vertAlign w:val="baseline"/>
+          <w:lang w:val="hr-HR"/>
+        </w:rPr>
+        <w:t xml:space="preserve">i odgovara hrvatskom i engleskom </w:t>
+      </w:r>
+      <w:r>
+        <w:rPr>
+          <w:rFonts w:ascii="Times New Roman" w:hAnsi="Times New Roman"/>
+          <w:b w:val="false"/>
+          <w:bCs w:val="false"/>
+          <w:i/>
+          <w:iCs/>
+          <w:position w:val="0"/>
+          <w:sz w:val="22"/>
+          <w:sz w:val="22"/>
+          <w:szCs w:val="22"/>
+          <w:vertAlign w:val="baseline"/>
+          <w:lang w:val="hr-HR"/>
+        </w:rPr>
+        <w:t>b</w:t>
+      </w:r>
+      <w:r>
+        <w:rPr>
+          <w:rFonts w:ascii="Times New Roman" w:hAnsi="Times New Roman"/>
+          <w:b w:val="false"/>
+          <w:bCs w:val="false"/>
+          <w:i w:val="false"/>
+          <w:iCs w:val="false"/>
+          <w:position w:val="0"/>
+          <w:sz w:val="22"/>
+          <w:sz w:val="22"/>
+          <w:szCs w:val="22"/>
+          <w:vertAlign w:val="baseline"/>
+          <w:lang w:val="hr-HR"/>
+        </w:rPr>
+        <w:t xml:space="preserve"> i </w:t>
+      </w:r>
+      <w:r>
+        <w:rPr>
+          <w:rFonts w:ascii="Times New Roman" w:hAnsi="Times New Roman"/>
+          <w:b w:val="false"/>
+          <w:bCs w:val="false"/>
+          <w:i/>
+          <w:iCs/>
+          <w:position w:val="0"/>
+          <w:sz w:val="22"/>
+          <w:sz w:val="22"/>
+          <w:szCs w:val="22"/>
+          <w:vertAlign w:val="baseline"/>
+          <w:lang w:val="hr-HR"/>
+        </w:rPr>
+        <w:t>d</w:t>
+      </w:r>
+      <w:r>
+        <w:rPr>
+          <w:rFonts w:ascii="Times New Roman" w:hAnsi="Times New Roman"/>
+          <w:b w:val="false"/>
+          <w:bCs w:val="false"/>
+          <w:i w:val="false"/>
+          <w:iCs w:val="false"/>
           <w:sz w:val="22"/>
           <w:szCs w:val="22"/>
           <w:lang w:val="hr-HR"/>
@@ -12826,6 +12906,45 @@
           <w:lang w:val="hr-HR"/>
         </w:rPr>
         <w:t>nascit</w:t>
+      </w:r>
+      <w:r>
+        <w:rPr>
+          <w:rFonts w:ascii="Times New Roman" w:hAnsi="Times New Roman"/>
+          <w:b w:val="false"/>
+          <w:bCs w:val="false"/>
+          <w:i w:val="false"/>
+          <w:iCs w:val="false"/>
+          <w:sz w:val="22"/>
+          <w:szCs w:val="22"/>
+          <w:lang w:val="hr-HR"/>
+        </w:rPr>
+        <w:t xml:space="preserve">, </w:t>
+      </w:r>
+      <w:r>
+        <w:rPr>
+          <w:rFonts w:ascii="Times New Roman" w:hAnsi="Times New Roman"/>
+          <w:b w:val="false"/>
+          <w:bCs w:val="false"/>
+          <w:i w:val="false"/>
+          <w:iCs w:val="false"/>
+          <w:sz w:val="22"/>
+          <w:szCs w:val="22"/>
+          <w:lang w:val="hr-HR"/>
+        </w:rPr>
+        <w:t xml:space="preserve">a ne </w:t>
+      </w:r>
+      <w:r>
+        <w:rPr>
+          <w:rFonts w:ascii="Times New Roman" w:hAnsi="Times New Roman"/>
+          <w:b w:val="false"/>
+          <w:bCs w:val="false"/>
+          <w:i/>
+          <w:iCs/>
+          <w:sz w:val="22"/>
+          <w:szCs w:val="22"/>
+          <w:lang w:val="hr-HR"/>
+        </w:rPr>
+        <w:t>nascuntur</w:t>
       </w:r>
       <w:r>
         <w:rPr>
@@ -25456,16 +25575,68 @@
       </w:r>
       <w:r>
         <w:rPr>
-          <w:rFonts w:ascii="Times New Roman" w:hAnsi="Times New Roman"/>
-          <w:b w:val="false"/>
-          <w:bCs w:val="false"/>
-          <w:i/>
-          <w:iCs/>
-          <w:sz w:val="22"/>
-          <w:szCs w:val="22"/>
-          <w:lang w:val="hr-HR"/>
-        </w:rPr>
-        <w:t>atheistforums.org bennyboy</w:t>
+          <w:rFonts w:ascii="Courier New" w:hAnsi="Courier New"/>
+          <w:b w:val="false"/>
+          <w:bCs w:val="false"/>
+          <w:i w:val="false"/>
+          <w:iCs w:val="false"/>
+          <w:sz w:val="22"/>
+          <w:szCs w:val="22"/>
+          <w:lang w:val="hr-HR"/>
+        </w:rPr>
+        <w:t>atheistforums.org</w:t>
+      </w:r>
+      <w:r>
+        <w:rPr>
+          <w:rFonts w:ascii="Times New Roman" w:hAnsi="Times New Roman"/>
+          <w:b w:val="false"/>
+          <w:bCs w:val="false"/>
+          <w:i/>
+          <w:iCs/>
+          <w:sz w:val="22"/>
+          <w:szCs w:val="22"/>
+          <w:lang w:val="hr-HR"/>
+        </w:rPr>
+        <w:t xml:space="preserve"> </w:t>
+      </w:r>
+      <w:r>
+        <w:rPr>
+          <w:rFonts w:ascii="Times New Roman" w:hAnsi="Times New Roman"/>
+          <w:b w:val="false"/>
+          <w:bCs w:val="false"/>
+          <w:i w:val="false"/>
+          <w:iCs w:val="false"/>
+          <w:sz w:val="22"/>
+          <w:szCs w:val="22"/>
+          <w:lang w:val="hr-HR"/>
+        </w:rPr>
+        <w:t>zvan</w:t>
+      </w:r>
+      <w:r>
+        <w:rPr>
+          <w:rFonts w:ascii="Times New Roman" w:hAnsi="Times New Roman"/>
+          <w:b w:val="false"/>
+          <w:bCs w:val="false"/>
+          <w:i/>
+          <w:iCs/>
+          <w:sz w:val="22"/>
+          <w:szCs w:val="22"/>
+          <w:lang w:val="hr-HR"/>
+        </w:rPr>
+        <w:t xml:space="preserve"> </w:t>
+      </w:r>
+      <w:r>
+        <w:rPr>
+          <w:rFonts w:ascii="Times New Roman" w:hAnsi="Times New Roman"/>
+          <w:b w:val="false"/>
+          <w:bCs w:val="false"/>
+          <w:i/>
+          <w:iCs/>
+          <w:sz w:val="22"/>
+          <w:szCs w:val="22"/>
+          <w:lang w:val="hr-HR"/>
+        </w:rPr>
+        <w:t>bennyboy</w:t>
       </w:r>
       <w:r>
         <w:rPr>
@@ -25996,7 +26167,229 @@
           <w:szCs w:val="22"/>
           <w:lang w:val="hr-HR"/>
         </w:rPr>
-        <w:t>Bilo bi zanimljivo dati si truda i provjeriti te teze.</w:t>
+        <w:t xml:space="preserve">Bilo bi zanimljivo dati si truda i provjeriti te teze. </w:t>
+      </w:r>
+      <w:r>
+        <w:rPr>
+          <w:rFonts w:ascii="Times New Roman" w:hAnsi="Times New Roman"/>
+          <w:b w:val="false"/>
+          <w:bCs w:val="false"/>
+          <w:i/>
+          <w:iCs/>
+          <w:sz w:val="22"/>
+          <w:szCs w:val="22"/>
+          <w:lang w:val="hr-HR"/>
+        </w:rPr>
+        <w:t>HappySkeptic</w:t>
+      </w:r>
+      <w:r>
+        <w:rPr>
+          <w:rFonts w:ascii="Times New Roman" w:hAnsi="Times New Roman"/>
+          <w:b w:val="false"/>
+          <w:bCs w:val="false"/>
+          <w:i w:val="false"/>
+          <w:iCs w:val="false"/>
+          <w:sz w:val="22"/>
+          <w:szCs w:val="22"/>
+          <w:lang w:val="hr-HR"/>
+        </w:rPr>
+        <w:t xml:space="preserve"> je pokušao analizirati performanse mog PicoBlaze simulatora dok se vrti program </w:t>
+      </w:r>
+      <w:r>
+        <w:rPr>
+          <w:rFonts w:ascii="Times New Roman" w:hAnsi="Times New Roman"/>
+          <w:b w:val="false"/>
+          <w:bCs w:val="false"/>
+          <w:i/>
+          <w:iCs/>
+          <w:sz w:val="22"/>
+          <w:szCs w:val="22"/>
+          <w:lang w:val="hr-HR"/>
+        </w:rPr>
+        <w:t>Decimal to Binary</w:t>
+      </w:r>
+      <w:r>
+        <w:rPr>
+          <w:rFonts w:ascii="Times New Roman" w:hAnsi="Times New Roman"/>
+          <w:b w:val="false"/>
+          <w:bCs w:val="false"/>
+          <w:i w:val="false"/>
+          <w:iCs w:val="false"/>
+          <w:sz w:val="22"/>
+          <w:szCs w:val="22"/>
+          <w:lang w:val="hr-HR"/>
+        </w:rPr>
+        <w:t xml:space="preserve"> pomoću Chromeovih alata za programiranje i došao je do zaključka da on provodi više od 99% </w:t>
+      </w:r>
+      <w:r>
+        <w:rPr>
+          <w:rFonts w:ascii="Times New Roman" w:hAnsi="Times New Roman"/>
+          <w:b w:val="false"/>
+          <w:bCs w:val="false"/>
+          <w:i w:val="false"/>
+          <w:iCs w:val="false"/>
+          <w:sz w:val="22"/>
+          <w:szCs w:val="22"/>
+          <w:lang w:val="hr-HR"/>
+        </w:rPr>
+        <w:t>svog</w:t>
+      </w:r>
+      <w:r>
+        <w:rPr>
+          <w:rFonts w:ascii="Times New Roman" w:hAnsi="Times New Roman"/>
+          <w:b w:val="false"/>
+          <w:bCs w:val="false"/>
+          <w:i w:val="false"/>
+          <w:iCs w:val="false"/>
+          <w:sz w:val="22"/>
+          <w:szCs w:val="22"/>
+          <w:lang w:val="hr-HR"/>
+        </w:rPr>
+        <w:t xml:space="preserve"> vremena crtajući SVG dijagrame</w:t>
+      </w:r>
+      <w:r>
+        <w:rPr>
+          <w:rStyle w:val="FootnoteAnchor"/>
+          <w:rFonts w:ascii="Times New Roman" w:hAnsi="Times New Roman"/>
+          <w:b w:val="false"/>
+          <w:bCs w:val="false"/>
+          <w:i w:val="false"/>
+          <w:iCs w:val="false"/>
+          <w:sz w:val="22"/>
+          <w:szCs w:val="22"/>
+          <w:lang w:val="hr-HR"/>
+        </w:rPr>
+        <w:footnoteReference w:id="32"/>
+      </w:r>
+      <w:r>
+        <w:rPr>
+          <w:rFonts w:ascii="Times New Roman" w:hAnsi="Times New Roman"/>
+          <w:b w:val="false"/>
+          <w:bCs w:val="false"/>
+          <w:i w:val="false"/>
+          <w:iCs w:val="false"/>
+          <w:sz w:val="22"/>
+          <w:szCs w:val="22"/>
+          <w:lang w:val="hr-HR"/>
+        </w:rPr>
+        <w:t xml:space="preserve"> </w:t>
+      </w:r>
+      <w:r>
+        <w:rPr>
+          <w:rFonts w:ascii="Times New Roman" w:hAnsi="Times New Roman"/>
+          <w:b w:val="false"/>
+          <w:bCs w:val="false"/>
+          <w:i w:val="false"/>
+          <w:iCs w:val="false"/>
+          <w:sz w:val="22"/>
+          <w:szCs w:val="22"/>
+          <w:lang w:val="hr-HR"/>
+        </w:rPr>
+        <w:t xml:space="preserve">(koji su, naravno, za program </w:t>
+      </w:r>
+      <w:r>
+        <w:rPr>
+          <w:rFonts w:ascii="Times New Roman" w:hAnsi="Times New Roman"/>
+          <w:b w:val="false"/>
+          <w:bCs w:val="false"/>
+          <w:i/>
+          <w:iCs/>
+          <w:sz w:val="22"/>
+          <w:szCs w:val="22"/>
+          <w:lang w:val="hr-HR"/>
+        </w:rPr>
+        <w:t>Decimal to Binary</w:t>
+      </w:r>
+      <w:r>
+        <w:rPr>
+          <w:rFonts w:ascii="Times New Roman" w:hAnsi="Times New Roman"/>
+          <w:b w:val="false"/>
+          <w:bCs w:val="false"/>
+          <w:i w:val="false"/>
+          <w:iCs w:val="false"/>
+          <w:sz w:val="22"/>
+          <w:szCs w:val="22"/>
+          <w:lang w:val="hr-HR"/>
+        </w:rPr>
+        <w:t xml:space="preserve"> beskorisni, jer program </w:t>
+      </w:r>
+      <w:r>
+        <w:rPr>
+          <w:rFonts w:ascii="Times New Roman" w:hAnsi="Times New Roman"/>
+          <w:b w:val="false"/>
+          <w:bCs w:val="false"/>
+          <w:i/>
+          <w:iCs/>
+          <w:sz w:val="22"/>
+          <w:szCs w:val="22"/>
+          <w:lang w:val="hr-HR"/>
+        </w:rPr>
+        <w:t>Decimal to Binary</w:t>
+      </w:r>
+      <w:r>
+        <w:rPr>
+          <w:rFonts w:ascii="Times New Roman" w:hAnsi="Times New Roman"/>
+          <w:b w:val="false"/>
+          <w:bCs w:val="false"/>
+          <w:i w:val="false"/>
+          <w:iCs w:val="false"/>
+          <w:sz w:val="22"/>
+          <w:szCs w:val="22"/>
+          <w:lang w:val="hr-HR"/>
+        </w:rPr>
+        <w:t xml:space="preserve"> koristi UART za komunikaciju s korisnikom, a ne prekidače, LED-ice ili 7-segmentne pokaznike, koji se prikazuju SVG-ovima)</w:t>
+      </w:r>
+      <w:r>
+        <w:rPr>
+          <w:rFonts w:ascii="Times New Roman" w:hAnsi="Times New Roman"/>
+          <w:b w:val="false"/>
+          <w:bCs w:val="false"/>
+          <w:i w:val="false"/>
+          <w:iCs w:val="false"/>
+          <w:sz w:val="22"/>
+          <w:szCs w:val="22"/>
+          <w:lang w:val="hr-HR"/>
+        </w:rPr>
+        <w:t xml:space="preserve">. </w:t>
+      </w:r>
+      <w:r>
+        <w:rPr>
+          <w:rFonts w:ascii="Times New Roman" w:hAnsi="Times New Roman"/>
+          <w:b w:val="false"/>
+          <w:bCs w:val="false"/>
+          <w:i w:val="false"/>
+          <w:iCs w:val="false"/>
+          <w:sz w:val="22"/>
+          <w:szCs w:val="22"/>
+          <w:lang w:val="hr-HR"/>
+        </w:rPr>
+        <w:t xml:space="preserve">Meni se to ne čini da je dobro objašnjenje. Da je tako, moj bi se program vrtio neprihvatljivo sporo u WebPositiveu, koji veoma sporo crta SVG-ove (zato je moj SVG PacMan neigriv u WebPositiveu). A u WebPositiveu moj se simulator PicoBlazea vrti otprilike jednako brzo kao </w:t>
+      </w:r>
+      <w:r>
+        <w:rPr>
+          <w:rFonts w:ascii="Times New Roman" w:hAnsi="Times New Roman"/>
+          <w:b w:val="false"/>
+          <w:bCs w:val="false"/>
+          <w:i w:val="false"/>
+          <w:iCs w:val="false"/>
+          <w:sz w:val="22"/>
+          <w:szCs w:val="22"/>
+          <w:lang w:val="hr-HR"/>
+        </w:rPr>
+        <w:t>što se vrti</w:t>
+      </w:r>
+      <w:r>
+        <w:rPr>
+          <w:rFonts w:ascii="Times New Roman" w:hAnsi="Times New Roman"/>
+          <w:b w:val="false"/>
+          <w:bCs w:val="false"/>
+          <w:i w:val="false"/>
+          <w:iCs w:val="false"/>
+          <w:sz w:val="22"/>
+          <w:szCs w:val="22"/>
+          <w:lang w:val="hr-HR"/>
+        </w:rPr>
+        <w:t xml:space="preserve"> u Chromeu.</w:t>
       </w:r>
     </w:p>
     <w:p>
@@ -26394,7 +26787,7 @@
           <w:szCs w:val="22"/>
           <w:lang w:val="hr-HR"/>
         </w:rPr>
-        <w:footnoteReference w:id="32"/>
+        <w:footnoteReference w:id="33"/>
       </w:r>
       <w:r>
         <w:rPr>
@@ -26736,7 +27129,7 @@
           <w:szCs w:val="22"/>
           <w:lang w:val="hr-HR"/>
         </w:rPr>
-        <w:footnoteReference w:id="33"/>
+        <w:footnoteReference w:id="34"/>
       </w:r>
       <w:r>
         <w:rPr>
@@ -26910,7 +27303,7 @@
           <w:iCs/>
           <w:lang w:val="en-US"/>
         </w:rPr>
-        <w:footnoteReference w:id="34"/>
+        <w:footnoteReference w:id="35"/>
       </w:r>
       <w:r>
         <w:rPr>
@@ -27219,7 +27612,7 @@
           <w:rStyle w:val="FootnoteAnchor"/>
           <w:lang w:val="hr-HR"/>
         </w:rPr>
-        <w:footnoteReference w:id="35"/>
+        <w:footnoteReference w:id="36"/>
       </w:r>
       <w:r>
         <w:rPr>
@@ -27232,7 +27625,7 @@
           <w:rStyle w:val="FootnoteAnchor"/>
           <w:lang w:val="hr-HR"/>
         </w:rPr>
-        <w:footnoteReference w:id="36"/>
+        <w:footnoteReference w:id="37"/>
       </w:r>
       <w:r>
         <w:rPr>
@@ -27245,7 +27638,7 @@
           <w:rStyle w:val="FootnoteAnchor"/>
           <w:lang w:val="hr-HR"/>
         </w:rPr>
-        <w:footnoteReference w:id="37"/>
+        <w:footnoteReference w:id="38"/>
       </w:r>
       <w:r>
         <w:rPr>
@@ -27258,7 +27651,7 @@
           <w:rStyle w:val="FootnoteAnchor"/>
           <w:lang w:val="hr-HR"/>
         </w:rPr>
-        <w:footnoteReference w:id="38"/>
+        <w:footnoteReference w:id="39"/>
       </w:r>
       <w:r>
         <w:rPr>
@@ -27271,7 +27664,7 @@
           <w:rStyle w:val="FootnoteAnchor"/>
           <w:lang w:val="hr-HR"/>
         </w:rPr>
-        <w:footnoteReference w:id="39"/>
+        <w:footnoteReference w:id="40"/>
       </w:r>
       <w:r>
         <w:rPr>
@@ -27284,7 +27677,7 @@
           <w:rStyle w:val="FootnoteAnchor"/>
           <w:lang w:val="hr-HR"/>
         </w:rPr>
-        <w:footnoteReference w:id="40"/>
+        <w:footnoteReference w:id="41"/>
       </w:r>
       <w:r>
         <w:rPr>
@@ -27325,7 +27718,7 @@
           <w:i/>
           <w:lang w:val="hr-HR"/>
         </w:rPr>
-        <w:footnoteReference w:id="41"/>
+        <w:footnoteReference w:id="42"/>
       </w:r>
       <w:r>
         <w:rPr>
@@ -27444,7 +27837,7 @@
           <w:i/>
           <w:lang w:val="hr-HR"/>
         </w:rPr>
-        <w:footnoteReference w:id="42"/>
+        <w:footnoteReference w:id="43"/>
       </w:r>
       <w:r>
         <w:rPr>
@@ -27775,7 +28168,7 @@
           <w:iCs w:val="false"/>
           <w:lang w:val="hr-HR"/>
         </w:rPr>
-        <w:footnoteReference w:id="43"/>
+        <w:footnoteReference w:id="44"/>
       </w:r>
       <w:r>
         <w:rPr>
@@ -27792,7 +28185,7 @@
           <w:iCs w:val="false"/>
           <w:lang w:val="hr-HR"/>
         </w:rPr>
-        <w:footnoteReference w:id="44"/>
+        <w:footnoteReference w:id="45"/>
       </w:r>
       <w:r>
         <w:rPr>
@@ -27823,7 +28216,7 @@
           <w:rStyle w:val="FootnoteAnchor"/>
           <w:lang w:val="hr-HR"/>
         </w:rPr>
-        <w:footnoteReference w:id="45"/>
+        <w:footnoteReference w:id="46"/>
       </w:r>
       <w:r>
         <w:rPr>
@@ -28946,7 +29339,7 @@
           <w:rFonts w:ascii="Courier New" w:hAnsi="Courier New"/>
         </w:rPr>
         <w:tab/>
-        <w:t>https://github.com/FlatAssembler/PicoBlaze_Simulator_for_Android</w:t>
+        <w:t>https://atheistforums.org/thread-61911-post-2113176.html#pid2113176</w:t>
       </w:r>
     </w:p>
   </w:footnote>
@@ -28956,7 +29349,6 @@
         <w:pStyle w:val="Footnote"/>
         <w:rPr>
           <w:rFonts w:ascii="Courier New" w:hAnsi="Courier New"/>
-          <w:lang w:val="hr-HR"/>
         </w:rPr>
       </w:pPr>
       <w:r>
@@ -28968,10 +29360,9 @@
       <w:r>
         <w:rPr>
           <w:rFonts w:ascii="Courier New" w:hAnsi="Courier New"/>
-          <w:lang w:val="hr-HR"/>
         </w:rPr>
         <w:tab/>
-        <w:t>https://picoblaze-simulator.sourceforge.io/</w:t>
+        <w:t>https://github.com/FlatAssembler/PicoBlaze_Simulator_for_Android</w:t>
       </w:r>
     </w:p>
   </w:footnote>
@@ -28996,7 +29387,7 @@
           <w:lang w:val="hr-HR"/>
         </w:rPr>
         <w:tab/>
-        <w:t>https://flatassembler.github.io/PicoBlaze/PicoBlaze.html</w:t>
+        <w:t>https://picoblaze-simulator.sourceforge.io/</w:t>
       </w:r>
     </w:p>
   </w:footnote>
@@ -29004,7 +29395,10 @@
     <w:p>
       <w:pPr>
         <w:pStyle w:val="Footnote"/>
-        <w:rPr/>
+        <w:rPr>
+          <w:rFonts w:ascii="Courier New" w:hAnsi="Courier New"/>
+          <w:lang w:val="hr-HR"/>
+        </w:rPr>
       </w:pPr>
       <w:r>
         <w:rPr>
@@ -29013,9 +29407,12 @@
         <w:footnoteRef/>
       </w:r>
       <w:r>
-        <w:rPr/>
+        <w:rPr>
+          <w:rFonts w:ascii="Courier New" w:hAnsi="Courier New"/>
+          <w:lang w:val="hr-HR"/>
+        </w:rPr>
         <w:tab/>
-        <w:t>https://informatika.azoo.hr/natjecanje/dogadjaj/175/rezultati</w:t>
+        <w:t>https://flatassembler.github.io/PicoBlaze/PicoBlaze.html</w:t>
       </w:r>
     </w:p>
   </w:footnote>
@@ -29034,7 +29431,7 @@
       <w:r>
         <w:rPr/>
         <w:tab/>
-        <w:t>https://informatika.azoo.hr/natjecanje/dogadjaj/235/rezultati</w:t>
+        <w:t>https://informatika.azoo.hr/natjecanje/dogadjaj/175/rezultati</w:t>
       </w:r>
     </w:p>
   </w:footnote>
@@ -29053,11 +29450,30 @@
       <w:r>
         <w:rPr/>
         <w:tab/>
-        <w:t>https://informatika.azoo.hr/natjecanje/dogadjaj/288/rezultati</w:t>
+        <w:t>https://informatika.azoo.hr/natjecanje/dogadjaj/235/rezultati</w:t>
       </w:r>
     </w:p>
   </w:footnote>
   <w:footnote w:id="38">
+    <w:p>
+      <w:pPr>
+        <w:pStyle w:val="Footnote"/>
+        <w:rPr/>
+      </w:pPr>
+      <w:r>
+        <w:rPr>
+          <w:rStyle w:val="FootnoteCharacters"/>
+        </w:rPr>
+        <w:footnoteRef/>
+      </w:r>
+      <w:r>
+        <w:rPr/>
+        <w:tab/>
+        <w:t>https://informatika.azoo.hr/natjecanje/dogadjaj/288/rezultati</w:t>
+      </w:r>
+    </w:p>
+  </w:footnote>
+  <w:footnote w:id="39">
     <w:p>
       <w:pPr>
         <w:pStyle w:val="Footnote"/>
@@ -29080,25 +29496,6 @@
       </w:hyperlink>
     </w:p>
   </w:footnote>
-  <w:footnote w:id="39">
-    <w:p>
-      <w:pPr>
-        <w:pStyle w:val="Footnote"/>
-        <w:rPr/>
-      </w:pPr>
-      <w:r>
-        <w:rPr>
-          <w:rStyle w:val="FootnoteCharacters"/>
-        </w:rPr>
-        <w:footnoteRef/>
-      </w:r>
-      <w:r>
-        <w:rPr/>
-        <w:tab/>
-        <w:t>https://stemgames.hr/wp-content/uploads/2019/05/SG-Rezultati-2019-znanje-T.pdf</w:t>
-      </w:r>
-    </w:p>
-  </w:footnote>
   <w:footnote w:id="40">
     <w:p>
       <w:pPr>
@@ -29114,7 +29511,7 @@
       <w:r>
         <w:rPr/>
         <w:tab/>
-        <w:t>https://www.azoo.hr/images/rezultati_klas_jezici_lat_gimnazije2016.pdf</w:t>
+        <w:t>https://stemgames.hr/wp-content/uploads/2019/05/SG-Rezultati-2019-znanje-T.pdf</w:t>
       </w:r>
     </w:p>
   </w:footnote>
@@ -29133,7 +29530,7 @@
       <w:r>
         <w:rPr/>
         <w:tab/>
-        <w:t>http://www.glas-slavonije.hr/365330/3/Gimnazijalac-Teo-napisao--i-objavio-knjigu-o-jeziku</w:t>
+        <w:t>https://www.azoo.hr/images/rezultati_klas_jezici_lat_gimnazije2016.pdf</w:t>
       </w:r>
     </w:p>
   </w:footnote>
@@ -29152,11 +29549,30 @@
       <w:r>
         <w:rPr/>
         <w:tab/>
-        <w:t>https://bib.irb.hr/datoteka/957836.Kopacki.pdf</w:t>
+        <w:t>http://www.glas-slavonije.hr/365330/3/Gimnazijalac-Teo-napisao--i-objavio-knjigu-o-jeziku</w:t>
       </w:r>
     </w:p>
   </w:footnote>
   <w:footnote w:id="43">
+    <w:p>
+      <w:pPr>
+        <w:pStyle w:val="Footnote"/>
+        <w:rPr/>
+      </w:pPr>
+      <w:r>
+        <w:rPr>
+          <w:rStyle w:val="FootnoteCharacters"/>
+        </w:rPr>
+        <w:footnoteRef/>
+      </w:r>
+      <w:r>
+        <w:rPr/>
+        <w:tab/>
+        <w:t>https://bib.irb.hr/datoteka/957836.Kopacki.pdf</w:t>
+      </w:r>
+    </w:p>
+  </w:footnote>
+  <w:footnote w:id="44">
     <w:p>
       <w:pPr>
         <w:pStyle w:val="Footnote"/>
@@ -29182,7 +29598,7 @@
       </w:hyperlink>
     </w:p>
   </w:footnote>
-  <w:footnote w:id="44">
+  <w:footnote w:id="45">
     <w:p>
       <w:pPr>
         <w:pStyle w:val="Footnote"/>
@@ -29205,7 +29621,7 @@
       </w:r>
     </w:p>
   </w:footnote>
-  <w:footnote w:id="45">
+  <w:footnote w:id="46">
     <w:p>
       <w:pPr>
         <w:pStyle w:val="Footnote"/>

</xml_diff>

<commit_message>
About the suggestion to enable the user to disable SVGs for speed
</commit_message>
<xml_diff>
--- a/seminar/PicoBlaze.docx
+++ b/seminar/PicoBlaze.docx
@@ -26363,7 +26363,150 @@
           <w:szCs w:val="22"/>
           <w:lang w:val="hr-HR"/>
         </w:rPr>
-        <w:t xml:space="preserve">Meni se to ne čini da je dobro objašnjenje. Da je tako, moj bi se program vrtio neprihvatljivo sporo u WebPositiveu, koji veoma sporo crta SVG-ove (zato je moj SVG PacMan neigriv u WebPositiveu). A u WebPositiveu moj se simulator PicoBlazea vrti otprilike jednako brzo kao </w:t>
+        <w:t xml:space="preserve">U tom bi se slučaju moj simulator PicoBlazea, barem za programe kao što je </w:t>
+      </w:r>
+      <w:r>
+        <w:rPr>
+          <w:rFonts w:ascii="Times New Roman" w:hAnsi="Times New Roman"/>
+          <w:b w:val="false"/>
+          <w:bCs w:val="false"/>
+          <w:i/>
+          <w:iCs/>
+          <w:sz w:val="22"/>
+          <w:szCs w:val="22"/>
+          <w:lang w:val="hr-HR"/>
+        </w:rPr>
+        <w:t>Decimal to Binary</w:t>
+      </w:r>
+      <w:r>
+        <w:rPr>
+          <w:rFonts w:ascii="Times New Roman" w:hAnsi="Times New Roman"/>
+          <w:b w:val="false"/>
+          <w:bCs w:val="false"/>
+          <w:i w:val="false"/>
+          <w:iCs w:val="false"/>
+          <w:sz w:val="22"/>
+          <w:szCs w:val="22"/>
+          <w:lang w:val="hr-HR"/>
+        </w:rPr>
+        <w:t xml:space="preserve">, mogao znatno ubrzati tako da omogućimo korisniku da </w:t>
+      </w:r>
+      <w:r>
+        <w:rPr>
+          <w:rFonts w:ascii="Times New Roman" w:hAnsi="Times New Roman"/>
+          <w:b w:val="false"/>
+          <w:bCs w:val="false"/>
+          <w:i/>
+          <w:iCs/>
+          <w:sz w:val="22"/>
+          <w:szCs w:val="22"/>
+          <w:lang w:val="hr-HR"/>
+        </w:rPr>
+        <w:t>disable</w:t>
+      </w:r>
+      <w:r>
+        <w:rPr>
+          <w:rFonts w:ascii="Times New Roman" w:hAnsi="Times New Roman"/>
+          <w:b w:val="false"/>
+          <w:bCs w:val="false"/>
+          <w:i w:val="false"/>
+          <w:iCs w:val="false"/>
+          <w:sz w:val="22"/>
+          <w:szCs w:val="22"/>
+          <w:lang w:val="hr-HR"/>
+        </w:rPr>
+        <w:t xml:space="preserve">a SVG-ove, kao što se sada može </w:t>
+      </w:r>
+      <w:r>
+        <w:rPr>
+          <w:rFonts w:ascii="Times New Roman" w:hAnsi="Times New Roman"/>
+          <w:b w:val="false"/>
+          <w:bCs w:val="false"/>
+          <w:i/>
+          <w:iCs/>
+          <w:sz w:val="22"/>
+          <w:szCs w:val="22"/>
+          <w:lang w:val="hr-HR"/>
+        </w:rPr>
+        <w:t>disable</w:t>
+      </w:r>
+      <w:r>
+        <w:rPr>
+          <w:rFonts w:ascii="Times New Roman" w:hAnsi="Times New Roman"/>
+          <w:b w:val="false"/>
+          <w:bCs w:val="false"/>
+          <w:i w:val="false"/>
+          <w:iCs w:val="false"/>
+          <w:sz w:val="22"/>
+          <w:szCs w:val="22"/>
+          <w:lang w:val="hr-HR"/>
+        </w:rPr>
+        <w:t>ati UART.</w:t>
+      </w:r>
+      <w:r>
+        <w:rPr>
+          <w:rFonts w:ascii="Times New Roman" w:hAnsi="Times New Roman"/>
+          <w:b w:val="false"/>
+          <w:bCs w:val="false"/>
+          <w:i w:val="false"/>
+          <w:iCs w:val="false"/>
+          <w:sz w:val="22"/>
+          <w:szCs w:val="22"/>
+          <w:lang w:val="hr-HR"/>
+        </w:rPr>
+        <w:t xml:space="preserve"> </w:t>
+      </w:r>
+      <w:r>
+        <w:rPr>
+          <w:rFonts w:ascii="Times New Roman" w:hAnsi="Times New Roman"/>
+          <w:b w:val="false"/>
+          <w:bCs w:val="false"/>
+          <w:i w:val="false"/>
+          <w:iCs w:val="false"/>
+          <w:sz w:val="22"/>
+          <w:szCs w:val="22"/>
+          <w:lang w:val="hr-HR"/>
+        </w:rPr>
+        <w:t>No,</w:t>
+      </w:r>
+      <w:r>
+        <w:rPr>
+          <w:rFonts w:ascii="Times New Roman" w:hAnsi="Times New Roman"/>
+          <w:b w:val="false"/>
+          <w:bCs w:val="false"/>
+          <w:i w:val="false"/>
+          <w:iCs w:val="false"/>
+          <w:sz w:val="22"/>
+          <w:szCs w:val="22"/>
+          <w:lang w:val="hr-HR"/>
+        </w:rPr>
+        <w:t xml:space="preserve"> </w:t>
+      </w:r>
+      <w:r>
+        <w:rPr>
+          <w:rFonts w:ascii="Times New Roman" w:hAnsi="Times New Roman"/>
+          <w:b w:val="false"/>
+          <w:bCs w:val="false"/>
+          <w:i w:val="false"/>
+          <w:iCs w:val="false"/>
+          <w:sz w:val="22"/>
+          <w:szCs w:val="22"/>
+          <w:lang w:val="hr-HR"/>
+        </w:rPr>
+        <w:t>m</w:t>
+      </w:r>
+      <w:r>
+        <w:rPr>
+          <w:rFonts w:ascii="Times New Roman" w:hAnsi="Times New Roman"/>
+          <w:b w:val="false"/>
+          <w:bCs w:val="false"/>
+          <w:i w:val="false"/>
+          <w:iCs w:val="false"/>
+          <w:sz w:val="22"/>
+          <w:szCs w:val="22"/>
+          <w:lang w:val="hr-HR"/>
+        </w:rPr>
+        <w:t xml:space="preserve">eni se to ne čini da je dobro objašnjenje. Da je tako, moj bi se program vrtio neprihvatljivo sporo u WebPositiveu, koji veoma sporo crta SVG-ove (zato je moj SVG PacMan neigriv u WebPositiveu). A u WebPositiveu moj se simulator PicoBlazea vrti otprilike jednako brzo kao </w:t>
       </w:r>
       <w:r>
         <w:rPr>

</xml_diff>

<commit_message>
About the Ahnfelt's suggestion to fix #6
</commit_message>
<xml_diff>
--- a/seminar/PicoBlaze.docx
+++ b/seminar/PicoBlaze.docx
@@ -9377,7 +9377,787 @@
           <w:szCs w:val="22"/>
           <w:lang w:val="hr-HR"/>
         </w:rPr>
-        <w:t>a koristi isti algoritam koji koristi interno za parsiranje koda. Ali ja tako ne mogu raditi ni za svoj programski jezik ni za PicoBlaze asembler, jer za oba ta jezika tokenizer briše komentare, a ne mogu si dopustiti da pri sintaksnom bojanju koda obrišem komentare.</w:t>
+        <w:t xml:space="preserve">a koristi isti algoritam koji koristi interno za parsiranje koda. Ali ja tako ne mogu raditi ni za svoj programski jezik ni za PicoBlaze asembler, jer za oba ta jezika tokenizer briše komentare, a ne mogu si dopustiti da pri sintaksnom bojanju koda obrišem komentare. </w:t>
+      </w:r>
+      <w:r>
+        <w:rPr>
+          <w:rFonts w:ascii="Times New Roman" w:hAnsi="Times New Roman"/>
+          <w:b w:val="false"/>
+          <w:bCs w:val="false"/>
+          <w:i w:val="false"/>
+          <w:iCs w:val="false"/>
+          <w:sz w:val="22"/>
+          <w:szCs w:val="22"/>
+          <w:lang w:val="hr-HR"/>
+        </w:rPr>
+        <w:t xml:space="preserve">Za sada postoji jednostavan </w:t>
+      </w:r>
+      <w:r>
+        <w:rPr>
+          <w:rFonts w:ascii="Times New Roman" w:hAnsi="Times New Roman"/>
+          <w:b w:val="false"/>
+          <w:bCs w:val="false"/>
+          <w:i/>
+          <w:iCs/>
+          <w:sz w:val="22"/>
+          <w:szCs w:val="22"/>
+          <w:lang w:val="hr-HR"/>
+        </w:rPr>
+        <w:t>work-around</w:t>
+      </w:r>
+      <w:r>
+        <w:rPr>
+          <w:rFonts w:ascii="Times New Roman" w:hAnsi="Times New Roman"/>
+          <w:b w:val="false"/>
+          <w:bCs w:val="false"/>
+          <w:i w:val="false"/>
+          <w:iCs w:val="false"/>
+          <w:sz w:val="22"/>
+          <w:szCs w:val="22"/>
+          <w:lang w:val="hr-HR"/>
+        </w:rPr>
+        <w:t xml:space="preserve">: Kada su tokeni </w:t>
+      </w:r>
+      <w:r>
+        <w:rPr>
+          <w:rFonts w:ascii="Courier New" w:hAnsi="Courier New"/>
+          <w:b w:val="false"/>
+          <w:bCs w:val="false"/>
+          <w:i w:val="false"/>
+          <w:iCs w:val="false"/>
+          <w:sz w:val="22"/>
+          <w:szCs w:val="22"/>
+          <w:lang w:val="hr-HR"/>
+        </w:rPr>
+        <w:t>a</w:t>
+      </w:r>
+      <w:r>
+        <w:rPr>
+          <w:rFonts w:ascii="Times New Roman" w:hAnsi="Times New Roman"/>
+          <w:b w:val="false"/>
+          <w:bCs w:val="false"/>
+          <w:i w:val="false"/>
+          <w:iCs w:val="false"/>
+          <w:sz w:val="22"/>
+          <w:szCs w:val="22"/>
+          <w:lang w:val="hr-HR"/>
+        </w:rPr>
+        <w:t xml:space="preserve">, </w:t>
+      </w:r>
+      <w:r>
+        <w:rPr>
+          <w:rFonts w:ascii="Courier New" w:hAnsi="Courier New"/>
+          <w:b w:val="false"/>
+          <w:bCs w:val="false"/>
+          <w:i w:val="false"/>
+          <w:iCs w:val="false"/>
+          <w:sz w:val="22"/>
+          <w:szCs w:val="22"/>
+          <w:lang w:val="hr-HR"/>
+        </w:rPr>
+        <w:t>b</w:t>
+      </w:r>
+      <w:r>
+        <w:rPr>
+          <w:rFonts w:ascii="Times New Roman" w:hAnsi="Times New Roman"/>
+          <w:b w:val="false"/>
+          <w:bCs w:val="false"/>
+          <w:i w:val="false"/>
+          <w:iCs w:val="false"/>
+          <w:sz w:val="22"/>
+          <w:szCs w:val="22"/>
+          <w:lang w:val="hr-HR"/>
+        </w:rPr>
+        <w:t xml:space="preserve"> i </w:t>
+      </w:r>
+      <w:r>
+        <w:rPr>
+          <w:rFonts w:ascii="Courier New" w:hAnsi="Courier New"/>
+          <w:b w:val="false"/>
+          <w:bCs w:val="false"/>
+          <w:i w:val="false"/>
+          <w:iCs w:val="false"/>
+          <w:sz w:val="22"/>
+          <w:szCs w:val="22"/>
+          <w:lang w:val="hr-HR"/>
+        </w:rPr>
+        <w:t>c</w:t>
+      </w:r>
+      <w:r>
+        <w:rPr>
+          <w:rFonts w:ascii="Times New Roman" w:hAnsi="Times New Roman"/>
+          <w:b w:val="false"/>
+          <w:bCs w:val="false"/>
+          <w:i w:val="false"/>
+          <w:iCs w:val="false"/>
+          <w:sz w:val="22"/>
+          <w:szCs w:val="22"/>
+          <w:lang w:val="hr-HR"/>
+        </w:rPr>
+        <w:t xml:space="preserve"> heksadekadske konstante, možemo umjesto njih pisati </w:t>
+      </w:r>
+      <w:r>
+        <w:rPr>
+          <w:rFonts w:ascii="Courier New" w:hAnsi="Courier New"/>
+          <w:b w:val="false"/>
+          <w:bCs w:val="false"/>
+          <w:i w:val="false"/>
+          <w:iCs w:val="false"/>
+          <w:sz w:val="22"/>
+          <w:szCs w:val="22"/>
+          <w:lang w:val="hr-HR"/>
+        </w:rPr>
+        <w:t>0a</w:t>
+      </w:r>
+      <w:r>
+        <w:rPr>
+          <w:rFonts w:ascii="Times New Roman" w:hAnsi="Times New Roman"/>
+          <w:b w:val="false"/>
+          <w:bCs w:val="false"/>
+          <w:i w:val="false"/>
+          <w:iCs w:val="false"/>
+          <w:sz w:val="22"/>
+          <w:szCs w:val="22"/>
+          <w:lang w:val="hr-HR"/>
+        </w:rPr>
+        <w:t xml:space="preserve">, </w:t>
+      </w:r>
+      <w:r>
+        <w:rPr>
+          <w:rFonts w:ascii="Courier New" w:hAnsi="Courier New"/>
+          <w:b w:val="false"/>
+          <w:bCs w:val="false"/>
+          <w:i w:val="false"/>
+          <w:iCs w:val="false"/>
+          <w:sz w:val="22"/>
+          <w:szCs w:val="22"/>
+          <w:lang w:val="hr-HR"/>
+        </w:rPr>
+        <w:t>0b</w:t>
+      </w:r>
+      <w:r>
+        <w:rPr>
+          <w:rFonts w:ascii="Times New Roman" w:hAnsi="Times New Roman"/>
+          <w:b w:val="false"/>
+          <w:bCs w:val="false"/>
+          <w:i w:val="false"/>
+          <w:iCs w:val="false"/>
+          <w:sz w:val="22"/>
+          <w:szCs w:val="22"/>
+          <w:lang w:val="hr-HR"/>
+        </w:rPr>
+        <w:t xml:space="preserve"> i </w:t>
+      </w:r>
+      <w:r>
+        <w:rPr>
+          <w:rFonts w:ascii="Courier New" w:hAnsi="Courier New"/>
+          <w:b w:val="false"/>
+          <w:bCs w:val="false"/>
+          <w:i w:val="false"/>
+          <w:iCs w:val="false"/>
+          <w:sz w:val="22"/>
+          <w:szCs w:val="22"/>
+          <w:lang w:val="hr-HR"/>
+        </w:rPr>
+        <w:t>0c</w:t>
+      </w:r>
+      <w:r>
+        <w:rPr>
+          <w:rFonts w:ascii="Times New Roman" w:hAnsi="Times New Roman"/>
+          <w:b w:val="false"/>
+          <w:bCs w:val="false"/>
+          <w:i w:val="false"/>
+          <w:iCs w:val="false"/>
+          <w:sz w:val="22"/>
+          <w:szCs w:val="22"/>
+          <w:lang w:val="hr-HR"/>
+        </w:rPr>
+        <w:t xml:space="preserve">, i bit će obojane točno. Korisnik Discorda </w:t>
+      </w:r>
+      <w:r>
+        <w:rPr>
+          <w:rFonts w:ascii="Times New Roman" w:hAnsi="Times New Roman"/>
+          <w:b w:val="false"/>
+          <w:bCs w:val="false"/>
+          <w:i/>
+          <w:iCs/>
+          <w:sz w:val="22"/>
+          <w:szCs w:val="22"/>
+          <w:lang w:val="hr-HR"/>
+        </w:rPr>
+        <w:t>ahnfelt</w:t>
+      </w:r>
+      <w:r>
+        <w:rPr>
+          <w:rFonts w:ascii="Times New Roman" w:hAnsi="Times New Roman"/>
+          <w:b w:val="false"/>
+          <w:bCs w:val="false"/>
+          <w:i w:val="false"/>
+          <w:iCs w:val="false"/>
+          <w:sz w:val="22"/>
+          <w:szCs w:val="22"/>
+          <w:lang w:val="hr-HR"/>
+        </w:rPr>
+        <w:t xml:space="preserve">, autor programskog jezika Firefly, kaže mi da je on naletio na sličan problem pri sintaksnom bojanju svog programskog jezika. Predlaže mi da u sintaksnom highlighteru deklariram globalnu varijablu </w:t>
+      </w:r>
+      <w:r>
+        <w:rPr>
+          <w:rFonts w:ascii="Courier New" w:hAnsi="Courier New"/>
+          <w:b w:val="false"/>
+          <w:bCs w:val="false"/>
+          <w:i w:val="false"/>
+          <w:iCs w:val="false"/>
+          <w:sz w:val="22"/>
+          <w:szCs w:val="22"/>
+          <w:lang w:val="hr-HR"/>
+        </w:rPr>
+        <w:t>lastHighlightedMnemonic</w:t>
+      </w:r>
+      <w:r>
+        <w:rPr>
+          <w:rFonts w:ascii="Times New Roman" w:hAnsi="Times New Roman"/>
+          <w:b w:val="false"/>
+          <w:bCs w:val="false"/>
+          <w:i w:val="false"/>
+          <w:iCs w:val="false"/>
+          <w:sz w:val="22"/>
+          <w:szCs w:val="22"/>
+          <w:lang w:val="hr-HR"/>
+        </w:rPr>
+        <w:t xml:space="preserve">, da u nju spremam mnemonike prije nego što ih highlightiram, te da tokene </w:t>
+      </w:r>
+      <w:r>
+        <w:rPr>
+          <w:rFonts w:ascii="Courier New" w:hAnsi="Courier New"/>
+          <w:b w:val="false"/>
+          <w:bCs w:val="false"/>
+          <w:i w:val="false"/>
+          <w:iCs w:val="false"/>
+          <w:sz w:val="22"/>
+          <w:szCs w:val="22"/>
+          <w:lang w:val="hr-HR"/>
+        </w:rPr>
+        <w:t>a</w:t>
+      </w:r>
+      <w:r>
+        <w:rPr>
+          <w:rFonts w:ascii="Times New Roman" w:hAnsi="Times New Roman"/>
+          <w:b w:val="false"/>
+          <w:bCs w:val="false"/>
+          <w:i w:val="false"/>
+          <w:iCs w:val="false"/>
+          <w:sz w:val="22"/>
+          <w:szCs w:val="22"/>
+          <w:lang w:val="hr-HR"/>
+        </w:rPr>
+        <w:t xml:space="preserve"> i </w:t>
+      </w:r>
+      <w:r>
+        <w:rPr>
+          <w:rFonts w:ascii="Courier New" w:hAnsi="Courier New"/>
+          <w:b w:val="false"/>
+          <w:bCs w:val="false"/>
+          <w:i w:val="false"/>
+          <w:iCs w:val="false"/>
+          <w:sz w:val="22"/>
+          <w:szCs w:val="22"/>
+          <w:lang w:val="hr-HR"/>
+        </w:rPr>
+        <w:t>b</w:t>
+      </w:r>
+      <w:r>
+        <w:rPr>
+          <w:rFonts w:ascii="Times New Roman" w:hAnsi="Times New Roman"/>
+          <w:b w:val="false"/>
+          <w:bCs w:val="false"/>
+          <w:i w:val="false"/>
+          <w:iCs w:val="false"/>
+          <w:sz w:val="22"/>
+          <w:szCs w:val="22"/>
+          <w:lang w:val="hr-HR"/>
+        </w:rPr>
+        <w:t xml:space="preserve"> highlightiram </w:t>
+      </w:r>
+      <w:r>
+        <w:rPr>
+          <w:rFonts w:ascii="Times New Roman" w:hAnsi="Times New Roman"/>
+          <w:b w:val="false"/>
+          <w:bCs w:val="false"/>
+          <w:i w:val="false"/>
+          <w:iCs w:val="false"/>
+          <w:sz w:val="22"/>
+          <w:szCs w:val="22"/>
+          <w:lang w:val="hr-HR"/>
+        </w:rPr>
+        <w:t>CSS</w:t>
+      </w:r>
+      <w:r>
+        <w:rPr>
+          <w:rFonts w:ascii="Times New Roman" w:hAnsi="Times New Roman"/>
+          <w:b w:val="false"/>
+          <w:bCs w:val="false"/>
+          <w:i w:val="false"/>
+          <w:iCs w:val="false"/>
+          <w:sz w:val="22"/>
+          <w:szCs w:val="22"/>
+          <w:lang w:val="hr-HR"/>
+        </w:rPr>
+        <w:t xml:space="preserve"> klasom </w:t>
+      </w:r>
+      <w:r>
+        <w:rPr>
+          <w:rFonts w:ascii="Courier New" w:hAnsi="Courier New"/>
+          <w:b w:val="false"/>
+          <w:bCs w:val="false"/>
+          <w:i w:val="false"/>
+          <w:iCs w:val="false"/>
+          <w:sz w:val="22"/>
+          <w:szCs w:val="22"/>
+          <w:lang w:val="hr-HR"/>
+        </w:rPr>
+        <w:t>flags</w:t>
+      </w:r>
+      <w:r>
+        <w:rPr>
+          <w:rFonts w:ascii="Times New Roman" w:hAnsi="Times New Roman"/>
+          <w:b w:val="false"/>
+          <w:bCs w:val="false"/>
+          <w:i w:val="false"/>
+          <w:iCs w:val="false"/>
+          <w:sz w:val="22"/>
+          <w:szCs w:val="22"/>
+          <w:lang w:val="hr-HR"/>
+        </w:rPr>
+        <w:t xml:space="preserve"> samo ako je </w:t>
+      </w:r>
+      <w:r>
+        <w:rPr>
+          <w:rFonts w:ascii="Courier New" w:hAnsi="Courier New"/>
+          <w:b w:val="false"/>
+          <w:bCs w:val="false"/>
+          <w:i w:val="false"/>
+          <w:iCs w:val="false"/>
+          <w:sz w:val="22"/>
+          <w:szCs w:val="22"/>
+          <w:lang w:val="hr-HR"/>
+        </w:rPr>
+        <w:t>lastHighlightedMnemonic</w:t>
+      </w:r>
+      <w:r>
+        <w:rPr>
+          <w:rFonts w:ascii="Times New Roman" w:hAnsi="Times New Roman"/>
+          <w:b w:val="false"/>
+          <w:bCs w:val="false"/>
+          <w:i w:val="false"/>
+          <w:iCs w:val="false"/>
+          <w:sz w:val="22"/>
+          <w:szCs w:val="22"/>
+          <w:lang w:val="hr-HR"/>
+        </w:rPr>
+        <w:t xml:space="preserve"> jednak </w:t>
+      </w:r>
+      <w:r>
+        <w:rPr>
+          <w:rFonts w:ascii="Courier New" w:hAnsi="Courier New"/>
+          <w:b w:val="false"/>
+          <w:bCs w:val="false"/>
+          <w:i w:val="false"/>
+          <w:iCs w:val="false"/>
+          <w:sz w:val="22"/>
+          <w:szCs w:val="22"/>
+          <w:lang w:val="hr-HR"/>
+        </w:rPr>
+        <w:t>regbank</w:t>
+      </w:r>
+      <w:r>
+        <w:rPr>
+          <w:rFonts w:ascii="Times New Roman" w:hAnsi="Times New Roman"/>
+          <w:b w:val="false"/>
+          <w:bCs w:val="false"/>
+          <w:i w:val="false"/>
+          <w:iCs w:val="false"/>
+          <w:sz w:val="22"/>
+          <w:szCs w:val="22"/>
+          <w:lang w:val="hr-HR"/>
+        </w:rPr>
+        <w:t xml:space="preserve">, a </w:t>
+      </w:r>
+      <w:r>
+        <w:rPr>
+          <w:rFonts w:ascii="Courier New" w:hAnsi="Courier New"/>
+          <w:b w:val="false"/>
+          <w:bCs w:val="false"/>
+          <w:i w:val="false"/>
+          <w:iCs w:val="false"/>
+          <w:sz w:val="22"/>
+          <w:szCs w:val="22"/>
+          <w:lang w:val="hr-HR"/>
+        </w:rPr>
+        <w:t>c</w:t>
+      </w:r>
+      <w:r>
+        <w:rPr>
+          <w:rFonts w:ascii="Times New Roman" w:hAnsi="Times New Roman"/>
+          <w:b w:val="false"/>
+          <w:bCs w:val="false"/>
+          <w:i w:val="false"/>
+          <w:iCs w:val="false"/>
+          <w:sz w:val="22"/>
+          <w:szCs w:val="22"/>
+          <w:lang w:val="hr-HR"/>
+        </w:rPr>
+        <w:t xml:space="preserve"> samo ako je </w:t>
+      </w:r>
+      <w:r>
+        <w:rPr>
+          <w:rFonts w:ascii="Courier New" w:hAnsi="Courier New"/>
+          <w:b w:val="false"/>
+          <w:bCs w:val="false"/>
+          <w:i w:val="false"/>
+          <w:iCs w:val="false"/>
+          <w:sz w:val="22"/>
+          <w:szCs w:val="22"/>
+          <w:lang w:val="hr-HR"/>
+        </w:rPr>
+        <w:t>lastHighlightedMnemonic</w:t>
+      </w:r>
+      <w:r>
+        <w:rPr>
+          <w:rFonts w:ascii="Times New Roman" w:hAnsi="Times New Roman"/>
+          <w:b w:val="false"/>
+          <w:bCs w:val="false"/>
+          <w:i w:val="false"/>
+          <w:iCs w:val="false"/>
+          <w:sz w:val="22"/>
+          <w:szCs w:val="22"/>
+          <w:lang w:val="hr-HR"/>
+        </w:rPr>
+        <w:t xml:space="preserve"> jednak </w:t>
+      </w:r>
+      <w:r>
+        <w:rPr>
+          <w:rFonts w:ascii="Courier New" w:hAnsi="Courier New"/>
+          <w:b w:val="false"/>
+          <w:bCs w:val="false"/>
+          <w:i w:val="false"/>
+          <w:iCs w:val="false"/>
+          <w:sz w:val="22"/>
+          <w:szCs w:val="22"/>
+          <w:lang w:val="hr-HR"/>
+        </w:rPr>
+        <w:t>jump</w:t>
+      </w:r>
+      <w:r>
+        <w:rPr>
+          <w:rFonts w:ascii="Times New Roman" w:hAnsi="Times New Roman"/>
+          <w:b w:val="false"/>
+          <w:bCs w:val="false"/>
+          <w:i w:val="false"/>
+          <w:iCs w:val="false"/>
+          <w:sz w:val="22"/>
+          <w:szCs w:val="22"/>
+          <w:lang w:val="hr-HR"/>
+        </w:rPr>
+        <w:t xml:space="preserve">, </w:t>
+      </w:r>
+      <w:r>
+        <w:rPr>
+          <w:rFonts w:ascii="Courier New" w:hAnsi="Courier New"/>
+          <w:b w:val="false"/>
+          <w:bCs w:val="false"/>
+          <w:i w:val="false"/>
+          <w:iCs w:val="false"/>
+          <w:sz w:val="22"/>
+          <w:szCs w:val="22"/>
+          <w:lang w:val="hr-HR"/>
+        </w:rPr>
+        <w:t>return</w:t>
+      </w:r>
+      <w:r>
+        <w:rPr>
+          <w:rFonts w:ascii="Times New Roman" w:hAnsi="Times New Roman"/>
+          <w:b w:val="false"/>
+          <w:bCs w:val="false"/>
+          <w:i w:val="false"/>
+          <w:iCs w:val="false"/>
+          <w:sz w:val="22"/>
+          <w:szCs w:val="22"/>
+          <w:lang w:val="hr-HR"/>
+        </w:rPr>
+        <w:t xml:space="preserve"> ili </w:t>
+      </w:r>
+      <w:r>
+        <w:rPr>
+          <w:rFonts w:ascii="Courier New" w:hAnsi="Courier New"/>
+          <w:b w:val="false"/>
+          <w:bCs w:val="false"/>
+          <w:i w:val="false"/>
+          <w:iCs w:val="false"/>
+          <w:sz w:val="22"/>
+          <w:szCs w:val="22"/>
+          <w:lang w:val="hr-HR"/>
+        </w:rPr>
+        <w:t>call</w:t>
+      </w:r>
+      <w:r>
+        <w:rPr>
+          <w:rFonts w:ascii="Times New Roman" w:hAnsi="Times New Roman"/>
+          <w:b w:val="false"/>
+          <w:bCs w:val="false"/>
+          <w:i w:val="false"/>
+          <w:iCs w:val="false"/>
+          <w:sz w:val="22"/>
+          <w:szCs w:val="22"/>
+          <w:lang w:val="hr-HR"/>
+        </w:rPr>
+        <w:t>. No, primijetite da sintaksno bojanje koda ni tada ne bi bilo točno. U naredbi „</w:t>
+      </w:r>
+      <w:r>
+        <w:rPr>
+          <w:rFonts w:ascii="Courier New" w:hAnsi="Courier New"/>
+          <w:b w:val="false"/>
+          <w:bCs w:val="false"/>
+          <w:i w:val="false"/>
+          <w:iCs w:val="false"/>
+          <w:sz w:val="22"/>
+          <w:szCs w:val="22"/>
+          <w:lang w:val="hr-HR"/>
+        </w:rPr>
+        <w:t>jump c</w:t>
+      </w:r>
+      <w:r>
+        <w:rPr>
+          <w:rFonts w:ascii="Times New Roman" w:hAnsi="Times New Roman"/>
+          <w:b w:val="false"/>
+          <w:bCs w:val="false"/>
+          <w:i w:val="false"/>
+          <w:iCs w:val="false"/>
+          <w:sz w:val="22"/>
+          <w:szCs w:val="22"/>
+          <w:lang w:val="hr-HR"/>
+        </w:rPr>
+        <w:t xml:space="preserve">”, token </w:t>
+      </w:r>
+      <w:r>
+        <w:rPr>
+          <w:rFonts w:ascii="Courier New" w:hAnsi="Courier New"/>
+          <w:b w:val="false"/>
+          <w:bCs w:val="false"/>
+          <w:i w:val="false"/>
+          <w:iCs w:val="false"/>
+          <w:sz w:val="22"/>
+          <w:szCs w:val="22"/>
+          <w:lang w:val="hr-HR"/>
+        </w:rPr>
+        <w:t>c</w:t>
+      </w:r>
+      <w:r>
+        <w:rPr>
+          <w:rFonts w:ascii="Times New Roman" w:hAnsi="Times New Roman"/>
+          <w:b w:val="false"/>
+          <w:bCs w:val="false"/>
+          <w:i w:val="false"/>
+          <w:iCs w:val="false"/>
+          <w:sz w:val="22"/>
+          <w:szCs w:val="22"/>
+          <w:lang w:val="hr-HR"/>
+        </w:rPr>
+        <w:t xml:space="preserve"> je heksadekadska konstanta (naredba znači „</w:t>
+      </w:r>
+      <w:r>
+        <w:rPr>
+          <w:rFonts w:ascii="Times New Roman" w:hAnsi="Times New Roman"/>
+          <w:b w:val="false"/>
+          <w:bCs w:val="false"/>
+          <w:i/>
+          <w:iCs/>
+          <w:sz w:val="22"/>
+          <w:szCs w:val="22"/>
+          <w:lang w:val="hr-HR"/>
+        </w:rPr>
+        <w:t>Skoči na 13. naredbu u EPROM-u.</w:t>
+      </w:r>
+      <w:r>
+        <w:rPr>
+          <w:rFonts w:ascii="Times New Roman" w:hAnsi="Times New Roman"/>
+          <w:b w:val="false"/>
+          <w:bCs w:val="false"/>
+          <w:i w:val="false"/>
+          <w:iCs w:val="false"/>
+          <w:sz w:val="22"/>
+          <w:szCs w:val="22"/>
+          <w:lang w:val="hr-HR"/>
+        </w:rPr>
+        <w:t>”, jer je c heksadekadski broj 12, a naredbe se broje od nule), a u naredbi „</w:t>
+      </w:r>
+      <w:r>
+        <w:rPr>
+          <w:rFonts w:ascii="Courier New" w:hAnsi="Courier New"/>
+          <w:b w:val="false"/>
+          <w:bCs w:val="false"/>
+          <w:i w:val="false"/>
+          <w:iCs w:val="false"/>
+          <w:sz w:val="22"/>
+          <w:szCs w:val="22"/>
+          <w:lang w:val="hr-HR"/>
+        </w:rPr>
+        <w:t>jump c, abort</w:t>
+      </w:r>
+      <w:r>
+        <w:rPr>
+          <w:rFonts w:ascii="Times New Roman" w:hAnsi="Times New Roman"/>
+          <w:b w:val="false"/>
+          <w:bCs w:val="false"/>
+          <w:i w:val="false"/>
+          <w:iCs w:val="false"/>
+          <w:sz w:val="22"/>
+          <w:szCs w:val="22"/>
+          <w:lang w:val="hr-HR"/>
+        </w:rPr>
+        <w:t xml:space="preserve">” token </w:t>
+      </w:r>
+      <w:r>
+        <w:rPr>
+          <w:rFonts w:ascii="Courier New" w:hAnsi="Courier New"/>
+          <w:b w:val="false"/>
+          <w:bCs w:val="false"/>
+          <w:i w:val="false"/>
+          <w:iCs w:val="false"/>
+          <w:sz w:val="22"/>
+          <w:szCs w:val="22"/>
+          <w:lang w:val="hr-HR"/>
+        </w:rPr>
+        <w:t>c</w:t>
+      </w:r>
+      <w:r>
+        <w:rPr>
+          <w:rFonts w:ascii="Times New Roman" w:hAnsi="Times New Roman"/>
+          <w:b w:val="false"/>
+          <w:bCs w:val="false"/>
+          <w:i w:val="false"/>
+          <w:iCs w:val="false"/>
+          <w:sz w:val="22"/>
+          <w:szCs w:val="22"/>
+          <w:lang w:val="hr-HR"/>
+        </w:rPr>
+        <w:t xml:space="preserve"> je zastavica </w:t>
+      </w:r>
+      <w:r>
+        <w:rPr>
+          <w:rFonts w:ascii="Times New Roman" w:hAnsi="Times New Roman"/>
+          <w:b w:val="false"/>
+          <w:bCs w:val="false"/>
+          <w:i/>
+          <w:iCs/>
+          <w:sz w:val="22"/>
+          <w:szCs w:val="22"/>
+          <w:lang w:val="hr-HR"/>
+        </w:rPr>
+        <w:t xml:space="preserve">carry </w:t>
+      </w:r>
+      <w:r>
+        <w:rPr>
+          <w:rFonts w:ascii="Times New Roman" w:hAnsi="Times New Roman"/>
+          <w:b w:val="false"/>
+          <w:bCs w:val="false"/>
+          <w:i w:val="false"/>
+          <w:iCs w:val="false"/>
+          <w:sz w:val="22"/>
+          <w:szCs w:val="22"/>
+          <w:lang w:val="hr-HR"/>
+        </w:rPr>
+        <w:t>(naredba znači: „</w:t>
+      </w:r>
+      <w:r>
+        <w:rPr>
+          <w:rFonts w:ascii="Times New Roman" w:hAnsi="Times New Roman"/>
+          <w:b w:val="false"/>
+          <w:bCs w:val="false"/>
+          <w:i/>
+          <w:iCs/>
+          <w:sz w:val="22"/>
+          <w:szCs w:val="22"/>
+          <w:lang w:val="hr-HR"/>
+        </w:rPr>
+        <w:t xml:space="preserve">Ako je zastavica carry postavljena u jedinicu, skoči na label koji se zove </w:t>
+      </w:r>
+      <w:r>
+        <w:rPr>
+          <w:rFonts w:ascii="Courier New" w:hAnsi="Courier New"/>
+          <w:b w:val="false"/>
+          <w:bCs w:val="false"/>
+          <w:i/>
+          <w:iCs/>
+          <w:sz w:val="22"/>
+          <w:szCs w:val="22"/>
+          <w:lang w:val="hr-HR"/>
+        </w:rPr>
+        <w:t>abort</w:t>
+      </w:r>
+      <w:r>
+        <w:rPr>
+          <w:rFonts w:ascii="Times New Roman" w:hAnsi="Times New Roman"/>
+          <w:b w:val="false"/>
+          <w:bCs w:val="false"/>
+          <w:i/>
+          <w:iCs/>
+          <w:sz w:val="22"/>
+          <w:szCs w:val="22"/>
+          <w:lang w:val="hr-HR"/>
+        </w:rPr>
+        <w:t>.</w:t>
+      </w:r>
+      <w:r>
+        <w:rPr>
+          <w:rFonts w:ascii="Times New Roman" w:hAnsi="Times New Roman"/>
+          <w:b w:val="false"/>
+          <w:bCs w:val="false"/>
+          <w:i w:val="false"/>
+          <w:iCs w:val="false"/>
+          <w:sz w:val="22"/>
+          <w:szCs w:val="22"/>
+          <w:lang w:val="hr-HR"/>
+        </w:rPr>
+        <w:t xml:space="preserve">”). </w:t>
+      </w:r>
+      <w:r>
+        <w:rPr>
+          <w:rFonts w:ascii="Times New Roman" w:hAnsi="Times New Roman"/>
+          <w:b w:val="false"/>
+          <w:bCs w:val="false"/>
+          <w:i w:val="false"/>
+          <w:iCs w:val="false"/>
+          <w:sz w:val="22"/>
+          <w:szCs w:val="22"/>
+          <w:lang w:val="hr-HR"/>
+        </w:rPr>
+        <w:t xml:space="preserve">Da bismo znali je li </w:t>
+      </w:r>
+      <w:r>
+        <w:rPr>
+          <w:rFonts w:ascii="Courier New" w:hAnsi="Courier New"/>
+          <w:b w:val="false"/>
+          <w:bCs w:val="false"/>
+          <w:i w:val="false"/>
+          <w:iCs w:val="false"/>
+          <w:sz w:val="22"/>
+          <w:szCs w:val="22"/>
+          <w:lang w:val="hr-HR"/>
+        </w:rPr>
+        <w:t>c</w:t>
+      </w:r>
+      <w:r>
+        <w:rPr>
+          <w:rFonts w:ascii="Times New Roman" w:hAnsi="Times New Roman"/>
+          <w:b w:val="false"/>
+          <w:bCs w:val="false"/>
+          <w:i w:val="false"/>
+          <w:iCs w:val="false"/>
+          <w:sz w:val="22"/>
+          <w:szCs w:val="22"/>
+          <w:lang w:val="hr-HR"/>
+        </w:rPr>
+        <w:t xml:space="preserve"> u PicoBlazeovom asemblerskom kodu heksadekadska konstanta ili zastavica, ne moramo samo znati prethodni token, nego i idući. Takve stvari ne smetaju parseru, ali su noćna mora za sintaksno bojanje koda.</w:t>
       </w:r>
       <w:r>
         <mc:AlternateContent>

</xml_diff>

<commit_message>
Documented the Preprocessor Test example...
</commit_message>
<xml_diff>
--- a/seminar/PicoBlaze.docx
+++ b/seminar/PicoBlaze.docx
@@ -10157,7 +10157,176 @@
           <w:szCs w:val="22"/>
           <w:lang w:val="hr-HR"/>
         </w:rPr>
-        <w:t xml:space="preserve"> u PicoBlazeovom asemblerskom kodu heksadekadska konstanta ili zastavica, ne moramo samo znati prethodni token, nego i idući. Takve stvari ne smetaju parseru, ali su noćna mora za sintaksno bojanje koda.</w:t>
+        <w:t xml:space="preserve"> u PicoBlazeovom asemblerskom kodu heksadekadska konstanta ili zastavica, ne moramo samo znati prethodni token, nego i idući. Takve stvari ne smetaju parseru, ali su noćna mora za sintaksno bojanje koda. </w:t>
+      </w:r>
+      <w:r>
+        <w:rPr>
+          <w:rFonts w:ascii="Times New Roman" w:hAnsi="Times New Roman"/>
+          <w:b w:val="false"/>
+          <w:bCs w:val="false"/>
+          <w:i w:val="false"/>
+          <w:iCs w:val="false"/>
+          <w:sz w:val="22"/>
+          <w:szCs w:val="22"/>
+          <w:lang w:val="hr-HR"/>
+        </w:rPr>
+        <w:t>Kad sam, nekoliko tjedana nakon što sam napisao „</w:t>
+      </w:r>
+      <w:r>
+        <w:rPr>
+          <w:rFonts w:ascii="Times New Roman" w:hAnsi="Times New Roman"/>
+          <w:b w:val="false"/>
+          <w:bCs w:val="false"/>
+          <w:i/>
+          <w:iCs/>
+          <w:sz w:val="22"/>
+          <w:szCs w:val="22"/>
+          <w:lang w:val="hr-HR"/>
+        </w:rPr>
+        <w:t>Regbanks-Flags Test</w:t>
+      </w:r>
+      <w:r>
+        <w:rPr>
+          <w:rFonts w:ascii="Times New Roman" w:hAnsi="Times New Roman"/>
+          <w:b w:val="false"/>
+          <w:bCs w:val="false"/>
+          <w:i w:val="false"/>
+          <w:iCs w:val="false"/>
+          <w:sz w:val="22"/>
+          <w:szCs w:val="22"/>
+          <w:lang w:val="hr-HR"/>
+        </w:rPr>
+        <w:t>”, pisao primjer „</w:t>
+      </w:r>
+      <w:r>
+        <w:rPr>
+          <w:rFonts w:ascii="Times New Roman" w:hAnsi="Times New Roman"/>
+          <w:b w:val="false"/>
+          <w:bCs w:val="false"/>
+          <w:i/>
+          <w:iCs/>
+          <w:sz w:val="22"/>
+          <w:szCs w:val="22"/>
+          <w:lang w:val="hr-HR"/>
+        </w:rPr>
+        <w:t>Preprocessor Test</w:t>
+      </w:r>
+      <w:r>
+        <w:rPr>
+          <w:rFonts w:ascii="Times New Roman" w:hAnsi="Times New Roman"/>
+          <w:b w:val="false"/>
+          <w:bCs w:val="false"/>
+          <w:i w:val="false"/>
+          <w:iCs w:val="false"/>
+          <w:sz w:val="22"/>
+          <w:szCs w:val="22"/>
+          <w:lang w:val="hr-HR"/>
+        </w:rPr>
+        <w:t>”, uočio sam i problem da sintaksni highlighter nakon znakova veće (</w:t>
+      </w:r>
+      <w:r>
+        <w:rPr>
+          <w:rFonts w:ascii="Courier New" w:hAnsi="Courier New"/>
+          <w:b w:val="false"/>
+          <w:bCs w:val="false"/>
+          <w:i w:val="false"/>
+          <w:iCs w:val="false"/>
+          <w:sz w:val="22"/>
+          <w:szCs w:val="22"/>
+          <w:lang w:val="hr-HR"/>
+        </w:rPr>
+        <w:t>&gt;</w:t>
+      </w:r>
+      <w:r>
+        <w:rPr>
+          <w:rFonts w:ascii="Times New Roman" w:hAnsi="Times New Roman"/>
+          <w:b w:val="false"/>
+          <w:bCs w:val="false"/>
+          <w:i w:val="false"/>
+          <w:iCs w:val="false"/>
+          <w:sz w:val="22"/>
+          <w:szCs w:val="22"/>
+          <w:lang w:val="hr-HR"/>
+        </w:rPr>
+        <w:t>) i manje (</w:t>
+      </w:r>
+      <w:r>
+        <w:rPr>
+          <w:rFonts w:ascii="Courier New" w:hAnsi="Courier New"/>
+          <w:b w:val="false"/>
+          <w:bCs w:val="false"/>
+          <w:i w:val="false"/>
+          <w:iCs w:val="false"/>
+          <w:sz w:val="22"/>
+          <w:szCs w:val="22"/>
+          <w:lang w:val="hr-HR"/>
+        </w:rPr>
+        <w:t>&lt;</w:t>
+      </w:r>
+      <w:r>
+        <w:rPr>
+          <w:rFonts w:ascii="Times New Roman" w:hAnsi="Times New Roman"/>
+          <w:b w:val="false"/>
+          <w:bCs w:val="false"/>
+          <w:i w:val="false"/>
+          <w:iCs w:val="false"/>
+          <w:sz w:val="22"/>
+          <w:szCs w:val="22"/>
+          <w:lang w:val="hr-HR"/>
+        </w:rPr>
+        <w:t>) umeće točka-zarez (</w:t>
+      </w:r>
+      <w:r>
+        <w:rPr>
+          <w:rFonts w:ascii="Courier New" w:hAnsi="Courier New"/>
+          <w:b w:val="false"/>
+          <w:bCs w:val="false"/>
+          <w:i w:val="false"/>
+          <w:iCs w:val="false"/>
+          <w:sz w:val="22"/>
+          <w:szCs w:val="22"/>
+          <w:lang w:val="hr-HR"/>
+        </w:rPr>
+        <w:t>;</w:t>
+      </w:r>
+      <w:r>
+        <w:rPr>
+          <w:rFonts w:ascii="Times New Roman" w:hAnsi="Times New Roman"/>
+          <w:b w:val="false"/>
+          <w:bCs w:val="false"/>
+          <w:i w:val="false"/>
+          <w:iCs w:val="false"/>
+          <w:sz w:val="22"/>
+          <w:szCs w:val="22"/>
+          <w:lang w:val="hr-HR"/>
+        </w:rPr>
+        <w:t>), čineći programe koji koriste te operatore sintaksno netočnima. Nisam točnije dijagnosticirao problem, samo sam o tome dodao upozorenje na početak programa „</w:t>
+      </w:r>
+      <w:r>
+        <w:rPr>
+          <w:rFonts w:ascii="Times New Roman" w:hAnsi="Times New Roman"/>
+          <w:b w:val="false"/>
+          <w:bCs w:val="false"/>
+          <w:i/>
+          <w:iCs/>
+          <w:sz w:val="22"/>
+          <w:szCs w:val="22"/>
+          <w:lang w:val="hr-HR"/>
+        </w:rPr>
+        <w:t>Preprocessor Test</w:t>
+      </w:r>
+      <w:r>
+        <w:rPr>
+          <w:rFonts w:ascii="Times New Roman" w:hAnsi="Times New Roman"/>
+          <w:b w:val="false"/>
+          <w:bCs w:val="false"/>
+          <w:i w:val="false"/>
+          <w:iCs w:val="false"/>
+          <w:sz w:val="22"/>
+          <w:szCs w:val="22"/>
+          <w:lang w:val="hr-HR"/>
+        </w:rPr>
+        <w:t>”.</w:t>
       </w:r>
       <w:r>
         <mc:AlternateContent>
@@ -14870,6 +15039,235 @@
           <w:szCs w:val="22"/>
           <w:lang w:val="hr-HR"/>
         </w:rPr>
+        <w:t xml:space="preserve">Tri godine kasnije, na početak potprograma </w:t>
+      </w:r>
+      <w:r>
+        <w:rPr>
+          <w:rFonts w:ascii="Courier New" w:hAnsi="Courier New"/>
+          <w:b w:val="false"/>
+          <w:bCs w:val="false"/>
+          <w:i w:val="false"/>
+          <w:iCs w:val="false"/>
+          <w:sz w:val="22"/>
+          <w:szCs w:val="22"/>
+          <w:lang w:val="hr-HR"/>
+        </w:rPr>
+        <w:t>parser.js</w:t>
+      </w:r>
+      <w:r>
+        <w:rPr>
+          <w:rFonts w:ascii="Times New Roman" w:hAnsi="Times New Roman"/>
+          <w:b w:val="false"/>
+          <w:bCs w:val="false"/>
+          <w:i w:val="false"/>
+          <w:iCs w:val="false"/>
+          <w:sz w:val="22"/>
+          <w:szCs w:val="22"/>
+          <w:lang w:val="hr-HR"/>
+        </w:rPr>
+        <w:t xml:space="preserve"> dodao sam dio za parsiranje </w:t>
+      </w:r>
+      <w:r>
+        <w:rPr>
+          <w:rFonts w:ascii="Courier New" w:hAnsi="Courier New"/>
+          <w:b w:val="false"/>
+          <w:bCs w:val="false"/>
+          <w:i w:val="false"/>
+          <w:iCs w:val="false"/>
+          <w:sz w:val="22"/>
+          <w:szCs w:val="22"/>
+          <w:lang w:val="hr-HR"/>
+        </w:rPr>
+        <w:t>if</w:t>
+      </w:r>
+      <w:r>
+        <w:rPr>
+          <w:rFonts w:ascii="Times New Roman" w:hAnsi="Times New Roman"/>
+          <w:b w:val="false"/>
+          <w:bCs w:val="false"/>
+          <w:i w:val="false"/>
+          <w:iCs w:val="false"/>
+          <w:sz w:val="22"/>
+          <w:szCs w:val="22"/>
+          <w:lang w:val="hr-HR"/>
+        </w:rPr>
+        <w:t xml:space="preserve">-grananja, </w:t>
+      </w:r>
+      <w:r>
+        <w:rPr>
+          <w:rFonts w:ascii="Courier New" w:hAnsi="Courier New"/>
+          <w:b w:val="false"/>
+          <w:bCs w:val="false"/>
+          <w:i w:val="false"/>
+          <w:iCs w:val="false"/>
+          <w:sz w:val="22"/>
+          <w:szCs w:val="22"/>
+          <w:lang w:val="hr-HR"/>
+        </w:rPr>
+        <w:t>if</w:t>
+      </w:r>
+      <w:r>
+        <w:rPr>
+          <w:rFonts w:ascii="Times New Roman" w:hAnsi="Times New Roman"/>
+          <w:b w:val="false"/>
+          <w:bCs w:val="false"/>
+          <w:i w:val="false"/>
+          <w:iCs w:val="false"/>
+          <w:sz w:val="22"/>
+          <w:szCs w:val="22"/>
+          <w:lang w:val="hr-HR"/>
+        </w:rPr>
+        <w:t>-</w:t>
+      </w:r>
+      <w:r>
+        <w:rPr>
+          <w:rFonts w:ascii="Courier New" w:hAnsi="Courier New"/>
+          <w:b w:val="false"/>
+          <w:bCs w:val="false"/>
+          <w:i w:val="false"/>
+          <w:iCs w:val="false"/>
+          <w:sz w:val="22"/>
+          <w:szCs w:val="22"/>
+          <w:lang w:val="hr-HR"/>
+        </w:rPr>
+        <w:t>else</w:t>
+      </w:r>
+      <w:r>
+        <w:rPr>
+          <w:rFonts w:ascii="Times New Roman" w:hAnsi="Times New Roman"/>
+          <w:b w:val="false"/>
+          <w:bCs w:val="false"/>
+          <w:i w:val="false"/>
+          <w:iCs w:val="false"/>
+          <w:sz w:val="22"/>
+          <w:szCs w:val="22"/>
+          <w:lang w:val="hr-HR"/>
+        </w:rPr>
+        <w:t xml:space="preserve">-grananja i </w:t>
+      </w:r>
+      <w:r>
+        <w:rPr>
+          <w:rFonts w:ascii="Courier New" w:hAnsi="Courier New"/>
+          <w:b w:val="false"/>
+          <w:bCs w:val="false"/>
+          <w:i w:val="false"/>
+          <w:iCs w:val="false"/>
+          <w:sz w:val="22"/>
+          <w:szCs w:val="22"/>
+          <w:lang w:val="hr-HR"/>
+        </w:rPr>
+        <w:t>while</w:t>
+      </w:r>
+      <w:r>
+        <w:rPr>
+          <w:rFonts w:ascii="Times New Roman" w:hAnsi="Times New Roman"/>
+          <w:b w:val="false"/>
+          <w:bCs w:val="false"/>
+          <w:i w:val="false"/>
+          <w:iCs w:val="false"/>
+          <w:sz w:val="22"/>
+          <w:szCs w:val="22"/>
+          <w:lang w:val="hr-HR"/>
+        </w:rPr>
+        <w:t xml:space="preserve">-petlji, algoritmom u biti identičnim onim što ga koristim u compileru za svoj programski jezik, uz jedinu bitnu razliku da u </w:t>
+      </w:r>
+      <w:r>
+        <w:rPr>
+          <w:rFonts w:ascii="Courier New" w:hAnsi="Courier New"/>
+          <w:b w:val="false"/>
+          <w:bCs w:val="false"/>
+          <w:i w:val="false"/>
+          <w:iCs w:val="false"/>
+          <w:sz w:val="22"/>
+          <w:szCs w:val="22"/>
+          <w:lang w:val="hr-HR"/>
+        </w:rPr>
+        <w:t>parser.js</w:t>
+      </w:r>
+      <w:r>
+        <w:rPr>
+          <w:rFonts w:ascii="Times New Roman" w:hAnsi="Times New Roman"/>
+          <w:b w:val="false"/>
+          <w:bCs w:val="false"/>
+          <w:i w:val="false"/>
+          <w:iCs w:val="false"/>
+          <w:sz w:val="22"/>
+          <w:szCs w:val="22"/>
+          <w:lang w:val="hr-HR"/>
+        </w:rPr>
+        <w:t xml:space="preserve"> ne podržavam </w:t>
+      </w:r>
+      <w:r>
+        <w:rPr>
+          <w:rFonts w:ascii="Courier New" w:hAnsi="Courier New"/>
+          <w:b w:val="false"/>
+          <w:bCs w:val="false"/>
+          <w:i w:val="false"/>
+          <w:iCs w:val="false"/>
+          <w:sz w:val="22"/>
+          <w:szCs w:val="22"/>
+          <w:lang w:val="hr-HR"/>
+        </w:rPr>
+        <w:t>elseif</w:t>
+      </w:r>
+      <w:r>
+        <w:rPr>
+          <w:rFonts w:ascii="Times New Roman" w:hAnsi="Times New Roman"/>
+          <w:b w:val="false"/>
+          <w:bCs w:val="false"/>
+          <w:i w:val="false"/>
+          <w:iCs w:val="false"/>
+          <w:sz w:val="22"/>
+          <w:szCs w:val="22"/>
+          <w:lang w:val="hr-HR"/>
+        </w:rPr>
+        <w:t xml:space="preserve"> naredbu. Tako da </w:t>
+      </w:r>
+      <w:r>
+        <w:rPr>
+          <w:rFonts w:ascii="Courier New" w:hAnsi="Courier New"/>
+          <w:b w:val="false"/>
+          <w:bCs w:val="false"/>
+          <w:i w:val="false"/>
+          <w:iCs w:val="false"/>
+          <w:sz w:val="22"/>
+          <w:szCs w:val="22"/>
+          <w:lang w:val="hr-HR"/>
+        </w:rPr>
+        <w:t>parser.js</w:t>
+      </w:r>
+      <w:r>
+        <w:rPr>
+          <w:rFonts w:ascii="Times New Roman" w:hAnsi="Times New Roman"/>
+          <w:b w:val="false"/>
+          <w:bCs w:val="false"/>
+          <w:i w:val="false"/>
+          <w:iCs w:val="false"/>
+          <w:sz w:val="22"/>
+          <w:szCs w:val="22"/>
+          <w:lang w:val="hr-HR"/>
+        </w:rPr>
+        <w:t xml:space="preserve"> sada ima 256 redaka.</w:t>
+      </w:r>
+    </w:p>
+    <w:p>
+      <w:pPr>
+        <w:pStyle w:val="Normal"/>
+        <w:ind w:left="720" w:right="0" w:hanging="0"/>
+        <w:jc w:val="both"/>
+        <w:rPr/>
+      </w:pPr>
+      <w:r>
+        <w:rPr>
+          <w:rFonts w:ascii="Times New Roman" w:hAnsi="Times New Roman"/>
+          <w:b w:val="false"/>
+          <w:bCs w:val="false"/>
+          <w:i w:val="false"/>
+          <w:iCs w:val="false"/>
+          <w:sz w:val="22"/>
+          <w:szCs w:val="22"/>
+          <w:lang w:val="hr-HR"/>
+        </w:rPr>
         <w:t xml:space="preserve">Za C++ (ne znam kako je za JavaScript) postoje mnogi frameworksi koji su namijenjeni tome da olakšaju pisanje parsera, među njima su najpoznatiji YACC i BISON. Ja ih za pisanje parsera za svoj programski jezik nisam koristio, jer mi se nije dalo učiti ih. </w:t>
       </w:r>
       <w:r>
@@ -15606,6 +16004,783 @@
           <w:szCs w:val="22"/>
           <w:lang w:val="hr-HR"/>
         </w:rPr>
+        <w:t xml:space="preserve">Tri godine kasnije, dodao sam FlatAssemblerovu naredbu </w:t>
+      </w:r>
+      <w:r>
+        <w:rPr>
+          <w:rFonts w:ascii="Courier New" w:hAnsi="Courier New"/>
+          <w:b w:val="false"/>
+          <w:bCs w:val="false"/>
+          <w:i w:val="false"/>
+          <w:iCs w:val="false"/>
+          <w:sz w:val="22"/>
+          <w:szCs w:val="22"/>
+          <w:lang w:val="hr-HR"/>
+        </w:rPr>
+        <w:t>display</w:t>
+      </w:r>
+      <w:r>
+        <w:rPr>
+          <w:rFonts w:ascii="Times New Roman" w:hAnsi="Times New Roman"/>
+          <w:b w:val="false"/>
+          <w:bCs w:val="false"/>
+          <w:i w:val="false"/>
+          <w:iCs w:val="false"/>
+          <w:sz w:val="22"/>
+          <w:szCs w:val="22"/>
+          <w:lang w:val="hr-HR"/>
+        </w:rPr>
+        <w:t xml:space="preserve"> u pretprocesor svog asemblera za PicoBlaze. </w:t>
+      </w:r>
+      <w:r>
+        <w:rPr>
+          <w:rFonts w:ascii="Times New Roman" w:hAnsi="Times New Roman"/>
+          <w:b w:val="false"/>
+          <w:bCs w:val="false"/>
+          <w:i w:val="false"/>
+          <w:iCs w:val="false"/>
+          <w:sz w:val="22"/>
+          <w:szCs w:val="22"/>
+          <w:lang w:val="hr-HR"/>
+        </w:rPr>
+        <w:t xml:space="preserve">Ta naredba za vrijeme asembliranja ispisuje stringove ili konstante na terminal, da možemo provjeriti jesu li konstante dobro izračunate. Također sam dodao </w:t>
+      </w:r>
+      <w:r>
+        <w:rPr>
+          <w:rFonts w:ascii="Courier New" w:hAnsi="Courier New"/>
+          <w:b w:val="false"/>
+          <w:bCs w:val="false"/>
+          <w:i w:val="false"/>
+          <w:iCs w:val="false"/>
+          <w:sz w:val="22"/>
+          <w:szCs w:val="22"/>
+          <w:lang w:val="hr-HR"/>
+        </w:rPr>
+        <w:t>if</w:t>
+      </w:r>
+      <w:r>
+        <w:rPr>
+          <w:rFonts w:ascii="Times New Roman" w:hAnsi="Times New Roman"/>
+          <w:b w:val="false"/>
+          <w:bCs w:val="false"/>
+          <w:i w:val="false"/>
+          <w:iCs w:val="false"/>
+          <w:sz w:val="22"/>
+          <w:szCs w:val="22"/>
+          <w:lang w:val="hr-HR"/>
+        </w:rPr>
+        <w:t xml:space="preserve">-grananja, </w:t>
+      </w:r>
+      <w:r>
+        <w:rPr>
+          <w:rFonts w:ascii="Courier New" w:hAnsi="Courier New"/>
+          <w:b w:val="false"/>
+          <w:bCs w:val="false"/>
+          <w:i w:val="false"/>
+          <w:iCs w:val="false"/>
+          <w:sz w:val="22"/>
+          <w:szCs w:val="22"/>
+          <w:lang w:val="hr-HR"/>
+        </w:rPr>
+        <w:t>if</w:t>
+      </w:r>
+      <w:r>
+        <w:rPr>
+          <w:rFonts w:ascii="Times New Roman" w:hAnsi="Times New Roman"/>
+          <w:b w:val="false"/>
+          <w:bCs w:val="false"/>
+          <w:i w:val="false"/>
+          <w:iCs w:val="false"/>
+          <w:sz w:val="22"/>
+          <w:szCs w:val="22"/>
+          <w:lang w:val="hr-HR"/>
+        </w:rPr>
+        <w:t>-</w:t>
+      </w:r>
+      <w:r>
+        <w:rPr>
+          <w:rFonts w:ascii="Courier New" w:hAnsi="Courier New"/>
+          <w:b w:val="false"/>
+          <w:bCs w:val="false"/>
+          <w:i w:val="false"/>
+          <w:iCs w:val="false"/>
+          <w:sz w:val="22"/>
+          <w:szCs w:val="22"/>
+          <w:lang w:val="hr-HR"/>
+        </w:rPr>
+        <w:t>else</w:t>
+      </w:r>
+      <w:r>
+        <w:rPr>
+          <w:rFonts w:ascii="Times New Roman" w:hAnsi="Times New Roman"/>
+          <w:b w:val="false"/>
+          <w:bCs w:val="false"/>
+          <w:i w:val="false"/>
+          <w:iCs w:val="false"/>
+          <w:sz w:val="22"/>
+          <w:szCs w:val="22"/>
+          <w:lang w:val="hr-HR"/>
+        </w:rPr>
+        <w:t xml:space="preserve">-grananja i </w:t>
+      </w:r>
+      <w:r>
+        <w:rPr>
+          <w:rFonts w:ascii="Courier New" w:hAnsi="Courier New"/>
+          <w:b w:val="false"/>
+          <w:bCs w:val="false"/>
+          <w:i w:val="false"/>
+          <w:iCs w:val="false"/>
+          <w:sz w:val="22"/>
+          <w:szCs w:val="22"/>
+          <w:lang w:val="hr-HR"/>
+        </w:rPr>
+        <w:t>while</w:t>
+      </w:r>
+      <w:r>
+        <w:rPr>
+          <w:rFonts w:ascii="Times New Roman" w:hAnsi="Times New Roman"/>
+          <w:b w:val="false"/>
+          <w:bCs w:val="false"/>
+          <w:i w:val="false"/>
+          <w:iCs w:val="false"/>
+          <w:sz w:val="22"/>
+          <w:szCs w:val="22"/>
+          <w:lang w:val="hr-HR"/>
+        </w:rPr>
+        <w:t xml:space="preserve">-petlje, slične kao što postoje u FlatAssembleru. Glavna razlika između tih stvari u FlatAssembleru i u mom asembleru za PicoBlaze je u što se </w:t>
+      </w:r>
+      <w:r>
+        <w:rPr>
+          <w:rFonts w:ascii="Times New Roman" w:hAnsi="Times New Roman"/>
+          <w:b w:val="false"/>
+          <w:bCs w:val="false"/>
+          <w:i w:val="false"/>
+          <w:iCs w:val="false"/>
+          <w:sz w:val="22"/>
+          <w:szCs w:val="22"/>
+          <w:lang w:val="hr-HR"/>
+        </w:rPr>
+        <w:t>u</w:t>
+      </w:r>
+      <w:r>
+        <w:rPr>
+          <w:rFonts w:ascii="Times New Roman" w:hAnsi="Times New Roman"/>
+          <w:b w:val="false"/>
+          <w:bCs w:val="false"/>
+          <w:i w:val="false"/>
+          <w:iCs w:val="false"/>
+          <w:sz w:val="22"/>
+          <w:szCs w:val="22"/>
+          <w:lang w:val="hr-HR"/>
+        </w:rPr>
+        <w:t xml:space="preserve"> </w:t>
+      </w:r>
+      <w:r>
+        <w:rPr>
+          <w:rFonts w:ascii="Courier New" w:hAnsi="Courier New"/>
+          <w:b w:val="false"/>
+          <w:bCs w:val="false"/>
+          <w:i w:val="false"/>
+          <w:iCs w:val="false"/>
+          <w:sz w:val="22"/>
+          <w:szCs w:val="22"/>
+          <w:lang w:val="hr-HR"/>
+        </w:rPr>
+        <w:t>if</w:t>
+      </w:r>
+      <w:r>
+        <w:rPr>
+          <w:rFonts w:ascii="Times New Roman" w:hAnsi="Times New Roman"/>
+          <w:b w:val="false"/>
+          <w:bCs w:val="false"/>
+          <w:i w:val="false"/>
+          <w:iCs w:val="false"/>
+          <w:sz w:val="22"/>
+          <w:szCs w:val="22"/>
+          <w:lang w:val="hr-HR"/>
+        </w:rPr>
+        <w:t xml:space="preserve">-grananjima i </w:t>
+      </w:r>
+      <w:r>
+        <w:rPr>
+          <w:rFonts w:ascii="Courier New" w:hAnsi="Courier New"/>
+          <w:b w:val="false"/>
+          <w:bCs w:val="false"/>
+          <w:i w:val="false"/>
+          <w:iCs w:val="false"/>
+          <w:sz w:val="22"/>
+          <w:szCs w:val="22"/>
+          <w:lang w:val="hr-HR"/>
+        </w:rPr>
+        <w:t>while</w:t>
+      </w:r>
+      <w:r>
+        <w:rPr>
+          <w:rFonts w:ascii="Times New Roman" w:hAnsi="Times New Roman"/>
+          <w:b w:val="false"/>
+          <w:bCs w:val="false"/>
+          <w:i w:val="false"/>
+          <w:iCs w:val="false"/>
+          <w:sz w:val="22"/>
+          <w:szCs w:val="22"/>
+          <w:lang w:val="hr-HR"/>
+        </w:rPr>
+        <w:t xml:space="preserve">-petljama u mom PicoBlaze asembleru </w:t>
+      </w:r>
+      <w:r>
+        <w:rPr>
+          <w:rFonts w:ascii="Times New Roman" w:hAnsi="Times New Roman"/>
+          <w:b w:val="false"/>
+          <w:bCs w:val="false"/>
+          <w:i w:val="false"/>
+          <w:iCs w:val="false"/>
+          <w:sz w:val="22"/>
+          <w:szCs w:val="22"/>
+          <w:lang w:val="hr-HR"/>
+        </w:rPr>
+        <w:t>ne mogu nalaziti mnemonik</w:t>
+      </w:r>
+      <w:r>
+        <w:rPr>
+          <w:rFonts w:ascii="Times New Roman" w:hAnsi="Times New Roman"/>
+          <w:b w:val="false"/>
+          <w:bCs w:val="false"/>
+          <w:i w:val="false"/>
+          <w:iCs w:val="false"/>
+          <w:sz w:val="22"/>
+          <w:szCs w:val="22"/>
+          <w:lang w:val="hr-HR"/>
+        </w:rPr>
+        <w:t>e</w:t>
+      </w:r>
+      <w:r>
+        <w:rPr>
+          <w:rFonts w:ascii="Times New Roman" w:hAnsi="Times New Roman"/>
+          <w:b w:val="false"/>
+          <w:bCs w:val="false"/>
+          <w:i w:val="false"/>
+          <w:iCs w:val="false"/>
+          <w:sz w:val="22"/>
+          <w:szCs w:val="22"/>
+          <w:lang w:val="hr-HR"/>
+        </w:rPr>
+        <w:t xml:space="preserve"> ili naredba </w:t>
+      </w:r>
+      <w:r>
+        <w:rPr>
+          <w:rFonts w:ascii="Courier New" w:hAnsi="Courier New"/>
+          <w:b w:val="false"/>
+          <w:bCs w:val="false"/>
+          <w:i w:val="false"/>
+          <w:iCs w:val="false"/>
+          <w:sz w:val="22"/>
+          <w:szCs w:val="22"/>
+          <w:lang w:val="hr-HR"/>
+        </w:rPr>
+        <w:t>address</w:t>
+      </w:r>
+      <w:r>
+        <w:rPr>
+          <w:rFonts w:ascii="Times New Roman" w:hAnsi="Times New Roman"/>
+          <w:b w:val="false"/>
+          <w:bCs w:val="false"/>
+          <w:i w:val="false"/>
+          <w:iCs w:val="false"/>
+          <w:sz w:val="22"/>
+          <w:szCs w:val="22"/>
+          <w:lang w:val="hr-HR"/>
+        </w:rPr>
+        <w:t xml:space="preserve">, jer ne znam kako bih, da to dopustim, izračunavao adrese labela. </w:t>
+      </w:r>
+      <w:r>
+        <w:rPr>
+          <w:rFonts w:ascii="Times New Roman" w:hAnsi="Times New Roman"/>
+          <w:b w:val="false"/>
+          <w:bCs w:val="false"/>
+          <w:i w:val="false"/>
+          <w:iCs w:val="false"/>
+          <w:sz w:val="22"/>
+          <w:szCs w:val="22"/>
+          <w:lang w:val="hr-HR"/>
+        </w:rPr>
+        <w:t xml:space="preserve">U FlatAssembleru, recimo, mogu postojati programi kao što je ovaj </w:t>
+      </w:r>
+      <w:r>
+        <w:rPr>
+          <w:rFonts w:ascii="Times New Roman" w:hAnsi="Times New Roman"/>
+          <w:b w:val="false"/>
+          <w:bCs w:val="false"/>
+          <w:i w:val="false"/>
+          <w:iCs w:val="false"/>
+          <w:sz w:val="22"/>
+          <w:szCs w:val="22"/>
+          <w:lang w:val="en-US"/>
+        </w:rPr>
+        <w:t>(</w:t>
+      </w:r>
+      <w:r>
+        <w:rPr>
+          <w:rFonts w:ascii="Times New Roman" w:hAnsi="Times New Roman"/>
+          <w:b w:val="false"/>
+          <w:bCs w:val="false"/>
+          <w:i w:val="false"/>
+          <w:iCs w:val="false"/>
+          <w:sz w:val="22"/>
+          <w:szCs w:val="22"/>
+          <w:lang w:val="hr-HR"/>
+        </w:rPr>
+        <w:t>ne pazim na sintaksu, ali nadam se da će uspjeti shvatiti o čemu se radi):</w:t>
+      </w:r>
+    </w:p>
+    <w:p>
+      <w:pPr>
+        <w:pStyle w:val="Normal"/>
+        <w:numPr>
+          <w:ilvl w:val="0"/>
+          <w:numId w:val="0"/>
+        </w:numPr>
+        <w:ind w:left="720" w:right="0" w:hanging="0"/>
+        <w:jc w:val="both"/>
+        <w:rPr>
+          <w:rFonts w:ascii="Courier New" w:hAnsi="Courier New"/>
+        </w:rPr>
+      </w:pPr>
+      <w:r>
+        <w:rPr>
+          <w:rFonts w:ascii="Courier New" w:hAnsi="Courier New"/>
+          <w:b w:val="false"/>
+          <w:bCs w:val="false"/>
+          <w:i w:val="false"/>
+          <w:iCs w:val="false"/>
+          <w:sz w:val="22"/>
+          <w:szCs w:val="22"/>
+          <w:lang w:val="hr-HR"/>
+        </w:rPr>
+        <w:t>address 0</w:t>
+      </w:r>
+    </w:p>
+    <w:p>
+      <w:pPr>
+        <w:pStyle w:val="Normal"/>
+        <w:numPr>
+          <w:ilvl w:val="0"/>
+          <w:numId w:val="0"/>
+        </w:numPr>
+        <w:ind w:left="720" w:right="0" w:hanging="0"/>
+        <w:jc w:val="both"/>
+        <w:rPr>
+          <w:rFonts w:ascii="Courier New" w:hAnsi="Courier New"/>
+        </w:rPr>
+      </w:pPr>
+      <w:r>
+        <w:rPr>
+          <w:rFonts w:ascii="Courier New" w:hAnsi="Courier New"/>
+          <w:b w:val="false"/>
+          <w:bCs w:val="false"/>
+          <w:i w:val="false"/>
+          <w:iCs w:val="false"/>
+          <w:sz w:val="22"/>
+          <w:szCs w:val="22"/>
+          <w:lang w:val="hr-HR"/>
+        </w:rPr>
+        <w:t>firstLabel:</w:t>
+      </w:r>
+    </w:p>
+    <w:p>
+      <w:pPr>
+        <w:pStyle w:val="Normal"/>
+        <w:numPr>
+          <w:ilvl w:val="0"/>
+          <w:numId w:val="0"/>
+        </w:numPr>
+        <w:ind w:left="720" w:right="0" w:hanging="0"/>
+        <w:jc w:val="both"/>
+        <w:rPr>
+          <w:rFonts w:ascii="Courier New" w:hAnsi="Courier New"/>
+          <w:lang w:val="en-US"/>
+        </w:rPr>
+      </w:pPr>
+      <w:r>
+        <w:rPr>
+          <w:rFonts w:ascii="Courier New" w:hAnsi="Courier New"/>
+          <w:b w:val="false"/>
+          <w:bCs w:val="false"/>
+          <w:i w:val="false"/>
+          <w:iCs w:val="false"/>
+          <w:sz w:val="22"/>
+          <w:szCs w:val="22"/>
+          <w:lang w:val="en-US"/>
+        </w:rPr>
+        <w:t>if firstLabel=secondLabel</w:t>
+      </w:r>
+    </w:p>
+    <w:p>
+      <w:pPr>
+        <w:pStyle w:val="Normal"/>
+        <w:numPr>
+          <w:ilvl w:val="0"/>
+          <w:numId w:val="0"/>
+        </w:numPr>
+        <w:ind w:left="720" w:right="0" w:hanging="0"/>
+        <w:jc w:val="both"/>
+        <w:rPr>
+          <w:rFonts w:ascii="Courier New" w:hAnsi="Courier New"/>
+          <w:lang w:val="en-US"/>
+        </w:rPr>
+      </w:pPr>
+      <w:r>
+        <w:rPr>
+          <w:rFonts w:ascii="Courier New" w:hAnsi="Courier New"/>
+          <w:b w:val="false"/>
+          <w:bCs w:val="false"/>
+          <w:i w:val="false"/>
+          <w:iCs w:val="false"/>
+          <w:sz w:val="22"/>
+          <w:szCs w:val="22"/>
+          <w:lang w:val="en-US"/>
+        </w:rPr>
+        <w:t xml:space="preserve">    </w:t>
+      </w:r>
+      <w:r>
+        <w:rPr>
+          <w:rFonts w:ascii="Courier New" w:hAnsi="Courier New"/>
+          <w:b w:val="false"/>
+          <w:bCs w:val="false"/>
+          <w:i w:val="false"/>
+          <w:iCs w:val="false"/>
+          <w:sz w:val="22"/>
+          <w:szCs w:val="22"/>
+          <w:lang w:val="en-US"/>
+        </w:rPr>
+        <w:t xml:space="preserve">load </w:t>
+      </w:r>
+      <w:r>
+        <w:rPr>
+          <w:rFonts w:ascii="Courier New" w:hAnsi="Courier New"/>
+          <w:b w:val="false"/>
+          <w:bCs w:val="false"/>
+          <w:i w:val="false"/>
+          <w:iCs w:val="false"/>
+          <w:sz w:val="22"/>
+          <w:szCs w:val="22"/>
+          <w:lang w:val="hr-HR"/>
+        </w:rPr>
+        <w:t>s0,s0</w:t>
+      </w:r>
+    </w:p>
+    <w:p>
+      <w:pPr>
+        <w:pStyle w:val="Normal"/>
+        <w:numPr>
+          <w:ilvl w:val="0"/>
+          <w:numId w:val="0"/>
+        </w:numPr>
+        <w:ind w:left="720" w:right="0" w:hanging="0"/>
+        <w:jc w:val="both"/>
+        <w:rPr>
+          <w:rFonts w:ascii="Courier New" w:hAnsi="Courier New"/>
+          <w:lang w:val="hr-HR"/>
+        </w:rPr>
+      </w:pPr>
+      <w:r>
+        <w:rPr>
+          <w:rFonts w:ascii="Courier New" w:hAnsi="Courier New"/>
+          <w:b w:val="false"/>
+          <w:bCs w:val="false"/>
+          <w:i w:val="false"/>
+          <w:iCs w:val="false"/>
+          <w:sz w:val="22"/>
+          <w:szCs w:val="22"/>
+          <w:lang w:val="hr-HR"/>
+        </w:rPr>
+        <w:t>endif</w:t>
+      </w:r>
+    </w:p>
+    <w:p>
+      <w:pPr>
+        <w:pStyle w:val="Normal"/>
+        <w:numPr>
+          <w:ilvl w:val="0"/>
+          <w:numId w:val="0"/>
+        </w:numPr>
+        <w:ind w:left="720" w:right="0" w:hanging="0"/>
+        <w:jc w:val="both"/>
+        <w:rPr>
+          <w:rFonts w:ascii="Courier New" w:hAnsi="Courier New"/>
+          <w:lang w:val="hr-HR"/>
+        </w:rPr>
+      </w:pPr>
+      <w:r>
+        <w:rPr>
+          <w:rFonts w:ascii="Courier New" w:hAnsi="Courier New"/>
+          <w:b w:val="false"/>
+          <w:bCs w:val="false"/>
+          <w:i w:val="false"/>
+          <w:iCs w:val="false"/>
+          <w:sz w:val="22"/>
+          <w:szCs w:val="22"/>
+          <w:lang w:val="hr-HR"/>
+        </w:rPr>
+        <w:t>secondLabel:</w:t>
+      </w:r>
+    </w:p>
+    <w:p>
+      <w:pPr>
+        <w:pStyle w:val="Normal"/>
+        <w:numPr>
+          <w:ilvl w:val="0"/>
+          <w:numId w:val="0"/>
+        </w:numPr>
+        <w:ind w:left="720" w:right="0" w:hanging="0"/>
+        <w:jc w:val="both"/>
+        <w:rPr>
+          <w:lang w:val="hr-HR"/>
+        </w:rPr>
+      </w:pPr>
+      <w:r>
+        <w:rPr>
+          <w:rFonts w:ascii="Times New Roman" w:hAnsi="Times New Roman"/>
+          <w:b w:val="false"/>
+          <w:bCs w:val="false"/>
+          <w:i w:val="false"/>
+          <w:iCs w:val="false"/>
+          <w:sz w:val="22"/>
+          <w:szCs w:val="22"/>
+          <w:lang w:val="hr-HR"/>
+        </w:rPr>
+        <w:t xml:space="preserve">Na tako nešto, FlatAssembler upada u beskonačnu petlju, jer čim izračunaš adresu labelu </w:t>
+      </w:r>
+      <w:r>
+        <w:rPr>
+          <w:rFonts w:ascii="Courier New" w:hAnsi="Courier New"/>
+          <w:b w:val="false"/>
+          <w:bCs w:val="false"/>
+          <w:i w:val="false"/>
+          <w:iCs w:val="false"/>
+          <w:sz w:val="22"/>
+          <w:szCs w:val="22"/>
+          <w:lang w:val="hr-HR"/>
+        </w:rPr>
+        <w:t>secondLabel</w:t>
+      </w:r>
+      <w:r>
+        <w:rPr>
+          <w:rFonts w:ascii="Times New Roman" w:hAnsi="Times New Roman"/>
+          <w:b w:val="false"/>
+          <w:bCs w:val="false"/>
+          <w:i w:val="false"/>
+          <w:iCs w:val="false"/>
+          <w:sz w:val="22"/>
+          <w:szCs w:val="22"/>
+          <w:lang w:val="hr-HR"/>
+        </w:rPr>
+        <w:t xml:space="preserve">, ona se promijeni. Odlučio sam taj problem riješiti tako da se u </w:t>
+      </w:r>
+      <w:r>
+        <w:rPr>
+          <w:rFonts w:ascii="Courier New" w:hAnsi="Courier New"/>
+          <w:b w:val="false"/>
+          <w:bCs w:val="false"/>
+          <w:i w:val="false"/>
+          <w:iCs w:val="false"/>
+          <w:sz w:val="22"/>
+          <w:szCs w:val="22"/>
+          <w:lang w:val="hr-HR"/>
+        </w:rPr>
+        <w:t>if</w:t>
+      </w:r>
+      <w:r>
+        <w:rPr>
+          <w:rFonts w:ascii="Times New Roman" w:hAnsi="Times New Roman"/>
+          <w:b w:val="false"/>
+          <w:bCs w:val="false"/>
+          <w:i w:val="false"/>
+          <w:iCs w:val="false"/>
+          <w:sz w:val="22"/>
+          <w:szCs w:val="22"/>
+          <w:lang w:val="hr-HR"/>
+        </w:rPr>
+        <w:t xml:space="preserve">-grananjima i </w:t>
+      </w:r>
+      <w:r>
+        <w:rPr>
+          <w:rFonts w:ascii="Courier New" w:hAnsi="Courier New"/>
+          <w:b w:val="false"/>
+          <w:bCs w:val="false"/>
+          <w:i w:val="false"/>
+          <w:iCs w:val="false"/>
+          <w:sz w:val="22"/>
+          <w:szCs w:val="22"/>
+          <w:lang w:val="hr-HR"/>
+        </w:rPr>
+        <w:t>while</w:t>
+      </w:r>
+      <w:r>
+        <w:rPr>
+          <w:rFonts w:ascii="Times New Roman" w:hAnsi="Times New Roman"/>
+          <w:b w:val="false"/>
+          <w:bCs w:val="false"/>
+          <w:i w:val="false"/>
+          <w:iCs w:val="false"/>
+          <w:sz w:val="22"/>
+          <w:szCs w:val="22"/>
+          <w:lang w:val="hr-HR"/>
+        </w:rPr>
+        <w:t xml:space="preserve">-petljama mogu nalaziti samo pretprocesorske naredbe, </w:t>
+      </w:r>
+      <w:r>
+        <w:rPr>
+          <w:rFonts w:ascii="Times New Roman" w:hAnsi="Times New Roman"/>
+          <w:b w:val="false"/>
+          <w:bCs w:val="false"/>
+          <w:i w:val="false"/>
+          <w:iCs w:val="false"/>
+          <w:sz w:val="22"/>
+          <w:szCs w:val="22"/>
+          <w:lang w:val="hr-HR"/>
+        </w:rPr>
+        <w:t>a ne i mnemonike</w:t>
+      </w:r>
+      <w:r>
+        <w:rPr>
+          <w:rFonts w:ascii="Times New Roman" w:hAnsi="Times New Roman"/>
+          <w:b w:val="false"/>
+          <w:bCs w:val="false"/>
+          <w:i w:val="false"/>
+          <w:iCs w:val="false"/>
+          <w:sz w:val="22"/>
+          <w:szCs w:val="22"/>
+          <w:lang w:val="hr-HR"/>
+        </w:rPr>
+        <w:t xml:space="preserve">. Istina je da se neke funkcije </w:t>
+      </w:r>
+      <w:r>
+        <w:rPr>
+          <w:rFonts w:ascii="Courier New" w:hAnsi="Courier New"/>
+          <w:b w:val="false"/>
+          <w:bCs w:val="false"/>
+          <w:i w:val="false"/>
+          <w:iCs w:val="false"/>
+          <w:sz w:val="22"/>
+          <w:szCs w:val="22"/>
+          <w:lang w:val="hr-HR"/>
+        </w:rPr>
+        <w:t>if</w:t>
+      </w:r>
+      <w:r>
+        <w:rPr>
+          <w:rFonts w:ascii="Times New Roman" w:hAnsi="Times New Roman"/>
+          <w:b w:val="false"/>
+          <w:bCs w:val="false"/>
+          <w:i w:val="false"/>
+          <w:iCs w:val="false"/>
+          <w:sz w:val="22"/>
+          <w:szCs w:val="22"/>
+          <w:lang w:val="hr-HR"/>
+        </w:rPr>
+        <w:t xml:space="preserve">-grananja i </w:t>
+      </w:r>
+      <w:r>
+        <w:rPr>
+          <w:rFonts w:ascii="Courier New" w:hAnsi="Courier New"/>
+          <w:b w:val="false"/>
+          <w:bCs w:val="false"/>
+          <w:i w:val="false"/>
+          <w:iCs w:val="false"/>
+          <w:sz w:val="22"/>
+          <w:szCs w:val="22"/>
+          <w:lang w:val="hr-HR"/>
+        </w:rPr>
+        <w:t>while</w:t>
+      </w:r>
+      <w:r>
+        <w:rPr>
+          <w:rFonts w:ascii="Times New Roman" w:hAnsi="Times New Roman"/>
+          <w:b w:val="false"/>
+          <w:bCs w:val="false"/>
+          <w:i w:val="false"/>
+          <w:iCs w:val="false"/>
+          <w:sz w:val="22"/>
+          <w:szCs w:val="22"/>
+          <w:lang w:val="hr-HR"/>
+        </w:rPr>
+        <w:t xml:space="preserve">-petlja time gube, ali neke ostaju, a lagano je za implementirati. FlatAssemblerove makro-naredbe bile bi još korisnije nego </w:t>
+      </w:r>
+      <w:r>
+        <w:rPr>
+          <w:rFonts w:ascii="Courier New" w:hAnsi="Courier New"/>
+          <w:b w:val="false"/>
+          <w:bCs w:val="false"/>
+          <w:i w:val="false"/>
+          <w:iCs w:val="false"/>
+          <w:sz w:val="22"/>
+          <w:szCs w:val="22"/>
+          <w:lang w:val="hr-HR"/>
+        </w:rPr>
+        <w:t>if</w:t>
+      </w:r>
+      <w:r>
+        <w:rPr>
+          <w:rFonts w:ascii="Times New Roman" w:hAnsi="Times New Roman"/>
+          <w:b w:val="false"/>
+          <w:bCs w:val="false"/>
+          <w:i w:val="false"/>
+          <w:iCs w:val="false"/>
+          <w:sz w:val="22"/>
+          <w:szCs w:val="22"/>
+          <w:lang w:val="hr-HR"/>
+        </w:rPr>
+        <w:t xml:space="preserve">-grananja i </w:t>
+      </w:r>
+      <w:r>
+        <w:rPr>
+          <w:rFonts w:ascii="Courier New" w:hAnsi="Courier New"/>
+          <w:b w:val="false"/>
+          <w:bCs w:val="false"/>
+          <w:i w:val="false"/>
+          <w:iCs w:val="false"/>
+          <w:sz w:val="22"/>
+          <w:szCs w:val="22"/>
+          <w:lang w:val="hr-HR"/>
+        </w:rPr>
+        <w:t>while</w:t>
+      </w:r>
+      <w:r>
+        <w:rPr>
+          <w:rFonts w:ascii="Times New Roman" w:hAnsi="Times New Roman"/>
+          <w:b w:val="false"/>
+          <w:bCs w:val="false"/>
+          <w:i w:val="false"/>
+          <w:iCs w:val="false"/>
+          <w:sz w:val="22"/>
+          <w:szCs w:val="22"/>
+          <w:lang w:val="hr-HR"/>
+        </w:rPr>
+        <w:t>-petlje, ali nemam pojma kako ih implementirati.</w:t>
+      </w:r>
+    </w:p>
+    <w:p>
+      <w:pPr>
+        <w:pStyle w:val="Normal"/>
+        <w:numPr>
+          <w:ilvl w:val="0"/>
+          <w:numId w:val="0"/>
+        </w:numPr>
+        <w:ind w:left="720" w:right="0" w:hanging="0"/>
+        <w:jc w:val="both"/>
+        <w:rPr/>
+      </w:pPr>
+      <w:r>
+        <w:rPr>
+          <w:rFonts w:ascii="Times New Roman" w:hAnsi="Times New Roman"/>
+          <w:b w:val="false"/>
+          <w:bCs w:val="false"/>
+          <w:i w:val="false"/>
+          <w:iCs w:val="false"/>
+          <w:sz w:val="22"/>
+          <w:szCs w:val="22"/>
+          <w:lang w:val="hr-HR"/>
+        </w:rPr>
         <w:t>Compiler za moj programski jezik nema pretprocesor. Jedino u njemu što bi donekle podsjećalo na pretprocesor je to što driver, ako su prve dvije riječi u nizu koji vrati tokenizer „</w:t>
       </w:r>
       <w:r>
@@ -20923,7 +22098,7 @@
           <w:szCs w:val="22"/>
           <w:lang w:val="hr-HR"/>
         </w:rPr>
-        <w:t>sedam</w:t>
+        <w:t>osam</w:t>
       </w:r>
       <w:r>
         <w:rPr>
@@ -25603,7 +26778,9 @@
       <w:pPr>
         <w:pStyle w:val="Normal"/>
         <w:jc w:val="both"/>
-        <w:rPr/>
+        <w:rPr>
+          <w:rFonts w:ascii="Times New Roman" w:hAnsi="Times New Roman"/>
+        </w:rPr>
       </w:pPr>
       <w:r>
         <w:rPr>
@@ -25616,480 +26793,261 @@
           <w:szCs w:val="22"/>
           <w:lang w:val="hr-HR"/>
         </w:rPr>
-        <w:t xml:space="preserve">Nakon tih </w:t>
-      </w:r>
-      <w:r>
-        <w:rPr>
-          <w:rFonts w:ascii="Times New Roman" w:hAnsi="Times New Roman"/>
-          <w:b w:val="false"/>
-          <w:bCs w:val="false"/>
-          <w:i w:val="false"/>
-          <w:iCs w:val="false"/>
-          <w:sz w:val="22"/>
-          <w:szCs w:val="22"/>
-          <w:lang w:val="hr-HR"/>
-        </w:rPr>
-        <w:t>7</w:t>
-      </w:r>
-      <w:r>
-        <w:rPr>
-          <w:rFonts w:ascii="Times New Roman" w:hAnsi="Times New Roman"/>
-          <w:b w:val="false"/>
-          <w:bCs w:val="false"/>
-          <w:i w:val="false"/>
-          <w:iCs w:val="false"/>
-          <w:sz w:val="22"/>
-          <w:szCs w:val="22"/>
-          <w:lang w:val="hr-HR"/>
-        </w:rPr>
-        <w:t xml:space="preserve"> primjera, slijedi link na ZIP arhivu s programima pisanim na dijalektu mog programskog jezika koji cilja x86, većina s mnogo umetnutog asemblerskog koda, i link na upute kako na Linuxu isprobati analogni sat pisan tim dijalektom mog programskog jezika. </w:t>
-      </w:r>
-      <w:r>
-        <w:rPr>
-          <w:rFonts w:ascii="Times New Roman" w:hAnsi="Times New Roman"/>
-          <w:b w:val="false"/>
-          <w:bCs w:val="false"/>
-          <w:i w:val="false"/>
-          <w:iCs w:val="false"/>
-          <w:sz w:val="22"/>
-          <w:szCs w:val="22"/>
-          <w:lang w:val="hr-HR"/>
-        </w:rPr>
-        <w:t>To sam dodao jer m</w:t>
-      </w:r>
-      <w:r>
-        <w:rPr>
-          <w:rFonts w:ascii="Times New Roman" w:hAnsi="Times New Roman"/>
-          <w:b w:val="false"/>
-          <w:bCs w:val="false"/>
-          <w:i w:val="false"/>
-          <w:iCs w:val="false"/>
-          <w:sz w:val="22"/>
-          <w:szCs w:val="22"/>
-          <w:lang w:val="hr-HR"/>
-        </w:rPr>
-        <w:t xml:space="preserve">islim da bi danas svaki programer trebao znati osnove x86 asemblerskog koda </w:t>
-      </w:r>
-      <w:r>
-        <w:rPr>
-          <w:rFonts w:ascii="Times New Roman" w:hAnsi="Times New Roman"/>
-          <w:b w:val="false"/>
-          <w:bCs w:val="false"/>
-          <w:i w:val="false"/>
-          <w:iCs w:val="false"/>
-          <w:sz w:val="22"/>
-          <w:szCs w:val="22"/>
-          <w:lang w:val="hr-HR"/>
-        </w:rPr>
-        <w:t>(asemblerski kod računala na kojem radi i za kojeg pravi programe)</w:t>
-      </w:r>
-      <w:r>
-        <w:rPr>
-          <w:rFonts w:ascii="Times New Roman" w:hAnsi="Times New Roman"/>
-          <w:b w:val="false"/>
-          <w:bCs w:val="false"/>
-          <w:i w:val="false"/>
-          <w:iCs w:val="false"/>
-          <w:sz w:val="22"/>
-          <w:szCs w:val="22"/>
-          <w:lang w:val="hr-HR"/>
-        </w:rPr>
-        <w:t xml:space="preserve">, </w:t>
-      </w:r>
-      <w:r>
-        <w:rPr>
-          <w:rFonts w:ascii="Times New Roman" w:hAnsi="Times New Roman"/>
-          <w:b w:val="false"/>
-          <w:bCs w:val="false"/>
-          <w:i w:val="false"/>
-          <w:iCs w:val="false"/>
-          <w:sz w:val="22"/>
-          <w:szCs w:val="22"/>
-          <w:lang w:val="hr-HR"/>
-        </w:rPr>
-        <w:t>da znati PicoBlaze asemblerski kôd nije zamjena za to</w:t>
-      </w:r>
-      <w:r>
-        <w:rPr>
-          <w:rFonts w:ascii="Times New Roman" w:hAnsi="Times New Roman"/>
-          <w:b w:val="false"/>
-          <w:bCs w:val="false"/>
-          <w:i w:val="false"/>
-          <w:iCs w:val="false"/>
-          <w:sz w:val="22"/>
-          <w:szCs w:val="22"/>
-          <w:lang w:val="hr-HR"/>
-        </w:rPr>
-        <w:t>.</w:t>
-      </w:r>
-      <w:r>
-        <w:rPr>
-          <w:rFonts w:ascii="Times New Roman" w:hAnsi="Times New Roman"/>
-          <w:b w:val="false"/>
-          <w:bCs w:val="false"/>
-          <w:i w:val="false"/>
-          <w:iCs w:val="false"/>
-          <w:sz w:val="22"/>
-          <w:szCs w:val="22"/>
-          <w:lang w:val="hr-HR"/>
-        </w:rPr>
-        <w:t xml:space="preserve"> Analogni sat pisan onim dijalektom mog programskog jezika koji cilja WebAssembly može se pokrenuti u </w:t>
-      </w:r>
-      <w:r>
-        <w:rPr>
-          <w:rFonts w:ascii="Times New Roman" w:hAnsi="Times New Roman"/>
-          <w:b w:val="false"/>
-          <w:bCs w:val="false"/>
-          <w:i w:val="false"/>
-          <w:iCs w:val="false"/>
-          <w:sz w:val="22"/>
-          <w:szCs w:val="22"/>
-          <w:lang w:val="hr-HR"/>
-        </w:rPr>
-        <w:t>modernom</w:t>
-      </w:r>
-      <w:r>
-        <w:rPr>
-          <w:rFonts w:ascii="Times New Roman" w:hAnsi="Times New Roman"/>
-          <w:b w:val="false"/>
-          <w:bCs w:val="false"/>
-          <w:i w:val="false"/>
-          <w:iCs w:val="false"/>
-          <w:sz w:val="22"/>
-          <w:szCs w:val="22"/>
-          <w:lang w:val="hr-HR"/>
-        </w:rPr>
-        <w:t xml:space="preserve"> internetskom pregledniku</w:t>
-      </w:r>
-      <w:r>
-        <w:rPr>
-          <w:rStyle w:val="FootnoteAnchor"/>
-          <w:rFonts w:ascii="Times New Roman" w:hAnsi="Times New Roman"/>
-          <w:b w:val="false"/>
-          <w:bCs w:val="false"/>
-          <w:i w:val="false"/>
-          <w:iCs w:val="false"/>
-          <w:sz w:val="22"/>
-          <w:szCs w:val="22"/>
-          <w:lang w:val="hr-HR"/>
-        </w:rPr>
-        <w:footnoteReference w:id="27"/>
-      </w:r>
-      <w:r>
-        <w:rPr>
-          <w:rFonts w:ascii="Times New Roman" w:hAnsi="Times New Roman"/>
-          <w:b w:val="false"/>
-          <w:bCs w:val="false"/>
-          <w:i w:val="false"/>
-          <w:iCs w:val="false"/>
-          <w:sz w:val="22"/>
-          <w:szCs w:val="22"/>
-          <w:lang w:val="hr-HR"/>
-        </w:rPr>
-        <w:t xml:space="preserve">, ali pokrenuti onaj drugi je znatno kompliciranije, </w:t>
-      </w:r>
-      <w:r>
-        <w:rPr>
-          <w:rFonts w:ascii="Times New Roman" w:hAnsi="Times New Roman"/>
-          <w:b w:val="false"/>
-          <w:bCs w:val="false"/>
-          <w:i w:val="false"/>
-          <w:iCs w:val="false"/>
-          <w:sz w:val="22"/>
-          <w:szCs w:val="22"/>
-          <w:lang w:val="hr-HR"/>
-        </w:rPr>
-        <w:t xml:space="preserve">i zato sam linkao na upute </w:t>
-      </w:r>
-      <w:r>
-        <w:rPr>
-          <w:rFonts w:ascii="Times New Roman" w:hAnsi="Times New Roman"/>
-          <w:b w:val="false"/>
-          <w:bCs w:val="false"/>
-          <w:i w:val="false"/>
-          <w:iCs w:val="false"/>
-          <w:sz w:val="22"/>
-          <w:szCs w:val="22"/>
-          <w:lang w:val="hr-HR"/>
-        </w:rPr>
-        <w:t>kako to napraviti na Linuxu (a upute kako to napraviti na Windowsima nalaze se u ZIP arhivi)</w:t>
-      </w:r>
-      <w:r>
-        <w:rPr>
-          <w:rFonts w:ascii="Times New Roman" w:hAnsi="Times New Roman"/>
-          <w:b w:val="false"/>
-          <w:bCs w:val="false"/>
-          <w:i w:val="false"/>
-          <w:iCs w:val="false"/>
-          <w:sz w:val="22"/>
-          <w:szCs w:val="22"/>
-          <w:lang w:val="hr-HR"/>
-        </w:rPr>
-        <w:t xml:space="preserve">. Compiler za moj programski jezik koji cilja na x86 ispisuje asemblerski kôd kompatibilan s i486, ali se onaj analogni sat zbog naredbi koje koristim u umetnutom asemblerskom kodu </w:t>
-      </w:r>
-      <w:r>
-        <w:rPr>
-          <w:rFonts w:ascii="Times New Roman" w:hAnsi="Times New Roman"/>
-          <w:b w:val="false"/>
-          <w:bCs w:val="false"/>
-          <w:i w:val="false"/>
-          <w:iCs w:val="false"/>
-          <w:sz w:val="22"/>
-          <w:szCs w:val="22"/>
-          <w:lang w:val="hr-HR"/>
-        </w:rPr>
-        <w:t>(</w:t>
-      </w:r>
-      <w:r>
-        <w:rPr>
-          <w:rFonts w:ascii="Courier New" w:hAnsi="Courier New"/>
-          <w:b w:val="false"/>
-          <w:bCs w:val="false"/>
-          <w:i w:val="false"/>
-          <w:iCs w:val="false"/>
-          <w:sz w:val="22"/>
-          <w:szCs w:val="22"/>
-          <w:lang w:val="hr-HR"/>
-        </w:rPr>
-        <w:t>movzx</w:t>
-      </w:r>
-      <w:r>
-        <w:rPr>
-          <w:rFonts w:ascii="Times New Roman" w:hAnsi="Times New Roman"/>
-          <w:b w:val="false"/>
-          <w:bCs w:val="false"/>
-          <w:i w:val="false"/>
-          <w:iCs w:val="false"/>
-          <w:sz w:val="22"/>
-          <w:szCs w:val="22"/>
-          <w:lang w:val="hr-HR"/>
-        </w:rPr>
-        <w:t>...)</w:t>
-      </w:r>
-      <w:r>
-        <w:rPr>
-          <w:rFonts w:ascii="Times New Roman" w:hAnsi="Times New Roman"/>
-          <w:b w:val="false"/>
-          <w:bCs w:val="false"/>
-          <w:i w:val="false"/>
-          <w:iCs w:val="false"/>
-          <w:sz w:val="22"/>
-          <w:szCs w:val="22"/>
-          <w:lang w:val="hr-HR"/>
-        </w:rPr>
-        <w:t xml:space="preserve"> ne može pokrenuti na i486, nego samo na i586 i novijima (dakle, recimo, može u DosBoxu, danas najčešće korištenom simulatoru DOS-a). </w:t>
-      </w:r>
-      <w:r>
-        <w:rPr>
-          <w:rFonts w:ascii="Times New Roman" w:hAnsi="Times New Roman"/>
-          <w:b w:val="false"/>
-          <w:bCs w:val="false"/>
-          <w:i w:val="false"/>
-          <w:iCs w:val="false"/>
-          <w:sz w:val="22"/>
-          <w:szCs w:val="22"/>
-          <w:lang w:val="hr-HR"/>
-        </w:rPr>
-        <w:t xml:space="preserve">Kad sam pisao program </w:t>
-      </w:r>
-      <w:r>
-        <w:rPr>
-          <w:rFonts w:ascii="Courier New" w:hAnsi="Courier New"/>
-          <w:b w:val="false"/>
-          <w:bCs w:val="false"/>
-          <w:i w:val="false"/>
-          <w:iCs w:val="false"/>
-          <w:sz w:val="22"/>
-          <w:szCs w:val="22"/>
-          <w:lang w:val="hr-HR"/>
-        </w:rPr>
-        <w:t>roseForDOS.aec</w:t>
-      </w:r>
-      <w:r>
-        <w:rPr>
-          <w:rFonts w:ascii="Times New Roman" w:hAnsi="Times New Roman"/>
-          <w:b w:val="false"/>
-          <w:bCs w:val="false"/>
-          <w:i w:val="false"/>
-          <w:iCs w:val="false"/>
-          <w:sz w:val="22"/>
-          <w:szCs w:val="22"/>
-          <w:lang w:val="hr-HR"/>
-        </w:rPr>
-        <w:t xml:space="preserve">, pazio sam da u umetnuti asembler ne ubacim ni jednu instrukciju nekompatibilnu s i486, tako da </w:t>
-      </w:r>
-      <w:r>
-        <w:rPr>
-          <w:rFonts w:ascii="Times New Roman" w:hAnsi="Times New Roman"/>
-          <w:b w:val="false"/>
-          <w:bCs w:val="false"/>
-          <w:i w:val="false"/>
-          <w:iCs w:val="false"/>
-          <w:sz w:val="22"/>
-          <w:szCs w:val="22"/>
-          <w:lang w:val="hr-HR"/>
-        </w:rPr>
-        <w:t>bi</w:t>
-      </w:r>
-      <w:r>
-        <w:rPr>
-          <w:rFonts w:ascii="Times New Roman" w:hAnsi="Times New Roman"/>
-          <w:b w:val="false"/>
-          <w:bCs w:val="false"/>
-          <w:i w:val="false"/>
-          <w:iCs w:val="false"/>
-          <w:sz w:val="22"/>
-          <w:szCs w:val="22"/>
-          <w:lang w:val="hr-HR"/>
-        </w:rPr>
-        <w:t xml:space="preserve"> se </w:t>
-      </w:r>
-      <w:r>
-        <w:rPr>
-          <w:rFonts w:ascii="Courier New" w:hAnsi="Courier New"/>
-          <w:b w:val="false"/>
-          <w:bCs w:val="false"/>
-          <w:i w:val="false"/>
-          <w:iCs w:val="false"/>
-          <w:sz w:val="22"/>
-          <w:szCs w:val="22"/>
-          <w:lang w:val="hr-HR"/>
-        </w:rPr>
-        <w:t>roseForDOS.aec</w:t>
-      </w:r>
-      <w:r>
-        <w:rPr>
-          <w:rFonts w:ascii="Times New Roman" w:hAnsi="Times New Roman"/>
-          <w:b w:val="false"/>
-          <w:bCs w:val="false"/>
-          <w:i w:val="false"/>
-          <w:iCs w:val="false"/>
-          <w:sz w:val="22"/>
-          <w:szCs w:val="22"/>
-          <w:lang w:val="hr-HR"/>
-        </w:rPr>
-        <w:t xml:space="preserve"> iz te ZIP arhive </w:t>
-      </w:r>
-      <w:r>
-        <w:rPr>
-          <w:rFonts w:ascii="Times New Roman" w:hAnsi="Times New Roman"/>
-          <w:b w:val="false"/>
-          <w:bCs w:val="false"/>
-          <w:i w:val="false"/>
-          <w:iCs w:val="false"/>
-          <w:sz w:val="22"/>
-          <w:szCs w:val="22"/>
-          <w:lang w:val="hr-HR"/>
-        </w:rPr>
-        <w:t>trebao moći</w:t>
-      </w:r>
-      <w:r>
-        <w:rPr>
-          <w:rFonts w:ascii="Times New Roman" w:hAnsi="Times New Roman"/>
-          <w:b w:val="false"/>
-          <w:bCs w:val="false"/>
-          <w:i w:val="false"/>
-          <w:iCs w:val="false"/>
-          <w:sz w:val="22"/>
-          <w:szCs w:val="22"/>
-          <w:lang w:val="hr-HR"/>
-        </w:rPr>
-        <w:t xml:space="preserve"> pokrenuti na i486 </w:t>
-      </w:r>
-      <w:r>
-        <w:rPr>
-          <w:rFonts w:ascii="Times New Roman" w:hAnsi="Times New Roman"/>
-          <w:b w:val="false"/>
-          <w:bCs w:val="false"/>
-          <w:i w:val="false"/>
-          <w:iCs w:val="false"/>
-          <w:sz w:val="22"/>
-          <w:szCs w:val="22"/>
-          <w:lang w:val="hr-HR"/>
-        </w:rPr>
-        <w:t>(iako nisam isprobao)</w:t>
-      </w:r>
-      <w:r>
-        <w:rPr>
-          <w:rFonts w:ascii="Times New Roman" w:hAnsi="Times New Roman"/>
-          <w:b w:val="false"/>
-          <w:bCs w:val="false"/>
-          <w:i w:val="false"/>
-          <w:iCs w:val="false"/>
-          <w:sz w:val="22"/>
-          <w:szCs w:val="22"/>
-          <w:lang w:val="hr-HR"/>
-        </w:rPr>
-        <w:t>.</w:t>
-      </w:r>
-      <w:r>
-        <w:rPr>
-          <w:rFonts w:ascii="Times New Roman" w:hAnsi="Times New Roman"/>
-          <w:b w:val="false"/>
-          <w:bCs w:val="false"/>
-          <w:i w:val="false"/>
-          <w:iCs w:val="false"/>
-          <w:sz w:val="22"/>
-          <w:szCs w:val="22"/>
-          <w:lang w:val="hr-HR"/>
-        </w:rPr>
-        <w:t xml:space="preserve"> A, u načelu, svaki se program za stare x86 procesore može pokrenuti na današnjim računalima. DOS se može pokrenuti na današnjim računalima, i neki programi funkcioniraju bez problema, a neki samo s manjim problemima. Recimo, sve što sam isprobao u QBASIC-u u DOS-u na današnjem računalu radilo je. Igrica </w:t>
-      </w:r>
-      <w:r>
-        <w:rPr>
-          <w:rFonts w:ascii="Times New Roman" w:hAnsi="Times New Roman"/>
-          <w:b w:val="false"/>
-          <w:bCs w:val="false"/>
-          <w:i/>
-          <w:iCs/>
-          <w:sz w:val="22"/>
-          <w:szCs w:val="22"/>
-          <w:lang w:val="hr-HR"/>
-        </w:rPr>
-        <w:t>Prince of Persia</w:t>
-      </w:r>
-      <w:r>
-        <w:rPr>
-          <w:rFonts w:ascii="Times New Roman" w:hAnsi="Times New Roman"/>
-          <w:b w:val="false"/>
-          <w:bCs w:val="false"/>
-          <w:i w:val="false"/>
-          <w:iCs w:val="false"/>
-          <w:sz w:val="22"/>
-          <w:szCs w:val="22"/>
-          <w:lang w:val="hr-HR"/>
-        </w:rPr>
-        <w:t xml:space="preserve">, ako se pokrene u DOS-u na današnjem računalu, može se pokrenuti i odigrati prvi level, ali se zaglavi pri prijelazu iz prvog levala na drugi (u DosBoxu, koji simulira i stari hardware, može se cijela odigrati). Međutim, Windows 3.11 ne mogu se pokrenuti na današnjem računalu. Probao sam ih instalirati, i pred kraj instalacije izbacilo me je s porukom da se procesor ne može prebaciti u 32-bitni način rada. Ne znam kako je to moguće, ali iz iskustva znam da je tako. </w:t>
-      </w:r>
-      <w:r>
-        <w:rPr>
-          <w:rFonts w:ascii="Times New Roman" w:hAnsi="Times New Roman"/>
-          <w:b w:val="false"/>
-          <w:bCs w:val="false"/>
-          <w:i w:val="false"/>
-          <w:iCs w:val="false"/>
-          <w:sz w:val="22"/>
-          <w:szCs w:val="22"/>
-          <w:lang w:val="hr-HR"/>
-        </w:rPr>
-        <w:t>Na internetu na više mjesta piše da se Windows 95 ne može pokrenuti na današnjem računalu jer u njemu postoji bug koji mu onemogućava da se pokrene na računalu s više od 480 MB RAM-a, ali da se Windows 98 može. Windows XP znatno se manje oslanja na BIOS nego Windows 98 i radi daleko više pretpostavki o tome kako hardware funkcionira, i zato se Windows XP ne može pokrenuti na današnjem računalu (probao sam).</w:t>
+        <w:t>N</w:t>
+      </w:r>
+      <w:r>
+        <w:rPr>
+          <w:rFonts w:ascii="Times New Roman" w:hAnsi="Times New Roman"/>
+          <w:b w:val="false"/>
+          <w:bCs w:val="false"/>
+          <w:i w:val="false"/>
+          <w:iCs w:val="false"/>
+          <w:sz w:val="22"/>
+          <w:szCs w:val="22"/>
+          <w:lang w:val="hr-HR"/>
+        </w:rPr>
+        <w:t xml:space="preserve">ekoliko tjedana nakon što sam napisao </w:t>
+      </w:r>
+      <w:r>
+        <w:rPr>
+          <w:rFonts w:ascii="Times New Roman" w:hAnsi="Times New Roman"/>
+          <w:b w:val="false"/>
+          <w:bCs w:val="false"/>
+          <w:i/>
+          <w:iCs/>
+          <w:sz w:val="22"/>
+          <w:szCs w:val="22"/>
+          <w:lang w:val="hr-HR"/>
+        </w:rPr>
+        <w:t>Regbanks-Flags Test</w:t>
+      </w:r>
+      <w:r>
+        <w:rPr>
+          <w:rFonts w:ascii="Times New Roman" w:hAnsi="Times New Roman"/>
+          <w:b w:val="false"/>
+          <w:bCs w:val="false"/>
+          <w:i w:val="false"/>
+          <w:iCs w:val="false"/>
+          <w:sz w:val="22"/>
+          <w:szCs w:val="22"/>
+          <w:lang w:val="hr-HR"/>
+        </w:rPr>
+        <w:t xml:space="preserve">, znatno sam unaprijedio pretprocesor svog asemblera za PicoBlaze, pa sam napisao primjer </w:t>
+      </w:r>
+      <w:r>
+        <w:rPr>
+          <w:rFonts w:ascii="Times New Roman" w:hAnsi="Times New Roman"/>
+          <w:b w:val="false"/>
+          <w:bCs w:val="false"/>
+          <w:i/>
+          <w:iCs/>
+          <w:sz w:val="22"/>
+          <w:szCs w:val="22"/>
+          <w:lang w:val="hr-HR"/>
+        </w:rPr>
+        <w:t>Preprocessor Test</w:t>
+      </w:r>
+      <w:r>
+        <w:rPr>
+          <w:rFonts w:ascii="Times New Roman" w:hAnsi="Times New Roman"/>
+          <w:b w:val="false"/>
+          <w:bCs w:val="false"/>
+          <w:i w:val="false"/>
+          <w:iCs w:val="false"/>
+          <w:sz w:val="22"/>
+          <w:szCs w:val="22"/>
+          <w:lang w:val="hr-HR"/>
+        </w:rPr>
+        <w:t xml:space="preserve">. Program </w:t>
+      </w:r>
+      <w:r>
+        <w:rPr>
+          <w:rFonts w:ascii="Times New Roman" w:hAnsi="Times New Roman"/>
+          <w:b w:val="false"/>
+          <w:bCs w:val="false"/>
+          <w:i/>
+          <w:iCs/>
+          <w:sz w:val="22"/>
+          <w:szCs w:val="22"/>
+          <w:lang w:val="hr-HR"/>
+        </w:rPr>
+        <w:t>Preprocessor Test</w:t>
+      </w:r>
+      <w:r>
+        <w:rPr>
+          <w:rFonts w:ascii="Times New Roman" w:hAnsi="Times New Roman"/>
+          <w:b w:val="false"/>
+          <w:bCs w:val="false"/>
+          <w:i w:val="false"/>
+          <w:iCs w:val="false"/>
+          <w:sz w:val="22"/>
+          <w:szCs w:val="22"/>
+          <w:lang w:val="hr-HR"/>
+        </w:rPr>
+        <w:t xml:space="preserve"> za vrijeme asembliranja koristeći </w:t>
+      </w:r>
+      <w:r>
+        <w:rPr>
+          <w:rFonts w:ascii="Courier New" w:hAnsi="Courier New"/>
+          <w:b w:val="false"/>
+          <w:bCs w:val="false"/>
+          <w:i w:val="false"/>
+          <w:iCs w:val="false"/>
+          <w:sz w:val="22"/>
+          <w:szCs w:val="22"/>
+          <w:lang w:val="hr-HR"/>
+        </w:rPr>
+        <w:t>if</w:t>
+      </w:r>
+      <w:r>
+        <w:rPr>
+          <w:rFonts w:ascii="Times New Roman" w:hAnsi="Times New Roman"/>
+          <w:b w:val="false"/>
+          <w:bCs w:val="false"/>
+          <w:i w:val="false"/>
+          <w:iCs w:val="false"/>
+          <w:sz w:val="22"/>
+          <w:szCs w:val="22"/>
+          <w:lang w:val="hr-HR"/>
+        </w:rPr>
+        <w:t>-</w:t>
+      </w:r>
+      <w:r>
+        <w:rPr>
+          <w:rFonts w:ascii="Courier New" w:hAnsi="Courier New"/>
+          <w:b w:val="false"/>
+          <w:bCs w:val="false"/>
+          <w:i w:val="false"/>
+          <w:iCs w:val="false"/>
+          <w:sz w:val="22"/>
+          <w:szCs w:val="22"/>
+          <w:lang w:val="hr-HR"/>
+        </w:rPr>
+        <w:t>else</w:t>
+      </w:r>
+      <w:r>
+        <w:rPr>
+          <w:rFonts w:ascii="Times New Roman" w:hAnsi="Times New Roman"/>
+          <w:b w:val="false"/>
+          <w:bCs w:val="false"/>
+          <w:i w:val="false"/>
+          <w:iCs w:val="false"/>
+          <w:sz w:val="22"/>
+          <w:szCs w:val="22"/>
+          <w:lang w:val="hr-HR"/>
+        </w:rPr>
+        <w:t xml:space="preserve">-grananja i </w:t>
+      </w:r>
+      <w:r>
+        <w:rPr>
+          <w:rFonts w:ascii="Courier New" w:hAnsi="Courier New"/>
+          <w:b w:val="false"/>
+          <w:bCs w:val="false"/>
+          <w:i w:val="false"/>
+          <w:iCs w:val="false"/>
+          <w:sz w:val="22"/>
+          <w:szCs w:val="22"/>
+          <w:lang w:val="hr-HR"/>
+        </w:rPr>
+        <w:t>while</w:t>
+      </w:r>
+      <w:r>
+        <w:rPr>
+          <w:rFonts w:ascii="Times New Roman" w:hAnsi="Times New Roman"/>
+          <w:b w:val="false"/>
+          <w:bCs w:val="false"/>
+          <w:i w:val="false"/>
+          <w:iCs w:val="false"/>
+          <w:sz w:val="22"/>
+          <w:szCs w:val="22"/>
+          <w:lang w:val="hr-HR"/>
+        </w:rPr>
+        <w:t xml:space="preserve">-petlji izračunava brojeve u Fibonaccijevom nizu manje od 100 i ispisuje ih na terminal koristeći novododanu naredbu </w:t>
+      </w:r>
+      <w:r>
+        <w:rPr>
+          <w:rFonts w:ascii="Courier New" w:hAnsi="Courier New"/>
+          <w:b w:val="false"/>
+          <w:bCs w:val="false"/>
+          <w:i w:val="false"/>
+          <w:iCs w:val="false"/>
+          <w:sz w:val="22"/>
+          <w:szCs w:val="22"/>
+          <w:lang w:val="hr-HR"/>
+        </w:rPr>
+        <w:t>display</w:t>
+      </w:r>
+      <w:r>
+        <w:rPr>
+          <w:rFonts w:ascii="Times New Roman" w:hAnsi="Times New Roman"/>
+          <w:b w:val="false"/>
+          <w:bCs w:val="false"/>
+          <w:i w:val="false"/>
+          <w:iCs w:val="false"/>
+          <w:sz w:val="22"/>
+          <w:szCs w:val="22"/>
+          <w:lang w:val="hr-HR"/>
+        </w:rPr>
+        <w:t xml:space="preserve"> (koju sam preuzeo iz FlatAssemblera). </w:t>
+      </w:r>
+      <w:r>
+        <w:rPr>
+          <w:rFonts w:ascii="Times New Roman" w:hAnsi="Times New Roman"/>
+          <w:b w:val="false"/>
+          <w:bCs w:val="false"/>
+          <w:i w:val="false"/>
+          <w:iCs w:val="false"/>
+          <w:sz w:val="22"/>
+          <w:szCs w:val="22"/>
+          <w:lang w:val="hr-HR"/>
+        </w:rPr>
+        <w:t xml:space="preserve">Program </w:t>
+      </w:r>
+      <w:r>
+        <w:rPr>
+          <w:rFonts w:ascii="Times New Roman" w:hAnsi="Times New Roman"/>
+          <w:b w:val="false"/>
+          <w:bCs w:val="false"/>
+          <w:i/>
+          <w:iCs/>
+          <w:sz w:val="22"/>
+          <w:szCs w:val="22"/>
+          <w:lang w:val="hr-HR"/>
+        </w:rPr>
+        <w:t>Preprocessor Test</w:t>
+      </w:r>
+      <w:r>
+        <w:rPr>
+          <w:rFonts w:ascii="Times New Roman" w:hAnsi="Times New Roman"/>
+          <w:b w:val="false"/>
+          <w:bCs w:val="false"/>
+          <w:i w:val="false"/>
+          <w:iCs w:val="false"/>
+          <w:sz w:val="22"/>
+          <w:szCs w:val="22"/>
+          <w:lang w:val="hr-HR"/>
+        </w:rPr>
+        <w:t xml:space="preserve"> ne sadrži mnemonike </w:t>
+      </w:r>
+      <w:r>
+        <w:rPr>
+          <w:rFonts w:ascii="Times New Roman" w:hAnsi="Times New Roman"/>
+          <w:b w:val="false"/>
+          <w:bCs w:val="false"/>
+          <w:i w:val="false"/>
+          <w:iCs w:val="false"/>
+          <w:sz w:val="22"/>
+          <w:szCs w:val="22"/>
+          <w:lang w:val="hr-HR"/>
+        </w:rPr>
+        <w:t>i ne prevodi se ni u kakav strojni kod.</w:t>
       </w:r>
     </w:p>
     <w:p>
       <w:pPr>
         <w:pStyle w:val="Normal"/>
         <w:jc w:val="both"/>
-        <w:rPr>
-          <w:rFonts w:ascii="Times New Roman" w:hAnsi="Times New Roman"/>
-          <w:b w:val="false"/>
-          <w:bCs w:val="false"/>
-          <w:i w:val="false"/>
-          <w:i w:val="false"/>
-          <w:iCs w:val="false"/>
-          <w:sz w:val="22"/>
-          <w:szCs w:val="22"/>
-          <w:lang w:val="hr-HR"/>
-        </w:rPr>
+        <w:rPr/>
       </w:pPr>
       <w:r>
         <w:rPr>
@@ -26102,7 +27060,463 @@
           <w:szCs w:val="22"/>
           <w:lang w:val="hr-HR"/>
         </w:rPr>
-        <w:t>I, nakon ta dva linka, u flexboxu s primjerima, slijede link na GitHub i Reddit gdje me se može kontaktirati u vezi s tim PicoBlaze Simulatorom (recimo, ako imamo novi primjer koji želimo dodati). Naime, na Redditu sam otvorio subreddit o PicoBlazeu.</w:t>
+        <w:t xml:space="preserve">Nakon tih </w:t>
+      </w:r>
+      <w:r>
+        <w:rPr>
+          <w:rFonts w:ascii="Times New Roman" w:hAnsi="Times New Roman"/>
+          <w:b w:val="false"/>
+          <w:bCs w:val="false"/>
+          <w:i w:val="false"/>
+          <w:iCs w:val="false"/>
+          <w:sz w:val="22"/>
+          <w:szCs w:val="22"/>
+          <w:lang w:val="hr-HR"/>
+        </w:rPr>
+        <w:t>8</w:t>
+      </w:r>
+      <w:r>
+        <w:rPr>
+          <w:rFonts w:ascii="Times New Roman" w:hAnsi="Times New Roman"/>
+          <w:b w:val="false"/>
+          <w:bCs w:val="false"/>
+          <w:i w:val="false"/>
+          <w:iCs w:val="false"/>
+          <w:sz w:val="22"/>
+          <w:szCs w:val="22"/>
+          <w:lang w:val="hr-HR"/>
+        </w:rPr>
+        <w:t xml:space="preserve"> primjera, slijedi link na ZIP arhivu s programima pisanim na dijalektu mog programskog jezika koji cilja x86, većina s mnogo umetnutog asemblerskog koda, i link na upute kako na Linuxu isprobati analogni sat pisan tim dijalektom mog programskog jezika. </w:t>
+      </w:r>
+      <w:r>
+        <w:rPr>
+          <w:rFonts w:ascii="Times New Roman" w:hAnsi="Times New Roman"/>
+          <w:b w:val="false"/>
+          <w:bCs w:val="false"/>
+          <w:i w:val="false"/>
+          <w:iCs w:val="false"/>
+          <w:sz w:val="22"/>
+          <w:szCs w:val="22"/>
+          <w:lang w:val="hr-HR"/>
+        </w:rPr>
+        <w:t>To sam dodao jer m</w:t>
+      </w:r>
+      <w:r>
+        <w:rPr>
+          <w:rFonts w:ascii="Times New Roman" w:hAnsi="Times New Roman"/>
+          <w:b w:val="false"/>
+          <w:bCs w:val="false"/>
+          <w:i w:val="false"/>
+          <w:iCs w:val="false"/>
+          <w:sz w:val="22"/>
+          <w:szCs w:val="22"/>
+          <w:lang w:val="hr-HR"/>
+        </w:rPr>
+        <w:t xml:space="preserve">islim da bi danas svaki programer trebao znati osnove x86 asemblerskog koda </w:t>
+      </w:r>
+      <w:r>
+        <w:rPr>
+          <w:rFonts w:ascii="Times New Roman" w:hAnsi="Times New Roman"/>
+          <w:b w:val="false"/>
+          <w:bCs w:val="false"/>
+          <w:i w:val="false"/>
+          <w:iCs w:val="false"/>
+          <w:sz w:val="22"/>
+          <w:szCs w:val="22"/>
+          <w:lang w:val="hr-HR"/>
+        </w:rPr>
+        <w:t>(asemblerski kod računala na kojem radi i za kojeg pravi programe)</w:t>
+      </w:r>
+      <w:r>
+        <w:rPr>
+          <w:rFonts w:ascii="Times New Roman" w:hAnsi="Times New Roman"/>
+          <w:b w:val="false"/>
+          <w:bCs w:val="false"/>
+          <w:i w:val="false"/>
+          <w:iCs w:val="false"/>
+          <w:sz w:val="22"/>
+          <w:szCs w:val="22"/>
+          <w:lang w:val="hr-HR"/>
+        </w:rPr>
+        <w:t xml:space="preserve">, </w:t>
+      </w:r>
+      <w:r>
+        <w:rPr>
+          <w:rFonts w:ascii="Times New Roman" w:hAnsi="Times New Roman"/>
+          <w:b w:val="false"/>
+          <w:bCs w:val="false"/>
+          <w:i w:val="false"/>
+          <w:iCs w:val="false"/>
+          <w:sz w:val="22"/>
+          <w:szCs w:val="22"/>
+          <w:lang w:val="hr-HR"/>
+        </w:rPr>
+        <w:t>da znati PicoBlaze asemblerski kôd nije zamjena za to</w:t>
+      </w:r>
+      <w:r>
+        <w:rPr>
+          <w:rFonts w:ascii="Times New Roman" w:hAnsi="Times New Roman"/>
+          <w:b w:val="false"/>
+          <w:bCs w:val="false"/>
+          <w:i w:val="false"/>
+          <w:iCs w:val="false"/>
+          <w:sz w:val="22"/>
+          <w:szCs w:val="22"/>
+          <w:lang w:val="hr-HR"/>
+        </w:rPr>
+        <w:t>.</w:t>
+      </w:r>
+      <w:r>
+        <w:rPr>
+          <w:rFonts w:ascii="Times New Roman" w:hAnsi="Times New Roman"/>
+          <w:b w:val="false"/>
+          <w:bCs w:val="false"/>
+          <w:i w:val="false"/>
+          <w:iCs w:val="false"/>
+          <w:sz w:val="22"/>
+          <w:szCs w:val="22"/>
+          <w:lang w:val="hr-HR"/>
+        </w:rPr>
+        <w:t xml:space="preserve"> Analogni sat pisan onim dijalektom mog programskog jezika koji cilja WebAssembly može se pokrenuti u </w:t>
+      </w:r>
+      <w:r>
+        <w:rPr>
+          <w:rFonts w:ascii="Times New Roman" w:hAnsi="Times New Roman"/>
+          <w:b w:val="false"/>
+          <w:bCs w:val="false"/>
+          <w:i w:val="false"/>
+          <w:iCs w:val="false"/>
+          <w:sz w:val="22"/>
+          <w:szCs w:val="22"/>
+          <w:lang w:val="hr-HR"/>
+        </w:rPr>
+        <w:t>modernom</w:t>
+      </w:r>
+      <w:r>
+        <w:rPr>
+          <w:rFonts w:ascii="Times New Roman" w:hAnsi="Times New Roman"/>
+          <w:b w:val="false"/>
+          <w:bCs w:val="false"/>
+          <w:i w:val="false"/>
+          <w:iCs w:val="false"/>
+          <w:sz w:val="22"/>
+          <w:szCs w:val="22"/>
+          <w:lang w:val="hr-HR"/>
+        </w:rPr>
+        <w:t xml:space="preserve"> internetskom pregledniku</w:t>
+      </w:r>
+      <w:r>
+        <w:rPr>
+          <w:rStyle w:val="FootnoteAnchor"/>
+          <w:rFonts w:ascii="Times New Roman" w:hAnsi="Times New Roman"/>
+          <w:b w:val="false"/>
+          <w:bCs w:val="false"/>
+          <w:i w:val="false"/>
+          <w:iCs w:val="false"/>
+          <w:sz w:val="22"/>
+          <w:szCs w:val="22"/>
+          <w:lang w:val="hr-HR"/>
+        </w:rPr>
+        <w:footnoteReference w:id="27"/>
+      </w:r>
+      <w:r>
+        <w:rPr>
+          <w:rFonts w:ascii="Times New Roman" w:hAnsi="Times New Roman"/>
+          <w:b w:val="false"/>
+          <w:bCs w:val="false"/>
+          <w:i w:val="false"/>
+          <w:iCs w:val="false"/>
+          <w:sz w:val="22"/>
+          <w:szCs w:val="22"/>
+          <w:lang w:val="hr-HR"/>
+        </w:rPr>
+        <w:t xml:space="preserve">, ali pokrenuti onaj drugi je znatno kompliciranije, </w:t>
+      </w:r>
+      <w:r>
+        <w:rPr>
+          <w:rFonts w:ascii="Times New Roman" w:hAnsi="Times New Roman"/>
+          <w:b w:val="false"/>
+          <w:bCs w:val="false"/>
+          <w:i w:val="false"/>
+          <w:iCs w:val="false"/>
+          <w:sz w:val="22"/>
+          <w:szCs w:val="22"/>
+          <w:lang w:val="hr-HR"/>
+        </w:rPr>
+        <w:t xml:space="preserve">i zato sam linkao na upute </w:t>
+      </w:r>
+      <w:r>
+        <w:rPr>
+          <w:rFonts w:ascii="Times New Roman" w:hAnsi="Times New Roman"/>
+          <w:b w:val="false"/>
+          <w:bCs w:val="false"/>
+          <w:i w:val="false"/>
+          <w:iCs w:val="false"/>
+          <w:sz w:val="22"/>
+          <w:szCs w:val="22"/>
+          <w:lang w:val="hr-HR"/>
+        </w:rPr>
+        <w:t>kako to napraviti na Linuxu (a upute kako to napraviti na Windowsima nalaze se u ZIP arhivi)</w:t>
+      </w:r>
+      <w:r>
+        <w:rPr>
+          <w:rFonts w:ascii="Times New Roman" w:hAnsi="Times New Roman"/>
+          <w:b w:val="false"/>
+          <w:bCs w:val="false"/>
+          <w:i w:val="false"/>
+          <w:iCs w:val="false"/>
+          <w:sz w:val="22"/>
+          <w:szCs w:val="22"/>
+          <w:lang w:val="hr-HR"/>
+        </w:rPr>
+        <w:t xml:space="preserve">. Compiler za moj programski jezik koji cilja na x86 ispisuje asemblerski kôd kompatibilan s i486, ali se onaj analogni sat zbog naredbi koje koristim u umetnutom asemblerskom kodu </w:t>
+      </w:r>
+      <w:r>
+        <w:rPr>
+          <w:rFonts w:ascii="Times New Roman" w:hAnsi="Times New Roman"/>
+          <w:b w:val="false"/>
+          <w:bCs w:val="false"/>
+          <w:i w:val="false"/>
+          <w:iCs w:val="false"/>
+          <w:sz w:val="22"/>
+          <w:szCs w:val="22"/>
+          <w:lang w:val="hr-HR"/>
+        </w:rPr>
+        <w:t>(</w:t>
+      </w:r>
+      <w:r>
+        <w:rPr>
+          <w:rFonts w:ascii="Courier New" w:hAnsi="Courier New"/>
+          <w:b w:val="false"/>
+          <w:bCs w:val="false"/>
+          <w:i w:val="false"/>
+          <w:iCs w:val="false"/>
+          <w:sz w:val="22"/>
+          <w:szCs w:val="22"/>
+          <w:lang w:val="hr-HR"/>
+        </w:rPr>
+        <w:t>movzx</w:t>
+      </w:r>
+      <w:r>
+        <w:rPr>
+          <w:rFonts w:ascii="Times New Roman" w:hAnsi="Times New Roman"/>
+          <w:b w:val="false"/>
+          <w:bCs w:val="false"/>
+          <w:i w:val="false"/>
+          <w:iCs w:val="false"/>
+          <w:sz w:val="22"/>
+          <w:szCs w:val="22"/>
+          <w:lang w:val="hr-HR"/>
+        </w:rPr>
+        <w:t>...)</w:t>
+      </w:r>
+      <w:r>
+        <w:rPr>
+          <w:rFonts w:ascii="Times New Roman" w:hAnsi="Times New Roman"/>
+          <w:b w:val="false"/>
+          <w:bCs w:val="false"/>
+          <w:i w:val="false"/>
+          <w:iCs w:val="false"/>
+          <w:sz w:val="22"/>
+          <w:szCs w:val="22"/>
+          <w:lang w:val="hr-HR"/>
+        </w:rPr>
+        <w:t xml:space="preserve"> ne može pokrenuti na i486, nego samo na i586 i novijima (dakle, recimo, može u DosBoxu, danas najčešće korištenom simulatoru DOS-a). </w:t>
+      </w:r>
+      <w:r>
+        <w:rPr>
+          <w:rFonts w:ascii="Times New Roman" w:hAnsi="Times New Roman"/>
+          <w:b w:val="false"/>
+          <w:bCs w:val="false"/>
+          <w:i w:val="false"/>
+          <w:iCs w:val="false"/>
+          <w:sz w:val="22"/>
+          <w:szCs w:val="22"/>
+          <w:lang w:val="hr-HR"/>
+        </w:rPr>
+        <w:t xml:space="preserve">Kad sam pisao program </w:t>
+      </w:r>
+      <w:r>
+        <w:rPr>
+          <w:rFonts w:ascii="Courier New" w:hAnsi="Courier New"/>
+          <w:b w:val="false"/>
+          <w:bCs w:val="false"/>
+          <w:i w:val="false"/>
+          <w:iCs w:val="false"/>
+          <w:sz w:val="22"/>
+          <w:szCs w:val="22"/>
+          <w:lang w:val="hr-HR"/>
+        </w:rPr>
+        <w:t>roseForDOS.aec</w:t>
+      </w:r>
+      <w:r>
+        <w:rPr>
+          <w:rFonts w:ascii="Times New Roman" w:hAnsi="Times New Roman"/>
+          <w:b w:val="false"/>
+          <w:bCs w:val="false"/>
+          <w:i w:val="false"/>
+          <w:iCs w:val="false"/>
+          <w:sz w:val="22"/>
+          <w:szCs w:val="22"/>
+          <w:lang w:val="hr-HR"/>
+        </w:rPr>
+        <w:t xml:space="preserve">, pazio sam da u umetnuti asembler ne ubacim ni jednu instrukciju nekompatibilnu s i486, tako da </w:t>
+      </w:r>
+      <w:r>
+        <w:rPr>
+          <w:rFonts w:ascii="Times New Roman" w:hAnsi="Times New Roman"/>
+          <w:b w:val="false"/>
+          <w:bCs w:val="false"/>
+          <w:i w:val="false"/>
+          <w:iCs w:val="false"/>
+          <w:sz w:val="22"/>
+          <w:szCs w:val="22"/>
+          <w:lang w:val="hr-HR"/>
+        </w:rPr>
+        <w:t>bi</w:t>
+      </w:r>
+      <w:r>
+        <w:rPr>
+          <w:rFonts w:ascii="Times New Roman" w:hAnsi="Times New Roman"/>
+          <w:b w:val="false"/>
+          <w:bCs w:val="false"/>
+          <w:i w:val="false"/>
+          <w:iCs w:val="false"/>
+          <w:sz w:val="22"/>
+          <w:szCs w:val="22"/>
+          <w:lang w:val="hr-HR"/>
+        </w:rPr>
+        <w:t xml:space="preserve"> se </w:t>
+      </w:r>
+      <w:r>
+        <w:rPr>
+          <w:rFonts w:ascii="Courier New" w:hAnsi="Courier New"/>
+          <w:b w:val="false"/>
+          <w:bCs w:val="false"/>
+          <w:i w:val="false"/>
+          <w:iCs w:val="false"/>
+          <w:sz w:val="22"/>
+          <w:szCs w:val="22"/>
+          <w:lang w:val="hr-HR"/>
+        </w:rPr>
+        <w:t>roseForDOS.aec</w:t>
+      </w:r>
+      <w:r>
+        <w:rPr>
+          <w:rFonts w:ascii="Times New Roman" w:hAnsi="Times New Roman"/>
+          <w:b w:val="false"/>
+          <w:bCs w:val="false"/>
+          <w:i w:val="false"/>
+          <w:iCs w:val="false"/>
+          <w:sz w:val="22"/>
+          <w:szCs w:val="22"/>
+          <w:lang w:val="hr-HR"/>
+        </w:rPr>
+        <w:t xml:space="preserve"> iz te ZIP arhive </w:t>
+      </w:r>
+      <w:r>
+        <w:rPr>
+          <w:rFonts w:ascii="Times New Roman" w:hAnsi="Times New Roman"/>
+          <w:b w:val="false"/>
+          <w:bCs w:val="false"/>
+          <w:i w:val="false"/>
+          <w:iCs w:val="false"/>
+          <w:sz w:val="22"/>
+          <w:szCs w:val="22"/>
+          <w:lang w:val="hr-HR"/>
+        </w:rPr>
+        <w:t>trebao moći</w:t>
+      </w:r>
+      <w:r>
+        <w:rPr>
+          <w:rFonts w:ascii="Times New Roman" w:hAnsi="Times New Roman"/>
+          <w:b w:val="false"/>
+          <w:bCs w:val="false"/>
+          <w:i w:val="false"/>
+          <w:iCs w:val="false"/>
+          <w:sz w:val="22"/>
+          <w:szCs w:val="22"/>
+          <w:lang w:val="hr-HR"/>
+        </w:rPr>
+        <w:t xml:space="preserve"> pokrenuti na i486 </w:t>
+      </w:r>
+      <w:r>
+        <w:rPr>
+          <w:rFonts w:ascii="Times New Roman" w:hAnsi="Times New Roman"/>
+          <w:b w:val="false"/>
+          <w:bCs w:val="false"/>
+          <w:i w:val="false"/>
+          <w:iCs w:val="false"/>
+          <w:sz w:val="22"/>
+          <w:szCs w:val="22"/>
+          <w:lang w:val="hr-HR"/>
+        </w:rPr>
+        <w:t>(iako nisam isprobao)</w:t>
+      </w:r>
+      <w:r>
+        <w:rPr>
+          <w:rFonts w:ascii="Times New Roman" w:hAnsi="Times New Roman"/>
+          <w:b w:val="false"/>
+          <w:bCs w:val="false"/>
+          <w:i w:val="false"/>
+          <w:iCs w:val="false"/>
+          <w:sz w:val="22"/>
+          <w:szCs w:val="22"/>
+          <w:lang w:val="hr-HR"/>
+        </w:rPr>
+        <w:t>.</w:t>
+      </w:r>
+      <w:r>
+        <w:rPr>
+          <w:rFonts w:ascii="Times New Roman" w:hAnsi="Times New Roman"/>
+          <w:b w:val="false"/>
+          <w:bCs w:val="false"/>
+          <w:i w:val="false"/>
+          <w:iCs w:val="false"/>
+          <w:sz w:val="22"/>
+          <w:szCs w:val="22"/>
+          <w:lang w:val="hr-HR"/>
+        </w:rPr>
+        <w:t xml:space="preserve"> A, u načelu, svaki se program za stare x86 procesore može pokrenuti na današnjim računalima. DOS se može pokrenuti na današnjim računalima, i neki programi funkcioniraju bez problema, a neki samo s manjim problemima. Recimo, sve što sam isprobao u QBASIC-u u DOS-u na današnjem računalu radilo je. Igrica </w:t>
+      </w:r>
+      <w:r>
+        <w:rPr>
+          <w:rFonts w:ascii="Times New Roman" w:hAnsi="Times New Roman"/>
+          <w:b w:val="false"/>
+          <w:bCs w:val="false"/>
+          <w:i/>
+          <w:iCs/>
+          <w:sz w:val="22"/>
+          <w:szCs w:val="22"/>
+          <w:lang w:val="hr-HR"/>
+        </w:rPr>
+        <w:t>Prince of Persia</w:t>
+      </w:r>
+      <w:r>
+        <w:rPr>
+          <w:rFonts w:ascii="Times New Roman" w:hAnsi="Times New Roman"/>
+          <w:b w:val="false"/>
+          <w:bCs w:val="false"/>
+          <w:i w:val="false"/>
+          <w:iCs w:val="false"/>
+          <w:sz w:val="22"/>
+          <w:szCs w:val="22"/>
+          <w:lang w:val="hr-HR"/>
+        </w:rPr>
+        <w:t xml:space="preserve">, ako se pokrene u DOS-u na današnjem računalu, može se pokrenuti i odigrati prvi level, ali se zaglavi pri prijelazu iz prvog levala na drugi (u DosBoxu, koji simulira i stari hardware, može se cijela odigrati). Međutim, Windows 3.11 ne mogu se pokrenuti na današnjem računalu. Probao sam ih instalirati, i pred kraj instalacije izbacilo me je s porukom da se procesor ne može prebaciti u 32-bitni način rada. Ne znam kako je to moguće, ali iz iskustva znam da je tako. </w:t>
+      </w:r>
+      <w:r>
+        <w:rPr>
+          <w:rFonts w:ascii="Times New Roman" w:hAnsi="Times New Roman"/>
+          <w:b w:val="false"/>
+          <w:bCs w:val="false"/>
+          <w:i w:val="false"/>
+          <w:iCs w:val="false"/>
+          <w:sz w:val="22"/>
+          <w:szCs w:val="22"/>
+          <w:lang w:val="hr-HR"/>
+        </w:rPr>
+        <w:t>Na internetu na više mjesta piše da se Windows 95 ne može pokrenuti na današnjem računalu jer u njemu postoji bug koji mu onemogućava da se pokrene na računalu s više od 480 MB RAM-a, ali da se Windows 98 može. Windows XP znatno se manje oslanja na BIOS nego Windows 98 i radi daleko više pretpostavki o tome kako hardware funkcionira, i zato se Windows XP ne može pokrenuti na današnjem računalu (probao sam).</w:t>
       </w:r>
     </w:p>
     <w:p>
@@ -26132,6 +27546,36 @@
           <w:szCs w:val="22"/>
           <w:lang w:val="hr-HR"/>
         </w:rPr>
+        <w:t>I, nakon ta dva linka, u flexboxu s primjerima, slijede link na GitHub i Reddit gdje me se može kontaktirati u vezi s tim PicoBlaze Simulatorom (recimo, ako imamo novi primjer koji želimo dodati). Naime, na Redditu sam otvorio subreddit o PicoBlazeu.</w:t>
+      </w:r>
+    </w:p>
+    <w:p>
+      <w:pPr>
+        <w:pStyle w:val="Normal"/>
+        <w:jc w:val="both"/>
+        <w:rPr>
+          <w:rFonts w:ascii="Times New Roman" w:hAnsi="Times New Roman"/>
+          <w:b w:val="false"/>
+          <w:bCs w:val="false"/>
+          <w:i w:val="false"/>
+          <w:i w:val="false"/>
+          <w:iCs w:val="false"/>
+          <w:sz w:val="22"/>
+          <w:szCs w:val="22"/>
+          <w:lang w:val="hr-HR"/>
+        </w:rPr>
+      </w:pPr>
+      <w:r>
+        <w:rPr>
+          <w:rFonts w:ascii="Times New Roman" w:hAnsi="Times New Roman"/>
+          <w:b w:val="false"/>
+          <w:bCs w:val="false"/>
+          <w:i w:val="false"/>
+          <w:iCs w:val="false"/>
+          <w:sz w:val="22"/>
+          <w:szCs w:val="22"/>
+          <w:lang w:val="hr-HR"/>
+        </w:rPr>
         <w:t xml:space="preserve">Tako da u flexboxu s primjerima ima ukupno </w:t>
       </w:r>
       <w:r>
@@ -26145,7 +27589,7 @@
           <w:szCs w:val="22"/>
           <w:lang w:val="hr-HR"/>
         </w:rPr>
-        <w:t>9</w:t>
+        <w:t>10</w:t>
       </w:r>
       <w:r>
         <w:rPr>
@@ -26171,7 +27615,7 @@
           <w:szCs w:val="22"/>
           <w:lang w:val="hr-HR"/>
         </w:rPr>
-        <w:t>sedam</w:t>
+        <w:t>osam</w:t>
       </w:r>
       <w:r>
         <w:rPr>

</xml_diff>

<commit_message>
Explained what *opcode* means...
</commit_message>
<xml_diff>
--- a/seminar/PicoBlaze.docx
+++ b/seminar/PicoBlaze.docx
@@ -16343,6 +16343,14 @@
         <w:jc w:val="both"/>
         <w:rPr>
           <w:rFonts w:ascii="Courier New" w:hAnsi="Courier New"/>
+          <w:b w:val="false"/>
+          <w:bCs w:val="false"/>
+          <w:i w:val="false"/>
+          <w:i w:val="false"/>
+          <w:iCs w:val="false"/>
+          <w:sz w:val="22"/>
+          <w:szCs w:val="22"/>
+          <w:lang w:val="hr-HR"/>
         </w:rPr>
       </w:pPr>
       <w:r>
@@ -16370,6 +16378,14 @@
         <w:jc w:val="both"/>
         <w:rPr>
           <w:rFonts w:ascii="Courier New" w:hAnsi="Courier New"/>
+          <w:b w:val="false"/>
+          <w:bCs w:val="false"/>
+          <w:i w:val="false"/>
+          <w:i w:val="false"/>
+          <w:iCs w:val="false"/>
+          <w:sz w:val="22"/>
+          <w:szCs w:val="22"/>
+          <w:lang w:val="hr-HR"/>
         </w:rPr>
       </w:pPr>
       <w:r>
@@ -16397,6 +16413,13 @@
         <w:jc w:val="both"/>
         <w:rPr>
           <w:rFonts w:ascii="Courier New" w:hAnsi="Courier New"/>
+          <w:b w:val="false"/>
+          <w:bCs w:val="false"/>
+          <w:i w:val="false"/>
+          <w:i w:val="false"/>
+          <w:iCs w:val="false"/>
+          <w:sz w:val="22"/>
+          <w:szCs w:val="22"/>
           <w:lang w:val="en-US"/>
         </w:rPr>
       </w:pPr>
@@ -16479,6 +16502,13 @@
         <w:jc w:val="both"/>
         <w:rPr>
           <w:rFonts w:ascii="Courier New" w:hAnsi="Courier New"/>
+          <w:b w:val="false"/>
+          <w:bCs w:val="false"/>
+          <w:i w:val="false"/>
+          <w:i w:val="false"/>
+          <w:iCs w:val="false"/>
+          <w:sz w:val="22"/>
+          <w:szCs w:val="22"/>
           <w:lang w:val="hr-HR"/>
         </w:rPr>
       </w:pPr>
@@ -16507,6 +16537,13 @@
         <w:jc w:val="both"/>
         <w:rPr>
           <w:rFonts w:ascii="Courier New" w:hAnsi="Courier New"/>
+          <w:b w:val="false"/>
+          <w:bCs w:val="false"/>
+          <w:i w:val="false"/>
+          <w:i w:val="false"/>
+          <w:iCs w:val="false"/>
+          <w:sz w:val="22"/>
+          <w:szCs w:val="22"/>
           <w:lang w:val="hr-HR"/>
         </w:rPr>
       </w:pPr>
@@ -18238,6 +18275,32 @@
           <w:lang w:val="hr-HR"/>
         </w:rPr>
         <w:t>opcode</w:t>
+      </w:r>
+      <w:r>
+        <w:rPr>
+          <w:rFonts w:ascii="Times New Roman" w:hAnsi="Times New Roman"/>
+          <w:b w:val="false"/>
+          <w:bCs w:val="false"/>
+          <w:i w:val="false"/>
+          <w:iCs w:val="false"/>
+          <w:sz w:val="22"/>
+          <w:szCs w:val="22"/>
+          <w:lang w:val="hr-HR"/>
+        </w:rPr>
+        <w:t xml:space="preserve"> </w:t>
+      </w:r>
+      <w:r>
+        <w:rPr>
+          <w:rFonts w:ascii="Times New Roman" w:hAnsi="Times New Roman"/>
+          <w:b w:val="false"/>
+          <w:bCs w:val="false"/>
+          <w:i w:val="false"/>
+          <w:iCs w:val="false"/>
+          <w:sz w:val="22"/>
+          <w:szCs w:val="22"/>
+          <w:lang w:val="hr-HR"/>
+        </w:rPr>
+        <w:t>(ono što se u asemblerskom jeziku zove mnemonika, u strojnom jeziku zove se opcode)</w:t>
       </w:r>
       <w:r>
         <w:rPr>
@@ -30478,7 +30541,23 @@
           <w:iCs w:val="false"/>
           <w:lang w:val="hr-HR"/>
         </w:rPr>
-        <w:t>od</w:t>
+        <w:t xml:space="preserve">od </w:t>
+      </w:r>
+      <w:r>
+        <w:rPr>
+          <w:i/>
+          <w:iCs/>
+          <w:lang w:val="hr-HR"/>
+        </w:rPr>
+        <w:t>*Karpona</w:t>
+      </w:r>
+      <w:r>
+        <w:rPr>
+          <w:i w:val="false"/>
+          <w:iCs w:val="false"/>
+          <w:lang w:val="hr-HR"/>
+        </w:rPr>
+        <w:t xml:space="preserve"> ili, manje vjerojatno, od nečeg kao</w:t>
       </w:r>
       <w:r>
         <w:rPr>
@@ -30502,22 +30581,6 @@
           <w:iCs w:val="false"/>
           <w:lang w:val="hr-HR"/>
         </w:rPr>
-        <w:t xml:space="preserve"> ili </w:t>
-      </w:r>
-      <w:r>
-        <w:rPr>
-          <w:i/>
-          <w:iCs/>
-          <w:lang w:val="hr-HR"/>
-        </w:rPr>
-        <w:t>*Karpona</w:t>
-      </w:r>
-      <w:r>
-        <w:rPr>
-          <w:i w:val="false"/>
-          <w:iCs w:val="false"/>
-          <w:lang w:val="hr-HR"/>
-        </w:rPr>
         <w:t>, i tako dalje)</w:t>
       </w:r>
       <w:r>
@@ -30526,7 +30589,15 @@
           <w:iCs w:val="false"/>
           <w:lang w:val="hr-HR"/>
         </w:rPr>
-        <w:t>, on je objavljen u Valpovačkom godišnjaku</w:t>
+        <w:t xml:space="preserve">, on je objavljen u Valpovačkom godišnjaku </w:t>
+      </w:r>
+      <w:r>
+        <w:rPr>
+          <w:i w:val="false"/>
+          <w:iCs w:val="false"/>
+          <w:lang w:val="hr-HR"/>
+        </w:rPr>
+        <w:t>(što je spomenuto u Glasu Slavonije</w:t>
       </w:r>
       <w:r>
         <w:rPr>
@@ -30536,6 +30607,14 @@
           <w:lang w:val="hr-HR"/>
         </w:rPr>
         <w:footnoteReference w:id="44"/>
+      </w:r>
+      <w:r>
+        <w:rPr>
+          <w:i w:val="false"/>
+          <w:iCs w:val="false"/>
+          <w:lang w:val="hr-HR"/>
+        </w:rPr>
+        <w:t>)</w:t>
       </w:r>
       <w:r>
         <w:rPr>

</xml_diff>

<commit_message>
Added the etymology of the word *opcode*...
</commit_message>
<xml_diff>
--- a/seminar/PicoBlaze.docx
+++ b/seminar/PicoBlaze.docx
@@ -18261,7 +18261,33 @@
           <w:szCs w:val="22"/>
           <w:lang w:val="hr-HR"/>
         </w:rPr>
-        <w:t xml:space="preserve"> uprogramirao krivi </w:t>
+        <w:t xml:space="preserve"> </w:t>
+      </w:r>
+      <w:r>
+        <w:rPr>
+          <w:rFonts w:ascii="Times New Roman" w:hAnsi="Times New Roman"/>
+          <w:b w:val="false"/>
+          <w:bCs w:val="false"/>
+          <w:i w:val="false"/>
+          <w:iCs w:val="false"/>
+          <w:sz w:val="22"/>
+          <w:szCs w:val="22"/>
+          <w:lang w:val="hr-HR"/>
+        </w:rPr>
+        <w:t xml:space="preserve">bio </w:t>
+      </w:r>
+      <w:r>
+        <w:rPr>
+          <w:rFonts w:ascii="Times New Roman" w:hAnsi="Times New Roman"/>
+          <w:b w:val="false"/>
+          <w:bCs w:val="false"/>
+          <w:i w:val="false"/>
+          <w:iCs w:val="false"/>
+          <w:sz w:val="22"/>
+          <w:szCs w:val="22"/>
+          <w:lang w:val="hr-HR"/>
+        </w:rPr>
+        <w:t xml:space="preserve">uprogramirao krivi </w:t>
       </w:r>
       <w:r>
         <w:rPr>
@@ -18300,7 +18326,163 @@
           <w:szCs w:val="22"/>
           <w:lang w:val="hr-HR"/>
         </w:rPr>
-        <w:t>(ono što se u asemblerskom jeziku zove mnemonika, u strojnom jeziku zove se opcode)</w:t>
+        <w:t>(</w:t>
+      </w:r>
+      <w:r>
+        <w:rPr>
+          <w:rFonts w:ascii="Times New Roman" w:hAnsi="Times New Roman"/>
+          <w:b w:val="false"/>
+          <w:bCs w:val="false"/>
+          <w:i w:val="false"/>
+          <w:iCs w:val="false"/>
+          <w:sz w:val="22"/>
+          <w:szCs w:val="22"/>
+          <w:lang w:val="hr-HR"/>
+        </w:rPr>
+        <w:t>O</w:t>
+      </w:r>
+      <w:r>
+        <w:rPr>
+          <w:rFonts w:ascii="Times New Roman" w:hAnsi="Times New Roman"/>
+          <w:b w:val="false"/>
+          <w:bCs w:val="false"/>
+          <w:i w:val="false"/>
+          <w:iCs w:val="false"/>
+          <w:sz w:val="22"/>
+          <w:szCs w:val="22"/>
+          <w:lang w:val="hr-HR"/>
+        </w:rPr>
+        <w:t xml:space="preserve">no što se u asemblerskom jeziku zove mnemonika, u strojnom jeziku zove se </w:t>
+      </w:r>
+      <w:r>
+        <w:rPr>
+          <w:rFonts w:ascii="Times New Roman" w:hAnsi="Times New Roman"/>
+          <w:b w:val="false"/>
+          <w:bCs w:val="false"/>
+          <w:i/>
+          <w:iCs/>
+          <w:sz w:val="22"/>
+          <w:szCs w:val="22"/>
+          <w:lang w:val="hr-HR"/>
+        </w:rPr>
+        <w:t>opcode</w:t>
+      </w:r>
+      <w:r>
+        <w:rPr>
+          <w:rFonts w:ascii="Times New Roman" w:hAnsi="Times New Roman"/>
+          <w:b w:val="false"/>
+          <w:bCs w:val="false"/>
+          <w:i w:val="false"/>
+          <w:iCs w:val="false"/>
+          <w:sz w:val="22"/>
+          <w:szCs w:val="22"/>
+          <w:lang w:val="hr-HR"/>
+        </w:rPr>
+        <w:t xml:space="preserve">. </w:t>
+      </w:r>
+      <w:r>
+        <w:rPr>
+          <w:rFonts w:ascii="Times New Roman" w:hAnsi="Times New Roman"/>
+          <w:b w:val="false"/>
+          <w:bCs w:val="false"/>
+          <w:i w:val="false"/>
+          <w:iCs w:val="false"/>
+          <w:sz w:val="22"/>
+          <w:szCs w:val="22"/>
+          <w:lang w:val="hr-HR"/>
+        </w:rPr>
+        <w:t xml:space="preserve">Riječ </w:t>
+      </w:r>
+      <w:r>
+        <w:rPr>
+          <w:rFonts w:ascii="Times New Roman" w:hAnsi="Times New Roman"/>
+          <w:b w:val="false"/>
+          <w:bCs w:val="false"/>
+          <w:i/>
+          <w:iCs/>
+          <w:sz w:val="22"/>
+          <w:szCs w:val="22"/>
+          <w:lang w:val="hr-HR"/>
+        </w:rPr>
+        <w:t>opcode</w:t>
+      </w:r>
+      <w:r>
+        <w:rPr>
+          <w:rFonts w:ascii="Times New Roman" w:hAnsi="Times New Roman"/>
+          <w:b w:val="false"/>
+          <w:bCs w:val="false"/>
+          <w:i w:val="false"/>
+          <w:iCs w:val="false"/>
+          <w:sz w:val="22"/>
+          <w:szCs w:val="22"/>
+          <w:lang w:val="hr-HR"/>
+        </w:rPr>
+        <w:t xml:space="preserve"> dolazi od </w:t>
+      </w:r>
+      <w:r>
+        <w:rPr>
+          <w:rFonts w:ascii="Times New Roman" w:hAnsi="Times New Roman"/>
+          <w:b/>
+          <w:bCs/>
+          <w:i/>
+          <w:iCs/>
+          <w:sz w:val="22"/>
+          <w:szCs w:val="22"/>
+          <w:lang w:val="hr-HR"/>
+        </w:rPr>
+        <w:t>op</w:t>
+      </w:r>
+      <w:r>
+        <w:rPr>
+          <w:rFonts w:ascii="Times New Roman" w:hAnsi="Times New Roman"/>
+          <w:b w:val="false"/>
+          <w:bCs w:val="false"/>
+          <w:i/>
+          <w:iCs/>
+          <w:sz w:val="22"/>
+          <w:szCs w:val="22"/>
+          <w:lang w:val="hr-HR"/>
+        </w:rPr>
+        <w:t xml:space="preserve">eration </w:t>
+      </w:r>
+      <w:r>
+        <w:rPr>
+          <w:rFonts w:ascii="Times New Roman" w:hAnsi="Times New Roman"/>
+          <w:b/>
+          <w:bCs/>
+          <w:i/>
+          <w:iCs/>
+          <w:sz w:val="22"/>
+          <w:szCs w:val="22"/>
+          <w:lang w:val="hr-HR"/>
+        </w:rPr>
+        <w:t>code</w:t>
+      </w:r>
+      <w:r>
+        <w:rPr>
+          <w:rFonts w:ascii="Times New Roman" w:hAnsi="Times New Roman"/>
+          <w:b w:val="false"/>
+          <w:bCs w:val="false"/>
+          <w:i w:val="false"/>
+          <w:iCs w:val="false"/>
+          <w:sz w:val="22"/>
+          <w:szCs w:val="22"/>
+          <w:lang w:val="hr-HR"/>
+        </w:rPr>
+        <w:t>.</w:t>
+      </w:r>
+      <w:r>
+        <w:rPr>
+          <w:rFonts w:ascii="Times New Roman" w:hAnsi="Times New Roman"/>
+          <w:b w:val="false"/>
+          <w:bCs w:val="false"/>
+          <w:i w:val="false"/>
+          <w:iCs w:val="false"/>
+          <w:sz w:val="22"/>
+          <w:szCs w:val="22"/>
+          <w:lang w:val="hr-HR"/>
+        </w:rPr>
+        <w:t>)</w:t>
       </w:r>
       <w:r>
         <w:rPr>
@@ -27103,7 +27285,20 @@
           <w:szCs w:val="22"/>
           <w:lang w:val="hr-HR"/>
         </w:rPr>
-        <w:t>i ne prevodi se ni u kakav strojni kod.</w:t>
+        <w:t xml:space="preserve">i ne prevodi se ni u kakav strojni kod. </w:t>
+      </w:r>
+      <w:r>
+        <w:rPr>
+          <w:rFonts w:ascii="Times New Roman" w:hAnsi="Times New Roman"/>
+          <w:b w:val="false"/>
+          <w:bCs w:val="false"/>
+          <w:i w:val="false"/>
+          <w:iCs w:val="false"/>
+          <w:sz w:val="22"/>
+          <w:szCs w:val="22"/>
+          <w:lang w:val="hr-HR"/>
+        </w:rPr>
+        <w:t>On je dodan na kraj, kao 8. primjer.</w:t>
       </w:r>
     </w:p>
     <w:p>

</xml_diff>

<commit_message>
More about syntax highlighter...
</commit_message>
<xml_diff>
--- a/seminar/PicoBlaze.docx
+++ b/seminar/PicoBlaze.docx
@@ -2,6 +2,30 @@
 <file path=word/document.xml><?xml version="1.0" encoding="utf-8"?>
 <w:document xmlns:o="urn:schemas-microsoft-com:office:office" xmlns:r="http://schemas.openxmlformats.org/officeDocument/2006/relationships" xmlns:v="urn:schemas-microsoft-com:vml" xmlns:w="http://schemas.openxmlformats.org/wordprocessingml/2006/main" xmlns:w10="urn:schemas-microsoft-com:office:word" xmlns:wp="http://schemas.openxmlformats.org/drawingml/2006/wordprocessingDrawing" xmlns:wps="http://schemas.microsoft.com/office/word/2010/wordprocessingShape" xmlns:wpg="http://schemas.microsoft.com/office/word/2010/wordprocessingGroup" xmlns:mc="http://schemas.openxmlformats.org/markup-compatibility/2006" xmlns:wp14="http://schemas.microsoft.com/office/word/2010/wordprocessingDrawing" xmlns:w14="http://schemas.microsoft.com/office/word/2010/wordml" xmlns:w15="http://schemas.microsoft.com/office/word/2012/wordml" mc:Ignorable="w14 wp14 w15">
   <w:body>
+    <w:p>
+      <w:pPr>
+        <w:pStyle w:val="Normal"/>
+        <w:jc w:val="center"/>
+        <w:rPr>
+          <w:rFonts w:ascii="Times New Roman" w:hAnsi="Times New Roman"/>
+          <w:b/>
+          <w:bCs/>
+          <w:sz w:val="28"/>
+          <w:szCs w:val="28"/>
+          <w:lang w:val="hr-HR"/>
+        </w:rPr>
+      </w:pPr>
+      <w:r>
+        <w:rPr>
+          <w:rFonts w:ascii="Times New Roman" w:hAnsi="Times New Roman"/>
+          <w:b/>
+          <w:bCs/>
+          <w:sz w:val="28"/>
+          <w:szCs w:val="28"/>
+          <w:lang w:val="hr-HR"/>
+        </w:rPr>
+      </w:r>
+    </w:p>
     <w:p>
       <w:pPr>
         <w:pStyle w:val="Normal"/>
@@ -6225,7 +6249,33 @@
           <w:szCs w:val="22"/>
           <w:lang w:val="hr-HR"/>
         </w:rPr>
-        <w:t>Simulator PicoBlazea u JavaScriptu otvorenog je koda, to jest, kôd je dostupan javno na GitHubu (i, budući da je web-aplikacija, ne može učiniti ništa loše računalu ukoliko se pokrene u sigurnom internetskom pregledniku), velik je svega 196KB, i ne zahtijeva nikakve instalacije.</w:t>
+        <w:t xml:space="preserve">Simulator PicoBlazea u JavaScriptu otvorenog je koda, to jest, kôd je dostupan javno na GitHubu (i, budući da je web-aplikacija, ne može učiniti ništa loše računalu ukoliko se pokrene u sigurnom internetskom pregledniku) </w:t>
+      </w:r>
+      <w:r>
+        <w:rPr>
+          <w:rFonts w:ascii="Times New Roman" w:hAnsi="Times New Roman"/>
+          <w:b w:val="false"/>
+          <w:bCs w:val="false"/>
+          <w:i w:val="false"/>
+          <w:iCs w:val="false"/>
+          <w:sz w:val="22"/>
+          <w:szCs w:val="22"/>
+          <w:lang w:val="hr-HR"/>
+        </w:rPr>
+        <w:t>i pod MIT-jevom je licencom</w:t>
+      </w:r>
+      <w:r>
+        <w:rPr>
+          <w:rFonts w:ascii="Times New Roman" w:hAnsi="Times New Roman"/>
+          <w:b w:val="false"/>
+          <w:bCs w:val="false"/>
+          <w:i w:val="false"/>
+          <w:iCs w:val="false"/>
+          <w:sz w:val="22"/>
+          <w:szCs w:val="22"/>
+          <w:lang w:val="hr-HR"/>
+        </w:rPr>
+        <w:t>, velik je svega 196KB, i ne zahtijeva nikakve instalacije.</w:t>
       </w:r>
     </w:p>
     <w:p>
@@ -6314,7 +6364,177 @@
           <w:szCs w:val="22"/>
           <w:lang w:val="hr-HR"/>
         </w:rPr>
-        <w:t xml:space="preserve">Simulator PicoBlazea u JavaScriptu nema back-end (kôd koji se vrti na serveru), već se u cijelosti vrti u internetskom pregledniku. Njegov kôd podijeljen je u 7 datoteka, ukupno 3'550 redaka: </w:t>
+        <w:t xml:space="preserve">Simulator PicoBlazea u JavaScriptu nema back-end (kôd koji se vrti na serveru), već se u cijelosti vrti u internetskom pregledniku. Njegov kôd podijeljen je u 7 datoteka, ukupno 3'550 redaka </w:t>
+      </w:r>
+      <w:r>
+        <w:rPr>
+          <w:rFonts w:ascii="Times New Roman" w:hAnsi="Times New Roman"/>
+          <w:b w:val="false"/>
+          <w:bCs w:val="false"/>
+          <w:i w:val="false"/>
+          <w:iCs w:val="false"/>
+          <w:sz w:val="22"/>
+          <w:szCs w:val="22"/>
+          <w:lang w:val="en-US"/>
+        </w:rPr>
+        <w:t>(</w:t>
+      </w:r>
+      <w:r>
+        <w:rPr>
+          <w:rFonts w:ascii="Times New Roman" w:hAnsi="Times New Roman"/>
+          <w:b w:val="false"/>
+          <w:bCs w:val="false"/>
+          <w:i w:val="false"/>
+          <w:iCs w:val="false"/>
+          <w:sz w:val="22"/>
+          <w:szCs w:val="22"/>
+          <w:lang w:val="hr-HR"/>
+        </w:rPr>
+        <w:t>dakle, balansirao sam između pravila koje smo učili na kolegiju</w:t>
+      </w:r>
+      <w:r>
+        <w:rPr>
+          <w:rFonts w:ascii="Times New Roman" w:hAnsi="Times New Roman"/>
+          <w:b w:val="false"/>
+          <w:bCs w:val="false"/>
+          <w:i/>
+          <w:iCs/>
+          <w:sz w:val="22"/>
+          <w:szCs w:val="22"/>
+          <w:lang w:val="hr-HR"/>
+        </w:rPr>
+        <w:t xml:space="preserve"> Razvoj programske podrške po objektivno orijentiranim načelima, </w:t>
+      </w:r>
+      <w:r>
+        <w:rPr>
+          <w:rFonts w:ascii="Times New Roman" w:hAnsi="Times New Roman"/>
+          <w:b w:val="false"/>
+          <w:bCs w:val="false"/>
+          <w:i w:val="false"/>
+          <w:iCs w:val="false"/>
+          <w:sz w:val="22"/>
+          <w:szCs w:val="22"/>
+          <w:lang w:val="hr-HR"/>
+        </w:rPr>
+        <w:t xml:space="preserve">da jedna datoteka treba biti najviše 100 redaka koda, i sugestije korisnika foruma </w:t>
+      </w:r>
+      <w:r>
+        <w:rPr>
+          <w:rFonts w:ascii="Times New Roman" w:hAnsi="Times New Roman"/>
+          <w:b w:val="false"/>
+          <w:bCs w:val="false"/>
+          <w:i/>
+          <w:iCs/>
+          <w:sz w:val="22"/>
+          <w:szCs w:val="22"/>
+          <w:lang w:val="hr-HR"/>
+        </w:rPr>
+        <w:t>Philosophical Vegan</w:t>
+      </w:r>
+      <w:r>
+        <w:rPr>
+          <w:rFonts w:ascii="Times New Roman" w:hAnsi="Times New Roman"/>
+          <w:b w:val="false"/>
+          <w:bCs w:val="false"/>
+          <w:i w:val="false"/>
+          <w:iCs w:val="false"/>
+          <w:sz w:val="22"/>
+          <w:szCs w:val="22"/>
+          <w:lang w:val="hr-HR"/>
+        </w:rPr>
+        <w:t xml:space="preserve"> zvanog </w:t>
+      </w:r>
+      <w:r>
+        <w:rPr>
+          <w:rFonts w:ascii="Times New Roman" w:hAnsi="Times New Roman"/>
+          <w:b w:val="false"/>
+          <w:bCs w:val="false"/>
+          <w:i/>
+          <w:iCs/>
+          <w:sz w:val="22"/>
+          <w:szCs w:val="22"/>
+          <w:lang w:val="hr-HR"/>
+        </w:rPr>
+        <w:t>TelepathyConspiracy</w:t>
+      </w:r>
+      <w:r>
+        <w:rPr>
+          <w:rFonts w:ascii="Times New Roman" w:hAnsi="Times New Roman"/>
+          <w:b w:val="false"/>
+          <w:bCs w:val="false"/>
+          <w:i w:val="false"/>
+          <w:iCs w:val="false"/>
+          <w:sz w:val="22"/>
+          <w:szCs w:val="22"/>
+          <w:lang w:val="hr-HR"/>
+        </w:rPr>
+        <w:t>, da sav kôd stavim u jednu datoteku</w:t>
+      </w:r>
+      <w:r>
+        <w:rPr>
+          <w:rStyle w:val="FootnoteAnchor"/>
+          <w:rFonts w:ascii="Times New Roman" w:hAnsi="Times New Roman"/>
+          <w:b w:val="false"/>
+          <w:bCs w:val="false"/>
+          <w:i w:val="false"/>
+          <w:iCs w:val="false"/>
+          <w:sz w:val="22"/>
+          <w:szCs w:val="22"/>
+          <w:lang w:val="hr-HR"/>
+        </w:rPr>
+        <w:footnoteReference w:id="5"/>
+      </w:r>
+      <w:r>
+        <w:rPr>
+          <w:rFonts w:ascii="Times New Roman" w:hAnsi="Times New Roman"/>
+          <w:b w:val="false"/>
+          <w:bCs w:val="false"/>
+          <w:i w:val="false"/>
+          <w:iCs w:val="false"/>
+          <w:sz w:val="22"/>
+          <w:szCs w:val="22"/>
+          <w:lang w:val="hr-HR"/>
+        </w:rPr>
+        <w:t xml:space="preserve">, radio sam nešto između, </w:t>
+      </w:r>
+      <w:r>
+        <w:rPr>
+          <w:rFonts w:ascii="Times New Roman" w:hAnsi="Times New Roman"/>
+          <w:b w:val="false"/>
+          <w:bCs w:val="false"/>
+          <w:i w:val="false"/>
+          <w:iCs w:val="false"/>
+          <w:sz w:val="22"/>
+          <w:szCs w:val="22"/>
+          <w:lang w:val="hr-HR"/>
+        </w:rPr>
+        <w:t>kao i u compileru za svoj programski jezik</w:t>
+      </w:r>
+      <w:r>
+        <w:rPr>
+          <w:rFonts w:ascii="Times New Roman" w:hAnsi="Times New Roman"/>
+          <w:b w:val="false"/>
+          <w:bCs w:val="false"/>
+          <w:i w:val="false"/>
+          <w:iCs w:val="false"/>
+          <w:sz w:val="22"/>
+          <w:szCs w:val="22"/>
+          <w:lang w:val="en-US"/>
+        </w:rPr>
+        <w:t>)</w:t>
+      </w:r>
+      <w:r>
+        <w:rPr>
+          <w:rFonts w:ascii="Times New Roman" w:hAnsi="Times New Roman"/>
+          <w:b w:val="false"/>
+          <w:bCs w:val="false"/>
+          <w:i w:val="false"/>
+          <w:iCs w:val="false"/>
+          <w:sz w:val="22"/>
+          <w:szCs w:val="22"/>
+          <w:lang w:val="hr-HR"/>
+        </w:rPr>
+        <w:t>:</w:t>
       </w:r>
     </w:p>
     <w:p>
@@ -7223,7 +7443,7 @@
           <w:szCs w:val="22"/>
           <w:lang w:val="hr-HR"/>
         </w:rPr>
-        <w:footnoteReference w:id="5"/>
+        <w:footnoteReference w:id="6"/>
       </w:r>
       <w:r>
         <w:rPr>
@@ -7276,7 +7496,7 @@
           <w:szCs w:val="22"/>
           <w:lang w:val="hr-HR"/>
         </w:rPr>
-        <w:footnoteReference w:id="6"/>
+        <w:footnoteReference w:id="7"/>
       </w:r>
       <w:r>
         <w:rPr>
@@ -7706,7 +7926,7 @@
           <w:szCs w:val="22"/>
           <w:lang w:val="hr-HR"/>
         </w:rPr>
-        <w:footnoteReference w:id="7"/>
+        <w:footnoteReference w:id="8"/>
       </w:r>
       <w:r>
         <w:rPr>
@@ -7954,7 +8174,7 @@
           <w:szCs w:val="22"/>
           <w:lang w:val="hr-HR"/>
         </w:rPr>
-        <w:footnoteReference w:id="8"/>
+        <w:footnoteReference w:id="9"/>
       </w:r>
       <w:r>
         <w:rPr>
@@ -8332,7 +8552,7 @@
           <w:szCs w:val="22"/>
           <w:lang w:val="hr-HR"/>
         </w:rPr>
-        <w:footnoteReference w:id="9"/>
+        <w:footnoteReference w:id="10"/>
       </w:r>
       <w:r>
         <w:rPr>
@@ -10326,7 +10546,257 @@
           <w:szCs w:val="22"/>
           <w:lang w:val="hr-HR"/>
         </w:rPr>
-        <w:t>”.</w:t>
+        <w:t xml:space="preserve">”. </w:t>
+      </w:r>
+      <w:r>
+        <w:rPr>
+          <w:rFonts w:ascii="Times New Roman" w:hAnsi="Times New Roman"/>
+          <w:b w:val="false"/>
+          <w:bCs w:val="false"/>
+          <w:i w:val="false"/>
+          <w:iCs w:val="false"/>
+          <w:sz w:val="22"/>
+          <w:szCs w:val="22"/>
+          <w:lang w:val="hr-HR"/>
+        </w:rPr>
+        <w:t xml:space="preserve">Naknadno sam još i dodao da </w:t>
+      </w:r>
+      <w:r>
+        <w:rPr>
+          <w:rFonts w:ascii="Times New Roman" w:hAnsi="Times New Roman"/>
+          <w:b w:val="false"/>
+          <w:bCs w:val="false"/>
+          <w:i/>
+          <w:iCs/>
+          <w:sz w:val="22"/>
+          <w:szCs w:val="22"/>
+          <w:lang w:val="hr-HR"/>
+        </w:rPr>
+        <w:t>syntax highlighter</w:t>
+      </w:r>
+      <w:r>
+        <w:rPr>
+          <w:rFonts w:ascii="Times New Roman" w:hAnsi="Times New Roman"/>
+          <w:b w:val="false"/>
+          <w:bCs w:val="false"/>
+          <w:i w:val="false"/>
+          <w:iCs w:val="false"/>
+          <w:sz w:val="22"/>
+          <w:szCs w:val="22"/>
+          <w:lang w:val="hr-HR"/>
+        </w:rPr>
+        <w:t xml:space="preserve"> odbija </w:t>
+      </w:r>
+      <w:r>
+        <w:rPr>
+          <w:rFonts w:ascii="Times New Roman" w:hAnsi="Times New Roman"/>
+          <w:b w:val="false"/>
+          <w:bCs w:val="false"/>
+          <w:i/>
+          <w:iCs/>
+          <w:sz w:val="22"/>
+          <w:szCs w:val="22"/>
+          <w:lang w:val="hr-HR"/>
+        </w:rPr>
+        <w:t>highlightirati</w:t>
+      </w:r>
+      <w:r>
+        <w:rPr>
+          <w:rFonts w:ascii="Times New Roman" w:hAnsi="Times New Roman"/>
+          <w:b w:val="false"/>
+          <w:bCs w:val="false"/>
+          <w:i w:val="false"/>
+          <w:iCs w:val="false"/>
+          <w:sz w:val="22"/>
+          <w:szCs w:val="22"/>
+          <w:lang w:val="hr-HR"/>
+        </w:rPr>
+        <w:t xml:space="preserve"> programe koji sadrže znakove </w:t>
+      </w:r>
+      <w:r>
+        <w:rPr>
+          <w:rFonts w:ascii="Courier New" w:hAnsi="Courier New"/>
+          <w:b w:val="false"/>
+          <w:bCs w:val="false"/>
+          <w:i w:val="false"/>
+          <w:iCs w:val="false"/>
+          <w:sz w:val="22"/>
+          <w:szCs w:val="22"/>
+          <w:lang w:val="hr-HR"/>
+        </w:rPr>
+        <w:t>&lt;</w:t>
+      </w:r>
+      <w:r>
+        <w:rPr>
+          <w:rFonts w:ascii="Times New Roman" w:hAnsi="Times New Roman"/>
+          <w:b w:val="false"/>
+          <w:bCs w:val="false"/>
+          <w:i w:val="false"/>
+          <w:iCs w:val="false"/>
+          <w:sz w:val="22"/>
+          <w:szCs w:val="22"/>
+          <w:lang w:val="hr-HR"/>
+        </w:rPr>
+        <w:t xml:space="preserve">, </w:t>
+      </w:r>
+      <w:r>
+        <w:rPr>
+          <w:rFonts w:ascii="Courier New" w:hAnsi="Courier New"/>
+          <w:b w:val="false"/>
+          <w:bCs w:val="false"/>
+          <w:i w:val="false"/>
+          <w:iCs w:val="false"/>
+          <w:sz w:val="22"/>
+          <w:szCs w:val="22"/>
+          <w:lang w:val="hr-HR"/>
+        </w:rPr>
+        <w:t>&gt;</w:t>
+      </w:r>
+      <w:r>
+        <w:rPr>
+          <w:rFonts w:ascii="Times New Roman" w:hAnsi="Times New Roman"/>
+          <w:b w:val="false"/>
+          <w:bCs w:val="false"/>
+          <w:i w:val="false"/>
+          <w:iCs w:val="false"/>
+          <w:sz w:val="22"/>
+          <w:szCs w:val="22"/>
+          <w:lang w:val="hr-HR"/>
+        </w:rPr>
+        <w:t xml:space="preserve"> i </w:t>
+      </w:r>
+      <w:r>
+        <w:rPr>
+          <w:rFonts w:ascii="Courier New" w:hAnsi="Courier New"/>
+          <w:b w:val="false"/>
+          <w:bCs w:val="false"/>
+          <w:i w:val="false"/>
+          <w:iCs w:val="false"/>
+          <w:sz w:val="22"/>
+          <w:szCs w:val="22"/>
+          <w:lang w:val="hr-HR"/>
+        </w:rPr>
+        <w:t>&amp;</w:t>
+      </w:r>
+      <w:r>
+        <w:rPr>
+          <w:rFonts w:ascii="Times New Roman" w:hAnsi="Times New Roman"/>
+          <w:b w:val="false"/>
+          <w:bCs w:val="false"/>
+          <w:i w:val="false"/>
+          <w:iCs w:val="false"/>
+          <w:sz w:val="22"/>
+          <w:szCs w:val="22"/>
+          <w:lang w:val="hr-HR"/>
+        </w:rPr>
+        <w:t>, s porukom o pogrešci: „</w:t>
+      </w:r>
+      <w:r>
+        <w:rPr>
+          <w:rFonts w:ascii="Times New Roman" w:hAnsi="Times New Roman"/>
+          <w:b w:val="false"/>
+          <w:bCs w:val="false"/>
+          <w:i/>
+          <w:iCs/>
+          <w:sz w:val="22"/>
+          <w:szCs w:val="22"/>
+          <w:lang w:val="hr-HR"/>
+        </w:rPr>
+        <w:t>Sorry about that, but syntax highlighting of the programs containing `&lt;`, `&amp;`, and `&gt;` is not supported yet.</w:t>
+      </w:r>
+      <w:r>
+        <w:rPr>
+          <w:rFonts w:ascii="Times New Roman" w:hAnsi="Times New Roman"/>
+          <w:b w:val="false"/>
+          <w:bCs w:val="false"/>
+          <w:i w:val="false"/>
+          <w:iCs w:val="false"/>
+          <w:sz w:val="22"/>
+          <w:szCs w:val="22"/>
+          <w:lang w:val="hr-HR"/>
+        </w:rPr>
+        <w:t xml:space="preserve">”, </w:t>
+      </w:r>
+      <w:r>
+        <w:rPr>
+          <w:rFonts w:ascii="Times New Roman" w:hAnsi="Times New Roman"/>
+          <w:b w:val="false"/>
+          <w:bCs w:val="false"/>
+          <w:i w:val="false"/>
+          <w:iCs w:val="false"/>
+          <w:sz w:val="22"/>
+          <w:szCs w:val="22"/>
+          <w:lang w:val="hr-HR"/>
+        </w:rPr>
+        <w:t>te sam tražio pomoć s time na nekoliko internetskih foruma</w:t>
+      </w:r>
+      <w:r>
+        <w:rPr>
+          <w:rStyle w:val="FootnoteAnchor"/>
+          <w:rFonts w:ascii="Times New Roman" w:hAnsi="Times New Roman"/>
+          <w:b w:val="false"/>
+          <w:bCs w:val="false"/>
+          <w:i w:val="false"/>
+          <w:iCs w:val="false"/>
+          <w:sz w:val="22"/>
+          <w:szCs w:val="22"/>
+          <w:lang w:val="hr-HR"/>
+        </w:rPr>
+        <w:footnoteReference w:id="11"/>
+      </w:r>
+      <w:r>
+        <w:rPr>
+          <w:rStyle w:val="FootnoteAnchor"/>
+          <w:rFonts w:ascii="Times New Roman" w:hAnsi="Times New Roman"/>
+          <w:b w:val="false"/>
+          <w:bCs w:val="false"/>
+          <w:i w:val="false"/>
+          <w:iCs w:val="false"/>
+          <w:sz w:val="22"/>
+          <w:szCs w:val="22"/>
+          <w:lang w:val="hr-HR"/>
+        </w:rPr>
+        <w:footnoteReference w:id="12"/>
+      </w:r>
+      <w:r>
+        <w:rPr>
+          <w:rStyle w:val="FootnoteAnchor"/>
+          <w:rFonts w:ascii="Times New Roman" w:hAnsi="Times New Roman"/>
+          <w:b w:val="false"/>
+          <w:bCs w:val="false"/>
+          <w:i w:val="false"/>
+          <w:iCs w:val="false"/>
+          <w:sz w:val="22"/>
+          <w:szCs w:val="22"/>
+          <w:lang w:val="hr-HR"/>
+        </w:rPr>
+        <w:footnoteReference w:id="13"/>
+      </w:r>
+      <w:r>
+        <w:rPr>
+          <w:rFonts w:ascii="Times New Roman" w:hAnsi="Times New Roman"/>
+          <w:b w:val="false"/>
+          <w:bCs w:val="false"/>
+          <w:i w:val="false"/>
+          <w:iCs w:val="false"/>
+          <w:sz w:val="22"/>
+          <w:szCs w:val="22"/>
+          <w:lang w:val="hr-HR"/>
+        </w:rPr>
+        <w:t>, ali tu pomoć za sada nisam dobio</w:t>
+      </w:r>
+      <w:r>
+        <w:rPr>
+          <w:rFonts w:ascii="Times New Roman" w:hAnsi="Times New Roman"/>
+          <w:b w:val="false"/>
+          <w:bCs w:val="false"/>
+          <w:i w:val="false"/>
+          <w:iCs w:val="false"/>
+          <w:sz w:val="22"/>
+          <w:szCs w:val="22"/>
+          <w:lang w:val="hr-HR"/>
+        </w:rPr>
+        <w:t>.</w:t>
       </w:r>
       <w:r>
         <mc:AlternateContent>
@@ -10851,7 +11321,7 @@
           <w:szCs w:val="22"/>
           <w:lang w:val="hr-HR"/>
         </w:rPr>
-        <w:footnoteReference w:id="10"/>
+        <w:footnoteReference w:id="14"/>
       </w:r>
       <w:r>
         <w:rPr>
@@ -11489,7 +11959,7 @@
           <w:szCs w:val="22"/>
           <w:lang w:val="hr-HR"/>
         </w:rPr>
-        <w:footnoteReference w:id="11"/>
+        <w:footnoteReference w:id="15"/>
       </w:r>
       <w:r>
         <w:rPr>
@@ -12879,7 +13349,7 @@
           <w:szCs w:val="22"/>
           <w:lang w:val="hr-HR"/>
         </w:rPr>
-        <w:footnoteReference w:id="12"/>
+        <w:footnoteReference w:id="16"/>
       </w:r>
       <w:r>
         <w:rPr>
@@ -13959,7 +14429,7 @@
           <w:vertAlign w:val="superscript"/>
           <w:lang w:val="hr-HR"/>
         </w:rPr>
-        <w:footnoteReference w:id="13"/>
+        <w:footnoteReference w:id="17"/>
       </w:r>
       <w:r>
         <w:rPr>
@@ -14192,7 +14662,7 @@
           <w:vertAlign w:val="superscript"/>
           <w:lang w:val="hr-HR"/>
         </w:rPr>
-        <w:footnoteReference w:id="14"/>
+        <w:footnoteReference w:id="18"/>
       </w:r>
       <w:r>
         <w:rPr>
@@ -15308,7 +15778,7 @@
           <w:szCs w:val="22"/>
           <w:lang w:val="hr-HR"/>
         </w:rPr>
-        <w:footnoteReference w:id="15"/>
+        <w:footnoteReference w:id="19"/>
       </w:r>
       <w:r>
         <w:rPr>
@@ -15538,7 +16008,7 @@
           <w:szCs w:val="22"/>
           <w:lang w:val="hr-HR"/>
         </w:rPr>
-        <w:footnoteReference w:id="16"/>
+        <w:footnoteReference w:id="20"/>
       </w:r>
       <w:r>
         <w:rPr>
@@ -19223,7 +19693,7 @@
           <w:vertAlign w:val="superscript"/>
           <w:lang w:val="hr-HR"/>
         </w:rPr>
-        <w:footnoteReference w:id="17"/>
+        <w:footnoteReference w:id="21"/>
       </w:r>
       <w:r>
         <w:rPr>
@@ -20036,7 +20506,7 @@
           <w:szCs w:val="22"/>
           <w:lang w:val="hr-HR"/>
         </w:rPr>
-        <w:footnoteReference w:id="18"/>
+        <w:footnoteReference w:id="22"/>
       </w:r>
       <w:r>
         <w:rPr>
@@ -20323,7 +20793,7 @@
           <w:szCs w:val="22"/>
           <w:lang w:val="hr-HR"/>
         </w:rPr>
-        <w:footnoteReference w:id="19"/>
+        <w:footnoteReference w:id="23"/>
       </w:r>
       <w:r>
         <w:rPr>
@@ -20617,7 +21087,7 @@
           <w:szCs w:val="22"/>
           <w:lang w:val="hr-HR"/>
         </w:rPr>
-        <w:footnoteReference w:id="20"/>
+        <w:footnoteReference w:id="24"/>
       </w:r>
       <w:r>
         <w:rPr>
@@ -20696,7 +21166,7 @@
           <w:szCs w:val="22"/>
           <w:lang w:val="hr-HR"/>
         </w:rPr>
-        <w:footnoteReference w:id="21"/>
+        <w:footnoteReference w:id="25"/>
       </w:r>
       <w:r>
         <w:rPr>
@@ -20762,7 +21232,7 @@
           <w:szCs w:val="22"/>
           <w:lang w:val="hr-HR"/>
         </w:rPr>
-        <w:footnoteReference w:id="22"/>
+        <w:footnoteReference w:id="26"/>
       </w:r>
       <w:r>
         <w:rPr>
@@ -20893,7 +21363,7 @@
           <w:szCs w:val="22"/>
           <w:lang w:val="hr-HR"/>
         </w:rPr>
-        <w:footnoteReference w:id="23"/>
+        <w:footnoteReference w:id="27"/>
       </w:r>
       <w:r>
         <w:rPr>
@@ -21298,7 +21768,7 @@
           <w:szCs w:val="22"/>
           <w:lang w:val="hr-HR"/>
         </w:rPr>
-        <w:footnoteReference w:id="24"/>
+        <w:footnoteReference w:id="28"/>
       </w:r>
       <w:r>
         <w:rPr>
@@ -25073,7 +25543,7 @@
           <w:szCs w:val="22"/>
           <w:lang w:val="hr-HR"/>
         </w:rPr>
-        <w:footnoteReference w:id="25"/>
+        <w:footnoteReference w:id="29"/>
       </w:r>
       <w:r>
         <w:rPr>
@@ -25360,7 +25830,7 @@
           <w:szCs w:val="22"/>
           <w:lang w:val="hr-HR"/>
         </w:rPr>
-        <w:footnoteReference w:id="26"/>
+        <w:footnoteReference w:id="30"/>
       </w:r>
       <w:r>
         <w:rPr>
@@ -27475,7 +27945,7 @@
           <w:szCs w:val="22"/>
           <w:lang w:val="hr-HR"/>
         </w:rPr>
-        <w:footnoteReference w:id="27"/>
+        <w:footnoteReference w:id="31"/>
       </w:r>
       <w:r>
         <w:rPr>
@@ -28145,7 +28615,7 @@
           <w:szCs w:val="22"/>
           <w:lang w:val="hr-HR"/>
         </w:rPr>
-        <w:footnoteReference w:id="28"/>
+        <w:footnoteReference w:id="32"/>
       </w:r>
       <w:r>
         <w:rPr>
@@ -28185,7 +28655,7 @@
           <w:vertAlign w:val="superscript"/>
           <w:lang w:val="hr-HR"/>
         </w:rPr>
-        <w:footnoteReference w:id="29"/>
+        <w:footnoteReference w:id="33"/>
       </w:r>
       <w:r>
         <w:rPr>
@@ -28362,7 +28832,7 @@
           <w:szCs w:val="22"/>
           <w:lang w:val="hr-HR"/>
         </w:rPr>
-        <w:footnoteReference w:id="30"/>
+        <w:footnoteReference w:id="34"/>
       </w:r>
       <w:r>
         <w:rPr>
@@ -28623,7 +29093,7 @@
           <w:szCs w:val="22"/>
           <w:lang w:val="hr-HR"/>
         </w:rPr>
-        <w:footnoteReference w:id="31"/>
+        <w:footnoteReference w:id="35"/>
       </w:r>
       <w:r>
         <w:rPr>
@@ -28741,7 +29211,7 @@
           <w:szCs w:val="22"/>
           <w:lang w:val="hr-HR"/>
         </w:rPr>
-        <w:footnoteReference w:id="32"/>
+        <w:footnoteReference w:id="36"/>
       </w:r>
       <w:r>
         <w:rPr>
@@ -29412,7 +29882,7 @@
           <w:szCs w:val="22"/>
           <w:lang w:val="hr-HR"/>
         </w:rPr>
-        <w:footnoteReference w:id="33"/>
+        <w:footnoteReference w:id="37"/>
       </w:r>
       <w:r>
         <w:rPr>
@@ -29754,7 +30224,7 @@
           <w:szCs w:val="22"/>
           <w:lang w:val="hr-HR"/>
         </w:rPr>
-        <w:footnoteReference w:id="34"/>
+        <w:footnoteReference w:id="38"/>
       </w:r>
       <w:r>
         <w:rPr>
@@ -29928,7 +30398,7 @@
           <w:iCs/>
           <w:lang w:val="en-US"/>
         </w:rPr>
-        <w:footnoteReference w:id="35"/>
+        <w:footnoteReference w:id="39"/>
       </w:r>
       <w:r>
         <w:rPr>
@@ -30237,7 +30707,7 @@
           <w:rStyle w:val="FootnoteAnchor"/>
           <w:lang w:val="hr-HR"/>
         </w:rPr>
-        <w:footnoteReference w:id="36"/>
+        <w:footnoteReference w:id="40"/>
       </w:r>
       <w:r>
         <w:rPr>
@@ -30250,7 +30720,7 @@
           <w:rStyle w:val="FootnoteAnchor"/>
           <w:lang w:val="hr-HR"/>
         </w:rPr>
-        <w:footnoteReference w:id="37"/>
+        <w:footnoteReference w:id="41"/>
       </w:r>
       <w:r>
         <w:rPr>
@@ -30263,7 +30733,7 @@
           <w:rStyle w:val="FootnoteAnchor"/>
           <w:lang w:val="hr-HR"/>
         </w:rPr>
-        <w:footnoteReference w:id="38"/>
+        <w:footnoteReference w:id="42"/>
       </w:r>
       <w:r>
         <w:rPr>
@@ -30276,7 +30746,7 @@
           <w:rStyle w:val="FootnoteAnchor"/>
           <w:lang w:val="hr-HR"/>
         </w:rPr>
-        <w:footnoteReference w:id="39"/>
+        <w:footnoteReference w:id="43"/>
       </w:r>
       <w:r>
         <w:rPr>
@@ -30289,7 +30759,7 @@
           <w:rStyle w:val="FootnoteAnchor"/>
           <w:lang w:val="hr-HR"/>
         </w:rPr>
-        <w:footnoteReference w:id="40"/>
+        <w:footnoteReference w:id="44"/>
       </w:r>
       <w:r>
         <w:rPr>
@@ -30302,7 +30772,7 @@
           <w:rStyle w:val="FootnoteAnchor"/>
           <w:lang w:val="hr-HR"/>
         </w:rPr>
-        <w:footnoteReference w:id="41"/>
+        <w:footnoteReference w:id="45"/>
       </w:r>
       <w:r>
         <w:rPr>
@@ -30343,7 +30813,7 @@
           <w:i/>
           <w:lang w:val="hr-HR"/>
         </w:rPr>
-        <w:footnoteReference w:id="42"/>
+        <w:footnoteReference w:id="46"/>
       </w:r>
       <w:r>
         <w:rPr>
@@ -30462,7 +30932,7 @@
           <w:i/>
           <w:lang w:val="hr-HR"/>
         </w:rPr>
-        <w:footnoteReference w:id="43"/>
+        <w:footnoteReference w:id="47"/>
       </w:r>
       <w:r>
         <w:rPr>
@@ -30801,7 +31271,7 @@
           <w:iCs w:val="false"/>
           <w:lang w:val="hr-HR"/>
         </w:rPr>
-        <w:footnoteReference w:id="44"/>
+        <w:footnoteReference w:id="48"/>
       </w:r>
       <w:r>
         <w:rPr>
@@ -30826,7 +31296,7 @@
           <w:iCs w:val="false"/>
           <w:lang w:val="hr-HR"/>
         </w:rPr>
-        <w:footnoteReference w:id="45"/>
+        <w:footnoteReference w:id="49"/>
       </w:r>
       <w:r>
         <w:rPr>
@@ -30857,7 +31327,7 @@
           <w:rStyle w:val="FootnoteAnchor"/>
           <w:lang w:val="hr-HR"/>
         </w:rPr>
-        <w:footnoteReference w:id="46"/>
+        <w:footnoteReference w:id="50"/>
       </w:r>
       <w:r>
         <w:rPr>
@@ -31091,7 +31561,7 @@
           <w:rFonts w:ascii="Courier New" w:hAnsi="Courier New"/>
         </w:rPr>
         <w:tab/>
-        <w:t>https://languagedesign.stackexchange.com/q/1681/330</w:t>
+        <w:t>https://philosophicalvegan.com/viewtopic.php?p=51387#p51387</w:t>
       </w:r>
     </w:p>
   </w:footnote>
@@ -31114,7 +31584,7 @@
           <w:rFonts w:ascii="Courier New" w:hAnsi="Courier New"/>
         </w:rPr>
         <w:tab/>
-        <w:t>https://stackoverflow.com/q/76566400/8902065</w:t>
+        <w:t>https://languagedesign.stackexchange.com/q/1681/330</w:t>
       </w:r>
     </w:p>
   </w:footnote>
@@ -31137,7 +31607,7 @@
           <w:rFonts w:ascii="Courier New" w:hAnsi="Courier New"/>
         </w:rPr>
         <w:tab/>
-        <w:t>https://stackoverflow.com/a/64995638/8902065</w:t>
+        <w:t>https://stackoverflow.com/q/76566400/8902065</w:t>
       </w:r>
     </w:p>
   </w:footnote>
@@ -31147,7 +31617,6 @@
         <w:pStyle w:val="Footnote"/>
         <w:rPr>
           <w:rFonts w:ascii="Courier New" w:hAnsi="Courier New"/>
-          <w:lang w:val="hr-HR"/>
         </w:rPr>
       </w:pPr>
       <w:r>
@@ -31159,10 +31628,9 @@
       <w:r>
         <w:rPr>
           <w:rFonts w:ascii="Courier New" w:hAnsi="Courier New"/>
-          <w:lang w:val="hr-HR"/>
         </w:rPr>
         <w:tab/>
-        <w:t>https://flatassembler.github.io/pacman.html</w:t>
+        <w:t>https://stackoverflow.com/a/64995638/8902065</w:t>
       </w:r>
     </w:p>
   </w:footnote>
@@ -31172,6 +31640,7 @@
         <w:pStyle w:val="Footnote"/>
         <w:rPr>
           <w:rFonts w:ascii="Courier New" w:hAnsi="Courier New"/>
+          <w:lang w:val="hr-HR"/>
         </w:rPr>
       </w:pPr>
       <w:r>
@@ -31183,9 +31652,10 @@
       <w:r>
         <w:rPr>
           <w:rFonts w:ascii="Courier New" w:hAnsi="Courier New"/>
+          <w:lang w:val="hr-HR"/>
         </w:rPr>
         <w:tab/>
-        <w:t>https://atheistforums.org/thread-61911-post-2009508.html#pid2009508</w:t>
+        <w:t>https://flatassembler.github.io/pacman.html</w:t>
       </w:r>
     </w:p>
   </w:footnote>
@@ -31208,7 +31678,7 @@
           <w:rFonts w:ascii="Courier New" w:hAnsi="Courier New"/>
         </w:rPr>
         <w:tab/>
-        <w:t>https://www.reddit.com/r/TOR/comments/jv3dln/tor_browser_appears_to_allow_crosssite_scripting/?utm_source=share&amp;utm_medium=web2x&amp;context=3</w:t>
+        <w:t>https://atheistforums.org/thread-61911-post-2009508.html#pid2009508</w:t>
       </w:r>
     </w:p>
   </w:footnote>
@@ -31231,7 +31701,7 @@
           <w:rFonts w:ascii="Courier New" w:hAnsi="Courier New"/>
         </w:rPr>
         <w:tab/>
-        <w:t>https://security.stackexchange.com/q/270915/249645</w:t>
+        <w:t>https://www.reddit.com/r/PicoBlaze/comments/159chq6/problems_with_syntax_highlighting_picoblaze/?utm_source=share&amp;utm_medium=web3x&amp;utm_name=web3xcss&amp;utm_term=1&amp;utm_content=share_button</w:t>
       </w:r>
     </w:p>
   </w:footnote>
@@ -31239,7 +31709,9 @@
     <w:p>
       <w:pPr>
         <w:pStyle w:val="Footnote"/>
-        <w:rPr/>
+        <w:rPr>
+          <w:rFonts w:ascii="Courier New" w:hAnsi="Courier New"/>
+        </w:rPr>
       </w:pPr>
       <w:r>
         <w:rPr>
@@ -31248,15 +31720,11 @@
         <w:footnoteRef/>
       </w:r>
       <w:r>
-        <w:rPr/>
+        <w:rPr>
+          <w:rFonts w:ascii="Courier New" w:hAnsi="Courier New"/>
+        </w:rPr>
         <w:tab/>
-        <w:t xml:space="preserve">Otvorio sam pitanje o tome na forumu: </w:t>
-      </w:r>
-      <w:r>
-        <w:rPr>
-          <w:rFonts w:ascii="Courier New" w:hAnsi="Courier New"/>
-        </w:rPr>
-        <w:t>https://latin.stackexchange.com/q/21069/8533</w:t>
+        <w:t>https://www.forum.hr/showpost.php?p=99274899</w:t>
       </w:r>
     </w:p>
   </w:footnote>
@@ -31279,7 +31747,7 @@
           <w:rFonts w:ascii="Courier New" w:hAnsi="Courier New"/>
         </w:rPr>
         <w:tab/>
-        <w:t>https://raw.githubusercontent.com/FlatAssembler/AECforWebAssembly/master/parser.cpp</w:t>
+        <w:t>https://philosophicalvegan.com/viewtopic.php?p=51800#p51800</w:t>
       </w:r>
     </w:p>
   </w:footnote>
@@ -31287,7 +31755,9 @@
     <w:p>
       <w:pPr>
         <w:pStyle w:val="Footnote"/>
-        <w:rPr/>
+        <w:rPr>
+          <w:rFonts w:ascii="Courier New" w:hAnsi="Courier New"/>
+        </w:rPr>
       </w:pPr>
       <w:r>
         <w:rPr>
@@ -31297,210 +31767,10 @@
       </w:r>
       <w:r>
         <w:rPr>
-          <w:rFonts w:ascii="Times New Roman" w:hAnsi="Times New Roman"/>
+          <w:rFonts w:ascii="Courier New" w:hAnsi="Courier New"/>
         </w:rPr>
         <w:tab/>
-        <w:t xml:space="preserve">Navodno se tako zovu jer ih je lakše zapamtiti </w:t>
-      </w:r>
-      <w:r>
-        <w:rPr>
-          <w:rFonts w:ascii="Times New Roman" w:hAnsi="Times New Roman"/>
-          <w:szCs w:val="20"/>
-        </w:rPr>
-        <w:t>nego</w:t>
-      </w:r>
-      <w:r>
-        <w:rPr>
-          <w:rFonts w:ascii="Times New Roman" w:hAnsi="Times New Roman"/>
-        </w:rPr>
-        <w:t xml:space="preserve"> nizove nula </w:t>
-      </w:r>
-      <w:r>
-        <w:rPr>
-          <w:rFonts w:ascii="Times New Roman" w:hAnsi="Times New Roman"/>
-          <w:szCs w:val="20"/>
-        </w:rPr>
-        <w:t>i</w:t>
-      </w:r>
-      <w:r>
-        <w:rPr>
-          <w:rFonts w:ascii="Times New Roman" w:hAnsi="Times New Roman"/>
-        </w:rPr>
-        <w:t xml:space="preserve"> jedinica u strojnom jeziku, od starogrčkog </w:t>
-      </w:r>
-      <w:r>
-        <w:rPr>
-          <w:rFonts w:ascii="Times New Roman" w:hAnsi="Times New Roman"/>
-          <w:i/>
-          <w:iCs/>
-        </w:rPr>
-        <w:t>μνημονικος</w:t>
-      </w:r>
-      <w:r>
-        <w:rPr>
-          <w:rFonts w:ascii="Times New Roman" w:hAnsi="Times New Roman"/>
-        </w:rPr>
-        <w:t xml:space="preserve"> (</w:t>
-      </w:r>
-      <w:r>
-        <w:rPr>
-          <w:rFonts w:ascii="Times New Roman" w:hAnsi="Times New Roman"/>
-          <w:i/>
-          <w:iCs/>
-        </w:rPr>
-        <w:t>mnemonikos</w:t>
-      </w:r>
-      <w:r>
-        <w:rPr>
-          <w:rFonts w:ascii="Times New Roman" w:hAnsi="Times New Roman"/>
-        </w:rPr>
-        <w:t xml:space="preserve">) što znači </w:t>
-      </w:r>
-      <w:r>
-        <w:rPr>
-          <w:rFonts w:ascii="Times New Roman" w:hAnsi="Times New Roman"/>
-          <w:i/>
-          <w:iCs/>
-        </w:rPr>
-        <w:t>pamćenje</w:t>
-      </w:r>
-      <w:r>
-        <w:rPr>
-          <w:rFonts w:ascii="Times New Roman" w:hAnsi="Times New Roman"/>
-          <w:i w:val="false"/>
-          <w:iCs w:val="false"/>
-        </w:rPr>
-        <w:t xml:space="preserve">. Morate se naviknuti da je informatika prepuna besmislenih imena. Uzmite u obzir </w:t>
-      </w:r>
-      <w:r>
-        <w:rPr>
-          <w:rFonts w:ascii="Times New Roman" w:hAnsi="Times New Roman"/>
-          <w:i w:val="false"/>
-          <w:iCs w:val="false"/>
-          <w:szCs w:val="20"/>
-        </w:rPr>
-        <w:t>i</w:t>
-      </w:r>
-      <w:r>
-        <w:rPr>
-          <w:rFonts w:ascii="Times New Roman" w:hAnsi="Times New Roman"/>
-          <w:i w:val="false"/>
-          <w:iCs w:val="false"/>
-        </w:rPr>
-        <w:t xml:space="preserve"> da je ime </w:t>
-      </w:r>
-      <w:r>
-        <w:rPr>
-          <w:rFonts w:ascii="Times New Roman" w:hAnsi="Times New Roman"/>
-          <w:i/>
-          <w:iCs/>
-        </w:rPr>
-        <w:t>digitalna elektronika</w:t>
-      </w:r>
-      <w:r>
-        <w:rPr>
-          <w:rFonts w:ascii="Times New Roman" w:hAnsi="Times New Roman"/>
-          <w:i w:val="false"/>
-          <w:iCs w:val="false"/>
-        </w:rPr>
-        <w:t xml:space="preserve"> poprilično besmisleno, ono se prevodi kao </w:t>
-      </w:r>
-      <w:r>
-        <w:rPr>
-          <w:rFonts w:ascii="Times New Roman" w:hAnsi="Times New Roman"/>
-          <w:i/>
-          <w:iCs/>
-          <w:u w:val="none"/>
-        </w:rPr>
-        <w:t>prst-jantar</w:t>
-      </w:r>
-      <w:r>
-        <w:rPr>
-          <w:rFonts w:ascii="Times New Roman" w:hAnsi="Times New Roman"/>
-          <w:i w:val="false"/>
-          <w:iCs w:val="false"/>
-        </w:rPr>
-        <w:t xml:space="preserve">. Nekome bi u antici, tko zna latinski </w:t>
-      </w:r>
-      <w:r>
-        <w:rPr>
-          <w:rFonts w:ascii="Times New Roman" w:hAnsi="Times New Roman"/>
-          <w:i w:val="false"/>
-          <w:iCs w:val="false"/>
-          <w:szCs w:val="20"/>
-        </w:rPr>
-        <w:t>i</w:t>
-      </w:r>
-      <w:r>
-        <w:rPr>
-          <w:rFonts w:ascii="Times New Roman" w:hAnsi="Times New Roman"/>
-          <w:i w:val="false"/>
-          <w:iCs w:val="false"/>
-        </w:rPr>
-        <w:t xml:space="preserve"> grčki, to ime vjerojatno bilo smiješno. </w:t>
-      </w:r>
-      <w:r>
-        <w:rPr>
-          <w:rFonts w:ascii="Times New Roman" w:hAnsi="Times New Roman"/>
-          <w:i w:val="false"/>
-          <w:iCs w:val="false"/>
-          <w:lang w:val="hr-HR"/>
-        </w:rPr>
-        <w:t xml:space="preserve">Imam jednu anegdotu iz svog studentskog života o tome: Došla je knjižničarka na početku odmora u predavaonicu informirati profesora </w:t>
-      </w:r>
-      <w:r>
-        <w:rPr>
-          <w:rFonts w:ascii="Times New Roman" w:hAnsi="Times New Roman"/>
-          <w:i w:val="false"/>
-          <w:iCs w:val="false"/>
-          <w:lang w:val="hr-HR"/>
-        </w:rPr>
-        <w:t xml:space="preserve">Gorana </w:t>
-      </w:r>
-      <w:r>
-        <w:rPr>
-          <w:rFonts w:ascii="Times New Roman" w:hAnsi="Times New Roman"/>
-          <w:i w:val="false"/>
-          <w:iCs w:val="false"/>
-          <w:lang w:val="hr-HR"/>
-        </w:rPr>
-        <w:t xml:space="preserve">Martinovića da će biti nekakav simpozij gdje bi trebali doći profesori koji se bave humanističkim predmetima, a da misli da se to tiče profesora Martinovića jer on predaje kolegij zvan </w:t>
-      </w:r>
-      <w:r>
-        <w:rPr>
-          <w:rFonts w:ascii="Times New Roman" w:hAnsi="Times New Roman"/>
-          <w:i/>
-          <w:iCs/>
-          <w:lang w:val="hr-HR"/>
-        </w:rPr>
-        <w:t>Dizajn programske podrške</w:t>
-      </w:r>
-      <w:r>
-        <w:rPr>
-          <w:rFonts w:ascii="Times New Roman" w:hAnsi="Times New Roman"/>
-          <w:i w:val="false"/>
-          <w:iCs w:val="false"/>
-          <w:lang w:val="hr-HR"/>
-        </w:rPr>
-        <w:t xml:space="preserve">. A profesor Martinović joj odgovori: </w:t>
-      </w:r>
-      <w:r>
-        <w:rPr>
-          <w:rFonts w:ascii="Times New Roman" w:hAnsi="Times New Roman"/>
-          <w:i/>
-          <w:iCs/>
-          <w:lang w:val="hr-HR"/>
-        </w:rPr>
-        <w:t xml:space="preserve">Ah, kolegice, pa nije Vam to nikakav dizajn, to se samo tako zove. </w:t>
-      </w:r>
-      <w:r>
-        <w:rPr>
-          <w:rFonts w:ascii="Times New Roman" w:hAnsi="Times New Roman"/>
-          <w:i w:val="false"/>
-          <w:iCs w:val="false"/>
-          <w:lang w:val="hr-HR"/>
-        </w:rPr>
-        <w:t>Knjižničarka ga je, naravno, onda začuđeno pogledala.</w:t>
+        <w:t>https://www.reddit.com/r/TOR/comments/jv3dln/tor_browser_appears_to_allow_crosssite_scripting/?utm_source=share&amp;utm_medium=web2x&amp;context=3</w:t>
       </w:r>
     </w:p>
   </w:footnote>
@@ -31523,7 +31793,7 @@
           <w:rFonts w:ascii="Courier New" w:hAnsi="Courier New"/>
         </w:rPr>
         <w:tab/>
-        <w:t>https://www.reddit.com/r/ProgrammingLanguages/comments/iehbmj/comment/g2kevqm/?utm_source=share&amp;utm_medium=web2x&amp;context=3</w:t>
+        <w:t>https://security.stackexchange.com/q/270915/249645</w:t>
       </w:r>
     </w:p>
   </w:footnote>
@@ -31531,9 +31801,7 @@
     <w:p>
       <w:pPr>
         <w:pStyle w:val="Footnote"/>
-        <w:rPr>
-          <w:rFonts w:ascii="Courier New" w:hAnsi="Courier New"/>
-        </w:rPr>
+        <w:rPr/>
       </w:pPr>
       <w:r>
         <w:rPr>
@@ -31542,11 +31810,15 @@
         <w:footnoteRef/>
       </w:r>
       <w:r>
-        <w:rPr>
-          <w:rFonts w:ascii="Courier New" w:hAnsi="Courier New"/>
-        </w:rPr>
+        <w:rPr/>
         <w:tab/>
-        <w:t>https://languagedesign.stackexchange.com/q/1679/330</w:t>
+        <w:t xml:space="preserve">Otvorio sam pitanje o tome na forumu: </w:t>
+      </w:r>
+      <w:r>
+        <w:rPr>
+          <w:rFonts w:ascii="Courier New" w:hAnsi="Courier New"/>
+        </w:rPr>
+        <w:t>https://latin.stackexchange.com/q/21069/8533</w:t>
       </w:r>
     </w:p>
   </w:footnote>
@@ -31569,7 +31841,7 @@
           <w:rFonts w:ascii="Courier New" w:hAnsi="Courier New"/>
         </w:rPr>
         <w:tab/>
-        <w:t>https://github.com/FlatAssembler/AECforWebAssembly/raw/master/tokenizer.cpp</w:t>
+        <w:t>https://raw.githubusercontent.com/FlatAssembler/AECforWebAssembly/master/parser.cpp</w:t>
       </w:r>
     </w:p>
   </w:footnote>
@@ -31577,9 +31849,7 @@
     <w:p>
       <w:pPr>
         <w:pStyle w:val="Footnote"/>
-        <w:rPr>
-          <w:rFonts w:ascii="Courier New" w:hAnsi="Courier New"/>
-        </w:rPr>
+        <w:rPr/>
       </w:pPr>
       <w:r>
         <w:rPr>
@@ -31589,10 +31859,210 @@
       </w:r>
       <w:r>
         <w:rPr>
-          <w:rFonts w:ascii="Courier New" w:hAnsi="Courier New"/>
+          <w:rFonts w:ascii="Times New Roman" w:hAnsi="Times New Roman"/>
         </w:rPr>
         <w:tab/>
-        <w:t>https://github.com/FlatAssembler/AECforWebAssembly/raw/master/semanticAnalyzer.cpp</w:t>
+        <w:t xml:space="preserve">Navodno se tako zovu jer ih je lakše zapamtiti </w:t>
+      </w:r>
+      <w:r>
+        <w:rPr>
+          <w:rFonts w:ascii="Times New Roman" w:hAnsi="Times New Roman"/>
+          <w:szCs w:val="20"/>
+        </w:rPr>
+        <w:t>nego</w:t>
+      </w:r>
+      <w:r>
+        <w:rPr>
+          <w:rFonts w:ascii="Times New Roman" w:hAnsi="Times New Roman"/>
+        </w:rPr>
+        <w:t xml:space="preserve"> nizove nula </w:t>
+      </w:r>
+      <w:r>
+        <w:rPr>
+          <w:rFonts w:ascii="Times New Roman" w:hAnsi="Times New Roman"/>
+          <w:szCs w:val="20"/>
+        </w:rPr>
+        <w:t>i</w:t>
+      </w:r>
+      <w:r>
+        <w:rPr>
+          <w:rFonts w:ascii="Times New Roman" w:hAnsi="Times New Roman"/>
+        </w:rPr>
+        <w:t xml:space="preserve"> jedinica u strojnom jeziku, od starogrčkog </w:t>
+      </w:r>
+      <w:r>
+        <w:rPr>
+          <w:rFonts w:ascii="Times New Roman" w:hAnsi="Times New Roman"/>
+          <w:i/>
+          <w:iCs/>
+        </w:rPr>
+        <w:t>μνημονικος</w:t>
+      </w:r>
+      <w:r>
+        <w:rPr>
+          <w:rFonts w:ascii="Times New Roman" w:hAnsi="Times New Roman"/>
+        </w:rPr>
+        <w:t xml:space="preserve"> (</w:t>
+      </w:r>
+      <w:r>
+        <w:rPr>
+          <w:rFonts w:ascii="Times New Roman" w:hAnsi="Times New Roman"/>
+          <w:i/>
+          <w:iCs/>
+        </w:rPr>
+        <w:t>mnemonikos</w:t>
+      </w:r>
+      <w:r>
+        <w:rPr>
+          <w:rFonts w:ascii="Times New Roman" w:hAnsi="Times New Roman"/>
+        </w:rPr>
+        <w:t xml:space="preserve">) što znači </w:t>
+      </w:r>
+      <w:r>
+        <w:rPr>
+          <w:rFonts w:ascii="Times New Roman" w:hAnsi="Times New Roman"/>
+          <w:i/>
+          <w:iCs/>
+        </w:rPr>
+        <w:t>pamćenje</w:t>
+      </w:r>
+      <w:r>
+        <w:rPr>
+          <w:rFonts w:ascii="Times New Roman" w:hAnsi="Times New Roman"/>
+          <w:i w:val="false"/>
+          <w:iCs w:val="false"/>
+        </w:rPr>
+        <w:t xml:space="preserve">. Morate se naviknuti da je informatika prepuna besmislenih imena. Uzmite u obzir </w:t>
+      </w:r>
+      <w:r>
+        <w:rPr>
+          <w:rFonts w:ascii="Times New Roman" w:hAnsi="Times New Roman"/>
+          <w:i w:val="false"/>
+          <w:iCs w:val="false"/>
+          <w:szCs w:val="20"/>
+        </w:rPr>
+        <w:t>i</w:t>
+      </w:r>
+      <w:r>
+        <w:rPr>
+          <w:rFonts w:ascii="Times New Roman" w:hAnsi="Times New Roman"/>
+          <w:i w:val="false"/>
+          <w:iCs w:val="false"/>
+        </w:rPr>
+        <w:t xml:space="preserve"> da je ime </w:t>
+      </w:r>
+      <w:r>
+        <w:rPr>
+          <w:rFonts w:ascii="Times New Roman" w:hAnsi="Times New Roman"/>
+          <w:i/>
+          <w:iCs/>
+        </w:rPr>
+        <w:t>digitalna elektronika</w:t>
+      </w:r>
+      <w:r>
+        <w:rPr>
+          <w:rFonts w:ascii="Times New Roman" w:hAnsi="Times New Roman"/>
+          <w:i w:val="false"/>
+          <w:iCs w:val="false"/>
+        </w:rPr>
+        <w:t xml:space="preserve"> poprilično besmisleno, ono se prevodi kao </w:t>
+      </w:r>
+      <w:r>
+        <w:rPr>
+          <w:rFonts w:ascii="Times New Roman" w:hAnsi="Times New Roman"/>
+          <w:i/>
+          <w:iCs/>
+          <w:u w:val="none"/>
+        </w:rPr>
+        <w:t>prst-jantar</w:t>
+      </w:r>
+      <w:r>
+        <w:rPr>
+          <w:rFonts w:ascii="Times New Roman" w:hAnsi="Times New Roman"/>
+          <w:i w:val="false"/>
+          <w:iCs w:val="false"/>
+        </w:rPr>
+        <w:t xml:space="preserve">. Nekome bi u antici, tko zna latinski </w:t>
+      </w:r>
+      <w:r>
+        <w:rPr>
+          <w:rFonts w:ascii="Times New Roman" w:hAnsi="Times New Roman"/>
+          <w:i w:val="false"/>
+          <w:iCs w:val="false"/>
+          <w:szCs w:val="20"/>
+        </w:rPr>
+        <w:t>i</w:t>
+      </w:r>
+      <w:r>
+        <w:rPr>
+          <w:rFonts w:ascii="Times New Roman" w:hAnsi="Times New Roman"/>
+          <w:i w:val="false"/>
+          <w:iCs w:val="false"/>
+        </w:rPr>
+        <w:t xml:space="preserve"> grčki, to ime vjerojatno bilo smiješno. </w:t>
+      </w:r>
+      <w:r>
+        <w:rPr>
+          <w:rFonts w:ascii="Times New Roman" w:hAnsi="Times New Roman"/>
+          <w:i w:val="false"/>
+          <w:iCs w:val="false"/>
+          <w:lang w:val="hr-HR"/>
+        </w:rPr>
+        <w:t xml:space="preserve">Imam jednu anegdotu iz svog studentskog života o tome: Došla je knjižničarka na početku odmora u predavaonicu informirati profesora </w:t>
+      </w:r>
+      <w:r>
+        <w:rPr>
+          <w:rFonts w:ascii="Times New Roman" w:hAnsi="Times New Roman"/>
+          <w:i w:val="false"/>
+          <w:iCs w:val="false"/>
+          <w:lang w:val="hr-HR"/>
+        </w:rPr>
+        <w:t xml:space="preserve">Gorana </w:t>
+      </w:r>
+      <w:r>
+        <w:rPr>
+          <w:rFonts w:ascii="Times New Roman" w:hAnsi="Times New Roman"/>
+          <w:i w:val="false"/>
+          <w:iCs w:val="false"/>
+          <w:lang w:val="hr-HR"/>
+        </w:rPr>
+        <w:t xml:space="preserve">Martinovića da će biti nekakav simpozij gdje bi trebali doći profesori koji se bave humanističkim predmetima, a da misli da se to tiče profesora Martinovića jer on predaje kolegij zvan </w:t>
+      </w:r>
+      <w:r>
+        <w:rPr>
+          <w:rFonts w:ascii="Times New Roman" w:hAnsi="Times New Roman"/>
+          <w:i/>
+          <w:iCs/>
+          <w:lang w:val="hr-HR"/>
+        </w:rPr>
+        <w:t>Dizajn programske podrške</w:t>
+      </w:r>
+      <w:r>
+        <w:rPr>
+          <w:rFonts w:ascii="Times New Roman" w:hAnsi="Times New Roman"/>
+          <w:i w:val="false"/>
+          <w:iCs w:val="false"/>
+          <w:lang w:val="hr-HR"/>
+        </w:rPr>
+        <w:t xml:space="preserve">. A profesor Martinović joj odgovori: </w:t>
+      </w:r>
+      <w:r>
+        <w:rPr>
+          <w:rFonts w:ascii="Times New Roman" w:hAnsi="Times New Roman"/>
+          <w:i/>
+          <w:iCs/>
+          <w:lang w:val="hr-HR"/>
+        </w:rPr>
+        <w:t xml:space="preserve">Ah, kolegice, pa nije Vam to nikakav dizajn, to se samo tako zove. </w:t>
+      </w:r>
+      <w:r>
+        <w:rPr>
+          <w:rFonts w:ascii="Times New Roman" w:hAnsi="Times New Roman"/>
+          <w:i w:val="false"/>
+          <w:iCs w:val="false"/>
+          <w:lang w:val="hr-HR"/>
+        </w:rPr>
+        <w:t>Knjižničarka ga je, naravno, onda začuđeno pogledala.</w:t>
       </w:r>
     </w:p>
   </w:footnote>
@@ -31600,7 +32070,9 @@
     <w:p>
       <w:pPr>
         <w:pStyle w:val="Footnote"/>
-        <w:rPr/>
+        <w:rPr>
+          <w:rFonts w:ascii="Courier New" w:hAnsi="Courier New"/>
+        </w:rPr>
       </w:pPr>
       <w:r>
         <w:rPr>
@@ -31609,72 +32081,11 @@
         <w:footnoteRef/>
       </w:r>
       <w:r>
-        <w:rPr/>
+        <w:rPr>
+          <w:rFonts w:ascii="Courier New" w:hAnsi="Courier New"/>
+        </w:rPr>
         <w:tab/>
-        <w:t xml:space="preserve">Korisnik StackExchangea </w:t>
-      </w:r>
-      <w:r>
-        <w:rPr>
-          <w:i/>
-          <w:iCs/>
-        </w:rPr>
-        <w:t>kaya3</w:t>
-      </w:r>
-      <w:r>
-        <w:rPr>
-          <w:i w:val="false"/>
-          <w:iCs w:val="false"/>
-        </w:rPr>
-        <w:t xml:space="preserve"> misli da se re</w:t>
-      </w:r>
-      <w:r>
-        <w:rPr>
-          <w:i w:val="false"/>
-          <w:iCs w:val="false"/>
-          <w:lang w:val="hr-HR"/>
-        </w:rPr>
-        <w:t>čenice kao što je „</w:t>
-      </w:r>
-      <w:r>
-        <w:rPr>
-          <w:i/>
-          <w:iCs/>
-          <w:lang w:val="hr-HR"/>
-        </w:rPr>
-        <w:t>Omne homo habens asinum videt illum.</w:t>
-      </w:r>
-      <w:r>
-        <w:rPr>
-          <w:i w:val="false"/>
-          <w:iCs w:val="false"/>
-          <w:lang w:val="hr-HR"/>
-        </w:rPr>
-        <w:t xml:space="preserve">” mogu napraviti u Rustu i u drugim programskim jezicima koji podržavaju </w:t>
-      </w:r>
-      <w:r>
-        <w:rPr>
-          <w:i/>
-          <w:iCs/>
-          <w:lang w:val="hr-HR"/>
-        </w:rPr>
-        <w:t>pattern-matching</w:t>
-      </w:r>
-      <w:r>
-        <w:rPr>
-          <w:i w:val="false"/>
-          <w:iCs w:val="false"/>
-          <w:lang w:val="hr-HR"/>
-        </w:rPr>
-        <w:t xml:space="preserve">: </w:t>
-      </w:r>
-      <w:r>
-        <w:rPr>
-          <w:rFonts w:ascii="Courier New" w:hAnsi="Courier New"/>
-          <w:i w:val="false"/>
-          <w:iCs w:val="false"/>
-          <w:lang w:val="hr-HR"/>
-        </w:rPr>
-        <w:t>https://languagedesign.stackexchange.com/a/1463/330</w:t>
+        <w:t>https://www.reddit.com/r/ProgrammingLanguages/comments/iehbmj/comment/g2kevqm/?utm_source=share&amp;utm_medium=web2x&amp;context=3</w:t>
       </w:r>
     </w:p>
   </w:footnote>
@@ -31697,7 +32108,7 @@
           <w:rFonts w:ascii="Courier New" w:hAnsi="Courier New"/>
         </w:rPr>
         <w:tab/>
-        <w:t>https://languagedesign.stackexchange.com/q/1469/330</w:t>
+        <w:t>https://languagedesign.stackexchange.com/q/1679/330</w:t>
       </w:r>
     </w:p>
   </w:footnote>
@@ -31720,7 +32131,7 @@
           <w:rFonts w:ascii="Courier New" w:hAnsi="Courier New"/>
         </w:rPr>
         <w:tab/>
-        <w:t>https://wiki.php.net/rfc/ternary_associativity</w:t>
+        <w:t>https://github.com/FlatAssembler/AECforWebAssembly/raw/master/tokenizer.cpp</w:t>
       </w:r>
     </w:p>
   </w:footnote>
@@ -31743,7 +32154,7 @@
           <w:rFonts w:ascii="Courier New" w:hAnsi="Courier New"/>
         </w:rPr>
         <w:tab/>
-        <w:t>https://flatassembler.github.io/compiler.html</w:t>
+        <w:t>https://github.com/FlatAssembler/AECforWebAssembly/raw/master/semanticAnalyzer.cpp</w:t>
       </w:r>
     </w:p>
   </w:footnote>
@@ -31751,9 +32162,7 @@
     <w:p>
       <w:pPr>
         <w:pStyle w:val="Footnote"/>
-        <w:rPr>
-          <w:rFonts w:ascii="Courier New" w:hAnsi="Courier New"/>
-        </w:rPr>
+        <w:rPr/>
       </w:pPr>
       <w:r>
         <w:rPr>
@@ -31762,11 +32171,72 @@
         <w:footnoteRef/>
       </w:r>
       <w:r>
-        <w:rPr>
-          <w:rFonts w:ascii="Courier New" w:hAnsi="Courier New"/>
-        </w:rPr>
+        <w:rPr/>
         <w:tab/>
-        <w:t>https://stackoverflow.com/a/62104607/8902065</w:t>
+        <w:t xml:space="preserve">Korisnik StackExchangea </w:t>
+      </w:r>
+      <w:r>
+        <w:rPr>
+          <w:i/>
+          <w:iCs/>
+        </w:rPr>
+        <w:t>kaya3</w:t>
+      </w:r>
+      <w:r>
+        <w:rPr>
+          <w:i w:val="false"/>
+          <w:iCs w:val="false"/>
+        </w:rPr>
+        <w:t xml:space="preserve"> misli da se re</w:t>
+      </w:r>
+      <w:r>
+        <w:rPr>
+          <w:i w:val="false"/>
+          <w:iCs w:val="false"/>
+          <w:lang w:val="hr-HR"/>
+        </w:rPr>
+        <w:t>čenice kao što je „</w:t>
+      </w:r>
+      <w:r>
+        <w:rPr>
+          <w:i/>
+          <w:iCs/>
+          <w:lang w:val="hr-HR"/>
+        </w:rPr>
+        <w:t>Omne homo habens asinum videt illum.</w:t>
+      </w:r>
+      <w:r>
+        <w:rPr>
+          <w:i w:val="false"/>
+          <w:iCs w:val="false"/>
+          <w:lang w:val="hr-HR"/>
+        </w:rPr>
+        <w:t xml:space="preserve">” mogu napraviti u Rustu i u drugim programskim jezicima koji podržavaju </w:t>
+      </w:r>
+      <w:r>
+        <w:rPr>
+          <w:i/>
+          <w:iCs/>
+          <w:lang w:val="hr-HR"/>
+        </w:rPr>
+        <w:t>pattern-matching</w:t>
+      </w:r>
+      <w:r>
+        <w:rPr>
+          <w:i w:val="false"/>
+          <w:iCs w:val="false"/>
+          <w:lang w:val="hr-HR"/>
+        </w:rPr>
+        <w:t xml:space="preserve">: </w:t>
+      </w:r>
+      <w:r>
+        <w:rPr>
+          <w:rFonts w:ascii="Courier New" w:hAnsi="Courier New"/>
+          <w:i w:val="false"/>
+          <w:iCs w:val="false"/>
+          <w:lang w:val="hr-HR"/>
+        </w:rPr>
+        <w:t>https://languagedesign.stackexchange.com/a/1463/330</w:t>
       </w:r>
     </w:p>
   </w:footnote>
@@ -31775,7 +32245,7 @@
       <w:pPr>
         <w:pStyle w:val="Footnote"/>
         <w:rPr>
-          <w:lang w:val="hr-HR"/>
+          <w:rFonts w:ascii="Courier New" w:hAnsi="Courier New"/>
         </w:rPr>
       </w:pPr>
       <w:r>
@@ -31786,17 +32256,10 @@
       </w:r>
       <w:r>
         <w:rPr>
-          <w:lang w:val="hr-HR"/>
+          <w:rFonts w:ascii="Courier New" w:hAnsi="Courier New"/>
         </w:rPr>
         <w:tab/>
-        <w:t xml:space="preserve">Program kojim sam to isprobao dostupan je na mom GitHub profilu: </w:t>
-      </w:r>
-      <w:r>
-        <w:rPr>
-          <w:rFonts w:ascii="Courier New" w:hAnsi="Courier New"/>
-          <w:lang w:val="hr-HR"/>
-        </w:rPr>
-        <w:t>https://github.com/FlatAssembler/AECforWebAssembly/issues/19#issue-1751055396</w:t>
+        <w:t>https://languagedesign.stackexchange.com/q/1469/330</w:t>
       </w:r>
     </w:p>
   </w:footnote>
@@ -31819,7 +32282,7 @@
           <w:rFonts w:ascii="Courier New" w:hAnsi="Courier New"/>
         </w:rPr>
         <w:tab/>
-        <w:t>https://codereview.stackexchange.com/questions/253951/converting-decimal-to-binary-in-assembly/253978#253978</w:t>
+        <w:t>https://wiki.php.net/rfc/ternary_associativity</w:t>
       </w:r>
     </w:p>
   </w:footnote>
@@ -31842,7 +32305,7 @@
           <w:rFonts w:ascii="Courier New" w:hAnsi="Courier New"/>
         </w:rPr>
         <w:tab/>
-        <w:t>https://github.com/FlatAssembler/AECforWebAssembly/issues/3</w:t>
+        <w:t>https://flatassembler.github.io/compiler.html</w:t>
       </w:r>
     </w:p>
   </w:footnote>
@@ -31865,7 +32328,7 @@
           <w:rFonts w:ascii="Courier New" w:hAnsi="Courier New"/>
         </w:rPr>
         <w:tab/>
-        <w:t>https://flatassembler.github.io/analogClock.html</w:t>
+        <w:t>https://stackoverflow.com/a/62104607/8902065</w:t>
       </w:r>
     </w:p>
   </w:footnote>
@@ -31874,7 +32337,7 @@
       <w:pPr>
         <w:pStyle w:val="Footnote"/>
         <w:rPr>
-          <w:rFonts w:ascii="Courier New" w:hAnsi="Courier New"/>
+          <w:lang w:val="hr-HR"/>
         </w:rPr>
       </w:pPr>
       <w:r>
@@ -31885,10 +32348,17 @@
       </w:r>
       <w:r>
         <w:rPr>
-          <w:rFonts w:ascii="Courier New" w:hAnsi="Courier New"/>
+          <w:lang w:val="hr-HR"/>
         </w:rPr>
         <w:tab/>
-        <w:t>https://atheistforums.org/thread-61911-post-2113649.html#pid2113649</w:t>
+        <w:t xml:space="preserve">Program kojim sam to isprobao dostupan je na mom GitHub profilu: </w:t>
+      </w:r>
+      <w:r>
+        <w:rPr>
+          <w:rFonts w:ascii="Courier New" w:hAnsi="Courier New"/>
+          <w:lang w:val="hr-HR"/>
+        </w:rPr>
+        <w:t>https://github.com/FlatAssembler/AECforWebAssembly/issues/19#issue-1751055396</w:t>
       </w:r>
     </w:p>
   </w:footnote>
@@ -31911,7 +32381,7 @@
           <w:rFonts w:ascii="Courier New" w:hAnsi="Courier New"/>
         </w:rPr>
         <w:tab/>
-        <w:t>https://www.reddit.com/r/asm/comments/jyfrxy/how_to_implement_breakpoints_in_a_simulator/gd5ysu7/?utm_source=reddit&amp;utm_medium=web2x&amp;context=3</w:t>
+        <w:t>https://codereview.stackexchange.com/questions/253951/converting-decimal-to-binary-in-assembly/253978#253978</w:t>
       </w:r>
     </w:p>
   </w:footnote>
@@ -31934,7 +32404,7 @@
           <w:rFonts w:ascii="Courier New" w:hAnsi="Courier New"/>
         </w:rPr>
         <w:tab/>
-        <w:t>https://atheistforums.org/thread-61911-post-2112572.html#pid2112572</w:t>
+        <w:t>https://github.com/FlatAssembler/AECforWebAssembly/issues/3</w:t>
       </w:r>
     </w:p>
   </w:footnote>
@@ -31957,7 +32427,7 @@
           <w:rFonts w:ascii="Courier New" w:hAnsi="Courier New"/>
         </w:rPr>
         <w:tab/>
-        <w:t>https://atheistforums.org/thread-61911-post-2112817.html#pid2112817</w:t>
+        <w:t>https://flatassembler.github.io/analogClock.html</w:t>
       </w:r>
     </w:p>
   </w:footnote>
@@ -31980,7 +32450,7 @@
           <w:rFonts w:ascii="Courier New" w:hAnsi="Courier New"/>
         </w:rPr>
         <w:tab/>
-        <w:t>https://atheistforums.org/thread-61911-post-2113176.html#pid2113176</w:t>
+        <w:t>https://atheistforums.org/thread-61911-post-2113649.html#pid2113649</w:t>
       </w:r>
     </w:p>
   </w:footnote>
@@ -32003,7 +32473,7 @@
           <w:rFonts w:ascii="Courier New" w:hAnsi="Courier New"/>
         </w:rPr>
         <w:tab/>
-        <w:t>https://github.com/FlatAssembler/PicoBlaze_Simulator_for_Android</w:t>
+        <w:t>https://www.reddit.com/r/asm/comments/jyfrxy/how_to_implement_breakpoints_in_a_simulator/gd5ysu7/?utm_source=reddit&amp;utm_medium=web2x&amp;context=3</w:t>
       </w:r>
     </w:p>
   </w:footnote>
@@ -32013,7 +32483,6 @@
         <w:pStyle w:val="Footnote"/>
         <w:rPr>
           <w:rFonts w:ascii="Courier New" w:hAnsi="Courier New"/>
-          <w:lang w:val="hr-HR"/>
         </w:rPr>
       </w:pPr>
       <w:r>
@@ -32025,10 +32494,9 @@
       <w:r>
         <w:rPr>
           <w:rFonts w:ascii="Courier New" w:hAnsi="Courier New"/>
-          <w:lang w:val="hr-HR"/>
         </w:rPr>
         <w:tab/>
-        <w:t>https://picoblaze-simulator.sourceforge.io/</w:t>
+        <w:t>https://atheistforums.org/thread-61911-post-2112572.html#pid2112572</w:t>
       </w:r>
     </w:p>
   </w:footnote>
@@ -32038,7 +32506,6 @@
         <w:pStyle w:val="Footnote"/>
         <w:rPr>
           <w:rFonts w:ascii="Courier New" w:hAnsi="Courier New"/>
-          <w:lang w:val="hr-HR"/>
         </w:rPr>
       </w:pPr>
       <w:r>
@@ -32050,10 +32517,9 @@
       <w:r>
         <w:rPr>
           <w:rFonts w:ascii="Courier New" w:hAnsi="Courier New"/>
-          <w:lang w:val="hr-HR"/>
         </w:rPr>
         <w:tab/>
-        <w:t>https://flatassembler.github.io/PicoBlaze/PicoBlaze.html</w:t>
+        <w:t>https://atheistforums.org/thread-61911-post-2112817.html#pid2112817</w:t>
       </w:r>
     </w:p>
   </w:footnote>
@@ -32061,7 +32527,9 @@
     <w:p>
       <w:pPr>
         <w:pStyle w:val="Footnote"/>
-        <w:rPr/>
+        <w:rPr>
+          <w:rFonts w:ascii="Courier New" w:hAnsi="Courier New"/>
+        </w:rPr>
       </w:pPr>
       <w:r>
         <w:rPr>
@@ -32070,9 +32538,11 @@
         <w:footnoteRef/>
       </w:r>
       <w:r>
-        <w:rPr/>
+        <w:rPr>
+          <w:rFonts w:ascii="Courier New" w:hAnsi="Courier New"/>
+        </w:rPr>
         <w:tab/>
-        <w:t>https://informatika.azoo.hr/natjecanje/dogadjaj/175/rezultati</w:t>
+        <w:t>https://atheistforums.org/thread-61911-post-2113176.html#pid2113176</w:t>
       </w:r>
     </w:p>
   </w:footnote>
@@ -32080,7 +32550,9 @@
     <w:p>
       <w:pPr>
         <w:pStyle w:val="Footnote"/>
-        <w:rPr/>
+        <w:rPr>
+          <w:rFonts w:ascii="Courier New" w:hAnsi="Courier New"/>
+        </w:rPr>
       </w:pPr>
       <w:r>
         <w:rPr>
@@ -32089,9 +32561,11 @@
         <w:footnoteRef/>
       </w:r>
       <w:r>
-        <w:rPr/>
+        <w:rPr>
+          <w:rFonts w:ascii="Courier New" w:hAnsi="Courier New"/>
+        </w:rPr>
         <w:tab/>
-        <w:t>https://informatika.azoo.hr/natjecanje/dogadjaj/235/rezultati</w:t>
+        <w:t>https://github.com/FlatAssembler/PicoBlaze_Simulator_for_Android</w:t>
       </w:r>
     </w:p>
   </w:footnote>
@@ -32099,6 +32573,94 @@
     <w:p>
       <w:pPr>
         <w:pStyle w:val="Footnote"/>
+        <w:rPr>
+          <w:rFonts w:ascii="Courier New" w:hAnsi="Courier New"/>
+          <w:lang w:val="hr-HR"/>
+        </w:rPr>
+      </w:pPr>
+      <w:r>
+        <w:rPr>
+          <w:rStyle w:val="FootnoteCharacters"/>
+        </w:rPr>
+        <w:footnoteRef/>
+      </w:r>
+      <w:r>
+        <w:rPr>
+          <w:rFonts w:ascii="Courier New" w:hAnsi="Courier New"/>
+          <w:lang w:val="hr-HR"/>
+        </w:rPr>
+        <w:tab/>
+        <w:t>https://picoblaze-simulator.sourceforge.io/</w:t>
+      </w:r>
+    </w:p>
+  </w:footnote>
+  <w:footnote w:id="39">
+    <w:p>
+      <w:pPr>
+        <w:pStyle w:val="Footnote"/>
+        <w:rPr>
+          <w:rFonts w:ascii="Courier New" w:hAnsi="Courier New"/>
+          <w:lang w:val="hr-HR"/>
+        </w:rPr>
+      </w:pPr>
+      <w:r>
+        <w:rPr>
+          <w:rStyle w:val="FootnoteCharacters"/>
+        </w:rPr>
+        <w:footnoteRef/>
+      </w:r>
+      <w:r>
+        <w:rPr>
+          <w:rFonts w:ascii="Courier New" w:hAnsi="Courier New"/>
+          <w:lang w:val="hr-HR"/>
+        </w:rPr>
+        <w:tab/>
+        <w:t>https://flatassembler.github.io/PicoBlaze/PicoBlaze.html</w:t>
+      </w:r>
+    </w:p>
+  </w:footnote>
+  <w:footnote w:id="40">
+    <w:p>
+      <w:pPr>
+        <w:pStyle w:val="Footnote"/>
+        <w:rPr/>
+      </w:pPr>
+      <w:r>
+        <w:rPr>
+          <w:rStyle w:val="FootnoteCharacters"/>
+        </w:rPr>
+        <w:footnoteRef/>
+      </w:r>
+      <w:r>
+        <w:rPr/>
+        <w:tab/>
+        <w:t>https://informatika.azoo.hr/natjecanje/dogadjaj/175/rezultati</w:t>
+      </w:r>
+    </w:p>
+  </w:footnote>
+  <w:footnote w:id="41">
+    <w:p>
+      <w:pPr>
+        <w:pStyle w:val="Footnote"/>
+        <w:rPr/>
+      </w:pPr>
+      <w:r>
+        <w:rPr>
+          <w:rStyle w:val="FootnoteCharacters"/>
+        </w:rPr>
+        <w:footnoteRef/>
+      </w:r>
+      <w:r>
+        <w:rPr/>
+        <w:tab/>
+        <w:t>https://informatika.azoo.hr/natjecanje/dogadjaj/235/rezultati</w:t>
+      </w:r>
+    </w:p>
+  </w:footnote>
+  <w:footnote w:id="42">
+    <w:p>
+      <w:pPr>
+        <w:pStyle w:val="Footnote"/>
         <w:rPr/>
       </w:pPr>
       <w:r>
@@ -32114,7 +32676,7 @@
       </w:r>
     </w:p>
   </w:footnote>
-  <w:footnote w:id="39">
+  <w:footnote w:id="43">
     <w:p>
       <w:pPr>
         <w:pStyle w:val="Footnote"/>
@@ -32137,7 +32699,7 @@
       </w:hyperlink>
     </w:p>
   </w:footnote>
-  <w:footnote w:id="40">
+  <w:footnote w:id="44">
     <w:p>
       <w:pPr>
         <w:pStyle w:val="Footnote"/>
@@ -32156,7 +32718,7 @@
       </w:r>
     </w:p>
   </w:footnote>
-  <w:footnote w:id="41">
+  <w:footnote w:id="45">
     <w:p>
       <w:pPr>
         <w:pStyle w:val="Footnote"/>
@@ -32175,7 +32737,7 @@
       </w:r>
     </w:p>
   </w:footnote>
-  <w:footnote w:id="42">
+  <w:footnote w:id="46">
     <w:p>
       <w:pPr>
         <w:pStyle w:val="Footnote"/>
@@ -32194,7 +32756,7 @@
       </w:r>
     </w:p>
   </w:footnote>
-  <w:footnote w:id="43">
+  <w:footnote w:id="47">
     <w:p>
       <w:pPr>
         <w:pStyle w:val="Footnote"/>
@@ -32213,7 +32775,7 @@
       </w:r>
     </w:p>
   </w:footnote>
-  <w:footnote w:id="44">
+  <w:footnote w:id="48">
     <w:p>
       <w:pPr>
         <w:pStyle w:val="Footnote"/>
@@ -32239,7 +32801,7 @@
       </w:hyperlink>
     </w:p>
   </w:footnote>
-  <w:footnote w:id="45">
+  <w:footnote w:id="49">
     <w:p>
       <w:pPr>
         <w:pStyle w:val="Footnote"/>
@@ -32262,7 +32824,7 @@
       </w:r>
     </w:p>
   </w:footnote>
-  <w:footnote w:id="46">
+  <w:footnote w:id="50">
     <w:p>
       <w:pPr>
         <w:pStyle w:val="Footnote"/>

</xml_diff>

<commit_message>
Ridiculed the term "object-oriented programming"...
</commit_message>
<xml_diff>
--- a/seminar/PicoBlaze.docx
+++ b/seminar/PicoBlaze.docx
@@ -32062,7 +32062,131 @@
           <w:iCs w:val="false"/>
           <w:lang w:val="hr-HR"/>
         </w:rPr>
-        <w:t>Knjižničarka ga je, naravno, onda začuđeno pogledala.</w:t>
+        <w:t xml:space="preserve">Knjižničarka ga je, naravno, onda začuđeno pogledala. </w:t>
+      </w:r>
+      <w:r>
+        <w:rPr>
+          <w:rFonts w:ascii="Times New Roman" w:hAnsi="Times New Roman"/>
+          <w:i w:val="false"/>
+          <w:iCs w:val="false"/>
+          <w:lang w:val="hr-HR"/>
+        </w:rPr>
+        <w:t xml:space="preserve">Ili, kako je moderator Latin Language StackExchangea zvan </w:t>
+      </w:r>
+      <w:r>
+        <w:rPr>
+          <w:rFonts w:ascii="Times New Roman" w:hAnsi="Times New Roman"/>
+          <w:i/>
+          <w:iCs/>
+          <w:lang w:val="hr-HR"/>
+        </w:rPr>
+        <w:t>cmw</w:t>
+      </w:r>
+      <w:r>
+        <w:rPr>
+          <w:rFonts w:ascii="Times New Roman" w:hAnsi="Times New Roman"/>
+          <w:i w:val="false"/>
+          <w:iCs w:val="false"/>
+          <w:lang w:val="hr-HR"/>
+        </w:rPr>
+        <w:t xml:space="preserve"> komentirao na naziv „</w:t>
+      </w:r>
+      <w:r>
+        <w:rPr>
+          <w:rFonts w:ascii="Times New Roman" w:hAnsi="Times New Roman"/>
+          <w:i/>
+          <w:iCs/>
+          <w:lang w:val="hr-HR"/>
+        </w:rPr>
+        <w:t>objektivno orijentirano programiranje</w:t>
+      </w:r>
+      <w:r>
+        <w:rPr>
+          <w:rFonts w:ascii="Times New Roman" w:hAnsi="Times New Roman"/>
+          <w:i w:val="false"/>
+          <w:iCs w:val="false"/>
+          <w:lang w:val="hr-HR"/>
+        </w:rPr>
+        <w:t>”: „</w:t>
+      </w:r>
+      <w:r>
+        <w:rPr>
+          <w:rFonts w:ascii="Times New Roman" w:hAnsi="Times New Roman"/>
+          <w:i/>
+          <w:iCs/>
+          <w:lang w:val="hr-HR"/>
+        </w:rPr>
+        <w:t>Nije ga smišljao neki filolog, to je očito.</w:t>
+      </w:r>
+      <w:r>
+        <w:rPr>
+          <w:rFonts w:ascii="Times New Roman" w:hAnsi="Times New Roman"/>
+          <w:i w:val="false"/>
+          <w:iCs w:val="false"/>
+          <w:lang w:val="hr-HR"/>
+        </w:rPr>
+        <w:t>” (</w:t>
+      </w:r>
+      <w:r>
+        <w:fldChar w:fldCharType="begin"/>
+      </w:r>
+      <w:r>
+        <w:rPr>
+          <w:rStyle w:val="InternetLink"/>
+          <w:i w:val="false"/>
+          <w:iCs w:val="false"/>
+          <w:rFonts w:ascii="Courier New" w:hAnsi="Courier New"/>
+          <w:lang w:val="hr-HR"/>
+        </w:rPr>
+        <w:instrText xml:space="preserve"> HYPERLINK "https://latin.stackexchange.com/questions/20811/how-would-you-say-object-oriented-programming-in-latin" \l "comment42987_20814"</w:instrText>
+      </w:r>
+      <w:r>
+        <w:rPr>
+          <w:rStyle w:val="InternetLink"/>
+          <w:i w:val="false"/>
+          <w:iCs w:val="false"/>
+          <w:rFonts w:ascii="Courier New" w:hAnsi="Courier New"/>
+          <w:lang w:val="hr-HR"/>
+        </w:rPr>
+        <w:fldChar w:fldCharType="separate"/>
+      </w:r>
+      <w:r>
+        <w:rPr>
+          <w:rStyle w:val="InternetLink"/>
+          <w:rFonts w:ascii="Courier New" w:hAnsi="Courier New"/>
+          <w:i w:val="false"/>
+          <w:iCs w:val="false"/>
+          <w:lang w:val="hr-HR"/>
+        </w:rPr>
+        <w:t>https://latin.stackexchange.com/questions/20811/how-would-you-say-object-oriented-programming-in-latin#comment42987_20814</w:t>
+      </w:r>
+      <w:r>
+        <w:rPr>
+          <w:rStyle w:val="InternetLink"/>
+          <w:i w:val="false"/>
+          <w:iCs w:val="false"/>
+          <w:rFonts w:ascii="Courier New" w:hAnsi="Courier New"/>
+          <w:lang w:val="hr-HR"/>
+        </w:rPr>
+        <w:fldChar w:fldCharType="end"/>
+      </w:r>
+      <w:r>
+        <w:rPr>
+          <w:rFonts w:ascii="Times New Roman" w:hAnsi="Times New Roman"/>
+          <w:i w:val="false"/>
+          <w:iCs w:val="false"/>
+          <w:lang w:val="hr-HR"/>
+        </w:rPr>
+        <w:t xml:space="preserve">). </w:t>
+      </w:r>
+      <w:r>
+        <w:rPr>
+          <w:rFonts w:ascii="Times New Roman" w:hAnsi="Times New Roman"/>
+          <w:i w:val="false"/>
+          <w:iCs w:val="false"/>
+          <w:lang w:val="hr-HR"/>
+        </w:rPr>
+        <w:t>Ne slažete se s njime? Probajte nekome tko nije programer objasniti etimologiju tog naziva, mislim da će vam postati jasno o čemu priča.</w:t>
       </w:r>
     </w:p>
   </w:footnote>

</xml_diff>

<commit_message>
Explained what TelepathyConspiracy means by what he says...
</commit_message>
<xml_diff>
--- a/seminar/PicoBlaze.docx
+++ b/seminar/PicoBlaze.docx
@@ -31557,11 +31557,134 @@
         <w:footnoteRef/>
       </w:r>
       <w:r>
-        <w:rPr>
+        <w:fldChar w:fldCharType="begin"/>
+      </w:r>
+      <w:r>
+        <w:rPr>
+          <w:rStyle w:val="InternetLink"/>
+          <w:rFonts w:ascii="Courier New" w:hAnsi="Courier New"/>
+        </w:rPr>
+        <w:instrText xml:space="preserve"> HYPERLINK "https://philosophicalvegan.com/viewtopic.php?p=51387" \l "p51387"</w:instrText>
+      </w:r>
+      <w:r>
+        <w:rPr>
+          <w:rStyle w:val="InternetLink"/>
+          <w:rFonts w:ascii="Courier New" w:hAnsi="Courier New"/>
+        </w:rPr>
+        <w:fldChar w:fldCharType="separate"/>
+      </w:r>
+      <w:r>
+        <w:rPr>
+          <w:rStyle w:val="InternetLink"/>
           <w:rFonts w:ascii="Courier New" w:hAnsi="Courier New"/>
         </w:rPr>
         <w:tab/>
         <w:t>https://philosophicalvegan.com/viewtopic.php?p=51387#p51387</w:t>
+      </w:r>
+      <w:r>
+        <w:rPr>
+          <w:rStyle w:val="InternetLink"/>
+          <w:rFonts w:ascii="Courier New" w:hAnsi="Courier New"/>
+        </w:rPr>
+        <w:fldChar w:fldCharType="end"/>
+      </w:r>
+      <w:r>
+        <w:rPr>
+          <w:rFonts w:ascii="Courier New" w:hAnsi="Courier New"/>
+        </w:rPr>
+        <w:t xml:space="preserve"> </w:t>
+      </w:r>
+      <w:r>
+        <w:rPr>
+          <w:rFonts w:ascii="Times New Roman" w:hAnsi="Times New Roman"/>
+          <w:i/>
+          <w:iCs/>
+        </w:rPr>
+        <w:t>Tele</w:t>
+      </w:r>
+      <w:r>
+        <w:rPr>
+          <w:rFonts w:ascii="Times New Roman" w:hAnsi="Times New Roman"/>
+          <w:i/>
+          <w:iCs/>
+          <w:lang w:val="hr-HR"/>
+        </w:rPr>
+        <w:t>pathyConspiracy</w:t>
+      </w:r>
+      <w:r>
+        <w:rPr>
+          <w:rFonts w:ascii="Times New Roman" w:hAnsi="Times New Roman"/>
+          <w:lang w:val="hr-HR"/>
+        </w:rPr>
+        <w:t xml:space="preserve">, poznat na mnogim drugim internetskim forumima kao </w:t>
+      </w:r>
+      <w:r>
+        <w:rPr>
+          <w:rFonts w:ascii="Times New Roman" w:hAnsi="Times New Roman"/>
+          <w:i/>
+          <w:iCs/>
+          <w:lang w:val="hr-HR"/>
+        </w:rPr>
+        <w:t>PoliticalVegan</w:t>
+      </w:r>
+      <w:r>
+        <w:rPr>
+          <w:rFonts w:ascii="Times New Roman" w:hAnsi="Times New Roman"/>
+          <w:lang w:val="hr-HR"/>
+        </w:rPr>
+        <w:t>, misli da se pravilo „</w:t>
+      </w:r>
+      <w:r>
+        <w:rPr>
+          <w:rFonts w:ascii="Times New Roman" w:hAnsi="Times New Roman"/>
+          <w:i/>
+          <w:iCs/>
+          <w:lang w:val="hr-HR"/>
+        </w:rPr>
+        <w:t>Jedna datoteka treba sadržavati najviše 100 redaka koda.</w:t>
+      </w:r>
+      <w:r>
+        <w:rPr>
+          <w:rFonts w:ascii="Times New Roman" w:hAnsi="Times New Roman"/>
+          <w:lang w:val="hr-HR"/>
+        </w:rPr>
+        <w:t xml:space="preserve">” odnosi na davno vrijeme dok editori još nisu podržavali </w:t>
+      </w:r>
+      <w:r>
+        <w:rPr>
+          <w:rFonts w:ascii="Times New Roman" w:hAnsi="Times New Roman"/>
+          <w:i/>
+          <w:iCs/>
+          <w:lang w:val="hr-HR"/>
+        </w:rPr>
+        <w:t>folding</w:t>
+      </w:r>
+      <w:r>
+        <w:rPr>
+          <w:rFonts w:ascii="Times New Roman" w:hAnsi="Times New Roman"/>
+          <w:i w:val="false"/>
+          <w:iCs w:val="false"/>
+          <w:lang w:val="hr-HR"/>
+        </w:rPr>
+        <w:t xml:space="preserve">, a da danas sav kôd treba biti u jednoj datoteci i da trebamo koristiti </w:t>
+      </w:r>
+      <w:r>
+        <w:rPr>
+          <w:rFonts w:ascii="Times New Roman" w:hAnsi="Times New Roman"/>
+          <w:i/>
+          <w:iCs/>
+          <w:lang w:val="hr-HR"/>
+        </w:rPr>
+        <w:t>folding</w:t>
+      </w:r>
+      <w:r>
+        <w:rPr>
+          <w:rFonts w:ascii="Times New Roman" w:hAnsi="Times New Roman"/>
+          <w:i w:val="false"/>
+          <w:iCs w:val="false"/>
+          <w:lang w:val="hr-HR"/>
+        </w:rPr>
+        <w:t xml:space="preserve"> da se snađemo u toj datoteci.</w:t>
       </w:r>
     </w:p>
   </w:footnote>

</xml_diff>

<commit_message>
Explained how I modified `parser.js` in the documentation
</commit_message>
<xml_diff>
--- a/seminar/PicoBlaze.docx
+++ b/seminar/PicoBlaze.docx
@@ -15691,7 +15691,345 @@
           <w:szCs w:val="22"/>
           <w:lang w:val="hr-HR"/>
         </w:rPr>
-        <w:t xml:space="preserve"> naredbu. Tako da </w:t>
+        <w:t xml:space="preserve"> naredbu. </w:t>
+      </w:r>
+      <w:r>
+        <w:rPr>
+          <w:rFonts w:ascii="Times New Roman" w:hAnsi="Times New Roman"/>
+          <w:b w:val="false"/>
+          <w:bCs w:val="false"/>
+          <w:i w:val="false"/>
+          <w:iCs w:val="false"/>
+          <w:sz w:val="22"/>
+          <w:szCs w:val="22"/>
+          <w:lang w:val="hr-HR"/>
+        </w:rPr>
+        <w:t xml:space="preserve">Zapravo, isprva sam mu zadao da izvrti dvije </w:t>
+      </w:r>
+      <w:r>
+        <w:rPr>
+          <w:rFonts w:ascii="Courier New" w:hAnsi="Courier New"/>
+          <w:b w:val="false"/>
+          <w:bCs w:val="false"/>
+          <w:i w:val="false"/>
+          <w:iCs w:val="false"/>
+          <w:sz w:val="22"/>
+          <w:szCs w:val="22"/>
+          <w:lang w:val="hr-HR"/>
+        </w:rPr>
+        <w:t>for</w:t>
+      </w:r>
+      <w:r>
+        <w:rPr>
+          <w:rFonts w:ascii="Times New Roman" w:hAnsi="Times New Roman"/>
+          <w:b w:val="false"/>
+          <w:bCs w:val="false"/>
+          <w:i w:val="false"/>
+          <w:iCs w:val="false"/>
+          <w:sz w:val="22"/>
+          <w:szCs w:val="22"/>
+          <w:lang w:val="hr-HR"/>
+        </w:rPr>
+        <w:t xml:space="preserve">-petlje, jednu koja parsira </w:t>
+      </w:r>
+      <w:r>
+        <w:rPr>
+          <w:rFonts w:ascii="Courier New" w:hAnsi="Courier New"/>
+          <w:b w:val="false"/>
+          <w:bCs w:val="false"/>
+          <w:i w:val="false"/>
+          <w:iCs w:val="false"/>
+          <w:sz w:val="22"/>
+          <w:szCs w:val="22"/>
+          <w:lang w:val="hr-HR"/>
+        </w:rPr>
+        <w:t>if</w:t>
+      </w:r>
+      <w:r>
+        <w:rPr>
+          <w:rFonts w:ascii="Times New Roman" w:hAnsi="Times New Roman"/>
+          <w:b w:val="false"/>
+          <w:bCs w:val="false"/>
+          <w:i w:val="false"/>
+          <w:iCs w:val="false"/>
+          <w:sz w:val="22"/>
+          <w:szCs w:val="22"/>
+          <w:lang w:val="hr-HR"/>
+        </w:rPr>
+        <w:t xml:space="preserve">-grananja, a drugu, poslije nje, koja parsira </w:t>
+      </w:r>
+      <w:r>
+        <w:rPr>
+          <w:rFonts w:ascii="Courier New" w:hAnsi="Courier New"/>
+          <w:b w:val="false"/>
+          <w:bCs w:val="false"/>
+          <w:i w:val="false"/>
+          <w:iCs w:val="false"/>
+          <w:sz w:val="22"/>
+          <w:szCs w:val="22"/>
+          <w:lang w:val="hr-HR"/>
+        </w:rPr>
+        <w:t>while</w:t>
+      </w:r>
+      <w:r>
+        <w:rPr>
+          <w:rFonts w:ascii="Times New Roman" w:hAnsi="Times New Roman"/>
+          <w:b w:val="false"/>
+          <w:bCs w:val="false"/>
+          <w:i w:val="false"/>
+          <w:iCs w:val="false"/>
+          <w:sz w:val="22"/>
+          <w:szCs w:val="22"/>
+          <w:lang w:val="hr-HR"/>
+        </w:rPr>
+        <w:t xml:space="preserve">-petlje. Također sam mu bio zadao da prije no što parsira </w:t>
+      </w:r>
+      <w:r>
+        <w:rPr>
+          <w:rFonts w:ascii="Courier New" w:hAnsi="Courier New"/>
+          <w:b w:val="false"/>
+          <w:bCs w:val="false"/>
+          <w:i w:val="false"/>
+          <w:iCs w:val="false"/>
+          <w:sz w:val="22"/>
+          <w:szCs w:val="22"/>
+          <w:lang w:val="hr-HR"/>
+        </w:rPr>
+        <w:t>if</w:t>
+      </w:r>
+      <w:r>
+        <w:rPr>
+          <w:rFonts w:ascii="Times New Roman" w:hAnsi="Times New Roman"/>
+          <w:b w:val="false"/>
+          <w:bCs w:val="false"/>
+          <w:i w:val="false"/>
+          <w:iCs w:val="false"/>
+          <w:sz w:val="22"/>
+          <w:szCs w:val="22"/>
+          <w:lang w:val="hr-HR"/>
+        </w:rPr>
+        <w:t xml:space="preserve">-grananje ili </w:t>
+      </w:r>
+      <w:r>
+        <w:rPr>
+          <w:rFonts w:ascii="Courier New" w:hAnsi="Courier New"/>
+          <w:b w:val="false"/>
+          <w:bCs w:val="false"/>
+          <w:i w:val="false"/>
+          <w:iCs w:val="false"/>
+          <w:sz w:val="22"/>
+          <w:szCs w:val="22"/>
+          <w:lang w:val="hr-HR"/>
+        </w:rPr>
+        <w:t>while</w:t>
+      </w:r>
+      <w:r>
+        <w:rPr>
+          <w:rFonts w:ascii="Times New Roman" w:hAnsi="Times New Roman"/>
+          <w:b w:val="false"/>
+          <w:bCs w:val="false"/>
+          <w:i w:val="false"/>
+          <w:iCs w:val="false"/>
+          <w:sz w:val="22"/>
+          <w:szCs w:val="22"/>
+          <w:lang w:val="hr-HR"/>
+        </w:rPr>
+        <w:t xml:space="preserve">-petlju, provjeri da ga nije roditeljska rekurzija već isparsirala, tako da provjeri da li je polje </w:t>
+      </w:r>
+      <w:r>
+        <w:rPr>
+          <w:rFonts w:ascii="Courier New" w:hAnsi="Courier New"/>
+          <w:b w:val="false"/>
+          <w:bCs w:val="false"/>
+          <w:i w:val="false"/>
+          <w:iCs w:val="false"/>
+          <w:sz w:val="22"/>
+          <w:szCs w:val="22"/>
+          <w:lang w:val="hr-HR"/>
+        </w:rPr>
+        <w:t>children</w:t>
+      </w:r>
+      <w:r>
+        <w:rPr>
+          <w:rFonts w:ascii="Times New Roman" w:hAnsi="Times New Roman"/>
+          <w:b w:val="false"/>
+          <w:bCs w:val="false"/>
+          <w:i w:val="false"/>
+          <w:iCs w:val="false"/>
+          <w:sz w:val="22"/>
+          <w:szCs w:val="22"/>
+          <w:lang w:val="hr-HR"/>
+        </w:rPr>
+        <w:t xml:space="preserve"> u čvoru s tekstom „</w:t>
+      </w:r>
+      <w:r>
+        <w:rPr>
+          <w:rFonts w:ascii="Times New Roman" w:hAnsi="Times New Roman"/>
+          <w:b w:val="false"/>
+          <w:bCs w:val="false"/>
+          <w:i/>
+          <w:iCs/>
+          <w:sz w:val="22"/>
+          <w:szCs w:val="22"/>
+          <w:lang w:val="hr-HR"/>
+        </w:rPr>
+        <w:t>while</w:t>
+      </w:r>
+      <w:r>
+        <w:rPr>
+          <w:rFonts w:ascii="Times New Roman" w:hAnsi="Times New Roman"/>
+          <w:b w:val="false"/>
+          <w:bCs w:val="false"/>
+          <w:i w:val="false"/>
+          <w:iCs w:val="false"/>
+          <w:sz w:val="22"/>
+          <w:szCs w:val="22"/>
+          <w:lang w:val="hr-HR"/>
+        </w:rPr>
+        <w:t>” ili „</w:t>
+      </w:r>
+      <w:r>
+        <w:rPr>
+          <w:rFonts w:ascii="Times New Roman" w:hAnsi="Times New Roman"/>
+          <w:b w:val="false"/>
+          <w:bCs w:val="false"/>
+          <w:i/>
+          <w:iCs/>
+          <w:sz w:val="22"/>
+          <w:szCs w:val="22"/>
+          <w:lang w:val="hr-HR"/>
+        </w:rPr>
+        <w:t>if</w:t>
+      </w:r>
+      <w:r>
+        <w:rPr>
+          <w:rFonts w:ascii="Times New Roman" w:hAnsi="Times New Roman"/>
+          <w:b w:val="false"/>
+          <w:bCs w:val="false"/>
+          <w:i w:val="false"/>
+          <w:iCs w:val="false"/>
+          <w:sz w:val="22"/>
+          <w:szCs w:val="22"/>
+          <w:lang w:val="hr-HR"/>
+        </w:rPr>
+        <w:t xml:space="preserve">” prazno, te da parsira samo ako je prazno. Kasnije sam to izmijenio da se parsiranje i </w:t>
+      </w:r>
+      <w:r>
+        <w:rPr>
+          <w:rFonts w:ascii="Courier New" w:hAnsi="Courier New"/>
+          <w:b w:val="false"/>
+          <w:bCs w:val="false"/>
+          <w:i w:val="false"/>
+          <w:iCs w:val="false"/>
+          <w:sz w:val="22"/>
+          <w:szCs w:val="22"/>
+          <w:lang w:val="hr-HR"/>
+        </w:rPr>
+        <w:t>if</w:t>
+      </w:r>
+      <w:r>
+        <w:rPr>
+          <w:rFonts w:ascii="Times New Roman" w:hAnsi="Times New Roman"/>
+          <w:b w:val="false"/>
+          <w:bCs w:val="false"/>
+          <w:i w:val="false"/>
+          <w:iCs w:val="false"/>
+          <w:sz w:val="22"/>
+          <w:szCs w:val="22"/>
+          <w:lang w:val="hr-HR"/>
+        </w:rPr>
+        <w:t xml:space="preserve"> i </w:t>
+      </w:r>
+      <w:r>
+        <w:rPr>
+          <w:rFonts w:ascii="Courier New" w:hAnsi="Courier New"/>
+          <w:b w:val="false"/>
+          <w:bCs w:val="false"/>
+          <w:i w:val="false"/>
+          <w:iCs w:val="false"/>
+          <w:sz w:val="22"/>
+          <w:szCs w:val="22"/>
+          <w:lang w:val="hr-HR"/>
+        </w:rPr>
+        <w:t>while</w:t>
+      </w:r>
+      <w:r>
+        <w:rPr>
+          <w:rFonts w:ascii="Times New Roman" w:hAnsi="Times New Roman"/>
+          <w:b w:val="false"/>
+          <w:bCs w:val="false"/>
+          <w:i w:val="false"/>
+          <w:iCs w:val="false"/>
+          <w:sz w:val="22"/>
+          <w:szCs w:val="22"/>
+          <w:lang w:val="hr-HR"/>
+        </w:rPr>
+        <w:t xml:space="preserve"> naredbi vrši u jednoj </w:t>
+      </w:r>
+      <w:r>
+        <w:rPr>
+          <w:rFonts w:ascii="Courier New" w:hAnsi="Courier New"/>
+          <w:b w:val="false"/>
+          <w:bCs w:val="false"/>
+          <w:i w:val="false"/>
+          <w:iCs w:val="false"/>
+          <w:sz w:val="22"/>
+          <w:szCs w:val="22"/>
+          <w:lang w:val="hr-HR"/>
+        </w:rPr>
+        <w:t>for</w:t>
+      </w:r>
+      <w:r>
+        <w:rPr>
+          <w:rFonts w:ascii="Times New Roman" w:hAnsi="Times New Roman"/>
+          <w:b w:val="false"/>
+          <w:bCs w:val="false"/>
+          <w:i w:val="false"/>
+          <w:iCs w:val="false"/>
+          <w:sz w:val="22"/>
+          <w:szCs w:val="22"/>
+          <w:lang w:val="hr-HR"/>
+        </w:rPr>
+        <w:t xml:space="preserve">-petlji, te sam izbacio provjere jesu li te naredbe već parsirane (što mislim da se ne može dogoditi ako se sve to radi u jednoj </w:t>
+      </w:r>
+      <w:r>
+        <w:rPr>
+          <w:rFonts w:ascii="Courier New" w:hAnsi="Courier New"/>
+          <w:b w:val="false"/>
+          <w:bCs w:val="false"/>
+          <w:i w:val="false"/>
+          <w:iCs w:val="false"/>
+          <w:sz w:val="22"/>
+          <w:szCs w:val="22"/>
+          <w:lang w:val="hr-HR"/>
+        </w:rPr>
+        <w:t>for</w:t>
+      </w:r>
+      <w:r>
+        <w:rPr>
+          <w:rFonts w:ascii="Times New Roman" w:hAnsi="Times New Roman"/>
+          <w:b w:val="false"/>
+          <w:bCs w:val="false"/>
+          <w:i w:val="false"/>
+          <w:iCs w:val="false"/>
+          <w:sz w:val="22"/>
+          <w:szCs w:val="22"/>
+          <w:lang w:val="hr-HR"/>
+        </w:rPr>
+        <w:t>-petlji). Time sam malo pojednostavio kod, a funkcionalnost bi trebala ostati ista.</w:t>
+      </w:r>
+      <w:r>
+        <w:rPr>
+          <w:rFonts w:ascii="Times New Roman" w:hAnsi="Times New Roman"/>
+          <w:b w:val="false"/>
+          <w:bCs w:val="false"/>
+          <w:i w:val="false"/>
+          <w:iCs w:val="false"/>
+          <w:sz w:val="22"/>
+          <w:szCs w:val="22"/>
+          <w:lang w:val="hr-HR"/>
+        </w:rPr>
+        <w:t xml:space="preserve"> Tako da </w:t>
       </w:r>
       <w:r>
         <w:rPr>
@@ -15717,7 +16055,33 @@
           <w:szCs w:val="22"/>
           <w:lang w:val="hr-HR"/>
         </w:rPr>
-        <w:t xml:space="preserve"> sada ima 256 redaka.</w:t>
+        <w:t xml:space="preserve"> sada ima 2</w:t>
+      </w:r>
+      <w:r>
+        <w:rPr>
+          <w:rFonts w:ascii="Times New Roman" w:hAnsi="Times New Roman"/>
+          <w:b w:val="false"/>
+          <w:bCs w:val="false"/>
+          <w:i w:val="false"/>
+          <w:iCs w:val="false"/>
+          <w:sz w:val="22"/>
+          <w:szCs w:val="22"/>
+          <w:lang w:val="hr-HR"/>
+        </w:rPr>
+        <w:t>47</w:t>
+      </w:r>
+      <w:r>
+        <w:rPr>
+          <w:rFonts w:ascii="Times New Roman" w:hAnsi="Times New Roman"/>
+          <w:b w:val="false"/>
+          <w:bCs w:val="false"/>
+          <w:i w:val="false"/>
+          <w:iCs w:val="false"/>
+          <w:sz w:val="22"/>
+          <w:szCs w:val="22"/>
+          <w:lang w:val="hr-HR"/>
+        </w:rPr>
+        <w:t xml:space="preserve"> redaka.</w:t>
       </w:r>
     </w:p>
     <w:p>

</xml_diff>

<commit_message>
Linked to the issue #8 in the documentation
</commit_message>
<xml_diff>
--- a/seminar/PicoBlaze.docx
+++ b/seminar/PicoBlaze.docx
@@ -10746,6 +10746,19 @@
       </w:r>
       <w:r>
         <w:rPr>
+          <w:rFonts w:ascii="Times New Roman" w:hAnsi="Times New Roman"/>
+          <w:b w:val="false"/>
+          <w:bCs w:val="false"/>
+          <w:i w:val="false"/>
+          <w:iCs w:val="false"/>
+          <w:sz w:val="22"/>
+          <w:szCs w:val="22"/>
+          <w:lang w:val="hr-HR"/>
+        </w:rPr>
+        <w:t xml:space="preserve"> </w:t>
+      </w:r>
+      <w:r>
+        <w:rPr>
           <w:rStyle w:val="FootnoteAnchor"/>
           <w:rFonts w:ascii="Times New Roman" w:hAnsi="Times New Roman"/>
           <w:b w:val="false"/>
@@ -10757,6 +10770,19 @@
           <w:lang w:val="hr-HR"/>
         </w:rPr>
         <w:footnoteReference w:id="12"/>
+      </w:r>
+      <w:r>
+        <w:rPr>
+          <w:rFonts w:ascii="Times New Roman" w:hAnsi="Times New Roman"/>
+          <w:b w:val="false"/>
+          <w:bCs w:val="false"/>
+          <w:i w:val="false"/>
+          <w:iCs w:val="false"/>
+          <w:sz w:val="22"/>
+          <w:szCs w:val="22"/>
+          <w:lang w:val="hr-HR"/>
+        </w:rPr>
+        <w:t xml:space="preserve"> </w:t>
       </w:r>
       <w:r>
         <w:rPr>
@@ -17639,6 +17665,216 @@
         </w:numPr>
         <w:ind w:left="720" w:right="0" w:hanging="0"/>
         <w:jc w:val="both"/>
+        <w:rPr>
+          <w:lang w:val="hr-HR"/>
+        </w:rPr>
+      </w:pPr>
+      <w:r>
+        <w:rPr>
+          <w:rFonts w:ascii="Times New Roman" w:hAnsi="Times New Roman"/>
+          <w:b w:val="false"/>
+          <w:bCs w:val="false"/>
+          <w:i w:val="false"/>
+          <w:iCs w:val="false"/>
+          <w:sz w:val="22"/>
+          <w:szCs w:val="22"/>
+          <w:lang w:val="hr-HR"/>
+        </w:rPr>
+        <w:t xml:space="preserve">Nedugo nakon što sam implementirao </w:t>
+      </w:r>
+      <w:r>
+        <w:rPr>
+          <w:rFonts w:ascii="Courier New" w:hAnsi="Courier New"/>
+          <w:b w:val="false"/>
+          <w:bCs w:val="false"/>
+          <w:i w:val="false"/>
+          <w:iCs w:val="false"/>
+          <w:sz w:val="22"/>
+          <w:szCs w:val="22"/>
+          <w:lang w:val="hr-HR"/>
+        </w:rPr>
+        <w:t>display</w:t>
+      </w:r>
+      <w:r>
+        <w:rPr>
+          <w:rFonts w:ascii="Times New Roman" w:hAnsi="Times New Roman"/>
+          <w:b w:val="false"/>
+          <w:bCs w:val="false"/>
+          <w:i w:val="false"/>
+          <w:iCs w:val="false"/>
+          <w:sz w:val="22"/>
+          <w:szCs w:val="22"/>
+          <w:lang w:val="hr-HR"/>
+        </w:rPr>
+        <w:t xml:space="preserve"> i </w:t>
+      </w:r>
+      <w:r>
+        <w:rPr>
+          <w:rFonts w:ascii="Courier New" w:hAnsi="Courier New"/>
+          <w:b w:val="false"/>
+          <w:bCs w:val="false"/>
+          <w:i w:val="false"/>
+          <w:iCs w:val="false"/>
+          <w:sz w:val="22"/>
+          <w:szCs w:val="22"/>
+          <w:lang w:val="hr-HR"/>
+        </w:rPr>
+        <w:t>if</w:t>
+      </w:r>
+      <w:r>
+        <w:rPr>
+          <w:rFonts w:ascii="Times New Roman" w:hAnsi="Times New Roman"/>
+          <w:b w:val="false"/>
+          <w:bCs w:val="false"/>
+          <w:i w:val="false"/>
+          <w:iCs w:val="false"/>
+          <w:sz w:val="22"/>
+          <w:szCs w:val="22"/>
+          <w:lang w:val="hr-HR"/>
+        </w:rPr>
+        <w:t xml:space="preserve"> i </w:t>
+      </w:r>
+      <w:r>
+        <w:rPr>
+          <w:rFonts w:ascii="Courier New" w:hAnsi="Courier New"/>
+          <w:b w:val="false"/>
+          <w:bCs w:val="false"/>
+          <w:i w:val="false"/>
+          <w:iCs w:val="false"/>
+          <w:sz w:val="22"/>
+          <w:szCs w:val="22"/>
+          <w:lang w:val="hr-HR"/>
+        </w:rPr>
+        <w:t>while</w:t>
+      </w:r>
+      <w:r>
+        <w:rPr>
+          <w:rFonts w:ascii="Times New Roman" w:hAnsi="Times New Roman"/>
+          <w:b w:val="false"/>
+          <w:bCs w:val="false"/>
+          <w:i w:val="false"/>
+          <w:iCs w:val="false"/>
+          <w:sz w:val="22"/>
+          <w:szCs w:val="22"/>
+          <w:lang w:val="hr-HR"/>
+        </w:rPr>
+        <w:t>, uočio sam jedan veoma neobičan bug u pretprocesoru. Naime, pretprocesorska naredba „</w:t>
+      </w:r>
+      <w:r>
+        <w:rPr>
+          <w:rFonts w:ascii="Courier New" w:hAnsi="Courier New"/>
+          <w:b w:val="false"/>
+          <w:bCs w:val="false"/>
+          <w:i w:val="false"/>
+          <w:iCs w:val="false"/>
+          <w:sz w:val="22"/>
+          <w:szCs w:val="22"/>
+          <w:lang w:val="hr-HR"/>
+        </w:rPr>
+        <w:t>display a</w:t>
+      </w:r>
+      <w:r>
+        <w:rPr>
+          <w:rFonts w:ascii="Times New Roman" w:hAnsi="Times New Roman"/>
+          <w:b w:val="false"/>
+          <w:bCs w:val="false"/>
+          <w:i w:val="false"/>
+          <w:iCs w:val="false"/>
+          <w:sz w:val="22"/>
+          <w:szCs w:val="22"/>
+          <w:lang w:val="hr-HR"/>
+        </w:rPr>
+        <w:t xml:space="preserve">” </w:t>
+      </w:r>
+      <w:r>
+        <w:rPr>
+          <w:rFonts w:ascii="Times New Roman" w:hAnsi="Times New Roman"/>
+          <w:b w:val="false"/>
+          <w:bCs w:val="false"/>
+          <w:i w:val="false"/>
+          <w:iCs w:val="false"/>
+          <w:sz w:val="22"/>
+          <w:szCs w:val="22"/>
+          <w:lang w:val="hr-HR"/>
+        </w:rPr>
+        <w:t xml:space="preserve">(za prelazak u novi red, jer je ASCII kod znaka za novi red 10, a 10 je u heksadekadskom </w:t>
+      </w:r>
+      <w:r>
+        <w:rPr>
+          <w:rFonts w:ascii="Courier New" w:hAnsi="Courier New"/>
+          <w:b w:val="false"/>
+          <w:bCs w:val="false"/>
+          <w:i w:val="false"/>
+          <w:iCs w:val="false"/>
+          <w:sz w:val="22"/>
+          <w:szCs w:val="22"/>
+          <w:lang w:val="hr-HR"/>
+        </w:rPr>
+        <w:t>a</w:t>
+      </w:r>
+      <w:r>
+        <w:rPr>
+          <w:rFonts w:ascii="Times New Roman" w:hAnsi="Times New Roman"/>
+          <w:b w:val="false"/>
+          <w:bCs w:val="false"/>
+          <w:i w:val="false"/>
+          <w:iCs w:val="false"/>
+          <w:sz w:val="22"/>
+          <w:szCs w:val="22"/>
+          <w:lang w:val="hr-HR"/>
+        </w:rPr>
+        <w:t xml:space="preserve">) ne funkcionira ako je u vrijeme asembliranja UART isključen. </w:t>
+      </w:r>
+      <w:r>
+        <w:rPr>
+          <w:rFonts w:ascii="Times New Roman" w:hAnsi="Times New Roman"/>
+          <w:b w:val="false"/>
+          <w:bCs w:val="false"/>
+          <w:i w:val="false"/>
+          <w:iCs w:val="false"/>
+          <w:sz w:val="22"/>
+          <w:szCs w:val="22"/>
+          <w:lang w:val="hr-HR"/>
+        </w:rPr>
+        <w:t>Nisam uspio točnije dijagnosticirati problem, i nemam pojma kako pretprocesor uopće može znati je li UART uključen ili isključen. Otvorio sam GitHub issue o tom problemu</w:t>
+      </w:r>
+      <w:r>
+        <w:rPr>
+          <w:rStyle w:val="FootnoteAnchor"/>
+          <w:rFonts w:ascii="Times New Roman" w:hAnsi="Times New Roman"/>
+          <w:b w:val="false"/>
+          <w:bCs w:val="false"/>
+          <w:i w:val="false"/>
+          <w:iCs w:val="false"/>
+          <w:sz w:val="22"/>
+          <w:szCs w:val="22"/>
+          <w:lang w:val="hr-HR"/>
+        </w:rPr>
+        <w:footnoteReference w:id="21"/>
+      </w:r>
+      <w:r>
+        <w:rPr>
+          <w:rFonts w:ascii="Times New Roman" w:hAnsi="Times New Roman"/>
+          <w:b w:val="false"/>
+          <w:bCs w:val="false"/>
+          <w:i w:val="false"/>
+          <w:iCs w:val="false"/>
+          <w:sz w:val="22"/>
+          <w:szCs w:val="22"/>
+          <w:lang w:val="hr-HR"/>
+        </w:rPr>
+        <w:t>.</w:t>
+      </w:r>
+    </w:p>
+    <w:p>
+      <w:pPr>
+        <w:pStyle w:val="Normal"/>
+        <w:numPr>
+          <w:ilvl w:val="0"/>
+          <w:numId w:val="0"/>
+        </w:numPr>
+        <w:ind w:left="720" w:right="0" w:hanging="0"/>
+        <w:jc w:val="both"/>
         <w:rPr/>
       </w:pPr>
       <w:r>
@@ -20057,7 +20293,7 @@
           <w:vertAlign w:val="superscript"/>
           <w:lang w:val="hr-HR"/>
         </w:rPr>
-        <w:footnoteReference w:id="21"/>
+        <w:footnoteReference w:id="22"/>
       </w:r>
       <w:r>
         <w:rPr>
@@ -20870,7 +21106,7 @@
           <w:szCs w:val="22"/>
           <w:lang w:val="hr-HR"/>
         </w:rPr>
-        <w:footnoteReference w:id="22"/>
+        <w:footnoteReference w:id="23"/>
       </w:r>
       <w:r>
         <w:rPr>
@@ -21157,7 +21393,7 @@
           <w:szCs w:val="22"/>
           <w:lang w:val="hr-HR"/>
         </w:rPr>
-        <w:footnoteReference w:id="23"/>
+        <w:footnoteReference w:id="24"/>
       </w:r>
       <w:r>
         <w:rPr>
@@ -21451,7 +21687,7 @@
           <w:szCs w:val="22"/>
           <w:lang w:val="hr-HR"/>
         </w:rPr>
-        <w:footnoteReference w:id="24"/>
+        <w:footnoteReference w:id="25"/>
       </w:r>
       <w:r>
         <w:rPr>
@@ -21530,7 +21766,7 @@
           <w:szCs w:val="22"/>
           <w:lang w:val="hr-HR"/>
         </w:rPr>
-        <w:footnoteReference w:id="25"/>
+        <w:footnoteReference w:id="26"/>
       </w:r>
       <w:r>
         <w:rPr>
@@ -21596,7 +21832,7 @@
           <w:szCs w:val="22"/>
           <w:lang w:val="hr-HR"/>
         </w:rPr>
-        <w:footnoteReference w:id="26"/>
+        <w:footnoteReference w:id="27"/>
       </w:r>
       <w:r>
         <w:rPr>
@@ -21727,7 +21963,7 @@
           <w:szCs w:val="22"/>
           <w:lang w:val="hr-HR"/>
         </w:rPr>
-        <w:footnoteReference w:id="27"/>
+        <w:footnoteReference w:id="28"/>
       </w:r>
       <w:r>
         <w:rPr>
@@ -22132,7 +22368,7 @@
           <w:szCs w:val="22"/>
           <w:lang w:val="hr-HR"/>
         </w:rPr>
-        <w:footnoteReference w:id="28"/>
+        <w:footnoteReference w:id="29"/>
       </w:r>
       <w:r>
         <w:rPr>
@@ -25907,7 +26143,7 @@
           <w:szCs w:val="22"/>
           <w:lang w:val="hr-HR"/>
         </w:rPr>
-        <w:footnoteReference w:id="29"/>
+        <w:footnoteReference w:id="30"/>
       </w:r>
       <w:r>
         <w:rPr>
@@ -26194,7 +26430,7 @@
           <w:szCs w:val="22"/>
           <w:lang w:val="hr-HR"/>
         </w:rPr>
-        <w:footnoteReference w:id="30"/>
+        <w:footnoteReference w:id="31"/>
       </w:r>
       <w:r>
         <w:rPr>
@@ -28309,7 +28545,7 @@
           <w:szCs w:val="22"/>
           <w:lang w:val="hr-HR"/>
         </w:rPr>
-        <w:footnoteReference w:id="31"/>
+        <w:footnoteReference w:id="32"/>
       </w:r>
       <w:r>
         <w:rPr>
@@ -28979,7 +29215,7 @@
           <w:szCs w:val="22"/>
           <w:lang w:val="hr-HR"/>
         </w:rPr>
-        <w:footnoteReference w:id="32"/>
+        <w:footnoteReference w:id="33"/>
       </w:r>
       <w:r>
         <w:rPr>
@@ -29019,7 +29255,7 @@
           <w:vertAlign w:val="superscript"/>
           <w:lang w:val="hr-HR"/>
         </w:rPr>
-        <w:footnoteReference w:id="33"/>
+        <w:footnoteReference w:id="34"/>
       </w:r>
       <w:r>
         <w:rPr>
@@ -29196,7 +29432,7 @@
           <w:szCs w:val="22"/>
           <w:lang w:val="hr-HR"/>
         </w:rPr>
-        <w:footnoteReference w:id="34"/>
+        <w:footnoteReference w:id="35"/>
       </w:r>
       <w:r>
         <w:rPr>
@@ -29457,7 +29693,7 @@
           <w:szCs w:val="22"/>
           <w:lang w:val="hr-HR"/>
         </w:rPr>
-        <w:footnoteReference w:id="35"/>
+        <w:footnoteReference w:id="36"/>
       </w:r>
       <w:r>
         <w:rPr>
@@ -29575,7 +29811,7 @@
           <w:szCs w:val="22"/>
           <w:lang w:val="hr-HR"/>
         </w:rPr>
-        <w:footnoteReference w:id="36"/>
+        <w:footnoteReference w:id="37"/>
       </w:r>
       <w:r>
         <w:rPr>
@@ -30246,7 +30482,7 @@
           <w:szCs w:val="22"/>
           <w:lang w:val="hr-HR"/>
         </w:rPr>
-        <w:footnoteReference w:id="37"/>
+        <w:footnoteReference w:id="38"/>
       </w:r>
       <w:r>
         <w:rPr>
@@ -30588,7 +30824,7 @@
           <w:szCs w:val="22"/>
           <w:lang w:val="hr-HR"/>
         </w:rPr>
-        <w:footnoteReference w:id="38"/>
+        <w:footnoteReference w:id="39"/>
       </w:r>
       <w:r>
         <w:rPr>
@@ -30762,7 +30998,7 @@
           <w:iCs/>
           <w:lang w:val="en-US"/>
         </w:rPr>
-        <w:footnoteReference w:id="39"/>
+        <w:footnoteReference w:id="40"/>
       </w:r>
       <w:r>
         <w:rPr>
@@ -31071,7 +31307,7 @@
           <w:rStyle w:val="FootnoteAnchor"/>
           <w:lang w:val="hr-HR"/>
         </w:rPr>
-        <w:footnoteReference w:id="40"/>
+        <w:footnoteReference w:id="41"/>
       </w:r>
       <w:r>
         <w:rPr>
@@ -31084,7 +31320,7 @@
           <w:rStyle w:val="FootnoteAnchor"/>
           <w:lang w:val="hr-HR"/>
         </w:rPr>
-        <w:footnoteReference w:id="41"/>
+        <w:footnoteReference w:id="42"/>
       </w:r>
       <w:r>
         <w:rPr>
@@ -31097,7 +31333,7 @@
           <w:rStyle w:val="FootnoteAnchor"/>
           <w:lang w:val="hr-HR"/>
         </w:rPr>
-        <w:footnoteReference w:id="42"/>
+        <w:footnoteReference w:id="43"/>
       </w:r>
       <w:r>
         <w:rPr>
@@ -31110,7 +31346,7 @@
           <w:rStyle w:val="FootnoteAnchor"/>
           <w:lang w:val="hr-HR"/>
         </w:rPr>
-        <w:footnoteReference w:id="43"/>
+        <w:footnoteReference w:id="44"/>
       </w:r>
       <w:r>
         <w:rPr>
@@ -31123,7 +31359,7 @@
           <w:rStyle w:val="FootnoteAnchor"/>
           <w:lang w:val="hr-HR"/>
         </w:rPr>
-        <w:footnoteReference w:id="44"/>
+        <w:footnoteReference w:id="45"/>
       </w:r>
       <w:r>
         <w:rPr>
@@ -31136,7 +31372,7 @@
           <w:rStyle w:val="FootnoteAnchor"/>
           <w:lang w:val="hr-HR"/>
         </w:rPr>
-        <w:footnoteReference w:id="45"/>
+        <w:footnoteReference w:id="46"/>
       </w:r>
       <w:r>
         <w:rPr>
@@ -31177,7 +31413,7 @@
           <w:i/>
           <w:lang w:val="hr-HR"/>
         </w:rPr>
-        <w:footnoteReference w:id="46"/>
+        <w:footnoteReference w:id="47"/>
       </w:r>
       <w:r>
         <w:rPr>
@@ -31296,7 +31532,7 @@
           <w:i/>
           <w:lang w:val="hr-HR"/>
         </w:rPr>
-        <w:footnoteReference w:id="47"/>
+        <w:footnoteReference w:id="48"/>
       </w:r>
       <w:r>
         <w:rPr>
@@ -31635,7 +31871,7 @@
           <w:iCs w:val="false"/>
           <w:lang w:val="hr-HR"/>
         </w:rPr>
-        <w:footnoteReference w:id="48"/>
+        <w:footnoteReference w:id="49"/>
       </w:r>
       <w:r>
         <w:rPr>
@@ -31660,7 +31896,7 @@
           <w:iCs w:val="false"/>
           <w:lang w:val="hr-HR"/>
         </w:rPr>
-        <w:footnoteReference w:id="49"/>
+        <w:footnoteReference w:id="50"/>
       </w:r>
       <w:r>
         <w:rPr>
@@ -31691,7 +31927,7 @@
           <w:rStyle w:val="FootnoteAnchor"/>
           <w:lang w:val="hr-HR"/>
         </w:rPr>
-        <w:footnoteReference w:id="50"/>
+        <w:footnoteReference w:id="51"/>
       </w:r>
       <w:r>
         <w:rPr>
@@ -32742,7 +32978,7 @@
           <w:rFonts w:ascii="Courier New" w:hAnsi="Courier New"/>
         </w:rPr>
         <w:tab/>
-        <w:t>https://github.com/FlatAssembler/AECforWebAssembly/raw/master/tokenizer.cpp</w:t>
+        <w:t>https://github.com/FlatAssembler/PicoBlaze_Simulator_in_JS/issues/8</w:t>
       </w:r>
     </w:p>
   </w:footnote>
@@ -32765,7 +33001,7 @@
           <w:rFonts w:ascii="Courier New" w:hAnsi="Courier New"/>
         </w:rPr>
         <w:tab/>
-        <w:t>https://github.com/FlatAssembler/AECforWebAssembly/raw/master/semanticAnalyzer.cpp</w:t>
+        <w:t>https://github.com/FlatAssembler/AECforWebAssembly/raw/master/tokenizer.cpp</w:t>
       </w:r>
     </w:p>
   </w:footnote>
@@ -32773,7 +33009,9 @@
     <w:p>
       <w:pPr>
         <w:pStyle w:val="Footnote"/>
-        <w:rPr/>
+        <w:rPr>
+          <w:rFonts w:ascii="Courier New" w:hAnsi="Courier New"/>
+        </w:rPr>
       </w:pPr>
       <w:r>
         <w:rPr>
@@ -32782,72 +33020,11 @@
         <w:footnoteRef/>
       </w:r>
       <w:r>
-        <w:rPr/>
+        <w:rPr>
+          <w:rFonts w:ascii="Courier New" w:hAnsi="Courier New"/>
+        </w:rPr>
         <w:tab/>
-        <w:t xml:space="preserve">Korisnik StackExchangea </w:t>
-      </w:r>
-      <w:r>
-        <w:rPr>
-          <w:i/>
-          <w:iCs/>
-        </w:rPr>
-        <w:t>kaya3</w:t>
-      </w:r>
-      <w:r>
-        <w:rPr>
-          <w:i w:val="false"/>
-          <w:iCs w:val="false"/>
-        </w:rPr>
-        <w:t xml:space="preserve"> misli da se re</w:t>
-      </w:r>
-      <w:r>
-        <w:rPr>
-          <w:i w:val="false"/>
-          <w:iCs w:val="false"/>
-          <w:lang w:val="hr-HR"/>
-        </w:rPr>
-        <w:t>čenice kao što je „</w:t>
-      </w:r>
-      <w:r>
-        <w:rPr>
-          <w:i/>
-          <w:iCs/>
-          <w:lang w:val="hr-HR"/>
-        </w:rPr>
-        <w:t>Omne homo habens asinum videt illum.</w:t>
-      </w:r>
-      <w:r>
-        <w:rPr>
-          <w:i w:val="false"/>
-          <w:iCs w:val="false"/>
-          <w:lang w:val="hr-HR"/>
-        </w:rPr>
-        <w:t xml:space="preserve">” mogu napraviti u Rustu i u drugim programskim jezicima koji podržavaju </w:t>
-      </w:r>
-      <w:r>
-        <w:rPr>
-          <w:i/>
-          <w:iCs/>
-          <w:lang w:val="hr-HR"/>
-        </w:rPr>
-        <w:t>pattern-matching</w:t>
-      </w:r>
-      <w:r>
-        <w:rPr>
-          <w:i w:val="false"/>
-          <w:iCs w:val="false"/>
-          <w:lang w:val="hr-HR"/>
-        </w:rPr>
-        <w:t xml:space="preserve">: </w:t>
-      </w:r>
-      <w:r>
-        <w:rPr>
-          <w:rFonts w:ascii="Courier New" w:hAnsi="Courier New"/>
-          <w:i w:val="false"/>
-          <w:iCs w:val="false"/>
-          <w:lang w:val="hr-HR"/>
-        </w:rPr>
-        <w:t>https://languagedesign.stackexchange.com/a/1463/330</w:t>
+        <w:t>https://github.com/FlatAssembler/AECforWebAssembly/raw/master/semanticAnalyzer.cpp</w:t>
       </w:r>
     </w:p>
   </w:footnote>
@@ -32855,9 +33032,7 @@
     <w:p>
       <w:pPr>
         <w:pStyle w:val="Footnote"/>
-        <w:rPr>
-          <w:rFonts w:ascii="Courier New" w:hAnsi="Courier New"/>
-        </w:rPr>
+        <w:rPr/>
       </w:pPr>
       <w:r>
         <w:rPr>
@@ -32866,11 +33041,72 @@
         <w:footnoteRef/>
       </w:r>
       <w:r>
-        <w:rPr>
-          <w:rFonts w:ascii="Courier New" w:hAnsi="Courier New"/>
-        </w:rPr>
+        <w:rPr/>
         <w:tab/>
-        <w:t>https://languagedesign.stackexchange.com/q/1469/330</w:t>
+        <w:t xml:space="preserve">Korisnik StackExchangea </w:t>
+      </w:r>
+      <w:r>
+        <w:rPr>
+          <w:i/>
+          <w:iCs/>
+        </w:rPr>
+        <w:t>kaya3</w:t>
+      </w:r>
+      <w:r>
+        <w:rPr>
+          <w:i w:val="false"/>
+          <w:iCs w:val="false"/>
+        </w:rPr>
+        <w:t xml:space="preserve"> misli da se re</w:t>
+      </w:r>
+      <w:r>
+        <w:rPr>
+          <w:i w:val="false"/>
+          <w:iCs w:val="false"/>
+          <w:lang w:val="hr-HR"/>
+        </w:rPr>
+        <w:t>čenice kao što je „</w:t>
+      </w:r>
+      <w:r>
+        <w:rPr>
+          <w:i/>
+          <w:iCs/>
+          <w:lang w:val="hr-HR"/>
+        </w:rPr>
+        <w:t>Omne homo habens asinum videt illum.</w:t>
+      </w:r>
+      <w:r>
+        <w:rPr>
+          <w:i w:val="false"/>
+          <w:iCs w:val="false"/>
+          <w:lang w:val="hr-HR"/>
+        </w:rPr>
+        <w:t xml:space="preserve">” mogu napraviti u Rustu i u drugim programskim jezicima koji podržavaju </w:t>
+      </w:r>
+      <w:r>
+        <w:rPr>
+          <w:i/>
+          <w:iCs/>
+          <w:lang w:val="hr-HR"/>
+        </w:rPr>
+        <w:t>pattern-matching</w:t>
+      </w:r>
+      <w:r>
+        <w:rPr>
+          <w:i w:val="false"/>
+          <w:iCs w:val="false"/>
+          <w:lang w:val="hr-HR"/>
+        </w:rPr>
+        <w:t xml:space="preserve">: </w:t>
+      </w:r>
+      <w:r>
+        <w:rPr>
+          <w:rFonts w:ascii="Courier New" w:hAnsi="Courier New"/>
+          <w:i w:val="false"/>
+          <w:iCs w:val="false"/>
+          <w:lang w:val="hr-HR"/>
+        </w:rPr>
+        <w:t>https://languagedesign.stackexchange.com/a/1463/330</w:t>
       </w:r>
     </w:p>
   </w:footnote>
@@ -32893,7 +33129,7 @@
           <w:rFonts w:ascii="Courier New" w:hAnsi="Courier New"/>
         </w:rPr>
         <w:tab/>
-        <w:t>https://wiki.php.net/rfc/ternary_associativity</w:t>
+        <w:t>https://languagedesign.stackexchange.com/q/1469/330</w:t>
       </w:r>
     </w:p>
   </w:footnote>
@@ -32916,7 +33152,7 @@
           <w:rFonts w:ascii="Courier New" w:hAnsi="Courier New"/>
         </w:rPr>
         <w:tab/>
-        <w:t>https://flatassembler.github.io/compiler.html</w:t>
+        <w:t>https://wiki.php.net/rfc/ternary_associativity</w:t>
       </w:r>
     </w:p>
   </w:footnote>
@@ -32939,7 +33175,7 @@
           <w:rFonts w:ascii="Courier New" w:hAnsi="Courier New"/>
         </w:rPr>
         <w:tab/>
-        <w:t>https://stackoverflow.com/a/62104607/8902065</w:t>
+        <w:t>https://flatassembler.github.io/compiler.html</w:t>
       </w:r>
     </w:p>
   </w:footnote>
@@ -32948,7 +33184,7 @@
       <w:pPr>
         <w:pStyle w:val="Footnote"/>
         <w:rPr>
-          <w:lang w:val="hr-HR"/>
+          <w:rFonts w:ascii="Courier New" w:hAnsi="Courier New"/>
         </w:rPr>
       </w:pPr>
       <w:r>
@@ -32959,17 +33195,10 @@
       </w:r>
       <w:r>
         <w:rPr>
-          <w:lang w:val="hr-HR"/>
+          <w:rFonts w:ascii="Courier New" w:hAnsi="Courier New"/>
         </w:rPr>
         <w:tab/>
-        <w:t xml:space="preserve">Program kojim sam to isprobao dostupan je na mom GitHub profilu: </w:t>
-      </w:r>
-      <w:r>
-        <w:rPr>
-          <w:rFonts w:ascii="Courier New" w:hAnsi="Courier New"/>
-          <w:lang w:val="hr-HR"/>
-        </w:rPr>
-        <w:t>https://github.com/FlatAssembler/AECforWebAssembly/issues/19#issue-1751055396</w:t>
+        <w:t>https://stackoverflow.com/a/62104607/8902065</w:t>
       </w:r>
     </w:p>
   </w:footnote>
@@ -32978,7 +33207,7 @@
       <w:pPr>
         <w:pStyle w:val="Footnote"/>
         <w:rPr>
-          <w:rFonts w:ascii="Courier New" w:hAnsi="Courier New"/>
+          <w:lang w:val="hr-HR"/>
         </w:rPr>
       </w:pPr>
       <w:r>
@@ -32989,10 +33218,17 @@
       </w:r>
       <w:r>
         <w:rPr>
-          <w:rFonts w:ascii="Courier New" w:hAnsi="Courier New"/>
+          <w:lang w:val="hr-HR"/>
         </w:rPr>
         <w:tab/>
-        <w:t>https://codereview.stackexchange.com/questions/253951/converting-decimal-to-binary-in-assembly/253978#253978</w:t>
+        <w:t xml:space="preserve">Program kojim sam to isprobao dostupan je na mom GitHub profilu: </w:t>
+      </w:r>
+      <w:r>
+        <w:rPr>
+          <w:rFonts w:ascii="Courier New" w:hAnsi="Courier New"/>
+          <w:lang w:val="hr-HR"/>
+        </w:rPr>
+        <w:t>https://github.com/FlatAssembler/AECforWebAssembly/issues/19#issue-1751055396</w:t>
       </w:r>
     </w:p>
   </w:footnote>
@@ -33015,7 +33251,7 @@
           <w:rFonts w:ascii="Courier New" w:hAnsi="Courier New"/>
         </w:rPr>
         <w:tab/>
-        <w:t>https://github.com/FlatAssembler/AECforWebAssembly/issues/3</w:t>
+        <w:t>https://codereview.stackexchange.com/questions/253951/converting-decimal-to-binary-in-assembly/253978#253978</w:t>
       </w:r>
     </w:p>
   </w:footnote>
@@ -33038,7 +33274,7 @@
           <w:rFonts w:ascii="Courier New" w:hAnsi="Courier New"/>
         </w:rPr>
         <w:tab/>
-        <w:t>https://flatassembler.github.io/analogClock.html</w:t>
+        <w:t>https://github.com/FlatAssembler/AECforWebAssembly/issues/3</w:t>
       </w:r>
     </w:p>
   </w:footnote>
@@ -33061,7 +33297,7 @@
           <w:rFonts w:ascii="Courier New" w:hAnsi="Courier New"/>
         </w:rPr>
         <w:tab/>
-        <w:t>https://atheistforums.org/thread-61911-post-2113649.html#pid2113649</w:t>
+        <w:t>https://flatassembler.github.io/analogClock.html</w:t>
       </w:r>
     </w:p>
   </w:footnote>
@@ -33084,7 +33320,7 @@
           <w:rFonts w:ascii="Courier New" w:hAnsi="Courier New"/>
         </w:rPr>
         <w:tab/>
-        <w:t>https://www.reddit.com/r/asm/comments/jyfrxy/how_to_implement_breakpoints_in_a_simulator/gd5ysu7/?utm_source=reddit&amp;utm_medium=web2x&amp;context=3</w:t>
+        <w:t>https://atheistforums.org/thread-61911-post-2113649.html#pid2113649</w:t>
       </w:r>
     </w:p>
   </w:footnote>
@@ -33107,7 +33343,7 @@
           <w:rFonts w:ascii="Courier New" w:hAnsi="Courier New"/>
         </w:rPr>
         <w:tab/>
-        <w:t>https://atheistforums.org/thread-61911-post-2112572.html#pid2112572</w:t>
+        <w:t>https://www.reddit.com/r/asm/comments/jyfrxy/how_to_implement_breakpoints_in_a_simulator/gd5ysu7/?utm_source=reddit&amp;utm_medium=web2x&amp;context=3</w:t>
       </w:r>
     </w:p>
   </w:footnote>
@@ -33130,7 +33366,7 @@
           <w:rFonts w:ascii="Courier New" w:hAnsi="Courier New"/>
         </w:rPr>
         <w:tab/>
-        <w:t>https://atheistforums.org/thread-61911-post-2112817.html#pid2112817</w:t>
+        <w:t>https://atheistforums.org/thread-61911-post-2112572.html#pid2112572</w:t>
       </w:r>
     </w:p>
   </w:footnote>
@@ -33153,7 +33389,7 @@
           <w:rFonts w:ascii="Courier New" w:hAnsi="Courier New"/>
         </w:rPr>
         <w:tab/>
-        <w:t>https://atheistforums.org/thread-61911-post-2113176.html#pid2113176</w:t>
+        <w:t>https://atheistforums.org/thread-61911-post-2112817.html#pid2112817</w:t>
       </w:r>
     </w:p>
   </w:footnote>
@@ -33176,7 +33412,7 @@
           <w:rFonts w:ascii="Courier New" w:hAnsi="Courier New"/>
         </w:rPr>
         <w:tab/>
-        <w:t>https://github.com/FlatAssembler/PicoBlaze_Simulator_for_Android</w:t>
+        <w:t>https://atheistforums.org/thread-61911-post-2113176.html#pid2113176</w:t>
       </w:r>
     </w:p>
   </w:footnote>
@@ -33186,7 +33422,6 @@
         <w:pStyle w:val="Footnote"/>
         <w:rPr>
           <w:rFonts w:ascii="Courier New" w:hAnsi="Courier New"/>
-          <w:lang w:val="hr-HR"/>
         </w:rPr>
       </w:pPr>
       <w:r>
@@ -33198,10 +33433,9 @@
       <w:r>
         <w:rPr>
           <w:rFonts w:ascii="Courier New" w:hAnsi="Courier New"/>
-          <w:lang w:val="hr-HR"/>
         </w:rPr>
         <w:tab/>
-        <w:t>https://picoblaze-simulator.sourceforge.io/</w:t>
+        <w:t>https://github.com/FlatAssembler/PicoBlaze_Simulator_for_Android</w:t>
       </w:r>
     </w:p>
   </w:footnote>
@@ -33226,7 +33460,7 @@
           <w:lang w:val="hr-HR"/>
         </w:rPr>
         <w:tab/>
-        <w:t>https://flatassembler.github.io/PicoBlaze/PicoBlaze.html</w:t>
+        <w:t>https://picoblaze-simulator.sourceforge.io/</w:t>
       </w:r>
     </w:p>
   </w:footnote>
@@ -33234,7 +33468,10 @@
     <w:p>
       <w:pPr>
         <w:pStyle w:val="Footnote"/>
-        <w:rPr/>
+        <w:rPr>
+          <w:rFonts w:ascii="Courier New" w:hAnsi="Courier New"/>
+          <w:lang w:val="hr-HR"/>
+        </w:rPr>
       </w:pPr>
       <w:r>
         <w:rPr>
@@ -33243,9 +33480,12 @@
         <w:footnoteRef/>
       </w:r>
       <w:r>
-        <w:rPr/>
+        <w:rPr>
+          <w:rFonts w:ascii="Courier New" w:hAnsi="Courier New"/>
+          <w:lang w:val="hr-HR"/>
+        </w:rPr>
         <w:tab/>
-        <w:t>https://informatika.azoo.hr/natjecanje/dogadjaj/175/rezultati</w:t>
+        <w:t>https://flatassembler.github.io/PicoBlaze/PicoBlaze.html</w:t>
       </w:r>
     </w:p>
   </w:footnote>
@@ -33264,7 +33504,7 @@
       <w:r>
         <w:rPr/>
         <w:tab/>
-        <w:t>https://informatika.azoo.hr/natjecanje/dogadjaj/235/rezultati</w:t>
+        <w:t>https://informatika.azoo.hr/natjecanje/dogadjaj/175/rezultati</w:t>
       </w:r>
     </w:p>
   </w:footnote>
@@ -33283,11 +33523,30 @@
       <w:r>
         <w:rPr/>
         <w:tab/>
-        <w:t>https://informatika.azoo.hr/natjecanje/dogadjaj/288/rezultati</w:t>
+        <w:t>https://informatika.azoo.hr/natjecanje/dogadjaj/235/rezultati</w:t>
       </w:r>
     </w:p>
   </w:footnote>
   <w:footnote w:id="43">
+    <w:p>
+      <w:pPr>
+        <w:pStyle w:val="Footnote"/>
+        <w:rPr/>
+      </w:pPr>
+      <w:r>
+        <w:rPr>
+          <w:rStyle w:val="FootnoteCharacters"/>
+        </w:rPr>
+        <w:footnoteRef/>
+      </w:r>
+      <w:r>
+        <w:rPr/>
+        <w:tab/>
+        <w:t>https://informatika.azoo.hr/natjecanje/dogadjaj/288/rezultati</w:t>
+      </w:r>
+    </w:p>
+  </w:footnote>
+  <w:footnote w:id="44">
     <w:p>
       <w:pPr>
         <w:pStyle w:val="Footnote"/>
@@ -33310,25 +33569,6 @@
       </w:hyperlink>
     </w:p>
   </w:footnote>
-  <w:footnote w:id="44">
-    <w:p>
-      <w:pPr>
-        <w:pStyle w:val="Footnote"/>
-        <w:rPr/>
-      </w:pPr>
-      <w:r>
-        <w:rPr>
-          <w:rStyle w:val="FootnoteCharacters"/>
-        </w:rPr>
-        <w:footnoteRef/>
-      </w:r>
-      <w:r>
-        <w:rPr/>
-        <w:tab/>
-        <w:t>https://stemgames.hr/wp-content/uploads/2019/05/SG-Rezultati-2019-znanje-T.pdf</w:t>
-      </w:r>
-    </w:p>
-  </w:footnote>
   <w:footnote w:id="45">
     <w:p>
       <w:pPr>
@@ -33344,7 +33584,7 @@
       <w:r>
         <w:rPr/>
         <w:tab/>
-        <w:t>https://www.azoo.hr/images/rezultati_klas_jezici_lat_gimnazije2016.pdf</w:t>
+        <w:t>https://stemgames.hr/wp-content/uploads/2019/05/SG-Rezultati-2019-znanje-T.pdf</w:t>
       </w:r>
     </w:p>
   </w:footnote>
@@ -33363,7 +33603,7 @@
       <w:r>
         <w:rPr/>
         <w:tab/>
-        <w:t>http://www.glas-slavonije.hr/365330/3/Gimnazijalac-Teo-napisao--i-objavio-knjigu-o-jeziku</w:t>
+        <w:t>https://www.azoo.hr/images/rezultati_klas_jezici_lat_gimnazije2016.pdf</w:t>
       </w:r>
     </w:p>
   </w:footnote>
@@ -33382,11 +33622,30 @@
       <w:r>
         <w:rPr/>
         <w:tab/>
-        <w:t>https://bib.irb.hr/datoteka/957836.Kopacki.pdf</w:t>
+        <w:t>http://www.glas-slavonije.hr/365330/3/Gimnazijalac-Teo-napisao--i-objavio-knjigu-o-jeziku</w:t>
       </w:r>
     </w:p>
   </w:footnote>
   <w:footnote w:id="48">
+    <w:p>
+      <w:pPr>
+        <w:pStyle w:val="Footnote"/>
+        <w:rPr/>
+      </w:pPr>
+      <w:r>
+        <w:rPr>
+          <w:rStyle w:val="FootnoteCharacters"/>
+        </w:rPr>
+        <w:footnoteRef/>
+      </w:r>
+      <w:r>
+        <w:rPr/>
+        <w:tab/>
+        <w:t>https://bib.irb.hr/datoteka/957836.Kopacki.pdf</w:t>
+      </w:r>
+    </w:p>
+  </w:footnote>
+  <w:footnote w:id="49">
     <w:p>
       <w:pPr>
         <w:pStyle w:val="Footnote"/>
@@ -33412,7 +33671,7 @@
       </w:hyperlink>
     </w:p>
   </w:footnote>
-  <w:footnote w:id="49">
+  <w:footnote w:id="50">
     <w:p>
       <w:pPr>
         <w:pStyle w:val="Footnote"/>
@@ -33435,7 +33694,7 @@
       </w:r>
     </w:p>
   </w:footnote>
-  <w:footnote w:id="50">
+  <w:footnote w:id="51">
     <w:p>
       <w:pPr>
         <w:pStyle w:val="Footnote"/>

</xml_diff>

<commit_message>
Documented the work done thus far by @agustiza
</commit_message>
<xml_diff>
--- a/seminar/PicoBlaze.docx
+++ b/seminar/PicoBlaze.docx
@@ -17875,6 +17875,280 @@
         </w:numPr>
         <w:ind w:left="720" w:right="0" w:hanging="0"/>
         <w:jc w:val="both"/>
+        <w:rPr>
+          <w:lang w:val="hr-HR"/>
+        </w:rPr>
+      </w:pPr>
+      <w:r>
+        <w:rPr>
+          <w:rFonts w:ascii="Times New Roman" w:hAnsi="Times New Roman"/>
+          <w:b w:val="false"/>
+          <w:bCs w:val="false"/>
+          <w:i w:val="false"/>
+          <w:iCs w:val="false"/>
+          <w:sz w:val="22"/>
+          <w:szCs w:val="22"/>
+          <w:lang w:val="hr-HR"/>
+        </w:rPr>
+        <w:t>P</w:t>
+      </w:r>
+      <w:r>
+        <w:rPr>
+          <w:rFonts w:ascii="Times New Roman" w:hAnsi="Times New Roman"/>
+          <w:b w:val="false"/>
+          <w:bCs w:val="false"/>
+          <w:i w:val="false"/>
+          <w:iCs w:val="false"/>
+          <w:sz w:val="22"/>
+          <w:szCs w:val="22"/>
+          <w:lang w:val="hr-HR"/>
+        </w:rPr>
+        <w:t xml:space="preserve">retprocesor, prije nego što krene procesirati program, definira dvije konstante: </w:t>
+      </w:r>
+      <w:r>
+        <w:rPr>
+          <w:rFonts w:ascii="Courier New" w:hAnsi="Courier New"/>
+          <w:b w:val="false"/>
+          <w:bCs w:val="false"/>
+          <w:i w:val="false"/>
+          <w:iCs w:val="false"/>
+          <w:sz w:val="22"/>
+          <w:szCs w:val="22"/>
+          <w:lang w:val="hr-HR"/>
+        </w:rPr>
+        <w:t>PicoBlaze_Simulator_in_JS</w:t>
+      </w:r>
+      <w:r>
+        <w:rPr>
+          <w:rFonts w:ascii="Times New Roman" w:hAnsi="Times New Roman"/>
+          <w:b w:val="false"/>
+          <w:bCs w:val="false"/>
+          <w:i w:val="false"/>
+          <w:iCs w:val="false"/>
+          <w:sz w:val="22"/>
+          <w:szCs w:val="22"/>
+          <w:lang w:val="hr-HR"/>
+        </w:rPr>
+        <w:t xml:space="preserve"> i </w:t>
+      </w:r>
+      <w:r>
+        <w:rPr>
+          <w:rFonts w:ascii="Courier New" w:hAnsi="Courier New"/>
+          <w:b w:val="false"/>
+          <w:bCs w:val="false"/>
+          <w:i w:val="false"/>
+          <w:iCs w:val="false"/>
+          <w:sz w:val="22"/>
+          <w:szCs w:val="22"/>
+          <w:lang w:val="hr-HR"/>
+        </w:rPr>
+        <w:t>PicoBlaze_Simulator_for_Android</w:t>
+      </w:r>
+      <w:r>
+        <w:rPr>
+          <w:rFonts w:ascii="Times New Roman" w:hAnsi="Times New Roman"/>
+          <w:b w:val="false"/>
+          <w:bCs w:val="false"/>
+          <w:i w:val="false"/>
+          <w:iCs w:val="false"/>
+          <w:sz w:val="22"/>
+          <w:szCs w:val="22"/>
+          <w:lang w:val="hr-HR"/>
+        </w:rPr>
+        <w:t xml:space="preserve">. Ukoliko pretprocesor misli da je pokrenut u internetskom pregledniku, </w:t>
+      </w:r>
+      <w:r>
+        <w:rPr>
+          <w:rFonts w:ascii="Courier New" w:hAnsi="Courier New"/>
+          <w:b w:val="false"/>
+          <w:bCs w:val="false"/>
+          <w:i w:val="false"/>
+          <w:iCs w:val="false"/>
+          <w:sz w:val="22"/>
+          <w:szCs w:val="22"/>
+          <w:lang w:val="hr-HR"/>
+        </w:rPr>
+        <w:t>PicoBlaze_Simulator_in_JS</w:t>
+      </w:r>
+      <w:r>
+        <w:rPr>
+          <w:rFonts w:ascii="Times New Roman" w:hAnsi="Times New Roman"/>
+          <w:b w:val="false"/>
+          <w:bCs w:val="false"/>
+          <w:i w:val="false"/>
+          <w:iCs w:val="false"/>
+          <w:sz w:val="22"/>
+          <w:szCs w:val="22"/>
+          <w:lang w:val="hr-HR"/>
+        </w:rPr>
+        <w:t xml:space="preserve"> postavlja u 1, a </w:t>
+      </w:r>
+      <w:r>
+        <w:rPr>
+          <w:rFonts w:ascii="Courier New" w:hAnsi="Courier New"/>
+          <w:b w:val="false"/>
+          <w:bCs w:val="false"/>
+          <w:i w:val="false"/>
+          <w:iCs w:val="false"/>
+          <w:sz w:val="22"/>
+          <w:szCs w:val="22"/>
+          <w:lang w:val="hr-HR"/>
+        </w:rPr>
+        <w:t>PicoBlaze_Simulator_for_Android</w:t>
+      </w:r>
+      <w:r>
+        <w:rPr>
+          <w:rFonts w:ascii="Times New Roman" w:hAnsi="Times New Roman"/>
+          <w:b w:val="false"/>
+          <w:bCs w:val="false"/>
+          <w:i w:val="false"/>
+          <w:iCs w:val="false"/>
+          <w:sz w:val="22"/>
+          <w:szCs w:val="22"/>
+          <w:lang w:val="hr-HR"/>
+        </w:rPr>
+        <w:t xml:space="preserve"> u 0. Ukoliko pretprocesor detektira da je pokrenut u mom programu </w:t>
+      </w:r>
+      <w:r>
+        <w:rPr>
+          <w:rFonts w:ascii="Courier New" w:hAnsi="Courier New"/>
+          <w:b w:val="false"/>
+          <w:bCs w:val="false"/>
+          <w:i w:val="false"/>
+          <w:iCs w:val="false"/>
+          <w:sz w:val="22"/>
+          <w:szCs w:val="22"/>
+          <w:lang w:val="hr-HR"/>
+        </w:rPr>
+        <w:t>PicoBlaze_Simulator_for_Android</w:t>
+      </w:r>
+      <w:r>
+        <w:rPr>
+          <w:rFonts w:ascii="Times New Roman" w:hAnsi="Times New Roman"/>
+          <w:b w:val="false"/>
+          <w:bCs w:val="false"/>
+          <w:i w:val="false"/>
+          <w:iCs w:val="false"/>
+          <w:sz w:val="22"/>
+          <w:szCs w:val="22"/>
+          <w:lang w:val="hr-HR"/>
+        </w:rPr>
+        <w:t xml:space="preserve"> (više o njemu na kraju ovog teksta), tako što je deklariran globalni objekt </w:t>
+      </w:r>
+      <w:r>
+        <w:rPr>
+          <w:rFonts w:ascii="Courier New" w:hAnsi="Courier New"/>
+          <w:b w:val="false"/>
+          <w:bCs w:val="false"/>
+          <w:i w:val="false"/>
+          <w:iCs w:val="false"/>
+          <w:sz w:val="22"/>
+          <w:szCs w:val="22"/>
+          <w:lang w:val="hr-HR"/>
+        </w:rPr>
+        <w:t>PicoBlaze</w:t>
+      </w:r>
+      <w:r>
+        <w:rPr>
+          <w:rFonts w:ascii="Times New Roman" w:hAnsi="Times New Roman"/>
+          <w:b w:val="false"/>
+          <w:bCs w:val="false"/>
+          <w:i w:val="false"/>
+          <w:iCs w:val="false"/>
+          <w:sz w:val="22"/>
+          <w:szCs w:val="22"/>
+          <w:lang w:val="hr-HR"/>
+        </w:rPr>
+        <w:t xml:space="preserve">, koji u </w:t>
+      </w:r>
+      <w:r>
+        <w:rPr>
+          <w:rFonts w:ascii="Courier New" w:hAnsi="Courier New"/>
+          <w:b w:val="false"/>
+          <w:bCs w:val="false"/>
+          <w:i w:val="false"/>
+          <w:iCs w:val="false"/>
+          <w:sz w:val="22"/>
+          <w:szCs w:val="22"/>
+          <w:lang w:val="hr-HR"/>
+        </w:rPr>
+        <w:t>PicoBlaze_Simulator_for_Android</w:t>
+      </w:r>
+      <w:r>
+        <w:rPr>
+          <w:rFonts w:ascii="Times New Roman" w:hAnsi="Times New Roman"/>
+          <w:b w:val="false"/>
+          <w:bCs w:val="false"/>
+          <w:i w:val="false"/>
+          <w:iCs w:val="false"/>
+          <w:sz w:val="22"/>
+          <w:szCs w:val="22"/>
+          <w:lang w:val="hr-HR"/>
+        </w:rPr>
+        <w:t xml:space="preserve"> služi kao sučelje pomoću kojeg komuniciraju potprogrami pisani u JavaScriptu s potprogramima pisanima u Javi (potprogrami pisani u Javi vide ga pod nazivom </w:t>
+      </w:r>
+      <w:r>
+        <w:rPr>
+          <w:rFonts w:ascii="Courier New" w:hAnsi="Courier New"/>
+          <w:b w:val="false"/>
+          <w:bCs w:val="false"/>
+          <w:i w:val="false"/>
+          <w:iCs w:val="false"/>
+          <w:sz w:val="22"/>
+          <w:szCs w:val="22"/>
+          <w:lang w:val="hr-HR"/>
+        </w:rPr>
+        <w:t>WebAppInterface</w:t>
+      </w:r>
+      <w:r>
+        <w:rPr>
+          <w:rFonts w:ascii="Times New Roman" w:hAnsi="Times New Roman"/>
+          <w:b w:val="false"/>
+          <w:bCs w:val="false"/>
+          <w:i w:val="false"/>
+          <w:iCs w:val="false"/>
+          <w:sz w:val="22"/>
+          <w:szCs w:val="22"/>
+          <w:lang w:val="hr-HR"/>
+        </w:rPr>
+        <w:t xml:space="preserve">), to je </w:t>
+      </w:r>
+      <w:r>
+        <w:rPr>
+          <w:rFonts w:ascii="Times New Roman" w:hAnsi="Times New Roman"/>
+          <w:b w:val="false"/>
+          <w:bCs w:val="false"/>
+          <w:i/>
+          <w:iCs/>
+          <w:sz w:val="22"/>
+          <w:szCs w:val="22"/>
+          <w:lang w:val="hr-HR"/>
+        </w:rPr>
+        <w:t>vice versa</w:t>
+      </w:r>
+      <w:r>
+        <w:rPr>
+          <w:rFonts w:ascii="Times New Roman" w:hAnsi="Times New Roman"/>
+          <w:b w:val="false"/>
+          <w:bCs w:val="false"/>
+          <w:i w:val="false"/>
+          <w:iCs w:val="false"/>
+          <w:sz w:val="22"/>
+          <w:szCs w:val="22"/>
+          <w:lang w:val="hr-HR"/>
+        </w:rPr>
+        <w:t>. Gotovo svi asembleri danas imaju pretprocesorske naredbe koje omogućuju asembliranom programu da detektira kojom se verzijom asemblera asemblira, uglavnom i naprednije nego ove što sam ugradio u svoj simulator PicoBlazea.</w:t>
+      </w:r>
+    </w:p>
+    <w:p>
+      <w:pPr>
+        <w:pStyle w:val="Normal"/>
+        <w:numPr>
+          <w:ilvl w:val="0"/>
+          <w:numId w:val="0"/>
+        </w:numPr>
+        <w:ind w:left="720" w:right="0" w:hanging="0"/>
+        <w:jc w:val="both"/>
         <w:rPr/>
       </w:pPr>
       <w:r>
@@ -19781,6 +20055,175 @@
         <w:pStyle w:val="Normal"/>
         <w:numPr>
           <w:ilvl w:val="0"/>
+          <w:numId w:val="0"/>
+        </w:numPr>
+        <w:ind w:left="720" w:right="0" w:hanging="0"/>
+        <w:jc w:val="both"/>
+        <w:rPr/>
+      </w:pPr>
+      <w:r>
+        <w:rPr>
+          <w:rFonts w:ascii="Times New Roman" w:hAnsi="Times New Roman"/>
+          <w:b w:val="false"/>
+          <w:bCs w:val="false"/>
+          <w:i w:val="false"/>
+          <w:iCs w:val="false"/>
+          <w:sz w:val="22"/>
+          <w:szCs w:val="22"/>
+          <w:lang w:val="hr-HR"/>
+        </w:rPr>
+        <w:t>K</w:t>
+      </w:r>
+      <w:r>
+        <w:rPr>
+          <w:rFonts w:ascii="Times New Roman" w:hAnsi="Times New Roman"/>
+          <w:b w:val="false"/>
+          <w:bCs w:val="false"/>
+          <w:i w:val="false"/>
+          <w:iCs w:val="false"/>
+          <w:sz w:val="22"/>
+          <w:szCs w:val="22"/>
+          <w:lang w:val="hr-HR"/>
+        </w:rPr>
+        <w:t xml:space="preserve">orisnik GitHuba </w:t>
+      </w:r>
+      <w:r>
+        <w:rPr>
+          <w:rFonts w:ascii="Times New Roman" w:hAnsi="Times New Roman"/>
+          <w:b w:val="false"/>
+          <w:bCs w:val="false"/>
+          <w:i/>
+          <w:iCs/>
+          <w:sz w:val="22"/>
+          <w:szCs w:val="22"/>
+          <w:lang w:val="hr-HR"/>
+        </w:rPr>
+        <w:t>agustiza</w:t>
+      </w:r>
+      <w:r>
+        <w:rPr>
+          <w:rFonts w:ascii="Times New Roman" w:hAnsi="Times New Roman"/>
+          <w:b w:val="false"/>
+          <w:bCs w:val="false"/>
+          <w:i w:val="false"/>
+          <w:iCs w:val="false"/>
+          <w:sz w:val="22"/>
+          <w:szCs w:val="22"/>
+          <w:lang w:val="hr-HR"/>
+        </w:rPr>
+        <w:t xml:space="preserve"> koristio je moj simulator na sveučilištu u Argentini te je uočio da sam ja pogrešno implementirao </w:t>
+      </w:r>
+      <w:r>
+        <w:rPr>
+          <w:rFonts w:ascii="Times New Roman" w:hAnsi="Times New Roman"/>
+          <w:b w:val="false"/>
+          <w:bCs w:val="false"/>
+          <w:i/>
+          <w:iCs/>
+          <w:sz w:val="22"/>
+          <w:szCs w:val="22"/>
+          <w:lang w:val="hr-HR"/>
+        </w:rPr>
+        <w:t>bit-shifting</w:t>
+      </w:r>
+      <w:r>
+        <w:rPr>
+          <w:rFonts w:ascii="Times New Roman" w:hAnsi="Times New Roman"/>
+          <w:b w:val="false"/>
+          <w:bCs w:val="false"/>
+          <w:i w:val="false"/>
+          <w:iCs w:val="false"/>
+          <w:sz w:val="22"/>
+          <w:szCs w:val="22"/>
+          <w:lang w:val="hr-HR"/>
+        </w:rPr>
+        <w:t xml:space="preserve"> operaciju </w:t>
+      </w:r>
+      <w:r>
+        <w:rPr>
+          <w:rFonts w:ascii="Courier New" w:hAnsi="Courier New"/>
+          <w:b w:val="false"/>
+          <w:bCs w:val="false"/>
+          <w:i w:val="false"/>
+          <w:iCs w:val="false"/>
+          <w:sz w:val="22"/>
+          <w:szCs w:val="22"/>
+          <w:lang w:val="hr-HR"/>
+        </w:rPr>
+        <w:t>sra</w:t>
+      </w:r>
+      <w:r>
+        <w:rPr>
+          <w:rFonts w:ascii="Times New Roman" w:hAnsi="Times New Roman"/>
+          <w:b w:val="false"/>
+          <w:bCs w:val="false"/>
+          <w:i w:val="false"/>
+          <w:iCs w:val="false"/>
+          <w:sz w:val="22"/>
+          <w:szCs w:val="22"/>
+          <w:lang w:val="hr-HR"/>
+        </w:rPr>
+        <w:t xml:space="preserve">, te mi je 21. kolovoza 2023. napravio </w:t>
+      </w:r>
+      <w:r>
+        <w:rPr>
+          <w:rFonts w:ascii="Times New Roman" w:hAnsi="Times New Roman"/>
+          <w:b w:val="false"/>
+          <w:bCs w:val="false"/>
+          <w:i/>
+          <w:iCs/>
+          <w:sz w:val="22"/>
+          <w:szCs w:val="22"/>
+          <w:lang w:val="hr-HR"/>
+        </w:rPr>
+        <w:t>pull request</w:t>
+      </w:r>
+      <w:r>
+        <w:rPr>
+          <w:rFonts w:ascii="Times New Roman" w:hAnsi="Times New Roman"/>
+          <w:b w:val="false"/>
+          <w:bCs w:val="false"/>
+          <w:i w:val="false"/>
+          <w:iCs w:val="false"/>
+          <w:sz w:val="22"/>
+          <w:szCs w:val="22"/>
+          <w:lang w:val="hr-HR"/>
+        </w:rPr>
+        <w:t xml:space="preserve"> s ispravkom tog buga</w:t>
+      </w:r>
+      <w:r>
+        <w:rPr>
+          <w:rStyle w:val="FootnoteAnchor"/>
+          <w:rFonts w:ascii="Times New Roman" w:hAnsi="Times New Roman"/>
+          <w:b w:val="false"/>
+          <w:bCs w:val="false"/>
+          <w:i w:val="false"/>
+          <w:iCs w:val="false"/>
+          <w:sz w:val="22"/>
+          <w:szCs w:val="22"/>
+          <w:lang w:val="hr-HR"/>
+        </w:rPr>
+        <w:footnoteReference w:id="22"/>
+      </w:r>
+      <w:r>
+        <w:rPr>
+          <w:rFonts w:ascii="Times New Roman" w:hAnsi="Times New Roman"/>
+          <w:b w:val="false"/>
+          <w:bCs w:val="false"/>
+          <w:i w:val="false"/>
+          <w:iCs w:val="false"/>
+          <w:sz w:val="22"/>
+          <w:szCs w:val="22"/>
+          <w:lang w:val="hr-HR"/>
+        </w:rPr>
+        <w:t>, koji sam prihvatio.</w:t>
+      </w:r>
+    </w:p>
+    <w:p>
+      <w:pPr>
+        <w:pStyle w:val="Normal"/>
+        <w:numPr>
+          <w:ilvl w:val="0"/>
           <w:numId w:val="1"/>
         </w:numPr>
         <w:ind w:left="720" w:right="0" w:hanging="360"/>
@@ -20293,7 +20736,7 @@
           <w:vertAlign w:val="superscript"/>
           <w:lang w:val="hr-HR"/>
         </w:rPr>
-        <w:footnoteReference w:id="22"/>
+        <w:footnoteReference w:id="23"/>
       </w:r>
       <w:r>
         <w:rPr>
@@ -21092,7 +21535,59 @@
           <w:szCs w:val="22"/>
           <w:lang w:val="hr-HR"/>
         </w:rPr>
-        <w:t>U compileru za moj programski jezik još postoji, kao i u compilerima za većinu programskih jezika, semantički analizer</w:t>
+        <w:t xml:space="preserve">22. kolovoza 2023. godine korisnik GitHuba </w:t>
+      </w:r>
+      <w:r>
+        <w:rPr>
+          <w:rFonts w:ascii="Times New Roman" w:hAnsi="Times New Roman"/>
+          <w:b w:val="false"/>
+          <w:bCs w:val="false"/>
+          <w:i/>
+          <w:iCs/>
+          <w:sz w:val="22"/>
+          <w:szCs w:val="22"/>
+          <w:lang w:val="hr-HR"/>
+        </w:rPr>
+        <w:t>agustiza</w:t>
+      </w:r>
+      <w:r>
+        <w:rPr>
+          <w:rFonts w:ascii="Times New Roman" w:hAnsi="Times New Roman"/>
+          <w:b w:val="false"/>
+          <w:bCs w:val="false"/>
+          <w:i w:val="false"/>
+          <w:iCs w:val="false"/>
+          <w:sz w:val="22"/>
+          <w:szCs w:val="22"/>
+          <w:lang w:val="hr-HR"/>
+        </w:rPr>
+        <w:t xml:space="preserve"> napravio je </w:t>
+      </w:r>
+      <w:r>
+        <w:rPr>
+          <w:rFonts w:ascii="Times New Roman" w:hAnsi="Times New Roman"/>
+          <w:b w:val="false"/>
+          <w:bCs w:val="false"/>
+          <w:i/>
+          <w:iCs/>
+          <w:sz w:val="22"/>
+          <w:szCs w:val="22"/>
+          <w:lang w:val="hr-HR"/>
+        </w:rPr>
+        <w:t>pull request</w:t>
+      </w:r>
+      <w:r>
+        <w:rPr>
+          <w:rFonts w:ascii="Times New Roman" w:hAnsi="Times New Roman"/>
+          <w:b w:val="false"/>
+          <w:bCs w:val="false"/>
+          <w:i w:val="false"/>
+          <w:iCs w:val="false"/>
+          <w:sz w:val="22"/>
+          <w:szCs w:val="22"/>
+          <w:lang w:val="hr-HR"/>
+        </w:rPr>
+        <w:t xml:space="preserve"> u kojem se nalaze upute JEST-u (JavaScriptski framework koji služi za automatska testiranja) kako da automatski testira tokenizer</w:t>
       </w:r>
       <w:r>
         <w:rPr>
@@ -21106,293 +21601,6 @@
           <w:szCs w:val="22"/>
           <w:lang w:val="hr-HR"/>
         </w:rPr>
-        <w:footnoteReference w:id="23"/>
-      </w:r>
-      <w:r>
-        <w:rPr>
-          <w:rFonts w:ascii="Times New Roman" w:hAnsi="Times New Roman"/>
-          <w:b w:val="false"/>
-          <w:bCs w:val="false"/>
-          <w:i w:val="false"/>
-          <w:iCs w:val="false"/>
-          <w:sz w:val="22"/>
-          <w:szCs w:val="22"/>
-          <w:lang w:val="hr-HR"/>
-        </w:rPr>
-        <w:t xml:space="preserve">. </w:t>
-      </w:r>
-      <w:r>
-        <w:rPr>
-          <w:rFonts w:ascii="Times New Roman" w:hAnsi="Times New Roman"/>
-          <w:b w:val="false"/>
-          <w:bCs w:val="false"/>
-          <w:i w:val="false"/>
-          <w:iCs w:val="false"/>
-          <w:sz w:val="22"/>
-          <w:szCs w:val="22"/>
-          <w:lang w:val="hr-HR"/>
-        </w:rPr>
-        <w:t>To je dio compilera koji „lovi” gramatički netočne rečenice koje prolaze kroz parser, ali koje bi srušile jezgru compilera da dođu do nje. Takvih izraza, koji se na prvi pogled čine gramatički ispravnima, a zapravo nisu, ima i u ljudskim jezicima, i zovu se gramatičke iluzije. Najpoznatiji primjer takvog izraza jesu komparativne iluzije, rečenice tipa „</w:t>
-      </w:r>
-      <w:r>
-        <w:rPr>
-          <w:rFonts w:ascii="Times New Roman" w:hAnsi="Times New Roman"/>
-          <w:b w:val="false"/>
-          <w:bCs w:val="false"/>
-          <w:i/>
-          <w:iCs/>
-          <w:sz w:val="22"/>
-          <w:szCs w:val="22"/>
-          <w:lang w:val="hr-HR"/>
-        </w:rPr>
-        <w:t>More people have been to Russia than I have.</w:t>
-      </w:r>
-      <w:r>
-        <w:rPr>
-          <w:rFonts w:ascii="Times New Roman" w:hAnsi="Times New Roman"/>
-          <w:b w:val="false"/>
-          <w:bCs w:val="false"/>
-          <w:i w:val="false"/>
-          <w:iCs w:val="false"/>
-          <w:sz w:val="22"/>
-          <w:szCs w:val="22"/>
-          <w:lang w:val="hr-HR"/>
-        </w:rPr>
-        <w:t>”, „</w:t>
-      </w:r>
-      <w:r>
-        <w:rPr>
-          <w:rFonts w:ascii="Times New Roman" w:hAnsi="Times New Roman"/>
-          <w:b w:val="false"/>
-          <w:bCs w:val="false"/>
-          <w:i/>
-          <w:iCs/>
-          <w:sz w:val="22"/>
-          <w:szCs w:val="22"/>
-          <w:lang w:val="hr-HR"/>
-        </w:rPr>
-        <w:t>Više je ljudi bilo u Rusiji nego što sam ja bio.</w:t>
-      </w:r>
-      <w:r>
-        <w:rPr>
-          <w:rFonts w:ascii="Times New Roman" w:hAnsi="Times New Roman"/>
-          <w:b w:val="false"/>
-          <w:bCs w:val="false"/>
-          <w:i w:val="false"/>
-          <w:iCs w:val="false"/>
-          <w:sz w:val="22"/>
-          <w:szCs w:val="22"/>
-          <w:lang w:val="hr-HR"/>
-        </w:rPr>
-        <w:t>”. Na prvi se pogled ta rečenica doima ispravna, no, ako pokušate odrediti neko preciznije značenje, shvatit ćete da nešto s tom rečenicom sintaksno ne valja. Da bi poredbena rečenica imala smisla, ako je subjekt glavne surečenice u množini, a predikat joj je glagol s nultom valencijom (kao glagol biti u egzistencijalnom značenju), poredbena surečenica ne može imati isti taj predikat, ali u jednini. Parser u našem mozgu, očito, kao ni parseri u većini compilera, nije napravljen da lovi sve sintaksne greške. Primijetite da je ovo posve druga vrsta besmislice nego Chomskyjeva rečenica „</w:t>
-      </w:r>
-      <w:r>
-        <w:rPr>
-          <w:rFonts w:ascii="Times New Roman" w:hAnsi="Times New Roman"/>
-          <w:b w:val="false"/>
-          <w:bCs w:val="false"/>
-          <w:i/>
-          <w:iCs/>
-          <w:sz w:val="22"/>
-          <w:szCs w:val="22"/>
-          <w:lang w:val="hr-HR"/>
-        </w:rPr>
-        <w:t>Bezbojne zelene ideje spavaju bijesno.</w:t>
-      </w:r>
-      <w:r>
-        <w:rPr>
-          <w:rFonts w:ascii="Times New Roman" w:hAnsi="Times New Roman"/>
-          <w:b w:val="false"/>
-          <w:bCs w:val="false"/>
-          <w:i w:val="false"/>
-          <w:iCs w:val="false"/>
-          <w:sz w:val="22"/>
-          <w:szCs w:val="22"/>
-          <w:lang w:val="hr-HR"/>
-        </w:rPr>
-        <w:t>”, Chomskyjeva rečenica je gramatički ispravna, samo što riječi imaju kontradiktorna značenja. Isto je to drugi fenomen nego poznata (obnovljena u raspravama o vezi programskih i ljudskih jezika) Walter Burleyeva rečenica o kojoj je raspravljao 1328. godine „</w:t>
-      </w:r>
-      <w:r>
-        <w:rPr>
-          <w:rFonts w:ascii="Times New Roman" w:hAnsi="Times New Roman"/>
-          <w:b w:val="false"/>
-          <w:bCs w:val="false"/>
-          <w:i/>
-          <w:iCs/>
-          <w:sz w:val="22"/>
-          <w:szCs w:val="22"/>
-          <w:lang w:val="hr-HR"/>
-        </w:rPr>
-        <w:t>Omne homo habens asinum videt illum.</w:t>
-      </w:r>
-      <w:r>
-        <w:rPr>
-          <w:rFonts w:ascii="Times New Roman" w:hAnsi="Times New Roman"/>
-          <w:b w:val="false"/>
-          <w:bCs w:val="false"/>
-          <w:i w:val="false"/>
-          <w:iCs w:val="false"/>
-          <w:sz w:val="22"/>
-          <w:szCs w:val="22"/>
-          <w:lang w:val="hr-HR"/>
-        </w:rPr>
-        <w:t>”, nju je teško gramatički analizirati, ali, po njemu, svatko tko govori latinski složit će se da je to gramatički ispravna rečenica i da znači „</w:t>
-      </w:r>
-      <w:r>
-        <w:rPr>
-          <w:rFonts w:ascii="Times New Roman" w:hAnsi="Times New Roman"/>
-          <w:b w:val="false"/>
-          <w:bCs w:val="false"/>
-          <w:i/>
-          <w:iCs/>
-          <w:sz w:val="22"/>
-          <w:szCs w:val="22"/>
-          <w:lang w:val="hr-HR"/>
-        </w:rPr>
-        <w:t>Ne posjeduješ magarca ako ga ne vidiš.</w:t>
-      </w:r>
-      <w:r>
-        <w:rPr>
-          <w:rFonts w:ascii="Times New Roman" w:hAnsi="Times New Roman"/>
-          <w:b w:val="false"/>
-          <w:bCs w:val="false"/>
-          <w:i w:val="false"/>
-          <w:iCs w:val="false"/>
-          <w:sz w:val="22"/>
-          <w:szCs w:val="22"/>
-          <w:lang w:val="hr-HR"/>
-        </w:rPr>
-        <w:t>”. Govornici engleskog jezika ne slažu se što znači „</w:t>
-      </w:r>
-      <w:r>
-        <w:rPr>
-          <w:rFonts w:ascii="Times New Roman" w:hAnsi="Times New Roman"/>
-          <w:b w:val="false"/>
-          <w:bCs w:val="false"/>
-          <w:i/>
-          <w:iCs/>
-          <w:sz w:val="22"/>
-          <w:szCs w:val="22"/>
-          <w:lang w:val="hr-HR"/>
-        </w:rPr>
-        <w:t>More people have been to Russia than I have.</w:t>
-      </w:r>
-      <w:r>
-        <w:rPr>
-          <w:rFonts w:ascii="Times New Roman" w:hAnsi="Times New Roman"/>
-          <w:b w:val="false"/>
-          <w:bCs w:val="false"/>
-          <w:i w:val="false"/>
-          <w:iCs w:val="false"/>
-          <w:sz w:val="22"/>
-          <w:szCs w:val="22"/>
-          <w:lang w:val="hr-HR"/>
-        </w:rPr>
-        <w:t xml:space="preserve">”, ustvari, velika većina ljudi, kada razmisli, slaže se da ona ne znači ništa. </w:t>
-      </w:r>
-      <w:r>
-        <w:rPr>
-          <w:rFonts w:ascii="Times New Roman" w:hAnsi="Times New Roman"/>
-          <w:b w:val="false"/>
-          <w:bCs w:val="false"/>
-          <w:i w:val="false"/>
-          <w:iCs w:val="false"/>
-          <w:sz w:val="22"/>
-          <w:szCs w:val="22"/>
-          <w:lang w:val="hr-HR"/>
-        </w:rPr>
-        <w:t>Ne znam</w:t>
-      </w:r>
-      <w:r>
-        <w:rPr>
-          <w:rFonts w:ascii="Times New Roman" w:hAnsi="Times New Roman"/>
-          <w:b w:val="false"/>
-          <w:bCs w:val="false"/>
-          <w:i w:val="false"/>
-          <w:iCs w:val="false"/>
-          <w:sz w:val="22"/>
-          <w:szCs w:val="22"/>
-          <w:lang w:val="hr-HR"/>
-        </w:rPr>
-        <w:t xml:space="preserve"> mogu li r</w:t>
-      </w:r>
-      <w:r>
-        <w:rPr>
-          <w:rFonts w:ascii="Times New Roman" w:hAnsi="Times New Roman"/>
-          <w:b w:val="false"/>
-          <w:bCs w:val="false"/>
-          <w:i w:val="false"/>
-          <w:iCs w:val="false"/>
-          <w:sz w:val="22"/>
-          <w:szCs w:val="22"/>
-          <w:lang w:val="hr-HR"/>
-        </w:rPr>
-        <w:t xml:space="preserve">ečenice kao što </w:t>
-      </w:r>
-      <w:r>
-        <w:rPr>
-          <w:rFonts w:ascii="Times New Roman" w:hAnsi="Times New Roman"/>
-          <w:b w:val="false"/>
-          <w:bCs w:val="false"/>
-          <w:i w:val="false"/>
-          <w:iCs w:val="false"/>
-          <w:sz w:val="22"/>
-          <w:szCs w:val="22"/>
-          <w:lang w:val="hr-HR"/>
-        </w:rPr>
-        <w:t>je</w:t>
-      </w:r>
-      <w:r>
-        <w:rPr>
-          <w:rFonts w:ascii="Times New Roman" w:hAnsi="Times New Roman"/>
-          <w:b w:val="false"/>
-          <w:bCs w:val="false"/>
-          <w:i w:val="false"/>
-          <w:iCs w:val="false"/>
-          <w:sz w:val="22"/>
-          <w:szCs w:val="22"/>
-          <w:lang w:val="hr-HR"/>
-        </w:rPr>
-        <w:t xml:space="preserve"> „</w:t>
-      </w:r>
-      <w:r>
-        <w:rPr>
-          <w:rFonts w:ascii="Times New Roman" w:hAnsi="Times New Roman"/>
-          <w:b w:val="false"/>
-          <w:bCs w:val="false"/>
-          <w:i/>
-          <w:iCs/>
-          <w:sz w:val="22"/>
-          <w:szCs w:val="22"/>
-          <w:lang w:val="hr-HR"/>
-        </w:rPr>
-        <w:t>Omne homo habens asinum videt illum.</w:t>
-      </w:r>
-      <w:r>
-        <w:rPr>
-          <w:rFonts w:ascii="Times New Roman" w:hAnsi="Times New Roman"/>
-          <w:b w:val="false"/>
-          <w:bCs w:val="false"/>
-          <w:i w:val="false"/>
-          <w:iCs w:val="false"/>
-          <w:sz w:val="22"/>
-          <w:szCs w:val="22"/>
-          <w:lang w:val="hr-HR"/>
-        </w:rPr>
-        <w:t>” postojati u programskim jezicima</w:t>
-      </w:r>
-      <w:r>
-        <w:rPr>
-          <w:rStyle w:val="FootnoteAnchor"/>
-          <w:rFonts w:ascii="Times New Roman" w:hAnsi="Times New Roman"/>
-          <w:b w:val="false"/>
-          <w:bCs w:val="false"/>
-          <w:i w:val="false"/>
-          <w:iCs w:val="false"/>
-          <w:sz w:val="22"/>
-          <w:szCs w:val="22"/>
-          <w:lang w:val="hr-HR"/>
-        </w:rPr>
         <w:footnoteReference w:id="24"/>
       </w:r>
       <w:r>
@@ -21406,202 +21614,85 @@
           <w:szCs w:val="22"/>
           <w:lang w:val="hr-HR"/>
         </w:rPr>
-        <w:t>, ali rečenice kao što su „</w:t>
-      </w:r>
-      <w:r>
-        <w:rPr>
-          <w:rFonts w:ascii="Times New Roman" w:hAnsi="Times New Roman"/>
-          <w:b w:val="false"/>
-          <w:bCs w:val="false"/>
-          <w:i/>
-          <w:iCs/>
-          <w:sz w:val="22"/>
-          <w:szCs w:val="22"/>
-          <w:lang w:val="hr-HR"/>
-        </w:rPr>
-        <w:t>More people have been to Russia than I have.</w:t>
-      </w:r>
-      <w:r>
-        <w:rPr>
-          <w:rFonts w:ascii="Times New Roman" w:hAnsi="Times New Roman"/>
-          <w:b w:val="false"/>
-          <w:bCs w:val="false"/>
-          <w:i w:val="false"/>
-          <w:iCs w:val="false"/>
-          <w:sz w:val="22"/>
-          <w:szCs w:val="22"/>
-          <w:lang w:val="hr-HR"/>
-        </w:rPr>
-        <w:t xml:space="preserve">” </w:t>
-      </w:r>
-      <w:r>
-        <w:rPr>
-          <w:rFonts w:ascii="Times New Roman" w:hAnsi="Times New Roman"/>
-          <w:b w:val="false"/>
-          <w:bCs w:val="false"/>
-          <w:i w:val="false"/>
-          <w:iCs w:val="false"/>
-          <w:sz w:val="22"/>
-          <w:szCs w:val="22"/>
-          <w:lang w:val="hr-HR"/>
-        </w:rPr>
-        <w:t>sigurno</w:t>
-      </w:r>
-      <w:r>
-        <w:rPr>
-          <w:rFonts w:ascii="Times New Roman" w:hAnsi="Times New Roman"/>
-          <w:b w:val="false"/>
-          <w:bCs w:val="false"/>
-          <w:i w:val="false"/>
-          <w:iCs w:val="false"/>
-          <w:sz w:val="22"/>
-          <w:szCs w:val="22"/>
-          <w:lang w:val="hr-HR"/>
-        </w:rPr>
-        <w:t xml:space="preserve"> mogu.</w:t>
-      </w:r>
-      <w:r>
-        <w:rPr>
-          <w:rFonts w:ascii="Times New Roman" w:hAnsi="Times New Roman"/>
-          <w:b w:val="false"/>
-          <w:bCs w:val="false"/>
-          <w:i w:val="false"/>
-          <w:iCs w:val="false"/>
-          <w:sz w:val="22"/>
-          <w:szCs w:val="22"/>
-          <w:lang w:val="hr-HR"/>
-        </w:rPr>
-        <w:t xml:space="preserve"> </w:t>
-      </w:r>
-      <w:r>
-        <w:rPr>
-          <w:rFonts w:ascii="Times New Roman" w:hAnsi="Times New Roman"/>
-          <w:b w:val="false"/>
-          <w:bCs w:val="false"/>
-          <w:i w:val="false"/>
-          <w:iCs w:val="false"/>
-          <w:sz w:val="22"/>
-          <w:szCs w:val="22"/>
-          <w:lang w:val="hr-HR"/>
-        </w:rPr>
-        <w:t>Ipak, m</w:t>
-      </w:r>
-      <w:r>
-        <w:rPr>
-          <w:rFonts w:ascii="Times New Roman" w:hAnsi="Times New Roman"/>
-          <w:b w:val="false"/>
-          <w:bCs w:val="false"/>
-          <w:i w:val="false"/>
-          <w:iCs w:val="false"/>
-          <w:sz w:val="22"/>
-          <w:szCs w:val="22"/>
-          <w:lang w:val="hr-HR"/>
-        </w:rPr>
-        <w:t xml:space="preserve">islim da semantički analizer nije potreban za asemblerski jezik, jer mislim da je </w:t>
-      </w:r>
-      <w:r>
-        <w:rPr>
-          <w:rFonts w:ascii="Times New Roman" w:hAnsi="Times New Roman"/>
-          <w:b w:val="false"/>
-          <w:bCs w:val="false"/>
-          <w:i w:val="false"/>
-          <w:iCs w:val="false"/>
-          <w:sz w:val="22"/>
-          <w:szCs w:val="22"/>
-          <w:lang w:val="hr-HR"/>
-        </w:rPr>
-        <w:t>na</w:t>
-      </w:r>
-      <w:r>
-        <w:rPr>
-          <w:rFonts w:ascii="Times New Roman" w:hAnsi="Times New Roman"/>
-          <w:b w:val="false"/>
-          <w:bCs w:val="false"/>
-          <w:i w:val="false"/>
-          <w:iCs w:val="false"/>
-          <w:sz w:val="22"/>
-          <w:szCs w:val="22"/>
-          <w:lang w:val="hr-HR"/>
-        </w:rPr>
-        <w:t xml:space="preserve"> asemblerskom jeziku nemoguće konstruirati rečenicu </w:t>
-      </w:r>
-      <w:r>
-        <w:rPr>
-          <w:rFonts w:ascii="Times New Roman" w:hAnsi="Times New Roman"/>
-          <w:b w:val="false"/>
-          <w:bCs w:val="false"/>
-          <w:i w:val="false"/>
-          <w:iCs w:val="false"/>
-          <w:sz w:val="22"/>
-          <w:szCs w:val="22"/>
-          <w:lang w:val="hr-HR"/>
-        </w:rPr>
-        <w:t>kao što je</w:t>
-      </w:r>
-      <w:r>
-        <w:rPr>
-          <w:rFonts w:ascii="Times New Roman" w:hAnsi="Times New Roman"/>
-          <w:b w:val="false"/>
-          <w:bCs w:val="false"/>
-          <w:i w:val="false"/>
-          <w:iCs w:val="false"/>
-          <w:sz w:val="22"/>
-          <w:szCs w:val="22"/>
-          <w:lang w:val="hr-HR"/>
-        </w:rPr>
-        <w:t xml:space="preserve"> „</w:t>
-      </w:r>
-      <w:r>
-        <w:rPr>
-          <w:rFonts w:ascii="Times New Roman" w:hAnsi="Times New Roman"/>
-          <w:b w:val="false"/>
-          <w:bCs w:val="false"/>
-          <w:i/>
-          <w:iCs/>
-          <w:sz w:val="22"/>
-          <w:szCs w:val="22"/>
-          <w:lang w:val="hr-HR"/>
-        </w:rPr>
-        <w:t>More people have been to Russia than I have.</w:t>
-      </w:r>
-      <w:r>
-        <w:rPr>
-          <w:rFonts w:ascii="Times New Roman" w:hAnsi="Times New Roman"/>
-          <w:b w:val="false"/>
-          <w:bCs w:val="false"/>
-          <w:i w:val="false"/>
-          <w:iCs w:val="false"/>
-          <w:sz w:val="22"/>
-          <w:szCs w:val="22"/>
-          <w:lang w:val="hr-HR"/>
-        </w:rPr>
-        <w:t xml:space="preserve">”, </w:t>
-      </w:r>
-      <w:r>
-        <w:rPr>
-          <w:rFonts w:ascii="Times New Roman" w:hAnsi="Times New Roman"/>
-          <w:b w:val="false"/>
-          <w:bCs w:val="false"/>
-          <w:i w:val="false"/>
-          <w:iCs w:val="false"/>
-          <w:sz w:val="22"/>
-          <w:szCs w:val="22"/>
-          <w:lang w:val="hr-HR"/>
-        </w:rPr>
-        <w:t>iako su takve rečenice moguće u višim programskim jezicima</w:t>
-      </w:r>
-      <w:r>
-        <w:rPr>
-          <w:rFonts w:ascii="Times New Roman" w:hAnsi="Times New Roman"/>
-          <w:b w:val="false"/>
-          <w:bCs w:val="false"/>
-          <w:i w:val="false"/>
-          <w:iCs w:val="false"/>
-          <w:sz w:val="22"/>
-          <w:szCs w:val="22"/>
-          <w:lang w:val="hr-HR"/>
-        </w:rPr>
-        <w:t>.</w:t>
+        <w:t xml:space="preserve">, koji sam ja prihvatio. </w:t>
+      </w:r>
+      <w:r>
+        <w:rPr>
+          <w:rFonts w:ascii="Times New Roman" w:hAnsi="Times New Roman"/>
+          <w:b w:val="false"/>
+          <w:bCs w:val="false"/>
+          <w:i w:val="false"/>
+          <w:iCs w:val="false"/>
+          <w:sz w:val="22"/>
+          <w:szCs w:val="22"/>
+          <w:lang w:val="hr-HR"/>
+        </w:rPr>
+        <w:t xml:space="preserve">Taj </w:t>
+      </w:r>
+      <w:r>
+        <w:rPr>
+          <w:rFonts w:ascii="Courier New" w:hAnsi="Courier New"/>
+          <w:b w:val="false"/>
+          <w:bCs w:val="false"/>
+          <w:i w:val="false"/>
+          <w:iCs w:val="false"/>
+          <w:sz w:val="22"/>
+          <w:szCs w:val="22"/>
+          <w:lang w:val="hr-HR"/>
+        </w:rPr>
+        <w:t>agustiza</w:t>
+      </w:r>
+      <w:r>
+        <w:rPr>
+          <w:rFonts w:ascii="Times New Roman" w:hAnsi="Times New Roman"/>
+          <w:b w:val="false"/>
+          <w:bCs w:val="false"/>
+          <w:i w:val="false"/>
+          <w:iCs w:val="false"/>
+          <w:sz w:val="22"/>
+          <w:szCs w:val="22"/>
+          <w:lang w:val="hr-HR"/>
+        </w:rPr>
+        <w:t xml:space="preserve"> mi je napisao</w:t>
+      </w:r>
+      <w:r>
+        <w:rPr>
+          <w:rFonts w:ascii="Times New Roman" w:hAnsi="Times New Roman"/>
+          <w:b w:val="false"/>
+          <w:bCs w:val="false"/>
+          <w:i w:val="false"/>
+          <w:iCs w:val="false"/>
+          <w:sz w:val="22"/>
+          <w:szCs w:val="22"/>
+          <w:lang w:val="hr-HR"/>
+        </w:rPr>
+        <w:t xml:space="preserve"> da misli da bi automatske testove bilo mnogo lakše raditi da su moji potprogrami JavaScriptski moduli, a ne da se uključuju sa </w:t>
+      </w:r>
+      <w:r>
+        <w:rPr>
+          <w:rFonts w:ascii="Courier New" w:hAnsi="Courier New"/>
+          <w:b w:val="false"/>
+          <w:bCs w:val="false"/>
+          <w:i w:val="false"/>
+          <w:iCs w:val="false"/>
+          <w:sz w:val="22"/>
+          <w:szCs w:val="22"/>
+          <w:lang w:val="hr-HR"/>
+        </w:rPr>
+        <w:t>&lt;script src="..."&gt;</w:t>
+      </w:r>
+      <w:r>
+        <w:rPr>
+          <w:rFonts w:ascii="Times New Roman" w:hAnsi="Times New Roman"/>
+          <w:b w:val="false"/>
+          <w:bCs w:val="false"/>
+          <w:i w:val="false"/>
+          <w:iCs w:val="false"/>
+          <w:sz w:val="22"/>
+          <w:szCs w:val="22"/>
+          <w:lang w:val="hr-HR"/>
+        </w:rPr>
+        <w:t>, a ja sam mu napisao da bih onda slomio kompatibilnost s Firefoxom 52 (jer je prva verzija Firefoxa koja podržava module Firefox 60), a da mi je važno da moj simulator PicoBlazea funkcionira u njemu.</w:t>
       </w:r>
     </w:p>
     <w:p>
@@ -21621,6 +21712,535 @@
           <w:szCs w:val="22"/>
           <w:lang w:val="hr-HR"/>
         </w:rPr>
+        <w:t>U compileru za moj programski jezik još postoji, kao i u compilerima za većinu programskih jezika, semantički analizer</w:t>
+      </w:r>
+      <w:r>
+        <w:rPr>
+          <w:rStyle w:val="FootnoteAnchor"/>
+          <w:rFonts w:ascii="Times New Roman" w:hAnsi="Times New Roman"/>
+          <w:b w:val="false"/>
+          <w:bCs w:val="false"/>
+          <w:i w:val="false"/>
+          <w:iCs w:val="false"/>
+          <w:sz w:val="22"/>
+          <w:szCs w:val="22"/>
+          <w:lang w:val="hr-HR"/>
+        </w:rPr>
+        <w:footnoteReference w:id="25"/>
+      </w:r>
+      <w:r>
+        <w:rPr>
+          <w:rFonts w:ascii="Times New Roman" w:hAnsi="Times New Roman"/>
+          <w:b w:val="false"/>
+          <w:bCs w:val="false"/>
+          <w:i w:val="false"/>
+          <w:iCs w:val="false"/>
+          <w:sz w:val="22"/>
+          <w:szCs w:val="22"/>
+          <w:lang w:val="hr-HR"/>
+        </w:rPr>
+        <w:t xml:space="preserve">. </w:t>
+      </w:r>
+      <w:r>
+        <w:rPr>
+          <w:rFonts w:ascii="Times New Roman" w:hAnsi="Times New Roman"/>
+          <w:b w:val="false"/>
+          <w:bCs w:val="false"/>
+          <w:i w:val="false"/>
+          <w:iCs w:val="false"/>
+          <w:sz w:val="22"/>
+          <w:szCs w:val="22"/>
+          <w:lang w:val="hr-HR"/>
+        </w:rPr>
+        <w:t>To je dio compilera koji „lovi” gramatički netočne rečenice koje prolaze kroz parser, ali koje bi srušile jezgru compilera da dođu do nje. Takvih izraza, koji se na prvi pogled čine gramatički ispravnima, a zapravo nisu, ima i u ljudskim jezicima, i zovu se gramatičke iluzije. Najpoznatiji primjer takvog izraza jesu komparativne iluzije, rečenice tipa „</w:t>
+      </w:r>
+      <w:r>
+        <w:rPr>
+          <w:rFonts w:ascii="Times New Roman" w:hAnsi="Times New Roman"/>
+          <w:b w:val="false"/>
+          <w:bCs w:val="false"/>
+          <w:i/>
+          <w:iCs/>
+          <w:sz w:val="22"/>
+          <w:szCs w:val="22"/>
+          <w:lang w:val="hr-HR"/>
+        </w:rPr>
+        <w:t>More people have been to Russia than I have.</w:t>
+      </w:r>
+      <w:r>
+        <w:rPr>
+          <w:rFonts w:ascii="Times New Roman" w:hAnsi="Times New Roman"/>
+          <w:b w:val="false"/>
+          <w:bCs w:val="false"/>
+          <w:i w:val="false"/>
+          <w:iCs w:val="false"/>
+          <w:sz w:val="22"/>
+          <w:szCs w:val="22"/>
+          <w:lang w:val="hr-HR"/>
+        </w:rPr>
+        <w:t>”, „</w:t>
+      </w:r>
+      <w:r>
+        <w:rPr>
+          <w:rFonts w:ascii="Times New Roman" w:hAnsi="Times New Roman"/>
+          <w:b w:val="false"/>
+          <w:bCs w:val="false"/>
+          <w:i/>
+          <w:iCs/>
+          <w:sz w:val="22"/>
+          <w:szCs w:val="22"/>
+          <w:lang w:val="hr-HR"/>
+        </w:rPr>
+        <w:t>Više je ljudi bilo u Rusiji nego što sam ja bio.</w:t>
+      </w:r>
+      <w:r>
+        <w:rPr>
+          <w:rFonts w:ascii="Times New Roman" w:hAnsi="Times New Roman"/>
+          <w:b w:val="false"/>
+          <w:bCs w:val="false"/>
+          <w:i w:val="false"/>
+          <w:iCs w:val="false"/>
+          <w:sz w:val="22"/>
+          <w:szCs w:val="22"/>
+          <w:lang w:val="hr-HR"/>
+        </w:rPr>
+        <w:t>”. Na prvi se pogled ta rečenica doima ispravna, no, ako pokušate odrediti neko preciznije značenje, shvatit ćete da nešto s tom rečenicom sintaksno ne valja. Da bi poredbena rečenica imala smisla, ako je subjekt glavne surečenice u množini, a predikat joj je glagol s nultom valencijom (kao glagol biti u egzistencijalnom značenju), poredbena surečenica ne može imati isti taj predikat, ali u jednini. Parser u našem mozgu, očito, kao ni parseri u većini compilera, nije napravljen da lovi sve sintaksne greške. Primijetite da je ovo posve druga vrsta besmislice nego Chomskyjeva rečenica „</w:t>
+      </w:r>
+      <w:r>
+        <w:rPr>
+          <w:rFonts w:ascii="Times New Roman" w:hAnsi="Times New Roman"/>
+          <w:b w:val="false"/>
+          <w:bCs w:val="false"/>
+          <w:i/>
+          <w:iCs/>
+          <w:sz w:val="22"/>
+          <w:szCs w:val="22"/>
+          <w:lang w:val="hr-HR"/>
+        </w:rPr>
+        <w:t>Bezbojne zelene ideje spavaju bijesno.</w:t>
+      </w:r>
+      <w:r>
+        <w:rPr>
+          <w:rFonts w:ascii="Times New Roman" w:hAnsi="Times New Roman"/>
+          <w:b w:val="false"/>
+          <w:bCs w:val="false"/>
+          <w:i w:val="false"/>
+          <w:iCs w:val="false"/>
+          <w:sz w:val="22"/>
+          <w:szCs w:val="22"/>
+          <w:lang w:val="hr-HR"/>
+        </w:rPr>
+        <w:t>”, Chomskyjeva rečenica je gramatički ispravna, samo što riječi imaju kontradiktorna značenja. Isto je to drugi fenomen nego poznata (obnovljena u raspravama o vezi programskih i ljudskih jezika) Walter Burleyeva rečenica o kojoj je raspravljao 1328. godine „</w:t>
+      </w:r>
+      <w:r>
+        <w:rPr>
+          <w:rFonts w:ascii="Times New Roman" w:hAnsi="Times New Roman"/>
+          <w:b w:val="false"/>
+          <w:bCs w:val="false"/>
+          <w:i/>
+          <w:iCs/>
+          <w:sz w:val="22"/>
+          <w:szCs w:val="22"/>
+          <w:lang w:val="hr-HR"/>
+        </w:rPr>
+        <w:t>Omne homo habens asinum videt illum.</w:t>
+      </w:r>
+      <w:r>
+        <w:rPr>
+          <w:rFonts w:ascii="Times New Roman" w:hAnsi="Times New Roman"/>
+          <w:b w:val="false"/>
+          <w:bCs w:val="false"/>
+          <w:i w:val="false"/>
+          <w:iCs w:val="false"/>
+          <w:sz w:val="22"/>
+          <w:szCs w:val="22"/>
+          <w:lang w:val="hr-HR"/>
+        </w:rPr>
+        <w:t>”, nju je teško gramatički analizirati, ali, po njemu, svatko tko govori latinski složit će se da je to gramatički ispravna rečenica i da znači „</w:t>
+      </w:r>
+      <w:r>
+        <w:rPr>
+          <w:rFonts w:ascii="Times New Roman" w:hAnsi="Times New Roman"/>
+          <w:b w:val="false"/>
+          <w:bCs w:val="false"/>
+          <w:i/>
+          <w:iCs/>
+          <w:sz w:val="22"/>
+          <w:szCs w:val="22"/>
+          <w:lang w:val="hr-HR"/>
+        </w:rPr>
+        <w:t>Ne posjeduješ magarca ako ga ne vidiš.</w:t>
+      </w:r>
+      <w:r>
+        <w:rPr>
+          <w:rFonts w:ascii="Times New Roman" w:hAnsi="Times New Roman"/>
+          <w:b w:val="false"/>
+          <w:bCs w:val="false"/>
+          <w:i w:val="false"/>
+          <w:iCs w:val="false"/>
+          <w:sz w:val="22"/>
+          <w:szCs w:val="22"/>
+          <w:lang w:val="hr-HR"/>
+        </w:rPr>
+        <w:t>”. Govornici engleskog jezika ne slažu se što znači „</w:t>
+      </w:r>
+      <w:r>
+        <w:rPr>
+          <w:rFonts w:ascii="Times New Roman" w:hAnsi="Times New Roman"/>
+          <w:b w:val="false"/>
+          <w:bCs w:val="false"/>
+          <w:i/>
+          <w:iCs/>
+          <w:sz w:val="22"/>
+          <w:szCs w:val="22"/>
+          <w:lang w:val="hr-HR"/>
+        </w:rPr>
+        <w:t>More people have been to Russia than I have.</w:t>
+      </w:r>
+      <w:r>
+        <w:rPr>
+          <w:rFonts w:ascii="Times New Roman" w:hAnsi="Times New Roman"/>
+          <w:b w:val="false"/>
+          <w:bCs w:val="false"/>
+          <w:i w:val="false"/>
+          <w:iCs w:val="false"/>
+          <w:sz w:val="22"/>
+          <w:szCs w:val="22"/>
+          <w:lang w:val="hr-HR"/>
+        </w:rPr>
+        <w:t xml:space="preserve">”, ustvari, velika većina ljudi, kada razmisli, slaže se da ona ne znači ništa. </w:t>
+      </w:r>
+      <w:r>
+        <w:rPr>
+          <w:rFonts w:ascii="Times New Roman" w:hAnsi="Times New Roman"/>
+          <w:b w:val="false"/>
+          <w:bCs w:val="false"/>
+          <w:i w:val="false"/>
+          <w:iCs w:val="false"/>
+          <w:sz w:val="22"/>
+          <w:szCs w:val="22"/>
+          <w:lang w:val="hr-HR"/>
+        </w:rPr>
+        <w:t>Ne znam</w:t>
+      </w:r>
+      <w:r>
+        <w:rPr>
+          <w:rFonts w:ascii="Times New Roman" w:hAnsi="Times New Roman"/>
+          <w:b w:val="false"/>
+          <w:bCs w:val="false"/>
+          <w:i w:val="false"/>
+          <w:iCs w:val="false"/>
+          <w:sz w:val="22"/>
+          <w:szCs w:val="22"/>
+          <w:lang w:val="hr-HR"/>
+        </w:rPr>
+        <w:t xml:space="preserve"> mogu li r</w:t>
+      </w:r>
+      <w:r>
+        <w:rPr>
+          <w:rFonts w:ascii="Times New Roman" w:hAnsi="Times New Roman"/>
+          <w:b w:val="false"/>
+          <w:bCs w:val="false"/>
+          <w:i w:val="false"/>
+          <w:iCs w:val="false"/>
+          <w:sz w:val="22"/>
+          <w:szCs w:val="22"/>
+          <w:lang w:val="hr-HR"/>
+        </w:rPr>
+        <w:t xml:space="preserve">ečenice kao što </w:t>
+      </w:r>
+      <w:r>
+        <w:rPr>
+          <w:rFonts w:ascii="Times New Roman" w:hAnsi="Times New Roman"/>
+          <w:b w:val="false"/>
+          <w:bCs w:val="false"/>
+          <w:i w:val="false"/>
+          <w:iCs w:val="false"/>
+          <w:sz w:val="22"/>
+          <w:szCs w:val="22"/>
+          <w:lang w:val="hr-HR"/>
+        </w:rPr>
+        <w:t>je</w:t>
+      </w:r>
+      <w:r>
+        <w:rPr>
+          <w:rFonts w:ascii="Times New Roman" w:hAnsi="Times New Roman"/>
+          <w:b w:val="false"/>
+          <w:bCs w:val="false"/>
+          <w:i w:val="false"/>
+          <w:iCs w:val="false"/>
+          <w:sz w:val="22"/>
+          <w:szCs w:val="22"/>
+          <w:lang w:val="hr-HR"/>
+        </w:rPr>
+        <w:t xml:space="preserve"> „</w:t>
+      </w:r>
+      <w:r>
+        <w:rPr>
+          <w:rFonts w:ascii="Times New Roman" w:hAnsi="Times New Roman"/>
+          <w:b w:val="false"/>
+          <w:bCs w:val="false"/>
+          <w:i/>
+          <w:iCs/>
+          <w:sz w:val="22"/>
+          <w:szCs w:val="22"/>
+          <w:lang w:val="hr-HR"/>
+        </w:rPr>
+        <w:t>Omne homo habens asinum videt illum.</w:t>
+      </w:r>
+      <w:r>
+        <w:rPr>
+          <w:rFonts w:ascii="Times New Roman" w:hAnsi="Times New Roman"/>
+          <w:b w:val="false"/>
+          <w:bCs w:val="false"/>
+          <w:i w:val="false"/>
+          <w:iCs w:val="false"/>
+          <w:sz w:val="22"/>
+          <w:szCs w:val="22"/>
+          <w:lang w:val="hr-HR"/>
+        </w:rPr>
+        <w:t>” postojati u programskim jezicima</w:t>
+      </w:r>
+      <w:r>
+        <w:rPr>
+          <w:rStyle w:val="FootnoteAnchor"/>
+          <w:rFonts w:ascii="Times New Roman" w:hAnsi="Times New Roman"/>
+          <w:b w:val="false"/>
+          <w:bCs w:val="false"/>
+          <w:i w:val="false"/>
+          <w:iCs w:val="false"/>
+          <w:sz w:val="22"/>
+          <w:szCs w:val="22"/>
+          <w:lang w:val="hr-HR"/>
+        </w:rPr>
+        <w:footnoteReference w:id="26"/>
+      </w:r>
+      <w:r>
+        <w:rPr>
+          <w:rFonts w:ascii="Times New Roman" w:hAnsi="Times New Roman"/>
+          <w:b w:val="false"/>
+          <w:bCs w:val="false"/>
+          <w:i w:val="false"/>
+          <w:iCs w:val="false"/>
+          <w:sz w:val="22"/>
+          <w:szCs w:val="22"/>
+          <w:lang w:val="hr-HR"/>
+        </w:rPr>
+        <w:t>, ali rečenice kao što su „</w:t>
+      </w:r>
+      <w:r>
+        <w:rPr>
+          <w:rFonts w:ascii="Times New Roman" w:hAnsi="Times New Roman"/>
+          <w:b w:val="false"/>
+          <w:bCs w:val="false"/>
+          <w:i/>
+          <w:iCs/>
+          <w:sz w:val="22"/>
+          <w:szCs w:val="22"/>
+          <w:lang w:val="hr-HR"/>
+        </w:rPr>
+        <w:t>More people have been to Russia than I have.</w:t>
+      </w:r>
+      <w:r>
+        <w:rPr>
+          <w:rFonts w:ascii="Times New Roman" w:hAnsi="Times New Roman"/>
+          <w:b w:val="false"/>
+          <w:bCs w:val="false"/>
+          <w:i w:val="false"/>
+          <w:iCs w:val="false"/>
+          <w:sz w:val="22"/>
+          <w:szCs w:val="22"/>
+          <w:lang w:val="hr-HR"/>
+        </w:rPr>
+        <w:t xml:space="preserve">” </w:t>
+      </w:r>
+      <w:r>
+        <w:rPr>
+          <w:rFonts w:ascii="Times New Roman" w:hAnsi="Times New Roman"/>
+          <w:b w:val="false"/>
+          <w:bCs w:val="false"/>
+          <w:i w:val="false"/>
+          <w:iCs w:val="false"/>
+          <w:sz w:val="22"/>
+          <w:szCs w:val="22"/>
+          <w:lang w:val="hr-HR"/>
+        </w:rPr>
+        <w:t>sigurno</w:t>
+      </w:r>
+      <w:r>
+        <w:rPr>
+          <w:rFonts w:ascii="Times New Roman" w:hAnsi="Times New Roman"/>
+          <w:b w:val="false"/>
+          <w:bCs w:val="false"/>
+          <w:i w:val="false"/>
+          <w:iCs w:val="false"/>
+          <w:sz w:val="22"/>
+          <w:szCs w:val="22"/>
+          <w:lang w:val="hr-HR"/>
+        </w:rPr>
+        <w:t xml:space="preserve"> mogu.</w:t>
+      </w:r>
+      <w:r>
+        <w:rPr>
+          <w:rFonts w:ascii="Times New Roman" w:hAnsi="Times New Roman"/>
+          <w:b w:val="false"/>
+          <w:bCs w:val="false"/>
+          <w:i w:val="false"/>
+          <w:iCs w:val="false"/>
+          <w:sz w:val="22"/>
+          <w:szCs w:val="22"/>
+          <w:lang w:val="hr-HR"/>
+        </w:rPr>
+        <w:t xml:space="preserve"> </w:t>
+      </w:r>
+      <w:r>
+        <w:rPr>
+          <w:rFonts w:ascii="Times New Roman" w:hAnsi="Times New Roman"/>
+          <w:b w:val="false"/>
+          <w:bCs w:val="false"/>
+          <w:i w:val="false"/>
+          <w:iCs w:val="false"/>
+          <w:sz w:val="22"/>
+          <w:szCs w:val="22"/>
+          <w:lang w:val="hr-HR"/>
+        </w:rPr>
+        <w:t>Ipak, m</w:t>
+      </w:r>
+      <w:r>
+        <w:rPr>
+          <w:rFonts w:ascii="Times New Roman" w:hAnsi="Times New Roman"/>
+          <w:b w:val="false"/>
+          <w:bCs w:val="false"/>
+          <w:i w:val="false"/>
+          <w:iCs w:val="false"/>
+          <w:sz w:val="22"/>
+          <w:szCs w:val="22"/>
+          <w:lang w:val="hr-HR"/>
+        </w:rPr>
+        <w:t xml:space="preserve">islim da semantički analizer nije potreban za asemblerski jezik, jer mislim da je </w:t>
+      </w:r>
+      <w:r>
+        <w:rPr>
+          <w:rFonts w:ascii="Times New Roman" w:hAnsi="Times New Roman"/>
+          <w:b w:val="false"/>
+          <w:bCs w:val="false"/>
+          <w:i w:val="false"/>
+          <w:iCs w:val="false"/>
+          <w:sz w:val="22"/>
+          <w:szCs w:val="22"/>
+          <w:lang w:val="hr-HR"/>
+        </w:rPr>
+        <w:t>na</w:t>
+      </w:r>
+      <w:r>
+        <w:rPr>
+          <w:rFonts w:ascii="Times New Roman" w:hAnsi="Times New Roman"/>
+          <w:b w:val="false"/>
+          <w:bCs w:val="false"/>
+          <w:i w:val="false"/>
+          <w:iCs w:val="false"/>
+          <w:sz w:val="22"/>
+          <w:szCs w:val="22"/>
+          <w:lang w:val="hr-HR"/>
+        </w:rPr>
+        <w:t xml:space="preserve"> asemblerskom jeziku nemoguće konstruirati rečenicu </w:t>
+      </w:r>
+      <w:r>
+        <w:rPr>
+          <w:rFonts w:ascii="Times New Roman" w:hAnsi="Times New Roman"/>
+          <w:b w:val="false"/>
+          <w:bCs w:val="false"/>
+          <w:i w:val="false"/>
+          <w:iCs w:val="false"/>
+          <w:sz w:val="22"/>
+          <w:szCs w:val="22"/>
+          <w:lang w:val="hr-HR"/>
+        </w:rPr>
+        <w:t>kao što je</w:t>
+      </w:r>
+      <w:r>
+        <w:rPr>
+          <w:rFonts w:ascii="Times New Roman" w:hAnsi="Times New Roman"/>
+          <w:b w:val="false"/>
+          <w:bCs w:val="false"/>
+          <w:i w:val="false"/>
+          <w:iCs w:val="false"/>
+          <w:sz w:val="22"/>
+          <w:szCs w:val="22"/>
+          <w:lang w:val="hr-HR"/>
+        </w:rPr>
+        <w:t xml:space="preserve"> „</w:t>
+      </w:r>
+      <w:r>
+        <w:rPr>
+          <w:rFonts w:ascii="Times New Roman" w:hAnsi="Times New Roman"/>
+          <w:b w:val="false"/>
+          <w:bCs w:val="false"/>
+          <w:i/>
+          <w:iCs/>
+          <w:sz w:val="22"/>
+          <w:szCs w:val="22"/>
+          <w:lang w:val="hr-HR"/>
+        </w:rPr>
+        <w:t>More people have been to Russia than I have.</w:t>
+      </w:r>
+      <w:r>
+        <w:rPr>
+          <w:rFonts w:ascii="Times New Roman" w:hAnsi="Times New Roman"/>
+          <w:b w:val="false"/>
+          <w:bCs w:val="false"/>
+          <w:i w:val="false"/>
+          <w:iCs w:val="false"/>
+          <w:sz w:val="22"/>
+          <w:szCs w:val="22"/>
+          <w:lang w:val="hr-HR"/>
+        </w:rPr>
+        <w:t xml:space="preserve">”, </w:t>
+      </w:r>
+      <w:r>
+        <w:rPr>
+          <w:rFonts w:ascii="Times New Roman" w:hAnsi="Times New Roman"/>
+          <w:b w:val="false"/>
+          <w:bCs w:val="false"/>
+          <w:i w:val="false"/>
+          <w:iCs w:val="false"/>
+          <w:sz w:val="22"/>
+          <w:szCs w:val="22"/>
+          <w:lang w:val="hr-HR"/>
+        </w:rPr>
+        <w:t>iako su takve rečenice moguće u višim programskim jezicima</w:t>
+      </w:r>
+      <w:r>
+        <w:rPr>
+          <w:rFonts w:ascii="Times New Roman" w:hAnsi="Times New Roman"/>
+          <w:b w:val="false"/>
+          <w:bCs w:val="false"/>
+          <w:i w:val="false"/>
+          <w:iCs w:val="false"/>
+          <w:sz w:val="22"/>
+          <w:szCs w:val="22"/>
+          <w:lang w:val="hr-HR"/>
+        </w:rPr>
+        <w:t>.</w:t>
+      </w:r>
+    </w:p>
+    <w:p>
+      <w:pPr>
+        <w:pStyle w:val="Normal"/>
+        <w:jc w:val="both"/>
+        <w:rPr/>
+      </w:pPr>
+      <w:r>
+        <w:rPr>
+          <w:rFonts w:ascii="Times New Roman" w:hAnsi="Times New Roman"/>
+          <w:b w:val="false"/>
+          <w:bCs w:val="false"/>
+          <w:i w:val="false"/>
+          <w:iCs w:val="false"/>
+          <w:sz w:val="22"/>
+          <w:szCs w:val="22"/>
+          <w:lang w:val="hr-HR"/>
+        </w:rPr>
         <w:t>A</w:t>
       </w:r>
       <w:r>
@@ -21687,7 +22307,7 @@
           <w:szCs w:val="22"/>
           <w:lang w:val="hr-HR"/>
         </w:rPr>
-        <w:footnoteReference w:id="25"/>
+        <w:footnoteReference w:id="27"/>
       </w:r>
       <w:r>
         <w:rPr>
@@ -21766,7 +22386,7 @@
           <w:szCs w:val="22"/>
           <w:lang w:val="hr-HR"/>
         </w:rPr>
-        <w:footnoteReference w:id="26"/>
+        <w:footnoteReference w:id="28"/>
       </w:r>
       <w:r>
         <w:rPr>
@@ -21832,7 +22452,7 @@
           <w:szCs w:val="22"/>
           <w:lang w:val="hr-HR"/>
         </w:rPr>
-        <w:footnoteReference w:id="27"/>
+        <w:footnoteReference w:id="29"/>
       </w:r>
       <w:r>
         <w:rPr>
@@ -21963,7 +22583,7 @@
           <w:szCs w:val="22"/>
           <w:lang w:val="hr-HR"/>
         </w:rPr>
-        <w:footnoteReference w:id="28"/>
+        <w:footnoteReference w:id="30"/>
       </w:r>
       <w:r>
         <w:rPr>
@@ -22368,7 +22988,7 @@
           <w:szCs w:val="22"/>
           <w:lang w:val="hr-HR"/>
         </w:rPr>
-        <w:footnoteReference w:id="29"/>
+        <w:footnoteReference w:id="31"/>
       </w:r>
       <w:r>
         <w:rPr>
@@ -26143,7 +26763,7 @@
           <w:szCs w:val="22"/>
           <w:lang w:val="hr-HR"/>
         </w:rPr>
-        <w:footnoteReference w:id="30"/>
+        <w:footnoteReference w:id="32"/>
       </w:r>
       <w:r>
         <w:rPr>
@@ -26430,7 +27050,7 @@
           <w:szCs w:val="22"/>
           <w:lang w:val="hr-HR"/>
         </w:rPr>
-        <w:footnoteReference w:id="31"/>
+        <w:footnoteReference w:id="33"/>
       </w:r>
       <w:r>
         <w:rPr>
@@ -28545,7 +29165,7 @@
           <w:szCs w:val="22"/>
           <w:lang w:val="hr-HR"/>
         </w:rPr>
-        <w:footnoteReference w:id="32"/>
+        <w:footnoteReference w:id="34"/>
       </w:r>
       <w:r>
         <w:rPr>
@@ -29215,7 +29835,7 @@
           <w:szCs w:val="22"/>
           <w:lang w:val="hr-HR"/>
         </w:rPr>
-        <w:footnoteReference w:id="33"/>
+        <w:footnoteReference w:id="35"/>
       </w:r>
       <w:r>
         <w:rPr>
@@ -29255,7 +29875,7 @@
           <w:vertAlign w:val="superscript"/>
           <w:lang w:val="hr-HR"/>
         </w:rPr>
-        <w:footnoteReference w:id="34"/>
+        <w:footnoteReference w:id="36"/>
       </w:r>
       <w:r>
         <w:rPr>
@@ -29432,7 +30052,7 @@
           <w:szCs w:val="22"/>
           <w:lang w:val="hr-HR"/>
         </w:rPr>
-        <w:footnoteReference w:id="35"/>
+        <w:footnoteReference w:id="37"/>
       </w:r>
       <w:r>
         <w:rPr>
@@ -29693,7 +30313,7 @@
           <w:szCs w:val="22"/>
           <w:lang w:val="hr-HR"/>
         </w:rPr>
-        <w:footnoteReference w:id="36"/>
+        <w:footnoteReference w:id="38"/>
       </w:r>
       <w:r>
         <w:rPr>
@@ -29811,7 +30431,7 @@
           <w:szCs w:val="22"/>
           <w:lang w:val="hr-HR"/>
         </w:rPr>
-        <w:footnoteReference w:id="37"/>
+        <w:footnoteReference w:id="39"/>
       </w:r>
       <w:r>
         <w:rPr>
@@ -30482,7 +31102,7 @@
           <w:szCs w:val="22"/>
           <w:lang w:val="hr-HR"/>
         </w:rPr>
-        <w:footnoteReference w:id="38"/>
+        <w:footnoteReference w:id="40"/>
       </w:r>
       <w:r>
         <w:rPr>
@@ -30824,7 +31444,7 @@
           <w:szCs w:val="22"/>
           <w:lang w:val="hr-HR"/>
         </w:rPr>
-        <w:footnoteReference w:id="39"/>
+        <w:footnoteReference w:id="41"/>
       </w:r>
       <w:r>
         <w:rPr>
@@ -30998,7 +31618,7 @@
           <w:iCs/>
           <w:lang w:val="en-US"/>
         </w:rPr>
-        <w:footnoteReference w:id="40"/>
+        <w:footnoteReference w:id="42"/>
       </w:r>
       <w:r>
         <w:rPr>
@@ -31307,7 +31927,7 @@
           <w:rStyle w:val="FootnoteAnchor"/>
           <w:lang w:val="hr-HR"/>
         </w:rPr>
-        <w:footnoteReference w:id="41"/>
+        <w:footnoteReference w:id="43"/>
       </w:r>
       <w:r>
         <w:rPr>
@@ -31320,7 +31940,7 @@
           <w:rStyle w:val="FootnoteAnchor"/>
           <w:lang w:val="hr-HR"/>
         </w:rPr>
-        <w:footnoteReference w:id="42"/>
+        <w:footnoteReference w:id="44"/>
       </w:r>
       <w:r>
         <w:rPr>
@@ -31333,7 +31953,7 @@
           <w:rStyle w:val="FootnoteAnchor"/>
           <w:lang w:val="hr-HR"/>
         </w:rPr>
-        <w:footnoteReference w:id="43"/>
+        <w:footnoteReference w:id="45"/>
       </w:r>
       <w:r>
         <w:rPr>
@@ -31346,7 +31966,7 @@
           <w:rStyle w:val="FootnoteAnchor"/>
           <w:lang w:val="hr-HR"/>
         </w:rPr>
-        <w:footnoteReference w:id="44"/>
+        <w:footnoteReference w:id="46"/>
       </w:r>
       <w:r>
         <w:rPr>
@@ -31359,7 +31979,7 @@
           <w:rStyle w:val="FootnoteAnchor"/>
           <w:lang w:val="hr-HR"/>
         </w:rPr>
-        <w:footnoteReference w:id="45"/>
+        <w:footnoteReference w:id="47"/>
       </w:r>
       <w:r>
         <w:rPr>
@@ -31372,7 +31992,7 @@
           <w:rStyle w:val="FootnoteAnchor"/>
           <w:lang w:val="hr-HR"/>
         </w:rPr>
-        <w:footnoteReference w:id="46"/>
+        <w:footnoteReference w:id="48"/>
       </w:r>
       <w:r>
         <w:rPr>
@@ -31413,7 +32033,7 @@
           <w:i/>
           <w:lang w:val="hr-HR"/>
         </w:rPr>
-        <w:footnoteReference w:id="47"/>
+        <w:footnoteReference w:id="49"/>
       </w:r>
       <w:r>
         <w:rPr>
@@ -31532,7 +32152,7 @@
           <w:i/>
           <w:lang w:val="hr-HR"/>
         </w:rPr>
-        <w:footnoteReference w:id="48"/>
+        <w:footnoteReference w:id="50"/>
       </w:r>
       <w:r>
         <w:rPr>
@@ -31871,7 +32491,7 @@
           <w:iCs w:val="false"/>
           <w:lang w:val="hr-HR"/>
         </w:rPr>
-        <w:footnoteReference w:id="49"/>
+        <w:footnoteReference w:id="51"/>
       </w:r>
       <w:r>
         <w:rPr>
@@ -31896,7 +32516,7 @@
           <w:iCs w:val="false"/>
           <w:lang w:val="hr-HR"/>
         </w:rPr>
-        <w:footnoteReference w:id="50"/>
+        <w:footnoteReference w:id="52"/>
       </w:r>
       <w:r>
         <w:rPr>
@@ -31927,7 +32547,7 @@
           <w:rStyle w:val="FootnoteAnchor"/>
           <w:lang w:val="hr-HR"/>
         </w:rPr>
-        <w:footnoteReference w:id="51"/>
+        <w:footnoteReference w:id="53"/>
       </w:r>
       <w:r>
         <w:rPr>
@@ -33001,7 +33621,7 @@
           <w:rFonts w:ascii="Courier New" w:hAnsi="Courier New"/>
         </w:rPr>
         <w:tab/>
-        <w:t>https://github.com/FlatAssembler/AECforWebAssembly/raw/master/tokenizer.cpp</w:t>
+        <w:t>https://github.com/FlatAssembler/PicoBlaze_Simulator_in_JS/pull/10</w:t>
       </w:r>
     </w:p>
   </w:footnote>
@@ -33024,7 +33644,7 @@
           <w:rFonts w:ascii="Courier New" w:hAnsi="Courier New"/>
         </w:rPr>
         <w:tab/>
-        <w:t>https://github.com/FlatAssembler/AECforWebAssembly/raw/master/semanticAnalyzer.cpp</w:t>
+        <w:t>https://github.com/FlatAssembler/AECforWebAssembly/raw/master/tokenizer.cpp</w:t>
       </w:r>
     </w:p>
   </w:footnote>
@@ -33032,7 +33652,9 @@
     <w:p>
       <w:pPr>
         <w:pStyle w:val="Footnote"/>
-        <w:rPr/>
+        <w:rPr>
+          <w:rFonts w:ascii="Courier New" w:hAnsi="Courier New"/>
+        </w:rPr>
       </w:pPr>
       <w:r>
         <w:rPr>
@@ -33041,72 +33663,11 @@
         <w:footnoteRef/>
       </w:r>
       <w:r>
-        <w:rPr/>
+        <w:rPr>
+          <w:rFonts w:ascii="Courier New" w:hAnsi="Courier New"/>
+        </w:rPr>
         <w:tab/>
-        <w:t xml:space="preserve">Korisnik StackExchangea </w:t>
-      </w:r>
-      <w:r>
-        <w:rPr>
-          <w:i/>
-          <w:iCs/>
-        </w:rPr>
-        <w:t>kaya3</w:t>
-      </w:r>
-      <w:r>
-        <w:rPr>
-          <w:i w:val="false"/>
-          <w:iCs w:val="false"/>
-        </w:rPr>
-        <w:t xml:space="preserve"> misli da se re</w:t>
-      </w:r>
-      <w:r>
-        <w:rPr>
-          <w:i w:val="false"/>
-          <w:iCs w:val="false"/>
-          <w:lang w:val="hr-HR"/>
-        </w:rPr>
-        <w:t>čenice kao što je „</w:t>
-      </w:r>
-      <w:r>
-        <w:rPr>
-          <w:i/>
-          <w:iCs/>
-          <w:lang w:val="hr-HR"/>
-        </w:rPr>
-        <w:t>Omne homo habens asinum videt illum.</w:t>
-      </w:r>
-      <w:r>
-        <w:rPr>
-          <w:i w:val="false"/>
-          <w:iCs w:val="false"/>
-          <w:lang w:val="hr-HR"/>
-        </w:rPr>
-        <w:t xml:space="preserve">” mogu napraviti u Rustu i u drugim programskim jezicima koji podržavaju </w:t>
-      </w:r>
-      <w:r>
-        <w:rPr>
-          <w:i/>
-          <w:iCs/>
-          <w:lang w:val="hr-HR"/>
-        </w:rPr>
-        <w:t>pattern-matching</w:t>
-      </w:r>
-      <w:r>
-        <w:rPr>
-          <w:i w:val="false"/>
-          <w:iCs w:val="false"/>
-          <w:lang w:val="hr-HR"/>
-        </w:rPr>
-        <w:t xml:space="preserve">: </w:t>
-      </w:r>
-      <w:r>
-        <w:rPr>
-          <w:rFonts w:ascii="Courier New" w:hAnsi="Courier New"/>
-          <w:i w:val="false"/>
-          <w:iCs w:val="false"/>
-          <w:lang w:val="hr-HR"/>
-        </w:rPr>
-        <w:t>https://languagedesign.stackexchange.com/a/1463/330</w:t>
+        <w:t>https://github.com/FlatAssembler/PicoBlaze_Simulator_in_JS/pull/11</w:t>
       </w:r>
     </w:p>
   </w:footnote>
@@ -33129,7 +33690,7 @@
           <w:rFonts w:ascii="Courier New" w:hAnsi="Courier New"/>
         </w:rPr>
         <w:tab/>
-        <w:t>https://languagedesign.stackexchange.com/q/1469/330</w:t>
+        <w:t>https://github.com/FlatAssembler/AECforWebAssembly/raw/master/semanticAnalyzer.cpp</w:t>
       </w:r>
     </w:p>
   </w:footnote>
@@ -33137,9 +33698,7 @@
     <w:p>
       <w:pPr>
         <w:pStyle w:val="Footnote"/>
-        <w:rPr>
-          <w:rFonts w:ascii="Courier New" w:hAnsi="Courier New"/>
-        </w:rPr>
+        <w:rPr/>
       </w:pPr>
       <w:r>
         <w:rPr>
@@ -33148,11 +33707,72 @@
         <w:footnoteRef/>
       </w:r>
       <w:r>
-        <w:rPr>
-          <w:rFonts w:ascii="Courier New" w:hAnsi="Courier New"/>
-        </w:rPr>
+        <w:rPr/>
         <w:tab/>
-        <w:t>https://wiki.php.net/rfc/ternary_associativity</w:t>
+        <w:t xml:space="preserve">Korisnik StackExchangea </w:t>
+      </w:r>
+      <w:r>
+        <w:rPr>
+          <w:i/>
+          <w:iCs/>
+        </w:rPr>
+        <w:t>kaya3</w:t>
+      </w:r>
+      <w:r>
+        <w:rPr>
+          <w:i w:val="false"/>
+          <w:iCs w:val="false"/>
+        </w:rPr>
+        <w:t xml:space="preserve"> misli da se re</w:t>
+      </w:r>
+      <w:r>
+        <w:rPr>
+          <w:i w:val="false"/>
+          <w:iCs w:val="false"/>
+          <w:lang w:val="hr-HR"/>
+        </w:rPr>
+        <w:t>čenice kao što je „</w:t>
+      </w:r>
+      <w:r>
+        <w:rPr>
+          <w:i/>
+          <w:iCs/>
+          <w:lang w:val="hr-HR"/>
+        </w:rPr>
+        <w:t>Omne homo habens asinum videt illum.</w:t>
+      </w:r>
+      <w:r>
+        <w:rPr>
+          <w:i w:val="false"/>
+          <w:iCs w:val="false"/>
+          <w:lang w:val="hr-HR"/>
+        </w:rPr>
+        <w:t xml:space="preserve">” mogu napraviti u Rustu i u drugim programskim jezicima koji podržavaju </w:t>
+      </w:r>
+      <w:r>
+        <w:rPr>
+          <w:i/>
+          <w:iCs/>
+          <w:lang w:val="hr-HR"/>
+        </w:rPr>
+        <w:t>pattern-matching</w:t>
+      </w:r>
+      <w:r>
+        <w:rPr>
+          <w:i w:val="false"/>
+          <w:iCs w:val="false"/>
+          <w:lang w:val="hr-HR"/>
+        </w:rPr>
+        <w:t xml:space="preserve">: </w:t>
+      </w:r>
+      <w:r>
+        <w:rPr>
+          <w:rFonts w:ascii="Courier New" w:hAnsi="Courier New"/>
+          <w:i w:val="false"/>
+          <w:iCs w:val="false"/>
+          <w:lang w:val="hr-HR"/>
+        </w:rPr>
+        <w:t>https://languagedesign.stackexchange.com/a/1463/330</w:t>
       </w:r>
     </w:p>
   </w:footnote>
@@ -33175,7 +33795,7 @@
           <w:rFonts w:ascii="Courier New" w:hAnsi="Courier New"/>
         </w:rPr>
         <w:tab/>
-        <w:t>https://flatassembler.github.io/compiler.html</w:t>
+        <w:t>https://languagedesign.stackexchange.com/q/1469/330</w:t>
       </w:r>
     </w:p>
   </w:footnote>
@@ -33198,7 +33818,7 @@
           <w:rFonts w:ascii="Courier New" w:hAnsi="Courier New"/>
         </w:rPr>
         <w:tab/>
-        <w:t>https://stackoverflow.com/a/62104607/8902065</w:t>
+        <w:t>https://wiki.php.net/rfc/ternary_associativity</w:t>
       </w:r>
     </w:p>
   </w:footnote>
@@ -33207,7 +33827,7 @@
       <w:pPr>
         <w:pStyle w:val="Footnote"/>
         <w:rPr>
-          <w:lang w:val="hr-HR"/>
+          <w:rFonts w:ascii="Courier New" w:hAnsi="Courier New"/>
         </w:rPr>
       </w:pPr>
       <w:r>
@@ -33218,17 +33838,10 @@
       </w:r>
       <w:r>
         <w:rPr>
-          <w:lang w:val="hr-HR"/>
+          <w:rFonts w:ascii="Courier New" w:hAnsi="Courier New"/>
         </w:rPr>
         <w:tab/>
-        <w:t xml:space="preserve">Program kojim sam to isprobao dostupan je na mom GitHub profilu: </w:t>
-      </w:r>
-      <w:r>
-        <w:rPr>
-          <w:rFonts w:ascii="Courier New" w:hAnsi="Courier New"/>
-          <w:lang w:val="hr-HR"/>
-        </w:rPr>
-        <w:t>https://github.com/FlatAssembler/AECforWebAssembly/issues/19#issue-1751055396</w:t>
+        <w:t>https://flatassembler.github.io/compiler.html</w:t>
       </w:r>
     </w:p>
   </w:footnote>
@@ -33251,7 +33864,7 @@
           <w:rFonts w:ascii="Courier New" w:hAnsi="Courier New"/>
         </w:rPr>
         <w:tab/>
-        <w:t>https://codereview.stackexchange.com/questions/253951/converting-decimal-to-binary-in-assembly/253978#253978</w:t>
+        <w:t>https://stackoverflow.com/a/62104607/8902065</w:t>
       </w:r>
     </w:p>
   </w:footnote>
@@ -33260,7 +33873,7 @@
       <w:pPr>
         <w:pStyle w:val="Footnote"/>
         <w:rPr>
-          <w:rFonts w:ascii="Courier New" w:hAnsi="Courier New"/>
+          <w:lang w:val="hr-HR"/>
         </w:rPr>
       </w:pPr>
       <w:r>
@@ -33271,10 +33884,17 @@
       </w:r>
       <w:r>
         <w:rPr>
-          <w:rFonts w:ascii="Courier New" w:hAnsi="Courier New"/>
+          <w:lang w:val="hr-HR"/>
         </w:rPr>
         <w:tab/>
-        <w:t>https://github.com/FlatAssembler/AECforWebAssembly/issues/3</w:t>
+        <w:t xml:space="preserve">Program kojim sam to isprobao dostupan je na mom GitHub profilu: </w:t>
+      </w:r>
+      <w:r>
+        <w:rPr>
+          <w:rFonts w:ascii="Courier New" w:hAnsi="Courier New"/>
+          <w:lang w:val="hr-HR"/>
+        </w:rPr>
+        <w:t>https://github.com/FlatAssembler/AECforWebAssembly/issues/19#issue-1751055396</w:t>
       </w:r>
     </w:p>
   </w:footnote>
@@ -33297,7 +33917,7 @@
           <w:rFonts w:ascii="Courier New" w:hAnsi="Courier New"/>
         </w:rPr>
         <w:tab/>
-        <w:t>https://flatassembler.github.io/analogClock.html</w:t>
+        <w:t>https://codereview.stackexchange.com/questions/253951/converting-decimal-to-binary-in-assembly/253978#253978</w:t>
       </w:r>
     </w:p>
   </w:footnote>
@@ -33320,7 +33940,7 @@
           <w:rFonts w:ascii="Courier New" w:hAnsi="Courier New"/>
         </w:rPr>
         <w:tab/>
-        <w:t>https://atheistforums.org/thread-61911-post-2113649.html#pid2113649</w:t>
+        <w:t>https://github.com/FlatAssembler/AECforWebAssembly/issues/3</w:t>
       </w:r>
     </w:p>
   </w:footnote>
@@ -33343,7 +33963,7 @@
           <w:rFonts w:ascii="Courier New" w:hAnsi="Courier New"/>
         </w:rPr>
         <w:tab/>
-        <w:t>https://www.reddit.com/r/asm/comments/jyfrxy/how_to_implement_breakpoints_in_a_simulator/gd5ysu7/?utm_source=reddit&amp;utm_medium=web2x&amp;context=3</w:t>
+        <w:t>https://flatassembler.github.io/analogClock.html</w:t>
       </w:r>
     </w:p>
   </w:footnote>
@@ -33366,7 +33986,7 @@
           <w:rFonts w:ascii="Courier New" w:hAnsi="Courier New"/>
         </w:rPr>
         <w:tab/>
-        <w:t>https://atheistforums.org/thread-61911-post-2112572.html#pid2112572</w:t>
+        <w:t>https://atheistforums.org/thread-61911-post-2113649.html#pid2113649</w:t>
       </w:r>
     </w:p>
   </w:footnote>
@@ -33389,7 +34009,7 @@
           <w:rFonts w:ascii="Courier New" w:hAnsi="Courier New"/>
         </w:rPr>
         <w:tab/>
-        <w:t>https://atheistforums.org/thread-61911-post-2112817.html#pid2112817</w:t>
+        <w:t>https://www.reddit.com/r/asm/comments/jyfrxy/how_to_implement_breakpoints_in_a_simulator/gd5ysu7/?utm_source=reddit&amp;utm_medium=web2x&amp;context=3</w:t>
       </w:r>
     </w:p>
   </w:footnote>
@@ -33412,7 +34032,7 @@
           <w:rFonts w:ascii="Courier New" w:hAnsi="Courier New"/>
         </w:rPr>
         <w:tab/>
-        <w:t>https://atheistforums.org/thread-61911-post-2113176.html#pid2113176</w:t>
+        <w:t>https://atheistforums.org/thread-61911-post-2112572.html#pid2112572</w:t>
       </w:r>
     </w:p>
   </w:footnote>
@@ -33435,7 +34055,7 @@
           <w:rFonts w:ascii="Courier New" w:hAnsi="Courier New"/>
         </w:rPr>
         <w:tab/>
-        <w:t>https://github.com/FlatAssembler/PicoBlaze_Simulator_for_Android</w:t>
+        <w:t>https://atheistforums.org/thread-61911-post-2112817.html#pid2112817</w:t>
       </w:r>
     </w:p>
   </w:footnote>
@@ -33445,7 +34065,6 @@
         <w:pStyle w:val="Footnote"/>
         <w:rPr>
           <w:rFonts w:ascii="Courier New" w:hAnsi="Courier New"/>
-          <w:lang w:val="hr-HR"/>
         </w:rPr>
       </w:pPr>
       <w:r>
@@ -33457,10 +34076,9 @@
       <w:r>
         <w:rPr>
           <w:rFonts w:ascii="Courier New" w:hAnsi="Courier New"/>
-          <w:lang w:val="hr-HR"/>
         </w:rPr>
         <w:tab/>
-        <w:t>https://picoblaze-simulator.sourceforge.io/</w:t>
+        <w:t>https://atheistforums.org/thread-61911-post-2113176.html#pid2113176</w:t>
       </w:r>
     </w:p>
   </w:footnote>
@@ -33470,7 +34088,6 @@
         <w:pStyle w:val="Footnote"/>
         <w:rPr>
           <w:rFonts w:ascii="Courier New" w:hAnsi="Courier New"/>
-          <w:lang w:val="hr-HR"/>
         </w:rPr>
       </w:pPr>
       <w:r>
@@ -33482,10 +34099,9 @@
       <w:r>
         <w:rPr>
           <w:rFonts w:ascii="Courier New" w:hAnsi="Courier New"/>
-          <w:lang w:val="hr-HR"/>
         </w:rPr>
         <w:tab/>
-        <w:t>https://flatassembler.github.io/PicoBlaze/PicoBlaze.html</w:t>
+        <w:t>https://github.com/FlatAssembler/PicoBlaze_Simulator_for_Android</w:t>
       </w:r>
     </w:p>
   </w:footnote>
@@ -33493,7 +34109,10 @@
     <w:p>
       <w:pPr>
         <w:pStyle w:val="Footnote"/>
-        <w:rPr/>
+        <w:rPr>
+          <w:rFonts w:ascii="Courier New" w:hAnsi="Courier New"/>
+          <w:lang w:val="hr-HR"/>
+        </w:rPr>
       </w:pPr>
       <w:r>
         <w:rPr>
@@ -33502,9 +34121,12 @@
         <w:footnoteRef/>
       </w:r>
       <w:r>
-        <w:rPr/>
+        <w:rPr>
+          <w:rFonts w:ascii="Courier New" w:hAnsi="Courier New"/>
+          <w:lang w:val="hr-HR"/>
+        </w:rPr>
         <w:tab/>
-        <w:t>https://informatika.azoo.hr/natjecanje/dogadjaj/175/rezultati</w:t>
+        <w:t>https://picoblaze-simulator.sourceforge.io/</w:t>
       </w:r>
     </w:p>
   </w:footnote>
@@ -33512,7 +34134,10 @@
     <w:p>
       <w:pPr>
         <w:pStyle w:val="Footnote"/>
-        <w:rPr/>
+        <w:rPr>
+          <w:rFonts w:ascii="Courier New" w:hAnsi="Courier New"/>
+          <w:lang w:val="hr-HR"/>
+        </w:rPr>
       </w:pPr>
       <w:r>
         <w:rPr>
@@ -33521,9 +34146,12 @@
         <w:footnoteRef/>
       </w:r>
       <w:r>
-        <w:rPr/>
+        <w:rPr>
+          <w:rFonts w:ascii="Courier New" w:hAnsi="Courier New"/>
+          <w:lang w:val="hr-HR"/>
+        </w:rPr>
         <w:tab/>
-        <w:t>https://informatika.azoo.hr/natjecanje/dogadjaj/235/rezultati</w:t>
+        <w:t>https://flatassembler.github.io/PicoBlaze/PicoBlaze.html</w:t>
       </w:r>
     </w:p>
   </w:footnote>
@@ -33542,11 +34170,49 @@
       <w:r>
         <w:rPr/>
         <w:tab/>
-        <w:t>https://informatika.azoo.hr/natjecanje/dogadjaj/288/rezultati</w:t>
+        <w:t>https://informatika.azoo.hr/natjecanje/dogadjaj/175/rezultati</w:t>
       </w:r>
     </w:p>
   </w:footnote>
   <w:footnote w:id="44">
+    <w:p>
+      <w:pPr>
+        <w:pStyle w:val="Footnote"/>
+        <w:rPr/>
+      </w:pPr>
+      <w:r>
+        <w:rPr>
+          <w:rStyle w:val="FootnoteCharacters"/>
+        </w:rPr>
+        <w:footnoteRef/>
+      </w:r>
+      <w:r>
+        <w:rPr/>
+        <w:tab/>
+        <w:t>https://informatika.azoo.hr/natjecanje/dogadjaj/235/rezultati</w:t>
+      </w:r>
+    </w:p>
+  </w:footnote>
+  <w:footnote w:id="45">
+    <w:p>
+      <w:pPr>
+        <w:pStyle w:val="Footnote"/>
+        <w:rPr/>
+      </w:pPr>
+      <w:r>
+        <w:rPr>
+          <w:rStyle w:val="FootnoteCharacters"/>
+        </w:rPr>
+        <w:footnoteRef/>
+      </w:r>
+      <w:r>
+        <w:rPr/>
+        <w:tab/>
+        <w:t>https://informatika.azoo.hr/natjecanje/dogadjaj/288/rezultati</w:t>
+      </w:r>
+    </w:p>
+  </w:footnote>
+  <w:footnote w:id="46">
     <w:p>
       <w:pPr>
         <w:pStyle w:val="Footnote"/>
@@ -33569,44 +34235,6 @@
       </w:hyperlink>
     </w:p>
   </w:footnote>
-  <w:footnote w:id="45">
-    <w:p>
-      <w:pPr>
-        <w:pStyle w:val="Footnote"/>
-        <w:rPr/>
-      </w:pPr>
-      <w:r>
-        <w:rPr>
-          <w:rStyle w:val="FootnoteCharacters"/>
-        </w:rPr>
-        <w:footnoteRef/>
-      </w:r>
-      <w:r>
-        <w:rPr/>
-        <w:tab/>
-        <w:t>https://stemgames.hr/wp-content/uploads/2019/05/SG-Rezultati-2019-znanje-T.pdf</w:t>
-      </w:r>
-    </w:p>
-  </w:footnote>
-  <w:footnote w:id="46">
-    <w:p>
-      <w:pPr>
-        <w:pStyle w:val="Footnote"/>
-        <w:rPr/>
-      </w:pPr>
-      <w:r>
-        <w:rPr>
-          <w:rStyle w:val="FootnoteCharacters"/>
-        </w:rPr>
-        <w:footnoteRef/>
-      </w:r>
-      <w:r>
-        <w:rPr/>
-        <w:tab/>
-        <w:t>https://www.azoo.hr/images/rezultati_klas_jezici_lat_gimnazije2016.pdf</w:t>
-      </w:r>
-    </w:p>
-  </w:footnote>
   <w:footnote w:id="47">
     <w:p>
       <w:pPr>
@@ -33622,7 +34250,7 @@
       <w:r>
         <w:rPr/>
         <w:tab/>
-        <w:t>http://www.glas-slavonije.hr/365330/3/Gimnazijalac-Teo-napisao--i-objavio-knjigu-o-jeziku</w:t>
+        <w:t>https://stemgames.hr/wp-content/uploads/2019/05/SG-Rezultati-2019-znanje-T.pdf</w:t>
       </w:r>
     </w:p>
   </w:footnote>
@@ -33641,11 +34269,49 @@
       <w:r>
         <w:rPr/>
         <w:tab/>
-        <w:t>https://bib.irb.hr/datoteka/957836.Kopacki.pdf</w:t>
+        <w:t>https://www.azoo.hr/images/rezultati_klas_jezici_lat_gimnazije2016.pdf</w:t>
       </w:r>
     </w:p>
   </w:footnote>
   <w:footnote w:id="49">
+    <w:p>
+      <w:pPr>
+        <w:pStyle w:val="Footnote"/>
+        <w:rPr/>
+      </w:pPr>
+      <w:r>
+        <w:rPr>
+          <w:rStyle w:val="FootnoteCharacters"/>
+        </w:rPr>
+        <w:footnoteRef/>
+      </w:r>
+      <w:r>
+        <w:rPr/>
+        <w:tab/>
+        <w:t>http://www.glas-slavonije.hr/365330/3/Gimnazijalac-Teo-napisao--i-objavio-knjigu-o-jeziku</w:t>
+      </w:r>
+    </w:p>
+  </w:footnote>
+  <w:footnote w:id="50">
+    <w:p>
+      <w:pPr>
+        <w:pStyle w:val="Footnote"/>
+        <w:rPr/>
+      </w:pPr>
+      <w:r>
+        <w:rPr>
+          <w:rStyle w:val="FootnoteCharacters"/>
+        </w:rPr>
+        <w:footnoteRef/>
+      </w:r>
+      <w:r>
+        <w:rPr/>
+        <w:tab/>
+        <w:t>https://bib.irb.hr/datoteka/957836.Kopacki.pdf</w:t>
+      </w:r>
+    </w:p>
+  </w:footnote>
+  <w:footnote w:id="51">
     <w:p>
       <w:pPr>
         <w:pStyle w:val="Footnote"/>
@@ -33671,7 +34337,7 @@
       </w:hyperlink>
     </w:p>
   </w:footnote>
-  <w:footnote w:id="50">
+  <w:footnote w:id="52">
     <w:p>
       <w:pPr>
         <w:pStyle w:val="Footnote"/>
@@ -33694,7 +34360,7 @@
       </w:r>
     </w:p>
   </w:footnote>
-  <w:footnote w:id="51">
+  <w:footnote w:id="53">
     <w:p>
       <w:pPr>
         <w:pStyle w:val="Footnote"/>

</xml_diff>

<commit_message>
Noted about the new automatic tests using JEST
</commit_message>
<xml_diff>
--- a/seminar/PicoBlaze.docx
+++ b/seminar/PicoBlaze.docx
@@ -21631,11 +21631,11 @@
       </w:r>
       <w:r>
         <w:rPr>
-          <w:rFonts w:ascii="Courier New" w:hAnsi="Courier New"/>
-          <w:b w:val="false"/>
-          <w:bCs w:val="false"/>
-          <w:i w:val="false"/>
-          <w:iCs w:val="false"/>
+          <w:rFonts w:ascii="Times New Roman" w:hAnsi="Times New Roman"/>
+          <w:b w:val="false"/>
+          <w:bCs w:val="false"/>
+          <w:i/>
+          <w:iCs/>
           <w:sz w:val="22"/>
           <w:szCs w:val="22"/>
           <w:lang w:val="hr-HR"/>
@@ -21692,7 +21692,98 @@
           <w:szCs w:val="22"/>
           <w:lang w:val="hr-HR"/>
         </w:rPr>
-        <w:t>, a ja sam mu napisao da bih onda slomio kompatibilnost s Firefoxom 52 (jer je prva verzija Firefoxa koja podržava module Firefox 60), a da mi je važno da moj simulator PicoBlazea funkcionira u njemu.</w:t>
+        <w:t xml:space="preserve">, a ja sam mu napisao da bih onda slomio kompatibilnost s Firefoxom 52 (jer je prva verzija Firefoxa koja podržava module Firefox 60), a da mi je važno da moj simulator PicoBlazea funkcionira u njemu. </w:t>
+      </w:r>
+      <w:r>
+        <w:rPr>
+          <w:rFonts w:ascii="Times New Roman" w:hAnsi="Times New Roman"/>
+          <w:b w:val="false"/>
+          <w:bCs w:val="false"/>
+          <w:i w:val="false"/>
+          <w:iCs w:val="false"/>
+          <w:sz w:val="22"/>
+          <w:szCs w:val="22"/>
+          <w:lang w:val="hr-HR"/>
+        </w:rPr>
+        <w:t xml:space="preserve">Kasnije smo dodali automatsko testiranje parsera, evaluacije aritmetičkih izraza od strane potprograma </w:t>
+      </w:r>
+      <w:r>
+        <w:rPr>
+          <w:rFonts w:ascii="Courier New" w:hAnsi="Courier New"/>
+          <w:b w:val="false"/>
+          <w:bCs w:val="false"/>
+          <w:i w:val="false"/>
+          <w:iCs w:val="false"/>
+          <w:sz w:val="22"/>
+          <w:szCs w:val="22"/>
+          <w:lang w:val="hr-HR"/>
+        </w:rPr>
+        <w:t>TreeNode.js</w:t>
+      </w:r>
+      <w:r>
+        <w:rPr>
+          <w:rFonts w:ascii="Times New Roman" w:hAnsi="Times New Roman"/>
+          <w:b w:val="false"/>
+          <w:bCs w:val="false"/>
+          <w:i w:val="false"/>
+          <w:iCs w:val="false"/>
+          <w:sz w:val="22"/>
+          <w:szCs w:val="22"/>
+          <w:lang w:val="hr-HR"/>
+        </w:rPr>
+        <w:t xml:space="preserve">, te malo automatskog testiranja </w:t>
+      </w:r>
+      <w:r>
+        <w:rPr>
+          <w:rFonts w:ascii="Courier New" w:hAnsi="Courier New"/>
+          <w:b w:val="false"/>
+          <w:bCs w:val="false"/>
+          <w:i w:val="false"/>
+          <w:iCs w:val="false"/>
+          <w:sz w:val="22"/>
+          <w:szCs w:val="22"/>
+          <w:lang w:val="hr-HR"/>
+        </w:rPr>
+        <w:t>simulator.js</w:t>
+      </w:r>
+      <w:r>
+        <w:rPr>
+          <w:rFonts w:ascii="Times New Roman" w:hAnsi="Times New Roman"/>
+          <w:b w:val="false"/>
+          <w:bCs w:val="false"/>
+          <w:i w:val="false"/>
+          <w:iCs w:val="false"/>
+          <w:sz w:val="22"/>
+          <w:szCs w:val="22"/>
+          <w:lang w:val="hr-HR"/>
+        </w:rPr>
+        <w:t xml:space="preserve">-a. Međutim, </w:t>
+      </w:r>
+      <w:r>
+        <w:rPr>
+          <w:rFonts w:ascii="Times New Roman" w:hAnsi="Times New Roman"/>
+          <w:b w:val="false"/>
+          <w:bCs w:val="false"/>
+          <w:i/>
+          <w:iCs/>
+          <w:sz w:val="22"/>
+          <w:szCs w:val="22"/>
+          <w:lang w:val="hr-HR"/>
+        </w:rPr>
+        <w:t>test coverage</w:t>
+      </w:r>
+      <w:r>
+        <w:rPr>
+          <w:rFonts w:ascii="Times New Roman" w:hAnsi="Times New Roman"/>
+          <w:b w:val="false"/>
+          <w:bCs w:val="false"/>
+          <w:i w:val="false"/>
+          <w:iCs w:val="false"/>
+          <w:sz w:val="22"/>
+          <w:szCs w:val="22"/>
+          <w:lang w:val="hr-HR"/>
+        </w:rPr>
+        <w:t xml:space="preserve"> još je uvijek jako nizak, i, ako ćete doprinositi ovom projektu, nemojte se oslanjati isključivo na te automatske testove, već radite i ručno testiranje.</w:t>
       </w:r>
     </w:p>
     <w:p>

</xml_diff>

<commit_message>
Documented that I extracted mnemonics into `list_of_directives.js`
</commit_message>
<xml_diff>
--- a/seminar/PicoBlaze.docx
+++ b/seminar/PicoBlaze.docx
@@ -7261,7 +7261,98 @@
           <w:szCs w:val="22"/>
           <w:lang w:val="hr-HR"/>
         </w:rPr>
-        <w:t xml:space="preserve"> (koja sadrži funkcije za počinjanje i završavanje simulacije te JavaScript koji stvara SVG-ove).</w:t>
+        <w:t xml:space="preserve"> (koja sadrži funkcije za počinjanje i završavanje simulacije te JavaScript koji stvara SVG-ove). </w:t>
+      </w:r>
+      <w:r>
+        <w:rPr>
+          <w:rFonts w:ascii="Times New Roman" w:hAnsi="Times New Roman"/>
+          <w:b w:val="false"/>
+          <w:bCs w:val="false"/>
+          <w:i w:val="false"/>
+          <w:iCs w:val="false"/>
+          <w:sz w:val="22"/>
+          <w:szCs w:val="22"/>
+          <w:lang w:val="hr-HR"/>
+        </w:rPr>
+        <w:t xml:space="preserve">A 22. kolovoza 2023. godine izdvojio sam nizove s mnemonikama i pretprocesorskim direktivama iz datoteke </w:t>
+      </w:r>
+      <w:r>
+        <w:rPr>
+          <w:rFonts w:ascii="Courier New" w:hAnsi="Courier New"/>
+          <w:b w:val="false"/>
+          <w:bCs w:val="false"/>
+          <w:i w:val="false"/>
+          <w:iCs w:val="false"/>
+          <w:sz w:val="22"/>
+          <w:szCs w:val="22"/>
+          <w:lang w:val="hr-HR"/>
+        </w:rPr>
+        <w:t>headerScript.js</w:t>
+      </w:r>
+      <w:r>
+        <w:rPr>
+          <w:rFonts w:ascii="Times New Roman" w:hAnsi="Times New Roman"/>
+          <w:b w:val="false"/>
+          <w:bCs w:val="false"/>
+          <w:i w:val="false"/>
+          <w:iCs w:val="false"/>
+          <w:sz w:val="22"/>
+          <w:szCs w:val="22"/>
+          <w:lang w:val="hr-HR"/>
+        </w:rPr>
+        <w:t xml:space="preserve"> u zasebnu datoteku </w:t>
+      </w:r>
+      <w:r>
+        <w:rPr>
+          <w:rFonts w:ascii="Times New Roman" w:hAnsi="Times New Roman"/>
+          <w:b w:val="false"/>
+          <w:bCs w:val="false"/>
+          <w:i w:val="false"/>
+          <w:iCs w:val="false"/>
+          <w:sz w:val="22"/>
+          <w:szCs w:val="22"/>
+          <w:lang w:val="hr-HR"/>
+        </w:rPr>
+        <w:t>koju sam nazvao</w:t>
+      </w:r>
+      <w:r>
+        <w:rPr>
+          <w:rFonts w:ascii="Times New Roman" w:hAnsi="Times New Roman"/>
+          <w:b w:val="false"/>
+          <w:bCs w:val="false"/>
+          <w:i w:val="false"/>
+          <w:iCs w:val="false"/>
+          <w:sz w:val="22"/>
+          <w:szCs w:val="22"/>
+          <w:lang w:val="hr-HR"/>
+        </w:rPr>
+        <w:t xml:space="preserve"> </w:t>
+      </w:r>
+      <w:r>
+        <w:rPr>
+          <w:rFonts w:ascii="Courier New" w:hAnsi="Courier New"/>
+          <w:b w:val="false"/>
+          <w:bCs w:val="false"/>
+          <w:i w:val="false"/>
+          <w:iCs w:val="false"/>
+          <w:sz w:val="22"/>
+          <w:szCs w:val="22"/>
+          <w:lang w:val="hr-HR"/>
+        </w:rPr>
+        <w:t>list_of_directives.js</w:t>
+      </w:r>
+      <w:r>
+        <w:rPr>
+          <w:rFonts w:ascii="Times New Roman" w:hAnsi="Times New Roman"/>
+          <w:b w:val="false"/>
+          <w:bCs w:val="false"/>
+          <w:i w:val="false"/>
+          <w:iCs w:val="false"/>
+          <w:sz w:val="22"/>
+          <w:szCs w:val="22"/>
+          <w:lang w:val="hr-HR"/>
+        </w:rPr>
+        <w:t>, da bih si olakšao pravljenje automatskih testova parsera.</w:t>
       </w:r>
     </w:p>
     <w:p>

</xml_diff>

<commit_message>
Mentioned that @agustiza used BabelJS
</commit_message>
<xml_diff>
--- a/seminar/PicoBlaze.docx
+++ b/seminar/PicoBlaze.docx
@@ -6218,7 +6218,33 @@
           <w:szCs w:val="22"/>
           <w:lang w:val="hr-HR"/>
         </w:rPr>
-        <w:t xml:space="preserve"> program pisan u C++-u. Istina je da će program koji radi na Red Hat Linuxu vjerojatno raditi bez problema na Oracle Linuxu, CentOS-u i Scientific Linuxu, a možda i na Fedori. No, ako želite pokrenuti program za Red Hat Linux na Ubuntu Linuxu, Debianu ili Mint Linuxu (danas najčešće korištene verzije Linuxa), puno sreće s time. Vrijedi i obratno: programi za Debian rijetko kad se mogu jednostavno pokrenuti na Oracle Linuxu. Iako postoje programi za Linux koji izvrsno rade na mnogim verzijama Linuxa (Firefox, recimo, radi savršeno na Ubuntu Linuxu, a na Oracle Linuxu samo ima problema s prikazom MP4 videa), da bi se to postiglo trebaju programeri koji poznaju Linux u najveće detalje, a takvi su rijetki. Većinom se programi za Linux na mnogim verzijama Linuxa ne daju niti instalirati. I, zapravo, instalacija je nerijetko najveći problem. Pokušaj da se na Oracle Linux instalira Chrome pomoću RPM datoteke skinute s Googlea (namijenjene za Fedoru) dovodi do hrpe poruka o pogrešci, a, ipak, izvršna datoteka Chromiuma s AppSpota funkcionira uz manje probleme. Programi otvorenog koda, kao što su VIM, mogu funkcionirati na mnogim verzijama Linuxa tako što se oslanjaju na compilere i srodne alate prisutne na Linuxu za instalaciju. No, to za napredne PicoBlaze simulatore, kojima je barem dio koda zatvoren, nije opcija. Nema jednostavnog rješenja za taj problem. Linux je otporniji na računalne viruse od Windowsa dijelom i upravo zato što ne postoji samo jedan Linux, nego mnogo verzija Linuxa koje međusobno nisu posve kompatibilne. Ako bismo napravili da programi za jednu vrstu Linuxa funkcioniraju na svim vrstama Linuxa, olakšali bismo posao nekim programerima, ali još bismo više olakšali posao kriminalcima koji rade računalne viruse. Kompatibilnost među računalima može se koristiti i za dobro i za zlo. Isto vrijedi i za biološke viruse: Ako nema genetske raznolikosti, oni se znatno lakše prenose. Neke su nekoć veoma popularne sorte banana izumrle zbog virusne infekcije, jer su sve jedinke te sorte imale više-manje iste gene za imunitet od virusa. Čim se dogodila mutacija da može jednu zaraziti, mogao je zaraziti sve istim načinom napadanja. Isto tako, šišmiši i ljudi imaju veoma sličan imunološki sustav, i zato su virusi koji mogu napasti i šišmiše i ljude relativno česti (tim više što šišimiši žive noću, kad nema sunca da ubije viruse). Psi i ljudi imaju donekle različit imunosni sustav, i zato su virusi koji mogu napasti i ljude i pse relativno rijetki. Virusi koji mogu napasti i ptice i ljude vrlo su rijetki (pod svjetlosnim mikroskopom vidi se razlika između leukocita sisavaca i leukocita ptica), a virusi koji mogu napasti i ljude i gmazove ne postoje. Nekima bi se možda učinilo da su rješenja snažni antivirusni programi, međutim, bilo koji stvaran algoritam za detektiranje računalnih virusa krivo će detektirati neke dobročudne programe kao viruse, a posljedice mogu biti jednako loše kao i posljedice samih virusa. Kao što ljudski imunosni sustav, postane li presnažan, može uzrokovati auto-imune bolesti i time biti kontraproduktivan, isto se događa s antivirusnim programima. Uostalom, rijetko se koji novi virus može detektirati zastarjelim algoritmima ugrađenima u antivirusne programe, kriminalci koji rade računalne viruse znaju kako ti algoritmi funkcioniraju i kako ih prevariti.</w:t>
+        <w:t xml:space="preserve"> program pisan u C++-u. Istina je da će program koji radi na Red Hat Linuxu vjerojatno raditi bez problema na Oracle Linuxu, CentOS-u i Scientific Linuxu, a možda i na Fedori. No, ako želite pokrenuti program za Red Hat Linux na Ubuntu Linuxu, Debianu ili Mint Linuxu (danas najčešće korištene verzije Linuxa), puno sreće s time. Vrijedi i obratno: programi za Debian rijetko kad se mogu jednostavno pokrenuti na Oracle Linuxu. Iako postoje programi za Linux koji izvrsno rade na mnogim verzijama Linuxa (Firefox, recimo, radi savršeno na Ubuntu Linuxu, a na Oracle Linuxu samo ima problema s prikazom MP4 videa), da bi se to postiglo trebaju programeri koji poznaju Linux u najveće detalje, a takvi su rijetki. Većinom se programi za Linux na mnogim verzijama Linuxa ne daju niti instalirati. I, zapravo, instalacija je nerijetko najveći problem. Pokušaj da se na Oracle Linux instalira Chrome pomoću RPM datoteke skinute s Googlea (namijenjene za Fedoru) dovodi do hrpe poruka o pogrešci, a, ipak, izvršna datoteka Chromiuma s AppSpota funkcionira uz manje probleme. Programi otvorenog koda, kao što su VIM, mogu funkcionirati na mnogim verzijama Linuxa tako što se oslanjaju na compilere i srodne alate prisutne na Linuxu za instalaciju. No, to za napredne PicoBlaze simulatore, kojima je barem dio koda zatvoren, nije opcija. Nema jednostavnog rješenja za taj problem. Linux je otporniji na računalne viruse od Windowsa dijelom i upravo zato što ne postoji samo jedan Linux, nego mnogo verzija Linuxa koje međusobno nisu posve kompatibilne. Ako bismo napravili da programi za jednu vrstu Linuxa funkcioniraju na svim vrstama Linuxa, olakšali bismo posao nekim programerima, ali još bismo više olakšali posao kriminalcima koji rade računalne viruse. Kompatibilnost među računalima može se koristiti i za dobro i za zlo. Isto vrijedi i za biološke viruse: Ako nema genetske raznolikosti, oni se znatno lakše prenose. Neke su nekoć veoma popularne sorte banana izumrle zbog virusne infekcije, jer su sve jedinke te sorte imale više-manje iste gene za imunitet od virusa. Čim se dogodila mutacija da može jednu zaraziti, mogao je zaraziti sve istim načinom napadanja. Isto tako, šišmiši i ljudi imaju veoma sličan imunološki sustav, i zato su virusi koji mogu napasti i šišmiše i ljude relativno česti (tim više što šišimiši žive noću, kad nema sunca da ubije viruse). Psi i ljudi imaju donekle različit imunosni sustav, i zato su virusi koji mogu napasti i ljude i pse relativno rijetki. Virusi koji mogu napasti i ptice i ljude vrlo su rijetki (pod svjetlosnim mikroskopom vidi se razlika između leukocita sisavaca i leukocita ptica), a virusi koji mogu napasti i ljude i gmazove ne postoje. Nekima bi se možda učinilo da su rješenja snažni antivirusni programi, međutim, bilo koji stvaran algoritam za detektiranje računalnih virusa krivo će detektirati neke dobročudne programe kao viruse, a posljedice mogu biti jednako loše kao i posljedice samih virusa. Kao što ljudski imunosni sustav, postane li presnažan, može uzrokovati auto-imune bolesti i time biti kontraproduktivan, isto se događa s antivirusnim programima. </w:t>
+      </w:r>
+      <w:r>
+        <w:rPr>
+          <w:rFonts w:ascii="Times New Roman" w:hAnsi="Times New Roman"/>
+          <w:b w:val="false"/>
+          <w:bCs w:val="false"/>
+          <w:i w:val="false"/>
+          <w:iCs w:val="false"/>
+          <w:sz w:val="22"/>
+          <w:szCs w:val="22"/>
+          <w:lang w:val="hr-HR"/>
+        </w:rPr>
+        <w:t>Uz mnoge verzije Linuxa dobije se besplatni antivirusni program ClamAV i on je poznat po tome da svako malo za neki bezazleni program kaže da je virus. Ja sam si ga isključio, jer mislim da je bolje nemati antivirusni program nego imati takav, pogotovo na Linuxu.</w:t>
+      </w:r>
+      <w:r>
+        <w:rPr>
+          <w:rFonts w:ascii="Times New Roman" w:hAnsi="Times New Roman"/>
+          <w:b w:val="false"/>
+          <w:bCs w:val="false"/>
+          <w:i w:val="false"/>
+          <w:iCs w:val="false"/>
+          <w:sz w:val="22"/>
+          <w:szCs w:val="22"/>
+          <w:lang w:val="hr-HR"/>
+        </w:rPr>
+        <w:t xml:space="preserve"> Uostalom, rijetko se koji novi virus može detektirati zastarjelim algoritmima ugrađenima u antivirusne programe, kriminalci koji rade računalne viruse znaju kako ti algoritmi funkcioniraju i kako ih prevariti.</w:t>
       </w:r>
     </w:p>
     <w:p>
@@ -10299,7 +10325,33 @@
           <w:szCs w:val="22"/>
           <w:lang w:val="hr-HR"/>
         </w:rPr>
-        <w:t>”, jer je c heksadekadski broj 12, a naredbe se broje od nule), a u naredbi „</w:t>
+        <w:t xml:space="preserve">”, jer je </w:t>
+      </w:r>
+      <w:r>
+        <w:rPr>
+          <w:rFonts w:ascii="Courier New" w:hAnsi="Courier New"/>
+          <w:b w:val="false"/>
+          <w:bCs w:val="false"/>
+          <w:i w:val="false"/>
+          <w:iCs w:val="false"/>
+          <w:sz w:val="22"/>
+          <w:szCs w:val="22"/>
+          <w:lang w:val="hr-HR"/>
+        </w:rPr>
+        <w:t>c</w:t>
+      </w:r>
+      <w:r>
+        <w:rPr>
+          <w:rFonts w:ascii="Times New Roman" w:hAnsi="Times New Roman"/>
+          <w:b w:val="false"/>
+          <w:bCs w:val="false"/>
+          <w:i w:val="false"/>
+          <w:iCs w:val="false"/>
+          <w:sz w:val="22"/>
+          <w:szCs w:val="22"/>
+          <w:lang w:val="hr-HR"/>
+        </w:rPr>
+        <w:t xml:space="preserve"> heksadekadski broj 12, a naredbe se broje od nule), a u naredbi „</w:t>
       </w:r>
       <w:r>
         <w:rPr>
@@ -20315,6 +20367,57 @@
         <w:pStyle w:val="Normal"/>
         <w:numPr>
           <w:ilvl w:val="0"/>
+          <w:numId w:val="0"/>
+        </w:numPr>
+        <w:ind w:left="720" w:right="0" w:hanging="0"/>
+        <w:jc w:val="both"/>
+        <w:rPr/>
+      </w:pPr>
+      <w:r>
+        <w:rPr>
+          <w:rFonts w:ascii="Times New Roman" w:hAnsi="Times New Roman"/>
+          <w:b w:val="false"/>
+          <w:bCs w:val="false"/>
+          <w:i w:val="false"/>
+          <w:iCs w:val="false"/>
+          <w:sz w:val="22"/>
+          <w:szCs w:val="22"/>
+          <w:lang w:val="hr-HR"/>
+        </w:rPr>
+        <w:t xml:space="preserve">Trenutno (26. kolovoza 2023. godine) </w:t>
+      </w:r>
+      <w:r>
+        <w:rPr>
+          <w:rFonts w:ascii="Times New Roman" w:hAnsi="Times New Roman"/>
+          <w:b w:val="false"/>
+          <w:bCs w:val="false"/>
+          <w:i/>
+          <w:iCs/>
+          <w:sz w:val="22"/>
+          <w:szCs w:val="22"/>
+          <w:lang w:val="hr-HR"/>
+        </w:rPr>
+        <w:t>agustiza</w:t>
+      </w:r>
+      <w:r>
+        <w:rPr>
+          <w:rFonts w:ascii="Times New Roman" w:hAnsi="Times New Roman"/>
+          <w:b w:val="false"/>
+          <w:bCs w:val="false"/>
+          <w:i w:val="false"/>
+          <w:iCs w:val="false"/>
+          <w:sz w:val="22"/>
+          <w:szCs w:val="22"/>
+          <w:lang w:val="hr-HR"/>
+        </w:rPr>
+        <w:t xml:space="preserve"> radi na tome da simulator.js poštuje načela koja se uče na kolegiju Razvoj programske podrške po objektivno orijentiranim načelima, recimo, da se ne koriste globalne varijable i da se koriste čiste funkcije.</w:t>
+      </w:r>
+    </w:p>
+    <w:p>
+      <w:pPr>
+        <w:pStyle w:val="Normal"/>
+        <w:numPr>
+          <w:ilvl w:val="0"/>
           <w:numId w:val="1"/>
         </w:numPr>
         <w:ind w:left="720" w:right="0" w:hanging="360"/>
@@ -21784,6 +21887,149 @@
           <w:lang w:val="hr-HR"/>
         </w:rPr>
         <w:t xml:space="preserve">, a ja sam mu napisao da bih onda slomio kompatibilnost s Firefoxom 52 (jer je prva verzija Firefoxa koja podržava module Firefox 60), a da mi je važno da moj simulator PicoBlazea funkcionira u njemu. </w:t>
+      </w:r>
+      <w:r>
+        <w:rPr>
+          <w:rFonts w:ascii="Times New Roman" w:hAnsi="Times New Roman"/>
+          <w:b w:val="false"/>
+          <w:bCs w:val="false"/>
+          <w:i/>
+          <w:iCs/>
+          <w:sz w:val="22"/>
+          <w:szCs w:val="22"/>
+          <w:lang w:val="hr-HR"/>
+        </w:rPr>
+        <w:t>Agustiza</w:t>
+      </w:r>
+      <w:r>
+        <w:rPr>
+          <w:rFonts w:ascii="Times New Roman" w:hAnsi="Times New Roman"/>
+          <w:b w:val="false"/>
+          <w:bCs w:val="false"/>
+          <w:i w:val="false"/>
+          <w:iCs w:val="false"/>
+          <w:sz w:val="22"/>
+          <w:szCs w:val="22"/>
+          <w:lang w:val="hr-HR"/>
+        </w:rPr>
+        <w:t xml:space="preserve"> je zadao BabelJS-u da prepiše (</w:t>
+      </w:r>
+      <w:r>
+        <w:rPr>
+          <w:rFonts w:ascii="Times New Roman" w:hAnsi="Times New Roman"/>
+          <w:b w:val="false"/>
+          <w:bCs w:val="false"/>
+          <w:i/>
+          <w:iCs/>
+          <w:sz w:val="22"/>
+          <w:szCs w:val="22"/>
+          <w:lang w:val="hr-HR"/>
+        </w:rPr>
+        <w:t>rewrite</w:t>
+      </w:r>
+      <w:r>
+        <w:rPr>
+          <w:rFonts w:ascii="Times New Roman" w:hAnsi="Times New Roman"/>
+          <w:b w:val="false"/>
+          <w:bCs w:val="false"/>
+          <w:i w:val="false"/>
+          <w:iCs w:val="false"/>
+          <w:sz w:val="22"/>
+          <w:szCs w:val="22"/>
+          <w:lang w:val="hr-HR"/>
+        </w:rPr>
+        <w:t xml:space="preserve">) moje JavaScriptske potprograme u module u kojima je svaka funkcija </w:t>
+      </w:r>
+      <w:r>
+        <w:rPr>
+          <w:rFonts w:ascii="Times New Roman" w:hAnsi="Times New Roman"/>
+          <w:b w:val="false"/>
+          <w:bCs w:val="false"/>
+          <w:i/>
+          <w:iCs/>
+          <w:sz w:val="22"/>
+          <w:szCs w:val="22"/>
+          <w:lang w:val="hr-HR"/>
+        </w:rPr>
+        <w:t>export</w:t>
+      </w:r>
+      <w:r>
+        <w:rPr>
+          <w:rFonts w:ascii="Times New Roman" w:hAnsi="Times New Roman"/>
+          <w:b w:val="false"/>
+          <w:bCs w:val="false"/>
+          <w:i w:val="false"/>
+          <w:iCs w:val="false"/>
+          <w:sz w:val="22"/>
+          <w:szCs w:val="22"/>
+          <w:lang w:val="hr-HR"/>
+        </w:rPr>
+        <w:t xml:space="preserve">ana (nisam do tada znao ni da je to moguće) </w:t>
+      </w:r>
+      <w:r>
+        <w:rPr>
+          <w:rFonts w:ascii="Times New Roman" w:hAnsi="Times New Roman"/>
+          <w:b w:val="false"/>
+          <w:bCs w:val="false"/>
+          <w:i w:val="false"/>
+          <w:iCs w:val="false"/>
+          <w:sz w:val="22"/>
+          <w:szCs w:val="22"/>
+          <w:lang w:val="hr-HR"/>
+        </w:rPr>
+        <w:t xml:space="preserve">prije nego što ih uključi naredbom </w:t>
+      </w:r>
+      <w:r>
+        <w:rPr>
+          <w:rFonts w:ascii="Courier New" w:hAnsi="Courier New"/>
+          <w:b w:val="false"/>
+          <w:bCs w:val="false"/>
+          <w:i w:val="false"/>
+          <w:iCs w:val="false"/>
+          <w:sz w:val="22"/>
+          <w:szCs w:val="22"/>
+          <w:lang w:val="hr-HR"/>
+        </w:rPr>
+        <w:t>require</w:t>
+      </w:r>
+      <w:r>
+        <w:rPr>
+          <w:rFonts w:ascii="Times New Roman" w:hAnsi="Times New Roman"/>
+          <w:b w:val="false"/>
+          <w:bCs w:val="false"/>
+          <w:i w:val="false"/>
+          <w:iCs w:val="false"/>
+          <w:sz w:val="22"/>
+          <w:szCs w:val="22"/>
+          <w:lang w:val="hr-HR"/>
+        </w:rPr>
+        <w:t xml:space="preserve"> u NodeJS programe za testiranje</w:t>
+      </w:r>
+      <w:r>
+        <w:rPr>
+          <w:rFonts w:ascii="Times New Roman" w:hAnsi="Times New Roman"/>
+          <w:b w:val="false"/>
+          <w:bCs w:val="false"/>
+          <w:i w:val="false"/>
+          <w:iCs w:val="false"/>
+          <w:sz w:val="22"/>
+          <w:szCs w:val="22"/>
+          <w:lang w:val="hr-HR"/>
+        </w:rPr>
+        <w:t>.</w:t>
+      </w:r>
+      <w:r>
+        <w:rPr>
+          <w:rFonts w:ascii="Times New Roman" w:hAnsi="Times New Roman"/>
+          <w:b w:val="false"/>
+          <w:bCs w:val="false"/>
+          <w:i w:val="false"/>
+          <w:iCs w:val="false"/>
+          <w:sz w:val="22"/>
+          <w:szCs w:val="22"/>
+          <w:lang w:val="hr-HR"/>
+        </w:rPr>
+        <w:t xml:space="preserve"> </w:t>
       </w:r>
       <w:r>
         <w:rPr>
@@ -29177,6 +29423,262 @@
       <w:pPr>
         <w:pStyle w:val="Normal"/>
         <w:jc w:val="both"/>
+        <w:rPr>
+          <w:b w:val="false"/>
+          <w:bCs w:val="false"/>
+          <w:i w:val="false"/>
+          <w:i w:val="false"/>
+          <w:iCs w:val="false"/>
+          <w:sz w:val="22"/>
+          <w:szCs w:val="22"/>
+          <w:lang w:val="hr-HR"/>
+        </w:rPr>
+      </w:pPr>
+      <w:r>
+        <w:rPr>
+          <w:rFonts w:ascii="Times New Roman" w:hAnsi="Times New Roman"/>
+        </w:rPr>
+      </w:r>
+    </w:p>
+    <w:p>
+      <w:pPr>
+        <w:pStyle w:val="Normal"/>
+        <w:jc w:val="both"/>
+        <w:rPr>
+          <w:b w:val="false"/>
+          <w:bCs w:val="false"/>
+          <w:i w:val="false"/>
+          <w:i w:val="false"/>
+          <w:iCs w:val="false"/>
+          <w:sz w:val="22"/>
+          <w:szCs w:val="22"/>
+          <w:lang w:val="hr-HR"/>
+        </w:rPr>
+      </w:pPr>
+      <w:r>
+        <w:rPr>
+          <w:rFonts w:ascii="Times New Roman" w:hAnsi="Times New Roman"/>
+        </w:rPr>
+      </w:r>
+      <w:r>
+        <mc:AlternateContent>
+          <mc:Choice Requires="wps">
+            <w:drawing>
+              <wp:anchor behindDoc="0" distT="0" distB="0" distL="0" distR="0" simplePos="0" locked="0" layoutInCell="0" allowOverlap="1" relativeHeight="18">
+                <wp:simplePos x="0" y="0"/>
+                <wp:positionH relativeFrom="column">
+                  <wp:align>center</wp:align>
+                </wp:positionH>
+                <wp:positionV relativeFrom="paragraph">
+                  <wp:posOffset>635</wp:posOffset>
+                </wp:positionV>
+                <wp:extent cx="4724400" cy="2621280"/>
+                <wp:effectExtent l="0" t="0" r="0" b="0"/>
+                <wp:wrapTopAndBottom/>
+                <wp:docPr id="22" name="Frame7"/>
+                <a:graphic xmlns:a="http://schemas.openxmlformats.org/drawingml/2006/main">
+                  <a:graphicData uri="http://schemas.microsoft.com/office/word/2010/wordprocessingShape">
+                    <wps:wsp>
+                      <wps:cNvSpPr txBox="1"/>
+                      <wps:spPr>
+                        <a:xfrm>
+                          <a:off x="0" y="0"/>
+                          <a:ext cx="4724400" cy="2621280"/>
+                        </a:xfrm>
+                        <a:prstGeom prst="rect"/>
+                        <a:solidFill>
+                          <a:srgbClr val="FFFFFF"/>
+                        </a:solidFill>
+                      </wps:spPr>
+                      <wps:txbx>
+                        <w:txbxContent>
+                          <w:p>
+                            <w:pPr>
+                              <w:pStyle w:val="Slika"/>
+                              <w:spacing w:before="120" w:after="120"/>
+                              <w:rPr/>
+                            </w:pPr>
+                            <w:r>
+                              <w:rPr/>
+                              <w:drawing>
+                                <wp:inline distT="0" distB="0" distL="0" distR="0">
+                                  <wp:extent cx="4724400" cy="2369820"/>
+                                  <wp:effectExtent l="0" t="0" r="0" b="0"/>
+                                  <wp:docPr id="23" name="Image11" descr=""/>
+                                  <wp:cNvGraphicFramePr>
+                                    <a:graphicFrameLocks xmlns:a="http://schemas.openxmlformats.org/drawingml/2006/main" noChangeAspect="1"/>
+                                  </wp:cNvGraphicFramePr>
+                                  <a:graphic xmlns:a="http://schemas.openxmlformats.org/drawingml/2006/main">
+                                    <a:graphicData uri="http://schemas.openxmlformats.org/drawingml/2006/picture">
+                                      <pic:pic xmlns:pic="http://schemas.openxmlformats.org/drawingml/2006/picture">
+                                        <pic:nvPicPr>
+                                          <pic:cNvPr id="23" name="Image11" descr=""/>
+                                          <pic:cNvPicPr>
+                                            <a:picLocks noChangeAspect="1" noChangeArrowheads="1"/>
+                                          </pic:cNvPicPr>
+                                        </pic:nvPicPr>
+                                        <pic:blipFill>
+                                          <a:blip r:embed="rId17"/>
+                                          <a:stretch>
+                                            <a:fillRect/>
+                                          </a:stretch>
+                                        </pic:blipFill>
+                                        <pic:spPr bwMode="auto">
+                                          <a:xfrm>
+                                            <a:off x="0" y="0"/>
+                                            <a:ext cx="4724400" cy="2369820"/>
+                                          </a:xfrm>
+                                          <a:prstGeom prst="rect">
+                                            <a:avLst/>
+                                          </a:prstGeom>
+                                        </pic:spPr>
+                                      </pic:pic>
+                                    </a:graphicData>
+                                  </a:graphic>
+                                </wp:inline>
+                              </w:drawing>
+                              <w:t xml:space="preserve">Slika </w:t>
+                            </w:r>
+                            <w:r>
+                              <w:rPr/>
+                              <w:fldChar w:fldCharType="begin"/>
+                            </w:r>
+                            <w:r>
+                              <w:rPr/>
+                              <w:instrText xml:space="preserve"> SEQ Slika \* ARABIC </w:instrText>
+                            </w:r>
+                            <w:r>
+                              <w:rPr/>
+                              <w:fldChar w:fldCharType="separate"/>
+                            </w:r>
+                            <w:r>
+                              <w:rPr/>
+                              <w:t>6</w:t>
+                            </w:r>
+                            <w:r>
+                              <w:rPr/>
+                              <w:fldChar w:fldCharType="end"/>
+                            </w:r>
+                            <w:r>
+                              <w:rPr/>
+                              <w:t xml:space="preserve">: Stanje terminala nakon asembliranja primjera </w:t>
+                            </w:r>
+                            <w:r>
+                              <w:rPr>
+                                <w:i/>
+                                <w:iCs/>
+                              </w:rPr>
+                              <w:t>Preprocessor Test</w:t>
+                            </w:r>
+                          </w:p>
+                        </w:txbxContent>
+                      </wps:txbx>
+                      <wps:bodyPr anchor="t" lIns="0" tIns="0" rIns="0" bIns="0">
+                        <a:noAutofit/>
+                      </wps:bodyPr>
+                    </wps:wsp>
+                  </a:graphicData>
+                </a:graphic>
+              </wp:anchor>
+            </w:drawing>
+          </mc:Choice>
+          <mc:Fallback>
+            <w:pict>
+              <v:rect style="position:absolute;rotation:-0;width:372pt;height:206.4pt;mso-wrap-distance-left:0pt;mso-wrap-distance-right:0pt;mso-wrap-distance-top:0pt;mso-wrap-distance-bottom:0pt;margin-top:0pt;mso-position-vertical:top;mso-position-vertical-relative:text;margin-left:54.95pt;mso-position-horizontal:center;mso-position-horizontal-relative:text">
+                <v:textbox inset="0in,0in,0in,0in">
+                  <w:txbxContent>
+                    <w:p>
+                      <w:pPr>
+                        <w:pStyle w:val="Slika"/>
+                        <w:spacing w:before="120" w:after="120"/>
+                        <w:rPr/>
+                      </w:pPr>
+                      <w:r>
+                        <w:rPr/>
+                        <w:drawing>
+                          <wp:inline distT="0" distB="0" distL="0" distR="0">
+                            <wp:extent cx="4724400" cy="2369820"/>
+                            <wp:effectExtent l="0" t="0" r="0" b="0"/>
+                            <wp:docPr id="24" name="Image11" descr=""/>
+                            <wp:cNvGraphicFramePr>
+                              <a:graphicFrameLocks xmlns:a="http://schemas.openxmlformats.org/drawingml/2006/main" noChangeAspect="1"/>
+                            </wp:cNvGraphicFramePr>
+                            <a:graphic xmlns:a="http://schemas.openxmlformats.org/drawingml/2006/main">
+                              <a:graphicData uri="http://schemas.openxmlformats.org/drawingml/2006/picture">
+                                <pic:pic xmlns:pic="http://schemas.openxmlformats.org/drawingml/2006/picture">
+                                  <pic:nvPicPr>
+                                    <pic:cNvPr id="24" name="Image11" descr=""/>
+                                    <pic:cNvPicPr>
+                                      <a:picLocks noChangeAspect="1" noChangeArrowheads="1"/>
+                                    </pic:cNvPicPr>
+                                  </pic:nvPicPr>
+                                  <pic:blipFill>
+                                    <a:blip r:embed="rId18"/>
+                                    <a:stretch>
+                                      <a:fillRect/>
+                                    </a:stretch>
+                                  </pic:blipFill>
+                                  <pic:spPr bwMode="auto">
+                                    <a:xfrm>
+                                      <a:off x="0" y="0"/>
+                                      <a:ext cx="4724400" cy="2369820"/>
+                                    </a:xfrm>
+                                    <a:prstGeom prst="rect">
+                                      <a:avLst/>
+                                    </a:prstGeom>
+                                  </pic:spPr>
+                                </pic:pic>
+                              </a:graphicData>
+                            </a:graphic>
+                          </wp:inline>
+                        </w:drawing>
+                        <w:t xml:space="preserve">Slika </w:t>
+                      </w:r>
+                      <w:r>
+                        <w:rPr/>
+                        <w:fldChar w:fldCharType="begin"/>
+                      </w:r>
+                      <w:r>
+                        <w:rPr/>
+                        <w:instrText xml:space="preserve"> SEQ Slika \* ARABIC </w:instrText>
+                      </w:r>
+                      <w:r>
+                        <w:rPr/>
+                        <w:fldChar w:fldCharType="separate"/>
+                      </w:r>
+                      <w:r>
+                        <w:rPr/>
+                        <w:t>6</w:t>
+                      </w:r>
+                      <w:r>
+                        <w:rPr/>
+                        <w:fldChar w:fldCharType="end"/>
+                      </w:r>
+                      <w:r>
+                        <w:rPr/>
+                        <w:t xml:space="preserve">: Stanje terminala nakon asembliranja primjera </w:t>
+                      </w:r>
+                      <w:r>
+                        <w:rPr>
+                          <w:i/>
+                          <w:iCs/>
+                        </w:rPr>
+                        <w:t>Preprocessor Test</w:t>
+                      </w:r>
+                    </w:p>
+                  </w:txbxContent>
+                </v:textbox>
+                <w10:wrap type="topAndBottom"/>
+              </v:rect>
+            </w:pict>
+          </mc:Fallback>
+        </mc:AlternateContent>
+      </w:r>
+    </w:p>
+    <w:p>
+      <w:pPr>
+        <w:pStyle w:val="Normal"/>
+        <w:jc w:val="both"/>
         <w:rPr/>
       </w:pPr>
       <w:r>
@@ -29647,6 +30149,246 @@
           <w:lang w:val="hr-HR"/>
         </w:rPr>
         <w:t>Na internetu na više mjesta piše da se Windows 95 ne može pokrenuti na današnjem računalu jer u njemu postoji bug koji mu onemogućava da se pokrene na računalu s više od 480 MB RAM-a, ali da se Windows 98 može. Windows XP znatno se manje oslanja na BIOS nego Windows 98 i radi daleko više pretpostavki o tome kako hardware funkcionira, i zato se Windows XP ne može pokrenuti na današnjem računalu (probao sam).</w:t>
+      </w:r>
+    </w:p>
+    <w:p>
+      <w:pPr>
+        <w:pStyle w:val="Normal"/>
+        <w:jc w:val="both"/>
+        <w:rPr>
+          <w:rFonts w:ascii="Times New Roman" w:hAnsi="Times New Roman"/>
+          <w:b w:val="false"/>
+          <w:bCs w:val="false"/>
+          <w:i w:val="false"/>
+          <w:i w:val="false"/>
+          <w:iCs w:val="false"/>
+          <w:sz w:val="22"/>
+          <w:szCs w:val="22"/>
+          <w:lang w:val="hr-HR"/>
+        </w:rPr>
+      </w:pPr>
+      <w:r>
+        <w:rPr/>
+      </w:r>
+    </w:p>
+    <w:p>
+      <w:pPr>
+        <w:pStyle w:val="Normal"/>
+        <w:jc w:val="both"/>
+        <w:rPr>
+          <w:rFonts w:ascii="Times New Roman" w:hAnsi="Times New Roman"/>
+          <w:b w:val="false"/>
+          <w:bCs w:val="false"/>
+          <w:i w:val="false"/>
+          <w:i w:val="false"/>
+          <w:iCs w:val="false"/>
+          <w:sz w:val="22"/>
+          <w:szCs w:val="22"/>
+          <w:lang w:val="hr-HR"/>
+        </w:rPr>
+      </w:pPr>
+      <w:r>
+        <w:rPr/>
+      </w:r>
+      <w:r>
+        <mc:AlternateContent>
+          <mc:Choice Requires="wps">
+            <w:drawing>
+              <wp:anchor behindDoc="0" distT="0" distB="0" distL="0" distR="0" simplePos="0" locked="0" layoutInCell="0" allowOverlap="1" relativeHeight="20">
+                <wp:simplePos x="0" y="0"/>
+                <wp:positionH relativeFrom="column">
+                  <wp:align>center</wp:align>
+                </wp:positionH>
+                <wp:positionV relativeFrom="paragraph">
+                  <wp:posOffset>635</wp:posOffset>
+                </wp:positionV>
+                <wp:extent cx="4892675" cy="3543300"/>
+                <wp:effectExtent l="0" t="0" r="0" b="0"/>
+                <wp:wrapTopAndBottom/>
+                <wp:docPr id="25" name="Frame8"/>
+                <a:graphic xmlns:a="http://schemas.openxmlformats.org/drawingml/2006/main">
+                  <a:graphicData uri="http://schemas.microsoft.com/office/word/2010/wordprocessingShape">
+                    <wps:wsp>
+                      <wps:cNvSpPr txBox="1"/>
+                      <wps:spPr>
+                        <a:xfrm>
+                          <a:off x="0" y="0"/>
+                          <a:ext cx="4892675" cy="3543300"/>
+                        </a:xfrm>
+                        <a:prstGeom prst="rect"/>
+                        <a:solidFill>
+                          <a:srgbClr val="FFFFFF"/>
+                        </a:solidFill>
+                      </wps:spPr>
+                      <wps:txbx>
+                        <w:txbxContent>
+                          <w:p>
+                            <w:pPr>
+                              <w:pStyle w:val="Slika"/>
+                              <w:spacing w:before="120" w:after="120"/>
+                              <w:rPr/>
+                            </w:pPr>
+                            <w:r>
+                              <w:rPr/>
+                              <w:drawing>
+                                <wp:inline distT="0" distB="0" distL="0" distR="0">
+                                  <wp:extent cx="4892675" cy="3291840"/>
+                                  <wp:effectExtent l="0" t="0" r="0" b="0"/>
+                                  <wp:docPr id="26" name="Image12" descr=""/>
+                                  <wp:cNvGraphicFramePr>
+                                    <a:graphicFrameLocks xmlns:a="http://schemas.openxmlformats.org/drawingml/2006/main" noChangeAspect="1"/>
+                                  </wp:cNvGraphicFramePr>
+                                  <a:graphic xmlns:a="http://schemas.openxmlformats.org/drawingml/2006/main">
+                                    <a:graphicData uri="http://schemas.openxmlformats.org/drawingml/2006/picture">
+                                      <pic:pic xmlns:pic="http://schemas.openxmlformats.org/drawingml/2006/picture">
+                                        <pic:nvPicPr>
+                                          <pic:cNvPr id="26" name="Image12" descr=""/>
+                                          <pic:cNvPicPr>
+                                            <a:picLocks noChangeAspect="1" noChangeArrowheads="1"/>
+                                          </pic:cNvPicPr>
+                                        </pic:nvPicPr>
+                                        <pic:blipFill>
+                                          <a:blip r:embed="rId19"/>
+                                          <a:stretch>
+                                            <a:fillRect/>
+                                          </a:stretch>
+                                        </pic:blipFill>
+                                        <pic:spPr bwMode="auto">
+                                          <a:xfrm>
+                                            <a:off x="0" y="0"/>
+                                            <a:ext cx="4892675" cy="3291840"/>
+                                          </a:xfrm>
+                                          <a:prstGeom prst="rect">
+                                            <a:avLst/>
+                                          </a:prstGeom>
+                                        </pic:spPr>
+                                      </pic:pic>
+                                    </a:graphicData>
+                                  </a:graphic>
+                                </wp:inline>
+                              </w:drawing>
+                              <w:t xml:space="preserve">Slika </w:t>
+                            </w:r>
+                            <w:r>
+                              <w:rPr/>
+                              <w:fldChar w:fldCharType="begin"/>
+                            </w:r>
+                            <w:r>
+                              <w:rPr/>
+                              <w:instrText xml:space="preserve"> SEQ Slika \* ARABIC </w:instrText>
+                            </w:r>
+                            <w:r>
+                              <w:rPr/>
+                              <w:fldChar w:fldCharType="separate"/>
+                            </w:r>
+                            <w:r>
+                              <w:rPr/>
+                              <w:t>7</w:t>
+                            </w:r>
+                            <w:r>
+                              <w:rPr/>
+                              <w:fldChar w:fldCharType="end"/>
+                            </w:r>
+                            <w:r>
+                              <w:rPr/>
+                              <w:t>: Analogni sat pisan u programskom jeziku AEC pokrenut u DosBoxu</w:t>
+                            </w:r>
+                          </w:p>
+                        </w:txbxContent>
+                      </wps:txbx>
+                      <wps:bodyPr anchor="t" lIns="0" tIns="0" rIns="0" bIns="0">
+                        <a:noAutofit/>
+                      </wps:bodyPr>
+                    </wps:wsp>
+                  </a:graphicData>
+                </a:graphic>
+              </wp:anchor>
+            </w:drawing>
+          </mc:Choice>
+          <mc:Fallback>
+            <w:pict>
+              <v:rect style="position:absolute;rotation:-0;width:385.25pt;height:279pt;mso-wrap-distance-left:0pt;mso-wrap-distance-right:0pt;mso-wrap-distance-top:0pt;mso-wrap-distance-bottom:0pt;margin-top:0pt;mso-position-vertical:top;mso-position-vertical-relative:text;margin-left:48.35pt;mso-position-horizontal:center;mso-position-horizontal-relative:text">
+                <v:textbox inset="0in,0in,0in,0in">
+                  <w:txbxContent>
+                    <w:p>
+                      <w:pPr>
+                        <w:pStyle w:val="Slika"/>
+                        <w:spacing w:before="120" w:after="120"/>
+                        <w:rPr/>
+                      </w:pPr>
+                      <w:r>
+                        <w:rPr/>
+                        <w:drawing>
+                          <wp:inline distT="0" distB="0" distL="0" distR="0">
+                            <wp:extent cx="4892675" cy="3291840"/>
+                            <wp:effectExtent l="0" t="0" r="0" b="0"/>
+                            <wp:docPr id="27" name="Image12" descr=""/>
+                            <wp:cNvGraphicFramePr>
+                              <a:graphicFrameLocks xmlns:a="http://schemas.openxmlformats.org/drawingml/2006/main" noChangeAspect="1"/>
+                            </wp:cNvGraphicFramePr>
+                            <a:graphic xmlns:a="http://schemas.openxmlformats.org/drawingml/2006/main">
+                              <a:graphicData uri="http://schemas.openxmlformats.org/drawingml/2006/picture">
+                                <pic:pic xmlns:pic="http://schemas.openxmlformats.org/drawingml/2006/picture">
+                                  <pic:nvPicPr>
+                                    <pic:cNvPr id="27" name="Image12" descr=""/>
+                                    <pic:cNvPicPr>
+                                      <a:picLocks noChangeAspect="1" noChangeArrowheads="1"/>
+                                    </pic:cNvPicPr>
+                                  </pic:nvPicPr>
+                                  <pic:blipFill>
+                                    <a:blip r:embed="rId20"/>
+                                    <a:stretch>
+                                      <a:fillRect/>
+                                    </a:stretch>
+                                  </pic:blipFill>
+                                  <pic:spPr bwMode="auto">
+                                    <a:xfrm>
+                                      <a:off x="0" y="0"/>
+                                      <a:ext cx="4892675" cy="3291840"/>
+                                    </a:xfrm>
+                                    <a:prstGeom prst="rect">
+                                      <a:avLst/>
+                                    </a:prstGeom>
+                                  </pic:spPr>
+                                </pic:pic>
+                              </a:graphicData>
+                            </a:graphic>
+                          </wp:inline>
+                        </w:drawing>
+                        <w:t xml:space="preserve">Slika </w:t>
+                      </w:r>
+                      <w:r>
+                        <w:rPr/>
+                        <w:fldChar w:fldCharType="begin"/>
+                      </w:r>
+                      <w:r>
+                        <w:rPr/>
+                        <w:instrText xml:space="preserve"> SEQ Slika \* ARABIC </w:instrText>
+                      </w:r>
+                      <w:r>
+                        <w:rPr/>
+                        <w:fldChar w:fldCharType="separate"/>
+                      </w:r>
+                      <w:r>
+                        <w:rPr/>
+                        <w:t>7</w:t>
+                      </w:r>
+                      <w:r>
+                        <w:rPr/>
+                        <w:fldChar w:fldCharType="end"/>
+                      </w:r>
+                      <w:r>
+                        <w:rPr/>
+                        <w:t>: Analogni sat pisan u programskom jeziku AEC pokrenut u DosBoxu</w:t>
+                      </w:r>
+                    </w:p>
+                  </w:txbxContent>
+                </v:textbox>
+                <w10:wrap type="topAndBottom"/>
+              </v:rect>
+            </w:pict>
+          </mc:Fallback>
+        </mc:AlternateContent>
       </w:r>
     </w:p>
     <w:p>
@@ -32789,7 +33531,7 @@
           <wp:inline distT="0" distB="0" distL="0" distR="0">
             <wp:extent cx="1698625" cy="437515"/>
             <wp:effectExtent l="0" t="0" r="0" b="0"/>
-            <wp:docPr id="22" name="Image4" descr=""/>
+            <wp:docPr id="28" name="Image4" descr=""/>
             <wp:cNvGraphicFramePr>
               <a:graphicFrameLocks xmlns:a="http://schemas.openxmlformats.org/drawingml/2006/main" noChangeAspect="1"/>
             </wp:cNvGraphicFramePr>
@@ -32797,13 +33539,13 @@
               <a:graphicData uri="http://schemas.openxmlformats.org/drawingml/2006/picture">
                 <pic:pic xmlns:pic="http://schemas.openxmlformats.org/drawingml/2006/picture">
                   <pic:nvPicPr>
-                    <pic:cNvPr id="22" name="Image4" descr=""/>
+                    <pic:cNvPr id="28" name="Image4" descr=""/>
                     <pic:cNvPicPr>
                       <a:picLocks noChangeAspect="1" noChangeArrowheads="1"/>
                     </pic:cNvPicPr>
                   </pic:nvPicPr>
                   <pic:blipFill>
-                    <a:blip r:embed="rId17"/>
+                    <a:blip r:embed="rId21"/>
                     <a:stretch>
                       <a:fillRect/>
                     </a:stretch>

</xml_diff>

<commit_message>
Mentioned @agustiza in the "Thanks to" part of documentation
</commit_message>
<xml_diff>
--- a/seminar/PicoBlaze.docx
+++ b/seminar/PicoBlaze.docx
@@ -32302,6 +32302,62 @@
           <w:szCs w:val="22"/>
           <w:lang w:val="hr-HR"/>
         </w:rPr>
+        <w:t xml:space="preserve">Također se zahvaljujem korisniku GitHuba zvanom </w:t>
+      </w:r>
+      <w:r>
+        <w:rPr>
+          <w:rFonts w:ascii="Times New Roman" w:hAnsi="Times New Roman"/>
+          <w:b w:val="false"/>
+          <w:bCs w:val="false"/>
+          <w:i/>
+          <w:iCs/>
+          <w:sz w:val="22"/>
+          <w:szCs w:val="22"/>
+          <w:lang w:val="hr-HR"/>
+        </w:rPr>
+        <w:t>agustiza</w:t>
+      </w:r>
+      <w:r>
+        <w:rPr>
+          <w:rFonts w:ascii="Times New Roman" w:hAnsi="Times New Roman"/>
+          <w:b w:val="false"/>
+          <w:bCs w:val="false"/>
+          <w:i w:val="false"/>
+          <w:iCs w:val="false"/>
+          <w:sz w:val="22"/>
+          <w:szCs w:val="22"/>
+          <w:lang w:val="hr-HR"/>
+        </w:rPr>
+        <w:t xml:space="preserve"> što je otkrio i ispravio bug u jezgri simulatora, te što izrađuje automatske testove da olakša posao budućim doprinositeljima ovom projektu.</w:t>
+      </w:r>
+    </w:p>
+    <w:p>
+      <w:pPr>
+        <w:pStyle w:val="Normal"/>
+        <w:jc w:val="both"/>
+        <w:rPr>
+          <w:rFonts w:ascii="Times New Roman" w:hAnsi="Times New Roman"/>
+          <w:b w:val="false"/>
+          <w:bCs w:val="false"/>
+          <w:i w:val="false"/>
+          <w:i w:val="false"/>
+          <w:iCs w:val="false"/>
+          <w:sz w:val="22"/>
+          <w:szCs w:val="22"/>
+          <w:lang w:val="hr-HR"/>
+        </w:rPr>
+      </w:pPr>
+      <w:r>
+        <w:rPr>
+          <w:rFonts w:ascii="Times New Roman" w:hAnsi="Times New Roman"/>
+          <w:b w:val="false"/>
+          <w:bCs w:val="false"/>
+          <w:i w:val="false"/>
+          <w:iCs w:val="false"/>
+          <w:sz w:val="22"/>
+          <w:szCs w:val="22"/>
+          <w:lang w:val="hr-HR"/>
+        </w:rPr>
         <w:t xml:space="preserve">I zahvaljujem GitHubu što hosta moju web-stranicu </w:t>
       </w:r>
       <w:r>
@@ -32420,7 +32476,33 @@
           <w:szCs w:val="22"/>
           <w:lang w:val="hr-HR"/>
         </w:rPr>
-        <w:t>Ako me GitHub zabrani, onih šest primjera neće biti dostupno ni na SourceForgeu, jer ih i PicoBlaze Simulator koji se vrti na SourceForgeu dohvaća s mog GitHub profila. Ali mislim da će to biti lagano srediti u tom slučaju.</w:t>
+        <w:t xml:space="preserve">Ako me GitHub zabrani, onih </w:t>
+      </w:r>
+      <w:r>
+        <w:rPr>
+          <w:rFonts w:ascii="Times New Roman" w:hAnsi="Times New Roman"/>
+          <w:b w:val="false"/>
+          <w:bCs w:val="false"/>
+          <w:i w:val="false"/>
+          <w:iCs w:val="false"/>
+          <w:sz w:val="22"/>
+          <w:szCs w:val="22"/>
+          <w:lang w:val="hr-HR"/>
+        </w:rPr>
+        <w:t>osam</w:t>
+      </w:r>
+      <w:r>
+        <w:rPr>
+          <w:rFonts w:ascii="Times New Roman" w:hAnsi="Times New Roman"/>
+          <w:b w:val="false"/>
+          <w:bCs w:val="false"/>
+          <w:i w:val="false"/>
+          <w:iCs w:val="false"/>
+          <w:sz w:val="22"/>
+          <w:szCs w:val="22"/>
+          <w:lang w:val="hr-HR"/>
+        </w:rPr>
+        <w:t xml:space="preserve"> primjera neće biti dostupno ni na SourceForgeu, jer ih i PicoBlaze Simulator koji se vrti na SourceForgeu dohvaća s mog GitHub profila. Ali mislim da će to biti lagano srediti u tom slučaju.</w:t>
       </w:r>
     </w:p>
     <w:p>

</xml_diff>

<commit_message>
Explained the problem of "layout trashing"
</commit_message>
<xml_diff>
--- a/seminar/PicoBlaze.docx
+++ b/seminar/PicoBlaze.docx
@@ -170,7 +170,18 @@
           <w:szCs w:val="28"/>
           <w:lang w:val="hr-HR"/>
         </w:rPr>
-        <w:t>Sveučilišni studij</w:t>
+        <w:t>Preddiplomski s</w:t>
+      </w:r>
+      <w:r>
+        <w:rPr>
+          <w:rFonts w:ascii="Times New Roman" w:hAnsi="Times New Roman"/>
+          <w:b/>
+          <w:bCs/>
+          <w:sz w:val="28"/>
+          <w:szCs w:val="28"/>
+          <w:lang w:val="hr-HR"/>
+        </w:rPr>
+        <w:t>veučilišni studij</w:t>
       </w:r>
     </w:p>
     <w:p>
@@ -1268,7 +1279,7 @@
       <w:tblPr>
         <w:tblW w:w="5000" w:type="pct"/>
         <w:jc w:val="left"/>
-        <w:tblInd w:w="-5" w:type="dxa"/>
+        <w:tblInd w:w="55" w:type="dxa"/>
         <w:tblLayout w:type="fixed"/>
         <w:tblCellMar>
           <w:top w:w="55" w:type="dxa"/>
@@ -2770,7 +2781,7 @@
       <w:tblPr>
         <w:tblW w:w="5000" w:type="pct"/>
         <w:jc w:val="left"/>
-        <w:tblInd w:w="-5" w:type="dxa"/>
+        <w:tblInd w:w="55" w:type="dxa"/>
         <w:tblLayout w:type="fixed"/>
         <w:tblCellMar>
           <w:top w:w="55" w:type="dxa"/>
@@ -3471,7 +3482,46 @@
           <w:szCs w:val="22"/>
           <w:lang w:val="hr-HR"/>
         </w:rPr>
-        <w:t xml:space="preserve"> Nisu korišteni nikakvi radni okviri (frameworksi), kôd je pisan uglavnom u VIM-u (za manje izmjene) i Eclipseu (za veće izmjene), za uređivanje slika korišteni su GIMP i Inkscape, za traženje pogrešaka u programu korišteni su alati za programiranje koji se dobiju uz Firefox i internetski servis LGTM. Za formatiranje koda korišteni su Prettier (za HTML i CSS) i ClangFormat (za JavaScript).</w:t>
+        <w:t xml:space="preserve"> Nisu korišteni nikakvi radni okviri (frameworksi), kôd je pisan uglavnom u VIM-u (za manje izmjene) i Eclipseu (za veće izmjene), za uređivanje slika korišteni su GIMP i Inkscape, za traženje pogrešaka u programu korišteni su alati za programiranje koji se dobiju uz Firefox i internetski servis LGTM. Za formatiranje koda korišteni su Prettier (za HTML i CSS) i ClangFormat (za JavaScript). </w:t>
+      </w:r>
+      <w:r>
+        <w:rPr>
+          <w:rFonts w:ascii="Times New Roman" w:hAnsi="Times New Roman"/>
+          <w:b w:val="false"/>
+          <w:bCs w:val="false"/>
+          <w:i/>
+          <w:iCs/>
+          <w:sz w:val="22"/>
+          <w:szCs w:val="22"/>
+          <w:lang w:val="hr-HR"/>
+        </w:rPr>
+        <w:t>Posljednja verzija koju sam sâm napravio je v2.8.</w:t>
+      </w:r>
+      <w:r>
+        <w:rPr>
+          <w:rFonts w:ascii="Times New Roman" w:hAnsi="Times New Roman"/>
+          <w:b w:val="false"/>
+          <w:bCs w:val="false"/>
+          <w:i/>
+          <w:iCs/>
+          <w:sz w:val="22"/>
+          <w:szCs w:val="22"/>
+          <w:lang w:val="hr-HR"/>
+        </w:rPr>
+        <w:t>3</w:t>
+      </w:r>
+      <w:r>
+        <w:rPr>
+          <w:rFonts w:ascii="Times New Roman" w:hAnsi="Times New Roman"/>
+          <w:b w:val="false"/>
+          <w:bCs w:val="false"/>
+          <w:i/>
+          <w:iCs/>
+          <w:sz w:val="22"/>
+          <w:szCs w:val="22"/>
+          <w:lang w:val="hr-HR"/>
+        </w:rPr>
+        <w:t>, nedugo nakon toga dobio sam suradnika koji tvrdi da koristi taj moj simulator PicoBlazea na sveučilištu u Argentini.</w:t>
       </w:r>
     </w:p>
     <w:p>
@@ -29424,14 +29474,7 @@
         <w:pStyle w:val="Normal"/>
         <w:jc w:val="both"/>
         <w:rPr>
-          <w:b w:val="false"/>
-          <w:bCs w:val="false"/>
-          <w:i w:val="false"/>
-          <w:i w:val="false"/>
-          <w:iCs w:val="false"/>
-          <w:sz w:val="22"/>
-          <w:szCs w:val="22"/>
-          <w:lang w:val="hr-HR"/>
+          <w:rFonts w:ascii="Times New Roman" w:hAnsi="Times New Roman"/>
         </w:rPr>
       </w:pPr>
       <w:r>
@@ -29445,14 +29488,7 @@
         <w:pStyle w:val="Normal"/>
         <w:jc w:val="both"/>
         <w:rPr>
-          <w:b w:val="false"/>
-          <w:bCs w:val="false"/>
-          <w:i w:val="false"/>
-          <w:i w:val="false"/>
-          <w:iCs w:val="false"/>
-          <w:sz w:val="22"/>
-          <w:szCs w:val="22"/>
-          <w:lang w:val="hr-HR"/>
+          <w:rFonts w:ascii="Times New Roman" w:hAnsi="Times New Roman"/>
         </w:rPr>
       </w:pPr>
       <w:r>
@@ -30155,17 +30191,7 @@
       <w:pPr>
         <w:pStyle w:val="Normal"/>
         <w:jc w:val="both"/>
-        <w:rPr>
-          <w:rFonts w:ascii="Times New Roman" w:hAnsi="Times New Roman"/>
-          <w:b w:val="false"/>
-          <w:bCs w:val="false"/>
-          <w:i w:val="false"/>
-          <w:i w:val="false"/>
-          <w:iCs w:val="false"/>
-          <w:sz w:val="22"/>
-          <w:szCs w:val="22"/>
-          <w:lang w:val="hr-HR"/>
-        </w:rPr>
+        <w:rPr/>
       </w:pPr>
       <w:r>
         <w:rPr/>
@@ -30175,17 +30201,7 @@
       <w:pPr>
         <w:pStyle w:val="Normal"/>
         <w:jc w:val="both"/>
-        <w:rPr>
-          <w:rFonts w:ascii="Times New Roman" w:hAnsi="Times New Roman"/>
-          <w:b w:val="false"/>
-          <w:bCs w:val="false"/>
-          <w:i w:val="false"/>
-          <w:i w:val="false"/>
-          <w:iCs w:val="false"/>
-          <w:sz w:val="22"/>
-          <w:szCs w:val="22"/>
-          <w:lang w:val="hr-HR"/>
-        </w:rPr>
+        <w:rPr/>
       </w:pPr>
       <w:r>
         <w:rPr/>
@@ -31646,6 +31662,117 @@
           <w:iCs w:val="false"/>
           <w:sz w:val="22"/>
           <w:szCs w:val="22"/>
+          <w:lang w:val="en-US"/>
+        </w:rPr>
+        <w:t xml:space="preserve">30. kolovoza </w:t>
+      </w:r>
+      <w:r>
+        <w:rPr>
+          <w:rFonts w:ascii="Times New Roman" w:hAnsi="Times New Roman"/>
+          <w:b w:val="false"/>
+          <w:bCs w:val="false"/>
+          <w:i w:val="false"/>
+          <w:iCs w:val="false"/>
+          <w:sz w:val="22"/>
+          <w:szCs w:val="22"/>
+          <w:lang w:val="hr-HR"/>
+        </w:rPr>
+        <w:t xml:space="preserve">2023. godine korisnik GitHuba </w:t>
+      </w:r>
+      <w:r>
+        <w:rPr>
+          <w:rFonts w:ascii="Times New Roman" w:hAnsi="Times New Roman"/>
+          <w:b w:val="false"/>
+          <w:bCs w:val="false"/>
+          <w:i/>
+          <w:iCs/>
+          <w:sz w:val="22"/>
+          <w:szCs w:val="22"/>
+          <w:lang w:val="hr-HR"/>
+        </w:rPr>
+        <w:t>agustiza</w:t>
+      </w:r>
+      <w:r>
+        <w:rPr>
+          <w:rFonts w:ascii="Times New Roman" w:hAnsi="Times New Roman"/>
+          <w:b w:val="false"/>
+          <w:bCs w:val="false"/>
+          <w:i w:val="false"/>
+          <w:iCs w:val="false"/>
+          <w:sz w:val="22"/>
+          <w:szCs w:val="22"/>
+          <w:lang w:val="hr-HR"/>
+        </w:rPr>
+        <w:t xml:space="preserve"> dijagnosticirao je problem kao </w:t>
+      </w:r>
+      <w:r>
+        <w:rPr>
+          <w:rFonts w:ascii="Times New Roman" w:hAnsi="Times New Roman"/>
+          <w:b w:val="false"/>
+          <w:bCs w:val="false"/>
+          <w:i/>
+          <w:iCs/>
+          <w:sz w:val="22"/>
+          <w:szCs w:val="22"/>
+          <w:lang w:val="hr-HR"/>
+        </w:rPr>
+        <w:t>layout trashing</w:t>
+      </w:r>
+      <w:r>
+        <w:rPr>
+          <w:rFonts w:ascii="Times New Roman" w:hAnsi="Times New Roman"/>
+          <w:b w:val="false"/>
+          <w:bCs w:val="false"/>
+          <w:i w:val="false"/>
+          <w:iCs w:val="false"/>
+          <w:sz w:val="22"/>
+          <w:szCs w:val="22"/>
+          <w:lang w:val="hr-HR"/>
+        </w:rPr>
+        <w:t xml:space="preserve">. Kako on objašnjava, kad moj program upiše novu vrijednost registra u tablicu, tablica neprimjetno promijeni veličinu za nekoliko piksela... ali dovoljno da se poremeti layout i da browser moja cijelu web-stranicu renderirati iznova. Koristeći napredni CSS (neke naredbe za koje ja ni čuo nisam) navodno je uspio ubrzati svoju verziju tog mog programa 12 puta. Naime, na njegovom računalu u Chromeu u mojoj verziji programa primjer </w:t>
+      </w:r>
+      <w:r>
+        <w:rPr>
+          <w:rFonts w:ascii="Times New Roman" w:hAnsi="Times New Roman"/>
+          <w:b w:val="false"/>
+          <w:bCs w:val="false"/>
+          <w:i/>
+          <w:iCs/>
+          <w:sz w:val="22"/>
+          <w:szCs w:val="22"/>
+          <w:lang w:val="hr-HR"/>
+        </w:rPr>
+        <w:t xml:space="preserve">Fibonacci Sequence </w:t>
+      </w:r>
+      <w:r>
+        <w:rPr>
+          <w:rFonts w:ascii="Times New Roman" w:hAnsi="Times New Roman"/>
+          <w:b w:val="false"/>
+          <w:bCs w:val="false"/>
+          <w:i w:val="false"/>
+          <w:iCs w:val="false"/>
+          <w:sz w:val="22"/>
+          <w:szCs w:val="22"/>
+          <w:lang w:val="hr-HR"/>
+        </w:rPr>
+        <w:t>izvrti se za oko 60 sekundi, a u njegovoj verziji 5 sekundi. Kasnije ćemo spojiti njegovu i moju verziju tog mog programa.</w:t>
+      </w:r>
+    </w:p>
+    <w:p>
+      <w:pPr>
+        <w:pStyle w:val="Normal"/>
+        <w:jc w:val="both"/>
+        <w:rPr/>
+      </w:pPr>
+      <w:r>
+        <w:rPr>
+          <w:rFonts w:ascii="Times New Roman" w:hAnsi="Times New Roman"/>
+          <w:b w:val="false"/>
+          <w:bCs w:val="false"/>
+          <w:i w:val="false"/>
+          <w:iCs w:val="false"/>
+          <w:sz w:val="22"/>
+          <w:szCs w:val="22"/>
           <w:lang w:val="hr-HR"/>
         </w:rPr>
         <w:t>B</w:t>
@@ -32872,7 +32999,23 @@
           <w:iCs/>
           <w:lang w:val="en-US"/>
         </w:rPr>
-        <w:t>. Prettier (for HTML and CSS) and ClangFormat (for JavaScript) were used to format the code.</w:t>
+        <w:t xml:space="preserve">. Prettier (for HTML and CSS) and ClangFormat (for JavaScript) were used to format the code. </w:t>
+      </w:r>
+      <w:r>
+        <w:rPr>
+          <w:i/>
+          <w:iCs/>
+          <w:lang w:val="hr-HR"/>
+        </w:rPr>
+        <w:t xml:space="preserve">The last version I </w:t>
+      </w:r>
+      <w:r>
+        <w:rPr>
+          <w:i/>
+          <w:iCs/>
+          <w:lang w:val="en-US"/>
+        </w:rPr>
+        <w:t>made entirely by myself is v2.8.3. Not long after I released v2.8.3, I got a contributor who claims to be using my project at a university in Argentina.</w:t>
       </w:r>
       <w:r>
         <w:br w:type="page"/>

</xml_diff>

<commit_message>
Explained what the version `v2.8.3` is about
</commit_message>
<xml_diff>
--- a/seminar/PicoBlaze.docx
+++ b/seminar/PicoBlaze.docx
@@ -1279,7 +1279,7 @@
       <w:tblPr>
         <w:tblW w:w="5000" w:type="pct"/>
         <w:jc w:val="left"/>
-        <w:tblInd w:w="55" w:type="dxa"/>
+        <w:tblInd w:w="-5" w:type="dxa"/>
         <w:tblLayout w:type="fixed"/>
         <w:tblCellMar>
           <w:top w:w="55" w:type="dxa"/>
@@ -2781,7 +2781,7 @@
       <w:tblPr>
         <w:tblW w:w="5000" w:type="pct"/>
         <w:jc w:val="left"/>
-        <w:tblInd w:w="55" w:type="dxa"/>
+        <w:tblInd w:w="-5" w:type="dxa"/>
         <w:tblLayout w:type="fixed"/>
         <w:tblCellMar>
           <w:top w:w="55" w:type="dxa"/>
@@ -11015,7 +11015,72 @@
           <w:szCs w:val="22"/>
           <w:lang w:val="hr-HR"/>
         </w:rPr>
-        <w:t>.</w:t>
+        <w:t xml:space="preserve">. </w:t>
+      </w:r>
+      <w:r>
+        <w:rPr>
+          <w:rFonts w:ascii="Times New Roman" w:hAnsi="Times New Roman"/>
+          <w:b w:val="false"/>
+          <w:bCs w:val="false"/>
+          <w:i w:val="false"/>
+          <w:iCs w:val="false"/>
+          <w:sz w:val="22"/>
+          <w:szCs w:val="22"/>
+          <w:lang w:val="hr-HR"/>
+        </w:rPr>
+        <w:t xml:space="preserve">Nedavno je moj suradnik sa sveučilišta u Argentini </w:t>
+      </w:r>
+      <w:r>
+        <w:rPr>
+          <w:rFonts w:ascii="Times New Roman" w:hAnsi="Times New Roman"/>
+          <w:b w:val="false"/>
+          <w:bCs w:val="false"/>
+          <w:i/>
+          <w:iCs/>
+          <w:sz w:val="22"/>
+          <w:szCs w:val="22"/>
+          <w:lang w:val="hr-HR"/>
+        </w:rPr>
+        <w:t>agustiza</w:t>
+      </w:r>
+      <w:r>
+        <w:rPr>
+          <w:rFonts w:ascii="Times New Roman" w:hAnsi="Times New Roman"/>
+          <w:b w:val="false"/>
+          <w:bCs w:val="false"/>
+          <w:i w:val="false"/>
+          <w:iCs w:val="false"/>
+          <w:sz w:val="22"/>
+          <w:szCs w:val="22"/>
+          <w:lang w:val="hr-HR"/>
+        </w:rPr>
+        <w:t xml:space="preserve"> otkrio još jedan problem u </w:t>
+      </w:r>
+      <w:r>
+        <w:rPr>
+          <w:rFonts w:ascii="Courier New" w:hAnsi="Courier New"/>
+          <w:b w:val="false"/>
+          <w:bCs w:val="false"/>
+          <w:i w:val="false"/>
+          <w:iCs w:val="false"/>
+          <w:sz w:val="22"/>
+          <w:szCs w:val="22"/>
+          <w:lang w:val="hr-HR"/>
+        </w:rPr>
+        <w:t>PicoBlaze.html</w:t>
+      </w:r>
+      <w:r>
+        <w:rPr>
+          <w:rFonts w:ascii="Times New Roman" w:hAnsi="Times New Roman"/>
+          <w:b w:val="false"/>
+          <w:bCs w:val="false"/>
+          <w:i w:val="false"/>
+          <w:iCs w:val="false"/>
+          <w:sz w:val="22"/>
+          <w:szCs w:val="22"/>
+          <w:lang w:val="hr-HR"/>
+        </w:rPr>
+        <w:t>-u, naime, da način na koji sam napisao CSS uzrokuje layout trashing i usporava cijeli program oko 12 puta, a više o tome možete pročitati na kraju ovog teksta.</w:t>
       </w:r>
       <w:r>
         <mc:AlternateContent>
@@ -14010,7 +14075,20 @@
           <w:szCs w:val="22"/>
           <w:lang w:val="hr-HR"/>
         </w:rPr>
-        <w:t>Dobar su posao napravili oni koji su sastavljali taj test da nađu rečenicu s toliko mnogo nepravilnih riječi, i koju, kako kaže moj profesor, nitko nije točno preveo!</w:t>
+        <w:t xml:space="preserve">Dobar su posao napravili oni koji su sastavljali taj test da nađu rečenicu s toliko mnogo nepravilnih riječi, i koju, kako kaže moj profesor, nitko nije točno preveo! </w:t>
+      </w:r>
+      <w:r>
+        <w:rPr>
+          <w:rFonts w:ascii="Times New Roman" w:hAnsi="Times New Roman"/>
+          <w:b w:val="false"/>
+          <w:bCs w:val="false"/>
+          <w:i w:val="false"/>
+          <w:iCs w:val="false"/>
+          <w:sz w:val="22"/>
+          <w:szCs w:val="22"/>
+          <w:lang w:val="hr-HR"/>
+        </w:rPr>
+        <w:t>Mada, kaže mi moj profesor da su mi upravo moji prijevodi s latinskog na hrvatski donijeli pobjedu na županijskom natjecanju.</w:t>
       </w:r>
       <w:r>
         <w:rPr>
@@ -18330,7 +18408,72 @@
           <w:szCs w:val="22"/>
           <w:lang w:val="hr-HR"/>
         </w:rPr>
-        <w:t>. Gotovo svi asembleri danas imaju pretprocesorske naredbe koje omogućuju asembliranom programu da detektira kojom se verzijom asemblera asemblira, uglavnom i naprednije nego ove što sam ugradio u svoj simulator PicoBlazea.</w:t>
+        <w:t xml:space="preserve">. Gotovo svi asembleri danas imaju pretprocesorske naredbe koje omogućuju asembliranom programu da detektira kojom se verzijom asemblera asemblira, uglavnom i naprednije nego ove što sam ugradio u svoj simulator PicoBlazea. </w:t>
+      </w:r>
+      <w:r>
+        <w:rPr>
+          <w:rFonts w:ascii="Times New Roman" w:hAnsi="Times New Roman"/>
+          <w:b w:val="false"/>
+          <w:bCs w:val="false"/>
+          <w:i w:val="false"/>
+          <w:iCs w:val="false"/>
+          <w:sz w:val="22"/>
+          <w:szCs w:val="22"/>
+          <w:lang w:val="hr-HR"/>
+        </w:rPr>
+        <w:t xml:space="preserve">Tu mogućnost </w:t>
+      </w:r>
+      <w:r>
+        <w:rPr>
+          <w:rFonts w:ascii="Times New Roman" w:hAnsi="Times New Roman"/>
+          <w:b w:val="false"/>
+          <w:bCs w:val="false"/>
+          <w:i/>
+          <w:iCs/>
+          <w:sz w:val="22"/>
+          <w:szCs w:val="22"/>
+          <w:lang w:val="hr-HR"/>
+        </w:rPr>
+        <w:t>assembler sniffinga</w:t>
+      </w:r>
+      <w:r>
+        <w:rPr>
+          <w:rFonts w:ascii="Times New Roman" w:hAnsi="Times New Roman"/>
+          <w:b w:val="false"/>
+          <w:bCs w:val="false"/>
+          <w:i w:val="false"/>
+          <w:iCs w:val="false"/>
+          <w:sz w:val="22"/>
+          <w:szCs w:val="22"/>
+          <w:lang w:val="hr-HR"/>
+        </w:rPr>
+        <w:t xml:space="preserve"> objavio sam u verziji v2.8.3, i to je posljednje što sam napravio sâm. Nedugo nakon što sam objavio verziju v2.8.3, pridružio mi se </w:t>
+      </w:r>
+      <w:r>
+        <w:rPr>
+          <w:rFonts w:ascii="Times New Roman" w:hAnsi="Times New Roman"/>
+          <w:b w:val="false"/>
+          <w:bCs w:val="false"/>
+          <w:i/>
+          <w:iCs/>
+          <w:sz w:val="22"/>
+          <w:szCs w:val="22"/>
+          <w:lang w:val="hr-HR"/>
+        </w:rPr>
+        <w:t>agustiza</w:t>
+      </w:r>
+      <w:r>
+        <w:rPr>
+          <w:rFonts w:ascii="Times New Roman" w:hAnsi="Times New Roman"/>
+          <w:b w:val="false"/>
+          <w:bCs w:val="false"/>
+          <w:i w:val="false"/>
+          <w:iCs w:val="false"/>
+          <w:sz w:val="22"/>
+          <w:szCs w:val="22"/>
+          <w:lang w:val="hr-HR"/>
+        </w:rPr>
+        <w:t xml:space="preserve"> sa sveučilišta u Argentini.</w:t>
       </w:r>
     </w:p>
     <w:p>

</xml_diff>

<commit_message>
Mentioned the checkbox in the documentation...
</commit_message>
<xml_diff>
--- a/seminar/PicoBlaze.docx
+++ b/seminar/PicoBlaze.docx
@@ -1054,7 +1054,7 @@
       <w:tblPr>
         <w:tblW w:w="5000" w:type="pct"/>
         <w:jc w:val="left"/>
-        <w:tblInd w:w="55" w:type="dxa"/>
+        <w:tblInd w:w="-5" w:type="dxa"/>
         <w:tblLayout w:type="fixed"/>
         <w:tblCellMar>
           <w:top w:w="55" w:type="dxa"/>
@@ -1062,17 +1062,16 @@
           <w:bottom w:w="55" w:type="dxa"/>
           <w:right w:w="55" w:type="dxa"/>
         </w:tblCellMar>
-        <w:tblLook w:val="0000"/>
       </w:tblPr>
       <w:tblGrid>
-        <w:gridCol w:w="4818"/>
+        <w:gridCol w:w="4819"/>
         <w:gridCol w:w="4819"/>
       </w:tblGrid>
       <w:tr>
         <w:trPr/>
         <w:tc>
           <w:tcPr>
-            <w:tcW w:w="9637" w:type="dxa"/>
+            <w:tcW w:w="9638" w:type="dxa"/>
             <w:gridSpan w:val="2"/>
             <w:tcBorders>
               <w:top w:val="single" w:sz="4" w:space="0" w:color="000000"/>
@@ -1134,7 +1133,7 @@
         <w:trPr/>
         <w:tc>
           <w:tcPr>
-            <w:tcW w:w="9637" w:type="dxa"/>
+            <w:tcW w:w="9638" w:type="dxa"/>
             <w:gridSpan w:val="2"/>
             <w:tcBorders>
               <w:left w:val="single" w:sz="4" w:space="0" w:color="000000"/>
@@ -1167,7 +1166,7 @@
         <w:trPr/>
         <w:tc>
           <w:tcPr>
-            <w:tcW w:w="9637" w:type="dxa"/>
+            <w:tcW w:w="9638" w:type="dxa"/>
             <w:gridSpan w:val="2"/>
             <w:tcBorders>
               <w:left w:val="single" w:sz="4" w:space="0" w:color="000000"/>
@@ -1198,7 +1197,7 @@
         <w:trPr/>
         <w:tc>
           <w:tcPr>
-            <w:tcW w:w="9637" w:type="dxa"/>
+            <w:tcW w:w="9638" w:type="dxa"/>
             <w:gridSpan w:val="2"/>
             <w:tcBorders>
               <w:left w:val="single" w:sz="4" w:space="0" w:color="000000"/>
@@ -1230,7 +1229,7 @@
         <w:trPr/>
         <w:tc>
           <w:tcPr>
-            <w:tcW w:w="9637" w:type="dxa"/>
+            <w:tcW w:w="9638" w:type="dxa"/>
             <w:gridSpan w:val="2"/>
             <w:tcBorders>
               <w:left w:val="single" w:sz="4" w:space="0" w:color="000000"/>
@@ -1266,7 +1265,7 @@
         <w:trPr/>
         <w:tc>
           <w:tcPr>
-            <w:tcW w:w="4818" w:type="dxa"/>
+            <w:tcW w:w="4819" w:type="dxa"/>
             <w:tcBorders>
               <w:left w:val="single" w:sz="4" w:space="0" w:color="000000"/>
               <w:bottom w:val="single" w:sz="4" w:space="0" w:color="000000"/>
@@ -1320,7 +1319,7 @@
         <w:trPr/>
         <w:tc>
           <w:tcPr>
-            <w:tcW w:w="4818" w:type="dxa"/>
+            <w:tcW w:w="4819" w:type="dxa"/>
             <w:tcBorders>
               <w:left w:val="single" w:sz="4" w:space="0" w:color="000000"/>
               <w:bottom w:val="single" w:sz="4" w:space="0" w:color="000000"/>
@@ -1374,7 +1373,7 @@
         <w:trPr/>
         <w:tc>
           <w:tcPr>
-            <w:tcW w:w="4818" w:type="dxa"/>
+            <w:tcW w:w="4819" w:type="dxa"/>
             <w:tcBorders>
               <w:left w:val="single" w:sz="4" w:space="0" w:color="000000"/>
               <w:bottom w:val="single" w:sz="4" w:space="0" w:color="000000"/>
@@ -1428,7 +1427,7 @@
         <w:trPr/>
         <w:tc>
           <w:tcPr>
-            <w:tcW w:w="4818" w:type="dxa"/>
+            <w:tcW w:w="4819" w:type="dxa"/>
             <w:tcBorders>
               <w:left w:val="single" w:sz="4" w:space="0" w:color="000000"/>
               <w:bottom w:val="single" w:sz="4" w:space="0" w:color="000000"/>
@@ -1482,7 +1481,7 @@
         <w:trPr/>
         <w:tc>
           <w:tcPr>
-            <w:tcW w:w="4818" w:type="dxa"/>
+            <w:tcW w:w="4819" w:type="dxa"/>
             <w:tcBorders>
               <w:left w:val="single" w:sz="4" w:space="0" w:color="000000"/>
               <w:bottom w:val="single" w:sz="4" w:space="0" w:color="000000"/>
@@ -1536,7 +1535,7 @@
         <w:trPr/>
         <w:tc>
           <w:tcPr>
-            <w:tcW w:w="4818" w:type="dxa"/>
+            <w:tcW w:w="4819" w:type="dxa"/>
             <w:tcBorders>
               <w:left w:val="single" w:sz="4" w:space="0" w:color="000000"/>
               <w:bottom w:val="single" w:sz="4" w:space="0" w:color="000000"/>
@@ -1590,7 +1589,7 @@
         <w:trPr/>
         <w:tc>
           <w:tcPr>
-            <w:tcW w:w="4818" w:type="dxa"/>
+            <w:tcW w:w="4819" w:type="dxa"/>
             <w:tcBorders>
               <w:left w:val="single" w:sz="4" w:space="0" w:color="000000"/>
               <w:bottom w:val="single" w:sz="4" w:space="0" w:color="000000"/>
@@ -1644,7 +1643,7 @@
         <w:trPr/>
         <w:tc>
           <w:tcPr>
-            <w:tcW w:w="4818" w:type="dxa"/>
+            <w:tcW w:w="4819" w:type="dxa"/>
             <w:tcBorders>
               <w:left w:val="single" w:sz="4" w:space="0" w:color="000000"/>
               <w:bottom w:val="single" w:sz="4" w:space="0" w:color="000000"/>
@@ -1697,7 +1696,7 @@
         <w:trPr/>
         <w:tc>
           <w:tcPr>
-            <w:tcW w:w="4818" w:type="dxa"/>
+            <w:tcW w:w="4819" w:type="dxa"/>
             <w:tcBorders>
               <w:left w:val="single" w:sz="4" w:space="0" w:color="000000"/>
               <w:bottom w:val="single" w:sz="4" w:space="0" w:color="000000"/>
@@ -1751,7 +1750,7 @@
         <w:trPr/>
         <w:tc>
           <w:tcPr>
-            <w:tcW w:w="4818" w:type="dxa"/>
+            <w:tcW w:w="4819" w:type="dxa"/>
             <w:tcBorders>
               <w:left w:val="single" w:sz="4" w:space="0" w:color="000000"/>
               <w:bottom w:val="single" w:sz="4" w:space="0" w:color="000000"/>
@@ -1804,7 +1803,7 @@
         <w:trPr/>
         <w:tc>
           <w:tcPr>
-            <w:tcW w:w="4818" w:type="dxa"/>
+            <w:tcW w:w="4819" w:type="dxa"/>
             <w:tcBorders>
               <w:left w:val="single" w:sz="4" w:space="0" w:color="000000"/>
               <w:bottom w:val="single" w:sz="4" w:space="0" w:color="000000"/>
@@ -1858,7 +1857,7 @@
         <w:trPr/>
         <w:tc>
           <w:tcPr>
-            <w:tcW w:w="4818" w:type="dxa"/>
+            <w:tcW w:w="4819" w:type="dxa"/>
             <w:tcBorders>
               <w:left w:val="single" w:sz="4" w:space="0" w:color="000000"/>
               <w:bottom w:val="single" w:sz="4" w:space="0" w:color="000000"/>
@@ -1912,7 +1911,7 @@
         <w:trPr/>
         <w:tc>
           <w:tcPr>
-            <w:tcW w:w="4818" w:type="dxa"/>
+            <w:tcW w:w="4819" w:type="dxa"/>
             <w:tcBorders>
               <w:left w:val="single" w:sz="4" w:space="0" w:color="000000"/>
               <w:bottom w:val="single" w:sz="4" w:space="0" w:color="000000"/>
@@ -1967,7 +1966,7 @@
         <w:trPr/>
         <w:tc>
           <w:tcPr>
-            <w:tcW w:w="4818" w:type="dxa"/>
+            <w:tcW w:w="4819" w:type="dxa"/>
             <w:tcBorders>
               <w:left w:val="single" w:sz="4" w:space="0" w:color="000000"/>
               <w:bottom w:val="single" w:sz="4" w:space="0" w:color="000000"/>
@@ -2021,7 +2020,7 @@
         <w:trPr/>
         <w:tc>
           <w:tcPr>
-            <w:tcW w:w="4818" w:type="dxa"/>
+            <w:tcW w:w="4819" w:type="dxa"/>
             <w:tcBorders>
               <w:left w:val="single" w:sz="4" w:space="0" w:color="000000"/>
               <w:bottom w:val="single" w:sz="4" w:space="0" w:color="000000"/>
@@ -2075,7 +2074,7 @@
         <w:trPr/>
         <w:tc>
           <w:tcPr>
-            <w:tcW w:w="4818" w:type="dxa"/>
+            <w:tcW w:w="4819" w:type="dxa"/>
             <w:tcBorders>
               <w:left w:val="single" w:sz="4" w:space="0" w:color="000000"/>
               <w:bottom w:val="single" w:sz="4" w:space="0" w:color="000000"/>
@@ -2129,7 +2128,7 @@
         <w:trPr/>
         <w:tc>
           <w:tcPr>
-            <w:tcW w:w="4818" w:type="dxa"/>
+            <w:tcW w:w="4819" w:type="dxa"/>
             <w:vMerge w:val="restart"/>
             <w:tcBorders>
               <w:left w:val="single" w:sz="4" w:space="0" w:color="000000"/>
@@ -2182,7 +2181,7 @@
         <w:trPr/>
         <w:tc>
           <w:tcPr>
-            <w:tcW w:w="4818" w:type="dxa"/>
+            <w:tcW w:w="4819" w:type="dxa"/>
             <w:vMerge w:val="continue"/>
             <w:tcBorders>
               <w:left w:val="single" w:sz="4" w:space="0" w:color="000000"/>
@@ -2193,7 +2192,6 @@
           <w:p>
             <w:pPr>
               <w:pStyle w:val="Normal"/>
-              <w:widowControl w:val="false"/>
               <w:rPr/>
             </w:pPr>
             <w:r>
@@ -2231,7 +2229,7 @@
     <w:p>
       <w:pPr>
         <w:pStyle w:val="Normal"/>
-        <w:ind w:left="1260" w:hanging="1260"/>
+        <w:ind w:left="1260" w:right="0" w:hanging="1260"/>
         <w:jc w:val="both"/>
         <w:rPr>
           <w:rFonts w:ascii="Times New Roman" w:hAnsi="Times New Roman"/>
@@ -2260,7 +2258,7 @@
       <w:tblPr>
         <w:tblW w:w="5000" w:type="pct"/>
         <w:jc w:val="left"/>
-        <w:tblInd w:w="55" w:type="dxa"/>
+        <w:tblInd w:w="-5" w:type="dxa"/>
         <w:tblLayout w:type="fixed"/>
         <w:tblCellMar>
           <w:top w:w="55" w:type="dxa"/>
@@ -2268,17 +2266,16 @@
           <w:bottom w:w="55" w:type="dxa"/>
           <w:right w:w="55" w:type="dxa"/>
         </w:tblCellMar>
-        <w:tblLook w:val="0000"/>
       </w:tblPr>
       <w:tblGrid>
-        <w:gridCol w:w="4818"/>
+        <w:gridCol w:w="4819"/>
         <w:gridCol w:w="4819"/>
       </w:tblGrid>
       <w:tr>
         <w:trPr/>
         <w:tc>
           <w:tcPr>
-            <w:tcW w:w="9637" w:type="dxa"/>
+            <w:tcW w:w="9638" w:type="dxa"/>
             <w:gridSpan w:val="2"/>
             <w:tcBorders>
               <w:top w:val="single" w:sz="4" w:space="0" w:color="000000"/>
@@ -2341,7 +2338,7 @@
         <w:trPr/>
         <w:tc>
           <w:tcPr>
-            <w:tcW w:w="9637" w:type="dxa"/>
+            <w:tcW w:w="9638" w:type="dxa"/>
             <w:gridSpan w:val="2"/>
             <w:tcBorders>
               <w:left w:val="single" w:sz="4" w:space="0" w:color="000000"/>
@@ -2376,7 +2373,7 @@
         <w:trPr/>
         <w:tc>
           <w:tcPr>
-            <w:tcW w:w="9637" w:type="dxa"/>
+            <w:tcW w:w="9638" w:type="dxa"/>
             <w:gridSpan w:val="2"/>
             <w:tcBorders>
               <w:left w:val="single" w:sz="4" w:space="0" w:color="000000"/>
@@ -2409,7 +2406,7 @@
         <w:trPr/>
         <w:tc>
           <w:tcPr>
-            <w:tcW w:w="4818" w:type="dxa"/>
+            <w:tcW w:w="4819" w:type="dxa"/>
             <w:tcBorders>
               <w:left w:val="single" w:sz="4" w:space="0" w:color="000000"/>
               <w:bottom w:val="single" w:sz="4" w:space="0" w:color="000000"/>
@@ -2465,7 +2462,7 @@
         <w:trPr/>
         <w:tc>
           <w:tcPr>
-            <w:tcW w:w="4818" w:type="dxa"/>
+            <w:tcW w:w="4819" w:type="dxa"/>
             <w:tcBorders>
               <w:left w:val="single" w:sz="4" w:space="0" w:color="000000"/>
               <w:bottom w:val="single" w:sz="4" w:space="0" w:color="000000"/>
@@ -2521,7 +2518,7 @@
         <w:trPr/>
         <w:tc>
           <w:tcPr>
-            <w:tcW w:w="4818" w:type="dxa"/>
+            <w:tcW w:w="4819" w:type="dxa"/>
             <w:tcBorders>
               <w:left w:val="single" w:sz="4" w:space="0" w:color="000000"/>
               <w:bottom w:val="single" w:sz="4" w:space="0" w:color="000000"/>
@@ -2577,7 +2574,7 @@
         <w:trPr/>
         <w:tc>
           <w:tcPr>
-            <w:tcW w:w="4818" w:type="dxa"/>
+            <w:tcW w:w="4819" w:type="dxa"/>
             <w:tcBorders>
               <w:left w:val="single" w:sz="4" w:space="0" w:color="000000"/>
               <w:bottom w:val="single" w:sz="4" w:space="0" w:color="000000"/>
@@ -2633,7 +2630,7 @@
         <w:trPr/>
         <w:tc>
           <w:tcPr>
-            <w:tcW w:w="9637" w:type="dxa"/>
+            <w:tcW w:w="9638" w:type="dxa"/>
             <w:gridSpan w:val="2"/>
             <w:tcBorders>
               <w:left w:val="single" w:sz="4" w:space="0" w:color="000000"/>
@@ -2709,7 +2706,7 @@
         <w:trPr/>
         <w:tc>
           <w:tcPr>
-            <w:tcW w:w="9637" w:type="dxa"/>
+            <w:tcW w:w="9638" w:type="dxa"/>
             <w:gridSpan w:val="2"/>
             <w:tcBorders>
               <w:left w:val="single" w:sz="4" w:space="0" w:color="000000"/>
@@ -2789,7 +2786,7 @@
     <w:p>
       <w:pPr>
         <w:pStyle w:val="Normal"/>
-        <w:ind w:left="1260" w:hanging="1260"/>
+        <w:ind w:left="1260" w:right="0" w:hanging="1260"/>
         <w:jc w:val="both"/>
         <w:rPr>
           <w:rFonts w:ascii="Times New Roman" w:hAnsi="Times New Roman"/>
@@ -2814,30 +2811,20 @@
         <w:br w:type="page"/>
       </w:r>
     </w:p>
-    <w:sdt>
-      <w:sdtPr>
-        <w:docPartObj>
-          <w:docPartGallery w:val="Table of Contents"/>
-          <w:docPartUnique w:val="true"/>
-        </w:docPartObj>
-      </w:sdtPr>
-      <w:sdtContent>
-        <w:p>
-          <w:pPr>
-            <w:pStyle w:val="ContentsHeading"/>
-            <w:rPr/>
-          </w:pPr>
-          <w:r>
-            <w:rPr/>
-            <w:t>Sadržaj</w:t>
-          </w:r>
-        </w:p>
-      </w:sdtContent>
-    </w:sdt>
+    <w:p>
+      <w:pPr>
+        <w:pStyle w:val="ContentsHeading"/>
+        <w:rPr/>
+      </w:pPr>
+      <w:r>
+        <w:rPr/>
+        <w:t>Sadržaj</w:t>
+      </w:r>
+    </w:p>
     <w:p>
       <w:pPr>
         <w:pStyle w:val="Normal"/>
-        <w:ind w:left="1260" w:hanging="1260"/>
+        <w:ind w:left="1260" w:right="0" w:hanging="1260"/>
         <w:jc w:val="both"/>
         <w:rPr>
           <w:rFonts w:ascii="Times New Roman" w:hAnsi="Times New Roman"/>
@@ -2862,7 +2849,7 @@
     <w:p>
       <w:pPr>
         <w:pStyle w:val="Normal"/>
-        <w:ind w:left="1260" w:hanging="1260"/>
+        <w:ind w:left="1260" w:right="0" w:hanging="1260"/>
         <w:jc w:val="both"/>
         <w:rPr>
           <w:rFonts w:ascii="Times New Roman" w:hAnsi="Times New Roman"/>
@@ -2888,7 +2875,7 @@
     <w:p>
       <w:pPr>
         <w:pStyle w:val="Normal"/>
-        <w:ind w:left="1260" w:hanging="1260"/>
+        <w:ind w:left="1260" w:right="0" w:hanging="1260"/>
         <w:jc w:val="both"/>
         <w:rPr>
           <w:rFonts w:ascii="Times New Roman" w:hAnsi="Times New Roman"/>
@@ -2914,7 +2901,7 @@
     <w:p>
       <w:pPr>
         <w:pStyle w:val="Normal"/>
-        <w:ind w:left="1260" w:hanging="1260"/>
+        <w:ind w:left="1260" w:right="0" w:hanging="1260"/>
         <w:jc w:val="both"/>
         <w:rPr>
           <w:rFonts w:ascii="Times New Roman" w:hAnsi="Times New Roman"/>
@@ -2940,7 +2927,7 @@
     <w:p>
       <w:pPr>
         <w:pStyle w:val="Normal"/>
-        <w:ind w:left="1260" w:hanging="1260"/>
+        <w:ind w:left="1260" w:right="0" w:hanging="1260"/>
         <w:jc w:val="both"/>
         <w:rPr>
           <w:rFonts w:ascii="Times New Roman" w:hAnsi="Times New Roman"/>
@@ -2966,7 +2953,7 @@
     <w:p>
       <w:pPr>
         <w:pStyle w:val="Normal"/>
-        <w:ind w:left="1260" w:hanging="1260"/>
+        <w:ind w:left="1260" w:right="0" w:hanging="1260"/>
         <w:jc w:val="both"/>
         <w:rPr>
           <w:rFonts w:ascii="Times New Roman" w:hAnsi="Times New Roman"/>
@@ -2992,7 +2979,7 @@
     <w:p>
       <w:pPr>
         <w:pStyle w:val="Normal"/>
-        <w:ind w:left="1260" w:hanging="1260"/>
+        <w:ind w:left="1260" w:right="0" w:hanging="1260"/>
         <w:jc w:val="both"/>
         <w:rPr>
           <w:rFonts w:ascii="Times New Roman" w:hAnsi="Times New Roman"/>
@@ -3018,7 +3005,7 @@
     <w:p>
       <w:pPr>
         <w:pStyle w:val="Normal"/>
-        <w:ind w:left="1260" w:hanging="1260"/>
+        <w:ind w:left="1260" w:right="0" w:hanging="1260"/>
         <w:jc w:val="both"/>
         <w:rPr>
           <w:rFonts w:ascii="Times New Roman" w:hAnsi="Times New Roman"/>
@@ -3044,7 +3031,7 @@
     <w:p>
       <w:pPr>
         <w:pStyle w:val="Normal"/>
-        <w:ind w:left="1260" w:hanging="1260"/>
+        <w:ind w:left="1260" w:right="0" w:hanging="1260"/>
         <w:jc w:val="both"/>
         <w:rPr>
           <w:rFonts w:ascii="Times New Roman" w:hAnsi="Times New Roman"/>
@@ -3070,7 +3057,7 @@
     <w:p>
       <w:pPr>
         <w:pStyle w:val="Normal"/>
-        <w:ind w:left="1260" w:hanging="1260"/>
+        <w:ind w:left="1260" w:right="0" w:hanging="1260"/>
         <w:jc w:val="both"/>
         <w:rPr>
           <w:rFonts w:ascii="Times New Roman" w:hAnsi="Times New Roman"/>
@@ -3096,7 +3083,7 @@
     <w:p>
       <w:pPr>
         <w:pStyle w:val="Normal"/>
-        <w:ind w:left="1260" w:hanging="1260"/>
+        <w:ind w:left="1260" w:right="0" w:hanging="1260"/>
         <w:jc w:val="both"/>
         <w:rPr>
           <w:rFonts w:ascii="Times New Roman" w:hAnsi="Times New Roman"/>
@@ -3122,7 +3109,7 @@
     <w:p>
       <w:pPr>
         <w:pStyle w:val="Normal"/>
-        <w:ind w:left="1260" w:hanging="1260"/>
+        <w:ind w:left="1260" w:right="0" w:hanging="1260"/>
         <w:jc w:val="both"/>
         <w:rPr>
           <w:rFonts w:ascii="Times New Roman" w:hAnsi="Times New Roman"/>
@@ -3148,7 +3135,7 @@
     <w:p>
       <w:pPr>
         <w:pStyle w:val="Normal"/>
-        <w:ind w:left="1260" w:hanging="1260"/>
+        <w:ind w:left="1260" w:right="0" w:hanging="1260"/>
         <w:jc w:val="both"/>
         <w:rPr>
           <w:rFonts w:ascii="Times New Roman" w:hAnsi="Times New Roman"/>
@@ -3174,7 +3161,7 @@
     <w:p>
       <w:pPr>
         <w:pStyle w:val="Normal"/>
-        <w:ind w:left="1260" w:hanging="1260"/>
+        <w:ind w:left="1260" w:right="0" w:hanging="1260"/>
         <w:jc w:val="both"/>
         <w:rPr>
           <w:rFonts w:ascii="Times New Roman" w:hAnsi="Times New Roman"/>
@@ -3200,7 +3187,7 @@
     <w:p>
       <w:pPr>
         <w:pStyle w:val="Normal"/>
-        <w:ind w:left="1260" w:hanging="1260"/>
+        <w:ind w:left="1260" w:right="0" w:hanging="1260"/>
         <w:jc w:val="both"/>
         <w:rPr>
           <w:rFonts w:ascii="Times New Roman" w:hAnsi="Times New Roman"/>
@@ -3246,7 +3233,7 @@
           <w:docGrid w:type="default" w:linePitch="100" w:charSpace="0"/>
         </w:sectPr>
         <w:pStyle w:val="Normal"/>
-        <w:ind w:left="1260" w:hanging="1260"/>
+        <w:ind w:left="1260" w:right="0" w:hanging="1260"/>
         <w:jc w:val="both"/>
         <w:rPr>
           <w:rFonts w:ascii="Times New Roman" w:hAnsi="Times New Roman"/>
@@ -3275,7 +3262,7 @@
     <w:p>
       <w:pPr>
         <w:pStyle w:val="Normal"/>
-        <w:ind w:left="1260" w:hanging="1260"/>
+        <w:ind w:left="1260" w:right="0" w:hanging="1260"/>
         <w:jc w:val="both"/>
         <w:rPr>
           <w:rFonts w:ascii="Times New Roman" w:hAnsi="Times New Roman"/>
@@ -3300,7 +3287,7 @@
     <w:p>
       <w:pPr>
         <w:pStyle w:val="Normal"/>
-        <w:ind w:left="1260" w:hanging="1260"/>
+        <w:ind w:left="1260" w:right="0" w:hanging="1260"/>
         <w:jc w:val="both"/>
         <w:rPr/>
       </w:pPr>
@@ -3352,7 +3339,7 @@
     <w:p>
       <w:pPr>
         <w:pStyle w:val="Normal"/>
-        <w:ind w:left="1260" w:hanging="1260"/>
+        <w:ind w:left="1260" w:right="0" w:hanging="1260"/>
         <w:jc w:val="both"/>
         <w:rPr>
           <w:rFonts w:ascii="Times New Roman" w:hAnsi="Times New Roman"/>
@@ -3914,7 +3901,7 @@
         <mc:AlternateContent>
           <mc:Choice Requires="wps">
             <w:drawing>
-              <wp:anchor behindDoc="0" distT="0" distB="0" distL="0" distR="0" simplePos="0" locked="0" layoutInCell="0" allowOverlap="1" relativeHeight="6">
+              <wp:anchor behindDoc="0" distT="0" distB="0" distL="0" distR="0" simplePos="0" locked="0" layoutInCell="0" allowOverlap="1" relativeHeight="18">
                 <wp:simplePos x="0" y="0"/>
                 <wp:positionH relativeFrom="column">
                   <wp:align>center</wp:align>
@@ -3923,7 +3910,7 @@
                   <wp:posOffset>635</wp:posOffset>
                 </wp:positionV>
                 <wp:extent cx="1524000" cy="2164080"/>
-                <wp:effectExtent l="0" t="0" r="0" b="0"/>
+                <wp:effectExtent l="0" t="635" r="0" b="635"/>
                 <wp:wrapTopAndBottom/>
                 <wp:docPr id="4" name="Frame1"/>
                 <a:graphic xmlns:a="http://schemas.openxmlformats.org/drawingml/2006/main">
@@ -5936,7 +5923,7 @@
     <w:p>
       <w:pPr>
         <w:pStyle w:val="Normal"/>
-        <w:ind w:left="720" w:hanging="0"/>
+        <w:ind w:left="720" w:right="0" w:hanging="0"/>
         <w:jc w:val="both"/>
         <w:rPr/>
       </w:pPr>
@@ -6666,7 +6653,7 @@
     <w:p>
       <w:pPr>
         <w:pStyle w:val="Normal"/>
-        <w:ind w:left="720" w:hanging="0"/>
+        <w:ind w:left="720" w:right="0" w:hanging="0"/>
         <w:jc w:val="both"/>
         <w:rPr>
           <w:rFonts w:ascii="Courier New" w:hAnsi="Courier New"/>
@@ -6688,7 +6675,7 @@
     <w:p>
       <w:pPr>
         <w:pStyle w:val="Normal"/>
-        <w:ind w:left="720" w:hanging="0"/>
+        <w:ind w:left="720" w:right="0" w:hanging="0"/>
         <w:jc w:val="both"/>
         <w:rPr>
           <w:rFonts w:ascii="Courier New" w:hAnsi="Courier New"/>
@@ -6710,7 +6697,7 @@
     <w:p>
       <w:pPr>
         <w:pStyle w:val="Normal"/>
-        <w:ind w:left="720" w:hanging="0"/>
+        <w:ind w:left="720" w:right="0" w:hanging="0"/>
         <w:jc w:val="both"/>
         <w:rPr>
           <w:rFonts w:ascii="Courier New" w:hAnsi="Courier New"/>
@@ -6732,7 +6719,7 @@
     <w:p>
       <w:pPr>
         <w:pStyle w:val="Normal"/>
-        <w:ind w:left="720" w:hanging="0"/>
+        <w:ind w:left="720" w:right="0" w:hanging="0"/>
         <w:jc w:val="both"/>
         <w:rPr>
           <w:rFonts w:ascii="Courier New" w:hAnsi="Courier New"/>
@@ -6754,7 +6741,7 @@
     <w:p>
       <w:pPr>
         <w:pStyle w:val="Normal"/>
-        <w:ind w:left="720" w:hanging="0"/>
+        <w:ind w:left="720" w:right="0" w:hanging="0"/>
         <w:jc w:val="both"/>
         <w:rPr>
           <w:rFonts w:ascii="Times New Roman" w:hAnsi="Times New Roman"/>
@@ -6776,7 +6763,7 @@
     <w:p>
       <w:pPr>
         <w:pStyle w:val="Normal"/>
-        <w:ind w:left="720" w:hanging="0"/>
+        <w:ind w:left="720" w:right="0" w:hanging="0"/>
         <w:jc w:val="both"/>
         <w:rPr/>
       </w:pPr>
@@ -7775,7 +7762,7 @@
         <mc:AlternateContent>
           <mc:Choice Requires="wps">
             <w:drawing>
-              <wp:anchor behindDoc="0" distT="0" distB="0" distL="0" distR="0" simplePos="0" locked="0" layoutInCell="0" allowOverlap="1" relativeHeight="8">
+              <wp:anchor behindDoc="0" distT="0" distB="0" distL="0" distR="0" simplePos="0" locked="0" layoutInCell="0" allowOverlap="1" relativeHeight="2">
                 <wp:simplePos x="0" y="0"/>
                 <wp:positionH relativeFrom="column">
                   <wp:align>left</wp:align>
@@ -7784,7 +7771,7 @@
                   <wp:posOffset>635</wp:posOffset>
                 </wp:positionV>
                 <wp:extent cx="1737360" cy="1150620"/>
-                <wp:effectExtent l="0" t="0" r="0" b="0"/>
+                <wp:effectExtent l="0" t="635" r="0" b="635"/>
                 <wp:wrapTopAndBottom/>
                 <wp:docPr id="5" name="Frame2"/>
                 <a:graphic xmlns:a="http://schemas.openxmlformats.org/drawingml/2006/main">
@@ -8005,7 +7992,7 @@
     <w:p>
       <w:pPr>
         <w:pStyle w:val="Normal"/>
-        <w:ind w:left="720" w:hanging="0"/>
+        <w:ind w:left="720" w:right="0" w:hanging="0"/>
         <w:jc w:val="both"/>
         <w:rPr/>
       </w:pPr>
@@ -10484,7 +10471,7 @@
     <w:p>
       <w:pPr>
         <w:pStyle w:val="Normal"/>
-        <w:ind w:left="720" w:hanging="0"/>
+        <w:ind w:left="720" w:right="0" w:hanging="0"/>
         <w:jc w:val="both"/>
         <w:rPr/>
       </w:pPr>
@@ -10537,7 +10524,7 @@
     <w:p>
       <w:pPr>
         <w:pStyle w:val="Normal"/>
-        <w:ind w:left="720" w:hanging="0"/>
+        <w:ind w:left="720" w:right="0" w:hanging="0"/>
         <w:jc w:val="both"/>
         <w:rPr/>
       </w:pPr>
@@ -10918,7 +10905,7 @@
     <w:p>
       <w:pPr>
         <w:pStyle w:val="Normal"/>
-        <w:ind w:left="720" w:hanging="0"/>
+        <w:ind w:left="720" w:right="0" w:hanging="0"/>
         <w:jc w:val="both"/>
         <w:rPr/>
       </w:pPr>
@@ -10967,7 +10954,7 @@
     <w:p>
       <w:pPr>
         <w:pStyle w:val="Normal"/>
-        <w:ind w:left="720" w:hanging="0"/>
+        <w:ind w:left="720" w:right="0" w:hanging="0"/>
         <w:jc w:val="both"/>
         <w:rPr/>
       </w:pPr>
@@ -11342,7 +11329,7 @@
     <w:p>
       <w:pPr>
         <w:pStyle w:val="Normal"/>
-        <w:ind w:left="720" w:hanging="0"/>
+        <w:ind w:left="720" w:right="0" w:hanging="0"/>
         <w:jc w:val="both"/>
         <w:rPr/>
       </w:pPr>
@@ -11520,7 +11507,7 @@
     <w:p>
       <w:pPr>
         <w:pStyle w:val="Normal"/>
-        <w:ind w:left="720" w:hanging="0"/>
+        <w:ind w:left="720" w:right="0" w:hanging="0"/>
         <w:jc w:val="both"/>
         <w:rPr>
           <w:rFonts w:ascii="Courier New" w:hAnsi="Courier New"/>
@@ -11542,7 +11529,7 @@
     <w:p>
       <w:pPr>
         <w:pStyle w:val="Normal"/>
-        <w:ind w:left="720" w:hanging="0"/>
+        <w:ind w:left="720" w:right="0" w:hanging="0"/>
         <w:jc w:val="both"/>
         <w:rPr>
           <w:rFonts w:ascii="Courier New" w:hAnsi="Courier New"/>
@@ -11564,7 +11551,7 @@
     <w:p>
       <w:pPr>
         <w:pStyle w:val="Normal"/>
-        <w:ind w:left="720" w:hanging="0"/>
+        <w:ind w:left="720" w:right="0" w:hanging="0"/>
         <w:jc w:val="both"/>
         <w:rPr>
           <w:rFonts w:ascii="Courier New" w:hAnsi="Courier New"/>
@@ -11584,7 +11571,7 @@
     <w:p>
       <w:pPr>
         <w:pStyle w:val="Normal"/>
-        <w:ind w:left="720" w:hanging="0"/>
+        <w:ind w:left="720" w:right="0" w:hanging="0"/>
         <w:jc w:val="both"/>
         <w:rPr>
           <w:rFonts w:ascii="Courier New" w:hAnsi="Courier New"/>
@@ -11619,7 +11606,7 @@
     <w:p>
       <w:pPr>
         <w:pStyle w:val="Normal"/>
-        <w:ind w:left="720" w:hanging="0"/>
+        <w:ind w:left="720" w:right="0" w:hanging="0"/>
         <w:jc w:val="both"/>
         <w:rPr>
           <w:rFonts w:ascii="Courier New" w:hAnsi="Courier New"/>
@@ -11641,7 +11628,7 @@
     <w:p>
       <w:pPr>
         <w:pStyle w:val="Normal"/>
-        <w:ind w:left="720" w:hanging="0"/>
+        <w:ind w:left="720" w:right="0" w:hanging="0"/>
         <w:jc w:val="both"/>
         <w:rPr>
           <w:rFonts w:ascii="Courier New" w:hAnsi="Courier New"/>
@@ -11663,7 +11650,7 @@
     <w:p>
       <w:pPr>
         <w:pStyle w:val="Normal"/>
-        <w:ind w:left="720" w:hanging="0"/>
+        <w:ind w:left="720" w:right="0" w:hanging="0"/>
         <w:jc w:val="both"/>
         <w:rPr>
           <w:lang w:val="hr-HR"/>
@@ -11808,7 +11795,7 @@
     <w:p>
       <w:pPr>
         <w:pStyle w:val="Normal"/>
-        <w:ind w:left="720" w:hanging="0"/>
+        <w:ind w:left="720" w:right="0" w:hanging="0"/>
         <w:jc w:val="both"/>
         <w:rPr>
           <w:lang w:val="hr-HR"/>
@@ -11936,7 +11923,7 @@
     <w:p>
       <w:pPr>
         <w:pStyle w:val="Normal"/>
-        <w:ind w:left="720" w:hanging="0"/>
+        <w:ind w:left="720" w:right="0" w:hanging="0"/>
         <w:jc w:val="both"/>
         <w:rPr>
           <w:lang w:val="hr-HR"/>
@@ -12159,7 +12146,7 @@
     <w:p>
       <w:pPr>
         <w:pStyle w:val="Normal"/>
-        <w:ind w:left="720" w:hanging="0"/>
+        <w:ind w:left="720" w:right="0" w:hanging="0"/>
         <w:jc w:val="both"/>
         <w:rPr/>
       </w:pPr>
@@ -12869,7 +12856,7 @@
     <w:p>
       <w:pPr>
         <w:pStyle w:val="Normal"/>
-        <w:ind w:left="720" w:hanging="0"/>
+        <w:ind w:left="720" w:right="0" w:hanging="0"/>
         <w:jc w:val="both"/>
         <w:rPr/>
       </w:pPr>
@@ -13259,7 +13246,7 @@
     <w:p>
       <w:pPr>
         <w:pStyle w:val="Normal"/>
-        <w:ind w:left="720" w:hanging="0"/>
+        <w:ind w:left="720" w:right="0" w:hanging="0"/>
         <w:jc w:val="both"/>
         <w:rPr/>
       </w:pPr>
@@ -13373,7 +13360,7 @@
     <w:p>
       <w:pPr>
         <w:pStyle w:val="Normal"/>
-        <w:ind w:left="720" w:hanging="0"/>
+        <w:ind w:left="720" w:right="0" w:hanging="0"/>
         <w:jc w:val="both"/>
         <w:rPr/>
       </w:pPr>
@@ -13747,7 +13734,7 @@
     <w:p>
       <w:pPr>
         <w:pStyle w:val="Normal"/>
-        <w:ind w:left="720" w:hanging="0"/>
+        <w:ind w:left="720" w:right="0" w:hanging="0"/>
         <w:jc w:val="both"/>
         <w:rPr/>
       </w:pPr>
@@ -13784,7 +13771,7 @@
     <w:p>
       <w:pPr>
         <w:pStyle w:val="Normal"/>
-        <w:ind w:left="720" w:hanging="0"/>
+        <w:ind w:left="720" w:right="0" w:hanging="0"/>
         <w:jc w:val="both"/>
         <w:rPr>
           <w:rFonts w:ascii="Courier New" w:hAnsi="Courier New"/>
@@ -13806,7 +13793,7 @@
     <w:p>
       <w:pPr>
         <w:pStyle w:val="Normal"/>
-        <w:ind w:left="720" w:hanging="0"/>
+        <w:ind w:left="720" w:right="0" w:hanging="0"/>
         <w:jc w:val="both"/>
         <w:rPr>
           <w:rFonts w:ascii="Courier New" w:hAnsi="Courier New"/>
@@ -13828,7 +13815,7 @@
     <w:p>
       <w:pPr>
         <w:pStyle w:val="Normal"/>
-        <w:ind w:left="720" w:hanging="0"/>
+        <w:ind w:left="720" w:right="0" w:hanging="0"/>
         <w:jc w:val="both"/>
         <w:rPr/>
       </w:pPr>
@@ -13926,7 +13913,7 @@
     <w:p>
       <w:pPr>
         <w:pStyle w:val="Normal"/>
-        <w:ind w:left="720" w:hanging="0"/>
+        <w:ind w:left="720" w:right="0" w:hanging="0"/>
         <w:jc w:val="both"/>
         <w:rPr>
           <w:rFonts w:ascii="Courier New" w:hAnsi="Courier New"/>
@@ -13948,7 +13935,7 @@
     <w:p>
       <w:pPr>
         <w:pStyle w:val="Normal"/>
-        <w:ind w:left="720" w:hanging="0"/>
+        <w:ind w:left="720" w:right="0" w:hanging="0"/>
         <w:jc w:val="both"/>
         <w:rPr>
           <w:rFonts w:ascii="Times New Roman" w:hAnsi="Times New Roman"/>
@@ -15516,7 +15503,7 @@
         <mc:AlternateContent>
           <mc:Choice Requires="wps">
             <w:drawing>
-              <wp:anchor behindDoc="0" distT="0" distB="0" distL="0" distR="635" simplePos="0" locked="0" layoutInCell="0" allowOverlap="1" relativeHeight="10">
+              <wp:anchor behindDoc="0" distT="0" distB="0" distL="0" distR="635" simplePos="0" locked="0" layoutInCell="0" allowOverlap="1" relativeHeight="7">
                 <wp:simplePos x="0" y="0"/>
                 <wp:positionH relativeFrom="column">
                   <wp:align>center</wp:align>
@@ -15525,7 +15512,7 @@
                   <wp:posOffset>635</wp:posOffset>
                 </wp:positionV>
                 <wp:extent cx="1146175" cy="5961380"/>
-                <wp:effectExtent l="0" t="0" r="0" b="0"/>
+                <wp:effectExtent l="0" t="635" r="0" b="635"/>
                 <wp:wrapTopAndBottom/>
                 <wp:docPr id="6" name="Frame3"/>
                 <a:graphic xmlns:a="http://schemas.openxmlformats.org/drawingml/2006/main">
@@ -16307,7 +16294,12 @@
         </w:rPr>
       </w:pPr>
       <w:r>
-        <w:rPr/>
+        <w:rPr>
+          <w:rFonts w:ascii="Times New Roman" w:hAnsi="Times New Roman"/>
+          <w:sz w:val="22"/>
+          <w:szCs w:val="22"/>
+          <w:lang w:val="hr-HR"/>
+        </w:rPr>
       </w:r>
     </w:p>
     <w:p>
@@ -16321,7 +16313,7 @@
         <mc:AlternateContent>
           <mc:Choice Requires="wps">
             <w:drawing>
-              <wp:anchor behindDoc="0" distT="0" distB="635" distL="0" distR="635" simplePos="0" locked="0" layoutInCell="0" allowOverlap="1" relativeHeight="13">
+              <wp:anchor behindDoc="0" distT="0" distB="635" distL="0" distR="635" simplePos="0" locked="0" layoutInCell="0" allowOverlap="1" relativeHeight="12">
                 <wp:simplePos x="0" y="0"/>
                 <wp:positionH relativeFrom="column">
                   <wp:align>center</wp:align>
@@ -16696,7 +16688,7 @@
         <mc:AlternateContent>
           <mc:Choice Requires="wps">
             <w:drawing>
-              <wp:anchor behindDoc="0" distT="0" distB="0" distL="0" distR="635" simplePos="0" locked="0" layoutInCell="0" allowOverlap="1" relativeHeight="15">
+              <wp:anchor behindDoc="0" distT="0" distB="0" distL="0" distR="635" simplePos="0" locked="0" layoutInCell="0" allowOverlap="1" relativeHeight="9">
                 <wp:simplePos x="0" y="0"/>
                 <wp:positionH relativeFrom="column">
                   <wp:align>center</wp:align>
@@ -16705,7 +16697,7 @@
                   <wp:posOffset>635</wp:posOffset>
                 </wp:positionV>
                 <wp:extent cx="2324735" cy="2828290"/>
-                <wp:effectExtent l="0" t="0" r="0" b="0"/>
+                <wp:effectExtent l="0" t="635" r="0" b="635"/>
                 <wp:wrapTopAndBottom/>
                 <wp:docPr id="8" name="Frame5"/>
                 <a:graphic xmlns:a="http://schemas.openxmlformats.org/drawingml/2006/main">
@@ -17072,7 +17064,7 @@
         <mc:AlternateContent>
           <mc:Choice Requires="wps">
             <w:drawing>
-              <wp:anchor behindDoc="0" distT="0" distB="0" distL="0" distR="0" simplePos="0" locked="0" layoutInCell="0" allowOverlap="1" relativeHeight="18">
+              <wp:anchor behindDoc="0" distT="0" distB="0" distL="0" distR="0" simplePos="0" locked="0" layoutInCell="0" allowOverlap="1" relativeHeight="22">
                 <wp:simplePos x="0" y="0"/>
                 <wp:positionH relativeFrom="column">
                   <wp:align>center</wp:align>
@@ -17081,7 +17073,7 @@
                   <wp:posOffset>635</wp:posOffset>
                 </wp:positionV>
                 <wp:extent cx="2374265" cy="2071370"/>
-                <wp:effectExtent l="0" t="0" r="0" b="0"/>
+                <wp:effectExtent l="0" t="635" r="0" b="635"/>
                 <wp:wrapTopAndBottom/>
                 <wp:docPr id="9" name="Frame6"/>
                 <a:graphic xmlns:a="http://schemas.openxmlformats.org/drawingml/2006/main">
@@ -18912,7 +18904,7 @@
         <mc:AlternateContent>
           <mc:Choice Requires="wps">
             <w:drawing>
-              <wp:anchor behindDoc="0" distT="0" distB="0" distL="0" distR="0" simplePos="0" locked="0" layoutInCell="0" allowOverlap="1" relativeHeight="20">
+              <wp:anchor behindDoc="0" distT="0" distB="0" distL="0" distR="0" simplePos="0" locked="0" layoutInCell="0" allowOverlap="1" relativeHeight="15">
                 <wp:simplePos x="0" y="0"/>
                 <wp:positionH relativeFrom="column">
                   <wp:align>center</wp:align>
@@ -18921,7 +18913,7 @@
                   <wp:posOffset>635</wp:posOffset>
                 </wp:positionV>
                 <wp:extent cx="4724400" cy="2621280"/>
-                <wp:effectExtent l="0" t="0" r="0" b="0"/>
+                <wp:effectExtent l="0" t="635" r="0" b="635"/>
                 <wp:wrapTopAndBottom/>
                 <wp:docPr id="10" name="Frame7"/>
                 <a:graphic xmlns:a="http://schemas.openxmlformats.org/drawingml/2006/main">
@@ -19272,7 +19264,7 @@
         <mc:AlternateContent>
           <mc:Choice Requires="wps">
             <w:drawing>
-              <wp:anchor behindDoc="0" distT="0" distB="0" distL="0" distR="635" simplePos="0" locked="0" layoutInCell="0" allowOverlap="1" relativeHeight="23">
+              <wp:anchor behindDoc="0" distT="0" distB="0" distL="0" distR="635" simplePos="0" locked="0" layoutInCell="0" allowOverlap="1" relativeHeight="25">
                 <wp:simplePos x="0" y="0"/>
                 <wp:positionH relativeFrom="column">
                   <wp:align>center</wp:align>
@@ -19281,7 +19273,7 @@
                   <wp:posOffset>635</wp:posOffset>
                 </wp:positionV>
                 <wp:extent cx="4892675" cy="3543300"/>
-                <wp:effectExtent l="0" t="0" r="0" b="0"/>
+                <wp:effectExtent l="0" t="635" r="0" b="635"/>
                 <wp:wrapTopAndBottom/>
                 <wp:docPr id="11" name="Frame8"/>
                 <a:graphic xmlns:a="http://schemas.openxmlformats.org/drawingml/2006/main">
@@ -20204,7 +20196,65 @@
           <w:szCs w:val="22"/>
           <w:lang w:val="hr-HR"/>
         </w:rPr>
-        <w:t>izvrti se za oko 60 sekundi, a u njegovoj verziji 5 sekundi. Kasnije ćemo spojiti njegovu i moju verziju tog mog programa.</w:t>
+        <w:t xml:space="preserve">izvrti se za oko 60 sekundi, a u njegovoj verziji 5 sekundi. Kasnije ćemo spojiti njegovu i moju verziju tog mog programa. </w:t>
+      </w:r>
+      <w:r>
+        <w:rPr>
+          <w:rFonts w:ascii="Times New Roman" w:hAnsi="Times New Roman"/>
+          <w:i/>
+          <w:iCs/>
+          <w:sz w:val="22"/>
+          <w:szCs w:val="22"/>
+          <w:lang w:val="hr-HR"/>
+        </w:rPr>
+        <w:t>For the time being</w:t>
+      </w:r>
+      <w:r>
+        <w:rPr>
+          <w:rFonts w:ascii="Times New Roman" w:hAnsi="Times New Roman"/>
+          <w:sz w:val="22"/>
+          <w:szCs w:val="22"/>
+          <w:lang w:val="hr-HR"/>
+        </w:rPr>
+        <w:t xml:space="preserve">, dodao sam checkbox koji omogućuje korisniku da onemogući osvježavanje tablica s registrima i zastavicama u svakom koraku simulacije. Onemogućavanje da se tablice </w:t>
+      </w:r>
+      <w:r>
+        <w:rPr>
+          <w:rFonts w:ascii="Times New Roman" w:hAnsi="Times New Roman"/>
+          <w:sz w:val="22"/>
+          <w:szCs w:val="22"/>
+          <w:lang w:val="hr-HR"/>
+        </w:rPr>
+        <w:t xml:space="preserve">s registrima i zastavicama </w:t>
+      </w:r>
+      <w:r>
+        <w:rPr>
+          <w:rFonts w:ascii="Times New Roman" w:hAnsi="Times New Roman"/>
+          <w:sz w:val="22"/>
+          <w:szCs w:val="22"/>
+          <w:lang w:val="hr-HR"/>
+        </w:rPr>
+        <w:t xml:space="preserve">osvježavaju pri svakom koraku simulacije ubrzava </w:t>
+      </w:r>
+      <w:r>
+        <w:rPr>
+          <w:rFonts w:ascii="Times New Roman" w:hAnsi="Times New Roman"/>
+          <w:i/>
+          <w:iCs/>
+          <w:sz w:val="22"/>
+          <w:szCs w:val="22"/>
+          <w:lang w:val="hr-HR"/>
+        </w:rPr>
+        <w:t>Fibonacci Sequence</w:t>
+      </w:r>
+      <w:r>
+        <w:rPr>
+          <w:rFonts w:ascii="Times New Roman" w:hAnsi="Times New Roman"/>
+          <w:sz w:val="22"/>
+          <w:szCs w:val="22"/>
+          <w:lang w:val="hr-HR"/>
+        </w:rPr>
+        <w:t xml:space="preserve"> približno dva puta.</w:t>
       </w:r>
     </w:p>
     <w:p>
@@ -20654,7 +20704,7 @@
     <w:p>
       <w:pPr>
         <w:pStyle w:val="Normal"/>
-        <w:ind w:left="989" w:hanging="989"/>
+        <w:ind w:left="989" w:right="0" w:hanging="989"/>
         <w:jc w:val="both"/>
         <w:rPr/>
       </w:pPr>
@@ -20880,7 +20930,7 @@
     <w:p>
       <w:pPr>
         <w:pStyle w:val="TextBody"/>
-        <w:ind w:firstLine="449"/>
+        <w:ind w:left="0" w:right="0" w:firstLine="449"/>
         <w:jc w:val="both"/>
         <w:rPr/>
       </w:pPr>
@@ -20902,7 +20952,7 @@
     <w:p>
       <w:pPr>
         <w:pStyle w:val="TextBody"/>
-        <w:ind w:firstLine="360"/>
+        <w:ind w:left="0" w:right="0" w:firstLine="360"/>
         <w:jc w:val="both"/>
         <w:rPr/>
       </w:pPr>
@@ -20994,7 +21044,7 @@
     <w:p>
       <w:pPr>
         <w:pStyle w:val="TextBody"/>
-        <w:ind w:firstLine="360"/>
+        <w:ind w:left="0" w:right="0" w:firstLine="360"/>
         <w:jc w:val="both"/>
         <w:rPr/>
       </w:pPr>
@@ -21275,7 +21325,7 @@
     <w:p>
       <w:pPr>
         <w:pStyle w:val="TextBody"/>
-        <w:ind w:firstLine="360"/>
+        <w:ind w:left="0" w:right="0" w:firstLine="360"/>
         <w:jc w:val="both"/>
         <w:rPr>
           <w:lang w:val="hr-HR"/>
@@ -21304,7 +21354,7 @@
     <w:p>
       <w:pPr>
         <w:pStyle w:val="TextBody"/>
-        <w:ind w:firstLine="360"/>
+        <w:ind w:left="0" w:right="0" w:firstLine="360"/>
         <w:jc w:val="both"/>
         <w:rPr>
           <w:i/>
@@ -21326,7 +21376,7 @@
       <w:pPr>
         <w:pStyle w:val="TextBody"/>
         <w:spacing w:before="0" w:after="140"/>
-        <w:ind w:firstLine="360"/>
+        <w:ind w:left="0" w:right="0" w:firstLine="360"/>
         <w:jc w:val="both"/>
         <w:rPr>
           <w:i/>
@@ -21415,7 +21465,7 @@
     </w:r>
     <w:r>
       <w:rPr/>
-      <w:t>23</w:t>
+      <w:t>28</w:t>
     </w:r>
     <w:r>
       <w:rPr/>
@@ -23502,7 +23552,7 @@
       <w:start w:val="1"/>
       <w:numFmt w:val="none"/>
       <w:suff w:val="nothing"/>
-      <w:lvlText w:val=""/>
+      <w:lvlText w:val="%1"/>
       <w:lvlJc w:val="left"/>
       <w:pPr>
         <w:tabs>
@@ -23515,7 +23565,7 @@
       <w:start w:val="1"/>
       <w:numFmt w:val="none"/>
       <w:suff w:val="nothing"/>
-      <w:lvlText w:val=""/>
+      <w:lvlText w:val="%2"/>
       <w:lvlJc w:val="left"/>
       <w:pPr>
         <w:tabs>
@@ -23528,7 +23578,7 @@
       <w:start w:val="1"/>
       <w:numFmt w:val="none"/>
       <w:suff w:val="nothing"/>
-      <w:lvlText w:val=""/>
+      <w:lvlText w:val="%3"/>
       <w:lvlJc w:val="left"/>
       <w:pPr>
         <w:tabs>
@@ -23541,7 +23591,7 @@
       <w:start w:val="1"/>
       <w:numFmt w:val="none"/>
       <w:suff w:val="nothing"/>
-      <w:lvlText w:val=""/>
+      <w:lvlText w:val="%4"/>
       <w:lvlJc w:val="left"/>
       <w:pPr>
         <w:tabs>
@@ -23554,7 +23604,7 @@
       <w:start w:val="1"/>
       <w:numFmt w:val="none"/>
       <w:suff w:val="nothing"/>
-      <w:lvlText w:val=""/>
+      <w:lvlText w:val="%5"/>
       <w:lvlJc w:val="left"/>
       <w:pPr>
         <w:tabs>
@@ -23567,7 +23617,7 @@
       <w:start w:val="1"/>
       <w:numFmt w:val="none"/>
       <w:suff w:val="nothing"/>
-      <w:lvlText w:val=""/>
+      <w:lvlText w:val="%6"/>
       <w:lvlJc w:val="left"/>
       <w:pPr>
         <w:tabs>
@@ -23580,7 +23630,7 @@
       <w:start w:val="1"/>
       <w:numFmt w:val="none"/>
       <w:suff w:val="nothing"/>
-      <w:lvlText w:val=""/>
+      <w:lvlText w:val="%7"/>
       <w:lvlJc w:val="left"/>
       <w:pPr>
         <w:tabs>
@@ -23593,7 +23643,7 @@
       <w:start w:val="1"/>
       <w:numFmt w:val="none"/>
       <w:suff w:val="nothing"/>
-      <w:lvlText w:val=""/>
+      <w:lvlText w:val="%8"/>
       <w:lvlJc w:val="left"/>
       <w:pPr>
         <w:tabs>
@@ -23606,7 +23656,7 @@
       <w:start w:val="1"/>
       <w:numFmt w:val="none"/>
       <w:suff w:val="nothing"/>
-      <w:lvlText w:val=""/>
+      <w:lvlText w:val="%9"/>
       <w:lvlJc w:val="left"/>
       <w:pPr>
         <w:tabs>
@@ -23643,152 +23693,15 @@
       </w:pPr>
     </w:pPrDefault>
   </w:docDefaults>
-  <w:latentStyles w:defLockedState="0" w:defUIPriority="99" w:defSemiHidden="1" w:defUnhideWhenUsed="1" w:defQFormat="0" w:count="267">
-    <w:lsdException w:name="Normal" w:uiPriority="0" w:semiHidden="0" w:unhideWhenUsed="0" w:qFormat="1"/>
-    <w:lsdException w:name="heading 1" w:uiPriority="9" w:semiHidden="0" w:unhideWhenUsed="0" w:qFormat="1"/>
-    <w:lsdException w:name="heading 2" w:uiPriority="9" w:qFormat="1"/>
-    <w:lsdException w:name="heading 3" w:uiPriority="9" w:qFormat="1"/>
-    <w:lsdException w:name="heading 4" w:uiPriority="9" w:qFormat="1"/>
-    <w:lsdException w:name="heading 5" w:uiPriority="9" w:qFormat="1"/>
-    <w:lsdException w:name="heading 6" w:uiPriority="9" w:qFormat="1"/>
-    <w:lsdException w:name="heading 7" w:uiPriority="9" w:qFormat="1"/>
-    <w:lsdException w:name="heading 8" w:uiPriority="9" w:qFormat="1"/>
-    <w:lsdException w:name="heading 9" w:uiPriority="9" w:qFormat="1"/>
-    <w:lsdException w:name="toc 1" w:uiPriority="39"/>
-    <w:lsdException w:name="toc 2" w:uiPriority="39"/>
-    <w:lsdException w:name="toc 3" w:uiPriority="39"/>
-    <w:lsdException w:name="toc 4" w:uiPriority="39"/>
-    <w:lsdException w:name="toc 5" w:uiPriority="39"/>
-    <w:lsdException w:name="toc 6" w:uiPriority="39"/>
-    <w:lsdException w:name="toc 7" w:uiPriority="39"/>
-    <w:lsdException w:name="toc 8" w:uiPriority="39"/>
-    <w:lsdException w:name="toc 9" w:uiPriority="39"/>
-    <w:lsdException w:name="caption" w:uiPriority="35" w:qFormat="1"/>
-    <w:lsdException w:name="Title" w:uiPriority="10" w:semiHidden="0" w:unhideWhenUsed="0" w:qFormat="1"/>
-    <w:lsdException w:name="Default Paragraph Font" w:uiPriority="1"/>
-    <w:lsdException w:name="Subtitle" w:uiPriority="11" w:semiHidden="0" w:unhideWhenUsed="0" w:qFormat="1"/>
-    <w:lsdException w:name="Strong" w:uiPriority="22" w:semiHidden="0" w:unhideWhenUsed="0" w:qFormat="1"/>
-    <w:lsdException w:name="Emphasis" w:uiPriority="20" w:semiHidden="0" w:unhideWhenUsed="0" w:qFormat="1"/>
-    <w:lsdException w:name="Table Grid" w:uiPriority="59" w:semiHidden="0" w:unhideWhenUsed="0"/>
-    <w:lsdException w:name="Placeholder Text" w:unhideWhenUsed="0"/>
-    <w:lsdException w:name="No Spacing" w:uiPriority="1" w:semiHidden="0" w:unhideWhenUsed="0" w:qFormat="1"/>
-    <w:lsdException w:name="Light Shading" w:uiPriority="60" w:semiHidden="0" w:unhideWhenUsed="0"/>
-    <w:lsdException w:name="Light List" w:uiPriority="61" w:semiHidden="0" w:unhideWhenUsed="0"/>
-    <w:lsdException w:name="Light Grid" w:uiPriority="62" w:semiHidden="0" w:unhideWhenUsed="0"/>
-    <w:lsdException w:name="Medium Shading 1" w:uiPriority="63" w:semiHidden="0" w:unhideWhenUsed="0"/>
-    <w:lsdException w:name="Medium Shading 2" w:uiPriority="64" w:semiHidden="0" w:unhideWhenUsed="0"/>
-    <w:lsdException w:name="Medium List 1" w:uiPriority="65" w:semiHidden="0" w:unhideWhenUsed="0"/>
-    <w:lsdException w:name="Medium List 2" w:uiPriority="66" w:semiHidden="0" w:unhideWhenUsed="0"/>
-    <w:lsdException w:name="Medium Grid 1" w:uiPriority="67" w:semiHidden="0" w:unhideWhenUsed="0"/>
-    <w:lsdException w:name="Medium Grid 2" w:uiPriority="68" w:semiHidden="0" w:unhideWhenUsed="0"/>
-    <w:lsdException w:name="Medium Grid 3" w:uiPriority="69" w:semiHidden="0" w:unhideWhenUsed="0"/>
-    <w:lsdException w:name="Dark List" w:uiPriority="70" w:semiHidden="0" w:unhideWhenUsed="0"/>
-    <w:lsdException w:name="Colorful Shading" w:uiPriority="71" w:semiHidden="0" w:unhideWhenUsed="0"/>
-    <w:lsdException w:name="Colorful List" w:uiPriority="72" w:semiHidden="0" w:unhideWhenUsed="0"/>
-    <w:lsdException w:name="Colorful Grid" w:uiPriority="73" w:semiHidden="0" w:unhideWhenUsed="0"/>
-    <w:lsdException w:name="Light Shading Accent 1" w:uiPriority="60" w:semiHidden="0" w:unhideWhenUsed="0"/>
-    <w:lsdException w:name="Light List Accent 1" w:uiPriority="61" w:semiHidden="0" w:unhideWhenUsed="0"/>
-    <w:lsdException w:name="Light Grid Accent 1" w:uiPriority="62" w:semiHidden="0" w:unhideWhenUsed="0"/>
-    <w:lsdException w:name="Medium Shading 1 Accent 1" w:uiPriority="63" w:semiHidden="0" w:unhideWhenUsed="0"/>
-    <w:lsdException w:name="Medium Shading 2 Accent 1" w:uiPriority="64" w:semiHidden="0" w:unhideWhenUsed="0"/>
-    <w:lsdException w:name="Medium List 1 Accent 1" w:uiPriority="65" w:semiHidden="0" w:unhideWhenUsed="0"/>
-    <w:lsdException w:name="Revision" w:unhideWhenUsed="0"/>
-    <w:lsdException w:name="List Paragraph" w:uiPriority="34" w:semiHidden="0" w:unhideWhenUsed="0" w:qFormat="1"/>
-    <w:lsdException w:name="Quote" w:uiPriority="29" w:semiHidden="0" w:unhideWhenUsed="0" w:qFormat="1"/>
-    <w:lsdException w:name="Intense Quote" w:uiPriority="30" w:semiHidden="0" w:unhideWhenUsed="0" w:qFormat="1"/>
-    <w:lsdException w:name="Medium List 2 Accent 1" w:uiPriority="66" w:semiHidden="0" w:unhideWhenUsed="0"/>
-    <w:lsdException w:name="Medium Grid 1 Accent 1" w:uiPriority="67" w:semiHidden="0" w:unhideWhenUsed="0"/>
-    <w:lsdException w:name="Medium Grid 2 Accent 1" w:uiPriority="68" w:semiHidden="0" w:unhideWhenUsed="0"/>
-    <w:lsdException w:name="Medium Grid 3 Accent 1" w:uiPriority="69" w:semiHidden="0" w:unhideWhenUsed="0"/>
-    <w:lsdException w:name="Dark List Accent 1" w:uiPriority="70" w:semiHidden="0" w:unhideWhenUsed="0"/>
-    <w:lsdException w:name="Colorful Shading Accent 1" w:uiPriority="71" w:semiHidden="0" w:unhideWhenUsed="0"/>
-    <w:lsdException w:name="Colorful List Accent 1" w:uiPriority="72" w:semiHidden="0" w:unhideWhenUsed="0"/>
-    <w:lsdException w:name="Colorful Grid Accent 1" w:uiPriority="73" w:semiHidden="0" w:unhideWhenUsed="0"/>
-    <w:lsdException w:name="Light Shading Accent 2" w:uiPriority="60" w:semiHidden="0" w:unhideWhenUsed="0"/>
-    <w:lsdException w:name="Light List Accent 2" w:uiPriority="61" w:semiHidden="0" w:unhideWhenUsed="0"/>
-    <w:lsdException w:name="Light Grid Accent 2" w:uiPriority="62" w:semiHidden="0" w:unhideWhenUsed="0"/>
-    <w:lsdException w:name="Medium Shading 1 Accent 2" w:uiPriority="63" w:semiHidden="0" w:unhideWhenUsed="0"/>
-    <w:lsdException w:name="Medium Shading 2 Accent 2" w:uiPriority="64" w:semiHidden="0" w:unhideWhenUsed="0"/>
-    <w:lsdException w:name="Medium List 1 Accent 2" w:uiPriority="65" w:semiHidden="0" w:unhideWhenUsed="0"/>
-    <w:lsdException w:name="Medium List 2 Accent 2" w:uiPriority="66" w:semiHidden="0" w:unhideWhenUsed="0"/>
-    <w:lsdException w:name="Medium Grid 1 Accent 2" w:uiPriority="67" w:semiHidden="0" w:unhideWhenUsed="0"/>
-    <w:lsdException w:name="Medium Grid 2 Accent 2" w:uiPriority="68" w:semiHidden="0" w:unhideWhenUsed="0"/>
-    <w:lsdException w:name="Medium Grid 3 Accent 2" w:uiPriority="69" w:semiHidden="0" w:unhideWhenUsed="0"/>
-    <w:lsdException w:name="Dark List Accent 2" w:uiPriority="70" w:semiHidden="0" w:unhideWhenUsed="0"/>
-    <w:lsdException w:name="Colorful Shading Accent 2" w:uiPriority="71" w:semiHidden="0" w:unhideWhenUsed="0"/>
-    <w:lsdException w:name="Colorful List Accent 2" w:uiPriority="72" w:semiHidden="0" w:unhideWhenUsed="0"/>
-    <w:lsdException w:name="Colorful Grid Accent 2" w:uiPriority="73" w:semiHidden="0" w:unhideWhenUsed="0"/>
-    <w:lsdException w:name="Light Shading Accent 3" w:uiPriority="60" w:semiHidden="0" w:unhideWhenUsed="0"/>
-    <w:lsdException w:name="Light List Accent 3" w:uiPriority="61" w:semiHidden="0" w:unhideWhenUsed="0"/>
-    <w:lsdException w:name="Light Grid Accent 3" w:uiPriority="62" w:semiHidden="0" w:unhideWhenUsed="0"/>
-    <w:lsdException w:name="Medium Shading 1 Accent 3" w:uiPriority="63" w:semiHidden="0" w:unhideWhenUsed="0"/>
-    <w:lsdException w:name="Medium Shading 2 Accent 3" w:uiPriority="64" w:semiHidden="0" w:unhideWhenUsed="0"/>
-    <w:lsdException w:name="Medium List 1 Accent 3" w:uiPriority="65" w:semiHidden="0" w:unhideWhenUsed="0"/>
-    <w:lsdException w:name="Medium List 2 Accent 3" w:uiPriority="66" w:semiHidden="0" w:unhideWhenUsed="0"/>
-    <w:lsdException w:name="Medium Grid 1 Accent 3" w:uiPriority="67" w:semiHidden="0" w:unhideWhenUsed="0"/>
-    <w:lsdException w:name="Medium Grid 2 Accent 3" w:uiPriority="68" w:semiHidden="0" w:unhideWhenUsed="0"/>
-    <w:lsdException w:name="Medium Grid 3 Accent 3" w:uiPriority="69" w:semiHidden="0" w:unhideWhenUsed="0"/>
-    <w:lsdException w:name="Dark List Accent 3" w:uiPriority="70" w:semiHidden="0" w:unhideWhenUsed="0"/>
-    <w:lsdException w:name="Colorful Shading Accent 3" w:uiPriority="71" w:semiHidden="0" w:unhideWhenUsed="0"/>
-    <w:lsdException w:name="Colorful List Accent 3" w:uiPriority="72" w:semiHidden="0" w:unhideWhenUsed="0"/>
-    <w:lsdException w:name="Colorful Grid Accent 3" w:uiPriority="73" w:semiHidden="0" w:unhideWhenUsed="0"/>
-    <w:lsdException w:name="Light Shading Accent 4" w:uiPriority="60" w:semiHidden="0" w:unhideWhenUsed="0"/>
-    <w:lsdException w:name="Light List Accent 4" w:uiPriority="61" w:semiHidden="0" w:unhideWhenUsed="0"/>
-    <w:lsdException w:name="Light Grid Accent 4" w:uiPriority="62" w:semiHidden="0" w:unhideWhenUsed="0"/>
-    <w:lsdException w:name="Medium Shading 1 Accent 4" w:uiPriority="63" w:semiHidden="0" w:unhideWhenUsed="0"/>
-    <w:lsdException w:name="Medium Shading 2 Accent 4" w:uiPriority="64" w:semiHidden="0" w:unhideWhenUsed="0"/>
-    <w:lsdException w:name="Medium List 1 Accent 4" w:uiPriority="65" w:semiHidden="0" w:unhideWhenUsed="0"/>
-    <w:lsdException w:name="Medium List 2 Accent 4" w:uiPriority="66" w:semiHidden="0" w:unhideWhenUsed="0"/>
-    <w:lsdException w:name="Medium Grid 1 Accent 4" w:uiPriority="67" w:semiHidden="0" w:unhideWhenUsed="0"/>
-    <w:lsdException w:name="Medium Grid 2 Accent 4" w:uiPriority="68" w:semiHidden="0" w:unhideWhenUsed="0"/>
-    <w:lsdException w:name="Medium Grid 3 Accent 4" w:uiPriority="69" w:semiHidden="0" w:unhideWhenUsed="0"/>
-    <w:lsdException w:name="Dark List Accent 4" w:uiPriority="70" w:semiHidden="0" w:unhideWhenUsed="0"/>
-    <w:lsdException w:name="Colorful Shading Accent 4" w:uiPriority="71" w:semiHidden="0" w:unhideWhenUsed="0"/>
-    <w:lsdException w:name="Colorful List Accent 4" w:uiPriority="72" w:semiHidden="0" w:unhideWhenUsed="0"/>
-    <w:lsdException w:name="Colorful Grid Accent 4" w:uiPriority="73" w:semiHidden="0" w:unhideWhenUsed="0"/>
-    <w:lsdException w:name="Light Shading Accent 5" w:uiPriority="60" w:semiHidden="0" w:unhideWhenUsed="0"/>
-    <w:lsdException w:name="Light List Accent 5" w:uiPriority="61" w:semiHidden="0" w:unhideWhenUsed="0"/>
-    <w:lsdException w:name="Light Grid Accent 5" w:uiPriority="62" w:semiHidden="0" w:unhideWhenUsed="0"/>
-    <w:lsdException w:name="Medium Shading 1 Accent 5" w:uiPriority="63" w:semiHidden="0" w:unhideWhenUsed="0"/>
-    <w:lsdException w:name="Medium Shading 2 Accent 5" w:uiPriority="64" w:semiHidden="0" w:unhideWhenUsed="0"/>
-    <w:lsdException w:name="Medium List 1 Accent 5" w:uiPriority="65" w:semiHidden="0" w:unhideWhenUsed="0"/>
-    <w:lsdException w:name="Medium List 2 Accent 5" w:uiPriority="66" w:semiHidden="0" w:unhideWhenUsed="0"/>
-    <w:lsdException w:name="Medium Grid 1 Accent 5" w:uiPriority="67" w:semiHidden="0" w:unhideWhenUsed="0"/>
-    <w:lsdException w:name="Medium Grid 2 Accent 5" w:uiPriority="68" w:semiHidden="0" w:unhideWhenUsed="0"/>
-    <w:lsdException w:name="Medium Grid 3 Accent 5" w:uiPriority="69" w:semiHidden="0" w:unhideWhenUsed="0"/>
-    <w:lsdException w:name="Dark List Accent 5" w:uiPriority="70" w:semiHidden="0" w:unhideWhenUsed="0"/>
-    <w:lsdException w:name="Colorful Shading Accent 5" w:uiPriority="71" w:semiHidden="0" w:unhideWhenUsed="0"/>
-    <w:lsdException w:name="Colorful List Accent 5" w:uiPriority="72" w:semiHidden="0" w:unhideWhenUsed="0"/>
-    <w:lsdException w:name="Colorful Grid Accent 5" w:uiPriority="73" w:semiHidden="0" w:unhideWhenUsed="0"/>
-    <w:lsdException w:name="Light Shading Accent 6" w:uiPriority="60" w:semiHidden="0" w:unhideWhenUsed="0"/>
-    <w:lsdException w:name="Light List Accent 6" w:uiPriority="61" w:semiHidden="0" w:unhideWhenUsed="0"/>
-    <w:lsdException w:name="Light Grid Accent 6" w:uiPriority="62" w:semiHidden="0" w:unhideWhenUsed="0"/>
-    <w:lsdException w:name="Medium Shading 1 Accent 6" w:uiPriority="63" w:semiHidden="0" w:unhideWhenUsed="0"/>
-    <w:lsdException w:name="Medium Shading 2 Accent 6" w:uiPriority="64" w:semiHidden="0" w:unhideWhenUsed="0"/>
-    <w:lsdException w:name="Medium List 1 Accent 6" w:uiPriority="65" w:semiHidden="0" w:unhideWhenUsed="0"/>
-    <w:lsdException w:name="Medium List 2 Accent 6" w:uiPriority="66" w:semiHidden="0" w:unhideWhenUsed="0"/>
-    <w:lsdException w:name="Medium Grid 1 Accent 6" w:uiPriority="67" w:semiHidden="0" w:unhideWhenUsed="0"/>
-    <w:lsdException w:name="Medium Grid 2 Accent 6" w:uiPriority="68" w:semiHidden="0" w:unhideWhenUsed="0"/>
-    <w:lsdException w:name="Medium Grid 3 Accent 6" w:uiPriority="69" w:semiHidden="0" w:unhideWhenUsed="0"/>
-    <w:lsdException w:name="Dark List Accent 6" w:uiPriority="70" w:semiHidden="0" w:unhideWhenUsed="0"/>
-    <w:lsdException w:name="Colorful Shading Accent 6" w:uiPriority="71" w:semiHidden="0" w:unhideWhenUsed="0"/>
-    <w:lsdException w:name="Colorful List Accent 6" w:uiPriority="72" w:semiHidden="0" w:unhideWhenUsed="0"/>
-    <w:lsdException w:name="Colorful Grid Accent 6" w:uiPriority="73" w:semiHidden="0" w:unhideWhenUsed="0"/>
-    <w:lsdException w:name="Subtle Emphasis" w:uiPriority="19" w:semiHidden="0" w:unhideWhenUsed="0" w:qFormat="1"/>
-    <w:lsdException w:name="Intense Emphasis" w:uiPriority="21" w:semiHidden="0" w:unhideWhenUsed="0" w:qFormat="1"/>
-    <w:lsdException w:name="Subtle Reference" w:uiPriority="31" w:semiHidden="0" w:unhideWhenUsed="0" w:qFormat="1"/>
-    <w:lsdException w:name="Intense Reference" w:uiPriority="32" w:semiHidden="0" w:unhideWhenUsed="0" w:qFormat="1"/>
-    <w:lsdException w:name="Book Title" w:uiPriority="33" w:semiHidden="0" w:unhideWhenUsed="0" w:qFormat="1"/>
-    <w:lsdException w:name="Bibliography" w:uiPriority="37"/>
-    <w:lsdException w:name="TOC Heading" w:uiPriority="39" w:qFormat="1"/>
-  </w:latentStyles>
-  <w:style w:type="paragraph" w:styleId="Normal" w:default="1">
+  <w:style w:type="paragraph" w:styleId="Normal">
     <w:name w:val="Normal"/>
     <w:qFormat/>
-    <w:rsid w:val="00e13ddb"/>
     <w:pPr>
       <w:widowControl/>
       <w:suppressAutoHyphens w:val="false"/>
+      <w:kinsoku w:val="true"/>
+      <w:overflowPunct w:val="true"/>
+      <w:autoSpaceDE w:val="true"/>
       <w:bidi w:val="0"/>
       <w:spacing w:before="0" w:after="0"/>
       <w:jc w:val="left"/>
@@ -23802,17 +23715,13 @@
       <w:lang w:val="en-US" w:eastAsia="hi-IN" w:bidi="hi-IN"/>
     </w:rPr>
   </w:style>
-  <w:style w:type="character" w:styleId="DefaultParagraphFont" w:default="1">
+  <w:style w:type="character" w:styleId="DefaultParagraphFont">
     <w:name w:val="Default Paragraph Font"/>
-    <w:uiPriority w:val="1"/>
-    <w:semiHidden/>
-    <w:unhideWhenUsed/>
     <w:qFormat/>
     <w:rPr/>
   </w:style>
   <w:style w:type="character" w:styleId="InternetLink">
     <w:name w:val="Hyperlink"/>
-    <w:rsid w:val="00e13ddb"/>
     <w:rPr>
       <w:color w:val="000080"/>
       <w:u w:val="single"/>
@@ -23821,7 +23730,6 @@
   <w:style w:type="character" w:styleId="FootnoteCharacters">
     <w:name w:val="Footnote Characters"/>
     <w:qFormat/>
-    <w:rsid w:val="00e13ddb"/>
     <w:rPr>
       <w:vertAlign w:val="superscript"/>
     </w:rPr>
@@ -23832,18 +23740,16 @@
       <w:vertAlign w:val="superscript"/>
     </w:rPr>
   </w:style>
-  <w:style w:type="character" w:styleId="NumberingSymbols" w:customStyle="1">
+  <w:style w:type="character" w:styleId="NumberingSymbols">
     <w:name w:val="Numbering Symbols"/>
     <w:qFormat/>
-    <w:rsid w:val="00e13ddb"/>
     <w:rPr>
       <w:rFonts w:ascii="Times New Roman" w:hAnsi="Times New Roman"/>
     </w:rPr>
   </w:style>
-  <w:style w:type="character" w:styleId="EndnoteCharacters" w:customStyle="1">
+  <w:style w:type="character" w:styleId="EndnoteCharacters">
     <w:name w:val="Endnote Characters"/>
     <w:qFormat/>
-    <w:rsid w:val="00e13ddb"/>
     <w:rPr>
       <w:vertAlign w:val="superscript"/>
     </w:rPr>
@@ -23854,10 +23760,9 @@
       <w:vertAlign w:val="superscript"/>
     </w:rPr>
   </w:style>
-  <w:style w:type="character" w:styleId="Hyperlink1" w:customStyle="1">
+  <w:style w:type="character" w:styleId="Hyperlink1">
     <w:name w:val="Hyperlink1"/>
     <w:qFormat/>
-    <w:rsid w:val="00e13ddb"/>
     <w:rPr>
       <w:color w:val="000080"/>
       <w:u w:val="single"/>
@@ -23865,16 +23770,14 @@
   </w:style>
   <w:style w:type="character" w:styleId="VisitedInternetLink">
     <w:name w:val="FollowedHyperlink"/>
-    <w:rsid w:val="00e13ddb"/>
     <w:rPr>
       <w:color w:val="800000"/>
       <w:u w:val="single"/>
     </w:rPr>
   </w:style>
-  <w:style w:type="character" w:styleId="SourceText" w:customStyle="1">
+  <w:style w:type="character" w:styleId="SourceText">
     <w:name w:val="Source Text"/>
     <w:qFormat/>
-    <w:rsid w:val="00e13ddb"/>
     <w:rPr>
       <w:rFonts w:ascii="Liberation Mono" w:hAnsi="Liberation Mono" w:eastAsia="NSimSun" w:cs="Liberation Mono"/>
     </w:rPr>
@@ -23882,20 +23785,16 @@
   <w:style w:type="character" w:styleId="Emphasis">
     <w:name w:val="Emphasis"/>
     <w:qFormat/>
-    <w:rsid w:val="00e13ddb"/>
     <w:rPr>
       <w:i/>
       <w:iCs/>
     </w:rPr>
   </w:style>
-  <w:style w:type="character" w:styleId="BalloonTextChar" w:customStyle="1">
+  <w:style w:type="character" w:styleId="BalloonTextChar">
     <w:name w:val="Balloon Text Char"/>
     <w:basedOn w:val="DefaultParagraphFont"/>
     <w:link w:val="BalloonText"/>
-    <w:uiPriority w:val="99"/>
-    <w:semiHidden/>
     <w:qFormat/>
-    <w:rsid w:val="00391ee4"/>
     <w:rPr>
       <w:rFonts w:ascii="Tahoma" w:hAnsi="Tahoma" w:eastAsia="Lohit Marathi" w:cs="Mangal"/>
       <w:sz w:val="16"/>
@@ -23903,12 +23802,11 @@
       <w:lang w:eastAsia="hi-IN"/>
     </w:rPr>
   </w:style>
-  <w:style w:type="paragraph" w:styleId="Heading" w:customStyle="1">
+  <w:style w:type="paragraph" w:styleId="Heading">
     <w:name w:val="Heading"/>
     <w:basedOn w:val="Normal"/>
     <w:next w:val="TextBody"/>
     <w:qFormat/>
-    <w:rsid w:val="00e13ddb"/>
     <w:pPr>
       <w:keepNext w:val="true"/>
       <w:spacing w:before="240" w:after="120"/>
@@ -23921,7 +23819,6 @@
   <w:style w:type="paragraph" w:styleId="TextBody">
     <w:name w:val="Body Text"/>
     <w:basedOn w:val="Normal"/>
-    <w:rsid w:val="00e13ddb"/>
     <w:pPr>
       <w:spacing w:lineRule="auto" w:line="276" w:before="0" w:after="140"/>
     </w:pPr>
@@ -23930,7 +23827,6 @@
   <w:style w:type="paragraph" w:styleId="List">
     <w:name w:val="List"/>
     <w:basedOn w:val="TextBody"/>
-    <w:rsid w:val="00e13ddb"/>
     <w:pPr/>
     <w:rPr/>
   </w:style>
@@ -23950,11 +23846,10 @@
       <w:szCs w:val="24"/>
     </w:rPr>
   </w:style>
-  <w:style w:type="paragraph" w:styleId="Index" w:customStyle="1">
+  <w:style w:type="paragraph" w:styleId="Index">
     <w:name w:val="Index"/>
     <w:basedOn w:val="Normal"/>
     <w:qFormat/>
-    <w:rsid w:val="00e13ddb"/>
     <w:pPr/>
     <w:rPr/>
   </w:style>
@@ -23962,7 +23857,6 @@
     <w:name w:val="caption"/>
     <w:basedOn w:val="Normal"/>
     <w:qFormat/>
-    <w:rsid w:val="00e13ddb"/>
     <w:pPr>
       <w:spacing w:before="120" w:after="120"/>
     </w:pPr>
@@ -23973,19 +23867,17 @@
   <w:style w:type="paragraph" w:styleId="Footnote">
     <w:name w:val="Footnote Text"/>
     <w:basedOn w:val="Normal"/>
-    <w:rsid w:val="00e13ddb"/>
     <w:pPr>
-      <w:ind w:left="339" w:hanging="339"/>
+      <w:ind w:left="339" w:right="0" w:hanging="339"/>
     </w:pPr>
     <w:rPr>
       <w:sz w:val="20"/>
     </w:rPr>
   </w:style>
-  <w:style w:type="paragraph" w:styleId="TableContents" w:customStyle="1">
+  <w:style w:type="paragraph" w:styleId="TableContents">
     <w:name w:val="Table Contents"/>
     <w:basedOn w:val="Normal"/>
     <w:qFormat/>
-    <w:rsid w:val="00e13ddb"/>
     <w:pPr>
       <w:widowControl w:val="false"/>
       <w:suppressLineNumbers/>
@@ -23997,7 +23889,6 @@
     <w:basedOn w:val="Heading"/>
     <w:next w:val="TextBody"/>
     <w:qFormat/>
-    <w:rsid w:val="00e13ddb"/>
     <w:pPr>
       <w:jc w:val="center"/>
     </w:pPr>
@@ -24008,35 +23899,31 @@
       <w:szCs w:val="56"/>
     </w:rPr>
   </w:style>
-  <w:style w:type="paragraph" w:styleId="Slika" w:customStyle="1">
+  <w:style w:type="paragraph" w:styleId="Slika">
     <w:name w:val="Slika"/>
     <w:basedOn w:val="Caption1"/>
     <w:qFormat/>
-    <w:rsid w:val="00e13ddb"/>
     <w:pPr/>
     <w:rPr/>
   </w:style>
-  <w:style w:type="paragraph" w:styleId="Text" w:customStyle="1">
+  <w:style w:type="paragraph" w:styleId="Text">
     <w:name w:val="Text"/>
     <w:basedOn w:val="Caption1"/>
     <w:qFormat/>
-    <w:rsid w:val="00e13ddb"/>
     <w:pPr/>
     <w:rPr/>
   </w:style>
-  <w:style w:type="paragraph" w:styleId="FrameContents" w:customStyle="1">
+  <w:style w:type="paragraph" w:styleId="FrameContents">
     <w:name w:val="Frame Contents"/>
     <w:basedOn w:val="Normal"/>
     <w:qFormat/>
-    <w:rsid w:val="00e13ddb"/>
     <w:pPr/>
     <w:rPr/>
   </w:style>
-  <w:style w:type="paragraph" w:styleId="PreformattedText" w:customStyle="1">
+  <w:style w:type="paragraph" w:styleId="PreformattedText">
     <w:name w:val="Preformatted Text"/>
     <w:basedOn w:val="Normal"/>
     <w:qFormat/>
-    <w:rsid w:val="00e13ddb"/>
     <w:pPr/>
     <w:rPr>
       <w:rFonts w:ascii="Liberation Mono" w:hAnsi="Liberation Mono" w:eastAsia="NSimSun" w:cs="Liberation Mono"/>
@@ -24048,11 +23935,7 @@
     <w:name w:val="Balloon Text"/>
     <w:basedOn w:val="Normal"/>
     <w:link w:val="BalloonTextChar"/>
-    <w:uiPriority w:val="99"/>
-    <w:semiHidden/>
-    <w:unhideWhenUsed/>
     <w:qFormat/>
-    <w:rsid w:val="00391ee4"/>
     <w:pPr/>
     <w:rPr>
       <w:rFonts w:ascii="Tahoma" w:hAnsi="Tahoma" w:cs="Mangal"/>
@@ -24095,7 +23978,7 @@
     <w:basedOn w:val="Heading"/>
     <w:pPr>
       <w:suppressLineNumbers/>
-      <w:ind w:left="0" w:hanging="0"/>
+      <w:ind w:left="0" w:right="0" w:hanging="0"/>
     </w:pPr>
     <w:rPr>
       <w:b/>
@@ -24109,7 +23992,7 @@
     <w:basedOn w:val="IndexHeading"/>
     <w:pPr>
       <w:suppressLineNumbers/>
-      <w:ind w:left="0" w:hanging="0"/>
+      <w:ind w:left="0" w:right="0" w:hanging="0"/>
     </w:pPr>
     <w:rPr>
       <w:b/>
@@ -24118,310 +24001,9 @@
       <w:szCs w:val="32"/>
     </w:rPr>
   </w:style>
-  <w:style w:type="numbering" w:styleId="NoList" w:default="1">
+  <w:style w:type="numbering" w:styleId="NoList">
     <w:name w:val="No List"/>
-    <w:uiPriority w:val="99"/>
-    <w:semiHidden/>
-    <w:unhideWhenUsed/>
     <w:qFormat/>
   </w:style>
-  <w:style w:type="table" w:default="1" w:styleId="TableNormal">
-    <w:name w:val="Normal Table"/>
-    <w:uiPriority w:val="99"/>
-    <w:semiHidden/>
-    <w:unhideWhenUsed/>
-    <w:qFormat/>
-    <w:tblPr>
-      <w:tblCellMar>
-        <w:top w:w="0" w:type="dxa"/>
-        <w:left w:w="108" w:type="dxa"/>
-        <w:bottom w:w="0" w:type="dxa"/>
-        <w:right w:w="108" w:type="dxa"/>
-      </w:tblCellMar>
-    </w:tblPr>
-  </w:style>
 </w:styles>
-</file>
-
-<file path=word/theme/theme1.xml><?xml version="1.0" encoding="utf-8"?>
-<a:theme xmlns:a="http://schemas.openxmlformats.org/drawingml/2006/main" name="Office Theme">
-  <a:themeElements>
-    <a:clrScheme name="Office">
-      <a:dk1>
-        <a:sysClr val="windowText" lastClr="000000"/>
-      </a:dk1>
-      <a:lt1>
-        <a:sysClr val="window" lastClr="FFFFFF"/>
-      </a:lt1>
-      <a:dk2>
-        <a:srgbClr val="1F497D"/>
-      </a:dk2>
-      <a:lt2>
-        <a:srgbClr val="EEECE1"/>
-      </a:lt2>
-      <a:accent1>
-        <a:srgbClr val="4F81BD"/>
-      </a:accent1>
-      <a:accent2>
-        <a:srgbClr val="C0504D"/>
-      </a:accent2>
-      <a:accent3>
-        <a:srgbClr val="9BBB59"/>
-      </a:accent3>
-      <a:accent4>
-        <a:srgbClr val="8064A2"/>
-      </a:accent4>
-      <a:accent5>
-        <a:srgbClr val="4BACC6"/>
-      </a:accent5>
-      <a:accent6>
-        <a:srgbClr val="F79646"/>
-      </a:accent6>
-      <a:hlink>
-        <a:srgbClr val="0000FF"/>
-      </a:hlink>
-      <a:folHlink>
-        <a:srgbClr val="800080"/>
-      </a:folHlink>
-    </a:clrScheme>
-    <a:fontScheme name="Office">
-      <a:majorFont>
-        <a:latin typeface="Cambria"/>
-        <a:ea typeface=""/>
-        <a:cs typeface=""/>
-        <a:font script="Jpan" typeface="ＭＳ ゴシック"/>
-        <a:font script="Hang" typeface="맑은 고딕"/>
-        <a:font script="Hans" typeface="宋体"/>
-        <a:font script="Hant" typeface="新細明體"/>
-        <a:font script="Arab" typeface="Times New Roman"/>
-        <a:font script="Hebr" typeface="Times New Roman"/>
-        <a:font script="Thai" typeface="Angsana New"/>
-        <a:font script="Ethi" typeface="Nyala"/>
-        <a:font script="Beng" typeface="Vrinda"/>
-        <a:font script="Gujr" typeface="Shruti"/>
-        <a:font script="Khmr" typeface="MoolBoran"/>
-        <a:font script="Knda" typeface="Tunga"/>
-        <a:font script="Guru" typeface="Raavi"/>
-        <a:font script="Cans" typeface="Euphemia"/>
-        <a:font script="Cher" typeface="Plantagenet Cherokee"/>
-        <a:font script="Yiii" typeface="Microsoft Yi Baiti"/>
-        <a:font script="Tibt" typeface="Microsoft Himalaya"/>
-        <a:font script="Thaa" typeface="MV Boli"/>
-        <a:font script="Deva" typeface="Mangal"/>
-        <a:font script="Telu" typeface="Gautami"/>
-        <a:font script="Taml" typeface="Latha"/>
-        <a:font script="Syrc" typeface="Estrangelo Edessa"/>
-        <a:font script="Orya" typeface="Kalinga"/>
-        <a:font script="Mlym" typeface="Kartika"/>
-        <a:font script="Laoo" typeface="DokChampa"/>
-        <a:font script="Sinh" typeface="Iskoola Pota"/>
-        <a:font script="Mong" typeface="Mongolian Baiti"/>
-        <a:font script="Viet" typeface="Times New Roman"/>
-        <a:font script="Uigh" typeface="Microsoft Uighur"/>
-      </a:majorFont>
-      <a:minorFont>
-        <a:latin typeface="Calibri"/>
-        <a:ea typeface=""/>
-        <a:cs typeface=""/>
-        <a:font script="Jpan" typeface="ＭＳ 明朝"/>
-        <a:font script="Hang" typeface="맑은 고딕"/>
-        <a:font script="Hans" typeface="宋体"/>
-        <a:font script="Hant" typeface="新細明體"/>
-        <a:font script="Arab" typeface="Arial"/>
-        <a:font script="Hebr" typeface="Arial"/>
-        <a:font script="Thai" typeface="Cordia New"/>
-        <a:font script="Ethi" typeface="Nyala"/>
-        <a:font script="Beng" typeface="Vrinda"/>
-        <a:font script="Gujr" typeface="Shruti"/>
-        <a:font script="Khmr" typeface="DaunPenh"/>
-        <a:font script="Knda" typeface="Tunga"/>
-        <a:font script="Guru" typeface="Raavi"/>
-        <a:font script="Cans" typeface="Euphemia"/>
-        <a:font script="Cher" typeface="Plantagenet Cherokee"/>
-        <a:font script="Yiii" typeface="Microsoft Yi Baiti"/>
-        <a:font script="Tibt" typeface="Microsoft Himalaya"/>
-        <a:font script="Thaa" typeface="MV Boli"/>
-        <a:font script="Deva" typeface="Mangal"/>
-        <a:font script="Telu" typeface="Gautami"/>
-        <a:font script="Taml" typeface="Latha"/>
-        <a:font script="Syrc" typeface="Estrangelo Edessa"/>
-        <a:font script="Orya" typeface="Kalinga"/>
-        <a:font script="Mlym" typeface="Kartika"/>
-        <a:font script="Laoo" typeface="DokChampa"/>
-        <a:font script="Sinh" typeface="Iskoola Pota"/>
-        <a:font script="Mong" typeface="Mongolian Baiti"/>
-        <a:font script="Viet" typeface="Arial"/>
-        <a:font script="Uigh" typeface="Microsoft Uighur"/>
-      </a:minorFont>
-    </a:fontScheme>
-    <a:fmtScheme name="Office">
-      <a:fillStyleLst>
-        <a:solidFill>
-          <a:schemeClr val="phClr"/>
-        </a:solidFill>
-        <a:gradFill rotWithShape="1">
-          <a:gsLst>
-            <a:gs pos="0">
-              <a:schemeClr val="phClr">
-                <a:tint val="50000"/>
-                <a:satMod val="300000"/>
-              </a:schemeClr>
-            </a:gs>
-            <a:gs pos="35000">
-              <a:schemeClr val="phClr">
-                <a:tint val="37000"/>
-                <a:satMod val="300000"/>
-              </a:schemeClr>
-            </a:gs>
-            <a:gs pos="100000">
-              <a:schemeClr val="phClr">
-                <a:tint val="15000"/>
-                <a:satMod val="350000"/>
-              </a:schemeClr>
-            </a:gs>
-          </a:gsLst>
-          <a:lin ang="16200000" scaled="1"/>
-        </a:gradFill>
-        <a:gradFill rotWithShape="1">
-          <a:gsLst>
-            <a:gs pos="0">
-              <a:schemeClr val="phClr">
-                <a:shade val="51000"/>
-                <a:satMod val="130000"/>
-              </a:schemeClr>
-            </a:gs>
-            <a:gs pos="80000">
-              <a:schemeClr val="phClr">
-                <a:shade val="93000"/>
-                <a:satMod val="130000"/>
-              </a:schemeClr>
-            </a:gs>
-            <a:gs pos="100000">
-              <a:schemeClr val="phClr">
-                <a:shade val="94000"/>
-                <a:satMod val="135000"/>
-              </a:schemeClr>
-            </a:gs>
-          </a:gsLst>
-          <a:lin ang="16200000" scaled="0"/>
-        </a:gradFill>
-      </a:fillStyleLst>
-      <a:lnStyleLst>
-        <a:ln w="9525" cap="flat" cmpd="sng" algn="ctr">
-          <a:solidFill>
-            <a:schemeClr val="phClr">
-              <a:shade val="95000"/>
-              <a:satMod val="105000"/>
-            </a:schemeClr>
-          </a:solidFill>
-          <a:prstDash val="solid"/>
-        </a:ln>
-        <a:ln w="25400" cap="flat" cmpd="sng" algn="ctr">
-          <a:solidFill>
-            <a:schemeClr val="phClr"/>
-          </a:solidFill>
-          <a:prstDash val="solid"/>
-        </a:ln>
-        <a:ln w="38100" cap="flat" cmpd="sng" algn="ctr">
-          <a:solidFill>
-            <a:schemeClr val="phClr"/>
-          </a:solidFill>
-          <a:prstDash val="solid"/>
-        </a:ln>
-      </a:lnStyleLst>
-      <a:effectStyleLst>
-        <a:effectStyle>
-          <a:effectLst>
-            <a:outerShdw blurRad="40000" dist="20000" dir="5400000" rotWithShape="0">
-              <a:srgbClr val="000000">
-                <a:alpha val="38000"/>
-              </a:srgbClr>
-            </a:outerShdw>
-          </a:effectLst>
-        </a:effectStyle>
-        <a:effectStyle>
-          <a:effectLst>
-            <a:outerShdw blurRad="40000" dist="23000" dir="5400000" rotWithShape="0">
-              <a:srgbClr val="000000">
-                <a:alpha val="35000"/>
-              </a:srgbClr>
-            </a:outerShdw>
-          </a:effectLst>
-        </a:effectStyle>
-        <a:effectStyle>
-          <a:effectLst>
-            <a:outerShdw blurRad="40000" dist="23000" dir="5400000" rotWithShape="0">
-              <a:srgbClr val="000000">
-                <a:alpha val="35000"/>
-              </a:srgbClr>
-            </a:outerShdw>
-          </a:effectLst>
-          <a:scene3d>
-            <a:camera prst="orthographicFront">
-              <a:rot lat="0" lon="0" rev="0"/>
-            </a:camera>
-            <a:lightRig rig="threePt" dir="t">
-              <a:rot lat="0" lon="0" rev="1200000"/>
-            </a:lightRig>
-          </a:scene3d>
-          <a:sp3d>
-            <a:bevelT w="63500" h="25400"/>
-          </a:sp3d>
-        </a:effectStyle>
-      </a:effectStyleLst>
-      <a:bgFillStyleLst>
-        <a:solidFill>
-          <a:schemeClr val="phClr"/>
-        </a:solidFill>
-        <a:gradFill rotWithShape="1">
-          <a:gsLst>
-            <a:gs pos="0">
-              <a:schemeClr val="phClr">
-                <a:tint val="40000"/>
-                <a:satMod val="350000"/>
-              </a:schemeClr>
-            </a:gs>
-            <a:gs pos="40000">
-              <a:schemeClr val="phClr">
-                <a:tint val="45000"/>
-                <a:shade val="99000"/>
-                <a:satMod val="350000"/>
-              </a:schemeClr>
-            </a:gs>
-            <a:gs pos="100000">
-              <a:schemeClr val="phClr">
-                <a:shade val="20000"/>
-                <a:satMod val="255000"/>
-              </a:schemeClr>
-            </a:gs>
-          </a:gsLst>
-          <a:path path="circle">
-            <a:fillToRect l="50000" t="-80000" r="50000" b="180000"/>
-          </a:path>
-        </a:gradFill>
-        <a:gradFill rotWithShape="1">
-          <a:gsLst>
-            <a:gs pos="0">
-              <a:schemeClr val="phClr">
-                <a:tint val="80000"/>
-                <a:satMod val="300000"/>
-              </a:schemeClr>
-            </a:gs>
-            <a:gs pos="100000">
-              <a:schemeClr val="phClr">
-                <a:shade val="30000"/>
-                <a:satMod val="200000"/>
-              </a:schemeClr>
-            </a:gs>
-          </a:gsLst>
-          <a:path path="circle">
-            <a:fillToRect l="50000" t="50000" r="50000" b="50000"/>
-          </a:path>
-        </a:gradFill>
-      </a:bgFillStyleLst>
-    </a:fmtScheme>
-  </a:themeElements>
-  <a:objectDefaults/>
-  <a:extraClrSchemeLst/>
-</a:theme>
 </file>
</xml_diff>

<commit_message>
Made a new RTF file, legible in both Word and LibreOffice
</commit_message>
<xml_diff>
--- a/seminar/PicoBlaze.docx
+++ b/seminar/PicoBlaze.docx
@@ -15238,10 +15238,14 @@
       <w:pPr>
         <w:pStyle w:val="Caption1"/>
         <w:jc w:val="center"/>
-        <w:rPr/>
-      </w:pPr>
-      <w:r>
-        <w:rPr/>
+        <w:rPr>
+          <w:lang w:val="bs-BA" w:eastAsia="hi-IN" w:bidi="hi-IN"/>
+        </w:rPr>
+      </w:pPr>
+      <w:r>
+        <w:rPr>
+          <w:lang w:val="bs-BA" w:eastAsia="hi-IN" w:bidi="hi-IN"/>
+        </w:rPr>
         <w:t>Slika 3: Dio izlaza programa “Fibonacci Sequence”. 7. broj u Fibonaccijevom nizu jest broj 13, i on u svom binarnom zapisu (1101) ima 3 jedinice. 8. broj u Fibonaccijevom nizu jest 21, i on u svom binarnom zapisu (10101) isto ima 3 jedinice. Deveti broj u Fibonaccijevom nizu je 34, i on u svom binarnom zapisu (100010) ima dvije jedinice. 10. broj u Fibonaccijevom nizu jest broj 55, koji u svom binarnom zapisu (110111) ima 5 jedinica. A 11. broj u Fibonaccijevom nizu jest broj 89, koji u svom binarnom zapisu (1011001) ima 4 jedinice.</w:t>
       </w:r>
     </w:p>
@@ -15821,15 +15825,26 @@
         <w:pStyle w:val="Caption1"/>
         <w:jc w:val="center"/>
         <w:rPr>
-          <w:rFonts w:ascii="Times New Roman" w:hAnsi="Times New Roman"/>
-          <w:sz w:val="22"/>
-          <w:szCs w:val="22"/>
-          <w:lang w:val="hr-HR"/>
-        </w:rPr>
-      </w:pPr>
-      <w:r>
-        <w:rPr/>
-        <w:t>Slika 4: Program "Assembler Test" besmislen je program koji se dobije uz moj simulator PicoBlazea, njemu je jedini cilj ispoljiti greške u asembleru ukoliko one postoje</w:t>
+          <w:lang w:val="bs-BA" w:eastAsia="hi-IN" w:bidi="hi-IN"/>
+        </w:rPr>
+      </w:pPr>
+      <w:r>
+        <w:rPr>
+          <w:lang w:val="bs-BA" w:eastAsia="hi-IN" w:bidi="hi-IN"/>
+        </w:rPr>
+        <w:t>Slika 4: Program "Assembler Test" besmislen je program koji se dobije uz moj simulator PicoBla</w:t>
+      </w:r>
+      <w:r>
+        <w:rPr>
+          <w:lang w:val="bs-BA" w:eastAsia="hi-IN" w:bidi="hi-IN"/>
+        </w:rPr>
+        <w:t>z</w:t>
+      </w:r>
+      <w:r>
+        <w:rPr>
+          <w:lang w:val="bs-BA" w:eastAsia="hi-IN" w:bidi="hi-IN"/>
+        </w:rPr>
+        <w:t>ea, njemu je jedini cilj ispoljiti greške u asembleru ukoliko one postoje</w:t>
       </w:r>
     </w:p>
     <w:p>
@@ -15949,7 +15964,9 @@
         </w:rPr>
       </w:pPr>
       <w:r>
-        <w:rPr/>
+        <w:rPr>
+          <w:lang w:val="hr-HR"/>
+        </w:rPr>
       </w:r>
     </w:p>
     <w:p>
@@ -16005,12 +16022,14 @@
         <w:pStyle w:val="Caption1"/>
         <w:jc w:val="center"/>
         <w:rPr>
-          <w:lang w:val="hr-HR"/>
-        </w:rPr>
-      </w:pPr>
-      <w:r>
-        <w:rPr/>
-        <w:t>Slika 5: Primjer izvršavanja programa "Binary to Decimal". Preko prekidača mu je unesen binarni broj (0000)1010 (prekidač gore, naravno, označava jedinicu, a prekidač dolje nulu), a on ga je pretvorio u dekadski broj 10 te je to ispisao na 7-segmentnom displeju. Također ga je pretvorio u Grayev kod (0000)1111, te je to ispisao pomoću LED-ica (primijetite da su zadnje 4 LED-ice upaljene, dok su prve četiri ugašene)</w:t>
+          <w:lang w:val="bs-BA" w:eastAsia="hi-IN" w:bidi="hi-IN"/>
+        </w:rPr>
+      </w:pPr>
+      <w:r>
+        <w:rPr>
+          <w:lang w:val="bs-BA" w:eastAsia="hi-IN" w:bidi="hi-IN"/>
+        </w:rPr>
+        <w:t>Slika 5: Primjer izvršavanja programa "Binary to Decimal". Preko prekidača mu je unesen binarni broj (0000)1010 (prekidač gore, naravno, označava jedinicu, a prekidač dolje nulu), a on ga je pretvorio u dekadski broj 10 te je to ispisao na 7-segmentnom displeju. Također ga je pretvorio u Grayev kod (0000)1111, te je to ispisao pomoću LED-ica (primijetite da su zadnje 4 LED-ice upaljene, dok su prve četiri ugašene).</w:t>
       </w:r>
     </w:p>
     <w:p>
@@ -16169,11 +16188,13 @@
         <w:pStyle w:val="Caption1"/>
         <w:jc w:val="center"/>
         <w:rPr>
-          <w:lang w:val="hr-HR"/>
-        </w:rPr>
-      </w:pPr>
-      <w:r>
-        <w:rPr/>
+          <w:lang w:val="bs-BA" w:eastAsia="hi-IN" w:bidi="hi-IN"/>
+        </w:rPr>
+      </w:pPr>
+      <w:r>
+        <w:rPr>
+          <w:lang w:val="bs-BA" w:eastAsia="hi-IN" w:bidi="hi-IN"/>
+        </w:rPr>
         <w:t>Slika 6: Primjer izvršavanja programa "Decimal to Binary". On čita dekadske brojeve iz UART terminala, pretvara ih u binarne brojeve, te rezultate ispisuje na UART terminal.</w:t>
       </w:r>
     </w:p>
@@ -17791,13 +17812,14 @@
         <w:pStyle w:val="Caption1"/>
         <w:jc w:val="center"/>
         <w:rPr>
-          <w:rFonts w:ascii="Times New Roman" w:hAnsi="Times New Roman"/>
-          <w:lang w:val="hr-HR"/>
-        </w:rPr>
-      </w:pPr>
-      <w:r>
-        <w:rPr/>
-        <w:t>Slika 7: Stanje terminala nakon asembliranja primjera Preprocessor Test</w:t>
+          <w:lang w:val="bs-BA" w:eastAsia="hi-IN" w:bidi="hi-IN"/>
+        </w:rPr>
+      </w:pPr>
+      <w:r>
+        <w:rPr>
+          <w:lang w:val="bs-BA" w:eastAsia="hi-IN" w:bidi="hi-IN"/>
+        </w:rPr>
+        <w:t>Slika 7: Stanje terminala nakon asembliranja primjera “Preprocessor Test”</w:t>
       </w:r>
     </w:p>
     <w:p>
@@ -17980,11 +18002,13 @@
         <w:pStyle w:val="Caption1"/>
         <w:jc w:val="center"/>
         <w:rPr>
-          <w:lang w:val="hr-HR"/>
-        </w:rPr>
-      </w:pPr>
-      <w:r>
-        <w:rPr/>
+          <w:lang w:val="bs-BA" w:eastAsia="hi-IN" w:bidi="hi-IN"/>
+        </w:rPr>
+      </w:pPr>
+      <w:r>
+        <w:rPr>
+          <w:lang w:val="bs-BA" w:eastAsia="hi-IN" w:bidi="hi-IN"/>
+        </w:rPr>
         <w:t>Slika 8: Analogni sat pisan u programskom jeziku AEC pokrenut u DosBoxu</w:t>
       </w:r>
     </w:p>
@@ -19931,7 +19955,7 @@
     </w:r>
     <w:r>
       <w:rPr/>
-      <w:t>30</w:t>
+      <w:t>31</w:t>
     </w:r>
     <w:r>
       <w:rPr/>
@@ -24476,12 +24500,12 @@
       <w:jc w:val="left"/>
     </w:pPr>
     <w:rPr>
-      <w:rFonts w:eastAsia="Lohit Marathi" w:cs="Liberation Serif" w:ascii="Liberation Serif" w:hAnsi="Liberation Serif"/>
+      <w:rFonts w:ascii="Liberation Serif" w:hAnsi="Liberation Serif" w:eastAsia="Lohit Marathi" w:cs="Liberation Serif"/>
       <w:color w:val="auto"/>
       <w:kern w:val="2"/>
       <w:sz w:val="24"/>
       <w:szCs w:val="24"/>
-      <w:lang w:eastAsia="hi-IN" w:bidi="hi-IN" w:val="en-US"/>
+      <w:lang w:val="en-US" w:eastAsia="hi-IN" w:bidi="hi-IN"/>
     </w:rPr>
   </w:style>
   <w:style w:type="character" w:styleId="DefaultParagraphFont" w:default="1">

</xml_diff>

<commit_message>
Noted that LGTM is no longer available
</commit_message>
<xml_diff>
--- a/seminar/PicoBlaze.docx
+++ b/seminar/PicoBlaze.docx
@@ -3221,6 +3221,8 @@
         <w:rPr>
           <w:b/>
           <w:bCs/>
+          <w:sz w:val="22"/>
+          <w:szCs w:val="22"/>
           <w:lang w:val="hr-HR"/>
         </w:rPr>
       </w:pPr>
@@ -4844,6 +4846,41 @@
       <w:pPr>
         <w:pStyle w:val="Normal"/>
         <w:jc w:val="both"/>
+        <w:rPr/>
+      </w:pPr>
+      <w:r>
+        <w:rPr>
+          <w:rFonts w:ascii="Times New Roman" w:hAnsi="Times New Roman"/>
+          <w:sz w:val="22"/>
+          <w:szCs w:val="22"/>
+          <w:lang w:val="hr-HR"/>
+        </w:rPr>
+        <w:t>LGTM zauvijek je prestao s radom 16. prosinca 2022. godine</w:t>
+      </w:r>
+      <w:r>
+        <w:rPr>
+          <w:rStyle w:val="FootnoteAnchor"/>
+          <w:rFonts w:ascii="Times New Roman" w:hAnsi="Times New Roman"/>
+          <w:sz w:val="22"/>
+          <w:szCs w:val="22"/>
+          <w:lang w:val="hr-HR"/>
+        </w:rPr>
+        <w:footnoteReference w:id="6"/>
+      </w:r>
+      <w:r>
+        <w:rPr>
+          <w:rFonts w:ascii="Times New Roman" w:hAnsi="Times New Roman"/>
+          <w:sz w:val="22"/>
+          <w:szCs w:val="22"/>
+          <w:lang w:val="hr-HR"/>
+        </w:rPr>
+        <w:t>.</w:t>
+      </w:r>
+    </w:p>
+    <w:p>
+      <w:pPr>
+        <w:pStyle w:val="Normal"/>
+        <w:jc w:val="both"/>
         <w:rPr>
           <w:rFonts w:ascii="Times New Roman" w:hAnsi="Times New Roman"/>
           <w:sz w:val="22"/>
@@ -5188,7 +5225,7 @@
           <w:szCs w:val="22"/>
           <w:lang w:val="hr-HR"/>
         </w:rPr>
-        <w:footnoteReference w:id="6"/>
+        <w:footnoteReference w:id="7"/>
       </w:r>
       <w:r>
         <w:rPr>
@@ -5791,7 +5828,7 @@
           <w:szCs w:val="22"/>
           <w:lang w:val="hr-HR"/>
         </w:rPr>
-        <w:footnoteReference w:id="7"/>
+        <w:footnoteReference w:id="8"/>
       </w:r>
       <w:r>
         <w:rPr>
@@ -5830,7 +5867,7 @@
           <w:szCs w:val="22"/>
           <w:lang w:val="hr-HR"/>
         </w:rPr>
-        <w:footnoteReference w:id="8"/>
+        <w:footnoteReference w:id="9"/>
       </w:r>
       <w:r>
         <w:rPr>
@@ -6059,7 +6096,7 @@
           <w:szCs w:val="22"/>
           <w:lang w:val="hr-HR"/>
         </w:rPr>
-        <w:footnoteReference w:id="9"/>
+        <w:footnoteReference w:id="10"/>
       </w:r>
       <w:r>
         <w:rPr>
@@ -6136,7 +6173,7 @@
           <w:szCs w:val="22"/>
           <w:lang w:val="hr-HR"/>
         </w:rPr>
-        <w:footnoteReference w:id="10"/>
+        <w:footnoteReference w:id="11"/>
       </w:r>
       <w:r>
         <w:rPr>
@@ -6175,7 +6212,7 @@
           <w:szCs w:val="22"/>
           <w:lang w:val="hr-HR"/>
         </w:rPr>
-        <w:footnoteReference w:id="11"/>
+        <w:footnoteReference w:id="12"/>
       </w:r>
       <w:r>
         <w:rPr>
@@ -6234,7 +6271,7 @@
           <w:szCs w:val="22"/>
           <w:lang w:val="hr-HR"/>
         </w:rPr>
-        <w:footnoteReference w:id="12"/>
+        <w:footnoteReference w:id="13"/>
       </w:r>
       <w:r>
         <w:rPr>
@@ -7563,7 +7600,7 @@
           <w:szCs w:val="22"/>
           <w:lang w:val="hr-HR"/>
         </w:rPr>
-        <w:footnoteReference w:id="13"/>
+        <w:footnoteReference w:id="14"/>
       </w:r>
       <w:r>
         <w:rPr>
@@ -7582,7 +7619,7 @@
           <w:szCs w:val="22"/>
           <w:lang w:val="hr-HR"/>
         </w:rPr>
-        <w:footnoteReference w:id="14"/>
+        <w:footnoteReference w:id="15"/>
       </w:r>
       <w:r>
         <w:rPr>
@@ -7601,7 +7638,7 @@
           <w:szCs w:val="22"/>
           <w:lang w:val="hr-HR"/>
         </w:rPr>
-        <w:footnoteReference w:id="15"/>
+        <w:footnoteReference w:id="16"/>
       </w:r>
       <w:r>
         <w:rPr>
@@ -7809,7 +7846,7 @@
           <w:szCs w:val="22"/>
           <w:lang w:val="hr-HR"/>
         </w:rPr>
-        <w:footnoteReference w:id="16"/>
+        <w:footnoteReference w:id="17"/>
       </w:r>
       <w:r>
         <w:rPr>
@@ -8022,7 +8059,7 @@
           <w:szCs w:val="22"/>
           <w:lang w:val="hr-HR"/>
         </w:rPr>
-        <w:footnoteReference w:id="17"/>
+        <w:footnoteReference w:id="18"/>
       </w:r>
       <w:r>
         <w:rPr>
@@ -8906,7 +8943,7 @@
           <w:szCs w:val="22"/>
           <w:lang w:val="hr-HR"/>
         </w:rPr>
-        <w:footnoteReference w:id="18"/>
+        <w:footnoteReference w:id="19"/>
       </w:r>
       <w:r>
         <w:rPr>
@@ -9554,7 +9591,7 @@
           <w:szCs w:val="22"/>
           <w:lang w:val="hr-HR"/>
         </w:rPr>
-        <w:footnoteReference w:id="19"/>
+        <w:footnoteReference w:id="20"/>
       </w:r>
       <w:r>
         <w:rPr>
@@ -9724,7 +9761,7 @@
           <w:szCs w:val="22"/>
           <w:lang w:val="hr-HR"/>
         </w:rPr>
-        <w:footnoteReference w:id="20"/>
+        <w:footnoteReference w:id="21"/>
       </w:r>
       <w:r>
         <w:rPr>
@@ -10679,7 +10716,7 @@
           <w:szCs w:val="22"/>
           <w:lang w:val="hr-HR"/>
         </w:rPr>
-        <w:footnoteReference w:id="21"/>
+        <w:footnoteReference w:id="22"/>
       </w:r>
       <w:r>
         <w:rPr>
@@ -10751,7 +10788,7 @@
           <w:szCs w:val="22"/>
           <w:lang w:val="hr-HR"/>
         </w:rPr>
-        <w:footnoteReference w:id="22"/>
+        <w:footnoteReference w:id="23"/>
       </w:r>
       <w:r>
         <w:rPr>
@@ -11633,7 +11670,7 @@
           <w:szCs w:val="22"/>
           <w:lang w:val="hr-HR"/>
         </w:rPr>
-        <w:footnoteReference w:id="23"/>
+        <w:footnoteReference w:id="24"/>
       </w:r>
       <w:r>
         <w:rPr>
@@ -13076,7 +13113,7 @@
           <w:szCs w:val="22"/>
           <w:lang w:val="hr-HR"/>
         </w:rPr>
-        <w:footnoteReference w:id="24"/>
+        <w:footnoteReference w:id="25"/>
       </w:r>
       <w:r>
         <w:rPr>
@@ -13360,7 +13397,7 @@
           <w:szCs w:val="22"/>
           <w:lang w:val="hr-HR"/>
         </w:rPr>
-        <w:footnoteReference w:id="25"/>
+        <w:footnoteReference w:id="26"/>
       </w:r>
       <w:r>
         <w:rPr>
@@ -13952,7 +13989,7 @@
           <w:szCs w:val="22"/>
           <w:lang w:val="hr-HR"/>
         </w:rPr>
-        <w:footnoteReference w:id="26"/>
+        <w:footnoteReference w:id="27"/>
       </w:r>
       <w:r>
         <w:rPr>
@@ -14161,7 +14198,7 @@
           <w:szCs w:val="22"/>
           <w:lang w:val="hr-HR"/>
         </w:rPr>
-        <w:footnoteReference w:id="27"/>
+        <w:footnoteReference w:id="28"/>
       </w:r>
       <w:r>
         <w:rPr>
@@ -14320,7 +14357,7 @@
           <w:szCs w:val="22"/>
           <w:lang w:val="hr-HR"/>
         </w:rPr>
-        <w:footnoteReference w:id="28"/>
+        <w:footnoteReference w:id="29"/>
       </w:r>
       <w:r>
         <w:rPr>
@@ -14404,7 +14441,7 @@
           <w:szCs w:val="22"/>
           <w:lang w:val="hr-HR"/>
         </w:rPr>
-        <w:footnoteReference w:id="29"/>
+        <w:footnoteReference w:id="30"/>
       </w:r>
       <w:r>
         <w:rPr>
@@ -14461,7 +14498,7 @@
           <w:szCs w:val="22"/>
           <w:lang w:val="hr-HR"/>
         </w:rPr>
-        <w:footnoteReference w:id="30"/>
+        <w:footnoteReference w:id="31"/>
       </w:r>
       <w:r>
         <w:rPr>
@@ -14480,7 +14517,7 @@
           <w:szCs w:val="22"/>
           <w:lang w:val="hr-HR"/>
         </w:rPr>
-        <w:footnoteReference w:id="31"/>
+        <w:footnoteReference w:id="32"/>
       </w:r>
       <w:r>
         <w:rPr>
@@ -14512,7 +14549,7 @@
           <w:szCs w:val="22"/>
           <w:lang w:val="hr-HR"/>
         </w:rPr>
-        <w:footnoteReference w:id="32"/>
+        <w:footnoteReference w:id="33"/>
       </w:r>
       <w:r>
         <w:rPr>
@@ -14660,7 +14697,7 @@
           <w:szCs w:val="22"/>
           <w:lang w:val="hr-HR"/>
         </w:rPr>
-        <w:footnoteReference w:id="33"/>
+        <w:footnoteReference w:id="34"/>
       </w:r>
       <w:r>
         <w:rPr>
@@ -16386,7 +16423,7 @@
           <w:szCs w:val="22"/>
           <w:lang w:val="hr-HR"/>
         </w:rPr>
-        <w:footnoteReference w:id="34"/>
+        <w:footnoteReference w:id="35"/>
       </w:r>
       <w:r>
         <w:rPr>
@@ -16557,7 +16594,7 @@
           <w:szCs w:val="22"/>
           <w:lang w:val="hr-HR"/>
         </w:rPr>
-        <w:footnoteReference w:id="35"/>
+        <w:footnoteReference w:id="36"/>
       </w:r>
       <w:r>
         <w:rPr>
@@ -17918,7 +17955,7 @@
           <w:szCs w:val="22"/>
           <w:lang w:val="hr-HR"/>
         </w:rPr>
-        <w:footnoteReference w:id="36"/>
+        <w:footnoteReference w:id="37"/>
       </w:r>
       <w:r>
         <w:rPr>
@@ -18257,7 +18294,7 @@
           <w:szCs w:val="22"/>
           <w:lang w:val="hr-HR"/>
         </w:rPr>
-        <w:footnoteReference w:id="37"/>
+        <w:footnoteReference w:id="38"/>
       </w:r>
       <w:r>
         <w:rPr>
@@ -18275,7 +18312,7 @@
           <w:szCs w:val="22"/>
           <w:lang w:val="hr-HR"/>
         </w:rPr>
-        <w:footnoteReference w:id="38"/>
+        <w:footnoteReference w:id="39"/>
       </w:r>
       <w:r>
         <w:rPr>
@@ -18406,7 +18443,7 @@
           <w:szCs w:val="22"/>
           <w:lang w:val="hr-HR"/>
         </w:rPr>
-        <w:footnoteReference w:id="39"/>
+        <w:footnoteReference w:id="40"/>
       </w:r>
       <w:r>
         <w:rPr>
@@ -18543,7 +18580,7 @@
           <w:szCs w:val="22"/>
           <w:lang w:val="hr-HR"/>
         </w:rPr>
-        <w:footnoteReference w:id="40"/>
+        <w:footnoteReference w:id="41"/>
       </w:r>
       <w:r>
         <w:rPr>
@@ -18602,7 +18639,7 @@
           <w:szCs w:val="22"/>
           <w:lang w:val="hr-HR"/>
         </w:rPr>
-        <w:footnoteReference w:id="41"/>
+        <w:footnoteReference w:id="42"/>
       </w:r>
       <w:r>
         <w:rPr>
@@ -18818,7 +18855,7 @@
           <w:szCs w:val="22"/>
           <w:lang w:val="hr-HR"/>
         </w:rPr>
-        <w:footnoteReference w:id="42"/>
+        <w:footnoteReference w:id="43"/>
       </w:r>
       <w:r>
         <w:rPr>
@@ -19015,7 +19052,7 @@
           <w:szCs w:val="22"/>
           <w:lang w:val="hr-HR"/>
         </w:rPr>
-        <w:footnoteReference w:id="43"/>
+        <w:footnoteReference w:id="44"/>
       </w:r>
       <w:r>
         <w:rPr>
@@ -19057,7 +19094,12 @@
         </w:rPr>
       </w:pPr>
       <w:r>
-        <w:rPr/>
+        <w:rPr>
+          <w:rFonts w:ascii="Times New Roman" w:hAnsi="Times New Roman"/>
+          <w:sz w:val="22"/>
+          <w:szCs w:val="22"/>
+          <w:lang w:val="hr-HR"/>
+        </w:rPr>
       </w:r>
     </w:p>
     <w:p>
@@ -19066,10 +19108,12 @@
         <w:spacing w:before="57" w:after="57"/>
         <w:jc w:val="center"/>
         <w:rPr>
+          <w:rFonts w:ascii="Times New Roman" w:hAnsi="Times New Roman"/>
           <w:b/>
           <w:bCs/>
           <w:sz w:val="24"/>
           <w:szCs w:val="24"/>
+          <w:lang w:val="hr-HR"/>
         </w:rPr>
       </w:pPr>
       <w:r>
@@ -19164,7 +19208,7 @@
           <w:szCs w:val="22"/>
           <w:lang w:val="hr-HR"/>
         </w:rPr>
-        <w:footnoteReference w:id="44"/>
+        <w:footnoteReference w:id="45"/>
       </w:r>
       <w:r>
         <w:rPr>
@@ -19361,7 +19405,7 @@
           <w:szCs w:val="22"/>
           <w:lang w:val="hr-HR"/>
         </w:rPr>
-        <w:footnoteReference w:id="45"/>
+        <w:footnoteReference w:id="46"/>
       </w:r>
       <w:r>
         <w:rPr>
@@ -19469,7 +19513,7 @@
           <w:i/>
           <w:iCs/>
         </w:rPr>
-        <w:footnoteReference w:id="46"/>
+        <w:footnoteReference w:id="47"/>
       </w:r>
       <w:r>
         <w:rPr>
@@ -19678,7 +19722,7 @@
           <w:rStyle w:val="FootnoteAnchor"/>
           <w:lang w:val="hr-HR"/>
         </w:rPr>
-        <w:footnoteReference w:id="47"/>
+        <w:footnoteReference w:id="48"/>
       </w:r>
       <w:r>
         <w:rPr>
@@ -19691,7 +19735,7 @@
           <w:rStyle w:val="FootnoteAnchor"/>
           <w:lang w:val="hr-HR"/>
         </w:rPr>
-        <w:footnoteReference w:id="48"/>
+        <w:footnoteReference w:id="49"/>
       </w:r>
       <w:r>
         <w:rPr>
@@ -19704,7 +19748,7 @@
           <w:rStyle w:val="FootnoteAnchor"/>
           <w:lang w:val="hr-HR"/>
         </w:rPr>
-        <w:footnoteReference w:id="49"/>
+        <w:footnoteReference w:id="50"/>
       </w:r>
       <w:r>
         <w:rPr>
@@ -19717,7 +19761,7 @@
           <w:rStyle w:val="FootnoteAnchor"/>
           <w:lang w:val="hr-HR"/>
         </w:rPr>
-        <w:footnoteReference w:id="50"/>
+        <w:footnoteReference w:id="51"/>
       </w:r>
       <w:r>
         <w:rPr>
@@ -19730,7 +19774,7 @@
           <w:rStyle w:val="FootnoteAnchor"/>
           <w:lang w:val="hr-HR"/>
         </w:rPr>
-        <w:footnoteReference w:id="51"/>
+        <w:footnoteReference w:id="52"/>
       </w:r>
       <w:r>
         <w:rPr>
@@ -19743,7 +19787,7 @@
           <w:rStyle w:val="FootnoteAnchor"/>
           <w:lang w:val="hr-HR"/>
         </w:rPr>
-        <w:footnoteReference w:id="52"/>
+        <w:footnoteReference w:id="53"/>
       </w:r>
       <w:r>
         <w:rPr>
@@ -19780,7 +19824,7 @@
           <w:i/>
           <w:lang w:val="hr-HR"/>
         </w:rPr>
-        <w:footnoteReference w:id="53"/>
+        <w:footnoteReference w:id="54"/>
       </w:r>
       <w:r>
         <w:rPr>
@@ -19849,7 +19893,7 @@
           <w:i/>
           <w:lang w:val="hr-HR"/>
         </w:rPr>
-        <w:footnoteReference w:id="54"/>
+        <w:footnoteReference w:id="55"/>
       </w:r>
       <w:r>
         <w:rPr>
@@ -20009,7 +20053,7 @@
           <w:rStyle w:val="FootnoteAnchor"/>
           <w:lang w:val="hr-HR"/>
         </w:rPr>
-        <w:footnoteReference w:id="55"/>
+        <w:footnoteReference w:id="56"/>
       </w:r>
       <w:r>
         <w:rPr>
@@ -20022,7 +20066,7 @@
           <w:rStyle w:val="FootnoteAnchor"/>
           <w:lang w:val="hr-HR"/>
         </w:rPr>
-        <w:footnoteReference w:id="56"/>
+        <w:footnoteReference w:id="57"/>
       </w:r>
       <w:r>
         <w:rPr>
@@ -20051,7 +20095,7 @@
           <w:rStyle w:val="FootnoteAnchor"/>
           <w:lang w:val="hr-HR"/>
         </w:rPr>
-        <w:footnoteReference w:id="57"/>
+        <w:footnoteReference w:id="58"/>
       </w:r>
       <w:r>
         <w:rPr>
@@ -20611,6 +20655,29 @@
         <w:pStyle w:val="Footnote"/>
         <w:rPr>
           <w:rFonts w:ascii="Courier New" w:hAnsi="Courier New"/>
+        </w:rPr>
+      </w:pPr>
+      <w:r>
+        <w:rPr>
+          <w:rStyle w:val="FootnoteCharacters"/>
+        </w:rPr>
+        <w:footnoteRef/>
+      </w:r>
+      <w:r>
+        <w:rPr>
+          <w:rFonts w:ascii="Courier New" w:hAnsi="Courier New"/>
+        </w:rPr>
+        <w:tab/>
+        <w:t>https://github.blog/2022-08-15-the-next-step-for-lgtm-com-github-code-scanning/#16th-of-december-lgtm-com-will-be-shut-down</w:t>
+      </w:r>
+    </w:p>
+  </w:footnote>
+  <w:footnote w:id="7">
+    <w:p>
+      <w:pPr>
+        <w:pStyle w:val="Footnote"/>
+        <w:rPr>
+          <w:rFonts w:ascii="Courier New" w:hAnsi="Courier New"/>
           <w:lang w:val="hr-HR"/>
         </w:rPr>
       </w:pPr>
@@ -20847,7 +20914,7 @@
       </w:r>
     </w:p>
   </w:footnote>
-  <w:footnote w:id="7">
+  <w:footnote w:id="8">
     <w:p>
       <w:pPr>
         <w:pStyle w:val="Footnote"/>
@@ -20930,7 +20997,7 @@
       </w:r>
     </w:p>
   </w:footnote>
-  <w:footnote w:id="8">
+  <w:footnote w:id="9">
     <w:p>
       <w:pPr>
         <w:pStyle w:val="Footnote"/>
@@ -21000,7 +21067,7 @@
       </w:r>
     </w:p>
   </w:footnote>
-  <w:footnote w:id="9">
+  <w:footnote w:id="10">
     <w:p>
       <w:pPr>
         <w:pStyle w:val="Footnote"/>
@@ -21070,7 +21137,7 @@
       </w:r>
     </w:p>
   </w:footnote>
-  <w:footnote w:id="10">
+  <w:footnote w:id="11">
     <w:p>
       <w:pPr>
         <w:pStyle w:val="Footnote"/>
@@ -21095,7 +21162,7 @@
       </w:r>
     </w:p>
   </w:footnote>
-  <w:footnote w:id="11">
+  <w:footnote w:id="12">
     <w:p>
       <w:pPr>
         <w:pStyle w:val="Footnote"/>
@@ -21120,7 +21187,7 @@
       </w:r>
     </w:p>
   </w:footnote>
-  <w:footnote w:id="12">
+  <w:footnote w:id="13">
     <w:p>
       <w:pPr>
         <w:pStyle w:val="Footnote"/>
@@ -21143,7 +21210,7 @@
       </w:r>
     </w:p>
   </w:footnote>
-  <w:footnote w:id="13">
+  <w:footnote w:id="14">
     <w:p>
       <w:pPr>
         <w:pStyle w:val="Footnote"/>
@@ -21166,7 +21233,7 @@
       </w:r>
     </w:p>
   </w:footnote>
-  <w:footnote w:id="14">
+  <w:footnote w:id="15">
     <w:p>
       <w:pPr>
         <w:pStyle w:val="Footnote"/>
@@ -21189,7 +21256,7 @@
       </w:r>
     </w:p>
   </w:footnote>
-  <w:footnote w:id="15">
+  <w:footnote w:id="16">
     <w:p>
       <w:pPr>
         <w:pStyle w:val="Footnote"/>
@@ -21212,7 +21279,7 @@
       </w:r>
     </w:p>
   </w:footnote>
-  <w:footnote w:id="16">
+  <w:footnote w:id="17">
     <w:p>
       <w:pPr>
         <w:pStyle w:val="Footnote"/>
@@ -21235,7 +21302,7 @@
       </w:r>
     </w:p>
   </w:footnote>
-  <w:footnote w:id="17">
+  <w:footnote w:id="18">
     <w:p>
       <w:pPr>
         <w:pStyle w:val="Footnote"/>
@@ -21258,7 +21325,7 @@
       </w:r>
     </w:p>
   </w:footnote>
-  <w:footnote w:id="18">
+  <w:footnote w:id="19">
     <w:p>
       <w:pPr>
         <w:pStyle w:val="Footnote"/>
@@ -21283,7 +21350,7 @@
       </w:r>
     </w:p>
   </w:footnote>
-  <w:footnote w:id="19">
+  <w:footnote w:id="20">
     <w:p>
       <w:pPr>
         <w:pStyle w:val="Footnote"/>
@@ -21306,7 +21373,7 @@
       </w:r>
     </w:p>
   </w:footnote>
-  <w:footnote w:id="20">
+  <w:footnote w:id="21">
     <w:p>
       <w:pPr>
         <w:pStyle w:val="Footnote"/>
@@ -21578,7 +21645,7 @@
       </w:r>
     </w:p>
   </w:footnote>
-  <w:footnote w:id="21">
+  <w:footnote w:id="22">
     <w:p>
       <w:pPr>
         <w:pStyle w:val="Footnote"/>
@@ -21601,7 +21668,7 @@
       </w:r>
     </w:p>
   </w:footnote>
-  <w:footnote w:id="22">
+  <w:footnote w:id="23">
     <w:p>
       <w:pPr>
         <w:pStyle w:val="Footnote"/>
@@ -21624,7 +21691,7 @@
       </w:r>
     </w:p>
   </w:footnote>
-  <w:footnote w:id="23">
+  <w:footnote w:id="24">
     <w:p>
       <w:pPr>
         <w:pStyle w:val="Footnote"/>
@@ -21647,7 +21714,7 @@
       </w:r>
     </w:p>
   </w:footnote>
-  <w:footnote w:id="24">
+  <w:footnote w:id="25">
     <w:p>
       <w:pPr>
         <w:pStyle w:val="Footnote"/>
@@ -21670,7 +21737,7 @@
       </w:r>
     </w:p>
   </w:footnote>
-  <w:footnote w:id="25">
+  <w:footnote w:id="26">
     <w:p>
       <w:pPr>
         <w:pStyle w:val="Footnote"/>
@@ -21693,7 +21760,7 @@
       </w:r>
     </w:p>
   </w:footnote>
-  <w:footnote w:id="26">
+  <w:footnote w:id="27">
     <w:p>
       <w:pPr>
         <w:pStyle w:val="Footnote"/>
@@ -21716,7 +21783,7 @@
       </w:r>
     </w:p>
   </w:footnote>
-  <w:footnote w:id="27">
+  <w:footnote w:id="28">
     <w:p>
       <w:pPr>
         <w:pStyle w:val="Footnote"/>
@@ -21739,7 +21806,7 @@
       </w:r>
     </w:p>
   </w:footnote>
-  <w:footnote w:id="28">
+  <w:footnote w:id="29">
     <w:p>
       <w:pPr>
         <w:pStyle w:val="Footnote"/>
@@ -21810,7 +21877,7 @@
       </w:r>
     </w:p>
   </w:footnote>
-  <w:footnote w:id="29">
+  <w:footnote w:id="30">
     <w:p>
       <w:pPr>
         <w:pStyle w:val="Footnote"/>
@@ -21833,7 +21900,7 @@
       </w:r>
     </w:p>
   </w:footnote>
-  <w:footnote w:id="30">
+  <w:footnote w:id="31">
     <w:p>
       <w:pPr>
         <w:pStyle w:val="Footnote"/>
@@ -21856,7 +21923,7 @@
       </w:r>
     </w:p>
   </w:footnote>
-  <w:footnote w:id="31">
+  <w:footnote w:id="32">
     <w:p>
       <w:pPr>
         <w:pStyle w:val="Footnote"/>
@@ -21879,7 +21946,7 @@
       </w:r>
     </w:p>
   </w:footnote>
-  <w:footnote w:id="32">
+  <w:footnote w:id="33">
     <w:p>
       <w:pPr>
         <w:pStyle w:val="Footnote"/>
@@ -21902,7 +21969,7 @@
       </w:r>
     </w:p>
   </w:footnote>
-  <w:footnote w:id="33">
+  <w:footnote w:id="34">
     <w:p>
       <w:pPr>
         <w:pStyle w:val="Footnote"/>
@@ -21932,7 +21999,7 @@
       </w:r>
     </w:p>
   </w:footnote>
-  <w:footnote w:id="34">
+  <w:footnote w:id="35">
     <w:p>
       <w:pPr>
         <w:pStyle w:val="Footnote"/>
@@ -22093,7 +22160,7 @@
       </w:r>
     </w:p>
   </w:footnote>
-  <w:footnote w:id="35">
+  <w:footnote w:id="36">
     <w:p>
       <w:pPr>
         <w:pStyle w:val="Footnote"/>
@@ -22189,7 +22256,7 @@
       </w:r>
     </w:p>
   </w:footnote>
-  <w:footnote w:id="36">
+  <w:footnote w:id="37">
     <w:p>
       <w:pPr>
         <w:pStyle w:val="Footnote"/>
@@ -22278,7 +22345,7 @@
       </w:r>
     </w:p>
   </w:footnote>
-  <w:footnote w:id="37">
+  <w:footnote w:id="38">
     <w:p>
       <w:pPr>
         <w:pStyle w:val="Footnote"/>
@@ -22387,7 +22454,7 @@
       </w:r>
     </w:p>
   </w:footnote>
-  <w:footnote w:id="38">
+  <w:footnote w:id="39">
     <w:p>
       <w:pPr>
         <w:pStyle w:val="Footnote"/>
@@ -22730,7 +22797,7 @@
       </w:r>
     </w:p>
   </w:footnote>
-  <w:footnote w:id="39">
+  <w:footnote w:id="40">
     <w:p>
       <w:pPr>
         <w:pStyle w:val="Footnote"/>
@@ -22839,7 +22906,7 @@
       </w:r>
     </w:p>
   </w:footnote>
-  <w:footnote w:id="40">
+  <w:footnote w:id="41">
     <w:p>
       <w:pPr>
         <w:pStyle w:val="Footnote"/>
@@ -22948,7 +23015,7 @@
       </w:r>
     </w:p>
   </w:footnote>
-  <w:footnote w:id="41">
+  <w:footnote w:id="42">
     <w:p>
       <w:pPr>
         <w:pStyle w:val="Footnote"/>
@@ -23057,7 +23124,7 @@
       </w:r>
     </w:p>
   </w:footnote>
-  <w:footnote w:id="42">
+  <w:footnote w:id="43">
     <w:p>
       <w:pPr>
         <w:pStyle w:val="Footnote"/>
@@ -23098,7 +23165,7 @@
       </w:r>
     </w:p>
   </w:footnote>
-  <w:footnote w:id="43">
+  <w:footnote w:id="44">
     <w:p>
       <w:pPr>
         <w:pStyle w:val="Footnote"/>
@@ -23213,7 +23280,7 @@
       </w:r>
     </w:p>
   </w:footnote>
-  <w:footnote w:id="44">
+  <w:footnote w:id="45">
     <w:p>
       <w:pPr>
         <w:pStyle w:val="Footnote"/>
@@ -23261,7 +23328,7 @@
       </w:r>
     </w:p>
   </w:footnote>
-  <w:footnote w:id="45">
+  <w:footnote w:id="46">
     <w:p>
       <w:pPr>
         <w:pStyle w:val="Footnote"/>
@@ -23286,7 +23353,7 @@
       </w:r>
     </w:p>
   </w:footnote>
-  <w:footnote w:id="46">
+  <w:footnote w:id="47">
     <w:p>
       <w:pPr>
         <w:pStyle w:val="Footnote"/>
@@ -23311,7 +23378,7 @@
       </w:r>
     </w:p>
   </w:footnote>
-  <w:footnote w:id="47">
+  <w:footnote w:id="48">
     <w:p>
       <w:pPr>
         <w:pStyle w:val="Footnote"/>
@@ -23392,7 +23459,7 @@
       </w:r>
     </w:p>
   </w:footnote>
-  <w:footnote w:id="48">
+  <w:footnote w:id="49">
     <w:p>
       <w:pPr>
         <w:pStyle w:val="Footnote"/>
@@ -23473,7 +23540,7 @@
       </w:r>
     </w:p>
   </w:footnote>
-  <w:footnote w:id="49">
+  <w:footnote w:id="50">
     <w:p>
       <w:pPr>
         <w:pStyle w:val="Footnote"/>
@@ -23554,7 +23621,7 @@
       </w:r>
     </w:p>
   </w:footnote>
-  <w:footnote w:id="50">
+  <w:footnote w:id="51">
     <w:p>
       <w:pPr>
         <w:pStyle w:val="Footnote"/>
@@ -23703,7 +23770,7 @@
       </w:hyperlink>
     </w:p>
   </w:footnote>
-  <w:footnote w:id="51">
+  <w:footnote w:id="52">
     <w:p>
       <w:pPr>
         <w:pStyle w:val="Footnote"/>
@@ -23824,7 +23891,7 @@
       </w:r>
     </w:p>
   </w:footnote>
-  <w:footnote w:id="52">
+  <w:footnote w:id="53">
     <w:p>
       <w:pPr>
         <w:pStyle w:val="Footnote"/>
@@ -23945,7 +24012,7 @@
       </w:r>
     </w:p>
   </w:footnote>
-  <w:footnote w:id="53">
+  <w:footnote w:id="54">
     <w:p>
       <w:pPr>
         <w:pStyle w:val="Footnote"/>
@@ -24086,7 +24153,7 @@
       </w:r>
     </w:p>
   </w:footnote>
-  <w:footnote w:id="54">
+  <w:footnote w:id="55">
     <w:p>
       <w:pPr>
         <w:pStyle w:val="Footnote"/>
@@ -24167,7 +24234,7 @@
       </w:r>
     </w:p>
   </w:footnote>
-  <w:footnote w:id="55">
+  <w:footnote w:id="56">
     <w:p>
       <w:pPr>
         <w:pStyle w:val="Footnote"/>
@@ -24322,7 +24389,7 @@
       </w:hyperlink>
     </w:p>
   </w:footnote>
-  <w:footnote w:id="56">
+  <w:footnote w:id="57">
     <w:p>
       <w:pPr>
         <w:pStyle w:val="Footnote"/>
@@ -24345,7 +24412,7 @@
       </w:r>
     </w:p>
   </w:footnote>
-  <w:footnote w:id="57">
+  <w:footnote w:id="58">
     <w:p>
       <w:pPr>
         <w:pStyle w:val="Footnote"/>

</xml_diff>

<commit_message>
Added the official forms of a Bachelor thesis to the documentation
</commit_message>
<xml_diff>
--- a/seminar/PicoBlaze.docx
+++ b/seminar/PicoBlaze.docx
@@ -1050,49 +1050,86 @@
         </w:rPr>
       </w:r>
     </w:p>
+    <w:p>
+      <w:pPr>
+        <w:pStyle w:val="Normal"/>
+        <w:ind w:left="1260" w:right="0" w:hanging="1260"/>
+        <w:jc w:val="both"/>
+        <w:rPr>
+          <w:rFonts w:ascii="Times New Roman" w:hAnsi="Times New Roman"/>
+          <w:b/>
+          <w:bCs/>
+          <w:sz w:val="22"/>
+          <w:szCs w:val="22"/>
+          <w:lang w:val="hr-HR"/>
+        </w:rPr>
+      </w:pPr>
+      <w:r>
+        <w:rPr>
+          <w:rFonts w:ascii="Times New Roman" w:hAnsi="Times New Roman"/>
+          <w:b/>
+          <w:bCs/>
+          <w:sz w:val="22"/>
+          <w:szCs w:val="22"/>
+          <w:lang w:val="hr-HR"/>
+        </w:rPr>
+      </w:r>
+    </w:p>
     <w:tbl>
       <w:tblPr>
+        <w:tblpPr w:bottomFromText="0" w:horzAnchor="margin" w:leftFromText="180" w:rightFromText="180" w:tblpX="0" w:tblpY="1337" w:topFromText="0" w:vertAnchor="page"/>
         <w:tblW w:w="5000" w:type="pct"/>
         <w:jc w:val="left"/>
         <w:tblInd w:w="-5" w:type="dxa"/>
         <w:tblLayout w:type="fixed"/>
         <w:tblCellMar>
-          <w:top w:w="55" w:type="dxa"/>
-          <w:left w:w="55" w:type="dxa"/>
-          <w:bottom w:w="55" w:type="dxa"/>
-          <w:right w:w="55" w:type="dxa"/>
+          <w:top w:w="0" w:type="dxa"/>
+          <w:left w:w="108" w:type="dxa"/>
+          <w:bottom w:w="0" w:type="dxa"/>
+          <w:right w:w="108" w:type="dxa"/>
         </w:tblCellMar>
+        <w:tblLook w:firstRow="0" w:noVBand="0" w:lastRow="0" w:firstColumn="0" w:lastColumn="0" w:noHBand="0" w:val="0000"/>
       </w:tblPr>
       <w:tblGrid>
-        <w:gridCol w:w="4819"/>
-        <w:gridCol w:w="4819"/>
+        <w:gridCol w:w="3492"/>
+        <w:gridCol w:w="737"/>
+        <w:gridCol w:w="5409"/>
       </w:tblGrid>
       <w:tr>
-        <w:trPr/>
+        <w:trPr>
+          <w:trHeight w:val="1408" w:hRule="atLeast"/>
+        </w:trPr>
         <w:tc>
           <w:tcPr>
             <w:tcW w:w="9638" w:type="dxa"/>
-            <w:gridSpan w:val="2"/>
+            <w:gridSpan w:val="3"/>
             <w:tcBorders>
               <w:top w:val="single" w:sz="4" w:space="0" w:color="000000"/>
               <w:left w:val="single" w:sz="4" w:space="0" w:color="000000"/>
               <w:bottom w:val="single" w:sz="4" w:space="0" w:color="000000"/>
               <w:right w:val="single" w:sz="4" w:space="0" w:color="000000"/>
             </w:tcBorders>
+            <w:shd w:color="auto" w:fill="auto" w:val="clear"/>
+            <w:vAlign w:val="center"/>
           </w:tcPr>
           <w:p>
             <w:pPr>
-              <w:pStyle w:val="TableContents"/>
+              <w:pStyle w:val="NoSpacing"/>
               <w:widowControl w:val="false"/>
-              <w:rPr/>
+              <w:spacing w:lineRule="auto" w:line="240"/>
+              <w:rPr>
+                <w:b/>
+                <w:sz w:val="32"/>
+                <w:szCs w:val="32"/>
+              </w:rPr>
             </w:pPr>
             <w:r>
               <w:rPr/>
               <w:drawing>
                 <wp:inline distT="0" distB="0" distL="0" distR="0">
-                  <wp:extent cx="3048000" cy="1127760"/>
+                  <wp:extent cx="2872740" cy="871220"/>
                   <wp:effectExtent l="0" t="0" r="0" b="0"/>
-                  <wp:docPr id="1" name="Image1" descr=""/>
+                  <wp:docPr id="1" name="Slika 3" descr="Slika na kojoj se prikazuje tekst&#10;&#10;Opis je automatski generiran"/>
                   <wp:cNvGraphicFramePr>
                     <a:graphicFrameLocks xmlns:a="http://schemas.openxmlformats.org/drawingml/2006/main" noChangeAspect="1"/>
                   </wp:cNvGraphicFramePr>
@@ -1100,7 +1137,7 @@
                     <a:graphicData uri="http://schemas.openxmlformats.org/drawingml/2006/picture">
                       <pic:pic xmlns:pic="http://schemas.openxmlformats.org/drawingml/2006/picture">
                         <pic:nvPicPr>
-                          <pic:cNvPr id="1" name="Image1" descr=""/>
+                          <pic:cNvPr id="1" name="Slika 3" descr="Slika na kojoj se prikazuje tekst&#10;&#10;Opis je automatski generiran"/>
                           <pic:cNvPicPr>
                             <a:picLocks noChangeAspect="1" noChangeArrowheads="1"/>
                           </pic:cNvPicPr>
@@ -1114,7 +1151,7 @@
                         <pic:spPr bwMode="auto">
                           <a:xfrm>
                             <a:off x="0" y="0"/>
-                            <a:ext cx="3048000" cy="1127760"/>
+                            <a:ext cx="2872740" cy="871220"/>
                           </a:xfrm>
                           <a:prstGeom prst="rect">
                             <a:avLst/>
@@ -1130,160 +1167,183 @@
         </w:tc>
       </w:tr>
       <w:tr>
-        <w:trPr/>
+        <w:trPr>
+          <w:trHeight w:val="423" w:hRule="atLeast"/>
+        </w:trPr>
         <w:tc>
           <w:tcPr>
             <w:tcW w:w="9638" w:type="dxa"/>
-            <w:gridSpan w:val="2"/>
+            <w:gridSpan w:val="3"/>
             <w:tcBorders>
+              <w:top w:val="single" w:sz="4" w:space="0" w:color="000000"/>
               <w:left w:val="single" w:sz="4" w:space="0" w:color="000000"/>
               <w:bottom w:val="single" w:sz="4" w:space="0" w:color="000000"/>
               <w:right w:val="single" w:sz="4" w:space="0" w:color="000000"/>
             </w:tcBorders>
+            <w:shd w:color="auto" w:fill="D9D9D9" w:val="clear"/>
+            <w:vAlign w:val="center"/>
           </w:tcPr>
           <w:p>
             <w:pPr>
-              <w:pStyle w:val="TableContents"/>
+              <w:pStyle w:val="NoSpacing"/>
               <w:widowControl w:val="false"/>
+              <w:spacing w:lineRule="auto" w:line="240"/>
               <w:rPr>
                 <w:b/>
-                <w:shd w:fill="DDDDDD" w:val="clear"/>
-                <w:lang w:val="hr-HR"/>
               </w:rPr>
             </w:pPr>
             <w:r>
               <w:rPr>
                 <w:b/>
-                <w:shd w:fill="DDDDDD" w:val="clear"/>
-                <w:lang w:val="hr-HR"/>
               </w:rPr>
-              <w:t>Obrazac D1: Obrazac za imenovanje Povjerenstva za završni rad</w:t>
+              <w:t>Obrazac Z1P - Obrazac za ocjenu završnog rada na preddiplomskom sveučilišnom studiju</w:t>
             </w:r>
           </w:p>
         </w:tc>
       </w:tr>
       <w:tr>
-        <w:trPr/>
+        <w:trPr>
+          <w:trHeight w:val="450" w:hRule="exact"/>
+        </w:trPr>
         <w:tc>
           <w:tcPr>
             <w:tcW w:w="9638" w:type="dxa"/>
-            <w:gridSpan w:val="2"/>
+            <w:gridSpan w:val="3"/>
             <w:tcBorders>
+              <w:top w:val="single" w:sz="4" w:space="0" w:color="000000"/>
               <w:left w:val="single" w:sz="4" w:space="0" w:color="000000"/>
               <w:bottom w:val="single" w:sz="4" w:space="0" w:color="000000"/>
               <w:right w:val="single" w:sz="4" w:space="0" w:color="000000"/>
             </w:tcBorders>
+            <w:vAlign w:val="center"/>
           </w:tcPr>
           <w:p>
             <w:pPr>
-              <w:pStyle w:val="TableContents"/>
+              <w:pStyle w:val="NoSpacing"/>
               <w:widowControl w:val="false"/>
+              <w:spacing w:lineRule="auto" w:line="240"/>
               <w:rPr>
                 <w:b/>
-                <w:lang w:val="hr-HR"/>
               </w:rPr>
             </w:pPr>
             <w:r>
               <w:rPr>
                 <w:b/>
-                <w:lang w:val="hr-HR"/>
               </w:rPr>
-              <w:t>Osijek, 29. 8. 2022.</w:t>
+              <w:t>Osijek, 29.09.2023.</w:t>
             </w:r>
           </w:p>
         </w:tc>
       </w:tr>
       <w:tr>
-        <w:trPr/>
+        <w:trPr>
+          <w:trHeight w:val="552" w:hRule="atLeast"/>
+        </w:trPr>
         <w:tc>
           <w:tcPr>
             <w:tcW w:w="9638" w:type="dxa"/>
-            <w:gridSpan w:val="2"/>
+            <w:gridSpan w:val="3"/>
             <w:tcBorders>
+              <w:top w:val="single" w:sz="4" w:space="0" w:color="000000"/>
               <w:left w:val="single" w:sz="4" w:space="0" w:color="000000"/>
               <w:bottom w:val="single" w:sz="4" w:space="0" w:color="000000"/>
               <w:right w:val="single" w:sz="4" w:space="0" w:color="000000"/>
             </w:tcBorders>
+            <w:shd w:color="auto" w:fill="FFFFFF" w:val="clear"/>
+            <w:vAlign w:val="center"/>
           </w:tcPr>
           <w:p>
             <w:pPr>
-              <w:pStyle w:val="TableContents"/>
+              <w:pStyle w:val="NoSpacing"/>
               <w:widowControl w:val="false"/>
+              <w:spacing w:lineRule="auto" w:line="240"/>
               <w:jc w:val="right"/>
               <w:rPr>
                 <w:b/>
-                <w:lang w:val="hr-HR"/>
+                <w:bCs/>
               </w:rPr>
             </w:pPr>
             <w:r>
               <w:rPr>
                 <w:b/>
-                <w:lang w:val="hr-HR"/>
+                <w:bCs/>
               </w:rPr>
-              <w:t>Odboru za završne i diplomske radove</w:t>
+              <w:t>Odboru za završne i diplomske ispite</w:t>
             </w:r>
           </w:p>
         </w:tc>
       </w:tr>
       <w:tr>
-        <w:trPr/>
+        <w:trPr>
+          <w:trHeight w:val="720" w:hRule="exact"/>
+        </w:trPr>
         <w:tc>
           <w:tcPr>
             <w:tcW w:w="9638" w:type="dxa"/>
-            <w:gridSpan w:val="2"/>
+            <w:gridSpan w:val="3"/>
             <w:tcBorders>
+              <w:top w:val="single" w:sz="4" w:space="0" w:color="000000"/>
               <w:left w:val="single" w:sz="4" w:space="0" w:color="000000"/>
               <w:bottom w:val="single" w:sz="4" w:space="0" w:color="000000"/>
               <w:right w:val="single" w:sz="4" w:space="0" w:color="000000"/>
             </w:tcBorders>
+            <w:shd w:color="auto" w:fill="D9D9D9" w:val="clear"/>
+            <w:vAlign w:val="center"/>
           </w:tcPr>
           <w:p>
             <w:pPr>
-              <w:pStyle w:val="TableContents"/>
+              <w:pStyle w:val="Desninaslov"/>
               <w:widowControl w:val="false"/>
-              <w:jc w:val="right"/>
+              <w:spacing w:lineRule="auto" w:line="240"/>
+              <w:rPr/>
+            </w:pPr>
+            <w:r>
+              <w:rPr/>
+              <w:t>Prijedlog ocjene završnog rada na</w:t>
+            </w:r>
+          </w:p>
+          <w:p>
+            <w:pPr>
+              <w:pStyle w:val="Desninaslov"/>
+              <w:widowControl w:val="false"/>
+              <w:spacing w:lineRule="auto" w:line="240"/>
+              <w:rPr/>
+            </w:pPr>
+            <w:r>
+              <w:rPr/>
+              <w:t>preddiplomskom sveučilišnom studiju</w:t>
+            </w:r>
+          </w:p>
+        </w:tc>
+      </w:tr>
+      <w:tr>
+        <w:trPr>
+          <w:trHeight w:val="394" w:hRule="exact"/>
+        </w:trPr>
+        <w:tc>
+          <w:tcPr>
+            <w:tcW w:w="3492" w:type="dxa"/>
+            <w:tcBorders>
+              <w:top w:val="single" w:sz="4" w:space="0" w:color="000000"/>
+              <w:left w:val="single" w:sz="4" w:space="0" w:color="000000"/>
+              <w:bottom w:val="single" w:sz="4" w:space="0" w:color="000000"/>
+              <w:right w:val="single" w:sz="4" w:space="0" w:color="000000"/>
+            </w:tcBorders>
+            <w:vAlign w:val="center"/>
+          </w:tcPr>
+          <w:p>
+            <w:pPr>
+              <w:pStyle w:val="NoSpacing"/>
+              <w:widowControl w:val="false"/>
+              <w:spacing w:lineRule="auto" w:line="240"/>
+              <w:jc w:val="both"/>
               <w:rPr>
                 <w:b/>
-                <w:sz w:val="28"/>
-                <w:shd w:fill="DDDDDD" w:val="clear"/>
-                <w:lang w:val="hr-HR"/>
               </w:rPr>
             </w:pPr>
             <w:r>
               <w:rPr>
                 <w:b/>
-                <w:sz w:val="28"/>
-                <w:shd w:fill="DDDDDD" w:val="clear"/>
-                <w:lang w:val="hr-HR"/>
-              </w:rPr>
-              <w:t>Imenovanje Povjerenstva za završni rad</w:t>
-            </w:r>
-          </w:p>
-        </w:tc>
-      </w:tr>
-      <w:tr>
-        <w:trPr/>
-        <w:tc>
-          <w:tcPr>
-            <w:tcW w:w="4819" w:type="dxa"/>
-            <w:tcBorders>
-              <w:left w:val="single" w:sz="4" w:space="0" w:color="000000"/>
-              <w:bottom w:val="single" w:sz="4" w:space="0" w:color="000000"/>
-            </w:tcBorders>
-          </w:tcPr>
-          <w:p>
-            <w:pPr>
-              <w:pStyle w:val="TableContents"/>
-              <w:widowControl w:val="false"/>
-              <w:rPr>
-                <w:b/>
-                <w:lang w:val="hr-HR"/>
-              </w:rPr>
-            </w:pPr>
-            <w:r>
-              <w:rPr>
-                <w:b/>
-                <w:lang w:val="hr-HR"/>
               </w:rPr>
               <w:t>Ime i prezime Pristupnika:</w:t>
             </w:r>
@@ -1291,53 +1351,57 @@
         </w:tc>
         <w:tc>
           <w:tcPr>
-            <w:tcW w:w="4819" w:type="dxa"/>
+            <w:tcW w:w="6146" w:type="dxa"/>
+            <w:gridSpan w:val="2"/>
             <w:tcBorders>
+              <w:top w:val="single" w:sz="4" w:space="0" w:color="000000"/>
               <w:left w:val="single" w:sz="4" w:space="0" w:color="000000"/>
               <w:bottom w:val="single" w:sz="4" w:space="0" w:color="000000"/>
               <w:right w:val="single" w:sz="4" w:space="0" w:color="000000"/>
             </w:tcBorders>
+            <w:vAlign w:val="center"/>
           </w:tcPr>
           <w:p>
             <w:pPr>
-              <w:pStyle w:val="TableContents"/>
+              <w:pStyle w:val="NoSpacing"/>
               <w:widowControl w:val="false"/>
-              <w:rPr>
-                <w:lang w:val="hr-HR"/>
-              </w:rPr>
+              <w:rPr/>
             </w:pPr>
             <w:r>
-              <w:rPr>
-                <w:lang w:val="hr-HR"/>
-              </w:rPr>
+              <w:rPr/>
               <w:t>Teo Samaržija</w:t>
             </w:r>
           </w:p>
         </w:tc>
       </w:tr>
       <w:tr>
-        <w:trPr/>
+        <w:trPr>
+          <w:trHeight w:val="358" w:hRule="exact"/>
+        </w:trPr>
         <w:tc>
           <w:tcPr>
-            <w:tcW w:w="4819" w:type="dxa"/>
+            <w:tcW w:w="3492" w:type="dxa"/>
             <w:tcBorders>
+              <w:top w:val="single" w:sz="4" w:space="0" w:color="000000"/>
               <w:left w:val="single" w:sz="4" w:space="0" w:color="000000"/>
               <w:bottom w:val="single" w:sz="4" w:space="0" w:color="000000"/>
+              <w:right w:val="single" w:sz="4" w:space="0" w:color="000000"/>
             </w:tcBorders>
+            <w:vAlign w:val="center"/>
           </w:tcPr>
           <w:p>
             <w:pPr>
-              <w:pStyle w:val="TableContents"/>
+              <w:pStyle w:val="NoSpacing"/>
               <w:widowControl w:val="false"/>
+              <w:spacing w:lineRule="auto" w:line="240"/>
+              <w:jc w:val="both"/>
               <w:rPr>
                 <w:b/>
-                <w:lang w:val="hr-HR"/>
               </w:rPr>
             </w:pPr>
             <w:r>
               <w:rPr>
                 <w:b/>
-                <w:lang w:val="hr-HR"/>
               </w:rPr>
               <w:t>Studij, smjer:</w:t>
             </w:r>
@@ -1345,53 +1409,57 @@
         </w:tc>
         <w:tc>
           <w:tcPr>
-            <w:tcW w:w="4819" w:type="dxa"/>
+            <w:tcW w:w="6146" w:type="dxa"/>
+            <w:gridSpan w:val="2"/>
             <w:tcBorders>
+              <w:top w:val="single" w:sz="4" w:space="0" w:color="000000"/>
               <w:left w:val="single" w:sz="4" w:space="0" w:color="000000"/>
               <w:bottom w:val="single" w:sz="4" w:space="0" w:color="000000"/>
               <w:right w:val="single" w:sz="4" w:space="0" w:color="000000"/>
             </w:tcBorders>
+            <w:vAlign w:val="center"/>
           </w:tcPr>
           <w:p>
             <w:pPr>
-              <w:pStyle w:val="TableContents"/>
+              <w:pStyle w:val="NoSpacing"/>
               <w:widowControl w:val="false"/>
-              <w:rPr>
-                <w:lang w:val="hr-HR"/>
-              </w:rPr>
+              <w:rPr/>
             </w:pPr>
             <w:r>
-              <w:rPr>
-                <w:lang w:val="hr-HR"/>
-              </w:rPr>
-              <w:t>Preddiplomski sveučilišni studij Računarstvo</w:t>
+              <w:rPr/>
+              <w:t>Sveučilišni prijediplomski studij Računarstvo</w:t>
             </w:r>
           </w:p>
         </w:tc>
       </w:tr>
       <w:tr>
-        <w:trPr/>
+        <w:trPr>
+          <w:trHeight w:val="348" w:hRule="exact"/>
+        </w:trPr>
         <w:tc>
           <w:tcPr>
-            <w:tcW w:w="4819" w:type="dxa"/>
+            <w:tcW w:w="3492" w:type="dxa"/>
             <w:tcBorders>
+              <w:top w:val="single" w:sz="4" w:space="0" w:color="000000"/>
               <w:left w:val="single" w:sz="4" w:space="0" w:color="000000"/>
               <w:bottom w:val="single" w:sz="4" w:space="0" w:color="000000"/>
+              <w:right w:val="single" w:sz="4" w:space="0" w:color="000000"/>
             </w:tcBorders>
+            <w:vAlign w:val="center"/>
           </w:tcPr>
           <w:p>
             <w:pPr>
-              <w:pStyle w:val="TableContents"/>
+              <w:pStyle w:val="NoSpacing"/>
               <w:widowControl w:val="false"/>
+              <w:spacing w:lineRule="auto" w:line="240"/>
+              <w:jc w:val="both"/>
               <w:rPr>
                 <w:b/>
-                <w:lang w:val="hr-HR"/>
               </w:rPr>
             </w:pPr>
             <w:r>
               <w:rPr>
                 <w:b/>
-                <w:lang w:val="hr-HR"/>
               </w:rPr>
               <w:t>Mat. br. Pristupnika, godina upisa:</w:t>
             </w:r>
@@ -1399,107 +1467,115 @@
         </w:tc>
         <w:tc>
           <w:tcPr>
-            <w:tcW w:w="4819" w:type="dxa"/>
+            <w:tcW w:w="6146" w:type="dxa"/>
+            <w:gridSpan w:val="2"/>
             <w:tcBorders>
+              <w:top w:val="single" w:sz="4" w:space="0" w:color="000000"/>
               <w:left w:val="single" w:sz="4" w:space="0" w:color="000000"/>
               <w:bottom w:val="single" w:sz="4" w:space="0" w:color="000000"/>
               <w:right w:val="single" w:sz="4" w:space="0" w:color="000000"/>
             </w:tcBorders>
+            <w:vAlign w:val="center"/>
           </w:tcPr>
           <w:p>
             <w:pPr>
-              <w:pStyle w:val="TableContents"/>
+              <w:pStyle w:val="NoSpacing"/>
               <w:widowControl w:val="false"/>
-              <w:rPr>
-                <w:lang w:val="hr-HR"/>
-              </w:rPr>
+              <w:rPr/>
             </w:pPr>
             <w:r>
-              <w:rPr>
-                <w:lang w:val="hr-HR"/>
-              </w:rPr>
-              <w:t>N/A, 2018</w:t>
+              <w:rPr/>
+              <w:t>R4273, 26.07.2018.</w:t>
             </w:r>
           </w:p>
         </w:tc>
       </w:tr>
       <w:tr>
-        <w:trPr/>
+        <w:trPr>
+          <w:trHeight w:val="296" w:hRule="exact"/>
+        </w:trPr>
         <w:tc>
           <w:tcPr>
-            <w:tcW w:w="4819" w:type="dxa"/>
+            <w:tcW w:w="3492" w:type="dxa"/>
             <w:tcBorders>
+              <w:top w:val="single" w:sz="4" w:space="0" w:color="000000"/>
               <w:left w:val="single" w:sz="4" w:space="0" w:color="000000"/>
               <w:bottom w:val="single" w:sz="4" w:space="0" w:color="000000"/>
+              <w:right w:val="single" w:sz="4" w:space="0" w:color="000000"/>
             </w:tcBorders>
+            <w:vAlign w:val="center"/>
           </w:tcPr>
           <w:p>
             <w:pPr>
-              <w:pStyle w:val="TableContents"/>
+              <w:pStyle w:val="NoSpacing"/>
               <w:widowControl w:val="false"/>
+              <w:spacing w:lineRule="auto" w:line="240"/>
+              <w:jc w:val="both"/>
               <w:rPr>
                 <w:b/>
-                <w:lang w:val="hr-HR"/>
               </w:rPr>
             </w:pPr>
             <w:r>
               <w:rPr>
                 <w:b/>
-                <w:lang w:val="hr-HR"/>
               </w:rPr>
-              <w:t>OIB studenta:</w:t>
+              <w:t>OIB  Pristupnika:</w:t>
             </w:r>
           </w:p>
         </w:tc>
         <w:tc>
           <w:tcPr>
-            <w:tcW w:w="4819" w:type="dxa"/>
+            <w:tcW w:w="6146" w:type="dxa"/>
+            <w:gridSpan w:val="2"/>
             <w:tcBorders>
+              <w:top w:val="single" w:sz="4" w:space="0" w:color="000000"/>
               <w:left w:val="single" w:sz="4" w:space="0" w:color="000000"/>
               <w:bottom w:val="single" w:sz="4" w:space="0" w:color="000000"/>
               <w:right w:val="single" w:sz="4" w:space="0" w:color="000000"/>
             </w:tcBorders>
+            <w:vAlign w:val="center"/>
           </w:tcPr>
           <w:p>
             <w:pPr>
-              <w:pStyle w:val="TableContents"/>
+              <w:pStyle w:val="NoSpacing"/>
               <w:widowControl w:val="false"/>
-              <w:rPr>
-                <w:lang w:val="hr-HR"/>
-              </w:rPr>
+              <w:rPr/>
             </w:pPr>
             <w:r>
-              <w:rPr>
-                <w:lang w:val="hr-HR"/>
-              </w:rPr>
+              <w:rPr/>
               <w:t>50107259317</w:t>
             </w:r>
           </w:p>
         </w:tc>
       </w:tr>
       <w:tr>
-        <w:trPr/>
+        <w:trPr>
+          <w:trHeight w:val="430" w:hRule="exact"/>
+        </w:trPr>
         <w:tc>
           <w:tcPr>
-            <w:tcW w:w="4819" w:type="dxa"/>
+            <w:tcW w:w="3492" w:type="dxa"/>
             <w:tcBorders>
+              <w:top w:val="single" w:sz="4" w:space="0" w:color="000000"/>
               <w:left w:val="single" w:sz="4" w:space="0" w:color="000000"/>
               <w:bottom w:val="single" w:sz="4" w:space="0" w:color="000000"/>
+              <w:right w:val="single" w:sz="4" w:space="0" w:color="000000"/>
             </w:tcBorders>
+            <w:vAlign w:val="center"/>
           </w:tcPr>
           <w:p>
             <w:pPr>
-              <w:pStyle w:val="TableContents"/>
+              <w:pStyle w:val="NoSpacing"/>
               <w:widowControl w:val="false"/>
+              <w:spacing w:lineRule="auto" w:line="240"/>
+              <w:jc w:val="both"/>
               <w:rPr>
                 <w:b/>
-                <w:lang w:val="hr-HR"/>
               </w:rPr>
             </w:pPr>
             <w:r>
               <w:rPr>
                 <w:b/>
-                <w:lang w:val="hr-HR"/>
               </w:rPr>
               <w:t>Mentor:</w:t>
             </w:r>
@@ -1507,53 +1583,57 @@
         </w:tc>
         <w:tc>
           <w:tcPr>
-            <w:tcW w:w="4819" w:type="dxa"/>
+            <w:tcW w:w="6146" w:type="dxa"/>
+            <w:gridSpan w:val="2"/>
             <w:tcBorders>
+              <w:top w:val="single" w:sz="4" w:space="0" w:color="000000"/>
               <w:left w:val="single" w:sz="4" w:space="0" w:color="000000"/>
               <w:bottom w:val="single" w:sz="4" w:space="0" w:color="000000"/>
               <w:right w:val="single" w:sz="4" w:space="0" w:color="000000"/>
             </w:tcBorders>
+            <w:vAlign w:val="center"/>
           </w:tcPr>
           <w:p>
             <w:pPr>
-              <w:pStyle w:val="TableContents"/>
+              <w:pStyle w:val="NoSpacing"/>
               <w:widowControl w:val="false"/>
-              <w:rPr>
-                <w:lang w:val="hr-HR"/>
-              </w:rPr>
+              <w:rPr/>
             </w:pPr>
             <w:r>
-              <w:rPr>
-                <w:lang w:val="hr-HR"/>
-              </w:rPr>
-              <w:t>Izv. prof. dr. sc. Ivan Aleksi</w:t>
+              <w:rPr/>
+              <w:t>izv. prof. dr. sc. Ivan Aleksi</w:t>
             </w:r>
           </w:p>
         </w:tc>
       </w:tr>
       <w:tr>
-        <w:trPr/>
+        <w:trPr>
+          <w:trHeight w:val="406" w:hRule="exact"/>
+        </w:trPr>
         <w:tc>
           <w:tcPr>
-            <w:tcW w:w="4819" w:type="dxa"/>
+            <w:tcW w:w="3492" w:type="dxa"/>
             <w:tcBorders>
+              <w:top w:val="single" w:sz="4" w:space="0" w:color="000000"/>
               <w:left w:val="single" w:sz="4" w:space="0" w:color="000000"/>
               <w:bottom w:val="single" w:sz="4" w:space="0" w:color="000000"/>
+              <w:right w:val="single" w:sz="4" w:space="0" w:color="000000"/>
             </w:tcBorders>
+            <w:vAlign w:val="center"/>
           </w:tcPr>
           <w:p>
             <w:pPr>
-              <w:pStyle w:val="TableContents"/>
+              <w:pStyle w:val="NoSpacing"/>
               <w:widowControl w:val="false"/>
+              <w:spacing w:lineRule="auto" w:line="240"/>
+              <w:jc w:val="both"/>
               <w:rPr>
                 <w:b/>
-                <w:lang w:val="hr-HR"/>
               </w:rPr>
             </w:pPr>
             <w:r>
               <w:rPr>
                 <w:b/>
-                <w:lang w:val="hr-HR"/>
               </w:rPr>
               <w:t>Sumentor:</w:t>
             </w:r>
@@ -1561,53 +1641,57 @@
         </w:tc>
         <w:tc>
           <w:tcPr>
-            <w:tcW w:w="4819" w:type="dxa"/>
+            <w:tcW w:w="6146" w:type="dxa"/>
+            <w:gridSpan w:val="2"/>
             <w:tcBorders>
+              <w:top w:val="single" w:sz="4" w:space="0" w:color="000000"/>
               <w:left w:val="single" w:sz="4" w:space="0" w:color="000000"/>
               <w:bottom w:val="single" w:sz="4" w:space="0" w:color="000000"/>
               <w:right w:val="single" w:sz="4" w:space="0" w:color="000000"/>
             </w:tcBorders>
+            <w:vAlign w:val="center"/>
           </w:tcPr>
           <w:p>
             <w:pPr>
-              <w:pStyle w:val="TableContents"/>
+              <w:pStyle w:val="NoSpacing"/>
               <w:widowControl w:val="false"/>
-              <w:rPr>
-                <w:lang w:val="hr-HR"/>
-              </w:rPr>
+              <w:rPr/>
             </w:pPr>
             <w:r>
-              <w:rPr>
-                <w:lang w:val="hr-HR"/>
-              </w:rPr>
-              <w:t>N/A</w:t>
+              <w:rPr/>
+              <w:t>,</w:t>
             </w:r>
           </w:p>
         </w:tc>
       </w:tr>
       <w:tr>
-        <w:trPr/>
+        <w:trPr>
+          <w:trHeight w:val="427" w:hRule="exact"/>
+        </w:trPr>
         <w:tc>
           <w:tcPr>
-            <w:tcW w:w="4819" w:type="dxa"/>
+            <w:tcW w:w="3492" w:type="dxa"/>
             <w:tcBorders>
+              <w:top w:val="single" w:sz="4" w:space="0" w:color="000000"/>
               <w:left w:val="single" w:sz="4" w:space="0" w:color="000000"/>
               <w:bottom w:val="single" w:sz="4" w:space="0" w:color="000000"/>
+              <w:right w:val="single" w:sz="4" w:space="0" w:color="000000"/>
             </w:tcBorders>
+            <w:vAlign w:val="center"/>
           </w:tcPr>
           <w:p>
             <w:pPr>
-              <w:pStyle w:val="TableContents"/>
+              <w:pStyle w:val="NoSpacing"/>
               <w:widowControl w:val="false"/>
+              <w:spacing w:lineRule="auto" w:line="240"/>
+              <w:jc w:val="both"/>
               <w:rPr>
                 <w:b/>
-                <w:lang w:val="hr-HR"/>
               </w:rPr>
             </w:pPr>
             <w:r>
               <w:rPr>
                 <w:b/>
-                <w:lang w:val="hr-HR"/>
               </w:rPr>
               <w:t>Sumentor iz tvrtke:</w:t>
             </w:r>
@@ -1615,213 +1699,55 @@
         </w:tc>
         <w:tc>
           <w:tcPr>
-            <w:tcW w:w="4819" w:type="dxa"/>
+            <w:tcW w:w="6146" w:type="dxa"/>
+            <w:gridSpan w:val="2"/>
             <w:tcBorders>
+              <w:top w:val="single" w:sz="4" w:space="0" w:color="000000"/>
               <w:left w:val="single" w:sz="4" w:space="0" w:color="000000"/>
               <w:bottom w:val="single" w:sz="4" w:space="0" w:color="000000"/>
               <w:right w:val="single" w:sz="4" w:space="0" w:color="000000"/>
             </w:tcBorders>
+            <w:vAlign w:val="center"/>
           </w:tcPr>
           <w:p>
             <w:pPr>
-              <w:pStyle w:val="TableContents"/>
+              <w:pStyle w:val="NoSpacing"/>
               <w:widowControl w:val="false"/>
-              <w:rPr>
-                <w:lang w:val="hr-HR"/>
-              </w:rPr>
+              <w:rPr/>
             </w:pPr>
             <w:r>
-              <w:rPr>
-                <w:lang w:val="hr-HR"/>
-              </w:rPr>
-              <w:t>N/A</w:t>
+              <w:rPr/>
             </w:r>
           </w:p>
         </w:tc>
       </w:tr>
       <w:tr>
-        <w:trPr/>
+        <w:trPr>
+          <w:trHeight w:val="864" w:hRule="exact"/>
+        </w:trPr>
         <w:tc>
           <w:tcPr>
-            <w:tcW w:w="4819" w:type="dxa"/>
+            <w:tcW w:w="3492" w:type="dxa"/>
             <w:tcBorders>
+              <w:top w:val="single" w:sz="4" w:space="0" w:color="000000"/>
               <w:left w:val="single" w:sz="4" w:space="0" w:color="000000"/>
-              <w:bottom w:val="single" w:sz="4" w:space="0" w:color="000000"/>
+              <w:right w:val="single" w:sz="4" w:space="0" w:color="000000"/>
             </w:tcBorders>
+            <w:vAlign w:val="center"/>
           </w:tcPr>
           <w:p>
             <w:pPr>
-              <w:pStyle w:val="TableContents"/>
+              <w:pStyle w:val="NoSpacing"/>
               <w:widowControl w:val="false"/>
+              <w:spacing w:lineRule="auto" w:line="240"/>
+              <w:jc w:val="both"/>
               <w:rPr>
                 <w:b/>
-                <w:lang w:val="hr-HR"/>
               </w:rPr>
             </w:pPr>
             <w:r>
               <w:rPr>
                 <w:b/>
-                <w:lang w:val="hr-HR"/>
-              </w:rPr>
-              <w:t>Predsjednik povjerenstva:</w:t>
-            </w:r>
-          </w:p>
-        </w:tc>
-        <w:tc>
-          <w:tcPr>
-            <w:tcW w:w="4819" w:type="dxa"/>
-            <w:tcBorders>
-              <w:left w:val="single" w:sz="4" w:space="0" w:color="000000"/>
-              <w:bottom w:val="single" w:sz="4" w:space="0" w:color="000000"/>
-              <w:right w:val="single" w:sz="4" w:space="0" w:color="000000"/>
-            </w:tcBorders>
-          </w:tcPr>
-          <w:p>
-            <w:pPr>
-              <w:pStyle w:val="TableContents"/>
-              <w:widowControl w:val="false"/>
-              <w:rPr>
-                <w:lang w:val="hr-HR"/>
-              </w:rPr>
-            </w:pPr>
-            <w:r>
-              <w:rPr>
-                <w:lang w:val="hr-HR"/>
-              </w:rPr>
-            </w:r>
-          </w:p>
-        </w:tc>
-      </w:tr>
-      <w:tr>
-        <w:trPr/>
-        <w:tc>
-          <w:tcPr>
-            <w:tcW w:w="4819" w:type="dxa"/>
-            <w:tcBorders>
-              <w:left w:val="single" w:sz="4" w:space="0" w:color="000000"/>
-              <w:bottom w:val="single" w:sz="4" w:space="0" w:color="000000"/>
-            </w:tcBorders>
-          </w:tcPr>
-          <w:p>
-            <w:pPr>
-              <w:pStyle w:val="TableContents"/>
-              <w:widowControl w:val="false"/>
-              <w:rPr>
-                <w:b/>
-                <w:lang w:val="hr-HR"/>
-              </w:rPr>
-            </w:pPr>
-            <w:r>
-              <w:rPr>
-                <w:b/>
-                <w:lang w:val="hr-HR"/>
-              </w:rPr>
-              <w:t>Član povjerenstva 1:</w:t>
-            </w:r>
-          </w:p>
-        </w:tc>
-        <w:tc>
-          <w:tcPr>
-            <w:tcW w:w="4819" w:type="dxa"/>
-            <w:tcBorders>
-              <w:left w:val="single" w:sz="4" w:space="0" w:color="000000"/>
-              <w:bottom w:val="single" w:sz="4" w:space="0" w:color="000000"/>
-              <w:right w:val="single" w:sz="4" w:space="0" w:color="000000"/>
-            </w:tcBorders>
-          </w:tcPr>
-          <w:p>
-            <w:pPr>
-              <w:pStyle w:val="TableContents"/>
-              <w:widowControl w:val="false"/>
-              <w:rPr>
-                <w:lang w:val="hr-HR"/>
-              </w:rPr>
-            </w:pPr>
-            <w:r>
-              <w:rPr>
-                <w:lang w:val="hr-HR"/>
-              </w:rPr>
-              <w:t>Izv. prof. dr. sc. Ivan Aleksi</w:t>
-            </w:r>
-          </w:p>
-        </w:tc>
-      </w:tr>
-      <w:tr>
-        <w:trPr/>
-        <w:tc>
-          <w:tcPr>
-            <w:tcW w:w="4819" w:type="dxa"/>
-            <w:tcBorders>
-              <w:left w:val="single" w:sz="4" w:space="0" w:color="000000"/>
-              <w:bottom w:val="single" w:sz="4" w:space="0" w:color="000000"/>
-            </w:tcBorders>
-          </w:tcPr>
-          <w:p>
-            <w:pPr>
-              <w:pStyle w:val="TableContents"/>
-              <w:widowControl w:val="false"/>
-              <w:rPr>
-                <w:b/>
-                <w:lang w:val="hr-HR"/>
-              </w:rPr>
-            </w:pPr>
-            <w:r>
-              <w:rPr>
-                <w:b/>
-                <w:lang w:val="hr-HR"/>
-              </w:rPr>
-              <w:t>Član povjerenstva 2:</w:t>
-            </w:r>
-          </w:p>
-        </w:tc>
-        <w:tc>
-          <w:tcPr>
-            <w:tcW w:w="4819" w:type="dxa"/>
-            <w:tcBorders>
-              <w:left w:val="single" w:sz="4" w:space="0" w:color="000000"/>
-              <w:bottom w:val="single" w:sz="4" w:space="0" w:color="000000"/>
-              <w:right w:val="single" w:sz="4" w:space="0" w:color="000000"/>
-            </w:tcBorders>
-          </w:tcPr>
-          <w:p>
-            <w:pPr>
-              <w:pStyle w:val="TableContents"/>
-              <w:widowControl w:val="false"/>
-              <w:rPr>
-                <w:lang w:val="hr-HR"/>
-              </w:rPr>
-            </w:pPr>
-            <w:r>
-              <w:rPr>
-                <w:lang w:val="hr-HR"/>
-              </w:rPr>
-            </w:r>
-          </w:p>
-        </w:tc>
-      </w:tr>
-      <w:tr>
-        <w:trPr/>
-        <w:tc>
-          <w:tcPr>
-            <w:tcW w:w="4819" w:type="dxa"/>
-            <w:tcBorders>
-              <w:left w:val="single" w:sz="4" w:space="0" w:color="000000"/>
-              <w:bottom w:val="single" w:sz="4" w:space="0" w:color="000000"/>
-            </w:tcBorders>
-          </w:tcPr>
-          <w:p>
-            <w:pPr>
-              <w:pStyle w:val="TableContents"/>
-              <w:widowControl w:val="false"/>
-              <w:rPr>
-                <w:b/>
-                <w:lang w:val="hr-HR"/>
-              </w:rPr>
-            </w:pPr>
-            <w:r>
-              <w:rPr>
-                <w:b/>
-                <w:lang w:val="hr-HR"/>
               </w:rPr>
               <w:t>Naslov završnog rada:</w:t>
             </w:r>
@@ -1829,217 +1755,235 @@
         </w:tc>
         <w:tc>
           <w:tcPr>
-            <w:tcW w:w="4819" w:type="dxa"/>
+            <w:tcW w:w="6146" w:type="dxa"/>
+            <w:gridSpan w:val="2"/>
             <w:tcBorders>
+              <w:top w:val="single" w:sz="4" w:space="0" w:color="000000"/>
               <w:left w:val="single" w:sz="4" w:space="0" w:color="000000"/>
-              <w:bottom w:val="single" w:sz="4" w:space="0" w:color="000000"/>
               <w:right w:val="single" w:sz="4" w:space="0" w:color="000000"/>
             </w:tcBorders>
+            <w:vAlign w:val="center"/>
           </w:tcPr>
           <w:p>
             <w:pPr>
-              <w:pStyle w:val="TableContents"/>
+              <w:pStyle w:val="NoSpacing"/>
               <w:widowControl w:val="false"/>
-              <w:rPr>
-                <w:lang w:val="hr-HR"/>
-              </w:rPr>
+              <w:spacing w:lineRule="auto" w:line="240"/>
+              <w:rPr/>
             </w:pPr>
             <w:r>
               <w:rPr>
-                <w:lang w:val="hr-HR"/>
+                <w:szCs w:val="24"/>
               </w:rPr>
-              <w:t>Simulator PicoBlaze računala u JavaScriptu</w:t>
+              <w:t>Simulator mikroprocesora PicoBlaze</w:t>
             </w:r>
           </w:p>
         </w:tc>
       </w:tr>
       <w:tr>
-        <w:trPr/>
+        <w:trPr>
+          <w:trHeight w:val="404" w:hRule="exact"/>
+        </w:trPr>
         <w:tc>
           <w:tcPr>
-            <w:tcW w:w="4819" w:type="dxa"/>
+            <w:tcW w:w="3492" w:type="dxa"/>
             <w:tcBorders>
+              <w:top w:val="single" w:sz="4" w:space="0" w:color="000000"/>
               <w:left w:val="single" w:sz="4" w:space="0" w:color="000000"/>
-              <w:bottom w:val="single" w:sz="4" w:space="0" w:color="000000"/>
+              <w:right w:val="single" w:sz="4" w:space="0" w:color="000000"/>
             </w:tcBorders>
+            <w:vAlign w:val="center"/>
           </w:tcPr>
           <w:p>
             <w:pPr>
-              <w:pStyle w:val="TableContents"/>
+              <w:pStyle w:val="NoSpacing"/>
               <w:widowControl w:val="false"/>
+              <w:spacing w:lineRule="auto" w:line="240"/>
+              <w:jc w:val="both"/>
               <w:rPr>
                 <w:b/>
-                <w:lang w:val="hr-HR"/>
               </w:rPr>
             </w:pPr>
             <w:r>
               <w:rPr>
                 <w:b/>
-                <w:lang w:val="hr-HR"/>
               </w:rPr>
-              <w:t>Znanstvena grana završnog rada:</w:t>
+              <w:t>Znanstvena grana rada:</w:t>
             </w:r>
           </w:p>
         </w:tc>
         <w:tc>
           <w:tcPr>
-            <w:tcW w:w="4819" w:type="dxa"/>
+            <w:tcW w:w="6146" w:type="dxa"/>
+            <w:gridSpan w:val="2"/>
             <w:tcBorders>
+              <w:top w:val="single" w:sz="4" w:space="0" w:color="000000"/>
               <w:left w:val="single" w:sz="4" w:space="0" w:color="000000"/>
-              <w:bottom w:val="single" w:sz="4" w:space="0" w:color="000000"/>
               <w:right w:val="single" w:sz="4" w:space="0" w:color="000000"/>
             </w:tcBorders>
+            <w:vAlign w:val="center"/>
           </w:tcPr>
           <w:p>
             <w:pPr>
-              <w:pStyle w:val="TableContents"/>
+              <w:pStyle w:val="NoSpacing"/>
               <w:widowControl w:val="false"/>
               <w:rPr>
-                <w:lang w:val="hr-HR"/>
+                <w:b/>
               </w:rPr>
             </w:pPr>
             <w:r>
               <w:rPr>
-                <w:lang w:val="hr-HR"/>
+                <w:b/>
               </w:rPr>
-              <w:t>Arhitektura računala (zn. polje računarstvo)</w:t>
+              <w:t>Arhitektura računalnih sustava (zn. polje računarstvo)</w:t>
             </w:r>
           </w:p>
         </w:tc>
       </w:tr>
       <w:tr>
-        <w:trPr/>
+        <w:trPr>
+          <w:trHeight w:val="1738" w:hRule="exact"/>
+        </w:trPr>
         <w:tc>
           <w:tcPr>
-            <w:tcW w:w="4819" w:type="dxa"/>
+            <w:tcW w:w="3492" w:type="dxa"/>
             <w:tcBorders>
+              <w:top w:val="single" w:sz="4" w:space="0" w:color="000000"/>
               <w:left w:val="single" w:sz="4" w:space="0" w:color="000000"/>
-              <w:bottom w:val="single" w:sz="4" w:space="0" w:color="000000"/>
+              <w:right w:val="single" w:sz="4" w:space="0" w:color="000000"/>
             </w:tcBorders>
             <w:vAlign w:val="center"/>
           </w:tcPr>
           <w:p>
             <w:pPr>
-              <w:pStyle w:val="TableContents"/>
+              <w:pStyle w:val="NoSpacing"/>
               <w:widowControl w:val="false"/>
               <w:rPr>
                 <w:b/>
-                <w:lang w:val="hr-HR"/>
               </w:rPr>
             </w:pPr>
             <w:r>
               <w:rPr>
                 <w:b/>
-                <w:lang w:val="hr-HR"/>
               </w:rPr>
-              <w:t>Zadatak završnog rada:</w:t>
+              <w:t>Zadatak završnog rad:</w:t>
             </w:r>
           </w:p>
         </w:tc>
         <w:tc>
           <w:tcPr>
-            <w:tcW w:w="4819" w:type="dxa"/>
+            <w:tcW w:w="6146" w:type="dxa"/>
+            <w:gridSpan w:val="2"/>
             <w:tcBorders>
+              <w:top w:val="single" w:sz="4" w:space="0" w:color="000000"/>
               <w:left w:val="single" w:sz="4" w:space="0" w:color="000000"/>
-              <w:bottom w:val="single" w:sz="4" w:space="0" w:color="000000"/>
               <w:right w:val="single" w:sz="4" w:space="0" w:color="000000"/>
             </w:tcBorders>
+            <w:vAlign w:val="center"/>
           </w:tcPr>
           <w:p>
             <w:pPr>
-              <w:pStyle w:val="TableContents"/>
+              <w:pStyle w:val="NoSpacing"/>
               <w:widowControl w:val="false"/>
               <w:rPr>
-                <w:lang w:val="hr-HR"/>
+                <w:szCs w:val="16"/>
               </w:rPr>
             </w:pPr>
             <w:r>
               <w:rPr>
-                <w:lang w:val="hr-HR"/>
+                <w:szCs w:val="16"/>
               </w:rPr>
-              <w:t>Napraviti simulator PicoBlaze računala koji se može vrtjeti u internetskom pregledniku.</w:t>
+              <w:t>Temu rezervirao Teo Samaržija - Zadatak ovog završnog rada je izraditi Internet aplikaciju za simulaciju rada mikroprocesora PicoBlaze.</w:t>
             </w:r>
           </w:p>
         </w:tc>
       </w:tr>
       <w:tr>
-        <w:trPr/>
+        <w:trPr>
+          <w:trHeight w:val="448" w:hRule="exact"/>
+        </w:trPr>
         <w:tc>
           <w:tcPr>
-            <w:tcW w:w="4819" w:type="dxa"/>
+            <w:tcW w:w="3492" w:type="dxa"/>
             <w:tcBorders>
+              <w:top w:val="single" w:sz="4" w:space="0" w:color="000000"/>
               <w:left w:val="single" w:sz="4" w:space="0" w:color="000000"/>
-              <w:bottom w:val="single" w:sz="4" w:space="0" w:color="000000"/>
+              <w:right w:val="single" w:sz="4" w:space="0" w:color="000000"/>
             </w:tcBorders>
             <w:vAlign w:val="center"/>
           </w:tcPr>
           <w:p>
             <w:pPr>
-              <w:pStyle w:val="TableContents"/>
+              <w:pStyle w:val="NoSpacing"/>
               <w:widowControl w:val="false"/>
+              <w:spacing w:lineRule="auto" w:line="240"/>
+              <w:jc w:val="both"/>
               <w:rPr>
                 <w:b/>
-                <w:lang w:val="hr-HR"/>
               </w:rPr>
             </w:pPr>
             <w:r>
               <w:rPr>
                 <w:b/>
-                <w:lang w:val="hr-HR"/>
               </w:rPr>
-              <w:t>Prijedlog ocjene pismenog dijela ispita (završnog rada):</w:t>
+              <w:t>Prijedlog ocjene završnog rada:</w:t>
             </w:r>
           </w:p>
         </w:tc>
         <w:tc>
           <w:tcPr>
-            <w:tcW w:w="4819" w:type="dxa"/>
+            <w:tcW w:w="6146" w:type="dxa"/>
+            <w:gridSpan w:val="2"/>
             <w:tcBorders>
+              <w:top w:val="single" w:sz="4" w:space="0" w:color="000000"/>
               <w:left w:val="single" w:sz="4" w:space="0" w:color="000000"/>
-              <w:bottom w:val="single" w:sz="4" w:space="0" w:color="000000"/>
               <w:right w:val="single" w:sz="4" w:space="0" w:color="000000"/>
             </w:tcBorders>
+            <w:vAlign w:val="center"/>
           </w:tcPr>
           <w:p>
             <w:pPr>
-              <w:pStyle w:val="TableContents"/>
+              <w:pStyle w:val="NoSpacing"/>
               <w:widowControl w:val="false"/>
               <w:rPr>
-                <w:lang w:val="hr-HR"/>
+                <w:szCs w:val="16"/>
               </w:rPr>
             </w:pPr>
             <w:r>
               <w:rPr>
-                <w:lang w:val="hr-HR"/>
+                <w:szCs w:val="16"/>
               </w:rPr>
+              <w:t>Dobar (3)</w:t>
             </w:r>
           </w:p>
         </w:tc>
       </w:tr>
       <w:tr>
-        <w:trPr/>
+        <w:trPr>
+          <w:trHeight w:val="1481" w:hRule="exact"/>
+        </w:trPr>
         <w:tc>
           <w:tcPr>
-            <w:tcW w:w="4819" w:type="dxa"/>
+            <w:tcW w:w="3492" w:type="dxa"/>
             <w:tcBorders>
+              <w:top w:val="single" w:sz="4" w:space="0" w:color="000000"/>
               <w:left w:val="single" w:sz="4" w:space="0" w:color="000000"/>
-              <w:bottom w:val="single" w:sz="4" w:space="0" w:color="000000"/>
+              <w:right w:val="single" w:sz="4" w:space="0" w:color="000000"/>
             </w:tcBorders>
             <w:vAlign w:val="center"/>
           </w:tcPr>
           <w:p>
             <w:pPr>
-              <w:pStyle w:val="TableContents"/>
+              <w:pStyle w:val="NoSpacing"/>
               <w:widowControl w:val="false"/>
+              <w:spacing w:lineRule="auto" w:line="240"/>
               <w:rPr>
                 <w:b/>
-                <w:lang w:val="hr-HR"/>
               </w:rPr>
             </w:pPr>
             <w:r>
               <w:rPr>
                 <w:b/>
-                <w:lang w:val="hr-HR"/>
               </w:rPr>
               <w:t>Kratko obrazloženje ocjene prema Kriterijima za ocjenjivanje završnih i diplomskih radova:</w:t>
             </w:r>
@@ -2047,53 +1991,56 @@
         </w:tc>
         <w:tc>
           <w:tcPr>
-            <w:tcW w:w="4819" w:type="dxa"/>
+            <w:tcW w:w="6146" w:type="dxa"/>
+            <w:gridSpan w:val="2"/>
             <w:tcBorders>
+              <w:top w:val="single" w:sz="4" w:space="0" w:color="000000"/>
               <w:left w:val="single" w:sz="4" w:space="0" w:color="000000"/>
-              <w:bottom w:val="single" w:sz="4" w:space="0" w:color="000000"/>
               <w:right w:val="single" w:sz="4" w:space="0" w:color="000000"/>
             </w:tcBorders>
+            <w:vAlign w:val="center"/>
           </w:tcPr>
           <w:p>
             <w:pPr>
-              <w:pStyle w:val="TableContents"/>
+              <w:pStyle w:val="NoSpacing"/>
               <w:widowControl w:val="false"/>
-              <w:rPr>
-                <w:lang w:val="hr-HR"/>
-              </w:rPr>
+              <w:rPr/>
             </w:pPr>
             <w:r>
               <w:rPr>
-                <w:lang w:val="hr-HR"/>
+                <w:szCs w:val="16"/>
               </w:rPr>
+              <w:t>Primjena znanja stečenih na fakultetu: 2 bod/bodaPostignuti rezultati u odnosu na složenost zadatka: 2 bod/bodaJasnoća pismenog izražavanja: 1 bod/bodaRazina samostalnosti: 2 razina</w:t>
             </w:r>
           </w:p>
         </w:tc>
       </w:tr>
       <w:tr>
-        <w:trPr/>
+        <w:trPr>
+          <w:trHeight w:val="545" w:hRule="exact"/>
+        </w:trPr>
         <w:tc>
           <w:tcPr>
-            <w:tcW w:w="4819" w:type="dxa"/>
+            <w:tcW w:w="3492" w:type="dxa"/>
             <w:tcBorders>
+              <w:top w:val="single" w:sz="4" w:space="0" w:color="000000"/>
               <w:left w:val="single" w:sz="4" w:space="0" w:color="000000"/>
-              <w:bottom w:val="single" w:sz="4" w:space="0" w:color="000000"/>
+              <w:right w:val="single" w:sz="4" w:space="0" w:color="000000"/>
             </w:tcBorders>
             <w:vAlign w:val="center"/>
           </w:tcPr>
           <w:p>
             <w:pPr>
-              <w:pStyle w:val="TableContents"/>
+              <w:pStyle w:val="NoSpacing"/>
               <w:widowControl w:val="false"/>
+              <w:spacing w:lineRule="auto" w:line="240"/>
               <w:rPr>
                 <w:b/>
-                <w:lang w:val="hr-HR"/>
               </w:rPr>
             </w:pPr>
             <w:r>
               <w:rPr>
                 <w:b/>
-                <w:lang w:val="hr-HR"/>
               </w:rPr>
               <w:t>Datum prijedloga ocjene od strane mentora:</w:t>
             </w:r>
@@ -2101,97 +2048,219 @@
         </w:tc>
         <w:tc>
           <w:tcPr>
-            <w:tcW w:w="4819" w:type="dxa"/>
+            <w:tcW w:w="6146" w:type="dxa"/>
+            <w:gridSpan w:val="2"/>
             <w:tcBorders>
+              <w:top w:val="single" w:sz="4" w:space="0" w:color="000000"/>
               <w:left w:val="single" w:sz="4" w:space="0" w:color="000000"/>
-              <w:bottom w:val="single" w:sz="4" w:space="0" w:color="000000"/>
               <w:right w:val="single" w:sz="4" w:space="0" w:color="000000"/>
             </w:tcBorders>
+            <w:vAlign w:val="center"/>
           </w:tcPr>
           <w:p>
             <w:pPr>
-              <w:pStyle w:val="TableContents"/>
+              <w:pStyle w:val="NoSpacing"/>
               <w:widowControl w:val="false"/>
               <w:rPr>
-                <w:lang w:val="hr-HR"/>
+                <w:szCs w:val="16"/>
               </w:rPr>
             </w:pPr>
             <w:r>
               <w:rPr>
-                <w:lang w:val="hr-HR"/>
+                <w:szCs w:val="16"/>
+              </w:rPr>
+              <w:t>29.09.2023.</w:t>
+            </w:r>
+          </w:p>
+        </w:tc>
+      </w:tr>
+      <w:tr>
+        <w:trPr>
+          <w:trHeight w:val="545" w:hRule="exact"/>
+        </w:trPr>
+        <w:tc>
+          <w:tcPr>
+            <w:tcW w:w="3492" w:type="dxa"/>
+            <w:tcBorders>
+              <w:top w:val="single" w:sz="4" w:space="0" w:color="000000"/>
+              <w:left w:val="single" w:sz="4" w:space="0" w:color="000000"/>
+              <w:right w:val="single" w:sz="4" w:space="0" w:color="000000"/>
+            </w:tcBorders>
+            <w:vAlign w:val="center"/>
+          </w:tcPr>
+          <w:p>
+            <w:pPr>
+              <w:pStyle w:val="NoSpacing"/>
+              <w:widowControl w:val="false"/>
+              <w:spacing w:lineRule="auto" w:line="240"/>
+              <w:rPr>
+                <w:b/>
+              </w:rPr>
+            </w:pPr>
+            <w:r>
+              <w:rPr>
+                <w:b/>
+              </w:rPr>
+              <w:t>Datum potvrde ocjene od strane Odbora:</w:t>
+            </w:r>
+          </w:p>
+        </w:tc>
+        <w:tc>
+          <w:tcPr>
+            <w:tcW w:w="6146" w:type="dxa"/>
+            <w:gridSpan w:val="2"/>
+            <w:tcBorders>
+              <w:top w:val="single" w:sz="4" w:space="0" w:color="000000"/>
+              <w:left w:val="single" w:sz="4" w:space="0" w:color="000000"/>
+              <w:right w:val="single" w:sz="4" w:space="0" w:color="000000"/>
+            </w:tcBorders>
+            <w:vAlign w:val="center"/>
+          </w:tcPr>
+          <w:p>
+            <w:pPr>
+              <w:pStyle w:val="NoSpacing"/>
+              <w:widowControl w:val="false"/>
+              <w:rPr>
+                <w:szCs w:val="16"/>
+              </w:rPr>
+            </w:pPr>
+            <w:r>
+              <w:rPr>
+                <w:szCs w:val="16"/>
+              </w:rPr>
+              <w:t>02.10.2023.</w:t>
+            </w:r>
+          </w:p>
+        </w:tc>
+      </w:tr>
+      <w:tr>
+        <w:trPr>
+          <w:trHeight w:val="89" w:hRule="exact"/>
+        </w:trPr>
+        <w:tc>
+          <w:tcPr>
+            <w:tcW w:w="9638" w:type="dxa"/>
+            <w:gridSpan w:val="3"/>
+            <w:tcBorders>
+              <w:left w:val="single" w:sz="4" w:space="0" w:color="000000"/>
+              <w:right w:val="single" w:sz="4" w:space="0" w:color="000000"/>
+            </w:tcBorders>
+            <w:shd w:color="auto" w:fill="808080" w:val="clear"/>
+            <w:vAlign w:val="center"/>
+          </w:tcPr>
+          <w:p>
+            <w:pPr>
+              <w:pStyle w:val="NoSpacing"/>
+              <w:widowControl w:val="false"/>
+              <w:spacing w:lineRule="auto" w:line="240"/>
+              <w:rPr>
+                <w:rStyle w:val="SubtleEmphasis"/>
+                <w:i w:val="false"/>
+                <w:i w:val="false"/>
+                <w:iCs w:val="false"/>
+              </w:rPr>
+            </w:pPr>
+            <w:r>
+              <w:rPr>
+                <w:i w:val="false"/>
+                <w:iCs w:val="false"/>
               </w:rPr>
             </w:r>
           </w:p>
         </w:tc>
       </w:tr>
       <w:tr>
-        <w:trPr/>
+        <w:trPr>
+          <w:trHeight w:val="523" w:hRule="exact"/>
+        </w:trPr>
         <w:tc>
           <w:tcPr>
-            <w:tcW w:w="4819" w:type="dxa"/>
+            <w:tcW w:w="4229" w:type="dxa"/>
+            <w:gridSpan w:val="2"/>
             <w:vMerge w:val="restart"/>
             <w:tcBorders>
               <w:left w:val="single" w:sz="4" w:space="0" w:color="000000"/>
               <w:bottom w:val="single" w:sz="4" w:space="0" w:color="000000"/>
+              <w:right w:val="single" w:sz="4" w:space="0" w:color="000000"/>
             </w:tcBorders>
             <w:vAlign w:val="center"/>
           </w:tcPr>
           <w:p>
             <w:pPr>
-              <w:pStyle w:val="TableContents"/>
+              <w:pStyle w:val="NoSpacing"/>
               <w:widowControl w:val="false"/>
+              <w:spacing w:lineRule="auto" w:line="240"/>
               <w:rPr>
-                <w:lang w:val="hr-HR"/>
+                <w:rStyle w:val="SubtleEmphasis"/>
+                <w:i w:val="false"/>
+                <w:i w:val="false"/>
+                <w:iCs w:val="false"/>
               </w:rPr>
             </w:pPr>
             <w:r>
-              <w:rPr>
-                <w:lang w:val="hr-HR"/>
-              </w:rPr>
-              <w:t>Potvrda mentora o predaji konačne verzije rada:</w:t>
+              <w:rPr/>
+              <w:t>Potvrda mentora o predaji  konačne verzije rada:</w:t>
             </w:r>
           </w:p>
         </w:tc>
         <w:tc>
           <w:tcPr>
-            <w:tcW w:w="4819" w:type="dxa"/>
+            <w:tcW w:w="5409" w:type="dxa"/>
             <w:tcBorders>
               <w:left w:val="single" w:sz="4" w:space="0" w:color="000000"/>
               <w:bottom w:val="single" w:sz="4" w:space="0" w:color="000000"/>
               <w:right w:val="single" w:sz="4" w:space="0" w:color="000000"/>
             </w:tcBorders>
+            <w:vAlign w:val="center"/>
           </w:tcPr>
           <w:p>
             <w:pPr>
-              <w:pStyle w:val="TableContents"/>
+              <w:pStyle w:val="NoSpacing"/>
               <w:widowControl w:val="false"/>
+              <w:spacing w:lineRule="auto" w:line="240"/>
               <w:rPr>
-                <w:lang w:val="hr-HR"/>
+                <w:rStyle w:val="SubtleEmphasis"/>
+                <w:i w:val="false"/>
+                <w:i w:val="false"/>
+                <w:iCs w:val="false"/>
+                <w:color w:val="000000"/>
               </w:rPr>
             </w:pPr>
             <w:r>
               <w:rPr>
-                <w:lang w:val="hr-HR"/>
+                <w:rStyle w:val="SubtleEmphasis"/>
+                <w:i w:val="false"/>
+                <w:iCs w:val="false"/>
+                <w:color w:val="000000"/>
               </w:rPr>
+              <w:t>Mentor elektronički potpisao predaju konačne verzije.</w:t>
             </w:r>
           </w:p>
         </w:tc>
       </w:tr>
       <w:tr>
-        <w:trPr/>
+        <w:trPr>
+          <w:trHeight w:val="526" w:hRule="exact"/>
+        </w:trPr>
         <w:tc>
           <w:tcPr>
-            <w:tcW w:w="4819" w:type="dxa"/>
+            <w:tcW w:w="4229" w:type="dxa"/>
+            <w:gridSpan w:val="2"/>
             <w:vMerge w:val="continue"/>
             <w:tcBorders>
+              <w:top w:val="single" w:sz="4" w:space="0" w:color="000000"/>
               <w:left w:val="single" w:sz="4" w:space="0" w:color="000000"/>
               <w:bottom w:val="single" w:sz="4" w:space="0" w:color="000000"/>
+              <w:right w:val="single" w:sz="4" w:space="0" w:color="000000"/>
             </w:tcBorders>
             <w:vAlign w:val="center"/>
           </w:tcPr>
           <w:p>
             <w:pPr>
-              <w:pStyle w:val="Normal"/>
+              <w:pStyle w:val="NoSpacing"/>
+              <w:widowControl w:val="false"/>
+              <w:spacing w:lineRule="auto" w:line="240"/>
+              <w:jc w:val="center"/>
               <w:rPr/>
             </w:pPr>
             <w:r>
@@ -2201,25 +2270,23 @@
         </w:tc>
         <w:tc>
           <w:tcPr>
-            <w:tcW w:w="4819" w:type="dxa"/>
+            <w:tcW w:w="5409" w:type="dxa"/>
             <w:tcBorders>
               <w:left w:val="single" w:sz="4" w:space="0" w:color="000000"/>
               <w:bottom w:val="single" w:sz="4" w:space="0" w:color="000000"/>
               <w:right w:val="single" w:sz="4" w:space="0" w:color="000000"/>
             </w:tcBorders>
+            <w:vAlign w:val="center"/>
           </w:tcPr>
           <w:p>
             <w:pPr>
-              <w:pStyle w:val="TableContents"/>
+              <w:pStyle w:val="NoSpacing"/>
               <w:widowControl w:val="false"/>
-              <w:rPr>
-                <w:lang w:val="hr-HR"/>
-              </w:rPr>
+              <w:spacing w:lineRule="auto" w:line="240"/>
+              <w:rPr/>
             </w:pPr>
             <w:r>
-              <w:rPr>
-                <w:lang w:val="hr-HR"/>
-              </w:rPr>
+              <w:rPr/>
               <w:t>Datum:</w:t>
             </w:r>
           </w:p>
@@ -2229,6 +2296,18 @@
     <w:p>
       <w:pPr>
         <w:pStyle w:val="Normal"/>
+        <w:rPr/>
+      </w:pPr>
+      <w:r>
+        <w:rPr/>
+      </w:r>
+      <w:r>
+        <w:br w:type="page"/>
+      </w:r>
+    </w:p>
+    <w:p>
+      <w:pPr>
+        <w:pStyle w:val="Normal"/>
         <w:ind w:left="1260" w:right="0" w:hanging="1260"/>
         <w:jc w:val="both"/>
         <w:rPr>
@@ -2250,32 +2329,273 @@
           <w:lang w:val="hr-HR"/>
         </w:rPr>
       </w:r>
-      <w:r>
-        <w:br w:type="page"/>
-      </w:r>
     </w:p>
     <w:tbl>
       <w:tblPr>
-        <w:tblW w:w="5000" w:type="pct"/>
+        <w:tblW w:w="4950" w:type="pct"/>
         <w:jc w:val="left"/>
-        <w:tblInd w:w="-5" w:type="dxa"/>
+        <w:tblInd w:w="-113" w:type="dxa"/>
         <w:tblLayout w:type="fixed"/>
         <w:tblCellMar>
-          <w:top w:w="55" w:type="dxa"/>
-          <w:left w:w="55" w:type="dxa"/>
-          <w:bottom w:w="55" w:type="dxa"/>
-          <w:right w:w="55" w:type="dxa"/>
+          <w:top w:w="0" w:type="dxa"/>
+          <w:left w:w="108" w:type="dxa"/>
+          <w:bottom w:w="0" w:type="dxa"/>
+          <w:right w:w="108" w:type="dxa"/>
         </w:tblCellMar>
+        <w:tblLook w:firstRow="0" w:noVBand="0" w:lastRow="0" w:firstColumn="0" w:lastColumn="0" w:noHBand="0" w:val="0000"/>
       </w:tblPr>
       <w:tblGrid>
-        <w:gridCol w:w="4819"/>
-        <w:gridCol w:w="4819"/>
+        <w:gridCol w:w="1332"/>
+        <w:gridCol w:w="1799"/>
+        <w:gridCol w:w="6410"/>
       </w:tblGrid>
       <w:tr>
-        <w:trPr/>
+        <w:trPr>
+          <w:trHeight w:val="1559" w:hRule="atLeast"/>
+        </w:trPr>
         <w:tc>
           <w:tcPr>
-            <w:tcW w:w="9638" w:type="dxa"/>
+            <w:tcW w:w="9541" w:type="dxa"/>
+            <w:gridSpan w:val="3"/>
+            <w:tcBorders>
+              <w:top w:val="single" w:sz="4" w:space="0" w:color="000000"/>
+              <w:left w:val="single" w:sz="4" w:space="0" w:color="000000"/>
+              <w:bottom w:val="single" w:sz="4" w:space="0" w:color="000000"/>
+              <w:right w:val="single" w:sz="4" w:space="0" w:color="000000"/>
+            </w:tcBorders>
+            <w:shd w:color="auto" w:fill="auto" w:val="clear"/>
+            <w:vAlign w:val="center"/>
+          </w:tcPr>
+          <w:p>
+            <w:pPr>
+              <w:pStyle w:val="NoSpacing"/>
+              <w:widowControl w:val="false"/>
+              <w:rPr>
+                <w:b/>
+                <w:sz w:val="32"/>
+                <w:szCs w:val="32"/>
+              </w:rPr>
+            </w:pPr>
+            <w:r>
+              <w:rPr/>
+              <mc:AlternateContent>
+                <mc:Choice Requires="wps">
+                  <w:drawing>
+                    <wp:inline distT="0" distB="0" distL="0" distR="0">
+                      <wp:extent cx="2857500" cy="866775"/>
+                      <wp:effectExtent l="0" t="0" r="0" b="0"/>
+                      <wp:docPr id="2" name=""/>
+                      <a:graphic xmlns:a="http://schemas.openxmlformats.org/drawingml/2006/main">
+                        <a:graphicData uri="http://schemas.openxmlformats.org/drawingml/2006/picture">
+                          <pic:pic xmlns:pic="http://schemas.openxmlformats.org/drawingml/2006/picture">
+                            <pic:nvPicPr>
+                              <pic:cNvPr id="3" name="" descr=""/>
+                              <pic:cNvPicPr/>
+                            </pic:nvPicPr>
+                            <pic:blipFill>
+                              <a:blip r:embed="rId3"/>
+                              <a:stretch/>
+                            </pic:blipFill>
+                            <pic:spPr>
+                              <a:xfrm>
+                                <a:off x="0" y="0"/>
+                                <a:ext cx="2857680" cy="866880"/>
+                              </a:xfrm>
+                              <a:prstGeom prst="rect">
+                                <a:avLst/>
+                              </a:prstGeom>
+                              <a:ln w="0">
+                                <a:noFill/>
+                              </a:ln>
+                            </pic:spPr>
+                          </pic:pic>
+                        </a:graphicData>
+                      </a:graphic>
+                    </wp:inline>
+                  </w:drawing>
+                </mc:Choice>
+                <mc:Fallback>
+                  <w:pict>
+                    <v:shapetype id="_x0000_t75" coordsize="21600,21600" o:spt="75" o:preferrelative="t" path="m@4@5l@4@11@9@11@9@5xe" filled="f" stroked="f">
+                      <v:stroke joinstyle="miter"/>
+                      <v:formulas>
+                        <v:f eqn="if lineDrawn pixelLineWidth 0"/>
+                        <v:f eqn="sum @0 1 0"/>
+                        <v:f eqn="sum 0 0 @1"/>
+                        <v:f eqn="prod @2 1 2"/>
+                        <v:f eqn="prod @3 21600 pixelWidth"/>
+                        <v:f eqn="prod @3 21600 pixelHeight"/>
+                        <v:f eqn="sum @0 0 1"/>
+                        <v:f eqn="prod @6 1 2"/>
+                        <v:f eqn="prod @7 21600 pixelWidth"/>
+                        <v:f eqn="sum @8 21600 0"/>
+                        <v:f eqn="prod @7 21600 pixelHeight"/>
+                        <v:f eqn="sum @10 21600 0"/>
+                      </v:formulas>
+                      <v:path o:extrusionok="f" gradientshapeok="t" o:connecttype="rect"/>
+                      <o:lock v:ext="edit" aspectratio="t"/>
+                    </v:shapetype>
+                    <v:shape id="shape_0" stroked="f" o:allowincell="t" style="position:absolute;margin-left:0pt;margin-top:-68.3pt;width:224.95pt;height:68.2pt;mso-wrap-style:none;v-text-anchor:middle;mso-position-vertical:top" type="_x0000_t75">
+                      <v:imagedata r:id="rId4" o:detectmouseclick="t"/>
+                      <v:stroke color="#3465a4" joinstyle="round" endcap="flat"/>
+                      <w10:wrap type="none"/>
+                    </v:shape>
+                  </w:pict>
+                </mc:Fallback>
+              </mc:AlternateContent>
+            </w:r>
+          </w:p>
+        </w:tc>
+      </w:tr>
+      <w:tr>
+        <w:trPr>
+          <w:trHeight w:val="454" w:hRule="atLeast"/>
+        </w:trPr>
+        <w:tc>
+          <w:tcPr>
+            <w:tcW w:w="9541" w:type="dxa"/>
+            <w:gridSpan w:val="3"/>
+            <w:tcBorders>
+              <w:top w:val="single" w:sz="4" w:space="0" w:color="000000"/>
+              <w:left w:val="single" w:sz="4" w:space="0" w:color="000000"/>
+              <w:bottom w:val="single" w:sz="4" w:space="0" w:color="000000"/>
+              <w:right w:val="single" w:sz="4" w:space="0" w:color="000000"/>
+            </w:tcBorders>
+            <w:shd w:color="auto" w:fill="D9D9D9" w:val="clear"/>
+            <w:vAlign w:val="center"/>
+          </w:tcPr>
+          <w:p>
+            <w:pPr>
+              <w:pStyle w:val="Normal"/>
+              <w:widowControl w:val="false"/>
+              <w:spacing w:lineRule="auto" w:line="240" w:before="0" w:after="0"/>
+              <w:rPr>
+                <w:rFonts w:ascii="Arial" w:hAnsi="Arial" w:cs="Arial"/>
+                <w:b/>
+                <w:bCs/>
+                <w:sz w:val="28"/>
+                <w:szCs w:val="28"/>
+              </w:rPr>
+            </w:pPr>
+            <w:r>
+              <w:rPr>
+                <w:rFonts w:cs="Arial" w:ascii="Arial" w:hAnsi="Arial"/>
+                <w:b/>
+                <w:bCs/>
+                <w:sz w:val="28"/>
+                <w:szCs w:val="28"/>
+              </w:rPr>
+              <w:t xml:space="preserve">IZJAVA O ORIGINALNOSTI </w:t>
+            </w:r>
+            <w:r>
+              <w:rPr>
+                <w:rFonts w:cs="Arial" w:ascii="Arial" w:hAnsi="Arial"/>
+              </w:rPr>
+              <w:t xml:space="preserve"> </w:t>
+            </w:r>
+            <w:r>
+              <w:rPr>
+                <w:rFonts w:cs="Arial" w:ascii="Arial" w:hAnsi="Arial"/>
+                <w:b/>
+                <w:bCs/>
+                <w:sz w:val="28"/>
+                <w:szCs w:val="28"/>
+              </w:rPr>
+              <w:t xml:space="preserve"> RADA</w:t>
+            </w:r>
+          </w:p>
+        </w:tc>
+      </w:tr>
+      <w:tr>
+        <w:trPr>
+          <w:trHeight w:val="454" w:hRule="exact"/>
+        </w:trPr>
+        <w:tc>
+          <w:tcPr>
+            <w:tcW w:w="9541" w:type="dxa"/>
+            <w:gridSpan w:val="3"/>
+            <w:tcBorders>
+              <w:top w:val="single" w:sz="4" w:space="0" w:color="000000"/>
+              <w:left w:val="single" w:sz="4" w:space="0" w:color="000000"/>
+              <w:bottom w:val="single" w:sz="4" w:space="0" w:color="000000"/>
+              <w:right w:val="single" w:sz="4" w:space="0" w:color="000000"/>
+            </w:tcBorders>
+            <w:vAlign w:val="center"/>
+          </w:tcPr>
+          <w:p>
+            <w:pPr>
+              <w:pStyle w:val="NoSpacing"/>
+              <w:widowControl w:val="false"/>
+              <w:rPr/>
+            </w:pPr>
+            <w:r>
+              <w:rPr>
+                <w:b/>
+              </w:rPr>
+              <w:t xml:space="preserve">Osijek, </w:t>
+            </w:r>
+            <w:r>
+              <w:rPr/>
+              <w:t xml:space="preserve"> </w:t>
+            </w:r>
+            <w:r>
+              <w:rPr>
+                <w:b/>
+              </w:rPr>
+              <w:t>03.10.2023.</w:t>
+            </w:r>
+          </w:p>
+        </w:tc>
+      </w:tr>
+      <w:tr>
+        <w:trPr>
+          <w:trHeight w:val="454" w:hRule="atLeast"/>
+        </w:trPr>
+        <w:tc>
+          <w:tcPr>
+            <w:tcW w:w="9541" w:type="dxa"/>
+            <w:gridSpan w:val="3"/>
+            <w:tcBorders>
+              <w:top w:val="single" w:sz="4" w:space="0" w:color="000000"/>
+              <w:left w:val="single" w:sz="4" w:space="0" w:color="000000"/>
+              <w:bottom w:val="single" w:sz="4" w:space="0" w:color="000000"/>
+              <w:right w:val="single" w:sz="4" w:space="0" w:color="000000"/>
+            </w:tcBorders>
+            <w:shd w:color="auto" w:fill="D9D9D9" w:val="clear"/>
+            <w:vAlign w:val="center"/>
+          </w:tcPr>
+          <w:p>
+            <w:pPr>
+              <w:pStyle w:val="Normal"/>
+              <w:widowControl w:val="false"/>
+              <w:spacing w:lineRule="auto" w:line="240" w:before="0" w:after="0"/>
+              <w:rPr>
+                <w:rFonts w:ascii="Arial" w:hAnsi="Arial" w:cs="Arial"/>
+                <w:b/>
+                <w:bCs/>
+                <w:sz w:val="28"/>
+                <w:szCs w:val="28"/>
+              </w:rPr>
+            </w:pPr>
+            <w:r>
+              <w:rPr>
+                <w:rFonts w:cs="Arial" w:ascii="Arial" w:hAnsi="Arial"/>
+                <w:b/>
+                <w:bCs/>
+                <w:sz w:val="28"/>
+                <w:szCs w:val="28"/>
+              </w:rPr>
+            </w:r>
+          </w:p>
+        </w:tc>
+      </w:tr>
+      <w:tr>
+        <w:trPr>
+          <w:trHeight w:val="454" w:hRule="atLeast"/>
+        </w:trPr>
+        <w:tc>
+          <w:tcPr>
+            <w:tcW w:w="3131" w:type="dxa"/>
             <w:gridSpan w:val="2"/>
             <w:tcBorders>
               <w:top w:val="single" w:sz="4" w:space="0" w:color="000000"/>
@@ -2283,21 +2603,659 @@
               <w:bottom w:val="single" w:sz="4" w:space="0" w:color="000000"/>
               <w:right w:val="single" w:sz="4" w:space="0" w:color="000000"/>
             </w:tcBorders>
+            <w:vAlign w:val="center"/>
           </w:tcPr>
           <w:p>
             <w:pPr>
-              <w:pStyle w:val="TableContents"/>
-              <w:pageBreakBefore/>
+              <w:pStyle w:val="NoSpacing"/>
+              <w:widowControl w:val="false"/>
+              <w:rPr>
+                <w:b/>
+              </w:rPr>
+            </w:pPr>
+            <w:r>
+              <w:rPr>
+                <w:b/>
+              </w:rPr>
+              <w:t>Ime i prezime studenta:</w:t>
+            </w:r>
+          </w:p>
+        </w:tc>
+        <w:tc>
+          <w:tcPr>
+            <w:tcW w:w="6410" w:type="dxa"/>
+            <w:tcBorders>
+              <w:top w:val="single" w:sz="4" w:space="0" w:color="000000"/>
+              <w:left w:val="single" w:sz="4" w:space="0" w:color="000000"/>
+              <w:bottom w:val="single" w:sz="4" w:space="0" w:color="000000"/>
+              <w:right w:val="single" w:sz="4" w:space="0" w:color="000000"/>
+            </w:tcBorders>
+            <w:vAlign w:val="center"/>
+          </w:tcPr>
+          <w:p>
+            <w:pPr>
+              <w:pStyle w:val="NoSpacing"/>
               <w:widowControl w:val="false"/>
               <w:rPr/>
             </w:pPr>
             <w:r>
               <w:rPr/>
+              <w:t xml:space="preserve"> </w:t>
+            </w:r>
+            <w:r>
+              <w:rPr/>
+              <w:t>Teo Samaržija</w:t>
+            </w:r>
+          </w:p>
+        </w:tc>
+      </w:tr>
+      <w:tr>
+        <w:trPr>
+          <w:trHeight w:val="454" w:hRule="atLeast"/>
+        </w:trPr>
+        <w:tc>
+          <w:tcPr>
+            <w:tcW w:w="3131" w:type="dxa"/>
+            <w:gridSpan w:val="2"/>
+            <w:tcBorders>
+              <w:top w:val="single" w:sz="4" w:space="0" w:color="000000"/>
+              <w:left w:val="single" w:sz="4" w:space="0" w:color="000000"/>
+              <w:bottom w:val="single" w:sz="4" w:space="0" w:color="000000"/>
+              <w:right w:val="single" w:sz="4" w:space="0" w:color="000000"/>
+            </w:tcBorders>
+            <w:vAlign w:val="center"/>
+          </w:tcPr>
+          <w:p>
+            <w:pPr>
+              <w:pStyle w:val="NoSpacing"/>
+              <w:widowControl w:val="false"/>
+              <w:rPr/>
+            </w:pPr>
+            <w:r>
+              <w:rPr>
+                <w:b/>
+              </w:rPr>
+              <w:t>Studij</w:t>
+            </w:r>
+            <w:r>
+              <w:rPr/>
+              <w:t>:</w:t>
+            </w:r>
+          </w:p>
+        </w:tc>
+        <w:tc>
+          <w:tcPr>
+            <w:tcW w:w="6410" w:type="dxa"/>
+            <w:tcBorders>
+              <w:top w:val="single" w:sz="4" w:space="0" w:color="000000"/>
+              <w:left w:val="single" w:sz="4" w:space="0" w:color="000000"/>
+              <w:bottom w:val="single" w:sz="4" w:space="0" w:color="000000"/>
+              <w:right w:val="single" w:sz="4" w:space="0" w:color="000000"/>
+            </w:tcBorders>
+            <w:vAlign w:val="center"/>
+          </w:tcPr>
+          <w:p>
+            <w:pPr>
+              <w:pStyle w:val="NoSpacing"/>
+              <w:widowControl w:val="false"/>
+              <w:rPr/>
+            </w:pPr>
+            <w:r>
+              <w:rPr/>
+              <w:t xml:space="preserve"> </w:t>
+            </w:r>
+            <w:r>
+              <w:rPr/>
+              <w:t>Sveučilišni prijediplomski studij Računarstvo</w:t>
+            </w:r>
+          </w:p>
+        </w:tc>
+      </w:tr>
+      <w:tr>
+        <w:trPr>
+          <w:trHeight w:val="454" w:hRule="atLeast"/>
+        </w:trPr>
+        <w:tc>
+          <w:tcPr>
+            <w:tcW w:w="3131" w:type="dxa"/>
+            <w:gridSpan w:val="2"/>
+            <w:tcBorders>
+              <w:top w:val="single" w:sz="4" w:space="0" w:color="000000"/>
+              <w:left w:val="single" w:sz="4" w:space="0" w:color="000000"/>
+              <w:bottom w:val="single" w:sz="4" w:space="0" w:color="000000"/>
+              <w:right w:val="single" w:sz="4" w:space="0" w:color="000000"/>
+            </w:tcBorders>
+            <w:vAlign w:val="center"/>
+          </w:tcPr>
+          <w:p>
+            <w:pPr>
+              <w:pStyle w:val="NoSpacing"/>
+              <w:widowControl w:val="false"/>
+              <w:rPr>
+                <w:b/>
+              </w:rPr>
+            </w:pPr>
+            <w:r>
+              <w:rPr>
+                <w:b/>
+              </w:rPr>
+              <w:t>Mat. br. studenta, godina upisa:</w:t>
+            </w:r>
+          </w:p>
+        </w:tc>
+        <w:tc>
+          <w:tcPr>
+            <w:tcW w:w="6410" w:type="dxa"/>
+            <w:tcBorders>
+              <w:top w:val="single" w:sz="4" w:space="0" w:color="000000"/>
+              <w:left w:val="single" w:sz="4" w:space="0" w:color="000000"/>
+              <w:bottom w:val="single" w:sz="4" w:space="0" w:color="000000"/>
+              <w:right w:val="single" w:sz="4" w:space="0" w:color="000000"/>
+            </w:tcBorders>
+            <w:vAlign w:val="center"/>
+          </w:tcPr>
+          <w:p>
+            <w:pPr>
+              <w:pStyle w:val="NoSpacing"/>
+              <w:widowControl w:val="false"/>
+              <w:rPr/>
+            </w:pPr>
+            <w:r>
+              <w:rPr/>
+              <w:t xml:space="preserve"> </w:t>
+            </w:r>
+            <w:r>
+              <w:rPr/>
+              <w:t>R4273, 26.07.2018.</w:t>
+            </w:r>
+          </w:p>
+        </w:tc>
+      </w:tr>
+      <w:tr>
+        <w:trPr>
+          <w:trHeight w:val="454" w:hRule="atLeast"/>
+        </w:trPr>
+        <w:tc>
+          <w:tcPr>
+            <w:tcW w:w="3131" w:type="dxa"/>
+            <w:gridSpan w:val="2"/>
+            <w:tcBorders>
+              <w:top w:val="single" w:sz="4" w:space="0" w:color="000000"/>
+              <w:left w:val="single" w:sz="4" w:space="0" w:color="000000"/>
+              <w:bottom w:val="single" w:sz="4" w:space="0" w:color="000000"/>
+              <w:right w:val="single" w:sz="4" w:space="0" w:color="000000"/>
+            </w:tcBorders>
+            <w:vAlign w:val="center"/>
+          </w:tcPr>
+          <w:p>
+            <w:pPr>
+              <w:pStyle w:val="NoSpacing"/>
+              <w:widowControl w:val="false"/>
+              <w:rPr>
+                <w:b/>
+              </w:rPr>
+            </w:pPr>
+            <w:r>
+              <w:rPr>
+                <w:b/>
+              </w:rPr>
+              <w:t>Turnitin podudaranje [%]:</w:t>
+            </w:r>
+          </w:p>
+        </w:tc>
+        <w:tc>
+          <w:tcPr>
+            <w:tcW w:w="6410" w:type="dxa"/>
+            <w:tcBorders>
+              <w:top w:val="single" w:sz="4" w:space="0" w:color="000000"/>
+              <w:left w:val="single" w:sz="4" w:space="0" w:color="000000"/>
+              <w:bottom w:val="single" w:sz="4" w:space="0" w:color="000000"/>
+              <w:right w:val="single" w:sz="4" w:space="0" w:color="000000"/>
+            </w:tcBorders>
+            <w:vAlign w:val="center"/>
+          </w:tcPr>
+          <w:p>
+            <w:pPr>
+              <w:pStyle w:val="NoSpacing"/>
+              <w:widowControl w:val="false"/>
+              <w:rPr/>
+            </w:pPr>
+            <w:r>
+              <w:rPr/>
+              <w:t xml:space="preserve"> </w:t>
+            </w:r>
+            <w:r>
+              <w:rPr/>
+              <w:t>1</w:t>
+            </w:r>
+          </w:p>
+        </w:tc>
+      </w:tr>
+      <w:tr>
+        <w:trPr>
+          <w:trHeight w:val="454" w:hRule="atLeast"/>
+        </w:trPr>
+        <w:tc>
+          <w:tcPr>
+            <w:tcW w:w="9541" w:type="dxa"/>
+            <w:gridSpan w:val="3"/>
+            <w:tcBorders>
+              <w:top w:val="single" w:sz="4" w:space="0" w:color="000000"/>
+              <w:left w:val="single" w:sz="4" w:space="0" w:color="000000"/>
+              <w:bottom w:val="single" w:sz="4" w:space="0" w:color="000000"/>
+              <w:right w:val="single" w:sz="4" w:space="0" w:color="000000"/>
+            </w:tcBorders>
+            <w:shd w:color="auto" w:fill="D9D9D9" w:val="clear"/>
+            <w:vAlign w:val="center"/>
+          </w:tcPr>
+          <w:p>
+            <w:pPr>
+              <w:pStyle w:val="Normal"/>
+              <w:widowControl w:val="false"/>
+              <w:spacing w:lineRule="auto" w:line="240" w:before="0" w:after="0"/>
+              <w:rPr>
+                <w:rFonts w:ascii="Arial" w:hAnsi="Arial" w:cs="Arial"/>
+                <w:b/>
+                <w:bCs/>
+                <w:sz w:val="28"/>
+                <w:szCs w:val="28"/>
+              </w:rPr>
+            </w:pPr>
+            <w:r>
+              <w:rPr>
+                <w:rFonts w:cs="Arial" w:ascii="Arial" w:hAnsi="Arial"/>
+                <w:b/>
+                <w:bCs/>
+                <w:sz w:val="28"/>
+                <w:szCs w:val="28"/>
+              </w:rPr>
+            </w:r>
+          </w:p>
+        </w:tc>
+      </w:tr>
+      <w:tr>
+        <w:trPr>
+          <w:trHeight w:val="701" w:hRule="exact"/>
+        </w:trPr>
+        <w:tc>
+          <w:tcPr>
+            <w:tcW w:w="9541" w:type="dxa"/>
+            <w:gridSpan w:val="3"/>
+            <w:tcBorders>
+              <w:top w:val="single" w:sz="4" w:space="0" w:color="000000"/>
+              <w:left w:val="single" w:sz="4" w:space="0" w:color="000000"/>
+              <w:right w:val="single" w:sz="4" w:space="0" w:color="000000"/>
+            </w:tcBorders>
+            <w:vAlign w:val="center"/>
+          </w:tcPr>
+          <w:p>
+            <w:pPr>
+              <w:pStyle w:val="NoSpacing"/>
+              <w:widowControl w:val="false"/>
+              <w:rPr>
+                <w:b/>
+              </w:rPr>
+            </w:pPr>
+            <w:r>
+              <w:rPr/>
+              <w:t>Ovom izjavom izjavljujem da je rad pod nazivom</w:t>
+            </w:r>
+            <w:r>
+              <w:rPr>
+                <w:b/>
+              </w:rPr>
+              <w:t>: Simulator mikroprocesora PicoBlaze</w:t>
+            </w:r>
+          </w:p>
+          <w:p>
+            <w:pPr>
+              <w:pStyle w:val="NoSpacing"/>
+              <w:widowControl w:val="false"/>
+              <w:rPr>
+                <w:b/>
+              </w:rPr>
+            </w:pPr>
+            <w:r>
+              <w:rPr>
+                <w:b/>
+              </w:rPr>
+            </w:r>
+          </w:p>
+          <w:p>
+            <w:pPr>
+              <w:pStyle w:val="NoSpacing"/>
+              <w:widowControl w:val="false"/>
+              <w:jc w:val="center"/>
+              <w:rPr/>
+            </w:pPr>
+            <w:r>
+              <w:rPr/>
+            </w:r>
+          </w:p>
+        </w:tc>
+      </w:tr>
+      <w:tr>
+        <w:trPr>
+          <w:trHeight w:val="454" w:hRule="exact"/>
+        </w:trPr>
+        <w:tc>
+          <w:tcPr>
+            <w:tcW w:w="9541" w:type="dxa"/>
+            <w:gridSpan w:val="3"/>
+            <w:tcBorders>
+              <w:left w:val="single" w:sz="4" w:space="0" w:color="000000"/>
+              <w:right w:val="single" w:sz="4" w:space="0" w:color="000000"/>
+            </w:tcBorders>
+            <w:vAlign w:val="center"/>
+          </w:tcPr>
+          <w:p>
+            <w:pPr>
+              <w:pStyle w:val="NoSpacing"/>
+              <w:widowControl w:val="false"/>
+              <w:rPr>
+                <w:b/>
+              </w:rPr>
+            </w:pPr>
+            <w:r>
+              <w:rPr/>
+              <w:t>izrađen pod vodstvom mentora izv. prof. dr. sc. Ivan Aleksi</w:t>
+            </w:r>
+          </w:p>
+        </w:tc>
+      </w:tr>
+      <w:tr>
+        <w:trPr>
+          <w:trHeight w:val="454" w:hRule="exact"/>
+        </w:trPr>
+        <w:tc>
+          <w:tcPr>
+            <w:tcW w:w="1332" w:type="dxa"/>
+            <w:tcBorders>
+              <w:left w:val="single" w:sz="4" w:space="0" w:color="000000"/>
+              <w:bottom w:val="single" w:sz="4" w:space="0" w:color="000000"/>
+            </w:tcBorders>
+            <w:vAlign w:val="center"/>
+          </w:tcPr>
+          <w:p>
+            <w:pPr>
+              <w:pStyle w:val="NoSpacing"/>
+              <w:widowControl w:val="false"/>
+              <w:jc w:val="right"/>
+              <w:rPr>
+                <w:b/>
+              </w:rPr>
+            </w:pPr>
+            <w:r>
+              <w:rPr>
+                <w:b/>
+              </w:rPr>
+            </w:r>
+          </w:p>
+        </w:tc>
+        <w:tc>
+          <w:tcPr>
+            <w:tcW w:w="8209" w:type="dxa"/>
+            <w:gridSpan w:val="2"/>
+            <w:tcBorders>
+              <w:bottom w:val="single" w:sz="4" w:space="0" w:color="000000"/>
+              <w:right w:val="single" w:sz="4" w:space="0" w:color="000000"/>
+            </w:tcBorders>
+            <w:shd w:color="auto" w:fill="auto" w:val="clear"/>
+            <w:vAlign w:val="center"/>
+          </w:tcPr>
+          <w:p>
+            <w:pPr>
+              <w:pStyle w:val="NoSpacing"/>
+              <w:widowControl w:val="false"/>
+              <w:rPr>
+                <w:b/>
+              </w:rPr>
+            </w:pPr>
+            <w:r>
+              <w:rPr/>
+            </w:r>
+          </w:p>
+        </w:tc>
+      </w:tr>
+      <w:tr>
+        <w:trPr>
+          <w:trHeight w:val="454" w:hRule="exact"/>
+        </w:trPr>
+        <w:tc>
+          <w:tcPr>
+            <w:tcW w:w="9541" w:type="dxa"/>
+            <w:gridSpan w:val="3"/>
+            <w:tcBorders>
+              <w:top w:val="single" w:sz="4" w:space="0" w:color="000000"/>
+              <w:left w:val="single" w:sz="4" w:space="0" w:color="000000"/>
+              <w:right w:val="single" w:sz="4" w:space="0" w:color="000000"/>
+            </w:tcBorders>
+            <w:vAlign w:val="center"/>
+          </w:tcPr>
+          <w:p>
+            <w:pPr>
+              <w:pStyle w:val="NoSpacing"/>
+              <w:widowControl w:val="false"/>
+              <w:rPr>
+                <w:b/>
+              </w:rPr>
+            </w:pPr>
+            <w:r>
+              <w:rPr/>
+              <w:t>i sumentora ,</w:t>
+            </w:r>
+          </w:p>
+        </w:tc>
+      </w:tr>
+      <w:tr>
+        <w:trPr>
+          <w:trHeight w:val="454" w:hRule="exact"/>
+        </w:trPr>
+        <w:tc>
+          <w:tcPr>
+            <w:tcW w:w="1332" w:type="dxa"/>
+            <w:tcBorders>
+              <w:left w:val="single" w:sz="4" w:space="0" w:color="000000"/>
+            </w:tcBorders>
+            <w:vAlign w:val="center"/>
+          </w:tcPr>
+          <w:p>
+            <w:pPr>
+              <w:pStyle w:val="NoSpacing"/>
+              <w:widowControl w:val="false"/>
+              <w:jc w:val="right"/>
+              <w:rPr>
+                <w:b/>
+              </w:rPr>
+            </w:pPr>
+            <w:r>
+              <w:rPr>
+                <w:b/>
+              </w:rPr>
+            </w:r>
+          </w:p>
+        </w:tc>
+        <w:tc>
+          <w:tcPr>
+            <w:tcW w:w="8209" w:type="dxa"/>
+            <w:gridSpan w:val="2"/>
+            <w:tcBorders>
+              <w:right w:val="single" w:sz="4" w:space="0" w:color="000000"/>
+            </w:tcBorders>
+            <w:shd w:color="auto" w:fill="auto" w:val="clear"/>
+            <w:vAlign w:val="center"/>
+          </w:tcPr>
+          <w:p>
+            <w:pPr>
+              <w:pStyle w:val="NoSpacing"/>
+              <w:widowControl w:val="false"/>
+              <w:rPr>
+                <w:b/>
+              </w:rPr>
+            </w:pPr>
+            <w:r>
+              <w:rPr/>
+            </w:r>
+          </w:p>
+        </w:tc>
+      </w:tr>
+      <w:tr>
+        <w:trPr>
+          <w:trHeight w:val="2055" w:hRule="exact"/>
+        </w:trPr>
+        <w:tc>
+          <w:tcPr>
+            <w:tcW w:w="9541" w:type="dxa"/>
+            <w:gridSpan w:val="3"/>
+            <w:tcBorders>
+              <w:left w:val="single" w:sz="4" w:space="0" w:color="000000"/>
+              <w:bottom w:val="single" w:sz="4" w:space="0" w:color="000000"/>
+              <w:right w:val="single" w:sz="4" w:space="0" w:color="000000"/>
+            </w:tcBorders>
+            <w:vAlign w:val="center"/>
+          </w:tcPr>
+          <w:p>
+            <w:pPr>
+              <w:pStyle w:val="Normal"/>
+              <w:widowControl w:val="false"/>
+              <w:spacing w:lineRule="auto" w:line="240" w:before="0" w:after="0"/>
+              <w:jc w:val="both"/>
+              <w:rPr>
+                <w:rFonts w:ascii="Arial" w:hAnsi="Arial" w:cs="Arial"/>
+                <w:sz w:val="18"/>
+                <w:szCs w:val="18"/>
+              </w:rPr>
+            </w:pPr>
+            <w:r>
+              <w:rPr>
+                <w:rFonts w:cs="Arial" w:ascii="Arial" w:hAnsi="Arial"/>
+                <w:sz w:val="18"/>
+                <w:szCs w:val="18"/>
+              </w:rPr>
+              <w:t>moj vlastiti rad i prema mom najboljem znanju ne sad</w:t>
+            </w:r>
+            <w:bookmarkStart w:id="0" w:name="_GoBack_Copy_1"/>
+            <w:bookmarkEnd w:id="0"/>
+            <w:r>
+              <w:rPr>
+                <w:rFonts w:cs="Arial" w:ascii="Arial" w:hAnsi="Arial"/>
+                <w:sz w:val="18"/>
+                <w:szCs w:val="18"/>
+              </w:rPr>
+              <w:t>rži prethodno objavljene ili neobjavljene pisane materijale drugih osoba, osim onih koji su izričito priznati navođenjem literature i drugih izvora informacija.</w:t>
+            </w:r>
+          </w:p>
+          <w:p>
+            <w:pPr>
+              <w:pStyle w:val="Normal"/>
+              <w:widowControl w:val="false"/>
+              <w:spacing w:lineRule="auto" w:line="240" w:before="0" w:after="0"/>
+              <w:jc w:val="both"/>
+              <w:rPr>
+                <w:rFonts w:ascii="Arial" w:hAnsi="Arial" w:cs="Arial"/>
+                <w:sz w:val="18"/>
+                <w:szCs w:val="18"/>
+              </w:rPr>
+            </w:pPr>
+            <w:r>
+              <w:rPr>
+                <w:rFonts w:cs="Arial" w:ascii="Arial" w:hAnsi="Arial"/>
+                <w:sz w:val="18"/>
+                <w:szCs w:val="18"/>
+              </w:rPr>
+              <w:t>Izjavljujem da je intelektualni sadržaj navedenog rada proizvod mog vlastitog rada, osim u onom dijelu za koji mi je bila potrebna pomoć mentora, sumentora i drugih osoba, a što je izričito navedeno u radu.</w:t>
+            </w:r>
+          </w:p>
+        </w:tc>
+      </w:tr>
+      <w:tr>
+        <w:trPr>
+          <w:trHeight w:val="1428" w:hRule="exact"/>
+        </w:trPr>
+        <w:tc>
+          <w:tcPr>
+            <w:tcW w:w="9541" w:type="dxa"/>
+            <w:gridSpan w:val="3"/>
+            <w:tcBorders>
+              <w:top w:val="single" w:sz="4" w:space="0" w:color="000000"/>
+              <w:left w:val="single" w:sz="4" w:space="0" w:color="000000"/>
+              <w:bottom w:val="single" w:sz="4" w:space="0" w:color="000000"/>
+              <w:right w:val="single" w:sz="4" w:space="0" w:color="000000"/>
+            </w:tcBorders>
+            <w:vAlign w:val="center"/>
+          </w:tcPr>
+          <w:p>
+            <w:pPr>
+              <w:pStyle w:val="Normal"/>
+              <w:widowControl w:val="false"/>
+              <w:ind w:right="992" w:hanging="0"/>
+              <w:jc w:val="right"/>
+              <w:rPr>
+                <w:rFonts w:ascii="Arial" w:hAnsi="Arial" w:cs="Arial"/>
+              </w:rPr>
+            </w:pPr>
+            <w:r>
+              <w:rPr>
+                <w:rFonts w:cs="Arial" w:ascii="Arial" w:hAnsi="Arial"/>
+              </w:rPr>
+            </w:r>
+          </w:p>
+          <w:p>
+            <w:pPr>
+              <w:pStyle w:val="Normal"/>
+              <w:widowControl w:val="false"/>
+              <w:ind w:right="992" w:hanging="0"/>
+              <w:jc w:val="right"/>
+              <w:rPr>
+                <w:rFonts w:ascii="Arial" w:hAnsi="Arial" w:cs="Arial"/>
+              </w:rPr>
+            </w:pPr>
+            <w:r>
+              <w:rPr>
+                <w:rFonts w:cs="Arial" w:ascii="Arial" w:hAnsi="Arial"/>
+              </w:rPr>
+              <w:t>Potpis studenta:</w:t>
+            </w:r>
+          </w:p>
+          <w:p>
+            <w:pPr>
+              <w:pStyle w:val="Normal"/>
+              <w:widowControl w:val="false"/>
+              <w:ind w:right="992" w:hanging="0"/>
+              <w:jc w:val="right"/>
+              <w:rPr>
+                <w:rFonts w:ascii="Arial" w:hAnsi="Arial" w:cs="Arial"/>
+              </w:rPr>
+            </w:pPr>
+            <w:r>
+              <w:rPr>
+                <w:rFonts w:cs="Arial" w:ascii="Arial" w:hAnsi="Arial"/>
+              </w:rPr>
+            </w:r>
+          </w:p>
+          <w:p>
+            <w:pPr>
+              <w:pStyle w:val="Normal"/>
+              <w:widowControl w:val="false"/>
+              <w:spacing w:lineRule="auto" w:line="240" w:before="0" w:after="0"/>
+              <w:jc w:val="right"/>
+              <w:rPr>
+                <w:rFonts w:ascii="Arial" w:hAnsi="Arial" w:cs="Arial"/>
+                <w:sz w:val="18"/>
+                <w:szCs w:val="18"/>
+              </w:rPr>
+            </w:pPr>
+            <w:r>
+              <w:rPr>
+                <w:rFonts w:cs="Arial" w:ascii="Arial" w:hAnsi="Arial"/>
+                <w:sz w:val="18"/>
+                <w:szCs w:val="18"/>
+              </w:rPr>
               <w:drawing>
                 <wp:inline distT="0" distB="0" distL="0" distR="0">
-                  <wp:extent cx="3025140" cy="1120140"/>
+                  <wp:extent cx="1699260" cy="434340"/>
                   <wp:effectExtent l="0" t="0" r="0" b="0"/>
-                  <wp:docPr id="2" name="Image2" descr=""/>
+                  <wp:docPr id="4" name="Image4 Copy 1" descr=""/>
                   <wp:cNvGraphicFramePr>
                     <a:graphicFrameLocks xmlns:a="http://schemas.openxmlformats.org/drawingml/2006/main" noChangeAspect="1"/>
                   </wp:cNvGraphicFramePr>
@@ -2305,454 +3263,13 @@
                     <a:graphicData uri="http://schemas.openxmlformats.org/drawingml/2006/picture">
                       <pic:pic xmlns:pic="http://schemas.openxmlformats.org/drawingml/2006/picture">
                         <pic:nvPicPr>
-                          <pic:cNvPr id="2" name="Image2" descr=""/>
+                          <pic:cNvPr id="4" name="Image4 Copy 1" descr=""/>
                           <pic:cNvPicPr>
                             <a:picLocks noChangeAspect="1" noChangeArrowheads="1"/>
                           </pic:cNvPicPr>
                         </pic:nvPicPr>
                         <pic:blipFill>
-                          <a:blip r:embed="rId3"/>
-                          <a:stretch>
-                            <a:fillRect/>
-                          </a:stretch>
-                        </pic:blipFill>
-                        <pic:spPr bwMode="auto">
-                          <a:xfrm>
-                            <a:off x="0" y="0"/>
-                            <a:ext cx="3025140" cy="1120140"/>
-                          </a:xfrm>
-                          <a:prstGeom prst="rect">
-                            <a:avLst/>
-                          </a:prstGeom>
-                        </pic:spPr>
-                      </pic:pic>
-                    </a:graphicData>
-                  </a:graphic>
-                </wp:inline>
-              </w:drawing>
-            </w:r>
-          </w:p>
-        </w:tc>
-      </w:tr>
-      <w:tr>
-        <w:trPr/>
-        <w:tc>
-          <w:tcPr>
-            <w:tcW w:w="9638" w:type="dxa"/>
-            <w:gridSpan w:val="2"/>
-            <w:tcBorders>
-              <w:left w:val="single" w:sz="4" w:space="0" w:color="000000"/>
-              <w:bottom w:val="single" w:sz="4" w:space="0" w:color="000000"/>
-              <w:right w:val="single" w:sz="4" w:space="0" w:color="000000"/>
-            </w:tcBorders>
-          </w:tcPr>
-          <w:p>
-            <w:pPr>
-              <w:pStyle w:val="TableContents"/>
-              <w:widowControl w:val="false"/>
-              <w:rPr>
-                <w:b/>
-                <w:bCs/>
-                <w:shd w:fill="DDDDDD" w:val="clear"/>
-                <w:lang w:val="hr-HR"/>
-              </w:rPr>
-            </w:pPr>
-            <w:r>
-              <w:rPr>
-                <w:b/>
-                <w:bCs/>
-                <w:shd w:fill="DDDDDD" w:val="clear"/>
-                <w:lang w:val="hr-HR"/>
-              </w:rPr>
-              <w:t>IZJAVA O ORIGINALNOSTI RADA</w:t>
-            </w:r>
-          </w:p>
-        </w:tc>
-      </w:tr>
-      <w:tr>
-        <w:trPr/>
-        <w:tc>
-          <w:tcPr>
-            <w:tcW w:w="9638" w:type="dxa"/>
-            <w:gridSpan w:val="2"/>
-            <w:tcBorders>
-              <w:left w:val="single" w:sz="4" w:space="0" w:color="000000"/>
-              <w:bottom w:val="single" w:sz="4" w:space="0" w:color="000000"/>
-              <w:right w:val="single" w:sz="4" w:space="0" w:color="000000"/>
-            </w:tcBorders>
-          </w:tcPr>
-          <w:p>
-            <w:pPr>
-              <w:pStyle w:val="TableContents"/>
-              <w:widowControl w:val="false"/>
-              <w:rPr>
-                <w:b/>
-                <w:bCs/>
-                <w:lang w:val="hr-HR"/>
-              </w:rPr>
-            </w:pPr>
-            <w:r>
-              <w:rPr>
-                <w:b/>
-                <w:bCs/>
-                <w:lang w:val="hr-HR"/>
-              </w:rPr>
-              <w:t>Osijek, 29. 8. 2022.</w:t>
-            </w:r>
-          </w:p>
-        </w:tc>
-      </w:tr>
-      <w:tr>
-        <w:trPr/>
-        <w:tc>
-          <w:tcPr>
-            <w:tcW w:w="4819" w:type="dxa"/>
-            <w:tcBorders>
-              <w:left w:val="single" w:sz="4" w:space="0" w:color="000000"/>
-              <w:bottom w:val="single" w:sz="4" w:space="0" w:color="000000"/>
-            </w:tcBorders>
-          </w:tcPr>
-          <w:p>
-            <w:pPr>
-              <w:pStyle w:val="TableContents"/>
-              <w:widowControl w:val="false"/>
-              <w:rPr>
-                <w:b/>
-                <w:bCs/>
-                <w:lang w:val="hr-HR"/>
-              </w:rPr>
-            </w:pPr>
-            <w:r>
-              <w:rPr>
-                <w:b/>
-                <w:bCs/>
-                <w:lang w:val="hr-HR"/>
-              </w:rPr>
-              <w:t>Ime i prezime studenta:</w:t>
-            </w:r>
-          </w:p>
-        </w:tc>
-        <w:tc>
-          <w:tcPr>
-            <w:tcW w:w="4819" w:type="dxa"/>
-            <w:tcBorders>
-              <w:left w:val="single" w:sz="4" w:space="0" w:color="000000"/>
-              <w:bottom w:val="single" w:sz="4" w:space="0" w:color="000000"/>
-              <w:right w:val="single" w:sz="4" w:space="0" w:color="000000"/>
-            </w:tcBorders>
-          </w:tcPr>
-          <w:p>
-            <w:pPr>
-              <w:pStyle w:val="TableContents"/>
-              <w:widowControl w:val="false"/>
-              <w:rPr>
-                <w:lang w:val="hr-HR"/>
-              </w:rPr>
-            </w:pPr>
-            <w:r>
-              <w:rPr>
-                <w:lang w:val="hr-HR"/>
-              </w:rPr>
-              <w:t>Teo Samaržija</w:t>
-            </w:r>
-          </w:p>
-        </w:tc>
-      </w:tr>
-      <w:tr>
-        <w:trPr/>
-        <w:tc>
-          <w:tcPr>
-            <w:tcW w:w="4819" w:type="dxa"/>
-            <w:tcBorders>
-              <w:left w:val="single" w:sz="4" w:space="0" w:color="000000"/>
-              <w:bottom w:val="single" w:sz="4" w:space="0" w:color="000000"/>
-            </w:tcBorders>
-          </w:tcPr>
-          <w:p>
-            <w:pPr>
-              <w:pStyle w:val="TableContents"/>
-              <w:widowControl w:val="false"/>
-              <w:rPr>
-                <w:b/>
-                <w:bCs/>
-                <w:lang w:val="hr-HR"/>
-              </w:rPr>
-            </w:pPr>
-            <w:r>
-              <w:rPr>
-                <w:b/>
-                <w:bCs/>
-                <w:lang w:val="hr-HR"/>
-              </w:rPr>
-              <w:t>Studij:</w:t>
-            </w:r>
-          </w:p>
-        </w:tc>
-        <w:tc>
-          <w:tcPr>
-            <w:tcW w:w="4819" w:type="dxa"/>
-            <w:tcBorders>
-              <w:left w:val="single" w:sz="4" w:space="0" w:color="000000"/>
-              <w:bottom w:val="single" w:sz="4" w:space="0" w:color="000000"/>
-              <w:right w:val="single" w:sz="4" w:space="0" w:color="000000"/>
-            </w:tcBorders>
-          </w:tcPr>
-          <w:p>
-            <w:pPr>
-              <w:pStyle w:val="TableContents"/>
-              <w:widowControl w:val="false"/>
-              <w:rPr>
-                <w:lang w:val="hr-HR"/>
-              </w:rPr>
-            </w:pPr>
-            <w:r>
-              <w:rPr>
-                <w:lang w:val="hr-HR"/>
-              </w:rPr>
-              <w:t>Preddiplomski sveučilišni studij Računarstvo</w:t>
-            </w:r>
-          </w:p>
-        </w:tc>
-      </w:tr>
-      <w:tr>
-        <w:trPr/>
-        <w:tc>
-          <w:tcPr>
-            <w:tcW w:w="4819" w:type="dxa"/>
-            <w:tcBorders>
-              <w:left w:val="single" w:sz="4" w:space="0" w:color="000000"/>
-              <w:bottom w:val="single" w:sz="4" w:space="0" w:color="000000"/>
-            </w:tcBorders>
-          </w:tcPr>
-          <w:p>
-            <w:pPr>
-              <w:pStyle w:val="TableContents"/>
-              <w:widowControl w:val="false"/>
-              <w:rPr>
-                <w:b/>
-                <w:bCs/>
-                <w:lang w:val="hr-HR"/>
-              </w:rPr>
-            </w:pPr>
-            <w:r>
-              <w:rPr>
-                <w:b/>
-                <w:bCs/>
-                <w:lang w:val="hr-HR"/>
-              </w:rPr>
-              <w:t>Mat. br. studenta, godina upisa:</w:t>
-            </w:r>
-          </w:p>
-        </w:tc>
-        <w:tc>
-          <w:tcPr>
-            <w:tcW w:w="4819" w:type="dxa"/>
-            <w:tcBorders>
-              <w:left w:val="single" w:sz="4" w:space="0" w:color="000000"/>
-              <w:bottom w:val="single" w:sz="4" w:space="0" w:color="000000"/>
-              <w:right w:val="single" w:sz="4" w:space="0" w:color="000000"/>
-            </w:tcBorders>
-          </w:tcPr>
-          <w:p>
-            <w:pPr>
-              <w:pStyle w:val="TableContents"/>
-              <w:widowControl w:val="false"/>
-              <w:rPr>
-                <w:lang w:val="hr-HR"/>
-              </w:rPr>
-            </w:pPr>
-            <w:r>
-              <w:rPr>
-                <w:lang w:val="hr-HR"/>
-              </w:rPr>
-              <w:t>N/A, 2018.</w:t>
-            </w:r>
-          </w:p>
-        </w:tc>
-      </w:tr>
-      <w:tr>
-        <w:trPr/>
-        <w:tc>
-          <w:tcPr>
-            <w:tcW w:w="4819" w:type="dxa"/>
-            <w:tcBorders>
-              <w:left w:val="single" w:sz="4" w:space="0" w:color="000000"/>
-              <w:bottom w:val="single" w:sz="4" w:space="0" w:color="000000"/>
-            </w:tcBorders>
-          </w:tcPr>
-          <w:p>
-            <w:pPr>
-              <w:pStyle w:val="TableContents"/>
-              <w:widowControl w:val="false"/>
-              <w:rPr>
-                <w:b/>
-                <w:bCs/>
-                <w:lang w:val="hr-HR"/>
-              </w:rPr>
-            </w:pPr>
-            <w:r>
-              <w:rPr>
-                <w:b/>
-                <w:bCs/>
-                <w:lang w:val="hr-HR"/>
-              </w:rPr>
-              <w:t>Turnitin podudaranje [%]:</w:t>
-            </w:r>
-          </w:p>
-        </w:tc>
-        <w:tc>
-          <w:tcPr>
-            <w:tcW w:w="4819" w:type="dxa"/>
-            <w:tcBorders>
-              <w:left w:val="single" w:sz="4" w:space="0" w:color="000000"/>
-              <w:bottom w:val="single" w:sz="4" w:space="0" w:color="000000"/>
-              <w:right w:val="single" w:sz="4" w:space="0" w:color="000000"/>
-            </w:tcBorders>
-          </w:tcPr>
-          <w:p>
-            <w:pPr>
-              <w:pStyle w:val="TableContents"/>
-              <w:widowControl w:val="false"/>
-              <w:rPr>
-                <w:lang w:val="hr-HR"/>
-              </w:rPr>
-            </w:pPr>
-            <w:r>
-              <w:rPr>
-                <w:lang w:val="hr-HR"/>
-              </w:rPr>
-              <w:t>8</w:t>
-            </w:r>
-          </w:p>
-        </w:tc>
-      </w:tr>
-      <w:tr>
-        <w:trPr/>
-        <w:tc>
-          <w:tcPr>
-            <w:tcW w:w="9638" w:type="dxa"/>
-            <w:gridSpan w:val="2"/>
-            <w:tcBorders>
-              <w:left w:val="single" w:sz="4" w:space="0" w:color="000000"/>
-              <w:bottom w:val="single" w:sz="4" w:space="0" w:color="000000"/>
-              <w:right w:val="single" w:sz="4" w:space="0" w:color="000000"/>
-            </w:tcBorders>
-          </w:tcPr>
-          <w:p>
-            <w:pPr>
-              <w:pStyle w:val="TableContents"/>
-              <w:widowControl w:val="false"/>
-              <w:rPr>
-                <w:lang w:val="hr-HR"/>
-              </w:rPr>
-            </w:pPr>
-            <w:r>
-              <w:rPr>
-                <w:lang w:val="hr-HR"/>
-              </w:rPr>
-              <w:t xml:space="preserve">Ovom izjavom izjavljujem da je rad pod nazivom: </w:t>
-            </w:r>
-            <w:r>
-              <w:rPr>
-                <w:b/>
-                <w:bCs/>
-                <w:lang w:val="hr-HR"/>
-              </w:rPr>
-              <w:t>Simulator PicoBlaze računala u JavaScriptu</w:t>
-            </w:r>
-          </w:p>
-          <w:p>
-            <w:pPr>
-              <w:pStyle w:val="TableContents"/>
-              <w:widowControl w:val="false"/>
-              <w:rPr>
-                <w:strike/>
-                <w:color w:val="FF0000"/>
-                <w:lang w:val="hr-HR"/>
-              </w:rPr>
-            </w:pPr>
-            <w:r>
-              <w:rPr>
-                <w:lang w:val="hr-HR"/>
-              </w:rPr>
-              <w:t>izrađen pod vodstvom mentora izv. prof. dr. sc. Ivana Aleksija moj vlastiti rad i prema mom najboljem znanju ne sadrži prethodno objavljene ili neobjavljene pisane materijale drugih osoba, osim onih navedenih u literaturi i drugim izvorima znanja.</w:t>
-            </w:r>
-          </w:p>
-          <w:p>
-            <w:pPr>
-              <w:pStyle w:val="TableContents"/>
-              <w:widowControl w:val="false"/>
-              <w:rPr>
-                <w:lang w:val="hr-HR"/>
-              </w:rPr>
-            </w:pPr>
-            <w:r>
-              <w:rPr>
-                <w:lang w:val="hr-HR"/>
-              </w:rPr>
-              <w:t>Izjavljujem da je intelektualni sadržaj navedenog rada proizvod mog vlastitog rada, osim u onom dijelu za koji mi je bila potrebna pomoć mentora, sumentora i drugih osoba, a što je izričito navedeno u radu.</w:t>
-            </w:r>
-          </w:p>
-        </w:tc>
-      </w:tr>
-      <w:tr>
-        <w:trPr/>
-        <w:tc>
-          <w:tcPr>
-            <w:tcW w:w="9638" w:type="dxa"/>
-            <w:gridSpan w:val="2"/>
-            <w:tcBorders>
-              <w:left w:val="single" w:sz="4" w:space="0" w:color="000000"/>
-              <w:bottom w:val="single" w:sz="4" w:space="0" w:color="000000"/>
-              <w:right w:val="single" w:sz="4" w:space="0" w:color="000000"/>
-            </w:tcBorders>
-          </w:tcPr>
-          <w:p>
-            <w:pPr>
-              <w:pStyle w:val="TableContents"/>
-              <w:widowControl w:val="false"/>
-              <w:jc w:val="right"/>
-              <w:rPr>
-                <w:lang w:val="hr-HR"/>
-              </w:rPr>
-            </w:pPr>
-            <w:r>
-              <w:rPr>
-                <w:lang w:val="hr-HR"/>
-              </w:rPr>
-              <w:t>Potpis studenta:</w:t>
-            </w:r>
-          </w:p>
-          <w:p>
-            <w:pPr>
-              <w:pStyle w:val="TableContents"/>
-              <w:widowControl w:val="false"/>
-              <w:jc w:val="right"/>
-              <w:rPr>
-                <w:lang w:val="hr-HR"/>
-              </w:rPr>
-            </w:pPr>
-            <w:r>
-              <w:rPr/>
-              <w:drawing>
-                <wp:inline distT="0" distB="0" distL="0" distR="0">
-                  <wp:extent cx="1699260" cy="434340"/>
-                  <wp:effectExtent l="0" t="0" r="0" b="0"/>
-                  <wp:docPr id="3" name="Image3" descr=""/>
-                  <wp:cNvGraphicFramePr>
-                    <a:graphicFrameLocks xmlns:a="http://schemas.openxmlformats.org/drawingml/2006/main" noChangeAspect="1"/>
-                  </wp:cNvGraphicFramePr>
-                  <a:graphic xmlns:a="http://schemas.openxmlformats.org/drawingml/2006/main">
-                    <a:graphicData uri="http://schemas.openxmlformats.org/drawingml/2006/picture">
-                      <pic:pic xmlns:pic="http://schemas.openxmlformats.org/drawingml/2006/picture">
-                        <pic:nvPicPr>
-                          <pic:cNvPr id="3" name="Image3" descr=""/>
-                          <pic:cNvPicPr>
-                            <a:picLocks noChangeAspect="1" noChangeArrowheads="1"/>
-                          </pic:cNvPicPr>
-                        </pic:nvPicPr>
-                        <pic:blipFill>
-                          <a:blip r:embed="rId4"/>
+                          <a:blip r:embed="rId5"/>
                           <a:stretch>
                             <a:fillRect/>
                           </a:stretch>
@@ -2778,37 +3295,12 @@
     </w:tbl>
     <w:p>
       <w:pPr>
-        <w:pStyle w:val="Normal"/>
-        <w:ind w:left="1260" w:right="0" w:hanging="1260"/>
-        <w:jc w:val="both"/>
-        <w:rPr>
-          <w:rFonts w:ascii="Times New Roman" w:hAnsi="Times New Roman"/>
-          <w:b/>
-          <w:bCs/>
-          <w:sz w:val="22"/>
-          <w:szCs w:val="22"/>
-          <w:lang w:val="hr-HR"/>
-        </w:rPr>
-      </w:pPr>
-      <w:r>
-        <w:rPr>
-          <w:rFonts w:ascii="Times New Roman" w:hAnsi="Times New Roman"/>
-          <w:b/>
-          <w:bCs/>
-          <w:sz w:val="22"/>
-          <w:szCs w:val="22"/>
-          <w:lang w:val="hr-HR"/>
-        </w:rPr>
-      </w:r>
-      <w:r>
-        <w:br w:type="page"/>
-      </w:r>
-    </w:p>
-    <w:p>
-      <w:pPr>
         <w:pStyle w:val="ContentsHeading"/>
         <w:rPr/>
       </w:pPr>
+      <w:r>
+        <w:br w:type="page"/>
+      </w:r>
       <w:r>
         <w:rPr/>
         <w:t>Sadržaj</w:t>
@@ -3349,7 +3841,51 @@
           <w:szCs w:val="22"/>
           <w:lang w:val="hr-HR"/>
         </w:rPr>
-        <w:t xml:space="preserve"> (autor misli da je najstariji internetski preglednik u kojem simulator funkcionira kako treba Firefox 52, posljednja verzija Firefoxa koja se može vrtjeti na Windows XP-u, te je to također verzija Firefoxa koja se dobije uz operativni sustav Solaris 11.4, koji je danas najnovija verzija Solarisa). U tekstu slijede detalji o tome kako je autor napravio svoj simulator te koje su prednosti i mane tog simulatora u usporedbi s već postojećim simulatorima. Autor također uspoređuje dijelove simulatora s odgovarajućim dijelovima nekih drugih programa koje je prije napravio (najviše s compilerom koji prevodi njegov programski jezik na WebAssembly). Nisu korišteni nikakvi radni okviri (frameworksi), kôd je pisan uglavnom u VIM-u (za manje izmjene) i Eclipseu (za veće izmjene), za uređivanje slika korišteni su GIMP i Inkscape, za traženje pogrešaka u programu korišteni su alati za programiranje koji se dobiju uz Firefox i internetski servis LGTM. Za formatiranje koda korišteni su Prettier (za HTML i CSS) i ClangFormat (za JavaScript). Posljednja verzija koju sam sâm napravio je v2.8.3, nedugo nakon toga dobio sam suradnika koji tvrdi da koristi moj simulator PicoBlazea na sveučilištu u Argentini.</w:t>
+        <w:t xml:space="preserve"> (autor misli da je najstariji internetski preglednik u kojem simulator funkcionira kako treba Firefox 52, posljednja verzija Firefoxa koja se može vrtjeti na Windows XP-u, te je to također verzija Firefoxa koja se dobije uz operativni sustav Solaris 11.4, koji je danas najnovija verzija Solarisa). U tekstu slijede detalji o tome kako je autor napravio svoj simulator te koje su prednosti i mane tog simulatora u usporedbi s već postojećim simulatorima. Autor također uspoređuje dijelove simulatora s odgovarajućim dijelovima nekih drugih programa koje je prije napravio (najviše s compilerom koji prevodi njegov programski jezik na WebAssembly). Nisu korišteni nikakvi radni okviri (frameworksi), kôd je pisan uglavnom u VIM-u (za manje izmjene) i Eclipseu (za veće izmjene), za uređivanje slika korišteni su GIMP i Inkscape, za traženje pogrešaka u programu korišteni su alati za programiranje koji se dobiju uz Firefox i internetski servis LGTM. Za formatiranje koda korišteni su Prettier (za HTML i CSS) i ClangFormat (za JavaScript). Posljednja verzija koju sam sâm napravio je v2.8.3, nedugo nakon toga dobio sam suradnika </w:t>
+      </w:r>
+      <w:r>
+        <w:rPr>
+          <w:rFonts w:ascii="Times New Roman" w:hAnsi="Times New Roman"/>
+          <w:i/>
+          <w:iCs/>
+          <w:sz w:val="22"/>
+          <w:szCs w:val="22"/>
+          <w:lang w:val="hr-HR"/>
+        </w:rPr>
+        <w:t>na GitHubu, zvan „agustiza</w:t>
+      </w:r>
+      <w:r>
+        <w:rPr>
+          <w:rFonts w:ascii="Times New Roman" w:hAnsi="Times New Roman"/>
+          <w:i w:val="false"/>
+          <w:iCs w:val="false"/>
+          <w:sz w:val="22"/>
+          <w:szCs w:val="22"/>
+          <w:lang w:val="hr-HR"/>
+        </w:rPr>
+        <w:t>”</w:t>
+      </w:r>
+      <w:r>
+        <w:rPr>
+          <w:rFonts w:ascii="Times New Roman" w:hAnsi="Times New Roman"/>
+          <w:i/>
+          <w:iCs/>
+          <w:sz w:val="22"/>
+          <w:szCs w:val="22"/>
+          <w:lang w:val="hr-HR"/>
+        </w:rPr>
+        <w:t xml:space="preserve">, </w:t>
+      </w:r>
+      <w:r>
+        <w:rPr>
+          <w:rFonts w:ascii="Times New Roman" w:hAnsi="Times New Roman"/>
+          <w:i/>
+          <w:iCs/>
+          <w:sz w:val="22"/>
+          <w:szCs w:val="22"/>
+          <w:lang w:val="hr-HR"/>
+        </w:rPr>
+        <w:t>koji tvrdi da koristi moj simulator PicoBlazea na sveučilištu u Argentini.</w:t>
       </w:r>
     </w:p>
     <w:p>
@@ -3911,7 +4447,7 @@
           <wp:inline distT="0" distB="0" distL="0" distR="0">
             <wp:extent cx="1524000" cy="1211580"/>
             <wp:effectExtent l="0" t="0" r="0" b="0"/>
-            <wp:docPr id="4" name="Picture 5" descr="Background.gif"/>
+            <wp:docPr id="5" name="Picture 5" descr="Background.gif"/>
             <wp:cNvGraphicFramePr>
               <a:graphicFrameLocks xmlns:a="http://schemas.openxmlformats.org/drawingml/2006/main" noChangeAspect="1"/>
             </wp:cNvGraphicFramePr>
@@ -3919,13 +4455,13 @@
               <a:graphicData uri="http://schemas.openxmlformats.org/drawingml/2006/picture">
                 <pic:pic xmlns:pic="http://schemas.openxmlformats.org/drawingml/2006/picture">
                   <pic:nvPicPr>
-                    <pic:cNvPr id="4" name="Picture 5" descr="Background.gif"/>
+                    <pic:cNvPr id="5" name="Picture 5" descr="Background.gif"/>
                     <pic:cNvPicPr>
                       <a:picLocks noChangeAspect="1" noChangeArrowheads="1"/>
                     </pic:cNvPicPr>
                   </pic:nvPicPr>
                   <pic:blipFill>
-                    <a:blip r:embed="rId5"/>
+                    <a:blip r:embed="rId6"/>
                     <a:stretch>
                       <a:fillRect/>
                     </a:stretch>
@@ -6600,7 +7136,7 @@
           <wp:inline distT="0" distB="0" distL="0" distR="0">
             <wp:extent cx="1744980" cy="723900"/>
             <wp:effectExtent l="0" t="0" r="0" b="0"/>
-            <wp:docPr id="5" name="Picture 4" descr="Screenshot 2023-07-13 204032.png"/>
+            <wp:docPr id="6" name="Picture 4" descr="Screenshot 2023-07-13 204032.png"/>
             <wp:cNvGraphicFramePr>
               <a:graphicFrameLocks xmlns:a="http://schemas.openxmlformats.org/drawingml/2006/main" noChangeAspect="1"/>
             </wp:cNvGraphicFramePr>
@@ -6608,13 +7144,13 @@
               <a:graphicData uri="http://schemas.openxmlformats.org/drawingml/2006/picture">
                 <pic:pic xmlns:pic="http://schemas.openxmlformats.org/drawingml/2006/picture">
                   <pic:nvPicPr>
-                    <pic:cNvPr id="5" name="Picture 4" descr="Screenshot 2023-07-13 204032.png"/>
+                    <pic:cNvPr id="6" name="Picture 4" descr="Screenshot 2023-07-13 204032.png"/>
                     <pic:cNvPicPr>
                       <a:picLocks noChangeAspect="1" noChangeArrowheads="1"/>
                     </pic:cNvPicPr>
                   </pic:nvPicPr>
                   <pic:blipFill>
-                    <a:blip r:embed="rId6"/>
+                    <a:blip r:embed="rId7"/>
                     <a:stretch>
                       <a:fillRect/>
                     </a:stretch>
@@ -15291,7 +15827,7 @@
           <wp:inline distT="0" distB="0" distL="0" distR="0">
             <wp:extent cx="2034540" cy="3124200"/>
             <wp:effectExtent l="0" t="0" r="0" b="0"/>
-            <wp:docPr id="6" name="Picture 14" descr="Screenshot 2023-09-23 201729.jpg"/>
+            <wp:docPr id="7" name="Picture 14" descr="Screenshot 2023-09-23 201729.jpg"/>
             <wp:cNvGraphicFramePr>
               <a:graphicFrameLocks xmlns:a="http://schemas.openxmlformats.org/drawingml/2006/main" noChangeAspect="1"/>
             </wp:cNvGraphicFramePr>
@@ -15299,13 +15835,13 @@
               <a:graphicData uri="http://schemas.openxmlformats.org/drawingml/2006/picture">
                 <pic:pic xmlns:pic="http://schemas.openxmlformats.org/drawingml/2006/picture">
                   <pic:nvPicPr>
-                    <pic:cNvPr id="6" name="Picture 14" descr="Screenshot 2023-09-23 201729.jpg"/>
+                    <pic:cNvPr id="7" name="Picture 14" descr="Screenshot 2023-09-23 201729.jpg"/>
                     <pic:cNvPicPr>
                       <a:picLocks noChangeAspect="1" noChangeArrowheads="1"/>
                     </pic:cNvPicPr>
                   </pic:nvPicPr>
                   <pic:blipFill>
-                    <a:blip r:embed="rId7"/>
+                    <a:blip r:embed="rId8"/>
                     <a:stretch>
                       <a:fillRect/>
                     </a:stretch>
@@ -15877,7 +16413,7 @@
           <wp:inline distT="0" distB="0" distL="0" distR="0">
             <wp:extent cx="4130040" cy="3368040"/>
             <wp:effectExtent l="0" t="0" r="0" b="0"/>
-            <wp:docPr id="7" name="Picture 15" descr="Screenshot 2023-09-23 202126.jpg"/>
+            <wp:docPr id="8" name="Picture 15" descr="Screenshot 2023-09-23 202126.jpg"/>
             <wp:cNvGraphicFramePr>
               <a:graphicFrameLocks xmlns:a="http://schemas.openxmlformats.org/drawingml/2006/main" noChangeAspect="1"/>
             </wp:cNvGraphicFramePr>
@@ -15885,13 +16421,13 @@
               <a:graphicData uri="http://schemas.openxmlformats.org/drawingml/2006/picture">
                 <pic:pic xmlns:pic="http://schemas.openxmlformats.org/drawingml/2006/picture">
                   <pic:nvPicPr>
-                    <pic:cNvPr id="7" name="Picture 15" descr="Screenshot 2023-09-23 202126.jpg"/>
+                    <pic:cNvPr id="8" name="Picture 15" descr="Screenshot 2023-09-23 202126.jpg"/>
                     <pic:cNvPicPr>
                       <a:picLocks noChangeAspect="1" noChangeArrowheads="1"/>
                     </pic:cNvPicPr>
                   </pic:nvPicPr>
                   <pic:blipFill>
-                    <a:blip r:embed="rId8"/>
+                    <a:blip r:embed="rId9"/>
                     <a:stretch>
                       <a:fillRect/>
                     </a:stretch>
@@ -16074,7 +16610,7 @@
           <wp:inline distT="0" distB="0" distL="0" distR="0">
             <wp:extent cx="4114800" cy="1661160"/>
             <wp:effectExtent l="0" t="0" r="0" b="0"/>
-            <wp:docPr id="8" name="Picture 16" descr="Screenshot 2023-09-23 202412.jpg"/>
+            <wp:docPr id="9" name="Picture 16" descr="Screenshot 2023-09-23 202412.jpg"/>
             <wp:cNvGraphicFramePr>
               <a:graphicFrameLocks xmlns:a="http://schemas.openxmlformats.org/drawingml/2006/main" noChangeAspect="1"/>
             </wp:cNvGraphicFramePr>
@@ -16082,13 +16618,13 @@
               <a:graphicData uri="http://schemas.openxmlformats.org/drawingml/2006/picture">
                 <pic:pic xmlns:pic="http://schemas.openxmlformats.org/drawingml/2006/picture">
                   <pic:nvPicPr>
-                    <pic:cNvPr id="8" name="Picture 16" descr="Screenshot 2023-09-23 202412.jpg"/>
+                    <pic:cNvPr id="9" name="Picture 16" descr="Screenshot 2023-09-23 202412.jpg"/>
                     <pic:cNvPicPr>
                       <a:picLocks noChangeAspect="1" noChangeArrowheads="1"/>
                     </pic:cNvPicPr>
                   </pic:nvPicPr>
                   <pic:blipFill>
-                    <a:blip r:embed="rId9"/>
+                    <a:blip r:embed="rId10"/>
                     <a:stretch>
                       <a:fillRect/>
                     </a:stretch>
@@ -16240,7 +16776,7 @@
           <wp:inline distT="0" distB="0" distL="0" distR="0">
             <wp:extent cx="4137660" cy="2529840"/>
             <wp:effectExtent l="0" t="0" r="0" b="0"/>
-            <wp:docPr id="9" name="Picture 17" descr="Screenshot 2023-09-23 202629.jpg"/>
+            <wp:docPr id="10" name="Picture 17" descr="Screenshot 2023-09-23 202629.jpg"/>
             <wp:cNvGraphicFramePr>
               <a:graphicFrameLocks xmlns:a="http://schemas.openxmlformats.org/drawingml/2006/main" noChangeAspect="1"/>
             </wp:cNvGraphicFramePr>
@@ -16248,13 +16784,13 @@
               <a:graphicData uri="http://schemas.openxmlformats.org/drawingml/2006/picture">
                 <pic:pic xmlns:pic="http://schemas.openxmlformats.org/drawingml/2006/picture">
                   <pic:nvPicPr>
-                    <pic:cNvPr id="9" name="Picture 17" descr="Screenshot 2023-09-23 202629.jpg"/>
+                    <pic:cNvPr id="10" name="Picture 17" descr="Screenshot 2023-09-23 202629.jpg"/>
                     <pic:cNvPicPr>
                       <a:picLocks noChangeAspect="1" noChangeArrowheads="1"/>
                     </pic:cNvPicPr>
                   </pic:nvPicPr>
                   <pic:blipFill>
-                    <a:blip r:embed="rId10"/>
+                    <a:blip r:embed="rId11"/>
                     <a:stretch>
                       <a:fillRect/>
                     </a:stretch>
@@ -17864,7 +18400,7 @@
           <wp:inline distT="0" distB="0" distL="0" distR="0">
             <wp:extent cx="6126480" cy="3070860"/>
             <wp:effectExtent l="0" t="0" r="0" b="0"/>
-            <wp:docPr id="10" name="Picture 18" descr="Screenshot 2023-09-23 202858.jpg"/>
+            <wp:docPr id="11" name="Picture 18" descr="Screenshot 2023-09-23 202858.jpg"/>
             <wp:cNvGraphicFramePr>
               <a:graphicFrameLocks xmlns:a="http://schemas.openxmlformats.org/drawingml/2006/main" noChangeAspect="1"/>
             </wp:cNvGraphicFramePr>
@@ -17872,13 +18408,13 @@
               <a:graphicData uri="http://schemas.openxmlformats.org/drawingml/2006/picture">
                 <pic:pic xmlns:pic="http://schemas.openxmlformats.org/drawingml/2006/picture">
                   <pic:nvPicPr>
-                    <pic:cNvPr id="10" name="Picture 18" descr="Screenshot 2023-09-23 202858.jpg"/>
+                    <pic:cNvPr id="11" name="Picture 18" descr="Screenshot 2023-09-23 202858.jpg"/>
                     <pic:cNvPicPr>
                       <a:picLocks noChangeAspect="1" noChangeArrowheads="1"/>
                     </pic:cNvPicPr>
                   </pic:nvPicPr>
                   <pic:blipFill>
-                    <a:blip r:embed="rId11"/>
+                    <a:blip r:embed="rId12"/>
                     <a:stretch>
                       <a:fillRect/>
                     </a:stretch>
@@ -18054,7 +18590,7 @@
           <wp:inline distT="0" distB="0" distL="0" distR="0">
             <wp:extent cx="6103620" cy="4114800"/>
             <wp:effectExtent l="0" t="0" r="0" b="0"/>
-            <wp:docPr id="11" name="Picture 19" descr="Screenshot 2023-09-23 203145.jpg"/>
+            <wp:docPr id="12" name="Picture 19" descr="Screenshot 2023-09-23 203145.jpg"/>
             <wp:cNvGraphicFramePr>
               <a:graphicFrameLocks xmlns:a="http://schemas.openxmlformats.org/drawingml/2006/main" noChangeAspect="1"/>
             </wp:cNvGraphicFramePr>
@@ -18062,13 +18598,13 @@
               <a:graphicData uri="http://schemas.openxmlformats.org/drawingml/2006/picture">
                 <pic:pic xmlns:pic="http://schemas.openxmlformats.org/drawingml/2006/picture">
                   <pic:nvPicPr>
-                    <pic:cNvPr id="11" name="Picture 19" descr="Screenshot 2023-09-23 203145.jpg"/>
+                    <pic:cNvPr id="12" name="Picture 19" descr="Screenshot 2023-09-23 203145.jpg"/>
                     <pic:cNvPicPr>
                       <a:picLocks noChangeAspect="1" noChangeArrowheads="1"/>
                     </pic:cNvPicPr>
                   </pic:nvPicPr>
                   <pic:blipFill>
-                    <a:blip r:embed="rId12"/>
+                    <a:blip r:embed="rId13"/>
                     <a:stretch>
                       <a:fillRect/>
                     </a:stretch>
@@ -19693,8 +20229,8 @@
         </w:rPr>
         <w:t>Ja sam Teo Samaržija, rođen sam 1999. u Osijeku. Osnovnu školu sam završio u Donjem Miholjcu (Osnovna škola August Harambašić), a u srednju školu išao sam</w:t>
       </w:r>
-      <w:bookmarkStart w:id="0" w:name="_GoBack"/>
-      <w:bookmarkEnd w:id="0"/>
+      <w:bookmarkStart w:id="1" w:name="_GoBack"/>
+      <w:bookmarkEnd w:id="1"/>
       <w:r>
         <w:rPr>
           <w:lang w:val="hr-HR"/>
@@ -20144,7 +20680,7 @@
           <wp:inline distT="0" distB="0" distL="0" distR="0">
             <wp:extent cx="1699260" cy="434340"/>
             <wp:effectExtent l="0" t="0" r="0" b="0"/>
-            <wp:docPr id="12" name="Image4" descr=""/>
+            <wp:docPr id="13" name="Image4" descr=""/>
             <wp:cNvGraphicFramePr>
               <a:graphicFrameLocks xmlns:a="http://schemas.openxmlformats.org/drawingml/2006/main" noChangeAspect="1"/>
             </wp:cNvGraphicFramePr>
@@ -20152,13 +20688,13 @@
               <a:graphicData uri="http://schemas.openxmlformats.org/drawingml/2006/picture">
                 <pic:pic xmlns:pic="http://schemas.openxmlformats.org/drawingml/2006/picture">
                   <pic:nvPicPr>
-                    <pic:cNvPr id="12" name="Image4" descr=""/>
+                    <pic:cNvPr id="13" name="Image4" descr=""/>
                     <pic:cNvPicPr>
                       <a:picLocks noChangeAspect="1" noChangeArrowheads="1"/>
                     </pic:cNvPicPr>
                   </pic:nvPicPr>
                   <pic:blipFill>
-                    <a:blip r:embed="rId13"/>
+                    <a:blip r:embed="rId14"/>
                     <a:stretch>
                       <a:fillRect/>
                     </a:stretch>
@@ -20180,7 +20716,7 @@
       </w:r>
     </w:p>
     <w:sectPr>
-      <w:footerReference w:type="default" r:id="rId14"/>
+      <w:footerReference w:type="default" r:id="rId15"/>
       <w:footnotePr>
         <w:numFmt w:val="decimal"/>
       </w:footnotePr>
@@ -24831,6 +25367,15 @@
       <w:sz w:val="16"/>
       <w:szCs w:val="14"/>
       <w:lang w:eastAsia="hi-IN"/>
+    </w:rPr>
+  </w:style>
+  <w:style w:type="character" w:styleId="SubtleEmphasis">
+    <w:name w:val="Subtle Emphasis"/>
+    <w:qFormat/>
+    <w:rPr>
+      <w:i/>
+      <w:iCs/>
+      <w:color w:val="808080"/>
     </w:rPr>
   </w:style>
   <w:style w:type="paragraph" w:styleId="Heading">
@@ -25026,6 +25571,40 @@
     <w:pPr/>
     <w:rPr/>
   </w:style>
+  <w:style w:type="paragraph" w:styleId="NoSpacing">
+    <w:name w:val="No Spacing"/>
+    <w:qFormat/>
+    <w:pPr>
+      <w:widowControl/>
+      <w:kinsoku w:val="true"/>
+      <w:overflowPunct w:val="true"/>
+      <w:autoSpaceDE w:val="true"/>
+      <w:bidi w:val="0"/>
+      <w:spacing w:lineRule="auto" w:line="360" w:before="0" w:after="0"/>
+      <w:jc w:val="left"/>
+    </w:pPr>
+    <w:rPr>
+      <w:rFonts w:ascii="Arial" w:hAnsi="Arial" w:cs="Arial" w:eastAsia="NSimSun"/>
+      <w:color w:val="auto"/>
+      <w:kern w:val="0"/>
+      <w:sz w:val="18"/>
+      <w:szCs w:val="18"/>
+      <w:lang w:eastAsia="en-US" w:val="en-US" w:bidi="ar-SA"/>
+    </w:rPr>
+  </w:style>
+  <w:style w:type="paragraph" w:styleId="Desninaslov">
+    <w:name w:val="desni naslov"/>
+    <w:basedOn w:val="NoSpacing"/>
+    <w:qFormat/>
+    <w:pPr>
+      <w:jc w:val="right"/>
+    </w:pPr>
+    <w:rPr>
+      <w:b/>
+      <w:sz w:val="28"/>
+      <w:szCs w:val="32"/>
+    </w:rPr>
+  </w:style>
   <w:style w:type="numbering" w:styleId="NoList">
     <w:name w:val="No List"/>
     <w:qFormat/>

</xml_diff>

<commit_message>
About the newly-added media queries
</commit_message>
<xml_diff>
--- a/seminar/PicoBlaze.docx
+++ b/seminar/PicoBlaze.docx
@@ -8939,7 +8939,33 @@
           <w:szCs w:val="22"/>
           <w:lang w:val="hr-HR"/>
         </w:rPr>
-        <w:t>Točke prekida dodao sam na prijedlog profesora Tomislava Matića.</w:t>
+        <w:t xml:space="preserve">Točke prekida dodao sam na prijedlog profesora Tomislava Matića </w:t>
+      </w:r>
+      <w:r>
+        <w:rPr>
+          <w:rFonts w:ascii="Times New Roman" w:hAnsi="Times New Roman"/>
+          <w:b w:val="false"/>
+          <w:bCs w:val="false"/>
+          <w:i w:val="false"/>
+          <w:iCs w:val="false"/>
+          <w:sz w:val="22"/>
+          <w:szCs w:val="22"/>
+          <w:lang w:val="hr-HR"/>
+        </w:rPr>
+        <w:t>mlađeg (koji predaje Digitalnu elektroniku)</w:t>
+      </w:r>
+      <w:r>
+        <w:rPr>
+          <w:rFonts w:ascii="Times New Roman" w:hAnsi="Times New Roman"/>
+          <w:b w:val="false"/>
+          <w:bCs w:val="false"/>
+          <w:i w:val="false"/>
+          <w:iCs w:val="false"/>
+          <w:sz w:val="22"/>
+          <w:szCs w:val="22"/>
+          <w:lang w:val="hr-HR"/>
+        </w:rPr>
+        <w:t>.</w:t>
       </w:r>
       <w:r>
         <w:rPr>
@@ -8978,7 +9004,59 @@
           <w:szCs w:val="22"/>
           <w:lang w:val="hr-HR"/>
         </w:rPr>
-        <w:t xml:space="preserve"> ima 1'320 redaka koda. CSS koji se koristi je relativno primitivan (recimo, nema medijskih upita), za pozicioniranje elemenata na ekranu uglavnom se koristi JavaScript. Iskreno, ne da mi se učiti napredni CSS kad izgleda da mogu i bez toga. U CSS-u se koriste varijable, no dodan je i </w:t>
+        <w:t xml:space="preserve"> ima 1'320 redaka koda. CSS koji se koristi je relativno primitivan (recimo, </w:t>
+      </w:r>
+      <w:r>
+        <w:rPr>
+          <w:rFonts w:ascii="Times New Roman" w:hAnsi="Times New Roman"/>
+          <w:b w:val="false"/>
+          <w:bCs w:val="false"/>
+          <w:i w:val="false"/>
+          <w:iCs w:val="false"/>
+          <w:sz w:val="22"/>
+          <w:szCs w:val="22"/>
+          <w:lang w:val="hr-HR"/>
+        </w:rPr>
+        <w:t>medijski upiti koriste se samo za postavljanje pozadine i ribbona „</w:t>
+      </w:r>
+      <w:r>
+        <w:rPr>
+          <w:rFonts w:ascii="Times New Roman" w:hAnsi="Times New Roman"/>
+          <w:b w:val="false"/>
+          <w:bCs w:val="false"/>
+          <w:i/>
+          <w:iCs/>
+          <w:sz w:val="22"/>
+          <w:szCs w:val="22"/>
+          <w:lang w:val="hr-HR"/>
+        </w:rPr>
+        <w:t>Fork me on GitHub</w:t>
+      </w:r>
+      <w:r>
+        <w:rPr>
+          <w:rFonts w:ascii="Times New Roman" w:hAnsi="Times New Roman"/>
+          <w:b w:val="false"/>
+          <w:bCs w:val="false"/>
+          <w:i w:val="false"/>
+          <w:iCs w:val="false"/>
+          <w:sz w:val="22"/>
+          <w:szCs w:val="22"/>
+          <w:lang w:val="hr-HR"/>
+        </w:rPr>
+        <w:t>” ovisno o širini zaslona, ali ne i za pozicioniranje elemenata na stranicu, a čak i ti medijski upiti koji postoje u CSS-u dodani su naknadno</w:t>
+      </w:r>
+      <w:r>
+        <w:rPr>
+          <w:rFonts w:ascii="Times New Roman" w:hAnsi="Times New Roman"/>
+          <w:b w:val="false"/>
+          <w:bCs w:val="false"/>
+          <w:i w:val="false"/>
+          <w:iCs w:val="false"/>
+          <w:sz w:val="22"/>
+          <w:szCs w:val="22"/>
+          <w:lang w:val="hr-HR"/>
+        </w:rPr>
+        <w:t xml:space="preserve">), za pozicioniranje elemenata na ekranu uglavnom se koristi JavaScript. Iskreno, ne da mi se učiti napredni CSS kad izgleda da mogu i bez toga. U CSS-u se koriste varijable, no dodan je i </w:t>
       </w:r>
       <w:r>
         <w:rPr>
@@ -11448,7 +11526,17 @@
         </w:numPr>
         <w:ind w:hanging="0" w:left="720" w:right="0"/>
         <w:jc w:val="both"/>
-        <w:rPr/>
+        <w:rPr>
+          <w:rFonts w:ascii="Times New Roman" w:hAnsi="Times New Roman"/>
+          <w:b w:val="false"/>
+          <w:bCs w:val="false"/>
+          <w:i w:val="false"/>
+          <w:i w:val="false"/>
+          <w:iCs w:val="false"/>
+          <w:sz w:val="22"/>
+          <w:szCs w:val="22"/>
+          <w:lang w:val="hr-HR"/>
+        </w:rPr>
       </w:pPr>
       <w:r>
         <w:rPr>

</xml_diff>

<commit_message>
Documented the checkbox to stop dumping the registers
</commit_message>
<xml_diff>
--- a/seminar/PicoBlaze.docx
+++ b/seminar/PicoBlaze.docx
@@ -37860,7 +37860,7 @@
         <mc:AlternateContent>
           <mc:Choice Requires="wps">
             <w:drawing>
-              <wp:anchor behindDoc="0" distT="0" distB="0" distL="0" distR="0" simplePos="0" locked="0" layoutInCell="0" allowOverlap="1" relativeHeight="20">
+              <wp:anchor behindDoc="0" distT="0" distB="0" distL="0" distR="0" simplePos="0" locked="0" layoutInCell="0" allowOverlap="1" relativeHeight="18">
                 <wp:simplePos x="0" y="0"/>
                 <wp:positionH relativeFrom="column">
                   <wp:align>center</wp:align>
@@ -39447,7 +39447,59 @@
           <w:szCs w:val="22"/>
           <w:lang w:val="hr-HR"/>
         </w:rPr>
-        <w:t>izvrti se za oko 60 sekundi, a u njegovoj verziji 5 sekundi. Kasnije ćemo spojiti njegovu i moju verziju tog mog programa.</w:t>
+        <w:t xml:space="preserve">izvrti se za oko 60 sekundi, a u njegovoj verziji 5 sekundi. </w:t>
+      </w:r>
+      <w:r>
+        <w:rPr>
+          <w:rFonts w:ascii="Times New Roman" w:hAnsi="Times New Roman"/>
+          <w:b w:val="false"/>
+          <w:bCs w:val="false"/>
+          <w:i w:val="false"/>
+          <w:iCs w:val="false"/>
+          <w:sz w:val="22"/>
+          <w:szCs w:val="22"/>
+          <w:lang w:val="hr-HR"/>
+        </w:rPr>
+        <w:t>U planu je</w:t>
+      </w:r>
+      <w:r>
+        <w:rPr>
+          <w:rFonts w:ascii="Times New Roman" w:hAnsi="Times New Roman"/>
+          <w:b w:val="false"/>
+          <w:bCs w:val="false"/>
+          <w:i w:val="false"/>
+          <w:iCs w:val="false"/>
+          <w:sz w:val="22"/>
+          <w:szCs w:val="22"/>
+          <w:lang w:val="hr-HR"/>
+        </w:rPr>
+        <w:t xml:space="preserve"> spojiti njegovu i moju verziju tog mog programa. </w:t>
+      </w:r>
+      <w:r>
+        <w:rPr>
+          <w:rFonts w:ascii="Times New Roman" w:hAnsi="Times New Roman"/>
+          <w:b w:val="false"/>
+          <w:bCs w:val="false"/>
+          <w:i/>
+          <w:iCs/>
+          <w:sz w:val="22"/>
+          <w:szCs w:val="22"/>
+          <w:lang w:val="hr-HR"/>
+        </w:rPr>
+        <w:t>For the time being</w:t>
+      </w:r>
+      <w:r>
+        <w:rPr>
+          <w:rFonts w:ascii="Times New Roman" w:hAnsi="Times New Roman"/>
+          <w:b w:val="false"/>
+          <w:bCs w:val="false"/>
+          <w:i w:val="false"/>
+          <w:iCs w:val="false"/>
+          <w:sz w:val="22"/>
+          <w:szCs w:val="22"/>
+          <w:lang w:val="hr-HR"/>
+        </w:rPr>
+        <w:t>, dodan je checkbox kojim korisnik može onemogućiti da se tablica s registrima i zastavicama osvježava na svaku instrukciju. Time ga se može ubrzati oko 2 puta (ne baš 12 puta, ali nešto ubrzanja bolje je nego nimalo).</w:t>
       </w:r>
     </w:p>
     <w:p>

</xml_diff>

<commit_message>
A few documentation fixes
</commit_message>
<xml_diff>
--- a/seminar/PicoBlaze.docx
+++ b/seminar/PicoBlaze.docx
@@ -3970,7 +3970,33 @@
           <w:szCs w:val="22"/>
           <w:lang w:val="hr-HR"/>
         </w:rPr>
-        <w:t>A kasnije sam dobio suradnika iz Turske, Abidina Durdua, koji je napravio back-end.</w:t>
+        <w:t xml:space="preserve">A kasnije sam dobio suradnika iz Turske, Abidina Durdua, koji je napravio back-end </w:t>
+      </w:r>
+      <w:r>
+        <w:rPr>
+          <w:rFonts w:ascii="Times New Roman" w:hAnsi="Times New Roman"/>
+          <w:b w:val="false"/>
+          <w:bCs w:val="false"/>
+          <w:i/>
+          <w:iCs/>
+          <w:sz w:val="22"/>
+          <w:szCs w:val="22"/>
+          <w:lang w:val="hr-HR"/>
+        </w:rPr>
+        <w:t>koristeći PHP i MySQL</w:t>
+      </w:r>
+      <w:r>
+        <w:rPr>
+          <w:rFonts w:ascii="Times New Roman" w:hAnsi="Times New Roman"/>
+          <w:b w:val="false"/>
+          <w:bCs w:val="false"/>
+          <w:i/>
+          <w:iCs/>
+          <w:sz w:val="22"/>
+          <w:szCs w:val="22"/>
+          <w:lang w:val="hr-HR"/>
+        </w:rPr>
+        <w:t>.</w:t>
       </w:r>
     </w:p>
     <w:p>
@@ -8107,7 +8133,85 @@
           <w:szCs w:val="22"/>
           <w:lang w:val="hr-HR"/>
         </w:rPr>
-        <w:t>Prva verzija simulatora PicoBlazea nije imala back-end, već se sav kod, uključujući i asembler, vrtio u internetskom pregledniku (dakle, u front-endu). Naknadno je dodan back-end i JavaScript potreban za komunikaciju front-enda i back-enda. K</w:t>
+        <w:t xml:space="preserve">Prva verzija simulatora PicoBlazea nije imala back-end, već se sav kod, uključujući i asembler, vrtio u internetskom pregledniku (dakle, u front-endu). </w:t>
+      </w:r>
+      <w:r>
+        <w:rPr>
+          <w:rFonts w:ascii="Times New Roman" w:hAnsi="Times New Roman"/>
+          <w:b w:val="false"/>
+          <w:bCs w:val="false"/>
+          <w:i w:val="false"/>
+          <w:iCs w:val="false"/>
+          <w:sz w:val="22"/>
+          <w:szCs w:val="22"/>
+          <w:lang w:val="hr-HR"/>
+        </w:rPr>
+        <w:t>I danas se asembler vrti u front-endu.</w:t>
+      </w:r>
+      <w:r>
+        <w:rPr>
+          <w:rFonts w:ascii="Times New Roman" w:hAnsi="Times New Roman"/>
+          <w:b w:val="false"/>
+          <w:bCs w:val="false"/>
+          <w:i w:val="false"/>
+          <w:iCs w:val="false"/>
+          <w:sz w:val="22"/>
+          <w:szCs w:val="22"/>
+          <w:lang w:val="hr-HR"/>
+        </w:rPr>
+        <w:t xml:space="preserve"> Naknadno je </w:t>
+      </w:r>
+      <w:r>
+        <w:rPr>
+          <w:rFonts w:ascii="Times New Roman" w:hAnsi="Times New Roman"/>
+          <w:b w:val="false"/>
+          <w:bCs w:val="false"/>
+          <w:i w:val="false"/>
+          <w:iCs w:val="false"/>
+          <w:sz w:val="22"/>
+          <w:szCs w:val="22"/>
+          <w:lang w:val="hr-HR"/>
+        </w:rPr>
+        <w:t>Abidin Durdu</w:t>
+      </w:r>
+      <w:r>
+        <w:rPr>
+          <w:rFonts w:ascii="Times New Roman" w:hAnsi="Times New Roman"/>
+          <w:b w:val="false"/>
+          <w:bCs w:val="false"/>
+          <w:i w:val="false"/>
+          <w:iCs w:val="false"/>
+          <w:sz w:val="22"/>
+          <w:szCs w:val="22"/>
+          <w:lang w:val="hr-HR"/>
+        </w:rPr>
+        <w:t xml:space="preserve"> d</w:t>
+      </w:r>
+      <w:r>
+        <w:rPr>
+          <w:rFonts w:ascii="Times New Roman" w:hAnsi="Times New Roman"/>
+          <w:b w:val="false"/>
+          <w:bCs w:val="false"/>
+          <w:i w:val="false"/>
+          <w:iCs w:val="false"/>
+          <w:sz w:val="22"/>
+          <w:szCs w:val="22"/>
+          <w:lang w:val="hr-HR"/>
+        </w:rPr>
+        <w:t>odao</w:t>
+      </w:r>
+      <w:r>
+        <w:rPr>
+          <w:rFonts w:ascii="Times New Roman" w:hAnsi="Times New Roman"/>
+          <w:b w:val="false"/>
+          <w:bCs w:val="false"/>
+          <w:i w:val="false"/>
+          <w:iCs w:val="false"/>
+          <w:sz w:val="22"/>
+          <w:szCs w:val="22"/>
+          <w:lang w:val="hr-HR"/>
+        </w:rPr>
+        <w:t xml:space="preserve"> back-end i JavaScript potreban za komunikaciju front-enda i back-enda. K</w:t>
       </w:r>
       <w:r>
         <w:rPr>
@@ -14676,7 +14780,33 @@
           <w:szCs w:val="22"/>
           <w:lang w:val="hr-HR"/>
         </w:rPr>
-        <w:t xml:space="preserve"> labelsi, ali to je ispravljeno.</w:t>
+        <w:t xml:space="preserve"> labelsi </w:t>
+      </w:r>
+      <w:r>
+        <w:rPr>
+          <w:rFonts w:ascii="Times New Roman" w:hAnsi="Times New Roman"/>
+          <w:b w:val="false"/>
+          <w:bCs w:val="false"/>
+          <w:i w:val="false"/>
+          <w:iCs w:val="false"/>
+          <w:sz w:val="22"/>
+          <w:szCs w:val="22"/>
+          <w:lang w:val="hr-HR"/>
+        </w:rPr>
+        <w:t>(jer je metoda za evaluaciju aritmetičkih izraza imala pristup samo konstantama, ali ne i labelsima)</w:t>
+      </w:r>
+      <w:r>
+        <w:rPr>
+          <w:rFonts w:ascii="Times New Roman" w:hAnsi="Times New Roman"/>
+          <w:b w:val="false"/>
+          <w:bCs w:val="false"/>
+          <w:i w:val="false"/>
+          <w:iCs w:val="false"/>
+          <w:sz w:val="22"/>
+          <w:szCs w:val="22"/>
+          <w:lang w:val="hr-HR"/>
+        </w:rPr>
+        <w:t>, ali to je ispravljeno.</w:t>
       </w:r>
     </w:p>
     <w:p>
@@ -14766,7 +14896,33 @@
           <w:szCs w:val="22"/>
           <w:lang w:val="hr-HR"/>
         </w:rPr>
-        <w:t xml:space="preserve"> zarez. Ima 1'050 redaka koda. Pretvoriti strojni kod u heksad</w:t>
+        <w:t xml:space="preserve"> zarez </w:t>
+      </w:r>
+      <w:r>
+        <w:rPr>
+          <w:rFonts w:ascii="Times New Roman" w:hAnsi="Times New Roman"/>
+          <w:b w:val="false"/>
+          <w:bCs w:val="false"/>
+          <w:i w:val="false"/>
+          <w:iCs w:val="false"/>
+          <w:sz w:val="22"/>
+          <w:szCs w:val="22"/>
+          <w:lang w:val="hr-HR"/>
+        </w:rPr>
+        <w:t>(U ozbiljnijim compilerima takve bi stvari radio zaseban potprogram zvan semantički analizer.)</w:t>
+      </w:r>
+      <w:r>
+        <w:rPr>
+          <w:rFonts w:ascii="Times New Roman" w:hAnsi="Times New Roman"/>
+          <w:b w:val="false"/>
+          <w:bCs w:val="false"/>
+          <w:i w:val="false"/>
+          <w:iCs w:val="false"/>
+          <w:sz w:val="22"/>
+          <w:szCs w:val="22"/>
+          <w:lang w:val="hr-HR"/>
+        </w:rPr>
+        <w:t>. Ima 1'050 redaka koda. Pretvoriti strojni kod u heksad</w:t>
       </w:r>
       <w:r>
         <w:rPr>
@@ -18142,6 +18298,37 @@
           <w:lang w:val="hr-HR"/>
         </w:rPr>
         <w:t>. Profesor Ivan Aleksi predlagao mi je da ne ugradim podršku za aritmetičke izraze u svoj asembler i da ni ne parsiram asemblerski kod nego da ga pretvorim u dvodimenzionalno polje stringova, gdje svaki redak iz asemblerskog koda predstavlja jedno jednodimenzionalno polje u tom dvodimenzionalnom polju, da prvi string u tom jednodimenzionalnom polju bude potencijalni naziv labela ili prazan string, da drugi string bude glagol, i tako dalje. Ja mislim da je raditi na taj način još kompliciranije.</w:t>
+      </w:r>
+    </w:p>
+    <w:p>
+      <w:pPr>
+        <w:pStyle w:val="Normal"/>
+        <w:ind w:hanging="0" w:left="720" w:right="0"/>
+        <w:jc w:val="both"/>
+        <w:rPr>
+          <w:rFonts w:ascii="Times New Roman" w:hAnsi="Times New Roman"/>
+          <w:b w:val="false"/>
+          <w:bCs w:val="false"/>
+          <w:i w:val="false"/>
+          <w:i w:val="false"/>
+          <w:iCs w:val="false"/>
+          <w:sz w:val="22"/>
+          <w:szCs w:val="22"/>
+          <w:lang w:val="hr-HR"/>
+        </w:rPr>
+      </w:pPr>
+      <w:r>
+        <w:rPr>
+          <w:rFonts w:ascii="Times New Roman" w:hAnsi="Times New Roman"/>
+          <w:b w:val="false"/>
+          <w:bCs w:val="false"/>
+          <w:i w:val="false"/>
+          <w:iCs w:val="false"/>
+          <w:sz w:val="22"/>
+          <w:szCs w:val="22"/>
+          <w:lang w:val="hr-HR"/>
+        </w:rPr>
+        <w:t>Zanimljivo je da danas mnogi asembleri, ako ne i većina asemblera, koriste kombinaciju mog pristupa i pristupa koji je predlagao profesor Ivan Aleksi. Naime, parseri tih asemblera ne prave jedno veliko sintaksno stablo, nego dvodimenzionalno polje malih stabala, od kojih većina stabala ima samo jedan čvor. Samo se aritmetički izrazi i takve stvari pretvaraju u stabla s više čvorova.</w:t>
       </w:r>
     </w:p>
     <w:p>
@@ -21446,7 +21633,111 @@
           <w:szCs w:val="22"/>
           <w:lang w:val="hr-HR"/>
         </w:rPr>
-        <w:t xml:space="preserve"> dodao naredbe kojima se to može mijenjati. Zbog načina na koji je asembler napravljen, ako se te naredbe stave u if-grananje ili while-petlju, može se dogoditi da pretprocesor interpretira konstante kao dekadske, a asembler kao heksadekadske. </w:t>
+        <w:t xml:space="preserve"> dodao naredbe kojima se to može mijenjati. Zbog načina na koji je asembler napravljen, ako se te naredbe stave u if-grananje ili while-petlju, može se dogoditi da pretprocesor </w:t>
+      </w:r>
+      <w:r>
+        <w:rPr>
+          <w:rFonts w:ascii="Times New Roman" w:hAnsi="Times New Roman"/>
+          <w:b w:val="false"/>
+          <w:bCs w:val="false"/>
+          <w:i w:val="false"/>
+          <w:iCs w:val="false"/>
+          <w:sz w:val="22"/>
+          <w:szCs w:val="22"/>
+          <w:lang w:val="hr-HR"/>
+        </w:rPr>
+        <w:t xml:space="preserve">(koji interpretira naredbu </w:t>
+      </w:r>
+      <w:r>
+        <w:rPr>
+          <w:rFonts w:ascii="Times New Roman" w:hAnsi="Times New Roman"/>
+          <w:b w:val="false"/>
+          <w:bCs w:val="false"/>
+          <w:i/>
+          <w:iCs/>
+          <w:sz w:val="22"/>
+          <w:szCs w:val="22"/>
+          <w:lang w:val="hr-HR"/>
+        </w:rPr>
+        <w:t>constant</w:t>
+      </w:r>
+      <w:r>
+        <w:rPr>
+          <w:rFonts w:ascii="Times New Roman" w:hAnsi="Times New Roman"/>
+          <w:b w:val="false"/>
+          <w:bCs w:val="false"/>
+          <w:i w:val="false"/>
+          <w:iCs w:val="false"/>
+          <w:sz w:val="22"/>
+          <w:szCs w:val="22"/>
+          <w:lang w:val="hr-HR"/>
+        </w:rPr>
+        <w:t>)</w:t>
+      </w:r>
+      <w:r>
+        <w:rPr>
+          <w:rFonts w:ascii="Times New Roman" w:hAnsi="Times New Roman"/>
+          <w:b w:val="false"/>
+          <w:bCs w:val="false"/>
+          <w:i w:val="false"/>
+          <w:iCs w:val="false"/>
+          <w:sz w:val="22"/>
+          <w:szCs w:val="22"/>
+          <w:lang w:val="hr-HR"/>
+        </w:rPr>
+        <w:t xml:space="preserve"> interpretira konstante kao dekadske, a asembler </w:t>
+      </w:r>
+      <w:r>
+        <w:rPr>
+          <w:rFonts w:ascii="Times New Roman" w:hAnsi="Times New Roman"/>
+          <w:b w:val="false"/>
+          <w:bCs w:val="false"/>
+          <w:i w:val="false"/>
+          <w:iCs w:val="false"/>
+          <w:sz w:val="22"/>
+          <w:szCs w:val="22"/>
+          <w:lang w:val="hr-HR"/>
+        </w:rPr>
+        <w:t xml:space="preserve">(koji interpretira naredbu </w:t>
+      </w:r>
+      <w:r>
+        <w:rPr>
+          <w:rFonts w:ascii="Times New Roman" w:hAnsi="Times New Roman"/>
+          <w:b w:val="false"/>
+          <w:bCs w:val="false"/>
+          <w:i/>
+          <w:iCs/>
+          <w:sz w:val="22"/>
+          <w:szCs w:val="22"/>
+          <w:lang w:val="hr-HR"/>
+        </w:rPr>
+        <w:t>inst</w:t>
+      </w:r>
+      <w:r>
+        <w:rPr>
+          <w:rFonts w:ascii="Times New Roman" w:hAnsi="Times New Roman"/>
+          <w:b w:val="false"/>
+          <w:bCs w:val="false"/>
+          <w:i w:val="false"/>
+          <w:iCs w:val="false"/>
+          <w:sz w:val="22"/>
+          <w:szCs w:val="22"/>
+          <w:lang w:val="hr-HR"/>
+        </w:rPr>
+        <w:t>)</w:t>
+      </w:r>
+      <w:r>
+        <w:rPr>
+          <w:rFonts w:ascii="Times New Roman" w:hAnsi="Times New Roman"/>
+          <w:b w:val="false"/>
+          <w:bCs w:val="false"/>
+          <w:i w:val="false"/>
+          <w:iCs w:val="false"/>
+          <w:sz w:val="22"/>
+          <w:szCs w:val="22"/>
+          <w:lang w:val="hr-HR"/>
+        </w:rPr>
+        <w:t xml:space="preserve"> kao heksadekadske. </w:t>
       </w:r>
       <w:r>
         <w:rPr>
@@ -25115,6 +25406,188 @@
           <w:szCs w:val="22"/>
           <w:lang w:val="hr-HR"/>
         </w:rPr>
+        <w:t xml:space="preserve">Čim smo ga probali zavrtjeti na SourceForgeu, pojavio se problem da je Abidin Durdu zamislio da se lozinka čita iz </w:t>
+      </w:r>
+      <w:r>
+        <w:rPr>
+          <w:rFonts w:ascii="Courier New" w:hAnsi="Courier New"/>
+          <w:b w:val="false"/>
+          <w:bCs w:val="false"/>
+          <w:i w:val="false"/>
+          <w:iCs w:val="false"/>
+          <w:sz w:val="22"/>
+          <w:szCs w:val="22"/>
+          <w:lang w:val="hr-HR"/>
+        </w:rPr>
+        <w:t>.env</w:t>
+      </w:r>
+      <w:r>
+        <w:rPr>
+          <w:rFonts w:ascii="Times New Roman" w:hAnsi="Times New Roman"/>
+          <w:b w:val="false"/>
+          <w:bCs w:val="false"/>
+          <w:i w:val="false"/>
+          <w:iCs w:val="false"/>
+          <w:sz w:val="22"/>
+          <w:szCs w:val="22"/>
+          <w:lang w:val="hr-HR"/>
+        </w:rPr>
+        <w:t xml:space="preserve"> datoteke naredbom </w:t>
+      </w:r>
+      <w:r>
+        <w:rPr>
+          <w:rFonts w:ascii="Courier New" w:hAnsi="Courier New"/>
+          <w:b w:val="false"/>
+          <w:bCs w:val="false"/>
+          <w:i w:val="false"/>
+          <w:iCs w:val="false"/>
+          <w:sz w:val="22"/>
+          <w:szCs w:val="22"/>
+          <w:lang w:val="hr-HR"/>
+        </w:rPr>
+        <w:t>getenv</w:t>
+      </w:r>
+      <w:r>
+        <w:rPr>
+          <w:rFonts w:ascii="Times New Roman" w:hAnsi="Times New Roman"/>
+          <w:b w:val="false"/>
+          <w:bCs w:val="false"/>
+          <w:i w:val="false"/>
+          <w:iCs w:val="false"/>
+          <w:sz w:val="22"/>
+          <w:szCs w:val="22"/>
+          <w:lang w:val="hr-HR"/>
+        </w:rPr>
+        <w:t xml:space="preserve">, ali to na SourceForgeu nije funkcioniralo. Zato smo odlučili da </w:t>
+      </w:r>
+      <w:r>
+        <w:rPr>
+          <w:rFonts w:ascii="Courier New" w:hAnsi="Courier New"/>
+          <w:b w:val="false"/>
+          <w:bCs w:val="false"/>
+          <w:i w:val="false"/>
+          <w:iCs w:val="false"/>
+          <w:sz w:val="22"/>
+          <w:szCs w:val="22"/>
+          <w:lang w:val="hr-HR"/>
+        </w:rPr>
+        <w:t>.env</w:t>
+      </w:r>
+      <w:r>
+        <w:rPr>
+          <w:rFonts w:ascii="Times New Roman" w:hAnsi="Times New Roman"/>
+          <w:b w:val="false"/>
+          <w:bCs w:val="false"/>
+          <w:i w:val="false"/>
+          <w:iCs w:val="false"/>
+          <w:sz w:val="22"/>
+          <w:szCs w:val="22"/>
+          <w:lang w:val="hr-HR"/>
+        </w:rPr>
+        <w:t xml:space="preserve"> datoteka sadrži samo string „</w:t>
+      </w:r>
+      <w:r>
+        <w:rPr>
+          <w:rFonts w:ascii="Courier New" w:hAnsi="Courier New"/>
+          <w:b w:val="false"/>
+          <w:bCs w:val="false"/>
+          <w:i w:val="false"/>
+          <w:iCs w:val="false"/>
+          <w:sz w:val="22"/>
+          <w:szCs w:val="22"/>
+          <w:lang w:val="hr-HR"/>
+        </w:rPr>
+        <w:t>password=</w:t>
+      </w:r>
+      <w:r>
+        <w:rPr>
+          <w:rFonts w:ascii="Courier New" w:hAnsi="Courier New"/>
+          <w:b w:val="false"/>
+          <w:bCs w:val="false"/>
+          <w:i/>
+          <w:iCs/>
+          <w:sz w:val="22"/>
+          <w:szCs w:val="22"/>
+          <w:lang w:val="hr-HR"/>
+        </w:rPr>
+        <w:t>lozinka</w:t>
+      </w:r>
+      <w:r>
+        <w:rPr>
+          <w:rFonts w:ascii="Courier New" w:hAnsi="Courier New"/>
+          <w:b w:val="false"/>
+          <w:bCs w:val="false"/>
+          <w:i w:val="false"/>
+          <w:iCs w:val="false"/>
+          <w:sz w:val="22"/>
+          <w:szCs w:val="22"/>
+          <w:lang w:val="hr-HR"/>
+        </w:rPr>
+        <w:t>\r\n</w:t>
+      </w:r>
+      <w:r>
+        <w:rPr>
+          <w:rFonts w:ascii="Times New Roman" w:hAnsi="Times New Roman"/>
+          <w:b w:val="false"/>
+          <w:bCs w:val="false"/>
+          <w:i w:val="false"/>
+          <w:iCs w:val="false"/>
+          <w:sz w:val="22"/>
+          <w:szCs w:val="22"/>
+          <w:lang w:val="hr-HR"/>
+        </w:rPr>
+        <w:t xml:space="preserve">”, te da se čita s </w:t>
+      </w:r>
+      <w:r>
+        <w:rPr>
+          <w:rFonts w:ascii="Courier New" w:hAnsi="Courier New"/>
+          <w:b w:val="false"/>
+          <w:bCs w:val="false"/>
+          <w:i w:val="false"/>
+          <w:iCs w:val="false"/>
+          <w:sz w:val="22"/>
+          <w:szCs w:val="22"/>
+          <w:lang w:val="hr-HR"/>
+        </w:rPr>
+        <w:t>file_get_contents</w:t>
+      </w:r>
+      <w:r>
+        <w:rPr>
+          <w:rFonts w:ascii="Times New Roman" w:hAnsi="Times New Roman"/>
+          <w:b w:val="false"/>
+          <w:bCs w:val="false"/>
+          <w:i w:val="false"/>
+          <w:iCs w:val="false"/>
+          <w:sz w:val="22"/>
+          <w:szCs w:val="22"/>
+          <w:lang w:val="hr-HR"/>
+        </w:rPr>
+        <w:t>.</w:t>
+      </w:r>
+      <w:r>
+        <w:rPr>
+          <w:rFonts w:ascii="Times New Roman" w:hAnsi="Times New Roman"/>
+          <w:b w:val="false"/>
+          <w:bCs w:val="false"/>
+          <w:i w:val="false"/>
+          <w:iCs w:val="false"/>
+          <w:sz w:val="22"/>
+          <w:szCs w:val="22"/>
+          <w:lang w:val="hr-HR"/>
+        </w:rPr>
+        <w:t xml:space="preserve"> </w:t>
+      </w:r>
+      <w:r>
+        <w:rPr>
+          <w:rFonts w:ascii="Times New Roman" w:hAnsi="Times New Roman"/>
+          <w:b w:val="false"/>
+          <w:bCs w:val="false"/>
+          <w:i w:val="false"/>
+          <w:iCs w:val="false"/>
+          <w:sz w:val="22"/>
+          <w:szCs w:val="22"/>
+          <w:lang w:val="hr-HR"/>
+        </w:rPr>
         <w:t xml:space="preserve">Kasnije se pojavio problem da ta datoteka postavlja HTTP status code na 200 čak i kada se je dogodila pogreška (recimo, da program s traženim id-jem ne postoji), što je uzrokovalo pogreške u cachingu. Naime, CloudFlare je cachao te poruke o pogreškama kao da su programi, i, prema tome, ako pogledaš prvo postoji li program s nekim id-jem, utvrdiš da ne postoji, i onda ga uploadaš, on će i dalje još dugo vremena tvrditi da ne postoji. No to sam ispravio tako što sam u razne dijelove programa postavio naredbe kao </w:t>
       </w:r>
       <w:r>
@@ -25141,7 +25614,46 @@
           <w:szCs w:val="22"/>
           <w:lang w:val="hr-HR"/>
         </w:rPr>
-        <w:t>.</w:t>
+        <w:t xml:space="preserve">. </w:t>
+      </w:r>
+      <w:r>
+        <w:rPr>
+          <w:rFonts w:ascii="Times New Roman" w:hAnsi="Times New Roman"/>
+          <w:b w:val="false"/>
+          <w:bCs w:val="false"/>
+          <w:i w:val="false"/>
+          <w:iCs w:val="false"/>
+          <w:sz w:val="22"/>
+          <w:szCs w:val="22"/>
+          <w:lang w:val="hr-HR"/>
+        </w:rPr>
+        <w:t xml:space="preserve">Nepotrebno za reći, datoeke </w:t>
+      </w:r>
+      <w:r>
+        <w:rPr>
+          <w:rFonts w:ascii="Courier New" w:hAnsi="Courier New"/>
+          <w:b w:val="false"/>
+          <w:bCs w:val="false"/>
+          <w:i w:val="false"/>
+          <w:iCs w:val="false"/>
+          <w:sz w:val="22"/>
+          <w:szCs w:val="22"/>
+          <w:lang w:val="hr-HR"/>
+        </w:rPr>
+        <w:t>db.php</w:t>
+      </w:r>
+      <w:r>
+        <w:rPr>
+          <w:rFonts w:ascii="Times New Roman" w:hAnsi="Times New Roman"/>
+          <w:b w:val="false"/>
+          <w:bCs w:val="false"/>
+          <w:i w:val="false"/>
+          <w:iCs w:val="false"/>
+          <w:sz w:val="22"/>
+          <w:szCs w:val="22"/>
+          <w:lang w:val="hr-HR"/>
+        </w:rPr>
+        <w:t xml:space="preserve"> nema na GitHub Pagesu, nego samo na SourceForgeu.</w:t>
       </w:r>
     </w:p>
     <w:p>
@@ -25345,7 +25857,46 @@
           <w:szCs w:val="22"/>
           <w:lang w:val="hr-HR"/>
         </w:rPr>
-        <w:t>.</w:t>
+        <w:t xml:space="preserve">. </w:t>
+      </w:r>
+      <w:r>
+        <w:rPr>
+          <w:rFonts w:ascii="Times New Roman" w:hAnsi="Times New Roman"/>
+          <w:b w:val="false"/>
+          <w:bCs w:val="false"/>
+          <w:i w:val="false"/>
+          <w:iCs w:val="false"/>
+          <w:sz w:val="22"/>
+          <w:szCs w:val="22"/>
+          <w:lang w:val="hr-HR"/>
+        </w:rPr>
+        <w:t xml:space="preserve">Naravno, datoteke </w:t>
+      </w:r>
+      <w:r>
+        <w:rPr>
+          <w:rFonts w:ascii="Courier New" w:hAnsi="Courier New"/>
+          <w:b w:val="false"/>
+          <w:bCs w:val="false"/>
+          <w:i w:val="false"/>
+          <w:iCs w:val="false"/>
+          <w:sz w:val="22"/>
+          <w:szCs w:val="22"/>
+          <w:lang w:val="hr-HR"/>
+        </w:rPr>
+        <w:t>viewer.js</w:t>
+      </w:r>
+      <w:r>
+        <w:rPr>
+          <w:rFonts w:ascii="Times New Roman" w:hAnsi="Times New Roman"/>
+          <w:b w:val="false"/>
+          <w:bCs w:val="false"/>
+          <w:i w:val="false"/>
+          <w:iCs w:val="false"/>
+          <w:sz w:val="22"/>
+          <w:szCs w:val="22"/>
+          <w:lang w:val="hr-HR"/>
+        </w:rPr>
+        <w:t xml:space="preserve"> nema na GitHub Pagesu, nego samo na SourceForgeu.</w:t>
       </w:r>
     </w:p>
     <w:p>
@@ -25847,6 +26398,93 @@
           <w:lang w:val="hr-HR"/>
         </w:rPr>
         <w:t>. Poruke o pogrešci ne počinju tako, ali tako počinje ispravan odgovor servera.</w:t>
+      </w:r>
+    </w:p>
+    <w:p>
+      <w:pPr>
+        <w:pStyle w:val="Normal"/>
+        <w:numPr>
+          <w:ilvl w:val="0"/>
+          <w:numId w:val="0"/>
+        </w:numPr>
+        <w:ind w:hanging="0" w:left="720" w:right="0"/>
+        <w:jc w:val="both"/>
+        <w:rPr>
+          <w:rFonts w:ascii="Times New Roman" w:hAnsi="Times New Roman"/>
+          <w:b w:val="false"/>
+          <w:bCs w:val="false"/>
+          <w:i w:val="false"/>
+          <w:i w:val="false"/>
+          <w:iCs w:val="false"/>
+          <w:sz w:val="22"/>
+          <w:szCs w:val="22"/>
+          <w:lang w:val="hr-HR"/>
+        </w:rPr>
+      </w:pPr>
+      <w:r>
+        <w:rPr>
+          <w:rFonts w:ascii="Times New Roman" w:hAnsi="Times New Roman"/>
+          <w:b w:val="false"/>
+          <w:bCs w:val="false"/>
+          <w:i w:val="false"/>
+          <w:iCs w:val="false"/>
+          <w:sz w:val="22"/>
+          <w:szCs w:val="22"/>
+          <w:lang w:val="hr-HR"/>
+        </w:rPr>
+        <w:t xml:space="preserve">Datoteke </w:t>
+      </w:r>
+      <w:r>
+        <w:rPr>
+          <w:rFonts w:ascii="Courier New" w:hAnsi="Courier New"/>
+          <w:b w:val="false"/>
+          <w:bCs w:val="false"/>
+          <w:i w:val="false"/>
+          <w:iCs w:val="false"/>
+          <w:sz w:val="22"/>
+          <w:szCs w:val="22"/>
+          <w:lang w:val="hr-HR"/>
+        </w:rPr>
+        <w:t>sharer.js</w:t>
+      </w:r>
+      <w:r>
+        <w:rPr>
+          <w:rFonts w:ascii="Times New Roman" w:hAnsi="Times New Roman"/>
+          <w:b w:val="false"/>
+          <w:bCs w:val="false"/>
+          <w:i w:val="false"/>
+          <w:iCs w:val="false"/>
+          <w:sz w:val="22"/>
+          <w:szCs w:val="22"/>
+          <w:lang w:val="hr-HR"/>
+        </w:rPr>
+        <w:t xml:space="preserve">, naravno, kao ni datoteke </w:t>
+      </w:r>
+      <w:r>
+        <w:rPr>
+          <w:rFonts w:ascii="Courier New" w:hAnsi="Courier New"/>
+          <w:b w:val="false"/>
+          <w:bCs w:val="false"/>
+          <w:i w:val="false"/>
+          <w:iCs w:val="false"/>
+          <w:sz w:val="22"/>
+          <w:szCs w:val="22"/>
+          <w:lang w:val="hr-HR"/>
+        </w:rPr>
+        <w:t>viewer.js</w:t>
+      </w:r>
+      <w:r>
+        <w:rPr>
+          <w:rFonts w:ascii="Times New Roman" w:hAnsi="Times New Roman"/>
+          <w:b w:val="false"/>
+          <w:bCs w:val="false"/>
+          <w:i w:val="false"/>
+          <w:iCs w:val="false"/>
+          <w:sz w:val="22"/>
+          <w:szCs w:val="22"/>
+          <w:lang w:val="hr-HR"/>
+        </w:rPr>
+        <w:t>, nema na GitHub Pagesu, nego samo na SourceForgeu.</w:t>
       </w:r>
     </w:p>
     <w:p>
@@ -34394,6 +35032,14 @@
         <w:jc w:val="both"/>
         <w:rPr>
           <w:rFonts w:ascii="Courier New" w:hAnsi="Courier New"/>
+          <w:b w:val="false"/>
+          <w:bCs w:val="false"/>
+          <w:i w:val="false"/>
+          <w:i w:val="false"/>
+          <w:iCs w:val="false"/>
+          <w:sz w:val="22"/>
+          <w:szCs w:val="22"/>
+          <w:lang w:val="hr-HR"/>
         </w:rPr>
       </w:pPr>
       <w:r>
@@ -35879,6 +36525,14 @@
         <w:jc w:val="both"/>
         <w:rPr>
           <w:rFonts w:ascii="Courier New" w:hAnsi="Courier New"/>
+          <w:b w:val="false"/>
+          <w:bCs w:val="false"/>
+          <w:i w:val="false"/>
+          <w:i w:val="false"/>
+          <w:iCs w:val="false"/>
+          <w:sz w:val="22"/>
+          <w:szCs w:val="22"/>
+          <w:lang w:val="hr-HR"/>
         </w:rPr>
       </w:pPr>
       <w:r>

</xml_diff>

<commit_message>
Mentioned @Gb-JS contributions to Header Script in the docs
</commit_message>
<xml_diff>
--- a/seminar/PicoBlaze.docx
+++ b/seminar/PicoBlaze.docx
@@ -3996,7 +3996,20 @@
           <w:szCs w:val="22"/>
           <w:lang w:val="hr-HR"/>
         </w:rPr>
-        <w:t>.</w:t>
+        <w:t xml:space="preserve">. </w:t>
+      </w:r>
+      <w:r>
+        <w:rPr>
+          <w:rFonts w:ascii="Times New Roman" w:hAnsi="Times New Roman"/>
+          <w:b w:val="false"/>
+          <w:bCs w:val="false"/>
+          <w:i/>
+          <w:iCs/>
+          <w:sz w:val="22"/>
+          <w:szCs w:val="22"/>
+          <w:lang w:val="hr-HR"/>
+        </w:rPr>
+        <w:t>Još kasnije sam dobio suradnika iz Yorubalanda iz Nigerije poznatog na GitHubu kao Gb-JS, a na Discordu kao JoshScript.</w:t>
       </w:r>
     </w:p>
     <w:p>
@@ -14491,6 +14504,67 @@
         <w:pStyle w:val="Normal"/>
         <w:numPr>
           <w:ilvl w:val="0"/>
+          <w:numId w:val="0"/>
+        </w:numPr>
+        <w:ind w:hanging="0" w:left="720" w:right="0"/>
+        <w:jc w:val="both"/>
+        <w:rPr>
+          <w:rFonts w:ascii="Times New Roman" w:hAnsi="Times New Roman"/>
+          <w:b w:val="false"/>
+          <w:bCs w:val="false"/>
+          <w:i w:val="false"/>
+          <w:i w:val="false"/>
+          <w:iCs w:val="false"/>
+          <w:sz w:val="22"/>
+          <w:szCs w:val="22"/>
+          <w:lang w:val="hr-HR"/>
+        </w:rPr>
+      </w:pPr>
+      <w:r>
+        <w:rPr>
+          <w:rFonts w:ascii="Times New Roman" w:hAnsi="Times New Roman"/>
+          <w:b w:val="false"/>
+          <w:bCs w:val="false"/>
+          <w:i w:val="false"/>
+          <w:iCs w:val="false"/>
+          <w:sz w:val="22"/>
+          <w:szCs w:val="22"/>
+          <w:lang w:val="hr-HR"/>
+        </w:rPr>
+        <w:t xml:space="preserve">20. svibnja 2025. godine dobio sam pull request od GitHub korisnika Gb-JS iz Yorubalanda iz Nigerije, poznatog na Discordu kao JoshScript (aktivan na WebAssembly serveru), koji sam prihvatio. Gb-JS radio je sitna refaktoriranja </w:t>
+      </w:r>
+      <w:r>
+        <w:rPr>
+          <w:rFonts w:ascii="Courier New" w:hAnsi="Courier New"/>
+          <w:b w:val="false"/>
+          <w:bCs w:val="false"/>
+          <w:i w:val="false"/>
+          <w:iCs w:val="false"/>
+          <w:sz w:val="22"/>
+          <w:szCs w:val="22"/>
+          <w:lang w:val="hr-HR"/>
+        </w:rPr>
+        <w:t>headerScript.js</w:t>
+      </w:r>
+      <w:r>
+        <w:rPr>
+          <w:rFonts w:ascii="Times New Roman" w:hAnsi="Times New Roman"/>
+          <w:b w:val="false"/>
+          <w:bCs w:val="false"/>
+          <w:i w:val="false"/>
+          <w:iCs w:val="false"/>
+          <w:sz w:val="22"/>
+          <w:szCs w:val="22"/>
+          <w:lang w:val="hr-HR"/>
+        </w:rPr>
+        <w:t xml:space="preserve"> datoteke.</w:t>
+      </w:r>
+    </w:p>
+    <w:p>
+      <w:pPr>
+        <w:pStyle w:val="Normal"/>
+        <w:numPr>
+          <w:ilvl w:val="0"/>
           <w:numId w:val="1"/>
         </w:numPr>
         <w:ind w:hanging="360" w:left="720" w:right="0"/>
@@ -25627,7 +25701,33 @@
           <w:szCs w:val="22"/>
           <w:lang w:val="hr-HR"/>
         </w:rPr>
-        <w:t xml:space="preserve">Nepotrebno za reći, datoeke </w:t>
+        <w:t>Nepotrebno za reći, dato</w:t>
+      </w:r>
+      <w:r>
+        <w:rPr>
+          <w:rFonts w:ascii="Times New Roman" w:hAnsi="Times New Roman"/>
+          <w:b w:val="false"/>
+          <w:bCs w:val="false"/>
+          <w:i w:val="false"/>
+          <w:iCs w:val="false"/>
+          <w:sz w:val="22"/>
+          <w:szCs w:val="22"/>
+          <w:lang w:val="hr-HR"/>
+        </w:rPr>
+        <w:t>t</w:t>
+      </w:r>
+      <w:r>
+        <w:rPr>
+          <w:rFonts w:ascii="Times New Roman" w:hAnsi="Times New Roman"/>
+          <w:b w:val="false"/>
+          <w:bCs w:val="false"/>
+          <w:i w:val="false"/>
+          <w:iCs w:val="false"/>
+          <w:sz w:val="22"/>
+          <w:szCs w:val="22"/>
+          <w:lang w:val="hr-HR"/>
+        </w:rPr>
+        <w:t xml:space="preserve">eke </w:t>
       </w:r>
       <w:r>
         <w:rPr>
@@ -41463,7 +41563,15 @@
           <w:iCs/>
           <w:lang w:val="hr-HR"/>
         </w:rPr>
-        <w:t>Later I also got a contributor called Abidin Durdu from Turkey, who made a back-end using PHP and MySQL.</w:t>
+        <w:t xml:space="preserve">Later I also got a contributor called Abidin Durdu from Turkey, who made a back-end using PHP and MySQL. </w:t>
+      </w:r>
+      <w:r>
+        <w:rPr>
+          <w:i/>
+          <w:iCs/>
+          <w:lang w:val="hr-HR"/>
+        </w:rPr>
+        <w:t>Later on I received contributions from a GitHub user Gb-JS, who is from Yorubaland in Nigeria.</w:t>
       </w:r>
       <w:r>
         <w:br w:type="page"/>

</xml_diff>

<commit_message>
Documented what is new in PicoBlaze Simulator v5.4.5
</commit_message>
<xml_diff>
--- a/seminar/PicoBlaze.docx
+++ b/seminar/PicoBlaze.docx
@@ -13520,7 +13520,101 @@
           <w:szCs w:val="22"/>
           <w:lang w:val="hr-HR"/>
         </w:rPr>
-        <w:t>-u, naime, da način na koji sam napisao CSS uzrokuje layout trashing i usporava cijeli program oko 12 puta, a više o tome možete pročitati na kraju ovog teksta.</w:t>
+        <w:t xml:space="preserve">-u, naime, da način na koji sam napisao CSS uzrokuje layout trashing i usporava cijeli program oko 12 puta, a više o tome možete pročitati na kraju ovog teksta. </w:t>
+      </w:r>
+      <w:r>
+        <w:rPr>
+          <w:rFonts w:ascii="Times New Roman" w:hAnsi="Times New Roman"/>
+          <w:b w:val="false"/>
+          <w:bCs w:val="false"/>
+          <w:i w:val="false"/>
+          <w:iCs w:val="false"/>
+          <w:sz w:val="22"/>
+          <w:szCs w:val="22"/>
+          <w:lang w:val="hr-HR"/>
+        </w:rPr>
+        <w:t xml:space="preserve">Kasnije sam uočio da Firefox 52 ignorira CSS naredbu </w:t>
+      </w:r>
+      <w:r>
+        <w:rPr>
+          <w:rFonts w:ascii="Courier New" w:hAnsi="Courier New"/>
+          <w:b w:val="false"/>
+          <w:bCs w:val="false"/>
+          <w:i w:val="false"/>
+          <w:iCs w:val="false"/>
+          <w:sz w:val="22"/>
+          <w:szCs w:val="22"/>
+          <w:lang w:val="hr-HR"/>
+        </w:rPr>
+        <w:t>margin-right</w:t>
+      </w:r>
+      <w:r>
+        <w:rPr>
+          <w:rFonts w:ascii="Times New Roman" w:hAnsi="Times New Roman"/>
+          <w:b w:val="false"/>
+          <w:bCs w:val="false"/>
+          <w:i w:val="false"/>
+          <w:iCs w:val="false"/>
+          <w:sz w:val="22"/>
+          <w:szCs w:val="22"/>
+          <w:lang w:val="hr-HR"/>
+        </w:rPr>
+        <w:t xml:space="preserve"> na najdesnijem elementu u flexboxu, čineći time da on bude priljepljen za desni border. To sam riješio CSS pseudoelementima, ovako:</w:t>
+      </w:r>
+    </w:p>
+    <w:p>
+      <w:pPr>
+        <w:pStyle w:val="Normal"/>
+        <w:numPr>
+          <w:ilvl w:val="0"/>
+          <w:numId w:val="0"/>
+        </w:numPr>
+        <w:ind w:hanging="0" w:left="720" w:right="0"/>
+        <w:jc w:val="left"/>
+        <w:rPr>
+          <w:rFonts w:ascii="Courier New" w:hAnsi="Courier New"/>
+          <w:b w:val="false"/>
+          <w:bCs w:val="false"/>
+          <w:i w:val="false"/>
+          <w:i w:val="false"/>
+          <w:iCs w:val="false"/>
+          <w:sz w:val="22"/>
+          <w:szCs w:val="22"/>
+          <w:lang w:val="hr-HR"/>
+        </w:rPr>
+      </w:pPr>
+      <w:r>
+        <w:rPr>
+          <w:rFonts w:ascii="Courier New" w:hAnsi="Courier New"/>
+          <w:b w:val="false"/>
+          <w:bCs w:val="false"/>
+          <w:i w:val="false"/>
+          <w:iCs w:val="false"/>
+          <w:sz w:val="22"/>
+          <w:szCs w:val="22"/>
+          <w:lang w:val="hr-HR"/>
+        </w:rPr>
+        <w:t>.exampleCodeLink:last-child::after {</w:t>
+        <w:br/>
+        <w:t xml:space="preserve">  /*</w:t>
+        <w:br/>
+        <w:t xml:space="preserve">  Firefox 52, apparently, ignores margin-right on the last element of the</w:t>
+        <w:br/>
+        <w:t xml:space="preserve">  flexbox. So, let's solve it somewhow differently.</w:t>
+        <w:br/>
+        <w:t xml:space="preserve">  */</w:t>
+        <w:br/>
+        <w:t xml:space="preserve">  content: "   ";</w:t>
+        <w:br/>
+        <w:t xml:space="preserve">  display: block;</w:t>
+        <w:br/>
+        <w:t xml:space="preserve">  width: 1px;</w:t>
+        <w:br/>
+        <w:t xml:space="preserve">  flex-shrink: 0;</w:t>
+        <w:br/>
+        <w:t xml:space="preserve">  white-space: pre;</w:t>
+        <w:br/>
+        <w:t>}</w:t>
       </w:r>
     </w:p>
     <w:p>

</xml_diff>

<commit_message>
Talked about #42 in the documentation
</commit_message>
<xml_diff>
--- a/seminar/PicoBlaze.docx
+++ b/seminar/PicoBlaze.docx
@@ -19538,6 +19538,268 @@
     <w:p>
       <w:pPr>
         <w:pStyle w:val="Normal"/>
+        <w:ind w:hanging="0" w:left="720" w:right="0"/>
+        <w:jc w:val="both"/>
+        <w:rPr>
+          <w:rFonts w:ascii="Times New Roman" w:hAnsi="Times New Roman"/>
+          <w:b w:val="false"/>
+          <w:bCs w:val="false"/>
+          <w:i w:val="false"/>
+          <w:i w:val="false"/>
+          <w:iCs w:val="false"/>
+          <w:sz w:val="22"/>
+          <w:szCs w:val="22"/>
+          <w:lang w:val="hr-HR"/>
+        </w:rPr>
+      </w:pPr>
+      <w:r>
+        <w:rPr>
+          <w:rFonts w:ascii="Times New Roman" w:hAnsi="Times New Roman"/>
+          <w:b w:val="false"/>
+          <w:bCs w:val="false"/>
+          <w:i w:val="false"/>
+          <w:iCs w:val="false"/>
+          <w:sz w:val="22"/>
+          <w:szCs w:val="22"/>
+          <w:lang w:val="hr-HR"/>
+        </w:rPr>
+        <w:t>Do verzije v5.4.5 u parseru je postojao bug u implementaciji trećeg koraka algoritma, što se tiče detekcije unarnih operatora. Recimo da netko napiše ovakav neispravan asemblerski program:</w:t>
+      </w:r>
+    </w:p>
+    <w:p>
+      <w:pPr>
+        <w:pStyle w:val="Normal"/>
+        <w:ind w:hanging="0" w:left="720" w:right="0"/>
+        <w:jc w:val="both"/>
+        <w:rPr>
+          <w:rFonts w:ascii="Courier New" w:hAnsi="Courier New"/>
+          <w:b w:val="false"/>
+          <w:bCs w:val="false"/>
+          <w:i w:val="false"/>
+          <w:i w:val="false"/>
+          <w:iCs w:val="false"/>
+          <w:sz w:val="22"/>
+          <w:szCs w:val="22"/>
+          <w:lang w:val="hr-HR"/>
+        </w:rPr>
+      </w:pPr>
+      <w:r>
+        <w:rPr>
+          <w:rFonts w:ascii="Courier New" w:hAnsi="Courier New"/>
+          <w:b w:val="false"/>
+          <w:bCs w:val="false"/>
+          <w:i w:val="false"/>
+          <w:iCs w:val="false"/>
+          <w:sz w:val="22"/>
+          <w:szCs w:val="22"/>
+          <w:lang w:val="hr-HR"/>
+        </w:rPr>
+        <w:t>address 0</w:t>
+      </w:r>
+    </w:p>
+    <w:p>
+      <w:pPr>
+        <w:pStyle w:val="Normal"/>
+        <w:ind w:hanging="0" w:left="720" w:right="0"/>
+        <w:jc w:val="both"/>
+        <w:rPr>
+          <w:rFonts w:ascii="Courier New" w:hAnsi="Courier New"/>
+          <w:b w:val="false"/>
+          <w:bCs w:val="false"/>
+          <w:i w:val="false"/>
+          <w:i w:val="false"/>
+          <w:iCs w:val="false"/>
+          <w:sz w:val="22"/>
+          <w:szCs w:val="22"/>
+          <w:lang w:val="hr-HR"/>
+        </w:rPr>
+      </w:pPr>
+      <w:r>
+        <w:rPr>
+          <w:rFonts w:ascii="Courier New" w:hAnsi="Courier New"/>
+          <w:b w:val="false"/>
+          <w:bCs w:val="false"/>
+          <w:i w:val="false"/>
+          <w:iCs w:val="false"/>
+          <w:sz w:val="22"/>
+          <w:szCs w:val="22"/>
+          <w:lang w:val="hr-HR"/>
+        </w:rPr>
+        <w:t>inst 5++</w:t>
+      </w:r>
+    </w:p>
+    <w:p>
+      <w:pPr>
+        <w:pStyle w:val="Normal"/>
+        <w:ind w:hanging="0" w:left="720" w:right="0"/>
+        <w:jc w:val="both"/>
+        <w:rPr>
+          <w:rFonts w:ascii="Times New Roman" w:hAnsi="Times New Roman"/>
+          <w:b w:val="false"/>
+          <w:bCs w:val="false"/>
+          <w:i w:val="false"/>
+          <w:i w:val="false"/>
+          <w:iCs w:val="false"/>
+          <w:sz w:val="22"/>
+          <w:szCs w:val="22"/>
+          <w:lang w:val="hr-HR"/>
+        </w:rPr>
+      </w:pPr>
+      <w:r>
+        <w:rPr>
+          <w:rFonts w:ascii="Times New Roman" w:hAnsi="Times New Roman"/>
+          <w:b w:val="false"/>
+          <w:bCs w:val="false"/>
+          <w:i w:val="false"/>
+          <w:iCs w:val="false"/>
+          <w:sz w:val="22"/>
+          <w:szCs w:val="22"/>
+          <w:lang w:val="hr-HR"/>
+        </w:rPr>
+        <w:t>Asembler se rušio ovom porukom o pogrešci:</w:t>
+      </w:r>
+    </w:p>
+    <w:p>
+      <w:pPr>
+        <w:pStyle w:val="Normal"/>
+        <w:ind w:hanging="0" w:left="720" w:right="0"/>
+        <w:jc w:val="both"/>
+        <w:rPr>
+          <w:rFonts w:ascii="Times New Roman" w:hAnsi="Times New Roman"/>
+          <w:b w:val="false"/>
+          <w:bCs w:val="false"/>
+          <w:i w:val="false"/>
+          <w:i w:val="false"/>
+          <w:iCs w:val="false"/>
+          <w:sz w:val="22"/>
+          <w:szCs w:val="22"/>
+          <w:lang w:val="hr-HR"/>
+        </w:rPr>
+      </w:pPr>
+      <w:r>
+        <w:rPr>
+          <w:rFonts w:ascii="Times New Roman" w:hAnsi="Times New Roman"/>
+          <w:b w:val="false"/>
+          <w:bCs w:val="false"/>
+          <w:i w:val="false"/>
+          <w:iCs w:val="false"/>
+          <w:sz w:val="22"/>
+          <w:szCs w:val="22"/>
+          <w:lang w:val="hr-HR"/>
+        </w:rPr>
+        <w:drawing>
+          <wp:inline distT="0" distB="0" distL="0" distR="0">
+            <wp:extent cx="4274820" cy="1653540"/>
+            <wp:effectExtent l="0" t="0" r="0" b="0"/>
+            <wp:docPr id="14" name="Image18" descr=""/>
+            <wp:cNvGraphicFramePr>
+              <a:graphicFrameLocks xmlns:a="http://schemas.openxmlformats.org/drawingml/2006/main" noChangeAspect="1"/>
+            </wp:cNvGraphicFramePr>
+            <a:graphic xmlns:a="http://schemas.openxmlformats.org/drawingml/2006/main">
+              <a:graphicData uri="http://schemas.openxmlformats.org/drawingml/2006/picture">
+                <pic:pic xmlns:pic="http://schemas.openxmlformats.org/drawingml/2006/picture">
+                  <pic:nvPicPr>
+                    <pic:cNvPr id="14" name="Image18" descr=""/>
+                    <pic:cNvPicPr>
+                      <a:picLocks noChangeAspect="1" noChangeArrowheads="1"/>
+                    </pic:cNvPicPr>
+                  </pic:nvPicPr>
+                  <pic:blipFill>
+                    <a:blip r:embed="rId14"/>
+                    <a:stretch>
+                      <a:fillRect/>
+                    </a:stretch>
+                  </pic:blipFill>
+                  <pic:spPr bwMode="auto">
+                    <a:xfrm>
+                      <a:off x="0" y="0"/>
+                      <a:ext cx="4274820" cy="1653540"/>
+                    </a:xfrm>
+                    <a:prstGeom prst="rect">
+                      <a:avLst/>
+                    </a:prstGeom>
+                    <a:noFill/>
+                  </pic:spPr>
+                </pic:pic>
+              </a:graphicData>
+            </a:graphic>
+          </wp:inline>
+        </w:drawing>
+      </w:r>
+    </w:p>
+    <w:p>
+      <w:pPr>
+        <w:pStyle w:val="Normal"/>
+        <w:ind w:hanging="0" w:left="720" w:right="0"/>
+        <w:jc w:val="both"/>
+        <w:rPr>
+          <w:rFonts w:ascii="Times New Roman" w:hAnsi="Times New Roman"/>
+          <w:b w:val="false"/>
+          <w:bCs w:val="false"/>
+          <w:i w:val="false"/>
+          <w:i w:val="false"/>
+          <w:iCs w:val="false"/>
+          <w:sz w:val="22"/>
+          <w:szCs w:val="22"/>
+          <w:lang w:val="hr-HR"/>
+        </w:rPr>
+      </w:pPr>
+      <w:r>
+        <w:rPr>
+          <w:rFonts w:ascii="Times New Roman" w:hAnsi="Times New Roman"/>
+          <w:b w:val="false"/>
+          <w:bCs w:val="false"/>
+          <w:i w:val="false"/>
+          <w:iCs w:val="false"/>
+          <w:sz w:val="22"/>
+          <w:szCs w:val="22"/>
+          <w:lang w:val="hr-HR"/>
+        </w:rPr>
+        <w:t xml:space="preserve">Naime, kada je parser provjeravao je li idući token nakon plusa ili minusa zarez ili znak za novi red, nije prije toga provjeravao je li taj plus ili minus možda posljednji token u asemblerskom programu, i zato je radio </w:t>
+      </w:r>
+      <w:r>
+        <w:rPr>
+          <w:rFonts w:ascii="Times New Roman" w:hAnsi="Times New Roman"/>
+          <w:b w:val="false"/>
+          <w:bCs w:val="false"/>
+          <w:i/>
+          <w:iCs/>
+          <w:sz w:val="22"/>
+          <w:szCs w:val="22"/>
+          <w:lang w:val="hr-HR"/>
+        </w:rPr>
+        <w:t>out of bounds access</w:t>
+      </w:r>
+      <w:r>
+        <w:rPr>
+          <w:rFonts w:ascii="Times New Roman" w:hAnsi="Times New Roman"/>
+          <w:b w:val="false"/>
+          <w:bCs w:val="false"/>
+          <w:i w:val="false"/>
+          <w:iCs w:val="false"/>
+          <w:sz w:val="22"/>
+          <w:szCs w:val="22"/>
+          <w:lang w:val="hr-HR"/>
+        </w:rPr>
+        <w:t xml:space="preserve">. Bogu hvala pa sam to radio u JavaScriptu, a ne, recimo, u C++-u, jer bi u C++-u takva greška bila sigurnosni rizik. </w:t>
+      </w:r>
+      <w:r>
+        <w:rPr>
+          <w:rFonts w:ascii="Times New Roman" w:hAnsi="Times New Roman"/>
+          <w:b w:val="false"/>
+          <w:bCs w:val="false"/>
+          <w:i w:val="false"/>
+          <w:iCs w:val="false"/>
+          <w:sz w:val="22"/>
+          <w:szCs w:val="22"/>
+          <w:lang w:val="hr-HR"/>
+        </w:rPr>
+        <w:t>Svejedno, to je ispravljeno u verziji v5.4.6.</w:t>
+      </w:r>
+    </w:p>
+    <w:p>
+      <w:pPr>
+        <w:pStyle w:val="Normal"/>
         <w:numPr>
           <w:ilvl w:val="0"/>
           <w:numId w:val="1"/>
@@ -26357,16 +26619,16 @@
               <wp:inline distT="0" distB="0" distL="0" distR="0">
                 <wp:extent cx="4867275" cy="954405"/>
                 <wp:effectExtent l="0" t="0" r="0" b="0"/>
-                <wp:docPr id="14" name="Image with transparency 1"/>
+                <wp:docPr id="15" name="Image with transparency 1"/>
                 <a:graphic xmlns:a="http://schemas.openxmlformats.org/drawingml/2006/main">
                   <a:graphicData uri="http://schemas.openxmlformats.org/drawingml/2006/picture">
                     <pic:pic xmlns:pic="http://schemas.openxmlformats.org/drawingml/2006/picture">
                       <pic:nvPicPr>
-                        <pic:cNvPr id="15" name="Image with transparency 1" descr=""/>
+                        <pic:cNvPr id="16" name="Image with transparency 1" descr=""/>
                         <pic:cNvPicPr/>
                       </pic:nvPicPr>
                       <pic:blipFill>
-                        <a:blip r:embed="rId14"/>
+                        <a:blip r:embed="rId15"/>
                         <a:stretch/>
                       </pic:blipFill>
                       <pic:spPr>
@@ -26410,7 +26672,7 @@
                 <o:lock v:ext="edit" aspectratio="t"/>
               </v:shapetype>
               <v:shape id="shape_0" ID="Image with transparency 1" stroked="f" o:allowincell="f" style="position:absolute;margin-left:0pt;margin-top:-37.6pt;width:383.2pt;height:75.1pt;mso-wrap-style:none;v-text-anchor:middle;mso-position-vertical:center" type="_x0000_t75">
-                <v:imagedata r:id="rId15" o:detectmouseclick="t"/>
+                <v:imagedata r:id="rId16" o:detectmouseclick="t"/>
                 <v:stroke color="#009bdd" weight="17640" joinstyle="round" endcap="flat"/>
                 <w10:wrap type="topAndBottom"/>
               </v:shape>
@@ -29916,7 +30178,7 @@
                 <wp:extent cx="1146175" cy="5961380"/>
                 <wp:effectExtent l="0" t="0" r="0" b="0"/>
                 <wp:wrapTopAndBottom/>
-                <wp:docPr id="16" name="Frame2"/>
+                <wp:docPr id="17" name="Frame2"/>
                 <a:graphic xmlns:a="http://schemas.openxmlformats.org/drawingml/2006/main">
                   <a:graphicData uri="http://schemas.microsoft.com/office/word/2010/wordprocessingShape">
                     <wps:wsp>
@@ -29951,7 +30213,7 @@
                                 <wp:inline distT="0" distB="0" distL="0" distR="0">
                                   <wp:extent cx="1146175" cy="1778000"/>
                                   <wp:effectExtent l="0" t="0" r="0" b="0"/>
-                                  <wp:docPr id="17" name="Image6" descr=""/>
+                                  <wp:docPr id="18" name="Image6" descr=""/>
                                   <wp:cNvGraphicFramePr>
                                     <a:graphicFrameLocks xmlns:a="http://schemas.openxmlformats.org/drawingml/2006/main" noChangeAspect="1"/>
                                   </wp:cNvGraphicFramePr>
@@ -29959,13 +30221,13 @@
                                     <a:graphicData uri="http://schemas.openxmlformats.org/drawingml/2006/picture">
                                       <pic:pic xmlns:pic="http://schemas.openxmlformats.org/drawingml/2006/picture">
                                         <pic:nvPicPr>
-                                          <pic:cNvPr id="17" name="Image6" descr=""/>
+                                          <pic:cNvPr id="18" name="Image6" descr=""/>
                                           <pic:cNvPicPr>
                                             <a:picLocks noChangeAspect="1" noChangeArrowheads="1"/>
                                           </pic:cNvPicPr>
                                         </pic:nvPicPr>
                                         <pic:blipFill>
-                                          <a:blip r:embed="rId16"/>
+                                          <a:blip r:embed="rId17"/>
                                           <a:stretch>
                                             <a:fillRect/>
                                           </a:stretch>
@@ -30078,7 +30340,7 @@
                           <wp:inline distT="0" distB="0" distL="0" distR="0">
                             <wp:extent cx="1146175" cy="1778000"/>
                             <wp:effectExtent l="0" t="0" r="0" b="0"/>
-                            <wp:docPr id="18" name="Image6" descr=""/>
+                            <wp:docPr id="19" name="Image6" descr=""/>
                             <wp:cNvGraphicFramePr>
                               <a:graphicFrameLocks xmlns:a="http://schemas.openxmlformats.org/drawingml/2006/main" noChangeAspect="1"/>
                             </wp:cNvGraphicFramePr>
@@ -30086,13 +30348,13 @@
                               <a:graphicData uri="http://schemas.openxmlformats.org/drawingml/2006/picture">
                                 <pic:pic xmlns:pic="http://schemas.openxmlformats.org/drawingml/2006/picture">
                                   <pic:nvPicPr>
-                                    <pic:cNvPr id="18" name="Image6" descr=""/>
+                                    <pic:cNvPr id="19" name="Image6" descr=""/>
                                     <pic:cNvPicPr>
                                       <a:picLocks noChangeAspect="1" noChangeArrowheads="1"/>
                                     </pic:cNvPicPr>
                                   </pic:nvPicPr>
                                   <pic:blipFill>
-                                    <a:blip r:embed="rId17"/>
+                                    <a:blip r:embed="rId18"/>
                                     <a:stretch>
                                       <a:fillRect/>
                                     </a:stretch>
@@ -30873,7 +31135,7 @@
                 <wp:extent cx="2364105" cy="2596515"/>
                 <wp:effectExtent l="0" t="0" r="0" b="0"/>
                 <wp:wrapTopAndBottom/>
-                <wp:docPr id="19" name="Frame1"/>
+                <wp:docPr id="20" name="Frame1"/>
                 <a:graphic xmlns:a="http://schemas.openxmlformats.org/drawingml/2006/main">
                   <a:graphicData uri="http://schemas.microsoft.com/office/word/2010/wordprocessingShape">
                     <wps:wsp>
@@ -30909,7 +31171,7 @@
                                 <wp:inline distT="0" distB="0" distL="0" distR="0">
                                   <wp:extent cx="2364105" cy="1933575"/>
                                   <wp:effectExtent l="0" t="0" r="0" b="0"/>
-                                  <wp:docPr id="20" name="Image5" descr=""/>
+                                  <wp:docPr id="21" name="Image5" descr=""/>
                                   <wp:cNvGraphicFramePr>
                                     <a:graphicFrameLocks xmlns:a="http://schemas.openxmlformats.org/drawingml/2006/main" noChangeAspect="1"/>
                                   </wp:cNvGraphicFramePr>
@@ -30917,13 +31179,13 @@
                                     <a:graphicData uri="http://schemas.openxmlformats.org/drawingml/2006/picture">
                                       <pic:pic xmlns:pic="http://schemas.openxmlformats.org/drawingml/2006/picture">
                                         <pic:nvPicPr>
-                                          <pic:cNvPr id="20" name="Image5" descr=""/>
+                                          <pic:cNvPr id="21" name="Image5" descr=""/>
                                           <pic:cNvPicPr>
                                             <a:picLocks noChangeAspect="1" noChangeArrowheads="1"/>
                                           </pic:cNvPicPr>
                                         </pic:nvPicPr>
                                         <pic:blipFill>
-                                          <a:blip r:embed="rId18"/>
+                                          <a:blip r:embed="rId19"/>
                                           <a:stretch>
                                             <a:fillRect/>
                                           </a:stretch>
@@ -31058,7 +31320,7 @@
                           <wp:inline distT="0" distB="0" distL="0" distR="0">
                             <wp:extent cx="2364105" cy="1933575"/>
                             <wp:effectExtent l="0" t="0" r="0" b="0"/>
-                            <wp:docPr id="21" name="Image5" descr=""/>
+                            <wp:docPr id="22" name="Image5" descr=""/>
                             <wp:cNvGraphicFramePr>
                               <a:graphicFrameLocks xmlns:a="http://schemas.open